<commit_message>
Trennung von Notizen und geschrieben Projektbericht
</commit_message>
<xml_diff>
--- a/Bericht/Informationsvisualisierung_Bericht.docx
+++ b/Bericht/Informationsvisualisierung_Bericht.docx
@@ -2191,21 +2191,8 @@
     </w:p>
     <w:p>
       <w:r>
-        <w:t xml:space="preserve">Schriftart: Times </w:t>
-      </w:r>
-      <w:proofErr w:type="spellStart"/>
-      <w:r>
-        <w:t>new</w:t>
-      </w:r>
-      <w:proofErr w:type="spellEnd"/>
-      <w:r>
-        <w:t xml:space="preserve"> </w:t>
-      </w:r>
-      <w:proofErr w:type="spellStart"/>
-      <w:r>
-        <w:t>roman</w:t>
-      </w:r>
-      <w:proofErr w:type="spellEnd"/>
+        <w:t>Schriftart: Times new roman</w:t>
+      </w:r>
     </w:p>
     <w:p>
       <w:r>
@@ -2217,15 +2204,7 @@
         <w:t>Zitierung</w:t>
       </w:r>
       <w:r>
-        <w:t xml:space="preserve">: </w:t>
-      </w:r>
-      <w:proofErr w:type="gramStart"/>
-      <w:r>
-        <w:t>mit eckige Klammer</w:t>
-      </w:r>
-      <w:proofErr w:type="gramEnd"/>
-      <w:r>
-        <w:t xml:space="preserve"> mit Nummer dahinter</w:t>
+        <w:t>: mit eckige Klammer mit Nummer dahinter</w:t>
       </w:r>
     </w:p>
     <w:p/>
@@ -2251,164 +2230,6 @@
       <w:bookmarkEnd w:id="1"/>
     </w:p>
     <w:p>
-      <w:pPr>
-        <w:pStyle w:val="Listenabsatz"/>
-        <w:numPr>
-          <w:ilvl w:val="0"/>
-          <w:numId w:val="10"/>
-        </w:numPr>
-      </w:pPr>
-      <w:r>
-        <w:t>Zielp</w:t>
-      </w:r>
-      <w:r>
-        <w:t>roblem:</w:t>
-      </w:r>
-    </w:p>
-    <w:p>
-      <w:pPr>
-        <w:pStyle w:val="Listenabsatz"/>
-        <w:numPr>
-          <w:ilvl w:val="1"/>
-          <w:numId w:val="10"/>
-        </w:numPr>
-      </w:pPr>
-      <w:r>
-        <w:t xml:space="preserve">Analyse von verschiedenen </w:t>
-      </w:r>
-      <w:r>
-        <w:t>Wein Daten</w:t>
-      </w:r>
-    </w:p>
-    <w:p>
-      <w:pPr>
-        <w:pStyle w:val="Listenabsatz"/>
-        <w:numPr>
-          <w:ilvl w:val="2"/>
-          <w:numId w:val="10"/>
-        </w:numPr>
-      </w:pPr>
-      <w:r>
-        <w:t>Interessante Zusammenhänge herausfinden</w:t>
-      </w:r>
-    </w:p>
-    <w:p>
-      <w:pPr>
-        <w:pStyle w:val="Listenabsatz"/>
-        <w:numPr>
-          <w:ilvl w:val="2"/>
-          <w:numId w:val="10"/>
-        </w:numPr>
-      </w:pPr>
-      <w:r>
-        <w:t>Erkenntnisgewinn aus diesen Daten</w:t>
-      </w:r>
-    </w:p>
-    <w:p>
-      <w:pPr>
-        <w:pStyle w:val="Listenabsatz"/>
-        <w:numPr>
-          <w:ilvl w:val="0"/>
-          <w:numId w:val="10"/>
-        </w:numPr>
-      </w:pPr>
-      <w:r>
-        <w:t>Fragen welche Beantwortet werden sollen</w:t>
-      </w:r>
-    </w:p>
-    <w:p>
-      <w:pPr>
-        <w:pStyle w:val="Listenabsatz"/>
-        <w:numPr>
-          <w:ilvl w:val="1"/>
-          <w:numId w:val="10"/>
-        </w:numPr>
-      </w:pPr>
-      <w:r>
-        <w:t xml:space="preserve">Gibt es </w:t>
-      </w:r>
-      <w:r>
-        <w:t>Zusammenhänge</w:t>
-      </w:r>
-      <w:r>
-        <w:t xml:space="preserve"> zwischen dem Körper/Body/Süße</w:t>
-      </w:r>
-      <w:r>
-        <w:t>/</w:t>
-      </w:r>
-      <w:proofErr w:type="spellStart"/>
-      <w:r>
-        <w:t>Alk</w:t>
-      </w:r>
-      <w:proofErr w:type="spellEnd"/>
-      <w:r>
-        <w:t>.</w:t>
-      </w:r>
-      <w:r>
-        <w:t xml:space="preserve"> und dem Preis eines Weines?</w:t>
-      </w:r>
-    </w:p>
-    <w:p>
-      <w:pPr>
-        <w:pStyle w:val="Listenabsatz"/>
-        <w:numPr>
-          <w:ilvl w:val="2"/>
-          <w:numId w:val="10"/>
-        </w:numPr>
-      </w:pPr>
-      <w:r>
-        <w:t>Scatterplot</w:t>
-      </w:r>
-    </w:p>
-    <w:p>
-      <w:pPr>
-        <w:pStyle w:val="Listenabsatz"/>
-        <w:numPr>
-          <w:ilvl w:val="1"/>
-          <w:numId w:val="10"/>
-        </w:numPr>
-      </w:pPr>
-      <w:r>
-        <w:t>Hängen Daten über mehrere Dimensionen zusammen?</w:t>
-      </w:r>
-    </w:p>
-    <w:p>
-      <w:pPr>
-        <w:pStyle w:val="Listenabsatz"/>
-        <w:numPr>
-          <w:ilvl w:val="2"/>
-          <w:numId w:val="10"/>
-        </w:numPr>
-      </w:pPr>
-      <w:r>
-        <w:t>Parallele Koordinaten</w:t>
-      </w:r>
-    </w:p>
-    <w:p>
-      <w:pPr>
-        <w:pStyle w:val="Listenabsatz"/>
-        <w:numPr>
-          <w:ilvl w:val="1"/>
-          <w:numId w:val="10"/>
-        </w:numPr>
-      </w:pPr>
-      <w:r>
-        <w:t>Wo kommen die meisten Weine her?</w:t>
-      </w:r>
-    </w:p>
-    <w:p>
-      <w:pPr>
-        <w:pStyle w:val="Listenabsatz"/>
-        <w:numPr>
-          <w:ilvl w:val="2"/>
-          <w:numId w:val="10"/>
-        </w:numPr>
-      </w:pPr>
-      <w:r>
-        <w:t>Baumhierarchie</w:t>
-      </w:r>
-    </w:p>
-    <w:p>
       <w:r>
         <w:t>W</w:t>
       </w:r>
@@ -2419,15 +2240,7 @@
         <w:t xml:space="preserve"> 2020 über mehr als 260 Millionen Hektoliter</w:t>
       </w:r>
       <w:r>
-        <w:t xml:space="preserve"> (</w:t>
-      </w:r>
-      <w:proofErr w:type="spellStart"/>
-      <w:r>
-        <w:t>mhl</w:t>
-      </w:r>
-      <w:proofErr w:type="spellEnd"/>
-      <w:r>
-        <w:t>)</w:t>
+        <w:t xml:space="preserve"> (mhl)</w:t>
       </w:r>
       <w:r>
         <w:t xml:space="preserve"> Wein produziert</w:t>
@@ -2444,12 +2257,13 @@
             <w:docPart w:val="DefaultPlaceholder_-1854013440"/>
           </w:placeholder>
         </w:sdtPr>
+        <w:sdtEndPr/>
         <w:sdtContent>
           <w:r>
             <w:fldChar w:fldCharType="begin"/>
           </w:r>
           <w:r>
-            <w:instrText>ADDIN CitaviPlaceholder{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}</w:instrText>
+            <w:instrText>ADDIN CitaviPlaceholder{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}</w:instrText>
           </w:r>
           <w:r>
             <w:fldChar w:fldCharType="separate"/>
@@ -2502,15 +2316,7 @@
         <w:t xml:space="preserve">Davon wurden von Deutschland allein </w:t>
       </w:r>
       <w:r>
-        <w:t xml:space="preserve">8,4 </w:t>
-      </w:r>
-      <w:proofErr w:type="spellStart"/>
-      <w:r>
-        <w:t>mhl</w:t>
-      </w:r>
-      <w:proofErr w:type="spellEnd"/>
-      <w:r>
-        <w:t xml:space="preserve"> produziert</w:t>
+        <w:t>8,4 mhl produziert</w:t>
       </w:r>
       <w:r>
         <w:t xml:space="preserve"> </w:t>
@@ -2524,12 +2330,13 @@
             <w:docPart w:val="DefaultPlaceholder_-1854013440"/>
           </w:placeholder>
         </w:sdtPr>
+        <w:sdtEndPr/>
         <w:sdtContent>
           <w:r>
             <w:fldChar w:fldCharType="begin"/>
           </w:r>
           <w:r>
-            <w:instrText>ADDIN CitaviPlaceholder{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}</w:instrText>
+            <w:instrText>ADDIN CitaviPlaceholder{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}</w:instrText>
           </w:r>
           <w:r>
             <w:fldChar w:fldCharType="separate"/>
@@ -2546,15 +2353,7 @@
         <w:t>. Was jedoch von der Führenden Wein</w:t>
       </w:r>
       <w:r>
-        <w:t xml:space="preserve">produktionsnation Italien mit 49,1 </w:t>
-      </w:r>
-      <w:proofErr w:type="spellStart"/>
-      <w:r>
-        <w:t>mhl</w:t>
-      </w:r>
-      <w:proofErr w:type="spellEnd"/>
-      <w:r>
-        <w:t xml:space="preserve"> rund um das neunfache </w:t>
+        <w:t xml:space="preserve">produktionsnation Italien mit 49,1 mhl rund um das neunfache </w:t>
       </w:r>
       <w:r>
         <w:t>übertroffen wird</w:t>
@@ -2571,12 +2370,13 @@
             <w:docPart w:val="DefaultPlaceholder_-1854013440"/>
           </w:placeholder>
         </w:sdtPr>
+        <w:sdtEndPr/>
         <w:sdtContent>
           <w:r>
             <w:fldChar w:fldCharType="begin"/>
           </w:r>
           <w:r>
-            <w:instrText>ADDIN CitaviPlaceholder{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}</w:instrText>
+            <w:instrText>ADDIN CitaviPlaceholder{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}</w:instrText>
           </w:r>
           <w:r>
             <w:fldChar w:fldCharType="separate"/>
@@ -2661,10 +2461,7 @@
         <w:t xml:space="preserve"> Diese Fragen werden anschließend in diesem Bericht mithilfe von den drei Visualisierungstechniken des Scatterplots, </w:t>
       </w:r>
       <w:r>
-        <w:t>Baumhierarchie</w:t>
-      </w:r>
-      <w:r>
-        <w:t xml:space="preserve"> </w:t>
+        <w:t xml:space="preserve">Baumhierarchie </w:t>
       </w:r>
       <w:r>
         <w:t xml:space="preserve">und Parallele Koordinaten </w:t>
@@ -2707,23 +2504,7 @@
         </w:numPr>
       </w:pPr>
       <w:r>
-        <w:t xml:space="preserve">Was ist ein </w:t>
-      </w:r>
-      <w:proofErr w:type="spellStart"/>
-      <w:r>
-        <w:t>Scatterplott</w:t>
-      </w:r>
-      <w:proofErr w:type="spellEnd"/>
-      <w:r>
-        <w:t xml:space="preserve">/ parallele Koordinaten/ </w:t>
-      </w:r>
-      <w:proofErr w:type="spellStart"/>
-      <w:r>
-        <w:t>Baumhierachie</w:t>
-      </w:r>
-      <w:proofErr w:type="spellEnd"/>
-      <w:r>
-        <w:t>?</w:t>
+        <w:t>Was ist ein Scatterplott/ parallele Koordinaten/ Baumhierachie?</w:t>
       </w:r>
     </w:p>
     <w:p>
@@ -2859,7 +2640,6 @@
         </w:numPr>
       </w:pPr>
       <w:r>
-        <w:lastRenderedPageBreak/>
         <w:t>Zusammenhang von verschiedenen Kriterien beim Wein</w:t>
       </w:r>
     </w:p>
@@ -3019,6 +2799,7 @@
         </w:numPr>
       </w:pPr>
       <w:r>
+        <w:lastRenderedPageBreak/>
         <w:t>Weinexperte</w:t>
       </w:r>
     </w:p>
@@ -3163,13 +2944,8 @@
           <w:numId w:val="10"/>
         </w:numPr>
       </w:pPr>
-      <w:proofErr w:type="spellStart"/>
-      <w:r>
-        <w:t>Sacatterplott</w:t>
-      </w:r>
-      <w:proofErr w:type="spellEnd"/>
-      <w:r>
-        <w:t xml:space="preserve"> -&gt; Gegenüberstellung von Dimensionen</w:t>
+      <w:r>
+        <w:t>Sacatterplott -&gt; Gegenüberstellung von Dimensionen</w:t>
       </w:r>
     </w:p>
     <w:p/>
@@ -3324,15 +3100,7 @@
         </w:numPr>
       </w:pPr>
       <w:r>
-        <w:t xml:space="preserve">Mussten mit </w:t>
-      </w:r>
-      <w:proofErr w:type="spellStart"/>
-      <w:r>
-        <w:t>Geo</w:t>
-      </w:r>
-      <w:proofErr w:type="spellEnd"/>
-      <w:r>
-        <w:t xml:space="preserve"> Daten ergänzt werden für </w:t>
+        <w:t xml:space="preserve">Mussten mit Geo Daten ergänzt werden für </w:t>
       </w:r>
       <w:r>
         <w:t>B</w:t>
@@ -3387,7 +3155,6 @@
         </w:numPr>
       </w:pPr>
       <w:r>
-        <w:lastRenderedPageBreak/>
         <w:t xml:space="preserve">Sind über GitHub für die verschiedenen </w:t>
       </w:r>
       <w:r>
@@ -3430,15 +3197,7 @@
         <w:t xml:space="preserve">JSON -&gt; Für </w:t>
       </w:r>
       <w:r>
-        <w:t xml:space="preserve">alle </w:t>
-      </w:r>
-      <w:proofErr w:type="spellStart"/>
-      <w:r>
-        <w:t>Geo</w:t>
-      </w:r>
-      <w:proofErr w:type="spellEnd"/>
-      <w:r>
-        <w:t xml:space="preserve"> Daten</w:t>
+        <w:t>alle Geo Daten</w:t>
       </w:r>
     </w:p>
     <w:p>
@@ -3486,13 +3245,8 @@
         </w:numPr>
       </w:pPr>
       <w:r>
-        <w:t xml:space="preserve">Trennung durch normales </w:t>
-      </w:r>
-      <w:proofErr w:type="spellStart"/>
-      <w:r>
-        <w:t>komma</w:t>
-      </w:r>
-      <w:proofErr w:type="spellEnd"/>
+        <w:t>Trennung durch normales komma</w:t>
+      </w:r>
     </w:p>
     <w:p>
       <w:pPr>
@@ -3527,13 +3281,8 @@
         </w:numPr>
       </w:pPr>
       <w:r>
-        <w:t xml:space="preserve">Länder welche keine Weine Produzieren wurden außen </w:t>
-      </w:r>
-      <w:proofErr w:type="gramStart"/>
-      <w:r>
-        <w:t>vor gelassen</w:t>
-      </w:r>
-      <w:proofErr w:type="gramEnd"/>
+        <w:t>Länder welche keine Weine Produzieren wurden außen vor gelassen</w:t>
+      </w:r>
     </w:p>
     <w:p>
       <w:pPr>
@@ -3541,6 +3290,7 @@
       </w:pPr>
       <w:bookmarkStart w:id="7" w:name="_Toc79327784"/>
       <w:r>
+        <w:lastRenderedPageBreak/>
         <w:t>Datenv</w:t>
       </w:r>
       <w:r>
@@ -3746,23 +3496,7 @@
         </w:numPr>
       </w:pPr>
       <w:r>
-        <w:t xml:space="preserve">So hat man noch Toleranz </w:t>
-      </w:r>
-      <w:proofErr w:type="gramStart"/>
-      <w:r>
-        <w:t>beim der Temperatur</w:t>
-      </w:r>
-      <w:proofErr w:type="gramEnd"/>
-      <w:r>
-        <w:t xml:space="preserve"> und Alkohol ohne </w:t>
-      </w:r>
-      <w:proofErr w:type="spellStart"/>
-      <w:r>
-        <w:t>das</w:t>
-      </w:r>
-      <w:proofErr w:type="spellEnd"/>
-      <w:r>
-        <w:t xml:space="preserve"> sich die anderen Werte ändern müssten</w:t>
+        <w:t>So hat man noch Toleranz beim der Temperatur und Alkohol ohne das sich die anderen Werte ändern müssten</w:t>
       </w:r>
       <w:r>
         <w:t xml:space="preserve"> (Body, Süße usw.)</w:t>
@@ -3860,13 +3594,8 @@
           <w:numId w:val="10"/>
         </w:numPr>
       </w:pPr>
-      <w:proofErr w:type="gramStart"/>
-      <w:r>
-        <w:t>Welche Visualisieren</w:t>
-      </w:r>
-      <w:proofErr w:type="gramEnd"/>
-      <w:r>
-        <w:t xml:space="preserve"> eigenen sich um das alles zu kombinieren von Wissen und den Modellen (intuitiv erkennbar)</w:t>
+      <w:r>
+        <w:t>Welche Visualisieren eigenen sich um das alles zu kombinieren von Wissen und den Modellen (intuitiv erkennbar)</w:t>
       </w:r>
     </w:p>
     <w:p/>
@@ -3889,7 +3618,6 @@
         </w:numPr>
       </w:pPr>
       <w:r>
-        <w:lastRenderedPageBreak/>
         <w:t>Analyse kann erst gemacht werden, wenn Visualisierungen fertig sind</w:t>
       </w:r>
     </w:p>
@@ -3925,15 +3653,7 @@
         </w:numPr>
       </w:pPr>
       <w:r>
-        <w:t xml:space="preserve">Vorstellen, Interaktivität, </w:t>
-      </w:r>
-      <w:proofErr w:type="spellStart"/>
-      <w:r>
-        <w:t>Designentschiedungen</w:t>
-      </w:r>
-      <w:proofErr w:type="spellEnd"/>
-      <w:r>
-        <w:t xml:space="preserve"> begründen Diskutieren wieso nicht anderen Techniken verwenden worden sind</w:t>
+        <w:t>Vorstellen, Interaktivität, Designentschiedungen begründen Diskutieren wieso nicht anderen Techniken verwenden worden sind</w:t>
       </w:r>
     </w:p>
     <w:p>
@@ -3960,6 +3680,7 @@
         </w:numPr>
       </w:pPr>
       <w:r>
+        <w:lastRenderedPageBreak/>
         <w:t>Wird ein Scatterplot</w:t>
       </w:r>
     </w:p>
@@ -4044,18 +3765,10 @@
         </w:numPr>
       </w:pPr>
       <w:r>
-        <w:t xml:space="preserve">Buttons </w:t>
-      </w:r>
-      <w:proofErr w:type="gramStart"/>
-      <w:r>
-        <w:t xml:space="preserve">zum </w:t>
-      </w:r>
-      <w:r>
-        <w:t>verändern</w:t>
-      </w:r>
-      <w:proofErr w:type="gramEnd"/>
-      <w:r>
-        <w:t>/ verschieben der Dimensionen</w:t>
+        <w:t xml:space="preserve">Buttons zum </w:t>
+      </w:r>
+      <w:r>
+        <w:t>verändern/ verschieben der Dimensionen</w:t>
       </w:r>
     </w:p>
     <w:p>
@@ -4210,23 +3923,7 @@
         </w:numPr>
       </w:pPr>
       <w:r>
-        <w:t xml:space="preserve">Bei uns in einem </w:t>
-      </w:r>
-      <w:proofErr w:type="spellStart"/>
-      <w:r>
-        <w:t>Record</w:t>
-      </w:r>
-      <w:proofErr w:type="spellEnd"/>
-      <w:r>
-        <w:t xml:space="preserve"> gespeichert im Main und dann im Update wird auf einen </w:t>
-      </w:r>
-      <w:proofErr w:type="spellStart"/>
-      <w:r>
-        <w:t>record</w:t>
-      </w:r>
-      <w:proofErr w:type="spellEnd"/>
-      <w:r>
-        <w:t xml:space="preserve"> zugegriffen</w:t>
+        <w:t>Bei uns in einem Record gespeichert im Main und dann im Update wird auf einen record zugegriffen</w:t>
       </w:r>
     </w:p>
     <w:p/>
@@ -4258,7 +3955,6 @@
         </w:numPr>
       </w:pPr>
       <w:r>
-        <w:lastRenderedPageBreak/>
         <w:t>Erst nach Fertigstellung der Visualisierungen möglich</w:t>
       </w:r>
     </w:p>
@@ -4271,23 +3967,7 @@
         </w:numPr>
       </w:pPr>
       <w:r>
-        <w:t xml:space="preserve">Spezifischer </w:t>
-      </w:r>
-      <w:proofErr w:type="spellStart"/>
-      <w:r>
-        <w:t>Anwedungsfall</w:t>
-      </w:r>
-      <w:proofErr w:type="spellEnd"/>
-      <w:r>
-        <w:t xml:space="preserve"> -&gt; wo Muster da sind oder nicht was es zu was </w:t>
-      </w:r>
-      <w:proofErr w:type="gramStart"/>
-      <w:r>
-        <w:t>besonderen</w:t>
-      </w:r>
-      <w:proofErr w:type="gramEnd"/>
-      <w:r>
-        <w:t xml:space="preserve"> macht</w:t>
+        <w:t>Spezifischer Anwedungsfall -&gt; wo Muster da sind oder nicht was es zu was besonderen macht</w:t>
       </w:r>
     </w:p>
     <w:p>
@@ -4344,6 +4024,7 @@
       </w:pPr>
       <w:bookmarkStart w:id="19" w:name="_Toc79327796"/>
       <w:r>
+        <w:lastRenderedPageBreak/>
         <w:t>Anwendung Visualisierung Zwei</w:t>
       </w:r>
       <w:bookmarkEnd w:id="19"/>
@@ -4527,6 +4208,7 @@
           <w:docPart w:val="DefaultPlaceholder_-1854013440"/>
         </w:placeholder>
       </w:sdtPr>
+      <w:sdtEndPr/>
       <w:sdtContent>
         <w:p>
           <w:pPr>
@@ -4559,63 +4241,7 @@
             <w:rPr>
               <w:i/>
             </w:rPr>
-            <w:t xml:space="preserve">State </w:t>
-          </w:r>
-          <w:proofErr w:type="spellStart"/>
-          <w:r>
-            <w:rPr>
-              <w:i/>
-            </w:rPr>
-            <w:t>of</w:t>
-          </w:r>
-          <w:proofErr w:type="spellEnd"/>
-          <w:r>
-            <w:rPr>
-              <w:i/>
-            </w:rPr>
-            <w:t xml:space="preserve"> </w:t>
-          </w:r>
-          <w:proofErr w:type="spellStart"/>
-          <w:r>
-            <w:rPr>
-              <w:i/>
-            </w:rPr>
-            <w:t>the</w:t>
-          </w:r>
-          <w:proofErr w:type="spellEnd"/>
-          <w:r>
-            <w:rPr>
-              <w:i/>
-            </w:rPr>
-            <w:t xml:space="preserve"> </w:t>
-          </w:r>
-          <w:proofErr w:type="spellStart"/>
-          <w:r>
-            <w:rPr>
-              <w:i/>
-            </w:rPr>
-            <w:t>Vitivinicultural</w:t>
-          </w:r>
-          <w:proofErr w:type="spellEnd"/>
-          <w:r>
-            <w:rPr>
-              <w:i/>
-            </w:rPr>
-            <w:t xml:space="preserve"> World </w:t>
-          </w:r>
-          <w:proofErr w:type="gramStart"/>
-          <w:r>
-            <w:rPr>
-              <w:i/>
-            </w:rPr>
-            <w:t>in 2020</w:t>
-          </w:r>
-          <w:proofErr w:type="gramEnd"/>
-          <w:r>
-            <w:rPr>
-              <w:i/>
-            </w:rPr>
-            <w:t xml:space="preserve">, </w:t>
+            <w:t xml:space="preserve">State of the Vitivinicultural World in 2020, </w:t>
           </w:r>
           <w:r>
             <w:t xml:space="preserve">o. O., </w:t>
@@ -6689,6 +6315,7 @@
   <w:style w:type="character" w:default="1" w:styleId="Absatz-Standardschriftart">
     <w:name w:val="Default Paragraph Font"/>
     <w:uiPriority w:val="1"/>
+    <w:semiHidden/>
     <w:unhideWhenUsed/>
   </w:style>
   <w:style w:type="table" w:default="1" w:styleId="NormaleTabelle">
@@ -11116,6 +10743,7 @@
   <w:rsids>
     <w:rsidRoot w:val="009B61A5"/>
     <w:rsid w:val="009B61A5"/>
+    <w:rsid w:val="00E60D8C"/>
   </w:rsids>
   <m:mathPr>
     <m:mathFont m:val="Cambria Math"/>

</xml_diff>

<commit_message>
Schreiben eines Teils des Anwedungshintergrund
</commit_message>
<xml_diff>
--- a/Bericht/Informationsvisualisierung_Bericht.docx
+++ b/Bericht/Informationsvisualisierung_Bericht.docx
@@ -2416,7 +2416,10 @@
         <w:t xml:space="preserve">Daten möglichst viel Erkenntnisse zu generieren </w:t>
       </w:r>
       <w:r>
-        <w:t>um so vielleicht neue Einsichten in das Thema rund um die Weine zu erhalten.</w:t>
+        <w:t>umso</w:t>
+      </w:r>
+      <w:r>
+        <w:t xml:space="preserve"> vielleicht neue Einsichten in das Thema rund um die Weine zu erhalten.</w:t>
       </w:r>
       <w:r>
         <w:t xml:space="preserve"> Insbe</w:t>
@@ -2482,6 +2485,371 @@
         <w:t>Anwendungshintergrund</w:t>
       </w:r>
       <w:bookmarkEnd w:id="2"/>
+    </w:p>
+    <w:p>
+      <w:r>
+        <w:t>Die Visualisierungstechniken, die in diesem Projektbericht verwendet werden, sind die des Scatterplots</w:t>
+      </w:r>
+      <w:r>
+        <w:t xml:space="preserve">, der Parallelen Koordinaten und der Baumhierachie. </w:t>
+      </w:r>
+      <w:r>
+        <w:t xml:space="preserve">Diese werden </w:t>
+      </w:r>
+      <w:r>
+        <w:t>nachfolgend</w:t>
+      </w:r>
+      <w:r>
+        <w:t xml:space="preserve"> kurz </w:t>
+      </w:r>
+      <w:r>
+        <w:t>vorgestellt,</w:t>
+      </w:r>
+      <w:r>
+        <w:t xml:space="preserve"> um ein besseres Verständnis für diese zu schaffen.</w:t>
+      </w:r>
+    </w:p>
+    <w:p>
+      <w:r>
+        <w:t xml:space="preserve">Der Scatterplot stellt dabei </w:t>
+      </w:r>
+      <w:r>
+        <w:t>zwei verschiedene numerische Variablen gegenüber</w:t>
+      </w:r>
+      <w:r>
+        <w:t xml:space="preserve">, diese werden mithilfe von Punkten dargestellt. </w:t>
+      </w:r>
+      <w:r>
+        <w:t>Die Position dieser Punkte gibt dabei d</w:t>
+      </w:r>
+      <w:r>
+        <w:t xml:space="preserve">en Wert auf der Horizontalen und vertikalen Achse an. Diese Darstellung ist besonders </w:t>
+      </w:r>
+      <w:r>
+        <w:t>wichtig,</w:t>
+      </w:r>
+      <w:r>
+        <w:t xml:space="preserve"> um verschiedene Zusammenhänge zwischen zwei Variablen herauszufinden.</w:t>
+      </w:r>
+      <w:r>
+        <w:t xml:space="preserve"> </w:t>
+      </w:r>
+      <w:r>
+        <w:t xml:space="preserve">So können diese Punkte </w:t>
+      </w:r>
+      <w:r>
+        <w:t xml:space="preserve">als ganzes betrachtet werden verschiedene Muster anzeigen. </w:t>
+      </w:r>
+      <w:r>
+        <w:t>So ist es möglich einfach verschiedene Korrelation</w:t>
+      </w:r>
+      <w:r>
+        <w:t>sbeziehungen</w:t>
+      </w:r>
+      <w:r>
+        <w:t xml:space="preserve"> festzustellen</w:t>
+      </w:r>
+      <w:r>
+        <w:t xml:space="preserve">. Bei solchen Fällen ist es dann einfach vorherzusagen wo ein gewisser Horizontaler Wert liegen werden würde wenn </w:t>
+      </w:r>
+      <w:r>
+        <w:t xml:space="preserve">wir einen vertikalen Wert haben. </w:t>
+      </w:r>
+      <w:r>
+        <w:t xml:space="preserve">Darüber hinaus ist es </w:t>
+      </w:r>
+      <w:r>
+        <w:t xml:space="preserve">mithilfe eines </w:t>
+      </w:r>
+      <w:r>
+        <w:t>Scatterplots</w:t>
+      </w:r>
+      <w:r>
+        <w:t xml:space="preserve"> auch möglich verschiedene Daten in verschiedene Gruppen zu unterteilen</w:t>
+      </w:r>
+      <w:r>
+        <w:t>, wenn diese nahe beieinander liegen.</w:t>
+      </w:r>
+      <w:r>
+        <w:t xml:space="preserve"> So lassen sich Ausreißer oder Lücken in den Daten erkennen</w:t>
+      </w:r>
+      <w:r>
+        <w:t xml:space="preserve">, was </w:t>
+      </w:r>
+      <w:r>
+        <w:t>nützlich</w:t>
+      </w:r>
+      <w:r>
+        <w:t xml:space="preserve"> </w:t>
+      </w:r>
+      <w:r>
+        <w:t>ist,</w:t>
+      </w:r>
+      <w:r>
+        <w:t xml:space="preserve"> wenn die Daten eingeteilt werden sollen.</w:t>
+      </w:r>
+      <w:r>
+        <w:t xml:space="preserve"> </w:t>
+      </w:r>
+      <w:sdt>
+        <w:sdtPr>
+          <w:alias w:val="To edit, see citavi.com/edit"/>
+          <w:tag w:val="CitaviPlaceholder#6c4f61fa-d335-4959-afcf-435fa9fa8a65"/>
+          <w:id w:val="1622333790"/>
+          <w:placeholder>
+            <w:docPart w:val="DefaultPlaceholder_-1854013440"/>
+          </w:placeholder>
+        </w:sdtPr>
+        <w:sdtContent>
+          <w:r>
+            <w:fldChar w:fldCharType="begin"/>
+          </w:r>
+          <w:r>
+            <w:instrText>ADDIN CitaviPlaceholder{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}</w:instrText>
+          </w:r>
+          <w:r>
+            <w:fldChar w:fldCharType="separate"/>
+          </w:r>
+          <w:r>
+            <w:t>[2]</w:t>
+          </w:r>
+          <w:r>
+            <w:fldChar w:fldCharType="end"/>
+          </w:r>
+        </w:sdtContent>
+      </w:sdt>
+    </w:p>
+    <w:p>
+      <w:r>
+        <w:t>Bei den Parallelen Koordinaten handelt es sich um ein</w:t>
+      </w:r>
+      <w:r>
+        <w:t xml:space="preserve">en Ansatz Mehrdimensionale Daten zu analysieren. </w:t>
+      </w:r>
+      <w:r>
+        <w:t xml:space="preserve">Dabei werden die Daten auf verschiedenen Achsen eingezeichnet, wobei jede Eigenschaft </w:t>
+      </w:r>
+      <w:r>
+        <w:t xml:space="preserve">als </w:t>
+      </w:r>
+      <w:r>
+        <w:t xml:space="preserve">eine Dimension </w:t>
+      </w:r>
+      <w:r>
+        <w:t>dargestellt wird</w:t>
+      </w:r>
+      <w:r>
+        <w:t>.</w:t>
+      </w:r>
+      <w:r>
+        <w:t xml:space="preserve"> </w:t>
+      </w:r>
+      <w:r>
+        <w:t>D</w:t>
+      </w:r>
+      <w:r>
+        <w:t>iese</w:t>
+      </w:r>
+      <w:r>
+        <w:t xml:space="preserve"> </w:t>
+      </w:r>
+      <w:r>
+        <w:t>Daten</w:t>
+      </w:r>
+      <w:r>
+        <w:t xml:space="preserve"> </w:t>
+      </w:r>
+      <w:r>
+        <w:t xml:space="preserve">werden </w:t>
+      </w:r>
+      <w:r>
+        <w:t>über die verschiedenen Achsen miteinander verbunden.</w:t>
+      </w:r>
+      <w:r>
+        <w:t xml:space="preserve"> Die </w:t>
+      </w:r>
+      <w:r>
+        <w:t>Stärke</w:t>
+      </w:r>
+      <w:r>
+        <w:t xml:space="preserve"> der parallelen </w:t>
+      </w:r>
+      <w:r>
+        <w:t xml:space="preserve">Koordinaten </w:t>
+      </w:r>
+      <w:r>
+        <w:t xml:space="preserve">liegt vor allem darin </w:t>
+      </w:r>
+      <w:r>
+        <w:t>mehrdimensionalen Muster</w:t>
+      </w:r>
+      <w:r>
+        <w:t xml:space="preserve"> und Vergleiche zu tätigen</w:t>
+      </w:r>
+      <w:r>
+        <w:t xml:space="preserve">. </w:t>
+      </w:r>
+      <w:r>
+        <w:t>Um die</w:t>
+      </w:r>
+      <w:r>
+        <w:t>s zu erreichen ist es wichtig nicht zu denken das Linien eine Kodierung von Zeitreihen darstellen</w:t>
+      </w:r>
+      <w:r>
+        <w:t xml:space="preserve"> (und somit eine Veränderung des Wertes von </w:t>
+      </w:r>
+      <w:r>
+        <w:t>Zeitpunkt a nach Zeitpunkt b darstellen)</w:t>
+      </w:r>
+      <w:r>
+        <w:t xml:space="preserve">. </w:t>
+      </w:r>
+      <w:r>
+        <w:t xml:space="preserve">Stattdessen stellen eine Linie im Parallelen Koordinatensystem eine Verbindung </w:t>
+      </w:r>
+      <w:r>
+        <w:t>von einer Reihe von Werten dar. So lässt sich</w:t>
+      </w:r>
+      <w:r>
+        <w:t xml:space="preserve"> beispielsweise einfacher erkenne</w:t>
+      </w:r>
+      <w:r>
+        <w:t>n</w:t>
+      </w:r>
+      <w:r>
+        <w:t xml:space="preserve"> ob sich Werte innerhalb oder außerhalb des Durchschnittes stehen oder aber besondere Ausreißer darstellen. </w:t>
+      </w:r>
+      <w:r>
+        <w:t>Weiterhin ist es auch so möglich generelle Aussagen über die verschiedenen Werte zu treffen</w:t>
+      </w:r>
+      <w:r>
+        <w:t xml:space="preserve">, ob beispielsweise </w:t>
+      </w:r>
+      <w:r>
+        <w:t>einige Werte insgesamt größer sind als andere die restlichen Werte.</w:t>
+      </w:r>
+      <w:r>
+        <w:t xml:space="preserve"> </w:t>
+      </w:r>
+      <w:sdt>
+        <w:sdtPr>
+          <w:alias w:val="To edit, see citavi.com/edit"/>
+          <w:tag w:val="CitaviPlaceholder#799e4733-ae1f-4a2b-83db-3cebe54798c9"/>
+          <w:id w:val="-1658535942"/>
+          <w:placeholder>
+            <w:docPart w:val="DefaultPlaceholder_-1854013440"/>
+          </w:placeholder>
+        </w:sdtPr>
+        <w:sdtContent>
+          <w:r>
+            <w:fldChar w:fldCharType="begin"/>
+          </w:r>
+          <w:r>
+            <w:instrText>ADDIN CitaviPlaceholder{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}</w:instrText>
+          </w:r>
+          <w:r>
+            <w:fldChar w:fldCharType="separate"/>
+          </w:r>
+          <w:r>
+            <w:t>[3]</w:t>
+          </w:r>
+          <w:r>
+            <w:fldChar w:fldCharType="end"/>
+          </w:r>
+        </w:sdtContent>
+      </w:sdt>
+    </w:p>
+    <w:p>
+      <w:r>
+        <w:lastRenderedPageBreak/>
+        <w:t xml:space="preserve">Die </w:t>
+      </w:r>
+      <w:r>
+        <w:t>Baumhierachie</w:t>
+      </w:r>
+      <w:r>
+        <w:t xml:space="preserve"> </w:t>
+      </w:r>
+      <w:r>
+        <w:t>ist eine</w:t>
+      </w:r>
+      <w:r>
+        <w:t xml:space="preserve"> Darstellung von Daten</w:t>
+      </w:r>
+      <w:r>
+        <w:t xml:space="preserve"> welche hierarchisch aufgebaut sind. </w:t>
+      </w:r>
+      <w:r>
+        <w:t>Dabei</w:t>
+      </w:r>
+      <w:r>
+        <w:t xml:space="preserve"> </w:t>
+      </w:r>
+      <w:r>
+        <w:t>beginnt die Baumhierachie bei einem Element u</w:t>
+      </w:r>
+      <w:r>
+        <w:t xml:space="preserve">nd verzweigt sich dabei mindestens zweimal. Diese, durch die Verzweigung entstanden Elemente, können sich wiederrum auch </w:t>
+      </w:r>
+      <w:r>
+        <w:t>verzweigen,</w:t>
+      </w:r>
+      <w:r>
+        <w:t xml:space="preserve"> um so immer weiter </w:t>
+      </w:r>
+      <w:r>
+        <w:t>eine Hierarchische Beziehung darzustellen. Das fertige Diagramm ähnelt dabei einen Baum mit seinem Stamm und den Ästen.</w:t>
+      </w:r>
+      <w:r>
+        <w:t xml:space="preserve"> Dieses Diagramm kann dabei helfen </w:t>
+      </w:r>
+      <w:r>
+        <w:t>von einer sehr generellen Kategorie</w:t>
+      </w:r>
+      <w:r>
+        <w:t xml:space="preserve"> mit feinen Detailstufen zu unterteilen.</w:t>
+      </w:r>
+      <w:r>
+        <w:t xml:space="preserve"> </w:t>
+      </w:r>
+      <w:sdt>
+        <w:sdtPr>
+          <w:alias w:val="To edit, see citavi.com/edit"/>
+          <w:tag w:val="CitaviPlaceholder#0e8946fd-3692-47a7-9228-d1b6cd65c275"/>
+          <w:id w:val="-280269805"/>
+          <w:placeholder>
+            <w:docPart w:val="DefaultPlaceholder_-1854013440"/>
+          </w:placeholder>
+        </w:sdtPr>
+        <w:sdtContent>
+          <w:r>
+            <w:fldChar w:fldCharType="begin"/>
+          </w:r>
+          <w:r>
+            <w:instrText>ADDIN CitaviPlaceholder{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}</w:instrText>
+          </w:r>
+          <w:r>
+            <w:fldChar w:fldCharType="separate"/>
+          </w:r>
+          <w:r>
+            <w:t>[4]</w:t>
+          </w:r>
+          <w:r>
+            <w:fldChar w:fldCharType="end"/>
+          </w:r>
+        </w:sdtContent>
+      </w:sdt>
+    </w:p>
+    <w:p/>
+    <w:p>
+      <w:pPr>
+        <w:pStyle w:val="berschrift2"/>
+      </w:pPr>
+      <w:bookmarkStart w:id="3" w:name="_Toc79327780"/>
+      <w:r>
+        <w:t>Zielgruppen</w:t>
+      </w:r>
+      <w:bookmarkEnd w:id="3"/>
     </w:p>
     <w:p>
       <w:pPr>
@@ -2492,7 +2860,7 @@
         </w:numPr>
       </w:pPr>
       <w:r>
-        <w:t>Erklärung der Informationsvisualisierungen</w:t>
+        <w:t>Weininteressierte</w:t>
       </w:r>
     </w:p>
     <w:p>
@@ -2504,7 +2872,94 @@
         </w:numPr>
       </w:pPr>
       <w:r>
-        <w:t>Was ist ein Scatterplott/ parallele Koordinaten/ Baumhierachie?</w:t>
+        <w:t>Vorwissen</w:t>
+      </w:r>
+    </w:p>
+    <w:p>
+      <w:pPr>
+        <w:pStyle w:val="Listenabsatz"/>
+        <w:numPr>
+          <w:ilvl w:val="2"/>
+          <w:numId w:val="10"/>
+        </w:numPr>
+      </w:pPr>
+      <w:r>
+        <w:t>Kaum</w:t>
+      </w:r>
+      <w:r>
+        <w:t xml:space="preserve"> bis gar nicht</w:t>
+      </w:r>
+    </w:p>
+    <w:p>
+      <w:pPr>
+        <w:pStyle w:val="Listenabsatz"/>
+        <w:numPr>
+          <w:ilvl w:val="1"/>
+          <w:numId w:val="10"/>
+        </w:numPr>
+      </w:pPr>
+      <w:r>
+        <w:t>Erkenntnisse:</w:t>
+      </w:r>
+    </w:p>
+    <w:p>
+      <w:pPr>
+        <w:pStyle w:val="Listenabsatz"/>
+        <w:numPr>
+          <w:ilvl w:val="2"/>
+          <w:numId w:val="10"/>
+        </w:numPr>
+      </w:pPr>
+      <w:r>
+        <w:t>Zusammenhang von verschiedenen Kriterien beim Wein</w:t>
+      </w:r>
+    </w:p>
+    <w:p>
+      <w:pPr>
+        <w:pStyle w:val="Listenabsatz"/>
+        <w:numPr>
+          <w:ilvl w:val="3"/>
+          <w:numId w:val="10"/>
+        </w:numPr>
+      </w:pPr>
+      <w:r>
+        <w:t>Zusammenhänge kurz erklären</w:t>
+      </w:r>
+    </w:p>
+    <w:p>
+      <w:pPr>
+        <w:pStyle w:val="Listenabsatz"/>
+        <w:numPr>
+          <w:ilvl w:val="2"/>
+          <w:numId w:val="10"/>
+        </w:numPr>
+      </w:pPr>
+      <w:r>
+        <w:t>Informationsgewinnung</w:t>
+      </w:r>
+    </w:p>
+    <w:p>
+      <w:pPr>
+        <w:pStyle w:val="Listenabsatz"/>
+        <w:numPr>
+          <w:ilvl w:val="3"/>
+          <w:numId w:val="10"/>
+        </w:numPr>
+      </w:pPr>
+      <w:r>
+        <w:t>Kennenlernen von Weinen</w:t>
+      </w:r>
+    </w:p>
+    <w:p>
+      <w:pPr>
+        <w:pStyle w:val="Listenabsatz"/>
+        <w:numPr>
+          <w:ilvl w:val="2"/>
+          <w:numId w:val="10"/>
+        </w:numPr>
+      </w:pPr>
+      <w:r>
+        <w:t>Entdeckung neuer Weine welche sie trinken möchten</w:t>
       </w:r>
     </w:p>
     <w:p>
@@ -2516,7 +2971,7 @@
         </w:numPr>
       </w:pPr>
       <w:r>
-        <w:t>Hintergrund Daten bereitstellen?</w:t>
+        <w:t>Weineinkäufer</w:t>
       </w:r>
     </w:p>
     <w:p>
@@ -2528,7 +2983,7 @@
         </w:numPr>
       </w:pPr>
       <w:r>
-        <w:t>Informationen zu verschiedenen Daten</w:t>
+        <w:t>Vorwissen</w:t>
       </w:r>
     </w:p>
     <w:p>
@@ -2540,10 +2995,22 @@
         </w:numPr>
       </w:pPr>
       <w:r>
-        <w:t>Wie kann der Körper/ Süße/</w:t>
-      </w:r>
-      <w:r>
-        <w:t xml:space="preserve"> Säure/ Gerbstoffe bestimmt werden?</w:t>
+        <w:t xml:space="preserve">Vorhanden bis </w:t>
+      </w:r>
+      <w:r>
+        <w:t>Exzellent</w:t>
+      </w:r>
+    </w:p>
+    <w:p>
+      <w:pPr>
+        <w:pStyle w:val="Listenabsatz"/>
+        <w:numPr>
+          <w:ilvl w:val="1"/>
+          <w:numId w:val="10"/>
+        </w:numPr>
+      </w:pPr>
+      <w:r>
+        <w:t>Erkenntnisse:</w:t>
       </w:r>
     </w:p>
     <w:p>
@@ -2555,7 +3022,10 @@
         </w:numPr>
       </w:pPr>
       <w:r>
-        <w:t>Was haben die Jahre für Einfluss auf die Weine?</w:t>
+        <w:t xml:space="preserve">Entdecken von neuen Sorten die </w:t>
+      </w:r>
+      <w:r>
+        <w:t>sein Sortiment ergänzen</w:t>
       </w:r>
     </w:p>
     <w:p>
@@ -2567,18 +3037,29 @@
         </w:numPr>
       </w:pPr>
       <w:r>
-        <w:t>Was bedeuten die Felder Verwendung und Type (Sorte, Lokal, Produzent)</w:t>
-      </w:r>
-    </w:p>
-    <w:p>
-      <w:pPr>
-        <w:pStyle w:val="berschrift2"/>
-      </w:pPr>
-      <w:bookmarkStart w:id="3" w:name="_Toc79327780"/>
-      <w:r>
-        <w:t>Zielgruppen</w:t>
-      </w:r>
-      <w:bookmarkEnd w:id="3"/>
+        <w:t xml:space="preserve">Entdeckung von neuen Sorten die ggf. </w:t>
+      </w:r>
+      <w:r>
+        <w:t>Außergewöhnlich</w:t>
+      </w:r>
+      <w:r>
+        <w:t xml:space="preserve"> sind</w:t>
+      </w:r>
+    </w:p>
+    <w:p>
+      <w:pPr>
+        <w:pStyle w:val="Listenabsatz"/>
+        <w:numPr>
+          <w:ilvl w:val="2"/>
+          <w:numId w:val="10"/>
+        </w:numPr>
+      </w:pPr>
+      <w:r>
+        <w:t xml:space="preserve">Beratung der Kunden </w:t>
+      </w:r>
+      <w:r>
+        <w:t>die gewisse Vorlieben haben</w:t>
+      </w:r>
     </w:p>
     <w:p>
       <w:pPr>
@@ -2589,7 +3070,7 @@
         </w:numPr>
       </w:pPr>
       <w:r>
-        <w:t>Weininteressierte</w:t>
+        <w:t>Weinexperte</w:t>
       </w:r>
     </w:p>
     <w:p>
@@ -2613,10 +3094,7 @@
         </w:numPr>
       </w:pPr>
       <w:r>
-        <w:t>Kaum</w:t>
-      </w:r>
-      <w:r>
-        <w:t xml:space="preserve"> bis gar nicht</w:t>
+        <w:t>Gut bis ausgeprägt</w:t>
       </w:r>
     </w:p>
     <w:p>
@@ -2640,19 +3118,7 @@
         </w:numPr>
       </w:pPr>
       <w:r>
-        <w:t>Zusammenhang von verschiedenen Kriterien beim Wein</w:t>
-      </w:r>
-    </w:p>
-    <w:p>
-      <w:pPr>
-        <w:pStyle w:val="Listenabsatz"/>
-        <w:numPr>
-          <w:ilvl w:val="3"/>
-          <w:numId w:val="10"/>
-        </w:numPr>
-      </w:pPr>
-      <w:r>
-        <w:t>Zusammenhänge kurz erklären</w:t>
+        <w:t>Entdecken von neuen Sorten die seinem Geschmack entsprechen</w:t>
       </w:r>
     </w:p>
     <w:p>
@@ -2664,19 +3130,80 @@
         </w:numPr>
       </w:pPr>
       <w:r>
-        <w:t>Informationsgewinnung</w:t>
-      </w:r>
+        <w:t>Bessere Einschätzung seiner bisherigen Weine</w:t>
+      </w:r>
+    </w:p>
+    <w:p>
+      <w:pPr>
+        <w:pStyle w:val="berschrift2"/>
+      </w:pPr>
+      <w:bookmarkStart w:id="4" w:name="_Toc79327781"/>
+      <w:r>
+        <w:t>Überblick und Beiträge</w:t>
+      </w:r>
+      <w:bookmarkEnd w:id="4"/>
     </w:p>
     <w:p>
       <w:pPr>
         <w:pStyle w:val="Listenabsatz"/>
         <w:numPr>
-          <w:ilvl w:val="3"/>
+          <w:ilvl w:val="0"/>
           <w:numId w:val="10"/>
         </w:numPr>
       </w:pPr>
       <w:r>
-        <w:t>Kennenlernen von Weinen</w:t>
+        <w:t>Erklären welche Daten verwendet wurden</w:t>
+      </w:r>
+    </w:p>
+    <w:p>
+      <w:pPr>
+        <w:pStyle w:val="Listenabsatz"/>
+        <w:numPr>
+          <w:ilvl w:val="1"/>
+          <w:numId w:val="10"/>
+        </w:numPr>
+      </w:pPr>
+      <w:r>
+        <w:t>Ober</w:t>
+      </w:r>
+      <w:r>
+        <w:t>kategorien kurz erklären</w:t>
+      </w:r>
+    </w:p>
+    <w:p>
+      <w:pPr>
+        <w:pStyle w:val="Listenabsatz"/>
+        <w:numPr>
+          <w:ilvl w:val="0"/>
+          <w:numId w:val="10"/>
+        </w:numPr>
+      </w:pPr>
+      <w:r>
+        <w:t>Visualisierungstechniken erklären</w:t>
+      </w:r>
+    </w:p>
+    <w:p>
+      <w:pPr>
+        <w:pStyle w:val="Listenabsatz"/>
+        <w:numPr>
+          <w:ilvl w:val="0"/>
+          <w:numId w:val="10"/>
+        </w:numPr>
+      </w:pPr>
+      <w:r>
+        <w:t>Beiträge</w:t>
+      </w:r>
+    </w:p>
+    <w:p>
+      <w:pPr>
+        <w:pStyle w:val="Listenabsatz"/>
+        <w:numPr>
+          <w:ilvl w:val="1"/>
+          <w:numId w:val="10"/>
+        </w:numPr>
+      </w:pPr>
+      <w:r>
+        <w:t>Mehrwert der Techniken für die Darstellung der Daten</w:t>
       </w:r>
     </w:p>
     <w:p>
@@ -2688,8 +3215,19 @@
         </w:numPr>
       </w:pPr>
       <w:r>
-        <w:t>Entdeckung neuer Weine welche sie trinken möchten</w:t>
-      </w:r>
+        <w:t>Sacatterplott -&gt; Gegenüberstellung von Dimensionen</w:t>
+      </w:r>
+    </w:p>
+    <w:p/>
+    <w:p>
+      <w:pPr>
+        <w:pStyle w:val="berschrift1"/>
+      </w:pPr>
+      <w:bookmarkStart w:id="5" w:name="_Toc79327782"/>
+      <w:r>
+        <w:t>Daten</w:t>
+      </w:r>
+      <w:bookmarkEnd w:id="5"/>
     </w:p>
     <w:p>
       <w:pPr>
@@ -2700,7 +3238,19 @@
         </w:numPr>
       </w:pPr>
       <w:r>
-        <w:t>Weineinkäufer</w:t>
+        <w:t>Beschreibung der gegebenen Daten</w:t>
+      </w:r>
+    </w:p>
+    <w:p>
+      <w:pPr>
+        <w:pStyle w:val="Listenabsatz"/>
+        <w:numPr>
+          <w:ilvl w:val="0"/>
+          <w:numId w:val="10"/>
+        </w:numPr>
+      </w:pPr>
+      <w:r>
+        <w:t>Eignung der Daten für die Zielgruppen</w:t>
       </w:r>
     </w:p>
     <w:p>
@@ -2712,7 +3262,7 @@
         </w:numPr>
       </w:pPr>
       <w:r>
-        <w:t>Vorwissen</w:t>
+        <w:t>Weintressierte</w:t>
       </w:r>
     </w:p>
     <w:p>
@@ -2724,10 +3274,7 @@
         </w:numPr>
       </w:pPr>
       <w:r>
-        <w:t xml:space="preserve">Vorhanden bis </w:t>
-      </w:r>
-      <w:r>
-        <w:t>Exzellent</w:t>
+        <w:t>Gut</w:t>
       </w:r>
     </w:p>
     <w:p>
@@ -2739,7 +3286,8 @@
         </w:numPr>
       </w:pPr>
       <w:r>
-        <w:t>Erkenntnisse:</w:t>
+        <w:lastRenderedPageBreak/>
+        <w:t>Weinexperte/ Weinverkäufer</w:t>
       </w:r>
     </w:p>
     <w:p>
@@ -2751,10 +3299,7 @@
         </w:numPr>
       </w:pPr>
       <w:r>
-        <w:t xml:space="preserve">Entdecken von neuen Sorten die </w:t>
-      </w:r>
-      <w:r>
-        <w:t>sein Sortiment ergänzen</w:t>
+        <w:t>Teilweise</w:t>
       </w:r>
     </w:p>
     <w:p>
@@ -2766,13 +3311,188 @@
         </w:numPr>
       </w:pPr>
       <w:r>
-        <w:t xml:space="preserve">Entdeckung von neuen Sorten die ggf. </w:t>
-      </w:r>
-      <w:r>
-        <w:t>Außergewöhnlich</w:t>
-      </w:r>
-      <w:r>
-        <w:t xml:space="preserve"> sind</w:t>
+        <w:t>Daten können unvollständig sein -&gt; und haben zu wenig Aussagekraft mit Body, Süße usw.</w:t>
+      </w:r>
+    </w:p>
+    <w:p>
+      <w:pPr>
+        <w:pStyle w:val="Listenabsatz"/>
+        <w:numPr>
+          <w:ilvl w:val="0"/>
+          <w:numId w:val="10"/>
+        </w:numPr>
+      </w:pPr>
+      <w:r>
+        <w:t>Fragestellungen</w:t>
+      </w:r>
+    </w:p>
+    <w:p>
+      <w:pPr>
+        <w:pStyle w:val="Listenabsatz"/>
+        <w:numPr>
+          <w:ilvl w:val="1"/>
+          <w:numId w:val="10"/>
+        </w:numPr>
+      </w:pPr>
+      <w:r>
+        <w:t>Gut da Dimensionen erkannt werden können</w:t>
+      </w:r>
+    </w:p>
+    <w:p>
+      <w:pPr>
+        <w:pStyle w:val="Listenabsatz"/>
+        <w:numPr>
+          <w:ilvl w:val="1"/>
+          <w:numId w:val="10"/>
+        </w:numPr>
+      </w:pPr>
+      <w:r>
+        <w:t>Herkunft der Daten erkennbar -&gt; Teilweise aber unvollständig</w:t>
+      </w:r>
+    </w:p>
+    <w:p>
+      <w:pPr>
+        <w:pStyle w:val="Listenabsatz"/>
+        <w:numPr>
+          <w:ilvl w:val="0"/>
+          <w:numId w:val="10"/>
+        </w:numPr>
+      </w:pPr>
+      <w:r>
+        <w:t>Daten Ergänzung</w:t>
+      </w:r>
+    </w:p>
+    <w:p>
+      <w:pPr>
+        <w:pStyle w:val="Listenabsatz"/>
+        <w:numPr>
+          <w:ilvl w:val="1"/>
+          <w:numId w:val="10"/>
+        </w:numPr>
+      </w:pPr>
+      <w:r>
+        <w:t xml:space="preserve">Mussten mit Geo Daten ergänzt werden für </w:t>
+      </w:r>
+      <w:r>
+        <w:t>B</w:t>
+      </w:r>
+      <w:r>
+        <w:t xml:space="preserve">aumhierarchie </w:t>
+      </w:r>
+      <w:r>
+        <w:t>da sonst kein Ursprungsknoten</w:t>
+      </w:r>
+    </w:p>
+    <w:p>
+      <w:pPr>
+        <w:pStyle w:val="Listenabsatz"/>
+        <w:numPr>
+          <w:ilvl w:val="1"/>
+          <w:numId w:val="10"/>
+        </w:numPr>
+      </w:pPr>
+      <w:r>
+        <w:t>Und wo kommen die her?</w:t>
+      </w:r>
+    </w:p>
+    <w:p>
+      <w:pPr>
+        <w:pStyle w:val="berschrift2"/>
+      </w:pPr>
+      <w:bookmarkStart w:id="6" w:name="_Toc79327783"/>
+      <w:r>
+        <w:t>Technische Breitstellung der Daten</w:t>
+      </w:r>
+      <w:bookmarkEnd w:id="6"/>
+    </w:p>
+    <w:p>
+      <w:pPr>
+        <w:pStyle w:val="Listenabsatz"/>
+        <w:numPr>
+          <w:ilvl w:val="0"/>
+          <w:numId w:val="10"/>
+        </w:numPr>
+      </w:pPr>
+      <w:r>
+        <w:t>Daten Zugänglich?</w:t>
+      </w:r>
+    </w:p>
+    <w:p>
+      <w:pPr>
+        <w:pStyle w:val="Listenabsatz"/>
+        <w:numPr>
+          <w:ilvl w:val="1"/>
+          <w:numId w:val="10"/>
+        </w:numPr>
+      </w:pPr>
+      <w:r>
+        <w:t xml:space="preserve">Sind über GitHub für die verschiedenen </w:t>
+      </w:r>
+      <w:r>
+        <w:t>Darstellungen erreichbar</w:t>
+      </w:r>
+    </w:p>
+    <w:p>
+      <w:pPr>
+        <w:pStyle w:val="Listenabsatz"/>
+        <w:numPr>
+          <w:ilvl w:val="0"/>
+          <w:numId w:val="10"/>
+        </w:numPr>
+      </w:pPr>
+      <w:r>
+        <w:t>Formate</w:t>
+      </w:r>
+    </w:p>
+    <w:p>
+      <w:pPr>
+        <w:pStyle w:val="Listenabsatz"/>
+        <w:numPr>
+          <w:ilvl w:val="1"/>
+          <w:numId w:val="10"/>
+        </w:numPr>
+      </w:pPr>
+      <w:r>
+        <w:t>CSV -&gt; Für alle Daten die nicht ergänzt wurden</w:t>
+      </w:r>
+    </w:p>
+    <w:p>
+      <w:pPr>
+        <w:pStyle w:val="Listenabsatz"/>
+        <w:numPr>
+          <w:ilvl w:val="1"/>
+          <w:numId w:val="10"/>
+        </w:numPr>
+      </w:pPr>
+      <w:r>
+        <w:t xml:space="preserve">JSON -&gt; Für </w:t>
+      </w:r>
+      <w:r>
+        <w:t>alle Geo Daten</w:t>
+      </w:r>
+    </w:p>
+    <w:p>
+      <w:pPr>
+        <w:pStyle w:val="Listenabsatz"/>
+        <w:numPr>
+          <w:ilvl w:val="0"/>
+          <w:numId w:val="10"/>
+        </w:numPr>
+      </w:pPr>
+      <w:r>
+        <w:t>Besonderheiten</w:t>
+      </w:r>
+    </w:p>
+    <w:p>
+      <w:pPr>
+        <w:pStyle w:val="Listenabsatz"/>
+        <w:numPr>
+          <w:ilvl w:val="1"/>
+          <w:numId w:val="10"/>
+        </w:numPr>
+      </w:pPr>
+      <w:r>
+        <w:t>CSV</w:t>
       </w:r>
     </w:p>
     <w:p>
@@ -2784,11 +3504,69 @@
         </w:numPr>
       </w:pPr>
       <w:r>
-        <w:t xml:space="preserve">Beratung der Kunden </w:t>
-      </w:r>
-      <w:r>
-        <w:t>die gewisse Vorlieben haben</w:t>
-      </w:r>
+        <w:t>0 oder nichts bedeutet dort ist nichts vorhanden</w:t>
+      </w:r>
+    </w:p>
+    <w:p>
+      <w:pPr>
+        <w:pStyle w:val="Listenabsatz"/>
+        <w:numPr>
+          <w:ilvl w:val="2"/>
+          <w:numId w:val="10"/>
+        </w:numPr>
+      </w:pPr>
+      <w:r>
+        <w:t>Trennung durch normales komma</w:t>
+      </w:r>
+    </w:p>
+    <w:p>
+      <w:pPr>
+        <w:pStyle w:val="Listenabsatz"/>
+        <w:numPr>
+          <w:ilvl w:val="1"/>
+          <w:numId w:val="10"/>
+        </w:numPr>
+      </w:pPr>
+      <w:r>
+        <w:t>JSON</w:t>
+      </w:r>
+    </w:p>
+    <w:p>
+      <w:pPr>
+        <w:pStyle w:val="Listenabsatz"/>
+        <w:numPr>
+          <w:ilvl w:val="2"/>
+          <w:numId w:val="10"/>
+        </w:numPr>
+      </w:pPr>
+      <w:r>
+        <w:t>Nur Name und Beziehung (Eltern – Kind) in der Datei vorhanden</w:t>
+      </w:r>
+    </w:p>
+    <w:p>
+      <w:pPr>
+        <w:pStyle w:val="Listenabsatz"/>
+        <w:numPr>
+          <w:ilvl w:val="2"/>
+          <w:numId w:val="10"/>
+        </w:numPr>
+      </w:pPr>
+      <w:r>
+        <w:t>Länder welche keine Weine Produzieren wurden außen vor gelassen</w:t>
+      </w:r>
+    </w:p>
+    <w:p>
+      <w:pPr>
+        <w:pStyle w:val="berschrift2"/>
+      </w:pPr>
+      <w:bookmarkStart w:id="7" w:name="_Toc79327784"/>
+      <w:r>
+        <w:t>Datenv</w:t>
+      </w:r>
+      <w:r>
+        <w:t>orverarbeitung</w:t>
+      </w:r>
+      <w:bookmarkEnd w:id="7"/>
     </w:p>
     <w:p>
       <w:pPr>
@@ -2799,8 +3577,7 @@
         </w:numPr>
       </w:pPr>
       <w:r>
-        <w:lastRenderedPageBreak/>
-        <w:t>Weinexperte</w:t>
+        <w:t>Datenverarbeitungsschritte</w:t>
       </w:r>
     </w:p>
     <w:p>
@@ -2812,7 +3589,22 @@
         </w:numPr>
       </w:pPr>
       <w:r>
-        <w:t>Vorwissen</w:t>
+        <w:t>Sichten der Daten</w:t>
+      </w:r>
+      <w:r>
+        <w:t xml:space="preserve"> (Umwandeln in besser Lesbares Format -&gt; Excel)</w:t>
+      </w:r>
+    </w:p>
+    <w:p>
+      <w:pPr>
+        <w:pStyle w:val="Listenabsatz"/>
+        <w:numPr>
+          <w:ilvl w:val="1"/>
+          <w:numId w:val="10"/>
+        </w:numPr>
+      </w:pPr>
+      <w:r>
+        <w:t>Bearbeiten der Daten</w:t>
       </w:r>
     </w:p>
     <w:p>
@@ -2824,7 +3616,31 @@
         </w:numPr>
       </w:pPr>
       <w:r>
-        <w:t>Gut bis ausgeprägt</w:t>
+        <w:t>Durchschnitte Bilden</w:t>
+      </w:r>
+    </w:p>
+    <w:p>
+      <w:pPr>
+        <w:pStyle w:val="Listenabsatz"/>
+        <w:numPr>
+          <w:ilvl w:val="2"/>
+          <w:numId w:val="10"/>
+        </w:numPr>
+      </w:pPr>
+      <w:r>
+        <w:t>Namen überarbeiten</w:t>
+      </w:r>
+    </w:p>
+    <w:p>
+      <w:pPr>
+        <w:pStyle w:val="Listenabsatz"/>
+        <w:numPr>
+          <w:ilvl w:val="2"/>
+          <w:numId w:val="10"/>
+        </w:numPr>
+      </w:pPr>
+      <w:r>
+        <w:t>Übersetzten</w:t>
       </w:r>
     </w:p>
     <w:p>
@@ -2836,42 +3652,8 @@
         </w:numPr>
       </w:pPr>
       <w:r>
-        <w:t>Erkenntnisse:</w:t>
-      </w:r>
-    </w:p>
-    <w:p>
-      <w:pPr>
-        <w:pStyle w:val="Listenabsatz"/>
-        <w:numPr>
-          <w:ilvl w:val="2"/>
-          <w:numId w:val="10"/>
-        </w:numPr>
-      </w:pPr>
-      <w:r>
-        <w:t>Entdecken von neuen Sorten die seinem Geschmack entsprechen</w:t>
-      </w:r>
-    </w:p>
-    <w:p>
-      <w:pPr>
-        <w:pStyle w:val="Listenabsatz"/>
-        <w:numPr>
-          <w:ilvl w:val="2"/>
-          <w:numId w:val="10"/>
-        </w:numPr>
-      </w:pPr>
-      <w:r>
-        <w:t>Bessere Einschätzung seiner bisherigen Weine</w:t>
-      </w:r>
-    </w:p>
-    <w:p>
-      <w:pPr>
-        <w:pStyle w:val="berschrift2"/>
-      </w:pPr>
-      <w:bookmarkStart w:id="4" w:name="_Toc79327781"/>
-      <w:r>
-        <w:t>Überblick und Beiträge</w:t>
-      </w:r>
-      <w:bookmarkEnd w:id="4"/>
+        <w:t>Rücküberführung zur CSV</w:t>
+      </w:r>
     </w:p>
     <w:p>
       <w:pPr>
@@ -2882,7 +3664,7 @@
         </w:numPr>
       </w:pPr>
       <w:r>
-        <w:t>Erklären welche Daten verwendet wurden</w:t>
+        <w:t>Daten weggelassen</w:t>
       </w:r>
     </w:p>
     <w:p>
@@ -2894,10 +3676,19 @@
         </w:numPr>
       </w:pPr>
       <w:r>
-        <w:t>Ober</w:t>
-      </w:r>
-      <w:r>
-        <w:t>kategorien kurz erklären</w:t>
+        <w:t>Daten nicht mehr lesbar (eine Japanischer Wein wo nicht mehr Rückschlüsse gezogen werden könnten)</w:t>
+      </w:r>
+    </w:p>
+    <w:p>
+      <w:pPr>
+        <w:pStyle w:val="Listenabsatz"/>
+        <w:numPr>
+          <w:ilvl w:val="1"/>
+          <w:numId w:val="10"/>
+        </w:numPr>
+      </w:pPr>
+      <w:r>
+        <w:t>Nichts Werte</w:t>
       </w:r>
     </w:p>
     <w:p>
@@ -2909,7 +3700,49 @@
         </w:numPr>
       </w:pPr>
       <w:r>
-        <w:t>Visualisierungstechniken erklären</w:t>
+        <w:t>Durschnitte</w:t>
+      </w:r>
+    </w:p>
+    <w:p>
+      <w:pPr>
+        <w:pStyle w:val="Listenabsatz"/>
+        <w:numPr>
+          <w:ilvl w:val="1"/>
+          <w:numId w:val="10"/>
+        </w:numPr>
+      </w:pPr>
+      <w:r>
+        <w:t xml:space="preserve">Gebildet über die </w:t>
+      </w:r>
+      <w:r>
+        <w:t>Trinktemperatur</w:t>
+      </w:r>
+      <w:r>
+        <w:t>, Alkoholgehalt</w:t>
+      </w:r>
+    </w:p>
+    <w:p>
+      <w:pPr>
+        <w:pStyle w:val="Listenabsatz"/>
+        <w:numPr>
+          <w:ilvl w:val="1"/>
+          <w:numId w:val="10"/>
+        </w:numPr>
+      </w:pPr>
+      <w:r>
+        <w:t>Daten konnten ansonsten nicht eingelesen werden</w:t>
+      </w:r>
+    </w:p>
+    <w:p>
+      <w:pPr>
+        <w:pStyle w:val="Listenabsatz"/>
+        <w:numPr>
+          <w:ilvl w:val="1"/>
+          <w:numId w:val="10"/>
+        </w:numPr>
+      </w:pPr>
+      <w:r>
+        <w:t>Außerdem lag der unterschied durchschnittlich nicht bei mehr als 2 Gard</w:t>
       </w:r>
     </w:p>
     <w:p>
@@ -2921,7 +3754,7 @@
         </w:numPr>
       </w:pPr>
       <w:r>
-        <w:t>Beiträge</w:t>
+        <w:t>Aussagekräftiger?</w:t>
       </w:r>
     </w:p>
     <w:p>
@@ -2933,31 +3766,21 @@
         </w:numPr>
       </w:pPr>
       <w:r>
-        <w:t>Mehrwert der Techniken für die Darstellung der Daten</w:t>
-      </w:r>
-    </w:p>
-    <w:p>
-      <w:pPr>
-        <w:pStyle w:val="Listenabsatz"/>
-        <w:numPr>
-          <w:ilvl w:val="2"/>
-          <w:numId w:val="10"/>
-        </w:numPr>
-      </w:pPr>
-      <w:r>
-        <w:t>Sacatterplott -&gt; Gegenüberstellung von Dimensionen</w:t>
-      </w:r>
-    </w:p>
-    <w:p/>
+        <w:t>So hat man noch Toleranz beim der Temperatur und Alkohol ohne das sich die anderen Werte ändern müssten</w:t>
+      </w:r>
+      <w:r>
+        <w:t xml:space="preserve"> (Body, Süße usw.)</w:t>
+      </w:r>
+    </w:p>
     <w:p>
       <w:pPr>
         <w:pStyle w:val="berschrift1"/>
       </w:pPr>
-      <w:bookmarkStart w:id="5" w:name="_Toc79327782"/>
-      <w:r>
-        <w:t>Daten</w:t>
-      </w:r>
-      <w:bookmarkEnd w:id="5"/>
+      <w:bookmarkStart w:id="8" w:name="_Toc79327785"/>
+      <w:r>
+        <w:t>Visualisierung</w:t>
+      </w:r>
+      <w:bookmarkEnd w:id="8"/>
     </w:p>
     <w:p>
       <w:pPr>
@@ -2968,7 +3791,22 @@
         </w:numPr>
       </w:pPr>
       <w:r>
-        <w:t>Beschreibung der gegebenen Daten</w:t>
+        <w:lastRenderedPageBreak/>
+        <w:t>Analyse kann erst gemacht werden, wenn Visualisierungen fertig sind</w:t>
+      </w:r>
+    </w:p>
+    <w:p/>
+    <w:p>
+      <w:pPr>
+        <w:pStyle w:val="berschrift2"/>
+      </w:pPr>
+      <w:bookmarkStart w:id="9" w:name="_Toc79327786"/>
+      <w:r>
+        <w:t xml:space="preserve">Analyse der </w:t>
+      </w:r>
+      <w:bookmarkEnd w:id="9"/>
+      <w:r>
+        <w:t>Anwendungsaufgaben</w:t>
       </w:r>
     </w:p>
     <w:p>
@@ -2980,7 +3818,19 @@
         </w:numPr>
       </w:pPr>
       <w:r>
-        <w:t>Eignung der Daten für die Zielgruppen</w:t>
+        <w:t>Analyse kann erst gemacht werden, wenn Visualisierungen fertig sind</w:t>
+      </w:r>
+    </w:p>
+    <w:p>
+      <w:pPr>
+        <w:pStyle w:val="Listenabsatz"/>
+        <w:numPr>
+          <w:ilvl w:val="0"/>
+          <w:numId w:val="10"/>
+        </w:numPr>
+      </w:pPr>
+      <w:r>
+        <w:t>Anwendungsaufgaben</w:t>
       </w:r>
     </w:p>
     <w:p>
@@ -2992,19 +3842,19 @@
         </w:numPr>
       </w:pPr>
       <w:r>
-        <w:t>Weintressierte</w:t>
+        <w:t>Wie helfen die Darstellungen die genannten Problemstellungen zu beantworten?</w:t>
       </w:r>
     </w:p>
     <w:p>
       <w:pPr>
         <w:pStyle w:val="Listenabsatz"/>
         <w:numPr>
-          <w:ilvl w:val="2"/>
+          <w:ilvl w:val="0"/>
           <w:numId w:val="10"/>
         </w:numPr>
       </w:pPr>
       <w:r>
-        <w:t>Gut</w:t>
+        <w:t>Mentale Modelle</w:t>
       </w:r>
     </w:p>
     <w:p>
@@ -3016,32 +3866,19 @@
         </w:numPr>
       </w:pPr>
       <w:r>
-        <w:t>Weinexperte/ Weinverkäufer</w:t>
-      </w:r>
-    </w:p>
-    <w:p>
-      <w:pPr>
-        <w:pStyle w:val="Listenabsatz"/>
-        <w:numPr>
-          <w:ilvl w:val="2"/>
-          <w:numId w:val="10"/>
-        </w:numPr>
-      </w:pPr>
-      <w:r>
-        <w:t>Teilweise</w:t>
-      </w:r>
-    </w:p>
-    <w:p>
-      <w:pPr>
-        <w:pStyle w:val="Listenabsatz"/>
-        <w:numPr>
-          <w:ilvl w:val="2"/>
-          <w:numId w:val="10"/>
-        </w:numPr>
-      </w:pPr>
-      <w:r>
-        <w:t>Daten können unvollständig sein -&gt; und haben zu wenig Aussagekraft mit Body, Süße usw.</w:t>
-      </w:r>
+        <w:t>Welche Visualisieren eigenen sich um das alles zu kombinieren von Wissen und den Modellen (intuitiv erkennbar)</w:t>
+      </w:r>
+    </w:p>
+    <w:p/>
+    <w:p>
+      <w:pPr>
+        <w:pStyle w:val="berschrift2"/>
+      </w:pPr>
+      <w:bookmarkStart w:id="10" w:name="_Toc79327787"/>
+      <w:r>
+        <w:t>Anforderungen an die Visualisierungen</w:t>
+      </w:r>
+      <w:bookmarkEnd w:id="10"/>
     </w:p>
     <w:p>
       <w:pPr>
@@ -3052,7 +3889,141 @@
         </w:numPr>
       </w:pPr>
       <w:r>
-        <w:t>Fragestellungen</w:t>
+        <w:t>Analyse kann erst gemacht werden, wenn Visualisierungen fertig sind</w:t>
+      </w:r>
+    </w:p>
+    <w:p/>
+    <w:p>
+      <w:pPr>
+        <w:pStyle w:val="berschrift2"/>
+      </w:pPr>
+      <w:bookmarkStart w:id="11" w:name="_Toc79327788"/>
+      <w:r>
+        <w:t>Präsentation der Visualisierung</w:t>
+      </w:r>
+      <w:bookmarkEnd w:id="11"/>
+    </w:p>
+    <w:p>
+      <w:pPr>
+        <w:pStyle w:val="Listenabsatz"/>
+        <w:numPr>
+          <w:ilvl w:val="0"/>
+          <w:numId w:val="10"/>
+        </w:numPr>
+      </w:pPr>
+      <w:r>
+        <w:t>Analyse kann erst gemacht werden, wenn Visualisierungen fertig sind</w:t>
+      </w:r>
+    </w:p>
+    <w:p>
+      <w:pPr>
+        <w:pStyle w:val="Listenabsatz"/>
+        <w:numPr>
+          <w:ilvl w:val="0"/>
+          <w:numId w:val="10"/>
+        </w:numPr>
+      </w:pPr>
+      <w:r>
+        <w:t>Vorstellen, Interaktivität, Designentschiedungen begründen Diskutieren wieso nicht anderen Techniken verwenden worden sind</w:t>
+      </w:r>
+    </w:p>
+    <w:p>
+      <w:pPr>
+        <w:jc w:val="both"/>
+      </w:pPr>
+    </w:p>
+    <w:p>
+      <w:pPr>
+        <w:pStyle w:val="berschrift3"/>
+      </w:pPr>
+      <w:bookmarkStart w:id="12" w:name="_Toc79327789"/>
+      <w:r>
+        <w:t>Visualisierung Eins</w:t>
+      </w:r>
+      <w:bookmarkEnd w:id="12"/>
+    </w:p>
+    <w:p>
+      <w:pPr>
+        <w:pStyle w:val="Listenabsatz"/>
+        <w:numPr>
+          <w:ilvl w:val="0"/>
+          <w:numId w:val="10"/>
+        </w:numPr>
+      </w:pPr>
+      <w:r>
+        <w:t>Wird ein Scatterplot</w:t>
+      </w:r>
+    </w:p>
+    <w:p/>
+    <w:p>
+      <w:pPr>
+        <w:pStyle w:val="berschrift3"/>
+      </w:pPr>
+      <w:bookmarkStart w:id="13" w:name="_Toc79327790"/>
+      <w:r>
+        <w:t>Visualisierung Zwei</w:t>
+      </w:r>
+      <w:bookmarkEnd w:id="13"/>
+    </w:p>
+    <w:p>
+      <w:pPr>
+        <w:pStyle w:val="Listenabsatz"/>
+        <w:numPr>
+          <w:ilvl w:val="0"/>
+          <w:numId w:val="10"/>
+        </w:numPr>
+      </w:pPr>
+      <w:r>
+        <w:t>Wird Parallele Koordinaten</w:t>
+      </w:r>
+    </w:p>
+    <w:p/>
+    <w:p>
+      <w:pPr>
+        <w:pStyle w:val="berschrift3"/>
+      </w:pPr>
+      <w:bookmarkStart w:id="14" w:name="_Toc79327791"/>
+      <w:r>
+        <w:t>Visualisierung Drei</w:t>
+      </w:r>
+      <w:bookmarkEnd w:id="14"/>
+    </w:p>
+    <w:p>
+      <w:pPr>
+        <w:pStyle w:val="Listenabsatz"/>
+        <w:numPr>
+          <w:ilvl w:val="0"/>
+          <w:numId w:val="10"/>
+        </w:numPr>
+      </w:pPr>
+      <w:r>
+        <w:t>Wird eine Baumhierarchie</w:t>
+      </w:r>
+    </w:p>
+    <w:p/>
+    <w:p>
+      <w:pPr>
+        <w:pStyle w:val="berschrift2"/>
+      </w:pPr>
+      <w:bookmarkStart w:id="15" w:name="_Toc79327792"/>
+      <w:r>
+        <w:t>Interaktion</w:t>
+      </w:r>
+      <w:bookmarkEnd w:id="15"/>
+    </w:p>
+    <w:p>
+      <w:pPr>
+        <w:pStyle w:val="Listenabsatz"/>
+        <w:numPr>
+          <w:ilvl w:val="0"/>
+          <w:numId w:val="10"/>
+        </w:numPr>
+      </w:pPr>
+      <w:r>
+        <w:t xml:space="preserve">Scatterplot und </w:t>
+      </w:r>
+      <w:r>
+        <w:t>Parallele Koordinaten</w:t>
       </w:r>
     </w:p>
     <w:p>
@@ -3064,7 +4035,22 @@
         </w:numPr>
       </w:pPr>
       <w:r>
-        <w:t>Gut da Dimensionen erkannt werden können</w:t>
+        <w:t xml:space="preserve">Buttons zum </w:t>
+      </w:r>
+      <w:r>
+        <w:t>verändern/ verschieben der Dimensionen</w:t>
+      </w:r>
+    </w:p>
+    <w:p>
+      <w:pPr>
+        <w:pStyle w:val="Listenabsatz"/>
+        <w:numPr>
+          <w:ilvl w:val="0"/>
+          <w:numId w:val="10"/>
+        </w:numPr>
+      </w:pPr>
+      <w:r>
+        <w:t>Baumhierarchie</w:t>
       </w:r>
     </w:p>
     <w:p>
@@ -3076,7 +4062,7 @@
         </w:numPr>
       </w:pPr>
       <w:r>
-        <w:t>Herkunft der Daten erkennbar -&gt; Teilweise aber unvollständig</w:t>
+        <w:t>Keine nur anschauen</w:t>
       </w:r>
     </w:p>
     <w:p>
@@ -3088,7 +4074,60 @@
         </w:numPr>
       </w:pPr>
       <w:r>
-        <w:t>Daten Ergänzung</w:t>
+        <w:t>Zweck der Interaktion</w:t>
+      </w:r>
+    </w:p>
+    <w:p>
+      <w:pPr>
+        <w:pStyle w:val="Listenabsatz"/>
+        <w:numPr>
+          <w:ilvl w:val="0"/>
+          <w:numId w:val="10"/>
+        </w:numPr>
+      </w:pPr>
+      <w:r>
+        <w:t>Warum wurden andere Interaktionen umgesetzt und nicht andere?</w:t>
+      </w:r>
+    </w:p>
+    <w:p>
+      <w:pPr>
+        <w:pStyle w:val="Listenabsatz"/>
+        <w:numPr>
+          <w:ilvl w:val="0"/>
+          <w:numId w:val="10"/>
+        </w:numPr>
+      </w:pPr>
+      <w:r>
+        <w:t>Begründung Interaktion zwischen denen nicht mit dabei</w:t>
+      </w:r>
+    </w:p>
+    <w:p/>
+    <w:p>
+      <w:pPr>
+        <w:pStyle w:val="berschrift1"/>
+      </w:pPr>
+      <w:bookmarkStart w:id="16" w:name="_Toc79327793"/>
+      <w:r>
+        <w:t>Implementierung</w:t>
+      </w:r>
+      <w:bookmarkEnd w:id="16"/>
+    </w:p>
+    <w:p>
+      <w:pPr>
+        <w:pStyle w:val="Listenabsatz"/>
+        <w:numPr>
+          <w:ilvl w:val="0"/>
+          <w:numId w:val="10"/>
+        </w:numPr>
+      </w:pPr>
+      <w:r>
+        <w:t xml:space="preserve">Kann erst eingeschätzt </w:t>
+      </w:r>
+      <w:r>
+        <w:t>werden,</w:t>
+      </w:r>
+      <w:r>
+        <w:t xml:space="preserve"> nachdem es fertig gestellt worden ist</w:t>
       </w:r>
     </w:p>
     <w:p>
@@ -3100,16 +4139,233 @@
         </w:numPr>
       </w:pPr>
       <w:r>
-        <w:t xml:space="preserve">Mussten mit Geo Daten ergänzt werden für </w:t>
-      </w:r>
-      <w:r>
-        <w:t>B</w:t>
-      </w:r>
-      <w:r>
-        <w:t xml:space="preserve">aumhierarchie </w:t>
-      </w:r>
-      <w:r>
-        <w:t>da sonst kein Ursprungsknoten</w:t>
+        <w:t xml:space="preserve">Aktuell hoher </w:t>
+      </w:r>
+      <w:r>
+        <w:t>Aufwand</w:t>
+      </w:r>
+      <w:r>
+        <w:t xml:space="preserve"> und nur Baumhierarchie konnte sehr einfach aus Übung übernommen werden</w:t>
+      </w:r>
+    </w:p>
+    <w:p>
+      <w:pPr>
+        <w:pStyle w:val="Listenabsatz"/>
+        <w:numPr>
+          <w:ilvl w:val="0"/>
+          <w:numId w:val="10"/>
+        </w:numPr>
+      </w:pPr>
+      <w:r>
+        <w:t>Gliederung des ELM Codes</w:t>
+      </w:r>
+    </w:p>
+    <w:p>
+      <w:pPr>
+        <w:pStyle w:val="Listenabsatz"/>
+        <w:numPr>
+          <w:ilvl w:val="0"/>
+          <w:numId w:val="10"/>
+        </w:numPr>
+      </w:pPr>
+      <w:r>
+        <w:t>Übungsadaption</w:t>
+      </w:r>
+    </w:p>
+    <w:p>
+      <w:pPr>
+        <w:pStyle w:val="Listenabsatz"/>
+        <w:numPr>
+          <w:ilvl w:val="0"/>
+          <w:numId w:val="10"/>
+        </w:numPr>
+      </w:pPr>
+      <w:r>
+        <w:t>Datenstruktur Modells bei den verschiedenen Interaktionen</w:t>
+      </w:r>
+    </w:p>
+    <w:p>
+      <w:pPr>
+        <w:pStyle w:val="Listenabsatz"/>
+        <w:numPr>
+          <w:ilvl w:val="0"/>
+          <w:numId w:val="10"/>
+        </w:numPr>
+      </w:pPr>
+      <w:r>
+        <w:t>Bei uns in einem Record gespeichert im Main und dann im Update wird auf einen record zugegriffen</w:t>
+      </w:r>
+    </w:p>
+    <w:p/>
+    <w:p>
+      <w:pPr>
+        <w:pStyle w:val="berschrift1"/>
+      </w:pPr>
+      <w:bookmarkStart w:id="17" w:name="_Toc79327794"/>
+      <w:r>
+        <w:t>Anwe</w:t>
+      </w:r>
+      <w:r>
+        <w:t>n</w:t>
+      </w:r>
+      <w:r>
+        <w:t>dungs</w:t>
+      </w:r>
+      <w:r>
+        <w:t>fälle</w:t>
+      </w:r>
+      <w:bookmarkEnd w:id="17"/>
+    </w:p>
+    <w:p>
+      <w:pPr>
+        <w:pStyle w:val="Listenabsatz"/>
+        <w:numPr>
+          <w:ilvl w:val="0"/>
+          <w:numId w:val="10"/>
+        </w:numPr>
+      </w:pPr>
+      <w:r>
+        <w:t>Erst nach Fertigstellung der Visualisierungen möglich</w:t>
+      </w:r>
+    </w:p>
+    <w:p>
+      <w:pPr>
+        <w:pStyle w:val="Listenabsatz"/>
+        <w:numPr>
+          <w:ilvl w:val="0"/>
+          <w:numId w:val="10"/>
+        </w:numPr>
+      </w:pPr>
+      <w:r>
+        <w:t>Spezifischer Anwedungsfall -&gt; wo Muster da sind oder nicht was es zu was besonderen macht</w:t>
+      </w:r>
+    </w:p>
+    <w:p>
+      <w:pPr>
+        <w:pStyle w:val="Listenabsatz"/>
+        <w:numPr>
+          <w:ilvl w:val="0"/>
+          <w:numId w:val="10"/>
+        </w:numPr>
+      </w:pPr>
+      <w:r>
+        <w:t>Relevanz für die Zielgruppe</w:t>
+      </w:r>
+    </w:p>
+    <w:p>
+      <w:pPr>
+        <w:pStyle w:val="Listenabsatz"/>
+        <w:numPr>
+          <w:ilvl w:val="0"/>
+          <w:numId w:val="10"/>
+        </w:numPr>
+      </w:pPr>
+      <w:r>
+        <w:t>Möglichkeit Umsetzung mit anderen Personen</w:t>
+      </w:r>
+    </w:p>
+    <w:p/>
+    <w:p>
+      <w:pPr>
+        <w:pStyle w:val="berschrift2"/>
+      </w:pPr>
+      <w:bookmarkStart w:id="18" w:name="_Toc79327795"/>
+      <w:r>
+        <w:t>Anwendung Visualisierung Eins</w:t>
+      </w:r>
+      <w:bookmarkEnd w:id="18"/>
+    </w:p>
+    <w:p>
+      <w:pPr>
+        <w:pStyle w:val="Listenabsatz"/>
+        <w:numPr>
+          <w:ilvl w:val="0"/>
+          <w:numId w:val="10"/>
+        </w:numPr>
+      </w:pPr>
+      <w:r>
+        <w:t>Anwendungsfall für Scatterplot</w:t>
+      </w:r>
+    </w:p>
+    <w:p/>
+    <w:p>
+      <w:pPr>
+        <w:pStyle w:val="berschrift2"/>
+      </w:pPr>
+      <w:bookmarkStart w:id="19" w:name="_Toc79327796"/>
+      <w:r>
+        <w:t>Anwendung Visualisierung Zwei</w:t>
+      </w:r>
+      <w:bookmarkEnd w:id="19"/>
+    </w:p>
+    <w:p>
+      <w:pPr>
+        <w:pStyle w:val="Listenabsatz"/>
+        <w:numPr>
+          <w:ilvl w:val="0"/>
+          <w:numId w:val="10"/>
+        </w:numPr>
+      </w:pPr>
+      <w:r>
+        <w:t>Anwendungsfall für Parallele Koordinaten</w:t>
+      </w:r>
+    </w:p>
+    <w:p/>
+    <w:p>
+      <w:pPr>
+        <w:pStyle w:val="berschrift2"/>
+      </w:pPr>
+      <w:bookmarkStart w:id="20" w:name="_Toc79327797"/>
+      <w:r>
+        <w:t>Anwendung Visualisierung Drei</w:t>
+      </w:r>
+      <w:bookmarkEnd w:id="20"/>
+    </w:p>
+    <w:p>
+      <w:pPr>
+        <w:pStyle w:val="Listenabsatz"/>
+        <w:numPr>
+          <w:ilvl w:val="0"/>
+          <w:numId w:val="10"/>
+        </w:numPr>
+      </w:pPr>
+      <w:r>
+        <w:t>Anwendungsfall für Baumhierarchie</w:t>
+      </w:r>
+    </w:p>
+    <w:p/>
+    <w:p>
+      <w:pPr>
+        <w:pStyle w:val="berschrift1"/>
+      </w:pPr>
+      <w:bookmarkStart w:id="21" w:name="_Toc79327798"/>
+      <w:r>
+        <w:t>Verwandte Arbeiten</w:t>
+      </w:r>
+      <w:bookmarkEnd w:id="21"/>
+    </w:p>
+    <w:p>
+      <w:pPr>
+        <w:pStyle w:val="Listenabsatz"/>
+        <w:numPr>
+          <w:ilvl w:val="0"/>
+          <w:numId w:val="10"/>
+        </w:numPr>
+      </w:pPr>
+      <w:r>
+        <w:t>Aktuell noch nicht recherchiert</w:t>
+      </w:r>
+    </w:p>
+    <w:p>
+      <w:pPr>
+        <w:pStyle w:val="Listenabsatz"/>
+        <w:numPr>
+          <w:ilvl w:val="0"/>
+          <w:numId w:val="10"/>
+        </w:numPr>
+      </w:pPr>
+      <w:r>
+        <w:t>Zwei Artikel diskutieren</w:t>
       </w:r>
     </w:p>
     <w:p>
@@ -3121,18 +4377,19 @@
         </w:numPr>
       </w:pPr>
       <w:r>
-        <w:t>Und wo kommen die her?</w:t>
-      </w:r>
-    </w:p>
-    <w:p>
-      <w:pPr>
-        <w:pStyle w:val="berschrift2"/>
-      </w:pPr>
-      <w:bookmarkStart w:id="6" w:name="_Toc79327783"/>
-      <w:r>
-        <w:t>Technische Breitstellung der Daten</w:t>
-      </w:r>
-      <w:bookmarkEnd w:id="6"/>
+        <w:t>Gemeinsamkeiten und Unterschiede dabei herausstellen</w:t>
+      </w:r>
+    </w:p>
+    <w:p/>
+    <w:p>
+      <w:pPr>
+        <w:pStyle w:val="berschrift1"/>
+      </w:pPr>
+      <w:bookmarkStart w:id="22" w:name="_Toc79327799"/>
+      <w:r>
+        <w:t>Zusammenfassung und Ausblick</w:t>
+      </w:r>
+      <w:bookmarkEnd w:id="22"/>
     </w:p>
     <w:p>
       <w:pPr>
@@ -3143,22 +4400,7 @@
         </w:numPr>
       </w:pPr>
       <w:r>
-        <w:t>Daten Zugänglich?</w:t>
-      </w:r>
-    </w:p>
-    <w:p>
-      <w:pPr>
-        <w:pStyle w:val="Listenabsatz"/>
-        <w:numPr>
-          <w:ilvl w:val="1"/>
-          <w:numId w:val="10"/>
-        </w:numPr>
-      </w:pPr>
-      <w:r>
-        <w:t xml:space="preserve">Sind über GitHub für die verschiedenen </w:t>
-      </w:r>
-      <w:r>
-        <w:t>Darstellungen erreichbar</w:t>
+        <w:t>Ausblick er bei fertigem Projekt möglich</w:t>
       </w:r>
     </w:p>
     <w:p>
@@ -3170,34 +4412,7 @@
         </w:numPr>
       </w:pPr>
       <w:r>
-        <w:t>Formate</w:t>
-      </w:r>
-    </w:p>
-    <w:p>
-      <w:pPr>
-        <w:pStyle w:val="Listenabsatz"/>
-        <w:numPr>
-          <w:ilvl w:val="1"/>
-          <w:numId w:val="10"/>
-        </w:numPr>
-      </w:pPr>
-      <w:r>
-        <w:t>CSV -&gt; Für alle Daten die nicht ergänzt wurden</w:t>
-      </w:r>
-    </w:p>
-    <w:p>
-      <w:pPr>
-        <w:pStyle w:val="Listenabsatz"/>
-        <w:numPr>
-          <w:ilvl w:val="1"/>
-          <w:numId w:val="10"/>
-        </w:numPr>
-      </w:pPr>
-      <w:r>
-        <w:t xml:space="preserve">JSON -&gt; Für </w:t>
-      </w:r>
-      <w:r>
-        <w:t>alle Geo Daten</w:t>
+        <w:t>Zusammenfassung der Beiträge</w:t>
       </w:r>
     </w:p>
     <w:p>
@@ -3209,94 +4424,9 @@
         </w:numPr>
       </w:pPr>
       <w:r>
-        <w:t>Besonderheiten</w:t>
-      </w:r>
-    </w:p>
-    <w:p>
-      <w:pPr>
-        <w:pStyle w:val="Listenabsatz"/>
-        <w:numPr>
-          <w:ilvl w:val="1"/>
-          <w:numId w:val="10"/>
-        </w:numPr>
-      </w:pPr>
-      <w:r>
-        <w:t>CSV</w:t>
-      </w:r>
-    </w:p>
-    <w:p>
-      <w:pPr>
-        <w:pStyle w:val="Listenabsatz"/>
-        <w:numPr>
-          <w:ilvl w:val="2"/>
-          <w:numId w:val="10"/>
-        </w:numPr>
-      </w:pPr>
-      <w:r>
-        <w:t>0 oder nichts bedeutet dort ist nichts vorhanden</w:t>
-      </w:r>
-    </w:p>
-    <w:p>
-      <w:pPr>
-        <w:pStyle w:val="Listenabsatz"/>
-        <w:numPr>
-          <w:ilvl w:val="2"/>
-          <w:numId w:val="10"/>
-        </w:numPr>
-      </w:pPr>
-      <w:r>
-        <w:t>Trennung durch normales komma</w:t>
-      </w:r>
-    </w:p>
-    <w:p>
-      <w:pPr>
-        <w:pStyle w:val="Listenabsatz"/>
-        <w:numPr>
-          <w:ilvl w:val="1"/>
-          <w:numId w:val="10"/>
-        </w:numPr>
-      </w:pPr>
-      <w:r>
-        <w:t>JSON</w:t>
-      </w:r>
-    </w:p>
-    <w:p>
-      <w:pPr>
-        <w:pStyle w:val="Listenabsatz"/>
-        <w:numPr>
-          <w:ilvl w:val="2"/>
-          <w:numId w:val="10"/>
-        </w:numPr>
-      </w:pPr>
-      <w:r>
-        <w:t>Nur Name und Beziehung (Eltern – Kind) in der Datei vorhanden</w:t>
-      </w:r>
-    </w:p>
-    <w:p>
-      <w:pPr>
-        <w:pStyle w:val="Listenabsatz"/>
-        <w:numPr>
-          <w:ilvl w:val="2"/>
-          <w:numId w:val="10"/>
-        </w:numPr>
-      </w:pPr>
-      <w:r>
-        <w:t>Länder welche keine Weine Produzieren wurden außen vor gelassen</w:t>
-      </w:r>
-    </w:p>
-    <w:p>
-      <w:pPr>
-        <w:pStyle w:val="berschrift2"/>
-      </w:pPr>
-      <w:bookmarkStart w:id="7" w:name="_Toc79327784"/>
-      <w:r>
         <w:lastRenderedPageBreak/>
-        <w:t>Datenv</w:t>
-      </w:r>
-      <w:r>
-        <w:t>orverarbeitung</w:t>
-      </w:r>
-      <w:bookmarkEnd w:id="7"/>
+        <w:t>Mehrwert für Zielgruppe und Personen</w:t>
+      </w:r>
     </w:p>
     <w:p>
       <w:pPr>
@@ -3307,897 +4437,28 @@
         </w:numPr>
       </w:pPr>
       <w:r>
-        <w:t>Datenverarbeitungsschritte</w:t>
-      </w:r>
-    </w:p>
-    <w:p>
-      <w:pPr>
-        <w:pStyle w:val="Listenabsatz"/>
-        <w:numPr>
-          <w:ilvl w:val="1"/>
-          <w:numId w:val="10"/>
-        </w:numPr>
-      </w:pPr>
-      <w:r>
-        <w:t>Sichten der Daten</w:t>
-      </w:r>
-      <w:r>
-        <w:t xml:space="preserve"> (Umwandeln in besser Lesbares Format -&gt; Excel)</w:t>
-      </w:r>
-    </w:p>
-    <w:p>
-      <w:pPr>
-        <w:pStyle w:val="Listenabsatz"/>
-        <w:numPr>
-          <w:ilvl w:val="1"/>
-          <w:numId w:val="10"/>
-        </w:numPr>
-      </w:pPr>
-      <w:r>
-        <w:t>Bearbeiten der Daten</w:t>
-      </w:r>
-    </w:p>
-    <w:p>
-      <w:pPr>
-        <w:pStyle w:val="Listenabsatz"/>
-        <w:numPr>
-          <w:ilvl w:val="2"/>
-          <w:numId w:val="10"/>
-        </w:numPr>
-      </w:pPr>
-      <w:r>
-        <w:t>Durchschnitte Bilden</w:t>
-      </w:r>
-    </w:p>
-    <w:p>
-      <w:pPr>
-        <w:pStyle w:val="Listenabsatz"/>
-        <w:numPr>
-          <w:ilvl w:val="2"/>
-          <w:numId w:val="10"/>
-        </w:numPr>
-      </w:pPr>
-      <w:r>
-        <w:t>Namen überarbeiten</w:t>
-      </w:r>
-    </w:p>
-    <w:p>
-      <w:pPr>
-        <w:pStyle w:val="Listenabsatz"/>
-        <w:numPr>
-          <w:ilvl w:val="2"/>
-          <w:numId w:val="10"/>
-        </w:numPr>
-      </w:pPr>
-      <w:r>
-        <w:t>Übersetzten</w:t>
-      </w:r>
-    </w:p>
-    <w:p>
-      <w:pPr>
-        <w:pStyle w:val="Listenabsatz"/>
-        <w:numPr>
-          <w:ilvl w:val="1"/>
-          <w:numId w:val="10"/>
-        </w:numPr>
-      </w:pPr>
-      <w:r>
-        <w:t>Rücküberführung zur CSV</w:t>
-      </w:r>
-    </w:p>
-    <w:p>
-      <w:pPr>
-        <w:pStyle w:val="Listenabsatz"/>
+        <w:t xml:space="preserve">Erweiterungen für Ebene </w:t>
+      </w:r>
+      <w:r>
+        <w:t>und Datenebene</w:t>
+      </w:r>
+    </w:p>
+    <w:p/>
+    <w:p>
+      <w:pPr>
+        <w:pStyle w:val="berschrift1"/>
         <w:numPr>
           <w:ilvl w:val="0"/>
-          <w:numId w:val="10"/>
+          <w:numId w:val="0"/>
         </w:numPr>
       </w:pPr>
       <w:r>
-        <w:t>Daten weggelassen</w:t>
-      </w:r>
-    </w:p>
-    <w:p>
-      <w:pPr>
-        <w:pStyle w:val="Listenabsatz"/>
-        <w:numPr>
-          <w:ilvl w:val="1"/>
-          <w:numId w:val="10"/>
-        </w:numPr>
-      </w:pPr>
-      <w:r>
-        <w:t>Daten nicht mehr lesbar (eine Japanischer Wein wo nicht mehr Rückschlüsse gezogen werden könnten)</w:t>
-      </w:r>
-    </w:p>
-    <w:p>
-      <w:pPr>
-        <w:pStyle w:val="Listenabsatz"/>
-        <w:numPr>
-          <w:ilvl w:val="1"/>
-          <w:numId w:val="10"/>
-        </w:numPr>
-      </w:pPr>
-      <w:r>
-        <w:t>Nichts Werte</w:t>
-      </w:r>
-    </w:p>
-    <w:p>
-      <w:pPr>
-        <w:pStyle w:val="Listenabsatz"/>
-        <w:numPr>
-          <w:ilvl w:val="0"/>
-          <w:numId w:val="10"/>
-        </w:numPr>
-      </w:pPr>
-      <w:r>
-        <w:t>Durschnitte</w:t>
-      </w:r>
-    </w:p>
-    <w:p>
-      <w:pPr>
-        <w:pStyle w:val="Listenabsatz"/>
-        <w:numPr>
-          <w:ilvl w:val="1"/>
-          <w:numId w:val="10"/>
-        </w:numPr>
-      </w:pPr>
-      <w:r>
-        <w:t xml:space="preserve">Gebildet über die </w:t>
-      </w:r>
-      <w:r>
-        <w:t>Trinktemperatur</w:t>
-      </w:r>
-      <w:r>
-        <w:t>, Alkoholgehalt</w:t>
-      </w:r>
-    </w:p>
-    <w:p>
-      <w:pPr>
-        <w:pStyle w:val="Listenabsatz"/>
-        <w:numPr>
-          <w:ilvl w:val="1"/>
-          <w:numId w:val="10"/>
-        </w:numPr>
-      </w:pPr>
-      <w:r>
-        <w:t>Daten konnten ansonsten nicht eingelesen werden</w:t>
-      </w:r>
-    </w:p>
-    <w:p>
-      <w:pPr>
-        <w:pStyle w:val="Listenabsatz"/>
-        <w:numPr>
-          <w:ilvl w:val="1"/>
-          <w:numId w:val="10"/>
-        </w:numPr>
-      </w:pPr>
-      <w:r>
-        <w:t>Außerdem lag der unterschied durchschnittlich nicht bei mehr als 2 Gard</w:t>
-      </w:r>
-    </w:p>
-    <w:p>
-      <w:pPr>
-        <w:pStyle w:val="Listenabsatz"/>
-        <w:numPr>
-          <w:ilvl w:val="0"/>
-          <w:numId w:val="10"/>
-        </w:numPr>
-      </w:pPr>
-      <w:r>
-        <w:t>Aussagekräftiger?</w:t>
-      </w:r>
-    </w:p>
-    <w:p>
-      <w:pPr>
-        <w:pStyle w:val="Listenabsatz"/>
-        <w:numPr>
-          <w:ilvl w:val="1"/>
-          <w:numId w:val="10"/>
-        </w:numPr>
-      </w:pPr>
-      <w:r>
-        <w:t>So hat man noch Toleranz beim der Temperatur und Alkohol ohne das sich die anderen Werte ändern müssten</w:t>
-      </w:r>
-      <w:r>
-        <w:t xml:space="preserve"> (Body, Süße usw.)</w:t>
-      </w:r>
-    </w:p>
-    <w:p>
-      <w:pPr>
-        <w:pStyle w:val="berschrift1"/>
-      </w:pPr>
-      <w:bookmarkStart w:id="8" w:name="_Toc79327785"/>
-      <w:r>
-        <w:t>Visualisierung</w:t>
-      </w:r>
-      <w:bookmarkEnd w:id="8"/>
-    </w:p>
-    <w:p>
-      <w:pPr>
-        <w:pStyle w:val="Listenabsatz"/>
-        <w:numPr>
-          <w:ilvl w:val="0"/>
-          <w:numId w:val="10"/>
-        </w:numPr>
-      </w:pPr>
-      <w:r>
-        <w:t>Analyse kann erst gemacht werden, wenn Visualisierungen fertig sind</w:t>
-      </w:r>
-    </w:p>
-    <w:p/>
-    <w:p>
-      <w:pPr>
-        <w:pStyle w:val="berschrift2"/>
-      </w:pPr>
-      <w:bookmarkStart w:id="9" w:name="_Toc79327786"/>
-      <w:r>
-        <w:t xml:space="preserve">Analyse der </w:t>
-      </w:r>
-      <w:bookmarkEnd w:id="9"/>
-      <w:r>
-        <w:t>Anwendungsaufgaben</w:t>
-      </w:r>
-    </w:p>
-    <w:p>
-      <w:pPr>
-        <w:pStyle w:val="Listenabsatz"/>
-        <w:numPr>
-          <w:ilvl w:val="0"/>
-          <w:numId w:val="10"/>
-        </w:numPr>
-      </w:pPr>
-      <w:r>
-        <w:t>Analyse kann erst gemacht werden, wenn Visualisierungen fertig sind</w:t>
-      </w:r>
-    </w:p>
-    <w:p>
-      <w:pPr>
-        <w:pStyle w:val="Listenabsatz"/>
-        <w:numPr>
-          <w:ilvl w:val="0"/>
-          <w:numId w:val="10"/>
-        </w:numPr>
-      </w:pPr>
-      <w:r>
-        <w:t>Anwendungsaufgaben</w:t>
-      </w:r>
-    </w:p>
-    <w:p>
-      <w:pPr>
-        <w:pStyle w:val="Listenabsatz"/>
-        <w:numPr>
-          <w:ilvl w:val="1"/>
-          <w:numId w:val="10"/>
-        </w:numPr>
-      </w:pPr>
-      <w:r>
-        <w:t>Wie helfen die Darstellungen die genannten Problemstellungen zu beantworten?</w:t>
-      </w:r>
-    </w:p>
-    <w:p>
-      <w:pPr>
-        <w:pStyle w:val="Listenabsatz"/>
-        <w:numPr>
-          <w:ilvl w:val="0"/>
-          <w:numId w:val="10"/>
-        </w:numPr>
-      </w:pPr>
-      <w:r>
-        <w:t>Mentale Modelle</w:t>
-      </w:r>
-    </w:p>
-    <w:p>
-      <w:pPr>
-        <w:pStyle w:val="Listenabsatz"/>
-        <w:numPr>
-          <w:ilvl w:val="1"/>
-          <w:numId w:val="10"/>
-        </w:numPr>
-      </w:pPr>
-      <w:r>
-        <w:t>Welche Visualisieren eigenen sich um das alles zu kombinieren von Wissen und den Modellen (intuitiv erkennbar)</w:t>
-      </w:r>
-    </w:p>
-    <w:p/>
-    <w:p>
-      <w:pPr>
-        <w:pStyle w:val="berschrift2"/>
-      </w:pPr>
-      <w:bookmarkStart w:id="10" w:name="_Toc79327787"/>
-      <w:r>
-        <w:t>Anforderungen an die Visualisierungen</w:t>
-      </w:r>
-      <w:bookmarkEnd w:id="10"/>
-    </w:p>
-    <w:p>
-      <w:pPr>
-        <w:pStyle w:val="Listenabsatz"/>
-        <w:numPr>
-          <w:ilvl w:val="0"/>
-          <w:numId w:val="10"/>
-        </w:numPr>
-      </w:pPr>
-      <w:r>
-        <w:t>Analyse kann erst gemacht werden, wenn Visualisierungen fertig sind</w:t>
-      </w:r>
-    </w:p>
-    <w:p/>
-    <w:p>
-      <w:pPr>
-        <w:pStyle w:val="berschrift2"/>
-      </w:pPr>
-      <w:bookmarkStart w:id="11" w:name="_Toc79327788"/>
-      <w:r>
-        <w:t>Präsentation der Visualisierung</w:t>
-      </w:r>
-      <w:bookmarkEnd w:id="11"/>
-    </w:p>
-    <w:p>
-      <w:pPr>
-        <w:pStyle w:val="Listenabsatz"/>
-        <w:numPr>
-          <w:ilvl w:val="0"/>
-          <w:numId w:val="10"/>
-        </w:numPr>
-      </w:pPr>
-      <w:r>
-        <w:t>Analyse kann erst gemacht werden, wenn Visualisierungen fertig sind</w:t>
-      </w:r>
-    </w:p>
-    <w:p>
-      <w:pPr>
-        <w:pStyle w:val="Listenabsatz"/>
-        <w:numPr>
-          <w:ilvl w:val="0"/>
-          <w:numId w:val="10"/>
-        </w:numPr>
-      </w:pPr>
-      <w:r>
-        <w:t>Vorstellen, Interaktivität, Designentschiedungen begründen Diskutieren wieso nicht anderen Techniken verwenden worden sind</w:t>
-      </w:r>
-    </w:p>
-    <w:p>
-      <w:pPr>
-        <w:jc w:val="both"/>
-      </w:pPr>
-    </w:p>
-    <w:p>
-      <w:pPr>
-        <w:pStyle w:val="berschrift3"/>
-      </w:pPr>
-      <w:bookmarkStart w:id="12" w:name="_Toc79327789"/>
-      <w:r>
-        <w:t>Visualisierung Eins</w:t>
-      </w:r>
-      <w:bookmarkEnd w:id="12"/>
-    </w:p>
-    <w:p>
-      <w:pPr>
-        <w:pStyle w:val="Listenabsatz"/>
-        <w:numPr>
-          <w:ilvl w:val="0"/>
-          <w:numId w:val="10"/>
-        </w:numPr>
-      </w:pPr>
+        <w:br w:type="page"/>
+      </w:r>
       <w:r>
         <w:lastRenderedPageBreak/>
-        <w:t>Wird ein Scatterplot</w:t>
-      </w:r>
-    </w:p>
-    <w:p/>
-    <w:p>
-      <w:pPr>
-        <w:pStyle w:val="berschrift3"/>
-      </w:pPr>
-      <w:bookmarkStart w:id="13" w:name="_Toc79327790"/>
-      <w:r>
-        <w:t>Visualisierung Zwei</w:t>
-      </w:r>
-      <w:bookmarkEnd w:id="13"/>
-    </w:p>
-    <w:p>
-      <w:pPr>
-        <w:pStyle w:val="Listenabsatz"/>
-        <w:numPr>
-          <w:ilvl w:val="0"/>
-          <w:numId w:val="10"/>
-        </w:numPr>
-      </w:pPr>
-      <w:r>
-        <w:t>Wird Parallele Koordinaten</w:t>
-      </w:r>
-    </w:p>
-    <w:p/>
-    <w:p>
-      <w:pPr>
-        <w:pStyle w:val="berschrift3"/>
-      </w:pPr>
-      <w:bookmarkStart w:id="14" w:name="_Toc79327791"/>
-      <w:r>
-        <w:t>Visualisierung Drei</w:t>
-      </w:r>
-      <w:bookmarkEnd w:id="14"/>
-    </w:p>
-    <w:p>
-      <w:pPr>
-        <w:pStyle w:val="Listenabsatz"/>
-        <w:numPr>
-          <w:ilvl w:val="0"/>
-          <w:numId w:val="10"/>
-        </w:numPr>
-      </w:pPr>
-      <w:r>
-        <w:t>Wird eine Baumhierarchie</w:t>
-      </w:r>
-    </w:p>
-    <w:p/>
-    <w:p>
-      <w:pPr>
-        <w:pStyle w:val="berschrift2"/>
-      </w:pPr>
-      <w:bookmarkStart w:id="15" w:name="_Toc79327792"/>
-      <w:r>
-        <w:t>Interaktion</w:t>
-      </w:r>
-      <w:bookmarkEnd w:id="15"/>
-    </w:p>
-    <w:p>
-      <w:pPr>
-        <w:pStyle w:val="Listenabsatz"/>
-        <w:numPr>
-          <w:ilvl w:val="0"/>
-          <w:numId w:val="10"/>
-        </w:numPr>
-      </w:pPr>
-      <w:r>
-        <w:t xml:space="preserve">Scatterplot und </w:t>
-      </w:r>
-      <w:r>
-        <w:t>Parallele Koordinaten</w:t>
-      </w:r>
-    </w:p>
-    <w:p>
-      <w:pPr>
-        <w:pStyle w:val="Listenabsatz"/>
-        <w:numPr>
-          <w:ilvl w:val="1"/>
-          <w:numId w:val="10"/>
-        </w:numPr>
-      </w:pPr>
-      <w:r>
-        <w:t xml:space="preserve">Buttons zum </w:t>
-      </w:r>
-      <w:r>
-        <w:t>verändern/ verschieben der Dimensionen</w:t>
-      </w:r>
-    </w:p>
-    <w:p>
-      <w:pPr>
-        <w:pStyle w:val="Listenabsatz"/>
-        <w:numPr>
-          <w:ilvl w:val="0"/>
-          <w:numId w:val="10"/>
-        </w:numPr>
-      </w:pPr>
-      <w:r>
-        <w:t>Baumhierarchie</w:t>
-      </w:r>
-    </w:p>
-    <w:p>
-      <w:pPr>
-        <w:pStyle w:val="Listenabsatz"/>
-        <w:numPr>
-          <w:ilvl w:val="1"/>
-          <w:numId w:val="10"/>
-        </w:numPr>
-      </w:pPr>
-      <w:r>
-        <w:t>Keine nur anschauen</w:t>
-      </w:r>
-    </w:p>
-    <w:p>
-      <w:pPr>
-        <w:pStyle w:val="Listenabsatz"/>
-        <w:numPr>
-          <w:ilvl w:val="0"/>
-          <w:numId w:val="10"/>
-        </w:numPr>
-      </w:pPr>
-      <w:r>
-        <w:t>Zweck der Interaktion</w:t>
-      </w:r>
-    </w:p>
-    <w:p>
-      <w:pPr>
-        <w:pStyle w:val="Listenabsatz"/>
-        <w:numPr>
-          <w:ilvl w:val="0"/>
-          <w:numId w:val="10"/>
-        </w:numPr>
-      </w:pPr>
-      <w:r>
-        <w:t>Warum wurden andere Interaktionen umgesetzt und nicht andere?</w:t>
-      </w:r>
-    </w:p>
-    <w:p>
-      <w:pPr>
-        <w:pStyle w:val="Listenabsatz"/>
-        <w:numPr>
-          <w:ilvl w:val="0"/>
-          <w:numId w:val="10"/>
-        </w:numPr>
-      </w:pPr>
-      <w:r>
-        <w:t>Begründung Interaktion zwischen denen nicht mit dabei</w:t>
-      </w:r>
-    </w:p>
-    <w:p/>
-    <w:p>
-      <w:pPr>
-        <w:pStyle w:val="berschrift1"/>
-      </w:pPr>
-      <w:bookmarkStart w:id="16" w:name="_Toc79327793"/>
-      <w:r>
-        <w:t>Implementierung</w:t>
-      </w:r>
-      <w:bookmarkEnd w:id="16"/>
-    </w:p>
-    <w:p>
-      <w:pPr>
-        <w:pStyle w:val="Listenabsatz"/>
-        <w:numPr>
-          <w:ilvl w:val="0"/>
-          <w:numId w:val="10"/>
-        </w:numPr>
-      </w:pPr>
-      <w:r>
-        <w:t xml:space="preserve">Kann erst eingeschätzt </w:t>
-      </w:r>
-      <w:r>
-        <w:t>werden,</w:t>
-      </w:r>
-      <w:r>
-        <w:t xml:space="preserve"> nachdem es fertig gestellt worden ist</w:t>
-      </w:r>
-    </w:p>
-    <w:p>
-      <w:pPr>
-        <w:pStyle w:val="Listenabsatz"/>
-        <w:numPr>
-          <w:ilvl w:val="1"/>
-          <w:numId w:val="10"/>
-        </w:numPr>
-      </w:pPr>
-      <w:r>
-        <w:t xml:space="preserve">Aktuell hoher </w:t>
-      </w:r>
-      <w:r>
-        <w:t>Aufwand</w:t>
-      </w:r>
-      <w:r>
-        <w:t xml:space="preserve"> und nur Baumhierarchie konnte sehr einfach aus Übung übernommen werden</w:t>
-      </w:r>
-    </w:p>
-    <w:p>
-      <w:pPr>
-        <w:pStyle w:val="Listenabsatz"/>
-        <w:numPr>
-          <w:ilvl w:val="0"/>
-          <w:numId w:val="10"/>
-        </w:numPr>
-      </w:pPr>
-      <w:r>
-        <w:t>Gliederung des ELM Codes</w:t>
-      </w:r>
-    </w:p>
-    <w:p>
-      <w:pPr>
-        <w:pStyle w:val="Listenabsatz"/>
-        <w:numPr>
-          <w:ilvl w:val="0"/>
-          <w:numId w:val="10"/>
-        </w:numPr>
-      </w:pPr>
-      <w:r>
-        <w:t>Übungsadaption</w:t>
-      </w:r>
-    </w:p>
-    <w:p>
-      <w:pPr>
-        <w:pStyle w:val="Listenabsatz"/>
-        <w:numPr>
-          <w:ilvl w:val="0"/>
-          <w:numId w:val="10"/>
-        </w:numPr>
-      </w:pPr>
-      <w:r>
-        <w:t>Datenstruktur Modells bei den verschiedenen Interaktionen</w:t>
-      </w:r>
-    </w:p>
-    <w:p>
-      <w:pPr>
-        <w:pStyle w:val="Listenabsatz"/>
-        <w:numPr>
-          <w:ilvl w:val="0"/>
-          <w:numId w:val="10"/>
-        </w:numPr>
-      </w:pPr>
-      <w:r>
-        <w:t>Bei uns in einem Record gespeichert im Main und dann im Update wird auf einen record zugegriffen</w:t>
-      </w:r>
-    </w:p>
-    <w:p/>
-    <w:p>
-      <w:pPr>
-        <w:pStyle w:val="berschrift1"/>
-      </w:pPr>
-      <w:bookmarkStart w:id="17" w:name="_Toc79327794"/>
-      <w:r>
-        <w:t>Anwe</w:t>
-      </w:r>
-      <w:r>
-        <w:t>n</w:t>
-      </w:r>
-      <w:r>
-        <w:t>dungs</w:t>
-      </w:r>
-      <w:r>
-        <w:t>fälle</w:t>
-      </w:r>
-      <w:bookmarkEnd w:id="17"/>
-    </w:p>
-    <w:p>
-      <w:pPr>
-        <w:pStyle w:val="Listenabsatz"/>
-        <w:numPr>
-          <w:ilvl w:val="0"/>
-          <w:numId w:val="10"/>
-        </w:numPr>
-      </w:pPr>
-      <w:r>
-        <w:t>Erst nach Fertigstellung der Visualisierungen möglich</w:t>
-      </w:r>
-    </w:p>
-    <w:p>
-      <w:pPr>
-        <w:pStyle w:val="Listenabsatz"/>
-        <w:numPr>
-          <w:ilvl w:val="0"/>
-          <w:numId w:val="10"/>
-        </w:numPr>
-      </w:pPr>
-      <w:r>
-        <w:t>Spezifischer Anwedungsfall -&gt; wo Muster da sind oder nicht was es zu was besonderen macht</w:t>
-      </w:r>
-    </w:p>
-    <w:p>
-      <w:pPr>
-        <w:pStyle w:val="Listenabsatz"/>
-        <w:numPr>
-          <w:ilvl w:val="0"/>
-          <w:numId w:val="10"/>
-        </w:numPr>
-      </w:pPr>
-      <w:r>
-        <w:t>Relevanz für die Zielgruppe</w:t>
-      </w:r>
-    </w:p>
-    <w:p>
-      <w:pPr>
-        <w:pStyle w:val="Listenabsatz"/>
-        <w:numPr>
-          <w:ilvl w:val="0"/>
-          <w:numId w:val="10"/>
-        </w:numPr>
-      </w:pPr>
-      <w:r>
-        <w:t>Möglichkeit Umsetzung mit anderen Personen</w:t>
-      </w:r>
-    </w:p>
-    <w:p/>
-    <w:p>
-      <w:pPr>
-        <w:pStyle w:val="berschrift2"/>
-      </w:pPr>
-      <w:bookmarkStart w:id="18" w:name="_Toc79327795"/>
-      <w:r>
-        <w:t>Anwendung Visualisierung Eins</w:t>
-      </w:r>
-      <w:bookmarkEnd w:id="18"/>
-    </w:p>
-    <w:p>
-      <w:pPr>
-        <w:pStyle w:val="Listenabsatz"/>
-        <w:numPr>
-          <w:ilvl w:val="0"/>
-          <w:numId w:val="10"/>
-        </w:numPr>
-      </w:pPr>
-      <w:r>
-        <w:t>Anwendungsfall für Scatterplot</w:t>
-      </w:r>
-    </w:p>
-    <w:p/>
-    <w:p>
-      <w:pPr>
-        <w:pStyle w:val="berschrift2"/>
-      </w:pPr>
-      <w:bookmarkStart w:id="19" w:name="_Toc79327796"/>
-      <w:r>
-        <w:lastRenderedPageBreak/>
-        <w:t>Anwendung Visualisierung Zwei</w:t>
-      </w:r>
-      <w:bookmarkEnd w:id="19"/>
-    </w:p>
-    <w:p>
-      <w:pPr>
-        <w:pStyle w:val="Listenabsatz"/>
-        <w:numPr>
-          <w:ilvl w:val="0"/>
-          <w:numId w:val="10"/>
-        </w:numPr>
-      </w:pPr>
-      <w:r>
-        <w:t>Anwendungsfall für Parallele Koordinaten</w:t>
-      </w:r>
-    </w:p>
-    <w:p/>
-    <w:p>
-      <w:pPr>
-        <w:pStyle w:val="berschrift2"/>
-      </w:pPr>
-      <w:bookmarkStart w:id="20" w:name="_Toc79327797"/>
-      <w:r>
-        <w:t>Anwendung Visualisierung Drei</w:t>
-      </w:r>
-      <w:bookmarkEnd w:id="20"/>
-    </w:p>
-    <w:p>
-      <w:pPr>
-        <w:pStyle w:val="Listenabsatz"/>
-        <w:numPr>
-          <w:ilvl w:val="0"/>
-          <w:numId w:val="10"/>
-        </w:numPr>
-      </w:pPr>
-      <w:r>
-        <w:t>Anwendungsfall für Baumhierarchie</w:t>
-      </w:r>
-    </w:p>
-    <w:p/>
-    <w:p>
-      <w:pPr>
-        <w:pStyle w:val="berschrift1"/>
-      </w:pPr>
-      <w:bookmarkStart w:id="21" w:name="_Toc79327798"/>
-      <w:r>
-        <w:t>Verwandte Arbeiten</w:t>
-      </w:r>
-      <w:bookmarkEnd w:id="21"/>
-    </w:p>
-    <w:p>
-      <w:pPr>
-        <w:pStyle w:val="Listenabsatz"/>
-        <w:numPr>
-          <w:ilvl w:val="0"/>
-          <w:numId w:val="10"/>
-        </w:numPr>
-      </w:pPr>
-      <w:r>
-        <w:t>Aktuell noch nicht recherchiert</w:t>
-      </w:r>
-    </w:p>
-    <w:p>
-      <w:pPr>
-        <w:pStyle w:val="Listenabsatz"/>
-        <w:numPr>
-          <w:ilvl w:val="0"/>
-          <w:numId w:val="10"/>
-        </w:numPr>
-      </w:pPr>
-      <w:r>
-        <w:t>Zwei Artikel diskutieren</w:t>
-      </w:r>
-    </w:p>
-    <w:p>
-      <w:pPr>
-        <w:pStyle w:val="Listenabsatz"/>
-        <w:numPr>
-          <w:ilvl w:val="1"/>
-          <w:numId w:val="10"/>
-        </w:numPr>
-      </w:pPr>
-      <w:r>
-        <w:t>Gemeinsamkeiten und Unterschiede dabei herausstellen</w:t>
-      </w:r>
-    </w:p>
-    <w:p/>
-    <w:p>
-      <w:pPr>
-        <w:pStyle w:val="berschrift1"/>
-      </w:pPr>
-      <w:bookmarkStart w:id="22" w:name="_Toc79327799"/>
-      <w:r>
-        <w:t>Zusammenfassung und Ausblick</w:t>
-      </w:r>
-      <w:bookmarkEnd w:id="22"/>
-    </w:p>
-    <w:p>
-      <w:pPr>
-        <w:pStyle w:val="Listenabsatz"/>
-        <w:numPr>
-          <w:ilvl w:val="0"/>
-          <w:numId w:val="10"/>
-        </w:numPr>
-      </w:pPr>
-      <w:r>
-        <w:t>Ausblick er bei fertigem Projekt möglich</w:t>
-      </w:r>
-    </w:p>
-    <w:p>
-      <w:pPr>
-        <w:pStyle w:val="Listenabsatz"/>
-        <w:numPr>
-          <w:ilvl w:val="0"/>
-          <w:numId w:val="10"/>
-        </w:numPr>
-      </w:pPr>
-      <w:r>
-        <w:t>Zusammenfassung der Beiträge</w:t>
-      </w:r>
-    </w:p>
-    <w:p>
-      <w:pPr>
-        <w:pStyle w:val="Listenabsatz"/>
-        <w:numPr>
-          <w:ilvl w:val="0"/>
-          <w:numId w:val="10"/>
-        </w:numPr>
-      </w:pPr>
-      <w:r>
-        <w:t>Mehrwert für Zielgruppe und Personen</w:t>
-      </w:r>
-    </w:p>
-    <w:p>
-      <w:pPr>
-        <w:pStyle w:val="Listenabsatz"/>
-        <w:numPr>
-          <w:ilvl w:val="0"/>
-          <w:numId w:val="10"/>
-        </w:numPr>
-      </w:pPr>
-      <w:r>
-        <w:t xml:space="preserve">Erweiterungen für Ebene </w:t>
-      </w:r>
-      <w:r>
-        <w:t>und Datenebene</w:t>
-      </w:r>
-    </w:p>
-    <w:p/>
-    <w:p>
-      <w:r>
-        <w:br w:type="page"/>
-      </w:r>
-      <w:bookmarkStart w:id="23" w:name="_Toc79327800"/>
-      <w:r>
-        <w:lastRenderedPageBreak/>
-        <w:t>Anhang</w:t>
-      </w:r>
-      <w:bookmarkEnd w:id="23"/>
-    </w:p>
-    <w:p/>
-    <w:p/>
-    <w:p/>
-    <w:p>
-      <w:pPr>
-        <w:pStyle w:val="CitaviBibliographyEntry"/>
-      </w:pPr>
-    </w:p>
-    <w:p/>
-    <w:p>
-      <w:pPr>
-        <w:pStyle w:val="CitaviBibliographyEntry"/>
-      </w:pPr>
+        <w:t>Literaturverzeichnis</w:t>
+      </w:r>
     </w:p>
     <w:p/>
     <w:sdt>
@@ -4229,11 +4490,11 @@
           <w:r>
             <w:tab/>
           </w:r>
-          <w:bookmarkStart w:id="24" w:name="_CTVL00187d62162ca34425db0e18a7c14bcac47"/>
+          <w:bookmarkStart w:id="23" w:name="_CTVL00187d62162ca34425db0e18a7c14bcac47"/>
           <w:r>
             <w:t>P. Roca,</w:t>
           </w:r>
-          <w:bookmarkEnd w:id="24"/>
+          <w:bookmarkEnd w:id="23"/>
           <w:r>
             <w:t xml:space="preserve"> </w:t>
           </w:r>
@@ -4255,6 +4516,114 @@
           <w:r>
             <w:t>.</w:t>
           </w:r>
+        </w:p>
+        <w:p>
+          <w:pPr>
+            <w:pStyle w:val="CitaviBibliographyEntry"/>
+          </w:pPr>
+          <w:r>
+            <w:t>[2]</w:t>
+          </w:r>
+          <w:r>
+            <w:tab/>
+          </w:r>
+          <w:bookmarkStart w:id="24" w:name="_CTVL001391b1ab3d9a54a7db3302a96d1fac0b0"/>
+          <w:r>
+            <w:t>M. Yi,</w:t>
+          </w:r>
+          <w:bookmarkEnd w:id="24"/>
+          <w:r>
+            <w:t xml:space="preserve"> </w:t>
+          </w:r>
+          <w:r>
+            <w:rPr>
+              <w:i/>
+            </w:rPr>
+            <w:t xml:space="preserve">A Complete Guide to Scatter Plots, </w:t>
+          </w:r>
+          <w:r>
+            <w:t xml:space="preserve">https://chartio.com/learn/charts/what-is-a-scatter-plot/, </w:t>
+          </w:r>
+          <w:r>
+            <w:rPr>
+              <w:b/>
+            </w:rPr>
+            <w:t>2019</w:t>
+          </w:r>
+          <w:r>
+            <w:t>.</w:t>
+          </w:r>
+        </w:p>
+        <w:p>
+          <w:pPr>
+            <w:pStyle w:val="CitaviBibliographyEntry"/>
+          </w:pPr>
+          <w:r>
+            <w:t>[3]</w:t>
+          </w:r>
+          <w:r>
+            <w:tab/>
+          </w:r>
+          <w:bookmarkStart w:id="25" w:name="_CTVL001a5d94c2d3e5f43fca4f8405d4d7d4c5b"/>
+          <w:r>
+            <w:t>S. Few,</w:t>
+          </w:r>
+          <w:bookmarkEnd w:id="25"/>
+          <w:r>
+            <w:t xml:space="preserve"> </w:t>
+          </w:r>
+          <w:r>
+            <w:rPr>
+              <w:i/>
+            </w:rPr>
+            <w:t xml:space="preserve">Multivariate Analysis Using Parallel Coordinates, </w:t>
+          </w:r>
+          <w:r>
+            <w:t xml:space="preserve">http://www.perceptualedge.com/articles/b-eye/parallel_coordinates.pdf, </w:t>
+          </w:r>
+          <w:r>
+            <w:rPr>
+              <w:b/>
+            </w:rPr>
+            <w:t>2006</w:t>
+          </w:r>
+          <w:r>
+            <w:t>.</w:t>
+          </w:r>
+        </w:p>
+        <w:p>
+          <w:pPr>
+            <w:pStyle w:val="CitaviBibliographyEntry"/>
+          </w:pPr>
+          <w:r>
+            <w:t>[4]</w:t>
+          </w:r>
+          <w:r>
+            <w:tab/>
+          </w:r>
+          <w:bookmarkStart w:id="26" w:name="_CTVL001a369bd4dadfa4199b7f6512c3d0e0580"/>
+          <w:r>
+            <w:t>American Society for Quality,</w:t>
+          </w:r>
+          <w:bookmarkEnd w:id="26"/>
+          <w:r>
+            <w:t xml:space="preserve"> </w:t>
+          </w:r>
+          <w:r>
+            <w:rPr>
+              <w:i/>
+            </w:rPr>
+            <w:t xml:space="preserve">What is a Tree Diagram? Systemic or Hierarchy Analysis | ASQ, </w:t>
+          </w:r>
+          <w:r>
+            <w:t xml:space="preserve">https://asq.org/quality-resources/tree-diagram, </w:t>
+          </w:r>
+          <w:r>
+            <w:rPr>
+              <w:b/>
+            </w:rPr>
+            <w:t>o. J.</w:t>
+          </w:r>
           <w:r>
             <w:fldChar w:fldCharType="end"/>
           </w:r>
@@ -4262,6 +4631,26 @@
       </w:sdtContent>
     </w:sdt>
     <w:p/>
+    <w:p/>
+    <w:p/>
+    <w:p>
+      <w:r>
+        <w:br w:type="page"/>
+      </w:r>
+    </w:p>
+    <w:p>
+      <w:pPr>
+        <w:pStyle w:val="berschrift1"/>
+        <w:numPr>
+          <w:ilvl w:val="0"/>
+          <w:numId w:val="0"/>
+        </w:numPr>
+      </w:pPr>
+      <w:r>
+        <w:lastRenderedPageBreak/>
+        <w:t>Anhang</w:t>
+      </w:r>
+    </w:p>
     <w:sectPr>
       <w:pgSz w:w="11906" w:h="16838"/>
       <w:pgMar w:top="1417" w:right="1417" w:bottom="1134" w:left="1417" w:header="708" w:footer="708" w:gutter="0"/>
@@ -6315,7 +6704,6 @@
   <w:style w:type="character" w:default="1" w:styleId="Absatz-Standardschriftart">
     <w:name w:val="Default Paragraph Font"/>
     <w:uiPriority w:val="1"/>
-    <w:semiHidden/>
     <w:unhideWhenUsed/>
   </w:style>
   <w:style w:type="table" w:default="1" w:styleId="NormaleTabelle">

</xml_diff>

<commit_message>
Fertigstellung des Teils Anwendungshintergrund
</commit_message>
<xml_diff>
--- a/Bericht/Informationsvisualisierung_Bericht.docx
+++ b/Bericht/Informationsvisualisierung_Bericht.docx
@@ -95,7 +95,14 @@
           <w:b/>
           <w:bCs/>
         </w:rPr>
-        <w:t>Titel des Dokuments</w:t>
+        <w:t>Visualisierung von verschiedenen W</w:t>
+      </w:r>
+      <w:r>
+        <w:rPr>
+          <w:b/>
+          <w:bCs/>
+        </w:rPr>
+        <w:t>eindaten</w:t>
       </w:r>
     </w:p>
     <w:p>
@@ -166,7 +173,7 @@
         </w:sectPr>
       </w:pPr>
     </w:p>
-    <w:bookmarkStart w:id="0" w:name="_Toc79327777" w:displacedByCustomXml="next"/>
+    <w:bookmarkStart w:id="0" w:name="_Toc80271654" w:displacedByCustomXml="next"/>
     <w:sdt>
       <w:sdtPr>
         <w:rPr>
@@ -200,6 +207,9 @@
         <w:p>
           <w:pPr>
             <w:pStyle w:val="Verzeichnis1"/>
+            <w:tabs>
+              <w:tab w:val="right" w:leader="dot" w:pos="9062"/>
+            </w:tabs>
             <w:rPr>
               <w:rFonts w:eastAsiaTheme="minorEastAsia" w:cstheme="minorBidi"/>
               <w:noProof/>
@@ -215,38 +225,23 @@
           <w:r>
             <w:fldChar w:fldCharType="separate"/>
           </w:r>
-          <w:hyperlink w:anchor="_Toc79327777" w:history="1">
+          <w:hyperlink w:anchor="_Toc80271654" w:history="1">
             <w:r>
               <w:rPr>
                 <w:rStyle w:val="Hyperlink"/>
                 <w:noProof/>
               </w:rPr>
-              <w:t>1.</w:t>
-            </w:r>
-            <w:r>
-              <w:rPr>
-                <w:rFonts w:eastAsiaTheme="minorEastAsia" w:cstheme="minorBidi"/>
-                <w:noProof/>
-                <w:lang w:eastAsia="de-DE"/>
+              <w:t>Inhaltsverzeichnis</w:t>
+            </w:r>
+            <w:r>
+              <w:rPr>
+                <w:noProof/>
+                <w:webHidden/>
               </w:rPr>
               <w:tab/>
             </w:r>
             <w:r>
               <w:rPr>
-                <w:rStyle w:val="Hyperlink"/>
-                <w:noProof/>
-              </w:rPr>
-              <w:t>Inhaltsverzeichnis</w:t>
-            </w:r>
-            <w:r>
-              <w:rPr>
-                <w:noProof/>
-                <w:webHidden/>
-              </w:rPr>
-              <w:tab/>
-            </w:r>
-            <w:r>
-              <w:rPr>
                 <w:noProof/>
                 <w:webHidden/>
               </w:rPr>
@@ -257,7 +252,7 @@
                 <w:noProof/>
                 <w:webHidden/>
               </w:rPr>
-              <w:instrText xml:space="preserve"> PAGEREF _Toc79327777 \h </w:instrText>
+              <w:instrText xml:space="preserve"> PAGEREF _Toc80271654 \h </w:instrText>
             </w:r>
             <w:r>
               <w:rPr>
@@ -277,7 +272,7 @@
                 <w:noProof/>
                 <w:webHidden/>
               </w:rPr>
-              <w:t>2</w:t>
+              <w:t>II</w:t>
             </w:r>
             <w:r>
               <w:rPr>
@@ -291,19 +286,23 @@
         <w:p>
           <w:pPr>
             <w:pStyle w:val="Verzeichnis1"/>
+            <w:tabs>
+              <w:tab w:val="left" w:pos="480"/>
+              <w:tab w:val="right" w:leader="dot" w:pos="9062"/>
+            </w:tabs>
             <w:rPr>
               <w:rFonts w:eastAsiaTheme="minorEastAsia" w:cstheme="minorBidi"/>
               <w:noProof/>
               <w:lang w:eastAsia="de-DE"/>
             </w:rPr>
           </w:pPr>
-          <w:hyperlink w:anchor="_Toc79327778" w:history="1">
+          <w:hyperlink w:anchor="_Toc80271655" w:history="1">
             <w:r>
               <w:rPr>
                 <w:rStyle w:val="Hyperlink"/>
                 <w:noProof/>
               </w:rPr>
-              <w:t>2.</w:t>
+              <w:t>1.</w:t>
             </w:r>
             <w:r>
               <w:rPr>
@@ -339,7 +338,7 @@
                 <w:noProof/>
                 <w:webHidden/>
               </w:rPr>
-              <w:instrText xml:space="preserve"> PAGEREF _Toc79327778 \h </w:instrText>
+              <w:instrText xml:space="preserve"> PAGEREF _Toc80271655 \h </w:instrText>
             </w:r>
             <w:r>
               <w:rPr>
@@ -359,7 +358,7 @@
                 <w:noProof/>
                 <w:webHidden/>
               </w:rPr>
-              <w:t>3</w:t>
+              <w:t>1</w:t>
             </w:r>
             <w:r>
               <w:rPr>
@@ -373,19 +372,23 @@
         <w:p>
           <w:pPr>
             <w:pStyle w:val="Verzeichnis2"/>
+            <w:tabs>
+              <w:tab w:val="left" w:pos="880"/>
+              <w:tab w:val="right" w:leader="dot" w:pos="9062"/>
+            </w:tabs>
             <w:rPr>
               <w:rFonts w:eastAsiaTheme="minorEastAsia" w:cstheme="minorBidi"/>
               <w:noProof/>
               <w:lang w:eastAsia="de-DE"/>
             </w:rPr>
           </w:pPr>
-          <w:hyperlink w:anchor="_Toc79327779" w:history="1">
+          <w:hyperlink w:anchor="_Toc80271656" w:history="1">
             <w:r>
               <w:rPr>
                 <w:rStyle w:val="Hyperlink"/>
                 <w:noProof/>
               </w:rPr>
-              <w:t>2.1</w:t>
+              <w:t>1.1</w:t>
             </w:r>
             <w:r>
               <w:rPr>
@@ -421,7 +424,7 @@
                 <w:noProof/>
                 <w:webHidden/>
               </w:rPr>
-              <w:instrText xml:space="preserve"> PAGEREF _Toc79327779 \h </w:instrText>
+              <w:instrText xml:space="preserve"> PAGEREF _Toc80271656 \h </w:instrText>
             </w:r>
             <w:r>
               <w:rPr>
@@ -441,7 +444,7 @@
                 <w:noProof/>
                 <w:webHidden/>
               </w:rPr>
-              <w:t>3</w:t>
+              <w:t>1</w:t>
             </w:r>
             <w:r>
               <w:rPr>
@@ -455,19 +458,23 @@
         <w:p>
           <w:pPr>
             <w:pStyle w:val="Verzeichnis2"/>
+            <w:tabs>
+              <w:tab w:val="left" w:pos="880"/>
+              <w:tab w:val="right" w:leader="dot" w:pos="9062"/>
+            </w:tabs>
             <w:rPr>
               <w:rFonts w:eastAsiaTheme="minorEastAsia" w:cstheme="minorBidi"/>
               <w:noProof/>
               <w:lang w:eastAsia="de-DE"/>
             </w:rPr>
           </w:pPr>
-          <w:hyperlink w:anchor="_Toc79327780" w:history="1">
+          <w:hyperlink w:anchor="_Toc80271657" w:history="1">
             <w:r>
               <w:rPr>
                 <w:rStyle w:val="Hyperlink"/>
                 <w:noProof/>
               </w:rPr>
-              <w:t>2.2</w:t>
+              <w:t>1.2</w:t>
             </w:r>
             <w:r>
               <w:rPr>
@@ -503,7 +510,7 @@
                 <w:noProof/>
                 <w:webHidden/>
               </w:rPr>
-              <w:instrText xml:space="preserve"> PAGEREF _Toc79327780 \h </w:instrText>
+              <w:instrText xml:space="preserve"> PAGEREF _Toc80271657 \h </w:instrText>
             </w:r>
             <w:r>
               <w:rPr>
@@ -537,19 +544,23 @@
         <w:p>
           <w:pPr>
             <w:pStyle w:val="Verzeichnis2"/>
+            <w:tabs>
+              <w:tab w:val="left" w:pos="880"/>
+              <w:tab w:val="right" w:leader="dot" w:pos="9062"/>
+            </w:tabs>
             <w:rPr>
               <w:rFonts w:eastAsiaTheme="minorEastAsia" w:cstheme="minorBidi"/>
               <w:noProof/>
               <w:lang w:eastAsia="de-DE"/>
             </w:rPr>
           </w:pPr>
-          <w:hyperlink w:anchor="_Toc79327781" w:history="1">
+          <w:hyperlink w:anchor="_Toc80271658" w:history="1">
             <w:r>
               <w:rPr>
                 <w:rStyle w:val="Hyperlink"/>
                 <w:noProof/>
               </w:rPr>
-              <w:t>2.3</w:t>
+              <w:t>1.3</w:t>
             </w:r>
             <w:r>
               <w:rPr>
@@ -585,7 +596,7 @@
                 <w:noProof/>
                 <w:webHidden/>
               </w:rPr>
-              <w:instrText xml:space="preserve"> PAGEREF _Toc79327781 \h </w:instrText>
+              <w:instrText xml:space="preserve"> PAGEREF _Toc80271658 \h </w:instrText>
             </w:r>
             <w:r>
               <w:rPr>
@@ -605,7 +616,7 @@
                 <w:noProof/>
                 <w:webHidden/>
               </w:rPr>
-              <w:t>3</w:t>
+              <w:t>4</w:t>
             </w:r>
             <w:r>
               <w:rPr>
@@ -619,19 +630,23 @@
         <w:p>
           <w:pPr>
             <w:pStyle w:val="Verzeichnis1"/>
+            <w:tabs>
+              <w:tab w:val="left" w:pos="480"/>
+              <w:tab w:val="right" w:leader="dot" w:pos="9062"/>
+            </w:tabs>
             <w:rPr>
               <w:rFonts w:eastAsiaTheme="minorEastAsia" w:cstheme="minorBidi"/>
               <w:noProof/>
               <w:lang w:eastAsia="de-DE"/>
             </w:rPr>
           </w:pPr>
-          <w:hyperlink w:anchor="_Toc79327782" w:history="1">
+          <w:hyperlink w:anchor="_Toc80271659" w:history="1">
             <w:r>
               <w:rPr>
                 <w:rStyle w:val="Hyperlink"/>
                 <w:noProof/>
               </w:rPr>
-              <w:t>3.</w:t>
+              <w:t>2.</w:t>
             </w:r>
             <w:r>
               <w:rPr>
@@ -667,7 +682,7 @@
                 <w:noProof/>
                 <w:webHidden/>
               </w:rPr>
-              <w:instrText xml:space="preserve"> PAGEREF _Toc79327782 \h </w:instrText>
+              <w:instrText xml:space="preserve"> PAGEREF _Toc80271659 \h </w:instrText>
             </w:r>
             <w:r>
               <w:rPr>
@@ -701,19 +716,23 @@
         <w:p>
           <w:pPr>
             <w:pStyle w:val="Verzeichnis2"/>
+            <w:tabs>
+              <w:tab w:val="left" w:pos="880"/>
+              <w:tab w:val="right" w:leader="dot" w:pos="9062"/>
+            </w:tabs>
             <w:rPr>
               <w:rFonts w:eastAsiaTheme="minorEastAsia" w:cstheme="minorBidi"/>
               <w:noProof/>
               <w:lang w:eastAsia="de-DE"/>
             </w:rPr>
           </w:pPr>
-          <w:hyperlink w:anchor="_Toc79327783" w:history="1">
+          <w:hyperlink w:anchor="_Toc80271660" w:history="1">
             <w:r>
               <w:rPr>
                 <w:rStyle w:val="Hyperlink"/>
                 <w:noProof/>
               </w:rPr>
-              <w:t>3.1</w:t>
+              <w:t>2.1</w:t>
             </w:r>
             <w:r>
               <w:rPr>
@@ -749,7 +768,7 @@
                 <w:noProof/>
                 <w:webHidden/>
               </w:rPr>
-              <w:instrText xml:space="preserve"> PAGEREF _Toc79327783 \h </w:instrText>
+              <w:instrText xml:space="preserve"> PAGEREF _Toc80271660 \h </w:instrText>
             </w:r>
             <w:r>
               <w:rPr>
@@ -783,19 +802,23 @@
         <w:p>
           <w:pPr>
             <w:pStyle w:val="Verzeichnis2"/>
+            <w:tabs>
+              <w:tab w:val="left" w:pos="880"/>
+              <w:tab w:val="right" w:leader="dot" w:pos="9062"/>
+            </w:tabs>
             <w:rPr>
               <w:rFonts w:eastAsiaTheme="minorEastAsia" w:cstheme="minorBidi"/>
               <w:noProof/>
               <w:lang w:eastAsia="de-DE"/>
             </w:rPr>
           </w:pPr>
-          <w:hyperlink w:anchor="_Toc79327784" w:history="1">
+          <w:hyperlink w:anchor="_Toc80271661" w:history="1">
             <w:r>
               <w:rPr>
                 <w:rStyle w:val="Hyperlink"/>
                 <w:noProof/>
               </w:rPr>
-              <w:t>3.2</w:t>
+              <w:t>2.2</w:t>
             </w:r>
             <w:r>
               <w:rPr>
@@ -831,7 +854,7 @@
                 <w:noProof/>
                 <w:webHidden/>
               </w:rPr>
-              <w:instrText xml:space="preserve"> PAGEREF _Toc79327784 \h </w:instrText>
+              <w:instrText xml:space="preserve"> PAGEREF _Toc80271661 \h </w:instrText>
             </w:r>
             <w:r>
               <w:rPr>
@@ -851,7 +874,7 @@
                 <w:noProof/>
                 <w:webHidden/>
               </w:rPr>
-              <w:t>4</w:t>
+              <w:t>5</w:t>
             </w:r>
             <w:r>
               <w:rPr>
@@ -865,19 +888,23 @@
         <w:p>
           <w:pPr>
             <w:pStyle w:val="Verzeichnis1"/>
+            <w:tabs>
+              <w:tab w:val="left" w:pos="480"/>
+              <w:tab w:val="right" w:leader="dot" w:pos="9062"/>
+            </w:tabs>
             <w:rPr>
               <w:rFonts w:eastAsiaTheme="minorEastAsia" w:cstheme="minorBidi"/>
               <w:noProof/>
               <w:lang w:eastAsia="de-DE"/>
             </w:rPr>
           </w:pPr>
-          <w:hyperlink w:anchor="_Toc79327785" w:history="1">
+          <w:hyperlink w:anchor="_Toc80271662" w:history="1">
             <w:r>
               <w:rPr>
                 <w:rStyle w:val="Hyperlink"/>
                 <w:noProof/>
               </w:rPr>
-              <w:t>4.</w:t>
+              <w:t>3.</w:t>
             </w:r>
             <w:r>
               <w:rPr>
@@ -913,7 +940,7 @@
                 <w:noProof/>
                 <w:webHidden/>
               </w:rPr>
-              <w:instrText xml:space="preserve"> PAGEREF _Toc79327785 \h </w:instrText>
+              <w:instrText xml:space="preserve"> PAGEREF _Toc80271662 \h </w:instrText>
             </w:r>
             <w:r>
               <w:rPr>
@@ -947,19 +974,23 @@
         <w:p>
           <w:pPr>
             <w:pStyle w:val="Verzeichnis2"/>
+            <w:tabs>
+              <w:tab w:val="left" w:pos="880"/>
+              <w:tab w:val="right" w:leader="dot" w:pos="9062"/>
+            </w:tabs>
             <w:rPr>
               <w:rFonts w:eastAsiaTheme="minorEastAsia" w:cstheme="minorBidi"/>
               <w:noProof/>
               <w:lang w:eastAsia="de-DE"/>
             </w:rPr>
           </w:pPr>
-          <w:hyperlink w:anchor="_Toc79327786" w:history="1">
+          <w:hyperlink w:anchor="_Toc80271663" w:history="1">
             <w:r>
               <w:rPr>
                 <w:rStyle w:val="Hyperlink"/>
                 <w:noProof/>
               </w:rPr>
-              <w:t>4.1</w:t>
+              <w:t>3.1</w:t>
             </w:r>
             <w:r>
               <w:rPr>
@@ -974,7 +1005,7 @@
                 <w:rStyle w:val="Hyperlink"/>
                 <w:noProof/>
               </w:rPr>
-              <w:t>Analyse der Anwendungsfälle</w:t>
+              <w:t>Analyse der Anwendungsaufgaben</w:t>
             </w:r>
             <w:r>
               <w:rPr>
@@ -995,7 +1026,7 @@
                 <w:noProof/>
                 <w:webHidden/>
               </w:rPr>
-              <w:instrText xml:space="preserve"> PAGEREF _Toc79327786 \h </w:instrText>
+              <w:instrText xml:space="preserve"> PAGEREF _Toc80271663 \h </w:instrText>
             </w:r>
             <w:r>
               <w:rPr>
@@ -1029,19 +1060,23 @@
         <w:p>
           <w:pPr>
             <w:pStyle w:val="Verzeichnis2"/>
+            <w:tabs>
+              <w:tab w:val="left" w:pos="880"/>
+              <w:tab w:val="right" w:leader="dot" w:pos="9062"/>
+            </w:tabs>
             <w:rPr>
               <w:rFonts w:eastAsiaTheme="minorEastAsia" w:cstheme="minorBidi"/>
               <w:noProof/>
               <w:lang w:eastAsia="de-DE"/>
             </w:rPr>
           </w:pPr>
-          <w:hyperlink w:anchor="_Toc79327787" w:history="1">
+          <w:hyperlink w:anchor="_Toc80271664" w:history="1">
             <w:r>
               <w:rPr>
                 <w:rStyle w:val="Hyperlink"/>
                 <w:noProof/>
               </w:rPr>
-              <w:t>4.2</w:t>
+              <w:t>3.2</w:t>
             </w:r>
             <w:r>
               <w:rPr>
@@ -1077,7 +1112,7 @@
                 <w:noProof/>
                 <w:webHidden/>
               </w:rPr>
-              <w:instrText xml:space="preserve"> PAGEREF _Toc79327787 \h </w:instrText>
+              <w:instrText xml:space="preserve"> PAGEREF _Toc80271664 \h </w:instrText>
             </w:r>
             <w:r>
               <w:rPr>
@@ -1111,19 +1146,23 @@
         <w:p>
           <w:pPr>
             <w:pStyle w:val="Verzeichnis2"/>
+            <w:tabs>
+              <w:tab w:val="left" w:pos="880"/>
+              <w:tab w:val="right" w:leader="dot" w:pos="9062"/>
+            </w:tabs>
             <w:rPr>
               <w:rFonts w:eastAsiaTheme="minorEastAsia" w:cstheme="minorBidi"/>
               <w:noProof/>
               <w:lang w:eastAsia="de-DE"/>
             </w:rPr>
           </w:pPr>
-          <w:hyperlink w:anchor="_Toc79327788" w:history="1">
+          <w:hyperlink w:anchor="_Toc80271665" w:history="1">
             <w:r>
               <w:rPr>
                 <w:rStyle w:val="Hyperlink"/>
                 <w:noProof/>
               </w:rPr>
-              <w:t>4.3</w:t>
+              <w:t>3.3</w:t>
             </w:r>
             <w:r>
               <w:rPr>
@@ -1159,7 +1198,7 @@
                 <w:noProof/>
                 <w:webHidden/>
               </w:rPr>
-              <w:instrText xml:space="preserve"> PAGEREF _Toc79327788 \h </w:instrText>
+              <w:instrText xml:space="preserve"> PAGEREF _Toc80271665 \h </w:instrText>
             </w:r>
             <w:r>
               <w:rPr>
@@ -1193,19 +1232,23 @@
         <w:p>
           <w:pPr>
             <w:pStyle w:val="Verzeichnis3"/>
+            <w:tabs>
+              <w:tab w:val="left" w:pos="1320"/>
+              <w:tab w:val="right" w:leader="dot" w:pos="9062"/>
+            </w:tabs>
             <w:rPr>
               <w:rFonts w:eastAsiaTheme="minorEastAsia" w:cstheme="minorBidi"/>
               <w:noProof/>
               <w:lang w:eastAsia="de-DE"/>
             </w:rPr>
           </w:pPr>
-          <w:hyperlink w:anchor="_Toc79327789" w:history="1">
+          <w:hyperlink w:anchor="_Toc80271666" w:history="1">
             <w:r>
               <w:rPr>
                 <w:rStyle w:val="Hyperlink"/>
                 <w:noProof/>
               </w:rPr>
-              <w:t>4.3.1</w:t>
+              <w:t>3.3.1</w:t>
             </w:r>
             <w:r>
               <w:rPr>
@@ -1241,7 +1284,7 @@
                 <w:noProof/>
                 <w:webHidden/>
               </w:rPr>
-              <w:instrText xml:space="preserve"> PAGEREF _Toc79327789 \h </w:instrText>
+              <w:instrText xml:space="preserve"> PAGEREF _Toc80271666 \h </w:instrText>
             </w:r>
             <w:r>
               <w:rPr>
@@ -1261,7 +1304,7 @@
                 <w:noProof/>
                 <w:webHidden/>
               </w:rPr>
-              <w:t>5</w:t>
+              <w:t>6</w:t>
             </w:r>
             <w:r>
               <w:rPr>
@@ -1275,19 +1318,23 @@
         <w:p>
           <w:pPr>
             <w:pStyle w:val="Verzeichnis3"/>
+            <w:tabs>
+              <w:tab w:val="left" w:pos="1320"/>
+              <w:tab w:val="right" w:leader="dot" w:pos="9062"/>
+            </w:tabs>
             <w:rPr>
               <w:rFonts w:eastAsiaTheme="minorEastAsia" w:cstheme="minorBidi"/>
               <w:noProof/>
               <w:lang w:eastAsia="de-DE"/>
             </w:rPr>
           </w:pPr>
-          <w:hyperlink w:anchor="_Toc79327790" w:history="1">
+          <w:hyperlink w:anchor="_Toc80271667" w:history="1">
             <w:r>
               <w:rPr>
                 <w:rStyle w:val="Hyperlink"/>
                 <w:noProof/>
               </w:rPr>
-              <w:t>4.3.2</w:t>
+              <w:t>3.3.2</w:t>
             </w:r>
             <w:r>
               <w:rPr>
@@ -1323,7 +1370,7 @@
                 <w:noProof/>
                 <w:webHidden/>
               </w:rPr>
-              <w:instrText xml:space="preserve"> PAGEREF _Toc79327790 \h </w:instrText>
+              <w:instrText xml:space="preserve"> PAGEREF _Toc80271667 \h </w:instrText>
             </w:r>
             <w:r>
               <w:rPr>
@@ -1343,7 +1390,7 @@
                 <w:noProof/>
                 <w:webHidden/>
               </w:rPr>
-              <w:t>5</w:t>
+              <w:t>6</w:t>
             </w:r>
             <w:r>
               <w:rPr>
@@ -1357,19 +1404,23 @@
         <w:p>
           <w:pPr>
             <w:pStyle w:val="Verzeichnis3"/>
+            <w:tabs>
+              <w:tab w:val="left" w:pos="1320"/>
+              <w:tab w:val="right" w:leader="dot" w:pos="9062"/>
+            </w:tabs>
             <w:rPr>
               <w:rFonts w:eastAsiaTheme="minorEastAsia" w:cstheme="minorBidi"/>
               <w:noProof/>
               <w:lang w:eastAsia="de-DE"/>
             </w:rPr>
           </w:pPr>
-          <w:hyperlink w:anchor="_Toc79327791" w:history="1">
+          <w:hyperlink w:anchor="_Toc80271668" w:history="1">
             <w:r>
               <w:rPr>
                 <w:rStyle w:val="Hyperlink"/>
                 <w:noProof/>
               </w:rPr>
-              <w:t>4.3.3</w:t>
+              <w:t>3.3.3</w:t>
             </w:r>
             <w:r>
               <w:rPr>
@@ -1405,7 +1456,7 @@
                 <w:noProof/>
                 <w:webHidden/>
               </w:rPr>
-              <w:instrText xml:space="preserve"> PAGEREF _Toc79327791 \h </w:instrText>
+              <w:instrText xml:space="preserve"> PAGEREF _Toc80271668 \h </w:instrText>
             </w:r>
             <w:r>
               <w:rPr>
@@ -1425,7 +1476,7 @@
                 <w:noProof/>
                 <w:webHidden/>
               </w:rPr>
-              <w:t>5</w:t>
+              <w:t>6</w:t>
             </w:r>
             <w:r>
               <w:rPr>
@@ -1439,19 +1490,23 @@
         <w:p>
           <w:pPr>
             <w:pStyle w:val="Verzeichnis2"/>
+            <w:tabs>
+              <w:tab w:val="left" w:pos="880"/>
+              <w:tab w:val="right" w:leader="dot" w:pos="9062"/>
+            </w:tabs>
             <w:rPr>
               <w:rFonts w:eastAsiaTheme="minorEastAsia" w:cstheme="minorBidi"/>
               <w:noProof/>
               <w:lang w:eastAsia="de-DE"/>
             </w:rPr>
           </w:pPr>
-          <w:hyperlink w:anchor="_Toc79327792" w:history="1">
+          <w:hyperlink w:anchor="_Toc80271669" w:history="1">
             <w:r>
               <w:rPr>
                 <w:rStyle w:val="Hyperlink"/>
                 <w:noProof/>
               </w:rPr>
-              <w:t>4.4</w:t>
+              <w:t>3.4</w:t>
             </w:r>
             <w:r>
               <w:rPr>
@@ -1487,7 +1542,7 @@
                 <w:noProof/>
                 <w:webHidden/>
               </w:rPr>
-              <w:instrText xml:space="preserve"> PAGEREF _Toc79327792 \h </w:instrText>
+              <w:instrText xml:space="preserve"> PAGEREF _Toc80271669 \h </w:instrText>
             </w:r>
             <w:r>
               <w:rPr>
@@ -1507,7 +1562,7 @@
                 <w:noProof/>
                 <w:webHidden/>
               </w:rPr>
-              <w:t>5</w:t>
+              <w:t>6</w:t>
             </w:r>
             <w:r>
               <w:rPr>
@@ -1521,19 +1576,23 @@
         <w:p>
           <w:pPr>
             <w:pStyle w:val="Verzeichnis1"/>
+            <w:tabs>
+              <w:tab w:val="left" w:pos="480"/>
+              <w:tab w:val="right" w:leader="dot" w:pos="9062"/>
+            </w:tabs>
             <w:rPr>
               <w:rFonts w:eastAsiaTheme="minorEastAsia" w:cstheme="minorBidi"/>
               <w:noProof/>
               <w:lang w:eastAsia="de-DE"/>
             </w:rPr>
           </w:pPr>
-          <w:hyperlink w:anchor="_Toc79327793" w:history="1">
+          <w:hyperlink w:anchor="_Toc80271670" w:history="1">
             <w:r>
               <w:rPr>
                 <w:rStyle w:val="Hyperlink"/>
                 <w:noProof/>
               </w:rPr>
-              <w:t>5.</w:t>
+              <w:t>4.</w:t>
             </w:r>
             <w:r>
               <w:rPr>
@@ -1569,7 +1628,7 @@
                 <w:noProof/>
                 <w:webHidden/>
               </w:rPr>
-              <w:instrText xml:space="preserve"> PAGEREF _Toc79327793 \h </w:instrText>
+              <w:instrText xml:space="preserve"> PAGEREF _Toc80271670 \h </w:instrText>
             </w:r>
             <w:r>
               <w:rPr>
@@ -1589,7 +1648,7 @@
                 <w:noProof/>
                 <w:webHidden/>
               </w:rPr>
-              <w:t>5</w:t>
+              <w:t>6</w:t>
             </w:r>
             <w:r>
               <w:rPr>
@@ -1603,19 +1662,23 @@
         <w:p>
           <w:pPr>
             <w:pStyle w:val="Verzeichnis1"/>
+            <w:tabs>
+              <w:tab w:val="left" w:pos="480"/>
+              <w:tab w:val="right" w:leader="dot" w:pos="9062"/>
+            </w:tabs>
             <w:rPr>
               <w:rFonts w:eastAsiaTheme="minorEastAsia" w:cstheme="minorBidi"/>
               <w:noProof/>
               <w:lang w:eastAsia="de-DE"/>
             </w:rPr>
           </w:pPr>
-          <w:hyperlink w:anchor="_Toc79327794" w:history="1">
+          <w:hyperlink w:anchor="_Toc80271671" w:history="1">
             <w:r>
               <w:rPr>
                 <w:rStyle w:val="Hyperlink"/>
                 <w:noProof/>
               </w:rPr>
-              <w:t>6.</w:t>
+              <w:t>5.</w:t>
             </w:r>
             <w:r>
               <w:rPr>
@@ -1651,7 +1714,7 @@
                 <w:noProof/>
                 <w:webHidden/>
               </w:rPr>
-              <w:instrText xml:space="preserve"> PAGEREF _Toc79327794 \h </w:instrText>
+              <w:instrText xml:space="preserve"> PAGEREF _Toc80271671 \h </w:instrText>
             </w:r>
             <w:r>
               <w:rPr>
@@ -1685,19 +1748,23 @@
         <w:p>
           <w:pPr>
             <w:pStyle w:val="Verzeichnis2"/>
+            <w:tabs>
+              <w:tab w:val="left" w:pos="880"/>
+              <w:tab w:val="right" w:leader="dot" w:pos="9062"/>
+            </w:tabs>
             <w:rPr>
               <w:rFonts w:eastAsiaTheme="minorEastAsia" w:cstheme="minorBidi"/>
               <w:noProof/>
               <w:lang w:eastAsia="de-DE"/>
             </w:rPr>
           </w:pPr>
-          <w:hyperlink w:anchor="_Toc79327795" w:history="1">
+          <w:hyperlink w:anchor="_Toc80271672" w:history="1">
             <w:r>
               <w:rPr>
                 <w:rStyle w:val="Hyperlink"/>
                 <w:noProof/>
               </w:rPr>
-              <w:t>6.1</w:t>
+              <w:t>5.1</w:t>
             </w:r>
             <w:r>
               <w:rPr>
@@ -1733,7 +1800,7 @@
                 <w:noProof/>
                 <w:webHidden/>
               </w:rPr>
-              <w:instrText xml:space="preserve"> PAGEREF _Toc79327795 \h </w:instrText>
+              <w:instrText xml:space="preserve"> PAGEREF _Toc80271672 \h </w:instrText>
             </w:r>
             <w:r>
               <w:rPr>
@@ -1753,7 +1820,7 @@
                 <w:noProof/>
                 <w:webHidden/>
               </w:rPr>
-              <w:t>6</w:t>
+              <w:t>7</w:t>
             </w:r>
             <w:r>
               <w:rPr>
@@ -1767,19 +1834,23 @@
         <w:p>
           <w:pPr>
             <w:pStyle w:val="Verzeichnis2"/>
+            <w:tabs>
+              <w:tab w:val="left" w:pos="880"/>
+              <w:tab w:val="right" w:leader="dot" w:pos="9062"/>
+            </w:tabs>
             <w:rPr>
               <w:rFonts w:eastAsiaTheme="minorEastAsia" w:cstheme="minorBidi"/>
               <w:noProof/>
               <w:lang w:eastAsia="de-DE"/>
             </w:rPr>
           </w:pPr>
-          <w:hyperlink w:anchor="_Toc79327796" w:history="1">
+          <w:hyperlink w:anchor="_Toc80271673" w:history="1">
             <w:r>
               <w:rPr>
                 <w:rStyle w:val="Hyperlink"/>
                 <w:noProof/>
               </w:rPr>
-              <w:t>6.2</w:t>
+              <w:t>5.2</w:t>
             </w:r>
             <w:r>
               <w:rPr>
@@ -1815,7 +1886,7 @@
                 <w:noProof/>
                 <w:webHidden/>
               </w:rPr>
-              <w:instrText xml:space="preserve"> PAGEREF _Toc79327796 \h </w:instrText>
+              <w:instrText xml:space="preserve"> PAGEREF _Toc80271673 \h </w:instrText>
             </w:r>
             <w:r>
               <w:rPr>
@@ -1835,7 +1906,7 @@
                 <w:noProof/>
                 <w:webHidden/>
               </w:rPr>
-              <w:t>6</w:t>
+              <w:t>7</w:t>
             </w:r>
             <w:r>
               <w:rPr>
@@ -1849,19 +1920,23 @@
         <w:p>
           <w:pPr>
             <w:pStyle w:val="Verzeichnis2"/>
+            <w:tabs>
+              <w:tab w:val="left" w:pos="880"/>
+              <w:tab w:val="right" w:leader="dot" w:pos="9062"/>
+            </w:tabs>
             <w:rPr>
               <w:rFonts w:eastAsiaTheme="minorEastAsia" w:cstheme="minorBidi"/>
               <w:noProof/>
               <w:lang w:eastAsia="de-DE"/>
             </w:rPr>
           </w:pPr>
-          <w:hyperlink w:anchor="_Toc79327797" w:history="1">
+          <w:hyperlink w:anchor="_Toc80271674" w:history="1">
             <w:r>
               <w:rPr>
                 <w:rStyle w:val="Hyperlink"/>
                 <w:noProof/>
               </w:rPr>
-              <w:t>6.3</w:t>
+              <w:t>5.3</w:t>
             </w:r>
             <w:r>
               <w:rPr>
@@ -1897,7 +1972,7 @@
                 <w:noProof/>
                 <w:webHidden/>
               </w:rPr>
-              <w:instrText xml:space="preserve"> PAGEREF _Toc79327797 \h </w:instrText>
+              <w:instrText xml:space="preserve"> PAGEREF _Toc80271674 \h </w:instrText>
             </w:r>
             <w:r>
               <w:rPr>
@@ -1917,7 +1992,7 @@
                 <w:noProof/>
                 <w:webHidden/>
               </w:rPr>
-              <w:t>6</w:t>
+              <w:t>7</w:t>
             </w:r>
             <w:r>
               <w:rPr>
@@ -1931,19 +2006,23 @@
         <w:p>
           <w:pPr>
             <w:pStyle w:val="Verzeichnis1"/>
+            <w:tabs>
+              <w:tab w:val="left" w:pos="480"/>
+              <w:tab w:val="right" w:leader="dot" w:pos="9062"/>
+            </w:tabs>
             <w:rPr>
               <w:rFonts w:eastAsiaTheme="minorEastAsia" w:cstheme="minorBidi"/>
               <w:noProof/>
               <w:lang w:eastAsia="de-DE"/>
             </w:rPr>
           </w:pPr>
-          <w:hyperlink w:anchor="_Toc79327798" w:history="1">
+          <w:hyperlink w:anchor="_Toc80271675" w:history="1">
             <w:r>
               <w:rPr>
                 <w:rStyle w:val="Hyperlink"/>
                 <w:noProof/>
               </w:rPr>
-              <w:t>7.</w:t>
+              <w:t>6.</w:t>
             </w:r>
             <w:r>
               <w:rPr>
@@ -1979,7 +2058,7 @@
                 <w:noProof/>
                 <w:webHidden/>
               </w:rPr>
-              <w:instrText xml:space="preserve"> PAGEREF _Toc79327798 \h </w:instrText>
+              <w:instrText xml:space="preserve"> PAGEREF _Toc80271675 \h </w:instrText>
             </w:r>
             <w:r>
               <w:rPr>
@@ -1999,7 +2078,7 @@
                 <w:noProof/>
                 <w:webHidden/>
               </w:rPr>
-              <w:t>6</w:t>
+              <w:t>7</w:t>
             </w:r>
             <w:r>
               <w:rPr>
@@ -2013,19 +2092,23 @@
         <w:p>
           <w:pPr>
             <w:pStyle w:val="Verzeichnis1"/>
+            <w:tabs>
+              <w:tab w:val="left" w:pos="480"/>
+              <w:tab w:val="right" w:leader="dot" w:pos="9062"/>
+            </w:tabs>
             <w:rPr>
               <w:rFonts w:eastAsiaTheme="minorEastAsia" w:cstheme="minorBidi"/>
               <w:noProof/>
               <w:lang w:eastAsia="de-DE"/>
             </w:rPr>
           </w:pPr>
-          <w:hyperlink w:anchor="_Toc79327799" w:history="1">
+          <w:hyperlink w:anchor="_Toc80271676" w:history="1">
             <w:r>
               <w:rPr>
                 <w:rStyle w:val="Hyperlink"/>
                 <w:noProof/>
               </w:rPr>
-              <w:t>8.</w:t>
+              <w:t>7.</w:t>
             </w:r>
             <w:r>
               <w:rPr>
@@ -2061,7 +2144,7 @@
                 <w:noProof/>
                 <w:webHidden/>
               </w:rPr>
-              <w:instrText xml:space="preserve"> PAGEREF _Toc79327799 \h </w:instrText>
+              <w:instrText xml:space="preserve"> PAGEREF _Toc80271676 \h </w:instrText>
             </w:r>
             <w:r>
               <w:rPr>
@@ -2081,7 +2164,7 @@
                 <w:noProof/>
                 <w:webHidden/>
               </w:rPr>
-              <w:t>6</w:t>
+              <w:t>7</w:t>
             </w:r>
             <w:r>
               <w:rPr>
@@ -2095,44 +2178,32 @@
         <w:p>
           <w:pPr>
             <w:pStyle w:val="Verzeichnis1"/>
+            <w:tabs>
+              <w:tab w:val="right" w:leader="dot" w:pos="9062"/>
+            </w:tabs>
             <w:rPr>
               <w:rFonts w:eastAsiaTheme="minorEastAsia" w:cstheme="minorBidi"/>
               <w:noProof/>
               <w:lang w:eastAsia="de-DE"/>
             </w:rPr>
           </w:pPr>
-          <w:hyperlink w:anchor="_Toc79327800" w:history="1">
+          <w:hyperlink w:anchor="_Toc80271677" w:history="1">
             <w:r>
               <w:rPr>
                 <w:rStyle w:val="Hyperlink"/>
                 <w:noProof/>
               </w:rPr>
-              <w:t>9.</w:t>
-            </w:r>
-            <w:r>
-              <w:rPr>
-                <w:rFonts w:eastAsiaTheme="minorEastAsia" w:cstheme="minorBidi"/>
-                <w:noProof/>
-                <w:lang w:eastAsia="de-DE"/>
+              <w:t>Literaturverzeichnis</w:t>
+            </w:r>
+            <w:r>
+              <w:rPr>
+                <w:noProof/>
+                <w:webHidden/>
               </w:rPr>
               <w:tab/>
             </w:r>
             <w:r>
               <w:rPr>
-                <w:rStyle w:val="Hyperlink"/>
-                <w:noProof/>
-              </w:rPr>
-              <w:t>Anhang</w:t>
-            </w:r>
-            <w:r>
-              <w:rPr>
-                <w:noProof/>
-                <w:webHidden/>
-              </w:rPr>
-              <w:tab/>
-            </w:r>
-            <w:r>
-              <w:rPr>
                 <w:noProof/>
                 <w:webHidden/>
               </w:rPr>
@@ -2143,7 +2214,7 @@
                 <w:noProof/>
                 <w:webHidden/>
               </w:rPr>
-              <w:instrText xml:space="preserve"> PAGEREF _Toc79327800 \h </w:instrText>
+              <w:instrText xml:space="preserve"> PAGEREF _Toc80271677 \h </w:instrText>
             </w:r>
             <w:r>
               <w:rPr>
@@ -2163,7 +2234,7 @@
                 <w:noProof/>
                 <w:webHidden/>
               </w:rPr>
-              <w:t>7</w:t>
+              <w:t>i</w:t>
             </w:r>
             <w:r>
               <w:rPr>
@@ -2175,44 +2246,91 @@
           </w:hyperlink>
         </w:p>
         <w:p>
+          <w:pPr>
+            <w:pStyle w:val="Verzeichnis1"/>
+            <w:tabs>
+              <w:tab w:val="right" w:leader="dot" w:pos="9062"/>
+            </w:tabs>
+            <w:rPr>
+              <w:rFonts w:eastAsiaTheme="minorEastAsia" w:cstheme="minorBidi"/>
+              <w:noProof/>
+              <w:lang w:eastAsia="de-DE"/>
+            </w:rPr>
+          </w:pPr>
+          <w:hyperlink w:anchor="_Toc80271678" w:history="1">
+            <w:r>
+              <w:rPr>
+                <w:rStyle w:val="Hyperlink"/>
+                <w:noProof/>
+              </w:rPr>
+              <w:t>Anhang</w:t>
+            </w:r>
+            <w:r>
+              <w:rPr>
+                <w:noProof/>
+                <w:webHidden/>
+              </w:rPr>
+              <w:tab/>
+            </w:r>
+            <w:r>
+              <w:rPr>
+                <w:noProof/>
+                <w:webHidden/>
+              </w:rPr>
+              <w:fldChar w:fldCharType="begin"/>
+            </w:r>
+            <w:r>
+              <w:rPr>
+                <w:noProof/>
+                <w:webHidden/>
+              </w:rPr>
+              <w:instrText xml:space="preserve"> PAGEREF _Toc80271678 \h </w:instrText>
+            </w:r>
+            <w:r>
+              <w:rPr>
+                <w:noProof/>
+                <w:webHidden/>
+              </w:rPr>
+            </w:r>
+            <w:r>
+              <w:rPr>
+                <w:noProof/>
+                <w:webHidden/>
+              </w:rPr>
+              <w:fldChar w:fldCharType="separate"/>
+            </w:r>
+            <w:r>
+              <w:rPr>
+                <w:noProof/>
+                <w:webHidden/>
+              </w:rPr>
+              <w:t>ii</w:t>
+            </w:r>
+            <w:r>
+              <w:rPr>
+                <w:noProof/>
+                <w:webHidden/>
+              </w:rPr>
+              <w:fldChar w:fldCharType="end"/>
+            </w:r>
+          </w:hyperlink>
+        </w:p>
+        <w:p>
           <w:r>
             <w:fldChar w:fldCharType="end"/>
           </w:r>
         </w:p>
       </w:sdtContent>
     </w:sdt>
-    <w:p>
-      <w:r>
-        <w:t xml:space="preserve">Seitenabstand </w:t>
-      </w:r>
-      <w:r>
-        <w:t>Ränder alle 2</w:t>
-      </w:r>
-    </w:p>
-    <w:p>
-      <w:r>
-        <w:t>Schriftart: Times new roman</w:t>
-      </w:r>
-    </w:p>
-    <w:p>
-      <w:r>
-        <w:t>Zeilenabstand: 1,5</w:t>
-      </w:r>
-    </w:p>
-    <w:p>
-      <w:r>
-        <w:t>Zitierung</w:t>
-      </w:r>
-      <w:r>
-        <w:t>: mit eckige Klammer mit Nummer dahinter</w:t>
-      </w:r>
-    </w:p>
+    <w:p/>
+    <w:p/>
     <w:p/>
     <w:p>
       <w:pPr>
         <w:sectPr>
           <w:pgSz w:w="11906" w:h="16838"/>
           <w:pgMar w:top="1417" w:right="1417" w:bottom="1134" w:left="1417" w:header="708" w:footer="708" w:gutter="0"/>
+          <w:pgNumType w:fmt="upperRoman"/>
           <w:cols w:space="708"/>
           <w:docGrid w:linePitch="360"/>
         </w:sectPr>
@@ -2222,7 +2340,7 @@
       <w:pPr>
         <w:pStyle w:val="berschrift1"/>
       </w:pPr>
-      <w:bookmarkStart w:id="1" w:name="_Toc79327778"/>
+      <w:bookmarkStart w:id="1" w:name="_Toc80271655"/>
       <w:r>
         <w:lastRenderedPageBreak/>
         <w:t>Einleitung</w:t>
@@ -2240,7 +2358,15 @@
         <w:t xml:space="preserve"> 2020 über mehr als 260 Millionen Hektoliter</w:t>
       </w:r>
       <w:r>
-        <w:t xml:space="preserve"> (mhl)</w:t>
+        <w:t xml:space="preserve"> (</w:t>
+      </w:r>
+      <w:proofErr w:type="spellStart"/>
+      <w:r>
+        <w:t>mhl</w:t>
+      </w:r>
+      <w:proofErr w:type="spellEnd"/>
+      <w:r>
+        <w:t>)</w:t>
       </w:r>
       <w:r>
         <w:t xml:space="preserve"> Wein produziert</w:t>
@@ -2263,7 +2389,7 @@
             <w:fldChar w:fldCharType="begin"/>
           </w:r>
           <w:r>
-            <w:instrText>ADDIN CitaviPlaceholder{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}</w:instrText>
+            <w:instrText>ADDIN CitaviPlaceholder{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}</w:instrText>
           </w:r>
           <w:r>
             <w:fldChar w:fldCharType="separate"/>
@@ -2316,7 +2442,15 @@
         <w:t xml:space="preserve">Davon wurden von Deutschland allein </w:t>
       </w:r>
       <w:r>
-        <w:t>8,4 mhl produziert</w:t>
+        <w:t xml:space="preserve">8,4 </w:t>
+      </w:r>
+      <w:proofErr w:type="spellStart"/>
+      <w:r>
+        <w:t>mhl</w:t>
+      </w:r>
+      <w:proofErr w:type="spellEnd"/>
+      <w:r>
+        <w:t xml:space="preserve"> produziert</w:t>
       </w:r>
       <w:r>
         <w:t xml:space="preserve"> </w:t>
@@ -2336,7 +2470,7 @@
             <w:fldChar w:fldCharType="begin"/>
           </w:r>
           <w:r>
-            <w:instrText>ADDIN CitaviPlaceholder{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}</w:instrText>
+            <w:instrText>ADDIN CitaviPlaceholder{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}</w:instrText>
           </w:r>
           <w:r>
             <w:fldChar w:fldCharType="separate"/>
@@ -2353,7 +2487,15 @@
         <w:t>. Was jedoch von der Führenden Wein</w:t>
       </w:r>
       <w:r>
-        <w:t xml:space="preserve">produktionsnation Italien mit 49,1 mhl rund um das neunfache </w:t>
+        <w:t xml:space="preserve">produktionsnation Italien mit 49,1 </w:t>
+      </w:r>
+      <w:proofErr w:type="spellStart"/>
+      <w:r>
+        <w:t>mhl</w:t>
+      </w:r>
+      <w:proofErr w:type="spellEnd"/>
+      <w:r>
+        <w:t xml:space="preserve"> rund um das neunfache </w:t>
       </w:r>
       <w:r>
         <w:t>übertroffen wird</w:t>
@@ -2376,7 +2518,7 @@
             <w:fldChar w:fldCharType="begin"/>
           </w:r>
           <w:r>
-            <w:instrText>ADDIN CitaviPlaceholder{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}</w:instrText>
+            <w:instrText>ADDIN CitaviPlaceholder{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}</w:instrText>
           </w:r>
           <w:r>
             <w:fldChar w:fldCharType="separate"/>
@@ -2480,7 +2622,7 @@
       <w:pPr>
         <w:pStyle w:val="berschrift2"/>
       </w:pPr>
-      <w:bookmarkStart w:id="2" w:name="_Toc79327779"/>
+      <w:bookmarkStart w:id="2" w:name="_Toc80271656"/>
       <w:r>
         <w:t>Anwendungshintergrund</w:t>
       </w:r>
@@ -2491,7 +2633,15 @@
         <w:t>Die Visualisierungstechniken, die in diesem Projektbericht verwendet werden, sind die des Scatterplots</w:t>
       </w:r>
       <w:r>
-        <w:t xml:space="preserve">, der Parallelen Koordinaten und der Baumhierachie. </w:t>
+        <w:t xml:space="preserve">, der Parallelen Koordinaten und der </w:t>
+      </w:r>
+      <w:proofErr w:type="spellStart"/>
+      <w:r>
+        <w:t>Baumhierachie</w:t>
+      </w:r>
+      <w:proofErr w:type="spellEnd"/>
+      <w:r>
+        <w:t xml:space="preserve">. </w:t>
       </w:r>
       <w:r>
         <w:t xml:space="preserve">Diese werden </w:t>
@@ -2538,7 +2688,13 @@
         <w:t xml:space="preserve">So können diese Punkte </w:t>
       </w:r>
       <w:r>
-        <w:t xml:space="preserve">als ganzes betrachtet werden verschiedene Muster anzeigen. </w:t>
+        <w:t xml:space="preserve">als </w:t>
+      </w:r>
+      <w:r>
+        <w:t>Ganzes</w:t>
+      </w:r>
+      <w:r>
+        <w:t xml:space="preserve"> betrachtet werden verschiedene Muster anzeigen. </w:t>
       </w:r>
       <w:r>
         <w:t>So ist es möglich einfach verschiedene Korrelation</w:t>
@@ -2600,12 +2756,13 @@
             <w:docPart w:val="DefaultPlaceholder_-1854013440"/>
           </w:placeholder>
         </w:sdtPr>
+        <w:sdtEndPr/>
         <w:sdtContent>
           <w:r>
             <w:fldChar w:fldCharType="begin"/>
           </w:r>
           <w:r>
-            <w:instrText>ADDIN CitaviPlaceholder{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}</w:instrText>
+            <w:instrText>ADDIN CitaviPlaceholder{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}</w:instrText>
           </w:r>
           <w:r>
             <w:fldChar w:fldCharType="separate"/>
@@ -2672,13 +2829,7 @@
         <w:t>Stärke</w:t>
       </w:r>
       <w:r>
-        <w:t xml:space="preserve"> der parallelen </w:t>
-      </w:r>
-      <w:r>
-        <w:t xml:space="preserve">Koordinaten </w:t>
-      </w:r>
-      <w:r>
-        <w:t xml:space="preserve">liegt vor allem darin </w:t>
+        <w:t xml:space="preserve"> der parallelen Koordinaten liegt vor allem darin </w:t>
       </w:r>
       <w:r>
         <w:t>mehrdimensionalen Muster</w:t>
@@ -2740,12 +2891,13 @@
             <w:docPart w:val="DefaultPlaceholder_-1854013440"/>
           </w:placeholder>
         </w:sdtPr>
+        <w:sdtEndPr/>
         <w:sdtContent>
           <w:r>
             <w:fldChar w:fldCharType="begin"/>
           </w:r>
           <w:r>
-            <w:instrText>ADDIN CitaviPlaceholder{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}</w:instrText>
+            <w:instrText>ADDIN CitaviPlaceholder{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}</w:instrText>
           </w:r>
           <w:r>
             <w:fldChar w:fldCharType="separate"/>
@@ -2764,9 +2916,11 @@
         <w:lastRenderedPageBreak/>
         <w:t xml:space="preserve">Die </w:t>
       </w:r>
+      <w:proofErr w:type="spellStart"/>
       <w:r>
         <w:t>Baumhierachie</w:t>
       </w:r>
+      <w:proofErr w:type="spellEnd"/>
       <w:r>
         <w:t xml:space="preserve"> </w:t>
       </w:r>
@@ -2786,7 +2940,15 @@
         <w:t xml:space="preserve"> </w:t>
       </w:r>
       <w:r>
-        <w:t>beginnt die Baumhierachie bei einem Element u</w:t>
+        <w:t xml:space="preserve">beginnt die </w:t>
+      </w:r>
+      <w:proofErr w:type="spellStart"/>
+      <w:r>
+        <w:t>Baumhierachie</w:t>
+      </w:r>
+      <w:proofErr w:type="spellEnd"/>
+      <w:r>
+        <w:t xml:space="preserve"> bei einem Element u</w:t>
       </w:r>
       <w:r>
         <w:t xml:space="preserve">nd verzweigt sich dabei mindestens zweimal. Diese, durch die Verzweigung entstanden Elemente, können sich wiederrum auch </w:t>
@@ -2821,12 +2983,13 @@
             <w:docPart w:val="DefaultPlaceholder_-1854013440"/>
           </w:placeholder>
         </w:sdtPr>
+        <w:sdtEndPr/>
         <w:sdtContent>
           <w:r>
             <w:fldChar w:fldCharType="begin"/>
           </w:r>
           <w:r>
-            <w:instrText>ADDIN CitaviPlaceholder{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}</w:instrText>
+            <w:instrText>ADDIN CitaviPlaceholder{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}</w:instrText>
           </w:r>
           <w:r>
             <w:fldChar w:fldCharType="separate"/>
@@ -2840,12 +3003,877 @@
         </w:sdtContent>
       </w:sdt>
     </w:p>
-    <w:p/>
+    <w:p>
+      <w:r>
+        <w:t xml:space="preserve">Diese </w:t>
+      </w:r>
+      <w:r>
+        <w:t>Visualisierungstechniken</w:t>
+      </w:r>
+      <w:r>
+        <w:t xml:space="preserve"> </w:t>
+      </w:r>
+      <w:r>
+        <w:t xml:space="preserve">visualisieren verschiedene Daten und somit verschiedene Eigenschaften von Wein. Auf diese Eigenschaften wird nun kurz </w:t>
+      </w:r>
+      <w:r>
+        <w:t>eingegangen,</w:t>
+      </w:r>
+      <w:r>
+        <w:t xml:space="preserve"> </w:t>
+      </w:r>
+      <w:r>
+        <w:t>um so ein grundlegendes Verständnis für diese Eigenschaften zu schaffen.</w:t>
+      </w:r>
+      <w:r>
+        <w:t xml:space="preserve"> Die </w:t>
+      </w:r>
+      <w:r>
+        <w:t>Eigenschaften,</w:t>
+      </w:r>
+      <w:r>
+        <w:t xml:space="preserve"> welche in den Visualisierungstechniken verwendet </w:t>
+      </w:r>
+      <w:r>
+        <w:t>werden,</w:t>
+      </w:r>
+      <w:r>
+        <w:t xml:space="preserve"> sind Alkohol, Trinktemperatur, Süße, Säuregehalt, Körper</w:t>
+      </w:r>
+      <w:r>
+        <w:t>, Gerbstoff</w:t>
+      </w:r>
+      <w:r>
+        <w:t xml:space="preserve"> </w:t>
+      </w:r>
+      <w:r>
+        <w:t>und Jahr.</w:t>
+      </w:r>
+    </w:p>
+    <w:p>
+      <w:r>
+        <w:t xml:space="preserve">Der Alkoholgehalt des Weines entsteht bei der Gehrung des Weins. </w:t>
+      </w:r>
+      <w:r>
+        <w:t xml:space="preserve">Dabei handelt es sich um einen natürlichen </w:t>
+      </w:r>
+      <w:r>
+        <w:t xml:space="preserve">Prozess, welcher </w:t>
+      </w:r>
+      <w:r>
+        <w:t>abläuft,</w:t>
+      </w:r>
+      <w:r>
+        <w:t xml:space="preserve"> nachdem die Trauben </w:t>
+      </w:r>
+      <w:r>
+        <w:t xml:space="preserve">zerquetscht worden sind. </w:t>
+      </w:r>
+      <w:r>
+        <w:t xml:space="preserve">Je nachdem wie süß und reif </w:t>
+      </w:r>
+      <w:r>
+        <w:t xml:space="preserve">die Trauben während der Ernte gewesen sind </w:t>
+      </w:r>
+      <w:r>
+        <w:t xml:space="preserve">was </w:t>
+      </w:r>
+      <w:r>
+        <w:t>einen höheren Zuckergehalt</w:t>
+      </w:r>
+      <w:r>
+        <w:t xml:space="preserve"> zur </w:t>
+      </w:r>
+      <w:r>
+        <w:t>Folge</w:t>
+      </w:r>
+      <w:r>
+        <w:t xml:space="preserve"> hat </w:t>
+      </w:r>
+      <w:r>
+        <w:t>steigt der Alkoholgehalt des Weines. Der Al</w:t>
+      </w:r>
+      <w:r>
+        <w:t>koholgehalt eines Typischen Weines liegt dabei zwischen 9 und 14 Volumenprozent</w:t>
+      </w:r>
+      <w:r>
+        <w:t xml:space="preserve">. Falls ein Wein </w:t>
+      </w:r>
+      <w:r>
+        <w:t>eines höheren Alkoholgehaltes</w:t>
+      </w:r>
+      <w:r>
+        <w:t xml:space="preserve"> haben </w:t>
+      </w:r>
+      <w:r>
+        <w:t>sollte,</w:t>
+      </w:r>
+      <w:r>
+        <w:t xml:space="preserve"> wurde bei der Produktion künstlich Zucker oder Alkohol hinzugefügt. </w:t>
+      </w:r>
+      <w:r>
+        <w:t xml:space="preserve">Die Zugabe von Zucker geht dabei auch in der Regel </w:t>
+      </w:r>
+      <w:r>
+        <w:t>mit einer Minderung</w:t>
+      </w:r>
+      <w:r>
+        <w:t xml:space="preserve"> der Güteklasse des Weines einher, da </w:t>
+      </w:r>
+      <w:r>
+        <w:t>der Qualitätsanspruch bei diesen niedriger ist.</w:t>
+      </w:r>
+      <w:r>
+        <w:t xml:space="preserve"> </w:t>
+      </w:r>
+      <w:sdt>
+        <w:sdtPr>
+          <w:alias w:val="To edit, see citavi.com/edit"/>
+          <w:tag w:val="CitaviPlaceholder#d891ead6-b640-472a-ba24-d12aea29ddfb"/>
+          <w:id w:val="995917079"/>
+          <w:placeholder>
+            <w:docPart w:val="DefaultPlaceholder_-1854013440"/>
+          </w:placeholder>
+        </w:sdtPr>
+        <w:sdtEndPr/>
+        <w:sdtContent>
+          <w:r>
+            <w:fldChar w:fldCharType="begin"/>
+          </w:r>
+          <w:r>
+            <w:instrText>ADDIN CitaviPlaceholder{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}</w:instrText>
+          </w:r>
+          <w:r>
+            <w:fldChar w:fldCharType="separate"/>
+          </w:r>
+          <w:r>
+            <w:t>[5]</w:t>
+          </w:r>
+          <w:r>
+            <w:fldChar w:fldCharType="end"/>
+          </w:r>
+        </w:sdtContent>
+      </w:sdt>
+    </w:p>
+    <w:p>
+      <w:r>
+        <w:t xml:space="preserve">Auch die Trinktemperatur hat einen </w:t>
+      </w:r>
+      <w:r>
+        <w:t>Einfluss</w:t>
+      </w:r>
+      <w:r>
+        <w:t xml:space="preserve"> darauf wie </w:t>
+      </w:r>
+      <w:r>
+        <w:t xml:space="preserve">Wein bei Verkostung schmeckt. Dabei besitzt jeder Wein in der Regel </w:t>
+      </w:r>
+      <w:r>
+        <w:t>seine eigene ideale</w:t>
+      </w:r>
+      <w:r>
+        <w:t xml:space="preserve"> Trinktemperatur</w:t>
+      </w:r>
+      <w:r>
+        <w:t xml:space="preserve"> (welcher meist auf dem </w:t>
+      </w:r>
+      <w:r>
+        <w:t>Etikett</w:t>
+      </w:r>
+      <w:r>
+        <w:t xml:space="preserve"> des Weines vermerkt worden ist).</w:t>
+      </w:r>
+      <w:r>
+        <w:t xml:space="preserve"> Eine Faustregel ist dabei </w:t>
+      </w:r>
+      <w:r>
+        <w:t xml:space="preserve">für junge Rotweine eine Trinktemperatur von </w:t>
+      </w:r>
+      <w:r>
+        <w:t>14</w:t>
+      </w:r>
+      <w:r>
+        <w:t>-</w:t>
+      </w:r>
+      <w:r>
+        <w:t xml:space="preserve">15 Grad, Kräftige Rotweine hingegeben bei </w:t>
+      </w:r>
+      <w:r>
+        <w:t>15-17 Grad</w:t>
+      </w:r>
+      <w:r>
+        <w:t xml:space="preserve"> </w:t>
+      </w:r>
+      <w:r>
+        <w:t xml:space="preserve">und schwere Rotweine bei 17-19 Grad. </w:t>
+      </w:r>
+      <w:r>
+        <w:t xml:space="preserve">Falls Rotwein zu warm getrunken </w:t>
+      </w:r>
+      <w:r>
+        <w:t>werden,</w:t>
+      </w:r>
+      <w:r>
+        <w:t xml:space="preserve"> kann der Geschmack nicht mehr richtig zur Geltung kommen und </w:t>
+      </w:r>
+      <w:r>
+        <w:t xml:space="preserve">der Alkohol überwiegt in dem Wein. </w:t>
+      </w:r>
+      <w:r>
+        <w:t xml:space="preserve">Darüber hinaus könnte es sein das dieser Wein brennt im Hals. Bei </w:t>
+      </w:r>
+      <w:r>
+        <w:t xml:space="preserve">Weißweinen hingegen liegt die Temperatur </w:t>
+      </w:r>
+      <w:r>
+        <w:t xml:space="preserve">niedriger als </w:t>
+      </w:r>
+      <w:r>
+        <w:t xml:space="preserve">bei den Rotweinen. So besitzt ein junger Weißwein </w:t>
+      </w:r>
+      <w:r>
+        <w:t xml:space="preserve">zwischen neun und elf Grad, ein Reifer Weißwein sollte </w:t>
+      </w:r>
+      <w:r>
+        <w:t>bei elf bis 13 Grad getrunken werden</w:t>
+      </w:r>
+      <w:r>
+        <w:t xml:space="preserve">. Falls Weißwein zu kalt getrunken werden, sollte überwiegt dabei die Säure und die restlichen Aromen des Weines </w:t>
+      </w:r>
+      <w:r>
+        <w:t>verloren gehen.</w:t>
+      </w:r>
+      <w:r>
+        <w:t xml:space="preserve"> Da jeder Geschmack individuell ist, ist es auch möglich mit der verschiedenen Trinktemperaturen des Weines zu experimentieren. </w:t>
+      </w:r>
+      <w:r>
+        <w:t xml:space="preserve">Als Faustregel gilt dabei auch sobald ein Wein kühler getrunken </w:t>
+      </w:r>
+      <w:r>
+        <w:t>wird,</w:t>
+      </w:r>
+      <w:r>
+        <w:t xml:space="preserve"> </w:t>
+      </w:r>
+      <w:r>
+        <w:t xml:space="preserve">verstärken sich die Säuren und Tannine wobei sich die </w:t>
+      </w:r>
+      <w:r>
+        <w:t>Aromatik abschwächt. Wenn jedoch die Trinktemperatur erhöht wird kommt die Aromatik, Körper, Süße und der Alkohol des Weines mehr zum Vorschein.</w:t>
+      </w:r>
+      <w:r>
+        <w:t xml:space="preserve"> </w:t>
+      </w:r>
+      <w:r>
+        <w:t xml:space="preserve">Wenn der Wein serviert wird, ist darüber hinaus in </w:t>
+      </w:r>
+      <w:r>
+        <w:t>tendenziell</w:t>
+      </w:r>
+      <w:r>
+        <w:t xml:space="preserve"> etwas kühler als die optimale </w:t>
+      </w:r>
+      <w:r>
+        <w:t xml:space="preserve">Trinktemperatur </w:t>
+      </w:r>
+      <w:r>
+        <w:t>zu servieren</w:t>
+      </w:r>
+      <w:r>
+        <w:t>, da dieser sich nach dem Ausschenken schnell um zwei bis drei grad erhöht.</w:t>
+      </w:r>
+      <w:r>
+        <w:t xml:space="preserve"> </w:t>
+      </w:r>
+      <w:sdt>
+        <w:sdtPr>
+          <w:alias w:val="To edit, see citavi.com/edit"/>
+          <w:tag w:val="CitaviPlaceholder#30fd5e68-8457-4669-9bf3-605100dbb588"/>
+          <w:id w:val="-380640882"/>
+          <w:placeholder>
+            <w:docPart w:val="DefaultPlaceholder_-1854013440"/>
+          </w:placeholder>
+        </w:sdtPr>
+        <w:sdtEndPr/>
+        <w:sdtContent>
+          <w:r>
+            <w:fldChar w:fldCharType="begin"/>
+          </w:r>
+          <w:r>
+            <w:instrText>ADDIN CitaviPlaceholder{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}</w:instrText>
+          </w:r>
+          <w:r>
+            <w:fldChar w:fldCharType="separate"/>
+          </w:r>
+          <w:r>
+            <w:t>[6]</w:t>
+          </w:r>
+          <w:r>
+            <w:fldChar w:fldCharType="end"/>
+          </w:r>
+        </w:sdtContent>
+      </w:sdt>
+    </w:p>
+    <w:p>
+      <w:r>
+        <w:t>Bei der Süße des Weines handelt es sich um eine der wichtigsten Bestandteile des Weines</w:t>
+      </w:r>
+      <w:r>
+        <w:t xml:space="preserve"> und verleiht mit anderen Komponenten dem Wein erst seinen Geschmack. </w:t>
+      </w:r>
+      <w:r>
+        <w:t>Die Süße des Weines beschreibt dabei den Restzucker innerhalb des Weines</w:t>
+      </w:r>
+      <w:r>
+        <w:t>. Dieser kann je nach Anbaugebiet und Rebsorte auch unterschiedlich ausfallen.</w:t>
+      </w:r>
+      <w:r>
+        <w:t xml:space="preserve"> Dabei gilt aber vor allem je </w:t>
+      </w:r>
+      <w:r>
+        <w:t>reifer</w:t>
+      </w:r>
+      <w:r>
+        <w:t xml:space="preserve"> die Trauben sind desto mehr </w:t>
+      </w:r>
+      <w:r>
+        <w:t>süßer ist der Wein.</w:t>
+      </w:r>
+      <w:r>
+        <w:t xml:space="preserve"> </w:t>
+      </w:r>
+      <w:r>
+        <w:t xml:space="preserve">Innerhalb des EU – Weingesetzes ist festgelegt das ein süßer (oder auch lieblicher) Wein als </w:t>
+      </w:r>
+      <w:r>
+        <w:t>mindestens eines Restzuckergehalt von 45</w:t>
+      </w:r>
+      <w:r>
+        <w:t xml:space="preserve"> Gramm</w:t>
+      </w:r>
+      <w:r>
+        <w:t xml:space="preserve"> pro Liter aufweisen muss.</w:t>
+      </w:r>
+      <w:r>
+        <w:t xml:space="preserve"> </w:t>
+      </w:r>
+      <w:r>
+        <w:t xml:space="preserve">Darüber hinaus ist es möglich dieses zu erhöhen in dem man im Nachhinein noch Zucker hinzufügt, </w:t>
+      </w:r>
+      <w:r>
+        <w:t xml:space="preserve">um die natürliche Süße zu erhöhen. Dieser Vorgang ist als </w:t>
+      </w:r>
+      <w:r>
+        <w:t>„</w:t>
+      </w:r>
+      <w:proofErr w:type="spellStart"/>
+      <w:r>
+        <w:t>Aufspriten</w:t>
+      </w:r>
+      <w:proofErr w:type="spellEnd"/>
+      <w:r>
+        <w:t>“</w:t>
+      </w:r>
+      <w:r>
+        <w:t xml:space="preserve"> </w:t>
+      </w:r>
+      <w:r>
+        <w:t>bekannt.</w:t>
+      </w:r>
+      <w:r>
+        <w:t xml:space="preserve"> </w:t>
+      </w:r>
+      <w:sdt>
+        <w:sdtPr>
+          <w:alias w:val="To edit, see citavi.com/edit"/>
+          <w:tag w:val="CitaviPlaceholder#c2141f12-70fd-48b2-b999-b45c61261be0"/>
+          <w:id w:val="1780600722"/>
+          <w:placeholder>
+            <w:docPart w:val="DefaultPlaceholder_-1854013440"/>
+          </w:placeholder>
+        </w:sdtPr>
+        <w:sdtEndPr/>
+        <w:sdtContent>
+          <w:r>
+            <w:fldChar w:fldCharType="begin"/>
+          </w:r>
+          <w:r>
+            <w:instrText>ADDIN CitaviPlaceholder{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}</w:instrText>
+          </w:r>
+          <w:r>
+            <w:fldChar w:fldCharType="separate"/>
+          </w:r>
+          <w:r>
+            <w:t>[7]</w:t>
+          </w:r>
+          <w:r>
+            <w:fldChar w:fldCharType="end"/>
+          </w:r>
+        </w:sdtContent>
+      </w:sdt>
+    </w:p>
+    <w:p>
+      <w:r>
+        <w:t xml:space="preserve">Die Säure innerhalb eines Weines soll ihm die Forsche und Eleganz eines Weines geben. </w:t>
+      </w:r>
+      <w:r>
+        <w:t xml:space="preserve">Diese entsteht </w:t>
+      </w:r>
+      <w:r>
+        <w:t xml:space="preserve">gemeinsam an der Rebe beim Reifungsprozess dieser. Dabei steigt der Zuckergehalt der Traube </w:t>
+      </w:r>
+      <w:r>
+        <w:t>an,</w:t>
+      </w:r>
+      <w:r>
+        <w:t xml:space="preserve"> während der Säuregehalt sinkt. </w:t>
+      </w:r>
+      <w:r>
+        <w:t xml:space="preserve">Das Verhältnis von dieser Zu und Abnahme ist dabei nicht </w:t>
+      </w:r>
+      <w:r>
+        <w:lastRenderedPageBreak/>
+        <w:t>immer gleich. So können</w:t>
+      </w:r>
+      <w:r>
+        <w:t xml:space="preserve"> kühle Nächte den </w:t>
+      </w:r>
+      <w:r>
+        <w:t>Säurerückgang</w:t>
+      </w:r>
+      <w:r>
+        <w:t xml:space="preserve"> verzögern. Im Wein sind besonders zwei verschiedene Säurearten </w:t>
+      </w:r>
+      <w:r>
+        <w:t xml:space="preserve">anzutreffen, welche die Weinsäure und die Apfelsäure sind. </w:t>
+      </w:r>
+      <w:r>
+        <w:t xml:space="preserve">Dabei ist die Weinsäure eine meist erwünschte Säure </w:t>
+      </w:r>
+      <w:r>
+        <w:t xml:space="preserve">da diese den Wein weich und angenehm schmeckt macht. Die Apfelsäure hingehen macht den Wein kantig und hart. Dies kann bei </w:t>
+      </w:r>
+      <w:r>
+        <w:t xml:space="preserve">Weißweinen zum </w:t>
+      </w:r>
+      <w:proofErr w:type="spellStart"/>
+      <w:r>
+        <w:t>teil</w:t>
+      </w:r>
+      <w:proofErr w:type="spellEnd"/>
+      <w:r>
+        <w:t xml:space="preserve"> erwünscht sei, bei Rotweinen jedoch wird diese meistens</w:t>
+      </w:r>
+      <w:r>
+        <w:t xml:space="preserve"> in Milchsäure umgewandelt.</w:t>
+      </w:r>
+      <w:r>
+        <w:t xml:space="preserve"> </w:t>
+      </w:r>
+      <w:r>
+        <w:t>Darüber hinaus ist der Apfelsäuregehalt auch ein guter Indikato</w:t>
+      </w:r>
+      <w:r>
+        <w:t xml:space="preserve">r für die gute des Jahrganges, da dieser von der Witterung abhängt. So wird weniger Apfelsäure bei sonnigen Jahrgängen produziert und </w:t>
+      </w:r>
+      <w:r>
+        <w:t xml:space="preserve">in kühlen Jahrgängen mehr. </w:t>
+      </w:r>
+      <w:sdt>
+        <w:sdtPr>
+          <w:alias w:val="To edit, see citavi.com/edit"/>
+          <w:tag w:val="CitaviPlaceholder#b8490e67-afdb-4b86-b224-4535eb96e177"/>
+          <w:id w:val="1268122669"/>
+          <w:placeholder>
+            <w:docPart w:val="DefaultPlaceholder_-1854013440"/>
+          </w:placeholder>
+        </w:sdtPr>
+        <w:sdtEndPr/>
+        <w:sdtContent>
+          <w:r>
+            <w:fldChar w:fldCharType="begin"/>
+          </w:r>
+          <w:r>
+            <w:instrText>ADDIN CitaviPlaceholder{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}</w:instrText>
+          </w:r>
+          <w:r>
+            <w:fldChar w:fldCharType="separate"/>
+          </w:r>
+          <w:r>
+            <w:t>[8]</w:t>
+          </w:r>
+          <w:r>
+            <w:fldChar w:fldCharType="end"/>
+          </w:r>
+        </w:sdtContent>
+      </w:sdt>
+    </w:p>
+    <w:p>
+      <w:r>
+        <w:t xml:space="preserve">Bei dem Körper des Weines handelt es sich </w:t>
+      </w:r>
+      <w:r>
+        <w:t>um eine Möglichkeit d</w:t>
+      </w:r>
+      <w:r>
+        <w:t xml:space="preserve">en Eindruck </w:t>
+      </w:r>
+      <w:r>
+        <w:t xml:space="preserve">des Weines zu </w:t>
+      </w:r>
+      <w:r>
+        <w:t>beschreiben</w:t>
+      </w:r>
+      <w:r>
+        <w:t xml:space="preserve"> welcher dieser im Mund hinterlässt</w:t>
+      </w:r>
+      <w:r>
+        <w:t>.</w:t>
+      </w:r>
+      <w:r>
+        <w:t xml:space="preserve"> </w:t>
+      </w:r>
+      <w:r>
+        <w:t xml:space="preserve">Der Körper beschreibt somit </w:t>
+      </w:r>
+      <w:r>
+        <w:t>die</w:t>
+      </w:r>
+      <w:r>
+        <w:t xml:space="preserve"> </w:t>
+      </w:r>
+      <w:r>
+        <w:t xml:space="preserve">Gerbstoffe, Restsüße und die Säure des Weins. </w:t>
+      </w:r>
+      <w:r>
+        <w:t xml:space="preserve">Dabei wird dieser meistens </w:t>
+      </w:r>
+      <w:r>
+        <w:t>in</w:t>
+      </w:r>
+      <w:r>
+        <w:t xml:space="preserve"> </w:t>
+      </w:r>
+      <w:r>
+        <w:t>einen</w:t>
+      </w:r>
+      <w:r>
+        <w:t xml:space="preserve"> leichten, mittleren </w:t>
+      </w:r>
+      <w:r>
+        <w:t xml:space="preserve">und voluminösen Körper unterschieden </w:t>
+      </w:r>
+      <w:r>
+        <w:t xml:space="preserve">was </w:t>
+      </w:r>
+      <w:r>
+        <w:t xml:space="preserve">zu der Bezeichnung leichtgewichtigem, mittelgewichtigen und schwergewichtigen Wein führt. </w:t>
+      </w:r>
+      <w:r>
+        <w:t xml:space="preserve">So sind vor allem die Gerbstoffe für den Körper verantwortlich. </w:t>
+      </w:r>
+      <w:r>
+        <w:t xml:space="preserve">So führt meistens ein höherer Gerbstoffgehalt </w:t>
+      </w:r>
+      <w:r>
+        <w:t xml:space="preserve">zu einem voluminöseren Körper. Aber auch wenn der Alkohol kein </w:t>
+      </w:r>
+      <w:r>
+        <w:t>Bestandteil</w:t>
+      </w:r>
+      <w:r>
+        <w:t xml:space="preserve"> des Körpers ist, spielt dieser beim Körper </w:t>
+      </w:r>
+      <w:r>
+        <w:t>eine</w:t>
+      </w:r>
+      <w:r>
+        <w:t xml:space="preserve"> </w:t>
+      </w:r>
+      <w:r>
+        <w:t xml:space="preserve">Rolle, denn je höher der Alkoholgehalt </w:t>
+      </w:r>
+      <w:r>
+        <w:t>des Weines ist desto voluminöser erscheint dieser auch im Mund.</w:t>
+      </w:r>
+      <w:r>
+        <w:t xml:space="preserve"> </w:t>
+      </w:r>
+      <w:sdt>
+        <w:sdtPr>
+          <w:alias w:val="To edit, see citavi.com/edit"/>
+          <w:tag w:val="CitaviPlaceholder#68e5e9d9-7b6a-41e5-b173-983ed4e5e715"/>
+          <w:id w:val="1662037543"/>
+          <w:placeholder>
+            <w:docPart w:val="DefaultPlaceholder_-1854013440"/>
+          </w:placeholder>
+        </w:sdtPr>
+        <w:sdtContent>
+          <w:r>
+            <w:fldChar w:fldCharType="begin"/>
+          </w:r>
+          <w:r>
+            <w:instrText>ADDIN CitaviPlaceholder{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}</w:instrText>
+          </w:r>
+          <w:r>
+            <w:fldChar w:fldCharType="separate"/>
+          </w:r>
+          <w:r>
+            <w:t>[9]</w:t>
+          </w:r>
+          <w:r>
+            <w:fldChar w:fldCharType="end"/>
+          </w:r>
+        </w:sdtContent>
+      </w:sdt>
+    </w:p>
+    <w:p>
+      <w:r>
+        <w:t xml:space="preserve">Die Gerbstoffe (auch Tannine genannt) </w:t>
+      </w:r>
+      <w:r>
+        <w:t xml:space="preserve">kommen primär im Wein </w:t>
+      </w:r>
+      <w:r>
+        <w:t xml:space="preserve">vor bei dem die </w:t>
+      </w:r>
+      <w:proofErr w:type="spellStart"/>
+      <w:r>
+        <w:t>gaze</w:t>
+      </w:r>
+      <w:proofErr w:type="spellEnd"/>
+      <w:r>
+        <w:t xml:space="preserve"> Traube verarbeitet wird. Dies </w:t>
+      </w:r>
+      <w:r>
+        <w:t>liegt</w:t>
+      </w:r>
+      <w:r>
+        <w:t xml:space="preserve"> </w:t>
+      </w:r>
+      <w:r>
+        <w:t>daran,</w:t>
+      </w:r>
+      <w:r>
+        <w:t xml:space="preserve"> dass die meisten Gerbstoffe </w:t>
+      </w:r>
+      <w:r>
+        <w:t>in dem Kern</w:t>
+      </w:r>
+      <w:r>
+        <w:t xml:space="preserve"> der Traube und in der Schale </w:t>
+      </w:r>
+      <w:r>
+        <w:t>vorzufinden</w:t>
+      </w:r>
+      <w:r>
+        <w:t xml:space="preserve"> sind. Dementsprechend </w:t>
+      </w:r>
+      <w:r>
+        <w:t>besitzt</w:t>
+      </w:r>
+      <w:r>
+        <w:t xml:space="preserve"> </w:t>
+      </w:r>
+      <w:r>
+        <w:t>ein Rotwein mehr als ein Weißwein, da hierbei die gesamte Traube verarbeitet wird.</w:t>
+      </w:r>
+      <w:r>
+        <w:t xml:space="preserve"> Jedoch können auch bei der </w:t>
+      </w:r>
+      <w:proofErr w:type="spellStart"/>
+      <w:r>
+        <w:t>Gröhrung</w:t>
+      </w:r>
+      <w:proofErr w:type="spellEnd"/>
+      <w:r>
+        <w:t xml:space="preserve"> in Holzfässern weitere Gerbstoffe mit hinzukommen.</w:t>
+      </w:r>
+      <w:r>
+        <w:t xml:space="preserve"> </w:t>
+      </w:r>
+      <w:r>
+        <w:t xml:space="preserve">Beim Trinken des Weines </w:t>
+      </w:r>
+      <w:r>
+        <w:t xml:space="preserve">rufen die Gerbstoffe den </w:t>
+      </w:r>
+      <w:r>
+        <w:t xml:space="preserve">herben bis bitteren Geschmack und das Gefühl </w:t>
+      </w:r>
+      <w:r>
+        <w:t>sich die Mundschleimhäute zusammenziehen oder der Mund trocken ist, hervor.</w:t>
+      </w:r>
+      <w:r>
+        <w:t xml:space="preserve"> Je nach </w:t>
+      </w:r>
+      <w:r>
+        <w:t>Stärke</w:t>
+      </w:r>
+      <w:r>
+        <w:t xml:space="preserve"> des Weines sind die Gerbstoffe im hinteren Bereich des Mundes zu finden, bei besonders Kräftigen Gerbstoffen auch im gesamten Mund. </w:t>
+      </w:r>
+      <w:r>
+        <w:t xml:space="preserve">Zu viele Gerbstoffe </w:t>
+      </w:r>
+      <w:r>
+        <w:t>verleihen</w:t>
+      </w:r>
+      <w:r>
+        <w:t xml:space="preserve"> den Wein </w:t>
+      </w:r>
+      <w:r>
+        <w:t>einen eher starken herben oder bitteren Geschmack</w:t>
+      </w:r>
+      <w:r>
+        <w:t xml:space="preserve">, zu </w:t>
+      </w:r>
+      <w:r>
+        <w:t>wenig</w:t>
+      </w:r>
+      <w:r>
+        <w:t xml:space="preserve"> </w:t>
+      </w:r>
+      <w:r>
+        <w:t xml:space="preserve">Gerbstoffe führt jedoch zu einem </w:t>
+      </w:r>
+      <w:r>
+        <w:t>eher flachen Geschmack. Bei der Lagerung kann es darüber hinaus sein das sich die Gerbstoffe Moleküle zu größeren zusammenfügen</w:t>
+      </w:r>
+      <w:r>
+        <w:t xml:space="preserve"> und somit dem Wein seinem besonderen Geschmack verleihen.</w:t>
+      </w:r>
+      <w:r>
+        <w:t xml:space="preserve"> </w:t>
+      </w:r>
+      <w:sdt>
+        <w:sdtPr>
+          <w:alias w:val="To edit, see citavi.com/edit"/>
+          <w:tag w:val="CitaviPlaceholder#c010725d-f9d9-440f-ba1d-249029902e1e"/>
+          <w:id w:val="157820840"/>
+          <w:placeholder>
+            <w:docPart w:val="DefaultPlaceholder_-1854013440"/>
+          </w:placeholder>
+        </w:sdtPr>
+        <w:sdtContent>
+          <w:r>
+            <w:fldChar w:fldCharType="begin"/>
+          </w:r>
+          <w:r>
+            <w:instrText>ADDIN CitaviPlaceholder{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}</w:instrText>
+          </w:r>
+          <w:r>
+            <w:fldChar w:fldCharType="separate"/>
+          </w:r>
+          <w:r>
+            <w:t>[10]</w:t>
+          </w:r>
+          <w:r>
+            <w:fldChar w:fldCharType="end"/>
+          </w:r>
+        </w:sdtContent>
+      </w:sdt>
+    </w:p>
+    <w:p>
+      <w:r>
+        <w:t xml:space="preserve">Ein großer </w:t>
+      </w:r>
+      <w:r>
+        <w:t>Unterschied</w:t>
+      </w:r>
+      <w:r>
+        <w:t xml:space="preserve"> von Wein zu vielen anderen Getränken </w:t>
+      </w:r>
+      <w:r>
+        <w:t xml:space="preserve">ist das dieser </w:t>
+      </w:r>
+      <w:r>
+        <w:t xml:space="preserve">weiterhin in der Flasche </w:t>
+      </w:r>
+      <w:r>
+        <w:t>reifen kann. Dies bedeutet</w:t>
+      </w:r>
+      <w:r>
+        <w:t xml:space="preserve"> das Weine in der Lage sind mit der Zeit an Qualität zu gewinnen. </w:t>
+      </w:r>
+      <w:r>
+        <w:t xml:space="preserve">Jedoch </w:t>
+      </w:r>
+      <w:r>
+        <w:t>haben</w:t>
+      </w:r>
+      <w:r>
+        <w:t xml:space="preserve"> die meisten Weine</w:t>
+      </w:r>
+      <w:r>
+        <w:t xml:space="preserve"> ihren Trinkhöhepunkt schon nach </w:t>
+      </w:r>
+      <w:r>
+        <w:t xml:space="preserve">einigen Jahren ihrer Abfüllung erreicht und sollten deswegen nicht </w:t>
+      </w:r>
+      <w:r>
+        <w:t xml:space="preserve">übermäßig lange gelagert werden. </w:t>
+      </w:r>
+      <w:r>
+        <w:t xml:space="preserve">Da ansonsten mit der Zeit Sauerstoff an dem Verschluss deines Weines vorbeikommt und </w:t>
+      </w:r>
+      <w:r>
+        <w:t xml:space="preserve">im schlimmsten Falle Essig bildet. Dabei hängt es vom Gerbstoffgehalt des Weines ab, wie viel Sauerstoff er verträgt. Dieser macht die Gerbstoffe nämlich </w:t>
+      </w:r>
+      <w:r>
+        <w:t>weicher und somit kann sich die eine gute Frucht innerhalb des Weines Entwickeln.</w:t>
+      </w:r>
+      <w:r>
+        <w:t xml:space="preserve"> Somit eigenen sich tendenziell Rotweine mehr zum Lagern als Weißweine, da diese </w:t>
+      </w:r>
+      <w:r>
+        <w:t>weniger Gerbstoffe beinhalten.</w:t>
+      </w:r>
+      <w:r>
+        <w:t xml:space="preserve"> Beispielsweise ist einer der ältesten Weine ein </w:t>
+      </w:r>
+      <w:r>
+        <w:t>1870er Chateau Lafite</w:t>
+      </w:r>
+      <w:r>
+        <w:t xml:space="preserve"> ein Rotwein.</w:t>
+      </w:r>
+      <w:r>
+        <w:t xml:space="preserve"> </w:t>
+      </w:r>
+      <w:sdt>
+        <w:sdtPr>
+          <w:alias w:val="To edit, see citavi.com/edit"/>
+          <w:tag w:val="CitaviPlaceholder#0aca839b-3b40-4eea-80f7-701262f00b1f"/>
+          <w:id w:val="-1086379736"/>
+          <w:placeholder>
+            <w:docPart w:val="DefaultPlaceholder_-1854013440"/>
+          </w:placeholder>
+        </w:sdtPr>
+        <w:sdtContent>
+          <w:r>
+            <w:fldChar w:fldCharType="begin"/>
+          </w:r>
+          <w:r>
+            <w:instrText>ADDIN CitaviPlaceholder{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}</w:instrText>
+          </w:r>
+          <w:r>
+            <w:fldChar w:fldCharType="separate"/>
+          </w:r>
+          <w:r>
+            <w:t>[11]</w:t>
+          </w:r>
+          <w:r>
+            <w:fldChar w:fldCharType="end"/>
+          </w:r>
+        </w:sdtContent>
+      </w:sdt>
+    </w:p>
     <w:p>
       <w:pPr>
         <w:pStyle w:val="berschrift2"/>
       </w:pPr>
-      <w:bookmarkStart w:id="3" w:name="_Toc79327780"/>
+      <w:bookmarkStart w:id="3" w:name="_Toc80271657"/>
       <w:r>
         <w:t>Zielgruppen</w:t>
       </w:r>
@@ -2959,6 +3987,7 @@
         </w:numPr>
       </w:pPr>
       <w:r>
+        <w:lastRenderedPageBreak/>
         <w:t>Entdeckung neuer Weine welche sie trinken möchten</w:t>
       </w:r>
     </w:p>
@@ -3134,10 +4163,38 @@
       </w:r>
     </w:p>
     <w:p>
+      <w:r>
+        <w:t xml:space="preserve">Für die verschiedene </w:t>
+      </w:r>
+      <w:r>
+        <w:t>Visualisierungstechniken</w:t>
+      </w:r>
+      <w:r>
+        <w:t xml:space="preserve"> gibt es drei verschiedene Zielgruppen, welche potenziell an diese</w:t>
+      </w:r>
+      <w:r>
+        <w:t xml:space="preserve">n einen Mehrwert finden könnte. Diese Zielgruppen sind: </w:t>
+      </w:r>
+      <w:r>
+        <w:t>-</w:t>
+      </w:r>
+      <w:r>
+        <w:tab/>
+        <w:t>Weininteressierte</w:t>
+      </w:r>
+      <w:r>
+        <w:t>, Weineinkäufer</w:t>
+      </w:r>
+      <w:r>
+        <w:t xml:space="preserve"> (-verkäufer) und der Weinexperte. Auf diese wird nachfolgend nun eingegangen.</w:t>
+      </w:r>
+    </w:p>
+    <w:p/>
+    <w:p>
       <w:pPr>
         <w:pStyle w:val="berschrift2"/>
       </w:pPr>
-      <w:bookmarkStart w:id="4" w:name="_Toc79327781"/>
+      <w:bookmarkStart w:id="4" w:name="_Toc80271658"/>
       <w:r>
         <w:t>Überblick und Beiträge</w:t>
       </w:r>
@@ -3214,8 +4271,13 @@
           <w:numId w:val="10"/>
         </w:numPr>
       </w:pPr>
-      <w:r>
-        <w:t>Sacatterplott -&gt; Gegenüberstellung von Dimensionen</w:t>
+      <w:proofErr w:type="spellStart"/>
+      <w:r>
+        <w:t>Sacatterplott</w:t>
+      </w:r>
+      <w:proofErr w:type="spellEnd"/>
+      <w:r>
+        <w:t xml:space="preserve"> -&gt; Gegenüberstellung von Dimensionen</w:t>
       </w:r>
     </w:p>
     <w:p/>
@@ -3223,7 +4285,7 @@
       <w:pPr>
         <w:pStyle w:val="berschrift1"/>
       </w:pPr>
-      <w:bookmarkStart w:id="5" w:name="_Toc79327782"/>
+      <w:bookmarkStart w:id="5" w:name="_Toc80271659"/>
       <w:r>
         <w:t>Daten</w:t>
       </w:r>
@@ -3286,7 +4348,6 @@
         </w:numPr>
       </w:pPr>
       <w:r>
-        <w:lastRenderedPageBreak/>
         <w:t>Weinexperte/ Weinverkäufer</w:t>
       </w:r>
     </w:p>
@@ -3371,7 +4432,15 @@
         </w:numPr>
       </w:pPr>
       <w:r>
-        <w:t xml:space="preserve">Mussten mit Geo Daten ergänzt werden für </w:t>
+        <w:t xml:space="preserve">Mussten mit </w:t>
+      </w:r>
+      <w:proofErr w:type="spellStart"/>
+      <w:r>
+        <w:t>Geo</w:t>
+      </w:r>
+      <w:proofErr w:type="spellEnd"/>
+      <w:r>
+        <w:t xml:space="preserve"> Daten ergänzt werden für </w:t>
       </w:r>
       <w:r>
         <w:t>B</w:t>
@@ -3399,7 +4468,7 @@
       <w:pPr>
         <w:pStyle w:val="berschrift2"/>
       </w:pPr>
-      <w:bookmarkStart w:id="6" w:name="_Toc79327783"/>
+      <w:bookmarkStart w:id="6" w:name="_Toc80271660"/>
       <w:r>
         <w:t>Technische Breitstellung der Daten</w:t>
       </w:r>
@@ -3414,6 +4483,7 @@
         </w:numPr>
       </w:pPr>
       <w:r>
+        <w:lastRenderedPageBreak/>
         <w:t>Daten Zugänglich?</w:t>
       </w:r>
     </w:p>
@@ -3468,7 +4538,15 @@
         <w:t xml:space="preserve">JSON -&gt; Für </w:t>
       </w:r>
       <w:r>
-        <w:t>alle Geo Daten</w:t>
+        <w:t xml:space="preserve">alle </w:t>
+      </w:r>
+      <w:proofErr w:type="spellStart"/>
+      <w:r>
+        <w:t>Geo</w:t>
+      </w:r>
+      <w:proofErr w:type="spellEnd"/>
+      <w:r>
+        <w:t xml:space="preserve"> Daten</w:t>
       </w:r>
     </w:p>
     <w:p>
@@ -3516,8 +4594,13 @@
         </w:numPr>
       </w:pPr>
       <w:r>
-        <w:t>Trennung durch normales komma</w:t>
-      </w:r>
+        <w:t xml:space="preserve">Trennung durch normales </w:t>
+      </w:r>
+      <w:proofErr w:type="spellStart"/>
+      <w:r>
+        <w:t>komma</w:t>
+      </w:r>
+      <w:proofErr w:type="spellEnd"/>
     </w:p>
     <w:p>
       <w:pPr>
@@ -3559,7 +4642,7 @@
       <w:pPr>
         <w:pStyle w:val="berschrift2"/>
       </w:pPr>
-      <w:bookmarkStart w:id="7" w:name="_Toc79327784"/>
+      <w:bookmarkStart w:id="7" w:name="_Toc80271661"/>
       <w:r>
         <w:t>Datenv</w:t>
       </w:r>
@@ -3766,7 +4849,15 @@
         </w:numPr>
       </w:pPr>
       <w:r>
-        <w:t>So hat man noch Toleranz beim der Temperatur und Alkohol ohne das sich die anderen Werte ändern müssten</w:t>
+        <w:t xml:space="preserve">So hat man noch Toleranz beim der Temperatur und Alkohol ohne </w:t>
+      </w:r>
+      <w:proofErr w:type="spellStart"/>
+      <w:r>
+        <w:t>das</w:t>
+      </w:r>
+      <w:proofErr w:type="spellEnd"/>
+      <w:r>
+        <w:t xml:space="preserve"> sich die anderen Werte ändern müssten</w:t>
       </w:r>
       <w:r>
         <w:t xml:space="preserve"> (Body, Süße usw.)</w:t>
@@ -3776,7 +4867,7 @@
       <w:pPr>
         <w:pStyle w:val="berschrift1"/>
       </w:pPr>
-      <w:bookmarkStart w:id="8" w:name="_Toc79327785"/>
+      <w:bookmarkStart w:id="8" w:name="_Toc80271662"/>
       <w:r>
         <w:t>Visualisierung</w:t>
       </w:r>
@@ -3791,7 +4882,6 @@
         </w:numPr>
       </w:pPr>
       <w:r>
-        <w:lastRenderedPageBreak/>
         <w:t>Analyse kann erst gemacht werden, wenn Visualisierungen fertig sind</w:t>
       </w:r>
     </w:p>
@@ -3800,14 +4890,14 @@
       <w:pPr>
         <w:pStyle w:val="berschrift2"/>
       </w:pPr>
-      <w:bookmarkStart w:id="9" w:name="_Toc79327786"/>
+      <w:bookmarkStart w:id="9" w:name="_Toc80271663"/>
       <w:r>
         <w:t xml:space="preserve">Analyse der </w:t>
       </w:r>
+      <w:r>
+        <w:t>Anwendungsaufgaben</w:t>
+      </w:r>
       <w:bookmarkEnd w:id="9"/>
-      <w:r>
-        <w:t>Anwendungsaufgaben</w:t>
-      </w:r>
     </w:p>
     <w:p>
       <w:pPr>
@@ -3874,7 +4964,7 @@
       <w:pPr>
         <w:pStyle w:val="berschrift2"/>
       </w:pPr>
-      <w:bookmarkStart w:id="10" w:name="_Toc79327787"/>
+      <w:bookmarkStart w:id="10" w:name="_Toc80271664"/>
       <w:r>
         <w:t>Anforderungen an die Visualisierungen</w:t>
       </w:r>
@@ -3889,6 +4979,7 @@
         </w:numPr>
       </w:pPr>
       <w:r>
+        <w:lastRenderedPageBreak/>
         <w:t>Analyse kann erst gemacht werden, wenn Visualisierungen fertig sind</w:t>
       </w:r>
     </w:p>
@@ -3897,7 +4988,7 @@
       <w:pPr>
         <w:pStyle w:val="berschrift2"/>
       </w:pPr>
-      <w:bookmarkStart w:id="11" w:name="_Toc79327788"/>
+      <w:bookmarkStart w:id="11" w:name="_Toc80271665"/>
       <w:r>
         <w:t>Präsentation der Visualisierung</w:t>
       </w:r>
@@ -3924,7 +5015,15 @@
         </w:numPr>
       </w:pPr>
       <w:r>
-        <w:t>Vorstellen, Interaktivität, Designentschiedungen begründen Diskutieren wieso nicht anderen Techniken verwenden worden sind</w:t>
+        <w:t xml:space="preserve">Vorstellen, Interaktivität, </w:t>
+      </w:r>
+      <w:proofErr w:type="spellStart"/>
+      <w:r>
+        <w:t>Designentschiedungen</w:t>
+      </w:r>
+      <w:proofErr w:type="spellEnd"/>
+      <w:r>
+        <w:t xml:space="preserve"> begründen Diskutieren wieso nicht anderen Techniken verwenden worden sind</w:t>
       </w:r>
     </w:p>
     <w:p>
@@ -3936,7 +5035,7 @@
       <w:pPr>
         <w:pStyle w:val="berschrift3"/>
       </w:pPr>
-      <w:bookmarkStart w:id="12" w:name="_Toc79327789"/>
+      <w:bookmarkStart w:id="12" w:name="_Toc80271666"/>
       <w:r>
         <w:t>Visualisierung Eins</w:t>
       </w:r>
@@ -3959,7 +5058,7 @@
       <w:pPr>
         <w:pStyle w:val="berschrift3"/>
       </w:pPr>
-      <w:bookmarkStart w:id="13" w:name="_Toc79327790"/>
+      <w:bookmarkStart w:id="13" w:name="_Toc80271667"/>
       <w:r>
         <w:t>Visualisierung Zwei</w:t>
       </w:r>
@@ -3982,7 +5081,7 @@
       <w:pPr>
         <w:pStyle w:val="berschrift3"/>
       </w:pPr>
-      <w:bookmarkStart w:id="14" w:name="_Toc79327791"/>
+      <w:bookmarkStart w:id="14" w:name="_Toc80271668"/>
       <w:r>
         <w:t>Visualisierung Drei</w:t>
       </w:r>
@@ -4005,7 +5104,7 @@
       <w:pPr>
         <w:pStyle w:val="berschrift2"/>
       </w:pPr>
-      <w:bookmarkStart w:id="15" w:name="_Toc79327792"/>
+      <w:bookmarkStart w:id="15" w:name="_Toc80271669"/>
       <w:r>
         <w:t>Interaktion</w:t>
       </w:r>
@@ -4106,7 +5205,7 @@
       <w:pPr>
         <w:pStyle w:val="berschrift1"/>
       </w:pPr>
-      <w:bookmarkStart w:id="16" w:name="_Toc79327793"/>
+      <w:bookmarkStart w:id="16" w:name="_Toc80271670"/>
       <w:r>
         <w:t>Implementierung</w:t>
       </w:r>
@@ -4193,7 +5292,23 @@
         </w:numPr>
       </w:pPr>
       <w:r>
-        <w:t>Bei uns in einem Record gespeichert im Main und dann im Update wird auf einen record zugegriffen</w:t>
+        <w:t xml:space="preserve">Bei uns in einem </w:t>
+      </w:r>
+      <w:proofErr w:type="spellStart"/>
+      <w:r>
+        <w:t>Record</w:t>
+      </w:r>
+      <w:proofErr w:type="spellEnd"/>
+      <w:r>
+        <w:t xml:space="preserve"> gespeichert im Main und dann im Update wird auf einen </w:t>
+      </w:r>
+      <w:proofErr w:type="spellStart"/>
+      <w:r>
+        <w:t>record</w:t>
+      </w:r>
+      <w:proofErr w:type="spellEnd"/>
+      <w:r>
+        <w:t xml:space="preserve"> zugegriffen</w:t>
       </w:r>
     </w:p>
     <w:p/>
@@ -4201,7 +5316,7 @@
       <w:pPr>
         <w:pStyle w:val="berschrift1"/>
       </w:pPr>
-      <w:bookmarkStart w:id="17" w:name="_Toc79327794"/>
+      <w:bookmarkStart w:id="17" w:name="_Toc80271671"/>
       <w:r>
         <w:t>Anwe</w:t>
       </w:r>
@@ -4225,6 +5340,7 @@
         </w:numPr>
       </w:pPr>
       <w:r>
+        <w:lastRenderedPageBreak/>
         <w:t>Erst nach Fertigstellung der Visualisierungen möglich</w:t>
       </w:r>
     </w:p>
@@ -4237,7 +5353,15 @@
         </w:numPr>
       </w:pPr>
       <w:r>
-        <w:t>Spezifischer Anwedungsfall -&gt; wo Muster da sind oder nicht was es zu was besonderen macht</w:t>
+        <w:t xml:space="preserve">Spezifischer </w:t>
+      </w:r>
+      <w:proofErr w:type="spellStart"/>
+      <w:r>
+        <w:t>Anwedungsfall</w:t>
+      </w:r>
+      <w:proofErr w:type="spellEnd"/>
+      <w:r>
+        <w:t xml:space="preserve"> -&gt; wo Muster da sind oder nicht was es zu was besonderen macht</w:t>
       </w:r>
     </w:p>
     <w:p>
@@ -4269,7 +5393,7 @@
       <w:pPr>
         <w:pStyle w:val="berschrift2"/>
       </w:pPr>
-      <w:bookmarkStart w:id="18" w:name="_Toc79327795"/>
+      <w:bookmarkStart w:id="18" w:name="_Toc80271672"/>
       <w:r>
         <w:t>Anwendung Visualisierung Eins</w:t>
       </w:r>
@@ -4292,7 +5416,7 @@
       <w:pPr>
         <w:pStyle w:val="berschrift2"/>
       </w:pPr>
-      <w:bookmarkStart w:id="19" w:name="_Toc79327796"/>
+      <w:bookmarkStart w:id="19" w:name="_Toc80271673"/>
       <w:r>
         <w:t>Anwendung Visualisierung Zwei</w:t>
       </w:r>
@@ -4315,7 +5439,7 @@
       <w:pPr>
         <w:pStyle w:val="berschrift2"/>
       </w:pPr>
-      <w:bookmarkStart w:id="20" w:name="_Toc79327797"/>
+      <w:bookmarkStart w:id="20" w:name="_Toc80271674"/>
       <w:r>
         <w:t>Anwendung Visualisierung Drei</w:t>
       </w:r>
@@ -4338,7 +5462,7 @@
       <w:pPr>
         <w:pStyle w:val="berschrift1"/>
       </w:pPr>
-      <w:bookmarkStart w:id="21" w:name="_Toc79327798"/>
+      <w:bookmarkStart w:id="21" w:name="_Toc80271675"/>
       <w:r>
         <w:t>Verwandte Arbeiten</w:t>
       </w:r>
@@ -4385,7 +5509,7 @@
       <w:pPr>
         <w:pStyle w:val="berschrift1"/>
       </w:pPr>
-      <w:bookmarkStart w:id="22" w:name="_Toc79327799"/>
+      <w:bookmarkStart w:id="22" w:name="_Toc80271676"/>
       <w:r>
         <w:t>Zusammenfassung und Ausblick</w:t>
       </w:r>
@@ -4424,7 +5548,6 @@
         </w:numPr>
       </w:pPr>
       <w:r>
-        <w:lastRenderedPageBreak/>
         <w:t>Mehrwert für Zielgruppe und Personen</w:t>
       </w:r>
     </w:p>
@@ -4444,6 +5567,19 @@
       </w:r>
     </w:p>
     <w:p/>
+    <w:p/>
+    <w:p/>
+    <w:p>
+      <w:pPr>
+        <w:sectPr>
+          <w:pgSz w:w="11906" w:h="16838"/>
+          <w:pgMar w:top="1417" w:right="1417" w:bottom="1134" w:left="1417" w:header="708" w:footer="708" w:gutter="0"/>
+          <w:pgNumType w:start="1"/>
+          <w:cols w:space="708"/>
+          <w:docGrid w:linePitch="360"/>
+        </w:sectPr>
+      </w:pPr>
+    </w:p>
     <w:p>
       <w:pPr>
         <w:pStyle w:val="berschrift1"/>
@@ -4452,13 +5588,12 @@
           <w:numId w:val="0"/>
         </w:numPr>
       </w:pPr>
-      <w:r>
-        <w:br w:type="page"/>
-      </w:r>
+      <w:bookmarkStart w:id="23" w:name="_Toc80271677"/>
       <w:r>
         <w:lastRenderedPageBreak/>
         <w:t>Literaturverzeichnis</w:t>
       </w:r>
+      <w:bookmarkEnd w:id="23"/>
     </w:p>
     <w:p/>
     <w:sdt>
@@ -4490,11 +5625,11 @@
           <w:r>
             <w:tab/>
           </w:r>
-          <w:bookmarkStart w:id="23" w:name="_CTVL00187d62162ca34425db0e18a7c14bcac47"/>
+          <w:bookmarkStart w:id="24" w:name="_CTVL00187d62162ca34425db0e18a7c14bcac47"/>
           <w:r>
             <w:t>P. Roca,</w:t>
           </w:r>
-          <w:bookmarkEnd w:id="23"/>
+          <w:bookmarkEnd w:id="24"/>
           <w:r>
             <w:t xml:space="preserve"> </w:t>
           </w:r>
@@ -4502,7 +5637,49 @@
             <w:rPr>
               <w:i/>
             </w:rPr>
-            <w:t xml:space="preserve">State of the Vitivinicultural World in 2020, </w:t>
+            <w:t xml:space="preserve">State </w:t>
+          </w:r>
+          <w:proofErr w:type="spellStart"/>
+          <w:r>
+            <w:rPr>
+              <w:i/>
+            </w:rPr>
+            <w:t>of</w:t>
+          </w:r>
+          <w:proofErr w:type="spellEnd"/>
+          <w:r>
+            <w:rPr>
+              <w:i/>
+            </w:rPr>
+            <w:t xml:space="preserve"> </w:t>
+          </w:r>
+          <w:proofErr w:type="spellStart"/>
+          <w:r>
+            <w:rPr>
+              <w:i/>
+            </w:rPr>
+            <w:t>the</w:t>
+          </w:r>
+          <w:proofErr w:type="spellEnd"/>
+          <w:r>
+            <w:rPr>
+              <w:i/>
+            </w:rPr>
+            <w:t xml:space="preserve"> </w:t>
+          </w:r>
+          <w:proofErr w:type="spellStart"/>
+          <w:r>
+            <w:rPr>
+              <w:i/>
+            </w:rPr>
+            <w:t>Vitivinicultural</w:t>
+          </w:r>
+          <w:proofErr w:type="spellEnd"/>
+          <w:r>
+            <w:rPr>
+              <w:i/>
+            </w:rPr>
+            <w:t xml:space="preserve"> World in 2020, </w:t>
           </w:r>
           <w:r>
             <w:t xml:space="preserve">o. O., </w:t>
@@ -4527,11 +5704,11 @@
           <w:r>
             <w:tab/>
           </w:r>
-          <w:bookmarkStart w:id="24" w:name="_CTVL001391b1ab3d9a54a7db3302a96d1fac0b0"/>
+          <w:bookmarkStart w:id="25" w:name="_CTVL001391b1ab3d9a54a7db3302a96d1fac0b0"/>
           <w:r>
             <w:t>M. Yi,</w:t>
           </w:r>
-          <w:bookmarkEnd w:id="24"/>
+          <w:bookmarkEnd w:id="25"/>
           <w:r>
             <w:t xml:space="preserve"> </w:t>
           </w:r>
@@ -4539,7 +5716,49 @@
             <w:rPr>
               <w:i/>
             </w:rPr>
-            <w:t xml:space="preserve">A Complete Guide to Scatter Plots, </w:t>
+            <w:t xml:space="preserve">A </w:t>
+          </w:r>
+          <w:proofErr w:type="spellStart"/>
+          <w:r>
+            <w:rPr>
+              <w:i/>
+            </w:rPr>
+            <w:t>Complete</w:t>
+          </w:r>
+          <w:proofErr w:type="spellEnd"/>
+          <w:r>
+            <w:rPr>
+              <w:i/>
+            </w:rPr>
+            <w:t xml:space="preserve"> Guide </w:t>
+          </w:r>
+          <w:proofErr w:type="spellStart"/>
+          <w:r>
+            <w:rPr>
+              <w:i/>
+            </w:rPr>
+            <w:t>to</w:t>
+          </w:r>
+          <w:proofErr w:type="spellEnd"/>
+          <w:r>
+            <w:rPr>
+              <w:i/>
+            </w:rPr>
+            <w:t xml:space="preserve"> </w:t>
+          </w:r>
+          <w:proofErr w:type="spellStart"/>
+          <w:r>
+            <w:rPr>
+              <w:i/>
+            </w:rPr>
+            <w:t>Scatter</w:t>
+          </w:r>
+          <w:proofErr w:type="spellEnd"/>
+          <w:r>
+            <w:rPr>
+              <w:i/>
+            </w:rPr>
+            <w:t xml:space="preserve"> Plots, </w:t>
           </w:r>
           <w:r>
             <w:t xml:space="preserve">https://chartio.com/learn/charts/what-is-a-scatter-plot/, </w:t>
@@ -4564,11 +5783,19 @@
           <w:r>
             <w:tab/>
           </w:r>
-          <w:bookmarkStart w:id="25" w:name="_CTVL001a5d94c2d3e5f43fca4f8405d4d7d4c5b"/>
-          <w:r>
-            <w:t>S. Few,</w:t>
-          </w:r>
-          <w:bookmarkEnd w:id="25"/>
+          <w:bookmarkStart w:id="26" w:name="_CTVL001a5d94c2d3e5f43fca4f8405d4d7d4c5b"/>
+          <w:r>
+            <w:t xml:space="preserve">S. </w:t>
+          </w:r>
+          <w:proofErr w:type="spellStart"/>
+          <w:r>
+            <w:t>Few</w:t>
+          </w:r>
+          <w:proofErr w:type="spellEnd"/>
+          <w:r>
+            <w:t>,</w:t>
+          </w:r>
+          <w:bookmarkEnd w:id="26"/>
           <w:r>
             <w:t xml:space="preserve"> </w:t>
           </w:r>
@@ -4576,7 +5803,35 @@
             <w:rPr>
               <w:i/>
             </w:rPr>
-            <w:t xml:space="preserve">Multivariate Analysis Using Parallel Coordinates, </w:t>
+            <w:t xml:space="preserve">Multivariate Analysis </w:t>
+          </w:r>
+          <w:proofErr w:type="spellStart"/>
+          <w:r>
+            <w:rPr>
+              <w:i/>
+            </w:rPr>
+            <w:t>Using</w:t>
+          </w:r>
+          <w:proofErr w:type="spellEnd"/>
+          <w:r>
+            <w:rPr>
+              <w:i/>
+            </w:rPr>
+            <w:t xml:space="preserve"> Parallel </w:t>
+          </w:r>
+          <w:proofErr w:type="spellStart"/>
+          <w:r>
+            <w:rPr>
+              <w:i/>
+            </w:rPr>
+            <w:t>Coordinates</w:t>
+          </w:r>
+          <w:proofErr w:type="spellEnd"/>
+          <w:r>
+            <w:rPr>
+              <w:i/>
+            </w:rPr>
+            <w:t xml:space="preserve">, </w:t>
           </w:r>
           <w:r>
             <w:t xml:space="preserve">http://www.perceptualedge.com/articles/b-eye/parallel_coordinates.pdf, </w:t>
@@ -4589,6 +5844,202 @@
           </w:r>
           <w:r>
             <w:t>.</w:t>
+          </w:r>
+        </w:p>
+        <w:p>
+          <w:pPr>
+            <w:pStyle w:val="CitaviBibliographyEntry"/>
+            <w:rPr>
+              <w:b/>
+            </w:rPr>
+          </w:pPr>
+          <w:r>
+            <w:t>[4]</w:t>
+          </w:r>
+          <w:r>
+            <w:tab/>
+          </w:r>
+          <w:bookmarkStart w:id="27" w:name="_CTVL001a369bd4dadfa4199b7f6512c3d0e0580"/>
+          <w:r>
+            <w:t xml:space="preserve">American Society </w:t>
+          </w:r>
+          <w:proofErr w:type="spellStart"/>
+          <w:r>
+            <w:t>for</w:t>
+          </w:r>
+          <w:proofErr w:type="spellEnd"/>
+          <w:r>
+            <w:t xml:space="preserve"> Quality,</w:t>
+          </w:r>
+          <w:bookmarkEnd w:id="27"/>
+          <w:r>
+            <w:t xml:space="preserve"> </w:t>
+          </w:r>
+          <w:proofErr w:type="spellStart"/>
+          <w:r>
+            <w:rPr>
+              <w:i/>
+            </w:rPr>
+            <w:t>What</w:t>
+          </w:r>
+          <w:proofErr w:type="spellEnd"/>
+          <w:r>
+            <w:rPr>
+              <w:i/>
+            </w:rPr>
+            <w:t xml:space="preserve"> </w:t>
+          </w:r>
+          <w:proofErr w:type="spellStart"/>
+          <w:r>
+            <w:rPr>
+              <w:i/>
+            </w:rPr>
+            <w:t>is</w:t>
+          </w:r>
+          <w:proofErr w:type="spellEnd"/>
+          <w:r>
+            <w:rPr>
+              <w:i/>
+            </w:rPr>
+            <w:t xml:space="preserve"> a </w:t>
+          </w:r>
+          <w:proofErr w:type="spellStart"/>
+          <w:r>
+            <w:rPr>
+              <w:i/>
+            </w:rPr>
+            <w:t>Tree</w:t>
+          </w:r>
+          <w:proofErr w:type="spellEnd"/>
+          <w:r>
+            <w:rPr>
+              <w:i/>
+            </w:rPr>
+            <w:t xml:space="preserve"> </w:t>
+          </w:r>
+          <w:proofErr w:type="spellStart"/>
+          <w:r>
+            <w:rPr>
+              <w:i/>
+            </w:rPr>
+            <w:t>Diagram</w:t>
+          </w:r>
+          <w:proofErr w:type="spellEnd"/>
+          <w:r>
+            <w:rPr>
+              <w:i/>
+            </w:rPr>
+            <w:t xml:space="preserve">? </w:t>
+          </w:r>
+          <w:proofErr w:type="spellStart"/>
+          <w:r>
+            <w:rPr>
+              <w:i/>
+            </w:rPr>
+            <w:t>Systemic</w:t>
+          </w:r>
+          <w:proofErr w:type="spellEnd"/>
+          <w:r>
+            <w:rPr>
+              <w:i/>
+            </w:rPr>
+            <w:t xml:space="preserve"> </w:t>
+          </w:r>
+          <w:proofErr w:type="spellStart"/>
+          <w:r>
+            <w:rPr>
+              <w:i/>
+            </w:rPr>
+            <w:t>or</w:t>
+          </w:r>
+          <w:proofErr w:type="spellEnd"/>
+          <w:r>
+            <w:rPr>
+              <w:i/>
+            </w:rPr>
+            <w:t xml:space="preserve"> </w:t>
+          </w:r>
+          <w:proofErr w:type="spellStart"/>
+          <w:r>
+            <w:rPr>
+              <w:i/>
+            </w:rPr>
+            <w:t>Hierarchy</w:t>
+          </w:r>
+          <w:proofErr w:type="spellEnd"/>
+          <w:r>
+            <w:rPr>
+              <w:i/>
+            </w:rPr>
+            <w:t xml:space="preserve"> Analysis | ASQ, </w:t>
+          </w:r>
+          <w:r>
+            <w:t xml:space="preserve">https://asq.org/quality-resources/tree-diagram, </w:t>
+          </w:r>
+          <w:r>
+            <w:rPr>
+              <w:b/>
+            </w:rPr>
+            <w:t>o. J.</w:t>
+          </w:r>
+        </w:p>
+        <w:p>
+          <w:pPr>
+            <w:pStyle w:val="CitaviBibliographyEntry"/>
+            <w:rPr>
+              <w:b/>
+            </w:rPr>
+          </w:pPr>
+          <w:r>
+            <w:t>[5]</w:t>
+          </w:r>
+          <w:r>
+            <w:tab/>
+          </w:r>
+          <w:bookmarkStart w:id="28" w:name="_CTVL001ff33293577c84d32968259d796b52c57"/>
+          <w:r>
+            <w:t xml:space="preserve">L. </w:t>
+          </w:r>
+          <w:proofErr w:type="spellStart"/>
+          <w:r>
+            <w:t>Beilmann</w:t>
+          </w:r>
+          <w:proofErr w:type="spellEnd"/>
+          <w:r>
+            <w:t>,</w:t>
+          </w:r>
+          <w:bookmarkEnd w:id="28"/>
+          <w:r>
+            <w:t xml:space="preserve"> </w:t>
+          </w:r>
+          <w:r>
+            <w:rPr>
+              <w:i/>
+            </w:rPr>
+            <w:t xml:space="preserve">Alkoholgehalt in Wein - Das solltest du unbedingt </w:t>
+          </w:r>
+          <w:proofErr w:type="spellStart"/>
+          <w:r>
+            <w:rPr>
+              <w:i/>
+            </w:rPr>
+            <w:t>Wissen</w:t>
+          </w:r>
+          <w:proofErr w:type="spellEnd"/>
+          <w:r>
+            <w:rPr>
+              <w:i/>
+            </w:rPr>
+            <w:t xml:space="preserve">!, </w:t>
+          </w:r>
+          <w:r>
+            <w:t xml:space="preserve">https://wein-fuer-laien.de/weinwissen/alkoholgehalt-im-wein/, </w:t>
+          </w:r>
+          <w:r>
+            <w:rPr>
+              <w:b/>
+            </w:rPr>
+            <w:t>o. J.</w:t>
           </w:r>
         </w:p>
         <w:p>
@@ -4596,16 +6047,16 @@
             <w:pStyle w:val="CitaviBibliographyEntry"/>
           </w:pPr>
           <w:r>
-            <w:t>[4]</w:t>
+            <w:t>[6]</w:t>
           </w:r>
           <w:r>
             <w:tab/>
           </w:r>
-          <w:bookmarkStart w:id="26" w:name="_CTVL001a369bd4dadfa4199b7f6512c3d0e0580"/>
-          <w:r>
-            <w:t>American Society for Quality,</w:t>
-          </w:r>
-          <w:bookmarkEnd w:id="26"/>
+          <w:bookmarkStart w:id="29" w:name="_CTVL001333615a5980e42f0be017e355212c6b8"/>
+          <w:r>
+            <w:t>M. Teufel,</w:t>
+          </w:r>
+          <w:bookmarkEnd w:id="29"/>
           <w:r>
             <w:t xml:space="preserve"> </w:t>
           </w:r>
@@ -4613,16 +6064,219 @@
             <w:rPr>
               <w:i/>
             </w:rPr>
-            <w:t xml:space="preserve">What is a Tree Diagram? Systemic or Hierarchy Analysis | ASQ, </w:t>
-          </w:r>
-          <w:r>
-            <w:t xml:space="preserve">https://asq.org/quality-resources/tree-diagram, </w:t>
+            <w:t xml:space="preserve">Die richtige Trinktemperatur für Wein - warum wichtig?, </w:t>
+          </w:r>
+          <w:r>
+            <w:t xml:space="preserve">https://swisscave.com/de/swisscave-blog/post/die-richtige-trinktemperatur-fur-wein-warum-wichtig, </w:t>
+          </w:r>
+          <w:r>
+            <w:rPr>
+              <w:b/>
+            </w:rPr>
+            <w:t>2021</w:t>
+          </w:r>
+          <w:r>
+            <w:t>.</w:t>
+          </w:r>
+        </w:p>
+        <w:p>
+          <w:pPr>
+            <w:pStyle w:val="CitaviBibliographyEntry"/>
+            <w:rPr>
+              <w:b/>
+            </w:rPr>
+          </w:pPr>
+          <w:r>
+            <w:t>[7]</w:t>
+          </w:r>
+          <w:r>
+            <w:tab/>
+          </w:r>
+          <w:bookmarkStart w:id="30" w:name="_CTVL001fb8010cefe71444aaf891dda70e109b8"/>
+          <w:proofErr w:type="spellStart"/>
+          <w:r>
+            <w:t>Brogsitter</w:t>
+          </w:r>
+          <w:proofErr w:type="spellEnd"/>
+          <w:r>
+            <w:t xml:space="preserve"> Weinversand,</w:t>
+          </w:r>
+          <w:bookmarkEnd w:id="30"/>
+          <w:r>
+            <w:t xml:space="preserve"> </w:t>
+          </w:r>
+          <w:r>
+            <w:rPr>
+              <w:i/>
+            </w:rPr>
+            <w:t xml:space="preserve">Süße, </w:t>
+          </w:r>
+          <w:r>
+            <w:t xml:space="preserve">https://www.brogsitter.de/weinlexikon/suesse/#, </w:t>
           </w:r>
           <w:r>
             <w:rPr>
               <w:b/>
             </w:rPr>
             <w:t>o. J.</w:t>
+          </w:r>
+        </w:p>
+        <w:p>
+          <w:pPr>
+            <w:pStyle w:val="CitaviBibliographyEntry"/>
+          </w:pPr>
+          <w:r>
+            <w:t>[8]</w:t>
+          </w:r>
+          <w:r>
+            <w:tab/>
+          </w:r>
+          <w:bookmarkStart w:id="31" w:name="_CTVL001d5718d54071f4ea6b29e14cd8e806ce9"/>
+          <w:r>
+            <w:t>Weinkenner GmbH,</w:t>
+          </w:r>
+          <w:bookmarkEnd w:id="31"/>
+          <w:r>
+            <w:t xml:space="preserve"> </w:t>
+          </w:r>
+          <w:r>
+            <w:rPr>
+              <w:i/>
+            </w:rPr>
+            <w:t xml:space="preserve">Die Säure | Weinkenner.de, </w:t>
+          </w:r>
+          <w:r>
+            <w:t xml:space="preserve">https://www.weinkenner.de/die-saeure/, </w:t>
+          </w:r>
+          <w:r>
+            <w:rPr>
+              <w:b/>
+            </w:rPr>
+            <w:t>2011</w:t>
+          </w:r>
+          <w:r>
+            <w:t>.</w:t>
+          </w:r>
+        </w:p>
+        <w:p>
+          <w:pPr>
+            <w:pStyle w:val="CitaviBibliographyEntry"/>
+            <w:rPr>
+              <w:b/>
+            </w:rPr>
+          </w:pPr>
+          <w:r>
+            <w:t>[9]</w:t>
+          </w:r>
+          <w:r>
+            <w:tab/>
+          </w:r>
+          <w:bookmarkStart w:id="32" w:name="_CTVL001feae5290ed314213a08b4b79927e7f1a"/>
+          <w:proofErr w:type="spellStart"/>
+          <w:r>
+            <w:t>Brogsitter</w:t>
+          </w:r>
+          <w:proofErr w:type="spellEnd"/>
+          <w:r>
+            <w:t xml:space="preserve"> Weinversand,</w:t>
+          </w:r>
+          <w:bookmarkEnd w:id="32"/>
+          <w:r>
+            <w:t xml:space="preserve"> </w:t>
+          </w:r>
+          <w:r>
+            <w:rPr>
+              <w:i/>
+            </w:rPr>
+            <w:t xml:space="preserve">Körper, </w:t>
+          </w:r>
+          <w:r>
+            <w:t xml:space="preserve">https://www.brogsitter.de/weinlexikon/koerper/, </w:t>
+          </w:r>
+          <w:r>
+            <w:rPr>
+              <w:b/>
+            </w:rPr>
+            <w:t>o. J.</w:t>
+          </w:r>
+        </w:p>
+        <w:p>
+          <w:pPr>
+            <w:pStyle w:val="CitaviBibliographyEntry"/>
+            <w:rPr>
+              <w:b/>
+            </w:rPr>
+          </w:pPr>
+          <w:r>
+            <w:t>[10]</w:t>
+          </w:r>
+          <w:r>
+            <w:tab/>
+          </w:r>
+          <w:bookmarkStart w:id="33" w:name="_CTVL001cc82e137394a423f933de8904adc4a01"/>
+          <w:proofErr w:type="spellStart"/>
+          <w:r>
+            <w:t>Brogsitter</w:t>
+          </w:r>
+          <w:proofErr w:type="spellEnd"/>
+          <w:r>
+            <w:t xml:space="preserve"> Weinversand,</w:t>
+          </w:r>
+          <w:bookmarkEnd w:id="33"/>
+          <w:r>
+            <w:t xml:space="preserve"> </w:t>
+          </w:r>
+          <w:r>
+            <w:rPr>
+              <w:i/>
+            </w:rPr>
+            <w:t xml:space="preserve">Gerbstoffe, </w:t>
+          </w:r>
+          <w:r>
+            <w:t xml:space="preserve">https://www.brogsitter.de/weinlexikon/gerbstoffe/, </w:t>
+          </w:r>
+          <w:r>
+            <w:rPr>
+              <w:b/>
+            </w:rPr>
+            <w:t>o. J.</w:t>
+          </w:r>
+        </w:p>
+        <w:p>
+          <w:pPr>
+            <w:pStyle w:val="CitaviBibliographyEntry"/>
+          </w:pPr>
+          <w:r>
+            <w:t>[11]</w:t>
+          </w:r>
+          <w:r>
+            <w:tab/>
+          </w:r>
+          <w:bookmarkStart w:id="34" w:name="_CTVL0010cdb8943940a4f8480d87427a95c5420"/>
+          <w:r>
+            <w:t>Vineyard99,</w:t>
+          </w:r>
+          <w:bookmarkEnd w:id="34"/>
+          <w:r>
+            <w:t xml:space="preserve"> </w:t>
+          </w:r>
+          <w:r>
+            <w:rPr>
+              <w:i/>
+            </w:rPr>
+            <w:t xml:space="preserve">Wein &amp; Wissen: Weinjahrgang – Geheimnis der Weinalterung, </w:t>
+          </w:r>
+          <w:r>
+            <w:t xml:space="preserve">https://www.vineyard99.de/weinjahrgang-und-weinalterung/, </w:t>
+          </w:r>
+          <w:r>
+            <w:rPr>
+              <w:b/>
+            </w:rPr>
+            <w:t>2020</w:t>
+          </w:r>
+          <w:r>
+            <w:t>.</w:t>
           </w:r>
           <w:r>
             <w:fldChar w:fldCharType="end"/>
@@ -4646,14 +6300,17 @@
           <w:numId w:val="0"/>
         </w:numPr>
       </w:pPr>
+      <w:bookmarkStart w:id="35" w:name="_Toc80271678"/>
       <w:r>
         <w:lastRenderedPageBreak/>
         <w:t>Anhang</w:t>
       </w:r>
+      <w:bookmarkEnd w:id="35"/>
     </w:p>
     <w:sectPr>
       <w:pgSz w:w="11906" w:h="16838"/>
       <w:pgMar w:top="1417" w:right="1417" w:bottom="1134" w:left="1417" w:header="708" w:footer="708" w:gutter="0"/>
+      <w:pgNumType w:fmt="lowerRoman" w:start="1"/>
       <w:cols w:space="708"/>
       <w:docGrid w:linePitch="360"/>
     </w:sectPr>
@@ -11009,6 +12666,18 @@
       <w:szCs w:val="21"/>
     </w:rPr>
   </w:style>
+  <w:style w:type="character" w:styleId="NichtaufgelsteErwhnung">
+    <w:name w:val="Unresolved Mention"/>
+    <w:basedOn w:val="Absatz-Standardschriftart"/>
+    <w:uiPriority w:val="99"/>
+    <w:semiHidden/>
+    <w:unhideWhenUsed/>
+    <w:rsid w:val="00617139"/>
+    <w:rPr>
+      <w:color w:val="605E5C"/>
+      <w:shd w:val="clear" w:color="auto" w:fill="E1DFDD"/>
+    </w:rPr>
+  </w:style>
 </w:styles>
 </file>
 
@@ -11059,21 +12728,21 @@
     <w:charset w:val="00"/>
     <w:family w:val="roman"/>
     <w:pitch w:val="variable"/>
-    <w:sig w:usb0="E0002EFF" w:usb1="C000785B" w:usb2="00000009" w:usb3="00000000" w:csb0="000001FF" w:csb1="00000000"/>
+    <w:sig w:usb0="E0002AFF" w:usb1="C0007843" w:usb2="00000009" w:usb3="00000000" w:csb0="000001FF" w:csb1="00000000"/>
   </w:font>
   <w:font w:name="Arial">
     <w:panose1 w:val="020B0604020202020204"/>
     <w:charset w:val="00"/>
     <w:family w:val="swiss"/>
     <w:pitch w:val="variable"/>
-    <w:sig w:usb0="E0002EFF" w:usb1="C000785B" w:usb2="00000009" w:usb3="00000000" w:csb0="000001FF" w:csb1="00000000"/>
+    <w:sig w:usb0="E0002AFF" w:usb1="C0007843" w:usb2="00000009" w:usb3="00000000" w:csb0="000001FF" w:csb1="00000000"/>
   </w:font>
   <w:font w:name="Calibri">
     <w:panose1 w:val="020F0502020204030204"/>
     <w:charset w:val="00"/>
     <w:family w:val="swiss"/>
     <w:pitch w:val="variable"/>
-    <w:sig w:usb0="E4002EFF" w:usb1="C000247B" w:usb2="00000009" w:usb3="00000000" w:csb0="000001FF" w:csb1="00000000"/>
+    <w:sig w:usb0="E0002AFF" w:usb1="4000ACFF" w:usb2="00000001" w:usb3="00000000" w:csb0="000001FF" w:csb1="00000000"/>
   </w:font>
   <w:font w:name="Courier New">
     <w:panose1 w:val="02070309020205020404"/>
@@ -11094,7 +12763,7 @@
     <w:charset w:val="00"/>
     <w:family w:val="swiss"/>
     <w:pitch w:val="variable"/>
-    <w:sig w:usb0="E4002EFF" w:usb1="C000247B" w:usb2="00000009" w:usb3="00000000" w:csb0="000001FF" w:csb1="00000000"/>
+    <w:sig w:usb0="A0002AEF" w:usb1="4000207B" w:usb2="00000000" w:usb3="00000000" w:csb0="000001FF" w:csb1="00000000"/>
   </w:font>
   <w:font w:name="Consolas">
     <w:panose1 w:val="020B0609020204030204"/>
@@ -11131,7 +12800,9 @@
   <w:rsids>
     <w:rsidRoot w:val="009B61A5"/>
     <w:rsid w:val="009B61A5"/>
+    <w:rsid w:val="00AD5651"/>
     <w:rsid w:val="00E60D8C"/>
+    <w:rsid w:val="00F35F28"/>
   </w:rsids>
   <m:mathPr>
     <m:mathFont m:val="Cambria Math"/>

</xml_diff>

<commit_message>
Fertigstellung des Kapitels Zielgruppen
</commit_message>
<xml_diff>
--- a/Bericht/Informationsvisualisierung_Bericht.docx
+++ b/Bericht/Informationsvisualisierung_Bericht.docx
@@ -2358,15 +2358,7 @@
         <w:t xml:space="preserve"> 2020 über mehr als 260 Millionen Hektoliter</w:t>
       </w:r>
       <w:r>
-        <w:t xml:space="preserve"> (</w:t>
-      </w:r>
-      <w:proofErr w:type="spellStart"/>
-      <w:r>
-        <w:t>mhl</w:t>
-      </w:r>
-      <w:proofErr w:type="spellEnd"/>
-      <w:r>
-        <w:t>)</w:t>
+        <w:t xml:space="preserve"> (mhl)</w:t>
       </w:r>
       <w:r>
         <w:t xml:space="preserve"> Wein produziert</w:t>
@@ -2442,15 +2434,7 @@
         <w:t xml:space="preserve">Davon wurden von Deutschland allein </w:t>
       </w:r>
       <w:r>
-        <w:t xml:space="preserve">8,4 </w:t>
-      </w:r>
-      <w:proofErr w:type="spellStart"/>
-      <w:r>
-        <w:t>mhl</w:t>
-      </w:r>
-      <w:proofErr w:type="spellEnd"/>
-      <w:r>
-        <w:t xml:space="preserve"> produziert</w:t>
+        <w:t>8,4 mhl produziert</w:t>
       </w:r>
       <w:r>
         <w:t xml:space="preserve"> </w:t>
@@ -2487,15 +2471,7 @@
         <w:t>. Was jedoch von der Führenden Wein</w:t>
       </w:r>
       <w:r>
-        <w:t xml:space="preserve">produktionsnation Italien mit 49,1 </w:t>
-      </w:r>
-      <w:proofErr w:type="spellStart"/>
-      <w:r>
-        <w:t>mhl</w:t>
-      </w:r>
-      <w:proofErr w:type="spellEnd"/>
-      <w:r>
-        <w:t xml:space="preserve"> rund um das neunfache </w:t>
+        <w:t xml:space="preserve">produktionsnation Italien mit 49,1 mhl rund um das neunfache </w:t>
       </w:r>
       <w:r>
         <w:t>übertroffen wird</w:t>
@@ -2633,15 +2609,7 @@
         <w:t>Die Visualisierungstechniken, die in diesem Projektbericht verwendet werden, sind die des Scatterplots</w:t>
       </w:r>
       <w:r>
-        <w:t xml:space="preserve">, der Parallelen Koordinaten und der </w:t>
-      </w:r>
-      <w:proofErr w:type="spellStart"/>
-      <w:r>
-        <w:t>Baumhierachie</w:t>
-      </w:r>
-      <w:proofErr w:type="spellEnd"/>
-      <w:r>
-        <w:t xml:space="preserve">. </w:t>
+        <w:t xml:space="preserve">, der Parallelen Koordinaten und der Baumhierachie. </w:t>
       </w:r>
       <w:r>
         <w:t xml:space="preserve">Diese werden </w:t>
@@ -2916,39 +2884,26 @@
         <w:lastRenderedPageBreak/>
         <w:t xml:space="preserve">Die </w:t>
       </w:r>
-      <w:proofErr w:type="spellStart"/>
-      <w:r>
-        <w:t>Baumhierachie</w:t>
-      </w:r>
-      <w:proofErr w:type="spellEnd"/>
+      <w:r>
+        <w:t xml:space="preserve">Baumhierachie </w:t>
+      </w:r>
+      <w:r>
+        <w:t>ist eine</w:t>
+      </w:r>
+      <w:r>
+        <w:t xml:space="preserve"> Darstellung von Daten</w:t>
+      </w:r>
+      <w:r>
+        <w:t xml:space="preserve"> welche hierarchisch aufgebaut sind. </w:t>
+      </w:r>
+      <w:r>
+        <w:t>Dabei</w:t>
+      </w:r>
       <w:r>
         <w:t xml:space="preserve"> </w:t>
       </w:r>
       <w:r>
-        <w:t>ist eine</w:t>
-      </w:r>
-      <w:r>
-        <w:t xml:space="preserve"> Darstellung von Daten</w:t>
-      </w:r>
-      <w:r>
-        <w:t xml:space="preserve"> welche hierarchisch aufgebaut sind. </w:t>
-      </w:r>
-      <w:r>
-        <w:t>Dabei</w:t>
-      </w:r>
-      <w:r>
-        <w:t xml:space="preserve"> </w:t>
-      </w:r>
-      <w:r>
-        <w:t xml:space="preserve">beginnt die </w:t>
-      </w:r>
-      <w:proofErr w:type="spellStart"/>
-      <w:r>
-        <w:t>Baumhierachie</w:t>
-      </w:r>
-      <w:proofErr w:type="spellEnd"/>
-      <w:r>
-        <w:t xml:space="preserve"> bei einem Element u</w:t>
+        <w:t>beginnt die Baumhierachie bei einem Element u</w:t>
       </w:r>
       <w:r>
         <w:t xml:space="preserve">nd verzweigt sich dabei mindestens zweimal. Diese, durch die Verzweigung entstanden Elemente, können sich wiederrum auch </w:t>
@@ -3366,11 +3321,9 @@
       <w:r>
         <w:t>„</w:t>
       </w:r>
-      <w:proofErr w:type="spellStart"/>
       <w:r>
         <w:t>Aufspriten</w:t>
       </w:r>
-      <w:proofErr w:type="spellEnd"/>
       <w:r>
         <w:t>“</w:t>
       </w:r>
@@ -3454,15 +3407,7 @@
         <w:t xml:space="preserve">da diese den Wein weich und angenehm schmeckt macht. Die Apfelsäure hingehen macht den Wein kantig und hart. Dies kann bei </w:t>
       </w:r>
       <w:r>
-        <w:t xml:space="preserve">Weißweinen zum </w:t>
-      </w:r>
-      <w:proofErr w:type="spellStart"/>
-      <w:r>
-        <w:t>teil</w:t>
-      </w:r>
-      <w:proofErr w:type="spellEnd"/>
-      <w:r>
-        <w:t xml:space="preserve"> erwünscht sei, bei Rotweinen jedoch wird diese meistens</w:t>
+        <w:t>Weißweinen zum teil erwünscht sei, bei Rotweinen jedoch wird diese meistens</w:t>
       </w:r>
       <w:r>
         <w:t xml:space="preserve"> in Milchsäure umgewandelt.</w:t>
@@ -3494,7 +3439,7 @@
             <w:fldChar w:fldCharType="begin"/>
           </w:r>
           <w:r>
-            <w:instrText>ADDIN CitaviPlaceholder{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}</w:instrText>
+            <w:instrText>ADDIN CitaviPlaceholder{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}</w:instrText>
           </w:r>
           <w:r>
             <w:fldChar w:fldCharType="separate"/>
@@ -3608,12 +3553,13 @@
             <w:docPart w:val="DefaultPlaceholder_-1854013440"/>
           </w:placeholder>
         </w:sdtPr>
+        <w:sdtEndPr/>
         <w:sdtContent>
           <w:r>
             <w:fldChar w:fldCharType="begin"/>
           </w:r>
           <w:r>
-            <w:instrText>ADDIN CitaviPlaceholder{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}</w:instrText>
+            <w:instrText>ADDIN CitaviPlaceholder{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}</w:instrText>
           </w:r>
           <w:r>
             <w:fldChar w:fldCharType="separate"/>
@@ -3635,15 +3581,7 @@
         <w:t xml:space="preserve">kommen primär im Wein </w:t>
       </w:r>
       <w:r>
-        <w:t xml:space="preserve">vor bei dem die </w:t>
-      </w:r>
-      <w:proofErr w:type="spellStart"/>
-      <w:r>
-        <w:t>gaze</w:t>
-      </w:r>
-      <w:proofErr w:type="spellEnd"/>
-      <w:r>
-        <w:t xml:space="preserve"> Traube verarbeitet wird. Dies </w:t>
+        <w:t xml:space="preserve">vor bei dem die gaze Traube verarbeitet wird. Dies </w:t>
       </w:r>
       <w:r>
         <w:t>liegt</w:t>
@@ -3679,15 +3617,7 @@
         <w:t>ein Rotwein mehr als ein Weißwein, da hierbei die gesamte Traube verarbeitet wird.</w:t>
       </w:r>
       <w:r>
-        <w:t xml:space="preserve"> Jedoch können auch bei der </w:t>
-      </w:r>
-      <w:proofErr w:type="spellStart"/>
-      <w:r>
-        <w:t>Gröhrung</w:t>
-      </w:r>
-      <w:proofErr w:type="spellEnd"/>
-      <w:r>
-        <w:t xml:space="preserve"> in Holzfässern weitere Gerbstoffe mit hinzukommen.</w:t>
+        <w:t xml:space="preserve"> Jedoch können auch bei der Gröhrung in Holzfässern weitere Gerbstoffe mit hinzukommen.</w:t>
       </w:r>
       <w:r>
         <w:t xml:space="preserve"> </w:t>
@@ -3755,12 +3685,13 @@
             <w:docPart w:val="DefaultPlaceholder_-1854013440"/>
           </w:placeholder>
         </w:sdtPr>
+        <w:sdtEndPr/>
         <w:sdtContent>
           <w:r>
             <w:fldChar w:fldCharType="begin"/>
           </w:r>
           <w:r>
-            <w:instrText>ADDIN CitaviPlaceholder{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}</w:instrText>
+            <w:instrText>ADDIN CitaviPlaceholder{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}</w:instrText>
           </w:r>
           <w:r>
             <w:fldChar w:fldCharType="separate"/>
@@ -3833,10 +3764,7 @@
         <w:t xml:space="preserve"> Beispielsweise ist einer der ältesten Weine ein </w:t>
       </w:r>
       <w:r>
-        <w:t>1870er Chateau Lafite</w:t>
-      </w:r>
-      <w:r>
-        <w:t xml:space="preserve"> ein Rotwein.</w:t>
+        <w:t>1870er Chateau Lafite ein Rotwein.</w:t>
       </w:r>
       <w:r>
         <w:t xml:space="preserve"> </w:t>
@@ -3850,12 +3778,13 @@
             <w:docPart w:val="DefaultPlaceholder_-1854013440"/>
           </w:placeholder>
         </w:sdtPr>
+        <w:sdtEndPr/>
         <w:sdtContent>
           <w:r>
             <w:fldChar w:fldCharType="begin"/>
           </w:r>
           <w:r>
-            <w:instrText>ADDIN CitaviPlaceholder{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}</w:instrText>
+            <w:instrText>ADDIN CitaviPlaceholder{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}</w:instrText>
           </w:r>
           <w:r>
             <w:fldChar w:fldCharType="separate"/>
@@ -3878,6 +3807,127 @@
         <w:t>Zielgruppen</w:t>
       </w:r>
       <w:bookmarkEnd w:id="3"/>
+    </w:p>
+    <w:p>
+      <w:r>
+        <w:t xml:space="preserve">Für die verschiedene </w:t>
+      </w:r>
+      <w:r>
+        <w:t>Visualisierungstechniken gibt es drei verschiedene Zielgruppen, welche potenziell an diese</w:t>
+      </w:r>
+      <w:r>
+        <w:t xml:space="preserve">n einen Mehrwert finden könnte. Diese Zielgruppen sind: </w:t>
+      </w:r>
+      <w:r>
+        <w:t>Weininteressierte</w:t>
+      </w:r>
+      <w:r>
+        <w:t>, Weineinkäufer</w:t>
+      </w:r>
+      <w:r>
+        <w:t xml:space="preserve"> (-verkäufer) und der Weinexperte. Auf diese wird nachfolgend nun eingegangen.</w:t>
+      </w:r>
+    </w:p>
+    <w:p>
+      <w:r>
+        <w:t>Die Weininteressierten sind eine Gruppe welche gerne Wein</w:t>
+      </w:r>
+      <w:r>
+        <w:t xml:space="preserve"> </w:t>
+      </w:r>
+      <w:r>
+        <w:t>trinken,</w:t>
+      </w:r>
+      <w:r>
+        <w:t xml:space="preserve"> welche jedoch aber kaum bis gar kein Vorwissen</w:t>
+      </w:r>
+      <w:r>
+        <w:t xml:space="preserve"> zu dem Thema Wein</w:t>
+      </w:r>
+      <w:r>
+        <w:t xml:space="preserve"> </w:t>
+      </w:r>
+      <w:r>
+        <w:t>besitzen</w:t>
+      </w:r>
+      <w:r>
+        <w:t xml:space="preserve">. </w:t>
+      </w:r>
+      <w:r>
+        <w:t xml:space="preserve">Deswegen könnten diese mithilfe von verschiedenen Visualisierungen neue Erkenntnisse gewinnen rund um das Thema der Weine. So könnten Sie die Zusammenhänge zwischen der </w:t>
+      </w:r>
+      <w:r>
+        <w:t>Säure und der Süße des Weines erkennen. Darüber hinaus könn</w:t>
+      </w:r>
+      <w:r>
+        <w:t xml:space="preserve">ten sie mithilfe dieser Visualisierung die </w:t>
+      </w:r>
+      <w:r>
+        <w:t>Weine,</w:t>
+      </w:r>
+      <w:r>
+        <w:t xml:space="preserve"> die diese bisher getrunken haben, viel </w:t>
+      </w:r>
+      <w:r>
+        <w:lastRenderedPageBreak/>
+        <w:t xml:space="preserve">besser einordnen und </w:t>
+      </w:r>
+      <w:r>
+        <w:t>somit vielleicht auch neuen Weine entdecken, welche ihnen potenziell schmecken könnte.</w:t>
+      </w:r>
+    </w:p>
+    <w:p>
+      <w:r>
+        <w:t xml:space="preserve">Bei der Gruppe der Weineinkäufer bzw. Weinverkäufer handelt es sich um die </w:t>
+      </w:r>
+      <w:r>
+        <w:t xml:space="preserve">Gruppe, welche das meiste Wissen über Weine besitzen sollte. Da diese ihre Kundenbetraten sollten und </w:t>
+      </w:r>
+      <w:r>
+        <w:t>entsprechende</w:t>
+      </w:r>
+      <w:r>
+        <w:t xml:space="preserve"> gute Weine </w:t>
+      </w:r>
+      <w:r>
+        <w:t xml:space="preserve">zu guten Preisen finden und einkaufen müssen. Somit ist ihr Vorwissen </w:t>
+      </w:r>
+      <w:r>
+        <w:t xml:space="preserve">seht gut bis exzellent. Mithilfe der Visualisierungen wäre es möglich verschiedene </w:t>
+      </w:r>
+      <w:r>
+        <w:t>neue Sorten zu entdecken welche in das Sortiment des einzelnen Händlers passen könnten. Darüber hinaus kön</w:t>
+      </w:r>
+      <w:r>
+        <w:t>nten neue oder außergewöhnliche Sorten entdeckt werden, welche vielleicht nur spezielle Kunden infrage kommen würde. Weiterhin könnte diese zur Kundenberatung verwendet werden, um die speziellen Geschmäcker aller Kunden effektiv abdecken zu können.</w:t>
+      </w:r>
+    </w:p>
+    <w:p>
+      <w:r>
+        <w:t xml:space="preserve">Die </w:t>
+      </w:r>
+      <w:r>
+        <w:t xml:space="preserve">Weinexperten sind eine Gruppe von Leuten welche gerne Wein trinken und sich bereits mit diesem Thema auseinandergesetzt haben. </w:t>
+      </w:r>
+      <w:r>
+        <w:t xml:space="preserve">Dementsprechend sollte ihr Wissenstand durchschnittlich bis gut sein. Diese Gruppe könnte mithilfe der Visualisierungen neue Sorten für sich entdecken, welche ihren Geschmack </w:t>
+      </w:r>
+      <w:r>
+        <w:t>entspricht und so vielleicht noch tiefer in die verschiedenen Weinrichtungen einzutauchen.</w:t>
+      </w:r>
+      <w:r>
+        <w:t xml:space="preserve"> Weiterhin wäre es auch möglich mithilfe der verschiedenen Visualisierungen ihren Weingeschmack weiter zu erforschen, da diese mithilfe der Darstellungen diesen besser erforschen könnten.</w:t>
+      </w:r>
+    </w:p>
+    <w:p>
+      <w:pPr>
+        <w:pStyle w:val="berschrift2"/>
+      </w:pPr>
+      <w:bookmarkStart w:id="4" w:name="_Toc80271658"/>
+      <w:r>
+        <w:t>Überblick und Beiträge</w:t>
+      </w:r>
+      <w:bookmarkEnd w:id="4"/>
     </w:p>
     <w:p>
       <w:pPr>
@@ -3888,7 +3938,7 @@
         </w:numPr>
       </w:pPr>
       <w:r>
-        <w:t>Weininteressierte</w:t>
+        <w:t>Erklären welche Daten verwendet wurden</w:t>
       </w:r>
     </w:p>
     <w:p>
@@ -3900,7 +3950,46 @@
         </w:numPr>
       </w:pPr>
       <w:r>
-        <w:t>Vorwissen</w:t>
+        <w:t>Ober</w:t>
+      </w:r>
+      <w:r>
+        <w:t>kategorien kurz erklären</w:t>
+      </w:r>
+    </w:p>
+    <w:p>
+      <w:pPr>
+        <w:pStyle w:val="Listenabsatz"/>
+        <w:numPr>
+          <w:ilvl w:val="0"/>
+          <w:numId w:val="10"/>
+        </w:numPr>
+      </w:pPr>
+      <w:r>
+        <w:t>Visualisierungstechniken erklären</w:t>
+      </w:r>
+    </w:p>
+    <w:p>
+      <w:pPr>
+        <w:pStyle w:val="Listenabsatz"/>
+        <w:numPr>
+          <w:ilvl w:val="0"/>
+          <w:numId w:val="10"/>
+        </w:numPr>
+      </w:pPr>
+      <w:r>
+        <w:t>Beiträge</w:t>
+      </w:r>
+    </w:p>
+    <w:p>
+      <w:pPr>
+        <w:pStyle w:val="Listenabsatz"/>
+        <w:numPr>
+          <w:ilvl w:val="1"/>
+          <w:numId w:val="10"/>
+        </w:numPr>
+      </w:pPr>
+      <w:r>
+        <w:t>Mehrwert der Techniken für die Darstellung der Daten</w:t>
       </w:r>
     </w:p>
     <w:p>
@@ -3912,10 +4001,44 @@
         </w:numPr>
       </w:pPr>
       <w:r>
-        <w:t>Kaum</w:t>
-      </w:r>
-      <w:r>
-        <w:t xml:space="preserve"> bis gar nicht</w:t>
+        <w:t>Sacatterplott -&gt; Gegenüberstellung von Dimensionen</w:t>
+      </w:r>
+    </w:p>
+    <w:p/>
+    <w:p/>
+    <w:p/>
+    <w:p>
+      <w:pPr>
+        <w:pStyle w:val="berschrift1"/>
+      </w:pPr>
+      <w:bookmarkStart w:id="5" w:name="_Toc80271659"/>
+      <w:r>
+        <w:t>Daten</w:t>
+      </w:r>
+      <w:bookmarkEnd w:id="5"/>
+    </w:p>
+    <w:p>
+      <w:pPr>
+        <w:pStyle w:val="Listenabsatz"/>
+        <w:numPr>
+          <w:ilvl w:val="0"/>
+          <w:numId w:val="10"/>
+        </w:numPr>
+      </w:pPr>
+      <w:r>
+        <w:t>Beschreibung der gegebenen Daten</w:t>
+      </w:r>
+    </w:p>
+    <w:p>
+      <w:pPr>
+        <w:pStyle w:val="Listenabsatz"/>
+        <w:numPr>
+          <w:ilvl w:val="0"/>
+          <w:numId w:val="10"/>
+        </w:numPr>
+      </w:pPr>
+      <w:r>
+        <w:t>Eignung der Daten für die Zielgruppen</w:t>
       </w:r>
     </w:p>
     <w:p>
@@ -3927,7 +4050,7 @@
         </w:numPr>
       </w:pPr>
       <w:r>
-        <w:t>Erkenntnisse:</w:t>
+        <w:t>Weintressierte</w:t>
       </w:r>
     </w:p>
     <w:p>
@@ -3939,19 +4062,19 @@
         </w:numPr>
       </w:pPr>
       <w:r>
-        <w:t>Zusammenhang von verschiedenen Kriterien beim Wein</w:t>
+        <w:t>Gut</w:t>
       </w:r>
     </w:p>
     <w:p>
       <w:pPr>
         <w:pStyle w:val="Listenabsatz"/>
         <w:numPr>
-          <w:ilvl w:val="3"/>
+          <w:ilvl w:val="1"/>
           <w:numId w:val="10"/>
         </w:numPr>
       </w:pPr>
       <w:r>
-        <w:t>Zusammenhänge kurz erklären</w:t>
+        <w:t>Weinexperte/ Weinverkäufer</w:t>
       </w:r>
     </w:p>
     <w:p>
@@ -3963,19 +4086,7 @@
         </w:numPr>
       </w:pPr>
       <w:r>
-        <w:t>Informationsgewinnung</w:t>
-      </w:r>
-    </w:p>
-    <w:p>
-      <w:pPr>
-        <w:pStyle w:val="Listenabsatz"/>
-        <w:numPr>
-          <w:ilvl w:val="3"/>
-          <w:numId w:val="10"/>
-        </w:numPr>
-      </w:pPr>
-      <w:r>
-        <w:t>Kennenlernen von Weinen</w:t>
+        <w:t>Teilweise</w:t>
       </w:r>
     </w:p>
     <w:p>
@@ -3987,8 +4098,7 @@
         </w:numPr>
       </w:pPr>
       <w:r>
-        <w:lastRenderedPageBreak/>
-        <w:t>Entdeckung neuer Weine welche sie trinken möchten</w:t>
+        <w:t>Daten können unvollständig sein -&gt; und haben zu wenig Aussagekraft mit Body, Süße usw.</w:t>
       </w:r>
     </w:p>
     <w:p>
@@ -4000,7 +4110,7 @@
         </w:numPr>
       </w:pPr>
       <w:r>
-        <w:t>Weineinkäufer</w:t>
+        <w:t>Fragestellungen</w:t>
       </w:r>
     </w:p>
     <w:p>
@@ -4012,7 +4122,165 @@
         </w:numPr>
       </w:pPr>
       <w:r>
-        <w:t>Vorwissen</w:t>
+        <w:t>Gut da Dimensionen erkannt werden können</w:t>
+      </w:r>
+    </w:p>
+    <w:p>
+      <w:pPr>
+        <w:pStyle w:val="Listenabsatz"/>
+        <w:numPr>
+          <w:ilvl w:val="1"/>
+          <w:numId w:val="10"/>
+        </w:numPr>
+      </w:pPr>
+      <w:r>
+        <w:t>Herkunft der Daten erkennbar -&gt; Teilweise aber unvollständig</w:t>
+      </w:r>
+    </w:p>
+    <w:p>
+      <w:pPr>
+        <w:pStyle w:val="Listenabsatz"/>
+        <w:numPr>
+          <w:ilvl w:val="0"/>
+          <w:numId w:val="10"/>
+        </w:numPr>
+      </w:pPr>
+      <w:r>
+        <w:t>Daten Ergänzung</w:t>
+      </w:r>
+    </w:p>
+    <w:p>
+      <w:pPr>
+        <w:pStyle w:val="Listenabsatz"/>
+        <w:numPr>
+          <w:ilvl w:val="1"/>
+          <w:numId w:val="10"/>
+        </w:numPr>
+      </w:pPr>
+      <w:r>
+        <w:t xml:space="preserve">Mussten mit Geo Daten ergänzt werden für </w:t>
+      </w:r>
+      <w:r>
+        <w:t>B</w:t>
+      </w:r>
+      <w:r>
+        <w:t xml:space="preserve">aumhierarchie </w:t>
+      </w:r>
+      <w:r>
+        <w:t>da sonst kein Ursprungsknoten</w:t>
+      </w:r>
+    </w:p>
+    <w:p>
+      <w:pPr>
+        <w:pStyle w:val="Listenabsatz"/>
+        <w:numPr>
+          <w:ilvl w:val="1"/>
+          <w:numId w:val="10"/>
+        </w:numPr>
+      </w:pPr>
+      <w:r>
+        <w:t>Und wo kommen die her?</w:t>
+      </w:r>
+    </w:p>
+    <w:p>
+      <w:pPr>
+        <w:pStyle w:val="berschrift2"/>
+      </w:pPr>
+      <w:bookmarkStart w:id="6" w:name="_Toc80271660"/>
+      <w:r>
+        <w:lastRenderedPageBreak/>
+        <w:t>Technische Breitstellung der Daten</w:t>
+      </w:r>
+      <w:bookmarkEnd w:id="6"/>
+    </w:p>
+    <w:p>
+      <w:pPr>
+        <w:pStyle w:val="Listenabsatz"/>
+        <w:numPr>
+          <w:ilvl w:val="0"/>
+          <w:numId w:val="10"/>
+        </w:numPr>
+      </w:pPr>
+      <w:r>
+        <w:t>Daten Zugänglich?</w:t>
+      </w:r>
+    </w:p>
+    <w:p>
+      <w:pPr>
+        <w:pStyle w:val="Listenabsatz"/>
+        <w:numPr>
+          <w:ilvl w:val="1"/>
+          <w:numId w:val="10"/>
+        </w:numPr>
+      </w:pPr>
+      <w:r>
+        <w:t xml:space="preserve">Sind über GitHub für die verschiedenen </w:t>
+      </w:r>
+      <w:r>
+        <w:t>Darstellungen erreichbar</w:t>
+      </w:r>
+    </w:p>
+    <w:p>
+      <w:pPr>
+        <w:pStyle w:val="Listenabsatz"/>
+        <w:numPr>
+          <w:ilvl w:val="0"/>
+          <w:numId w:val="10"/>
+        </w:numPr>
+      </w:pPr>
+      <w:r>
+        <w:t>Formate</w:t>
+      </w:r>
+    </w:p>
+    <w:p>
+      <w:pPr>
+        <w:pStyle w:val="Listenabsatz"/>
+        <w:numPr>
+          <w:ilvl w:val="1"/>
+          <w:numId w:val="10"/>
+        </w:numPr>
+      </w:pPr>
+      <w:r>
+        <w:t>CSV -&gt; Für alle Daten die nicht ergänzt wurden</w:t>
+      </w:r>
+    </w:p>
+    <w:p>
+      <w:pPr>
+        <w:pStyle w:val="Listenabsatz"/>
+        <w:numPr>
+          <w:ilvl w:val="1"/>
+          <w:numId w:val="10"/>
+        </w:numPr>
+      </w:pPr>
+      <w:r>
+        <w:t xml:space="preserve">JSON -&gt; Für </w:t>
+      </w:r>
+      <w:r>
+        <w:t>alle Geo Daten</w:t>
+      </w:r>
+    </w:p>
+    <w:p>
+      <w:pPr>
+        <w:pStyle w:val="Listenabsatz"/>
+        <w:numPr>
+          <w:ilvl w:val="0"/>
+          <w:numId w:val="10"/>
+        </w:numPr>
+      </w:pPr>
+      <w:r>
+        <w:t>Besonderheiten</w:t>
+      </w:r>
+    </w:p>
+    <w:p>
+      <w:pPr>
+        <w:pStyle w:val="Listenabsatz"/>
+        <w:numPr>
+          <w:ilvl w:val="1"/>
+          <w:numId w:val="10"/>
+        </w:numPr>
+      </w:pPr>
+      <w:r>
+        <w:t>CSV</w:t>
       </w:r>
     </w:p>
     <w:p>
@@ -4024,10 +4292,19 @@
         </w:numPr>
       </w:pPr>
       <w:r>
-        <w:t xml:space="preserve">Vorhanden bis </w:t>
-      </w:r>
-      <w:r>
-        <w:t>Exzellent</w:t>
+        <w:t>0 oder nichts bedeutet dort ist nichts vorhanden</w:t>
+      </w:r>
+    </w:p>
+    <w:p>
+      <w:pPr>
+        <w:pStyle w:val="Listenabsatz"/>
+        <w:numPr>
+          <w:ilvl w:val="2"/>
+          <w:numId w:val="10"/>
+        </w:numPr>
+      </w:pPr>
+      <w:r>
+        <w:t>Trennung durch normales komma</w:t>
       </w:r>
     </w:p>
     <w:p>
@@ -4039,7 +4316,7 @@
         </w:numPr>
       </w:pPr>
       <w:r>
-        <w:t>Erkenntnisse:</w:t>
+        <w:t>JSON</w:t>
       </w:r>
     </w:p>
     <w:p>
@@ -4051,10 +4328,7 @@
         </w:numPr>
       </w:pPr>
       <w:r>
-        <w:t xml:space="preserve">Entdecken von neuen Sorten die </w:t>
-      </w:r>
-      <w:r>
-        <w:t>sein Sortiment ergänzen</w:t>
+        <w:t>Nur Name und Beziehung (Eltern – Kind) in der Datei vorhanden</w:t>
       </w:r>
     </w:p>
     <w:p>
@@ -4066,13 +4340,59 @@
         </w:numPr>
       </w:pPr>
       <w:r>
-        <w:t xml:space="preserve">Entdeckung von neuen Sorten die ggf. </w:t>
-      </w:r>
-      <w:r>
-        <w:t>Außergewöhnlich</w:t>
-      </w:r>
-      <w:r>
-        <w:t xml:space="preserve"> sind</w:t>
+        <w:t>Länder welche keine Weine Produzieren wurden außen vor gelassen</w:t>
+      </w:r>
+    </w:p>
+    <w:p>
+      <w:pPr>
+        <w:pStyle w:val="berschrift2"/>
+      </w:pPr>
+      <w:bookmarkStart w:id="7" w:name="_Toc80271661"/>
+      <w:r>
+        <w:t>Datenv</w:t>
+      </w:r>
+      <w:r>
+        <w:t>orverarbeitung</w:t>
+      </w:r>
+      <w:bookmarkEnd w:id="7"/>
+    </w:p>
+    <w:p>
+      <w:pPr>
+        <w:pStyle w:val="Listenabsatz"/>
+        <w:numPr>
+          <w:ilvl w:val="0"/>
+          <w:numId w:val="10"/>
+        </w:numPr>
+      </w:pPr>
+      <w:r>
+        <w:t>Datenverarbeitungsschritte</w:t>
+      </w:r>
+    </w:p>
+    <w:p>
+      <w:pPr>
+        <w:pStyle w:val="Listenabsatz"/>
+        <w:numPr>
+          <w:ilvl w:val="1"/>
+          <w:numId w:val="10"/>
+        </w:numPr>
+      </w:pPr>
+      <w:r>
+        <w:t>Sichten der Daten</w:t>
+      </w:r>
+      <w:r>
+        <w:t xml:space="preserve"> (Umwandeln in besser Lesbares Format -&gt; Excel)</w:t>
+      </w:r>
+    </w:p>
+    <w:p>
+      <w:pPr>
+        <w:pStyle w:val="Listenabsatz"/>
+        <w:numPr>
+          <w:ilvl w:val="1"/>
+          <w:numId w:val="10"/>
+        </w:numPr>
+      </w:pPr>
+      <w:r>
+        <w:t>Bearbeiten der Daten</w:t>
       </w:r>
     </w:p>
     <w:p>
@@ -4084,10 +4404,43 @@
         </w:numPr>
       </w:pPr>
       <w:r>
-        <w:t xml:space="preserve">Beratung der Kunden </w:t>
-      </w:r>
-      <w:r>
-        <w:t>die gewisse Vorlieben haben</w:t>
+        <w:t>Durchschnitte Bilden</w:t>
+      </w:r>
+    </w:p>
+    <w:p>
+      <w:pPr>
+        <w:pStyle w:val="Listenabsatz"/>
+        <w:numPr>
+          <w:ilvl w:val="2"/>
+          <w:numId w:val="10"/>
+        </w:numPr>
+      </w:pPr>
+      <w:r>
+        <w:t>Namen überarbeiten</w:t>
+      </w:r>
+    </w:p>
+    <w:p>
+      <w:pPr>
+        <w:pStyle w:val="Listenabsatz"/>
+        <w:numPr>
+          <w:ilvl w:val="2"/>
+          <w:numId w:val="10"/>
+        </w:numPr>
+      </w:pPr>
+      <w:r>
+        <w:t>Übersetzten</w:t>
+      </w:r>
+    </w:p>
+    <w:p>
+      <w:pPr>
+        <w:pStyle w:val="Listenabsatz"/>
+        <w:numPr>
+          <w:ilvl w:val="1"/>
+          <w:numId w:val="10"/>
+        </w:numPr>
+      </w:pPr>
+      <w:r>
+        <w:t>Rücküberführung zur CSV</w:t>
       </w:r>
     </w:p>
     <w:p>
@@ -4099,7 +4452,7 @@
         </w:numPr>
       </w:pPr>
       <w:r>
-        <w:t>Weinexperte</w:t>
+        <w:t>Daten weggelassen</w:t>
       </w:r>
     </w:p>
     <w:p>
@@ -4111,19 +4464,7 @@
         </w:numPr>
       </w:pPr>
       <w:r>
-        <w:t>Vorwissen</w:t>
-      </w:r>
-    </w:p>
-    <w:p>
-      <w:pPr>
-        <w:pStyle w:val="Listenabsatz"/>
-        <w:numPr>
-          <w:ilvl w:val="2"/>
-          <w:numId w:val="10"/>
-        </w:numPr>
-      </w:pPr>
-      <w:r>
-        <w:t>Gut bis ausgeprägt</w:t>
+        <w:t>Daten nicht mehr lesbar (eine Japanischer Wein wo nicht mehr Rückschlüsse gezogen werden könnten)</w:t>
       </w:r>
     </w:p>
     <w:p>
@@ -4135,70 +4476,8 @@
         </w:numPr>
       </w:pPr>
       <w:r>
-        <w:t>Erkenntnisse:</w:t>
-      </w:r>
-    </w:p>
-    <w:p>
-      <w:pPr>
-        <w:pStyle w:val="Listenabsatz"/>
-        <w:numPr>
-          <w:ilvl w:val="2"/>
-          <w:numId w:val="10"/>
-        </w:numPr>
-      </w:pPr>
-      <w:r>
-        <w:t>Entdecken von neuen Sorten die seinem Geschmack entsprechen</w:t>
-      </w:r>
-    </w:p>
-    <w:p>
-      <w:pPr>
-        <w:pStyle w:val="Listenabsatz"/>
-        <w:numPr>
-          <w:ilvl w:val="2"/>
-          <w:numId w:val="10"/>
-        </w:numPr>
-      </w:pPr>
-      <w:r>
-        <w:t>Bessere Einschätzung seiner bisherigen Weine</w:t>
-      </w:r>
-    </w:p>
-    <w:p>
-      <w:r>
-        <w:t xml:space="preserve">Für die verschiedene </w:t>
-      </w:r>
-      <w:r>
-        <w:t>Visualisierungstechniken</w:t>
-      </w:r>
-      <w:r>
-        <w:t xml:space="preserve"> gibt es drei verschiedene Zielgruppen, welche potenziell an diese</w:t>
-      </w:r>
-      <w:r>
-        <w:t xml:space="preserve">n einen Mehrwert finden könnte. Diese Zielgruppen sind: </w:t>
-      </w:r>
-      <w:r>
-        <w:t>-</w:t>
-      </w:r>
-      <w:r>
-        <w:tab/>
-        <w:t>Weininteressierte</w:t>
-      </w:r>
-      <w:r>
-        <w:t>, Weineinkäufer</w:t>
-      </w:r>
-      <w:r>
-        <w:t xml:space="preserve"> (-verkäufer) und der Weinexperte. Auf diese wird nachfolgend nun eingegangen.</w:t>
-      </w:r>
-    </w:p>
-    <w:p/>
-    <w:p>
-      <w:pPr>
-        <w:pStyle w:val="berschrift2"/>
-      </w:pPr>
-      <w:bookmarkStart w:id="4" w:name="_Toc80271658"/>
-      <w:r>
-        <w:t>Überblick und Beiträge</w:t>
-      </w:r>
-      <w:bookmarkEnd w:id="4"/>
+        <w:t>Nichts Werte</w:t>
+      </w:r>
     </w:p>
     <w:p>
       <w:pPr>
@@ -4209,7 +4488,7 @@
         </w:numPr>
       </w:pPr>
       <w:r>
-        <w:t>Erklären welche Daten verwendet wurden</w:t>
+        <w:t>Durschnitte</w:t>
       </w:r>
     </w:p>
     <w:p>
@@ -4221,10 +4500,37 @@
         </w:numPr>
       </w:pPr>
       <w:r>
-        <w:t>Ober</w:t>
-      </w:r>
-      <w:r>
-        <w:t>kategorien kurz erklären</w:t>
+        <w:t xml:space="preserve">Gebildet über die </w:t>
+      </w:r>
+      <w:r>
+        <w:t>Trinktemperatur</w:t>
+      </w:r>
+      <w:r>
+        <w:t>, Alkoholgehalt</w:t>
+      </w:r>
+    </w:p>
+    <w:p>
+      <w:pPr>
+        <w:pStyle w:val="Listenabsatz"/>
+        <w:numPr>
+          <w:ilvl w:val="1"/>
+          <w:numId w:val="10"/>
+        </w:numPr>
+      </w:pPr>
+      <w:r>
+        <w:t>Daten konnten ansonsten nicht eingelesen werden</w:t>
+      </w:r>
+    </w:p>
+    <w:p>
+      <w:pPr>
+        <w:pStyle w:val="Listenabsatz"/>
+        <w:numPr>
+          <w:ilvl w:val="1"/>
+          <w:numId w:val="10"/>
+        </w:numPr>
+      </w:pPr>
+      <w:r>
+        <w:t>Außerdem lag der unterschied durchschnittlich nicht bei mehr als 2 Gard</w:t>
       </w:r>
     </w:p>
     <w:p>
@@ -4236,8 +4542,33 @@
         </w:numPr>
       </w:pPr>
       <w:r>
-        <w:t>Visualisierungstechniken erklären</w:t>
-      </w:r>
+        <w:t>Aussagekräftiger?</w:t>
+      </w:r>
+    </w:p>
+    <w:p>
+      <w:pPr>
+        <w:pStyle w:val="Listenabsatz"/>
+        <w:numPr>
+          <w:ilvl w:val="1"/>
+          <w:numId w:val="10"/>
+        </w:numPr>
+      </w:pPr>
+      <w:r>
+        <w:t>So hat man noch Toleranz beim der Temperatur und Alkohol ohne das sich die anderen Werte ändern müssten</w:t>
+      </w:r>
+      <w:r>
+        <w:t xml:space="preserve"> (Body, Süße usw.)</w:t>
+      </w:r>
+    </w:p>
+    <w:p>
+      <w:pPr>
+        <w:pStyle w:val="berschrift1"/>
+      </w:pPr>
+      <w:bookmarkStart w:id="8" w:name="_Toc80271662"/>
+      <w:r>
+        <w:t>Visualisierung</w:t>
+      </w:r>
+      <w:bookmarkEnd w:id="8"/>
     </w:p>
     <w:p>
       <w:pPr>
@@ -4248,7 +4579,45 @@
         </w:numPr>
       </w:pPr>
       <w:r>
-        <w:t>Beiträge</w:t>
+        <w:t>Analyse kann erst gemacht werden, wenn Visualisierungen fertig sind</w:t>
+      </w:r>
+    </w:p>
+    <w:p/>
+    <w:p>
+      <w:pPr>
+        <w:pStyle w:val="berschrift2"/>
+      </w:pPr>
+      <w:bookmarkStart w:id="9" w:name="_Toc80271663"/>
+      <w:r>
+        <w:t xml:space="preserve">Analyse der </w:t>
+      </w:r>
+      <w:r>
+        <w:t>Anwendungsaufgaben</w:t>
+      </w:r>
+      <w:bookmarkEnd w:id="9"/>
+    </w:p>
+    <w:p>
+      <w:pPr>
+        <w:pStyle w:val="Listenabsatz"/>
+        <w:numPr>
+          <w:ilvl w:val="0"/>
+          <w:numId w:val="10"/>
+        </w:numPr>
+      </w:pPr>
+      <w:r>
+        <w:t>Analyse kann erst gemacht werden, wenn Visualisierungen fertig sind</w:t>
+      </w:r>
+    </w:p>
+    <w:p>
+      <w:pPr>
+        <w:pStyle w:val="Listenabsatz"/>
+        <w:numPr>
+          <w:ilvl w:val="0"/>
+          <w:numId w:val="10"/>
+        </w:numPr>
+      </w:pPr>
+      <w:r>
+        <w:t>Anwendungsaufgaben</w:t>
       </w:r>
     </w:p>
     <w:p>
@@ -4260,36 +4629,8 @@
         </w:numPr>
       </w:pPr>
       <w:r>
-        <w:t>Mehrwert der Techniken für die Darstellung der Daten</w:t>
-      </w:r>
-    </w:p>
-    <w:p>
-      <w:pPr>
-        <w:pStyle w:val="Listenabsatz"/>
-        <w:numPr>
-          <w:ilvl w:val="2"/>
-          <w:numId w:val="10"/>
-        </w:numPr>
-      </w:pPr>
-      <w:proofErr w:type="spellStart"/>
-      <w:r>
-        <w:t>Sacatterplott</w:t>
-      </w:r>
-      <w:proofErr w:type="spellEnd"/>
-      <w:r>
-        <w:t xml:space="preserve"> -&gt; Gegenüberstellung von Dimensionen</w:t>
-      </w:r>
-    </w:p>
-    <w:p/>
-    <w:p>
-      <w:pPr>
-        <w:pStyle w:val="berschrift1"/>
-      </w:pPr>
-      <w:bookmarkStart w:id="5" w:name="_Toc80271659"/>
-      <w:r>
-        <w:t>Daten</w:t>
-      </w:r>
-      <w:bookmarkEnd w:id="5"/>
+        <w:t>Wie helfen die Darstellungen die genannten Problemstellungen zu beantworten?</w:t>
+      </w:r>
     </w:p>
     <w:p>
       <w:pPr>
@@ -4300,8 +4641,32 @@
         </w:numPr>
       </w:pPr>
       <w:r>
-        <w:t>Beschreibung der gegebenen Daten</w:t>
-      </w:r>
+        <w:t>Mentale Modelle</w:t>
+      </w:r>
+    </w:p>
+    <w:p>
+      <w:pPr>
+        <w:pStyle w:val="Listenabsatz"/>
+        <w:numPr>
+          <w:ilvl w:val="1"/>
+          <w:numId w:val="10"/>
+        </w:numPr>
+      </w:pPr>
+      <w:r>
+        <w:t>Welche Visualisieren eigenen sich um das alles zu kombinieren von Wissen und den Modellen (intuitiv erkennbar)</w:t>
+      </w:r>
+    </w:p>
+    <w:p/>
+    <w:p>
+      <w:pPr>
+        <w:pStyle w:val="berschrift2"/>
+      </w:pPr>
+      <w:bookmarkStart w:id="10" w:name="_Toc80271664"/>
+      <w:r>
+        <w:lastRenderedPageBreak/>
+        <w:t>Anforderungen an die Visualisierungen</w:t>
+      </w:r>
+      <w:bookmarkEnd w:id="10"/>
     </w:p>
     <w:p>
       <w:pPr>
@@ -4312,7 +4677,141 @@
         </w:numPr>
       </w:pPr>
       <w:r>
-        <w:t>Eignung der Daten für die Zielgruppen</w:t>
+        <w:t>Analyse kann erst gemacht werden, wenn Visualisierungen fertig sind</w:t>
+      </w:r>
+    </w:p>
+    <w:p/>
+    <w:p>
+      <w:pPr>
+        <w:pStyle w:val="berschrift2"/>
+      </w:pPr>
+      <w:bookmarkStart w:id="11" w:name="_Toc80271665"/>
+      <w:r>
+        <w:t>Präsentation der Visualisierung</w:t>
+      </w:r>
+      <w:bookmarkEnd w:id="11"/>
+    </w:p>
+    <w:p>
+      <w:pPr>
+        <w:pStyle w:val="Listenabsatz"/>
+        <w:numPr>
+          <w:ilvl w:val="0"/>
+          <w:numId w:val="10"/>
+        </w:numPr>
+      </w:pPr>
+      <w:r>
+        <w:t>Analyse kann erst gemacht werden, wenn Visualisierungen fertig sind</w:t>
+      </w:r>
+    </w:p>
+    <w:p>
+      <w:pPr>
+        <w:pStyle w:val="Listenabsatz"/>
+        <w:numPr>
+          <w:ilvl w:val="0"/>
+          <w:numId w:val="10"/>
+        </w:numPr>
+      </w:pPr>
+      <w:r>
+        <w:t>Vorstellen, Interaktivität, Designentschiedungen begründen Diskutieren wieso nicht anderen Techniken verwenden worden sind</w:t>
+      </w:r>
+    </w:p>
+    <w:p>
+      <w:pPr>
+        <w:jc w:val="both"/>
+      </w:pPr>
+    </w:p>
+    <w:p>
+      <w:pPr>
+        <w:pStyle w:val="berschrift3"/>
+      </w:pPr>
+      <w:bookmarkStart w:id="12" w:name="_Toc80271666"/>
+      <w:r>
+        <w:t>Visualisierung Eins</w:t>
+      </w:r>
+      <w:bookmarkEnd w:id="12"/>
+    </w:p>
+    <w:p>
+      <w:pPr>
+        <w:pStyle w:val="Listenabsatz"/>
+        <w:numPr>
+          <w:ilvl w:val="0"/>
+          <w:numId w:val="10"/>
+        </w:numPr>
+      </w:pPr>
+      <w:r>
+        <w:t>Wird ein Scatterplot</w:t>
+      </w:r>
+    </w:p>
+    <w:p/>
+    <w:p>
+      <w:pPr>
+        <w:pStyle w:val="berschrift3"/>
+      </w:pPr>
+      <w:bookmarkStart w:id="13" w:name="_Toc80271667"/>
+      <w:r>
+        <w:t>Visualisierung Zwei</w:t>
+      </w:r>
+      <w:bookmarkEnd w:id="13"/>
+    </w:p>
+    <w:p>
+      <w:pPr>
+        <w:pStyle w:val="Listenabsatz"/>
+        <w:numPr>
+          <w:ilvl w:val="0"/>
+          <w:numId w:val="10"/>
+        </w:numPr>
+      </w:pPr>
+      <w:r>
+        <w:t>Wird Parallele Koordinaten</w:t>
+      </w:r>
+    </w:p>
+    <w:p/>
+    <w:p>
+      <w:pPr>
+        <w:pStyle w:val="berschrift3"/>
+      </w:pPr>
+      <w:bookmarkStart w:id="14" w:name="_Toc80271668"/>
+      <w:r>
+        <w:t>Visualisierung Drei</w:t>
+      </w:r>
+      <w:bookmarkEnd w:id="14"/>
+    </w:p>
+    <w:p>
+      <w:pPr>
+        <w:pStyle w:val="Listenabsatz"/>
+        <w:numPr>
+          <w:ilvl w:val="0"/>
+          <w:numId w:val="10"/>
+        </w:numPr>
+      </w:pPr>
+      <w:r>
+        <w:t>Wird eine Baumhierarchie</w:t>
+      </w:r>
+    </w:p>
+    <w:p/>
+    <w:p>
+      <w:pPr>
+        <w:pStyle w:val="berschrift2"/>
+      </w:pPr>
+      <w:bookmarkStart w:id="15" w:name="_Toc80271669"/>
+      <w:r>
+        <w:t>Interaktion</w:t>
+      </w:r>
+      <w:bookmarkEnd w:id="15"/>
+    </w:p>
+    <w:p>
+      <w:pPr>
+        <w:pStyle w:val="Listenabsatz"/>
+        <w:numPr>
+          <w:ilvl w:val="0"/>
+          <w:numId w:val="10"/>
+        </w:numPr>
+      </w:pPr>
+      <w:r>
+        <w:t xml:space="preserve">Scatterplot und </w:t>
+      </w:r>
+      <w:r>
+        <w:t>Parallele Koordinaten</w:t>
       </w:r>
     </w:p>
     <w:p>
@@ -4324,19 +4823,22 @@
         </w:numPr>
       </w:pPr>
       <w:r>
-        <w:t>Weintressierte</w:t>
+        <w:t xml:space="preserve">Buttons zum </w:t>
+      </w:r>
+      <w:r>
+        <w:t>verändern/ verschieben der Dimensionen</w:t>
       </w:r>
     </w:p>
     <w:p>
       <w:pPr>
         <w:pStyle w:val="Listenabsatz"/>
         <w:numPr>
-          <w:ilvl w:val="2"/>
+          <w:ilvl w:val="0"/>
           <w:numId w:val="10"/>
         </w:numPr>
       </w:pPr>
       <w:r>
-        <w:t>Gut</w:t>
+        <w:t>Baumhierarchie</w:t>
       </w:r>
     </w:p>
     <w:p>
@@ -4348,31 +4850,7 @@
         </w:numPr>
       </w:pPr>
       <w:r>
-        <w:t>Weinexperte/ Weinverkäufer</w:t>
-      </w:r>
-    </w:p>
-    <w:p>
-      <w:pPr>
-        <w:pStyle w:val="Listenabsatz"/>
-        <w:numPr>
-          <w:ilvl w:val="2"/>
-          <w:numId w:val="10"/>
-        </w:numPr>
-      </w:pPr>
-      <w:r>
-        <w:t>Teilweise</w:t>
-      </w:r>
-    </w:p>
-    <w:p>
-      <w:pPr>
-        <w:pStyle w:val="Listenabsatz"/>
-        <w:numPr>
-          <w:ilvl w:val="2"/>
-          <w:numId w:val="10"/>
-        </w:numPr>
-      </w:pPr>
-      <w:r>
-        <w:t>Daten können unvollständig sein -&gt; und haben zu wenig Aussagekraft mit Body, Süße usw.</w:t>
+        <w:t>Keine nur anschauen</w:t>
       </w:r>
     </w:p>
     <w:p>
@@ -4384,7 +4862,60 @@
         </w:numPr>
       </w:pPr>
       <w:r>
-        <w:t>Fragestellungen</w:t>
+        <w:t>Zweck der Interaktion</w:t>
+      </w:r>
+    </w:p>
+    <w:p>
+      <w:pPr>
+        <w:pStyle w:val="Listenabsatz"/>
+        <w:numPr>
+          <w:ilvl w:val="0"/>
+          <w:numId w:val="10"/>
+        </w:numPr>
+      </w:pPr>
+      <w:r>
+        <w:t>Warum wurden andere Interaktionen umgesetzt und nicht andere?</w:t>
+      </w:r>
+    </w:p>
+    <w:p>
+      <w:pPr>
+        <w:pStyle w:val="Listenabsatz"/>
+        <w:numPr>
+          <w:ilvl w:val="0"/>
+          <w:numId w:val="10"/>
+        </w:numPr>
+      </w:pPr>
+      <w:r>
+        <w:t>Begründung Interaktion zwischen denen nicht mit dabei</w:t>
+      </w:r>
+    </w:p>
+    <w:p/>
+    <w:p>
+      <w:pPr>
+        <w:pStyle w:val="berschrift1"/>
+      </w:pPr>
+      <w:bookmarkStart w:id="16" w:name="_Toc80271670"/>
+      <w:r>
+        <w:t>Implementierung</w:t>
+      </w:r>
+      <w:bookmarkEnd w:id="16"/>
+    </w:p>
+    <w:p>
+      <w:pPr>
+        <w:pStyle w:val="Listenabsatz"/>
+        <w:numPr>
+          <w:ilvl w:val="0"/>
+          <w:numId w:val="10"/>
+        </w:numPr>
+      </w:pPr>
+      <w:r>
+        <w:t xml:space="preserve">Kann erst eingeschätzt </w:t>
+      </w:r>
+      <w:r>
+        <w:t>werden,</w:t>
+      </w:r>
+      <w:r>
+        <w:t xml:space="preserve"> nachdem es fertig gestellt worden ist</w:t>
       </w:r>
     </w:p>
     <w:p>
@@ -4396,19 +4927,13 @@
         </w:numPr>
       </w:pPr>
       <w:r>
-        <w:t>Gut da Dimensionen erkannt werden können</w:t>
-      </w:r>
-    </w:p>
-    <w:p>
-      <w:pPr>
-        <w:pStyle w:val="Listenabsatz"/>
-        <w:numPr>
-          <w:ilvl w:val="1"/>
-          <w:numId w:val="10"/>
-        </w:numPr>
-      </w:pPr>
-      <w:r>
-        <w:t>Herkunft der Daten erkennbar -&gt; Teilweise aber unvollständig</w:t>
+        <w:t xml:space="preserve">Aktuell hoher </w:t>
+      </w:r>
+      <w:r>
+        <w:t>Aufwand</w:t>
+      </w:r>
+      <w:r>
+        <w:t xml:space="preserve"> und nur Baumhierarchie konnte sehr einfach aus Übung übernommen werden</w:t>
       </w:r>
     </w:p>
     <w:p>
@@ -4420,59 +4945,8 @@
         </w:numPr>
       </w:pPr>
       <w:r>
-        <w:t>Daten Ergänzung</w:t>
-      </w:r>
-    </w:p>
-    <w:p>
-      <w:pPr>
-        <w:pStyle w:val="Listenabsatz"/>
-        <w:numPr>
-          <w:ilvl w:val="1"/>
-          <w:numId w:val="10"/>
-        </w:numPr>
-      </w:pPr>
-      <w:r>
-        <w:t xml:space="preserve">Mussten mit </w:t>
-      </w:r>
-      <w:proofErr w:type="spellStart"/>
-      <w:r>
-        <w:t>Geo</w:t>
-      </w:r>
-      <w:proofErr w:type="spellEnd"/>
-      <w:r>
-        <w:t xml:space="preserve"> Daten ergänzt werden für </w:t>
-      </w:r>
-      <w:r>
-        <w:t>B</w:t>
-      </w:r>
-      <w:r>
-        <w:t xml:space="preserve">aumhierarchie </w:t>
-      </w:r>
-      <w:r>
-        <w:t>da sonst kein Ursprungsknoten</w:t>
-      </w:r>
-    </w:p>
-    <w:p>
-      <w:pPr>
-        <w:pStyle w:val="Listenabsatz"/>
-        <w:numPr>
-          <w:ilvl w:val="1"/>
-          <w:numId w:val="10"/>
-        </w:numPr>
-      </w:pPr>
-      <w:r>
-        <w:t>Und wo kommen die her?</w:t>
-      </w:r>
-    </w:p>
-    <w:p>
-      <w:pPr>
-        <w:pStyle w:val="berschrift2"/>
-      </w:pPr>
-      <w:bookmarkStart w:id="6" w:name="_Toc80271660"/>
-      <w:r>
-        <w:t>Technische Breitstellung der Daten</w:t>
-      </w:r>
-      <w:bookmarkEnd w:id="6"/>
+        <w:t>Gliederung des ELM Codes</w:t>
+      </w:r>
     </w:p>
     <w:p>
       <w:pPr>
@@ -4483,23 +4957,7 @@
         </w:numPr>
       </w:pPr>
       <w:r>
-        <w:lastRenderedPageBreak/>
-        <w:t>Daten Zugänglich?</w:t>
-      </w:r>
-    </w:p>
-    <w:p>
-      <w:pPr>
-        <w:pStyle w:val="Listenabsatz"/>
-        <w:numPr>
-          <w:ilvl w:val="1"/>
-          <w:numId w:val="10"/>
-        </w:numPr>
-      </w:pPr>
-      <w:r>
-        <w:t xml:space="preserve">Sind über GitHub für die verschiedenen </w:t>
-      </w:r>
-      <w:r>
-        <w:t>Darstellungen erreichbar</w:t>
+        <w:t>Übungsadaption</w:t>
       </w:r>
     </w:p>
     <w:p>
@@ -4511,42 +4969,7 @@
         </w:numPr>
       </w:pPr>
       <w:r>
-        <w:t>Formate</w:t>
-      </w:r>
-    </w:p>
-    <w:p>
-      <w:pPr>
-        <w:pStyle w:val="Listenabsatz"/>
-        <w:numPr>
-          <w:ilvl w:val="1"/>
-          <w:numId w:val="10"/>
-        </w:numPr>
-      </w:pPr>
-      <w:r>
-        <w:t>CSV -&gt; Für alle Daten die nicht ergänzt wurden</w:t>
-      </w:r>
-    </w:p>
-    <w:p>
-      <w:pPr>
-        <w:pStyle w:val="Listenabsatz"/>
-        <w:numPr>
-          <w:ilvl w:val="1"/>
-          <w:numId w:val="10"/>
-        </w:numPr>
-      </w:pPr>
-      <w:r>
-        <w:t xml:space="preserve">JSON -&gt; Für </w:t>
-      </w:r>
-      <w:r>
-        <w:t xml:space="preserve">alle </w:t>
-      </w:r>
-      <w:proofErr w:type="spellStart"/>
-      <w:r>
-        <w:t>Geo</w:t>
-      </w:r>
-      <w:proofErr w:type="spellEnd"/>
-      <w:r>
-        <w:t xml:space="preserve"> Daten</w:t>
+        <w:t>Datenstruktur Modells bei den verschiedenen Interaktionen</w:t>
       </w:r>
     </w:p>
     <w:p>
@@ -4558,98 +4981,29 @@
         </w:numPr>
       </w:pPr>
       <w:r>
-        <w:t>Besonderheiten</w:t>
-      </w:r>
-    </w:p>
-    <w:p>
-      <w:pPr>
-        <w:pStyle w:val="Listenabsatz"/>
-        <w:numPr>
-          <w:ilvl w:val="1"/>
-          <w:numId w:val="10"/>
-        </w:numPr>
-      </w:pPr>
-      <w:r>
-        <w:t>CSV</w:t>
-      </w:r>
-    </w:p>
-    <w:p>
-      <w:pPr>
-        <w:pStyle w:val="Listenabsatz"/>
-        <w:numPr>
-          <w:ilvl w:val="2"/>
-          <w:numId w:val="10"/>
-        </w:numPr>
-      </w:pPr>
-      <w:r>
-        <w:t>0 oder nichts bedeutet dort ist nichts vorhanden</w:t>
-      </w:r>
-    </w:p>
-    <w:p>
-      <w:pPr>
-        <w:pStyle w:val="Listenabsatz"/>
-        <w:numPr>
-          <w:ilvl w:val="2"/>
-          <w:numId w:val="10"/>
-        </w:numPr>
-      </w:pPr>
-      <w:r>
-        <w:t xml:space="preserve">Trennung durch normales </w:t>
-      </w:r>
-      <w:proofErr w:type="spellStart"/>
-      <w:r>
-        <w:t>komma</w:t>
-      </w:r>
-      <w:proofErr w:type="spellEnd"/>
-    </w:p>
-    <w:p>
-      <w:pPr>
-        <w:pStyle w:val="Listenabsatz"/>
-        <w:numPr>
-          <w:ilvl w:val="1"/>
-          <w:numId w:val="10"/>
-        </w:numPr>
-      </w:pPr>
-      <w:r>
-        <w:t>JSON</w:t>
-      </w:r>
-    </w:p>
-    <w:p>
-      <w:pPr>
-        <w:pStyle w:val="Listenabsatz"/>
-        <w:numPr>
-          <w:ilvl w:val="2"/>
-          <w:numId w:val="10"/>
-        </w:numPr>
-      </w:pPr>
-      <w:r>
-        <w:t>Nur Name und Beziehung (Eltern – Kind) in der Datei vorhanden</w:t>
-      </w:r>
-    </w:p>
-    <w:p>
-      <w:pPr>
-        <w:pStyle w:val="Listenabsatz"/>
-        <w:numPr>
-          <w:ilvl w:val="2"/>
-          <w:numId w:val="10"/>
-        </w:numPr>
-      </w:pPr>
-      <w:r>
-        <w:t>Länder welche keine Weine Produzieren wurden außen vor gelassen</w:t>
-      </w:r>
-    </w:p>
-    <w:p>
-      <w:pPr>
-        <w:pStyle w:val="berschrift2"/>
-      </w:pPr>
-      <w:bookmarkStart w:id="7" w:name="_Toc80271661"/>
-      <w:r>
-        <w:t>Datenv</w:t>
-      </w:r>
-      <w:r>
-        <w:t>orverarbeitung</w:t>
-      </w:r>
-      <w:bookmarkEnd w:id="7"/>
+        <w:t>Bei uns in einem Record gespeichert im Main und dann im Update wird auf einen record zugegriffen</w:t>
+      </w:r>
+    </w:p>
+    <w:p/>
+    <w:p>
+      <w:pPr>
+        <w:pStyle w:val="berschrift1"/>
+      </w:pPr>
+      <w:bookmarkStart w:id="17" w:name="_Toc80271671"/>
+      <w:r>
+        <w:lastRenderedPageBreak/>
+        <w:t>Anwe</w:t>
+      </w:r>
+      <w:r>
+        <w:t>n</w:t>
+      </w:r>
+      <w:r>
+        <w:t>dungs</w:t>
+      </w:r>
+      <w:r>
+        <w:t>fälle</w:t>
+      </w:r>
+      <w:bookmarkEnd w:id="17"/>
     </w:p>
     <w:p>
       <w:pPr>
@@ -4660,82 +5014,7 @@
         </w:numPr>
       </w:pPr>
       <w:r>
-        <w:t>Datenverarbeitungsschritte</w:t>
-      </w:r>
-    </w:p>
-    <w:p>
-      <w:pPr>
-        <w:pStyle w:val="Listenabsatz"/>
-        <w:numPr>
-          <w:ilvl w:val="1"/>
-          <w:numId w:val="10"/>
-        </w:numPr>
-      </w:pPr>
-      <w:r>
-        <w:t>Sichten der Daten</w:t>
-      </w:r>
-      <w:r>
-        <w:t xml:space="preserve"> (Umwandeln in besser Lesbares Format -&gt; Excel)</w:t>
-      </w:r>
-    </w:p>
-    <w:p>
-      <w:pPr>
-        <w:pStyle w:val="Listenabsatz"/>
-        <w:numPr>
-          <w:ilvl w:val="1"/>
-          <w:numId w:val="10"/>
-        </w:numPr>
-      </w:pPr>
-      <w:r>
-        <w:t>Bearbeiten der Daten</w:t>
-      </w:r>
-    </w:p>
-    <w:p>
-      <w:pPr>
-        <w:pStyle w:val="Listenabsatz"/>
-        <w:numPr>
-          <w:ilvl w:val="2"/>
-          <w:numId w:val="10"/>
-        </w:numPr>
-      </w:pPr>
-      <w:r>
-        <w:t>Durchschnitte Bilden</w:t>
-      </w:r>
-    </w:p>
-    <w:p>
-      <w:pPr>
-        <w:pStyle w:val="Listenabsatz"/>
-        <w:numPr>
-          <w:ilvl w:val="2"/>
-          <w:numId w:val="10"/>
-        </w:numPr>
-      </w:pPr>
-      <w:r>
-        <w:t>Namen überarbeiten</w:t>
-      </w:r>
-    </w:p>
-    <w:p>
-      <w:pPr>
-        <w:pStyle w:val="Listenabsatz"/>
-        <w:numPr>
-          <w:ilvl w:val="2"/>
-          <w:numId w:val="10"/>
-        </w:numPr>
-      </w:pPr>
-      <w:r>
-        <w:t>Übersetzten</w:t>
-      </w:r>
-    </w:p>
-    <w:p>
-      <w:pPr>
-        <w:pStyle w:val="Listenabsatz"/>
-        <w:numPr>
-          <w:ilvl w:val="1"/>
-          <w:numId w:val="10"/>
-        </w:numPr>
-      </w:pPr>
-      <w:r>
-        <w:t>Rücküberführung zur CSV</w:t>
+        <w:t>Erst nach Fertigstellung der Visualisierungen möglich</w:t>
       </w:r>
     </w:p>
     <w:p>
@@ -4747,621 +5026,7 @@
         </w:numPr>
       </w:pPr>
       <w:r>
-        <w:t>Daten weggelassen</w:t>
-      </w:r>
-    </w:p>
-    <w:p>
-      <w:pPr>
-        <w:pStyle w:val="Listenabsatz"/>
-        <w:numPr>
-          <w:ilvl w:val="1"/>
-          <w:numId w:val="10"/>
-        </w:numPr>
-      </w:pPr>
-      <w:r>
-        <w:t>Daten nicht mehr lesbar (eine Japanischer Wein wo nicht mehr Rückschlüsse gezogen werden könnten)</w:t>
-      </w:r>
-    </w:p>
-    <w:p>
-      <w:pPr>
-        <w:pStyle w:val="Listenabsatz"/>
-        <w:numPr>
-          <w:ilvl w:val="1"/>
-          <w:numId w:val="10"/>
-        </w:numPr>
-      </w:pPr>
-      <w:r>
-        <w:t>Nichts Werte</w:t>
-      </w:r>
-    </w:p>
-    <w:p>
-      <w:pPr>
-        <w:pStyle w:val="Listenabsatz"/>
-        <w:numPr>
-          <w:ilvl w:val="0"/>
-          <w:numId w:val="10"/>
-        </w:numPr>
-      </w:pPr>
-      <w:r>
-        <w:t>Durschnitte</w:t>
-      </w:r>
-    </w:p>
-    <w:p>
-      <w:pPr>
-        <w:pStyle w:val="Listenabsatz"/>
-        <w:numPr>
-          <w:ilvl w:val="1"/>
-          <w:numId w:val="10"/>
-        </w:numPr>
-      </w:pPr>
-      <w:r>
-        <w:t xml:space="preserve">Gebildet über die </w:t>
-      </w:r>
-      <w:r>
-        <w:t>Trinktemperatur</w:t>
-      </w:r>
-      <w:r>
-        <w:t>, Alkoholgehalt</w:t>
-      </w:r>
-    </w:p>
-    <w:p>
-      <w:pPr>
-        <w:pStyle w:val="Listenabsatz"/>
-        <w:numPr>
-          <w:ilvl w:val="1"/>
-          <w:numId w:val="10"/>
-        </w:numPr>
-      </w:pPr>
-      <w:r>
-        <w:t>Daten konnten ansonsten nicht eingelesen werden</w:t>
-      </w:r>
-    </w:p>
-    <w:p>
-      <w:pPr>
-        <w:pStyle w:val="Listenabsatz"/>
-        <w:numPr>
-          <w:ilvl w:val="1"/>
-          <w:numId w:val="10"/>
-        </w:numPr>
-      </w:pPr>
-      <w:r>
-        <w:t>Außerdem lag der unterschied durchschnittlich nicht bei mehr als 2 Gard</w:t>
-      </w:r>
-    </w:p>
-    <w:p>
-      <w:pPr>
-        <w:pStyle w:val="Listenabsatz"/>
-        <w:numPr>
-          <w:ilvl w:val="0"/>
-          <w:numId w:val="10"/>
-        </w:numPr>
-      </w:pPr>
-      <w:r>
-        <w:t>Aussagekräftiger?</w:t>
-      </w:r>
-    </w:p>
-    <w:p>
-      <w:pPr>
-        <w:pStyle w:val="Listenabsatz"/>
-        <w:numPr>
-          <w:ilvl w:val="1"/>
-          <w:numId w:val="10"/>
-        </w:numPr>
-      </w:pPr>
-      <w:r>
-        <w:t xml:space="preserve">So hat man noch Toleranz beim der Temperatur und Alkohol ohne </w:t>
-      </w:r>
-      <w:proofErr w:type="spellStart"/>
-      <w:r>
-        <w:t>das</w:t>
-      </w:r>
-      <w:proofErr w:type="spellEnd"/>
-      <w:r>
-        <w:t xml:space="preserve"> sich die anderen Werte ändern müssten</w:t>
-      </w:r>
-      <w:r>
-        <w:t xml:space="preserve"> (Body, Süße usw.)</w:t>
-      </w:r>
-    </w:p>
-    <w:p>
-      <w:pPr>
-        <w:pStyle w:val="berschrift1"/>
-      </w:pPr>
-      <w:bookmarkStart w:id="8" w:name="_Toc80271662"/>
-      <w:r>
-        <w:t>Visualisierung</w:t>
-      </w:r>
-      <w:bookmarkEnd w:id="8"/>
-    </w:p>
-    <w:p>
-      <w:pPr>
-        <w:pStyle w:val="Listenabsatz"/>
-        <w:numPr>
-          <w:ilvl w:val="0"/>
-          <w:numId w:val="10"/>
-        </w:numPr>
-      </w:pPr>
-      <w:r>
-        <w:t>Analyse kann erst gemacht werden, wenn Visualisierungen fertig sind</w:t>
-      </w:r>
-    </w:p>
-    <w:p/>
-    <w:p>
-      <w:pPr>
-        <w:pStyle w:val="berschrift2"/>
-      </w:pPr>
-      <w:bookmarkStart w:id="9" w:name="_Toc80271663"/>
-      <w:r>
-        <w:t xml:space="preserve">Analyse der </w:t>
-      </w:r>
-      <w:r>
-        <w:t>Anwendungsaufgaben</w:t>
-      </w:r>
-      <w:bookmarkEnd w:id="9"/>
-    </w:p>
-    <w:p>
-      <w:pPr>
-        <w:pStyle w:val="Listenabsatz"/>
-        <w:numPr>
-          <w:ilvl w:val="0"/>
-          <w:numId w:val="10"/>
-        </w:numPr>
-      </w:pPr>
-      <w:r>
-        <w:t>Analyse kann erst gemacht werden, wenn Visualisierungen fertig sind</w:t>
-      </w:r>
-    </w:p>
-    <w:p>
-      <w:pPr>
-        <w:pStyle w:val="Listenabsatz"/>
-        <w:numPr>
-          <w:ilvl w:val="0"/>
-          <w:numId w:val="10"/>
-        </w:numPr>
-      </w:pPr>
-      <w:r>
-        <w:t>Anwendungsaufgaben</w:t>
-      </w:r>
-    </w:p>
-    <w:p>
-      <w:pPr>
-        <w:pStyle w:val="Listenabsatz"/>
-        <w:numPr>
-          <w:ilvl w:val="1"/>
-          <w:numId w:val="10"/>
-        </w:numPr>
-      </w:pPr>
-      <w:r>
-        <w:t>Wie helfen die Darstellungen die genannten Problemstellungen zu beantworten?</w:t>
-      </w:r>
-    </w:p>
-    <w:p>
-      <w:pPr>
-        <w:pStyle w:val="Listenabsatz"/>
-        <w:numPr>
-          <w:ilvl w:val="0"/>
-          <w:numId w:val="10"/>
-        </w:numPr>
-      </w:pPr>
-      <w:r>
-        <w:t>Mentale Modelle</w:t>
-      </w:r>
-    </w:p>
-    <w:p>
-      <w:pPr>
-        <w:pStyle w:val="Listenabsatz"/>
-        <w:numPr>
-          <w:ilvl w:val="1"/>
-          <w:numId w:val="10"/>
-        </w:numPr>
-      </w:pPr>
-      <w:r>
-        <w:t>Welche Visualisieren eigenen sich um das alles zu kombinieren von Wissen und den Modellen (intuitiv erkennbar)</w:t>
-      </w:r>
-    </w:p>
-    <w:p/>
-    <w:p>
-      <w:pPr>
-        <w:pStyle w:val="berschrift2"/>
-      </w:pPr>
-      <w:bookmarkStart w:id="10" w:name="_Toc80271664"/>
-      <w:r>
-        <w:t>Anforderungen an die Visualisierungen</w:t>
-      </w:r>
-      <w:bookmarkEnd w:id="10"/>
-    </w:p>
-    <w:p>
-      <w:pPr>
-        <w:pStyle w:val="Listenabsatz"/>
-        <w:numPr>
-          <w:ilvl w:val="0"/>
-          <w:numId w:val="10"/>
-        </w:numPr>
-      </w:pPr>
-      <w:r>
-        <w:lastRenderedPageBreak/>
-        <w:t>Analyse kann erst gemacht werden, wenn Visualisierungen fertig sind</w:t>
-      </w:r>
-    </w:p>
-    <w:p/>
-    <w:p>
-      <w:pPr>
-        <w:pStyle w:val="berschrift2"/>
-      </w:pPr>
-      <w:bookmarkStart w:id="11" w:name="_Toc80271665"/>
-      <w:r>
-        <w:t>Präsentation der Visualisierung</w:t>
-      </w:r>
-      <w:bookmarkEnd w:id="11"/>
-    </w:p>
-    <w:p>
-      <w:pPr>
-        <w:pStyle w:val="Listenabsatz"/>
-        <w:numPr>
-          <w:ilvl w:val="0"/>
-          <w:numId w:val="10"/>
-        </w:numPr>
-      </w:pPr>
-      <w:r>
-        <w:t>Analyse kann erst gemacht werden, wenn Visualisierungen fertig sind</w:t>
-      </w:r>
-    </w:p>
-    <w:p>
-      <w:pPr>
-        <w:pStyle w:val="Listenabsatz"/>
-        <w:numPr>
-          <w:ilvl w:val="0"/>
-          <w:numId w:val="10"/>
-        </w:numPr>
-      </w:pPr>
-      <w:r>
-        <w:t xml:space="preserve">Vorstellen, Interaktivität, </w:t>
-      </w:r>
-      <w:proofErr w:type="spellStart"/>
-      <w:r>
-        <w:t>Designentschiedungen</w:t>
-      </w:r>
-      <w:proofErr w:type="spellEnd"/>
-      <w:r>
-        <w:t xml:space="preserve"> begründen Diskutieren wieso nicht anderen Techniken verwenden worden sind</w:t>
-      </w:r>
-    </w:p>
-    <w:p>
-      <w:pPr>
-        <w:jc w:val="both"/>
-      </w:pPr>
-    </w:p>
-    <w:p>
-      <w:pPr>
-        <w:pStyle w:val="berschrift3"/>
-      </w:pPr>
-      <w:bookmarkStart w:id="12" w:name="_Toc80271666"/>
-      <w:r>
-        <w:t>Visualisierung Eins</w:t>
-      </w:r>
-      <w:bookmarkEnd w:id="12"/>
-    </w:p>
-    <w:p>
-      <w:pPr>
-        <w:pStyle w:val="Listenabsatz"/>
-        <w:numPr>
-          <w:ilvl w:val="0"/>
-          <w:numId w:val="10"/>
-        </w:numPr>
-      </w:pPr>
-      <w:r>
-        <w:t>Wird ein Scatterplot</w:t>
-      </w:r>
-    </w:p>
-    <w:p/>
-    <w:p>
-      <w:pPr>
-        <w:pStyle w:val="berschrift3"/>
-      </w:pPr>
-      <w:bookmarkStart w:id="13" w:name="_Toc80271667"/>
-      <w:r>
-        <w:t>Visualisierung Zwei</w:t>
-      </w:r>
-      <w:bookmarkEnd w:id="13"/>
-    </w:p>
-    <w:p>
-      <w:pPr>
-        <w:pStyle w:val="Listenabsatz"/>
-        <w:numPr>
-          <w:ilvl w:val="0"/>
-          <w:numId w:val="10"/>
-        </w:numPr>
-      </w:pPr>
-      <w:r>
-        <w:t>Wird Parallele Koordinaten</w:t>
-      </w:r>
-    </w:p>
-    <w:p/>
-    <w:p>
-      <w:pPr>
-        <w:pStyle w:val="berschrift3"/>
-      </w:pPr>
-      <w:bookmarkStart w:id="14" w:name="_Toc80271668"/>
-      <w:r>
-        <w:t>Visualisierung Drei</w:t>
-      </w:r>
-      <w:bookmarkEnd w:id="14"/>
-    </w:p>
-    <w:p>
-      <w:pPr>
-        <w:pStyle w:val="Listenabsatz"/>
-        <w:numPr>
-          <w:ilvl w:val="0"/>
-          <w:numId w:val="10"/>
-        </w:numPr>
-      </w:pPr>
-      <w:r>
-        <w:t>Wird eine Baumhierarchie</w:t>
-      </w:r>
-    </w:p>
-    <w:p/>
-    <w:p>
-      <w:pPr>
-        <w:pStyle w:val="berschrift2"/>
-      </w:pPr>
-      <w:bookmarkStart w:id="15" w:name="_Toc80271669"/>
-      <w:r>
-        <w:t>Interaktion</w:t>
-      </w:r>
-      <w:bookmarkEnd w:id="15"/>
-    </w:p>
-    <w:p>
-      <w:pPr>
-        <w:pStyle w:val="Listenabsatz"/>
-        <w:numPr>
-          <w:ilvl w:val="0"/>
-          <w:numId w:val="10"/>
-        </w:numPr>
-      </w:pPr>
-      <w:r>
-        <w:t xml:space="preserve">Scatterplot und </w:t>
-      </w:r>
-      <w:r>
-        <w:t>Parallele Koordinaten</w:t>
-      </w:r>
-    </w:p>
-    <w:p>
-      <w:pPr>
-        <w:pStyle w:val="Listenabsatz"/>
-        <w:numPr>
-          <w:ilvl w:val="1"/>
-          <w:numId w:val="10"/>
-        </w:numPr>
-      </w:pPr>
-      <w:r>
-        <w:t xml:space="preserve">Buttons zum </w:t>
-      </w:r>
-      <w:r>
-        <w:t>verändern/ verschieben der Dimensionen</w:t>
-      </w:r>
-    </w:p>
-    <w:p>
-      <w:pPr>
-        <w:pStyle w:val="Listenabsatz"/>
-        <w:numPr>
-          <w:ilvl w:val="0"/>
-          <w:numId w:val="10"/>
-        </w:numPr>
-      </w:pPr>
-      <w:r>
-        <w:t>Baumhierarchie</w:t>
-      </w:r>
-    </w:p>
-    <w:p>
-      <w:pPr>
-        <w:pStyle w:val="Listenabsatz"/>
-        <w:numPr>
-          <w:ilvl w:val="1"/>
-          <w:numId w:val="10"/>
-        </w:numPr>
-      </w:pPr>
-      <w:r>
-        <w:t>Keine nur anschauen</w:t>
-      </w:r>
-    </w:p>
-    <w:p>
-      <w:pPr>
-        <w:pStyle w:val="Listenabsatz"/>
-        <w:numPr>
-          <w:ilvl w:val="0"/>
-          <w:numId w:val="10"/>
-        </w:numPr>
-      </w:pPr>
-      <w:r>
-        <w:t>Zweck der Interaktion</w:t>
-      </w:r>
-    </w:p>
-    <w:p>
-      <w:pPr>
-        <w:pStyle w:val="Listenabsatz"/>
-        <w:numPr>
-          <w:ilvl w:val="0"/>
-          <w:numId w:val="10"/>
-        </w:numPr>
-      </w:pPr>
-      <w:r>
-        <w:t>Warum wurden andere Interaktionen umgesetzt und nicht andere?</w:t>
-      </w:r>
-    </w:p>
-    <w:p>
-      <w:pPr>
-        <w:pStyle w:val="Listenabsatz"/>
-        <w:numPr>
-          <w:ilvl w:val="0"/>
-          <w:numId w:val="10"/>
-        </w:numPr>
-      </w:pPr>
-      <w:r>
-        <w:t>Begründung Interaktion zwischen denen nicht mit dabei</w:t>
-      </w:r>
-    </w:p>
-    <w:p/>
-    <w:p>
-      <w:pPr>
-        <w:pStyle w:val="berschrift1"/>
-      </w:pPr>
-      <w:bookmarkStart w:id="16" w:name="_Toc80271670"/>
-      <w:r>
-        <w:t>Implementierung</w:t>
-      </w:r>
-      <w:bookmarkEnd w:id="16"/>
-    </w:p>
-    <w:p>
-      <w:pPr>
-        <w:pStyle w:val="Listenabsatz"/>
-        <w:numPr>
-          <w:ilvl w:val="0"/>
-          <w:numId w:val="10"/>
-        </w:numPr>
-      </w:pPr>
-      <w:r>
-        <w:t xml:space="preserve">Kann erst eingeschätzt </w:t>
-      </w:r>
-      <w:r>
-        <w:t>werden,</w:t>
-      </w:r>
-      <w:r>
-        <w:t xml:space="preserve"> nachdem es fertig gestellt worden ist</w:t>
-      </w:r>
-    </w:p>
-    <w:p>
-      <w:pPr>
-        <w:pStyle w:val="Listenabsatz"/>
-        <w:numPr>
-          <w:ilvl w:val="1"/>
-          <w:numId w:val="10"/>
-        </w:numPr>
-      </w:pPr>
-      <w:r>
-        <w:t xml:space="preserve">Aktuell hoher </w:t>
-      </w:r>
-      <w:r>
-        <w:t>Aufwand</w:t>
-      </w:r>
-      <w:r>
-        <w:t xml:space="preserve"> und nur Baumhierarchie konnte sehr einfach aus Übung übernommen werden</w:t>
-      </w:r>
-    </w:p>
-    <w:p>
-      <w:pPr>
-        <w:pStyle w:val="Listenabsatz"/>
-        <w:numPr>
-          <w:ilvl w:val="0"/>
-          <w:numId w:val="10"/>
-        </w:numPr>
-      </w:pPr>
-      <w:r>
-        <w:t>Gliederung des ELM Codes</w:t>
-      </w:r>
-    </w:p>
-    <w:p>
-      <w:pPr>
-        <w:pStyle w:val="Listenabsatz"/>
-        <w:numPr>
-          <w:ilvl w:val="0"/>
-          <w:numId w:val="10"/>
-        </w:numPr>
-      </w:pPr>
-      <w:r>
-        <w:t>Übungsadaption</w:t>
-      </w:r>
-    </w:p>
-    <w:p>
-      <w:pPr>
-        <w:pStyle w:val="Listenabsatz"/>
-        <w:numPr>
-          <w:ilvl w:val="0"/>
-          <w:numId w:val="10"/>
-        </w:numPr>
-      </w:pPr>
-      <w:r>
-        <w:t>Datenstruktur Modells bei den verschiedenen Interaktionen</w:t>
-      </w:r>
-    </w:p>
-    <w:p>
-      <w:pPr>
-        <w:pStyle w:val="Listenabsatz"/>
-        <w:numPr>
-          <w:ilvl w:val="0"/>
-          <w:numId w:val="10"/>
-        </w:numPr>
-      </w:pPr>
-      <w:r>
-        <w:t xml:space="preserve">Bei uns in einem </w:t>
-      </w:r>
-      <w:proofErr w:type="spellStart"/>
-      <w:r>
-        <w:t>Record</w:t>
-      </w:r>
-      <w:proofErr w:type="spellEnd"/>
-      <w:r>
-        <w:t xml:space="preserve"> gespeichert im Main und dann im Update wird auf einen </w:t>
-      </w:r>
-      <w:proofErr w:type="spellStart"/>
-      <w:r>
-        <w:t>record</w:t>
-      </w:r>
-      <w:proofErr w:type="spellEnd"/>
-      <w:r>
-        <w:t xml:space="preserve"> zugegriffen</w:t>
-      </w:r>
-    </w:p>
-    <w:p/>
-    <w:p>
-      <w:pPr>
-        <w:pStyle w:val="berschrift1"/>
-      </w:pPr>
-      <w:bookmarkStart w:id="17" w:name="_Toc80271671"/>
-      <w:r>
-        <w:t>Anwe</w:t>
-      </w:r>
-      <w:r>
-        <w:t>n</w:t>
-      </w:r>
-      <w:r>
-        <w:t>dungs</w:t>
-      </w:r>
-      <w:r>
-        <w:t>fälle</w:t>
-      </w:r>
-      <w:bookmarkEnd w:id="17"/>
-    </w:p>
-    <w:p>
-      <w:pPr>
-        <w:pStyle w:val="Listenabsatz"/>
-        <w:numPr>
-          <w:ilvl w:val="0"/>
-          <w:numId w:val="10"/>
-        </w:numPr>
-      </w:pPr>
-      <w:r>
-        <w:lastRenderedPageBreak/>
-        <w:t>Erst nach Fertigstellung der Visualisierungen möglich</w:t>
-      </w:r>
-    </w:p>
-    <w:p>
-      <w:pPr>
-        <w:pStyle w:val="Listenabsatz"/>
-        <w:numPr>
-          <w:ilvl w:val="0"/>
-          <w:numId w:val="10"/>
-        </w:numPr>
-      </w:pPr>
-      <w:r>
-        <w:t xml:space="preserve">Spezifischer </w:t>
-      </w:r>
-      <w:proofErr w:type="spellStart"/>
-      <w:r>
-        <w:t>Anwedungsfall</w:t>
-      </w:r>
-      <w:proofErr w:type="spellEnd"/>
-      <w:r>
-        <w:t xml:space="preserve"> -&gt; wo Muster da sind oder nicht was es zu was besonderen macht</w:t>
+        <w:t>Spezifischer Anwedungsfall -&gt; wo Muster da sind oder nicht was es zu was besonderen macht</w:t>
       </w:r>
     </w:p>
     <w:p>
@@ -5637,49 +5302,7 @@
             <w:rPr>
               <w:i/>
             </w:rPr>
-            <w:t xml:space="preserve">State </w:t>
-          </w:r>
-          <w:proofErr w:type="spellStart"/>
-          <w:r>
-            <w:rPr>
-              <w:i/>
-            </w:rPr>
-            <w:t>of</w:t>
-          </w:r>
-          <w:proofErr w:type="spellEnd"/>
-          <w:r>
-            <w:rPr>
-              <w:i/>
-            </w:rPr>
-            <w:t xml:space="preserve"> </w:t>
-          </w:r>
-          <w:proofErr w:type="spellStart"/>
-          <w:r>
-            <w:rPr>
-              <w:i/>
-            </w:rPr>
-            <w:t>the</w:t>
-          </w:r>
-          <w:proofErr w:type="spellEnd"/>
-          <w:r>
-            <w:rPr>
-              <w:i/>
-            </w:rPr>
-            <w:t xml:space="preserve"> </w:t>
-          </w:r>
-          <w:proofErr w:type="spellStart"/>
-          <w:r>
-            <w:rPr>
-              <w:i/>
-            </w:rPr>
-            <w:t>Vitivinicultural</w:t>
-          </w:r>
-          <w:proofErr w:type="spellEnd"/>
-          <w:r>
-            <w:rPr>
-              <w:i/>
-            </w:rPr>
-            <w:t xml:space="preserve"> World in 2020, </w:t>
+            <w:t xml:space="preserve">State of the Vitivinicultural World in 2020, </w:t>
           </w:r>
           <w:r>
             <w:t xml:space="preserve">o. O., </w:t>
@@ -5716,49 +5339,7 @@
             <w:rPr>
               <w:i/>
             </w:rPr>
-            <w:t xml:space="preserve">A </w:t>
-          </w:r>
-          <w:proofErr w:type="spellStart"/>
-          <w:r>
-            <w:rPr>
-              <w:i/>
-            </w:rPr>
-            <w:t>Complete</w:t>
-          </w:r>
-          <w:proofErr w:type="spellEnd"/>
-          <w:r>
-            <w:rPr>
-              <w:i/>
-            </w:rPr>
-            <w:t xml:space="preserve"> Guide </w:t>
-          </w:r>
-          <w:proofErr w:type="spellStart"/>
-          <w:r>
-            <w:rPr>
-              <w:i/>
-            </w:rPr>
-            <w:t>to</w:t>
-          </w:r>
-          <w:proofErr w:type="spellEnd"/>
-          <w:r>
-            <w:rPr>
-              <w:i/>
-            </w:rPr>
-            <w:t xml:space="preserve"> </w:t>
-          </w:r>
-          <w:proofErr w:type="spellStart"/>
-          <w:r>
-            <w:rPr>
-              <w:i/>
-            </w:rPr>
-            <w:t>Scatter</w:t>
-          </w:r>
-          <w:proofErr w:type="spellEnd"/>
-          <w:r>
-            <w:rPr>
-              <w:i/>
-            </w:rPr>
-            <w:t xml:space="preserve"> Plots, </w:t>
+            <w:t xml:space="preserve">A Complete Guide to Scatter Plots, </w:t>
           </w:r>
           <w:r>
             <w:t xml:space="preserve">https://chartio.com/learn/charts/what-is-a-scatter-plot/, </w:t>
@@ -5785,15 +5366,7 @@
           </w:r>
           <w:bookmarkStart w:id="26" w:name="_CTVL001a5d94c2d3e5f43fca4f8405d4d7d4c5b"/>
           <w:r>
-            <w:t xml:space="preserve">S. </w:t>
-          </w:r>
-          <w:proofErr w:type="spellStart"/>
-          <w:r>
-            <w:t>Few</w:t>
-          </w:r>
-          <w:proofErr w:type="spellEnd"/>
-          <w:r>
-            <w:t>,</w:t>
+            <w:t>S. Few,</w:t>
           </w:r>
           <w:bookmarkEnd w:id="26"/>
           <w:r>
@@ -5803,35 +5376,7 @@
             <w:rPr>
               <w:i/>
             </w:rPr>
-            <w:t xml:space="preserve">Multivariate Analysis </w:t>
-          </w:r>
-          <w:proofErr w:type="spellStart"/>
-          <w:r>
-            <w:rPr>
-              <w:i/>
-            </w:rPr>
-            <w:t>Using</w:t>
-          </w:r>
-          <w:proofErr w:type="spellEnd"/>
-          <w:r>
-            <w:rPr>
-              <w:i/>
-            </w:rPr>
-            <w:t xml:space="preserve"> Parallel </w:t>
-          </w:r>
-          <w:proofErr w:type="spellStart"/>
-          <w:r>
-            <w:rPr>
-              <w:i/>
-            </w:rPr>
-            <w:t>Coordinates</w:t>
-          </w:r>
-          <w:proofErr w:type="spellEnd"/>
-          <w:r>
-            <w:rPr>
-              <w:i/>
-            </w:rPr>
-            <w:t xml:space="preserve">, </w:t>
+            <w:t xml:space="preserve">Multivariate Analysis Using Parallel Coordinates, </w:t>
           </w:r>
           <w:r>
             <w:t xml:space="preserve">http://www.perceptualedge.com/articles/b-eye/parallel_coordinates.pdf, </w:t>
@@ -5861,117 +5406,17 @@
           </w:r>
           <w:bookmarkStart w:id="27" w:name="_CTVL001a369bd4dadfa4199b7f6512c3d0e0580"/>
           <w:r>
-            <w:t xml:space="preserve">American Society </w:t>
-          </w:r>
-          <w:proofErr w:type="spellStart"/>
-          <w:r>
-            <w:t>for</w:t>
-          </w:r>
-          <w:proofErr w:type="spellEnd"/>
-          <w:r>
-            <w:t xml:space="preserve"> Quality,</w:t>
+            <w:t>American Society for Quality,</w:t>
           </w:r>
           <w:bookmarkEnd w:id="27"/>
           <w:r>
             <w:t xml:space="preserve"> </w:t>
           </w:r>
-          <w:proofErr w:type="spellStart"/>
           <w:r>
             <w:rPr>
               <w:i/>
             </w:rPr>
-            <w:t>What</w:t>
-          </w:r>
-          <w:proofErr w:type="spellEnd"/>
-          <w:r>
-            <w:rPr>
-              <w:i/>
-            </w:rPr>
-            <w:t xml:space="preserve"> </w:t>
-          </w:r>
-          <w:proofErr w:type="spellStart"/>
-          <w:r>
-            <w:rPr>
-              <w:i/>
-            </w:rPr>
-            <w:t>is</w:t>
-          </w:r>
-          <w:proofErr w:type="spellEnd"/>
-          <w:r>
-            <w:rPr>
-              <w:i/>
-            </w:rPr>
-            <w:t xml:space="preserve"> a </w:t>
-          </w:r>
-          <w:proofErr w:type="spellStart"/>
-          <w:r>
-            <w:rPr>
-              <w:i/>
-            </w:rPr>
-            <w:t>Tree</w:t>
-          </w:r>
-          <w:proofErr w:type="spellEnd"/>
-          <w:r>
-            <w:rPr>
-              <w:i/>
-            </w:rPr>
-            <w:t xml:space="preserve"> </w:t>
-          </w:r>
-          <w:proofErr w:type="spellStart"/>
-          <w:r>
-            <w:rPr>
-              <w:i/>
-            </w:rPr>
-            <w:t>Diagram</w:t>
-          </w:r>
-          <w:proofErr w:type="spellEnd"/>
-          <w:r>
-            <w:rPr>
-              <w:i/>
-            </w:rPr>
-            <w:t xml:space="preserve">? </w:t>
-          </w:r>
-          <w:proofErr w:type="spellStart"/>
-          <w:r>
-            <w:rPr>
-              <w:i/>
-            </w:rPr>
-            <w:t>Systemic</w:t>
-          </w:r>
-          <w:proofErr w:type="spellEnd"/>
-          <w:r>
-            <w:rPr>
-              <w:i/>
-            </w:rPr>
-            <w:t xml:space="preserve"> </w:t>
-          </w:r>
-          <w:proofErr w:type="spellStart"/>
-          <w:r>
-            <w:rPr>
-              <w:i/>
-            </w:rPr>
-            <w:t>or</w:t>
-          </w:r>
-          <w:proofErr w:type="spellEnd"/>
-          <w:r>
-            <w:rPr>
-              <w:i/>
-            </w:rPr>
-            <w:t xml:space="preserve"> </w:t>
-          </w:r>
-          <w:proofErr w:type="spellStart"/>
-          <w:r>
-            <w:rPr>
-              <w:i/>
-            </w:rPr>
-            <w:t>Hierarchy</w:t>
-          </w:r>
-          <w:proofErr w:type="spellEnd"/>
-          <w:r>
-            <w:rPr>
-              <w:i/>
-            </w:rPr>
-            <w:t xml:space="preserve"> Analysis | ASQ, </w:t>
+            <w:t xml:space="preserve">What is a Tree Diagram? Systemic or Hierarchy Analysis | ASQ, </w:t>
           </w:r>
           <w:r>
             <w:t xml:space="preserve">https://asq.org/quality-resources/tree-diagram, </w:t>
@@ -5998,15 +5443,7 @@
           </w:r>
           <w:bookmarkStart w:id="28" w:name="_CTVL001ff33293577c84d32968259d796b52c57"/>
           <w:r>
-            <w:t xml:space="preserve">L. </w:t>
-          </w:r>
-          <w:proofErr w:type="spellStart"/>
-          <w:r>
-            <w:t>Beilmann</w:t>
-          </w:r>
-          <w:proofErr w:type="spellEnd"/>
-          <w:r>
-            <w:t>,</w:t>
+            <w:t>L. Beilmann,</w:t>
           </w:r>
           <w:bookmarkEnd w:id="28"/>
           <w:r>
@@ -6016,21 +5453,7 @@
             <w:rPr>
               <w:i/>
             </w:rPr>
-            <w:t xml:space="preserve">Alkoholgehalt in Wein - Das solltest du unbedingt </w:t>
-          </w:r>
-          <w:proofErr w:type="spellStart"/>
-          <w:r>
-            <w:rPr>
-              <w:i/>
-            </w:rPr>
-            <w:t>Wissen</w:t>
-          </w:r>
-          <w:proofErr w:type="spellEnd"/>
-          <w:r>
-            <w:rPr>
-              <w:i/>
-            </w:rPr>
-            <w:t xml:space="preserve">!, </w:t>
+            <w:t xml:space="preserve">Alkoholgehalt in Wein - Das solltest du unbedingt Wissen!, </w:t>
           </w:r>
           <w:r>
             <w:t xml:space="preserve">https://wein-fuer-laien.de/weinwissen/alkoholgehalt-im-wein/, </w:t>
@@ -6093,13 +5516,8 @@
             <w:tab/>
           </w:r>
           <w:bookmarkStart w:id="30" w:name="_CTVL001fb8010cefe71444aaf891dda70e109b8"/>
-          <w:proofErr w:type="spellStart"/>
-          <w:r>
-            <w:t>Brogsitter</w:t>
-          </w:r>
-          <w:proofErr w:type="spellEnd"/>
-          <w:r>
-            <w:t xml:space="preserve"> Weinversand,</w:t>
+          <w:r>
+            <w:t>Brogsitter Weinversand,</w:t>
           </w:r>
           <w:bookmarkEnd w:id="30"/>
           <w:r>
@@ -6172,13 +5590,8 @@
             <w:tab/>
           </w:r>
           <w:bookmarkStart w:id="32" w:name="_CTVL001feae5290ed314213a08b4b79927e7f1a"/>
-          <w:proofErr w:type="spellStart"/>
-          <w:r>
-            <w:t>Brogsitter</w:t>
-          </w:r>
-          <w:proofErr w:type="spellEnd"/>
-          <w:r>
-            <w:t xml:space="preserve"> Weinversand,</w:t>
+          <w:r>
+            <w:t>Brogsitter Weinversand,</w:t>
           </w:r>
           <w:bookmarkEnd w:id="32"/>
           <w:r>
@@ -6214,13 +5627,8 @@
             <w:tab/>
           </w:r>
           <w:bookmarkStart w:id="33" w:name="_CTVL001cc82e137394a423f933de8904adc4a01"/>
-          <w:proofErr w:type="spellStart"/>
-          <w:r>
-            <w:t>Brogsitter</w:t>
-          </w:r>
-          <w:proofErr w:type="spellEnd"/>
-          <w:r>
-            <w:t xml:space="preserve"> Weinversand,</w:t>
+          <w:r>
+            <w:t>Brogsitter Weinversand,</w:t>
           </w:r>
           <w:bookmarkEnd w:id="33"/>
           <w:r>
@@ -8361,6 +7769,7 @@
   <w:style w:type="character" w:default="1" w:styleId="Absatz-Standardschriftart">
     <w:name w:val="Default Paragraph Font"/>
     <w:uiPriority w:val="1"/>
+    <w:semiHidden/>
     <w:unhideWhenUsed/>
   </w:style>
   <w:style w:type="table" w:default="1" w:styleId="NormaleTabelle">
@@ -12728,21 +12137,21 @@
     <w:charset w:val="00"/>
     <w:family w:val="roman"/>
     <w:pitch w:val="variable"/>
-    <w:sig w:usb0="E0002AFF" w:usb1="C0007843" w:usb2="00000009" w:usb3="00000000" w:csb0="000001FF" w:csb1="00000000"/>
+    <w:sig w:usb0="E0002EFF" w:usb1="C000785B" w:usb2="00000009" w:usb3="00000000" w:csb0="000001FF" w:csb1="00000000"/>
   </w:font>
   <w:font w:name="Arial">
     <w:panose1 w:val="020B0604020202020204"/>
     <w:charset w:val="00"/>
     <w:family w:val="swiss"/>
     <w:pitch w:val="variable"/>
-    <w:sig w:usb0="E0002AFF" w:usb1="C0007843" w:usb2="00000009" w:usb3="00000000" w:csb0="000001FF" w:csb1="00000000"/>
+    <w:sig w:usb0="E0002EFF" w:usb1="C000785B" w:usb2="00000009" w:usb3="00000000" w:csb0="000001FF" w:csb1="00000000"/>
   </w:font>
   <w:font w:name="Calibri">
     <w:panose1 w:val="020F0502020204030204"/>
     <w:charset w:val="00"/>
     <w:family w:val="swiss"/>
     <w:pitch w:val="variable"/>
-    <w:sig w:usb0="E0002AFF" w:usb1="4000ACFF" w:usb2="00000001" w:usb3="00000000" w:csb0="000001FF" w:csb1="00000000"/>
+    <w:sig w:usb0="E4002EFF" w:usb1="C000247B" w:usb2="00000009" w:usb3="00000000" w:csb0="000001FF" w:csb1="00000000"/>
   </w:font>
   <w:font w:name="Courier New">
     <w:panose1 w:val="02070309020205020404"/>
@@ -12763,7 +12172,7 @@
     <w:charset w:val="00"/>
     <w:family w:val="swiss"/>
     <w:pitch w:val="variable"/>
-    <w:sig w:usb0="A0002AEF" w:usb1="4000207B" w:usb2="00000000" w:usb3="00000000" w:csb0="000001FF" w:csb1="00000000"/>
+    <w:sig w:usb0="E4002EFF" w:usb1="C000247B" w:usb2="00000009" w:usb3="00000000" w:csb0="000001FF" w:csb1="00000000"/>
   </w:font>
   <w:font w:name="Consolas">
     <w:panose1 w:val="020B0609020204030204"/>

</xml_diff>

<commit_message>
Fertigstellung des Kapitels Überblick und Beiträge
</commit_message>
<xml_diff>
--- a/Bericht/Informationsvisualisierung_Bericht.docx
+++ b/Bericht/Informationsvisualisierung_Bericht.docx
@@ -2358,7 +2358,15 @@
         <w:t xml:space="preserve"> 2020 über mehr als 260 Millionen Hektoliter</w:t>
       </w:r>
       <w:r>
-        <w:t xml:space="preserve"> (mhl)</w:t>
+        <w:t xml:space="preserve"> (</w:t>
+      </w:r>
+      <w:proofErr w:type="spellStart"/>
+      <w:r>
+        <w:t>mhl</w:t>
+      </w:r>
+      <w:proofErr w:type="spellEnd"/>
+      <w:r>
+        <w:t>)</w:t>
       </w:r>
       <w:r>
         <w:t xml:space="preserve"> Wein produziert</w:t>
@@ -2434,7 +2442,15 @@
         <w:t xml:space="preserve">Davon wurden von Deutschland allein </w:t>
       </w:r>
       <w:r>
-        <w:t>8,4 mhl produziert</w:t>
+        <w:t xml:space="preserve">8,4 </w:t>
+      </w:r>
+      <w:proofErr w:type="spellStart"/>
+      <w:r>
+        <w:t>mhl</w:t>
+      </w:r>
+      <w:proofErr w:type="spellEnd"/>
+      <w:r>
+        <w:t xml:space="preserve"> produziert</w:t>
       </w:r>
       <w:r>
         <w:t xml:space="preserve"> </w:t>
@@ -2471,7 +2487,15 @@
         <w:t>. Was jedoch von der Führenden Wein</w:t>
       </w:r>
       <w:r>
-        <w:t xml:space="preserve">produktionsnation Italien mit 49,1 mhl rund um das neunfache </w:t>
+        <w:t xml:space="preserve">produktionsnation Italien mit 49,1 </w:t>
+      </w:r>
+      <w:proofErr w:type="spellStart"/>
+      <w:r>
+        <w:t>mhl</w:t>
+      </w:r>
+      <w:proofErr w:type="spellEnd"/>
+      <w:r>
+        <w:t xml:space="preserve"> rund um das neunfache </w:t>
       </w:r>
       <w:r>
         <w:t>übertroffen wird</w:t>
@@ -2599,17 +2623,29 @@
         <w:pStyle w:val="berschrift2"/>
       </w:pPr>
       <w:bookmarkStart w:id="2" w:name="_Toc80271656"/>
+      <w:bookmarkStart w:id="3" w:name="_Ref80273977"/>
+      <w:bookmarkStart w:id="4" w:name="_Ref80274072"/>
       <w:r>
         <w:t>Anwendungshintergrund</w:t>
       </w:r>
       <w:bookmarkEnd w:id="2"/>
+      <w:bookmarkEnd w:id="3"/>
+      <w:bookmarkEnd w:id="4"/>
     </w:p>
     <w:p>
       <w:r>
         <w:t>Die Visualisierungstechniken, die in diesem Projektbericht verwendet werden, sind die des Scatterplots</w:t>
       </w:r>
       <w:r>
-        <w:t xml:space="preserve">, der Parallelen Koordinaten und der Baumhierachie. </w:t>
+        <w:t xml:space="preserve">, der Parallelen Koordinaten und der </w:t>
+      </w:r>
+      <w:proofErr w:type="spellStart"/>
+      <w:r>
+        <w:t>Baumhierachie</w:t>
+      </w:r>
+      <w:proofErr w:type="spellEnd"/>
+      <w:r>
+        <w:t xml:space="preserve">. </w:t>
       </w:r>
       <w:r>
         <w:t xml:space="preserve">Diese werden </w:t>
@@ -2884,8 +2920,13 @@
         <w:lastRenderedPageBreak/>
         <w:t xml:space="preserve">Die </w:t>
       </w:r>
-      <w:r>
-        <w:t xml:space="preserve">Baumhierachie </w:t>
+      <w:proofErr w:type="spellStart"/>
+      <w:r>
+        <w:t>Baumhierachie</w:t>
+      </w:r>
+      <w:proofErr w:type="spellEnd"/>
+      <w:r>
+        <w:t xml:space="preserve"> </w:t>
       </w:r>
       <w:r>
         <w:t>ist eine</w:t>
@@ -2903,7 +2944,15 @@
         <w:t xml:space="preserve"> </w:t>
       </w:r>
       <w:r>
-        <w:t>beginnt die Baumhierachie bei einem Element u</w:t>
+        <w:t xml:space="preserve">beginnt die </w:t>
+      </w:r>
+      <w:proofErr w:type="spellStart"/>
+      <w:r>
+        <w:t>Baumhierachie</w:t>
+      </w:r>
+      <w:proofErr w:type="spellEnd"/>
+      <w:r>
+        <w:t xml:space="preserve"> bei einem Element u</w:t>
       </w:r>
       <w:r>
         <w:t xml:space="preserve">nd verzweigt sich dabei mindestens zweimal. Diese, durch die Verzweigung entstanden Elemente, können sich wiederrum auch </w:t>
@@ -3321,9 +3370,11 @@
       <w:r>
         <w:t>„</w:t>
       </w:r>
+      <w:proofErr w:type="spellStart"/>
       <w:r>
         <w:t>Aufspriten</w:t>
       </w:r>
+      <w:proofErr w:type="spellEnd"/>
       <w:r>
         <w:t>“</w:t>
       </w:r>
@@ -3407,7 +3458,15 @@
         <w:t xml:space="preserve">da diese den Wein weich und angenehm schmeckt macht. Die Apfelsäure hingehen macht den Wein kantig und hart. Dies kann bei </w:t>
       </w:r>
       <w:r>
-        <w:t>Weißweinen zum teil erwünscht sei, bei Rotweinen jedoch wird diese meistens</w:t>
+        <w:t xml:space="preserve">Weißweinen zum </w:t>
+      </w:r>
+      <w:proofErr w:type="spellStart"/>
+      <w:r>
+        <w:t>teil</w:t>
+      </w:r>
+      <w:proofErr w:type="spellEnd"/>
+      <w:r>
+        <w:t xml:space="preserve"> erwünscht sei, bei Rotweinen jedoch wird diese meistens</w:t>
       </w:r>
       <w:r>
         <w:t xml:space="preserve"> in Milchsäure umgewandelt.</w:t>
@@ -3581,7 +3640,15 @@
         <w:t xml:space="preserve">kommen primär im Wein </w:t>
       </w:r>
       <w:r>
-        <w:t xml:space="preserve">vor bei dem die gaze Traube verarbeitet wird. Dies </w:t>
+        <w:t xml:space="preserve">vor bei dem die </w:t>
+      </w:r>
+      <w:proofErr w:type="spellStart"/>
+      <w:r>
+        <w:t>gaze</w:t>
+      </w:r>
+      <w:proofErr w:type="spellEnd"/>
+      <w:r>
+        <w:t xml:space="preserve"> Traube verarbeitet wird. Dies </w:t>
       </w:r>
       <w:r>
         <w:t>liegt</w:t>
@@ -3617,7 +3684,15 @@
         <w:t>ein Rotwein mehr als ein Weißwein, da hierbei die gesamte Traube verarbeitet wird.</w:t>
       </w:r>
       <w:r>
-        <w:t xml:space="preserve"> Jedoch können auch bei der Gröhrung in Holzfässern weitere Gerbstoffe mit hinzukommen.</w:t>
+        <w:t xml:space="preserve"> Jedoch können auch bei der </w:t>
+      </w:r>
+      <w:proofErr w:type="spellStart"/>
+      <w:r>
+        <w:t>Gröhrung</w:t>
+      </w:r>
+      <w:proofErr w:type="spellEnd"/>
+      <w:r>
+        <w:t xml:space="preserve"> in Holzfässern weitere Gerbstoffe mit hinzukommen.</w:t>
       </w:r>
       <w:r>
         <w:t xml:space="preserve"> </w:t>
@@ -3802,11 +3877,11 @@
       <w:pPr>
         <w:pStyle w:val="berschrift2"/>
       </w:pPr>
-      <w:bookmarkStart w:id="3" w:name="_Toc80271657"/>
+      <w:bookmarkStart w:id="5" w:name="_Toc80271657"/>
       <w:r>
         <w:t>Zielgruppen</w:t>
       </w:r>
-      <w:bookmarkEnd w:id="3"/>
+      <w:bookmarkEnd w:id="5"/>
     </w:p>
     <w:p>
       <w:r>
@@ -3923,11 +3998,176 @@
       <w:pPr>
         <w:pStyle w:val="berschrift2"/>
       </w:pPr>
-      <w:bookmarkStart w:id="4" w:name="_Toc80271658"/>
+      <w:bookmarkStart w:id="6" w:name="_Toc80271658"/>
       <w:r>
         <w:t>Überblick und Beiträge</w:t>
       </w:r>
-      <w:bookmarkEnd w:id="4"/>
+      <w:bookmarkEnd w:id="6"/>
+    </w:p>
+    <w:p>
+      <w:r>
+        <w:t>In diesem Projekt wurden die Daten</w:t>
+      </w:r>
+      <w:r>
+        <w:t xml:space="preserve"> von der Webseite </w:t>
+      </w:r>
+      <w:proofErr w:type="spellStart"/>
+      <w:r>
+        <w:t>Kagg</w:t>
+      </w:r>
+      <w:r>
+        <w:t>le</w:t>
+      </w:r>
+      <w:proofErr w:type="spellEnd"/>
+      <w:r>
+        <w:t xml:space="preserve"> verwendet. Dabei handelt es sich Daten rund um das Thema Wein. Dabei sind in den Daten </w:t>
+      </w:r>
+      <w:r>
+        <w:t>die verschiedenen Namen der Weine zu finden, deren Produzenten und woher diese sind</w:t>
+      </w:r>
+      <w:r>
+        <w:t xml:space="preserve"> (inkl. der einzelnen Standorte). </w:t>
+      </w:r>
+      <w:r>
+        <w:t xml:space="preserve">Weiterhin sind zu dem Wein an sich weitere Informationen vorhanden. </w:t>
+      </w:r>
+      <w:r>
+        <w:t xml:space="preserve">So ist der Typ </w:t>
+      </w:r>
+      <w:r>
+        <w:t>und</w:t>
+      </w:r>
+      <w:r>
+        <w:t xml:space="preserve"> die Verwendung </w:t>
+      </w:r>
+      <w:r>
+        <w:t xml:space="preserve">des Weines zu finden. Weiterhin sind in diesen Daten </w:t>
+      </w:r>
+      <w:r>
+        <w:t>Eigenschaften</w:t>
+      </w:r>
+      <w:r>
+        <w:t xml:space="preserve"> wie Alkoholgehalt, </w:t>
+      </w:r>
+      <w:r>
+        <w:t>Trinktemperatur, Süße, Säure, Körper</w:t>
+      </w:r>
+      <w:r>
+        <w:t>, Gerbstoffe, Preis, Jahr und größer einer Flasche vermerkt.</w:t>
+      </w:r>
+      <w:r>
+        <w:t xml:space="preserve"> Genauere Informationen was diese Eigenschaften bedeuten ist im Kapitel </w:t>
+      </w:r>
+      <w:r>
+        <w:fldChar w:fldCharType="begin"/>
+      </w:r>
+      <w:r>
+        <w:instrText xml:space="preserve"> REF _Ref80273977 \h </w:instrText>
+      </w:r>
+      <w:r>
+        <w:fldChar w:fldCharType="separate"/>
+      </w:r>
+      <w:r>
+        <w:t>Anwendungshintergrund</w:t>
+      </w:r>
+      <w:r>
+        <w:fldChar w:fldCharType="end"/>
+      </w:r>
+      <w:r>
+        <w:t xml:space="preserve"> zu finden. </w:t>
+      </w:r>
+      <w:r>
+        <w:t xml:space="preserve">Diese Daten werden anschließend anhand ihrer verschiedenen Eigenschaften an einem Scatterplot, Parallelen Koordinaten und einer </w:t>
+      </w:r>
+      <w:proofErr w:type="spellStart"/>
+      <w:r>
+        <w:t>Baumhierachie</w:t>
+      </w:r>
+      <w:proofErr w:type="spellEnd"/>
+      <w:r>
+        <w:t xml:space="preserve"> </w:t>
+      </w:r>
+      <w:r>
+        <w:t xml:space="preserve">dargestellt. Wie diese Diagramme aufgebaut sind, ist im Kapitel </w:t>
+      </w:r>
+      <w:r>
+        <w:fldChar w:fldCharType="begin"/>
+      </w:r>
+      <w:r>
+        <w:instrText xml:space="preserve"> REF _Ref80274072 \h </w:instrText>
+      </w:r>
+      <w:r>
+        <w:fldChar w:fldCharType="separate"/>
+      </w:r>
+      <w:r>
+        <w:t>Anwendungshintergrund</w:t>
+      </w:r>
+      <w:r>
+        <w:fldChar w:fldCharType="end"/>
+      </w:r>
+      <w:r>
+        <w:t xml:space="preserve"> zu finden. Dabei ist es möglich mithilfe des </w:t>
+      </w:r>
+      <w:r>
+        <w:t>Scatterplots</w:t>
+      </w:r>
+      <w:r>
+        <w:t xml:space="preserve"> zwei verschiedene Eigenschaften des Weines zu </w:t>
+      </w:r>
+      <w:r>
+        <w:t>vergleichen,</w:t>
+      </w:r>
+      <w:r>
+        <w:t xml:space="preserve"> um entsprechende </w:t>
+      </w:r>
+      <w:r>
+        <w:t xml:space="preserve">Muster zwischen diesen beiden Eigenschaften zu erkennen und identifizieren. Dies könnte zu neuen </w:t>
+      </w:r>
+      <w:r>
+        <w:t xml:space="preserve">Erkenntnissen rund um diese Eigenschaften führen. Mithilfe der Parallelen Koordinaten können die verschiedenen </w:t>
+      </w:r>
+      <w:r>
+        <w:t xml:space="preserve">paare an Eigenschaften verglichen werden, um so für einen einzelne Datenpaar </w:t>
+      </w:r>
+      <w:r>
+        <w:t>herauszufinden,</w:t>
+      </w:r>
+      <w:r>
+        <w:t xml:space="preserve"> wie es sich gegenüber den </w:t>
+      </w:r>
+      <w:r>
+        <w:t>anderen Datenpaaren</w:t>
+      </w:r>
+      <w:r>
+        <w:t xml:space="preserve"> verhält.</w:t>
+      </w:r>
+      <w:r>
+        <w:t xml:space="preserve"> Somit könnten schnell besondere Datenpaare herausgefiltert werden und entsprechende neue Informationen gewonnen werden.</w:t>
+      </w:r>
+      <w:r>
+        <w:t xml:space="preserve"> Mithilfe der </w:t>
+      </w:r>
+      <w:proofErr w:type="spellStart"/>
+      <w:r>
+        <w:t>Baumhierachie</w:t>
+      </w:r>
+      <w:proofErr w:type="spellEnd"/>
+      <w:r>
+        <w:t xml:space="preserve"> wird es möglich sein die verschiedenen </w:t>
+      </w:r>
+      <w:r>
+        <w:t>Weine ihren Regionen zuzuordnen und zu herauszufinden wie viele Weine pro Region vorhanden sind. Diese Informationen kann dann wiederum mit anderen Daten abgeglichen werden, um einen weiteren Erkenntnisgewinn zu ermöglichen.</w:t>
+      </w:r>
+    </w:p>
+    <w:p>
+      <w:pPr>
+        <w:pStyle w:val="berschrift1"/>
+      </w:pPr>
+      <w:bookmarkStart w:id="7" w:name="_Toc80271659"/>
+      <w:r>
+        <w:t>Daten</w:t>
+      </w:r>
+      <w:bookmarkEnd w:id="7"/>
     </w:p>
     <w:p>
       <w:pPr>
@@ -3938,7 +4178,19 @@
         </w:numPr>
       </w:pPr>
       <w:r>
-        <w:t>Erklären welche Daten verwendet wurden</w:t>
+        <w:t>Beschreibung der gegebenen Daten</w:t>
+      </w:r>
+    </w:p>
+    <w:p>
+      <w:pPr>
+        <w:pStyle w:val="Listenabsatz"/>
+        <w:numPr>
+          <w:ilvl w:val="0"/>
+          <w:numId w:val="10"/>
+        </w:numPr>
+      </w:pPr>
+      <w:r>
+        <w:t>Eignung der Daten für die Zielgruppen</w:t>
       </w:r>
     </w:p>
     <w:p>
@@ -3950,10 +4202,56 @@
         </w:numPr>
       </w:pPr>
       <w:r>
-        <w:t>Ober</w:t>
-      </w:r>
-      <w:r>
-        <w:t>kategorien kurz erklären</w:t>
+        <w:t>Weintressierte</w:t>
+      </w:r>
+    </w:p>
+    <w:p>
+      <w:pPr>
+        <w:pStyle w:val="Listenabsatz"/>
+        <w:numPr>
+          <w:ilvl w:val="2"/>
+          <w:numId w:val="10"/>
+        </w:numPr>
+      </w:pPr>
+      <w:r>
+        <w:t>Gut</w:t>
+      </w:r>
+    </w:p>
+    <w:p>
+      <w:pPr>
+        <w:pStyle w:val="Listenabsatz"/>
+        <w:numPr>
+          <w:ilvl w:val="1"/>
+          <w:numId w:val="10"/>
+        </w:numPr>
+      </w:pPr>
+      <w:r>
+        <w:t>Weinexperte/ Weinverkäufer</w:t>
+      </w:r>
+    </w:p>
+    <w:p>
+      <w:pPr>
+        <w:pStyle w:val="Listenabsatz"/>
+        <w:numPr>
+          <w:ilvl w:val="2"/>
+          <w:numId w:val="10"/>
+        </w:numPr>
+      </w:pPr>
+      <w:r>
+        <w:t>Teilweise</w:t>
+      </w:r>
+    </w:p>
+    <w:p>
+      <w:pPr>
+        <w:pStyle w:val="Listenabsatz"/>
+        <w:numPr>
+          <w:ilvl w:val="2"/>
+          <w:numId w:val="10"/>
+        </w:numPr>
+      </w:pPr>
+      <w:r>
+        <w:lastRenderedPageBreak/>
+        <w:t>Daten können unvollständig sein -&gt; und haben zu wenig Aussagekraft mit Body, Süße usw.</w:t>
       </w:r>
     </w:p>
     <w:p>
@@ -3965,7 +4263,31 @@
         </w:numPr>
       </w:pPr>
       <w:r>
-        <w:t>Visualisierungstechniken erklären</w:t>
+        <w:t>Fragestellungen</w:t>
+      </w:r>
+    </w:p>
+    <w:p>
+      <w:pPr>
+        <w:pStyle w:val="Listenabsatz"/>
+        <w:numPr>
+          <w:ilvl w:val="1"/>
+          <w:numId w:val="10"/>
+        </w:numPr>
+      </w:pPr>
+      <w:r>
+        <w:t>Gut da Dimensionen erkannt werden können</w:t>
+      </w:r>
+    </w:p>
+    <w:p>
+      <w:pPr>
+        <w:pStyle w:val="Listenabsatz"/>
+        <w:numPr>
+          <w:ilvl w:val="1"/>
+          <w:numId w:val="10"/>
+        </w:numPr>
+      </w:pPr>
+      <w:r>
+        <w:t>Herkunft der Daten erkennbar -&gt; Teilweise aber unvollständig</w:t>
       </w:r>
     </w:p>
     <w:p>
@@ -3977,7 +4299,7 @@
         </w:numPr>
       </w:pPr>
       <w:r>
-        <w:t>Beiträge</w:t>
+        <w:t>Daten Ergänzung</w:t>
       </w:r>
     </w:p>
     <w:p>
@@ -3989,7 +4311,144 @@
         </w:numPr>
       </w:pPr>
       <w:r>
-        <w:t>Mehrwert der Techniken für die Darstellung der Daten</w:t>
+        <w:t xml:space="preserve">Mussten mit </w:t>
+      </w:r>
+      <w:proofErr w:type="spellStart"/>
+      <w:r>
+        <w:t>Geo</w:t>
+      </w:r>
+      <w:proofErr w:type="spellEnd"/>
+      <w:r>
+        <w:t xml:space="preserve"> Daten ergänzt werden für </w:t>
+      </w:r>
+      <w:r>
+        <w:t>B</w:t>
+      </w:r>
+      <w:r>
+        <w:t xml:space="preserve">aumhierarchie </w:t>
+      </w:r>
+      <w:r>
+        <w:t>da sonst kein Ursprungsknoten</w:t>
+      </w:r>
+    </w:p>
+    <w:p>
+      <w:pPr>
+        <w:pStyle w:val="Listenabsatz"/>
+        <w:numPr>
+          <w:ilvl w:val="1"/>
+          <w:numId w:val="10"/>
+        </w:numPr>
+      </w:pPr>
+      <w:r>
+        <w:t>Und wo kommen die her?</w:t>
+      </w:r>
+    </w:p>
+    <w:p>
+      <w:pPr>
+        <w:pStyle w:val="berschrift2"/>
+      </w:pPr>
+      <w:bookmarkStart w:id="8" w:name="_Toc80271660"/>
+      <w:r>
+        <w:t>Technische Breitstellung der Daten</w:t>
+      </w:r>
+      <w:bookmarkEnd w:id="8"/>
+    </w:p>
+    <w:p>
+      <w:pPr>
+        <w:pStyle w:val="Listenabsatz"/>
+        <w:numPr>
+          <w:ilvl w:val="0"/>
+          <w:numId w:val="10"/>
+        </w:numPr>
+      </w:pPr>
+      <w:r>
+        <w:t>Daten Zugänglich?</w:t>
+      </w:r>
+    </w:p>
+    <w:p>
+      <w:pPr>
+        <w:pStyle w:val="Listenabsatz"/>
+        <w:numPr>
+          <w:ilvl w:val="1"/>
+          <w:numId w:val="10"/>
+        </w:numPr>
+      </w:pPr>
+      <w:r>
+        <w:t xml:space="preserve">Sind über GitHub für die verschiedenen </w:t>
+      </w:r>
+      <w:r>
+        <w:t>Darstellungen erreichbar</w:t>
+      </w:r>
+    </w:p>
+    <w:p>
+      <w:pPr>
+        <w:pStyle w:val="Listenabsatz"/>
+        <w:numPr>
+          <w:ilvl w:val="0"/>
+          <w:numId w:val="10"/>
+        </w:numPr>
+      </w:pPr>
+      <w:r>
+        <w:t>Formate</w:t>
+      </w:r>
+    </w:p>
+    <w:p>
+      <w:pPr>
+        <w:pStyle w:val="Listenabsatz"/>
+        <w:numPr>
+          <w:ilvl w:val="1"/>
+          <w:numId w:val="10"/>
+        </w:numPr>
+      </w:pPr>
+      <w:r>
+        <w:t>CSV -&gt; Für alle Daten die nicht ergänzt wurden</w:t>
+      </w:r>
+    </w:p>
+    <w:p>
+      <w:pPr>
+        <w:pStyle w:val="Listenabsatz"/>
+        <w:numPr>
+          <w:ilvl w:val="1"/>
+          <w:numId w:val="10"/>
+        </w:numPr>
+      </w:pPr>
+      <w:r>
+        <w:t xml:space="preserve">JSON -&gt; Für </w:t>
+      </w:r>
+      <w:r>
+        <w:t xml:space="preserve">alle </w:t>
+      </w:r>
+      <w:proofErr w:type="spellStart"/>
+      <w:r>
+        <w:t>Geo</w:t>
+      </w:r>
+      <w:proofErr w:type="spellEnd"/>
+      <w:r>
+        <w:t xml:space="preserve"> Daten</w:t>
+      </w:r>
+    </w:p>
+    <w:p>
+      <w:pPr>
+        <w:pStyle w:val="Listenabsatz"/>
+        <w:numPr>
+          <w:ilvl w:val="0"/>
+          <w:numId w:val="10"/>
+        </w:numPr>
+      </w:pPr>
+      <w:r>
+        <w:t>Besonderheiten</w:t>
+      </w:r>
+    </w:p>
+    <w:p>
+      <w:pPr>
+        <w:pStyle w:val="Listenabsatz"/>
+        <w:numPr>
+          <w:ilvl w:val="1"/>
+          <w:numId w:val="10"/>
+        </w:numPr>
+      </w:pPr>
+      <w:r>
+        <w:t>CSV</w:t>
       </w:r>
     </w:p>
     <w:p>
@@ -4001,21 +4460,79 @@
         </w:numPr>
       </w:pPr>
       <w:r>
-        <w:t>Sacatterplott -&gt; Gegenüberstellung von Dimensionen</w:t>
-      </w:r>
-    </w:p>
-    <w:p/>
-    <w:p/>
-    <w:p/>
-    <w:p>
-      <w:pPr>
-        <w:pStyle w:val="berschrift1"/>
-      </w:pPr>
-      <w:bookmarkStart w:id="5" w:name="_Toc80271659"/>
-      <w:r>
-        <w:t>Daten</w:t>
-      </w:r>
-      <w:bookmarkEnd w:id="5"/>
+        <w:t>0 oder nichts bedeutet dort ist nichts vorhanden</w:t>
+      </w:r>
+    </w:p>
+    <w:p>
+      <w:pPr>
+        <w:pStyle w:val="Listenabsatz"/>
+        <w:numPr>
+          <w:ilvl w:val="2"/>
+          <w:numId w:val="10"/>
+        </w:numPr>
+      </w:pPr>
+      <w:r>
+        <w:t xml:space="preserve">Trennung durch normales </w:t>
+      </w:r>
+      <w:proofErr w:type="spellStart"/>
+      <w:r>
+        <w:t>komma</w:t>
+      </w:r>
+      <w:proofErr w:type="spellEnd"/>
+    </w:p>
+    <w:p>
+      <w:pPr>
+        <w:pStyle w:val="Listenabsatz"/>
+        <w:numPr>
+          <w:ilvl w:val="1"/>
+          <w:numId w:val="10"/>
+        </w:numPr>
+      </w:pPr>
+      <w:r>
+        <w:t>JSON</w:t>
+      </w:r>
+    </w:p>
+    <w:p>
+      <w:pPr>
+        <w:pStyle w:val="Listenabsatz"/>
+        <w:numPr>
+          <w:ilvl w:val="2"/>
+          <w:numId w:val="10"/>
+        </w:numPr>
+      </w:pPr>
+      <w:r>
+        <w:t>Nur Name und Beziehung (Eltern – Kind) in der Datei vorhanden</w:t>
+      </w:r>
+    </w:p>
+    <w:p>
+      <w:pPr>
+        <w:pStyle w:val="Listenabsatz"/>
+        <w:numPr>
+          <w:ilvl w:val="2"/>
+          <w:numId w:val="10"/>
+        </w:numPr>
+      </w:pPr>
+      <w:r>
+        <w:t xml:space="preserve">Länder welche keine Weine Produzieren wurden außen </w:t>
+      </w:r>
+      <w:proofErr w:type="gramStart"/>
+      <w:r>
+        <w:t>vor gelassen</w:t>
+      </w:r>
+      <w:proofErr w:type="gramEnd"/>
+    </w:p>
+    <w:p>
+      <w:pPr>
+        <w:pStyle w:val="berschrift2"/>
+      </w:pPr>
+      <w:bookmarkStart w:id="9" w:name="_Toc80271661"/>
+      <w:r>
+        <w:t>Datenv</w:t>
+      </w:r>
+      <w:r>
+        <w:t>orverarbeitung</w:t>
+      </w:r>
+      <w:bookmarkEnd w:id="9"/>
     </w:p>
     <w:p>
       <w:pPr>
@@ -4026,7 +4543,82 @@
         </w:numPr>
       </w:pPr>
       <w:r>
-        <w:t>Beschreibung der gegebenen Daten</w:t>
+        <w:t>Datenverarbeitungsschritte</w:t>
+      </w:r>
+    </w:p>
+    <w:p>
+      <w:pPr>
+        <w:pStyle w:val="Listenabsatz"/>
+        <w:numPr>
+          <w:ilvl w:val="1"/>
+          <w:numId w:val="10"/>
+        </w:numPr>
+      </w:pPr>
+      <w:r>
+        <w:t>Sichten der Daten</w:t>
+      </w:r>
+      <w:r>
+        <w:t xml:space="preserve"> (Umwandeln in besser Lesbares Format -&gt; Excel)</w:t>
+      </w:r>
+    </w:p>
+    <w:p>
+      <w:pPr>
+        <w:pStyle w:val="Listenabsatz"/>
+        <w:numPr>
+          <w:ilvl w:val="1"/>
+          <w:numId w:val="10"/>
+        </w:numPr>
+      </w:pPr>
+      <w:r>
+        <w:t>Bearbeiten der Daten</w:t>
+      </w:r>
+    </w:p>
+    <w:p>
+      <w:pPr>
+        <w:pStyle w:val="Listenabsatz"/>
+        <w:numPr>
+          <w:ilvl w:val="2"/>
+          <w:numId w:val="10"/>
+        </w:numPr>
+      </w:pPr>
+      <w:r>
+        <w:t>Durchschnitte Bilden</w:t>
+      </w:r>
+    </w:p>
+    <w:p>
+      <w:pPr>
+        <w:pStyle w:val="Listenabsatz"/>
+        <w:numPr>
+          <w:ilvl w:val="2"/>
+          <w:numId w:val="10"/>
+        </w:numPr>
+      </w:pPr>
+      <w:r>
+        <w:t>Namen überarbeiten</w:t>
+      </w:r>
+    </w:p>
+    <w:p>
+      <w:pPr>
+        <w:pStyle w:val="Listenabsatz"/>
+        <w:numPr>
+          <w:ilvl w:val="2"/>
+          <w:numId w:val="10"/>
+        </w:numPr>
+      </w:pPr>
+      <w:r>
+        <w:t>Übersetzten</w:t>
+      </w:r>
+    </w:p>
+    <w:p>
+      <w:pPr>
+        <w:pStyle w:val="Listenabsatz"/>
+        <w:numPr>
+          <w:ilvl w:val="1"/>
+          <w:numId w:val="10"/>
+        </w:numPr>
+      </w:pPr>
+      <w:r>
+        <w:t>Rücküberführung zur CSV</w:t>
       </w:r>
     </w:p>
     <w:p>
@@ -4038,7 +4630,7 @@
         </w:numPr>
       </w:pPr>
       <w:r>
-        <w:t>Eignung der Daten für die Zielgruppen</w:t>
+        <w:t>Daten weggelassen</w:t>
       </w:r>
     </w:p>
     <w:p>
@@ -4050,19 +4642,7 @@
         </w:numPr>
       </w:pPr>
       <w:r>
-        <w:t>Weintressierte</w:t>
-      </w:r>
-    </w:p>
-    <w:p>
-      <w:pPr>
-        <w:pStyle w:val="Listenabsatz"/>
-        <w:numPr>
-          <w:ilvl w:val="2"/>
-          <w:numId w:val="10"/>
-        </w:numPr>
-      </w:pPr>
-      <w:r>
-        <w:t>Gut</w:t>
+        <w:t>Daten nicht mehr lesbar (eine Japanischer Wein wo nicht mehr Rückschlüsse gezogen werden könnten)</w:t>
       </w:r>
     </w:p>
     <w:p>
@@ -4074,31 +4654,7 @@
         </w:numPr>
       </w:pPr>
       <w:r>
-        <w:t>Weinexperte/ Weinverkäufer</w:t>
-      </w:r>
-    </w:p>
-    <w:p>
-      <w:pPr>
-        <w:pStyle w:val="Listenabsatz"/>
-        <w:numPr>
-          <w:ilvl w:val="2"/>
-          <w:numId w:val="10"/>
-        </w:numPr>
-      </w:pPr>
-      <w:r>
-        <w:t>Teilweise</w:t>
-      </w:r>
-    </w:p>
-    <w:p>
-      <w:pPr>
-        <w:pStyle w:val="Listenabsatz"/>
-        <w:numPr>
-          <w:ilvl w:val="2"/>
-          <w:numId w:val="10"/>
-        </w:numPr>
-      </w:pPr>
-      <w:r>
-        <w:t>Daten können unvollständig sein -&gt; und haben zu wenig Aussagekraft mit Body, Süße usw.</w:t>
+        <w:t>Nichts Werte</w:t>
       </w:r>
     </w:p>
     <w:p>
@@ -4110,7 +4666,7 @@
         </w:numPr>
       </w:pPr>
       <w:r>
-        <w:t>Fragestellungen</w:t>
+        <w:t>Durschnitte</w:t>
       </w:r>
     </w:p>
     <w:p>
@@ -4122,7 +4678,13 @@
         </w:numPr>
       </w:pPr>
       <w:r>
-        <w:t>Gut da Dimensionen erkannt werden können</w:t>
+        <w:t xml:space="preserve">Gebildet über die </w:t>
+      </w:r>
+      <w:r>
+        <w:t>Trinktemperatur</w:t>
+      </w:r>
+      <w:r>
+        <w:t>, Alkoholgehalt</w:t>
       </w:r>
     </w:p>
     <w:p>
@@ -4134,7 +4696,19 @@
         </w:numPr>
       </w:pPr>
       <w:r>
-        <w:t>Herkunft der Daten erkennbar -&gt; Teilweise aber unvollständig</w:t>
+        <w:t>Daten konnten ansonsten nicht eingelesen werden</w:t>
+      </w:r>
+    </w:p>
+    <w:p>
+      <w:pPr>
+        <w:pStyle w:val="Listenabsatz"/>
+        <w:numPr>
+          <w:ilvl w:val="1"/>
+          <w:numId w:val="10"/>
+        </w:numPr>
+      </w:pPr>
+      <w:r>
+        <w:t>Außerdem lag der unterschied durchschnittlich nicht bei mehr als 2 Gard</w:t>
       </w:r>
     </w:p>
     <w:p>
@@ -4146,7 +4720,7 @@
         </w:numPr>
       </w:pPr>
       <w:r>
-        <w:t>Daten Ergänzung</w:t>
+        <w:t>Aussagekräftiger?</w:t>
       </w:r>
     </w:p>
     <w:p>
@@ -4158,16 +4732,87 @@
         </w:numPr>
       </w:pPr>
       <w:r>
-        <w:t xml:space="preserve">Mussten mit Geo Daten ergänzt werden für </w:t>
-      </w:r>
-      <w:r>
-        <w:t>B</w:t>
-      </w:r>
-      <w:r>
-        <w:t xml:space="preserve">aumhierarchie </w:t>
-      </w:r>
-      <w:r>
-        <w:t>da sonst kein Ursprungsknoten</w:t>
+        <w:t xml:space="preserve">So hat man noch Toleranz </w:t>
+      </w:r>
+      <w:proofErr w:type="gramStart"/>
+      <w:r>
+        <w:t>beim der Temperatur</w:t>
+      </w:r>
+      <w:proofErr w:type="gramEnd"/>
+      <w:r>
+        <w:t xml:space="preserve"> und Alkohol ohne </w:t>
+      </w:r>
+      <w:proofErr w:type="spellStart"/>
+      <w:r>
+        <w:t>das</w:t>
+      </w:r>
+      <w:proofErr w:type="spellEnd"/>
+      <w:r>
+        <w:t xml:space="preserve"> sich die anderen Werte ändern müssten</w:t>
+      </w:r>
+      <w:r>
+        <w:t xml:space="preserve"> (Body, Süße usw.)</w:t>
+      </w:r>
+    </w:p>
+    <w:p>
+      <w:pPr>
+        <w:pStyle w:val="berschrift1"/>
+      </w:pPr>
+      <w:bookmarkStart w:id="10" w:name="_Toc80271662"/>
+      <w:r>
+        <w:t>Visualisierung</w:t>
+      </w:r>
+      <w:bookmarkEnd w:id="10"/>
+    </w:p>
+    <w:p>
+      <w:pPr>
+        <w:pStyle w:val="Listenabsatz"/>
+        <w:numPr>
+          <w:ilvl w:val="0"/>
+          <w:numId w:val="10"/>
+        </w:numPr>
+      </w:pPr>
+      <w:r>
+        <w:t>Analyse kann erst gemacht werden, wenn Visualisierungen fertig sind</w:t>
+      </w:r>
+    </w:p>
+    <w:p/>
+    <w:p>
+      <w:pPr>
+        <w:pStyle w:val="berschrift2"/>
+      </w:pPr>
+      <w:bookmarkStart w:id="11" w:name="_Toc80271663"/>
+      <w:r>
+        <w:lastRenderedPageBreak/>
+        <w:t xml:space="preserve">Analyse der </w:t>
+      </w:r>
+      <w:r>
+        <w:t>Anwendungsaufgaben</w:t>
+      </w:r>
+      <w:bookmarkEnd w:id="11"/>
+    </w:p>
+    <w:p>
+      <w:pPr>
+        <w:pStyle w:val="Listenabsatz"/>
+        <w:numPr>
+          <w:ilvl w:val="0"/>
+          <w:numId w:val="10"/>
+        </w:numPr>
+      </w:pPr>
+      <w:r>
+        <w:t>Analyse kann erst gemacht werden, wenn Visualisierungen fertig sind</w:t>
+      </w:r>
+    </w:p>
+    <w:p>
+      <w:pPr>
+        <w:pStyle w:val="Listenabsatz"/>
+        <w:numPr>
+          <w:ilvl w:val="0"/>
+          <w:numId w:val="10"/>
+        </w:numPr>
+      </w:pPr>
+      <w:r>
+        <w:t>Anwendungsaufgaben</w:t>
       </w:r>
     </w:p>
     <w:p>
@@ -4179,19 +4824,8 @@
         </w:numPr>
       </w:pPr>
       <w:r>
-        <w:t>Und wo kommen die her?</w:t>
-      </w:r>
-    </w:p>
-    <w:p>
-      <w:pPr>
-        <w:pStyle w:val="berschrift2"/>
-      </w:pPr>
-      <w:bookmarkStart w:id="6" w:name="_Toc80271660"/>
-      <w:r>
-        <w:lastRenderedPageBreak/>
-        <w:t>Technische Breitstellung der Daten</w:t>
-      </w:r>
-      <w:bookmarkEnd w:id="6"/>
+        <w:t>Wie helfen die Darstellungen die genannten Problemstellungen zu beantworten?</w:t>
+      </w:r>
     </w:p>
     <w:p>
       <w:pPr>
@@ -4202,7 +4836,7 @@
         </w:numPr>
       </w:pPr>
       <w:r>
-        <w:t>Daten Zugänglich?</w:t>
+        <w:t>Mentale Modelle</w:t>
       </w:r>
     </w:p>
     <w:p>
@@ -4213,12 +4847,25 @@
           <w:numId w:val="10"/>
         </w:numPr>
       </w:pPr>
-      <w:r>
-        <w:t xml:space="preserve">Sind über GitHub für die verschiedenen </w:t>
-      </w:r>
-      <w:r>
-        <w:t>Darstellungen erreichbar</w:t>
-      </w:r>
+      <w:proofErr w:type="gramStart"/>
+      <w:r>
+        <w:t>Welche Visualisieren</w:t>
+      </w:r>
+      <w:proofErr w:type="gramEnd"/>
+      <w:r>
+        <w:t xml:space="preserve"> eigenen sich um das alles zu kombinieren von Wissen und den Modellen (intuitiv erkennbar)</w:t>
+      </w:r>
+    </w:p>
+    <w:p/>
+    <w:p>
+      <w:pPr>
+        <w:pStyle w:val="berschrift2"/>
+      </w:pPr>
+      <w:bookmarkStart w:id="12" w:name="_Toc80271664"/>
+      <w:r>
+        <w:t>Anforderungen an die Visualisierungen</w:t>
+      </w:r>
+      <w:bookmarkEnd w:id="12"/>
     </w:p>
     <w:p>
       <w:pPr>
@@ -4229,7 +4876,149 @@
         </w:numPr>
       </w:pPr>
       <w:r>
-        <w:t>Formate</w:t>
+        <w:t>Analyse kann erst gemacht werden, wenn Visualisierungen fertig sind</w:t>
+      </w:r>
+    </w:p>
+    <w:p/>
+    <w:p>
+      <w:pPr>
+        <w:pStyle w:val="berschrift2"/>
+      </w:pPr>
+      <w:bookmarkStart w:id="13" w:name="_Toc80271665"/>
+      <w:r>
+        <w:t>Präsentation der Visualisierung</w:t>
+      </w:r>
+      <w:bookmarkEnd w:id="13"/>
+    </w:p>
+    <w:p>
+      <w:pPr>
+        <w:pStyle w:val="Listenabsatz"/>
+        <w:numPr>
+          <w:ilvl w:val="0"/>
+          <w:numId w:val="10"/>
+        </w:numPr>
+      </w:pPr>
+      <w:r>
+        <w:t>Analyse kann erst gemacht werden, wenn Visualisierungen fertig sind</w:t>
+      </w:r>
+    </w:p>
+    <w:p>
+      <w:pPr>
+        <w:pStyle w:val="Listenabsatz"/>
+        <w:numPr>
+          <w:ilvl w:val="0"/>
+          <w:numId w:val="10"/>
+        </w:numPr>
+      </w:pPr>
+      <w:r>
+        <w:t xml:space="preserve">Vorstellen, Interaktivität, </w:t>
+      </w:r>
+      <w:proofErr w:type="spellStart"/>
+      <w:r>
+        <w:t>Designentschiedungen</w:t>
+      </w:r>
+      <w:proofErr w:type="spellEnd"/>
+      <w:r>
+        <w:t xml:space="preserve"> begründen Diskutieren wieso nicht anderen Techniken verwenden worden sind</w:t>
+      </w:r>
+    </w:p>
+    <w:p>
+      <w:pPr>
+        <w:jc w:val="both"/>
+      </w:pPr>
+    </w:p>
+    <w:p>
+      <w:pPr>
+        <w:pStyle w:val="berschrift3"/>
+      </w:pPr>
+      <w:bookmarkStart w:id="14" w:name="_Toc80271666"/>
+      <w:r>
+        <w:t>Visualisierung Eins</w:t>
+      </w:r>
+      <w:bookmarkEnd w:id="14"/>
+    </w:p>
+    <w:p>
+      <w:pPr>
+        <w:pStyle w:val="Listenabsatz"/>
+        <w:numPr>
+          <w:ilvl w:val="0"/>
+          <w:numId w:val="10"/>
+        </w:numPr>
+      </w:pPr>
+      <w:r>
+        <w:t>Wird ein Scatterplot</w:t>
+      </w:r>
+    </w:p>
+    <w:p/>
+    <w:p>
+      <w:pPr>
+        <w:pStyle w:val="berschrift3"/>
+      </w:pPr>
+      <w:bookmarkStart w:id="15" w:name="_Toc80271667"/>
+      <w:r>
+        <w:t>Visualisierung Zwei</w:t>
+      </w:r>
+      <w:bookmarkEnd w:id="15"/>
+    </w:p>
+    <w:p>
+      <w:pPr>
+        <w:pStyle w:val="Listenabsatz"/>
+        <w:numPr>
+          <w:ilvl w:val="0"/>
+          <w:numId w:val="10"/>
+        </w:numPr>
+      </w:pPr>
+      <w:r>
+        <w:t>Wird Parallele Koordinaten</w:t>
+      </w:r>
+    </w:p>
+    <w:p/>
+    <w:p>
+      <w:pPr>
+        <w:pStyle w:val="berschrift3"/>
+      </w:pPr>
+      <w:bookmarkStart w:id="16" w:name="_Toc80271668"/>
+      <w:r>
+        <w:t>Visualisierung Drei</w:t>
+      </w:r>
+      <w:bookmarkEnd w:id="16"/>
+    </w:p>
+    <w:p>
+      <w:pPr>
+        <w:pStyle w:val="Listenabsatz"/>
+        <w:numPr>
+          <w:ilvl w:val="0"/>
+          <w:numId w:val="10"/>
+        </w:numPr>
+      </w:pPr>
+      <w:r>
+        <w:t>Wird eine Baumhierarchie</w:t>
+      </w:r>
+    </w:p>
+    <w:p/>
+    <w:p>
+      <w:pPr>
+        <w:pStyle w:val="berschrift2"/>
+      </w:pPr>
+      <w:bookmarkStart w:id="17" w:name="_Toc80271669"/>
+      <w:r>
+        <w:t>Interaktion</w:t>
+      </w:r>
+      <w:bookmarkEnd w:id="17"/>
+    </w:p>
+    <w:p>
+      <w:pPr>
+        <w:pStyle w:val="Listenabsatz"/>
+        <w:numPr>
+          <w:ilvl w:val="0"/>
+          <w:numId w:val="10"/>
+        </w:numPr>
+      </w:pPr>
+      <w:r>
+        <w:t xml:space="preserve">Scatterplot und </w:t>
+      </w:r>
+      <w:r>
+        <w:t>Parallele Koordinaten</w:t>
       </w:r>
     </w:p>
     <w:p>
@@ -4241,7 +5030,30 @@
         </w:numPr>
       </w:pPr>
       <w:r>
-        <w:t>CSV -&gt; Für alle Daten die nicht ergänzt wurden</w:t>
+        <w:t xml:space="preserve">Buttons </w:t>
+      </w:r>
+      <w:proofErr w:type="gramStart"/>
+      <w:r>
+        <w:t xml:space="preserve">zum </w:t>
+      </w:r>
+      <w:r>
+        <w:t>verändern</w:t>
+      </w:r>
+      <w:proofErr w:type="gramEnd"/>
+      <w:r>
+        <w:t>/ verschieben der Dimensionen</w:t>
+      </w:r>
+    </w:p>
+    <w:p>
+      <w:pPr>
+        <w:pStyle w:val="Listenabsatz"/>
+        <w:numPr>
+          <w:ilvl w:val="0"/>
+          <w:numId w:val="10"/>
+        </w:numPr>
+      </w:pPr>
+      <w:r>
+        <w:t>Baumhierarchie</w:t>
       </w:r>
     </w:p>
     <w:p>
@@ -4253,10 +5065,7 @@
         </w:numPr>
       </w:pPr>
       <w:r>
-        <w:t xml:space="preserve">JSON -&gt; Für </w:t>
-      </w:r>
-      <w:r>
-        <w:t>alle Geo Daten</w:t>
+        <w:t>Keine nur anschauen</w:t>
       </w:r>
     </w:p>
     <w:p>
@@ -4268,7 +5077,61 @@
         </w:numPr>
       </w:pPr>
       <w:r>
-        <w:t>Besonderheiten</w:t>
+        <w:t>Zweck der Interaktion</w:t>
+      </w:r>
+    </w:p>
+    <w:p>
+      <w:pPr>
+        <w:pStyle w:val="Listenabsatz"/>
+        <w:numPr>
+          <w:ilvl w:val="0"/>
+          <w:numId w:val="10"/>
+        </w:numPr>
+      </w:pPr>
+      <w:r>
+        <w:t>Warum wurden andere Interaktionen umgesetzt und nicht andere?</w:t>
+      </w:r>
+    </w:p>
+    <w:p>
+      <w:pPr>
+        <w:pStyle w:val="Listenabsatz"/>
+        <w:numPr>
+          <w:ilvl w:val="0"/>
+          <w:numId w:val="10"/>
+        </w:numPr>
+      </w:pPr>
+      <w:r>
+        <w:t>Begründung Interaktion zwischen denen nicht mit dabei</w:t>
+      </w:r>
+    </w:p>
+    <w:p/>
+    <w:p>
+      <w:pPr>
+        <w:pStyle w:val="berschrift1"/>
+      </w:pPr>
+      <w:bookmarkStart w:id="18" w:name="_Toc80271670"/>
+      <w:r>
+        <w:t>Implementierung</w:t>
+      </w:r>
+      <w:bookmarkEnd w:id="18"/>
+    </w:p>
+    <w:p>
+      <w:pPr>
+        <w:pStyle w:val="Listenabsatz"/>
+        <w:numPr>
+          <w:ilvl w:val="0"/>
+          <w:numId w:val="10"/>
+        </w:numPr>
+      </w:pPr>
+      <w:r>
+        <w:lastRenderedPageBreak/>
+        <w:t xml:space="preserve">Kann erst eingeschätzt </w:t>
+      </w:r>
+      <w:r>
+        <w:t>werden,</w:t>
+      </w:r>
+      <w:r>
+        <w:t xml:space="preserve"> nachdem es fertig gestellt worden ist</w:t>
       </w:r>
     </w:p>
     <w:p>
@@ -4280,31 +5143,265 @@
         </w:numPr>
       </w:pPr>
       <w:r>
-        <w:t>CSV</w:t>
+        <w:t xml:space="preserve">Aktuell hoher </w:t>
+      </w:r>
+      <w:r>
+        <w:t>Aufwand</w:t>
+      </w:r>
+      <w:r>
+        <w:t xml:space="preserve"> und nur Baumhierarchie konnte sehr einfach aus Übung übernommen werden</w:t>
       </w:r>
     </w:p>
     <w:p>
       <w:pPr>
         <w:pStyle w:val="Listenabsatz"/>
         <w:numPr>
-          <w:ilvl w:val="2"/>
+          <w:ilvl w:val="0"/>
           <w:numId w:val="10"/>
         </w:numPr>
       </w:pPr>
       <w:r>
-        <w:t>0 oder nichts bedeutet dort ist nichts vorhanden</w:t>
+        <w:t>Gliederung des ELM Codes</w:t>
       </w:r>
     </w:p>
     <w:p>
       <w:pPr>
         <w:pStyle w:val="Listenabsatz"/>
         <w:numPr>
-          <w:ilvl w:val="2"/>
+          <w:ilvl w:val="0"/>
           <w:numId w:val="10"/>
         </w:numPr>
       </w:pPr>
       <w:r>
-        <w:t>Trennung durch normales komma</w:t>
+        <w:t>Übungsadaption</w:t>
+      </w:r>
+    </w:p>
+    <w:p>
+      <w:pPr>
+        <w:pStyle w:val="Listenabsatz"/>
+        <w:numPr>
+          <w:ilvl w:val="0"/>
+          <w:numId w:val="10"/>
+        </w:numPr>
+      </w:pPr>
+      <w:r>
+        <w:t>Datenstruktur Modells bei den verschiedenen Interaktionen</w:t>
+      </w:r>
+    </w:p>
+    <w:p>
+      <w:pPr>
+        <w:pStyle w:val="Listenabsatz"/>
+        <w:numPr>
+          <w:ilvl w:val="0"/>
+          <w:numId w:val="10"/>
+        </w:numPr>
+      </w:pPr>
+      <w:r>
+        <w:t xml:space="preserve">Bei uns in einem </w:t>
+      </w:r>
+      <w:proofErr w:type="spellStart"/>
+      <w:r>
+        <w:t>Record</w:t>
+      </w:r>
+      <w:proofErr w:type="spellEnd"/>
+      <w:r>
+        <w:t xml:space="preserve"> gespeichert im Main und dann im Update wird auf einen </w:t>
+      </w:r>
+      <w:proofErr w:type="spellStart"/>
+      <w:r>
+        <w:t>record</w:t>
+      </w:r>
+      <w:proofErr w:type="spellEnd"/>
+      <w:r>
+        <w:t xml:space="preserve"> zugegriffen</w:t>
+      </w:r>
+    </w:p>
+    <w:p/>
+    <w:p>
+      <w:pPr>
+        <w:pStyle w:val="berschrift1"/>
+      </w:pPr>
+      <w:bookmarkStart w:id="19" w:name="_Toc80271671"/>
+      <w:r>
+        <w:t>Anwe</w:t>
+      </w:r>
+      <w:r>
+        <w:t>n</w:t>
+      </w:r>
+      <w:r>
+        <w:t>dungs</w:t>
+      </w:r>
+      <w:r>
+        <w:t>fälle</w:t>
+      </w:r>
+      <w:bookmarkEnd w:id="19"/>
+    </w:p>
+    <w:p>
+      <w:pPr>
+        <w:pStyle w:val="Listenabsatz"/>
+        <w:numPr>
+          <w:ilvl w:val="0"/>
+          <w:numId w:val="10"/>
+        </w:numPr>
+      </w:pPr>
+      <w:r>
+        <w:t>Erst nach Fertigstellung der Visualisierungen möglich</w:t>
+      </w:r>
+    </w:p>
+    <w:p>
+      <w:pPr>
+        <w:pStyle w:val="Listenabsatz"/>
+        <w:numPr>
+          <w:ilvl w:val="0"/>
+          <w:numId w:val="10"/>
+        </w:numPr>
+      </w:pPr>
+      <w:r>
+        <w:t xml:space="preserve">Spezifischer </w:t>
+      </w:r>
+      <w:proofErr w:type="spellStart"/>
+      <w:r>
+        <w:t>Anwedungsfall</w:t>
+      </w:r>
+      <w:proofErr w:type="spellEnd"/>
+      <w:r>
+        <w:t xml:space="preserve"> -&gt; wo Muster da sind oder nicht was es zu was </w:t>
+      </w:r>
+      <w:proofErr w:type="gramStart"/>
+      <w:r>
+        <w:t>besonderen</w:t>
+      </w:r>
+      <w:proofErr w:type="gramEnd"/>
+      <w:r>
+        <w:t xml:space="preserve"> macht</w:t>
+      </w:r>
+    </w:p>
+    <w:p>
+      <w:pPr>
+        <w:pStyle w:val="Listenabsatz"/>
+        <w:numPr>
+          <w:ilvl w:val="0"/>
+          <w:numId w:val="10"/>
+        </w:numPr>
+      </w:pPr>
+      <w:r>
+        <w:t>Relevanz für die Zielgruppe</w:t>
+      </w:r>
+    </w:p>
+    <w:p>
+      <w:pPr>
+        <w:pStyle w:val="Listenabsatz"/>
+        <w:numPr>
+          <w:ilvl w:val="0"/>
+          <w:numId w:val="10"/>
+        </w:numPr>
+      </w:pPr>
+      <w:r>
+        <w:t>Möglichkeit Umsetzung mit anderen Personen</w:t>
+      </w:r>
+    </w:p>
+    <w:p/>
+    <w:p>
+      <w:pPr>
+        <w:pStyle w:val="berschrift2"/>
+      </w:pPr>
+      <w:bookmarkStart w:id="20" w:name="_Toc80271672"/>
+      <w:r>
+        <w:t>Anwendung Visualisierung Eins</w:t>
+      </w:r>
+      <w:bookmarkEnd w:id="20"/>
+    </w:p>
+    <w:p>
+      <w:pPr>
+        <w:pStyle w:val="Listenabsatz"/>
+        <w:numPr>
+          <w:ilvl w:val="0"/>
+          <w:numId w:val="10"/>
+        </w:numPr>
+      </w:pPr>
+      <w:r>
+        <w:t>Anwendungsfall für Scatterplot</w:t>
+      </w:r>
+    </w:p>
+    <w:p/>
+    <w:p>
+      <w:pPr>
+        <w:pStyle w:val="berschrift2"/>
+      </w:pPr>
+      <w:bookmarkStart w:id="21" w:name="_Toc80271673"/>
+      <w:r>
+        <w:t>Anwendung Visualisierung Zwei</w:t>
+      </w:r>
+      <w:bookmarkEnd w:id="21"/>
+    </w:p>
+    <w:p>
+      <w:pPr>
+        <w:pStyle w:val="Listenabsatz"/>
+        <w:numPr>
+          <w:ilvl w:val="0"/>
+          <w:numId w:val="10"/>
+        </w:numPr>
+      </w:pPr>
+      <w:r>
+        <w:t>Anwendungsfall für Parallele Koordinaten</w:t>
+      </w:r>
+    </w:p>
+    <w:p/>
+    <w:p>
+      <w:pPr>
+        <w:pStyle w:val="berschrift2"/>
+      </w:pPr>
+      <w:bookmarkStart w:id="22" w:name="_Toc80271674"/>
+      <w:r>
+        <w:t>Anwendung Visualisierung Drei</w:t>
+      </w:r>
+      <w:bookmarkEnd w:id="22"/>
+    </w:p>
+    <w:p>
+      <w:pPr>
+        <w:pStyle w:val="Listenabsatz"/>
+        <w:numPr>
+          <w:ilvl w:val="0"/>
+          <w:numId w:val="10"/>
+        </w:numPr>
+      </w:pPr>
+      <w:r>
+        <w:t>Anwendungsfall für Baumhierarchie</w:t>
+      </w:r>
+    </w:p>
+    <w:p/>
+    <w:p>
+      <w:pPr>
+        <w:pStyle w:val="berschrift1"/>
+      </w:pPr>
+      <w:bookmarkStart w:id="23" w:name="_Toc80271675"/>
+      <w:r>
+        <w:t>Verwandte Arbeiten</w:t>
+      </w:r>
+      <w:bookmarkEnd w:id="23"/>
+    </w:p>
+    <w:p>
+      <w:pPr>
+        <w:pStyle w:val="Listenabsatz"/>
+        <w:numPr>
+          <w:ilvl w:val="0"/>
+          <w:numId w:val="10"/>
+        </w:numPr>
+      </w:pPr>
+      <w:r>
+        <w:t>Aktuell noch nicht recherchiert</w:t>
+      </w:r>
+    </w:p>
+    <w:p>
+      <w:pPr>
+        <w:pStyle w:val="Listenabsatz"/>
+        <w:numPr>
+          <w:ilvl w:val="0"/>
+          <w:numId w:val="10"/>
+        </w:numPr>
+      </w:pPr>
+      <w:r>
+        <w:t>Zwei Artikel diskutieren</w:t>
       </w:r>
     </w:p>
     <w:p>
@@ -4316,869 +5413,19 @@
         </w:numPr>
       </w:pPr>
       <w:r>
-        <w:t>JSON</w:t>
-      </w:r>
-    </w:p>
-    <w:p>
-      <w:pPr>
-        <w:pStyle w:val="Listenabsatz"/>
-        <w:numPr>
-          <w:ilvl w:val="2"/>
-          <w:numId w:val="10"/>
-        </w:numPr>
-      </w:pPr>
-      <w:r>
-        <w:t>Nur Name und Beziehung (Eltern – Kind) in der Datei vorhanden</w:t>
-      </w:r>
-    </w:p>
-    <w:p>
-      <w:pPr>
-        <w:pStyle w:val="Listenabsatz"/>
-        <w:numPr>
-          <w:ilvl w:val="2"/>
-          <w:numId w:val="10"/>
-        </w:numPr>
-      </w:pPr>
-      <w:r>
-        <w:t>Länder welche keine Weine Produzieren wurden außen vor gelassen</w:t>
-      </w:r>
-    </w:p>
-    <w:p>
-      <w:pPr>
-        <w:pStyle w:val="berschrift2"/>
-      </w:pPr>
-      <w:bookmarkStart w:id="7" w:name="_Toc80271661"/>
-      <w:r>
-        <w:t>Datenv</w:t>
-      </w:r>
-      <w:r>
-        <w:t>orverarbeitung</w:t>
-      </w:r>
-      <w:bookmarkEnd w:id="7"/>
-    </w:p>
-    <w:p>
-      <w:pPr>
-        <w:pStyle w:val="Listenabsatz"/>
-        <w:numPr>
-          <w:ilvl w:val="0"/>
-          <w:numId w:val="10"/>
-        </w:numPr>
-      </w:pPr>
-      <w:r>
-        <w:t>Datenverarbeitungsschritte</w:t>
-      </w:r>
-    </w:p>
-    <w:p>
-      <w:pPr>
-        <w:pStyle w:val="Listenabsatz"/>
-        <w:numPr>
-          <w:ilvl w:val="1"/>
-          <w:numId w:val="10"/>
-        </w:numPr>
-      </w:pPr>
-      <w:r>
-        <w:t>Sichten der Daten</w:t>
-      </w:r>
-      <w:r>
-        <w:t xml:space="preserve"> (Umwandeln in besser Lesbares Format -&gt; Excel)</w:t>
-      </w:r>
-    </w:p>
-    <w:p>
-      <w:pPr>
-        <w:pStyle w:val="Listenabsatz"/>
-        <w:numPr>
-          <w:ilvl w:val="1"/>
-          <w:numId w:val="10"/>
-        </w:numPr>
-      </w:pPr>
-      <w:r>
-        <w:t>Bearbeiten der Daten</w:t>
-      </w:r>
-    </w:p>
-    <w:p>
-      <w:pPr>
-        <w:pStyle w:val="Listenabsatz"/>
-        <w:numPr>
-          <w:ilvl w:val="2"/>
-          <w:numId w:val="10"/>
-        </w:numPr>
-      </w:pPr>
-      <w:r>
-        <w:t>Durchschnitte Bilden</w:t>
-      </w:r>
-    </w:p>
-    <w:p>
-      <w:pPr>
-        <w:pStyle w:val="Listenabsatz"/>
-        <w:numPr>
-          <w:ilvl w:val="2"/>
-          <w:numId w:val="10"/>
-        </w:numPr>
-      </w:pPr>
-      <w:r>
-        <w:t>Namen überarbeiten</w:t>
-      </w:r>
-    </w:p>
-    <w:p>
-      <w:pPr>
-        <w:pStyle w:val="Listenabsatz"/>
-        <w:numPr>
-          <w:ilvl w:val="2"/>
-          <w:numId w:val="10"/>
-        </w:numPr>
-      </w:pPr>
-      <w:r>
-        <w:t>Übersetzten</w:t>
-      </w:r>
-    </w:p>
-    <w:p>
-      <w:pPr>
-        <w:pStyle w:val="Listenabsatz"/>
-        <w:numPr>
-          <w:ilvl w:val="1"/>
-          <w:numId w:val="10"/>
-        </w:numPr>
-      </w:pPr>
-      <w:r>
-        <w:t>Rücküberführung zur CSV</w:t>
-      </w:r>
-    </w:p>
-    <w:p>
-      <w:pPr>
-        <w:pStyle w:val="Listenabsatz"/>
-        <w:numPr>
-          <w:ilvl w:val="0"/>
-          <w:numId w:val="10"/>
-        </w:numPr>
-      </w:pPr>
-      <w:r>
-        <w:t>Daten weggelassen</w:t>
-      </w:r>
-    </w:p>
-    <w:p>
-      <w:pPr>
-        <w:pStyle w:val="Listenabsatz"/>
-        <w:numPr>
-          <w:ilvl w:val="1"/>
-          <w:numId w:val="10"/>
-        </w:numPr>
-      </w:pPr>
-      <w:r>
-        <w:t>Daten nicht mehr lesbar (eine Japanischer Wein wo nicht mehr Rückschlüsse gezogen werden könnten)</w:t>
-      </w:r>
-    </w:p>
-    <w:p>
-      <w:pPr>
-        <w:pStyle w:val="Listenabsatz"/>
-        <w:numPr>
-          <w:ilvl w:val="1"/>
-          <w:numId w:val="10"/>
-        </w:numPr>
-      </w:pPr>
-      <w:r>
-        <w:t>Nichts Werte</w:t>
-      </w:r>
-    </w:p>
-    <w:p>
-      <w:pPr>
-        <w:pStyle w:val="Listenabsatz"/>
-        <w:numPr>
-          <w:ilvl w:val="0"/>
-          <w:numId w:val="10"/>
-        </w:numPr>
-      </w:pPr>
-      <w:r>
-        <w:t>Durschnitte</w:t>
-      </w:r>
-    </w:p>
-    <w:p>
-      <w:pPr>
-        <w:pStyle w:val="Listenabsatz"/>
-        <w:numPr>
-          <w:ilvl w:val="1"/>
-          <w:numId w:val="10"/>
-        </w:numPr>
-      </w:pPr>
-      <w:r>
-        <w:t xml:space="preserve">Gebildet über die </w:t>
-      </w:r>
-      <w:r>
-        <w:t>Trinktemperatur</w:t>
-      </w:r>
-      <w:r>
-        <w:t>, Alkoholgehalt</w:t>
-      </w:r>
-    </w:p>
-    <w:p>
-      <w:pPr>
-        <w:pStyle w:val="Listenabsatz"/>
-        <w:numPr>
-          <w:ilvl w:val="1"/>
-          <w:numId w:val="10"/>
-        </w:numPr>
-      </w:pPr>
-      <w:r>
-        <w:t>Daten konnten ansonsten nicht eingelesen werden</w:t>
-      </w:r>
-    </w:p>
-    <w:p>
-      <w:pPr>
-        <w:pStyle w:val="Listenabsatz"/>
-        <w:numPr>
-          <w:ilvl w:val="1"/>
-          <w:numId w:val="10"/>
-        </w:numPr>
-      </w:pPr>
-      <w:r>
-        <w:t>Außerdem lag der unterschied durchschnittlich nicht bei mehr als 2 Gard</w:t>
-      </w:r>
-    </w:p>
-    <w:p>
-      <w:pPr>
-        <w:pStyle w:val="Listenabsatz"/>
-        <w:numPr>
-          <w:ilvl w:val="0"/>
-          <w:numId w:val="10"/>
-        </w:numPr>
-      </w:pPr>
-      <w:r>
-        <w:t>Aussagekräftiger?</w:t>
-      </w:r>
-    </w:p>
-    <w:p>
-      <w:pPr>
-        <w:pStyle w:val="Listenabsatz"/>
-        <w:numPr>
-          <w:ilvl w:val="1"/>
-          <w:numId w:val="10"/>
-        </w:numPr>
-      </w:pPr>
-      <w:r>
-        <w:t>So hat man noch Toleranz beim der Temperatur und Alkohol ohne das sich die anderen Werte ändern müssten</w:t>
-      </w:r>
-      <w:r>
-        <w:t xml:space="preserve"> (Body, Süße usw.)</w:t>
-      </w:r>
-    </w:p>
+        <w:t>Gemeinsamkeiten und Unterschiede dabei herausstellen</w:t>
+      </w:r>
+    </w:p>
+    <w:p/>
     <w:p>
       <w:pPr>
         <w:pStyle w:val="berschrift1"/>
       </w:pPr>
-      <w:bookmarkStart w:id="8" w:name="_Toc80271662"/>
-      <w:r>
-        <w:t>Visualisierung</w:t>
-      </w:r>
-      <w:bookmarkEnd w:id="8"/>
-    </w:p>
-    <w:p>
-      <w:pPr>
-        <w:pStyle w:val="Listenabsatz"/>
-        <w:numPr>
-          <w:ilvl w:val="0"/>
-          <w:numId w:val="10"/>
-        </w:numPr>
-      </w:pPr>
-      <w:r>
-        <w:t>Analyse kann erst gemacht werden, wenn Visualisierungen fertig sind</w:t>
-      </w:r>
-    </w:p>
-    <w:p/>
-    <w:p>
-      <w:pPr>
-        <w:pStyle w:val="berschrift2"/>
-      </w:pPr>
-      <w:bookmarkStart w:id="9" w:name="_Toc80271663"/>
-      <w:r>
-        <w:t xml:space="preserve">Analyse der </w:t>
-      </w:r>
-      <w:r>
-        <w:t>Anwendungsaufgaben</w:t>
-      </w:r>
-      <w:bookmarkEnd w:id="9"/>
-    </w:p>
-    <w:p>
-      <w:pPr>
-        <w:pStyle w:val="Listenabsatz"/>
-        <w:numPr>
-          <w:ilvl w:val="0"/>
-          <w:numId w:val="10"/>
-        </w:numPr>
-      </w:pPr>
-      <w:r>
-        <w:t>Analyse kann erst gemacht werden, wenn Visualisierungen fertig sind</w:t>
-      </w:r>
-    </w:p>
-    <w:p>
-      <w:pPr>
-        <w:pStyle w:val="Listenabsatz"/>
-        <w:numPr>
-          <w:ilvl w:val="0"/>
-          <w:numId w:val="10"/>
-        </w:numPr>
-      </w:pPr>
-      <w:r>
-        <w:t>Anwendungsaufgaben</w:t>
-      </w:r>
-    </w:p>
-    <w:p>
-      <w:pPr>
-        <w:pStyle w:val="Listenabsatz"/>
-        <w:numPr>
-          <w:ilvl w:val="1"/>
-          <w:numId w:val="10"/>
-        </w:numPr>
-      </w:pPr>
-      <w:r>
-        <w:t>Wie helfen die Darstellungen die genannten Problemstellungen zu beantworten?</w:t>
-      </w:r>
-    </w:p>
-    <w:p>
-      <w:pPr>
-        <w:pStyle w:val="Listenabsatz"/>
-        <w:numPr>
-          <w:ilvl w:val="0"/>
-          <w:numId w:val="10"/>
-        </w:numPr>
-      </w:pPr>
-      <w:r>
-        <w:t>Mentale Modelle</w:t>
-      </w:r>
-    </w:p>
-    <w:p>
-      <w:pPr>
-        <w:pStyle w:val="Listenabsatz"/>
-        <w:numPr>
-          <w:ilvl w:val="1"/>
-          <w:numId w:val="10"/>
-        </w:numPr>
-      </w:pPr>
-      <w:r>
-        <w:t>Welche Visualisieren eigenen sich um das alles zu kombinieren von Wissen und den Modellen (intuitiv erkennbar)</w:t>
-      </w:r>
-    </w:p>
-    <w:p/>
-    <w:p>
-      <w:pPr>
-        <w:pStyle w:val="berschrift2"/>
-      </w:pPr>
-      <w:bookmarkStart w:id="10" w:name="_Toc80271664"/>
-      <w:r>
-        <w:lastRenderedPageBreak/>
-        <w:t>Anforderungen an die Visualisierungen</w:t>
-      </w:r>
-      <w:bookmarkEnd w:id="10"/>
-    </w:p>
-    <w:p>
-      <w:pPr>
-        <w:pStyle w:val="Listenabsatz"/>
-        <w:numPr>
-          <w:ilvl w:val="0"/>
-          <w:numId w:val="10"/>
-        </w:numPr>
-      </w:pPr>
-      <w:r>
-        <w:t>Analyse kann erst gemacht werden, wenn Visualisierungen fertig sind</w:t>
-      </w:r>
-    </w:p>
-    <w:p/>
-    <w:p>
-      <w:pPr>
-        <w:pStyle w:val="berschrift2"/>
-      </w:pPr>
-      <w:bookmarkStart w:id="11" w:name="_Toc80271665"/>
-      <w:r>
-        <w:t>Präsentation der Visualisierung</w:t>
-      </w:r>
-      <w:bookmarkEnd w:id="11"/>
-    </w:p>
-    <w:p>
-      <w:pPr>
-        <w:pStyle w:val="Listenabsatz"/>
-        <w:numPr>
-          <w:ilvl w:val="0"/>
-          <w:numId w:val="10"/>
-        </w:numPr>
-      </w:pPr>
-      <w:r>
-        <w:t>Analyse kann erst gemacht werden, wenn Visualisierungen fertig sind</w:t>
-      </w:r>
-    </w:p>
-    <w:p>
-      <w:pPr>
-        <w:pStyle w:val="Listenabsatz"/>
-        <w:numPr>
-          <w:ilvl w:val="0"/>
-          <w:numId w:val="10"/>
-        </w:numPr>
-      </w:pPr>
-      <w:r>
-        <w:t>Vorstellen, Interaktivität, Designentschiedungen begründen Diskutieren wieso nicht anderen Techniken verwenden worden sind</w:t>
-      </w:r>
-    </w:p>
-    <w:p>
-      <w:pPr>
-        <w:jc w:val="both"/>
-      </w:pPr>
-    </w:p>
-    <w:p>
-      <w:pPr>
-        <w:pStyle w:val="berschrift3"/>
-      </w:pPr>
-      <w:bookmarkStart w:id="12" w:name="_Toc80271666"/>
-      <w:r>
-        <w:t>Visualisierung Eins</w:t>
-      </w:r>
-      <w:bookmarkEnd w:id="12"/>
-    </w:p>
-    <w:p>
-      <w:pPr>
-        <w:pStyle w:val="Listenabsatz"/>
-        <w:numPr>
-          <w:ilvl w:val="0"/>
-          <w:numId w:val="10"/>
-        </w:numPr>
-      </w:pPr>
-      <w:r>
-        <w:t>Wird ein Scatterplot</w:t>
-      </w:r>
-    </w:p>
-    <w:p/>
-    <w:p>
-      <w:pPr>
-        <w:pStyle w:val="berschrift3"/>
-      </w:pPr>
-      <w:bookmarkStart w:id="13" w:name="_Toc80271667"/>
-      <w:r>
-        <w:t>Visualisierung Zwei</w:t>
-      </w:r>
-      <w:bookmarkEnd w:id="13"/>
-    </w:p>
-    <w:p>
-      <w:pPr>
-        <w:pStyle w:val="Listenabsatz"/>
-        <w:numPr>
-          <w:ilvl w:val="0"/>
-          <w:numId w:val="10"/>
-        </w:numPr>
-      </w:pPr>
-      <w:r>
-        <w:t>Wird Parallele Koordinaten</w:t>
-      </w:r>
-    </w:p>
-    <w:p/>
-    <w:p>
-      <w:pPr>
-        <w:pStyle w:val="berschrift3"/>
-      </w:pPr>
-      <w:bookmarkStart w:id="14" w:name="_Toc80271668"/>
-      <w:r>
-        <w:t>Visualisierung Drei</w:t>
-      </w:r>
-      <w:bookmarkEnd w:id="14"/>
-    </w:p>
-    <w:p>
-      <w:pPr>
-        <w:pStyle w:val="Listenabsatz"/>
-        <w:numPr>
-          <w:ilvl w:val="0"/>
-          <w:numId w:val="10"/>
-        </w:numPr>
-      </w:pPr>
-      <w:r>
-        <w:t>Wird eine Baumhierarchie</w:t>
-      </w:r>
-    </w:p>
-    <w:p/>
-    <w:p>
-      <w:pPr>
-        <w:pStyle w:val="berschrift2"/>
-      </w:pPr>
-      <w:bookmarkStart w:id="15" w:name="_Toc80271669"/>
-      <w:r>
-        <w:t>Interaktion</w:t>
-      </w:r>
-      <w:bookmarkEnd w:id="15"/>
-    </w:p>
-    <w:p>
-      <w:pPr>
-        <w:pStyle w:val="Listenabsatz"/>
-        <w:numPr>
-          <w:ilvl w:val="0"/>
-          <w:numId w:val="10"/>
-        </w:numPr>
-      </w:pPr>
-      <w:r>
-        <w:t xml:space="preserve">Scatterplot und </w:t>
-      </w:r>
-      <w:r>
-        <w:t>Parallele Koordinaten</w:t>
-      </w:r>
-    </w:p>
-    <w:p>
-      <w:pPr>
-        <w:pStyle w:val="Listenabsatz"/>
-        <w:numPr>
-          <w:ilvl w:val="1"/>
-          <w:numId w:val="10"/>
-        </w:numPr>
-      </w:pPr>
-      <w:r>
-        <w:t xml:space="preserve">Buttons zum </w:t>
-      </w:r>
-      <w:r>
-        <w:t>verändern/ verschieben der Dimensionen</w:t>
-      </w:r>
-    </w:p>
-    <w:p>
-      <w:pPr>
-        <w:pStyle w:val="Listenabsatz"/>
-        <w:numPr>
-          <w:ilvl w:val="0"/>
-          <w:numId w:val="10"/>
-        </w:numPr>
-      </w:pPr>
-      <w:r>
-        <w:t>Baumhierarchie</w:t>
-      </w:r>
-    </w:p>
-    <w:p>
-      <w:pPr>
-        <w:pStyle w:val="Listenabsatz"/>
-        <w:numPr>
-          <w:ilvl w:val="1"/>
-          <w:numId w:val="10"/>
-        </w:numPr>
-      </w:pPr>
-      <w:r>
-        <w:t>Keine nur anschauen</w:t>
-      </w:r>
-    </w:p>
-    <w:p>
-      <w:pPr>
-        <w:pStyle w:val="Listenabsatz"/>
-        <w:numPr>
-          <w:ilvl w:val="0"/>
-          <w:numId w:val="10"/>
-        </w:numPr>
-      </w:pPr>
-      <w:r>
-        <w:t>Zweck der Interaktion</w:t>
-      </w:r>
-    </w:p>
-    <w:p>
-      <w:pPr>
-        <w:pStyle w:val="Listenabsatz"/>
-        <w:numPr>
-          <w:ilvl w:val="0"/>
-          <w:numId w:val="10"/>
-        </w:numPr>
-      </w:pPr>
-      <w:r>
-        <w:t>Warum wurden andere Interaktionen umgesetzt und nicht andere?</w:t>
-      </w:r>
-    </w:p>
-    <w:p>
-      <w:pPr>
-        <w:pStyle w:val="Listenabsatz"/>
-        <w:numPr>
-          <w:ilvl w:val="0"/>
-          <w:numId w:val="10"/>
-        </w:numPr>
-      </w:pPr>
-      <w:r>
-        <w:t>Begründung Interaktion zwischen denen nicht mit dabei</w:t>
-      </w:r>
-    </w:p>
-    <w:p/>
-    <w:p>
-      <w:pPr>
-        <w:pStyle w:val="berschrift1"/>
-      </w:pPr>
-      <w:bookmarkStart w:id="16" w:name="_Toc80271670"/>
-      <w:r>
-        <w:t>Implementierung</w:t>
-      </w:r>
-      <w:bookmarkEnd w:id="16"/>
-    </w:p>
-    <w:p>
-      <w:pPr>
-        <w:pStyle w:val="Listenabsatz"/>
-        <w:numPr>
-          <w:ilvl w:val="0"/>
-          <w:numId w:val="10"/>
-        </w:numPr>
-      </w:pPr>
-      <w:r>
-        <w:t xml:space="preserve">Kann erst eingeschätzt </w:t>
-      </w:r>
-      <w:r>
-        <w:t>werden,</w:t>
-      </w:r>
-      <w:r>
-        <w:t xml:space="preserve"> nachdem es fertig gestellt worden ist</w:t>
-      </w:r>
-    </w:p>
-    <w:p>
-      <w:pPr>
-        <w:pStyle w:val="Listenabsatz"/>
-        <w:numPr>
-          <w:ilvl w:val="1"/>
-          <w:numId w:val="10"/>
-        </w:numPr>
-      </w:pPr>
-      <w:r>
-        <w:t xml:space="preserve">Aktuell hoher </w:t>
-      </w:r>
-      <w:r>
-        <w:t>Aufwand</w:t>
-      </w:r>
-      <w:r>
-        <w:t xml:space="preserve"> und nur Baumhierarchie konnte sehr einfach aus Übung übernommen werden</w:t>
-      </w:r>
-    </w:p>
-    <w:p>
-      <w:pPr>
-        <w:pStyle w:val="Listenabsatz"/>
-        <w:numPr>
-          <w:ilvl w:val="0"/>
-          <w:numId w:val="10"/>
-        </w:numPr>
-      </w:pPr>
-      <w:r>
-        <w:t>Gliederung des ELM Codes</w:t>
-      </w:r>
-    </w:p>
-    <w:p>
-      <w:pPr>
-        <w:pStyle w:val="Listenabsatz"/>
-        <w:numPr>
-          <w:ilvl w:val="0"/>
-          <w:numId w:val="10"/>
-        </w:numPr>
-      </w:pPr>
-      <w:r>
-        <w:t>Übungsadaption</w:t>
-      </w:r>
-    </w:p>
-    <w:p>
-      <w:pPr>
-        <w:pStyle w:val="Listenabsatz"/>
-        <w:numPr>
-          <w:ilvl w:val="0"/>
-          <w:numId w:val="10"/>
-        </w:numPr>
-      </w:pPr>
-      <w:r>
-        <w:t>Datenstruktur Modells bei den verschiedenen Interaktionen</w:t>
-      </w:r>
-    </w:p>
-    <w:p>
-      <w:pPr>
-        <w:pStyle w:val="Listenabsatz"/>
-        <w:numPr>
-          <w:ilvl w:val="0"/>
-          <w:numId w:val="10"/>
-        </w:numPr>
-      </w:pPr>
-      <w:r>
-        <w:t>Bei uns in einem Record gespeichert im Main und dann im Update wird auf einen record zugegriffen</w:t>
-      </w:r>
-    </w:p>
-    <w:p/>
-    <w:p>
-      <w:pPr>
-        <w:pStyle w:val="berschrift1"/>
-      </w:pPr>
-      <w:bookmarkStart w:id="17" w:name="_Toc80271671"/>
-      <w:r>
-        <w:lastRenderedPageBreak/>
-        <w:t>Anwe</w:t>
-      </w:r>
-      <w:r>
-        <w:t>n</w:t>
-      </w:r>
-      <w:r>
-        <w:t>dungs</w:t>
-      </w:r>
-      <w:r>
-        <w:t>fälle</w:t>
-      </w:r>
-      <w:bookmarkEnd w:id="17"/>
-    </w:p>
-    <w:p>
-      <w:pPr>
-        <w:pStyle w:val="Listenabsatz"/>
-        <w:numPr>
-          <w:ilvl w:val="0"/>
-          <w:numId w:val="10"/>
-        </w:numPr>
-      </w:pPr>
-      <w:r>
-        <w:t>Erst nach Fertigstellung der Visualisierungen möglich</w:t>
-      </w:r>
-    </w:p>
-    <w:p>
-      <w:pPr>
-        <w:pStyle w:val="Listenabsatz"/>
-        <w:numPr>
-          <w:ilvl w:val="0"/>
-          <w:numId w:val="10"/>
-        </w:numPr>
-      </w:pPr>
-      <w:r>
-        <w:t>Spezifischer Anwedungsfall -&gt; wo Muster da sind oder nicht was es zu was besonderen macht</w:t>
-      </w:r>
-    </w:p>
-    <w:p>
-      <w:pPr>
-        <w:pStyle w:val="Listenabsatz"/>
-        <w:numPr>
-          <w:ilvl w:val="0"/>
-          <w:numId w:val="10"/>
-        </w:numPr>
-      </w:pPr>
-      <w:r>
-        <w:t>Relevanz für die Zielgruppe</w:t>
-      </w:r>
-    </w:p>
-    <w:p>
-      <w:pPr>
-        <w:pStyle w:val="Listenabsatz"/>
-        <w:numPr>
-          <w:ilvl w:val="0"/>
-          <w:numId w:val="10"/>
-        </w:numPr>
-      </w:pPr>
-      <w:r>
-        <w:t>Möglichkeit Umsetzung mit anderen Personen</w:t>
-      </w:r>
-    </w:p>
-    <w:p/>
-    <w:p>
-      <w:pPr>
-        <w:pStyle w:val="berschrift2"/>
-      </w:pPr>
-      <w:bookmarkStart w:id="18" w:name="_Toc80271672"/>
-      <w:r>
-        <w:t>Anwendung Visualisierung Eins</w:t>
-      </w:r>
-      <w:bookmarkEnd w:id="18"/>
-    </w:p>
-    <w:p>
-      <w:pPr>
-        <w:pStyle w:val="Listenabsatz"/>
-        <w:numPr>
-          <w:ilvl w:val="0"/>
-          <w:numId w:val="10"/>
-        </w:numPr>
-      </w:pPr>
-      <w:r>
-        <w:t>Anwendungsfall für Scatterplot</w:t>
-      </w:r>
-    </w:p>
-    <w:p/>
-    <w:p>
-      <w:pPr>
-        <w:pStyle w:val="berschrift2"/>
-      </w:pPr>
-      <w:bookmarkStart w:id="19" w:name="_Toc80271673"/>
-      <w:r>
-        <w:t>Anwendung Visualisierung Zwei</w:t>
-      </w:r>
-      <w:bookmarkEnd w:id="19"/>
-    </w:p>
-    <w:p>
-      <w:pPr>
-        <w:pStyle w:val="Listenabsatz"/>
-        <w:numPr>
-          <w:ilvl w:val="0"/>
-          <w:numId w:val="10"/>
-        </w:numPr>
-      </w:pPr>
-      <w:r>
-        <w:t>Anwendungsfall für Parallele Koordinaten</w:t>
-      </w:r>
-    </w:p>
-    <w:p/>
-    <w:p>
-      <w:pPr>
-        <w:pStyle w:val="berschrift2"/>
-      </w:pPr>
-      <w:bookmarkStart w:id="20" w:name="_Toc80271674"/>
-      <w:r>
-        <w:t>Anwendung Visualisierung Drei</w:t>
-      </w:r>
-      <w:bookmarkEnd w:id="20"/>
-    </w:p>
-    <w:p>
-      <w:pPr>
-        <w:pStyle w:val="Listenabsatz"/>
-        <w:numPr>
-          <w:ilvl w:val="0"/>
-          <w:numId w:val="10"/>
-        </w:numPr>
-      </w:pPr>
-      <w:r>
-        <w:t>Anwendungsfall für Baumhierarchie</w:t>
-      </w:r>
-    </w:p>
-    <w:p/>
-    <w:p>
-      <w:pPr>
-        <w:pStyle w:val="berschrift1"/>
-      </w:pPr>
-      <w:bookmarkStart w:id="21" w:name="_Toc80271675"/>
-      <w:r>
-        <w:t>Verwandte Arbeiten</w:t>
-      </w:r>
-      <w:bookmarkEnd w:id="21"/>
-    </w:p>
-    <w:p>
-      <w:pPr>
-        <w:pStyle w:val="Listenabsatz"/>
-        <w:numPr>
-          <w:ilvl w:val="0"/>
-          <w:numId w:val="10"/>
-        </w:numPr>
-      </w:pPr>
-      <w:r>
-        <w:t>Aktuell noch nicht recherchiert</w:t>
-      </w:r>
-    </w:p>
-    <w:p>
-      <w:pPr>
-        <w:pStyle w:val="Listenabsatz"/>
-        <w:numPr>
-          <w:ilvl w:val="0"/>
-          <w:numId w:val="10"/>
-        </w:numPr>
-      </w:pPr>
-      <w:r>
-        <w:t>Zwei Artikel diskutieren</w:t>
-      </w:r>
-    </w:p>
-    <w:p>
-      <w:pPr>
-        <w:pStyle w:val="Listenabsatz"/>
-        <w:numPr>
-          <w:ilvl w:val="1"/>
-          <w:numId w:val="10"/>
-        </w:numPr>
-      </w:pPr>
-      <w:r>
-        <w:t>Gemeinsamkeiten und Unterschiede dabei herausstellen</w:t>
-      </w:r>
-    </w:p>
-    <w:p/>
-    <w:p>
-      <w:pPr>
-        <w:pStyle w:val="berschrift1"/>
-      </w:pPr>
-      <w:bookmarkStart w:id="22" w:name="_Toc80271676"/>
+      <w:bookmarkStart w:id="24" w:name="_Toc80271676"/>
       <w:r>
         <w:t>Zusammenfassung und Ausblick</w:t>
       </w:r>
-      <w:bookmarkEnd w:id="22"/>
+      <w:bookmarkEnd w:id="24"/>
     </w:p>
     <w:p>
       <w:pPr>
@@ -5253,12 +5500,12 @@
           <w:numId w:val="0"/>
         </w:numPr>
       </w:pPr>
-      <w:bookmarkStart w:id="23" w:name="_Toc80271677"/>
+      <w:bookmarkStart w:id="25" w:name="_Toc80271677"/>
       <w:r>
         <w:lastRenderedPageBreak/>
         <w:t>Literaturverzeichnis</w:t>
       </w:r>
-      <w:bookmarkEnd w:id="23"/>
+      <w:bookmarkEnd w:id="25"/>
     </w:p>
     <w:p/>
     <w:sdt>
@@ -5290,11 +5537,11 @@
           <w:r>
             <w:tab/>
           </w:r>
-          <w:bookmarkStart w:id="24" w:name="_CTVL00187d62162ca34425db0e18a7c14bcac47"/>
+          <w:bookmarkStart w:id="26" w:name="_CTVL00187d62162ca34425db0e18a7c14bcac47"/>
           <w:r>
             <w:t>P. Roca,</w:t>
           </w:r>
-          <w:bookmarkEnd w:id="24"/>
+          <w:bookmarkEnd w:id="26"/>
           <w:r>
             <w:t xml:space="preserve"> </w:t>
           </w:r>
@@ -5327,11 +5574,11 @@
           <w:r>
             <w:tab/>
           </w:r>
-          <w:bookmarkStart w:id="25" w:name="_CTVL001391b1ab3d9a54a7db3302a96d1fac0b0"/>
+          <w:bookmarkStart w:id="27" w:name="_CTVL001391b1ab3d9a54a7db3302a96d1fac0b0"/>
           <w:r>
             <w:t>M. Yi,</w:t>
           </w:r>
-          <w:bookmarkEnd w:id="25"/>
+          <w:bookmarkEnd w:id="27"/>
           <w:r>
             <w:t xml:space="preserve"> </w:t>
           </w:r>
@@ -5364,11 +5611,11 @@
           <w:r>
             <w:tab/>
           </w:r>
-          <w:bookmarkStart w:id="26" w:name="_CTVL001a5d94c2d3e5f43fca4f8405d4d7d4c5b"/>
+          <w:bookmarkStart w:id="28" w:name="_CTVL001a5d94c2d3e5f43fca4f8405d4d7d4c5b"/>
           <w:r>
             <w:t>S. Few,</w:t>
           </w:r>
-          <w:bookmarkEnd w:id="26"/>
+          <w:bookmarkEnd w:id="28"/>
           <w:r>
             <w:t xml:space="preserve"> </w:t>
           </w:r>
@@ -5404,11 +5651,11 @@
           <w:r>
             <w:tab/>
           </w:r>
-          <w:bookmarkStart w:id="27" w:name="_CTVL001a369bd4dadfa4199b7f6512c3d0e0580"/>
+          <w:bookmarkStart w:id="29" w:name="_CTVL001a369bd4dadfa4199b7f6512c3d0e0580"/>
           <w:r>
             <w:t>American Society for Quality,</w:t>
           </w:r>
-          <w:bookmarkEnd w:id="27"/>
+          <w:bookmarkEnd w:id="29"/>
           <w:r>
             <w:t xml:space="preserve"> </w:t>
           </w:r>
@@ -5441,11 +5688,11 @@
           <w:r>
             <w:tab/>
           </w:r>
-          <w:bookmarkStart w:id="28" w:name="_CTVL001ff33293577c84d32968259d796b52c57"/>
+          <w:bookmarkStart w:id="30" w:name="_CTVL001ff33293577c84d32968259d796b52c57"/>
           <w:r>
             <w:t>L. Beilmann,</w:t>
           </w:r>
-          <w:bookmarkEnd w:id="28"/>
+          <w:bookmarkEnd w:id="30"/>
           <w:r>
             <w:t xml:space="preserve"> </w:t>
           </w:r>
@@ -5475,11 +5722,11 @@
           <w:r>
             <w:tab/>
           </w:r>
-          <w:bookmarkStart w:id="29" w:name="_CTVL001333615a5980e42f0be017e355212c6b8"/>
+          <w:bookmarkStart w:id="31" w:name="_CTVL001333615a5980e42f0be017e355212c6b8"/>
           <w:r>
             <w:t>M. Teufel,</w:t>
           </w:r>
-          <w:bookmarkEnd w:id="29"/>
+          <w:bookmarkEnd w:id="31"/>
           <w:r>
             <w:t xml:space="preserve"> </w:t>
           </w:r>
@@ -5515,11 +5762,11 @@
           <w:r>
             <w:tab/>
           </w:r>
-          <w:bookmarkStart w:id="30" w:name="_CTVL001fb8010cefe71444aaf891dda70e109b8"/>
+          <w:bookmarkStart w:id="32" w:name="_CTVL001fb8010cefe71444aaf891dda70e109b8"/>
           <w:r>
             <w:t>Brogsitter Weinversand,</w:t>
           </w:r>
-          <w:bookmarkEnd w:id="30"/>
+          <w:bookmarkEnd w:id="32"/>
           <w:r>
             <w:t xml:space="preserve"> </w:t>
           </w:r>
@@ -5549,11 +5796,11 @@
           <w:r>
             <w:tab/>
           </w:r>
-          <w:bookmarkStart w:id="31" w:name="_CTVL001d5718d54071f4ea6b29e14cd8e806ce9"/>
+          <w:bookmarkStart w:id="33" w:name="_CTVL001d5718d54071f4ea6b29e14cd8e806ce9"/>
           <w:r>
             <w:t>Weinkenner GmbH,</w:t>
           </w:r>
-          <w:bookmarkEnd w:id="31"/>
+          <w:bookmarkEnd w:id="33"/>
           <w:r>
             <w:t xml:space="preserve"> </w:t>
           </w:r>
@@ -5589,11 +5836,11 @@
           <w:r>
             <w:tab/>
           </w:r>
-          <w:bookmarkStart w:id="32" w:name="_CTVL001feae5290ed314213a08b4b79927e7f1a"/>
+          <w:bookmarkStart w:id="34" w:name="_CTVL001feae5290ed314213a08b4b79927e7f1a"/>
           <w:r>
             <w:t>Brogsitter Weinversand,</w:t>
           </w:r>
-          <w:bookmarkEnd w:id="32"/>
+          <w:bookmarkEnd w:id="34"/>
           <w:r>
             <w:t xml:space="preserve"> </w:t>
           </w:r>
@@ -5626,11 +5873,11 @@
           <w:r>
             <w:tab/>
           </w:r>
-          <w:bookmarkStart w:id="33" w:name="_CTVL001cc82e137394a423f933de8904adc4a01"/>
+          <w:bookmarkStart w:id="35" w:name="_CTVL001cc82e137394a423f933de8904adc4a01"/>
           <w:r>
             <w:t>Brogsitter Weinversand,</w:t>
           </w:r>
-          <w:bookmarkEnd w:id="33"/>
+          <w:bookmarkEnd w:id="35"/>
           <w:r>
             <w:t xml:space="preserve"> </w:t>
           </w:r>
@@ -5660,11 +5907,11 @@
           <w:r>
             <w:tab/>
           </w:r>
-          <w:bookmarkStart w:id="34" w:name="_CTVL0010cdb8943940a4f8480d87427a95c5420"/>
+          <w:bookmarkStart w:id="36" w:name="_CTVL0010cdb8943940a4f8480d87427a95c5420"/>
           <w:r>
             <w:t>Vineyard99,</w:t>
           </w:r>
-          <w:bookmarkEnd w:id="34"/>
+          <w:bookmarkEnd w:id="36"/>
           <w:r>
             <w:t xml:space="preserve"> </w:t>
           </w:r>
@@ -5708,12 +5955,12 @@
           <w:numId w:val="0"/>
         </w:numPr>
       </w:pPr>
-      <w:bookmarkStart w:id="35" w:name="_Toc80271678"/>
+      <w:bookmarkStart w:id="37" w:name="_Toc80271678"/>
       <w:r>
         <w:lastRenderedPageBreak/>
         <w:t>Anhang</w:t>
       </w:r>
-      <w:bookmarkEnd w:id="35"/>
+      <w:bookmarkEnd w:id="37"/>
     </w:p>
     <w:sectPr>
       <w:pgSz w:w="11906" w:h="16838"/>

</xml_diff>

<commit_message>
Fertigstellung des Kapitels Daten
</commit_message>
<xml_diff>
--- a/Bericht/Informationsvisualisierung_Bericht.docx
+++ b/Bericht/Informationsvisualisierung_Bericht.docx
@@ -173,7 +173,7 @@
         </w:sectPr>
       </w:pPr>
     </w:p>
-    <w:bookmarkStart w:id="0" w:name="_Toc80271654" w:displacedByCustomXml="next"/>
+    <w:bookmarkStart w:id="0" w:name="_Toc80274841" w:displacedByCustomXml="next"/>
     <w:sdt>
       <w:sdtPr>
         <w:rPr>
@@ -225,7 +225,7 @@
           <w:r>
             <w:fldChar w:fldCharType="separate"/>
           </w:r>
-          <w:hyperlink w:anchor="_Toc80271654" w:history="1">
+          <w:hyperlink w:anchor="_Toc80274841" w:history="1">
             <w:r>
               <w:rPr>
                 <w:rStyle w:val="Hyperlink"/>
@@ -252,7 +252,7 @@
                 <w:noProof/>
                 <w:webHidden/>
               </w:rPr>
-              <w:instrText xml:space="preserve"> PAGEREF _Toc80271654 \h </w:instrText>
+              <w:instrText xml:space="preserve"> PAGEREF _Toc80274841 \h </w:instrText>
             </w:r>
             <w:r>
               <w:rPr>
@@ -296,7 +296,7 @@
               <w:lang w:eastAsia="de-DE"/>
             </w:rPr>
           </w:pPr>
-          <w:hyperlink w:anchor="_Toc80271655" w:history="1">
+          <w:hyperlink w:anchor="_Toc80274842" w:history="1">
             <w:r>
               <w:rPr>
                 <w:rStyle w:val="Hyperlink"/>
@@ -338,7 +338,7 @@
                 <w:noProof/>
                 <w:webHidden/>
               </w:rPr>
-              <w:instrText xml:space="preserve"> PAGEREF _Toc80271655 \h </w:instrText>
+              <w:instrText xml:space="preserve"> PAGEREF _Toc80274842 \h </w:instrText>
             </w:r>
             <w:r>
               <w:rPr>
@@ -382,7 +382,7 @@
               <w:lang w:eastAsia="de-DE"/>
             </w:rPr>
           </w:pPr>
-          <w:hyperlink w:anchor="_Toc80271656" w:history="1">
+          <w:hyperlink w:anchor="_Toc80274843" w:history="1">
             <w:r>
               <w:rPr>
                 <w:rStyle w:val="Hyperlink"/>
@@ -424,7 +424,7 @@
                 <w:noProof/>
                 <w:webHidden/>
               </w:rPr>
-              <w:instrText xml:space="preserve"> PAGEREF _Toc80271656 \h </w:instrText>
+              <w:instrText xml:space="preserve"> PAGEREF _Toc80274843 \h </w:instrText>
             </w:r>
             <w:r>
               <w:rPr>
@@ -468,7 +468,7 @@
               <w:lang w:eastAsia="de-DE"/>
             </w:rPr>
           </w:pPr>
-          <w:hyperlink w:anchor="_Toc80271657" w:history="1">
+          <w:hyperlink w:anchor="_Toc80274844" w:history="1">
             <w:r>
               <w:rPr>
                 <w:rStyle w:val="Hyperlink"/>
@@ -510,7 +510,7 @@
                 <w:noProof/>
                 <w:webHidden/>
               </w:rPr>
-              <w:instrText xml:space="preserve"> PAGEREF _Toc80271657 \h </w:instrText>
+              <w:instrText xml:space="preserve"> PAGEREF _Toc80274844 \h </w:instrText>
             </w:r>
             <w:r>
               <w:rPr>
@@ -554,7 +554,7 @@
               <w:lang w:eastAsia="de-DE"/>
             </w:rPr>
           </w:pPr>
-          <w:hyperlink w:anchor="_Toc80271658" w:history="1">
+          <w:hyperlink w:anchor="_Toc80274845" w:history="1">
             <w:r>
               <w:rPr>
                 <w:rStyle w:val="Hyperlink"/>
@@ -596,7 +596,7 @@
                 <w:noProof/>
                 <w:webHidden/>
               </w:rPr>
-              <w:instrText xml:space="preserve"> PAGEREF _Toc80271658 \h </w:instrText>
+              <w:instrText xml:space="preserve"> PAGEREF _Toc80274845 \h </w:instrText>
             </w:r>
             <w:r>
               <w:rPr>
@@ -640,7 +640,7 @@
               <w:lang w:eastAsia="de-DE"/>
             </w:rPr>
           </w:pPr>
-          <w:hyperlink w:anchor="_Toc80271659" w:history="1">
+          <w:hyperlink w:anchor="_Toc80274846" w:history="1">
             <w:r>
               <w:rPr>
                 <w:rStyle w:val="Hyperlink"/>
@@ -682,7 +682,7 @@
                 <w:noProof/>
                 <w:webHidden/>
               </w:rPr>
-              <w:instrText xml:space="preserve"> PAGEREF _Toc80271659 \h </w:instrText>
+              <w:instrText xml:space="preserve"> PAGEREF _Toc80274846 \h </w:instrText>
             </w:r>
             <w:r>
               <w:rPr>
@@ -726,7 +726,7 @@
               <w:lang w:eastAsia="de-DE"/>
             </w:rPr>
           </w:pPr>
-          <w:hyperlink w:anchor="_Toc80271660" w:history="1">
+          <w:hyperlink w:anchor="_Toc80274847" w:history="1">
             <w:r>
               <w:rPr>
                 <w:rStyle w:val="Hyperlink"/>
@@ -768,7 +768,7 @@
                 <w:noProof/>
                 <w:webHidden/>
               </w:rPr>
-              <w:instrText xml:space="preserve"> PAGEREF _Toc80271660 \h </w:instrText>
+              <w:instrText xml:space="preserve"> PAGEREF _Toc80274847 \h </w:instrText>
             </w:r>
             <w:r>
               <w:rPr>
@@ -788,7 +788,7 @@
                 <w:noProof/>
                 <w:webHidden/>
               </w:rPr>
-              <w:t>4</w:t>
+              <w:t>5</w:t>
             </w:r>
             <w:r>
               <w:rPr>
@@ -812,7 +812,7 @@
               <w:lang w:eastAsia="de-DE"/>
             </w:rPr>
           </w:pPr>
-          <w:hyperlink w:anchor="_Toc80271661" w:history="1">
+          <w:hyperlink w:anchor="_Toc80274848" w:history="1">
             <w:r>
               <w:rPr>
                 <w:rStyle w:val="Hyperlink"/>
@@ -854,7 +854,7 @@
                 <w:noProof/>
                 <w:webHidden/>
               </w:rPr>
-              <w:instrText xml:space="preserve"> PAGEREF _Toc80271661 \h </w:instrText>
+              <w:instrText xml:space="preserve"> PAGEREF _Toc80274848 \h </w:instrText>
             </w:r>
             <w:r>
               <w:rPr>
@@ -874,7 +874,7 @@
                 <w:noProof/>
                 <w:webHidden/>
               </w:rPr>
-              <w:t>5</w:t>
+              <w:t>6</w:t>
             </w:r>
             <w:r>
               <w:rPr>
@@ -898,7 +898,7 @@
               <w:lang w:eastAsia="de-DE"/>
             </w:rPr>
           </w:pPr>
-          <w:hyperlink w:anchor="_Toc80271662" w:history="1">
+          <w:hyperlink w:anchor="_Toc80274849" w:history="1">
             <w:r>
               <w:rPr>
                 <w:rStyle w:val="Hyperlink"/>
@@ -940,7 +940,7 @@
                 <w:noProof/>
                 <w:webHidden/>
               </w:rPr>
-              <w:instrText xml:space="preserve"> PAGEREF _Toc80271662 \h </w:instrText>
+              <w:instrText xml:space="preserve"> PAGEREF _Toc80274849 \h </w:instrText>
             </w:r>
             <w:r>
               <w:rPr>
@@ -960,7 +960,7 @@
                 <w:noProof/>
                 <w:webHidden/>
               </w:rPr>
-              <w:t>5</w:t>
+              <w:t>6</w:t>
             </w:r>
             <w:r>
               <w:rPr>
@@ -984,7 +984,7 @@
               <w:lang w:eastAsia="de-DE"/>
             </w:rPr>
           </w:pPr>
-          <w:hyperlink w:anchor="_Toc80271663" w:history="1">
+          <w:hyperlink w:anchor="_Toc80274850" w:history="1">
             <w:r>
               <w:rPr>
                 <w:rStyle w:val="Hyperlink"/>
@@ -1026,7 +1026,7 @@
                 <w:noProof/>
                 <w:webHidden/>
               </w:rPr>
-              <w:instrText xml:space="preserve"> PAGEREF _Toc80271663 \h </w:instrText>
+              <w:instrText xml:space="preserve"> PAGEREF _Toc80274850 \h </w:instrText>
             </w:r>
             <w:r>
               <w:rPr>
@@ -1046,7 +1046,7 @@
                 <w:noProof/>
                 <w:webHidden/>
               </w:rPr>
-              <w:t>5</w:t>
+              <w:t>6</w:t>
             </w:r>
             <w:r>
               <w:rPr>
@@ -1070,7 +1070,7 @@
               <w:lang w:eastAsia="de-DE"/>
             </w:rPr>
           </w:pPr>
-          <w:hyperlink w:anchor="_Toc80271664" w:history="1">
+          <w:hyperlink w:anchor="_Toc80274851" w:history="1">
             <w:r>
               <w:rPr>
                 <w:rStyle w:val="Hyperlink"/>
@@ -1112,7 +1112,7 @@
                 <w:noProof/>
                 <w:webHidden/>
               </w:rPr>
-              <w:instrText xml:space="preserve"> PAGEREF _Toc80271664 \h </w:instrText>
+              <w:instrText xml:space="preserve"> PAGEREF _Toc80274851 \h </w:instrText>
             </w:r>
             <w:r>
               <w:rPr>
@@ -1132,7 +1132,7 @@
                 <w:noProof/>
                 <w:webHidden/>
               </w:rPr>
-              <w:t>5</w:t>
+              <w:t>6</w:t>
             </w:r>
             <w:r>
               <w:rPr>
@@ -1156,7 +1156,7 @@
               <w:lang w:eastAsia="de-DE"/>
             </w:rPr>
           </w:pPr>
-          <w:hyperlink w:anchor="_Toc80271665" w:history="1">
+          <w:hyperlink w:anchor="_Toc80274852" w:history="1">
             <w:r>
               <w:rPr>
                 <w:rStyle w:val="Hyperlink"/>
@@ -1198,7 +1198,7 @@
                 <w:noProof/>
                 <w:webHidden/>
               </w:rPr>
-              <w:instrText xml:space="preserve"> PAGEREF _Toc80271665 \h </w:instrText>
+              <w:instrText xml:space="preserve"> PAGEREF _Toc80274852 \h </w:instrText>
             </w:r>
             <w:r>
               <w:rPr>
@@ -1218,7 +1218,7 @@
                 <w:noProof/>
                 <w:webHidden/>
               </w:rPr>
-              <w:t>5</w:t>
+              <w:t>6</w:t>
             </w:r>
             <w:r>
               <w:rPr>
@@ -1242,7 +1242,7 @@
               <w:lang w:eastAsia="de-DE"/>
             </w:rPr>
           </w:pPr>
-          <w:hyperlink w:anchor="_Toc80271666" w:history="1">
+          <w:hyperlink w:anchor="_Toc80274853" w:history="1">
             <w:r>
               <w:rPr>
                 <w:rStyle w:val="Hyperlink"/>
@@ -1284,7 +1284,7 @@
                 <w:noProof/>
                 <w:webHidden/>
               </w:rPr>
-              <w:instrText xml:space="preserve"> PAGEREF _Toc80271666 \h </w:instrText>
+              <w:instrText xml:space="preserve"> PAGEREF _Toc80274853 \h </w:instrText>
             </w:r>
             <w:r>
               <w:rPr>
@@ -1304,7 +1304,7 @@
                 <w:noProof/>
                 <w:webHidden/>
               </w:rPr>
-              <w:t>6</w:t>
+              <w:t>7</w:t>
             </w:r>
             <w:r>
               <w:rPr>
@@ -1328,7 +1328,7 @@
               <w:lang w:eastAsia="de-DE"/>
             </w:rPr>
           </w:pPr>
-          <w:hyperlink w:anchor="_Toc80271667" w:history="1">
+          <w:hyperlink w:anchor="_Toc80274854" w:history="1">
             <w:r>
               <w:rPr>
                 <w:rStyle w:val="Hyperlink"/>
@@ -1370,7 +1370,7 @@
                 <w:noProof/>
                 <w:webHidden/>
               </w:rPr>
-              <w:instrText xml:space="preserve"> PAGEREF _Toc80271667 \h </w:instrText>
+              <w:instrText xml:space="preserve"> PAGEREF _Toc80274854 \h </w:instrText>
             </w:r>
             <w:r>
               <w:rPr>
@@ -1390,7 +1390,7 @@
                 <w:noProof/>
                 <w:webHidden/>
               </w:rPr>
-              <w:t>6</w:t>
+              <w:t>7</w:t>
             </w:r>
             <w:r>
               <w:rPr>
@@ -1414,7 +1414,7 @@
               <w:lang w:eastAsia="de-DE"/>
             </w:rPr>
           </w:pPr>
-          <w:hyperlink w:anchor="_Toc80271668" w:history="1">
+          <w:hyperlink w:anchor="_Toc80274855" w:history="1">
             <w:r>
               <w:rPr>
                 <w:rStyle w:val="Hyperlink"/>
@@ -1456,7 +1456,7 @@
                 <w:noProof/>
                 <w:webHidden/>
               </w:rPr>
-              <w:instrText xml:space="preserve"> PAGEREF _Toc80271668 \h </w:instrText>
+              <w:instrText xml:space="preserve"> PAGEREF _Toc80274855 \h </w:instrText>
             </w:r>
             <w:r>
               <w:rPr>
@@ -1476,7 +1476,7 @@
                 <w:noProof/>
                 <w:webHidden/>
               </w:rPr>
-              <w:t>6</w:t>
+              <w:t>7</w:t>
             </w:r>
             <w:r>
               <w:rPr>
@@ -1500,7 +1500,7 @@
               <w:lang w:eastAsia="de-DE"/>
             </w:rPr>
           </w:pPr>
-          <w:hyperlink w:anchor="_Toc80271669" w:history="1">
+          <w:hyperlink w:anchor="_Toc80274856" w:history="1">
             <w:r>
               <w:rPr>
                 <w:rStyle w:val="Hyperlink"/>
@@ -1542,7 +1542,7 @@
                 <w:noProof/>
                 <w:webHidden/>
               </w:rPr>
-              <w:instrText xml:space="preserve"> PAGEREF _Toc80271669 \h </w:instrText>
+              <w:instrText xml:space="preserve"> PAGEREF _Toc80274856 \h </w:instrText>
             </w:r>
             <w:r>
               <w:rPr>
@@ -1562,7 +1562,7 @@
                 <w:noProof/>
                 <w:webHidden/>
               </w:rPr>
-              <w:t>6</w:t>
+              <w:t>7</w:t>
             </w:r>
             <w:r>
               <w:rPr>
@@ -1586,7 +1586,7 @@
               <w:lang w:eastAsia="de-DE"/>
             </w:rPr>
           </w:pPr>
-          <w:hyperlink w:anchor="_Toc80271670" w:history="1">
+          <w:hyperlink w:anchor="_Toc80274857" w:history="1">
             <w:r>
               <w:rPr>
                 <w:rStyle w:val="Hyperlink"/>
@@ -1628,7 +1628,7 @@
                 <w:noProof/>
                 <w:webHidden/>
               </w:rPr>
-              <w:instrText xml:space="preserve"> PAGEREF _Toc80271670 \h </w:instrText>
+              <w:instrText xml:space="preserve"> PAGEREF _Toc80274857 \h </w:instrText>
             </w:r>
             <w:r>
               <w:rPr>
@@ -1648,7 +1648,7 @@
                 <w:noProof/>
                 <w:webHidden/>
               </w:rPr>
-              <w:t>6</w:t>
+              <w:t>7</w:t>
             </w:r>
             <w:r>
               <w:rPr>
@@ -1672,7 +1672,7 @@
               <w:lang w:eastAsia="de-DE"/>
             </w:rPr>
           </w:pPr>
-          <w:hyperlink w:anchor="_Toc80271671" w:history="1">
+          <w:hyperlink w:anchor="_Toc80274858" w:history="1">
             <w:r>
               <w:rPr>
                 <w:rStyle w:val="Hyperlink"/>
@@ -1714,7 +1714,7 @@
                 <w:noProof/>
                 <w:webHidden/>
               </w:rPr>
-              <w:instrText xml:space="preserve"> PAGEREF _Toc80271671 \h </w:instrText>
+              <w:instrText xml:space="preserve"> PAGEREF _Toc80274858 \h </w:instrText>
             </w:r>
             <w:r>
               <w:rPr>
@@ -1734,7 +1734,7 @@
                 <w:noProof/>
                 <w:webHidden/>
               </w:rPr>
-              <w:t>6</w:t>
+              <w:t>7</w:t>
             </w:r>
             <w:r>
               <w:rPr>
@@ -1758,7 +1758,7 @@
               <w:lang w:eastAsia="de-DE"/>
             </w:rPr>
           </w:pPr>
-          <w:hyperlink w:anchor="_Toc80271672" w:history="1">
+          <w:hyperlink w:anchor="_Toc80274859" w:history="1">
             <w:r>
               <w:rPr>
                 <w:rStyle w:val="Hyperlink"/>
@@ -1800,7 +1800,7 @@
                 <w:noProof/>
                 <w:webHidden/>
               </w:rPr>
-              <w:instrText xml:space="preserve"> PAGEREF _Toc80271672 \h </w:instrText>
+              <w:instrText xml:space="preserve"> PAGEREF _Toc80274859 \h </w:instrText>
             </w:r>
             <w:r>
               <w:rPr>
@@ -1820,7 +1820,7 @@
                 <w:noProof/>
                 <w:webHidden/>
               </w:rPr>
-              <w:t>7</w:t>
+              <w:t>8</w:t>
             </w:r>
             <w:r>
               <w:rPr>
@@ -1844,7 +1844,7 @@
               <w:lang w:eastAsia="de-DE"/>
             </w:rPr>
           </w:pPr>
-          <w:hyperlink w:anchor="_Toc80271673" w:history="1">
+          <w:hyperlink w:anchor="_Toc80274860" w:history="1">
             <w:r>
               <w:rPr>
                 <w:rStyle w:val="Hyperlink"/>
@@ -1886,7 +1886,7 @@
                 <w:noProof/>
                 <w:webHidden/>
               </w:rPr>
-              <w:instrText xml:space="preserve"> PAGEREF _Toc80271673 \h </w:instrText>
+              <w:instrText xml:space="preserve"> PAGEREF _Toc80274860 \h </w:instrText>
             </w:r>
             <w:r>
               <w:rPr>
@@ -1906,7 +1906,7 @@
                 <w:noProof/>
                 <w:webHidden/>
               </w:rPr>
-              <w:t>7</w:t>
+              <w:t>8</w:t>
             </w:r>
             <w:r>
               <w:rPr>
@@ -1930,7 +1930,7 @@
               <w:lang w:eastAsia="de-DE"/>
             </w:rPr>
           </w:pPr>
-          <w:hyperlink w:anchor="_Toc80271674" w:history="1">
+          <w:hyperlink w:anchor="_Toc80274861" w:history="1">
             <w:r>
               <w:rPr>
                 <w:rStyle w:val="Hyperlink"/>
@@ -1972,7 +1972,7 @@
                 <w:noProof/>
                 <w:webHidden/>
               </w:rPr>
-              <w:instrText xml:space="preserve"> PAGEREF _Toc80271674 \h </w:instrText>
+              <w:instrText xml:space="preserve"> PAGEREF _Toc80274861 \h </w:instrText>
             </w:r>
             <w:r>
               <w:rPr>
@@ -1992,7 +1992,7 @@
                 <w:noProof/>
                 <w:webHidden/>
               </w:rPr>
-              <w:t>7</w:t>
+              <w:t>8</w:t>
             </w:r>
             <w:r>
               <w:rPr>
@@ -2016,7 +2016,7 @@
               <w:lang w:eastAsia="de-DE"/>
             </w:rPr>
           </w:pPr>
-          <w:hyperlink w:anchor="_Toc80271675" w:history="1">
+          <w:hyperlink w:anchor="_Toc80274862" w:history="1">
             <w:r>
               <w:rPr>
                 <w:rStyle w:val="Hyperlink"/>
@@ -2058,7 +2058,7 @@
                 <w:noProof/>
                 <w:webHidden/>
               </w:rPr>
-              <w:instrText xml:space="preserve"> PAGEREF _Toc80271675 \h </w:instrText>
+              <w:instrText xml:space="preserve"> PAGEREF _Toc80274862 \h </w:instrText>
             </w:r>
             <w:r>
               <w:rPr>
@@ -2078,7 +2078,7 @@
                 <w:noProof/>
                 <w:webHidden/>
               </w:rPr>
-              <w:t>7</w:t>
+              <w:t>8</w:t>
             </w:r>
             <w:r>
               <w:rPr>
@@ -2102,7 +2102,7 @@
               <w:lang w:eastAsia="de-DE"/>
             </w:rPr>
           </w:pPr>
-          <w:hyperlink w:anchor="_Toc80271676" w:history="1">
+          <w:hyperlink w:anchor="_Toc80274863" w:history="1">
             <w:r>
               <w:rPr>
                 <w:rStyle w:val="Hyperlink"/>
@@ -2144,7 +2144,7 @@
                 <w:noProof/>
                 <w:webHidden/>
               </w:rPr>
-              <w:instrText xml:space="preserve"> PAGEREF _Toc80271676 \h </w:instrText>
+              <w:instrText xml:space="preserve"> PAGEREF _Toc80274863 \h </w:instrText>
             </w:r>
             <w:r>
               <w:rPr>
@@ -2164,7 +2164,7 @@
                 <w:noProof/>
                 <w:webHidden/>
               </w:rPr>
-              <w:t>7</w:t>
+              <w:t>8</w:t>
             </w:r>
             <w:r>
               <w:rPr>
@@ -2187,7 +2187,7 @@
               <w:lang w:eastAsia="de-DE"/>
             </w:rPr>
           </w:pPr>
-          <w:hyperlink w:anchor="_Toc80271677" w:history="1">
+          <w:hyperlink w:anchor="_Toc80274864" w:history="1">
             <w:r>
               <w:rPr>
                 <w:rStyle w:val="Hyperlink"/>
@@ -2214,7 +2214,7 @@
                 <w:noProof/>
                 <w:webHidden/>
               </w:rPr>
-              <w:instrText xml:space="preserve"> PAGEREF _Toc80271677 \h </w:instrText>
+              <w:instrText xml:space="preserve"> PAGEREF _Toc80274864 \h </w:instrText>
             </w:r>
             <w:r>
               <w:rPr>
@@ -2257,7 +2257,7 @@
               <w:lang w:eastAsia="de-DE"/>
             </w:rPr>
           </w:pPr>
-          <w:hyperlink w:anchor="_Toc80271678" w:history="1">
+          <w:hyperlink w:anchor="_Toc80274865" w:history="1">
             <w:r>
               <w:rPr>
                 <w:rStyle w:val="Hyperlink"/>
@@ -2284,7 +2284,7 @@
                 <w:noProof/>
                 <w:webHidden/>
               </w:rPr>
-              <w:instrText xml:space="preserve"> PAGEREF _Toc80271678 \h </w:instrText>
+              <w:instrText xml:space="preserve"> PAGEREF _Toc80274865 \h </w:instrText>
             </w:r>
             <w:r>
               <w:rPr>
@@ -2340,7 +2340,7 @@
       <w:pPr>
         <w:pStyle w:val="berschrift1"/>
       </w:pPr>
-      <w:bookmarkStart w:id="1" w:name="_Toc80271655"/>
+      <w:bookmarkStart w:id="1" w:name="_Toc80274842"/>
       <w:r>
         <w:lastRenderedPageBreak/>
         <w:t>Einleitung</w:t>
@@ -2622,9 +2622,9 @@
       <w:pPr>
         <w:pStyle w:val="berschrift2"/>
       </w:pPr>
-      <w:bookmarkStart w:id="2" w:name="_Toc80271656"/>
-      <w:bookmarkStart w:id="3" w:name="_Ref80273977"/>
-      <w:bookmarkStart w:id="4" w:name="_Ref80274072"/>
+      <w:bookmarkStart w:id="2" w:name="_Ref80273977"/>
+      <w:bookmarkStart w:id="3" w:name="_Ref80274072"/>
+      <w:bookmarkStart w:id="4" w:name="_Toc80274843"/>
       <w:r>
         <w:t>Anwendungshintergrund</w:t>
       </w:r>
@@ -3877,7 +3877,7 @@
       <w:pPr>
         <w:pStyle w:val="berschrift2"/>
       </w:pPr>
-      <w:bookmarkStart w:id="5" w:name="_Toc80271657"/>
+      <w:bookmarkStart w:id="5" w:name="_Toc80274844"/>
       <w:r>
         <w:t>Zielgruppen</w:t>
       </w:r>
@@ -3998,7 +3998,7 @@
       <w:pPr>
         <w:pStyle w:val="berschrift2"/>
       </w:pPr>
-      <w:bookmarkStart w:id="6" w:name="_Toc80271658"/>
+      <w:bookmarkStart w:id="6" w:name="_Toc80274845"/>
       <w:r>
         <w:t>Überblick und Beiträge</w:t>
       </w:r>
@@ -4085,10 +4085,7 @@
       </w:r>
       <w:proofErr w:type="spellEnd"/>
       <w:r>
-        <w:t xml:space="preserve"> </w:t>
-      </w:r>
-      <w:r>
-        <w:t xml:space="preserve">dargestellt. Wie diese Diagramme aufgebaut sind, ist im Kapitel </w:t>
+        <w:t xml:space="preserve"> dargestellt. Wie diese Diagramme aufgebaut sind, ist im Kapitel </w:t>
       </w:r>
       <w:r>
         <w:fldChar w:fldCharType="begin"/>
@@ -4163,7 +4160,7 @@
       <w:pPr>
         <w:pStyle w:val="berschrift1"/>
       </w:pPr>
-      <w:bookmarkStart w:id="7" w:name="_Toc80271659"/>
+      <w:bookmarkStart w:id="7" w:name="_Toc80274846"/>
       <w:r>
         <w:t>Daten</w:t>
       </w:r>
@@ -4177,9 +4174,476 @@
           <w:numId w:val="10"/>
         </w:numPr>
       </w:pPr>
-      <w:r>
-        <w:t>Beschreibung der gegebenen Daten</w:t>
-      </w:r>
+      <w:hyperlink r:id="rId14" w:history="1">
+        <w:r>
+          <w:rPr>
+            <w:rStyle w:val="Hyperlink"/>
+          </w:rPr>
+          <w:t>https://www.kaggle.com/dev7halo/wine-information</w:t>
+        </w:r>
+      </w:hyperlink>
+    </w:p>
+    <w:p>
+      <w:r>
+        <w:t xml:space="preserve">Die </w:t>
+      </w:r>
+      <w:r>
+        <w:t>Originaldaten,</w:t>
+      </w:r>
+      <w:r>
+        <w:t xml:space="preserve"> </w:t>
+      </w:r>
+      <w:r>
+        <w:t xml:space="preserve">welche auf der Plattform </w:t>
+      </w:r>
+      <w:proofErr w:type="spellStart"/>
+      <w:r>
+        <w:t>Kaggle</w:t>
+      </w:r>
+      <w:proofErr w:type="spellEnd"/>
+      <w:r>
+        <w:t xml:space="preserve"> zu finden sind, </w:t>
+      </w:r>
+      <w:r>
+        <w:t xml:space="preserve">wurden von einem Nutzer von einer Koreanischen Webseite (welche nicht genauer angegeben worden ist) gesammelt und bereitgestellt. </w:t>
+      </w:r>
+      <w:r>
+        <w:t xml:space="preserve">Diese Originaldatei enthält 32 Spalten mit insgesamt 21605 Datensätzen. </w:t>
+      </w:r>
+      <w:r>
+        <w:t>Da diese Datensätze teilweise Koreanische Symbole enthielten wurde</w:t>
+      </w:r>
+      <w:r>
+        <w:t xml:space="preserve"> eine zweite Datei angelegt, um die </w:t>
+      </w:r>
+      <w:r>
+        <w:lastRenderedPageBreak/>
+        <w:t xml:space="preserve">entsprechenden </w:t>
+      </w:r>
+      <w:r>
+        <w:t>Zeichen herauszufiltern und den Datensatz somit zu bereinigen.</w:t>
+      </w:r>
+      <w:r>
+        <w:t xml:space="preserve"> Diese Datei heißt „cleasingWine.csv“ und besitzt 31 Spalten und </w:t>
+      </w:r>
+      <w:r>
+        <w:t xml:space="preserve">21600 Datensätze. Auf dieser Grundlage wurden die nachfolgend in diesem </w:t>
+      </w:r>
+      <w:r>
+        <w:t>Kapitel</w:t>
+      </w:r>
+      <w:r>
+        <w:t xml:space="preserve"> beschrieben </w:t>
+      </w:r>
+      <w:r>
+        <w:t xml:space="preserve">Datenbearbeitungsschritte </w:t>
+      </w:r>
+      <w:proofErr w:type="gramStart"/>
+      <w:r>
+        <w:t>vorgenommen.</w:t>
+      </w:r>
+      <w:r>
+        <w:t>[</w:t>
+      </w:r>
+      <w:proofErr w:type="gramEnd"/>
+      <w:r>
+        <w:t>]</w:t>
+      </w:r>
+    </w:p>
+    <w:p>
+      <w:r>
+        <w:t xml:space="preserve">Der Datensatz von </w:t>
+      </w:r>
+      <w:proofErr w:type="spellStart"/>
+      <w:r>
+        <w:t>CleasingWine</w:t>
+      </w:r>
+      <w:proofErr w:type="spellEnd"/>
+      <w:r>
+        <w:t xml:space="preserve"> beginnt mit der </w:t>
+      </w:r>
+      <w:r>
+        <w:t>„</w:t>
+      </w:r>
+      <w:proofErr w:type="spellStart"/>
+      <w:r>
+        <w:t>wine</w:t>
+      </w:r>
+      <w:r>
+        <w:t>ID</w:t>
+      </w:r>
+      <w:proofErr w:type="spellEnd"/>
+      <w:r>
+        <w:t>“</w:t>
+      </w:r>
+      <w:r>
+        <w:t xml:space="preserve"> </w:t>
+      </w:r>
+      <w:r>
+        <w:t xml:space="preserve">welche eine einfache Index Nummer darstellt für die einzelnen Daten. </w:t>
+      </w:r>
+      <w:r>
+        <w:t xml:space="preserve">Nach dieser Spalte folg die </w:t>
+      </w:r>
+      <w:r>
+        <w:t>Spalte mit dem Namen „</w:t>
+      </w:r>
+      <w:proofErr w:type="spellStart"/>
+      <w:r>
+        <w:t>name</w:t>
+      </w:r>
+      <w:proofErr w:type="spellEnd"/>
+      <w:r>
+        <w:t xml:space="preserve">“, in dieser Spalte sind </w:t>
+      </w:r>
+      <w:r>
+        <w:t>entsprechend der ganzen Namen</w:t>
+      </w:r>
+      <w:r>
+        <w:t xml:space="preserve"> der einzelnen Weine mit eingetragen. </w:t>
+      </w:r>
+      <w:r>
+        <w:t>Die Produzenten dieser Weine sind in der darauffolgenden Spalte der „</w:t>
+      </w:r>
+      <w:proofErr w:type="spellStart"/>
+      <w:r>
+        <w:t>producer</w:t>
+      </w:r>
+      <w:proofErr w:type="spellEnd"/>
+      <w:r>
+        <w:t xml:space="preserve">“ zu finden. </w:t>
+      </w:r>
+      <w:r>
+        <w:t>Aus welchem Land dieser Wein stammt wird anschließend in der Spalte der „</w:t>
+      </w:r>
+      <w:proofErr w:type="spellStart"/>
+      <w:r>
+        <w:t>nation</w:t>
+      </w:r>
+      <w:proofErr w:type="spellEnd"/>
+      <w:r>
+        <w:t xml:space="preserve">“ beantwortet. </w:t>
+      </w:r>
+      <w:r>
+        <w:t>Anschließend folgen fünf Spalten mit dem Namen „</w:t>
+      </w:r>
+      <w:proofErr w:type="spellStart"/>
+      <w:r>
+        <w:t>local</w:t>
+      </w:r>
+      <w:proofErr w:type="spellEnd"/>
+      <w:r>
+        <w:t xml:space="preserve">“ und der entsprechenden Nummer, welche die entsprechende Region wo der Wein </w:t>
+      </w:r>
+      <w:r>
+        <w:t>herkommt,</w:t>
+      </w:r>
+      <w:r>
+        <w:t xml:space="preserve"> darstellen.</w:t>
+      </w:r>
+      <w:r>
+        <w:t xml:space="preserve"> Anschließend sind </w:t>
+      </w:r>
+      <w:r>
+        <w:t>finden sich die Spalten „</w:t>
+      </w:r>
+      <w:proofErr w:type="spellStart"/>
+      <w:r>
+        <w:t>varieties</w:t>
+      </w:r>
+      <w:proofErr w:type="spellEnd"/>
+      <w:r>
+        <w:t xml:space="preserve">“ und die </w:t>
+      </w:r>
+      <w:r>
+        <w:t>entsprechende</w:t>
+      </w:r>
+      <w:r>
+        <w:t xml:space="preserve"> </w:t>
+      </w:r>
+      <w:r>
+        <w:t>Nummer,</w:t>
+      </w:r>
+      <w:r>
+        <w:t xml:space="preserve"> welche bis </w:t>
+      </w:r>
+      <w:r>
+        <w:t xml:space="preserve">zwölf geht, um die Weine </w:t>
+      </w:r>
+      <w:r>
+        <w:t>ihre entsprechende Sorte</w:t>
+      </w:r>
+      <w:r>
+        <w:t xml:space="preserve"> zuordnen zu können.</w:t>
+      </w:r>
+      <w:r>
+        <w:t xml:space="preserve"> Nachdem diesen Spalten folgt die Spalte „typ“ welche den entsprechenden Typ des Weines enthält. </w:t>
+      </w:r>
+      <w:r>
+        <w:t>Anschließend wird in der Spalte „</w:t>
+      </w:r>
+      <w:proofErr w:type="spellStart"/>
+      <w:r>
+        <w:t>use</w:t>
+      </w:r>
+      <w:proofErr w:type="spellEnd"/>
+      <w:r>
+        <w:t xml:space="preserve">“ die Verwendung des Weines genauer </w:t>
+      </w:r>
+      <w:r>
+        <w:t xml:space="preserve">festgelegt. Auf diese Spalte </w:t>
+      </w:r>
+      <w:r>
+        <w:t>folgt,</w:t>
+      </w:r>
+      <w:r>
+        <w:t xml:space="preserve"> die der „</w:t>
+      </w:r>
+      <w:proofErr w:type="spellStart"/>
+      <w:r>
+        <w:t>abv</w:t>
+      </w:r>
+      <w:proofErr w:type="spellEnd"/>
+      <w:r>
+        <w:t xml:space="preserve">“ welche den </w:t>
+      </w:r>
+      <w:r>
+        <w:t xml:space="preserve">Alkoholgehalt pro Volumen darstellt. </w:t>
+      </w:r>
+      <w:r>
+        <w:t>Danach wird in der Spalte der „</w:t>
+      </w:r>
+      <w:proofErr w:type="spellStart"/>
+      <w:r>
+        <w:t>degree</w:t>
+      </w:r>
+      <w:proofErr w:type="spellEnd"/>
+      <w:r>
+        <w:t xml:space="preserve">“ die optimale </w:t>
+      </w:r>
+      <w:r>
+        <w:t xml:space="preserve">Trinktemperatur </w:t>
+      </w:r>
+      <w:r>
+        <w:t>des Weines festgehalten.</w:t>
+      </w:r>
+      <w:r>
+        <w:t xml:space="preserve"> </w:t>
+      </w:r>
+      <w:r>
+        <w:t>Darauffolgend</w:t>
+      </w:r>
+      <w:r>
+        <w:t xml:space="preserve"> wird mit den Spalten „</w:t>
+      </w:r>
+      <w:proofErr w:type="spellStart"/>
+      <w:r>
+        <w:t>sweet</w:t>
+      </w:r>
+      <w:proofErr w:type="spellEnd"/>
+      <w:r>
+        <w:t>“, „</w:t>
+      </w:r>
+      <w:proofErr w:type="spellStart"/>
+      <w:r>
+        <w:t>acidity</w:t>
+      </w:r>
+      <w:proofErr w:type="spellEnd"/>
+      <w:r>
+        <w:t>“, „</w:t>
+      </w:r>
+      <w:proofErr w:type="spellStart"/>
+      <w:r>
+        <w:t>body</w:t>
+      </w:r>
+      <w:proofErr w:type="spellEnd"/>
+      <w:r>
+        <w:t>“</w:t>
+      </w:r>
+      <w:r>
+        <w:t xml:space="preserve">, </w:t>
+      </w:r>
+      <w:r>
+        <w:t>„</w:t>
+      </w:r>
+      <w:proofErr w:type="spellStart"/>
+      <w:r>
+        <w:t>tannin</w:t>
+      </w:r>
+      <w:proofErr w:type="spellEnd"/>
+      <w:r>
+        <w:t>“</w:t>
+      </w:r>
+      <w:r>
+        <w:t>, „</w:t>
+      </w:r>
+      <w:proofErr w:type="spellStart"/>
+      <w:r>
+        <w:t>price</w:t>
+      </w:r>
+      <w:proofErr w:type="spellEnd"/>
+      <w:r>
+        <w:t>“, „</w:t>
+      </w:r>
+      <w:proofErr w:type="spellStart"/>
+      <w:r>
+        <w:t>year</w:t>
+      </w:r>
+      <w:proofErr w:type="spellEnd"/>
+      <w:r>
+        <w:t xml:space="preserve">“, „ml“ die jeweilige Süße, </w:t>
+      </w:r>
+      <w:r>
+        <w:t xml:space="preserve">Säure, Körper, Gerbstoff, Preis, Herstellungsjahr und Größe der Flasche des Weines definiert. </w:t>
+      </w:r>
+      <w:r>
+        <w:t>Dabei sind ab der Spalte der „</w:t>
+      </w:r>
+      <w:proofErr w:type="spellStart"/>
+      <w:r>
+        <w:t>nation</w:t>
+      </w:r>
+      <w:proofErr w:type="spellEnd"/>
+      <w:r>
+        <w:t xml:space="preserve">“ leer Werte in der Datei enthalten. </w:t>
+      </w:r>
+      <w:r>
+        <w:t>Zahlenwerte sind aber der Spalte „</w:t>
+      </w:r>
+      <w:proofErr w:type="spellStart"/>
+      <w:r>
+        <w:t>abv</w:t>
+      </w:r>
+      <w:proofErr w:type="spellEnd"/>
+      <w:r>
+        <w:t xml:space="preserve">“ in diesem Datensatz zu </w:t>
+      </w:r>
+      <w:proofErr w:type="gramStart"/>
+      <w:r>
+        <w:t>finden.</w:t>
+      </w:r>
+      <w:r>
+        <w:t>[</w:t>
+      </w:r>
+      <w:proofErr w:type="gramEnd"/>
+      <w:r>
+        <w:t>]</w:t>
+      </w:r>
+    </w:p>
+    <w:p>
+      <w:r>
+        <w:t>Dabei eigen sich diese Daten für</w:t>
+      </w:r>
+      <w:r>
+        <w:t xml:space="preserve"> die Zielgruppe der Weininteressierten </w:t>
+      </w:r>
+      <w:r>
+        <w:t xml:space="preserve">gut. Da diese ausreichend tiefe bieten um neue Weine kennen zu lerne und auch Zusammenhänge zwischen den Weinen Eigenschaften zu erkennen. Für die gruppen der Weineinkäufer oder Weinexperten jedoch ist dieser Datensatz ausreichend. Da hierbei vor allem durch die vielen leeren Werte keine vollständige Datenbasis vorhanden ist. Somit ist nicht garantiert das für jeden Wein der ggf. </w:t>
+      </w:r>
+      <w:r>
+        <w:t>entdeckt</w:t>
+      </w:r>
+      <w:r>
+        <w:t xml:space="preserve"> wird die entsprechenden Daten </w:t>
+      </w:r>
+      <w:r>
+        <w:t>vorhanden</w:t>
+      </w:r>
+      <w:r>
+        <w:t xml:space="preserve"> sind, die ggf. für eine </w:t>
+      </w:r>
+      <w:r>
+        <w:t>Entscheidung benötigt werden ausreichen</w:t>
+      </w:r>
+      <w:r>
+        <w:t xml:space="preserve">. </w:t>
+      </w:r>
+      <w:r>
+        <w:t xml:space="preserve">Weiterhin ist die tiefe der Daten für diese Gruppen nicht ausreichend, da die Eigenschaften der Weine </w:t>
+      </w:r>
+      <w:r>
+        <w:t>(Süße, Säure, Körper</w:t>
+      </w:r>
+      <w:r>
+        <w:t xml:space="preserve"> und</w:t>
+      </w:r>
+      <w:r>
+        <w:t xml:space="preserve"> Gerbstoffe</w:t>
+      </w:r>
+      <w:r>
+        <w:t xml:space="preserve">) nur auf einer Skala von ein bis fünf angegeben werden. Dies führt dazu, </w:t>
+      </w:r>
+      <w:r>
+        <w:t>dass</w:t>
+      </w:r>
+      <w:r>
+        <w:t xml:space="preserve"> diese Daten ungenau </w:t>
+      </w:r>
+      <w:r>
+        <w:t>sind,</w:t>
+      </w:r>
+      <w:r>
+        <w:t xml:space="preserve"> wobei diese </w:t>
+      </w:r>
+      <w:r>
+        <w:t>hätten,</w:t>
+      </w:r>
+      <w:r>
+        <w:t xml:space="preserve"> genauer sein können</w:t>
+      </w:r>
+      <w:r>
+        <w:t xml:space="preserve"> und somit weniger geeignet für Gruppen </w:t>
+      </w:r>
+      <w:r>
+        <w:t>welche genauen Daten</w:t>
+      </w:r>
+      <w:r>
+        <w:t xml:space="preserve"> zu den Weinen wünschen würden.</w:t>
+      </w:r>
+    </w:p>
+    <w:p>
+      <w:r>
+        <w:t xml:space="preserve">Dabei werden </w:t>
+      </w:r>
+      <w:r>
+        <w:t xml:space="preserve">reichen diese Daten jedoch aus um neue Erkenntnisse rund um das Thema des Weins und ihren unterschiedlichen Eigenschaften zu generieren. </w:t>
+      </w:r>
+      <w:r>
+        <w:t xml:space="preserve">Dementsprechend reichen diese Daten </w:t>
+      </w:r>
+      <w:r>
+        <w:t>auch aus,</w:t>
+      </w:r>
+      <w:r>
+        <w:t xml:space="preserve"> um die Fragestellungen der Zielgruppen zu beantworten, wenn auch nicht so ausführlich wie diese es sich wünschen würden. Dabei könnten die Weineinkäufer und Weinexperten diese Daten mehr als </w:t>
+      </w:r>
+      <w:r>
+        <w:t>Richtwerte</w:t>
+      </w:r>
+      <w:r>
+        <w:t xml:space="preserve"> nehmen um sich dann entsprechend weiter </w:t>
+      </w:r>
+      <w:r>
+        <w:t>Recherchieren.</w:t>
+      </w:r>
+    </w:p>
+    <w:p>
+      <w:r>
+        <w:t xml:space="preserve">Darüber hinaus wurde noch für das Baumdiagramm </w:t>
+      </w:r>
+      <w:r>
+        <w:t>eine weiter Datei erstellt, um die Länder welche nur in der Datei vorhanden, warum um die Kontinente und Einteilungen dieser zu ergänzen. Um so eine bessere Hierarchische Darstellung der Weine und ihrer Länder zu erhalten.</w:t>
+      </w:r>
+    </w:p>
+    <w:p>
+      <w:pPr>
+        <w:pStyle w:val="berschrift2"/>
+      </w:pPr>
+      <w:bookmarkStart w:id="8" w:name="_Toc80274847"/>
+      <w:r>
+        <w:t>Technische Breitstellung der Daten</w:t>
+      </w:r>
+      <w:bookmarkEnd w:id="8"/>
     </w:p>
     <w:p>
       <w:pPr>
@@ -4190,7 +4654,7 @@
         </w:numPr>
       </w:pPr>
       <w:r>
-        <w:t>Eignung der Daten für die Zielgruppen</w:t>
+        <w:t>Daten Zugänglich?</w:t>
       </w:r>
     </w:p>
     <w:p>
@@ -4202,7 +4666,81 @@
         </w:numPr>
       </w:pPr>
       <w:r>
-        <w:t>Weintressierte</w:t>
+        <w:t xml:space="preserve">Sind über GitHub für die verschiedenen </w:t>
+      </w:r>
+      <w:r>
+        <w:t>Darstellungen erreichbar</w:t>
+      </w:r>
+    </w:p>
+    <w:p>
+      <w:pPr>
+        <w:pStyle w:val="Listenabsatz"/>
+        <w:numPr>
+          <w:ilvl w:val="0"/>
+          <w:numId w:val="10"/>
+        </w:numPr>
+      </w:pPr>
+      <w:r>
+        <w:t>Formate</w:t>
+      </w:r>
+    </w:p>
+    <w:p>
+      <w:pPr>
+        <w:pStyle w:val="Listenabsatz"/>
+        <w:numPr>
+          <w:ilvl w:val="1"/>
+          <w:numId w:val="10"/>
+        </w:numPr>
+      </w:pPr>
+      <w:r>
+        <w:t>CSV -&gt; Für alle Daten die nicht ergänzt wurden</w:t>
+      </w:r>
+    </w:p>
+    <w:p>
+      <w:pPr>
+        <w:pStyle w:val="Listenabsatz"/>
+        <w:numPr>
+          <w:ilvl w:val="1"/>
+          <w:numId w:val="10"/>
+        </w:numPr>
+      </w:pPr>
+      <w:r>
+        <w:t xml:space="preserve">JSON -&gt; Für </w:t>
+      </w:r>
+      <w:r>
+        <w:t xml:space="preserve">alle </w:t>
+      </w:r>
+      <w:proofErr w:type="spellStart"/>
+      <w:r>
+        <w:t>Geo</w:t>
+      </w:r>
+      <w:proofErr w:type="spellEnd"/>
+      <w:r>
+        <w:t xml:space="preserve"> Daten</w:t>
+      </w:r>
+    </w:p>
+    <w:p>
+      <w:pPr>
+        <w:pStyle w:val="Listenabsatz"/>
+        <w:numPr>
+          <w:ilvl w:val="0"/>
+          <w:numId w:val="10"/>
+        </w:numPr>
+      </w:pPr>
+      <w:r>
+        <w:t>Besonderheiten</w:t>
+      </w:r>
+    </w:p>
+    <w:p>
+      <w:pPr>
+        <w:pStyle w:val="Listenabsatz"/>
+        <w:numPr>
+          <w:ilvl w:val="1"/>
+          <w:numId w:val="10"/>
+        </w:numPr>
+      </w:pPr>
+      <w:r>
+        <w:t>CSV</w:t>
       </w:r>
     </w:p>
     <w:p>
@@ -4214,8 +4752,26 @@
         </w:numPr>
       </w:pPr>
       <w:r>
-        <w:t>Gut</w:t>
-      </w:r>
+        <w:lastRenderedPageBreak/>
+        <w:t>0 oder nichts bedeutet dort ist nichts vorhanden</w:t>
+      </w:r>
+    </w:p>
+    <w:p>
+      <w:pPr>
+        <w:pStyle w:val="Listenabsatz"/>
+        <w:numPr>
+          <w:ilvl w:val="2"/>
+          <w:numId w:val="10"/>
+        </w:numPr>
+      </w:pPr>
+      <w:r>
+        <w:t xml:space="preserve">Trennung durch normales </w:t>
+      </w:r>
+      <w:proofErr w:type="spellStart"/>
+      <w:r>
+        <w:t>komma</w:t>
+      </w:r>
+      <w:proofErr w:type="spellEnd"/>
     </w:p>
     <w:p>
       <w:pPr>
@@ -4226,7 +4782,7 @@
         </w:numPr>
       </w:pPr>
       <w:r>
-        <w:t>Weinexperte/ Weinverkäufer</w:t>
+        <w:t>JSON</w:t>
       </w:r>
     </w:p>
     <w:p>
@@ -4238,7 +4794,7 @@
         </w:numPr>
       </w:pPr>
       <w:r>
-        <w:t>Teilweise</w:t>
+        <w:t>Nur Name und Beziehung (Eltern – Kind) in der Datei vorhanden</w:t>
       </w:r>
     </w:p>
     <w:p>
@@ -4250,9 +4806,26 @@
         </w:numPr>
       </w:pPr>
       <w:r>
-        <w:lastRenderedPageBreak/>
-        <w:t>Daten können unvollständig sein -&gt; und haben zu wenig Aussagekraft mit Body, Süße usw.</w:t>
-      </w:r>
+        <w:t xml:space="preserve">Länder welche keine Weine Produzieren wurden außen </w:t>
+      </w:r>
+      <w:proofErr w:type="gramStart"/>
+      <w:r>
+        <w:t>vor gelassen</w:t>
+      </w:r>
+      <w:proofErr w:type="gramEnd"/>
+    </w:p>
+    <w:p>
+      <w:pPr>
+        <w:pStyle w:val="berschrift2"/>
+      </w:pPr>
+      <w:bookmarkStart w:id="9" w:name="_Toc80274848"/>
+      <w:r>
+        <w:t>Datenv</w:t>
+      </w:r>
+      <w:r>
+        <w:t>orverarbeitung</w:t>
+      </w:r>
+      <w:bookmarkEnd w:id="9"/>
     </w:p>
     <w:p>
       <w:pPr>
@@ -4263,7 +4836,7 @@
         </w:numPr>
       </w:pPr>
       <w:r>
-        <w:t>Fragestellungen</w:t>
+        <w:t>Datenverarbeitungsschritte</w:t>
       </w:r>
     </w:p>
     <w:p>
@@ -4275,7 +4848,10 @@
         </w:numPr>
       </w:pPr>
       <w:r>
-        <w:t>Gut da Dimensionen erkannt werden können</w:t>
+        <w:t>Sichten der Daten</w:t>
+      </w:r>
+      <w:r>
+        <w:t xml:space="preserve"> (Umwandeln in besser Lesbares Format -&gt; Excel)</w:t>
       </w:r>
     </w:p>
     <w:p>
@@ -4287,7 +4863,55 @@
         </w:numPr>
       </w:pPr>
       <w:r>
-        <w:t>Herkunft der Daten erkennbar -&gt; Teilweise aber unvollständig</w:t>
+        <w:t>Bearbeiten der Daten</w:t>
+      </w:r>
+    </w:p>
+    <w:p>
+      <w:pPr>
+        <w:pStyle w:val="Listenabsatz"/>
+        <w:numPr>
+          <w:ilvl w:val="2"/>
+          <w:numId w:val="10"/>
+        </w:numPr>
+      </w:pPr>
+      <w:r>
+        <w:t>Durchschnitte Bilden</w:t>
+      </w:r>
+    </w:p>
+    <w:p>
+      <w:pPr>
+        <w:pStyle w:val="Listenabsatz"/>
+        <w:numPr>
+          <w:ilvl w:val="2"/>
+          <w:numId w:val="10"/>
+        </w:numPr>
+      </w:pPr>
+      <w:r>
+        <w:t>Namen überarbeiten</w:t>
+      </w:r>
+    </w:p>
+    <w:p>
+      <w:pPr>
+        <w:pStyle w:val="Listenabsatz"/>
+        <w:numPr>
+          <w:ilvl w:val="2"/>
+          <w:numId w:val="10"/>
+        </w:numPr>
+      </w:pPr>
+      <w:r>
+        <w:t>Übersetzten</w:t>
+      </w:r>
+    </w:p>
+    <w:p>
+      <w:pPr>
+        <w:pStyle w:val="Listenabsatz"/>
+        <w:numPr>
+          <w:ilvl w:val="1"/>
+          <w:numId w:val="10"/>
+        </w:numPr>
+      </w:pPr>
+      <w:r>
+        <w:t>Rücküberführung zur CSV</w:t>
       </w:r>
     </w:p>
     <w:p>
@@ -4299,7 +4923,7 @@
         </w:numPr>
       </w:pPr>
       <w:r>
-        <w:t>Daten Ergänzung</w:t>
+        <w:t>Daten weggelassen</w:t>
       </w:r>
     </w:p>
     <w:p>
@@ -4311,24 +4935,7 @@
         </w:numPr>
       </w:pPr>
       <w:r>
-        <w:t xml:space="preserve">Mussten mit </w:t>
-      </w:r>
-      <w:proofErr w:type="spellStart"/>
-      <w:r>
-        <w:t>Geo</w:t>
-      </w:r>
-      <w:proofErr w:type="spellEnd"/>
-      <w:r>
-        <w:t xml:space="preserve"> Daten ergänzt werden für </w:t>
-      </w:r>
-      <w:r>
-        <w:t>B</w:t>
-      </w:r>
-      <w:r>
-        <w:t xml:space="preserve">aumhierarchie </w:t>
-      </w:r>
-      <w:r>
-        <w:t>da sonst kein Ursprungsknoten</w:t>
+        <w:t>Daten nicht mehr lesbar (eine Japanischer Wein wo nicht mehr Rückschlüsse gezogen werden könnten)</w:t>
       </w:r>
     </w:p>
     <w:p>
@@ -4340,18 +4947,8 @@
         </w:numPr>
       </w:pPr>
       <w:r>
-        <w:t>Und wo kommen die her?</w:t>
-      </w:r>
-    </w:p>
-    <w:p>
-      <w:pPr>
-        <w:pStyle w:val="berschrift2"/>
-      </w:pPr>
-      <w:bookmarkStart w:id="8" w:name="_Toc80271660"/>
-      <w:r>
-        <w:t>Technische Breitstellung der Daten</w:t>
-      </w:r>
-      <w:bookmarkEnd w:id="8"/>
+        <w:t>Nichts Werte</w:t>
+      </w:r>
     </w:p>
     <w:p>
       <w:pPr>
@@ -4362,7 +4959,7 @@
         </w:numPr>
       </w:pPr>
       <w:r>
-        <w:t>Daten Zugänglich?</w:t>
+        <w:t>Durschnitte</w:t>
       </w:r>
     </w:p>
     <w:p>
@@ -4374,10 +4971,37 @@
         </w:numPr>
       </w:pPr>
       <w:r>
-        <w:t xml:space="preserve">Sind über GitHub für die verschiedenen </w:t>
-      </w:r>
-      <w:r>
-        <w:t>Darstellungen erreichbar</w:t>
+        <w:t xml:space="preserve">Gebildet über die </w:t>
+      </w:r>
+      <w:r>
+        <w:t>Trinktemperatur</w:t>
+      </w:r>
+      <w:r>
+        <w:t>, Alkoholgehalt</w:t>
+      </w:r>
+    </w:p>
+    <w:p>
+      <w:pPr>
+        <w:pStyle w:val="Listenabsatz"/>
+        <w:numPr>
+          <w:ilvl w:val="1"/>
+          <w:numId w:val="10"/>
+        </w:numPr>
+      </w:pPr>
+      <w:r>
+        <w:t>Daten konnten ansonsten nicht eingelesen werden</w:t>
+      </w:r>
+    </w:p>
+    <w:p>
+      <w:pPr>
+        <w:pStyle w:val="Listenabsatz"/>
+        <w:numPr>
+          <w:ilvl w:val="1"/>
+          <w:numId w:val="10"/>
+        </w:numPr>
+      </w:pPr>
+      <w:r>
+        <w:t>Außerdem lag der unterschied durchschnittlich nicht bei mehr als 2 Gard</w:t>
       </w:r>
     </w:p>
     <w:p>
@@ -4389,7 +5013,7 @@
         </w:numPr>
       </w:pPr>
       <w:r>
-        <w:t>Formate</w:t>
+        <w:t>Aussagekräftiger?</w:t>
       </w:r>
     </w:p>
     <w:p>
@@ -4401,7 +5025,86 @@
         </w:numPr>
       </w:pPr>
       <w:r>
-        <w:t>CSV -&gt; Für alle Daten die nicht ergänzt wurden</w:t>
+        <w:t xml:space="preserve">So hat man noch Toleranz </w:t>
+      </w:r>
+      <w:proofErr w:type="gramStart"/>
+      <w:r>
+        <w:t>beim der Temperatur</w:t>
+      </w:r>
+      <w:proofErr w:type="gramEnd"/>
+      <w:r>
+        <w:t xml:space="preserve"> und Alkohol ohne </w:t>
+      </w:r>
+      <w:proofErr w:type="spellStart"/>
+      <w:r>
+        <w:t>das</w:t>
+      </w:r>
+      <w:proofErr w:type="spellEnd"/>
+      <w:r>
+        <w:t xml:space="preserve"> sich die anderen Werte ändern müssten</w:t>
+      </w:r>
+      <w:r>
+        <w:t xml:space="preserve"> (Body, Süße usw.)</w:t>
+      </w:r>
+    </w:p>
+    <w:p>
+      <w:pPr>
+        <w:pStyle w:val="berschrift1"/>
+      </w:pPr>
+      <w:bookmarkStart w:id="10" w:name="_Toc80274849"/>
+      <w:r>
+        <w:t>Visualisierung</w:t>
+      </w:r>
+      <w:bookmarkEnd w:id="10"/>
+    </w:p>
+    <w:p>
+      <w:pPr>
+        <w:pStyle w:val="Listenabsatz"/>
+        <w:numPr>
+          <w:ilvl w:val="0"/>
+          <w:numId w:val="10"/>
+        </w:numPr>
+      </w:pPr>
+      <w:r>
+        <w:t>Analyse kann erst gemacht werden, wenn Visualisierungen fertig sind</w:t>
+      </w:r>
+    </w:p>
+    <w:p/>
+    <w:p>
+      <w:pPr>
+        <w:pStyle w:val="berschrift2"/>
+      </w:pPr>
+      <w:bookmarkStart w:id="11" w:name="_Toc80274850"/>
+      <w:r>
+        <w:t xml:space="preserve">Analyse der </w:t>
+      </w:r>
+      <w:r>
+        <w:t>Anwendungsaufgaben</w:t>
+      </w:r>
+      <w:bookmarkEnd w:id="11"/>
+    </w:p>
+    <w:p>
+      <w:pPr>
+        <w:pStyle w:val="Listenabsatz"/>
+        <w:numPr>
+          <w:ilvl w:val="0"/>
+          <w:numId w:val="10"/>
+        </w:numPr>
+      </w:pPr>
+      <w:r>
+        <w:t>Analyse kann erst gemacht werden, wenn Visualisierungen fertig sind</w:t>
+      </w:r>
+    </w:p>
+    <w:p>
+      <w:pPr>
+        <w:pStyle w:val="Listenabsatz"/>
+        <w:numPr>
+          <w:ilvl w:val="0"/>
+          <w:numId w:val="10"/>
+        </w:numPr>
+      </w:pPr>
+      <w:r>
+        <w:t>Anwendungsaufgaben</w:t>
       </w:r>
     </w:p>
     <w:p>
@@ -4413,18 +5116,7 @@
         </w:numPr>
       </w:pPr>
       <w:r>
-        <w:t xml:space="preserve">JSON -&gt; Für </w:t>
-      </w:r>
-      <w:r>
-        <w:t xml:space="preserve">alle </w:t>
-      </w:r>
-      <w:proofErr w:type="spellStart"/>
-      <w:r>
-        <w:t>Geo</w:t>
-      </w:r>
-      <w:proofErr w:type="spellEnd"/>
-      <w:r>
-        <w:t xml:space="preserve"> Daten</w:t>
+        <w:t>Wie helfen die Darstellungen die genannten Problemstellungen zu beantworten?</w:t>
       </w:r>
     </w:p>
     <w:p>
@@ -4436,7 +5128,7 @@
         </w:numPr>
       </w:pPr>
       <w:r>
-        <w:t>Besonderheiten</w:t>
+        <w:t>Mentale Modelle</w:t>
       </w:r>
     </w:p>
     <w:p>
@@ -4447,38 +5139,180 @@
           <w:numId w:val="10"/>
         </w:numPr>
       </w:pPr>
-      <w:r>
-        <w:t>CSV</w:t>
-      </w:r>
+      <w:proofErr w:type="gramStart"/>
+      <w:r>
+        <w:t>Welche Visualisieren</w:t>
+      </w:r>
+      <w:proofErr w:type="gramEnd"/>
+      <w:r>
+        <w:t xml:space="preserve"> eigenen sich um das alles zu kombinieren von Wissen und den Modellen (intuitiv erkennbar)</w:t>
+      </w:r>
+    </w:p>
+    <w:p/>
+    <w:p>
+      <w:pPr>
+        <w:pStyle w:val="berschrift2"/>
+      </w:pPr>
+      <w:bookmarkStart w:id="12" w:name="_Toc80274851"/>
+      <w:r>
+        <w:t>Anforderungen an die Visualisierungen</w:t>
+      </w:r>
+      <w:bookmarkEnd w:id="12"/>
     </w:p>
     <w:p>
       <w:pPr>
         <w:pStyle w:val="Listenabsatz"/>
         <w:numPr>
-          <w:ilvl w:val="2"/>
+          <w:ilvl w:val="0"/>
           <w:numId w:val="10"/>
         </w:numPr>
       </w:pPr>
       <w:r>
-        <w:t>0 oder nichts bedeutet dort ist nichts vorhanden</w:t>
-      </w:r>
+        <w:t>Analyse kann erst gemacht werden, wenn Visualisierungen fertig sind</w:t>
+      </w:r>
+    </w:p>
+    <w:p/>
+    <w:p>
+      <w:pPr>
+        <w:pStyle w:val="berschrift2"/>
+      </w:pPr>
+      <w:bookmarkStart w:id="13" w:name="_Toc80274852"/>
+      <w:r>
+        <w:t>Präsentation der Visualisierung</w:t>
+      </w:r>
+      <w:bookmarkEnd w:id="13"/>
     </w:p>
     <w:p>
       <w:pPr>
         <w:pStyle w:val="Listenabsatz"/>
         <w:numPr>
-          <w:ilvl w:val="2"/>
+          <w:ilvl w:val="0"/>
           <w:numId w:val="10"/>
         </w:numPr>
       </w:pPr>
       <w:r>
-        <w:t xml:space="preserve">Trennung durch normales </w:t>
+        <w:t>Analyse kann erst gemacht werden, wenn Visualisierungen fertig sind</w:t>
+      </w:r>
+    </w:p>
+    <w:p>
+      <w:pPr>
+        <w:pStyle w:val="Listenabsatz"/>
+        <w:numPr>
+          <w:ilvl w:val="0"/>
+          <w:numId w:val="10"/>
+        </w:numPr>
+      </w:pPr>
+      <w:r>
+        <w:lastRenderedPageBreak/>
+        <w:t xml:space="preserve">Vorstellen, Interaktivität, </w:t>
       </w:r>
       <w:proofErr w:type="spellStart"/>
       <w:r>
-        <w:t>komma</w:t>
+        <w:t>Designentschiedungen</w:t>
       </w:r>
       <w:proofErr w:type="spellEnd"/>
+      <w:r>
+        <w:t xml:space="preserve"> begründen Diskutieren wieso nicht anderen Techniken verwenden worden sind</w:t>
+      </w:r>
+    </w:p>
+    <w:p>
+      <w:pPr>
+        <w:jc w:val="both"/>
+      </w:pPr>
+    </w:p>
+    <w:p>
+      <w:pPr>
+        <w:pStyle w:val="berschrift3"/>
+      </w:pPr>
+      <w:bookmarkStart w:id="14" w:name="_Toc80274853"/>
+      <w:r>
+        <w:t>Visualisierung Eins</w:t>
+      </w:r>
+      <w:bookmarkEnd w:id="14"/>
+    </w:p>
+    <w:p>
+      <w:pPr>
+        <w:pStyle w:val="Listenabsatz"/>
+        <w:numPr>
+          <w:ilvl w:val="0"/>
+          <w:numId w:val="10"/>
+        </w:numPr>
+      </w:pPr>
+      <w:r>
+        <w:t>Wird ein Scatterplot</w:t>
+      </w:r>
+    </w:p>
+    <w:p/>
+    <w:p>
+      <w:pPr>
+        <w:pStyle w:val="berschrift3"/>
+      </w:pPr>
+      <w:bookmarkStart w:id="15" w:name="_Toc80274854"/>
+      <w:r>
+        <w:t>Visualisierung Zwei</w:t>
+      </w:r>
+      <w:bookmarkEnd w:id="15"/>
+    </w:p>
+    <w:p>
+      <w:pPr>
+        <w:pStyle w:val="Listenabsatz"/>
+        <w:numPr>
+          <w:ilvl w:val="0"/>
+          <w:numId w:val="10"/>
+        </w:numPr>
+      </w:pPr>
+      <w:r>
+        <w:t>Wird Parallele Koordinaten</w:t>
+      </w:r>
+    </w:p>
+    <w:p/>
+    <w:p>
+      <w:pPr>
+        <w:pStyle w:val="berschrift3"/>
+      </w:pPr>
+      <w:bookmarkStart w:id="16" w:name="_Toc80274855"/>
+      <w:r>
+        <w:t>Visualisierung Drei</w:t>
+      </w:r>
+      <w:bookmarkEnd w:id="16"/>
+    </w:p>
+    <w:p>
+      <w:pPr>
+        <w:pStyle w:val="Listenabsatz"/>
+        <w:numPr>
+          <w:ilvl w:val="0"/>
+          <w:numId w:val="10"/>
+        </w:numPr>
+      </w:pPr>
+      <w:r>
+        <w:t>Wird eine Baumhierarchie</w:t>
+      </w:r>
+    </w:p>
+    <w:p/>
+    <w:p>
+      <w:pPr>
+        <w:pStyle w:val="berschrift2"/>
+      </w:pPr>
+      <w:bookmarkStart w:id="17" w:name="_Toc80274856"/>
+      <w:r>
+        <w:t>Interaktion</w:t>
+      </w:r>
+      <w:bookmarkEnd w:id="17"/>
+    </w:p>
+    <w:p>
+      <w:pPr>
+        <w:pStyle w:val="Listenabsatz"/>
+        <w:numPr>
+          <w:ilvl w:val="0"/>
+          <w:numId w:val="10"/>
+        </w:numPr>
+      </w:pPr>
+      <w:r>
+        <w:t xml:space="preserve">Scatterplot und </w:t>
+      </w:r>
+      <w:r>
+        <w:t>Parallele Koordinaten</w:t>
+      </w:r>
     </w:p>
     <w:p>
       <w:pPr>
@@ -4489,50 +5323,19 @@
         </w:numPr>
       </w:pPr>
       <w:r>
-        <w:t>JSON</w:t>
-      </w:r>
-    </w:p>
-    <w:p>
-      <w:pPr>
-        <w:pStyle w:val="Listenabsatz"/>
-        <w:numPr>
-          <w:ilvl w:val="2"/>
-          <w:numId w:val="10"/>
-        </w:numPr>
-      </w:pPr>
-      <w:r>
-        <w:t>Nur Name und Beziehung (Eltern – Kind) in der Datei vorhanden</w:t>
-      </w:r>
-    </w:p>
-    <w:p>
-      <w:pPr>
-        <w:pStyle w:val="Listenabsatz"/>
-        <w:numPr>
-          <w:ilvl w:val="2"/>
-          <w:numId w:val="10"/>
-        </w:numPr>
-      </w:pPr>
-      <w:r>
-        <w:t xml:space="preserve">Länder welche keine Weine Produzieren wurden außen </w:t>
+        <w:t xml:space="preserve">Buttons </w:t>
       </w:r>
       <w:proofErr w:type="gramStart"/>
       <w:r>
-        <w:t>vor gelassen</w:t>
+        <w:t xml:space="preserve">zum </w:t>
+      </w:r>
+      <w:r>
+        <w:t>verändern</w:t>
       </w:r>
       <w:proofErr w:type="gramEnd"/>
-    </w:p>
-    <w:p>
-      <w:pPr>
-        <w:pStyle w:val="berschrift2"/>
-      </w:pPr>
-      <w:bookmarkStart w:id="9" w:name="_Toc80271661"/>
-      <w:r>
-        <w:t>Datenv</w:t>
-      </w:r>
-      <w:r>
-        <w:t>orverarbeitung</w:t>
-      </w:r>
-      <w:bookmarkEnd w:id="9"/>
+      <w:r>
+        <w:t>/ verschieben der Dimensionen</w:t>
+      </w:r>
     </w:p>
     <w:p>
       <w:pPr>
@@ -4543,7 +5346,7 @@
         </w:numPr>
       </w:pPr>
       <w:r>
-        <w:t>Datenverarbeitungsschritte</w:t>
+        <w:t>Baumhierarchie</w:t>
       </w:r>
     </w:p>
     <w:p>
@@ -4555,10 +5358,72 @@
         </w:numPr>
       </w:pPr>
       <w:r>
-        <w:t>Sichten der Daten</w:t>
-      </w:r>
-      <w:r>
-        <w:t xml:space="preserve"> (Umwandeln in besser Lesbares Format -&gt; Excel)</w:t>
+        <w:t>Keine nur anschauen</w:t>
+      </w:r>
+    </w:p>
+    <w:p>
+      <w:pPr>
+        <w:pStyle w:val="Listenabsatz"/>
+        <w:numPr>
+          <w:ilvl w:val="0"/>
+          <w:numId w:val="10"/>
+        </w:numPr>
+      </w:pPr>
+      <w:r>
+        <w:t>Zweck der Interaktion</w:t>
+      </w:r>
+    </w:p>
+    <w:p>
+      <w:pPr>
+        <w:pStyle w:val="Listenabsatz"/>
+        <w:numPr>
+          <w:ilvl w:val="0"/>
+          <w:numId w:val="10"/>
+        </w:numPr>
+      </w:pPr>
+      <w:r>
+        <w:t>Warum wurden andere Interaktionen umgesetzt und nicht andere?</w:t>
+      </w:r>
+    </w:p>
+    <w:p>
+      <w:pPr>
+        <w:pStyle w:val="Listenabsatz"/>
+        <w:numPr>
+          <w:ilvl w:val="0"/>
+          <w:numId w:val="10"/>
+        </w:numPr>
+      </w:pPr>
+      <w:r>
+        <w:t>Begründung Interaktion zwischen denen nicht mit dabei</w:t>
+      </w:r>
+    </w:p>
+    <w:p/>
+    <w:p>
+      <w:pPr>
+        <w:pStyle w:val="berschrift1"/>
+      </w:pPr>
+      <w:bookmarkStart w:id="18" w:name="_Toc80274857"/>
+      <w:r>
+        <w:t>Implementierung</w:t>
+      </w:r>
+      <w:bookmarkEnd w:id="18"/>
+    </w:p>
+    <w:p>
+      <w:pPr>
+        <w:pStyle w:val="Listenabsatz"/>
+        <w:numPr>
+          <w:ilvl w:val="0"/>
+          <w:numId w:val="10"/>
+        </w:numPr>
+      </w:pPr>
+      <w:r>
+        <w:t xml:space="preserve">Kann erst eingeschätzt </w:t>
+      </w:r>
+      <w:r>
+        <w:t>werden,</w:t>
+      </w:r>
+      <w:r>
+        <w:t xml:space="preserve"> nachdem es fertig gestellt worden ist</w:t>
       </w:r>
     </w:p>
     <w:p>
@@ -4570,43 +5435,265 @@
         </w:numPr>
       </w:pPr>
       <w:r>
-        <w:t>Bearbeiten der Daten</w:t>
+        <w:t xml:space="preserve">Aktuell hoher </w:t>
+      </w:r>
+      <w:r>
+        <w:t>Aufwand</w:t>
+      </w:r>
+      <w:r>
+        <w:t xml:space="preserve"> und nur Baumhierarchie konnte sehr einfach aus Übung übernommen werden</w:t>
       </w:r>
     </w:p>
     <w:p>
       <w:pPr>
         <w:pStyle w:val="Listenabsatz"/>
         <w:numPr>
-          <w:ilvl w:val="2"/>
+          <w:ilvl w:val="0"/>
           <w:numId w:val="10"/>
         </w:numPr>
       </w:pPr>
       <w:r>
-        <w:t>Durchschnitte Bilden</w:t>
+        <w:t>Gliederung des ELM Codes</w:t>
       </w:r>
     </w:p>
     <w:p>
       <w:pPr>
         <w:pStyle w:val="Listenabsatz"/>
         <w:numPr>
-          <w:ilvl w:val="2"/>
+          <w:ilvl w:val="0"/>
           <w:numId w:val="10"/>
         </w:numPr>
       </w:pPr>
       <w:r>
-        <w:t>Namen überarbeiten</w:t>
+        <w:t>Übungsadaption</w:t>
       </w:r>
     </w:p>
     <w:p>
       <w:pPr>
         <w:pStyle w:val="Listenabsatz"/>
         <w:numPr>
-          <w:ilvl w:val="2"/>
+          <w:ilvl w:val="0"/>
           <w:numId w:val="10"/>
         </w:numPr>
       </w:pPr>
       <w:r>
-        <w:t>Übersetzten</w:t>
+        <w:t>Datenstruktur Modells bei den verschiedenen Interaktionen</w:t>
+      </w:r>
+    </w:p>
+    <w:p>
+      <w:pPr>
+        <w:pStyle w:val="Listenabsatz"/>
+        <w:numPr>
+          <w:ilvl w:val="0"/>
+          <w:numId w:val="10"/>
+        </w:numPr>
+      </w:pPr>
+      <w:r>
+        <w:t xml:space="preserve">Bei uns in einem </w:t>
+      </w:r>
+      <w:proofErr w:type="spellStart"/>
+      <w:r>
+        <w:t>Record</w:t>
+      </w:r>
+      <w:proofErr w:type="spellEnd"/>
+      <w:r>
+        <w:t xml:space="preserve"> gespeichert im Main und dann im Update wird auf einen </w:t>
+      </w:r>
+      <w:proofErr w:type="spellStart"/>
+      <w:r>
+        <w:t>record</w:t>
+      </w:r>
+      <w:proofErr w:type="spellEnd"/>
+      <w:r>
+        <w:t xml:space="preserve"> zugegriffen</w:t>
+      </w:r>
+    </w:p>
+    <w:p/>
+    <w:p>
+      <w:pPr>
+        <w:pStyle w:val="berschrift1"/>
+      </w:pPr>
+      <w:bookmarkStart w:id="19" w:name="_Toc80274858"/>
+      <w:r>
+        <w:t>Anwe</w:t>
+      </w:r>
+      <w:r>
+        <w:t>n</w:t>
+      </w:r>
+      <w:r>
+        <w:t>dungs</w:t>
+      </w:r>
+      <w:r>
+        <w:t>fälle</w:t>
+      </w:r>
+      <w:bookmarkEnd w:id="19"/>
+    </w:p>
+    <w:p>
+      <w:pPr>
+        <w:pStyle w:val="Listenabsatz"/>
+        <w:numPr>
+          <w:ilvl w:val="0"/>
+          <w:numId w:val="10"/>
+        </w:numPr>
+      </w:pPr>
+      <w:r>
+        <w:t>Erst nach Fertigstellung der Visualisierungen möglich</w:t>
+      </w:r>
+    </w:p>
+    <w:p>
+      <w:pPr>
+        <w:pStyle w:val="Listenabsatz"/>
+        <w:numPr>
+          <w:ilvl w:val="0"/>
+          <w:numId w:val="10"/>
+        </w:numPr>
+      </w:pPr>
+      <w:r>
+        <w:t xml:space="preserve">Spezifischer </w:t>
+      </w:r>
+      <w:proofErr w:type="spellStart"/>
+      <w:r>
+        <w:t>Anwedungsfall</w:t>
+      </w:r>
+      <w:proofErr w:type="spellEnd"/>
+      <w:r>
+        <w:t xml:space="preserve"> -&gt; wo Muster da sind oder nicht was es zu was </w:t>
+      </w:r>
+      <w:proofErr w:type="gramStart"/>
+      <w:r>
+        <w:t>besonderen</w:t>
+      </w:r>
+      <w:proofErr w:type="gramEnd"/>
+      <w:r>
+        <w:t xml:space="preserve"> macht</w:t>
+      </w:r>
+    </w:p>
+    <w:p>
+      <w:pPr>
+        <w:pStyle w:val="Listenabsatz"/>
+        <w:numPr>
+          <w:ilvl w:val="0"/>
+          <w:numId w:val="10"/>
+        </w:numPr>
+      </w:pPr>
+      <w:r>
+        <w:t>Relevanz für die Zielgruppe</w:t>
+      </w:r>
+    </w:p>
+    <w:p>
+      <w:pPr>
+        <w:pStyle w:val="Listenabsatz"/>
+        <w:numPr>
+          <w:ilvl w:val="0"/>
+          <w:numId w:val="10"/>
+        </w:numPr>
+      </w:pPr>
+      <w:r>
+        <w:t>Möglichkeit Umsetzung mit anderen Personen</w:t>
+      </w:r>
+    </w:p>
+    <w:p/>
+    <w:p>
+      <w:pPr>
+        <w:pStyle w:val="berschrift2"/>
+      </w:pPr>
+      <w:bookmarkStart w:id="20" w:name="_Toc80274859"/>
+      <w:r>
+        <w:t>Anwendung Visualisierung Eins</w:t>
+      </w:r>
+      <w:bookmarkEnd w:id="20"/>
+    </w:p>
+    <w:p>
+      <w:pPr>
+        <w:pStyle w:val="Listenabsatz"/>
+        <w:numPr>
+          <w:ilvl w:val="0"/>
+          <w:numId w:val="10"/>
+        </w:numPr>
+      </w:pPr>
+      <w:r>
+        <w:t>Anwendungsfall für Scatterplot</w:t>
+      </w:r>
+    </w:p>
+    <w:p/>
+    <w:p>
+      <w:pPr>
+        <w:pStyle w:val="berschrift2"/>
+      </w:pPr>
+      <w:bookmarkStart w:id="21" w:name="_Toc80274860"/>
+      <w:r>
+        <w:t>Anwendung Visualisierung Zwei</w:t>
+      </w:r>
+      <w:bookmarkEnd w:id="21"/>
+    </w:p>
+    <w:p>
+      <w:pPr>
+        <w:pStyle w:val="Listenabsatz"/>
+        <w:numPr>
+          <w:ilvl w:val="0"/>
+          <w:numId w:val="10"/>
+        </w:numPr>
+      </w:pPr>
+      <w:r>
+        <w:t>Anwendungsfall für Parallele Koordinaten</w:t>
+      </w:r>
+    </w:p>
+    <w:p/>
+    <w:p>
+      <w:pPr>
+        <w:pStyle w:val="berschrift2"/>
+      </w:pPr>
+      <w:bookmarkStart w:id="22" w:name="_Toc80274861"/>
+      <w:r>
+        <w:t>Anwendung Visualisierung Drei</w:t>
+      </w:r>
+      <w:bookmarkEnd w:id="22"/>
+    </w:p>
+    <w:p>
+      <w:pPr>
+        <w:pStyle w:val="Listenabsatz"/>
+        <w:numPr>
+          <w:ilvl w:val="0"/>
+          <w:numId w:val="10"/>
+        </w:numPr>
+      </w:pPr>
+      <w:r>
+        <w:t>Anwendungsfall für Baumhierarchie</w:t>
+      </w:r>
+    </w:p>
+    <w:p/>
+    <w:p>
+      <w:pPr>
+        <w:pStyle w:val="berschrift1"/>
+      </w:pPr>
+      <w:bookmarkStart w:id="23" w:name="_Toc80274862"/>
+      <w:r>
+        <w:t>Verwandte Arbeiten</w:t>
+      </w:r>
+      <w:bookmarkEnd w:id="23"/>
+    </w:p>
+    <w:p>
+      <w:pPr>
+        <w:pStyle w:val="Listenabsatz"/>
+        <w:numPr>
+          <w:ilvl w:val="0"/>
+          <w:numId w:val="10"/>
+        </w:numPr>
+      </w:pPr>
+      <w:r>
+        <w:t>Aktuell noch nicht recherchiert</w:t>
+      </w:r>
+    </w:p>
+    <w:p>
+      <w:pPr>
+        <w:pStyle w:val="Listenabsatz"/>
+        <w:numPr>
+          <w:ilvl w:val="0"/>
+          <w:numId w:val="10"/>
+        </w:numPr>
+      </w:pPr>
+      <w:r>
+        <w:t>Zwei Artikel diskutieren</w:t>
       </w:r>
     </w:p>
     <w:p>
@@ -4618,810 +5705,15 @@
         </w:numPr>
       </w:pPr>
       <w:r>
-        <w:t>Rücküberführung zur CSV</w:t>
-      </w:r>
-    </w:p>
-    <w:p>
-      <w:pPr>
-        <w:pStyle w:val="Listenabsatz"/>
-        <w:numPr>
-          <w:ilvl w:val="0"/>
-          <w:numId w:val="10"/>
-        </w:numPr>
-      </w:pPr>
-      <w:r>
-        <w:t>Daten weggelassen</w:t>
-      </w:r>
-    </w:p>
-    <w:p>
-      <w:pPr>
-        <w:pStyle w:val="Listenabsatz"/>
-        <w:numPr>
-          <w:ilvl w:val="1"/>
-          <w:numId w:val="10"/>
-        </w:numPr>
-      </w:pPr>
-      <w:r>
-        <w:t>Daten nicht mehr lesbar (eine Japanischer Wein wo nicht mehr Rückschlüsse gezogen werden könnten)</w:t>
-      </w:r>
-    </w:p>
-    <w:p>
-      <w:pPr>
-        <w:pStyle w:val="Listenabsatz"/>
-        <w:numPr>
-          <w:ilvl w:val="1"/>
-          <w:numId w:val="10"/>
-        </w:numPr>
-      </w:pPr>
-      <w:r>
-        <w:t>Nichts Werte</w:t>
-      </w:r>
-    </w:p>
-    <w:p>
-      <w:pPr>
-        <w:pStyle w:val="Listenabsatz"/>
-        <w:numPr>
-          <w:ilvl w:val="0"/>
-          <w:numId w:val="10"/>
-        </w:numPr>
-      </w:pPr>
-      <w:r>
-        <w:t>Durschnitte</w:t>
-      </w:r>
-    </w:p>
-    <w:p>
-      <w:pPr>
-        <w:pStyle w:val="Listenabsatz"/>
-        <w:numPr>
-          <w:ilvl w:val="1"/>
-          <w:numId w:val="10"/>
-        </w:numPr>
-      </w:pPr>
-      <w:r>
-        <w:t xml:space="preserve">Gebildet über die </w:t>
-      </w:r>
-      <w:r>
-        <w:t>Trinktemperatur</w:t>
-      </w:r>
-      <w:r>
-        <w:t>, Alkoholgehalt</w:t>
-      </w:r>
-    </w:p>
-    <w:p>
-      <w:pPr>
-        <w:pStyle w:val="Listenabsatz"/>
-        <w:numPr>
-          <w:ilvl w:val="1"/>
-          <w:numId w:val="10"/>
-        </w:numPr>
-      </w:pPr>
-      <w:r>
-        <w:t>Daten konnten ansonsten nicht eingelesen werden</w:t>
-      </w:r>
-    </w:p>
-    <w:p>
-      <w:pPr>
-        <w:pStyle w:val="Listenabsatz"/>
-        <w:numPr>
-          <w:ilvl w:val="1"/>
-          <w:numId w:val="10"/>
-        </w:numPr>
-      </w:pPr>
-      <w:r>
-        <w:t>Außerdem lag der unterschied durchschnittlich nicht bei mehr als 2 Gard</w:t>
-      </w:r>
-    </w:p>
-    <w:p>
-      <w:pPr>
-        <w:pStyle w:val="Listenabsatz"/>
-        <w:numPr>
-          <w:ilvl w:val="0"/>
-          <w:numId w:val="10"/>
-        </w:numPr>
-      </w:pPr>
-      <w:r>
-        <w:t>Aussagekräftiger?</w:t>
-      </w:r>
-    </w:p>
-    <w:p>
-      <w:pPr>
-        <w:pStyle w:val="Listenabsatz"/>
-        <w:numPr>
-          <w:ilvl w:val="1"/>
-          <w:numId w:val="10"/>
-        </w:numPr>
-      </w:pPr>
-      <w:r>
-        <w:t xml:space="preserve">So hat man noch Toleranz </w:t>
-      </w:r>
-      <w:proofErr w:type="gramStart"/>
-      <w:r>
-        <w:t>beim der Temperatur</w:t>
-      </w:r>
-      <w:proofErr w:type="gramEnd"/>
-      <w:r>
-        <w:t xml:space="preserve"> und Alkohol ohne </w:t>
-      </w:r>
-      <w:proofErr w:type="spellStart"/>
-      <w:r>
-        <w:t>das</w:t>
-      </w:r>
-      <w:proofErr w:type="spellEnd"/>
-      <w:r>
-        <w:t xml:space="preserve"> sich die anderen Werte ändern müssten</w:t>
-      </w:r>
-      <w:r>
-        <w:t xml:space="preserve"> (Body, Süße usw.)</w:t>
-      </w:r>
-    </w:p>
+        <w:t>Gemeinsamkeiten und Unterschiede dabei herausstellen</w:t>
+      </w:r>
+    </w:p>
+    <w:p/>
     <w:p>
       <w:pPr>
         <w:pStyle w:val="berschrift1"/>
       </w:pPr>
-      <w:bookmarkStart w:id="10" w:name="_Toc80271662"/>
-      <w:r>
-        <w:t>Visualisierung</w:t>
-      </w:r>
-      <w:bookmarkEnd w:id="10"/>
-    </w:p>
-    <w:p>
-      <w:pPr>
-        <w:pStyle w:val="Listenabsatz"/>
-        <w:numPr>
-          <w:ilvl w:val="0"/>
-          <w:numId w:val="10"/>
-        </w:numPr>
-      </w:pPr>
-      <w:r>
-        <w:t>Analyse kann erst gemacht werden, wenn Visualisierungen fertig sind</w:t>
-      </w:r>
-    </w:p>
-    <w:p/>
-    <w:p>
-      <w:pPr>
-        <w:pStyle w:val="berschrift2"/>
-      </w:pPr>
-      <w:bookmarkStart w:id="11" w:name="_Toc80271663"/>
-      <w:r>
-        <w:lastRenderedPageBreak/>
-        <w:t xml:space="preserve">Analyse der </w:t>
-      </w:r>
-      <w:r>
-        <w:t>Anwendungsaufgaben</w:t>
-      </w:r>
-      <w:bookmarkEnd w:id="11"/>
-    </w:p>
-    <w:p>
-      <w:pPr>
-        <w:pStyle w:val="Listenabsatz"/>
-        <w:numPr>
-          <w:ilvl w:val="0"/>
-          <w:numId w:val="10"/>
-        </w:numPr>
-      </w:pPr>
-      <w:r>
-        <w:t>Analyse kann erst gemacht werden, wenn Visualisierungen fertig sind</w:t>
-      </w:r>
-    </w:p>
-    <w:p>
-      <w:pPr>
-        <w:pStyle w:val="Listenabsatz"/>
-        <w:numPr>
-          <w:ilvl w:val="0"/>
-          <w:numId w:val="10"/>
-        </w:numPr>
-      </w:pPr>
-      <w:r>
-        <w:t>Anwendungsaufgaben</w:t>
-      </w:r>
-    </w:p>
-    <w:p>
-      <w:pPr>
-        <w:pStyle w:val="Listenabsatz"/>
-        <w:numPr>
-          <w:ilvl w:val="1"/>
-          <w:numId w:val="10"/>
-        </w:numPr>
-      </w:pPr>
-      <w:r>
-        <w:t>Wie helfen die Darstellungen die genannten Problemstellungen zu beantworten?</w:t>
-      </w:r>
-    </w:p>
-    <w:p>
-      <w:pPr>
-        <w:pStyle w:val="Listenabsatz"/>
-        <w:numPr>
-          <w:ilvl w:val="0"/>
-          <w:numId w:val="10"/>
-        </w:numPr>
-      </w:pPr>
-      <w:r>
-        <w:t>Mentale Modelle</w:t>
-      </w:r>
-    </w:p>
-    <w:p>
-      <w:pPr>
-        <w:pStyle w:val="Listenabsatz"/>
-        <w:numPr>
-          <w:ilvl w:val="1"/>
-          <w:numId w:val="10"/>
-        </w:numPr>
-      </w:pPr>
-      <w:proofErr w:type="gramStart"/>
-      <w:r>
-        <w:t>Welche Visualisieren</w:t>
-      </w:r>
-      <w:proofErr w:type="gramEnd"/>
-      <w:r>
-        <w:t xml:space="preserve"> eigenen sich um das alles zu kombinieren von Wissen und den Modellen (intuitiv erkennbar)</w:t>
-      </w:r>
-    </w:p>
-    <w:p/>
-    <w:p>
-      <w:pPr>
-        <w:pStyle w:val="berschrift2"/>
-      </w:pPr>
-      <w:bookmarkStart w:id="12" w:name="_Toc80271664"/>
-      <w:r>
-        <w:t>Anforderungen an die Visualisierungen</w:t>
-      </w:r>
-      <w:bookmarkEnd w:id="12"/>
-    </w:p>
-    <w:p>
-      <w:pPr>
-        <w:pStyle w:val="Listenabsatz"/>
-        <w:numPr>
-          <w:ilvl w:val="0"/>
-          <w:numId w:val="10"/>
-        </w:numPr>
-      </w:pPr>
-      <w:r>
-        <w:t>Analyse kann erst gemacht werden, wenn Visualisierungen fertig sind</w:t>
-      </w:r>
-    </w:p>
-    <w:p/>
-    <w:p>
-      <w:pPr>
-        <w:pStyle w:val="berschrift2"/>
-      </w:pPr>
-      <w:bookmarkStart w:id="13" w:name="_Toc80271665"/>
-      <w:r>
-        <w:t>Präsentation der Visualisierung</w:t>
-      </w:r>
-      <w:bookmarkEnd w:id="13"/>
-    </w:p>
-    <w:p>
-      <w:pPr>
-        <w:pStyle w:val="Listenabsatz"/>
-        <w:numPr>
-          <w:ilvl w:val="0"/>
-          <w:numId w:val="10"/>
-        </w:numPr>
-      </w:pPr>
-      <w:r>
-        <w:t>Analyse kann erst gemacht werden, wenn Visualisierungen fertig sind</w:t>
-      </w:r>
-    </w:p>
-    <w:p>
-      <w:pPr>
-        <w:pStyle w:val="Listenabsatz"/>
-        <w:numPr>
-          <w:ilvl w:val="0"/>
-          <w:numId w:val="10"/>
-        </w:numPr>
-      </w:pPr>
-      <w:r>
-        <w:t xml:space="preserve">Vorstellen, Interaktivität, </w:t>
-      </w:r>
-      <w:proofErr w:type="spellStart"/>
-      <w:r>
-        <w:t>Designentschiedungen</w:t>
-      </w:r>
-      <w:proofErr w:type="spellEnd"/>
-      <w:r>
-        <w:t xml:space="preserve"> begründen Diskutieren wieso nicht anderen Techniken verwenden worden sind</w:t>
-      </w:r>
-    </w:p>
-    <w:p>
-      <w:pPr>
-        <w:jc w:val="both"/>
-      </w:pPr>
-    </w:p>
-    <w:p>
-      <w:pPr>
-        <w:pStyle w:val="berschrift3"/>
-      </w:pPr>
-      <w:bookmarkStart w:id="14" w:name="_Toc80271666"/>
-      <w:r>
-        <w:t>Visualisierung Eins</w:t>
-      </w:r>
-      <w:bookmarkEnd w:id="14"/>
-    </w:p>
-    <w:p>
-      <w:pPr>
-        <w:pStyle w:val="Listenabsatz"/>
-        <w:numPr>
-          <w:ilvl w:val="0"/>
-          <w:numId w:val="10"/>
-        </w:numPr>
-      </w:pPr>
-      <w:r>
-        <w:t>Wird ein Scatterplot</w:t>
-      </w:r>
-    </w:p>
-    <w:p/>
-    <w:p>
-      <w:pPr>
-        <w:pStyle w:val="berschrift3"/>
-      </w:pPr>
-      <w:bookmarkStart w:id="15" w:name="_Toc80271667"/>
-      <w:r>
-        <w:t>Visualisierung Zwei</w:t>
-      </w:r>
-      <w:bookmarkEnd w:id="15"/>
-    </w:p>
-    <w:p>
-      <w:pPr>
-        <w:pStyle w:val="Listenabsatz"/>
-        <w:numPr>
-          <w:ilvl w:val="0"/>
-          <w:numId w:val="10"/>
-        </w:numPr>
-      </w:pPr>
-      <w:r>
-        <w:t>Wird Parallele Koordinaten</w:t>
-      </w:r>
-    </w:p>
-    <w:p/>
-    <w:p>
-      <w:pPr>
-        <w:pStyle w:val="berschrift3"/>
-      </w:pPr>
-      <w:bookmarkStart w:id="16" w:name="_Toc80271668"/>
-      <w:r>
-        <w:t>Visualisierung Drei</w:t>
-      </w:r>
-      <w:bookmarkEnd w:id="16"/>
-    </w:p>
-    <w:p>
-      <w:pPr>
-        <w:pStyle w:val="Listenabsatz"/>
-        <w:numPr>
-          <w:ilvl w:val="0"/>
-          <w:numId w:val="10"/>
-        </w:numPr>
-      </w:pPr>
-      <w:r>
-        <w:t>Wird eine Baumhierarchie</w:t>
-      </w:r>
-    </w:p>
-    <w:p/>
-    <w:p>
-      <w:pPr>
-        <w:pStyle w:val="berschrift2"/>
-      </w:pPr>
-      <w:bookmarkStart w:id="17" w:name="_Toc80271669"/>
-      <w:r>
-        <w:t>Interaktion</w:t>
-      </w:r>
-      <w:bookmarkEnd w:id="17"/>
-    </w:p>
-    <w:p>
-      <w:pPr>
-        <w:pStyle w:val="Listenabsatz"/>
-        <w:numPr>
-          <w:ilvl w:val="0"/>
-          <w:numId w:val="10"/>
-        </w:numPr>
-      </w:pPr>
-      <w:r>
-        <w:t xml:space="preserve">Scatterplot und </w:t>
-      </w:r>
-      <w:r>
-        <w:t>Parallele Koordinaten</w:t>
-      </w:r>
-    </w:p>
-    <w:p>
-      <w:pPr>
-        <w:pStyle w:val="Listenabsatz"/>
-        <w:numPr>
-          <w:ilvl w:val="1"/>
-          <w:numId w:val="10"/>
-        </w:numPr>
-      </w:pPr>
-      <w:r>
-        <w:t xml:space="preserve">Buttons </w:t>
-      </w:r>
-      <w:proofErr w:type="gramStart"/>
-      <w:r>
-        <w:t xml:space="preserve">zum </w:t>
-      </w:r>
-      <w:r>
-        <w:t>verändern</w:t>
-      </w:r>
-      <w:proofErr w:type="gramEnd"/>
-      <w:r>
-        <w:t>/ verschieben der Dimensionen</w:t>
-      </w:r>
-    </w:p>
-    <w:p>
-      <w:pPr>
-        <w:pStyle w:val="Listenabsatz"/>
-        <w:numPr>
-          <w:ilvl w:val="0"/>
-          <w:numId w:val="10"/>
-        </w:numPr>
-      </w:pPr>
-      <w:r>
-        <w:t>Baumhierarchie</w:t>
-      </w:r>
-    </w:p>
-    <w:p>
-      <w:pPr>
-        <w:pStyle w:val="Listenabsatz"/>
-        <w:numPr>
-          <w:ilvl w:val="1"/>
-          <w:numId w:val="10"/>
-        </w:numPr>
-      </w:pPr>
-      <w:r>
-        <w:t>Keine nur anschauen</w:t>
-      </w:r>
-    </w:p>
-    <w:p>
-      <w:pPr>
-        <w:pStyle w:val="Listenabsatz"/>
-        <w:numPr>
-          <w:ilvl w:val="0"/>
-          <w:numId w:val="10"/>
-        </w:numPr>
-      </w:pPr>
-      <w:r>
-        <w:t>Zweck der Interaktion</w:t>
-      </w:r>
-    </w:p>
-    <w:p>
-      <w:pPr>
-        <w:pStyle w:val="Listenabsatz"/>
-        <w:numPr>
-          <w:ilvl w:val="0"/>
-          <w:numId w:val="10"/>
-        </w:numPr>
-      </w:pPr>
-      <w:r>
-        <w:t>Warum wurden andere Interaktionen umgesetzt und nicht andere?</w:t>
-      </w:r>
-    </w:p>
-    <w:p>
-      <w:pPr>
-        <w:pStyle w:val="Listenabsatz"/>
-        <w:numPr>
-          <w:ilvl w:val="0"/>
-          <w:numId w:val="10"/>
-        </w:numPr>
-      </w:pPr>
-      <w:r>
-        <w:t>Begründung Interaktion zwischen denen nicht mit dabei</w:t>
-      </w:r>
-    </w:p>
-    <w:p/>
-    <w:p>
-      <w:pPr>
-        <w:pStyle w:val="berschrift1"/>
-      </w:pPr>
-      <w:bookmarkStart w:id="18" w:name="_Toc80271670"/>
-      <w:r>
-        <w:t>Implementierung</w:t>
-      </w:r>
-      <w:bookmarkEnd w:id="18"/>
-    </w:p>
-    <w:p>
-      <w:pPr>
-        <w:pStyle w:val="Listenabsatz"/>
-        <w:numPr>
-          <w:ilvl w:val="0"/>
-          <w:numId w:val="10"/>
-        </w:numPr>
-      </w:pPr>
-      <w:r>
-        <w:lastRenderedPageBreak/>
-        <w:t xml:space="preserve">Kann erst eingeschätzt </w:t>
-      </w:r>
-      <w:r>
-        <w:t>werden,</w:t>
-      </w:r>
-      <w:r>
-        <w:t xml:space="preserve"> nachdem es fertig gestellt worden ist</w:t>
-      </w:r>
-    </w:p>
-    <w:p>
-      <w:pPr>
-        <w:pStyle w:val="Listenabsatz"/>
-        <w:numPr>
-          <w:ilvl w:val="1"/>
-          <w:numId w:val="10"/>
-        </w:numPr>
-      </w:pPr>
-      <w:r>
-        <w:t xml:space="preserve">Aktuell hoher </w:t>
-      </w:r>
-      <w:r>
-        <w:t>Aufwand</w:t>
-      </w:r>
-      <w:r>
-        <w:t xml:space="preserve"> und nur Baumhierarchie konnte sehr einfach aus Übung übernommen werden</w:t>
-      </w:r>
-    </w:p>
-    <w:p>
-      <w:pPr>
-        <w:pStyle w:val="Listenabsatz"/>
-        <w:numPr>
-          <w:ilvl w:val="0"/>
-          <w:numId w:val="10"/>
-        </w:numPr>
-      </w:pPr>
-      <w:r>
-        <w:t>Gliederung des ELM Codes</w:t>
-      </w:r>
-    </w:p>
-    <w:p>
-      <w:pPr>
-        <w:pStyle w:val="Listenabsatz"/>
-        <w:numPr>
-          <w:ilvl w:val="0"/>
-          <w:numId w:val="10"/>
-        </w:numPr>
-      </w:pPr>
-      <w:r>
-        <w:t>Übungsadaption</w:t>
-      </w:r>
-    </w:p>
-    <w:p>
-      <w:pPr>
-        <w:pStyle w:val="Listenabsatz"/>
-        <w:numPr>
-          <w:ilvl w:val="0"/>
-          <w:numId w:val="10"/>
-        </w:numPr>
-      </w:pPr>
-      <w:r>
-        <w:t>Datenstruktur Modells bei den verschiedenen Interaktionen</w:t>
-      </w:r>
-    </w:p>
-    <w:p>
-      <w:pPr>
-        <w:pStyle w:val="Listenabsatz"/>
-        <w:numPr>
-          <w:ilvl w:val="0"/>
-          <w:numId w:val="10"/>
-        </w:numPr>
-      </w:pPr>
-      <w:r>
-        <w:t xml:space="preserve">Bei uns in einem </w:t>
-      </w:r>
-      <w:proofErr w:type="spellStart"/>
-      <w:r>
-        <w:t>Record</w:t>
-      </w:r>
-      <w:proofErr w:type="spellEnd"/>
-      <w:r>
-        <w:t xml:space="preserve"> gespeichert im Main und dann im Update wird auf einen </w:t>
-      </w:r>
-      <w:proofErr w:type="spellStart"/>
-      <w:r>
-        <w:t>record</w:t>
-      </w:r>
-      <w:proofErr w:type="spellEnd"/>
-      <w:r>
-        <w:t xml:space="preserve"> zugegriffen</w:t>
-      </w:r>
-    </w:p>
-    <w:p/>
-    <w:p>
-      <w:pPr>
-        <w:pStyle w:val="berschrift1"/>
-      </w:pPr>
-      <w:bookmarkStart w:id="19" w:name="_Toc80271671"/>
-      <w:r>
-        <w:t>Anwe</w:t>
-      </w:r>
-      <w:r>
-        <w:t>n</w:t>
-      </w:r>
-      <w:r>
-        <w:t>dungs</w:t>
-      </w:r>
-      <w:r>
-        <w:t>fälle</w:t>
-      </w:r>
-      <w:bookmarkEnd w:id="19"/>
-    </w:p>
-    <w:p>
-      <w:pPr>
-        <w:pStyle w:val="Listenabsatz"/>
-        <w:numPr>
-          <w:ilvl w:val="0"/>
-          <w:numId w:val="10"/>
-        </w:numPr>
-      </w:pPr>
-      <w:r>
-        <w:t>Erst nach Fertigstellung der Visualisierungen möglich</w:t>
-      </w:r>
-    </w:p>
-    <w:p>
-      <w:pPr>
-        <w:pStyle w:val="Listenabsatz"/>
-        <w:numPr>
-          <w:ilvl w:val="0"/>
-          <w:numId w:val="10"/>
-        </w:numPr>
-      </w:pPr>
-      <w:r>
-        <w:t xml:space="preserve">Spezifischer </w:t>
-      </w:r>
-      <w:proofErr w:type="spellStart"/>
-      <w:r>
-        <w:t>Anwedungsfall</w:t>
-      </w:r>
-      <w:proofErr w:type="spellEnd"/>
-      <w:r>
-        <w:t xml:space="preserve"> -&gt; wo Muster da sind oder nicht was es zu was </w:t>
-      </w:r>
-      <w:proofErr w:type="gramStart"/>
-      <w:r>
-        <w:t>besonderen</w:t>
-      </w:r>
-      <w:proofErr w:type="gramEnd"/>
-      <w:r>
-        <w:t xml:space="preserve"> macht</w:t>
-      </w:r>
-    </w:p>
-    <w:p>
-      <w:pPr>
-        <w:pStyle w:val="Listenabsatz"/>
-        <w:numPr>
-          <w:ilvl w:val="0"/>
-          <w:numId w:val="10"/>
-        </w:numPr>
-      </w:pPr>
-      <w:r>
-        <w:t>Relevanz für die Zielgruppe</w:t>
-      </w:r>
-    </w:p>
-    <w:p>
-      <w:pPr>
-        <w:pStyle w:val="Listenabsatz"/>
-        <w:numPr>
-          <w:ilvl w:val="0"/>
-          <w:numId w:val="10"/>
-        </w:numPr>
-      </w:pPr>
-      <w:r>
-        <w:t>Möglichkeit Umsetzung mit anderen Personen</w:t>
-      </w:r>
-    </w:p>
-    <w:p/>
-    <w:p>
-      <w:pPr>
-        <w:pStyle w:val="berschrift2"/>
-      </w:pPr>
-      <w:bookmarkStart w:id="20" w:name="_Toc80271672"/>
-      <w:r>
-        <w:t>Anwendung Visualisierung Eins</w:t>
-      </w:r>
-      <w:bookmarkEnd w:id="20"/>
-    </w:p>
-    <w:p>
-      <w:pPr>
-        <w:pStyle w:val="Listenabsatz"/>
-        <w:numPr>
-          <w:ilvl w:val="0"/>
-          <w:numId w:val="10"/>
-        </w:numPr>
-      </w:pPr>
-      <w:r>
-        <w:t>Anwendungsfall für Scatterplot</w:t>
-      </w:r>
-    </w:p>
-    <w:p/>
-    <w:p>
-      <w:pPr>
-        <w:pStyle w:val="berschrift2"/>
-      </w:pPr>
-      <w:bookmarkStart w:id="21" w:name="_Toc80271673"/>
-      <w:r>
-        <w:t>Anwendung Visualisierung Zwei</w:t>
-      </w:r>
-      <w:bookmarkEnd w:id="21"/>
-    </w:p>
-    <w:p>
-      <w:pPr>
-        <w:pStyle w:val="Listenabsatz"/>
-        <w:numPr>
-          <w:ilvl w:val="0"/>
-          <w:numId w:val="10"/>
-        </w:numPr>
-      </w:pPr>
-      <w:r>
-        <w:t>Anwendungsfall für Parallele Koordinaten</w:t>
-      </w:r>
-    </w:p>
-    <w:p/>
-    <w:p>
-      <w:pPr>
-        <w:pStyle w:val="berschrift2"/>
-      </w:pPr>
-      <w:bookmarkStart w:id="22" w:name="_Toc80271674"/>
-      <w:r>
-        <w:t>Anwendung Visualisierung Drei</w:t>
-      </w:r>
-      <w:bookmarkEnd w:id="22"/>
-    </w:p>
-    <w:p>
-      <w:pPr>
-        <w:pStyle w:val="Listenabsatz"/>
-        <w:numPr>
-          <w:ilvl w:val="0"/>
-          <w:numId w:val="10"/>
-        </w:numPr>
-      </w:pPr>
-      <w:r>
-        <w:t>Anwendungsfall für Baumhierarchie</w:t>
-      </w:r>
-    </w:p>
-    <w:p/>
-    <w:p>
-      <w:pPr>
-        <w:pStyle w:val="berschrift1"/>
-      </w:pPr>
-      <w:bookmarkStart w:id="23" w:name="_Toc80271675"/>
-      <w:r>
-        <w:t>Verwandte Arbeiten</w:t>
-      </w:r>
-      <w:bookmarkEnd w:id="23"/>
-    </w:p>
-    <w:p>
-      <w:pPr>
-        <w:pStyle w:val="Listenabsatz"/>
-        <w:numPr>
-          <w:ilvl w:val="0"/>
-          <w:numId w:val="10"/>
-        </w:numPr>
-      </w:pPr>
-      <w:r>
-        <w:t>Aktuell noch nicht recherchiert</w:t>
-      </w:r>
-    </w:p>
-    <w:p>
-      <w:pPr>
-        <w:pStyle w:val="Listenabsatz"/>
-        <w:numPr>
-          <w:ilvl w:val="0"/>
-          <w:numId w:val="10"/>
-        </w:numPr>
-      </w:pPr>
-      <w:r>
-        <w:t>Zwei Artikel diskutieren</w:t>
-      </w:r>
-    </w:p>
-    <w:p>
-      <w:pPr>
-        <w:pStyle w:val="Listenabsatz"/>
-        <w:numPr>
-          <w:ilvl w:val="1"/>
-          <w:numId w:val="10"/>
-        </w:numPr>
-      </w:pPr>
-      <w:r>
-        <w:t>Gemeinsamkeiten und Unterschiede dabei herausstellen</w:t>
-      </w:r>
-    </w:p>
-    <w:p/>
-    <w:p>
-      <w:pPr>
-        <w:pStyle w:val="berschrift1"/>
-      </w:pPr>
-      <w:bookmarkStart w:id="24" w:name="_Toc80271676"/>
+      <w:bookmarkStart w:id="24" w:name="_Toc80274863"/>
       <w:r>
         <w:t>Zusammenfassung und Ausblick</w:t>
       </w:r>
@@ -5500,7 +5792,7 @@
           <w:numId w:val="0"/>
         </w:numPr>
       </w:pPr>
-      <w:bookmarkStart w:id="25" w:name="_Toc80271677"/>
+      <w:bookmarkStart w:id="25" w:name="_Toc80274864"/>
       <w:r>
         <w:lastRenderedPageBreak/>
         <w:t>Literaturverzeichnis</w:t>
@@ -5955,7 +6247,7 @@
           <w:numId w:val="0"/>
         </w:numPr>
       </w:pPr>
-      <w:bookmarkStart w:id="37" w:name="_Toc80271678"/>
+      <w:bookmarkStart w:id="37" w:name="_Toc80274865"/>
       <w:r>
         <w:lastRenderedPageBreak/>
         <w:t>Anhang</w:t>
@@ -12457,6 +12749,7 @@
     <w:rsidRoot w:val="009B61A5"/>
     <w:rsid w:val="009B61A5"/>
     <w:rsid w:val="00AD5651"/>
+    <w:rsid w:val="00CE1A7C"/>
     <w:rsid w:val="00E60D8C"/>
     <w:rsid w:val="00F35F28"/>
   </w:rsids>

</xml_diff>

<commit_message>
Schreiben des Kapitels 2.2; 3; 3.1
2.2 ->Datenverarbeitung
3 -> Visualisierungen
3.1 -> Analyse der Anwendungsaufgaben
</commit_message>
<xml_diff>
--- a/Bericht/Informationsvisualisierung_Bericht.docx
+++ b/Bericht/Informationsvisualisierung_Bericht.docx
@@ -2341,11 +2341,15 @@
         <w:pStyle w:val="berschrift1"/>
       </w:pPr>
       <w:bookmarkStart w:id="1" w:name="_Toc80274842"/>
+      <w:bookmarkStart w:id="2" w:name="_Ref80356596"/>
+      <w:bookmarkStart w:id="3" w:name="_Ref80356977"/>
       <w:r>
         <w:lastRenderedPageBreak/>
         <w:t>Einleitung</w:t>
       </w:r>
       <w:bookmarkEnd w:id="1"/>
+      <w:bookmarkEnd w:id="2"/>
+      <w:bookmarkEnd w:id="3"/>
     </w:p>
     <w:p>
       <w:r>
@@ -2579,31 +2583,16 @@
         <w:t xml:space="preserve"> ob es auch einen Zusammenhang zwischen den Produktionsmengen von Weinen</w:t>
       </w:r>
       <w:r>
-        <w:t xml:space="preserve"> gibt und den verschieden Weinarten innerhalb eines Landes. Zusätzlich sollte überprüft </w:t>
-      </w:r>
-      <w:r>
-        <w:t>werden,</w:t>
-      </w:r>
-      <w:r>
-        <w:t xml:space="preserve"> ob es zwischen den einzelne</w:t>
-      </w:r>
-      <w:r>
-        <w:t xml:space="preserve">n </w:t>
-      </w:r>
-      <w:r>
-        <w:t>Kategorien,</w:t>
-      </w:r>
-      <w:r>
-        <w:t xml:space="preserve"> welche im Datensatz behandelt worden sind, </w:t>
-      </w:r>
-      <w:r>
-        <w:t>Eigenschafts</w:t>
-      </w:r>
-      <w:r>
-        <w:t>übergreifende Eigenschaften gibt.</w:t>
-      </w:r>
-      <w:r>
-        <w:t xml:space="preserve"> Diese Fragen werden anschließend in diesem Bericht mithilfe von den drei Visualisierungstechniken des Scatterplots, </w:t>
+        <w:t xml:space="preserve"> gibt und den verschieden Weinarten innerhalb eines Landes. </w:t>
+      </w:r>
+      <w:r>
+        <w:t xml:space="preserve">Zusätzlich sollte überprüft werden, ob es besondere Datensätze gibt, welche in einigen Kategorien besonders hervorstechen. Oder auch ob generelle Trends </w:t>
+      </w:r>
+      <w:r>
+        <w:t xml:space="preserve">oder zusammenhänge zwischen den Kategorien vorhanden sind. </w:t>
+      </w:r>
+      <w:r>
+        <w:t xml:space="preserve">Diese Fragen werden anschließend in diesem Bericht mithilfe von den drei Visualisierungstechniken des Scatterplots, </w:t>
       </w:r>
       <w:r>
         <w:t xml:space="preserve">Baumhierarchie </w:t>
@@ -2622,15 +2611,15 @@
       <w:pPr>
         <w:pStyle w:val="berschrift2"/>
       </w:pPr>
-      <w:bookmarkStart w:id="2" w:name="_Ref80273977"/>
-      <w:bookmarkStart w:id="3" w:name="_Ref80274072"/>
-      <w:bookmarkStart w:id="4" w:name="_Toc80274843"/>
+      <w:bookmarkStart w:id="4" w:name="_Ref80273977"/>
+      <w:bookmarkStart w:id="5" w:name="_Ref80274072"/>
+      <w:bookmarkStart w:id="6" w:name="_Toc80274843"/>
       <w:r>
         <w:t>Anwendungshintergrund</w:t>
       </w:r>
-      <w:bookmarkEnd w:id="2"/>
-      <w:bookmarkEnd w:id="3"/>
       <w:bookmarkEnd w:id="4"/>
+      <w:bookmarkEnd w:id="5"/>
+      <w:bookmarkEnd w:id="6"/>
     </w:p>
     <w:p>
       <w:r>
@@ -2875,7 +2864,11 @@
         <w:t xml:space="preserve"> ob sich Werte innerhalb oder außerhalb des Durchschnittes stehen oder aber besondere Ausreißer darstellen. </w:t>
       </w:r>
       <w:r>
-        <w:t>Weiterhin ist es auch so möglich generelle Aussagen über die verschiedenen Werte zu treffen</w:t>
+        <w:t xml:space="preserve">Weiterhin ist es auch so möglich generelle Aussagen über die </w:t>
+      </w:r>
+      <w:r>
+        <w:lastRenderedPageBreak/>
+        <w:t>verschiedenen Werte zu treffen</w:t>
       </w:r>
       <w:r>
         <w:t xml:space="preserve">, ob beispielsweise </w:t>
@@ -2917,7 +2910,6 @@
     </w:p>
     <w:p>
       <w:r>
-        <w:lastRenderedPageBreak/>
         <w:t xml:space="preserve">Die </w:t>
       </w:r>
       <w:proofErr w:type="spellStart"/>
@@ -3418,6 +3410,7 @@
     </w:p>
     <w:p>
       <w:r>
+        <w:lastRenderedPageBreak/>
         <w:t xml:space="preserve">Die Säure innerhalb eines Weines soll ihm die Forsche und Eleganz eines Weines geben. </w:t>
       </w:r>
       <w:r>
@@ -3433,11 +3426,7 @@
         <w:t xml:space="preserve"> während der Säuregehalt sinkt. </w:t>
       </w:r>
       <w:r>
-        <w:t xml:space="preserve">Das Verhältnis von dieser Zu und Abnahme ist dabei nicht </w:t>
-      </w:r>
-      <w:r>
-        <w:lastRenderedPageBreak/>
-        <w:t>immer gleich. So können</w:t>
+        <w:t>Das Verhältnis von dieser Zu und Abnahme ist dabei nicht immer gleich. So können</w:t>
       </w:r>
       <w:r>
         <w:t xml:space="preserve"> kühle Nächte den </w:t>
@@ -3877,11 +3866,11 @@
       <w:pPr>
         <w:pStyle w:val="berschrift2"/>
       </w:pPr>
-      <w:bookmarkStart w:id="5" w:name="_Toc80274844"/>
+      <w:bookmarkStart w:id="7" w:name="_Toc80274844"/>
       <w:r>
         <w:t>Zielgruppen</w:t>
       </w:r>
-      <w:bookmarkEnd w:id="5"/>
+      <w:bookmarkEnd w:id="7"/>
     </w:p>
     <w:p>
       <w:r>
@@ -3929,7 +3918,11 @@
         <w:t xml:space="preserve">. </w:t>
       </w:r>
       <w:r>
-        <w:t xml:space="preserve">Deswegen könnten diese mithilfe von verschiedenen Visualisierungen neue Erkenntnisse gewinnen rund um das Thema der Weine. So könnten Sie die Zusammenhänge zwischen der </w:t>
+        <w:t xml:space="preserve">Deswegen könnten diese mithilfe von </w:t>
+      </w:r>
+      <w:r>
+        <w:lastRenderedPageBreak/>
+        <w:t xml:space="preserve">verschiedenen Visualisierungen neue Erkenntnisse gewinnen rund um das Thema der Weine. So könnten Sie die Zusammenhänge zwischen der </w:t>
       </w:r>
       <w:r>
         <w:t>Säure und der Süße des Weines erkennen. Darüber hinaus könn</w:t>
@@ -3941,11 +3934,7 @@
         <w:t>Weine,</w:t>
       </w:r>
       <w:r>
-        <w:t xml:space="preserve"> die diese bisher getrunken haben, viel </w:t>
-      </w:r>
-      <w:r>
-        <w:lastRenderedPageBreak/>
-        <w:t xml:space="preserve">besser einordnen und </w:t>
+        <w:t xml:space="preserve"> die diese bisher getrunken haben, viel besser einordnen und </w:t>
       </w:r>
       <w:r>
         <w:t>somit vielleicht auch neuen Weine entdecken, welche ihnen potenziell schmecken könnte.</w:t>
@@ -3998,11 +3987,11 @@
       <w:pPr>
         <w:pStyle w:val="berschrift2"/>
       </w:pPr>
-      <w:bookmarkStart w:id="6" w:name="_Toc80274845"/>
+      <w:bookmarkStart w:id="8" w:name="_Toc80274845"/>
       <w:r>
         <w:t>Überblick und Beiträge</w:t>
       </w:r>
-      <w:bookmarkEnd w:id="6"/>
+      <w:bookmarkEnd w:id="8"/>
     </w:p>
     <w:p>
       <w:r>
@@ -4160,11 +4149,13 @@
       <w:pPr>
         <w:pStyle w:val="berschrift1"/>
       </w:pPr>
-      <w:bookmarkStart w:id="7" w:name="_Toc80274846"/>
+      <w:bookmarkStart w:id="9" w:name="_Toc80274846"/>
+      <w:bookmarkStart w:id="10" w:name="_Ref80347550"/>
       <w:r>
         <w:t>Daten</w:t>
       </w:r>
-      <w:bookmarkEnd w:id="7"/>
+      <w:bookmarkEnd w:id="9"/>
+      <w:bookmarkEnd w:id="10"/>
     </w:p>
     <w:p>
       <w:pPr>
@@ -4185,6 +4176,7 @@
     </w:p>
     <w:p>
       <w:r>
+        <w:lastRenderedPageBreak/>
         <w:t xml:space="preserve">Die </w:t>
       </w:r>
       <w:r>
@@ -4214,11 +4206,7 @@
         <w:t>Da diese Datensätze teilweise Koreanische Symbole enthielten wurde</w:t>
       </w:r>
       <w:r>
-        <w:t xml:space="preserve"> eine zweite Datei angelegt, um die </w:t>
-      </w:r>
-      <w:r>
-        <w:lastRenderedPageBreak/>
-        <w:t xml:space="preserve">entsprechenden </w:t>
+        <w:t xml:space="preserve"> eine zweite Datei angelegt, um die entsprechenden </w:t>
       </w:r>
       <w:r>
         <w:t>Zeichen herauszufiltern und den Datensatz somit zu bereinigen.</w:t>
@@ -4639,11 +4627,1236 @@
       <w:pPr>
         <w:pStyle w:val="berschrift2"/>
       </w:pPr>
-      <w:bookmarkStart w:id="8" w:name="_Toc80274847"/>
+      <w:bookmarkStart w:id="11" w:name="_Toc80274847"/>
       <w:r>
         <w:t>Technische Breitstellung der Daten</w:t>
       </w:r>
-      <w:bookmarkEnd w:id="8"/>
+      <w:bookmarkEnd w:id="11"/>
+    </w:p>
+    <w:p>
+      <w:r>
+        <w:t xml:space="preserve">Die Technische </w:t>
+      </w:r>
+      <w:r>
+        <w:t>Bereitstellung</w:t>
+      </w:r>
+      <w:r>
+        <w:t xml:space="preserve"> der Datenerfolgt mithilfe des </w:t>
+      </w:r>
+      <w:r>
+        <w:t>GitHubs</w:t>
+      </w:r>
+      <w:r>
+        <w:t xml:space="preserve"> </w:t>
+      </w:r>
+      <w:proofErr w:type="spellStart"/>
+      <w:r>
+        <w:t>Repositori</w:t>
+      </w:r>
+      <w:r>
+        <w:t>e</w:t>
+      </w:r>
+      <w:proofErr w:type="spellEnd"/>
+      <w:r>
+        <w:t xml:space="preserve">, in welchem das </w:t>
+      </w:r>
+      <w:r>
+        <w:t>Visualisierung</w:t>
+      </w:r>
+      <w:r>
+        <w:t>sp</w:t>
+      </w:r>
+      <w:r>
+        <w:t>rojekt</w:t>
+      </w:r>
+      <w:r>
+        <w:t xml:space="preserve"> </w:t>
+      </w:r>
+      <w:r>
+        <w:t>umgesetzt worden ist.</w:t>
+      </w:r>
+      <w:r>
+        <w:t xml:space="preserve"> Dabei sind die Daten innerhalb des Ordners </w:t>
+      </w:r>
+      <w:r>
+        <w:t xml:space="preserve">„Daten“ zu finden. In diesem Ordner sind unter dem Unterordner </w:t>
+      </w:r>
+      <w:r>
+        <w:t xml:space="preserve">„Quelldaten“ </w:t>
+      </w:r>
+      <w:r>
+        <w:t xml:space="preserve">sind die Ursprünglichen Daten </w:t>
+      </w:r>
+      <w:r>
+        <w:lastRenderedPageBreak/>
+        <w:t>vorhanden welche von der Plattform „</w:t>
+      </w:r>
+      <w:proofErr w:type="spellStart"/>
+      <w:r>
+        <w:t>Kaggle</w:t>
+      </w:r>
+      <w:proofErr w:type="spellEnd"/>
+      <w:r>
+        <w:t xml:space="preserve">“ </w:t>
+      </w:r>
+      <w:r>
+        <w:t>heruntergeladen</w:t>
+      </w:r>
+      <w:r>
+        <w:t xml:space="preserve"> werden konnten. </w:t>
+      </w:r>
+      <w:r>
+        <w:t xml:space="preserve">Eine genauere Beschreibung dieser Daten ist im Kapitel </w:t>
+      </w:r>
+      <w:r>
+        <w:fldChar w:fldCharType="begin"/>
+      </w:r>
+      <w:r>
+        <w:instrText xml:space="preserve"> REF _Ref80347550 \h </w:instrText>
+      </w:r>
+      <w:r>
+        <w:fldChar w:fldCharType="separate"/>
+      </w:r>
+      <w:r>
+        <w:t>Daten</w:t>
+      </w:r>
+      <w:r>
+        <w:fldChar w:fldCharType="end"/>
+      </w:r>
+      <w:r>
+        <w:t xml:space="preserve"> zu finden. Im anderen Unterordner </w:t>
+      </w:r>
+      <w:r>
+        <w:t>namens</w:t>
+      </w:r>
+      <w:r>
+        <w:t xml:space="preserve"> „</w:t>
+      </w:r>
+      <w:r>
+        <w:t>Aufbereitete Daten</w:t>
+      </w:r>
+      <w:r>
+        <w:t>“</w:t>
+      </w:r>
+      <w:r>
+        <w:t xml:space="preserve"> sind alle Daten zu finden welche weiterverarbeitet wurden und entsprechend selektiert</w:t>
+      </w:r>
+      <w:r>
+        <w:t xml:space="preserve"> wurden. Wie die Weiterverarbeitung </w:t>
+      </w:r>
+      <w:r>
+        <w:t>erfolgte,</w:t>
+      </w:r>
+      <w:r>
+        <w:t xml:space="preserve"> ist im Nachfolgendem Kapitel </w:t>
+      </w:r>
+      <w:r>
+        <w:fldChar w:fldCharType="begin"/>
+      </w:r>
+      <w:r>
+        <w:instrText xml:space="preserve"> REF _Ref80347685 \h </w:instrText>
+      </w:r>
+      <w:r>
+        <w:fldChar w:fldCharType="separate"/>
+      </w:r>
+      <w:r>
+        <w:t>Datenvorverarbeitung</w:t>
+      </w:r>
+      <w:r>
+        <w:fldChar w:fldCharType="end"/>
+      </w:r>
+      <w:r>
+        <w:t xml:space="preserve"> zu lesen.</w:t>
+      </w:r>
+    </w:p>
+    <w:p>
+      <w:r>
+        <w:t>Dabei wurden zwei wesentliche Dateiformate für die Bereitstellung der Datei verwendet.</w:t>
+      </w:r>
+      <w:r>
+        <w:t xml:space="preserve"> Diese sind CSV</w:t>
+      </w:r>
+      <w:r>
+        <w:t>-</w:t>
+      </w:r>
+      <w:r>
+        <w:t xml:space="preserve"> und JSON</w:t>
+      </w:r>
+      <w:r>
+        <w:t>-</w:t>
+      </w:r>
+      <w:r>
+        <w:t xml:space="preserve">Dateien. </w:t>
+      </w:r>
+      <w:r>
+        <w:t xml:space="preserve">Die </w:t>
+      </w:r>
+      <w:r>
+        <w:t>CSV-Datei,</w:t>
+      </w:r>
+      <w:r>
+        <w:t xml:space="preserve"> auf welche der Scatterplot und die Parallelen Koordinaten zugreifen heißt dabei „</w:t>
+      </w:r>
+      <w:proofErr w:type="spellStart"/>
+      <w:r>
+        <w:t>WineInformationExcelAufbereitetKlein</w:t>
+      </w:r>
+      <w:proofErr w:type="spellEnd"/>
+      <w:r>
+        <w:t>“</w:t>
+      </w:r>
+      <w:r>
+        <w:t xml:space="preserve">. Der Name der JSON </w:t>
+      </w:r>
+      <w:r>
+        <w:t>Datei auf, welche das Baumdiagramm zugreift,</w:t>
+      </w:r>
+      <w:r>
+        <w:t xml:space="preserve"> lautet „</w:t>
+      </w:r>
+      <w:proofErr w:type="spellStart"/>
+      <w:r>
+        <w:t>WineInformationGeoKleinKlein</w:t>
+      </w:r>
+      <w:proofErr w:type="spellEnd"/>
+      <w:r>
+        <w:t>“.</w:t>
+      </w:r>
+      <w:r>
+        <w:t xml:space="preserve"> </w:t>
+      </w:r>
+      <w:r>
+        <w:t>Dabei sind alle</w:t>
+      </w:r>
+      <w:r>
+        <w:t xml:space="preserve"> Daten innerhalb der CSV Datei mithilfe eines Kommas getrennt. </w:t>
+      </w:r>
+      <w:r>
+        <w:t xml:space="preserve">Darüber hinaus werden alle Zahlen mit einem Dezimaltrennzeichen als einen Punkt angegeben. </w:t>
+      </w:r>
+      <w:r>
+        <w:t xml:space="preserve">Falls eine Null in den Feldern stehen </w:t>
+      </w:r>
+      <w:r>
+        <w:t>sollte,</w:t>
+      </w:r>
+      <w:r>
+        <w:t xml:space="preserve"> ist dies gleichbedeutend </w:t>
+      </w:r>
+      <w:r>
+        <w:t xml:space="preserve">mit einem Feld welches Leer ist. In den JSON Datei hingegen wurden nur die Beziehungen zwischen den Daten </w:t>
+      </w:r>
+      <w:r>
+        <w:t>abgebildet. Somit enthalten die „</w:t>
+      </w:r>
+      <w:proofErr w:type="spellStart"/>
+      <w:r>
+        <w:t>data</w:t>
+      </w:r>
+      <w:proofErr w:type="spellEnd"/>
+      <w:r>
+        <w:t>“-Felder nur eine „</w:t>
+      </w:r>
+      <w:proofErr w:type="spellStart"/>
+      <w:r>
+        <w:t>id</w:t>
+      </w:r>
+      <w:proofErr w:type="spellEnd"/>
+      <w:r>
+        <w:t>“ welch</w:t>
+      </w:r>
+      <w:r>
+        <w:t xml:space="preserve">es nur den Namen enthält. </w:t>
+      </w:r>
+      <w:r>
+        <w:t>Die Beziehung wurde mithilfe der „</w:t>
+      </w:r>
+      <w:proofErr w:type="spellStart"/>
+      <w:r>
+        <w:t>children</w:t>
+      </w:r>
+      <w:proofErr w:type="spellEnd"/>
+      <w:r>
+        <w:t>“-Felder realisiert.</w:t>
+      </w:r>
+      <w:r>
+        <w:t xml:space="preserve"> Darüber hinaus wurden in der finalen JSON Datei alle Länder entfernt, welche nach der CSV-Datei keine Weine produzieren.</w:t>
+      </w:r>
+    </w:p>
+    <w:p>
+      <w:pPr>
+        <w:pStyle w:val="berschrift2"/>
+      </w:pPr>
+      <w:bookmarkStart w:id="12" w:name="_Toc80274848"/>
+      <w:bookmarkStart w:id="13" w:name="_Ref80347685"/>
+      <w:r>
+        <w:t>Datenv</w:t>
+      </w:r>
+      <w:r>
+        <w:t>orverarbeitung</w:t>
+      </w:r>
+      <w:bookmarkEnd w:id="12"/>
+      <w:bookmarkEnd w:id="13"/>
+    </w:p>
+    <w:p>
+      <w:r>
+        <w:t xml:space="preserve">Bei der </w:t>
+      </w:r>
+      <w:r>
+        <w:t xml:space="preserve">Datenverarbeitung wurden im </w:t>
+      </w:r>
+      <w:r>
+        <w:t>Wesentlichen</w:t>
+      </w:r>
+      <w:r>
+        <w:t xml:space="preserve"> </w:t>
+      </w:r>
+      <w:r>
+        <w:t>drei</w:t>
+      </w:r>
+      <w:r>
+        <w:t xml:space="preserve"> Schritte</w:t>
+      </w:r>
+      <w:r>
+        <w:t>n</w:t>
+      </w:r>
+      <w:r>
+        <w:t xml:space="preserve"> </w:t>
+      </w:r>
+      <w:r>
+        <w:t>durchgeführt,</w:t>
+      </w:r>
+      <w:r>
+        <w:t xml:space="preserve"> um die Daten weiter zu bearbeiten</w:t>
+      </w:r>
+      <w:r>
+        <w:t xml:space="preserve">. </w:t>
+      </w:r>
+      <w:r>
+        <w:t>Diese Schritte sind das Sichten</w:t>
+      </w:r>
+      <w:r>
+        <w:t>-</w:t>
+      </w:r>
+      <w:r>
+        <w:t>, Bearbeiten</w:t>
+      </w:r>
+      <w:r>
+        <w:t xml:space="preserve">- und anschließende Überführung der Daten. Was </w:t>
+      </w:r>
+      <w:r>
+        <w:t>in diesen Schritten</w:t>
+      </w:r>
+      <w:r>
+        <w:t xml:space="preserve"> genauer </w:t>
+      </w:r>
+      <w:r>
+        <w:t>geschehen ist, wird nachfolgend erklärt.</w:t>
+      </w:r>
+    </w:p>
+    <w:p>
+      <w:r>
+        <w:t>Bei der Sichtung der Daten war es das Ziel die Daten in ein Lesbares und leicht zu verarbeitendes Format zu bringen. Aufgrund dessen</w:t>
+      </w:r>
+      <w:r>
+        <w:t xml:space="preserve"> wurde die Datei </w:t>
+      </w:r>
+      <w:r>
+        <w:t>„</w:t>
+      </w:r>
+      <w:proofErr w:type="spellStart"/>
+      <w:r>
+        <w:t>cleasingWine</w:t>
+      </w:r>
+      <w:proofErr w:type="spellEnd"/>
+      <w:r>
+        <w:t>“ in eine Exceldatei konvertiert</w:t>
+      </w:r>
+      <w:r>
+        <w:t>, d</w:t>
+      </w:r>
+      <w:r>
+        <w:t xml:space="preserve">a eine Exceldatei genau die Zielstellung dieses Schrittes erfüllt. </w:t>
+      </w:r>
+      <w:r>
+        <w:t>Dies</w:t>
+      </w:r>
+      <w:r>
+        <w:t xml:space="preserve">e Exceldatei ist unter </w:t>
+      </w:r>
+      <w:r>
+        <w:t xml:space="preserve">dem Unterordner „Aufbereitete Daten“ </w:t>
+      </w:r>
+      <w:r>
+        <w:t>mit dem Namen</w:t>
+      </w:r>
+      <w:r>
+        <w:t xml:space="preserve"> „</w:t>
+      </w:r>
+      <w:proofErr w:type="spellStart"/>
+      <w:r>
+        <w:t>WineInformtionExcel</w:t>
+      </w:r>
+      <w:proofErr w:type="spellEnd"/>
+      <w:r>
+        <w:t xml:space="preserve">“ zu finden. </w:t>
+      </w:r>
+      <w:r>
+        <w:t xml:space="preserve">Durch diesen Schritt </w:t>
+      </w:r>
+      <w:r>
+        <w:t>konnten diese Datei</w:t>
+      </w:r>
+      <w:r>
+        <w:t>en nun einfach</w:t>
+      </w:r>
+      <w:r>
+        <w:t>er eingelesen und bearbeitet werden.</w:t>
+      </w:r>
+      <w:r>
+        <w:t xml:space="preserve"> Bei der JSON Datei wurde hierbei eine entsprechende zu ergänzende Datei gefunden, welche im nächsten Schritt dann ergänzt werden kon</w:t>
+      </w:r>
+      <w:r>
+        <w:t xml:space="preserve">nte. Diese Datei wurde durch den </w:t>
+      </w:r>
+      <w:r>
+        <w:t>GitHub Nutzer „</w:t>
+      </w:r>
+      <w:r>
+        <w:t xml:space="preserve">Curran </w:t>
+      </w:r>
+      <w:proofErr w:type="spellStart"/>
+      <w:r>
+        <w:t>Kelleher</w:t>
+      </w:r>
+      <w:proofErr w:type="spellEnd"/>
+      <w:r>
+        <w:t>“</w:t>
+      </w:r>
+      <w:r>
+        <w:t xml:space="preserve"> zur </w:t>
+      </w:r>
+      <w:r>
+        <w:t>Verfügung</w:t>
+      </w:r>
+      <w:r>
+        <w:t xml:space="preserve"> gestellt [</w:t>
+      </w:r>
+      <w:proofErr w:type="gramStart"/>
+      <w:r>
+        <w:t>https://gist.github.com/curran/1dd7ab046a4ed32380b21e81a38447aa/</w:t>
+      </w:r>
+      <w:r>
+        <w:t xml:space="preserve"> </w:t>
+      </w:r>
+      <w:r>
+        <w:t>]</w:t>
+      </w:r>
+      <w:proofErr w:type="gramEnd"/>
+      <w:r>
+        <w:t>.</w:t>
+      </w:r>
+      <w:r>
+        <w:t xml:space="preserve"> Die Datei ist dabei unter „Aufbereitete Daten“ mit dem Namen „</w:t>
+      </w:r>
+      <w:proofErr w:type="spellStart"/>
+      <w:r>
+        <w:t>WineInformationGeo</w:t>
+      </w:r>
+      <w:proofErr w:type="spellEnd"/>
+      <w:r>
+        <w:t>“ zu finden.</w:t>
+      </w:r>
+    </w:p>
+    <w:p>
+      <w:r>
+        <w:t>In der Bearbeitung der Daten sollten die</w:t>
+      </w:r>
+      <w:r>
+        <w:t xml:space="preserve">se </w:t>
+      </w:r>
+      <w:r>
+        <w:t xml:space="preserve">so bereitgestellt werden, </w:t>
+      </w:r>
+      <w:r>
+        <w:t>dass</w:t>
+      </w:r>
+      <w:r>
+        <w:t xml:space="preserve"> </w:t>
+      </w:r>
+      <w:r>
+        <w:t>sie</w:t>
+      </w:r>
+      <w:r>
+        <w:t xml:space="preserve"> von </w:t>
+      </w:r>
+      <w:r>
+        <w:t xml:space="preserve">Code, welcher eingesetzt wurde, einfach zu verarbeiten sind. Dabei wurden </w:t>
+      </w:r>
+      <w:r>
+        <w:t>sechs</w:t>
+      </w:r>
+      <w:r>
+        <w:t xml:space="preserve"> </w:t>
+      </w:r>
+      <w:r>
+        <w:t>wesentliche</w:t>
+      </w:r>
+      <w:r>
+        <w:t xml:space="preserve"> Schritte getätigt um diese Daten </w:t>
+      </w:r>
+      <w:r>
+        <w:t xml:space="preserve">entsprechend bereitzustellen. </w:t>
+      </w:r>
+      <w:r>
+        <w:t>Zuerst wurden die</w:t>
+      </w:r>
+      <w:r>
+        <w:t xml:space="preserve"> Namen aus den Spalten „</w:t>
+      </w:r>
+      <w:proofErr w:type="spellStart"/>
+      <w:r>
+        <w:t>sweet</w:t>
+      </w:r>
+      <w:proofErr w:type="spellEnd"/>
+      <w:r>
+        <w:t>“, „</w:t>
+      </w:r>
+      <w:proofErr w:type="spellStart"/>
+      <w:r>
+        <w:t>adcidity</w:t>
+      </w:r>
+      <w:proofErr w:type="spellEnd"/>
+      <w:r>
+        <w:t>“</w:t>
+      </w:r>
+      <w:r>
+        <w:t>, „</w:t>
+      </w:r>
+      <w:proofErr w:type="spellStart"/>
+      <w:r>
+        <w:t>body</w:t>
+      </w:r>
+      <w:proofErr w:type="spellEnd"/>
+      <w:r>
+        <w:t>“ und „</w:t>
+      </w:r>
+      <w:proofErr w:type="spellStart"/>
+      <w:r>
+        <w:t>tannin</w:t>
+      </w:r>
+      <w:proofErr w:type="spellEnd"/>
+      <w:r>
+        <w:t>“</w:t>
+      </w:r>
+      <w:r>
+        <w:t xml:space="preserve"> vor den zahlen entfernt, da diese ansonsten verhindert hätten die Zahlen in ein entsprechendes Datenformat zu bringen.</w:t>
+      </w:r>
+      <w:r>
+        <w:t xml:space="preserve"> Anschließend wurde</w:t>
+      </w:r>
+      <w:r>
+        <w:t xml:space="preserve">n die Zahlenwerte überarbeitet. So </w:t>
+      </w:r>
+      <w:r>
+        <w:t>standen in der Spalte „</w:t>
+      </w:r>
+      <w:proofErr w:type="spellStart"/>
+      <w:r>
+        <w:t>abv</w:t>
+      </w:r>
+      <w:proofErr w:type="spellEnd"/>
+      <w:r>
+        <w:t>“ und „</w:t>
+      </w:r>
+      <w:proofErr w:type="spellStart"/>
+      <w:r>
+        <w:t>degree</w:t>
+      </w:r>
+      <w:proofErr w:type="spellEnd"/>
+      <w:r>
+        <w:t xml:space="preserve">“ </w:t>
+      </w:r>
+      <w:r>
+        <w:t xml:space="preserve">eine </w:t>
+      </w:r>
+      <w:r>
+        <w:t>Tilde,</w:t>
+      </w:r>
+      <w:r>
+        <w:t xml:space="preserve"> </w:t>
+      </w:r>
+      <w:r>
+        <w:t xml:space="preserve">welche die minimale und maximalen Werte </w:t>
+      </w:r>
+      <w:r>
+        <w:t>miteinander</w:t>
+      </w:r>
+      <w:r>
+        <w:t xml:space="preserve"> </w:t>
+      </w:r>
+      <w:r>
+        <w:t>verbunden</w:t>
+      </w:r>
+      <w:r>
+        <w:t xml:space="preserve"> hat. Da jedoch kein Zahlenformat eine Tilde zulässt wurden diese beiden Werte getrennt und </w:t>
+      </w:r>
+      <w:r>
+        <w:t xml:space="preserve">anschließend </w:t>
+      </w:r>
+      <w:r>
+        <w:t>aus den beiden Werten der Durchschnitt gebildet. Falls nur ein Wert bereits in der Spalte stand, wurde dieser einfach übernommen.</w:t>
+      </w:r>
+      <w:r>
+        <w:t xml:space="preserve"> Darüber hinaus wurde war der Preis für die Weine in der Spalte „</w:t>
+      </w:r>
+      <w:proofErr w:type="spellStart"/>
+      <w:r>
+        <w:t>price</w:t>
+      </w:r>
+      <w:proofErr w:type="spellEnd"/>
+      <w:r>
+        <w:t>“</w:t>
+      </w:r>
+      <w:r>
+        <w:t xml:space="preserve"> in südkoreanischen Won angegeben. Aufgrund dieser dessen wurde dieser P</w:t>
+      </w:r>
+      <w:r>
+        <w:t xml:space="preserve">reis mithilfe eines Währungskurses von 1 Euro zu </w:t>
+      </w:r>
+      <w:r>
+        <w:t>1355.382 Won umgerechnet. [] Nachdem diese Zahlen erfolgreich überarbeitet worden sind</w:t>
+      </w:r>
+      <w:r>
+        <w:t xml:space="preserve">, wurden die Namen in der </w:t>
+      </w:r>
+      <w:proofErr w:type="spellStart"/>
+      <w:r>
+        <w:t>Splate</w:t>
+      </w:r>
+      <w:proofErr w:type="spellEnd"/>
+      <w:r>
+        <w:t xml:space="preserve"> „</w:t>
+      </w:r>
+      <w:proofErr w:type="spellStart"/>
+      <w:r>
+        <w:t>name</w:t>
+      </w:r>
+      <w:proofErr w:type="spellEnd"/>
+      <w:r>
+        <w:t>“ angepasst. So ist es bei der Konvertierung vorgekommen, dass Apostrophe und Umlaute nicht richtig übersetzt worden sind. Die</w:t>
+      </w:r>
+      <w:r>
+        <w:t>se Fehler wurden korrigiert.</w:t>
+      </w:r>
+      <w:r>
+        <w:t xml:space="preserve"> Um die Daten anschließend besser in die JSON Datei einfügen zu können wurde außerdem eine neue Spalte </w:t>
+      </w:r>
+      <w:r>
+        <w:t>erstellt,</w:t>
+      </w:r>
+      <w:r>
+        <w:t xml:space="preserve"> in welcher die Namen der Weine mit der entsprechenden JSON Schreibweise kombiniert wurden, um so eine zusammenfügen der Weinnamen und der Länder einfacher zu gestallten.</w:t>
+      </w:r>
+      <w:r>
+        <w:t xml:space="preserve"> Diese </w:t>
+      </w:r>
+      <w:r>
+        <w:lastRenderedPageBreak/>
+        <w:t>Änderungen wurden alle and er Exceldatei „</w:t>
+      </w:r>
+      <w:proofErr w:type="spellStart"/>
+      <w:r>
+        <w:t>WineInformationExcel</w:t>
+      </w:r>
+      <w:proofErr w:type="spellEnd"/>
+      <w:r>
+        <w:t>“ durchgeführt.</w:t>
+      </w:r>
+      <w:r>
+        <w:t xml:space="preserve"> Anschließend wurden in </w:t>
+      </w:r>
+      <w:r>
+        <w:t>einer neuen auf „</w:t>
+      </w:r>
+      <w:proofErr w:type="spellStart"/>
+      <w:r>
+        <w:t>WineInformationExcel</w:t>
+      </w:r>
+      <w:proofErr w:type="spellEnd"/>
+      <w:r>
+        <w:t xml:space="preserve">“ basierenden Datei, die Namen der Spalten von Englischen ins Deutsche übersetzt. </w:t>
+      </w:r>
+      <w:proofErr w:type="spellStart"/>
+      <w:r>
+        <w:t>Zusätlich</w:t>
+      </w:r>
+      <w:proofErr w:type="spellEnd"/>
+      <w:r>
+        <w:t xml:space="preserve"> dazu wurden die Spalte in der</w:t>
+      </w:r>
+      <w:r>
+        <w:t xml:space="preserve"> Excel „Column1“ und die Spalte mit den Schreibweisen für die JSON Datei </w:t>
+      </w:r>
+      <w:r>
+        <w:t>herausgelöst</w:t>
+      </w:r>
+      <w:r>
+        <w:t xml:space="preserve">. </w:t>
+      </w:r>
+      <w:r>
+        <w:t>Dieser Stand präsentiert findet sich in der Exceldatei mit dem Namen „</w:t>
+      </w:r>
+      <w:proofErr w:type="spellStart"/>
+      <w:r>
+        <w:t>WineInformationExcelAufbereitet</w:t>
+      </w:r>
+      <w:proofErr w:type="spellEnd"/>
+      <w:r>
+        <w:t>“</w:t>
+      </w:r>
+      <w:r>
+        <w:t xml:space="preserve"> wieder. Zum Abschluss dieser Bearbeitung der Daten wurden alle </w:t>
+      </w:r>
+      <w:r>
+        <w:t>Datensätze</w:t>
+      </w:r>
+      <w:r>
+        <w:t xml:space="preserve"> herausgelöscht welche</w:t>
+      </w:r>
+      <w:r>
+        <w:t xml:space="preserve"> in den Spalten „</w:t>
+      </w:r>
+      <w:proofErr w:type="spellStart"/>
+      <w:r>
+        <w:t>alc</w:t>
+      </w:r>
+      <w:proofErr w:type="spellEnd"/>
+      <w:r>
+        <w:t xml:space="preserve">“ bis „ml“ ein leeres Feld oder </w:t>
+      </w:r>
+      <w:r>
+        <w:t xml:space="preserve">eine Null als Werte enthielten entfernt. </w:t>
+      </w:r>
+      <w:r>
+        <w:t xml:space="preserve">Diese Änderung ist in der Datei mit dem Namen </w:t>
+      </w:r>
+      <w:r>
+        <w:t>„</w:t>
+      </w:r>
+      <w:proofErr w:type="spellStart"/>
+      <w:r>
+        <w:t>WineInformationExcelAufbereitetKlein</w:t>
+      </w:r>
+      <w:proofErr w:type="spellEnd"/>
+      <w:r>
+        <w:t>“ wiederzufinden.</w:t>
+      </w:r>
+      <w:r>
+        <w:t xml:space="preserve"> Innerhalb der JSON Datei gab e</w:t>
+      </w:r>
+      <w:r>
+        <w:t xml:space="preserve">s nur zwei Schritte welche </w:t>
+      </w:r>
+      <w:r>
+        <w:t>zur Bearbeitung der JSON Dateien</w:t>
+      </w:r>
+      <w:r>
+        <w:t xml:space="preserve">. Innerhalb desersten </w:t>
+      </w:r>
+      <w:r>
+        <w:t>Schritts</w:t>
+      </w:r>
+      <w:r>
+        <w:t xml:space="preserve"> wurden alle Weinnamen </w:t>
+      </w:r>
+      <w:r>
+        <w:t xml:space="preserve">dort eingefügt, wo diese bereits auch in der </w:t>
+      </w:r>
+      <w:r>
+        <w:t xml:space="preserve">CSV eine Zuordnung zu einem Land erhalten haben. Dieses Ergebnis </w:t>
+      </w:r>
+      <w:r>
+        <w:t>dieses Schritts</w:t>
+      </w:r>
+      <w:r>
+        <w:t xml:space="preserve"> ist unter der Datei „</w:t>
+      </w:r>
+      <w:proofErr w:type="spellStart"/>
+      <w:r>
+        <w:t>WineInformationGeoKlein</w:t>
+      </w:r>
+      <w:proofErr w:type="spellEnd"/>
+      <w:r>
+        <w:t xml:space="preserve">“ zu finden. Anschließend wurden im letzten Schritt alle Länder entfernt, welche keine Weine </w:t>
+      </w:r>
+      <w:r>
+        <w:t>nach der CSV-Datei hergestellt haben. Dies ist in der Datei „</w:t>
+      </w:r>
+      <w:proofErr w:type="spellStart"/>
+      <w:r>
+        <w:t>WineInformationGeoKleinKlein</w:t>
+      </w:r>
+      <w:proofErr w:type="spellEnd"/>
+      <w:r>
+        <w:t>“ zu erkennen.</w:t>
+      </w:r>
+    </w:p>
+    <w:p>
+      <w:r>
+        <w:t xml:space="preserve">Innerhalb der Überführung der Daten </w:t>
+      </w:r>
+      <w:r>
+        <w:t>sollten die Daten wieder für den Programmcode lesbar gemacht werden. Somit wurden alle Daten,</w:t>
+      </w:r>
+      <w:r>
+        <w:t xml:space="preserve"> welche in einer Exceldatei gespeichert </w:t>
+      </w:r>
+      <w:r>
+        <w:t>waren,</w:t>
+      </w:r>
+      <w:r>
+        <w:t xml:space="preserve"> wieder </w:t>
+      </w:r>
+      <w:r>
+        <w:t>in eine CSV-Datei</w:t>
+      </w:r>
+      <w:r>
+        <w:t xml:space="preserve"> </w:t>
+      </w:r>
+      <w:r>
+        <w:t>zurücküberführt</w:t>
+      </w:r>
+      <w:r>
+        <w:t>. Dabei wurde darauf geachtet, dass die Daten mithilfe eines Kommas getrennt worden sind und d</w:t>
+      </w:r>
+      <w:r>
+        <w:t>as Dezimaltrennzeichen ein Punkt war.</w:t>
+      </w:r>
+      <w:r>
+        <w:t xml:space="preserve"> Da die JSON Datei nicht umgewandelt wurde, war hierbei auch keine Überführung der Daten in eine ande</w:t>
+      </w:r>
+      <w:r>
+        <w:t xml:space="preserve">res Datenformat </w:t>
+      </w:r>
+      <w:r>
+        <w:t>nicht nötig.</w:t>
+      </w:r>
+    </w:p>
+    <w:p>
+      <w:r>
+        <w:t xml:space="preserve">Im Schritt „Bearbeitung der Daten“ wurden </w:t>
+      </w:r>
+      <w:r>
+        <w:t>die verschiedenen Durchschnitte</w:t>
+      </w:r>
+      <w:r>
+        <w:t xml:space="preserve"> </w:t>
+      </w:r>
+      <w:r>
+        <w:t>gebildet,</w:t>
+      </w:r>
+      <w:r>
+        <w:t xml:space="preserve"> um </w:t>
+      </w:r>
+      <w:r>
+        <w:t xml:space="preserve">die Daten besser lesbar sowohl für die Menschen als auch die Maschine zu machen. So hätten ansonsten noch mehr Kategorien zur Auswahl gestanden, welche durch </w:t>
+      </w:r>
+      <w:r>
+        <w:t xml:space="preserve">die Differenz der Zahlen keinen großen Mehrwert für die Visualisierungen gebracht hätte. </w:t>
+      </w:r>
+      <w:r>
+        <w:t xml:space="preserve">Weiterhin wurden verschieden Datensätze in diesem Schritt entfernt. Dies wurde </w:t>
+      </w:r>
+      <w:r>
+        <w:t>getan, um eine gemeinsame Konsistente Datenbasis für alle Visualisierungen zu schaffen</w:t>
+      </w:r>
+      <w:r>
+        <w:t>,</w:t>
+      </w:r>
+      <w:r>
+        <w:t xml:space="preserve"> </w:t>
+      </w:r>
+      <w:r>
+        <w:t>s</w:t>
+      </w:r>
+      <w:r>
+        <w:t xml:space="preserve">o </w:t>
+      </w:r>
+      <w:r>
+        <w:t>jeder Wein in allen Visualisierungen</w:t>
+      </w:r>
+      <w:r>
+        <w:t xml:space="preserve"> zu finden. Darüber hinaus führte die </w:t>
+      </w:r>
+      <w:r>
+        <w:t>Reduktion der Datensatze dazu, dass die Visualisierungen nicht überfüllt wirken.</w:t>
+      </w:r>
+      <w:r>
+        <w:t xml:space="preserve"> </w:t>
+      </w:r>
+      <w:r>
+        <w:t>Zusätzlich</w:t>
+      </w:r>
+      <w:r>
+        <w:t xml:space="preserve"> wurden alle Datensätze </w:t>
+      </w:r>
+      <w:r>
+        <w:t>entfernt,</w:t>
+      </w:r>
+      <w:r>
+        <w:t xml:space="preserve"> welche nicht ins Deutsche übersetzt werden konnten, da diese noch in Koreanischer Sprache geschrieben waren und somit die Weine nicht mehr eindeutig identifiziert werden konnten.</w:t>
+      </w:r>
+    </w:p>
+    <w:p>
+      <w:pPr>
+        <w:pStyle w:val="berschrift1"/>
+      </w:pPr>
+      <w:bookmarkStart w:id="14" w:name="_Toc80274849"/>
+      <w:r>
+        <w:t>Visualisierung</w:t>
+      </w:r>
+      <w:bookmarkEnd w:id="14"/>
+    </w:p>
+    <w:p>
+      <w:r>
+        <w:t>In dem Nachfolgendem Kapiteln wird genauer auf die einzelnen Visualisierungen und ihren Zweck eingegangen.</w:t>
+      </w:r>
+    </w:p>
+    <w:p>
+      <w:pPr>
+        <w:pStyle w:val="berschrift2"/>
+      </w:pPr>
+      <w:bookmarkStart w:id="15" w:name="_Toc80274850"/>
+      <w:r>
+        <w:t xml:space="preserve">Analyse der </w:t>
+      </w:r>
+      <w:r>
+        <w:t>Anwendungsaufgaben</w:t>
+      </w:r>
+      <w:bookmarkEnd w:id="15"/>
+    </w:p>
+    <w:p>
+      <w:r>
+        <w:t xml:space="preserve">Wie bereits im Kapitel </w:t>
+      </w:r>
+      <w:r>
+        <w:fldChar w:fldCharType="begin"/>
+      </w:r>
+      <w:r>
+        <w:instrText xml:space="preserve"> REF _Ref80356596 \h </w:instrText>
+      </w:r>
+      <w:r>
+        <w:fldChar w:fldCharType="separate"/>
+      </w:r>
+      <w:r>
+        <w:t>Einleitung</w:t>
+      </w:r>
+      <w:r>
+        <w:fldChar w:fldCharType="end"/>
+      </w:r>
+      <w:r>
+        <w:t xml:space="preserve"> erwähnt worden ist, gibt es ein großes </w:t>
+      </w:r>
+      <w:r>
+        <w:t>Hauptziel,</w:t>
+      </w:r>
+      <w:r>
+        <w:t xml:space="preserve"> welches mit diesen Visualisierungen erreicht werden soll. </w:t>
+      </w:r>
+      <w:r>
+        <w:t xml:space="preserve">Dieses ist möglichst viele Erkenntnisse zu gewinnen, </w:t>
+      </w:r>
+      <w:r>
+        <w:t xml:space="preserve">rund um das Thema der Weine. Dabei kann das Thema </w:t>
+      </w:r>
+      <w:r>
+        <w:t>vor allem</w:t>
+      </w:r>
+      <w:r>
+        <w:t xml:space="preserve"> </w:t>
+      </w:r>
+      <w:r>
+        <w:t xml:space="preserve">aus den Eigenschaften des Weines </w:t>
+      </w:r>
+      <w:r>
+        <w:t>beleuchtet</w:t>
+      </w:r>
+      <w:r>
+        <w:t xml:space="preserve"> werden, welche innerhalb der Ursprünglichen CSV Datei vorhanden waren. Also a</w:t>
+      </w:r>
+      <w:r>
+        <w:t xml:space="preserve">n den Eigenschaften </w:t>
+      </w:r>
+      <w:r>
+        <w:t xml:space="preserve">des Alkoholgehaltes, Trinktemperatur, </w:t>
+      </w:r>
+      <w:r>
+        <w:t>Süße, Säure, Körpers, Gerbstoffe</w:t>
+      </w:r>
+      <w:r>
+        <w:t xml:space="preserve">, Preis, Jahres und Größe der Flasche. </w:t>
+      </w:r>
+      <w:r>
+        <w:t xml:space="preserve">Diese Eigenschaften können nun mithilfe von den verschiedenen Visualisierungen gegenübergestellt werden und so sollten neue Erkenntnisse rund um das Thema wein gewonnen werden können. Als Unterstützung für dieses Hauptziel gibt es noch drei etwas konkretere Fragen welche bereits in der </w:t>
+      </w:r>
+      <w:r>
+        <w:fldChar w:fldCharType="begin"/>
+      </w:r>
+      <w:r>
+        <w:instrText xml:space="preserve"> REF _Ref80356977 \h </w:instrText>
+      </w:r>
+      <w:r>
+        <w:fldChar w:fldCharType="separate"/>
+      </w:r>
+      <w:r>
+        <w:t>Einleitung</w:t>
+      </w:r>
+      <w:r>
+        <w:fldChar w:fldCharType="end"/>
+      </w:r>
+      <w:r>
+        <w:t xml:space="preserve"> genannt worden sind. Auf diese wird nachfolgend eingegangen.</w:t>
+      </w:r>
+    </w:p>
+    <w:p>
+      <w:r>
+        <w:lastRenderedPageBreak/>
+        <w:t xml:space="preserve">Um möglicherweise verschieden Zusammenhänge zwischen verschiedenen Eigenschaften herauszufinden, wird eine Darstellung </w:t>
+      </w:r>
+      <w:r>
+        <w:t>benötigt,</w:t>
+      </w:r>
+      <w:r>
+        <w:t xml:space="preserve"> in welcher die verschiedenen</w:t>
+      </w:r>
+      <w:r>
+        <w:t xml:space="preserve"> Eigenschaften des Weines gegenübergestellt werden kann. Darüber hinaus sollte </w:t>
+      </w:r>
+      <w:r>
+        <w:t xml:space="preserve">ein gewisses Vorwissen </w:t>
+      </w:r>
+      <w:r>
+        <w:t>über</w:t>
+      </w:r>
+      <w:r>
+        <w:t xml:space="preserve"> verschiedene Weine bereits vorhanden sein</w:t>
+      </w:r>
+      <w:r>
+        <w:t xml:space="preserve">, um die anzeigten Daten interpretieren zu können. </w:t>
+      </w:r>
+      <w:r>
+        <w:t xml:space="preserve">Mit dieser Kombination ist es nun möglich verschiedene </w:t>
+      </w:r>
+      <w:r>
+        <w:t>Erkenntnisse,</w:t>
+      </w:r>
+      <w:r>
+        <w:t xml:space="preserve"> </w:t>
+      </w:r>
+      <w:r>
+        <w:t>welche bereits bekannt sind zu bestätigen oder auch neue Erkenntnisse aus diesen Daten zu ziehen.</w:t>
+      </w:r>
+    </w:p>
+    <w:p>
+      <w:r>
+        <w:t xml:space="preserve">Bei der </w:t>
+      </w:r>
+      <w:r>
+        <w:t>Frage,</w:t>
+      </w:r>
+      <w:r>
+        <w:t xml:space="preserve"> ob es einen Zusammenhang zwischen den Produktionsmengen und de</w:t>
+      </w:r>
+      <w:r>
+        <w:t xml:space="preserve">r Anzahl der von Weinen </w:t>
+      </w:r>
+      <w:r>
+        <w:t>in einem Land</w:t>
+      </w:r>
+      <w:r>
+        <w:t>, ist es nötig diese zwei Informationen bereitzustellen und anschließend miteinander zu vergleichen.</w:t>
+      </w:r>
+      <w:r>
+        <w:t xml:space="preserve"> Dafür ist die Information der einzelne Produktionsmangen der </w:t>
+      </w:r>
+      <w:r>
+        <w:t xml:space="preserve">Länder nötigt. Diese Information ist beispielsweise </w:t>
+      </w:r>
+      <w:r>
+        <w:t xml:space="preserve">im „State </w:t>
+      </w:r>
+      <w:proofErr w:type="spellStart"/>
+      <w:r>
+        <w:t>of</w:t>
+      </w:r>
+      <w:proofErr w:type="spellEnd"/>
+      <w:r>
+        <w:t xml:space="preserve"> </w:t>
+      </w:r>
+      <w:proofErr w:type="spellStart"/>
+      <w:r>
+        <w:t>the</w:t>
+      </w:r>
+      <w:proofErr w:type="spellEnd"/>
+      <w:r>
+        <w:t xml:space="preserve"> </w:t>
+      </w:r>
+      <w:proofErr w:type="spellStart"/>
+      <w:r>
+        <w:t>Viti</w:t>
+      </w:r>
+      <w:r>
+        <w:t>vinicultural</w:t>
+      </w:r>
+      <w:proofErr w:type="spellEnd"/>
+      <w:r>
+        <w:t xml:space="preserve"> World in 2020“ [</w:t>
+      </w:r>
+      <w:proofErr w:type="gramStart"/>
+      <w:r>
+        <w:t>leer ]</w:t>
+      </w:r>
+      <w:proofErr w:type="gramEnd"/>
+      <w:r>
+        <w:t xml:space="preserve"> nachzulesen.</w:t>
+      </w:r>
+      <w:r>
+        <w:t xml:space="preserve"> So finden sich unter dem Top 3 der am meisten </w:t>
+      </w:r>
+      <w:r>
+        <w:t>Produzierenden</w:t>
+      </w:r>
+      <w:r>
+        <w:t xml:space="preserve"> Ländern Italien mit 49,1 </w:t>
+      </w:r>
+      <w:proofErr w:type="spellStart"/>
+      <w:r>
+        <w:t>mhl</w:t>
+      </w:r>
+      <w:proofErr w:type="spellEnd"/>
+      <w:r>
+        <w:t xml:space="preserve">, Frankreich mit </w:t>
+      </w:r>
+      <w:r>
+        <w:t xml:space="preserve">46,6 </w:t>
+      </w:r>
+      <w:proofErr w:type="spellStart"/>
+      <w:r>
+        <w:t>mhl</w:t>
+      </w:r>
+      <w:proofErr w:type="spellEnd"/>
+      <w:r>
+        <w:t xml:space="preserve"> und Spanien mit 40,7 </w:t>
+      </w:r>
+      <w:proofErr w:type="spellStart"/>
+      <w:r>
+        <w:t>mhl</w:t>
+      </w:r>
+      <w:proofErr w:type="spellEnd"/>
+      <w:r>
+        <w:t xml:space="preserve">. Diese </w:t>
+      </w:r>
+      <w:r>
+        <w:t>Angaben</w:t>
+      </w:r>
+      <w:r>
+        <w:t xml:space="preserve"> sollten nun mit einer Darstellung vergleichen werden aus der die Weine entsprechend ihren Ländern zugeordnet werden können, um so einen Abgleich mit diesen Zahlen durchführen zu können.</w:t>
+      </w:r>
+    </w:p>
+    <w:p>
+      <w:r>
+        <w:t xml:space="preserve">In der letzten </w:t>
+      </w:r>
+      <w:r>
+        <w:t xml:space="preserve">unterstützenden Frage geht um besondere Datensätze und verschiedene Trends, die sich in diesem gesamten Datensatz erkennen lassen. Um diese Frage beantworten </w:t>
+      </w:r>
+      <w:r>
+        <w:t>wird eine Darstellung benötig, in welcher die verschiedenen Eigenschaften dargestellt werden können, aber gleichzeitig die verschiedenen Datensatze noch unterscheidbar sind. Weiterhin sollte die Darstellung so aufgebaut das gewisse Trends in den Daten erkennbar sind. Gemeinsam mit einem gewissen Vorwissen, was besonders für die einzelnen Eigenschaften ist, könnte diese Frage beantwortet werden.</w:t>
+      </w:r>
+    </w:p>
+    <w:p>
+      <w:r>
+        <w:t xml:space="preserve">Die eingesetzten Darstellungen des Scatterplots, Parallelen Koordinaten und Baumdiagramms können dabei helfen dem Betrachtetem das Verstehen der Daten vereinfachen. So ist es für diesen möglich sich mithilfe der Parallelen Koordinationen einen überblick über die gesamten Datensatz </w:t>
+      </w:r>
+      <w:r>
+        <w:t>zu erhalten</w:t>
+      </w:r>
+      <w:r>
+        <w:t xml:space="preserve"> und bereits gewisse Trends zu erkennen. Falls dieser anschließend tiefere Analyse und Darstellung dieser Daten haben möchte kann, dieser zu dem Scatterplot greifen. Hierbei ist es möglich</w:t>
+      </w:r>
+      <w:r>
+        <w:t xml:space="preserve"> zwei Eigenschaften der Daten gegenüberzustellen und diese </w:t>
+      </w:r>
+      <w:r>
+        <w:t>Gegenüberstellung</w:t>
+      </w:r>
+      <w:r>
+        <w:t xml:space="preserve"> weitere Analysen oder Trends zu erkennen. </w:t>
+      </w:r>
+      <w:r>
+        <w:t xml:space="preserve">Weiterhin ist es möglich mithilfe des Buamdiagramms </w:t>
+      </w:r>
+      <w:r>
+        <w:t xml:space="preserve">herauszufinden was die Herkunft dieser Weine ist, wenn </w:t>
+      </w:r>
+      <w:r>
+        <w:t>es dort gewisse Präferenzen vom Betrachteter geben sollte.</w:t>
+      </w:r>
+    </w:p>
+    <w:p>
+      <w:r>
+        <w:t>Die</w:t>
+      </w:r>
+      <w:r>
+        <w:t xml:space="preserve">se Struktur der Darstellungen ist dabei nicht zwingen </w:t>
+      </w:r>
+      <w:r>
+        <w:t>nötig</w:t>
+      </w:r>
+      <w:r>
+        <w:t xml:space="preserve"> um die</w:t>
+      </w:r>
+      <w:r>
+        <w:t xml:space="preserve"> </w:t>
+      </w:r>
+      <w:r>
+        <w:t>verschiedenen</w:t>
+      </w:r>
+      <w:r>
+        <w:t xml:space="preserve"> oben genauer beschrieben Fragen beantworten zu können. </w:t>
+      </w:r>
+      <w:r>
+        <w:t xml:space="preserve">Da diese verschiedenen </w:t>
+      </w:r>
+      <w:r>
+        <w:t xml:space="preserve">Fragen sich mit einer Darstellung beantworten lassen. Somit muss es keine Vernetzung dieser Darstellungen geben. Es könnte jedoch sein, dass eine solche Struktur </w:t>
+      </w:r>
+      <w:r>
+        <w:t>gebraucht</w:t>
+      </w:r>
+      <w:r>
+        <w:t xml:space="preserve"> werden </w:t>
+      </w:r>
+      <w:r>
+        <w:t>kann,</w:t>
+      </w:r>
+      <w:r>
+        <w:t xml:space="preserve"> um </w:t>
+      </w:r>
+      <w:r>
+        <w:t>die Hauptfrage zu beantworten, da Erkenntnisse gegeben falls auch zwischen den einzelnen Darstellungen rekombiniert werden können. Dann wäre eine solche Strukturierung sinnvoll und würde bei der Erkenntnisgewinn hilfreich sein.</w:t>
+      </w:r>
+    </w:p>
+    <w:p>
+      <w:pPr>
+        <w:pStyle w:val="berschrift2"/>
+      </w:pPr>
+      <w:bookmarkStart w:id="16" w:name="_Toc80274851"/>
+      <w:r>
+        <w:t>Anforderungen an die Visualisierungen</w:t>
+      </w:r>
+      <w:bookmarkEnd w:id="16"/>
     </w:p>
     <w:p>
       <w:pPr>
@@ -4654,7 +5867,150 @@
         </w:numPr>
       </w:pPr>
       <w:r>
-        <w:t>Daten Zugänglich?</w:t>
+        <w:t>Analyse kann erst gemacht werden, wenn Visualisierungen fertig sind</w:t>
+      </w:r>
+    </w:p>
+    <w:p/>
+    <w:p>
+      <w:pPr>
+        <w:pStyle w:val="berschrift2"/>
+      </w:pPr>
+      <w:bookmarkStart w:id="17" w:name="_Toc80274852"/>
+      <w:r>
+        <w:t>Präsentation der Visualisierung</w:t>
+      </w:r>
+      <w:bookmarkEnd w:id="17"/>
+    </w:p>
+    <w:p>
+      <w:pPr>
+        <w:pStyle w:val="Listenabsatz"/>
+        <w:numPr>
+          <w:ilvl w:val="0"/>
+          <w:numId w:val="10"/>
+        </w:numPr>
+      </w:pPr>
+      <w:r>
+        <w:t>Analyse kann erst gemacht werden, wenn Visualisierungen fertig sind</w:t>
+      </w:r>
+    </w:p>
+    <w:p>
+      <w:pPr>
+        <w:pStyle w:val="Listenabsatz"/>
+        <w:numPr>
+          <w:ilvl w:val="0"/>
+          <w:numId w:val="10"/>
+        </w:numPr>
+      </w:pPr>
+      <w:r>
+        <w:lastRenderedPageBreak/>
+        <w:t xml:space="preserve">Vorstellen, Interaktivität, </w:t>
+      </w:r>
+      <w:proofErr w:type="spellStart"/>
+      <w:r>
+        <w:t>Designentschiedungen</w:t>
+      </w:r>
+      <w:proofErr w:type="spellEnd"/>
+      <w:r>
+        <w:t xml:space="preserve"> begründen Diskutieren wieso nicht anderen Techniken verwenden worden sind</w:t>
+      </w:r>
+    </w:p>
+    <w:p>
+      <w:pPr>
+        <w:jc w:val="both"/>
+      </w:pPr>
+    </w:p>
+    <w:p>
+      <w:pPr>
+        <w:pStyle w:val="berschrift3"/>
+      </w:pPr>
+      <w:bookmarkStart w:id="18" w:name="_Toc80274853"/>
+      <w:r>
+        <w:t>Visualisierung Eins</w:t>
+      </w:r>
+      <w:bookmarkEnd w:id="18"/>
+    </w:p>
+    <w:p>
+      <w:pPr>
+        <w:pStyle w:val="Listenabsatz"/>
+        <w:numPr>
+          <w:ilvl w:val="0"/>
+          <w:numId w:val="10"/>
+        </w:numPr>
+      </w:pPr>
+      <w:r>
+        <w:t>Wird ein Scatterplot</w:t>
+      </w:r>
+    </w:p>
+    <w:p/>
+    <w:p>
+      <w:pPr>
+        <w:pStyle w:val="berschrift3"/>
+      </w:pPr>
+      <w:bookmarkStart w:id="19" w:name="_Toc80274854"/>
+      <w:r>
+        <w:t>Visualisierung Zwei</w:t>
+      </w:r>
+      <w:bookmarkEnd w:id="19"/>
+    </w:p>
+    <w:p>
+      <w:pPr>
+        <w:pStyle w:val="Listenabsatz"/>
+        <w:numPr>
+          <w:ilvl w:val="0"/>
+          <w:numId w:val="10"/>
+        </w:numPr>
+      </w:pPr>
+      <w:r>
+        <w:t>Wird Parallele Koordinaten</w:t>
+      </w:r>
+    </w:p>
+    <w:p/>
+    <w:p>
+      <w:pPr>
+        <w:pStyle w:val="berschrift3"/>
+      </w:pPr>
+      <w:bookmarkStart w:id="20" w:name="_Toc80274855"/>
+      <w:r>
+        <w:t>Visualisierung Drei</w:t>
+      </w:r>
+      <w:bookmarkEnd w:id="20"/>
+    </w:p>
+    <w:p>
+      <w:pPr>
+        <w:pStyle w:val="Listenabsatz"/>
+        <w:numPr>
+          <w:ilvl w:val="0"/>
+          <w:numId w:val="10"/>
+        </w:numPr>
+      </w:pPr>
+      <w:r>
+        <w:t>Wird eine Baumhierarchie</w:t>
+      </w:r>
+    </w:p>
+    <w:p/>
+    <w:p>
+      <w:pPr>
+        <w:pStyle w:val="berschrift2"/>
+      </w:pPr>
+      <w:bookmarkStart w:id="21" w:name="_Toc80274856"/>
+      <w:r>
+        <w:t>Interaktion</w:t>
+      </w:r>
+      <w:bookmarkEnd w:id="21"/>
+    </w:p>
+    <w:p>
+      <w:pPr>
+        <w:pStyle w:val="Listenabsatz"/>
+        <w:numPr>
+          <w:ilvl w:val="0"/>
+          <w:numId w:val="10"/>
+        </w:numPr>
+      </w:pPr>
+      <w:r>
+        <w:t xml:space="preserve">Scatterplot und </w:t>
+      </w:r>
+      <w:r>
+        <w:t>Parallele Koordinaten</w:t>
       </w:r>
     </w:p>
     <w:p>
@@ -4666,10 +6022,18 @@
         </w:numPr>
       </w:pPr>
       <w:r>
-        <w:t xml:space="preserve">Sind über GitHub für die verschiedenen </w:t>
-      </w:r>
-      <w:r>
-        <w:t>Darstellungen erreichbar</w:t>
+        <w:t xml:space="preserve">Buttons </w:t>
+      </w:r>
+      <w:proofErr w:type="gramStart"/>
+      <w:r>
+        <w:t xml:space="preserve">zum </w:t>
+      </w:r>
+      <w:r>
+        <w:t>verändern</w:t>
+      </w:r>
+      <w:proofErr w:type="gramEnd"/>
+      <w:r>
+        <w:t>/ verschieben der Dimensionen</w:t>
       </w:r>
     </w:p>
     <w:p>
@@ -4681,7 +6045,7 @@
         </w:numPr>
       </w:pPr>
       <w:r>
-        <w:t>Formate</w:t>
+        <w:t>Baumhierarchie</w:t>
       </w:r>
     </w:p>
     <w:p>
@@ -4693,7 +6057,72 @@
         </w:numPr>
       </w:pPr>
       <w:r>
-        <w:t>CSV -&gt; Für alle Daten die nicht ergänzt wurden</w:t>
+        <w:t>Keine nur anschauen</w:t>
+      </w:r>
+    </w:p>
+    <w:p>
+      <w:pPr>
+        <w:pStyle w:val="Listenabsatz"/>
+        <w:numPr>
+          <w:ilvl w:val="0"/>
+          <w:numId w:val="10"/>
+        </w:numPr>
+      </w:pPr>
+      <w:r>
+        <w:t>Zweck der Interaktion</w:t>
+      </w:r>
+    </w:p>
+    <w:p>
+      <w:pPr>
+        <w:pStyle w:val="Listenabsatz"/>
+        <w:numPr>
+          <w:ilvl w:val="0"/>
+          <w:numId w:val="10"/>
+        </w:numPr>
+      </w:pPr>
+      <w:r>
+        <w:t>Warum wurden andere Interaktionen umgesetzt und nicht andere?</w:t>
+      </w:r>
+    </w:p>
+    <w:p>
+      <w:pPr>
+        <w:pStyle w:val="Listenabsatz"/>
+        <w:numPr>
+          <w:ilvl w:val="0"/>
+          <w:numId w:val="10"/>
+        </w:numPr>
+      </w:pPr>
+      <w:r>
+        <w:t>Begründung Interaktion zwischen denen nicht mit dabei</w:t>
+      </w:r>
+    </w:p>
+    <w:p/>
+    <w:p>
+      <w:pPr>
+        <w:pStyle w:val="berschrift1"/>
+      </w:pPr>
+      <w:bookmarkStart w:id="22" w:name="_Toc80274857"/>
+      <w:r>
+        <w:t>Implementierung</w:t>
+      </w:r>
+      <w:bookmarkEnd w:id="22"/>
+    </w:p>
+    <w:p>
+      <w:pPr>
+        <w:pStyle w:val="Listenabsatz"/>
+        <w:numPr>
+          <w:ilvl w:val="0"/>
+          <w:numId w:val="10"/>
+        </w:numPr>
+      </w:pPr>
+      <w:r>
+        <w:t xml:space="preserve">Kann erst eingeschätzt </w:t>
+      </w:r>
+      <w:r>
+        <w:t>werden,</w:t>
+      </w:r>
+      <w:r>
+        <w:t xml:space="preserve"> nachdem es fertig gestellt worden ist</w:t>
       </w:r>
     </w:p>
     <w:p>
@@ -4705,18 +6134,13 @@
         </w:numPr>
       </w:pPr>
       <w:r>
-        <w:t xml:space="preserve">JSON -&gt; Für </w:t>
-      </w:r>
-      <w:r>
-        <w:t xml:space="preserve">alle </w:t>
-      </w:r>
-      <w:proofErr w:type="spellStart"/>
-      <w:r>
-        <w:t>Geo</w:t>
-      </w:r>
-      <w:proofErr w:type="spellEnd"/>
-      <w:r>
-        <w:t xml:space="preserve"> Daten</w:t>
+        <w:t xml:space="preserve">Aktuell hoher </w:t>
+      </w:r>
+      <w:r>
+        <w:t>Aufwand</w:t>
+      </w:r>
+      <w:r>
+        <w:t xml:space="preserve"> und nur Baumhierarchie konnte sehr einfach aus Übung übernommen werden</w:t>
       </w:r>
     </w:p>
     <w:p>
@@ -4728,7 +6152,247 @@
         </w:numPr>
       </w:pPr>
       <w:r>
-        <w:t>Besonderheiten</w:t>
+        <w:t>Gliederung des ELM Codes</w:t>
+      </w:r>
+    </w:p>
+    <w:p>
+      <w:pPr>
+        <w:pStyle w:val="Listenabsatz"/>
+        <w:numPr>
+          <w:ilvl w:val="0"/>
+          <w:numId w:val="10"/>
+        </w:numPr>
+      </w:pPr>
+      <w:r>
+        <w:t>Übungsadaption</w:t>
+      </w:r>
+    </w:p>
+    <w:p>
+      <w:pPr>
+        <w:pStyle w:val="Listenabsatz"/>
+        <w:numPr>
+          <w:ilvl w:val="0"/>
+          <w:numId w:val="10"/>
+        </w:numPr>
+      </w:pPr>
+      <w:r>
+        <w:t>Datenstruktur Modells bei den verschiedenen Interaktionen</w:t>
+      </w:r>
+    </w:p>
+    <w:p>
+      <w:pPr>
+        <w:pStyle w:val="Listenabsatz"/>
+        <w:numPr>
+          <w:ilvl w:val="0"/>
+          <w:numId w:val="10"/>
+        </w:numPr>
+      </w:pPr>
+      <w:r>
+        <w:t xml:space="preserve">Bei uns in einem </w:t>
+      </w:r>
+      <w:proofErr w:type="spellStart"/>
+      <w:r>
+        <w:t>Record</w:t>
+      </w:r>
+      <w:proofErr w:type="spellEnd"/>
+      <w:r>
+        <w:t xml:space="preserve"> gespeichert im Main und dann im Update wird auf einen </w:t>
+      </w:r>
+      <w:proofErr w:type="spellStart"/>
+      <w:r>
+        <w:t>record</w:t>
+      </w:r>
+      <w:proofErr w:type="spellEnd"/>
+      <w:r>
+        <w:t xml:space="preserve"> zugegriffen</w:t>
+      </w:r>
+    </w:p>
+    <w:p/>
+    <w:p>
+      <w:pPr>
+        <w:pStyle w:val="berschrift1"/>
+      </w:pPr>
+      <w:bookmarkStart w:id="23" w:name="_Toc80274858"/>
+      <w:r>
+        <w:t>Anwe</w:t>
+      </w:r>
+      <w:r>
+        <w:t>n</w:t>
+      </w:r>
+      <w:r>
+        <w:t>dungs</w:t>
+      </w:r>
+      <w:r>
+        <w:t>fälle</w:t>
+      </w:r>
+      <w:bookmarkEnd w:id="23"/>
+    </w:p>
+    <w:p>
+      <w:pPr>
+        <w:pStyle w:val="Listenabsatz"/>
+        <w:numPr>
+          <w:ilvl w:val="0"/>
+          <w:numId w:val="10"/>
+        </w:numPr>
+      </w:pPr>
+      <w:r>
+        <w:t>Erst nach Fertigstellung der Visualisierungen möglich</w:t>
+      </w:r>
+    </w:p>
+    <w:p>
+      <w:pPr>
+        <w:pStyle w:val="Listenabsatz"/>
+        <w:numPr>
+          <w:ilvl w:val="0"/>
+          <w:numId w:val="10"/>
+        </w:numPr>
+      </w:pPr>
+      <w:r>
+        <w:t xml:space="preserve">Spezifischer </w:t>
+      </w:r>
+      <w:proofErr w:type="spellStart"/>
+      <w:r>
+        <w:t>Anwedungsfall</w:t>
+      </w:r>
+      <w:proofErr w:type="spellEnd"/>
+      <w:r>
+        <w:t xml:space="preserve"> -&gt; wo Muster da sind oder nicht was es zu was </w:t>
+      </w:r>
+      <w:proofErr w:type="gramStart"/>
+      <w:r>
+        <w:t>besonderen</w:t>
+      </w:r>
+      <w:proofErr w:type="gramEnd"/>
+      <w:r>
+        <w:t xml:space="preserve"> macht</w:t>
+      </w:r>
+    </w:p>
+    <w:p>
+      <w:pPr>
+        <w:pStyle w:val="Listenabsatz"/>
+        <w:numPr>
+          <w:ilvl w:val="0"/>
+          <w:numId w:val="10"/>
+        </w:numPr>
+      </w:pPr>
+      <w:r>
+        <w:t>Relevanz für die Zielgruppe</w:t>
+      </w:r>
+    </w:p>
+    <w:p>
+      <w:pPr>
+        <w:pStyle w:val="Listenabsatz"/>
+        <w:numPr>
+          <w:ilvl w:val="0"/>
+          <w:numId w:val="10"/>
+        </w:numPr>
+      </w:pPr>
+      <w:r>
+        <w:t>Möglichkeit Umsetzung mit anderen Personen</w:t>
+      </w:r>
+    </w:p>
+    <w:p/>
+    <w:p>
+      <w:pPr>
+        <w:pStyle w:val="berschrift2"/>
+      </w:pPr>
+      <w:bookmarkStart w:id="24" w:name="_Toc80274859"/>
+      <w:r>
+        <w:t>Anwendung Visualisierung Eins</w:t>
+      </w:r>
+      <w:bookmarkEnd w:id="24"/>
+    </w:p>
+    <w:p>
+      <w:pPr>
+        <w:pStyle w:val="Listenabsatz"/>
+        <w:numPr>
+          <w:ilvl w:val="0"/>
+          <w:numId w:val="10"/>
+        </w:numPr>
+      </w:pPr>
+      <w:r>
+        <w:t>Anwendungsfall für Scatterplot</w:t>
+      </w:r>
+    </w:p>
+    <w:p/>
+    <w:p>
+      <w:pPr>
+        <w:pStyle w:val="berschrift2"/>
+      </w:pPr>
+      <w:bookmarkStart w:id="25" w:name="_Toc80274860"/>
+      <w:r>
+        <w:t>Anwendung Visualisierung Zwei</w:t>
+      </w:r>
+      <w:bookmarkEnd w:id="25"/>
+    </w:p>
+    <w:p>
+      <w:pPr>
+        <w:pStyle w:val="Listenabsatz"/>
+        <w:numPr>
+          <w:ilvl w:val="0"/>
+          <w:numId w:val="10"/>
+        </w:numPr>
+      </w:pPr>
+      <w:r>
+        <w:t>Anwendungsfall für Parallele Koordinaten</w:t>
+      </w:r>
+    </w:p>
+    <w:p/>
+    <w:p>
+      <w:pPr>
+        <w:pStyle w:val="berschrift2"/>
+      </w:pPr>
+      <w:bookmarkStart w:id="26" w:name="_Toc80274861"/>
+      <w:r>
+        <w:t>Anwendung Visualisierung Drei</w:t>
+      </w:r>
+      <w:bookmarkEnd w:id="26"/>
+    </w:p>
+    <w:p>
+      <w:pPr>
+        <w:pStyle w:val="Listenabsatz"/>
+        <w:numPr>
+          <w:ilvl w:val="0"/>
+          <w:numId w:val="10"/>
+        </w:numPr>
+      </w:pPr>
+      <w:r>
+        <w:t>Anwendungsfall für Baumhierarchie</w:t>
+      </w:r>
+    </w:p>
+    <w:p/>
+    <w:p>
+      <w:pPr>
+        <w:pStyle w:val="berschrift1"/>
+      </w:pPr>
+      <w:bookmarkStart w:id="27" w:name="_Toc80274862"/>
+      <w:r>
+        <w:t>Verwandte Arbeiten</w:t>
+      </w:r>
+      <w:bookmarkEnd w:id="27"/>
+    </w:p>
+    <w:p>
+      <w:pPr>
+        <w:pStyle w:val="Listenabsatz"/>
+        <w:numPr>
+          <w:ilvl w:val="0"/>
+          <w:numId w:val="10"/>
+        </w:numPr>
+      </w:pPr>
+      <w:r>
+        <w:t>Aktuell noch nicht recherchiert</w:t>
+      </w:r>
+    </w:p>
+    <w:p>
+      <w:pPr>
+        <w:pStyle w:val="Listenabsatz"/>
+        <w:numPr>
+          <w:ilvl w:val="0"/>
+          <w:numId w:val="10"/>
+        </w:numPr>
+      </w:pPr>
+      <w:r>
+        <w:t>Zwei Artikel diskutieren</w:t>
       </w:r>
     </w:p>
     <w:p>
@@ -4740,984 +6404,19 @@
         </w:numPr>
       </w:pPr>
       <w:r>
-        <w:t>CSV</w:t>
-      </w:r>
-    </w:p>
-    <w:p>
-      <w:pPr>
-        <w:pStyle w:val="Listenabsatz"/>
-        <w:numPr>
-          <w:ilvl w:val="2"/>
-          <w:numId w:val="10"/>
-        </w:numPr>
-      </w:pPr>
-      <w:r>
-        <w:lastRenderedPageBreak/>
-        <w:t>0 oder nichts bedeutet dort ist nichts vorhanden</w:t>
-      </w:r>
-    </w:p>
-    <w:p>
-      <w:pPr>
-        <w:pStyle w:val="Listenabsatz"/>
-        <w:numPr>
-          <w:ilvl w:val="2"/>
-          <w:numId w:val="10"/>
-        </w:numPr>
-      </w:pPr>
-      <w:r>
-        <w:t xml:space="preserve">Trennung durch normales </w:t>
-      </w:r>
-      <w:proofErr w:type="spellStart"/>
-      <w:r>
-        <w:t>komma</w:t>
-      </w:r>
-      <w:proofErr w:type="spellEnd"/>
-    </w:p>
-    <w:p>
-      <w:pPr>
-        <w:pStyle w:val="Listenabsatz"/>
-        <w:numPr>
-          <w:ilvl w:val="1"/>
-          <w:numId w:val="10"/>
-        </w:numPr>
-      </w:pPr>
-      <w:r>
-        <w:t>JSON</w:t>
-      </w:r>
-    </w:p>
-    <w:p>
-      <w:pPr>
-        <w:pStyle w:val="Listenabsatz"/>
-        <w:numPr>
-          <w:ilvl w:val="2"/>
-          <w:numId w:val="10"/>
-        </w:numPr>
-      </w:pPr>
-      <w:r>
-        <w:t>Nur Name und Beziehung (Eltern – Kind) in der Datei vorhanden</w:t>
-      </w:r>
-    </w:p>
-    <w:p>
-      <w:pPr>
-        <w:pStyle w:val="Listenabsatz"/>
-        <w:numPr>
-          <w:ilvl w:val="2"/>
-          <w:numId w:val="10"/>
-        </w:numPr>
-      </w:pPr>
-      <w:r>
-        <w:t xml:space="preserve">Länder welche keine Weine Produzieren wurden außen </w:t>
-      </w:r>
-      <w:proofErr w:type="gramStart"/>
-      <w:r>
-        <w:t>vor gelassen</w:t>
-      </w:r>
-      <w:proofErr w:type="gramEnd"/>
-    </w:p>
-    <w:p>
-      <w:pPr>
-        <w:pStyle w:val="berschrift2"/>
-      </w:pPr>
-      <w:bookmarkStart w:id="9" w:name="_Toc80274848"/>
-      <w:r>
-        <w:t>Datenv</w:t>
-      </w:r>
-      <w:r>
-        <w:t>orverarbeitung</w:t>
-      </w:r>
-      <w:bookmarkEnd w:id="9"/>
-    </w:p>
-    <w:p>
-      <w:pPr>
-        <w:pStyle w:val="Listenabsatz"/>
-        <w:numPr>
-          <w:ilvl w:val="0"/>
-          <w:numId w:val="10"/>
-        </w:numPr>
-      </w:pPr>
-      <w:r>
-        <w:t>Datenverarbeitungsschritte</w:t>
-      </w:r>
-    </w:p>
-    <w:p>
-      <w:pPr>
-        <w:pStyle w:val="Listenabsatz"/>
-        <w:numPr>
-          <w:ilvl w:val="1"/>
-          <w:numId w:val="10"/>
-        </w:numPr>
-      </w:pPr>
-      <w:r>
-        <w:t>Sichten der Daten</w:t>
-      </w:r>
-      <w:r>
-        <w:t xml:space="preserve"> (Umwandeln in besser Lesbares Format -&gt; Excel)</w:t>
-      </w:r>
-    </w:p>
-    <w:p>
-      <w:pPr>
-        <w:pStyle w:val="Listenabsatz"/>
-        <w:numPr>
-          <w:ilvl w:val="1"/>
-          <w:numId w:val="10"/>
-        </w:numPr>
-      </w:pPr>
-      <w:r>
-        <w:t>Bearbeiten der Daten</w:t>
-      </w:r>
-    </w:p>
-    <w:p>
-      <w:pPr>
-        <w:pStyle w:val="Listenabsatz"/>
-        <w:numPr>
-          <w:ilvl w:val="2"/>
-          <w:numId w:val="10"/>
-        </w:numPr>
-      </w:pPr>
-      <w:r>
-        <w:t>Durchschnitte Bilden</w:t>
-      </w:r>
-    </w:p>
-    <w:p>
-      <w:pPr>
-        <w:pStyle w:val="Listenabsatz"/>
-        <w:numPr>
-          <w:ilvl w:val="2"/>
-          <w:numId w:val="10"/>
-        </w:numPr>
-      </w:pPr>
-      <w:r>
-        <w:t>Namen überarbeiten</w:t>
-      </w:r>
-    </w:p>
-    <w:p>
-      <w:pPr>
-        <w:pStyle w:val="Listenabsatz"/>
-        <w:numPr>
-          <w:ilvl w:val="2"/>
-          <w:numId w:val="10"/>
-        </w:numPr>
-      </w:pPr>
-      <w:r>
-        <w:t>Übersetzten</w:t>
-      </w:r>
-    </w:p>
-    <w:p>
-      <w:pPr>
-        <w:pStyle w:val="Listenabsatz"/>
-        <w:numPr>
-          <w:ilvl w:val="1"/>
-          <w:numId w:val="10"/>
-        </w:numPr>
-      </w:pPr>
-      <w:r>
-        <w:t>Rücküberführung zur CSV</w:t>
-      </w:r>
-    </w:p>
-    <w:p>
-      <w:pPr>
-        <w:pStyle w:val="Listenabsatz"/>
-        <w:numPr>
-          <w:ilvl w:val="0"/>
-          <w:numId w:val="10"/>
-        </w:numPr>
-      </w:pPr>
-      <w:r>
-        <w:t>Daten weggelassen</w:t>
-      </w:r>
-    </w:p>
-    <w:p>
-      <w:pPr>
-        <w:pStyle w:val="Listenabsatz"/>
-        <w:numPr>
-          <w:ilvl w:val="1"/>
-          <w:numId w:val="10"/>
-        </w:numPr>
-      </w:pPr>
-      <w:r>
-        <w:t>Daten nicht mehr lesbar (eine Japanischer Wein wo nicht mehr Rückschlüsse gezogen werden könnten)</w:t>
-      </w:r>
-    </w:p>
-    <w:p>
-      <w:pPr>
-        <w:pStyle w:val="Listenabsatz"/>
-        <w:numPr>
-          <w:ilvl w:val="1"/>
-          <w:numId w:val="10"/>
-        </w:numPr>
-      </w:pPr>
-      <w:r>
-        <w:t>Nichts Werte</w:t>
-      </w:r>
-    </w:p>
-    <w:p>
-      <w:pPr>
-        <w:pStyle w:val="Listenabsatz"/>
-        <w:numPr>
-          <w:ilvl w:val="0"/>
-          <w:numId w:val="10"/>
-        </w:numPr>
-      </w:pPr>
-      <w:r>
-        <w:t>Durschnitte</w:t>
-      </w:r>
-    </w:p>
-    <w:p>
-      <w:pPr>
-        <w:pStyle w:val="Listenabsatz"/>
-        <w:numPr>
-          <w:ilvl w:val="1"/>
-          <w:numId w:val="10"/>
-        </w:numPr>
-      </w:pPr>
-      <w:r>
-        <w:t xml:space="preserve">Gebildet über die </w:t>
-      </w:r>
-      <w:r>
-        <w:t>Trinktemperatur</w:t>
-      </w:r>
-      <w:r>
-        <w:t>, Alkoholgehalt</w:t>
-      </w:r>
-    </w:p>
-    <w:p>
-      <w:pPr>
-        <w:pStyle w:val="Listenabsatz"/>
-        <w:numPr>
-          <w:ilvl w:val="1"/>
-          <w:numId w:val="10"/>
-        </w:numPr>
-      </w:pPr>
-      <w:r>
-        <w:t>Daten konnten ansonsten nicht eingelesen werden</w:t>
-      </w:r>
-    </w:p>
-    <w:p>
-      <w:pPr>
-        <w:pStyle w:val="Listenabsatz"/>
-        <w:numPr>
-          <w:ilvl w:val="1"/>
-          <w:numId w:val="10"/>
-        </w:numPr>
-      </w:pPr>
-      <w:r>
-        <w:t>Außerdem lag der unterschied durchschnittlich nicht bei mehr als 2 Gard</w:t>
-      </w:r>
-    </w:p>
-    <w:p>
-      <w:pPr>
-        <w:pStyle w:val="Listenabsatz"/>
-        <w:numPr>
-          <w:ilvl w:val="0"/>
-          <w:numId w:val="10"/>
-        </w:numPr>
-      </w:pPr>
-      <w:r>
-        <w:t>Aussagekräftiger?</w:t>
-      </w:r>
-    </w:p>
-    <w:p>
-      <w:pPr>
-        <w:pStyle w:val="Listenabsatz"/>
-        <w:numPr>
-          <w:ilvl w:val="1"/>
-          <w:numId w:val="10"/>
-        </w:numPr>
-      </w:pPr>
-      <w:r>
-        <w:t xml:space="preserve">So hat man noch Toleranz </w:t>
-      </w:r>
-      <w:proofErr w:type="gramStart"/>
-      <w:r>
-        <w:t>beim der Temperatur</w:t>
-      </w:r>
-      <w:proofErr w:type="gramEnd"/>
-      <w:r>
-        <w:t xml:space="preserve"> und Alkohol ohne </w:t>
-      </w:r>
-      <w:proofErr w:type="spellStart"/>
-      <w:r>
-        <w:t>das</w:t>
-      </w:r>
-      <w:proofErr w:type="spellEnd"/>
-      <w:r>
-        <w:t xml:space="preserve"> sich die anderen Werte ändern müssten</w:t>
-      </w:r>
-      <w:r>
-        <w:t xml:space="preserve"> (Body, Süße usw.)</w:t>
-      </w:r>
-    </w:p>
-    <w:p>
-      <w:pPr>
-        <w:pStyle w:val="berschrift1"/>
-      </w:pPr>
-      <w:bookmarkStart w:id="10" w:name="_Toc80274849"/>
-      <w:r>
-        <w:t>Visualisierung</w:t>
-      </w:r>
-      <w:bookmarkEnd w:id="10"/>
-    </w:p>
-    <w:p>
-      <w:pPr>
-        <w:pStyle w:val="Listenabsatz"/>
-        <w:numPr>
-          <w:ilvl w:val="0"/>
-          <w:numId w:val="10"/>
-        </w:numPr>
-      </w:pPr>
-      <w:r>
-        <w:t>Analyse kann erst gemacht werden, wenn Visualisierungen fertig sind</w:t>
+        <w:t>Gemeinsamkeiten und Unterschiede dabei herausstellen</w:t>
       </w:r>
     </w:p>
     <w:p/>
     <w:p>
       <w:pPr>
-        <w:pStyle w:val="berschrift2"/>
-      </w:pPr>
-      <w:bookmarkStart w:id="11" w:name="_Toc80274850"/>
-      <w:r>
-        <w:t xml:space="preserve">Analyse der </w:t>
-      </w:r>
-      <w:r>
-        <w:t>Anwendungsaufgaben</w:t>
-      </w:r>
-      <w:bookmarkEnd w:id="11"/>
-    </w:p>
-    <w:p>
-      <w:pPr>
-        <w:pStyle w:val="Listenabsatz"/>
-        <w:numPr>
-          <w:ilvl w:val="0"/>
-          <w:numId w:val="10"/>
-        </w:numPr>
-      </w:pPr>
-      <w:r>
-        <w:t>Analyse kann erst gemacht werden, wenn Visualisierungen fertig sind</w:t>
-      </w:r>
-    </w:p>
-    <w:p>
-      <w:pPr>
-        <w:pStyle w:val="Listenabsatz"/>
-        <w:numPr>
-          <w:ilvl w:val="0"/>
-          <w:numId w:val="10"/>
-        </w:numPr>
-      </w:pPr>
-      <w:r>
-        <w:t>Anwendungsaufgaben</w:t>
-      </w:r>
-    </w:p>
-    <w:p>
-      <w:pPr>
-        <w:pStyle w:val="Listenabsatz"/>
-        <w:numPr>
-          <w:ilvl w:val="1"/>
-          <w:numId w:val="10"/>
-        </w:numPr>
-      </w:pPr>
-      <w:r>
-        <w:t>Wie helfen die Darstellungen die genannten Problemstellungen zu beantworten?</w:t>
-      </w:r>
-    </w:p>
-    <w:p>
-      <w:pPr>
-        <w:pStyle w:val="Listenabsatz"/>
-        <w:numPr>
-          <w:ilvl w:val="0"/>
-          <w:numId w:val="10"/>
-        </w:numPr>
-      </w:pPr>
-      <w:r>
-        <w:t>Mentale Modelle</w:t>
-      </w:r>
-    </w:p>
-    <w:p>
-      <w:pPr>
-        <w:pStyle w:val="Listenabsatz"/>
-        <w:numPr>
-          <w:ilvl w:val="1"/>
-          <w:numId w:val="10"/>
-        </w:numPr>
-      </w:pPr>
-      <w:proofErr w:type="gramStart"/>
-      <w:r>
-        <w:t>Welche Visualisieren</w:t>
-      </w:r>
-      <w:proofErr w:type="gramEnd"/>
-      <w:r>
-        <w:t xml:space="preserve"> eigenen sich um das alles zu kombinieren von Wissen und den Modellen (intuitiv erkennbar)</w:t>
-      </w:r>
-    </w:p>
-    <w:p/>
-    <w:p>
-      <w:pPr>
-        <w:pStyle w:val="berschrift2"/>
-      </w:pPr>
-      <w:bookmarkStart w:id="12" w:name="_Toc80274851"/>
-      <w:r>
-        <w:t>Anforderungen an die Visualisierungen</w:t>
-      </w:r>
-      <w:bookmarkEnd w:id="12"/>
-    </w:p>
-    <w:p>
-      <w:pPr>
-        <w:pStyle w:val="Listenabsatz"/>
-        <w:numPr>
-          <w:ilvl w:val="0"/>
-          <w:numId w:val="10"/>
-        </w:numPr>
-      </w:pPr>
-      <w:r>
-        <w:t>Analyse kann erst gemacht werden, wenn Visualisierungen fertig sind</w:t>
-      </w:r>
-    </w:p>
-    <w:p/>
-    <w:p>
-      <w:pPr>
-        <w:pStyle w:val="berschrift2"/>
-      </w:pPr>
-      <w:bookmarkStart w:id="13" w:name="_Toc80274852"/>
-      <w:r>
-        <w:t>Präsentation der Visualisierung</w:t>
-      </w:r>
-      <w:bookmarkEnd w:id="13"/>
-    </w:p>
-    <w:p>
-      <w:pPr>
-        <w:pStyle w:val="Listenabsatz"/>
-        <w:numPr>
-          <w:ilvl w:val="0"/>
-          <w:numId w:val="10"/>
-        </w:numPr>
-      </w:pPr>
-      <w:r>
-        <w:t>Analyse kann erst gemacht werden, wenn Visualisierungen fertig sind</w:t>
-      </w:r>
-    </w:p>
-    <w:p>
-      <w:pPr>
-        <w:pStyle w:val="Listenabsatz"/>
-        <w:numPr>
-          <w:ilvl w:val="0"/>
-          <w:numId w:val="10"/>
-        </w:numPr>
-      </w:pPr>
-      <w:r>
-        <w:lastRenderedPageBreak/>
-        <w:t xml:space="preserve">Vorstellen, Interaktivität, </w:t>
-      </w:r>
-      <w:proofErr w:type="spellStart"/>
-      <w:r>
-        <w:t>Designentschiedungen</w:t>
-      </w:r>
-      <w:proofErr w:type="spellEnd"/>
-      <w:r>
-        <w:t xml:space="preserve"> begründen Diskutieren wieso nicht anderen Techniken verwenden worden sind</w:t>
-      </w:r>
-    </w:p>
-    <w:p>
-      <w:pPr>
-        <w:jc w:val="both"/>
-      </w:pPr>
-    </w:p>
-    <w:p>
-      <w:pPr>
-        <w:pStyle w:val="berschrift3"/>
-      </w:pPr>
-      <w:bookmarkStart w:id="14" w:name="_Toc80274853"/>
-      <w:r>
-        <w:t>Visualisierung Eins</w:t>
-      </w:r>
-      <w:bookmarkEnd w:id="14"/>
-    </w:p>
-    <w:p>
-      <w:pPr>
-        <w:pStyle w:val="Listenabsatz"/>
-        <w:numPr>
-          <w:ilvl w:val="0"/>
-          <w:numId w:val="10"/>
-        </w:numPr>
-      </w:pPr>
-      <w:r>
-        <w:t>Wird ein Scatterplot</w:t>
-      </w:r>
-    </w:p>
-    <w:p/>
-    <w:p>
-      <w:pPr>
-        <w:pStyle w:val="berschrift3"/>
-      </w:pPr>
-      <w:bookmarkStart w:id="15" w:name="_Toc80274854"/>
-      <w:r>
-        <w:t>Visualisierung Zwei</w:t>
-      </w:r>
-      <w:bookmarkEnd w:id="15"/>
-    </w:p>
-    <w:p>
-      <w:pPr>
-        <w:pStyle w:val="Listenabsatz"/>
-        <w:numPr>
-          <w:ilvl w:val="0"/>
-          <w:numId w:val="10"/>
-        </w:numPr>
-      </w:pPr>
-      <w:r>
-        <w:t>Wird Parallele Koordinaten</w:t>
-      </w:r>
-    </w:p>
-    <w:p/>
-    <w:p>
-      <w:pPr>
-        <w:pStyle w:val="berschrift3"/>
-      </w:pPr>
-      <w:bookmarkStart w:id="16" w:name="_Toc80274855"/>
-      <w:r>
-        <w:t>Visualisierung Drei</w:t>
-      </w:r>
-      <w:bookmarkEnd w:id="16"/>
-    </w:p>
-    <w:p>
-      <w:pPr>
-        <w:pStyle w:val="Listenabsatz"/>
-        <w:numPr>
-          <w:ilvl w:val="0"/>
-          <w:numId w:val="10"/>
-        </w:numPr>
-      </w:pPr>
-      <w:r>
-        <w:t>Wird eine Baumhierarchie</w:t>
-      </w:r>
-    </w:p>
-    <w:p/>
-    <w:p>
-      <w:pPr>
-        <w:pStyle w:val="berschrift2"/>
-      </w:pPr>
-      <w:bookmarkStart w:id="17" w:name="_Toc80274856"/>
-      <w:r>
-        <w:t>Interaktion</w:t>
-      </w:r>
-      <w:bookmarkEnd w:id="17"/>
-    </w:p>
-    <w:p>
-      <w:pPr>
-        <w:pStyle w:val="Listenabsatz"/>
-        <w:numPr>
-          <w:ilvl w:val="0"/>
-          <w:numId w:val="10"/>
-        </w:numPr>
-      </w:pPr>
-      <w:r>
-        <w:t xml:space="preserve">Scatterplot und </w:t>
-      </w:r>
-      <w:r>
-        <w:t>Parallele Koordinaten</w:t>
-      </w:r>
-    </w:p>
-    <w:p>
-      <w:pPr>
-        <w:pStyle w:val="Listenabsatz"/>
-        <w:numPr>
-          <w:ilvl w:val="1"/>
-          <w:numId w:val="10"/>
-        </w:numPr>
-      </w:pPr>
-      <w:r>
-        <w:t xml:space="preserve">Buttons </w:t>
-      </w:r>
-      <w:proofErr w:type="gramStart"/>
-      <w:r>
-        <w:t xml:space="preserve">zum </w:t>
-      </w:r>
-      <w:r>
-        <w:t>verändern</w:t>
-      </w:r>
-      <w:proofErr w:type="gramEnd"/>
-      <w:r>
-        <w:t>/ verschieben der Dimensionen</w:t>
-      </w:r>
-    </w:p>
-    <w:p>
-      <w:pPr>
-        <w:pStyle w:val="Listenabsatz"/>
-        <w:numPr>
-          <w:ilvl w:val="0"/>
-          <w:numId w:val="10"/>
-        </w:numPr>
-      </w:pPr>
-      <w:r>
-        <w:t>Baumhierarchie</w:t>
-      </w:r>
-    </w:p>
-    <w:p>
-      <w:pPr>
-        <w:pStyle w:val="Listenabsatz"/>
-        <w:numPr>
-          <w:ilvl w:val="1"/>
-          <w:numId w:val="10"/>
-        </w:numPr>
-      </w:pPr>
-      <w:r>
-        <w:t>Keine nur anschauen</w:t>
-      </w:r>
-    </w:p>
-    <w:p>
-      <w:pPr>
-        <w:pStyle w:val="Listenabsatz"/>
-        <w:numPr>
-          <w:ilvl w:val="0"/>
-          <w:numId w:val="10"/>
-        </w:numPr>
-      </w:pPr>
-      <w:r>
-        <w:t>Zweck der Interaktion</w:t>
-      </w:r>
-    </w:p>
-    <w:p>
-      <w:pPr>
-        <w:pStyle w:val="Listenabsatz"/>
-        <w:numPr>
-          <w:ilvl w:val="0"/>
-          <w:numId w:val="10"/>
-        </w:numPr>
-      </w:pPr>
-      <w:r>
-        <w:t>Warum wurden andere Interaktionen umgesetzt und nicht andere?</w:t>
-      </w:r>
-    </w:p>
-    <w:p>
-      <w:pPr>
-        <w:pStyle w:val="Listenabsatz"/>
-        <w:numPr>
-          <w:ilvl w:val="0"/>
-          <w:numId w:val="10"/>
-        </w:numPr>
-      </w:pPr>
-      <w:r>
-        <w:t>Begründung Interaktion zwischen denen nicht mit dabei</w:t>
-      </w:r>
-    </w:p>
-    <w:p/>
-    <w:p>
-      <w:pPr>
         <w:pStyle w:val="berschrift1"/>
       </w:pPr>
-      <w:bookmarkStart w:id="18" w:name="_Toc80274857"/>
-      <w:r>
-        <w:t>Implementierung</w:t>
-      </w:r>
-      <w:bookmarkEnd w:id="18"/>
-    </w:p>
-    <w:p>
-      <w:pPr>
-        <w:pStyle w:val="Listenabsatz"/>
-        <w:numPr>
-          <w:ilvl w:val="0"/>
-          <w:numId w:val="10"/>
-        </w:numPr>
-      </w:pPr>
-      <w:r>
-        <w:t xml:space="preserve">Kann erst eingeschätzt </w:t>
-      </w:r>
-      <w:r>
-        <w:t>werden,</w:t>
-      </w:r>
-      <w:r>
-        <w:t xml:space="preserve"> nachdem es fertig gestellt worden ist</w:t>
-      </w:r>
-    </w:p>
-    <w:p>
-      <w:pPr>
-        <w:pStyle w:val="Listenabsatz"/>
-        <w:numPr>
-          <w:ilvl w:val="1"/>
-          <w:numId w:val="10"/>
-        </w:numPr>
-      </w:pPr>
-      <w:r>
-        <w:t xml:space="preserve">Aktuell hoher </w:t>
-      </w:r>
-      <w:r>
-        <w:t>Aufwand</w:t>
-      </w:r>
-      <w:r>
-        <w:t xml:space="preserve"> und nur Baumhierarchie konnte sehr einfach aus Übung übernommen werden</w:t>
-      </w:r>
-    </w:p>
-    <w:p>
-      <w:pPr>
-        <w:pStyle w:val="Listenabsatz"/>
-        <w:numPr>
-          <w:ilvl w:val="0"/>
-          <w:numId w:val="10"/>
-        </w:numPr>
-      </w:pPr>
-      <w:r>
-        <w:t>Gliederung des ELM Codes</w:t>
-      </w:r>
-    </w:p>
-    <w:p>
-      <w:pPr>
-        <w:pStyle w:val="Listenabsatz"/>
-        <w:numPr>
-          <w:ilvl w:val="0"/>
-          <w:numId w:val="10"/>
-        </w:numPr>
-      </w:pPr>
-      <w:r>
-        <w:t>Übungsadaption</w:t>
-      </w:r>
-    </w:p>
-    <w:p>
-      <w:pPr>
-        <w:pStyle w:val="Listenabsatz"/>
-        <w:numPr>
-          <w:ilvl w:val="0"/>
-          <w:numId w:val="10"/>
-        </w:numPr>
-      </w:pPr>
-      <w:r>
-        <w:t>Datenstruktur Modells bei den verschiedenen Interaktionen</w:t>
-      </w:r>
-    </w:p>
-    <w:p>
-      <w:pPr>
-        <w:pStyle w:val="Listenabsatz"/>
-        <w:numPr>
-          <w:ilvl w:val="0"/>
-          <w:numId w:val="10"/>
-        </w:numPr>
-      </w:pPr>
-      <w:r>
-        <w:t xml:space="preserve">Bei uns in einem </w:t>
-      </w:r>
-      <w:proofErr w:type="spellStart"/>
-      <w:r>
-        <w:t>Record</w:t>
-      </w:r>
-      <w:proofErr w:type="spellEnd"/>
-      <w:r>
-        <w:t xml:space="preserve"> gespeichert im Main und dann im Update wird auf einen </w:t>
-      </w:r>
-      <w:proofErr w:type="spellStart"/>
-      <w:r>
-        <w:t>record</w:t>
-      </w:r>
-      <w:proofErr w:type="spellEnd"/>
-      <w:r>
-        <w:t xml:space="preserve"> zugegriffen</w:t>
-      </w:r>
-    </w:p>
-    <w:p/>
-    <w:p>
-      <w:pPr>
-        <w:pStyle w:val="berschrift1"/>
-      </w:pPr>
-      <w:bookmarkStart w:id="19" w:name="_Toc80274858"/>
-      <w:r>
-        <w:t>Anwe</w:t>
-      </w:r>
-      <w:r>
-        <w:t>n</w:t>
-      </w:r>
-      <w:r>
-        <w:t>dungs</w:t>
-      </w:r>
-      <w:r>
-        <w:t>fälle</w:t>
-      </w:r>
-      <w:bookmarkEnd w:id="19"/>
-    </w:p>
-    <w:p>
-      <w:pPr>
-        <w:pStyle w:val="Listenabsatz"/>
-        <w:numPr>
-          <w:ilvl w:val="0"/>
-          <w:numId w:val="10"/>
-        </w:numPr>
-      </w:pPr>
-      <w:r>
-        <w:t>Erst nach Fertigstellung der Visualisierungen möglich</w:t>
-      </w:r>
-    </w:p>
-    <w:p>
-      <w:pPr>
-        <w:pStyle w:val="Listenabsatz"/>
-        <w:numPr>
-          <w:ilvl w:val="0"/>
-          <w:numId w:val="10"/>
-        </w:numPr>
-      </w:pPr>
-      <w:r>
-        <w:t xml:space="preserve">Spezifischer </w:t>
-      </w:r>
-      <w:proofErr w:type="spellStart"/>
-      <w:r>
-        <w:t>Anwedungsfall</w:t>
-      </w:r>
-      <w:proofErr w:type="spellEnd"/>
-      <w:r>
-        <w:t xml:space="preserve"> -&gt; wo Muster da sind oder nicht was es zu was </w:t>
-      </w:r>
-      <w:proofErr w:type="gramStart"/>
-      <w:r>
-        <w:t>besonderen</w:t>
-      </w:r>
-      <w:proofErr w:type="gramEnd"/>
-      <w:r>
-        <w:t xml:space="preserve"> macht</w:t>
-      </w:r>
-    </w:p>
-    <w:p>
-      <w:pPr>
-        <w:pStyle w:val="Listenabsatz"/>
-        <w:numPr>
-          <w:ilvl w:val="0"/>
-          <w:numId w:val="10"/>
-        </w:numPr>
-      </w:pPr>
-      <w:r>
-        <w:t>Relevanz für die Zielgruppe</w:t>
-      </w:r>
-    </w:p>
-    <w:p>
-      <w:pPr>
-        <w:pStyle w:val="Listenabsatz"/>
-        <w:numPr>
-          <w:ilvl w:val="0"/>
-          <w:numId w:val="10"/>
-        </w:numPr>
-      </w:pPr>
-      <w:r>
-        <w:t>Möglichkeit Umsetzung mit anderen Personen</w:t>
-      </w:r>
-    </w:p>
-    <w:p/>
-    <w:p>
-      <w:pPr>
-        <w:pStyle w:val="berschrift2"/>
-      </w:pPr>
-      <w:bookmarkStart w:id="20" w:name="_Toc80274859"/>
-      <w:r>
-        <w:t>Anwendung Visualisierung Eins</w:t>
-      </w:r>
-      <w:bookmarkEnd w:id="20"/>
-    </w:p>
-    <w:p>
-      <w:pPr>
-        <w:pStyle w:val="Listenabsatz"/>
-        <w:numPr>
-          <w:ilvl w:val="0"/>
-          <w:numId w:val="10"/>
-        </w:numPr>
-      </w:pPr>
-      <w:r>
-        <w:t>Anwendungsfall für Scatterplot</w:t>
-      </w:r>
-    </w:p>
-    <w:p/>
-    <w:p>
-      <w:pPr>
-        <w:pStyle w:val="berschrift2"/>
-      </w:pPr>
-      <w:bookmarkStart w:id="21" w:name="_Toc80274860"/>
-      <w:r>
-        <w:t>Anwendung Visualisierung Zwei</w:t>
-      </w:r>
-      <w:bookmarkEnd w:id="21"/>
-    </w:p>
-    <w:p>
-      <w:pPr>
-        <w:pStyle w:val="Listenabsatz"/>
-        <w:numPr>
-          <w:ilvl w:val="0"/>
-          <w:numId w:val="10"/>
-        </w:numPr>
-      </w:pPr>
-      <w:r>
-        <w:t>Anwendungsfall für Parallele Koordinaten</w:t>
-      </w:r>
-    </w:p>
-    <w:p/>
-    <w:p>
-      <w:pPr>
-        <w:pStyle w:val="berschrift2"/>
-      </w:pPr>
-      <w:bookmarkStart w:id="22" w:name="_Toc80274861"/>
-      <w:r>
-        <w:t>Anwendung Visualisierung Drei</w:t>
-      </w:r>
-      <w:bookmarkEnd w:id="22"/>
-    </w:p>
-    <w:p>
-      <w:pPr>
-        <w:pStyle w:val="Listenabsatz"/>
-        <w:numPr>
-          <w:ilvl w:val="0"/>
-          <w:numId w:val="10"/>
-        </w:numPr>
-      </w:pPr>
-      <w:r>
-        <w:t>Anwendungsfall für Baumhierarchie</w:t>
-      </w:r>
-    </w:p>
-    <w:p/>
-    <w:p>
-      <w:pPr>
-        <w:pStyle w:val="berschrift1"/>
-      </w:pPr>
-      <w:bookmarkStart w:id="23" w:name="_Toc80274862"/>
-      <w:r>
-        <w:t>Verwandte Arbeiten</w:t>
-      </w:r>
-      <w:bookmarkEnd w:id="23"/>
-    </w:p>
-    <w:p>
-      <w:pPr>
-        <w:pStyle w:val="Listenabsatz"/>
-        <w:numPr>
-          <w:ilvl w:val="0"/>
-          <w:numId w:val="10"/>
-        </w:numPr>
-      </w:pPr>
-      <w:r>
-        <w:t>Aktuell noch nicht recherchiert</w:t>
-      </w:r>
-    </w:p>
-    <w:p>
-      <w:pPr>
-        <w:pStyle w:val="Listenabsatz"/>
-        <w:numPr>
-          <w:ilvl w:val="0"/>
-          <w:numId w:val="10"/>
-        </w:numPr>
-      </w:pPr>
-      <w:r>
-        <w:t>Zwei Artikel diskutieren</w:t>
-      </w:r>
-    </w:p>
-    <w:p>
-      <w:pPr>
-        <w:pStyle w:val="Listenabsatz"/>
-        <w:numPr>
-          <w:ilvl w:val="1"/>
-          <w:numId w:val="10"/>
-        </w:numPr>
-      </w:pPr>
-      <w:r>
-        <w:t>Gemeinsamkeiten und Unterschiede dabei herausstellen</w:t>
-      </w:r>
-    </w:p>
-    <w:p/>
-    <w:p>
-      <w:pPr>
-        <w:pStyle w:val="berschrift1"/>
-      </w:pPr>
-      <w:bookmarkStart w:id="24" w:name="_Toc80274863"/>
+      <w:bookmarkStart w:id="28" w:name="_Toc80274863"/>
       <w:r>
         <w:t>Zusammenfassung und Ausblick</w:t>
       </w:r>
-      <w:bookmarkEnd w:id="24"/>
+      <w:bookmarkEnd w:id="28"/>
     </w:p>
     <w:p>
       <w:pPr>
@@ -5792,12 +6491,12 @@
           <w:numId w:val="0"/>
         </w:numPr>
       </w:pPr>
-      <w:bookmarkStart w:id="25" w:name="_Toc80274864"/>
+      <w:bookmarkStart w:id="29" w:name="_Toc80274864"/>
       <w:r>
         <w:lastRenderedPageBreak/>
         <w:t>Literaturverzeichnis</w:t>
       </w:r>
-      <w:bookmarkEnd w:id="25"/>
+      <w:bookmarkEnd w:id="29"/>
     </w:p>
     <w:p/>
     <w:sdt>
@@ -5829,11 +6528,11 @@
           <w:r>
             <w:tab/>
           </w:r>
-          <w:bookmarkStart w:id="26" w:name="_CTVL00187d62162ca34425db0e18a7c14bcac47"/>
+          <w:bookmarkStart w:id="30" w:name="_CTVL00187d62162ca34425db0e18a7c14bcac47"/>
           <w:r>
             <w:t>P. Roca,</w:t>
           </w:r>
-          <w:bookmarkEnd w:id="26"/>
+          <w:bookmarkEnd w:id="30"/>
           <w:r>
             <w:t xml:space="preserve"> </w:t>
           </w:r>
@@ -5866,11 +6565,11 @@
           <w:r>
             <w:tab/>
           </w:r>
-          <w:bookmarkStart w:id="27" w:name="_CTVL001391b1ab3d9a54a7db3302a96d1fac0b0"/>
+          <w:bookmarkStart w:id="31" w:name="_CTVL001391b1ab3d9a54a7db3302a96d1fac0b0"/>
           <w:r>
             <w:t>M. Yi,</w:t>
           </w:r>
-          <w:bookmarkEnd w:id="27"/>
+          <w:bookmarkEnd w:id="31"/>
           <w:r>
             <w:t xml:space="preserve"> </w:t>
           </w:r>
@@ -5903,11 +6602,11 @@
           <w:r>
             <w:tab/>
           </w:r>
-          <w:bookmarkStart w:id="28" w:name="_CTVL001a5d94c2d3e5f43fca4f8405d4d7d4c5b"/>
+          <w:bookmarkStart w:id="32" w:name="_CTVL001a5d94c2d3e5f43fca4f8405d4d7d4c5b"/>
           <w:r>
             <w:t>S. Few,</w:t>
           </w:r>
-          <w:bookmarkEnd w:id="28"/>
+          <w:bookmarkEnd w:id="32"/>
           <w:r>
             <w:t xml:space="preserve"> </w:t>
           </w:r>
@@ -5943,11 +6642,11 @@
           <w:r>
             <w:tab/>
           </w:r>
-          <w:bookmarkStart w:id="29" w:name="_CTVL001a369bd4dadfa4199b7f6512c3d0e0580"/>
+          <w:bookmarkStart w:id="33" w:name="_CTVL001a369bd4dadfa4199b7f6512c3d0e0580"/>
           <w:r>
             <w:t>American Society for Quality,</w:t>
           </w:r>
-          <w:bookmarkEnd w:id="29"/>
+          <w:bookmarkEnd w:id="33"/>
           <w:r>
             <w:t xml:space="preserve"> </w:t>
           </w:r>
@@ -5980,11 +6679,11 @@
           <w:r>
             <w:tab/>
           </w:r>
-          <w:bookmarkStart w:id="30" w:name="_CTVL001ff33293577c84d32968259d796b52c57"/>
+          <w:bookmarkStart w:id="34" w:name="_CTVL001ff33293577c84d32968259d796b52c57"/>
           <w:r>
             <w:t>L. Beilmann,</w:t>
           </w:r>
-          <w:bookmarkEnd w:id="30"/>
+          <w:bookmarkEnd w:id="34"/>
           <w:r>
             <w:t xml:space="preserve"> </w:t>
           </w:r>
@@ -6014,11 +6713,11 @@
           <w:r>
             <w:tab/>
           </w:r>
-          <w:bookmarkStart w:id="31" w:name="_CTVL001333615a5980e42f0be017e355212c6b8"/>
+          <w:bookmarkStart w:id="35" w:name="_CTVL001333615a5980e42f0be017e355212c6b8"/>
           <w:r>
             <w:t>M. Teufel,</w:t>
           </w:r>
-          <w:bookmarkEnd w:id="31"/>
+          <w:bookmarkEnd w:id="35"/>
           <w:r>
             <w:t xml:space="preserve"> </w:t>
           </w:r>
@@ -6054,11 +6753,11 @@
           <w:r>
             <w:tab/>
           </w:r>
-          <w:bookmarkStart w:id="32" w:name="_CTVL001fb8010cefe71444aaf891dda70e109b8"/>
+          <w:bookmarkStart w:id="36" w:name="_CTVL001fb8010cefe71444aaf891dda70e109b8"/>
           <w:r>
             <w:t>Brogsitter Weinversand,</w:t>
           </w:r>
-          <w:bookmarkEnd w:id="32"/>
+          <w:bookmarkEnd w:id="36"/>
           <w:r>
             <w:t xml:space="preserve"> </w:t>
           </w:r>
@@ -6088,11 +6787,11 @@
           <w:r>
             <w:tab/>
           </w:r>
-          <w:bookmarkStart w:id="33" w:name="_CTVL001d5718d54071f4ea6b29e14cd8e806ce9"/>
+          <w:bookmarkStart w:id="37" w:name="_CTVL001d5718d54071f4ea6b29e14cd8e806ce9"/>
           <w:r>
             <w:t>Weinkenner GmbH,</w:t>
           </w:r>
-          <w:bookmarkEnd w:id="33"/>
+          <w:bookmarkEnd w:id="37"/>
           <w:r>
             <w:t xml:space="preserve"> </w:t>
           </w:r>
@@ -6128,11 +6827,11 @@
           <w:r>
             <w:tab/>
           </w:r>
-          <w:bookmarkStart w:id="34" w:name="_CTVL001feae5290ed314213a08b4b79927e7f1a"/>
+          <w:bookmarkStart w:id="38" w:name="_CTVL001feae5290ed314213a08b4b79927e7f1a"/>
           <w:r>
             <w:t>Brogsitter Weinversand,</w:t>
           </w:r>
-          <w:bookmarkEnd w:id="34"/>
+          <w:bookmarkEnd w:id="38"/>
           <w:r>
             <w:t xml:space="preserve"> </w:t>
           </w:r>
@@ -6165,11 +6864,11 @@
           <w:r>
             <w:tab/>
           </w:r>
-          <w:bookmarkStart w:id="35" w:name="_CTVL001cc82e137394a423f933de8904adc4a01"/>
+          <w:bookmarkStart w:id="39" w:name="_CTVL001cc82e137394a423f933de8904adc4a01"/>
           <w:r>
             <w:t>Brogsitter Weinversand,</w:t>
           </w:r>
-          <w:bookmarkEnd w:id="35"/>
+          <w:bookmarkEnd w:id="39"/>
           <w:r>
             <w:t xml:space="preserve"> </w:t>
           </w:r>
@@ -6199,11 +6898,11 @@
           <w:r>
             <w:tab/>
           </w:r>
-          <w:bookmarkStart w:id="36" w:name="_CTVL0010cdb8943940a4f8480d87427a95c5420"/>
+          <w:bookmarkStart w:id="40" w:name="_CTVL0010cdb8943940a4f8480d87427a95c5420"/>
           <w:r>
             <w:t>Vineyard99,</w:t>
           </w:r>
-          <w:bookmarkEnd w:id="36"/>
+          <w:bookmarkEnd w:id="40"/>
           <w:r>
             <w:t xml:space="preserve"> </w:t>
           </w:r>
@@ -6247,12 +6946,12 @@
           <w:numId w:val="0"/>
         </w:numPr>
       </w:pPr>
-      <w:bookmarkStart w:id="37" w:name="_Toc80274865"/>
+      <w:bookmarkStart w:id="41" w:name="_Toc80274865"/>
       <w:r>
         <w:lastRenderedPageBreak/>
         <w:t>Anhang</w:t>
       </w:r>
-      <w:bookmarkEnd w:id="37"/>
+      <w:bookmarkEnd w:id="41"/>
     </w:p>
     <w:sectPr>
       <w:pgSz w:w="11906" w:h="16838"/>
@@ -12747,6 +13446,7 @@
   </w:compat>
   <w:rsids>
     <w:rsidRoot w:val="009B61A5"/>
+    <w:rsid w:val="00995E84"/>
     <w:rsid w:val="009B61A5"/>
     <w:rsid w:val="00AD5651"/>
     <w:rsid w:val="00CE1A7C"/>

</xml_diff>

<commit_message>
Fertigstellung des Kapitels Anforderungen an die Visualisierung
</commit_message>
<xml_diff>
--- a/Bericht/Informationsvisualisierung_Bericht.docx
+++ b/Bericht/Informationsvisualisierung_Bericht.docx
@@ -4667,10 +4667,7 @@
         <w:t>sp</w:t>
       </w:r>
       <w:r>
-        <w:t>rojekt</w:t>
-      </w:r>
-      <w:r>
-        <w:t xml:space="preserve"> </w:t>
+        <w:t xml:space="preserve">rojekt </w:t>
       </w:r>
       <w:r>
         <w:t>umgesetzt worden ist.</w:t>
@@ -5419,10 +5416,7 @@
         <w:t xml:space="preserve"> wieder </w:t>
       </w:r>
       <w:r>
-        <w:t>in eine CSV-Datei</w:t>
-      </w:r>
-      <w:r>
-        <w:t xml:space="preserve"> </w:t>
+        <w:t xml:space="preserve">in eine CSV-Datei </w:t>
       </w:r>
       <w:r>
         <w:t>zurücküberführt</w:t>
@@ -5857,6 +5851,128 @@
         <w:t>Anforderungen an die Visualisierungen</w:t>
       </w:r>
       <w:bookmarkEnd w:id="16"/>
+    </w:p>
+    <w:p>
+      <w:r>
+        <w:t xml:space="preserve">Durch die Analyse der verschiedenen Ziele ergeben sich verschiedene Anforderungen an die Darstellungen. </w:t>
+      </w:r>
+      <w:r>
+        <w:t xml:space="preserve">Für das Hauptziel ist es wichtig das die </w:t>
+      </w:r>
+      <w:r>
+        <w:t>Visualisierungen so dargestellt sind, dass die Darstellungen entsprechend einfach verständlich und es sich trotzdem Erkenntnisse zu dem Thema Weine ziehen lassen.</w:t>
+      </w:r>
+      <w:r>
+        <w:t xml:space="preserve"> </w:t>
+      </w:r>
+      <w:r>
+        <w:t>Darüber hinaus sollten die verschiedenen Eigenschaften innerhalb der Anwendungen integriert sein.</w:t>
+      </w:r>
+    </w:p>
+    <w:p/>
+    <w:p>
+      <w:r>
+        <w:lastRenderedPageBreak/>
+        <w:t xml:space="preserve">Die Anforderungen aus der Frage nach den Zusammenhängen zwischen Eigenschaften </w:t>
+      </w:r>
+      <w:r>
+        <w:t xml:space="preserve">sind das sich verschiedene Eigenschaften miteinander vergleichen lassen. Dementsprechend </w:t>
+      </w:r>
+      <w:r>
+        <w:t xml:space="preserve">sollten es eine Auswahl </w:t>
+      </w:r>
+      <w:r>
+        <w:t>geben,</w:t>
+      </w:r>
+      <w:r>
+        <w:t xml:space="preserve"> in welcher der Anwender </w:t>
+      </w:r>
+      <w:r>
+        <w:t>nach seinen individuellen Wünschen Eigenschaften auswählen kann, welche Anschließend automatisch angezeigt werden. Darüber hinaus sollte</w:t>
+      </w:r>
+      <w:r>
+        <w:t xml:space="preserve">n sich </w:t>
+      </w:r>
+      <w:r>
+        <w:t>in der Darstellung verschieden Trends und Besonderheiten erkennen lassen.</w:t>
+      </w:r>
+    </w:p>
+    <w:p>
+      <w:r>
+        <w:t xml:space="preserve">Bei der Frage </w:t>
+      </w:r>
+      <w:r>
+        <w:t xml:space="preserve">von Produktionsmengen und der Anzahl von Weinen </w:t>
+      </w:r>
+      <w:r>
+        <w:t>in einem Land</w:t>
+      </w:r>
+      <w:r>
+        <w:t xml:space="preserve"> sollten in</w:t>
+      </w:r>
+      <w:r>
+        <w:t xml:space="preserve"> der Darstellung erkennbar sein, wo die Weine herkommen. Darüber hinaus </w:t>
+      </w:r>
+      <w:r>
+        <w:t xml:space="preserve">sollte die Anzahl der Weine mit in der Darstellung vermerkt sein. Weiterhin sollten die </w:t>
+      </w:r>
+      <w:r>
+        <w:t>aktuellen</w:t>
+      </w:r>
+      <w:r>
+        <w:t xml:space="preserve"> Produktions</w:t>
+      </w:r>
+      <w:r>
+        <w:t>mengen der verschiedenen Länder vermerkt sein, um diese mit der Anzahl der Weine im Land vergleichen zu können.</w:t>
+      </w:r>
+      <w:r>
+        <w:t xml:space="preserve"> Zusätzlich wäre eine </w:t>
+      </w:r>
+      <w:r>
+        <w:t>Darstellung, welche diese beiden Größen miteinander vergleicht bei der Beantwortung dieser Frage sehr hilfreich.</w:t>
+      </w:r>
+    </w:p>
+    <w:p>
+      <w:r>
+        <w:t>In der letzten Frage, welche sich u</w:t>
+      </w:r>
+      <w:r>
+        <w:t xml:space="preserve">m die Trends und </w:t>
+      </w:r>
+      <w:r>
+        <w:t>besondere Datensätze herausfinden möchte, sollte die Darstellung es ermöglich</w:t>
+      </w:r>
+      <w:r>
+        <w:t>en</w:t>
+      </w:r>
+      <w:r>
+        <w:t xml:space="preserve"> verschiedene Eigenschaften mit dem gesamten Datensatz darzustellen. </w:t>
+      </w:r>
+      <w:r>
+        <w:t>Dabei sollte</w:t>
+      </w:r>
+      <w:r>
+        <w:t xml:space="preserve"> </w:t>
+      </w:r>
+      <w:r>
+        <w:t>jeder Datensatz trotzdem noch nachverfolgbar sein, um diesen gegeben falls als besonderen Datensatz zu identifizieren.</w:t>
+      </w:r>
+      <w:r>
+        <w:t xml:space="preserve"> Darüber hinaus sollte die Darstellung des Datensatz so </w:t>
+      </w:r>
+      <w:r>
+        <w:t>gut erfolgen, dass sich noch Trends aus der Darstellung ablesen lassen, und dies nicht untergehen aufgrund einer beispielsweise gedrängten Darstellungsweise.</w:t>
+      </w:r>
+    </w:p>
+    <w:p>
+      <w:pPr>
+        <w:pStyle w:val="berschrift2"/>
+      </w:pPr>
+      <w:bookmarkStart w:id="17" w:name="_Toc80274852"/>
+      <w:r>
+        <w:t>Präsentation der Visualisierung</w:t>
+      </w:r>
+      <w:bookmarkEnd w:id="17"/>
     </w:p>
     <w:p>
       <w:pPr>
@@ -5870,17 +5986,6 @@
         <w:t>Analyse kann erst gemacht werden, wenn Visualisierungen fertig sind</w:t>
       </w:r>
     </w:p>
-    <w:p/>
-    <w:p>
-      <w:pPr>
-        <w:pStyle w:val="berschrift2"/>
-      </w:pPr>
-      <w:bookmarkStart w:id="17" w:name="_Toc80274852"/>
-      <w:r>
-        <w:t>Präsentation der Visualisierung</w:t>
-      </w:r>
-      <w:bookmarkEnd w:id="17"/>
-    </w:p>
     <w:p>
       <w:pPr>
         <w:pStyle w:val="Listenabsatz"/>
@@ -5890,8 +5995,31 @@
         </w:numPr>
       </w:pPr>
       <w:r>
-        <w:t>Analyse kann erst gemacht werden, wenn Visualisierungen fertig sind</w:t>
-      </w:r>
+        <w:t xml:space="preserve">Vorstellen, Interaktivität, </w:t>
+      </w:r>
+      <w:proofErr w:type="spellStart"/>
+      <w:r>
+        <w:t>Designentschiedungen</w:t>
+      </w:r>
+      <w:proofErr w:type="spellEnd"/>
+      <w:r>
+        <w:t xml:space="preserve"> begründen Diskutieren wieso nicht anderen Techniken verwenden worden sind</w:t>
+      </w:r>
+    </w:p>
+    <w:p>
+      <w:pPr>
+        <w:jc w:val="both"/>
+      </w:pPr>
+    </w:p>
+    <w:p>
+      <w:pPr>
+        <w:pStyle w:val="berschrift3"/>
+      </w:pPr>
+      <w:bookmarkStart w:id="18" w:name="_Toc80274853"/>
+      <w:r>
+        <w:t>Visualisierung Eins</w:t>
+      </w:r>
+      <w:bookmarkEnd w:id="18"/>
     </w:p>
     <w:p>
       <w:pPr>
@@ -5902,32 +6030,19 @@
         </w:numPr>
       </w:pPr>
       <w:r>
-        <w:lastRenderedPageBreak/>
-        <w:t xml:space="preserve">Vorstellen, Interaktivität, </w:t>
-      </w:r>
-      <w:proofErr w:type="spellStart"/>
-      <w:r>
-        <w:t>Designentschiedungen</w:t>
-      </w:r>
-      <w:proofErr w:type="spellEnd"/>
-      <w:r>
-        <w:t xml:space="preserve"> begründen Diskutieren wieso nicht anderen Techniken verwenden worden sind</w:t>
+        <w:t>Wird ein Scatterplot</w:t>
       </w:r>
     </w:p>
+    <w:p/>
     <w:p>
       <w:pPr>
-        <w:jc w:val="both"/>
-      </w:pPr>
-    </w:p>
-    <w:p>
-      <w:pPr>
         <w:pStyle w:val="berschrift3"/>
       </w:pPr>
-      <w:bookmarkStart w:id="18" w:name="_Toc80274853"/>
-      <w:r>
-        <w:t>Visualisierung Eins</w:t>
-      </w:r>
-      <w:bookmarkEnd w:id="18"/>
+      <w:bookmarkStart w:id="19" w:name="_Toc80274854"/>
+      <w:r>
+        <w:t>Visualisierung Zwei</w:t>
+      </w:r>
+      <w:bookmarkEnd w:id="19"/>
     </w:p>
     <w:p>
       <w:pPr>
@@ -5938,7 +6053,7 @@
         </w:numPr>
       </w:pPr>
       <w:r>
-        <w:t>Wird ein Scatterplot</w:t>
+        <w:t>Wird Parallele Koordinaten</w:t>
       </w:r>
     </w:p>
     <w:p/>
@@ -5946,11 +6061,11 @@
       <w:pPr>
         <w:pStyle w:val="berschrift3"/>
       </w:pPr>
-      <w:bookmarkStart w:id="19" w:name="_Toc80274854"/>
-      <w:r>
-        <w:t>Visualisierung Zwei</w:t>
-      </w:r>
-      <w:bookmarkEnd w:id="19"/>
+      <w:bookmarkStart w:id="20" w:name="_Toc80274855"/>
+      <w:r>
+        <w:t>Visualisierung Drei</w:t>
+      </w:r>
+      <w:bookmarkEnd w:id="20"/>
     </w:p>
     <w:p>
       <w:pPr>
@@ -5961,19 +6076,19 @@
         </w:numPr>
       </w:pPr>
       <w:r>
-        <w:t>Wird Parallele Koordinaten</w:t>
+        <w:t>Wird eine Baumhierarchie</w:t>
       </w:r>
     </w:p>
     <w:p/>
     <w:p>
       <w:pPr>
-        <w:pStyle w:val="berschrift3"/>
-      </w:pPr>
-      <w:bookmarkStart w:id="20" w:name="_Toc80274855"/>
-      <w:r>
-        <w:t>Visualisierung Drei</w:t>
-      </w:r>
-      <w:bookmarkEnd w:id="20"/>
+        <w:pStyle w:val="berschrift2"/>
+      </w:pPr>
+      <w:bookmarkStart w:id="21" w:name="_Toc80274856"/>
+      <w:r>
+        <w:t>Interaktion</w:t>
+      </w:r>
+      <w:bookmarkEnd w:id="21"/>
     </w:p>
     <w:p>
       <w:pPr>
@@ -5984,19 +6099,34 @@
         </w:numPr>
       </w:pPr>
       <w:r>
-        <w:t>Wird eine Baumhierarchie</w:t>
+        <w:t xml:space="preserve">Scatterplot und </w:t>
+      </w:r>
+      <w:r>
+        <w:t>Parallele Koordinaten</w:t>
       </w:r>
     </w:p>
-    <w:p/>
     <w:p>
       <w:pPr>
-        <w:pStyle w:val="berschrift2"/>
-      </w:pPr>
-      <w:bookmarkStart w:id="21" w:name="_Toc80274856"/>
-      <w:r>
-        <w:t>Interaktion</w:t>
-      </w:r>
-      <w:bookmarkEnd w:id="21"/>
+        <w:pStyle w:val="Listenabsatz"/>
+        <w:numPr>
+          <w:ilvl w:val="1"/>
+          <w:numId w:val="10"/>
+        </w:numPr>
+      </w:pPr>
+      <w:r>
+        <w:t xml:space="preserve">Buttons </w:t>
+      </w:r>
+      <w:proofErr w:type="gramStart"/>
+      <w:r>
+        <w:t xml:space="preserve">zum </w:t>
+      </w:r>
+      <w:r>
+        <w:t>verändern</w:t>
+      </w:r>
+      <w:proofErr w:type="gramEnd"/>
+      <w:r>
+        <w:t>/ verschieben der Dimensionen</w:t>
+      </w:r>
     </w:p>
     <w:p>
       <w:pPr>
@@ -6007,10 +6137,7 @@
         </w:numPr>
       </w:pPr>
       <w:r>
-        <w:t xml:space="preserve">Scatterplot und </w:t>
-      </w:r>
-      <w:r>
-        <w:t>Parallele Koordinaten</w:t>
+        <w:t>Baumhierarchie</w:t>
       </w:r>
     </w:p>
     <w:p>
@@ -6022,18 +6149,7 @@
         </w:numPr>
       </w:pPr>
       <w:r>
-        <w:t xml:space="preserve">Buttons </w:t>
-      </w:r>
-      <w:proofErr w:type="gramStart"/>
-      <w:r>
-        <w:t xml:space="preserve">zum </w:t>
-      </w:r>
-      <w:r>
-        <w:t>verändern</w:t>
-      </w:r>
-      <w:proofErr w:type="gramEnd"/>
-      <w:r>
-        <w:t>/ verschieben der Dimensionen</w:t>
+        <w:t>Keine nur anschauen</w:t>
       </w:r>
     </w:p>
     <w:p>
@@ -6045,7 +6161,60 @@
         </w:numPr>
       </w:pPr>
       <w:r>
-        <w:t>Baumhierarchie</w:t>
+        <w:t>Zweck der Interaktion</w:t>
+      </w:r>
+    </w:p>
+    <w:p>
+      <w:pPr>
+        <w:pStyle w:val="Listenabsatz"/>
+        <w:numPr>
+          <w:ilvl w:val="0"/>
+          <w:numId w:val="10"/>
+        </w:numPr>
+      </w:pPr>
+      <w:r>
+        <w:t>Warum wurden andere Interaktionen umgesetzt und nicht andere?</w:t>
+      </w:r>
+    </w:p>
+    <w:p>
+      <w:pPr>
+        <w:pStyle w:val="Listenabsatz"/>
+        <w:numPr>
+          <w:ilvl w:val="0"/>
+          <w:numId w:val="10"/>
+        </w:numPr>
+      </w:pPr>
+      <w:r>
+        <w:t>Begründung Interaktion zwischen denen nicht mit dabei</w:t>
+      </w:r>
+    </w:p>
+    <w:p/>
+    <w:p>
+      <w:pPr>
+        <w:pStyle w:val="berschrift1"/>
+      </w:pPr>
+      <w:bookmarkStart w:id="22" w:name="_Toc80274857"/>
+      <w:r>
+        <w:t>Implementierung</w:t>
+      </w:r>
+      <w:bookmarkEnd w:id="22"/>
+    </w:p>
+    <w:p>
+      <w:pPr>
+        <w:pStyle w:val="Listenabsatz"/>
+        <w:numPr>
+          <w:ilvl w:val="0"/>
+          <w:numId w:val="10"/>
+        </w:numPr>
+      </w:pPr>
+      <w:r>
+        <w:t xml:space="preserve">Kann erst eingeschätzt </w:t>
+      </w:r>
+      <w:r>
+        <w:t>werden,</w:t>
+      </w:r>
+      <w:r>
+        <w:t xml:space="preserve"> nachdem es fertig gestellt worden ist</w:t>
       </w:r>
     </w:p>
     <w:p>
@@ -6057,7 +6226,13 @@
         </w:numPr>
       </w:pPr>
       <w:r>
-        <w:t>Keine nur anschauen</w:t>
+        <w:t xml:space="preserve">Aktuell hoher </w:t>
+      </w:r>
+      <w:r>
+        <w:t>Aufwand</w:t>
+      </w:r>
+      <w:r>
+        <w:t xml:space="preserve"> und nur Baumhierarchie konnte sehr einfach aus Übung übernommen werden</w:t>
       </w:r>
     </w:p>
     <w:p>
@@ -6069,7 +6244,7 @@
         </w:numPr>
       </w:pPr>
       <w:r>
-        <w:t>Zweck der Interaktion</w:t>
+        <w:t>Gliederung des ELM Codes</w:t>
       </w:r>
     </w:p>
     <w:p>
@@ -6081,7 +6256,7 @@
         </w:numPr>
       </w:pPr>
       <w:r>
-        <w:t>Warum wurden andere Interaktionen umgesetzt und nicht andere?</w:t>
+        <w:t>Übungsadaption</w:t>
       </w:r>
     </w:p>
     <w:p>
@@ -6093,19 +6268,8 @@
         </w:numPr>
       </w:pPr>
       <w:r>
-        <w:t>Begründung Interaktion zwischen denen nicht mit dabei</w:t>
-      </w:r>
-    </w:p>
-    <w:p/>
-    <w:p>
-      <w:pPr>
-        <w:pStyle w:val="berschrift1"/>
-      </w:pPr>
-      <w:bookmarkStart w:id="22" w:name="_Toc80274857"/>
-      <w:r>
-        <w:t>Implementierung</w:t>
-      </w:r>
-      <w:bookmarkEnd w:id="22"/>
+        <w:t>Datenstruktur Modells bei den verschiedenen Interaktionen</w:t>
+      </w:r>
     </w:p>
     <w:p>
       <w:pPr>
@@ -6116,13 +6280,211 @@
         </w:numPr>
       </w:pPr>
       <w:r>
-        <w:t xml:space="preserve">Kann erst eingeschätzt </w:t>
-      </w:r>
-      <w:r>
-        <w:t>werden,</w:t>
-      </w:r>
-      <w:r>
-        <w:t xml:space="preserve"> nachdem es fertig gestellt worden ist</w:t>
+        <w:t xml:space="preserve">Bei uns in einem </w:t>
+      </w:r>
+      <w:proofErr w:type="spellStart"/>
+      <w:r>
+        <w:t>Record</w:t>
+      </w:r>
+      <w:proofErr w:type="spellEnd"/>
+      <w:r>
+        <w:t xml:space="preserve"> gespeichert im Main und dann im Update wird auf einen </w:t>
+      </w:r>
+      <w:proofErr w:type="spellStart"/>
+      <w:r>
+        <w:t>record</w:t>
+      </w:r>
+      <w:proofErr w:type="spellEnd"/>
+      <w:r>
+        <w:t xml:space="preserve"> zugegriffen</w:t>
+      </w:r>
+    </w:p>
+    <w:p/>
+    <w:p>
+      <w:pPr>
+        <w:pStyle w:val="berschrift1"/>
+      </w:pPr>
+      <w:bookmarkStart w:id="23" w:name="_Toc80274858"/>
+      <w:r>
+        <w:t>Anwe</w:t>
+      </w:r>
+      <w:r>
+        <w:t>n</w:t>
+      </w:r>
+      <w:r>
+        <w:t>dungs</w:t>
+      </w:r>
+      <w:r>
+        <w:t>fälle</w:t>
+      </w:r>
+      <w:bookmarkEnd w:id="23"/>
+    </w:p>
+    <w:p>
+      <w:pPr>
+        <w:pStyle w:val="Listenabsatz"/>
+        <w:numPr>
+          <w:ilvl w:val="0"/>
+          <w:numId w:val="10"/>
+        </w:numPr>
+      </w:pPr>
+      <w:r>
+        <w:t>Erst nach Fertigstellung der Visualisierungen möglich</w:t>
+      </w:r>
+    </w:p>
+    <w:p>
+      <w:pPr>
+        <w:pStyle w:val="Listenabsatz"/>
+        <w:numPr>
+          <w:ilvl w:val="0"/>
+          <w:numId w:val="10"/>
+        </w:numPr>
+      </w:pPr>
+      <w:r>
+        <w:t xml:space="preserve">Spezifischer </w:t>
+      </w:r>
+      <w:proofErr w:type="spellStart"/>
+      <w:r>
+        <w:t>Anwedungsfall</w:t>
+      </w:r>
+      <w:proofErr w:type="spellEnd"/>
+      <w:r>
+        <w:t xml:space="preserve"> -&gt; wo Muster da sind oder nicht was es zu was </w:t>
+      </w:r>
+      <w:proofErr w:type="gramStart"/>
+      <w:r>
+        <w:t>besonderen</w:t>
+      </w:r>
+      <w:proofErr w:type="gramEnd"/>
+      <w:r>
+        <w:t xml:space="preserve"> macht</w:t>
+      </w:r>
+    </w:p>
+    <w:p>
+      <w:pPr>
+        <w:pStyle w:val="Listenabsatz"/>
+        <w:numPr>
+          <w:ilvl w:val="0"/>
+          <w:numId w:val="10"/>
+        </w:numPr>
+      </w:pPr>
+      <w:r>
+        <w:t>Relevanz für die Zielgruppe</w:t>
+      </w:r>
+    </w:p>
+    <w:p>
+      <w:pPr>
+        <w:pStyle w:val="Listenabsatz"/>
+        <w:numPr>
+          <w:ilvl w:val="0"/>
+          <w:numId w:val="10"/>
+        </w:numPr>
+      </w:pPr>
+      <w:r>
+        <w:t>Möglichkeit Umsetzung mit anderen Personen</w:t>
+      </w:r>
+    </w:p>
+    <w:p/>
+    <w:p>
+      <w:pPr>
+        <w:pStyle w:val="berschrift2"/>
+      </w:pPr>
+      <w:bookmarkStart w:id="24" w:name="_Toc80274859"/>
+      <w:r>
+        <w:t>Anwendung Visualisierung Eins</w:t>
+      </w:r>
+      <w:bookmarkEnd w:id="24"/>
+    </w:p>
+    <w:p>
+      <w:pPr>
+        <w:pStyle w:val="Listenabsatz"/>
+        <w:numPr>
+          <w:ilvl w:val="0"/>
+          <w:numId w:val="10"/>
+        </w:numPr>
+      </w:pPr>
+      <w:r>
+        <w:t>Anwendungsfall für Scatterplot</w:t>
+      </w:r>
+    </w:p>
+    <w:p/>
+    <w:p>
+      <w:pPr>
+        <w:pStyle w:val="berschrift2"/>
+      </w:pPr>
+      <w:bookmarkStart w:id="25" w:name="_Toc80274860"/>
+      <w:r>
+        <w:t>Anwendung Visualisierung Zwei</w:t>
+      </w:r>
+      <w:bookmarkEnd w:id="25"/>
+    </w:p>
+    <w:p>
+      <w:pPr>
+        <w:pStyle w:val="Listenabsatz"/>
+        <w:numPr>
+          <w:ilvl w:val="0"/>
+          <w:numId w:val="10"/>
+        </w:numPr>
+      </w:pPr>
+      <w:r>
+        <w:t>Anwendungsfall für Parallele Koordinaten</w:t>
+      </w:r>
+    </w:p>
+    <w:p/>
+    <w:p>
+      <w:pPr>
+        <w:pStyle w:val="berschrift2"/>
+      </w:pPr>
+      <w:bookmarkStart w:id="26" w:name="_Toc80274861"/>
+      <w:r>
+        <w:t>Anwendung Visualisierung Drei</w:t>
+      </w:r>
+      <w:bookmarkEnd w:id="26"/>
+    </w:p>
+    <w:p>
+      <w:pPr>
+        <w:pStyle w:val="Listenabsatz"/>
+        <w:numPr>
+          <w:ilvl w:val="0"/>
+          <w:numId w:val="10"/>
+        </w:numPr>
+      </w:pPr>
+      <w:r>
+        <w:t>Anwendungsfall für Baumhierarchie</w:t>
+      </w:r>
+    </w:p>
+    <w:p/>
+    <w:p>
+      <w:pPr>
+        <w:pStyle w:val="berschrift1"/>
+      </w:pPr>
+      <w:bookmarkStart w:id="27" w:name="_Toc80274862"/>
+      <w:r>
+        <w:t>Verwandte Arbeiten</w:t>
+      </w:r>
+      <w:bookmarkEnd w:id="27"/>
+    </w:p>
+    <w:p>
+      <w:pPr>
+        <w:pStyle w:val="Listenabsatz"/>
+        <w:numPr>
+          <w:ilvl w:val="0"/>
+          <w:numId w:val="10"/>
+        </w:numPr>
+      </w:pPr>
+      <w:r>
+        <w:t>Aktuell noch nicht recherchiert</w:t>
+      </w:r>
+    </w:p>
+    <w:p>
+      <w:pPr>
+        <w:pStyle w:val="Listenabsatz"/>
+        <w:numPr>
+          <w:ilvl w:val="0"/>
+          <w:numId w:val="10"/>
+        </w:numPr>
+      </w:pPr>
+      <w:r>
+        <w:t>Zwei Artikel diskutieren</w:t>
       </w:r>
     </w:p>
     <w:p>
@@ -6134,14 +6496,19 @@
         </w:numPr>
       </w:pPr>
       <w:r>
-        <w:t xml:space="preserve">Aktuell hoher </w:t>
-      </w:r>
-      <w:r>
-        <w:t>Aufwand</w:t>
-      </w:r>
-      <w:r>
-        <w:t xml:space="preserve"> und nur Baumhierarchie konnte sehr einfach aus Übung übernommen werden</w:t>
-      </w:r>
+        <w:t>Gemeinsamkeiten und Unterschiede dabei herausstellen</w:t>
+      </w:r>
+    </w:p>
+    <w:p/>
+    <w:p>
+      <w:pPr>
+        <w:pStyle w:val="berschrift1"/>
+      </w:pPr>
+      <w:bookmarkStart w:id="28" w:name="_Toc80274863"/>
+      <w:r>
+        <w:t>Zusammenfassung und Ausblick</w:t>
+      </w:r>
+      <w:bookmarkEnd w:id="28"/>
     </w:p>
     <w:p>
       <w:pPr>
@@ -6152,7 +6519,7 @@
         </w:numPr>
       </w:pPr>
       <w:r>
-        <w:t>Gliederung des ELM Codes</w:t>
+        <w:t>Ausblick er bei fertigem Projekt möglich</w:t>
       </w:r>
     </w:p>
     <w:p>
@@ -6164,7 +6531,7 @@
         </w:numPr>
       </w:pPr>
       <w:r>
-        <w:t>Übungsadaption</w:t>
+        <w:t>Zusammenfassung der Beiträge</w:t>
       </w:r>
     </w:p>
     <w:p>
@@ -6176,281 +6543,7 @@
         </w:numPr>
       </w:pPr>
       <w:r>
-        <w:t>Datenstruktur Modells bei den verschiedenen Interaktionen</w:t>
-      </w:r>
-    </w:p>
-    <w:p>
-      <w:pPr>
-        <w:pStyle w:val="Listenabsatz"/>
-        <w:numPr>
-          <w:ilvl w:val="0"/>
-          <w:numId w:val="10"/>
-        </w:numPr>
-      </w:pPr>
-      <w:r>
-        <w:t xml:space="preserve">Bei uns in einem </w:t>
-      </w:r>
-      <w:proofErr w:type="spellStart"/>
-      <w:r>
-        <w:t>Record</w:t>
-      </w:r>
-      <w:proofErr w:type="spellEnd"/>
-      <w:r>
-        <w:t xml:space="preserve"> gespeichert im Main und dann im Update wird auf einen </w:t>
-      </w:r>
-      <w:proofErr w:type="spellStart"/>
-      <w:r>
-        <w:t>record</w:t>
-      </w:r>
-      <w:proofErr w:type="spellEnd"/>
-      <w:r>
-        <w:t xml:space="preserve"> zugegriffen</w:t>
-      </w:r>
-    </w:p>
-    <w:p/>
-    <w:p>
-      <w:pPr>
-        <w:pStyle w:val="berschrift1"/>
-      </w:pPr>
-      <w:bookmarkStart w:id="23" w:name="_Toc80274858"/>
-      <w:r>
-        <w:t>Anwe</w:t>
-      </w:r>
-      <w:r>
-        <w:t>n</w:t>
-      </w:r>
-      <w:r>
-        <w:t>dungs</w:t>
-      </w:r>
-      <w:r>
-        <w:t>fälle</w:t>
-      </w:r>
-      <w:bookmarkEnd w:id="23"/>
-    </w:p>
-    <w:p>
-      <w:pPr>
-        <w:pStyle w:val="Listenabsatz"/>
-        <w:numPr>
-          <w:ilvl w:val="0"/>
-          <w:numId w:val="10"/>
-        </w:numPr>
-      </w:pPr>
-      <w:r>
-        <w:t>Erst nach Fertigstellung der Visualisierungen möglich</w:t>
-      </w:r>
-    </w:p>
-    <w:p>
-      <w:pPr>
-        <w:pStyle w:val="Listenabsatz"/>
-        <w:numPr>
-          <w:ilvl w:val="0"/>
-          <w:numId w:val="10"/>
-        </w:numPr>
-      </w:pPr>
-      <w:r>
-        <w:t xml:space="preserve">Spezifischer </w:t>
-      </w:r>
-      <w:proofErr w:type="spellStart"/>
-      <w:r>
-        <w:t>Anwedungsfall</w:t>
-      </w:r>
-      <w:proofErr w:type="spellEnd"/>
-      <w:r>
-        <w:t xml:space="preserve"> -&gt; wo Muster da sind oder nicht was es zu was </w:t>
-      </w:r>
-      <w:proofErr w:type="gramStart"/>
-      <w:r>
-        <w:t>besonderen</w:t>
-      </w:r>
-      <w:proofErr w:type="gramEnd"/>
-      <w:r>
-        <w:t xml:space="preserve"> macht</w:t>
-      </w:r>
-    </w:p>
-    <w:p>
-      <w:pPr>
-        <w:pStyle w:val="Listenabsatz"/>
-        <w:numPr>
-          <w:ilvl w:val="0"/>
-          <w:numId w:val="10"/>
-        </w:numPr>
-      </w:pPr>
-      <w:r>
-        <w:t>Relevanz für die Zielgruppe</w:t>
-      </w:r>
-    </w:p>
-    <w:p>
-      <w:pPr>
-        <w:pStyle w:val="Listenabsatz"/>
-        <w:numPr>
-          <w:ilvl w:val="0"/>
-          <w:numId w:val="10"/>
-        </w:numPr>
-      </w:pPr>
-      <w:r>
-        <w:t>Möglichkeit Umsetzung mit anderen Personen</w:t>
-      </w:r>
-    </w:p>
-    <w:p/>
-    <w:p>
-      <w:pPr>
-        <w:pStyle w:val="berschrift2"/>
-      </w:pPr>
-      <w:bookmarkStart w:id="24" w:name="_Toc80274859"/>
-      <w:r>
-        <w:t>Anwendung Visualisierung Eins</w:t>
-      </w:r>
-      <w:bookmarkEnd w:id="24"/>
-    </w:p>
-    <w:p>
-      <w:pPr>
-        <w:pStyle w:val="Listenabsatz"/>
-        <w:numPr>
-          <w:ilvl w:val="0"/>
-          <w:numId w:val="10"/>
-        </w:numPr>
-      </w:pPr>
-      <w:r>
-        <w:t>Anwendungsfall für Scatterplot</w:t>
-      </w:r>
-    </w:p>
-    <w:p/>
-    <w:p>
-      <w:pPr>
-        <w:pStyle w:val="berschrift2"/>
-      </w:pPr>
-      <w:bookmarkStart w:id="25" w:name="_Toc80274860"/>
-      <w:r>
-        <w:t>Anwendung Visualisierung Zwei</w:t>
-      </w:r>
-      <w:bookmarkEnd w:id="25"/>
-    </w:p>
-    <w:p>
-      <w:pPr>
-        <w:pStyle w:val="Listenabsatz"/>
-        <w:numPr>
-          <w:ilvl w:val="0"/>
-          <w:numId w:val="10"/>
-        </w:numPr>
-      </w:pPr>
-      <w:r>
-        <w:t>Anwendungsfall für Parallele Koordinaten</w:t>
-      </w:r>
-    </w:p>
-    <w:p/>
-    <w:p>
-      <w:pPr>
-        <w:pStyle w:val="berschrift2"/>
-      </w:pPr>
-      <w:bookmarkStart w:id="26" w:name="_Toc80274861"/>
-      <w:r>
-        <w:t>Anwendung Visualisierung Drei</w:t>
-      </w:r>
-      <w:bookmarkEnd w:id="26"/>
-    </w:p>
-    <w:p>
-      <w:pPr>
-        <w:pStyle w:val="Listenabsatz"/>
-        <w:numPr>
-          <w:ilvl w:val="0"/>
-          <w:numId w:val="10"/>
-        </w:numPr>
-      </w:pPr>
-      <w:r>
-        <w:t>Anwendungsfall für Baumhierarchie</w:t>
-      </w:r>
-    </w:p>
-    <w:p/>
-    <w:p>
-      <w:pPr>
-        <w:pStyle w:val="berschrift1"/>
-      </w:pPr>
-      <w:bookmarkStart w:id="27" w:name="_Toc80274862"/>
-      <w:r>
-        <w:t>Verwandte Arbeiten</w:t>
-      </w:r>
-      <w:bookmarkEnd w:id="27"/>
-    </w:p>
-    <w:p>
-      <w:pPr>
-        <w:pStyle w:val="Listenabsatz"/>
-        <w:numPr>
-          <w:ilvl w:val="0"/>
-          <w:numId w:val="10"/>
-        </w:numPr>
-      </w:pPr>
-      <w:r>
-        <w:t>Aktuell noch nicht recherchiert</w:t>
-      </w:r>
-    </w:p>
-    <w:p>
-      <w:pPr>
-        <w:pStyle w:val="Listenabsatz"/>
-        <w:numPr>
-          <w:ilvl w:val="0"/>
-          <w:numId w:val="10"/>
-        </w:numPr>
-      </w:pPr>
-      <w:r>
-        <w:t>Zwei Artikel diskutieren</w:t>
-      </w:r>
-    </w:p>
-    <w:p>
-      <w:pPr>
-        <w:pStyle w:val="Listenabsatz"/>
-        <w:numPr>
-          <w:ilvl w:val="1"/>
-          <w:numId w:val="10"/>
-        </w:numPr>
-      </w:pPr>
-      <w:r>
-        <w:t>Gemeinsamkeiten und Unterschiede dabei herausstellen</w:t>
-      </w:r>
-    </w:p>
-    <w:p/>
-    <w:p>
-      <w:pPr>
-        <w:pStyle w:val="berschrift1"/>
-      </w:pPr>
-      <w:bookmarkStart w:id="28" w:name="_Toc80274863"/>
-      <w:r>
-        <w:t>Zusammenfassung und Ausblick</w:t>
-      </w:r>
-      <w:bookmarkEnd w:id="28"/>
-    </w:p>
-    <w:p>
-      <w:pPr>
-        <w:pStyle w:val="Listenabsatz"/>
-        <w:numPr>
-          <w:ilvl w:val="0"/>
-          <w:numId w:val="10"/>
-        </w:numPr>
-      </w:pPr>
-      <w:r>
-        <w:t>Ausblick er bei fertigem Projekt möglich</w:t>
-      </w:r>
-    </w:p>
-    <w:p>
-      <w:pPr>
-        <w:pStyle w:val="Listenabsatz"/>
-        <w:numPr>
-          <w:ilvl w:val="0"/>
-          <w:numId w:val="10"/>
-        </w:numPr>
-      </w:pPr>
-      <w:r>
-        <w:t>Zusammenfassung der Beiträge</w:t>
-      </w:r>
-    </w:p>
-    <w:p>
-      <w:pPr>
-        <w:pStyle w:val="Listenabsatz"/>
-        <w:numPr>
-          <w:ilvl w:val="0"/>
-          <w:numId w:val="10"/>
-        </w:numPr>
-      </w:pPr>
-      <w:r>
+        <w:lastRenderedPageBreak/>
         <w:t>Mehrwert für Zielgruppe und Personen</w:t>
       </w:r>
     </w:p>

</xml_diff>

<commit_message>
Schreiben am Kapitel Präsentation der Visualisierungen - 1
</commit_message>
<xml_diff>
--- a/Bericht/Informationsvisualisierung_Bericht.docx
+++ b/Bericht/Informationsvisualisierung_Bericht.docx
@@ -960,7 +960,7 @@
                 <w:noProof/>
                 <w:webHidden/>
               </w:rPr>
-              <w:t>6</w:t>
+              <w:t>7</w:t>
             </w:r>
             <w:r>
               <w:rPr>
@@ -1046,7 +1046,7 @@
                 <w:noProof/>
                 <w:webHidden/>
               </w:rPr>
-              <w:t>6</w:t>
+              <w:t>7</w:t>
             </w:r>
             <w:r>
               <w:rPr>
@@ -1132,7 +1132,7 @@
                 <w:noProof/>
                 <w:webHidden/>
               </w:rPr>
-              <w:t>6</w:t>
+              <w:t>8</w:t>
             </w:r>
             <w:r>
               <w:rPr>
@@ -1218,7 +1218,7 @@
                 <w:noProof/>
                 <w:webHidden/>
               </w:rPr>
-              <w:t>6</w:t>
+              <w:t>9</w:t>
             </w:r>
             <w:r>
               <w:rPr>
@@ -1304,7 +1304,7 @@
                 <w:noProof/>
                 <w:webHidden/>
               </w:rPr>
-              <w:t>7</w:t>
+              <w:t>9</w:t>
             </w:r>
             <w:r>
               <w:rPr>
@@ -1390,7 +1390,7 @@
                 <w:noProof/>
                 <w:webHidden/>
               </w:rPr>
-              <w:t>7</w:t>
+              <w:t>10</w:t>
             </w:r>
             <w:r>
               <w:rPr>
@@ -1476,7 +1476,7 @@
                 <w:noProof/>
                 <w:webHidden/>
               </w:rPr>
-              <w:t>7</w:t>
+              <w:t>10</w:t>
             </w:r>
             <w:r>
               <w:rPr>
@@ -1562,7 +1562,7 @@
                 <w:noProof/>
                 <w:webHidden/>
               </w:rPr>
-              <w:t>7</w:t>
+              <w:t>10</w:t>
             </w:r>
             <w:r>
               <w:rPr>
@@ -1648,7 +1648,7 @@
                 <w:noProof/>
                 <w:webHidden/>
               </w:rPr>
-              <w:t>7</w:t>
+              <w:t>10</w:t>
             </w:r>
             <w:r>
               <w:rPr>
@@ -1734,7 +1734,7 @@
                 <w:noProof/>
                 <w:webHidden/>
               </w:rPr>
-              <w:t>7</w:t>
+              <w:t>11</w:t>
             </w:r>
             <w:r>
               <w:rPr>
@@ -1820,7 +1820,7 @@
                 <w:noProof/>
                 <w:webHidden/>
               </w:rPr>
-              <w:t>8</w:t>
+              <w:t>11</w:t>
             </w:r>
             <w:r>
               <w:rPr>
@@ -1906,7 +1906,7 @@
                 <w:noProof/>
                 <w:webHidden/>
               </w:rPr>
-              <w:t>8</w:t>
+              <w:t>11</w:t>
             </w:r>
             <w:r>
               <w:rPr>
@@ -1992,7 +1992,7 @@
                 <w:noProof/>
                 <w:webHidden/>
               </w:rPr>
-              <w:t>8</w:t>
+              <w:t>11</w:t>
             </w:r>
             <w:r>
               <w:rPr>
@@ -2078,7 +2078,7 @@
                 <w:noProof/>
                 <w:webHidden/>
               </w:rPr>
-              <w:t>8</w:t>
+              <w:t>11</w:t>
             </w:r>
             <w:r>
               <w:rPr>
@@ -2164,7 +2164,7 @@
                 <w:noProof/>
                 <w:webHidden/>
               </w:rPr>
-              <w:t>8</w:t>
+              <w:t>11</w:t>
             </w:r>
             <w:r>
               <w:rPr>
@@ -4224,18 +4224,10 @@
         <w:t xml:space="preserve"> beschrieben </w:t>
       </w:r>
       <w:r>
-        <w:t xml:space="preserve">Datenbearbeitungsschritte </w:t>
-      </w:r>
-      <w:proofErr w:type="gramStart"/>
-      <w:r>
-        <w:t>vorgenommen.</w:t>
-      </w:r>
-      <w:r>
-        <w:t>[</w:t>
-      </w:r>
-      <w:proofErr w:type="gramEnd"/>
-      <w:r>
-        <w:t>]</w:t>
+        <w:t>Datenbearbeitungsschritte vorgenommen.</w:t>
+      </w:r>
+      <w:r>
+        <w:t>[]</w:t>
       </w:r>
     </w:p>
     <w:p>
@@ -4504,18 +4496,10 @@
       </w:r>
       <w:proofErr w:type="spellEnd"/>
       <w:r>
-        <w:t xml:space="preserve">“ in diesem Datensatz zu </w:t>
-      </w:r>
-      <w:proofErr w:type="gramStart"/>
-      <w:r>
-        <w:t>finden.</w:t>
-      </w:r>
-      <w:r>
-        <w:t>[</w:t>
-      </w:r>
-      <w:proofErr w:type="gramEnd"/>
-      <w:r>
-        <w:t>]</w:t>
+        <w:t>“ in diesem Datensatz zu finden.</w:t>
+      </w:r>
+      <w:r>
+        <w:t>[]</w:t>
       </w:r>
     </w:p>
     <w:p>
@@ -5039,7 +5023,6 @@
       <w:r>
         <w:t xml:space="preserve"> gestellt [</w:t>
       </w:r>
-      <w:proofErr w:type="gramStart"/>
       <w:r>
         <w:t>https://gist.github.com/curran/1dd7ab046a4ed32380b21e81a38447aa/</w:t>
       </w:r>
@@ -5049,7 +5032,6 @@
       <w:r>
         <w:t>]</w:t>
       </w:r>
-      <w:proofErr w:type="gramEnd"/>
       <w:r>
         <w:t>.</w:t>
       </w:r>
@@ -5705,15 +5687,7 @@
       </w:r>
       <w:proofErr w:type="spellEnd"/>
       <w:r>
-        <w:t xml:space="preserve"> World in 2020“ [</w:t>
-      </w:r>
-      <w:proofErr w:type="gramStart"/>
-      <w:r>
-        <w:t>leer ]</w:t>
-      </w:r>
-      <w:proofErr w:type="gramEnd"/>
-      <w:r>
-        <w:t xml:space="preserve"> nachzulesen.</w:t>
+        <w:t xml:space="preserve"> World in 2020“ [leer ] nachzulesen.</w:t>
       </w:r>
       <w:r>
         <w:t xml:space="preserve"> So finden sich unter dem Top 3 der am meisten </w:t>
@@ -6010,6 +5984,9 @@
       <w:pPr>
         <w:jc w:val="both"/>
       </w:pPr>
+      <w:r>
+        <w:t>Nachfolgend werden die verschiedenen Visualisierungen vorgestellt, welche bei der Realisierung des Projektes verwenden worden sind. Dies sind der Scatterplot, Parallele Koordinaten und die Buamdiagramm.</w:t>
+      </w:r>
     </w:p>
     <w:p>
       <w:pPr>
@@ -6033,17 +6010,6 @@
         <w:t>Wird ein Scatterplot</w:t>
       </w:r>
     </w:p>
-    <w:p/>
-    <w:p>
-      <w:pPr>
-        <w:pStyle w:val="berschrift3"/>
-      </w:pPr>
-      <w:bookmarkStart w:id="19" w:name="_Toc80274854"/>
-      <w:r>
-        <w:t>Visualisierung Zwei</w:t>
-      </w:r>
-      <w:bookmarkEnd w:id="19"/>
-    </w:p>
     <w:p>
       <w:pPr>
         <w:pStyle w:val="Listenabsatz"/>
@@ -6053,19 +6019,8 @@
         </w:numPr>
       </w:pPr>
       <w:r>
-        <w:t>Wird Parallele Koordinaten</w:t>
-      </w:r>
-    </w:p>
-    <w:p/>
-    <w:p>
-      <w:pPr>
-        <w:pStyle w:val="berschrift3"/>
-      </w:pPr>
-      <w:bookmarkStart w:id="20" w:name="_Toc80274855"/>
-      <w:r>
-        <w:t>Visualisierung Drei</w:t>
-      </w:r>
-      <w:bookmarkEnd w:id="20"/>
+        <w:t>Präsentation -&gt; Abbildung, Kodierung der Daten, Interaktionsmöglichkeiten</w:t>
+      </w:r>
     </w:p>
     <w:p>
       <w:pPr>
@@ -6076,19 +6031,8 @@
         </w:numPr>
       </w:pPr>
       <w:r>
-        <w:t>Wird eine Baumhierarchie</w:t>
-      </w:r>
-    </w:p>
-    <w:p/>
-    <w:p>
-      <w:pPr>
-        <w:pStyle w:val="berschrift2"/>
-      </w:pPr>
-      <w:bookmarkStart w:id="21" w:name="_Toc80274856"/>
-      <w:r>
-        <w:t>Interaktion</w:t>
-      </w:r>
-      <w:bookmarkEnd w:id="21"/>
+        <w:t>Erfüllung und wie gut die Anforderungen erfüllt werden</w:t>
+      </w:r>
     </w:p>
     <w:p>
       <w:pPr>
@@ -6099,6 +6043,236 @@
         </w:numPr>
       </w:pPr>
       <w:r>
+        <w:t>Warum ist die Visuelle Darstellung passend für das Problem?</w:t>
+      </w:r>
+      <w:r>
+        <w:t xml:space="preserve"> (</w:t>
+      </w:r>
+      <w:r>
+        <w:t>Diskussion der Auswahl von Darstellungen)</w:t>
+      </w:r>
+    </w:p>
+    <w:p>
+      <w:r>
+        <w:t>Die erste Visualisierung innerhalb dieses Projektes ist ein Scatterplot, in welchem immer zwei verschiedene Eigenschaften des Weines gegenübergestellt werden. Dab</w:t>
+      </w:r>
+      <w:r>
+        <w:t xml:space="preserve">ei nimmt immer eine Eigenschaft eine Achse des Scatterplots ein und anschließend werden die Werte wie XY Koordinaten in das entstandene Koordinatensystem eingetragen. </w:t>
+      </w:r>
+      <w:r>
+        <w:t xml:space="preserve">Die dabei entstanden Punkte werden in dieser Visualisierung als Kreise dargestellt. </w:t>
+      </w:r>
+      <w:r>
+        <w:t xml:space="preserve">Wenn mit der Maus über diese Kreise gefahren wird, werden farblich und der </w:t>
+      </w:r>
+      <w:r>
+        <w:t>Text,</w:t>
+      </w:r>
+      <w:r>
+        <w:t xml:space="preserve"> welcher über diesen Kreis </w:t>
+      </w:r>
+      <w:r>
+        <w:t>auftaucht,</w:t>
+      </w:r>
+      <w:r>
+        <w:t xml:space="preserve"> zeigt den Namen des Weins</w:t>
+      </w:r>
+      <w:r>
+        <w:t>, die X und Y Eigenschaft dieses Punktes an. Darüber hinaus</w:t>
+      </w:r>
+      <w:r>
+        <w:t xml:space="preserve"> können die Eigenschaften angepasst werden. Dafür sind über dem Diagramm verschiedene Buttons zu finden welche die Eigenschaften beinhalten, welche es insgesamt in diesem Scatterplot dargestellt werden können. Wenn diese Buttons angeklickt </w:t>
+      </w:r>
+      <w:r>
+        <w:t>werden,</w:t>
+      </w:r>
+      <w:r>
+        <w:t xml:space="preserve"> ändert sich </w:t>
+      </w:r>
+      <w:r>
+        <w:t xml:space="preserve">je nachdem in welcher Reihe der Button angeklickt wurde die jeweilige Achse des Scatterplots. Der Scatterplot ist in </w:t>
+      </w:r>
+      <w:r>
+        <w:fldChar w:fldCharType="begin"/>
+      </w:r>
+      <w:r>
+        <w:instrText xml:space="preserve"> REF _Ref80363796 \h </w:instrText>
+      </w:r>
+      <w:r>
+        <w:fldChar w:fldCharType="separate"/>
+      </w:r>
+      <w:r>
+        <w:t xml:space="preserve">Abbildung </w:t>
+      </w:r>
+      <w:r>
+        <w:rPr>
+          <w:noProof/>
+        </w:rPr>
+        <w:t>1</w:t>
+      </w:r>
+      <w:r>
+        <w:fldChar w:fldCharType="end"/>
+      </w:r>
+      <w:r>
+        <w:t xml:space="preserve"> zu erkennen.</w:t>
+      </w:r>
+    </w:p>
+    <w:p>
+      <w:pPr>
+        <w:pBdr>
+          <w:top w:val="single" w:sz="4" w:space="1" w:color="auto"/>
+          <w:left w:val="single" w:sz="4" w:space="4" w:color="auto"/>
+          <w:bottom w:val="single" w:sz="4" w:space="1" w:color="auto"/>
+          <w:right w:val="single" w:sz="4" w:space="4" w:color="auto"/>
+        </w:pBdr>
+      </w:pPr>
+      <w:r>
+        <w:rPr>
+          <w:noProof/>
+        </w:rPr>
+        <w:lastRenderedPageBreak/>
+        <w:drawing>
+          <wp:inline distT="0" distB="0" distL="0" distR="0" wp14:anchorId="734EEA5D" wp14:editId="3882B698">
+            <wp:extent cx="5760720" cy="2888615"/>
+            <wp:effectExtent l="0" t="0" r="0" b="6985"/>
+            <wp:docPr id="1" name="Grafik 1"/>
+            <wp:cNvGraphicFramePr>
+              <a:graphicFrameLocks xmlns:a="http://schemas.openxmlformats.org/drawingml/2006/main" noChangeAspect="1"/>
+            </wp:cNvGraphicFramePr>
+            <a:graphic xmlns:a="http://schemas.openxmlformats.org/drawingml/2006/main">
+              <a:graphicData uri="http://schemas.openxmlformats.org/drawingml/2006/picture">
+                <pic:pic xmlns:pic="http://schemas.openxmlformats.org/drawingml/2006/picture">
+                  <pic:nvPicPr>
+                    <pic:cNvPr id="1" name="Grafik 1"/>
+                    <pic:cNvPicPr/>
+                  </pic:nvPicPr>
+                  <pic:blipFill>
+                    <a:blip r:embed="rId15" cstate="print">
+                      <a:extLst>
+                        <a:ext uri="{28A0092B-C50C-407E-A947-70E740481C1C}">
+                          <a14:useLocalDpi xmlns:a14="http://schemas.microsoft.com/office/drawing/2010/main" val="0"/>
+                        </a:ext>
+                      </a:extLst>
+                    </a:blip>
+                    <a:stretch>
+                      <a:fillRect/>
+                    </a:stretch>
+                  </pic:blipFill>
+                  <pic:spPr>
+                    <a:xfrm>
+                      <a:off x="0" y="0"/>
+                      <a:ext cx="5760720" cy="2888615"/>
+                    </a:xfrm>
+                    <a:prstGeom prst="rect">
+                      <a:avLst/>
+                    </a:prstGeom>
+                  </pic:spPr>
+                </pic:pic>
+              </a:graphicData>
+            </a:graphic>
+          </wp:inline>
+        </w:drawing>
+      </w:r>
+    </w:p>
+    <w:p>
+      <w:pPr>
+        <w:pStyle w:val="Beschriftung"/>
+      </w:pPr>
+      <w:bookmarkStart w:id="19" w:name="_Ref80363796"/>
+      <w:r>
+        <w:t xml:space="preserve">Abbildung </w:t>
+      </w:r>
+      <w:fldSimple w:instr=" SEQ Abbildung \* ARABIC ">
+        <w:r>
+          <w:rPr>
+            <w:noProof/>
+          </w:rPr>
+          <w:t>1</w:t>
+        </w:r>
+      </w:fldSimple>
+      <w:bookmarkEnd w:id="19"/>
+      <w:r>
+        <w:t>: Scatterplot (Quelle: eigene Darstellung)</w:t>
+      </w:r>
+    </w:p>
+    <w:p>
+      <w:r>
+        <w:t xml:space="preserve">Die Anforderungen an den Scatterplot, welche es gibt konnten erfüllt werden. So kann der Scatterplot zwei Eigenschaften des Weines gegenüberstellen. Drüber hinaus können die Angezeigten Eigenschaften mithilfe der Buttons geändert werden und </w:t>
+      </w:r>
+      <w:r>
+        <w:t xml:space="preserve">diese Veränderung passiert auch komplett ohne neu laden der Seite. Weiterhin lassen sich mithilfe </w:t>
+      </w:r>
+      <w:r>
+        <w:t>der Darstellung der Koordinaten als Kreise entsprechende Trends oder Besonderheiten in den Daten gut erkennen.</w:t>
+      </w:r>
+    </w:p>
+    <w:p/>
+    <w:p/>
+    <w:p>
+      <w:pPr>
+        <w:pStyle w:val="berschrift3"/>
+      </w:pPr>
+      <w:bookmarkStart w:id="20" w:name="_Toc80274854"/>
+      <w:r>
+        <w:t>Visualisierung Zwei</w:t>
+      </w:r>
+      <w:bookmarkEnd w:id="20"/>
+    </w:p>
+    <w:p>
+      <w:pPr>
+        <w:pStyle w:val="Listenabsatz"/>
+        <w:numPr>
+          <w:ilvl w:val="0"/>
+          <w:numId w:val="10"/>
+        </w:numPr>
+      </w:pPr>
+      <w:r>
+        <w:t>Wird Parallele Koordinaten</w:t>
+      </w:r>
+    </w:p>
+    <w:p/>
+    <w:p>
+      <w:pPr>
+        <w:pStyle w:val="berschrift3"/>
+      </w:pPr>
+      <w:bookmarkStart w:id="21" w:name="_Toc80274855"/>
+      <w:r>
+        <w:t>Visualisierung Drei</w:t>
+      </w:r>
+      <w:bookmarkEnd w:id="21"/>
+    </w:p>
+    <w:p>
+      <w:pPr>
+        <w:pStyle w:val="Listenabsatz"/>
+        <w:numPr>
+          <w:ilvl w:val="0"/>
+          <w:numId w:val="10"/>
+        </w:numPr>
+      </w:pPr>
+      <w:r>
+        <w:t>Wird eine Baumhierarchie</w:t>
+      </w:r>
+    </w:p>
+    <w:p/>
+    <w:p>
+      <w:pPr>
+        <w:pStyle w:val="berschrift2"/>
+      </w:pPr>
+      <w:bookmarkStart w:id="22" w:name="_Toc80274856"/>
+      <w:r>
+        <w:t>Interaktion</w:t>
+      </w:r>
+      <w:bookmarkEnd w:id="22"/>
+    </w:p>
+    <w:p>
+      <w:pPr>
+        <w:pStyle w:val="Listenabsatz"/>
+        <w:numPr>
+          <w:ilvl w:val="0"/>
+          <w:numId w:val="10"/>
+        </w:numPr>
+      </w:pPr>
+      <w:r>
         <w:t xml:space="preserve">Scatterplot und </w:t>
       </w:r>
       <w:r>
@@ -6114,18 +6288,10 @@
         </w:numPr>
       </w:pPr>
       <w:r>
-        <w:t xml:space="preserve">Buttons </w:t>
-      </w:r>
-      <w:proofErr w:type="gramStart"/>
-      <w:r>
-        <w:t xml:space="preserve">zum </w:t>
-      </w:r>
-      <w:r>
-        <w:t>verändern</w:t>
-      </w:r>
-      <w:proofErr w:type="gramEnd"/>
-      <w:r>
-        <w:t>/ verschieben der Dimensionen</w:t>
+        <w:t xml:space="preserve">Buttons zum </w:t>
+      </w:r>
+      <w:r>
+        <w:t>verändern/ verschieben der Dimensionen</w:t>
       </w:r>
     </w:p>
     <w:p>
@@ -6193,11 +6359,11 @@
       <w:pPr>
         <w:pStyle w:val="berschrift1"/>
       </w:pPr>
-      <w:bookmarkStart w:id="22" w:name="_Toc80274857"/>
+      <w:bookmarkStart w:id="23" w:name="_Toc80274857"/>
       <w:r>
         <w:t>Implementierung</w:t>
       </w:r>
-      <w:bookmarkEnd w:id="22"/>
+      <w:bookmarkEnd w:id="23"/>
     </w:p>
     <w:p>
       <w:pPr>
@@ -6208,6 +6374,7 @@
         </w:numPr>
       </w:pPr>
       <w:r>
+        <w:lastRenderedPageBreak/>
         <w:t xml:space="preserve">Kann erst eingeschätzt </w:t>
       </w:r>
       <w:r>
@@ -6304,7 +6471,7 @@
       <w:pPr>
         <w:pStyle w:val="berschrift1"/>
       </w:pPr>
-      <w:bookmarkStart w:id="23" w:name="_Toc80274858"/>
+      <w:bookmarkStart w:id="24" w:name="_Toc80274858"/>
       <w:r>
         <w:t>Anwe</w:t>
       </w:r>
@@ -6317,7 +6484,7 @@
       <w:r>
         <w:t>fälle</w:t>
       </w:r>
-      <w:bookmarkEnd w:id="23"/>
+      <w:bookmarkEnd w:id="24"/>
     </w:p>
     <w:p>
       <w:pPr>
@@ -6348,15 +6515,7 @@
       </w:r>
       <w:proofErr w:type="spellEnd"/>
       <w:r>
-        <w:t xml:space="preserve"> -&gt; wo Muster da sind oder nicht was es zu was </w:t>
-      </w:r>
-      <w:proofErr w:type="gramStart"/>
-      <w:r>
-        <w:t>besonderen</w:t>
-      </w:r>
-      <w:proofErr w:type="gramEnd"/>
-      <w:r>
-        <w:t xml:space="preserve"> macht</w:t>
+        <w:t xml:space="preserve"> -&gt; wo Muster da sind oder nicht was es zu was besonderen macht</w:t>
       </w:r>
     </w:p>
     <w:p>
@@ -6388,11 +6547,11 @@
       <w:pPr>
         <w:pStyle w:val="berschrift2"/>
       </w:pPr>
-      <w:bookmarkStart w:id="24" w:name="_Toc80274859"/>
+      <w:bookmarkStart w:id="25" w:name="_Toc80274859"/>
       <w:r>
         <w:t>Anwendung Visualisierung Eins</w:t>
       </w:r>
-      <w:bookmarkEnd w:id="24"/>
+      <w:bookmarkEnd w:id="25"/>
     </w:p>
     <w:p>
       <w:pPr>
@@ -6411,11 +6570,11 @@
       <w:pPr>
         <w:pStyle w:val="berschrift2"/>
       </w:pPr>
-      <w:bookmarkStart w:id="25" w:name="_Toc80274860"/>
+      <w:bookmarkStart w:id="26" w:name="_Toc80274860"/>
       <w:r>
         <w:t>Anwendung Visualisierung Zwei</w:t>
       </w:r>
-      <w:bookmarkEnd w:id="25"/>
+      <w:bookmarkEnd w:id="26"/>
     </w:p>
     <w:p>
       <w:pPr>
@@ -6434,11 +6593,11 @@
       <w:pPr>
         <w:pStyle w:val="berschrift2"/>
       </w:pPr>
-      <w:bookmarkStart w:id="26" w:name="_Toc80274861"/>
+      <w:bookmarkStart w:id="27" w:name="_Toc80274861"/>
       <w:r>
         <w:t>Anwendung Visualisierung Drei</w:t>
       </w:r>
-      <w:bookmarkEnd w:id="26"/>
+      <w:bookmarkEnd w:id="27"/>
     </w:p>
     <w:p>
       <w:pPr>
@@ -6457,11 +6616,11 @@
       <w:pPr>
         <w:pStyle w:val="berschrift1"/>
       </w:pPr>
-      <w:bookmarkStart w:id="27" w:name="_Toc80274862"/>
+      <w:bookmarkStart w:id="28" w:name="_Toc80274862"/>
       <w:r>
         <w:t>Verwandte Arbeiten</w:t>
       </w:r>
-      <w:bookmarkEnd w:id="27"/>
+      <w:bookmarkEnd w:id="28"/>
     </w:p>
     <w:p>
       <w:pPr>
@@ -6504,11 +6663,11 @@
       <w:pPr>
         <w:pStyle w:val="berschrift1"/>
       </w:pPr>
-      <w:bookmarkStart w:id="28" w:name="_Toc80274863"/>
+      <w:bookmarkStart w:id="29" w:name="_Toc80274863"/>
       <w:r>
         <w:t>Zusammenfassung und Ausblick</w:t>
       </w:r>
-      <w:bookmarkEnd w:id="28"/>
+      <w:bookmarkEnd w:id="29"/>
     </w:p>
     <w:p>
       <w:pPr>
@@ -6543,7 +6702,6 @@
         </w:numPr>
       </w:pPr>
       <w:r>
-        <w:lastRenderedPageBreak/>
         <w:t>Mehrwert für Zielgruppe und Personen</w:t>
       </w:r>
     </w:p>
@@ -6584,12 +6742,12 @@
           <w:numId w:val="0"/>
         </w:numPr>
       </w:pPr>
-      <w:bookmarkStart w:id="29" w:name="_Toc80274864"/>
+      <w:bookmarkStart w:id="30" w:name="_Toc80274864"/>
       <w:r>
         <w:lastRenderedPageBreak/>
         <w:t>Literaturverzeichnis</w:t>
       </w:r>
-      <w:bookmarkEnd w:id="29"/>
+      <w:bookmarkEnd w:id="30"/>
     </w:p>
     <w:p/>
     <w:sdt>
@@ -6621,11 +6779,11 @@
           <w:r>
             <w:tab/>
           </w:r>
-          <w:bookmarkStart w:id="30" w:name="_CTVL00187d62162ca34425db0e18a7c14bcac47"/>
+          <w:bookmarkStart w:id="31" w:name="_CTVL00187d62162ca34425db0e18a7c14bcac47"/>
           <w:r>
             <w:t>P. Roca,</w:t>
           </w:r>
-          <w:bookmarkEnd w:id="30"/>
+          <w:bookmarkEnd w:id="31"/>
           <w:r>
             <w:t xml:space="preserve"> </w:t>
           </w:r>
@@ -6658,11 +6816,11 @@
           <w:r>
             <w:tab/>
           </w:r>
-          <w:bookmarkStart w:id="31" w:name="_CTVL001391b1ab3d9a54a7db3302a96d1fac0b0"/>
+          <w:bookmarkStart w:id="32" w:name="_CTVL001391b1ab3d9a54a7db3302a96d1fac0b0"/>
           <w:r>
             <w:t>M. Yi,</w:t>
           </w:r>
-          <w:bookmarkEnd w:id="31"/>
+          <w:bookmarkEnd w:id="32"/>
           <w:r>
             <w:t xml:space="preserve"> </w:t>
           </w:r>
@@ -6695,11 +6853,11 @@
           <w:r>
             <w:tab/>
           </w:r>
-          <w:bookmarkStart w:id="32" w:name="_CTVL001a5d94c2d3e5f43fca4f8405d4d7d4c5b"/>
+          <w:bookmarkStart w:id="33" w:name="_CTVL001a5d94c2d3e5f43fca4f8405d4d7d4c5b"/>
           <w:r>
             <w:t>S. Few,</w:t>
           </w:r>
-          <w:bookmarkEnd w:id="32"/>
+          <w:bookmarkEnd w:id="33"/>
           <w:r>
             <w:t xml:space="preserve"> </w:t>
           </w:r>
@@ -6735,11 +6893,11 @@
           <w:r>
             <w:tab/>
           </w:r>
-          <w:bookmarkStart w:id="33" w:name="_CTVL001a369bd4dadfa4199b7f6512c3d0e0580"/>
+          <w:bookmarkStart w:id="34" w:name="_CTVL001a369bd4dadfa4199b7f6512c3d0e0580"/>
           <w:r>
             <w:t>American Society for Quality,</w:t>
           </w:r>
-          <w:bookmarkEnd w:id="33"/>
+          <w:bookmarkEnd w:id="34"/>
           <w:r>
             <w:t xml:space="preserve"> </w:t>
           </w:r>
@@ -6772,11 +6930,11 @@
           <w:r>
             <w:tab/>
           </w:r>
-          <w:bookmarkStart w:id="34" w:name="_CTVL001ff33293577c84d32968259d796b52c57"/>
+          <w:bookmarkStart w:id="35" w:name="_CTVL001ff33293577c84d32968259d796b52c57"/>
           <w:r>
             <w:t>L. Beilmann,</w:t>
           </w:r>
-          <w:bookmarkEnd w:id="34"/>
+          <w:bookmarkEnd w:id="35"/>
           <w:r>
             <w:t xml:space="preserve"> </w:t>
           </w:r>
@@ -6806,11 +6964,11 @@
           <w:r>
             <w:tab/>
           </w:r>
-          <w:bookmarkStart w:id="35" w:name="_CTVL001333615a5980e42f0be017e355212c6b8"/>
+          <w:bookmarkStart w:id="36" w:name="_CTVL001333615a5980e42f0be017e355212c6b8"/>
           <w:r>
             <w:t>M. Teufel,</w:t>
           </w:r>
-          <w:bookmarkEnd w:id="35"/>
+          <w:bookmarkEnd w:id="36"/>
           <w:r>
             <w:t xml:space="preserve"> </w:t>
           </w:r>
@@ -6846,11 +7004,11 @@
           <w:r>
             <w:tab/>
           </w:r>
-          <w:bookmarkStart w:id="36" w:name="_CTVL001fb8010cefe71444aaf891dda70e109b8"/>
+          <w:bookmarkStart w:id="37" w:name="_CTVL001fb8010cefe71444aaf891dda70e109b8"/>
           <w:r>
             <w:t>Brogsitter Weinversand,</w:t>
           </w:r>
-          <w:bookmarkEnd w:id="36"/>
+          <w:bookmarkEnd w:id="37"/>
           <w:r>
             <w:t xml:space="preserve"> </w:t>
           </w:r>
@@ -6880,11 +7038,11 @@
           <w:r>
             <w:tab/>
           </w:r>
-          <w:bookmarkStart w:id="37" w:name="_CTVL001d5718d54071f4ea6b29e14cd8e806ce9"/>
+          <w:bookmarkStart w:id="38" w:name="_CTVL001d5718d54071f4ea6b29e14cd8e806ce9"/>
           <w:r>
             <w:t>Weinkenner GmbH,</w:t>
           </w:r>
-          <w:bookmarkEnd w:id="37"/>
+          <w:bookmarkEnd w:id="38"/>
           <w:r>
             <w:t xml:space="preserve"> </w:t>
           </w:r>
@@ -6920,11 +7078,11 @@
           <w:r>
             <w:tab/>
           </w:r>
-          <w:bookmarkStart w:id="38" w:name="_CTVL001feae5290ed314213a08b4b79927e7f1a"/>
+          <w:bookmarkStart w:id="39" w:name="_CTVL001feae5290ed314213a08b4b79927e7f1a"/>
           <w:r>
             <w:t>Brogsitter Weinversand,</w:t>
           </w:r>
-          <w:bookmarkEnd w:id="38"/>
+          <w:bookmarkEnd w:id="39"/>
           <w:r>
             <w:t xml:space="preserve"> </w:t>
           </w:r>
@@ -6957,11 +7115,11 @@
           <w:r>
             <w:tab/>
           </w:r>
-          <w:bookmarkStart w:id="39" w:name="_CTVL001cc82e137394a423f933de8904adc4a01"/>
+          <w:bookmarkStart w:id="40" w:name="_CTVL001cc82e137394a423f933de8904adc4a01"/>
           <w:r>
             <w:t>Brogsitter Weinversand,</w:t>
           </w:r>
-          <w:bookmarkEnd w:id="39"/>
+          <w:bookmarkEnd w:id="40"/>
           <w:r>
             <w:t xml:space="preserve"> </w:t>
           </w:r>
@@ -6991,11 +7149,11 @@
           <w:r>
             <w:tab/>
           </w:r>
-          <w:bookmarkStart w:id="40" w:name="_CTVL0010cdb8943940a4f8480d87427a95c5420"/>
+          <w:bookmarkStart w:id="41" w:name="_CTVL0010cdb8943940a4f8480d87427a95c5420"/>
           <w:r>
             <w:t>Vineyard99,</w:t>
           </w:r>
-          <w:bookmarkEnd w:id="40"/>
+          <w:bookmarkEnd w:id="41"/>
           <w:r>
             <w:t xml:space="preserve"> </w:t>
           </w:r>
@@ -7039,12 +7197,12 @@
           <w:numId w:val="0"/>
         </w:numPr>
       </w:pPr>
-      <w:bookmarkStart w:id="41" w:name="_Toc80274865"/>
+      <w:bookmarkStart w:id="42" w:name="_Toc80274865"/>
       <w:r>
         <w:lastRenderedPageBreak/>
         <w:t>Anhang</w:t>
       </w:r>
-      <w:bookmarkEnd w:id="41"/>
+      <w:bookmarkEnd w:id="42"/>
     </w:p>
     <w:sectPr>
       <w:pgSz w:w="11906" w:h="16838"/>
@@ -12727,17 +12885,15 @@
     <w:basedOn w:val="Standard"/>
     <w:next w:val="Standard"/>
     <w:uiPriority w:val="35"/>
-    <w:semiHidden/>
     <w:unhideWhenUsed/>
     <w:qFormat/>
-    <w:rsid w:val="00AC7D83"/>
+    <w:rsid w:val="007930D3"/>
     <w:pPr>
       <w:spacing w:after="200" w:line="240" w:lineRule="auto"/>
     </w:pPr>
     <w:rPr>
       <w:i/>
       <w:iCs/>
-      <w:color w:val="44546A" w:themeColor="text2"/>
       <w:sz w:val="18"/>
       <w:szCs w:val="18"/>
     </w:rPr>

</xml_diff>

<commit_message>
Schreiben des Kapitels 3.3.1 und 3.3.2
</commit_message>
<xml_diff>
--- a/Bericht/Informationsvisualisierung_Bericht.docx
+++ b/Bericht/Informationsvisualisierung_Bericht.docx
@@ -4158,349 +4158,389 @@
       <w:bookmarkEnd w:id="10"/>
     </w:p>
     <w:p>
-      <w:pPr>
-        <w:pStyle w:val="Listenabsatz"/>
-        <w:numPr>
-          <w:ilvl w:val="0"/>
-          <w:numId w:val="10"/>
-        </w:numPr>
-      </w:pPr>
-      <w:hyperlink r:id="rId14" w:history="1">
-        <w:r>
-          <w:rPr>
-            <w:rStyle w:val="Hyperlink"/>
-          </w:rPr>
-          <w:t>https://www.kaggle.com/dev7halo/wine-information</w:t>
-        </w:r>
-      </w:hyperlink>
+      <w:r>
+        <w:t xml:space="preserve">Die </w:t>
+      </w:r>
+      <w:r>
+        <w:t>Originaldaten,</w:t>
+      </w:r>
+      <w:r>
+        <w:t xml:space="preserve"> </w:t>
+      </w:r>
+      <w:r>
+        <w:t xml:space="preserve">welche auf der Plattform </w:t>
+      </w:r>
+      <w:proofErr w:type="spellStart"/>
+      <w:r>
+        <w:t>Kaggle</w:t>
+      </w:r>
+      <w:proofErr w:type="spellEnd"/>
+      <w:r>
+        <w:t xml:space="preserve"> zu finden sind, </w:t>
+      </w:r>
+      <w:r>
+        <w:t xml:space="preserve">wurden von einem Nutzer von einer Koreanischen Webseite (welche nicht genauer angegeben worden ist) gesammelt und bereitgestellt. </w:t>
+      </w:r>
+      <w:r>
+        <w:t xml:space="preserve">Diese Originaldatei enthält 32 Spalten mit insgesamt 21605 Datensätzen. </w:t>
+      </w:r>
+      <w:r>
+        <w:t xml:space="preserve">Da diese </w:t>
+      </w:r>
+      <w:r>
+        <w:lastRenderedPageBreak/>
+        <w:t>Datensätze teilweise Koreanische Symbole enthielten wurde</w:t>
+      </w:r>
+      <w:r>
+        <w:t xml:space="preserve"> eine zweite Datei angelegt, um die entsprechenden </w:t>
+      </w:r>
+      <w:r>
+        <w:t>Zeichen herauszufiltern und den Datensatz somit zu bereinigen.</w:t>
+      </w:r>
+      <w:r>
+        <w:t xml:space="preserve"> Diese Datei heißt „cleasingWine.csv“ und besitzt 31 Spalten und </w:t>
+      </w:r>
+      <w:r>
+        <w:t xml:space="preserve">21600 Datensätze. Auf dieser Grundlage wurden die nachfolgend in diesem </w:t>
+      </w:r>
+      <w:r>
+        <w:t>Kapitel</w:t>
+      </w:r>
+      <w:r>
+        <w:t xml:space="preserve"> beschrieben </w:t>
+      </w:r>
+      <w:r>
+        <w:t>Datenbearbeitungsschritte vorgenommen.</w:t>
+      </w:r>
+      <w:r>
+        <w:t xml:space="preserve"> </w:t>
+      </w:r>
+      <w:sdt>
+        <w:sdtPr>
+          <w:alias w:val="To edit, see citavi.com/edit"/>
+          <w:tag w:val="CitaviPlaceholder#26ac9123-0394-49fd-af34-dfb9b0076861"/>
+          <w:id w:val="-1138945644"/>
+          <w:placeholder>
+            <w:docPart w:val="DefaultPlaceholder_-1854013440"/>
+          </w:placeholder>
+        </w:sdtPr>
+        <w:sdtContent>
+          <w:r>
+            <w:fldChar w:fldCharType="begin"/>
+          </w:r>
+          <w:r>
+            <w:instrText>ADDIN CitaviPlaceholder{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}</w:instrText>
+          </w:r>
+          <w:r>
+            <w:fldChar w:fldCharType="separate"/>
+          </w:r>
+          <w:r>
+            <w:t>[12]</w:t>
+          </w:r>
+          <w:r>
+            <w:fldChar w:fldCharType="end"/>
+          </w:r>
+        </w:sdtContent>
+      </w:sdt>
     </w:p>
     <w:p>
       <w:r>
-        <w:lastRenderedPageBreak/>
-        <w:t xml:space="preserve">Die </w:t>
-      </w:r>
-      <w:r>
-        <w:t>Originaldaten,</w:t>
+        <w:t xml:space="preserve">Der Datensatz von </w:t>
+      </w:r>
+      <w:proofErr w:type="spellStart"/>
+      <w:r>
+        <w:t>CleasingWine</w:t>
+      </w:r>
+      <w:proofErr w:type="spellEnd"/>
+      <w:r>
+        <w:t xml:space="preserve"> beginnt mit der </w:t>
+      </w:r>
+      <w:r>
+        <w:t>„</w:t>
+      </w:r>
+      <w:proofErr w:type="spellStart"/>
+      <w:r>
+        <w:t>wine</w:t>
+      </w:r>
+      <w:r>
+        <w:t>ID</w:t>
+      </w:r>
+      <w:proofErr w:type="spellEnd"/>
+      <w:r>
+        <w:t>“</w:t>
       </w:r>
       <w:r>
         <w:t xml:space="preserve"> </w:t>
       </w:r>
       <w:r>
-        <w:t xml:space="preserve">welche auf der Plattform </w:t>
+        <w:t xml:space="preserve">welche eine einfache Index Nummer darstellt für die einzelnen Daten. </w:t>
+      </w:r>
+      <w:r>
+        <w:t xml:space="preserve">Nach dieser Spalte folg die </w:t>
+      </w:r>
+      <w:r>
+        <w:t>Spalte mit dem Namen „</w:t>
       </w:r>
       <w:proofErr w:type="spellStart"/>
       <w:r>
-        <w:t>Kaggle</w:t>
+        <w:t>name</w:t>
       </w:r>
       <w:proofErr w:type="spellEnd"/>
       <w:r>
-        <w:t xml:space="preserve"> zu finden sind, </w:t>
-      </w:r>
-      <w:r>
-        <w:t xml:space="preserve">wurden von einem Nutzer von einer Koreanischen Webseite (welche nicht genauer angegeben worden ist) gesammelt und bereitgestellt. </w:t>
-      </w:r>
-      <w:r>
-        <w:t xml:space="preserve">Diese Originaldatei enthält 32 Spalten mit insgesamt 21605 Datensätzen. </w:t>
-      </w:r>
-      <w:r>
-        <w:t>Da diese Datensätze teilweise Koreanische Symbole enthielten wurde</w:t>
-      </w:r>
-      <w:r>
-        <w:t xml:space="preserve"> eine zweite Datei angelegt, um die entsprechenden </w:t>
-      </w:r>
-      <w:r>
-        <w:t>Zeichen herauszufiltern und den Datensatz somit zu bereinigen.</w:t>
-      </w:r>
-      <w:r>
-        <w:t xml:space="preserve"> Diese Datei heißt „cleasingWine.csv“ und besitzt 31 Spalten und </w:t>
-      </w:r>
-      <w:r>
-        <w:t xml:space="preserve">21600 Datensätze. Auf dieser Grundlage wurden die nachfolgend in diesem </w:t>
-      </w:r>
-      <w:r>
-        <w:t>Kapitel</w:t>
-      </w:r>
-      <w:r>
-        <w:t xml:space="preserve"> beschrieben </w:t>
-      </w:r>
-      <w:r>
-        <w:t>Datenbearbeitungsschritte vorgenommen.</w:t>
-      </w:r>
-      <w:r>
-        <w:t>[]</w:t>
-      </w:r>
-    </w:p>
-    <w:p>
-      <w:r>
-        <w:t xml:space="preserve">Der Datensatz von </w:t>
+        <w:t xml:space="preserve">“, in dieser Spalte sind </w:t>
+      </w:r>
+      <w:r>
+        <w:t>entsprechend der ganzen Namen</w:t>
+      </w:r>
+      <w:r>
+        <w:t xml:space="preserve"> der einzelnen Weine mit eingetragen. </w:t>
+      </w:r>
+      <w:r>
+        <w:t>Die Produzenten dieser Weine sind in der darauffolgenden Spalte der „</w:t>
       </w:r>
       <w:proofErr w:type="spellStart"/>
       <w:r>
-        <w:t>CleasingWine</w:t>
+        <w:t>producer</w:t>
       </w:r>
       <w:proofErr w:type="spellEnd"/>
       <w:r>
-        <w:t xml:space="preserve"> beginnt mit der </w:t>
+        <w:t xml:space="preserve">“ zu finden. </w:t>
+      </w:r>
+      <w:r>
+        <w:t>Aus welchem Land dieser Wein stammt wird anschließend in der Spalte der „</w:t>
+      </w:r>
+      <w:proofErr w:type="spellStart"/>
+      <w:r>
+        <w:t>nation</w:t>
+      </w:r>
+      <w:proofErr w:type="spellEnd"/>
+      <w:r>
+        <w:t xml:space="preserve">“ beantwortet. </w:t>
+      </w:r>
+      <w:r>
+        <w:t>Anschließend folgen fünf Spalten mit dem Namen „</w:t>
+      </w:r>
+      <w:proofErr w:type="spellStart"/>
+      <w:r>
+        <w:t>local</w:t>
+      </w:r>
+      <w:proofErr w:type="spellEnd"/>
+      <w:r>
+        <w:t xml:space="preserve">“ und der entsprechenden Nummer, welche die entsprechende Region wo der Wein </w:t>
+      </w:r>
+      <w:r>
+        <w:t>herkommt,</w:t>
+      </w:r>
+      <w:r>
+        <w:t xml:space="preserve"> darstellen.</w:t>
+      </w:r>
+      <w:r>
+        <w:t xml:space="preserve"> Anschließend sind </w:t>
+      </w:r>
+      <w:r>
+        <w:t>finden sich die Spalten „</w:t>
+      </w:r>
+      <w:proofErr w:type="spellStart"/>
+      <w:r>
+        <w:t>varieties</w:t>
+      </w:r>
+      <w:proofErr w:type="spellEnd"/>
+      <w:r>
+        <w:t xml:space="preserve">“ und die </w:t>
+      </w:r>
+      <w:r>
+        <w:t>entsprechende</w:t>
+      </w:r>
+      <w:r>
+        <w:t xml:space="preserve"> </w:t>
+      </w:r>
+      <w:r>
+        <w:t>Nummer,</w:t>
+      </w:r>
+      <w:r>
+        <w:t xml:space="preserve"> welche bis </w:t>
+      </w:r>
+      <w:r>
+        <w:t xml:space="preserve">zwölf geht, um die Weine </w:t>
+      </w:r>
+      <w:r>
+        <w:t>ihre entsprechende Sorte</w:t>
+      </w:r>
+      <w:r>
+        <w:t xml:space="preserve"> zuordnen zu können.</w:t>
+      </w:r>
+      <w:r>
+        <w:t xml:space="preserve"> Nachdem diesen Spalten folgt die Spalte „typ“ welche den entsprechenden Typ des Weines enthält. </w:t>
+      </w:r>
+      <w:r>
+        <w:t>Anschließend wird in der Spalte „</w:t>
+      </w:r>
+      <w:proofErr w:type="spellStart"/>
+      <w:r>
+        <w:t>use</w:t>
+      </w:r>
+      <w:proofErr w:type="spellEnd"/>
+      <w:r>
+        <w:t xml:space="preserve">“ die Verwendung des Weines genauer </w:t>
+      </w:r>
+      <w:r>
+        <w:t xml:space="preserve">festgelegt. Auf diese Spalte </w:t>
+      </w:r>
+      <w:r>
+        <w:t>folgt,</w:t>
+      </w:r>
+      <w:r>
+        <w:t xml:space="preserve"> die der „</w:t>
+      </w:r>
+      <w:proofErr w:type="spellStart"/>
+      <w:r>
+        <w:t>abv</w:t>
+      </w:r>
+      <w:proofErr w:type="spellEnd"/>
+      <w:r>
+        <w:t xml:space="preserve">“ welche den </w:t>
+      </w:r>
+      <w:r>
+        <w:t xml:space="preserve">Alkoholgehalt pro Volumen darstellt. </w:t>
+      </w:r>
+      <w:r>
+        <w:t>Danach wird in der Spalte der „</w:t>
+      </w:r>
+      <w:proofErr w:type="spellStart"/>
+      <w:r>
+        <w:t>degree</w:t>
+      </w:r>
+      <w:proofErr w:type="spellEnd"/>
+      <w:r>
+        <w:t xml:space="preserve">“ die optimale </w:t>
+      </w:r>
+      <w:r>
+        <w:t xml:space="preserve">Trinktemperatur </w:t>
+      </w:r>
+      <w:r>
+        <w:t>des Weines festgehalten.</w:t>
+      </w:r>
+      <w:r>
+        <w:t xml:space="preserve"> </w:t>
+      </w:r>
+      <w:r>
+        <w:t>Darauffolgend</w:t>
+      </w:r>
+      <w:r>
+        <w:t xml:space="preserve"> wird mit den Spalten „</w:t>
+      </w:r>
+      <w:proofErr w:type="spellStart"/>
+      <w:r>
+        <w:t>sweet</w:t>
+      </w:r>
+      <w:proofErr w:type="spellEnd"/>
+      <w:r>
+        <w:t>“, „</w:t>
+      </w:r>
+      <w:proofErr w:type="spellStart"/>
+      <w:r>
+        <w:t>acidity</w:t>
+      </w:r>
+      <w:proofErr w:type="spellEnd"/>
+      <w:r>
+        <w:t>“, „</w:t>
+      </w:r>
+      <w:proofErr w:type="spellStart"/>
+      <w:r>
+        <w:t>body</w:t>
+      </w:r>
+      <w:proofErr w:type="spellEnd"/>
+      <w:r>
+        <w:t>“</w:t>
+      </w:r>
+      <w:r>
+        <w:t xml:space="preserve">, </w:t>
       </w:r>
       <w:r>
         <w:t>„</w:t>
       </w:r>
       <w:proofErr w:type="spellStart"/>
       <w:r>
-        <w:t>wine</w:t>
-      </w:r>
-      <w:r>
-        <w:t>ID</w:t>
+        <w:t>tannin</w:t>
       </w:r>
       <w:proofErr w:type="spellEnd"/>
       <w:r>
         <w:t>“</w:t>
       </w:r>
       <w:r>
+        <w:t>, „</w:t>
+      </w:r>
+      <w:proofErr w:type="spellStart"/>
+      <w:r>
+        <w:t>price</w:t>
+      </w:r>
+      <w:proofErr w:type="spellEnd"/>
+      <w:r>
+        <w:t>“, „</w:t>
+      </w:r>
+      <w:proofErr w:type="spellStart"/>
+      <w:r>
+        <w:t>year</w:t>
+      </w:r>
+      <w:proofErr w:type="spellEnd"/>
+      <w:r>
+        <w:t xml:space="preserve">“, „ml“ die jeweilige Süße, </w:t>
+      </w:r>
+      <w:r>
+        <w:t xml:space="preserve">Säure, Körper, Gerbstoff, Preis, Herstellungsjahr und Größe der Flasche des Weines definiert. </w:t>
+      </w:r>
+      <w:r>
+        <w:t>Dabei sind ab der Spalte der „</w:t>
+      </w:r>
+      <w:proofErr w:type="spellStart"/>
+      <w:r>
+        <w:t>nation</w:t>
+      </w:r>
+      <w:proofErr w:type="spellEnd"/>
+      <w:r>
+        <w:t xml:space="preserve">“ leer Werte in der Datei enthalten. </w:t>
+      </w:r>
+      <w:r>
+        <w:t>Zahlenwerte sind aber der Spalte „</w:t>
+      </w:r>
+      <w:proofErr w:type="spellStart"/>
+      <w:r>
+        <w:t>abv</w:t>
+      </w:r>
+      <w:proofErr w:type="spellEnd"/>
+      <w:r>
+        <w:t>“ in diesem Datensatz zu finden.</w:t>
+      </w:r>
+      <w:r>
         <w:t xml:space="preserve"> </w:t>
       </w:r>
-      <w:r>
-        <w:t xml:space="preserve">welche eine einfache Index Nummer darstellt für die einzelnen Daten. </w:t>
-      </w:r>
-      <w:r>
-        <w:t xml:space="preserve">Nach dieser Spalte folg die </w:t>
-      </w:r>
-      <w:r>
-        <w:t>Spalte mit dem Namen „</w:t>
-      </w:r>
-      <w:proofErr w:type="spellStart"/>
-      <w:r>
-        <w:t>name</w:t>
-      </w:r>
-      <w:proofErr w:type="spellEnd"/>
-      <w:r>
-        <w:t xml:space="preserve">“, in dieser Spalte sind </w:t>
-      </w:r>
-      <w:r>
-        <w:t>entsprechend der ganzen Namen</w:t>
-      </w:r>
-      <w:r>
-        <w:t xml:space="preserve"> der einzelnen Weine mit eingetragen. </w:t>
-      </w:r>
-      <w:r>
-        <w:t>Die Produzenten dieser Weine sind in der darauffolgenden Spalte der „</w:t>
-      </w:r>
-      <w:proofErr w:type="spellStart"/>
-      <w:r>
-        <w:t>producer</w:t>
-      </w:r>
-      <w:proofErr w:type="spellEnd"/>
-      <w:r>
-        <w:t xml:space="preserve">“ zu finden. </w:t>
-      </w:r>
-      <w:r>
-        <w:t>Aus welchem Land dieser Wein stammt wird anschließend in der Spalte der „</w:t>
-      </w:r>
-      <w:proofErr w:type="spellStart"/>
-      <w:r>
-        <w:t>nation</w:t>
-      </w:r>
-      <w:proofErr w:type="spellEnd"/>
-      <w:r>
-        <w:t xml:space="preserve">“ beantwortet. </w:t>
-      </w:r>
-      <w:r>
-        <w:t>Anschließend folgen fünf Spalten mit dem Namen „</w:t>
-      </w:r>
-      <w:proofErr w:type="spellStart"/>
-      <w:r>
-        <w:t>local</w:t>
-      </w:r>
-      <w:proofErr w:type="spellEnd"/>
-      <w:r>
-        <w:t xml:space="preserve">“ und der entsprechenden Nummer, welche die entsprechende Region wo der Wein </w:t>
-      </w:r>
-      <w:r>
-        <w:t>herkommt,</w:t>
-      </w:r>
-      <w:r>
-        <w:t xml:space="preserve"> darstellen.</w:t>
-      </w:r>
-      <w:r>
-        <w:t xml:space="preserve"> Anschließend sind </w:t>
-      </w:r>
-      <w:r>
-        <w:t>finden sich die Spalten „</w:t>
-      </w:r>
-      <w:proofErr w:type="spellStart"/>
-      <w:r>
-        <w:t>varieties</w:t>
-      </w:r>
-      <w:proofErr w:type="spellEnd"/>
-      <w:r>
-        <w:t xml:space="preserve">“ und die </w:t>
-      </w:r>
-      <w:r>
-        <w:t>entsprechende</w:t>
-      </w:r>
-      <w:r>
-        <w:t xml:space="preserve"> </w:t>
-      </w:r>
-      <w:r>
-        <w:t>Nummer,</w:t>
-      </w:r>
-      <w:r>
-        <w:t xml:space="preserve"> welche bis </w:t>
-      </w:r>
-      <w:r>
-        <w:t xml:space="preserve">zwölf geht, um die Weine </w:t>
-      </w:r>
-      <w:r>
-        <w:t>ihre entsprechende Sorte</w:t>
-      </w:r>
-      <w:r>
-        <w:t xml:space="preserve"> zuordnen zu können.</w:t>
-      </w:r>
-      <w:r>
-        <w:t xml:space="preserve"> Nachdem diesen Spalten folgt die Spalte „typ“ welche den entsprechenden Typ des Weines enthält. </w:t>
-      </w:r>
-      <w:r>
-        <w:t>Anschließend wird in der Spalte „</w:t>
-      </w:r>
-      <w:proofErr w:type="spellStart"/>
-      <w:r>
-        <w:t>use</w:t>
-      </w:r>
-      <w:proofErr w:type="spellEnd"/>
-      <w:r>
-        <w:t xml:space="preserve">“ die Verwendung des Weines genauer </w:t>
-      </w:r>
-      <w:r>
-        <w:t xml:space="preserve">festgelegt. Auf diese Spalte </w:t>
-      </w:r>
-      <w:r>
-        <w:t>folgt,</w:t>
-      </w:r>
-      <w:r>
-        <w:t xml:space="preserve"> die der „</w:t>
-      </w:r>
-      <w:proofErr w:type="spellStart"/>
-      <w:r>
-        <w:t>abv</w:t>
-      </w:r>
-      <w:proofErr w:type="spellEnd"/>
-      <w:r>
-        <w:t xml:space="preserve">“ welche den </w:t>
-      </w:r>
-      <w:r>
-        <w:t xml:space="preserve">Alkoholgehalt pro Volumen darstellt. </w:t>
-      </w:r>
-      <w:r>
-        <w:t>Danach wird in der Spalte der „</w:t>
-      </w:r>
-      <w:proofErr w:type="spellStart"/>
-      <w:r>
-        <w:t>degree</w:t>
-      </w:r>
-      <w:proofErr w:type="spellEnd"/>
-      <w:r>
-        <w:t xml:space="preserve">“ die optimale </w:t>
-      </w:r>
-      <w:r>
-        <w:t xml:space="preserve">Trinktemperatur </w:t>
-      </w:r>
-      <w:r>
-        <w:t>des Weines festgehalten.</w:t>
-      </w:r>
-      <w:r>
-        <w:t xml:space="preserve"> </w:t>
-      </w:r>
-      <w:r>
-        <w:t>Darauffolgend</w:t>
-      </w:r>
-      <w:r>
-        <w:t xml:space="preserve"> wird mit den Spalten „</w:t>
-      </w:r>
-      <w:proofErr w:type="spellStart"/>
-      <w:r>
-        <w:t>sweet</w:t>
-      </w:r>
-      <w:proofErr w:type="spellEnd"/>
-      <w:r>
-        <w:t>“, „</w:t>
-      </w:r>
-      <w:proofErr w:type="spellStart"/>
-      <w:r>
-        <w:t>acidity</w:t>
-      </w:r>
-      <w:proofErr w:type="spellEnd"/>
-      <w:r>
-        <w:t>“, „</w:t>
-      </w:r>
-      <w:proofErr w:type="spellStart"/>
-      <w:r>
-        <w:t>body</w:t>
-      </w:r>
-      <w:proofErr w:type="spellEnd"/>
-      <w:r>
-        <w:t>“</w:t>
-      </w:r>
-      <w:r>
-        <w:t xml:space="preserve">, </w:t>
-      </w:r>
-      <w:r>
-        <w:t>„</w:t>
-      </w:r>
-      <w:proofErr w:type="spellStart"/>
-      <w:r>
-        <w:t>tannin</w:t>
-      </w:r>
-      <w:proofErr w:type="spellEnd"/>
-      <w:r>
-        <w:t>“</w:t>
-      </w:r>
-      <w:r>
-        <w:t>, „</w:t>
-      </w:r>
-      <w:proofErr w:type="spellStart"/>
-      <w:r>
-        <w:t>price</w:t>
-      </w:r>
-      <w:proofErr w:type="spellEnd"/>
-      <w:r>
-        <w:t>“, „</w:t>
-      </w:r>
-      <w:proofErr w:type="spellStart"/>
-      <w:r>
-        <w:t>year</w:t>
-      </w:r>
-      <w:proofErr w:type="spellEnd"/>
-      <w:r>
-        <w:t xml:space="preserve">“, „ml“ die jeweilige Süße, </w:t>
-      </w:r>
-      <w:r>
-        <w:t xml:space="preserve">Säure, Körper, Gerbstoff, Preis, Herstellungsjahr und Größe der Flasche des Weines definiert. </w:t>
-      </w:r>
-      <w:r>
-        <w:t>Dabei sind ab der Spalte der „</w:t>
-      </w:r>
-      <w:proofErr w:type="spellStart"/>
-      <w:r>
-        <w:t>nation</w:t>
-      </w:r>
-      <w:proofErr w:type="spellEnd"/>
-      <w:r>
-        <w:t xml:space="preserve">“ leer Werte in der Datei enthalten. </w:t>
-      </w:r>
-      <w:r>
-        <w:t>Zahlenwerte sind aber der Spalte „</w:t>
-      </w:r>
-      <w:proofErr w:type="spellStart"/>
-      <w:r>
-        <w:t>abv</w:t>
-      </w:r>
-      <w:proofErr w:type="spellEnd"/>
-      <w:r>
-        <w:t>“ in diesem Datensatz zu finden.</w:t>
-      </w:r>
-      <w:r>
-        <w:t>[]</w:t>
-      </w:r>
+      <w:sdt>
+        <w:sdtPr>
+          <w:alias w:val="To edit, see citavi.com/edit"/>
+          <w:tag w:val="CitaviPlaceholder#cdc828bd-b2a8-48ea-b3b6-9c3cb7cac7f8"/>
+          <w:id w:val="1015885758"/>
+          <w:placeholder>
+            <w:docPart w:val="DefaultPlaceholder_-1854013440"/>
+          </w:placeholder>
+        </w:sdtPr>
+        <w:sdtContent>
+          <w:r>
+            <w:fldChar w:fldCharType="begin"/>
+          </w:r>
+          <w:r>
+            <w:instrText>ADDIN CitaviPlaceholder{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}</w:instrText>
+          </w:r>
+          <w:r>
+            <w:fldChar w:fldCharType="separate"/>
+          </w:r>
+          <w:r>
+            <w:t>[12]</w:t>
+          </w:r>
+          <w:r>
+            <w:fldChar w:fldCharType="end"/>
+          </w:r>
+        </w:sdtContent>
+      </w:sdt>
     </w:p>
     <w:p>
       <w:r>
@@ -4666,61 +4706,61 @@
         <w:t xml:space="preserve">„Quelldaten“ </w:t>
       </w:r>
       <w:r>
-        <w:t xml:space="preserve">sind die Ursprünglichen Daten </w:t>
+        <w:t>sind die Ursprünglichen Daten vorhanden welche von der Plattform „</w:t>
+      </w:r>
+      <w:proofErr w:type="spellStart"/>
+      <w:r>
+        <w:t>Kaggle</w:t>
+      </w:r>
+      <w:proofErr w:type="spellEnd"/>
+      <w:r>
+        <w:t xml:space="preserve">“ </w:t>
+      </w:r>
+      <w:r>
+        <w:t>heruntergeladen</w:t>
+      </w:r>
+      <w:r>
+        <w:t xml:space="preserve"> werden konnten. </w:t>
+      </w:r>
+      <w:r>
+        <w:t xml:space="preserve">Eine genauere Beschreibung dieser Daten ist im Kapitel </w:t>
+      </w:r>
+      <w:r>
+        <w:fldChar w:fldCharType="begin"/>
+      </w:r>
+      <w:r>
+        <w:instrText xml:space="preserve"> REF _Ref80347550 \h </w:instrText>
+      </w:r>
+      <w:r>
+        <w:fldChar w:fldCharType="separate"/>
+      </w:r>
+      <w:r>
+        <w:t>Daten</w:t>
+      </w:r>
+      <w:r>
+        <w:fldChar w:fldCharType="end"/>
+      </w:r>
+      <w:r>
+        <w:t xml:space="preserve"> zu finden. Im anderen Unterordner </w:t>
+      </w:r>
+      <w:r>
+        <w:t>namens</w:t>
+      </w:r>
+      <w:r>
+        <w:t xml:space="preserve"> „</w:t>
+      </w:r>
+      <w:r>
+        <w:t>Aufbereitete Daten</w:t>
+      </w:r>
+      <w:r>
+        <w:t>“</w:t>
+      </w:r>
+      <w:r>
+        <w:t xml:space="preserve"> sind alle Daten zu finden welche weiterverarbeitet wurden und entsprechend </w:t>
       </w:r>
       <w:r>
         <w:lastRenderedPageBreak/>
-        <w:t>vorhanden welche von der Plattform „</w:t>
-      </w:r>
-      <w:proofErr w:type="spellStart"/>
-      <w:r>
-        <w:t>Kaggle</w:t>
-      </w:r>
-      <w:proofErr w:type="spellEnd"/>
-      <w:r>
-        <w:t xml:space="preserve">“ </w:t>
-      </w:r>
-      <w:r>
-        <w:t>heruntergeladen</w:t>
-      </w:r>
-      <w:r>
-        <w:t xml:space="preserve"> werden konnten. </w:t>
-      </w:r>
-      <w:r>
-        <w:t xml:space="preserve">Eine genauere Beschreibung dieser Daten ist im Kapitel </w:t>
-      </w:r>
-      <w:r>
-        <w:fldChar w:fldCharType="begin"/>
-      </w:r>
-      <w:r>
-        <w:instrText xml:space="preserve"> REF _Ref80347550 \h </w:instrText>
-      </w:r>
-      <w:r>
-        <w:fldChar w:fldCharType="separate"/>
-      </w:r>
-      <w:r>
-        <w:t>Daten</w:t>
-      </w:r>
-      <w:r>
-        <w:fldChar w:fldCharType="end"/>
-      </w:r>
-      <w:r>
-        <w:t xml:space="preserve"> zu finden. Im anderen Unterordner </w:t>
-      </w:r>
-      <w:r>
-        <w:t>namens</w:t>
-      </w:r>
-      <w:r>
-        <w:t xml:space="preserve"> „</w:t>
-      </w:r>
-      <w:r>
-        <w:t>Aufbereitete Daten</w:t>
-      </w:r>
-      <w:r>
-        <w:t>“</w:t>
-      </w:r>
-      <w:r>
-        <w:t xml:space="preserve"> sind alle Daten zu finden welche weiterverarbeitet wurden und entsprechend selektiert</w:t>
+        <w:t>selektiert</w:t>
       </w:r>
       <w:r>
         <w:t xml:space="preserve"> wurden. Wie die Weiterverarbeitung </w:t>
@@ -5021,17 +5061,35 @@
         <w:t>Verfügung</w:t>
       </w:r>
       <w:r>
-        <w:t xml:space="preserve"> gestellt [</w:t>
-      </w:r>
-      <w:r>
-        <w:t>https://gist.github.com/curran/1dd7ab046a4ed32380b21e81a38447aa/</w:t>
-      </w:r>
-      <w:r>
-        <w:t xml:space="preserve"> </w:t>
-      </w:r>
-      <w:r>
-        <w:t>]</w:t>
-      </w:r>
+        <w:t xml:space="preserve"> gestellt </w:t>
+      </w:r>
+      <w:sdt>
+        <w:sdtPr>
+          <w:alias w:val="To edit, see citavi.com/edit"/>
+          <w:tag w:val="CitaviPlaceholder#b980f02e-810c-45ce-9655-1e05086a6e5c"/>
+          <w:id w:val="1404952277"/>
+          <w:placeholder>
+            <w:docPart w:val="DefaultPlaceholder_-1854013440"/>
+          </w:placeholder>
+        </w:sdtPr>
+        <w:sdtContent>
+          <w:r>
+            <w:fldChar w:fldCharType="begin"/>
+          </w:r>
+          <w:r>
+            <w:instrText>ADDIN CitaviPlaceholder{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}</w:instrText>
+          </w:r>
+          <w:r>
+            <w:fldChar w:fldCharType="separate"/>
+          </w:r>
+          <w:r>
+            <w:t>[13]</w:t>
+          </w:r>
+          <w:r>
+            <w:fldChar w:fldCharType="end"/>
+          </w:r>
+        </w:sdtContent>
+      </w:sdt>
       <w:r>
         <w:t>.</w:t>
       </w:r>
@@ -5204,78 +5262,80 @@
         <w:t xml:space="preserve">reis mithilfe eines Währungskurses von 1 Euro zu </w:t>
       </w:r>
       <w:r>
-        <w:t>1355.382 Won umgerechnet. [] Nachdem diese Zahlen erfolgreich überarbeitet worden sind</w:t>
+        <w:t>1355</w:t>
+      </w:r>
+      <w:r>
+        <w:t>,</w:t>
+      </w:r>
+      <w:r>
+        <w:t>382 Won umgerechnet. [] Nachdem diese Zahlen erfolgreich überarbeitet worden sind</w:t>
       </w:r>
       <w:r>
         <w:t xml:space="preserve">, wurden die Namen in der </w:t>
       </w:r>
+      <w:r>
+        <w:t>Spalte</w:t>
+      </w:r>
+      <w:r>
+        <w:t xml:space="preserve"> „</w:t>
+      </w:r>
       <w:proofErr w:type="spellStart"/>
       <w:r>
-        <w:t>Splate</w:t>
+        <w:t>name</w:t>
       </w:r>
       <w:proofErr w:type="spellEnd"/>
       <w:r>
-        <w:t xml:space="preserve"> „</w:t>
+        <w:t>“ angepasst. So ist es bei der Konvertierung vorgekommen, dass Apostrophe und Umlaute nicht richtig übersetzt worden sind. Die</w:t>
+      </w:r>
+      <w:r>
+        <w:t>se Fehler wurden korrigiert.</w:t>
+      </w:r>
+      <w:r>
+        <w:t xml:space="preserve"> Um die Daten anschließend besser in die JSON Datei einfügen zu können wurde außerdem eine neue Spalte </w:t>
+      </w:r>
+      <w:r>
+        <w:t>erstellt,</w:t>
+      </w:r>
+      <w:r>
+        <w:t xml:space="preserve"> in welcher die Namen der Weine mit der entsprechenden JSON Schreibweise kombiniert wurden, um so eine zusammenfügen der Weinnamen und der Länder einfacher zu gestallten.</w:t>
+      </w:r>
+      <w:r>
+        <w:t xml:space="preserve"> Diese Änderungen wurden alle and er Exceldatei „</w:t>
       </w:r>
       <w:proofErr w:type="spellStart"/>
       <w:r>
-        <w:t>name</w:t>
+        <w:t>WineInformationExcel</w:t>
       </w:r>
       <w:proofErr w:type="spellEnd"/>
       <w:r>
-        <w:t>“ angepasst. So ist es bei der Konvertierung vorgekommen, dass Apostrophe und Umlaute nicht richtig übersetzt worden sind. Die</w:t>
-      </w:r>
-      <w:r>
-        <w:t>se Fehler wurden korrigiert.</w:t>
-      </w:r>
-      <w:r>
-        <w:t xml:space="preserve"> Um die Daten anschließend besser in die JSON Datei einfügen zu können wurde außerdem eine neue Spalte </w:t>
-      </w:r>
-      <w:r>
-        <w:t>erstellt,</w:t>
-      </w:r>
-      <w:r>
-        <w:t xml:space="preserve"> in welcher die Namen der Weine mit der entsprechenden JSON Schreibweise kombiniert wurden, um so eine zusammenfügen der Weinnamen und der Länder einfacher zu gestallten.</w:t>
-      </w:r>
-      <w:r>
-        <w:t xml:space="preserve"> Diese </w:t>
+        <w:t>“ durchgeführt.</w:t>
+      </w:r>
+      <w:r>
+        <w:t xml:space="preserve"> Anschließend wurden in </w:t>
+      </w:r>
+      <w:r>
+        <w:t>einer neuen auf „</w:t>
+      </w:r>
+      <w:proofErr w:type="spellStart"/>
+      <w:r>
+        <w:t>WineInformationExcel</w:t>
+      </w:r>
+      <w:proofErr w:type="spellEnd"/>
+      <w:r>
+        <w:t xml:space="preserve">“ basierenden Datei, die Namen der Spalten von Englischen ins Deutsche übersetzt. </w:t>
+      </w:r>
+      <w:r>
+        <w:t>Zusätzlich</w:t>
+      </w:r>
+      <w:r>
+        <w:t xml:space="preserve"> dazu wurden die Spalte in der</w:t>
+      </w:r>
+      <w:r>
+        <w:t xml:space="preserve"> Excel „Column1“ und die </w:t>
       </w:r>
       <w:r>
         <w:lastRenderedPageBreak/>
-        <w:t>Änderungen wurden alle and er Exceldatei „</w:t>
-      </w:r>
-      <w:proofErr w:type="spellStart"/>
-      <w:r>
-        <w:t>WineInformationExcel</w:t>
-      </w:r>
-      <w:proofErr w:type="spellEnd"/>
-      <w:r>
-        <w:t>“ durchgeführt.</w:t>
-      </w:r>
-      <w:r>
-        <w:t xml:space="preserve"> Anschließend wurden in </w:t>
-      </w:r>
-      <w:r>
-        <w:t>einer neuen auf „</w:t>
-      </w:r>
-      <w:proofErr w:type="spellStart"/>
-      <w:r>
-        <w:t>WineInformationExcel</w:t>
-      </w:r>
-      <w:proofErr w:type="spellEnd"/>
-      <w:r>
-        <w:t xml:space="preserve">“ basierenden Datei, die Namen der Spalten von Englischen ins Deutsche übersetzt. </w:t>
-      </w:r>
-      <w:proofErr w:type="spellStart"/>
-      <w:r>
-        <w:t>Zusätlich</w:t>
-      </w:r>
-      <w:proofErr w:type="spellEnd"/>
-      <w:r>
-        <w:t xml:space="preserve"> dazu wurden die Spalte in der</w:t>
-      </w:r>
-      <w:r>
-        <w:t xml:space="preserve"> Excel „Column1“ und die Spalte mit den Schreibweisen für die JSON Datei </w:t>
+        <w:t xml:space="preserve">Spalte mit den Schreibweisen für die JSON Datei </w:t>
       </w:r>
       <w:r>
         <w:t>herausgelöst</w:t>
@@ -5597,32 +5657,35 @@
     </w:p>
     <w:p>
       <w:r>
+        <w:t xml:space="preserve">Um möglicherweise verschieden Zusammenhänge zwischen verschiedenen Eigenschaften herauszufinden, wird eine Darstellung </w:t>
+      </w:r>
+      <w:r>
+        <w:t>benötigt,</w:t>
+      </w:r>
+      <w:r>
+        <w:t xml:space="preserve"> in welcher die verschiedenen</w:t>
+      </w:r>
+      <w:r>
+        <w:t xml:space="preserve"> Eigenschaften des Weines gegenübergestellt werden kann. Darüber hinaus sollte </w:t>
+      </w:r>
+      <w:r>
+        <w:t xml:space="preserve">ein gewisses Vorwissen </w:t>
+      </w:r>
+      <w:r>
+        <w:t>über</w:t>
+      </w:r>
+      <w:r>
+        <w:t xml:space="preserve"> verschiedene Weine bereits vorhanden sein</w:t>
+      </w:r>
+      <w:r>
+        <w:t xml:space="preserve">, um die anzeigten Daten interpretieren zu können. </w:t>
+      </w:r>
+      <w:r>
+        <w:t xml:space="preserve">Mit </w:t>
+      </w:r>
+      <w:r>
         <w:lastRenderedPageBreak/>
-        <w:t xml:space="preserve">Um möglicherweise verschieden Zusammenhänge zwischen verschiedenen Eigenschaften herauszufinden, wird eine Darstellung </w:t>
-      </w:r>
-      <w:r>
-        <w:t>benötigt,</w:t>
-      </w:r>
-      <w:r>
-        <w:t xml:space="preserve"> in welcher die verschiedenen</w:t>
-      </w:r>
-      <w:r>
-        <w:t xml:space="preserve"> Eigenschaften des Weines gegenübergestellt werden kann. Darüber hinaus sollte </w:t>
-      </w:r>
-      <w:r>
-        <w:t xml:space="preserve">ein gewisses Vorwissen </w:t>
-      </w:r>
-      <w:r>
-        <w:t>über</w:t>
-      </w:r>
-      <w:r>
-        <w:t xml:space="preserve"> verschiedene Weine bereits vorhanden sein</w:t>
-      </w:r>
-      <w:r>
-        <w:t xml:space="preserve">, um die anzeigten Daten interpretieren zu können. </w:t>
-      </w:r>
-      <w:r>
-        <w:t xml:space="preserve">Mit dieser Kombination ist es nun möglich verschiedene </w:t>
+        <w:t xml:space="preserve">dieser Kombination ist es nun möglich verschiedene </w:t>
       </w:r>
       <w:r>
         <w:t>Erkenntnisse,</w:t>
@@ -5687,7 +5750,40 @@
       </w:r>
       <w:proofErr w:type="spellEnd"/>
       <w:r>
-        <w:t xml:space="preserve"> World in 2020“ [leer ] nachzulesen.</w:t>
+        <w:t xml:space="preserve"> World in 2020“ nachzulesen</w:t>
+      </w:r>
+      <w:r>
+        <w:t xml:space="preserve"> </w:t>
+      </w:r>
+      <w:sdt>
+        <w:sdtPr>
+          <w:alias w:val="To edit, see citavi.com/edit"/>
+          <w:tag w:val="CitaviPlaceholder#3b443419-cb7f-4be7-a4e1-35904312bbca"/>
+          <w:id w:val="1646551901"/>
+          <w:placeholder>
+            <w:docPart w:val="DefaultPlaceholder_-1854013440"/>
+          </w:placeholder>
+        </w:sdtPr>
+        <w:sdtContent>
+          <w:r>
+            <w:fldChar w:fldCharType="begin"/>
+          </w:r>
+          <w:r>
+            <w:instrText>ADDIN CitaviPlaceholder{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}</w:instrText>
+          </w:r>
+          <w:r>
+            <w:fldChar w:fldCharType="separate"/>
+          </w:r>
+          <w:r>
+            <w:t>[1]</w:t>
+          </w:r>
+          <w:r>
+            <w:fldChar w:fldCharType="end"/>
+          </w:r>
+        </w:sdtContent>
+      </w:sdt>
+      <w:r>
+        <w:t>.</w:t>
       </w:r>
       <w:r>
         <w:t xml:space="preserve"> So finden sich unter dem Top 3 der am meisten </w:t>
@@ -5843,10 +5939,8 @@
         <w:t>Darüber hinaus sollten die verschiedenen Eigenschaften innerhalb der Anwendungen integriert sein.</w:t>
       </w:r>
     </w:p>
-    <w:p/>
     <w:p>
       <w:r>
-        <w:lastRenderedPageBreak/>
         <w:t xml:space="preserve">Die Anforderungen aus der Frage nach den Zusammenhängen zwischen Eigenschaften </w:t>
       </w:r>
       <w:r>
@@ -5873,6 +5967,7 @@
     </w:p>
     <w:p>
       <w:r>
+        <w:lastRenderedPageBreak/>
         <w:t xml:space="preserve">Bei der Frage </w:t>
       </w:r>
       <w:r>
@@ -5950,46 +6045,14 @@
     </w:p>
     <w:p>
       <w:pPr>
-        <w:pStyle w:val="Listenabsatz"/>
-        <w:numPr>
-          <w:ilvl w:val="0"/>
-          <w:numId w:val="10"/>
-        </w:numPr>
-      </w:pPr>
-      <w:r>
-        <w:t>Analyse kann erst gemacht werden, wenn Visualisierungen fertig sind</w:t>
+        <w:jc w:val="both"/>
+      </w:pPr>
+      <w:r>
+        <w:t>Nachfolgend werden die verschiedenen Visualisierungen vorgestellt, welche bei der Realisierung des Projektes verwenden worden sind. Dies sind der Scatterplot, Parallele Koordinaten und die Buamdiagramm.</w:t>
       </w:r>
     </w:p>
     <w:p>
       <w:pPr>
-        <w:pStyle w:val="Listenabsatz"/>
-        <w:numPr>
-          <w:ilvl w:val="0"/>
-          <w:numId w:val="10"/>
-        </w:numPr>
-      </w:pPr>
-      <w:r>
-        <w:t xml:space="preserve">Vorstellen, Interaktivität, </w:t>
-      </w:r>
-      <w:proofErr w:type="spellStart"/>
-      <w:r>
-        <w:t>Designentschiedungen</w:t>
-      </w:r>
-      <w:proofErr w:type="spellEnd"/>
-      <w:r>
-        <w:t xml:space="preserve"> begründen Diskutieren wieso nicht anderen Techniken verwenden worden sind</w:t>
-      </w:r>
-    </w:p>
-    <w:p>
-      <w:pPr>
-        <w:jc w:val="both"/>
-      </w:pPr>
-      <w:r>
-        <w:t>Nachfolgend werden die verschiedenen Visualisierungen vorgestellt, welche bei der Realisierung des Projektes verwenden worden sind. Dies sind der Scatterplot, Parallele Koordinaten und die Buamdiagramm.</w:t>
-      </w:r>
-    </w:p>
-    <w:p>
-      <w:pPr>
         <w:pStyle w:val="berschrift3"/>
       </w:pPr>
       <w:bookmarkStart w:id="18" w:name="_Toc80274853"/>
@@ -5997,60 +6060,6 @@
         <w:t>Visualisierung Eins</w:t>
       </w:r>
       <w:bookmarkEnd w:id="18"/>
-    </w:p>
-    <w:p>
-      <w:pPr>
-        <w:pStyle w:val="Listenabsatz"/>
-        <w:numPr>
-          <w:ilvl w:val="0"/>
-          <w:numId w:val="10"/>
-        </w:numPr>
-      </w:pPr>
-      <w:r>
-        <w:t>Wird ein Scatterplot</w:t>
-      </w:r>
-    </w:p>
-    <w:p>
-      <w:pPr>
-        <w:pStyle w:val="Listenabsatz"/>
-        <w:numPr>
-          <w:ilvl w:val="0"/>
-          <w:numId w:val="10"/>
-        </w:numPr>
-      </w:pPr>
-      <w:r>
-        <w:t>Präsentation -&gt; Abbildung, Kodierung der Daten, Interaktionsmöglichkeiten</w:t>
-      </w:r>
-    </w:p>
-    <w:p>
-      <w:pPr>
-        <w:pStyle w:val="Listenabsatz"/>
-        <w:numPr>
-          <w:ilvl w:val="0"/>
-          <w:numId w:val="10"/>
-        </w:numPr>
-      </w:pPr>
-      <w:r>
-        <w:t>Erfüllung und wie gut die Anforderungen erfüllt werden</w:t>
-      </w:r>
-    </w:p>
-    <w:p>
-      <w:pPr>
-        <w:pStyle w:val="Listenabsatz"/>
-        <w:numPr>
-          <w:ilvl w:val="0"/>
-          <w:numId w:val="10"/>
-        </w:numPr>
-      </w:pPr>
-      <w:r>
-        <w:t>Warum ist die Visuelle Darstellung passend für das Problem?</w:t>
-      </w:r>
-      <w:r>
-        <w:t xml:space="preserve"> (</w:t>
-      </w:r>
-      <w:r>
-        <w:t>Diskussion der Auswahl von Darstellungen)</w:t>
-      </w:r>
     </w:p>
     <w:p>
       <w:r>
@@ -6130,11 +6139,10 @@
         <w:rPr>
           <w:noProof/>
         </w:rPr>
-        <w:lastRenderedPageBreak/>
         <w:drawing>
-          <wp:inline distT="0" distB="0" distL="0" distR="0" wp14:anchorId="734EEA5D" wp14:editId="3882B698">
-            <wp:extent cx="5760720" cy="2888615"/>
-            <wp:effectExtent l="0" t="0" r="0" b="6985"/>
+          <wp:inline distT="0" distB="0" distL="0" distR="0" wp14:anchorId="734EEA5D" wp14:editId="43EB51BD">
+            <wp:extent cx="5689159" cy="2888615"/>
+            <wp:effectExtent l="0" t="0" r="6985" b="6985"/>
             <wp:docPr id="1" name="Grafik 1"/>
             <wp:cNvGraphicFramePr>
               <a:graphicFrameLocks xmlns:a="http://schemas.openxmlformats.org/drawingml/2006/main" noChangeAspect="1"/>
@@ -6144,6 +6152,249 @@
                 <pic:pic xmlns:pic="http://schemas.openxmlformats.org/drawingml/2006/picture">
                   <pic:nvPicPr>
                     <pic:cNvPr id="1" name="Grafik 1"/>
+                    <pic:cNvPicPr/>
+                  </pic:nvPicPr>
+                  <pic:blipFill rotWithShape="1">
+                    <a:blip r:embed="rId14" cstate="print">
+                      <a:extLst>
+                        <a:ext uri="{28A0092B-C50C-407E-A947-70E740481C1C}">
+                          <a14:useLocalDpi xmlns:a14="http://schemas.microsoft.com/office/drawing/2010/main" val="0"/>
+                        </a:ext>
+                      </a:extLst>
+                    </a:blip>
+                    <a:srcRect r="1242"/>
+                    <a:stretch/>
+                  </pic:blipFill>
+                  <pic:spPr bwMode="auto">
+                    <a:xfrm>
+                      <a:off x="0" y="0"/>
+                      <a:ext cx="5689159" cy="2888615"/>
+                    </a:xfrm>
+                    <a:prstGeom prst="rect">
+                      <a:avLst/>
+                    </a:prstGeom>
+                    <a:ln>
+                      <a:noFill/>
+                    </a:ln>
+                    <a:extLst>
+                      <a:ext uri="{53640926-AAD7-44D8-BBD7-CCE9431645EC}">
+                        <a14:shadowObscured xmlns:a14="http://schemas.microsoft.com/office/drawing/2010/main"/>
+                      </a:ext>
+                    </a:extLst>
+                  </pic:spPr>
+                </pic:pic>
+              </a:graphicData>
+            </a:graphic>
+          </wp:inline>
+        </w:drawing>
+      </w:r>
+    </w:p>
+    <w:p>
+      <w:pPr>
+        <w:pStyle w:val="Beschriftung"/>
+      </w:pPr>
+      <w:bookmarkStart w:id="19" w:name="_Ref80363796"/>
+      <w:r>
+        <w:t xml:space="preserve">Abbildung </w:t>
+      </w:r>
+      <w:r>
+        <w:fldChar w:fldCharType="begin"/>
+      </w:r>
+      <w:r>
+        <w:instrText xml:space="preserve"> SEQ Abbildung \* ARABIC </w:instrText>
+      </w:r>
+      <w:r>
+        <w:fldChar w:fldCharType="separate"/>
+      </w:r>
+      <w:r>
+        <w:rPr>
+          <w:noProof/>
+        </w:rPr>
+        <w:t>1</w:t>
+      </w:r>
+      <w:r>
+        <w:rPr>
+          <w:noProof/>
+        </w:rPr>
+        <w:fldChar w:fldCharType="end"/>
+      </w:r>
+      <w:bookmarkEnd w:id="19"/>
+      <w:r>
+        <w:t>: Scatterplot (Quelle: eigene Darstellung)</w:t>
+      </w:r>
+    </w:p>
+    <w:p>
+      <w:r>
+        <w:lastRenderedPageBreak/>
+        <w:t xml:space="preserve">Die Anforderungen an den Scatterplot, welche es gibt konnten erfüllt werden. So kann der Scatterplot zwei Eigenschaften des Weines gegenüberstellen. Drüber hinaus können die Angezeigten Eigenschaften mithilfe der Buttons geändert werden und </w:t>
+      </w:r>
+      <w:r>
+        <w:t xml:space="preserve">diese Veränderung passiert auch komplett ohne neu laden der Seite. Weiterhin lassen sich mithilfe </w:t>
+      </w:r>
+      <w:r>
+        <w:t>der Darstellung der Koordinaten als Kreise entsprechende Trends oder Besonderheiten in den Daten gut erkennen.</w:t>
+      </w:r>
+    </w:p>
+    <w:p>
+      <w:r>
+        <w:t xml:space="preserve">In den Anforderungen dieses Projektes, sollte die erste Darstellung ein Scatterplot oder ein Zeitreihendiagramm werden. Da jedoch die Zeitreihendiagramme, immer eine Zeitliche Dimension benötigen, um Veränderungen über die Zeit darzustellen, was jedoch nicht mit diesen Daten gegeben war. So sind die einzigen Zeitdaten die der Herstellung des Weines. Dabei handelt es sich jedoch um nicht um eine </w:t>
+      </w:r>
+      <w:r>
+        <w:t>zeitliche Veränderung. Dementsprechend</w:t>
+      </w:r>
+      <w:r>
+        <w:t xml:space="preserve"> eignen</w:t>
+      </w:r>
+      <w:r>
+        <w:t xml:space="preserve"> </w:t>
+      </w:r>
+      <w:r>
+        <w:t>sich diese Daten nicht um über ein Zeitreihendiagramm dargestellt zu werden.</w:t>
+      </w:r>
+      <w:r>
+        <w:t xml:space="preserve"> </w:t>
+      </w:r>
+      <w:r>
+        <w:t>Darüber hinaus</w:t>
+      </w:r>
+      <w:r>
+        <w:t xml:space="preserve"> </w:t>
+      </w:r>
+      <w:r>
+        <w:t>lassen</w:t>
+      </w:r>
+      <w:r>
+        <w:t xml:space="preserve"> sich in einem Zeitreihendiagramm</w:t>
+      </w:r>
+      <w:r>
+        <w:t>,</w:t>
+      </w:r>
+      <w:r>
+        <w:t xml:space="preserve"> zu dem beispielsweise ein Liniendia</w:t>
+      </w:r>
+      <w:r>
+        <w:t xml:space="preserve">gramme gehören können, </w:t>
+      </w:r>
+      <w:r>
+        <w:t>nur schwer zwei Eigenschaften gegenüberstellen. Da beide Eigenschaften dafür eine Zeitlichen verlauf benötigen würden. Da dies jedoch nicht der Fall war wurde, bei dieser Darstellung auf den Scatterplot zurückgegriffen. Mithilfe von diesem D</w:t>
+      </w:r>
+      <w:r>
+        <w:t>iagramm lassen sich zwei Eigenschaften gegenüberstellen und dies unabhängig von einer Zeitlichen Achse.</w:t>
+      </w:r>
+    </w:p>
+    <w:p>
+      <w:pPr>
+        <w:pStyle w:val="berschrift3"/>
+      </w:pPr>
+      <w:bookmarkStart w:id="20" w:name="_Toc80274854"/>
+      <w:r>
+        <w:t>Visualisierung Zwei</w:t>
+      </w:r>
+      <w:bookmarkEnd w:id="20"/>
+    </w:p>
+    <w:p>
+      <w:r>
+        <w:t>Bei der zweiten Visualisierung handelt es sich um e</w:t>
+      </w:r>
+      <w:r>
+        <w:t xml:space="preserve">inen </w:t>
+      </w:r>
+      <w:r>
+        <w:t>Parallele Koordinaten Diagramm.</w:t>
+      </w:r>
+      <w:r>
+        <w:t xml:space="preserve"> In einem solchen Diagramm werden</w:t>
+      </w:r>
+      <w:r>
+        <w:t xml:space="preserve"> die Eigenschaften der Daten als Achse dargestellt. </w:t>
+      </w:r>
+      <w:r>
+        <w:t>Diese Achsen werden durch Linien miteinander verbunden</w:t>
+      </w:r>
+      <w:r>
+        <w:t>.</w:t>
+      </w:r>
+      <w:r>
+        <w:t xml:space="preserve"> </w:t>
+      </w:r>
+      <w:r>
+        <w:t>Eine Linie</w:t>
+      </w:r>
+      <w:r>
+        <w:t xml:space="preserve"> stellt dabei einen Datensatz dar und dessen werten </w:t>
+      </w:r>
+      <w:r>
+        <w:t>auf den verschiedenen Achsen</w:t>
+      </w:r>
+      <w:r>
+        <w:t>.</w:t>
+      </w:r>
+      <w:r>
+        <w:t xml:space="preserve"> So gibt es in dieser Darstellung vier verschiedene Achsen, welche alle </w:t>
+      </w:r>
+      <w:r>
+        <w:t>die verschiedenen Eigenschaften der Weine darstellen. Die dargestellten Linien sind dabei die unterschiedlichen Weine</w:t>
+      </w:r>
+      <w:r>
+        <w:t xml:space="preserve">. Die Achsen können dabei individuell den Eigenschaften zugewiesen werden. Dies erfolgt mithilfe von verschiedenen Buttons, welche über der Darstellung zu finden sind. Wenn </w:t>
+      </w:r>
+      <w:r>
+        <w:t xml:space="preserve">dabei ein Button gedrückt wird für die entsprechende Achse, nimmt diese die gewünschte Eigenschaft des Nutzers an. </w:t>
+      </w:r>
+      <w:r>
+        <w:t xml:space="preserve">Somit sind alle Achsen individuell einstellbar. Die Parallelen Koordinaten sind in </w:t>
+      </w:r>
+      <w:r>
+        <w:fldChar w:fldCharType="begin"/>
+      </w:r>
+      <w:r>
+        <w:instrText xml:space="preserve"> REF _Ref80532613 \h </w:instrText>
+      </w:r>
+      <w:r>
+        <w:fldChar w:fldCharType="separate"/>
+      </w:r>
+      <w:r>
+        <w:t xml:space="preserve">Abbildung </w:t>
+      </w:r>
+      <w:r>
+        <w:rPr>
+          <w:noProof/>
+        </w:rPr>
+        <w:t>2</w:t>
+      </w:r>
+      <w:r>
+        <w:fldChar w:fldCharType="end"/>
+      </w:r>
+      <w:r>
+        <w:t xml:space="preserve"> zu erkennen.</w:t>
+      </w:r>
+    </w:p>
+    <w:p>
+      <w:pPr>
+        <w:pBdr>
+          <w:top w:val="single" w:sz="4" w:space="1" w:color="auto"/>
+          <w:left w:val="single" w:sz="4" w:space="4" w:color="auto"/>
+          <w:bottom w:val="single" w:sz="4" w:space="1" w:color="auto"/>
+          <w:right w:val="single" w:sz="4" w:space="4" w:color="auto"/>
+        </w:pBdr>
+      </w:pPr>
+      <w:r>
+        <w:rPr>
+          <w:noProof/>
+        </w:rPr>
+        <w:drawing>
+          <wp:inline distT="0" distB="0" distL="0" distR="0" wp14:anchorId="15017EFE" wp14:editId="17D4FBB8">
+            <wp:extent cx="5760720" cy="3378835"/>
+            <wp:effectExtent l="0" t="0" r="0" b="0"/>
+            <wp:docPr id="2" name="Grafik 2"/>
+            <wp:cNvGraphicFramePr>
+              <a:graphicFrameLocks xmlns:a="http://schemas.openxmlformats.org/drawingml/2006/main" noChangeAspect="1"/>
+            </wp:cNvGraphicFramePr>
+            <a:graphic xmlns:a="http://schemas.openxmlformats.org/drawingml/2006/main">
+              <a:graphicData uri="http://schemas.openxmlformats.org/drawingml/2006/picture">
+                <pic:pic xmlns:pic="http://schemas.openxmlformats.org/drawingml/2006/picture">
+                  <pic:nvPicPr>
+                    <pic:cNvPr id="2" name="Grafik 2"/>
                     <pic:cNvPicPr/>
                   </pic:nvPicPr>
                   <pic:blipFill>
@@ -6161,7 +6412,7 @@
                   <pic:spPr>
                     <a:xfrm>
                       <a:off x="0" y="0"/>
-                      <a:ext cx="5760720" cy="2888615"/>
+                      <a:ext cx="5760720" cy="3378835"/>
                     </a:xfrm>
                     <a:prstGeom prst="rect">
                       <a:avLst/>
@@ -6178,8 +6429,9 @@
       <w:pPr>
         <w:pStyle w:val="Beschriftung"/>
       </w:pPr>
-      <w:bookmarkStart w:id="19" w:name="_Ref80363796"/>
-      <w:r>
+      <w:bookmarkStart w:id="21" w:name="_Ref80532613"/>
+      <w:r>
+        <w:lastRenderedPageBreak/>
         <w:t xml:space="preserve">Abbildung </w:t>
       </w:r>
       <w:fldSimple w:instr=" SEQ Abbildung \* ARABIC ">
@@ -6187,36 +6439,187 @@
           <w:rPr>
             <w:noProof/>
           </w:rPr>
-          <w:t>1</w:t>
+          <w:t>2</w:t>
         </w:r>
       </w:fldSimple>
-      <w:bookmarkEnd w:id="19"/>
-      <w:r>
-        <w:t>: Scatterplot (Quelle: eigene Darstellung)</w:t>
+      <w:bookmarkEnd w:id="21"/>
+      <w:r>
+        <w:t>: Parallele Koordinaten (Quelle: eigene Darstellung)</w:t>
       </w:r>
     </w:p>
     <w:p>
       <w:r>
-        <w:t xml:space="preserve">Die Anforderungen an den Scatterplot, welche es gibt konnten erfüllt werden. So kann der Scatterplot zwei Eigenschaften des Weines gegenüberstellen. Drüber hinaus können die Angezeigten Eigenschaften mithilfe der Buttons geändert werden und </w:t>
-      </w:r>
-      <w:r>
-        <w:t xml:space="preserve">diese Veränderung passiert auch komplett ohne neu laden der Seite. Weiterhin lassen sich mithilfe </w:t>
-      </w:r>
-      <w:r>
-        <w:t>der Darstellung der Koordinaten als Kreise entsprechende Trends oder Besonderheiten in den Daten gut erkennen.</w:t>
+        <w:t xml:space="preserve">Die Anforderungen an die diese Darstellung, welche sich aus der </w:t>
+      </w:r>
+      <w:r>
+        <w:t xml:space="preserve">Hilfefrage nach den Trends und besonderen Daten gibt, wurden teilweise erfüllt. So ist es mithilfe dieses Diagramms möglich die verschiedenen </w:t>
+      </w:r>
+      <w:r>
+        <w:t>Eigenschaften gegenüberzustellen und daraus verschieden Trends abzuleiten, da diese so Übersicht dargestellt werden können. Jedoch ist es in diesem Diagramm</w:t>
+      </w:r>
+      <w:r>
+        <w:t xml:space="preserve"> nicht möglich über eine einzelne Linie drüber zu fahren und den entsprechenden Wert angezeigt bekommen. </w:t>
+      </w:r>
+      <w:r>
+        <w:t xml:space="preserve">Somit ist die nach Verfolgbarkeit der Daten nur eigenschränkt möglich. Durch </w:t>
+      </w:r>
+      <w:r>
+        <w:t>das Erfüllen</w:t>
+      </w:r>
+      <w:r>
+        <w:t xml:space="preserve"> der Übersichtlichkeit und erkennbar machen von Trends und das erschwerte Nachverfolgenden der Daten sind die Anforderungen an dieses Diagramm nur Teilweise erfüllt.</w:t>
       </w:r>
     </w:p>
-    <w:p/>
-    <w:p/>
     <w:p>
+      <w:r>
+        <w:t xml:space="preserve">Innerhalb der Anforderungen für das </w:t>
+      </w:r>
+      <w:r>
+        <w:t>Projekt</w:t>
+      </w:r>
+      <w:r>
+        <w:t xml:space="preserve"> sollte die zweite </w:t>
+      </w:r>
+      <w:r>
+        <w:t>Anforderung</w:t>
+      </w:r>
+      <w:r>
+        <w:t xml:space="preserve"> eine Darstellung von Mehrdimensionalen </w:t>
+      </w:r>
+      <w:r>
+        <w:t xml:space="preserve">Darstellungen sein. </w:t>
+      </w:r>
+      <w:r>
+        <w:t xml:space="preserve">Für diese Darstellungen würden die </w:t>
+      </w:r>
+      <w:r>
+        <w:t>Scatterplots</w:t>
+      </w:r>
+      <w:r>
+        <w:t xml:space="preserve">, </w:t>
+      </w:r>
+      <w:r>
+        <w:t>Projektion und Selektion, Parallelen Koordinaten, K-</w:t>
+      </w:r>
+      <w:proofErr w:type="spellStart"/>
+      <w:r>
+        <w:t>Means</w:t>
+      </w:r>
+      <w:proofErr w:type="spellEnd"/>
+      <w:r>
+        <w:t xml:space="preserve"> und Datentinte in Frage kommen.</w:t>
+      </w:r>
+      <w:r>
+        <w:t xml:space="preserve"> Bei der Datentin</w:t>
+      </w:r>
+      <w:r>
+        <w:t>t</w:t>
+      </w:r>
+      <w:r>
+        <w:t xml:space="preserve">e wird versucht sich auf die </w:t>
+      </w:r>
+      <w:r>
+        <w:t>Hauptaussage der Visualisierung zu konzentrieren</w:t>
+      </w:r>
+      <w:r>
+        <w:t xml:space="preserve"> und versucht somit den Teil der Visualisierung zu löschen welcher Verlustfrei gelöscht werden kann. Da jedoch aufgrund der verschiedenen Zielgruppen (vor allem der Weineinkäufer und Weinexperten) keine Daten verloren gehen sollen fällt diese für die Darstellung von Mehrdimensionalen Daten heraus. </w:t>
+      </w:r>
+      <w:r>
+        <w:t>Dasselbe</w:t>
+      </w:r>
+      <w:r>
+        <w:t xml:space="preserve"> gilt für die K-</w:t>
+      </w:r>
+      <w:proofErr w:type="spellStart"/>
+      <w:r>
+        <w:t>Means</w:t>
+      </w:r>
+      <w:proofErr w:type="spellEnd"/>
+      <w:r>
+        <w:t xml:space="preserve"> welche versuchen </w:t>
+      </w:r>
+      <w:r>
+        <w:t xml:space="preserve">den Abstand (quadriert) </w:t>
+      </w:r>
+      <w:r>
+        <w:t xml:space="preserve">der Punkte zu den Prototypen zu minimieren. Dies würde mit einem Datenverlust einhergehen, was durch die Zielgruppen nicht erwünscht ist. </w:t>
+      </w:r>
+      <w:r>
+        <w:t xml:space="preserve">Bei der Projektion und Selektion </w:t>
+      </w:r>
+      <w:r>
+        <w:t xml:space="preserve">wird versucht ein </w:t>
+      </w:r>
+      <w:r>
+        <w:t>mehrdimensionalen</w:t>
+      </w:r>
+      <w:r>
+        <w:t xml:space="preserve"> raum zu Visualisieren</w:t>
+      </w:r>
+      <w:r>
+        <w:t xml:space="preserve">. Dafür </w:t>
+      </w:r>
+      <w:r>
+        <w:t xml:space="preserve">wird dieser mithilfe von Projektionen </w:t>
+      </w:r>
+      <w:r>
+        <w:t xml:space="preserve">auf verschiedenen 2D Darstellungen abgebildet. Da diese Darstellung jedoch viele Darstellungen nach sich ziehen würde, wäre dies nicht im Interesse und einfachen Erkennbarkeit von Besonderen Daten und Trends und widerspricht somit einer Anforderung an dieses Diagramm. Auch </w:t>
+      </w:r>
+      <w:r>
+        <w:t xml:space="preserve">bei den </w:t>
+      </w:r>
+      <w:r>
+        <w:t>Scatterplots</w:t>
+      </w:r>
+      <w:r>
+        <w:t xml:space="preserve"> müssen die </w:t>
+      </w:r>
+      <w:r>
+        <w:t>Mehrdimensionalen</w:t>
+      </w:r>
+      <w:r>
+        <w:t xml:space="preserve"> Daten auf verschiedene </w:t>
+      </w:r>
+      <w:r>
+        <w:t>Scatterplots</w:t>
+      </w:r>
+      <w:r>
+        <w:t xml:space="preserve"> aufgeteilt werden und </w:t>
+      </w:r>
+      <w:r>
+        <w:t>widersprechen</w:t>
+      </w:r>
+      <w:r>
+        <w:t xml:space="preserve"> somit auch wie due </w:t>
+      </w:r>
+      <w:r>
+        <w:t>Projektion</w:t>
+      </w:r>
+      <w:r>
+        <w:t xml:space="preserve"> und </w:t>
+      </w:r>
+      <w:r>
+        <w:t>Selektion</w:t>
+      </w:r>
+      <w:r>
+        <w:t xml:space="preserve"> der </w:t>
+      </w:r>
+      <w:r>
+        <w:t>Übersicht. Die Parallelen Koordinaten können mehrere Dimensionen in einer Darstellung darstellen und es trotzdem erreichen das gewisse Trends und besondere Daten einfach erkennbar bleiben. Deswegen wurde dies</w:t>
+      </w:r>
+      <w:r>
+        <w:t>e Darstellung mithilfe dieser Umgesetzt.</w:t>
+      </w:r>
+    </w:p>
+    <w:p>
       <w:pPr>
         <w:pStyle w:val="berschrift3"/>
       </w:pPr>
-      <w:bookmarkStart w:id="20" w:name="_Toc80274854"/>
-      <w:r>
-        <w:t>Visualisierung Zwei</w:t>
-      </w:r>
-      <w:bookmarkEnd w:id="20"/>
+      <w:bookmarkStart w:id="22" w:name="_Toc80274855"/>
+      <w:r>
+        <w:t>Visualisierung Drei</w:t>
+      </w:r>
+      <w:bookmarkEnd w:id="22"/>
     </w:p>
     <w:p>
       <w:pPr>
@@ -6227,19 +6630,8 @@
         </w:numPr>
       </w:pPr>
       <w:r>
-        <w:t>Wird Parallele Koordinaten</w:t>
-      </w:r>
-    </w:p>
-    <w:p/>
-    <w:p>
-      <w:pPr>
-        <w:pStyle w:val="berschrift3"/>
-      </w:pPr>
-      <w:bookmarkStart w:id="21" w:name="_Toc80274855"/>
-      <w:r>
-        <w:t>Visualisierung Drei</w:t>
-      </w:r>
-      <w:bookmarkEnd w:id="21"/>
+        <w:t>Wird eine Baumhierarchie</w:t>
+      </w:r>
     </w:p>
     <w:p>
       <w:pPr>
@@ -6250,19 +6642,8 @@
         </w:numPr>
       </w:pPr>
       <w:r>
-        <w:t>Wird eine Baumhierarchie</w:t>
-      </w:r>
-    </w:p>
-    <w:p/>
-    <w:p>
-      <w:pPr>
-        <w:pStyle w:val="berschrift2"/>
-      </w:pPr>
-      <w:bookmarkStart w:id="22" w:name="_Toc80274856"/>
-      <w:r>
-        <w:t>Interaktion</w:t>
-      </w:r>
-      <w:bookmarkEnd w:id="22"/>
+        <w:t>Präsentation -&gt; Abbildung, Kodierung der Daten, Interaktionsmöglichkeiten</w:t>
+      </w:r>
     </w:p>
     <w:p>
       <w:pPr>
@@ -6273,6 +6654,42 @@
         </w:numPr>
       </w:pPr>
       <w:r>
+        <w:t>Erfüllung und wie gut die Anforderungen erfüllt werden</w:t>
+      </w:r>
+    </w:p>
+    <w:p>
+      <w:pPr>
+        <w:pStyle w:val="Listenabsatz"/>
+        <w:numPr>
+          <w:ilvl w:val="0"/>
+          <w:numId w:val="10"/>
+        </w:numPr>
+      </w:pPr>
+      <w:r>
+        <w:t>Warum ist die Visuelle Darstellung passend für das Problem? (Diskussion der Auswahl von Darstellungen)</w:t>
+      </w:r>
+    </w:p>
+    <w:p/>
+    <w:p/>
+    <w:p>
+      <w:pPr>
+        <w:pStyle w:val="berschrift2"/>
+      </w:pPr>
+      <w:bookmarkStart w:id="23" w:name="_Toc80274856"/>
+      <w:r>
+        <w:t>Interaktion</w:t>
+      </w:r>
+      <w:bookmarkEnd w:id="23"/>
+    </w:p>
+    <w:p>
+      <w:pPr>
+        <w:pStyle w:val="Listenabsatz"/>
+        <w:numPr>
+          <w:ilvl w:val="0"/>
+          <w:numId w:val="10"/>
+        </w:numPr>
+      </w:pPr>
+      <w:r>
         <w:t xml:space="preserve">Scatterplot und </w:t>
       </w:r>
       <w:r>
@@ -6288,10 +6705,18 @@
         </w:numPr>
       </w:pPr>
       <w:r>
-        <w:t xml:space="preserve">Buttons zum </w:t>
-      </w:r>
-      <w:r>
-        <w:t>verändern/ verschieben der Dimensionen</w:t>
+        <w:t xml:space="preserve">Buttons </w:t>
+      </w:r>
+      <w:proofErr w:type="gramStart"/>
+      <w:r>
+        <w:t xml:space="preserve">zum </w:t>
+      </w:r>
+      <w:r>
+        <w:t>verändern</w:t>
+      </w:r>
+      <w:proofErr w:type="gramEnd"/>
+      <w:r>
+        <w:t>/ verschieben der Dimensionen</w:t>
       </w:r>
     </w:p>
     <w:p>
@@ -6359,11 +6784,11 @@
       <w:pPr>
         <w:pStyle w:val="berschrift1"/>
       </w:pPr>
-      <w:bookmarkStart w:id="23" w:name="_Toc80274857"/>
+      <w:bookmarkStart w:id="24" w:name="_Toc80274857"/>
       <w:r>
         <w:t>Implementierung</w:t>
       </w:r>
-      <w:bookmarkEnd w:id="23"/>
+      <w:bookmarkEnd w:id="24"/>
     </w:p>
     <w:p>
       <w:pPr>
@@ -6374,7 +6799,6 @@
         </w:numPr>
       </w:pPr>
       <w:r>
-        <w:lastRenderedPageBreak/>
         <w:t xml:space="preserve">Kann erst eingeschätzt </w:t>
       </w:r>
       <w:r>
@@ -6471,7 +6895,7 @@
       <w:pPr>
         <w:pStyle w:val="berschrift1"/>
       </w:pPr>
-      <w:bookmarkStart w:id="24" w:name="_Toc80274858"/>
+      <w:bookmarkStart w:id="25" w:name="_Toc80274858"/>
       <w:r>
         <w:t>Anwe</w:t>
       </w:r>
@@ -6484,7 +6908,7 @@
       <w:r>
         <w:t>fälle</w:t>
       </w:r>
-      <w:bookmarkEnd w:id="24"/>
+      <w:bookmarkEnd w:id="25"/>
     </w:p>
     <w:p>
       <w:pPr>
@@ -6515,7 +6939,15 @@
       </w:r>
       <w:proofErr w:type="spellEnd"/>
       <w:r>
-        <w:t xml:space="preserve"> -&gt; wo Muster da sind oder nicht was es zu was besonderen macht</w:t>
+        <w:t xml:space="preserve"> -&gt; wo Muster da sind oder nicht was es zu was </w:t>
+      </w:r>
+      <w:proofErr w:type="gramStart"/>
+      <w:r>
+        <w:t>besonderen</w:t>
+      </w:r>
+      <w:proofErr w:type="gramEnd"/>
+      <w:r>
+        <w:t xml:space="preserve"> macht</w:t>
       </w:r>
     </w:p>
     <w:p>
@@ -6547,11 +6979,11 @@
       <w:pPr>
         <w:pStyle w:val="berschrift2"/>
       </w:pPr>
-      <w:bookmarkStart w:id="25" w:name="_Toc80274859"/>
+      <w:bookmarkStart w:id="26" w:name="_Toc80274859"/>
       <w:r>
         <w:t>Anwendung Visualisierung Eins</w:t>
       </w:r>
-      <w:bookmarkEnd w:id="25"/>
+      <w:bookmarkEnd w:id="26"/>
     </w:p>
     <w:p>
       <w:pPr>
@@ -6570,11 +7002,11 @@
       <w:pPr>
         <w:pStyle w:val="berschrift2"/>
       </w:pPr>
-      <w:bookmarkStart w:id="26" w:name="_Toc80274860"/>
+      <w:bookmarkStart w:id="27" w:name="_Toc80274860"/>
       <w:r>
         <w:t>Anwendung Visualisierung Zwei</w:t>
       </w:r>
-      <w:bookmarkEnd w:id="26"/>
+      <w:bookmarkEnd w:id="27"/>
     </w:p>
     <w:p>
       <w:pPr>
@@ -6593,11 +7025,11 @@
       <w:pPr>
         <w:pStyle w:val="berschrift2"/>
       </w:pPr>
-      <w:bookmarkStart w:id="27" w:name="_Toc80274861"/>
+      <w:bookmarkStart w:id="28" w:name="_Toc80274861"/>
       <w:r>
         <w:t>Anwendung Visualisierung Drei</w:t>
       </w:r>
-      <w:bookmarkEnd w:id="27"/>
+      <w:bookmarkEnd w:id="28"/>
     </w:p>
     <w:p>
       <w:pPr>
@@ -6616,11 +7048,11 @@
       <w:pPr>
         <w:pStyle w:val="berschrift1"/>
       </w:pPr>
-      <w:bookmarkStart w:id="28" w:name="_Toc80274862"/>
+      <w:bookmarkStart w:id="29" w:name="_Toc80274862"/>
       <w:r>
         <w:t>Verwandte Arbeiten</w:t>
       </w:r>
-      <w:bookmarkEnd w:id="28"/>
+      <w:bookmarkEnd w:id="29"/>
     </w:p>
     <w:p>
       <w:pPr>
@@ -6663,11 +7095,11 @@
       <w:pPr>
         <w:pStyle w:val="berschrift1"/>
       </w:pPr>
-      <w:bookmarkStart w:id="29" w:name="_Toc80274863"/>
+      <w:bookmarkStart w:id="30" w:name="_Toc80274863"/>
       <w:r>
         <w:t>Zusammenfassung und Ausblick</w:t>
       </w:r>
-      <w:bookmarkEnd w:id="29"/>
+      <w:bookmarkEnd w:id="30"/>
     </w:p>
     <w:p>
       <w:pPr>
@@ -6702,6 +7134,7 @@
         </w:numPr>
       </w:pPr>
       <w:r>
+        <w:lastRenderedPageBreak/>
         <w:t>Mehrwert für Zielgruppe und Personen</w:t>
       </w:r>
     </w:p>
@@ -6742,12 +7175,12 @@
           <w:numId w:val="0"/>
         </w:numPr>
       </w:pPr>
-      <w:bookmarkStart w:id="30" w:name="_Toc80274864"/>
+      <w:bookmarkStart w:id="31" w:name="_Toc80274864"/>
       <w:r>
         <w:lastRenderedPageBreak/>
         <w:t>Literaturverzeichnis</w:t>
       </w:r>
-      <w:bookmarkEnd w:id="30"/>
+      <w:bookmarkEnd w:id="31"/>
     </w:p>
     <w:p/>
     <w:sdt>
@@ -6779,11 +7212,11 @@
           <w:r>
             <w:tab/>
           </w:r>
-          <w:bookmarkStart w:id="31" w:name="_CTVL00187d62162ca34425db0e18a7c14bcac47"/>
+          <w:bookmarkStart w:id="32" w:name="_CTVL00187d62162ca34425db0e18a7c14bcac47"/>
           <w:r>
             <w:t>P. Roca,</w:t>
           </w:r>
-          <w:bookmarkEnd w:id="31"/>
+          <w:bookmarkEnd w:id="32"/>
           <w:r>
             <w:t xml:space="preserve"> </w:t>
           </w:r>
@@ -6791,7 +7224,63 @@
             <w:rPr>
               <w:i/>
             </w:rPr>
-            <w:t xml:space="preserve">State of the Vitivinicultural World in 2020, </w:t>
+            <w:t xml:space="preserve">State </w:t>
+          </w:r>
+          <w:proofErr w:type="spellStart"/>
+          <w:r>
+            <w:rPr>
+              <w:i/>
+            </w:rPr>
+            <w:t>of</w:t>
+          </w:r>
+          <w:proofErr w:type="spellEnd"/>
+          <w:r>
+            <w:rPr>
+              <w:i/>
+            </w:rPr>
+            <w:t xml:space="preserve"> </w:t>
+          </w:r>
+          <w:proofErr w:type="spellStart"/>
+          <w:r>
+            <w:rPr>
+              <w:i/>
+            </w:rPr>
+            <w:t>the</w:t>
+          </w:r>
+          <w:proofErr w:type="spellEnd"/>
+          <w:r>
+            <w:rPr>
+              <w:i/>
+            </w:rPr>
+            <w:t xml:space="preserve"> </w:t>
+          </w:r>
+          <w:proofErr w:type="spellStart"/>
+          <w:r>
+            <w:rPr>
+              <w:i/>
+            </w:rPr>
+            <w:t>Vitivinicultural</w:t>
+          </w:r>
+          <w:proofErr w:type="spellEnd"/>
+          <w:r>
+            <w:rPr>
+              <w:i/>
+            </w:rPr>
+            <w:t xml:space="preserve"> World </w:t>
+          </w:r>
+          <w:proofErr w:type="gramStart"/>
+          <w:r>
+            <w:rPr>
+              <w:i/>
+            </w:rPr>
+            <w:t>in 2020</w:t>
+          </w:r>
+          <w:proofErr w:type="gramEnd"/>
+          <w:r>
+            <w:rPr>
+              <w:i/>
+            </w:rPr>
+            <w:t xml:space="preserve">, </w:t>
           </w:r>
           <w:r>
             <w:t xml:space="preserve">o. O., </w:t>
@@ -6816,11 +7305,11 @@
           <w:r>
             <w:tab/>
           </w:r>
-          <w:bookmarkStart w:id="32" w:name="_CTVL001391b1ab3d9a54a7db3302a96d1fac0b0"/>
+          <w:bookmarkStart w:id="33" w:name="_CTVL001391b1ab3d9a54a7db3302a96d1fac0b0"/>
           <w:r>
             <w:t>M. Yi,</w:t>
           </w:r>
-          <w:bookmarkEnd w:id="32"/>
+          <w:bookmarkEnd w:id="33"/>
           <w:r>
             <w:t xml:space="preserve"> </w:t>
           </w:r>
@@ -6828,7 +7317,49 @@
             <w:rPr>
               <w:i/>
             </w:rPr>
-            <w:t xml:space="preserve">A Complete Guide to Scatter Plots, </w:t>
+            <w:t xml:space="preserve">A </w:t>
+          </w:r>
+          <w:proofErr w:type="spellStart"/>
+          <w:r>
+            <w:rPr>
+              <w:i/>
+            </w:rPr>
+            <w:t>Complete</w:t>
+          </w:r>
+          <w:proofErr w:type="spellEnd"/>
+          <w:r>
+            <w:rPr>
+              <w:i/>
+            </w:rPr>
+            <w:t xml:space="preserve"> Guide </w:t>
+          </w:r>
+          <w:proofErr w:type="spellStart"/>
+          <w:r>
+            <w:rPr>
+              <w:i/>
+            </w:rPr>
+            <w:t>to</w:t>
+          </w:r>
+          <w:proofErr w:type="spellEnd"/>
+          <w:r>
+            <w:rPr>
+              <w:i/>
+            </w:rPr>
+            <w:t xml:space="preserve"> </w:t>
+          </w:r>
+          <w:proofErr w:type="spellStart"/>
+          <w:r>
+            <w:rPr>
+              <w:i/>
+            </w:rPr>
+            <w:t>Scatter</w:t>
+          </w:r>
+          <w:proofErr w:type="spellEnd"/>
+          <w:r>
+            <w:rPr>
+              <w:i/>
+            </w:rPr>
+            <w:t xml:space="preserve"> Plots, </w:t>
           </w:r>
           <w:r>
             <w:t xml:space="preserve">https://chartio.com/learn/charts/what-is-a-scatter-plot/, </w:t>
@@ -6853,11 +7384,19 @@
           <w:r>
             <w:tab/>
           </w:r>
-          <w:bookmarkStart w:id="33" w:name="_CTVL001a5d94c2d3e5f43fca4f8405d4d7d4c5b"/>
-          <w:r>
-            <w:t>S. Few,</w:t>
-          </w:r>
-          <w:bookmarkEnd w:id="33"/>
+          <w:bookmarkStart w:id="34" w:name="_CTVL001a5d94c2d3e5f43fca4f8405d4d7d4c5b"/>
+          <w:r>
+            <w:t xml:space="preserve">S. </w:t>
+          </w:r>
+          <w:proofErr w:type="spellStart"/>
+          <w:r>
+            <w:t>Few</w:t>
+          </w:r>
+          <w:proofErr w:type="spellEnd"/>
+          <w:r>
+            <w:t>,</w:t>
+          </w:r>
+          <w:bookmarkEnd w:id="34"/>
           <w:r>
             <w:t xml:space="preserve"> </w:t>
           </w:r>
@@ -6865,7 +7404,35 @@
             <w:rPr>
               <w:i/>
             </w:rPr>
-            <w:t xml:space="preserve">Multivariate Analysis Using Parallel Coordinates, </w:t>
+            <w:t xml:space="preserve">Multivariate Analysis </w:t>
+          </w:r>
+          <w:proofErr w:type="spellStart"/>
+          <w:r>
+            <w:rPr>
+              <w:i/>
+            </w:rPr>
+            <w:t>Using</w:t>
+          </w:r>
+          <w:proofErr w:type="spellEnd"/>
+          <w:r>
+            <w:rPr>
+              <w:i/>
+            </w:rPr>
+            <w:t xml:space="preserve"> Parallel </w:t>
+          </w:r>
+          <w:proofErr w:type="spellStart"/>
+          <w:r>
+            <w:rPr>
+              <w:i/>
+            </w:rPr>
+            <w:t>Coordinates</w:t>
+          </w:r>
+          <w:proofErr w:type="spellEnd"/>
+          <w:r>
+            <w:rPr>
+              <w:i/>
+            </w:rPr>
+            <w:t xml:space="preserve">, </w:t>
           </w:r>
           <w:r>
             <w:t xml:space="preserve">http://www.perceptualedge.com/articles/b-eye/parallel_coordinates.pdf, </w:t>
@@ -6893,19 +7460,119 @@
           <w:r>
             <w:tab/>
           </w:r>
-          <w:bookmarkStart w:id="34" w:name="_CTVL001a369bd4dadfa4199b7f6512c3d0e0580"/>
-          <w:r>
-            <w:t>American Society for Quality,</w:t>
-          </w:r>
-          <w:bookmarkEnd w:id="34"/>
+          <w:bookmarkStart w:id="35" w:name="_CTVL001a369bd4dadfa4199b7f6512c3d0e0580"/>
+          <w:r>
+            <w:t xml:space="preserve">American Society </w:t>
+          </w:r>
+          <w:proofErr w:type="spellStart"/>
+          <w:r>
+            <w:t>for</w:t>
+          </w:r>
+          <w:proofErr w:type="spellEnd"/>
+          <w:r>
+            <w:t xml:space="preserve"> Quality,</w:t>
+          </w:r>
+          <w:bookmarkEnd w:id="35"/>
           <w:r>
             <w:t xml:space="preserve"> </w:t>
           </w:r>
+          <w:proofErr w:type="spellStart"/>
           <w:r>
             <w:rPr>
               <w:i/>
             </w:rPr>
-            <w:t xml:space="preserve">What is a Tree Diagram? Systemic or Hierarchy Analysis | ASQ, </w:t>
+            <w:t>What</w:t>
+          </w:r>
+          <w:proofErr w:type="spellEnd"/>
+          <w:r>
+            <w:rPr>
+              <w:i/>
+            </w:rPr>
+            <w:t xml:space="preserve"> </w:t>
+          </w:r>
+          <w:proofErr w:type="spellStart"/>
+          <w:r>
+            <w:rPr>
+              <w:i/>
+            </w:rPr>
+            <w:t>is</w:t>
+          </w:r>
+          <w:proofErr w:type="spellEnd"/>
+          <w:r>
+            <w:rPr>
+              <w:i/>
+            </w:rPr>
+            <w:t xml:space="preserve"> a </w:t>
+          </w:r>
+          <w:proofErr w:type="spellStart"/>
+          <w:r>
+            <w:rPr>
+              <w:i/>
+            </w:rPr>
+            <w:t>Tree</w:t>
+          </w:r>
+          <w:proofErr w:type="spellEnd"/>
+          <w:r>
+            <w:rPr>
+              <w:i/>
+            </w:rPr>
+            <w:t xml:space="preserve"> </w:t>
+          </w:r>
+          <w:proofErr w:type="spellStart"/>
+          <w:r>
+            <w:rPr>
+              <w:i/>
+            </w:rPr>
+            <w:t>Diagram</w:t>
+          </w:r>
+          <w:proofErr w:type="spellEnd"/>
+          <w:r>
+            <w:rPr>
+              <w:i/>
+            </w:rPr>
+            <w:t xml:space="preserve">? </w:t>
+          </w:r>
+          <w:proofErr w:type="spellStart"/>
+          <w:r>
+            <w:rPr>
+              <w:i/>
+            </w:rPr>
+            <w:t>Systemic</w:t>
+          </w:r>
+          <w:proofErr w:type="spellEnd"/>
+          <w:r>
+            <w:rPr>
+              <w:i/>
+            </w:rPr>
+            <w:t xml:space="preserve"> </w:t>
+          </w:r>
+          <w:proofErr w:type="spellStart"/>
+          <w:r>
+            <w:rPr>
+              <w:i/>
+            </w:rPr>
+            <w:t>or</w:t>
+          </w:r>
+          <w:proofErr w:type="spellEnd"/>
+          <w:r>
+            <w:rPr>
+              <w:i/>
+            </w:rPr>
+            <w:t xml:space="preserve"> </w:t>
+          </w:r>
+          <w:proofErr w:type="spellStart"/>
+          <w:r>
+            <w:rPr>
+              <w:i/>
+            </w:rPr>
+            <w:t>Hierarchy</w:t>
+          </w:r>
+          <w:proofErr w:type="spellEnd"/>
+          <w:r>
+            <w:rPr>
+              <w:i/>
+            </w:rPr>
+            <w:t xml:space="preserve"> Analysis | ASQ, </w:t>
           </w:r>
           <w:r>
             <w:t xml:space="preserve">https://asq.org/quality-resources/tree-diagram, </w:t>
@@ -6930,11 +7597,19 @@
           <w:r>
             <w:tab/>
           </w:r>
-          <w:bookmarkStart w:id="35" w:name="_CTVL001ff33293577c84d32968259d796b52c57"/>
-          <w:r>
-            <w:t>L. Beilmann,</w:t>
-          </w:r>
-          <w:bookmarkEnd w:id="35"/>
+          <w:bookmarkStart w:id="36" w:name="_CTVL001ff33293577c84d32968259d796b52c57"/>
+          <w:r>
+            <w:t xml:space="preserve">L. </w:t>
+          </w:r>
+          <w:proofErr w:type="spellStart"/>
+          <w:r>
+            <w:t>Beilmann</w:t>
+          </w:r>
+          <w:proofErr w:type="spellEnd"/>
+          <w:r>
+            <w:t>,</w:t>
+          </w:r>
+          <w:bookmarkEnd w:id="36"/>
           <w:r>
             <w:t xml:space="preserve"> </w:t>
           </w:r>
@@ -6942,7 +7617,29 @@
             <w:rPr>
               <w:i/>
             </w:rPr>
-            <w:t xml:space="preserve">Alkoholgehalt in Wein - Das solltest du unbedingt Wissen!, </w:t>
+            <w:t xml:space="preserve">Alkoholgehalt in Wein - Das solltest du unbedingt </w:t>
+          </w:r>
+          <w:proofErr w:type="spellStart"/>
+          <w:proofErr w:type="gramStart"/>
+          <w:r>
+            <w:rPr>
+              <w:i/>
+            </w:rPr>
+            <w:t>Wissen</w:t>
+          </w:r>
+          <w:proofErr w:type="spellEnd"/>
+          <w:r>
+            <w:rPr>
+              <w:i/>
+            </w:rPr>
+            <w:t>!,</w:t>
+          </w:r>
+          <w:proofErr w:type="gramEnd"/>
+          <w:r>
+            <w:rPr>
+              <w:i/>
+            </w:rPr>
+            <w:t xml:space="preserve"> </w:t>
           </w:r>
           <w:r>
             <w:t xml:space="preserve">https://wein-fuer-laien.de/weinwissen/alkoholgehalt-im-wein/, </w:t>
@@ -6964,11 +7661,11 @@
           <w:r>
             <w:tab/>
           </w:r>
-          <w:bookmarkStart w:id="36" w:name="_CTVL001333615a5980e42f0be017e355212c6b8"/>
+          <w:bookmarkStart w:id="37" w:name="_CTVL001333615a5980e42f0be017e355212c6b8"/>
           <w:r>
             <w:t>M. Teufel,</w:t>
           </w:r>
-          <w:bookmarkEnd w:id="36"/>
+          <w:bookmarkEnd w:id="37"/>
           <w:r>
             <w:t xml:space="preserve"> </w:t>
           </w:r>
@@ -6976,7 +7673,21 @@
             <w:rPr>
               <w:i/>
             </w:rPr>
-            <w:t xml:space="preserve">Die richtige Trinktemperatur für Wein - warum wichtig?, </w:t>
+            <w:t xml:space="preserve">Die richtige Trinktemperatur für Wein - warum </w:t>
+          </w:r>
+          <w:proofErr w:type="gramStart"/>
+          <w:r>
+            <w:rPr>
+              <w:i/>
+            </w:rPr>
+            <w:t>wichtig?,</w:t>
+          </w:r>
+          <w:proofErr w:type="gramEnd"/>
+          <w:r>
+            <w:rPr>
+              <w:i/>
+            </w:rPr>
+            <w:t xml:space="preserve"> </w:t>
           </w:r>
           <w:r>
             <w:t xml:space="preserve">https://swisscave.com/de/swisscave-blog/post/die-richtige-trinktemperatur-fur-wein-warum-wichtig, </w:t>
@@ -7004,11 +7715,16 @@
           <w:r>
             <w:tab/>
           </w:r>
-          <w:bookmarkStart w:id="37" w:name="_CTVL001fb8010cefe71444aaf891dda70e109b8"/>
-          <w:r>
-            <w:t>Brogsitter Weinversand,</w:t>
-          </w:r>
-          <w:bookmarkEnd w:id="37"/>
+          <w:bookmarkStart w:id="38" w:name="_CTVL001fb8010cefe71444aaf891dda70e109b8"/>
+          <w:proofErr w:type="spellStart"/>
+          <w:r>
+            <w:t>Brogsitter</w:t>
+          </w:r>
+          <w:proofErr w:type="spellEnd"/>
+          <w:r>
+            <w:t xml:space="preserve"> Weinversand,</w:t>
+          </w:r>
+          <w:bookmarkEnd w:id="38"/>
           <w:r>
             <w:t xml:space="preserve"> </w:t>
           </w:r>
@@ -7038,11 +7754,11 @@
           <w:r>
             <w:tab/>
           </w:r>
-          <w:bookmarkStart w:id="38" w:name="_CTVL001d5718d54071f4ea6b29e14cd8e806ce9"/>
+          <w:bookmarkStart w:id="39" w:name="_CTVL001d5718d54071f4ea6b29e14cd8e806ce9"/>
           <w:r>
             <w:t>Weinkenner GmbH,</w:t>
           </w:r>
-          <w:bookmarkEnd w:id="38"/>
+          <w:bookmarkEnd w:id="39"/>
           <w:r>
             <w:t xml:space="preserve"> </w:t>
           </w:r>
@@ -7078,11 +7794,16 @@
           <w:r>
             <w:tab/>
           </w:r>
-          <w:bookmarkStart w:id="39" w:name="_CTVL001feae5290ed314213a08b4b79927e7f1a"/>
-          <w:r>
-            <w:t>Brogsitter Weinversand,</w:t>
-          </w:r>
-          <w:bookmarkEnd w:id="39"/>
+          <w:bookmarkStart w:id="40" w:name="_CTVL001feae5290ed314213a08b4b79927e7f1a"/>
+          <w:proofErr w:type="spellStart"/>
+          <w:r>
+            <w:t>Brogsitter</w:t>
+          </w:r>
+          <w:proofErr w:type="spellEnd"/>
+          <w:r>
+            <w:t xml:space="preserve"> Weinversand,</w:t>
+          </w:r>
+          <w:bookmarkEnd w:id="40"/>
           <w:r>
             <w:t xml:space="preserve"> </w:t>
           </w:r>
@@ -7115,11 +7836,16 @@
           <w:r>
             <w:tab/>
           </w:r>
-          <w:bookmarkStart w:id="40" w:name="_CTVL001cc82e137394a423f933de8904adc4a01"/>
-          <w:r>
-            <w:t>Brogsitter Weinversand,</w:t>
-          </w:r>
-          <w:bookmarkEnd w:id="40"/>
+          <w:bookmarkStart w:id="41" w:name="_CTVL001cc82e137394a423f933de8904adc4a01"/>
+          <w:proofErr w:type="spellStart"/>
+          <w:r>
+            <w:t>Brogsitter</w:t>
+          </w:r>
+          <w:proofErr w:type="spellEnd"/>
+          <w:r>
+            <w:t xml:space="preserve"> Weinversand,</w:t>
+          </w:r>
+          <w:bookmarkEnd w:id="41"/>
           <w:r>
             <w:t xml:space="preserve"> </w:t>
           </w:r>
@@ -7149,11 +7875,11 @@
           <w:r>
             <w:tab/>
           </w:r>
-          <w:bookmarkStart w:id="41" w:name="_CTVL0010cdb8943940a4f8480d87427a95c5420"/>
+          <w:bookmarkStart w:id="42" w:name="_CTVL0010cdb8943940a4f8480d87427a95c5420"/>
           <w:r>
             <w:t>Vineyard99,</w:t>
           </w:r>
-          <w:bookmarkEnd w:id="41"/>
+          <w:bookmarkEnd w:id="42"/>
           <w:r>
             <w:t xml:space="preserve"> </w:t>
           </w:r>
@@ -7171,6 +7897,110 @@
               <w:b/>
             </w:rPr>
             <w:t>2020</w:t>
+          </w:r>
+          <w:r>
+            <w:t>.</w:t>
+          </w:r>
+        </w:p>
+        <w:p>
+          <w:pPr>
+            <w:pStyle w:val="CitaviBibliographyEntry"/>
+          </w:pPr>
+          <w:r>
+            <w:t>[12]</w:t>
+          </w:r>
+          <w:r>
+            <w:tab/>
+          </w:r>
+          <w:bookmarkStart w:id="43" w:name="_CTVL0012e7bfd3da50d47a68d5955c1d9965f62"/>
+          <w:r>
+            <w:t>dev7halo,</w:t>
+          </w:r>
+          <w:bookmarkEnd w:id="43"/>
+          <w:r>
+            <w:t xml:space="preserve"> </w:t>
+          </w:r>
+          <w:proofErr w:type="spellStart"/>
+          <w:r>
+            <w:rPr>
+              <w:i/>
+            </w:rPr>
+            <w:t>Wine</w:t>
+          </w:r>
+          <w:proofErr w:type="spellEnd"/>
+          <w:r>
+            <w:rPr>
+              <w:i/>
+            </w:rPr>
+            <w:t xml:space="preserve"> Information, </w:t>
+          </w:r>
+          <w:r>
+            <w:t xml:space="preserve">https://www.kaggle.com/dev7halo/wine-information, </w:t>
+          </w:r>
+          <w:r>
+            <w:rPr>
+              <w:b/>
+            </w:rPr>
+            <w:t>2021</w:t>
+          </w:r>
+          <w:r>
+            <w:t>.</w:t>
+          </w:r>
+        </w:p>
+        <w:p>
+          <w:pPr>
+            <w:pStyle w:val="CitaviBibliographyEntry"/>
+          </w:pPr>
+          <w:r>
+            <w:t>[13]</w:t>
+          </w:r>
+          <w:r>
+            <w:tab/>
+          </w:r>
+          <w:bookmarkStart w:id="44" w:name="_CTVL001de0d2bf176b44ffe965d02a13c0574ad"/>
+          <w:r>
+            <w:t xml:space="preserve">Curran </w:t>
+          </w:r>
+          <w:proofErr w:type="spellStart"/>
+          <w:r>
+            <w:t>Kelleher</w:t>
+          </w:r>
+          <w:proofErr w:type="spellEnd"/>
+          <w:r>
+            <w:t>,</w:t>
+          </w:r>
+          <w:bookmarkEnd w:id="44"/>
+          <w:r>
+            <w:t xml:space="preserve"> </w:t>
+          </w:r>
+          <w:r>
+            <w:rPr>
+              <w:i/>
+            </w:rPr>
+            <w:t xml:space="preserve">World Countries </w:t>
+          </w:r>
+          <w:proofErr w:type="spellStart"/>
+          <w:r>
+            <w:rPr>
+              <w:i/>
+            </w:rPr>
+            <w:t>Hierarchy</w:t>
+          </w:r>
+          <w:proofErr w:type="spellEnd"/>
+          <w:r>
+            <w:rPr>
+              <w:i/>
+            </w:rPr>
+            <w:t xml:space="preserve">, </w:t>
+          </w:r>
+          <w:r>
+            <w:t xml:space="preserve">https://gist.github.com/curran/1dd7ab046a4ed32380b21e81a38447aa/, </w:t>
+          </w:r>
+          <w:r>
+            <w:rPr>
+              <w:b/>
+            </w:rPr>
+            <w:t>2015</w:t>
           </w:r>
           <w:r>
             <w:t>.</w:t>
@@ -7197,12 +8027,12 @@
           <w:numId w:val="0"/>
         </w:numPr>
       </w:pPr>
-      <w:bookmarkStart w:id="42" w:name="_Toc80274865"/>
+      <w:bookmarkStart w:id="45" w:name="_Toc80274865"/>
       <w:r>
         <w:lastRenderedPageBreak/>
         <w:t>Anhang</w:t>
       </w:r>
-      <w:bookmarkEnd w:id="42"/>
+      <w:bookmarkEnd w:id="45"/>
     </w:p>
     <w:sectPr>
       <w:pgSz w:w="11906" w:h="16838"/>
@@ -9258,7 +10088,6 @@
   <w:style w:type="character" w:default="1" w:styleId="Absatz-Standardschriftart">
     <w:name w:val="Default Paragraph Font"/>
     <w:uiPriority w:val="1"/>
-    <w:semiHidden/>
     <w:unhideWhenUsed/>
   </w:style>
   <w:style w:type="table" w:default="1" w:styleId="NormaleTabelle">

</xml_diff>

<commit_message>
Schreiben des Kapitels 3.3.3
</commit_message>
<xml_diff>
--- a/Bericht/Informationsvisualisierung_Bericht.docx
+++ b/Bericht/Informationsvisualisierung_Bericht.docx
@@ -1476,7 +1476,7 @@
                 <w:noProof/>
                 <w:webHidden/>
               </w:rPr>
-              <w:t>10</w:t>
+              <w:t>11</w:t>
             </w:r>
             <w:r>
               <w:rPr>
@@ -1562,7 +1562,7 @@
                 <w:noProof/>
                 <w:webHidden/>
               </w:rPr>
-              <w:t>10</w:t>
+              <w:t>12</w:t>
             </w:r>
             <w:r>
               <w:rPr>
@@ -1648,7 +1648,7 @@
                 <w:noProof/>
                 <w:webHidden/>
               </w:rPr>
-              <w:t>10</w:t>
+              <w:t>12</w:t>
             </w:r>
             <w:r>
               <w:rPr>
@@ -1734,7 +1734,7 @@
                 <w:noProof/>
                 <w:webHidden/>
               </w:rPr>
-              <w:t>11</w:t>
+              <w:t>12</w:t>
             </w:r>
             <w:r>
               <w:rPr>
@@ -1820,7 +1820,7 @@
                 <w:noProof/>
                 <w:webHidden/>
               </w:rPr>
-              <w:t>11</w:t>
+              <w:t>12</w:t>
             </w:r>
             <w:r>
               <w:rPr>
@@ -1906,7 +1906,7 @@
                 <w:noProof/>
                 <w:webHidden/>
               </w:rPr>
-              <w:t>11</w:t>
+              <w:t>13</w:t>
             </w:r>
             <w:r>
               <w:rPr>
@@ -1992,7 +1992,7 @@
                 <w:noProof/>
                 <w:webHidden/>
               </w:rPr>
-              <w:t>11</w:t>
+              <w:t>13</w:t>
             </w:r>
             <w:r>
               <w:rPr>
@@ -2078,7 +2078,7 @@
                 <w:noProof/>
                 <w:webHidden/>
               </w:rPr>
-              <w:t>11</w:t>
+              <w:t>13</w:t>
             </w:r>
             <w:r>
               <w:rPr>
@@ -2164,7 +2164,7 @@
                 <w:noProof/>
                 <w:webHidden/>
               </w:rPr>
-              <w:t>11</w:t>
+              <w:t>13</w:t>
             </w:r>
             <w:r>
               <w:rPr>
@@ -2362,15 +2362,7 @@
         <w:t xml:space="preserve"> 2020 über mehr als 260 Millionen Hektoliter</w:t>
       </w:r>
       <w:r>
-        <w:t xml:space="preserve"> (</w:t>
-      </w:r>
-      <w:proofErr w:type="spellStart"/>
-      <w:r>
-        <w:t>mhl</w:t>
-      </w:r>
-      <w:proofErr w:type="spellEnd"/>
-      <w:r>
-        <w:t>)</w:t>
+        <w:t xml:space="preserve"> (mhl)</w:t>
       </w:r>
       <w:r>
         <w:t xml:space="preserve"> Wein produziert</w:t>
@@ -2446,15 +2438,7 @@
         <w:t xml:space="preserve">Davon wurden von Deutschland allein </w:t>
       </w:r>
       <w:r>
-        <w:t xml:space="preserve">8,4 </w:t>
-      </w:r>
-      <w:proofErr w:type="spellStart"/>
-      <w:r>
-        <w:t>mhl</w:t>
-      </w:r>
-      <w:proofErr w:type="spellEnd"/>
-      <w:r>
-        <w:t xml:space="preserve"> produziert</w:t>
+        <w:t>8,4 mhl produziert</w:t>
       </w:r>
       <w:r>
         <w:t xml:space="preserve"> </w:t>
@@ -2491,15 +2475,7 @@
         <w:t>. Was jedoch von der Führenden Wein</w:t>
       </w:r>
       <w:r>
-        <w:t xml:space="preserve">produktionsnation Italien mit 49,1 </w:t>
-      </w:r>
-      <w:proofErr w:type="spellStart"/>
-      <w:r>
-        <w:t>mhl</w:t>
-      </w:r>
-      <w:proofErr w:type="spellEnd"/>
-      <w:r>
-        <w:t xml:space="preserve"> rund um das neunfache </w:t>
+        <w:t xml:space="preserve">produktionsnation Italien mit 49,1 mhl rund um das neunfache </w:t>
       </w:r>
       <w:r>
         <w:t>übertroffen wird</w:t>
@@ -2626,15 +2602,7 @@
         <w:t>Die Visualisierungstechniken, die in diesem Projektbericht verwendet werden, sind die des Scatterplots</w:t>
       </w:r>
       <w:r>
-        <w:t xml:space="preserve">, der Parallelen Koordinaten und der </w:t>
-      </w:r>
-      <w:proofErr w:type="spellStart"/>
-      <w:r>
-        <w:t>Baumhierachie</w:t>
-      </w:r>
-      <w:proofErr w:type="spellEnd"/>
-      <w:r>
-        <w:t xml:space="preserve">. </w:t>
+        <w:t xml:space="preserve">, der Parallelen Koordinaten und der Baumhierachie. </w:t>
       </w:r>
       <w:r>
         <w:t xml:space="preserve">Diese werden </w:t>
@@ -2912,39 +2880,26 @@
       <w:r>
         <w:t xml:space="preserve">Die </w:t>
       </w:r>
-      <w:proofErr w:type="spellStart"/>
-      <w:r>
-        <w:t>Baumhierachie</w:t>
-      </w:r>
-      <w:proofErr w:type="spellEnd"/>
+      <w:r>
+        <w:t xml:space="preserve">Baumhierachie </w:t>
+      </w:r>
+      <w:r>
+        <w:t>ist eine</w:t>
+      </w:r>
+      <w:r>
+        <w:t xml:space="preserve"> Darstellung von Daten</w:t>
+      </w:r>
+      <w:r>
+        <w:t xml:space="preserve"> welche hierarchisch aufgebaut sind. </w:t>
+      </w:r>
+      <w:r>
+        <w:t>Dabei</w:t>
+      </w:r>
       <w:r>
         <w:t xml:space="preserve"> </w:t>
       </w:r>
       <w:r>
-        <w:t>ist eine</w:t>
-      </w:r>
-      <w:r>
-        <w:t xml:space="preserve"> Darstellung von Daten</w:t>
-      </w:r>
-      <w:r>
-        <w:t xml:space="preserve"> welche hierarchisch aufgebaut sind. </w:t>
-      </w:r>
-      <w:r>
-        <w:t>Dabei</w:t>
-      </w:r>
-      <w:r>
-        <w:t xml:space="preserve"> </w:t>
-      </w:r>
-      <w:r>
-        <w:t xml:space="preserve">beginnt die </w:t>
-      </w:r>
-      <w:proofErr w:type="spellStart"/>
-      <w:r>
-        <w:t>Baumhierachie</w:t>
-      </w:r>
-      <w:proofErr w:type="spellEnd"/>
-      <w:r>
-        <w:t xml:space="preserve"> bei einem Element u</w:t>
+        <w:t>beginnt die Baumhierachie bei einem Element u</w:t>
       </w:r>
       <w:r>
         <w:t xml:space="preserve">nd verzweigt sich dabei mindestens zweimal. Diese, durch die Verzweigung entstanden Elemente, können sich wiederrum auch </w:t>
@@ -3362,11 +3317,9 @@
       <w:r>
         <w:t>„</w:t>
       </w:r>
-      <w:proofErr w:type="spellStart"/>
       <w:r>
         <w:t>Aufspriten</w:t>
       </w:r>
-      <w:proofErr w:type="spellEnd"/>
       <w:r>
         <w:t>“</w:t>
       </w:r>
@@ -3447,15 +3400,7 @@
         <w:t xml:space="preserve">da diese den Wein weich und angenehm schmeckt macht. Die Apfelsäure hingehen macht den Wein kantig und hart. Dies kann bei </w:t>
       </w:r>
       <w:r>
-        <w:t xml:space="preserve">Weißweinen zum </w:t>
-      </w:r>
-      <w:proofErr w:type="spellStart"/>
-      <w:r>
-        <w:t>teil</w:t>
-      </w:r>
-      <w:proofErr w:type="spellEnd"/>
-      <w:r>
-        <w:t xml:space="preserve"> erwünscht sei, bei Rotweinen jedoch wird diese meistens</w:t>
+        <w:t>Weißweinen zum teil erwünscht sei, bei Rotweinen jedoch wird diese meistens</w:t>
       </w:r>
       <w:r>
         <w:t xml:space="preserve"> in Milchsäure umgewandelt.</w:t>
@@ -3629,15 +3574,7 @@
         <w:t xml:space="preserve">kommen primär im Wein </w:t>
       </w:r>
       <w:r>
-        <w:t xml:space="preserve">vor bei dem die </w:t>
-      </w:r>
-      <w:proofErr w:type="spellStart"/>
-      <w:r>
-        <w:t>gaze</w:t>
-      </w:r>
-      <w:proofErr w:type="spellEnd"/>
-      <w:r>
-        <w:t xml:space="preserve"> Traube verarbeitet wird. Dies </w:t>
+        <w:t xml:space="preserve">vor bei dem die gaze Traube verarbeitet wird. Dies </w:t>
       </w:r>
       <w:r>
         <w:t>liegt</w:t>
@@ -3673,15 +3610,7 @@
         <w:t>ein Rotwein mehr als ein Weißwein, da hierbei die gesamte Traube verarbeitet wird.</w:t>
       </w:r>
       <w:r>
-        <w:t xml:space="preserve"> Jedoch können auch bei der </w:t>
-      </w:r>
-      <w:proofErr w:type="spellStart"/>
-      <w:r>
-        <w:t>Gröhrung</w:t>
-      </w:r>
-      <w:proofErr w:type="spellEnd"/>
-      <w:r>
-        <w:t xml:space="preserve"> in Holzfässern weitere Gerbstoffe mit hinzukommen.</w:t>
+        <w:t xml:space="preserve"> Jedoch können auch bei der Gröhrung in Holzfässern weitere Gerbstoffe mit hinzukommen.</w:t>
       </w:r>
       <w:r>
         <w:t xml:space="preserve"> </w:t>
@@ -3998,18 +3927,10 @@
         <w:t>In diesem Projekt wurden die Daten</w:t>
       </w:r>
       <w:r>
-        <w:t xml:space="preserve"> von der Webseite </w:t>
-      </w:r>
-      <w:proofErr w:type="spellStart"/>
-      <w:r>
-        <w:t>Kagg</w:t>
-      </w:r>
-      <w:r>
-        <w:t>le</w:t>
-      </w:r>
-      <w:proofErr w:type="spellEnd"/>
-      <w:r>
-        <w:t xml:space="preserve"> verwendet. Dabei handelt es sich Daten rund um das Thema Wein. Dabei sind in den Daten </w:t>
+        <w:t xml:space="preserve"> von der Webseite Kagg</w:t>
+      </w:r>
+      <w:r>
+        <w:t xml:space="preserve">le verwendet. Dabei handelt es sich Daten rund um das Thema Wein. Dabei sind in den Daten </w:t>
       </w:r>
       <w:r>
         <w:t>die verschiedenen Namen der Weine zu finden, deren Produzenten und woher diese sind</w:t>
@@ -4066,15 +3987,7 @@
         <w:t xml:space="preserve"> zu finden. </w:t>
       </w:r>
       <w:r>
-        <w:t xml:space="preserve">Diese Daten werden anschließend anhand ihrer verschiedenen Eigenschaften an einem Scatterplot, Parallelen Koordinaten und einer </w:t>
-      </w:r>
-      <w:proofErr w:type="spellStart"/>
-      <w:r>
-        <w:t>Baumhierachie</w:t>
-      </w:r>
-      <w:proofErr w:type="spellEnd"/>
-      <w:r>
-        <w:t xml:space="preserve"> dargestellt. Wie diese Diagramme aufgebaut sind, ist im Kapitel </w:t>
+        <w:t xml:space="preserve">Diese Daten werden anschließend anhand ihrer verschiedenen Eigenschaften an einem Scatterplot, Parallelen Koordinaten und einer Baumhierachie dargestellt. Wie diese Diagramme aufgebaut sind, ist im Kapitel </w:t>
       </w:r>
       <w:r>
         <w:fldChar w:fldCharType="begin"/>
@@ -4131,15 +4044,7 @@
         <w:t xml:space="preserve"> Somit könnten schnell besondere Datenpaare herausgefiltert werden und entsprechende neue Informationen gewonnen werden.</w:t>
       </w:r>
       <w:r>
-        <w:t xml:space="preserve"> Mithilfe der </w:t>
-      </w:r>
-      <w:proofErr w:type="spellStart"/>
-      <w:r>
-        <w:t>Baumhierachie</w:t>
-      </w:r>
-      <w:proofErr w:type="spellEnd"/>
-      <w:r>
-        <w:t xml:space="preserve"> wird es möglich sein die verschiedenen </w:t>
+        <w:t xml:space="preserve"> Mithilfe der Baumhierachie wird es möglich sein die verschiedenen </w:t>
       </w:r>
       <w:r>
         <w:t>Weine ihren Regionen zuzuordnen und zu herauszufinden wie viele Weine pro Region vorhanden sind. Diese Informationen kann dann wiederum mit anderen Daten abgeglichen werden, um einen weiteren Erkenntnisgewinn zu ermöglichen.</w:t>
@@ -4168,15 +4073,7 @@
         <w:t xml:space="preserve"> </w:t>
       </w:r>
       <w:r>
-        <w:t xml:space="preserve">welche auf der Plattform </w:t>
-      </w:r>
-      <w:proofErr w:type="spellStart"/>
-      <w:r>
-        <w:t>Kaggle</w:t>
-      </w:r>
-      <w:proofErr w:type="spellEnd"/>
-      <w:r>
-        <w:t xml:space="preserve"> zu finden sind, </w:t>
+        <w:t xml:space="preserve">welche auf der Plattform Kaggle zu finden sind, </w:t>
       </w:r>
       <w:r>
         <w:t xml:space="preserve">wurden von einem Nutzer von einer Koreanischen Webseite (welche nicht genauer angegeben worden ist) gesammelt und bereitgestellt. </w:t>
@@ -4224,12 +4121,13 @@
             <w:docPart w:val="DefaultPlaceholder_-1854013440"/>
           </w:placeholder>
         </w:sdtPr>
+        <w:sdtEndPr/>
         <w:sdtContent>
           <w:r>
             <w:fldChar w:fldCharType="begin"/>
           </w:r>
           <w:r>
-            <w:instrText>ADDIN CitaviPlaceholder{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}</w:instrText>
+            <w:instrText>ADDIN CitaviPlaceholder{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}</w:instrText>
           </w:r>
           <w:r>
             <w:fldChar w:fldCharType="separate"/>
@@ -4245,27 +4143,14 @@
     </w:p>
     <w:p>
       <w:r>
-        <w:t xml:space="preserve">Der Datensatz von </w:t>
-      </w:r>
-      <w:proofErr w:type="spellStart"/>
-      <w:r>
-        <w:t>CleasingWine</w:t>
-      </w:r>
-      <w:proofErr w:type="spellEnd"/>
-      <w:r>
-        <w:t xml:space="preserve"> beginnt mit der </w:t>
-      </w:r>
-      <w:r>
-        <w:t>„</w:t>
-      </w:r>
-      <w:proofErr w:type="spellStart"/>
-      <w:r>
-        <w:t>wine</w:t>
+        <w:t xml:space="preserve">Der Datensatz von CleasingWine beginnt mit der </w:t>
+      </w:r>
+      <w:r>
+        <w:t>„wine</w:t>
       </w:r>
       <w:r>
         <w:t>ID</w:t>
       </w:r>
-      <w:proofErr w:type="spellEnd"/>
       <w:r>
         <w:t>“</w:t>
       </w:r>
@@ -4279,15 +4164,7 @@
         <w:t xml:space="preserve">Nach dieser Spalte folg die </w:t>
       </w:r>
       <w:r>
-        <w:t>Spalte mit dem Namen „</w:t>
-      </w:r>
-      <w:proofErr w:type="spellStart"/>
-      <w:r>
-        <w:t>name</w:t>
-      </w:r>
-      <w:proofErr w:type="spellEnd"/>
-      <w:r>
-        <w:t xml:space="preserve">“, in dieser Spalte sind </w:t>
+        <w:t xml:space="preserve">Spalte mit dem Namen „name“, in dieser Spalte sind </w:t>
       </w:r>
       <w:r>
         <w:t>entsprechend der ganzen Namen</w:t>
@@ -4296,37 +4173,13 @@
         <w:t xml:space="preserve"> der einzelnen Weine mit eingetragen. </w:t>
       </w:r>
       <w:r>
-        <w:t>Die Produzenten dieser Weine sind in der darauffolgenden Spalte der „</w:t>
-      </w:r>
-      <w:proofErr w:type="spellStart"/>
-      <w:r>
-        <w:t>producer</w:t>
-      </w:r>
-      <w:proofErr w:type="spellEnd"/>
-      <w:r>
-        <w:t xml:space="preserve">“ zu finden. </w:t>
-      </w:r>
-      <w:r>
-        <w:t>Aus welchem Land dieser Wein stammt wird anschließend in der Spalte der „</w:t>
-      </w:r>
-      <w:proofErr w:type="spellStart"/>
-      <w:r>
-        <w:t>nation</w:t>
-      </w:r>
-      <w:proofErr w:type="spellEnd"/>
-      <w:r>
-        <w:t xml:space="preserve">“ beantwortet. </w:t>
-      </w:r>
-      <w:r>
-        <w:t>Anschließend folgen fünf Spalten mit dem Namen „</w:t>
-      </w:r>
-      <w:proofErr w:type="spellStart"/>
-      <w:r>
-        <w:t>local</w:t>
-      </w:r>
-      <w:proofErr w:type="spellEnd"/>
-      <w:r>
-        <w:t xml:space="preserve">“ und der entsprechenden Nummer, welche die entsprechende Region wo der Wein </w:t>
+        <w:t xml:space="preserve">Die Produzenten dieser Weine sind in der darauffolgenden Spalte der „producer“ zu finden. </w:t>
+      </w:r>
+      <w:r>
+        <w:t xml:space="preserve">Aus welchem Land dieser Wein stammt wird anschließend in der Spalte der „nation“ beantwortet. </w:t>
+      </w:r>
+      <w:r>
+        <w:t xml:space="preserve">Anschließend folgen fünf Spalten mit dem Namen „local“ und der entsprechenden Nummer, welche die entsprechende Region wo der Wein </w:t>
       </w:r>
       <w:r>
         <w:t>herkommt,</w:t>
@@ -4338,15 +4191,7 @@
         <w:t xml:space="preserve"> Anschließend sind </w:t>
       </w:r>
       <w:r>
-        <w:t>finden sich die Spalten „</w:t>
-      </w:r>
-      <w:proofErr w:type="spellStart"/>
-      <w:r>
-        <w:t>varieties</w:t>
-      </w:r>
-      <w:proofErr w:type="spellEnd"/>
-      <w:r>
-        <w:t xml:space="preserve">“ und die </w:t>
+        <w:t xml:space="preserve">finden sich die Spalten „varieties“ und die </w:t>
       </w:r>
       <w:r>
         <w:t>entsprechende</w:t>
@@ -4373,15 +4218,7 @@
         <w:t xml:space="preserve"> Nachdem diesen Spalten folgt die Spalte „typ“ welche den entsprechenden Typ des Weines enthält. </w:t>
       </w:r>
       <w:r>
-        <w:t>Anschließend wird in der Spalte „</w:t>
-      </w:r>
-      <w:proofErr w:type="spellStart"/>
-      <w:r>
-        <w:t>use</w:t>
-      </w:r>
-      <w:proofErr w:type="spellEnd"/>
-      <w:r>
-        <w:t xml:space="preserve">“ die Verwendung des Weines genauer </w:t>
+        <w:t xml:space="preserve">Anschließend wird in der Spalte „use“ die Verwendung des Weines genauer </w:t>
       </w:r>
       <w:r>
         <w:t xml:space="preserve">festgelegt. Auf diese Spalte </w:t>
@@ -4390,29 +4227,13 @@
         <w:t>folgt,</w:t>
       </w:r>
       <w:r>
-        <w:t xml:space="preserve"> die der „</w:t>
-      </w:r>
-      <w:proofErr w:type="spellStart"/>
-      <w:r>
-        <w:t>abv</w:t>
-      </w:r>
-      <w:proofErr w:type="spellEnd"/>
-      <w:r>
-        <w:t xml:space="preserve">“ welche den </w:t>
+        <w:t xml:space="preserve"> die der „abv“ welche den </w:t>
       </w:r>
       <w:r>
         <w:t xml:space="preserve">Alkoholgehalt pro Volumen darstellt. </w:t>
       </w:r>
       <w:r>
-        <w:t>Danach wird in der Spalte der „</w:t>
-      </w:r>
-      <w:proofErr w:type="spellStart"/>
-      <w:r>
-        <w:t>degree</w:t>
-      </w:r>
-      <w:proofErr w:type="spellEnd"/>
-      <w:r>
-        <w:t xml:space="preserve">“ die optimale </w:t>
+        <w:t xml:space="preserve">Danach wird in der Spalte der „degree“ die optimale </w:t>
       </w:r>
       <w:r>
         <w:t xml:space="preserve">Trinktemperatur </w:t>
@@ -4427,89 +4248,25 @@
         <w:t>Darauffolgend</w:t>
       </w:r>
       <w:r>
-        <w:t xml:space="preserve"> wird mit den Spalten „</w:t>
-      </w:r>
-      <w:proofErr w:type="spellStart"/>
-      <w:r>
-        <w:t>sweet</w:t>
-      </w:r>
-      <w:proofErr w:type="spellEnd"/>
-      <w:r>
-        <w:t>“, „</w:t>
-      </w:r>
-      <w:proofErr w:type="spellStart"/>
-      <w:r>
-        <w:t>acidity</w:t>
-      </w:r>
-      <w:proofErr w:type="spellEnd"/>
-      <w:r>
-        <w:t>“, „</w:t>
-      </w:r>
-      <w:proofErr w:type="spellStart"/>
-      <w:r>
-        <w:t>body</w:t>
-      </w:r>
-      <w:proofErr w:type="spellEnd"/>
-      <w:r>
-        <w:t>“</w:t>
+        <w:t xml:space="preserve"> wird mit den Spalten „sweet“, „acidity“, „body“</w:t>
       </w:r>
       <w:r>
         <w:t xml:space="preserve">, </w:t>
       </w:r>
       <w:r>
-        <w:t>„</w:t>
-      </w:r>
-      <w:proofErr w:type="spellStart"/>
-      <w:r>
-        <w:t>tannin</w:t>
-      </w:r>
-      <w:proofErr w:type="spellEnd"/>
-      <w:r>
-        <w:t>“</w:t>
-      </w:r>
-      <w:r>
-        <w:t>, „</w:t>
-      </w:r>
-      <w:proofErr w:type="spellStart"/>
-      <w:r>
-        <w:t>price</w:t>
-      </w:r>
-      <w:proofErr w:type="spellEnd"/>
-      <w:r>
-        <w:t>“, „</w:t>
-      </w:r>
-      <w:proofErr w:type="spellStart"/>
-      <w:r>
-        <w:t>year</w:t>
-      </w:r>
-      <w:proofErr w:type="spellEnd"/>
-      <w:r>
-        <w:t xml:space="preserve">“, „ml“ die jeweilige Süße, </w:t>
+        <w:t>„tannin“</w:t>
+      </w:r>
+      <w:r>
+        <w:t xml:space="preserve">, „price“, „year“, „ml“ die jeweilige Süße, </w:t>
       </w:r>
       <w:r>
         <w:t xml:space="preserve">Säure, Körper, Gerbstoff, Preis, Herstellungsjahr und Größe der Flasche des Weines definiert. </w:t>
       </w:r>
       <w:r>
-        <w:t>Dabei sind ab der Spalte der „</w:t>
-      </w:r>
-      <w:proofErr w:type="spellStart"/>
-      <w:r>
-        <w:t>nation</w:t>
-      </w:r>
-      <w:proofErr w:type="spellEnd"/>
-      <w:r>
-        <w:t xml:space="preserve">“ leer Werte in der Datei enthalten. </w:t>
-      </w:r>
-      <w:r>
-        <w:t>Zahlenwerte sind aber der Spalte „</w:t>
-      </w:r>
-      <w:proofErr w:type="spellStart"/>
-      <w:r>
-        <w:t>abv</w:t>
-      </w:r>
-      <w:proofErr w:type="spellEnd"/>
-      <w:r>
-        <w:t>“ in diesem Datensatz zu finden.</w:t>
+        <w:t xml:space="preserve">Dabei sind ab der Spalte der „nation“ leer Werte in der Datei enthalten. </w:t>
+      </w:r>
+      <w:r>
+        <w:t>Zahlenwerte sind aber der Spalte „abv“ in diesem Datensatz zu finden.</w:t>
       </w:r>
       <w:r>
         <w:t xml:space="preserve"> </w:t>
@@ -4523,12 +4280,13 @@
             <w:docPart w:val="DefaultPlaceholder_-1854013440"/>
           </w:placeholder>
         </w:sdtPr>
+        <w:sdtEndPr/>
         <w:sdtContent>
           <w:r>
             <w:fldChar w:fldCharType="begin"/>
           </w:r>
           <w:r>
-            <w:instrText>ADDIN CitaviPlaceholder{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}</w:instrText>
+            <w:instrText>ADDIN CitaviPlaceholder{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}</w:instrText>
           </w:r>
           <w:r>
             <w:fldChar w:fldCharType="separate"/>
@@ -4673,16 +4431,11 @@
       <w:r>
         <w:t xml:space="preserve"> </w:t>
       </w:r>
-      <w:proofErr w:type="spellStart"/>
       <w:r>
         <w:t>Repositori</w:t>
       </w:r>
       <w:r>
-        <w:t>e</w:t>
-      </w:r>
-      <w:proofErr w:type="spellEnd"/>
-      <w:r>
-        <w:t xml:space="preserve">, in welchem das </w:t>
+        <w:t xml:space="preserve">e, in welchem das </w:t>
       </w:r>
       <w:r>
         <w:t>Visualisierung</w:t>
@@ -4706,15 +4459,7 @@
         <w:t xml:space="preserve">„Quelldaten“ </w:t>
       </w:r>
       <w:r>
-        <w:t>sind die Ursprünglichen Daten vorhanden welche von der Plattform „</w:t>
-      </w:r>
-      <w:proofErr w:type="spellStart"/>
-      <w:r>
-        <w:t>Kaggle</w:t>
-      </w:r>
-      <w:proofErr w:type="spellEnd"/>
-      <w:r>
-        <w:t xml:space="preserve">“ </w:t>
+        <w:t xml:space="preserve">sind die Ursprünglichen Daten vorhanden welche von der Plattform „Kaggle“ </w:t>
       </w:r>
       <w:r>
         <w:t>heruntergeladen</w:t>
@@ -4816,15 +4561,7 @@
         <w:t>CSV-Datei,</w:t>
       </w:r>
       <w:r>
-        <w:t xml:space="preserve"> auf welche der Scatterplot und die Parallelen Koordinaten zugreifen heißt dabei „</w:t>
-      </w:r>
-      <w:proofErr w:type="spellStart"/>
-      <w:r>
-        <w:t>WineInformationExcelAufbereitetKlein</w:t>
-      </w:r>
-      <w:proofErr w:type="spellEnd"/>
-      <w:r>
-        <w:t>“</w:t>
+        <w:t xml:space="preserve"> auf welche der Scatterplot und die Parallelen Koordinaten zugreifen heißt dabei „WineInformationExcelAufbereitetKlein“</w:t>
       </w:r>
       <w:r>
         <w:t xml:space="preserve">. Der Name der JSON </w:t>
@@ -4833,15 +4570,7 @@
         <w:t>Datei auf, welche das Baumdiagramm zugreift,</w:t>
       </w:r>
       <w:r>
-        <w:t xml:space="preserve"> lautet „</w:t>
-      </w:r>
-      <w:proofErr w:type="spellStart"/>
-      <w:r>
-        <w:t>WineInformationGeoKleinKlein</w:t>
-      </w:r>
-      <w:proofErr w:type="spellEnd"/>
-      <w:r>
-        <w:t>“.</w:t>
+        <w:t xml:space="preserve"> lautet „WineInformationGeoKleinKlein“.</w:t>
       </w:r>
       <w:r>
         <w:t xml:space="preserve"> </w:t>
@@ -4868,23 +4597,7 @@
         <w:t xml:space="preserve">mit einem Feld welches Leer ist. In den JSON Datei hingegen wurden nur die Beziehungen zwischen den Daten </w:t>
       </w:r>
       <w:r>
-        <w:t>abgebildet. Somit enthalten die „</w:t>
-      </w:r>
-      <w:proofErr w:type="spellStart"/>
-      <w:r>
-        <w:t>data</w:t>
-      </w:r>
-      <w:proofErr w:type="spellEnd"/>
-      <w:r>
-        <w:t>“-Felder nur eine „</w:t>
-      </w:r>
-      <w:proofErr w:type="spellStart"/>
-      <w:r>
-        <w:t>id</w:t>
-      </w:r>
-      <w:proofErr w:type="spellEnd"/>
-      <w:r>
-        <w:t>“ welch</w:t>
+        <w:t>abgebildet. Somit enthalten die „data“-Felder nur eine „id“ welch</w:t>
       </w:r>
       <w:r>
         <w:t xml:space="preserve">es nur den Namen enthält. </w:t>
@@ -4892,11 +4605,9 @@
       <w:r>
         <w:t>Die Beziehung wurde mithilfe der „</w:t>
       </w:r>
-      <w:proofErr w:type="spellStart"/>
       <w:r>
         <w:t>children</w:t>
       </w:r>
-      <w:proofErr w:type="spellEnd"/>
       <w:r>
         <w:t>“-Felder realisiert.</w:t>
       </w:r>
@@ -4983,15 +4694,7 @@
         <w:t xml:space="preserve"> wurde die Datei </w:t>
       </w:r>
       <w:r>
-        <w:t>„</w:t>
-      </w:r>
-      <w:proofErr w:type="spellStart"/>
-      <w:r>
-        <w:t>cleasingWine</w:t>
-      </w:r>
-      <w:proofErr w:type="spellEnd"/>
-      <w:r>
-        <w:t>“ in eine Exceldatei konvertiert</w:t>
+        <w:t>„cleasingWine“ in eine Exceldatei konvertiert</w:t>
       </w:r>
       <w:r>
         <w:t>, d</w:t>
@@ -5012,15 +4715,7 @@
         <w:t>mit dem Namen</w:t>
       </w:r>
       <w:r>
-        <w:t xml:space="preserve"> „</w:t>
-      </w:r>
-      <w:proofErr w:type="spellStart"/>
-      <w:r>
-        <w:t>WineInformtionExcel</w:t>
-      </w:r>
-      <w:proofErr w:type="spellEnd"/>
-      <w:r>
-        <w:t xml:space="preserve">“ zu finden. </w:t>
+        <w:t xml:space="preserve"> „WineInformtionExcel“ zu finden. </w:t>
       </w:r>
       <w:r>
         <w:t xml:space="preserve">Durch diesen Schritt </w:t>
@@ -5044,13 +4739,8 @@
         <w:t>GitHub Nutzer „</w:t>
       </w:r>
       <w:r>
-        <w:t xml:space="preserve">Curran </w:t>
-      </w:r>
-      <w:proofErr w:type="spellStart"/>
-      <w:r>
-        <w:t>Kelleher</w:t>
-      </w:r>
-      <w:proofErr w:type="spellEnd"/>
+        <w:t>Curran Kelleher</w:t>
+      </w:r>
       <w:r>
         <w:t>“</w:t>
       </w:r>
@@ -5072,12 +4762,13 @@
             <w:docPart w:val="DefaultPlaceholder_-1854013440"/>
           </w:placeholder>
         </w:sdtPr>
+        <w:sdtEndPr/>
         <w:sdtContent>
           <w:r>
             <w:fldChar w:fldCharType="begin"/>
           </w:r>
           <w:r>
-            <w:instrText>ADDIN CitaviPlaceholder{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}</w:instrText>
+            <w:instrText>ADDIN CitaviPlaceholder{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}</w:instrText>
           </w:r>
           <w:r>
             <w:fldChar w:fldCharType="separate"/>
@@ -5094,15 +4785,7 @@
         <w:t>.</w:t>
       </w:r>
       <w:r>
-        <w:t xml:space="preserve"> Die Datei ist dabei unter „Aufbereitete Daten“ mit dem Namen „</w:t>
-      </w:r>
-      <w:proofErr w:type="spellStart"/>
-      <w:r>
-        <w:t>WineInformationGeo</w:t>
-      </w:r>
-      <w:proofErr w:type="spellEnd"/>
-      <w:r>
-        <w:t>“ zu finden.</w:t>
+        <w:t xml:space="preserve"> Die Datei ist dabei unter „Aufbereitete Daten“ mit dem Namen „WineInformationGeo“ zu finden.</w:t>
       </w:r>
     </w:p>
     <w:p>
@@ -5149,42 +4832,10 @@
         <w:t>Zuerst wurden die</w:t>
       </w:r>
       <w:r>
-        <w:t xml:space="preserve"> Namen aus den Spalten „</w:t>
-      </w:r>
-      <w:proofErr w:type="spellStart"/>
-      <w:r>
-        <w:t>sweet</w:t>
-      </w:r>
-      <w:proofErr w:type="spellEnd"/>
-      <w:r>
-        <w:t>“, „</w:t>
-      </w:r>
-      <w:proofErr w:type="spellStart"/>
-      <w:r>
-        <w:t>adcidity</w:t>
-      </w:r>
-      <w:proofErr w:type="spellEnd"/>
-      <w:r>
-        <w:t>“</w:t>
-      </w:r>
-      <w:r>
-        <w:t>, „</w:t>
-      </w:r>
-      <w:proofErr w:type="spellStart"/>
-      <w:r>
-        <w:t>body</w:t>
-      </w:r>
-      <w:proofErr w:type="spellEnd"/>
-      <w:r>
-        <w:t>“ und „</w:t>
-      </w:r>
-      <w:proofErr w:type="spellStart"/>
-      <w:r>
-        <w:t>tannin</w:t>
-      </w:r>
-      <w:proofErr w:type="spellEnd"/>
-      <w:r>
-        <w:t>“</w:t>
+        <w:t xml:space="preserve"> Namen aus den Spalten „sweet“, „adcidity“</w:t>
+      </w:r>
+      <w:r>
+        <w:t>, „body“ und „tannin“</w:t>
       </w:r>
       <w:r>
         <w:t xml:space="preserve"> vor den zahlen entfernt, da diese ansonsten verhindert hätten die Zahlen in ein entsprechendes Datenformat zu bringen.</w:t>
@@ -5196,23 +4847,7 @@
         <w:t xml:space="preserve">n die Zahlenwerte überarbeitet. So </w:t>
       </w:r>
       <w:r>
-        <w:t>standen in der Spalte „</w:t>
-      </w:r>
-      <w:proofErr w:type="spellStart"/>
-      <w:r>
-        <w:t>abv</w:t>
-      </w:r>
-      <w:proofErr w:type="spellEnd"/>
-      <w:r>
-        <w:t>“ und „</w:t>
-      </w:r>
-      <w:proofErr w:type="spellStart"/>
-      <w:r>
-        <w:t>degree</w:t>
-      </w:r>
-      <w:proofErr w:type="spellEnd"/>
-      <w:r>
-        <w:t xml:space="preserve">“ </w:t>
+        <w:t xml:space="preserve">standen in der Spalte „abv“ und „degree“ </w:t>
       </w:r>
       <w:r>
         <w:t xml:space="preserve">eine </w:t>
@@ -5245,15 +4880,7 @@
         <w:t>aus den beiden Werten der Durchschnitt gebildet. Falls nur ein Wert bereits in der Spalte stand, wurde dieser einfach übernommen.</w:t>
       </w:r>
       <w:r>
-        <w:t xml:space="preserve"> Darüber hinaus wurde war der Preis für die Weine in der Spalte „</w:t>
-      </w:r>
-      <w:proofErr w:type="spellStart"/>
-      <w:r>
-        <w:t>price</w:t>
-      </w:r>
-      <w:proofErr w:type="spellEnd"/>
-      <w:r>
-        <w:t>“</w:t>
+        <w:t xml:space="preserve"> Darüber hinaus wurde war der Preis für die Weine in der Spalte „price“</w:t>
       </w:r>
       <w:r>
         <w:t xml:space="preserve"> in südkoreanischen Won angegeben. Aufgrund dieser dessen wurde dieser P</w:t>
@@ -5277,15 +4904,7 @@
         <w:t>Spalte</w:t>
       </w:r>
       <w:r>
-        <w:t xml:space="preserve"> „</w:t>
-      </w:r>
-      <w:proofErr w:type="spellStart"/>
-      <w:r>
-        <w:t>name</w:t>
-      </w:r>
-      <w:proofErr w:type="spellEnd"/>
-      <w:r>
-        <w:t>“ angepasst. So ist es bei der Konvertierung vorgekommen, dass Apostrophe und Umlaute nicht richtig übersetzt worden sind. Die</w:t>
+        <w:t xml:space="preserve"> „name“ angepasst. So ist es bei der Konvertierung vorgekommen, dass Apostrophe und Umlaute nicht richtig übersetzt worden sind. Die</w:t>
       </w:r>
       <w:r>
         <w:t>se Fehler wurden korrigiert.</w:t>
@@ -5300,29 +4919,13 @@
         <w:t xml:space="preserve"> in welcher die Namen der Weine mit der entsprechenden JSON Schreibweise kombiniert wurden, um so eine zusammenfügen der Weinnamen und der Länder einfacher zu gestallten.</w:t>
       </w:r>
       <w:r>
-        <w:t xml:space="preserve"> Diese Änderungen wurden alle and er Exceldatei „</w:t>
-      </w:r>
-      <w:proofErr w:type="spellStart"/>
-      <w:r>
-        <w:t>WineInformationExcel</w:t>
-      </w:r>
-      <w:proofErr w:type="spellEnd"/>
-      <w:r>
-        <w:t>“ durchgeführt.</w:t>
+        <w:t xml:space="preserve"> Diese Änderungen wurden alle and er Exceldatei „WineInformationExcel“ durchgeführt.</w:t>
       </w:r>
       <w:r>
         <w:t xml:space="preserve"> Anschließend wurden in </w:t>
       </w:r>
       <w:r>
-        <w:t>einer neuen auf „</w:t>
-      </w:r>
-      <w:proofErr w:type="spellStart"/>
-      <w:r>
-        <w:t>WineInformationExcel</w:t>
-      </w:r>
-      <w:proofErr w:type="spellEnd"/>
-      <w:r>
-        <w:t xml:space="preserve">“ basierenden Datei, die Namen der Spalten von Englischen ins Deutsche übersetzt. </w:t>
+        <w:t xml:space="preserve">einer neuen auf „WineInformationExcel“ basierenden Datei, die Namen der Spalten von Englischen ins Deutsche übersetzt. </w:t>
       </w:r>
       <w:r>
         <w:t>Zusätzlich</w:t>
@@ -5346,11 +4949,9 @@
       <w:r>
         <w:t>Dieser Stand präsentiert findet sich in der Exceldatei mit dem Namen „</w:t>
       </w:r>
-      <w:proofErr w:type="spellStart"/>
       <w:r>
         <w:t>WineInformationExcelAufbereitet</w:t>
       </w:r>
-      <w:proofErr w:type="spellEnd"/>
       <w:r>
         <w:t>“</w:t>
       </w:r>
@@ -5364,15 +4965,7 @@
         <w:t xml:space="preserve"> herausgelöscht welche</w:t>
       </w:r>
       <w:r>
-        <w:t xml:space="preserve"> in den Spalten „</w:t>
-      </w:r>
-      <w:proofErr w:type="spellStart"/>
-      <w:r>
-        <w:t>alc</w:t>
-      </w:r>
-      <w:proofErr w:type="spellEnd"/>
-      <w:r>
-        <w:t xml:space="preserve">“ bis „ml“ ein leeres Feld oder </w:t>
+        <w:t xml:space="preserve"> in den Spalten „alc“ bis „ml“ ein leeres Feld oder </w:t>
       </w:r>
       <w:r>
         <w:t xml:space="preserve">eine Null als Werte enthielten entfernt. </w:t>
@@ -5381,15 +4974,7 @@
         <w:t xml:space="preserve">Diese Änderung ist in der Datei mit dem Namen </w:t>
       </w:r>
       <w:r>
-        <w:t>„</w:t>
-      </w:r>
-      <w:proofErr w:type="spellStart"/>
-      <w:r>
-        <w:t>WineInformationExcelAufbereitetKlein</w:t>
-      </w:r>
-      <w:proofErr w:type="spellEnd"/>
-      <w:r>
-        <w:t>“ wiederzufinden.</w:t>
+        <w:t>„WineInformationExcelAufbereitetKlein“ wiederzufinden.</w:t>
       </w:r>
       <w:r>
         <w:t xml:space="preserve"> Innerhalb der JSON Datei gab e</w:t>
@@ -5419,26 +5004,10 @@
         <w:t>dieses Schritts</w:t>
       </w:r>
       <w:r>
-        <w:t xml:space="preserve"> ist unter der Datei „</w:t>
-      </w:r>
-      <w:proofErr w:type="spellStart"/>
-      <w:r>
-        <w:t>WineInformationGeoKlein</w:t>
-      </w:r>
-      <w:proofErr w:type="spellEnd"/>
-      <w:r>
-        <w:t xml:space="preserve">“ zu finden. Anschließend wurden im letzten Schritt alle Länder entfernt, welche keine Weine </w:t>
-      </w:r>
-      <w:r>
-        <w:t>nach der CSV-Datei hergestellt haben. Dies ist in der Datei „</w:t>
-      </w:r>
-      <w:proofErr w:type="spellStart"/>
-      <w:r>
-        <w:t>WineInformationGeoKleinKlein</w:t>
-      </w:r>
-      <w:proofErr w:type="spellEnd"/>
-      <w:r>
-        <w:t>“ zu erkennen.</w:t>
+        <w:t xml:space="preserve"> ist unter der Datei „WineInformationGeoKlein“ zu finden. Anschließend wurden im letzten Schritt alle Länder entfernt, welche keine Weine </w:t>
+      </w:r>
+      <w:r>
+        <w:t>nach der CSV-Datei hergestellt haben. Dies ist in der Datei „WineInformationGeoKleinKlein“ zu erkennen.</w:t>
       </w:r>
     </w:p>
     <w:p>
@@ -5723,34 +5292,10 @@
         <w:t xml:space="preserve">Länder nötigt. Diese Information ist beispielsweise </w:t>
       </w:r>
       <w:r>
-        <w:t xml:space="preserve">im „State </w:t>
-      </w:r>
-      <w:proofErr w:type="spellStart"/>
-      <w:r>
-        <w:t>of</w:t>
-      </w:r>
-      <w:proofErr w:type="spellEnd"/>
-      <w:r>
-        <w:t xml:space="preserve"> </w:t>
-      </w:r>
-      <w:proofErr w:type="spellStart"/>
-      <w:r>
-        <w:t>the</w:t>
-      </w:r>
-      <w:proofErr w:type="spellEnd"/>
-      <w:r>
-        <w:t xml:space="preserve"> </w:t>
-      </w:r>
-      <w:proofErr w:type="spellStart"/>
-      <w:r>
-        <w:t>Viti</w:t>
-      </w:r>
-      <w:r>
-        <w:t>vinicultural</w:t>
-      </w:r>
-      <w:proofErr w:type="spellEnd"/>
-      <w:r>
-        <w:t xml:space="preserve"> World in 2020“ nachzulesen</w:t>
+        <w:t>im „State of the Viti</w:t>
+      </w:r>
+      <w:r>
+        <w:t>vinicultural World in 2020“ nachzulesen</w:t>
       </w:r>
       <w:r>
         <w:t xml:space="preserve"> </w:t>
@@ -5764,6 +5309,7 @@
             <w:docPart w:val="DefaultPlaceholder_-1854013440"/>
           </w:placeholder>
         </w:sdtPr>
+        <w:sdtEndPr/>
         <w:sdtContent>
           <w:r>
             <w:fldChar w:fldCharType="begin"/>
@@ -5792,34 +5338,10 @@
         <w:t>Produzierenden</w:t>
       </w:r>
       <w:r>
-        <w:t xml:space="preserve"> Ländern Italien mit 49,1 </w:t>
-      </w:r>
-      <w:proofErr w:type="spellStart"/>
-      <w:r>
-        <w:t>mhl</w:t>
-      </w:r>
-      <w:proofErr w:type="spellEnd"/>
-      <w:r>
-        <w:t xml:space="preserve">, Frankreich mit </w:t>
-      </w:r>
-      <w:r>
-        <w:t xml:space="preserve">46,6 </w:t>
-      </w:r>
-      <w:proofErr w:type="spellStart"/>
-      <w:r>
-        <w:t>mhl</w:t>
-      </w:r>
-      <w:proofErr w:type="spellEnd"/>
-      <w:r>
-        <w:t xml:space="preserve"> und Spanien mit 40,7 </w:t>
-      </w:r>
-      <w:proofErr w:type="spellStart"/>
-      <w:r>
-        <w:t>mhl</w:t>
-      </w:r>
-      <w:proofErr w:type="spellEnd"/>
-      <w:r>
-        <w:t xml:space="preserve">. Diese </w:t>
+        <w:t xml:space="preserve"> Ländern Italien mit 49,1 mhl, Frankreich mit </w:t>
+      </w:r>
+      <w:r>
+        <w:t xml:space="preserve">46,6 mhl und Spanien mit 40,7 mhl. Diese </w:t>
       </w:r>
       <w:r>
         <w:t>Angaben</w:t>
@@ -6197,27 +5719,14 @@
       <w:r>
         <w:t xml:space="preserve">Abbildung </w:t>
       </w:r>
-      <w:r>
-        <w:fldChar w:fldCharType="begin"/>
-      </w:r>
-      <w:r>
-        <w:instrText xml:space="preserve"> SEQ Abbildung \* ARABIC </w:instrText>
-      </w:r>
-      <w:r>
-        <w:fldChar w:fldCharType="separate"/>
-      </w:r>
-      <w:r>
-        <w:rPr>
-          <w:noProof/>
-        </w:rPr>
-        <w:t>1</w:t>
-      </w:r>
-      <w:r>
-        <w:rPr>
-          <w:noProof/>
-        </w:rPr>
-        <w:fldChar w:fldCharType="end"/>
-      </w:r>
+      <w:fldSimple w:instr=" SEQ Abbildung \* ARABIC ">
+        <w:r>
+          <w:rPr>
+            <w:noProof/>
+          </w:rPr>
+          <w:t>1</w:t>
+        </w:r>
+      </w:fldSimple>
       <w:bookmarkEnd w:id="19"/>
       <w:r>
         <w:t>: Scatterplot (Quelle: eigene Darstellung)</w:t>
@@ -6434,192 +5943,427 @@
         <w:lastRenderedPageBreak/>
         <w:t xml:space="preserve">Abbildung </w:t>
       </w:r>
+      <w:r>
+        <w:fldChar w:fldCharType="begin"/>
+      </w:r>
+      <w:r>
+        <w:instrText xml:space="preserve"> SEQ Abbildung \* ARABIC </w:instrText>
+      </w:r>
+      <w:r>
+        <w:fldChar w:fldCharType="separate"/>
+      </w:r>
+      <w:r>
+        <w:rPr>
+          <w:noProof/>
+        </w:rPr>
+        <w:t>2</w:t>
+      </w:r>
+      <w:r>
+        <w:rPr>
+          <w:noProof/>
+        </w:rPr>
+        <w:fldChar w:fldCharType="end"/>
+      </w:r>
+      <w:bookmarkEnd w:id="21"/>
+      <w:r>
+        <w:t>: Parallele Koordinaten (Quelle: eigene Darstellung)</w:t>
+      </w:r>
+    </w:p>
+    <w:p>
+      <w:r>
+        <w:t xml:space="preserve">Die Anforderungen an die diese Darstellung, welche sich aus der </w:t>
+      </w:r>
+      <w:r>
+        <w:t xml:space="preserve">Hilfefrage nach den Trends und besonderen Daten gibt, wurden teilweise erfüllt. So ist es mithilfe dieses Diagramms möglich die verschiedenen </w:t>
+      </w:r>
+      <w:r>
+        <w:t>Eigenschaften gegenüberzustellen und daraus verschieden Trends abzuleiten, da diese so Übersicht dargestellt werden können. Jedoch ist es in diesem Diagramm</w:t>
+      </w:r>
+      <w:r>
+        <w:t xml:space="preserve"> nicht möglich über eine einzelne Linie drüber zu fahren und den entsprechenden Wert angezeigt bekommen. </w:t>
+      </w:r>
+      <w:r>
+        <w:t xml:space="preserve">Somit ist die nach Verfolgbarkeit der Daten nur eigenschränkt möglich. Durch </w:t>
+      </w:r>
+      <w:r>
+        <w:t>das Erfüllen</w:t>
+      </w:r>
+      <w:r>
+        <w:t xml:space="preserve"> der Übersichtlichkeit und erkennbar machen von Trends und das erschwerte Nachverfolgenden der Daten sind die Anforderungen an dieses Diagramm nur Teilweise erfüllt.</w:t>
+      </w:r>
+    </w:p>
+    <w:p>
+      <w:r>
+        <w:t xml:space="preserve">Innerhalb der Anforderungen für das </w:t>
+      </w:r>
+      <w:r>
+        <w:t>Projekt</w:t>
+      </w:r>
+      <w:r>
+        <w:t xml:space="preserve"> sollte die zweite </w:t>
+      </w:r>
+      <w:r>
+        <w:t>Anforderung</w:t>
+      </w:r>
+      <w:r>
+        <w:t xml:space="preserve"> eine Darstellung von Mehrdimensionalen </w:t>
+      </w:r>
+      <w:r>
+        <w:t xml:space="preserve">Darstellungen sein. </w:t>
+      </w:r>
+      <w:r>
+        <w:t xml:space="preserve">Für diese Darstellungen würden die </w:t>
+      </w:r>
+      <w:r>
+        <w:t>Scatterplots</w:t>
+      </w:r>
+      <w:r>
+        <w:t xml:space="preserve">, </w:t>
+      </w:r>
+      <w:r>
+        <w:t>Projektion und Selektion, Parallelen Koordinaten, K-Means und Datentinte in Frage kommen.</w:t>
+      </w:r>
+      <w:r>
+        <w:t xml:space="preserve"> Bei der Datentin</w:t>
+      </w:r>
+      <w:r>
+        <w:t>t</w:t>
+      </w:r>
+      <w:r>
+        <w:t xml:space="preserve">e wird versucht sich auf die </w:t>
+      </w:r>
+      <w:r>
+        <w:t>Hauptaussage der Visualisierung zu konzentrieren</w:t>
+      </w:r>
+      <w:r>
+        <w:t xml:space="preserve"> und versucht somit den Teil der Visualisierung zu löschen welcher Verlustfrei gelöscht werden kann. Da jedoch aufgrund der verschiedenen Zielgruppen (vor allem der Weineinkäufer und Weinexperten) keine Daten verloren gehen sollen fällt diese für die Darstellung von Mehrdimensionalen Daten heraus. </w:t>
+      </w:r>
+      <w:r>
+        <w:t>Dasselbe</w:t>
+      </w:r>
+      <w:r>
+        <w:t xml:space="preserve"> gilt für die K-Means</w:t>
+      </w:r>
+      <w:r>
+        <w:t xml:space="preserve"> welche versuchen </w:t>
+      </w:r>
+      <w:r>
+        <w:t xml:space="preserve">den Abstand (quadriert) </w:t>
+      </w:r>
+      <w:r>
+        <w:t xml:space="preserve">der Punkte zu den Prototypen zu minimieren. Dies würde mit einem Datenverlust einhergehen, was durch die Zielgruppen nicht erwünscht ist. </w:t>
+      </w:r>
+      <w:r>
+        <w:t xml:space="preserve">Bei der Projektion und Selektion </w:t>
+      </w:r>
+      <w:r>
+        <w:t xml:space="preserve">wird versucht ein </w:t>
+      </w:r>
+      <w:r>
+        <w:t>mehrdimensionalen</w:t>
+      </w:r>
+      <w:r>
+        <w:t xml:space="preserve"> raum zu Visualisieren</w:t>
+      </w:r>
+      <w:r>
+        <w:t xml:space="preserve">. Dafür </w:t>
+      </w:r>
+      <w:r>
+        <w:t xml:space="preserve">wird dieser mithilfe von Projektionen </w:t>
+      </w:r>
+      <w:r>
+        <w:t xml:space="preserve">auf verschiedenen 2D Darstellungen abgebildet. Da diese Darstellung jedoch viele Darstellungen nach sich ziehen würde, wäre dies nicht im Interesse und einfachen Erkennbarkeit von Besonderen Daten und Trends und widerspricht somit einer Anforderung an dieses Diagramm. Auch </w:t>
+      </w:r>
+      <w:r>
+        <w:t xml:space="preserve">bei den </w:t>
+      </w:r>
+      <w:r>
+        <w:t>Scatterplots</w:t>
+      </w:r>
+      <w:r>
+        <w:t xml:space="preserve"> müssen die </w:t>
+      </w:r>
+      <w:r>
+        <w:t>Mehrdimensionalen</w:t>
+      </w:r>
+      <w:r>
+        <w:t xml:space="preserve"> Daten auf verschiedene </w:t>
+      </w:r>
+      <w:r>
+        <w:t>Scatterplots</w:t>
+      </w:r>
+      <w:r>
+        <w:t xml:space="preserve"> aufgeteilt werden und </w:t>
+      </w:r>
+      <w:r>
+        <w:t>widersprechen</w:t>
+      </w:r>
+      <w:r>
+        <w:t xml:space="preserve"> somit auch wie due </w:t>
+      </w:r>
+      <w:r>
+        <w:t>Projektion</w:t>
+      </w:r>
+      <w:r>
+        <w:t xml:space="preserve"> und </w:t>
+      </w:r>
+      <w:r>
+        <w:t>Selektion</w:t>
+      </w:r>
+      <w:r>
+        <w:t xml:space="preserve"> der </w:t>
+      </w:r>
+      <w:r>
+        <w:t>Übersicht. Die Parallelen Koordinaten können mehrere Dimensionen in einer Darstellung darstellen und es trotzdem erreichen das gewisse Trends und besondere Daten einfach erkennbar bleiben. Deswegen wurde dies</w:t>
+      </w:r>
+      <w:r>
+        <w:t>e Darstellung mithilfe dieser Umgesetzt.</w:t>
+      </w:r>
+    </w:p>
+    <w:p>
+      <w:pPr>
+        <w:pStyle w:val="berschrift3"/>
+      </w:pPr>
+      <w:bookmarkStart w:id="22" w:name="_Toc80274855"/>
+      <w:r>
+        <w:t>Visualisierung Drei</w:t>
+      </w:r>
+      <w:bookmarkEnd w:id="22"/>
+    </w:p>
+    <w:p>
+      <w:r>
+        <w:t xml:space="preserve">Bei der letzten und somit dritten Visualisierung handelt es sich um Baumdiagramm. </w:t>
+      </w:r>
+      <w:r>
+        <w:t xml:space="preserve">Mithilfe eines solchen Diagramms können verschiedene Hierarchische Beziehungen dargestellt werden. </w:t>
+      </w:r>
+      <w:r>
+        <w:t xml:space="preserve">So sind diese Meistens </w:t>
+      </w:r>
+      <w:r>
+        <w:t>untereinander</w:t>
+      </w:r>
+      <w:r>
+        <w:t xml:space="preserve"> </w:t>
+      </w:r>
+      <w:r>
+        <w:t>angeordnet</w:t>
+      </w:r>
+      <w:r>
+        <w:t xml:space="preserve"> und mithilfe von </w:t>
+      </w:r>
+      <w:r>
+        <w:t>Lienen</w:t>
+      </w:r>
+      <w:r>
+        <w:t xml:space="preserve"> verbunden.</w:t>
+      </w:r>
+      <w:r>
+        <w:t xml:space="preserve"> In der aktuellen Darstellung </w:t>
+      </w:r>
+      <w:r>
+        <w:t>werden die Länder und Weinnamen mithilfe von Kreisen dargestellt. Diese werden anschließend je nach Beziehung mithilfe von einer Linie verbunden. Der Ausgangskreis ist „World</w:t>
+      </w:r>
+      <w:r>
+        <w:t xml:space="preserve">“. Bei dem </w:t>
+      </w:r>
+      <w:r>
+        <w:t>Baumhierarchie</w:t>
+      </w:r>
+      <w:r>
+        <w:t xml:space="preserve"> gibt es keine weiteren Interaktionsmöglichkeiten. </w:t>
+      </w:r>
+      <w:r>
+        <w:t xml:space="preserve">Das Baumdiagramm ist in </w:t>
+      </w:r>
+      <w:r>
+        <w:fldChar w:fldCharType="begin"/>
+      </w:r>
+      <w:r>
+        <w:instrText xml:space="preserve"> REF _Ref80538073 \h </w:instrText>
+      </w:r>
+      <w:r>
+        <w:fldChar w:fldCharType="separate"/>
+      </w:r>
+      <w:r>
+        <w:t xml:space="preserve">Abbildung </w:t>
+      </w:r>
+      <w:r>
+        <w:rPr>
+          <w:noProof/>
+        </w:rPr>
+        <w:t>3</w:t>
+      </w:r>
+      <w:r>
+        <w:fldChar w:fldCharType="end"/>
+      </w:r>
+      <w:r>
+        <w:t xml:space="preserve"> zu finden.</w:t>
+      </w:r>
+    </w:p>
+    <w:p>
+      <w:pPr>
+        <w:pBdr>
+          <w:top w:val="single" w:sz="4" w:space="1" w:color="auto"/>
+          <w:left w:val="single" w:sz="4" w:space="4" w:color="auto"/>
+          <w:bottom w:val="single" w:sz="4" w:space="1" w:color="auto"/>
+          <w:right w:val="single" w:sz="4" w:space="4" w:color="auto"/>
+        </w:pBdr>
+      </w:pPr>
+      <w:r>
+        <w:rPr>
+          <w:noProof/>
+        </w:rPr>
+        <w:drawing>
+          <wp:inline distT="0" distB="0" distL="0" distR="0" wp14:anchorId="483708D4" wp14:editId="15B3A142">
+            <wp:extent cx="5760720" cy="1126490"/>
+            <wp:effectExtent l="0" t="0" r="0" b="0"/>
+            <wp:docPr id="3" name="Grafik 3"/>
+            <wp:cNvGraphicFramePr>
+              <a:graphicFrameLocks xmlns:a="http://schemas.openxmlformats.org/drawingml/2006/main" noChangeAspect="1"/>
+            </wp:cNvGraphicFramePr>
+            <a:graphic xmlns:a="http://schemas.openxmlformats.org/drawingml/2006/main">
+              <a:graphicData uri="http://schemas.openxmlformats.org/drawingml/2006/picture">
+                <pic:pic xmlns:pic="http://schemas.openxmlformats.org/drawingml/2006/picture">
+                  <pic:nvPicPr>
+                    <pic:cNvPr id="3" name="Grafik 3"/>
+                    <pic:cNvPicPr/>
+                  </pic:nvPicPr>
+                  <pic:blipFill>
+                    <a:blip r:embed="rId16" cstate="print">
+                      <a:extLst>
+                        <a:ext uri="{28A0092B-C50C-407E-A947-70E740481C1C}">
+                          <a14:useLocalDpi xmlns:a14="http://schemas.microsoft.com/office/drawing/2010/main" val="0"/>
+                        </a:ext>
+                      </a:extLst>
+                    </a:blip>
+                    <a:stretch>
+                      <a:fillRect/>
+                    </a:stretch>
+                  </pic:blipFill>
+                  <pic:spPr>
+                    <a:xfrm>
+                      <a:off x="0" y="0"/>
+                      <a:ext cx="5760720" cy="1126490"/>
+                    </a:xfrm>
+                    <a:prstGeom prst="rect">
+                      <a:avLst/>
+                    </a:prstGeom>
+                  </pic:spPr>
+                </pic:pic>
+              </a:graphicData>
+            </a:graphic>
+          </wp:inline>
+        </w:drawing>
+      </w:r>
+    </w:p>
+    <w:p>
+      <w:pPr>
+        <w:pStyle w:val="Beschriftung"/>
+      </w:pPr>
+      <w:bookmarkStart w:id="23" w:name="_Ref80538073"/>
+      <w:r>
+        <w:t xml:space="preserve">Abbildung </w:t>
+      </w:r>
       <w:fldSimple w:instr=" SEQ Abbildung \* ARABIC ">
         <w:r>
           <w:rPr>
             <w:noProof/>
           </w:rPr>
-          <w:t>2</w:t>
+          <w:t>3</w:t>
         </w:r>
       </w:fldSimple>
-      <w:bookmarkEnd w:id="21"/>
-      <w:r>
-        <w:t>: Parallele Koordinaten (Quelle: eigene Darstellung)</w:t>
+      <w:bookmarkEnd w:id="23"/>
+      <w:r>
+        <w:t xml:space="preserve">: Auszug aus der </w:t>
+      </w:r>
+      <w:r>
+        <w:t>Baumhierarchie</w:t>
       </w:r>
     </w:p>
     <w:p>
       <w:r>
-        <w:t xml:space="preserve">Die Anforderungen an die diese Darstellung, welche sich aus der </w:t>
-      </w:r>
-      <w:r>
-        <w:t xml:space="preserve">Hilfefrage nach den Trends und besonderen Daten gibt, wurden teilweise erfüllt. So ist es mithilfe dieses Diagramms möglich die verschiedenen </w:t>
-      </w:r>
-      <w:r>
-        <w:t>Eigenschaften gegenüberzustellen und daraus verschieden Trends abzuleiten, da diese so Übersicht dargestellt werden können. Jedoch ist es in diesem Diagramm</w:t>
-      </w:r>
-      <w:r>
-        <w:t xml:space="preserve"> nicht möglich über eine einzelne Linie drüber zu fahren und den entsprechenden Wert angezeigt bekommen. </w:t>
-      </w:r>
-      <w:r>
-        <w:t xml:space="preserve">Somit ist die nach Verfolgbarkeit der Daten nur eigenschränkt möglich. Durch </w:t>
-      </w:r>
-      <w:r>
-        <w:t>das Erfüllen</w:t>
-      </w:r>
-      <w:r>
-        <w:t xml:space="preserve"> der Übersichtlichkeit und erkennbar machen von Trends und das erschwerte Nachverfolgenden der Daten sind die Anforderungen an dieses Diagramm nur Teilweise erfüllt.</w:t>
+        <w:t>Die Anforderungen an das Baumdiagramm wurden nur teilweise erfüllt. Dabei sollte</w:t>
+      </w:r>
+      <w:r>
+        <w:t xml:space="preserve"> </w:t>
+      </w:r>
+      <w:r>
+        <w:t>mithilfe dieser Darstellung</w:t>
+      </w:r>
+      <w:r>
+        <w:t xml:space="preserve"> die Frage</w:t>
+      </w:r>
+      <w:r>
+        <w:t xml:space="preserve"> nach den Produktionsmengen und Weinarten beantwortet werden. So stellt </w:t>
+      </w:r>
+      <w:r>
+        <w:lastRenderedPageBreak/>
+        <w:t xml:space="preserve">diese Hierarchie zwar den einzelnen Ländern und deren Weine dar, jedoch gibt es keinen Aufschluss darüber wie </w:t>
+      </w:r>
+      <w:r>
+        <w:t xml:space="preserve">viele diese sind. Weiterhin ist auch kein Abgleich der Produktionsmengen mit diesen Zahlen möglich, da diese </w:t>
+      </w:r>
+      <w:r>
+        <w:t>nicht aufgeführt worden sind. Dementsprechend gibt es auch keine Gegenüberstellung dieser beiden Größen. Somit wurde nur die Anforderung teilweise erfüllt die Länder und ihre Weine darzustellen, die restlichen Anforderungen wurde hingegen nicht erfüllt.</w:t>
       </w:r>
     </w:p>
     <w:p>
       <w:r>
-        <w:t xml:space="preserve">Innerhalb der Anforderungen für das </w:t>
-      </w:r>
-      <w:r>
-        <w:t>Projekt</w:t>
-      </w:r>
-      <w:r>
-        <w:t xml:space="preserve"> sollte die zweite </w:t>
-      </w:r>
-      <w:r>
-        <w:t>Anforderung</w:t>
-      </w:r>
-      <w:r>
-        <w:t xml:space="preserve"> eine Darstellung von Mehrdimensionalen </w:t>
-      </w:r>
-      <w:r>
-        <w:t xml:space="preserve">Darstellungen sein. </w:t>
-      </w:r>
-      <w:r>
-        <w:t xml:space="preserve">Für diese Darstellungen würden die </w:t>
-      </w:r>
-      <w:r>
-        <w:t>Scatterplots</w:t>
-      </w:r>
-      <w:r>
-        <w:t xml:space="preserve">, </w:t>
-      </w:r>
-      <w:r>
-        <w:t>Projektion und Selektion, Parallelen Koordinaten, K-</w:t>
-      </w:r>
-      <w:proofErr w:type="spellStart"/>
-      <w:r>
-        <w:t>Means</w:t>
-      </w:r>
-      <w:proofErr w:type="spellEnd"/>
-      <w:r>
-        <w:t xml:space="preserve"> und Datentinte in Frage kommen.</w:t>
-      </w:r>
-      <w:r>
-        <w:t xml:space="preserve"> Bei der Datentin</w:t>
-      </w:r>
-      <w:r>
-        <w:t>t</w:t>
-      </w:r>
-      <w:r>
-        <w:t xml:space="preserve">e wird versucht sich auf die </w:t>
-      </w:r>
-      <w:r>
-        <w:t>Hauptaussage der Visualisierung zu konzentrieren</w:t>
-      </w:r>
-      <w:r>
-        <w:t xml:space="preserve"> und versucht somit den Teil der Visualisierung zu löschen welcher Verlustfrei gelöscht werden kann. Da jedoch aufgrund der verschiedenen Zielgruppen (vor allem der Weineinkäufer und Weinexperten) keine Daten verloren gehen sollen fällt diese für die Darstellung von Mehrdimensionalen Daten heraus. </w:t>
-      </w:r>
-      <w:r>
-        <w:t>Dasselbe</w:t>
-      </w:r>
-      <w:r>
-        <w:t xml:space="preserve"> gilt für die K-</w:t>
-      </w:r>
-      <w:proofErr w:type="spellStart"/>
-      <w:r>
-        <w:t>Means</w:t>
-      </w:r>
-      <w:proofErr w:type="spellEnd"/>
-      <w:r>
-        <w:t xml:space="preserve"> welche versuchen </w:t>
-      </w:r>
-      <w:r>
-        <w:t xml:space="preserve">den Abstand (quadriert) </w:t>
-      </w:r>
-      <w:r>
-        <w:t xml:space="preserve">der Punkte zu den Prototypen zu minimieren. Dies würde mit einem Datenverlust einhergehen, was durch die Zielgruppen nicht erwünscht ist. </w:t>
-      </w:r>
-      <w:r>
-        <w:t xml:space="preserve">Bei der Projektion und Selektion </w:t>
-      </w:r>
-      <w:r>
-        <w:t xml:space="preserve">wird versucht ein </w:t>
-      </w:r>
-      <w:r>
-        <w:t>mehrdimensionalen</w:t>
-      </w:r>
-      <w:r>
-        <w:t xml:space="preserve"> raum zu Visualisieren</w:t>
-      </w:r>
-      <w:r>
-        <w:t xml:space="preserve">. Dafür </w:t>
-      </w:r>
-      <w:r>
-        <w:t xml:space="preserve">wird dieser mithilfe von Projektionen </w:t>
-      </w:r>
-      <w:r>
-        <w:t xml:space="preserve">auf verschiedenen 2D Darstellungen abgebildet. Da diese Darstellung jedoch viele Darstellungen nach sich ziehen würde, wäre dies nicht im Interesse und einfachen Erkennbarkeit von Besonderen Daten und Trends und widerspricht somit einer Anforderung an dieses Diagramm. Auch </w:t>
-      </w:r>
-      <w:r>
-        <w:t xml:space="preserve">bei den </w:t>
-      </w:r>
-      <w:r>
-        <w:t>Scatterplots</w:t>
-      </w:r>
-      <w:r>
-        <w:t xml:space="preserve"> müssen die </w:t>
-      </w:r>
-      <w:r>
-        <w:t>Mehrdimensionalen</w:t>
-      </w:r>
-      <w:r>
-        <w:t xml:space="preserve"> Daten auf verschiedene </w:t>
-      </w:r>
-      <w:r>
-        <w:t>Scatterplots</w:t>
-      </w:r>
-      <w:r>
-        <w:t xml:space="preserve"> aufgeteilt werden und </w:t>
-      </w:r>
-      <w:r>
-        <w:t>widersprechen</w:t>
-      </w:r>
-      <w:r>
-        <w:t xml:space="preserve"> somit auch wie due </w:t>
-      </w:r>
-      <w:r>
-        <w:t>Projektion</w:t>
-      </w:r>
-      <w:r>
-        <w:t xml:space="preserve"> und </w:t>
-      </w:r>
-      <w:r>
-        <w:t>Selektion</w:t>
-      </w:r>
-      <w:r>
-        <w:t xml:space="preserve"> der </w:t>
-      </w:r>
-      <w:r>
-        <w:t>Übersicht. Die Parallelen Koordinaten können mehrere Dimensionen in einer Darstellung darstellen und es trotzdem erreichen das gewisse Trends und besondere Daten einfach erkennbar bleiben. Deswegen wurde dies</w:t>
-      </w:r>
-      <w:r>
-        <w:t>e Darstellung mithilfe dieser Umgesetzt.</w:t>
+        <w:t xml:space="preserve">Für diese Darstellung sollte nach den Anforderungen </w:t>
+      </w:r>
+      <w:r>
+        <w:t>des</w:t>
+      </w:r>
+      <w:r>
+        <w:t xml:space="preserve"> Projekt</w:t>
+      </w:r>
+      <w:r>
+        <w:t>es</w:t>
+      </w:r>
+      <w:r>
+        <w:t xml:space="preserve"> hierbei ein Baum oder Graphen</w:t>
+      </w:r>
+      <w:r>
+        <w:t xml:space="preserve"> Technik verwendet werden. </w:t>
+      </w:r>
+      <w:r>
+        <w:t>Beide Techniken eigenen sich Zusammenhänge darstellen u</w:t>
+      </w:r>
+      <w:r>
+        <w:t>nd somit für die Darstellung von Hierarchien. Da jedoch in dies</w:t>
+      </w:r>
+      <w:r>
+        <w:t xml:space="preserve">er Darstellung um eine weitere einfache Hierarchie dargestellt werden sollte (die von Ländern und Weinnamen) mussten keine größeren zusammenhänge dargestellt werden, wodurch </w:t>
+      </w:r>
+      <w:r>
+        <w:t>eine mehrfache Zuweisung</w:t>
+      </w:r>
+      <w:r>
+        <w:t xml:space="preserve"> auf einen </w:t>
+      </w:r>
+      <w:r>
+        <w:t>Punkt in der Darstellung</w:t>
+      </w:r>
+      <w:r>
+        <w:t xml:space="preserve"> hätte erfolgen können.</w:t>
+      </w:r>
+      <w:r>
+        <w:t xml:space="preserve"> Dementsprechend wurde sich aufgrund der Übersichtlichkeit für ein Baumdiagramm entschieden, </w:t>
+      </w:r>
+      <w:r>
+        <w:t>bei welchem es verschiedene Techniken gibt solche einfachen Hierarchischen Beziehungen übersichtlich darzustellen.</w:t>
       </w:r>
     </w:p>
     <w:p>
       <w:pPr>
-        <w:pStyle w:val="berschrift3"/>
-      </w:pPr>
-      <w:bookmarkStart w:id="22" w:name="_Toc80274855"/>
-      <w:r>
-        <w:t>Visualisierung Drei</w:t>
-      </w:r>
-      <w:bookmarkEnd w:id="22"/>
+        <w:pStyle w:val="berschrift2"/>
+      </w:pPr>
+      <w:bookmarkStart w:id="24" w:name="_Toc80274856"/>
+      <w:r>
+        <w:t>Interaktion</w:t>
+      </w:r>
+      <w:bookmarkEnd w:id="24"/>
     </w:p>
     <w:p>
       <w:pPr>
@@ -6630,7 +6374,25 @@
         </w:numPr>
       </w:pPr>
       <w:r>
-        <w:t>Wird eine Baumhierarchie</w:t>
+        <w:t xml:space="preserve">Scatterplot und </w:t>
+      </w:r>
+      <w:r>
+        <w:t>Parallele Koordinaten</w:t>
+      </w:r>
+    </w:p>
+    <w:p>
+      <w:pPr>
+        <w:pStyle w:val="Listenabsatz"/>
+        <w:numPr>
+          <w:ilvl w:val="1"/>
+          <w:numId w:val="10"/>
+        </w:numPr>
+      </w:pPr>
+      <w:r>
+        <w:t xml:space="preserve">Buttons zum </w:t>
+      </w:r>
+      <w:r>
+        <w:t>verändern/ verschieben der Dimensionen</w:t>
       </w:r>
     </w:p>
     <w:p>
@@ -6642,7 +6404,19 @@
         </w:numPr>
       </w:pPr>
       <w:r>
-        <w:t>Präsentation -&gt; Abbildung, Kodierung der Daten, Interaktionsmöglichkeiten</w:t>
+        <w:t>Baumhierarchie</w:t>
+      </w:r>
+    </w:p>
+    <w:p>
+      <w:pPr>
+        <w:pStyle w:val="Listenabsatz"/>
+        <w:numPr>
+          <w:ilvl w:val="1"/>
+          <w:numId w:val="10"/>
+        </w:numPr>
+      </w:pPr>
+      <w:r>
+        <w:t>Keine nur anschauen</w:t>
       </w:r>
     </w:p>
     <w:p>
@@ -6654,7 +6428,7 @@
         </w:numPr>
       </w:pPr>
       <w:r>
-        <w:t>Erfüllung und wie gut die Anforderungen erfüllt werden</w:t>
+        <w:t>Zweck der Interaktion</w:t>
       </w:r>
     </w:p>
     <w:p>
@@ -6666,20 +6440,8 @@
         </w:numPr>
       </w:pPr>
       <w:r>
-        <w:t>Warum ist die Visuelle Darstellung passend für das Problem? (Diskussion der Auswahl von Darstellungen)</w:t>
-      </w:r>
-    </w:p>
-    <w:p/>
-    <w:p/>
-    <w:p>
-      <w:pPr>
-        <w:pStyle w:val="berschrift2"/>
-      </w:pPr>
-      <w:bookmarkStart w:id="23" w:name="_Toc80274856"/>
-      <w:r>
-        <w:t>Interaktion</w:t>
-      </w:r>
-      <w:bookmarkEnd w:id="23"/>
+        <w:t>Warum wurden andere Interaktionen umgesetzt und nicht andere?</w:t>
+      </w:r>
     </w:p>
     <w:p>
       <w:pPr>
@@ -6690,10 +6452,36 @@
         </w:numPr>
       </w:pPr>
       <w:r>
-        <w:t xml:space="preserve">Scatterplot und </w:t>
-      </w:r>
-      <w:r>
-        <w:t>Parallele Koordinaten</w:t>
+        <w:t>Begründung Interaktion zwischen denen nicht mit dabei</w:t>
+      </w:r>
+    </w:p>
+    <w:p/>
+    <w:p>
+      <w:pPr>
+        <w:pStyle w:val="berschrift1"/>
+      </w:pPr>
+      <w:bookmarkStart w:id="25" w:name="_Toc80274857"/>
+      <w:r>
+        <w:t>Implementierung</w:t>
+      </w:r>
+      <w:bookmarkEnd w:id="25"/>
+    </w:p>
+    <w:p>
+      <w:pPr>
+        <w:pStyle w:val="Listenabsatz"/>
+        <w:numPr>
+          <w:ilvl w:val="0"/>
+          <w:numId w:val="10"/>
+        </w:numPr>
+      </w:pPr>
+      <w:r>
+        <w:t xml:space="preserve">Kann erst eingeschätzt </w:t>
+      </w:r>
+      <w:r>
+        <w:t>werden,</w:t>
+      </w:r>
+      <w:r>
+        <w:t xml:space="preserve"> nachdem es fertig gestellt worden ist</w:t>
       </w:r>
     </w:p>
     <w:p>
@@ -6705,18 +6493,13 @@
         </w:numPr>
       </w:pPr>
       <w:r>
-        <w:t xml:space="preserve">Buttons </w:t>
-      </w:r>
-      <w:proofErr w:type="gramStart"/>
-      <w:r>
-        <w:t xml:space="preserve">zum </w:t>
-      </w:r>
-      <w:r>
-        <w:t>verändern</w:t>
-      </w:r>
-      <w:proofErr w:type="gramEnd"/>
-      <w:r>
-        <w:t>/ verschieben der Dimensionen</w:t>
+        <w:t xml:space="preserve">Aktuell hoher </w:t>
+      </w:r>
+      <w:r>
+        <w:t>Aufwand</w:t>
+      </w:r>
+      <w:r>
+        <w:t xml:space="preserve"> und nur Baumhierarchie konnte sehr einfach aus Übung übernommen werden</w:t>
       </w:r>
     </w:p>
     <w:p>
@@ -6728,7 +6511,215 @@
         </w:numPr>
       </w:pPr>
       <w:r>
-        <w:t>Baumhierarchie</w:t>
+        <w:t>Gliederung des ELM Codes</w:t>
+      </w:r>
+    </w:p>
+    <w:p>
+      <w:pPr>
+        <w:pStyle w:val="Listenabsatz"/>
+        <w:numPr>
+          <w:ilvl w:val="0"/>
+          <w:numId w:val="10"/>
+        </w:numPr>
+      </w:pPr>
+      <w:r>
+        <w:t>Übungsadaption</w:t>
+      </w:r>
+    </w:p>
+    <w:p>
+      <w:pPr>
+        <w:pStyle w:val="Listenabsatz"/>
+        <w:numPr>
+          <w:ilvl w:val="0"/>
+          <w:numId w:val="10"/>
+        </w:numPr>
+      </w:pPr>
+      <w:r>
+        <w:t>Datenstruktur Modells bei den verschiedenen Interaktionen</w:t>
+      </w:r>
+    </w:p>
+    <w:p>
+      <w:pPr>
+        <w:pStyle w:val="Listenabsatz"/>
+        <w:numPr>
+          <w:ilvl w:val="0"/>
+          <w:numId w:val="10"/>
+        </w:numPr>
+      </w:pPr>
+      <w:r>
+        <w:t>Bei uns in einem Record gespeichert im Main und dann im Update wird auf einen record zugegriffen</w:t>
+      </w:r>
+    </w:p>
+    <w:p/>
+    <w:p>
+      <w:pPr>
+        <w:pStyle w:val="berschrift1"/>
+      </w:pPr>
+      <w:bookmarkStart w:id="26" w:name="_Toc80274858"/>
+      <w:r>
+        <w:t>Anwe</w:t>
+      </w:r>
+      <w:r>
+        <w:t>n</w:t>
+      </w:r>
+      <w:r>
+        <w:t>dungs</w:t>
+      </w:r>
+      <w:r>
+        <w:t>fälle</w:t>
+      </w:r>
+      <w:bookmarkEnd w:id="26"/>
+    </w:p>
+    <w:p>
+      <w:pPr>
+        <w:pStyle w:val="Listenabsatz"/>
+        <w:numPr>
+          <w:ilvl w:val="0"/>
+          <w:numId w:val="10"/>
+        </w:numPr>
+      </w:pPr>
+      <w:r>
+        <w:t>Erst nach Fertigstellung der Visualisierungen möglich</w:t>
+      </w:r>
+    </w:p>
+    <w:p>
+      <w:pPr>
+        <w:pStyle w:val="Listenabsatz"/>
+        <w:numPr>
+          <w:ilvl w:val="0"/>
+          <w:numId w:val="10"/>
+        </w:numPr>
+      </w:pPr>
+      <w:r>
+        <w:t>Spezifischer Anwedungsfall -&gt; wo Muster da sind oder nicht was es zu was besonderen macht</w:t>
+      </w:r>
+    </w:p>
+    <w:p>
+      <w:pPr>
+        <w:pStyle w:val="Listenabsatz"/>
+        <w:numPr>
+          <w:ilvl w:val="0"/>
+          <w:numId w:val="10"/>
+        </w:numPr>
+      </w:pPr>
+      <w:r>
+        <w:t>Relevanz für die Zielgruppe</w:t>
+      </w:r>
+    </w:p>
+    <w:p>
+      <w:pPr>
+        <w:pStyle w:val="Listenabsatz"/>
+        <w:numPr>
+          <w:ilvl w:val="0"/>
+          <w:numId w:val="10"/>
+        </w:numPr>
+      </w:pPr>
+      <w:r>
+        <w:t>Möglichkeit Umsetzung mit anderen Personen</w:t>
+      </w:r>
+    </w:p>
+    <w:p/>
+    <w:p>
+      <w:pPr>
+        <w:pStyle w:val="berschrift2"/>
+      </w:pPr>
+      <w:bookmarkStart w:id="27" w:name="_Toc80274859"/>
+      <w:r>
+        <w:t>Anwendung Visualisierung Eins</w:t>
+      </w:r>
+      <w:bookmarkEnd w:id="27"/>
+    </w:p>
+    <w:p>
+      <w:pPr>
+        <w:pStyle w:val="Listenabsatz"/>
+        <w:numPr>
+          <w:ilvl w:val="0"/>
+          <w:numId w:val="10"/>
+        </w:numPr>
+      </w:pPr>
+      <w:r>
+        <w:t>Anwendungsfall für Scatterplot</w:t>
+      </w:r>
+    </w:p>
+    <w:p/>
+    <w:p>
+      <w:pPr>
+        <w:pStyle w:val="berschrift2"/>
+      </w:pPr>
+      <w:bookmarkStart w:id="28" w:name="_Toc80274860"/>
+      <w:r>
+        <w:t>Anwendung Visualisierung Zwei</w:t>
+      </w:r>
+      <w:bookmarkEnd w:id="28"/>
+    </w:p>
+    <w:p>
+      <w:pPr>
+        <w:pStyle w:val="Listenabsatz"/>
+        <w:numPr>
+          <w:ilvl w:val="0"/>
+          <w:numId w:val="10"/>
+        </w:numPr>
+      </w:pPr>
+      <w:r>
+        <w:t>Anwendungsfall für Parallele Koordinaten</w:t>
+      </w:r>
+    </w:p>
+    <w:p/>
+    <w:p>
+      <w:pPr>
+        <w:pStyle w:val="berschrift2"/>
+      </w:pPr>
+      <w:bookmarkStart w:id="29" w:name="_Toc80274861"/>
+      <w:r>
+        <w:t>Anwendung Visualisierung Drei</w:t>
+      </w:r>
+      <w:bookmarkEnd w:id="29"/>
+    </w:p>
+    <w:p>
+      <w:pPr>
+        <w:pStyle w:val="Listenabsatz"/>
+        <w:numPr>
+          <w:ilvl w:val="0"/>
+          <w:numId w:val="10"/>
+        </w:numPr>
+      </w:pPr>
+      <w:r>
+        <w:t>Anwendungsfall für Baumhierarchie</w:t>
+      </w:r>
+    </w:p>
+    <w:p/>
+    <w:p>
+      <w:pPr>
+        <w:pStyle w:val="berschrift1"/>
+      </w:pPr>
+      <w:bookmarkStart w:id="30" w:name="_Toc80274862"/>
+      <w:r>
+        <w:t>Verwandte Arbeiten</w:t>
+      </w:r>
+      <w:bookmarkEnd w:id="30"/>
+    </w:p>
+    <w:p>
+      <w:pPr>
+        <w:pStyle w:val="Listenabsatz"/>
+        <w:numPr>
+          <w:ilvl w:val="0"/>
+          <w:numId w:val="10"/>
+        </w:numPr>
+      </w:pPr>
+      <w:r>
+        <w:t>Aktuell noch nicht recherchiert</w:t>
+      </w:r>
+    </w:p>
+    <w:p>
+      <w:pPr>
+        <w:pStyle w:val="Listenabsatz"/>
+        <w:numPr>
+          <w:ilvl w:val="0"/>
+          <w:numId w:val="10"/>
+        </w:numPr>
+      </w:pPr>
+      <w:r>
+        <w:t>Zwei Artikel diskutieren</w:t>
       </w:r>
     </w:p>
     <w:p>
@@ -6740,8 +6731,19 @@
         </w:numPr>
       </w:pPr>
       <w:r>
-        <w:t>Keine nur anschauen</w:t>
-      </w:r>
+        <w:t>Gemeinsamkeiten und Unterschiede dabei herausstellen</w:t>
+      </w:r>
+    </w:p>
+    <w:p/>
+    <w:p>
+      <w:pPr>
+        <w:pStyle w:val="berschrift1"/>
+      </w:pPr>
+      <w:bookmarkStart w:id="31" w:name="_Toc80274863"/>
+      <w:r>
+        <w:t>Zusammenfassung und Ausblick</w:t>
+      </w:r>
+      <w:bookmarkEnd w:id="31"/>
     </w:p>
     <w:p>
       <w:pPr>
@@ -6752,7 +6754,7 @@
         </w:numPr>
       </w:pPr>
       <w:r>
-        <w:t>Zweck der Interaktion</w:t>
+        <w:t>Ausblick er bei fertigem Projekt möglich</w:t>
       </w:r>
     </w:p>
     <w:p>
@@ -6764,7 +6766,7 @@
         </w:numPr>
       </w:pPr>
       <w:r>
-        <w:t>Warum wurden andere Interaktionen umgesetzt und nicht andere?</w:t>
+        <w:t>Zusammenfassung der Beiträge</w:t>
       </w:r>
     </w:p>
     <w:p>
@@ -6776,365 +6778,6 @@
         </w:numPr>
       </w:pPr>
       <w:r>
-        <w:t>Begründung Interaktion zwischen denen nicht mit dabei</w:t>
-      </w:r>
-    </w:p>
-    <w:p/>
-    <w:p>
-      <w:pPr>
-        <w:pStyle w:val="berschrift1"/>
-      </w:pPr>
-      <w:bookmarkStart w:id="24" w:name="_Toc80274857"/>
-      <w:r>
-        <w:t>Implementierung</w:t>
-      </w:r>
-      <w:bookmarkEnd w:id="24"/>
-    </w:p>
-    <w:p>
-      <w:pPr>
-        <w:pStyle w:val="Listenabsatz"/>
-        <w:numPr>
-          <w:ilvl w:val="0"/>
-          <w:numId w:val="10"/>
-        </w:numPr>
-      </w:pPr>
-      <w:r>
-        <w:t xml:space="preserve">Kann erst eingeschätzt </w:t>
-      </w:r>
-      <w:r>
-        <w:t>werden,</w:t>
-      </w:r>
-      <w:r>
-        <w:t xml:space="preserve"> nachdem es fertig gestellt worden ist</w:t>
-      </w:r>
-    </w:p>
-    <w:p>
-      <w:pPr>
-        <w:pStyle w:val="Listenabsatz"/>
-        <w:numPr>
-          <w:ilvl w:val="1"/>
-          <w:numId w:val="10"/>
-        </w:numPr>
-      </w:pPr>
-      <w:r>
-        <w:t xml:space="preserve">Aktuell hoher </w:t>
-      </w:r>
-      <w:r>
-        <w:t>Aufwand</w:t>
-      </w:r>
-      <w:r>
-        <w:t xml:space="preserve"> und nur Baumhierarchie konnte sehr einfach aus Übung übernommen werden</w:t>
-      </w:r>
-    </w:p>
-    <w:p>
-      <w:pPr>
-        <w:pStyle w:val="Listenabsatz"/>
-        <w:numPr>
-          <w:ilvl w:val="0"/>
-          <w:numId w:val="10"/>
-        </w:numPr>
-      </w:pPr>
-      <w:r>
-        <w:t>Gliederung des ELM Codes</w:t>
-      </w:r>
-    </w:p>
-    <w:p>
-      <w:pPr>
-        <w:pStyle w:val="Listenabsatz"/>
-        <w:numPr>
-          <w:ilvl w:val="0"/>
-          <w:numId w:val="10"/>
-        </w:numPr>
-      </w:pPr>
-      <w:r>
-        <w:t>Übungsadaption</w:t>
-      </w:r>
-    </w:p>
-    <w:p>
-      <w:pPr>
-        <w:pStyle w:val="Listenabsatz"/>
-        <w:numPr>
-          <w:ilvl w:val="0"/>
-          <w:numId w:val="10"/>
-        </w:numPr>
-      </w:pPr>
-      <w:r>
-        <w:t>Datenstruktur Modells bei den verschiedenen Interaktionen</w:t>
-      </w:r>
-    </w:p>
-    <w:p>
-      <w:pPr>
-        <w:pStyle w:val="Listenabsatz"/>
-        <w:numPr>
-          <w:ilvl w:val="0"/>
-          <w:numId w:val="10"/>
-        </w:numPr>
-      </w:pPr>
-      <w:r>
-        <w:t xml:space="preserve">Bei uns in einem </w:t>
-      </w:r>
-      <w:proofErr w:type="spellStart"/>
-      <w:r>
-        <w:t>Record</w:t>
-      </w:r>
-      <w:proofErr w:type="spellEnd"/>
-      <w:r>
-        <w:t xml:space="preserve"> gespeichert im Main und dann im Update wird auf einen </w:t>
-      </w:r>
-      <w:proofErr w:type="spellStart"/>
-      <w:r>
-        <w:t>record</w:t>
-      </w:r>
-      <w:proofErr w:type="spellEnd"/>
-      <w:r>
-        <w:t xml:space="preserve"> zugegriffen</w:t>
-      </w:r>
-    </w:p>
-    <w:p/>
-    <w:p>
-      <w:pPr>
-        <w:pStyle w:val="berschrift1"/>
-      </w:pPr>
-      <w:bookmarkStart w:id="25" w:name="_Toc80274858"/>
-      <w:r>
-        <w:t>Anwe</w:t>
-      </w:r>
-      <w:r>
-        <w:t>n</w:t>
-      </w:r>
-      <w:r>
-        <w:t>dungs</w:t>
-      </w:r>
-      <w:r>
-        <w:t>fälle</w:t>
-      </w:r>
-      <w:bookmarkEnd w:id="25"/>
-    </w:p>
-    <w:p>
-      <w:pPr>
-        <w:pStyle w:val="Listenabsatz"/>
-        <w:numPr>
-          <w:ilvl w:val="0"/>
-          <w:numId w:val="10"/>
-        </w:numPr>
-      </w:pPr>
-      <w:r>
-        <w:t>Erst nach Fertigstellung der Visualisierungen möglich</w:t>
-      </w:r>
-    </w:p>
-    <w:p>
-      <w:pPr>
-        <w:pStyle w:val="Listenabsatz"/>
-        <w:numPr>
-          <w:ilvl w:val="0"/>
-          <w:numId w:val="10"/>
-        </w:numPr>
-      </w:pPr>
-      <w:r>
-        <w:t xml:space="preserve">Spezifischer </w:t>
-      </w:r>
-      <w:proofErr w:type="spellStart"/>
-      <w:r>
-        <w:t>Anwedungsfall</w:t>
-      </w:r>
-      <w:proofErr w:type="spellEnd"/>
-      <w:r>
-        <w:t xml:space="preserve"> -&gt; wo Muster da sind oder nicht was es zu was </w:t>
-      </w:r>
-      <w:proofErr w:type="gramStart"/>
-      <w:r>
-        <w:t>besonderen</w:t>
-      </w:r>
-      <w:proofErr w:type="gramEnd"/>
-      <w:r>
-        <w:t xml:space="preserve"> macht</w:t>
-      </w:r>
-    </w:p>
-    <w:p>
-      <w:pPr>
-        <w:pStyle w:val="Listenabsatz"/>
-        <w:numPr>
-          <w:ilvl w:val="0"/>
-          <w:numId w:val="10"/>
-        </w:numPr>
-      </w:pPr>
-      <w:r>
-        <w:t>Relevanz für die Zielgruppe</w:t>
-      </w:r>
-    </w:p>
-    <w:p>
-      <w:pPr>
-        <w:pStyle w:val="Listenabsatz"/>
-        <w:numPr>
-          <w:ilvl w:val="0"/>
-          <w:numId w:val="10"/>
-        </w:numPr>
-      </w:pPr>
-      <w:r>
-        <w:t>Möglichkeit Umsetzung mit anderen Personen</w:t>
-      </w:r>
-    </w:p>
-    <w:p/>
-    <w:p>
-      <w:pPr>
-        <w:pStyle w:val="berschrift2"/>
-      </w:pPr>
-      <w:bookmarkStart w:id="26" w:name="_Toc80274859"/>
-      <w:r>
-        <w:t>Anwendung Visualisierung Eins</w:t>
-      </w:r>
-      <w:bookmarkEnd w:id="26"/>
-    </w:p>
-    <w:p>
-      <w:pPr>
-        <w:pStyle w:val="Listenabsatz"/>
-        <w:numPr>
-          <w:ilvl w:val="0"/>
-          <w:numId w:val="10"/>
-        </w:numPr>
-      </w:pPr>
-      <w:r>
-        <w:t>Anwendungsfall für Scatterplot</w:t>
-      </w:r>
-    </w:p>
-    <w:p/>
-    <w:p>
-      <w:pPr>
-        <w:pStyle w:val="berschrift2"/>
-      </w:pPr>
-      <w:bookmarkStart w:id="27" w:name="_Toc80274860"/>
-      <w:r>
-        <w:t>Anwendung Visualisierung Zwei</w:t>
-      </w:r>
-      <w:bookmarkEnd w:id="27"/>
-    </w:p>
-    <w:p>
-      <w:pPr>
-        <w:pStyle w:val="Listenabsatz"/>
-        <w:numPr>
-          <w:ilvl w:val="0"/>
-          <w:numId w:val="10"/>
-        </w:numPr>
-      </w:pPr>
-      <w:r>
-        <w:t>Anwendungsfall für Parallele Koordinaten</w:t>
-      </w:r>
-    </w:p>
-    <w:p/>
-    <w:p>
-      <w:pPr>
-        <w:pStyle w:val="berschrift2"/>
-      </w:pPr>
-      <w:bookmarkStart w:id="28" w:name="_Toc80274861"/>
-      <w:r>
-        <w:t>Anwendung Visualisierung Drei</w:t>
-      </w:r>
-      <w:bookmarkEnd w:id="28"/>
-    </w:p>
-    <w:p>
-      <w:pPr>
-        <w:pStyle w:val="Listenabsatz"/>
-        <w:numPr>
-          <w:ilvl w:val="0"/>
-          <w:numId w:val="10"/>
-        </w:numPr>
-      </w:pPr>
-      <w:r>
-        <w:t>Anwendungsfall für Baumhierarchie</w:t>
-      </w:r>
-    </w:p>
-    <w:p/>
-    <w:p>
-      <w:pPr>
-        <w:pStyle w:val="berschrift1"/>
-      </w:pPr>
-      <w:bookmarkStart w:id="29" w:name="_Toc80274862"/>
-      <w:r>
-        <w:t>Verwandte Arbeiten</w:t>
-      </w:r>
-      <w:bookmarkEnd w:id="29"/>
-    </w:p>
-    <w:p>
-      <w:pPr>
-        <w:pStyle w:val="Listenabsatz"/>
-        <w:numPr>
-          <w:ilvl w:val="0"/>
-          <w:numId w:val="10"/>
-        </w:numPr>
-      </w:pPr>
-      <w:r>
-        <w:t>Aktuell noch nicht recherchiert</w:t>
-      </w:r>
-    </w:p>
-    <w:p>
-      <w:pPr>
-        <w:pStyle w:val="Listenabsatz"/>
-        <w:numPr>
-          <w:ilvl w:val="0"/>
-          <w:numId w:val="10"/>
-        </w:numPr>
-      </w:pPr>
-      <w:r>
-        <w:t>Zwei Artikel diskutieren</w:t>
-      </w:r>
-    </w:p>
-    <w:p>
-      <w:pPr>
-        <w:pStyle w:val="Listenabsatz"/>
-        <w:numPr>
-          <w:ilvl w:val="1"/>
-          <w:numId w:val="10"/>
-        </w:numPr>
-      </w:pPr>
-      <w:r>
-        <w:t>Gemeinsamkeiten und Unterschiede dabei herausstellen</w:t>
-      </w:r>
-    </w:p>
-    <w:p/>
-    <w:p>
-      <w:pPr>
-        <w:pStyle w:val="berschrift1"/>
-      </w:pPr>
-      <w:bookmarkStart w:id="30" w:name="_Toc80274863"/>
-      <w:r>
-        <w:t>Zusammenfassung und Ausblick</w:t>
-      </w:r>
-      <w:bookmarkEnd w:id="30"/>
-    </w:p>
-    <w:p>
-      <w:pPr>
-        <w:pStyle w:val="Listenabsatz"/>
-        <w:numPr>
-          <w:ilvl w:val="0"/>
-          <w:numId w:val="10"/>
-        </w:numPr>
-      </w:pPr>
-      <w:r>
-        <w:t>Ausblick er bei fertigem Projekt möglich</w:t>
-      </w:r>
-    </w:p>
-    <w:p>
-      <w:pPr>
-        <w:pStyle w:val="Listenabsatz"/>
-        <w:numPr>
-          <w:ilvl w:val="0"/>
-          <w:numId w:val="10"/>
-        </w:numPr>
-      </w:pPr>
-      <w:r>
-        <w:t>Zusammenfassung der Beiträge</w:t>
-      </w:r>
-    </w:p>
-    <w:p>
-      <w:pPr>
-        <w:pStyle w:val="Listenabsatz"/>
-        <w:numPr>
-          <w:ilvl w:val="0"/>
-          <w:numId w:val="10"/>
-        </w:numPr>
-      </w:pPr>
-      <w:r>
-        <w:lastRenderedPageBreak/>
         <w:t>Mehrwert für Zielgruppe und Personen</w:t>
       </w:r>
     </w:p>
@@ -7175,12 +6818,12 @@
           <w:numId w:val="0"/>
         </w:numPr>
       </w:pPr>
-      <w:bookmarkStart w:id="31" w:name="_Toc80274864"/>
+      <w:bookmarkStart w:id="32" w:name="_Toc80274864"/>
       <w:r>
         <w:lastRenderedPageBreak/>
         <w:t>Literaturverzeichnis</w:t>
       </w:r>
-      <w:bookmarkEnd w:id="31"/>
+      <w:bookmarkEnd w:id="32"/>
     </w:p>
     <w:p/>
     <w:sdt>
@@ -7212,11 +6855,11 @@
           <w:r>
             <w:tab/>
           </w:r>
-          <w:bookmarkStart w:id="32" w:name="_CTVL00187d62162ca34425db0e18a7c14bcac47"/>
+          <w:bookmarkStart w:id="33" w:name="_CTVL00187d62162ca34425db0e18a7c14bcac47"/>
           <w:r>
             <w:t>P. Roca,</w:t>
           </w:r>
-          <w:bookmarkEnd w:id="32"/>
+          <w:bookmarkEnd w:id="33"/>
           <w:r>
             <w:t xml:space="preserve"> </w:t>
           </w:r>
@@ -7224,63 +6867,7 @@
             <w:rPr>
               <w:i/>
             </w:rPr>
-            <w:t xml:space="preserve">State </w:t>
-          </w:r>
-          <w:proofErr w:type="spellStart"/>
-          <w:r>
-            <w:rPr>
-              <w:i/>
-            </w:rPr>
-            <w:t>of</w:t>
-          </w:r>
-          <w:proofErr w:type="spellEnd"/>
-          <w:r>
-            <w:rPr>
-              <w:i/>
-            </w:rPr>
-            <w:t xml:space="preserve"> </w:t>
-          </w:r>
-          <w:proofErr w:type="spellStart"/>
-          <w:r>
-            <w:rPr>
-              <w:i/>
-            </w:rPr>
-            <w:t>the</w:t>
-          </w:r>
-          <w:proofErr w:type="spellEnd"/>
-          <w:r>
-            <w:rPr>
-              <w:i/>
-            </w:rPr>
-            <w:t xml:space="preserve"> </w:t>
-          </w:r>
-          <w:proofErr w:type="spellStart"/>
-          <w:r>
-            <w:rPr>
-              <w:i/>
-            </w:rPr>
-            <w:t>Vitivinicultural</w:t>
-          </w:r>
-          <w:proofErr w:type="spellEnd"/>
-          <w:r>
-            <w:rPr>
-              <w:i/>
-            </w:rPr>
-            <w:t xml:space="preserve"> World </w:t>
-          </w:r>
-          <w:proofErr w:type="gramStart"/>
-          <w:r>
-            <w:rPr>
-              <w:i/>
-            </w:rPr>
-            <w:t>in 2020</w:t>
-          </w:r>
-          <w:proofErr w:type="gramEnd"/>
-          <w:r>
-            <w:rPr>
-              <w:i/>
-            </w:rPr>
-            <w:t xml:space="preserve">, </w:t>
+            <w:t xml:space="preserve">State of the Vitivinicultural World in 2020, </w:t>
           </w:r>
           <w:r>
             <w:t xml:space="preserve">o. O., </w:t>
@@ -7305,11 +6892,11 @@
           <w:r>
             <w:tab/>
           </w:r>
-          <w:bookmarkStart w:id="33" w:name="_CTVL001391b1ab3d9a54a7db3302a96d1fac0b0"/>
+          <w:bookmarkStart w:id="34" w:name="_CTVL001391b1ab3d9a54a7db3302a96d1fac0b0"/>
           <w:r>
             <w:t>M. Yi,</w:t>
           </w:r>
-          <w:bookmarkEnd w:id="33"/>
+          <w:bookmarkEnd w:id="34"/>
           <w:r>
             <w:t xml:space="preserve"> </w:t>
           </w:r>
@@ -7317,49 +6904,7 @@
             <w:rPr>
               <w:i/>
             </w:rPr>
-            <w:t xml:space="preserve">A </w:t>
-          </w:r>
-          <w:proofErr w:type="spellStart"/>
-          <w:r>
-            <w:rPr>
-              <w:i/>
-            </w:rPr>
-            <w:t>Complete</w:t>
-          </w:r>
-          <w:proofErr w:type="spellEnd"/>
-          <w:r>
-            <w:rPr>
-              <w:i/>
-            </w:rPr>
-            <w:t xml:space="preserve"> Guide </w:t>
-          </w:r>
-          <w:proofErr w:type="spellStart"/>
-          <w:r>
-            <w:rPr>
-              <w:i/>
-            </w:rPr>
-            <w:t>to</w:t>
-          </w:r>
-          <w:proofErr w:type="spellEnd"/>
-          <w:r>
-            <w:rPr>
-              <w:i/>
-            </w:rPr>
-            <w:t xml:space="preserve"> </w:t>
-          </w:r>
-          <w:proofErr w:type="spellStart"/>
-          <w:r>
-            <w:rPr>
-              <w:i/>
-            </w:rPr>
-            <w:t>Scatter</w:t>
-          </w:r>
-          <w:proofErr w:type="spellEnd"/>
-          <w:r>
-            <w:rPr>
-              <w:i/>
-            </w:rPr>
-            <w:t xml:space="preserve"> Plots, </w:t>
+            <w:t xml:space="preserve">A Complete Guide to Scatter Plots, </w:t>
           </w:r>
           <w:r>
             <w:t xml:space="preserve">https://chartio.com/learn/charts/what-is-a-scatter-plot/, </w:t>
@@ -7384,19 +6929,11 @@
           <w:r>
             <w:tab/>
           </w:r>
-          <w:bookmarkStart w:id="34" w:name="_CTVL001a5d94c2d3e5f43fca4f8405d4d7d4c5b"/>
-          <w:r>
-            <w:t xml:space="preserve">S. </w:t>
-          </w:r>
-          <w:proofErr w:type="spellStart"/>
-          <w:r>
-            <w:t>Few</w:t>
-          </w:r>
-          <w:proofErr w:type="spellEnd"/>
-          <w:r>
-            <w:t>,</w:t>
-          </w:r>
-          <w:bookmarkEnd w:id="34"/>
+          <w:bookmarkStart w:id="35" w:name="_CTVL001a5d94c2d3e5f43fca4f8405d4d7d4c5b"/>
+          <w:r>
+            <w:t>S. Few,</w:t>
+          </w:r>
+          <w:bookmarkEnd w:id="35"/>
           <w:r>
             <w:t xml:space="preserve"> </w:t>
           </w:r>
@@ -7404,35 +6941,7 @@
             <w:rPr>
               <w:i/>
             </w:rPr>
-            <w:t xml:space="preserve">Multivariate Analysis </w:t>
-          </w:r>
-          <w:proofErr w:type="spellStart"/>
-          <w:r>
-            <w:rPr>
-              <w:i/>
-            </w:rPr>
-            <w:t>Using</w:t>
-          </w:r>
-          <w:proofErr w:type="spellEnd"/>
-          <w:r>
-            <w:rPr>
-              <w:i/>
-            </w:rPr>
-            <w:t xml:space="preserve"> Parallel </w:t>
-          </w:r>
-          <w:proofErr w:type="spellStart"/>
-          <w:r>
-            <w:rPr>
-              <w:i/>
-            </w:rPr>
-            <w:t>Coordinates</w:t>
-          </w:r>
-          <w:proofErr w:type="spellEnd"/>
-          <w:r>
-            <w:rPr>
-              <w:i/>
-            </w:rPr>
-            <w:t xml:space="preserve">, </w:t>
+            <w:t xml:space="preserve">Multivariate Analysis Using Parallel Coordinates, </w:t>
           </w:r>
           <w:r>
             <w:t xml:space="preserve">http://www.perceptualedge.com/articles/b-eye/parallel_coordinates.pdf, </w:t>
@@ -7460,119 +6969,19 @@
           <w:r>
             <w:tab/>
           </w:r>
-          <w:bookmarkStart w:id="35" w:name="_CTVL001a369bd4dadfa4199b7f6512c3d0e0580"/>
-          <w:r>
-            <w:t xml:space="preserve">American Society </w:t>
-          </w:r>
-          <w:proofErr w:type="spellStart"/>
-          <w:r>
-            <w:t>for</w:t>
-          </w:r>
-          <w:proofErr w:type="spellEnd"/>
-          <w:r>
-            <w:t xml:space="preserve"> Quality,</w:t>
-          </w:r>
-          <w:bookmarkEnd w:id="35"/>
+          <w:bookmarkStart w:id="36" w:name="_CTVL001a369bd4dadfa4199b7f6512c3d0e0580"/>
+          <w:r>
+            <w:t>American Society for Quality,</w:t>
+          </w:r>
+          <w:bookmarkEnd w:id="36"/>
           <w:r>
             <w:t xml:space="preserve"> </w:t>
           </w:r>
-          <w:proofErr w:type="spellStart"/>
           <w:r>
             <w:rPr>
               <w:i/>
             </w:rPr>
-            <w:t>What</w:t>
-          </w:r>
-          <w:proofErr w:type="spellEnd"/>
-          <w:r>
-            <w:rPr>
-              <w:i/>
-            </w:rPr>
-            <w:t xml:space="preserve"> </w:t>
-          </w:r>
-          <w:proofErr w:type="spellStart"/>
-          <w:r>
-            <w:rPr>
-              <w:i/>
-            </w:rPr>
-            <w:t>is</w:t>
-          </w:r>
-          <w:proofErr w:type="spellEnd"/>
-          <w:r>
-            <w:rPr>
-              <w:i/>
-            </w:rPr>
-            <w:t xml:space="preserve"> a </w:t>
-          </w:r>
-          <w:proofErr w:type="spellStart"/>
-          <w:r>
-            <w:rPr>
-              <w:i/>
-            </w:rPr>
-            <w:t>Tree</w:t>
-          </w:r>
-          <w:proofErr w:type="spellEnd"/>
-          <w:r>
-            <w:rPr>
-              <w:i/>
-            </w:rPr>
-            <w:t xml:space="preserve"> </w:t>
-          </w:r>
-          <w:proofErr w:type="spellStart"/>
-          <w:r>
-            <w:rPr>
-              <w:i/>
-            </w:rPr>
-            <w:t>Diagram</w:t>
-          </w:r>
-          <w:proofErr w:type="spellEnd"/>
-          <w:r>
-            <w:rPr>
-              <w:i/>
-            </w:rPr>
-            <w:t xml:space="preserve">? </w:t>
-          </w:r>
-          <w:proofErr w:type="spellStart"/>
-          <w:r>
-            <w:rPr>
-              <w:i/>
-            </w:rPr>
-            <w:t>Systemic</w:t>
-          </w:r>
-          <w:proofErr w:type="spellEnd"/>
-          <w:r>
-            <w:rPr>
-              <w:i/>
-            </w:rPr>
-            <w:t xml:space="preserve"> </w:t>
-          </w:r>
-          <w:proofErr w:type="spellStart"/>
-          <w:r>
-            <w:rPr>
-              <w:i/>
-            </w:rPr>
-            <w:t>or</w:t>
-          </w:r>
-          <w:proofErr w:type="spellEnd"/>
-          <w:r>
-            <w:rPr>
-              <w:i/>
-            </w:rPr>
-            <w:t xml:space="preserve"> </w:t>
-          </w:r>
-          <w:proofErr w:type="spellStart"/>
-          <w:r>
-            <w:rPr>
-              <w:i/>
-            </w:rPr>
-            <w:t>Hierarchy</w:t>
-          </w:r>
-          <w:proofErr w:type="spellEnd"/>
-          <w:r>
-            <w:rPr>
-              <w:i/>
-            </w:rPr>
-            <w:t xml:space="preserve"> Analysis | ASQ, </w:t>
+            <w:t xml:space="preserve">What is a Tree Diagram? Systemic or Hierarchy Analysis | ASQ, </w:t>
           </w:r>
           <w:r>
             <w:t xml:space="preserve">https://asq.org/quality-resources/tree-diagram, </w:t>
@@ -7597,19 +7006,11 @@
           <w:r>
             <w:tab/>
           </w:r>
-          <w:bookmarkStart w:id="36" w:name="_CTVL001ff33293577c84d32968259d796b52c57"/>
-          <w:r>
-            <w:t xml:space="preserve">L. </w:t>
-          </w:r>
-          <w:proofErr w:type="spellStart"/>
-          <w:r>
-            <w:t>Beilmann</w:t>
-          </w:r>
-          <w:proofErr w:type="spellEnd"/>
-          <w:r>
-            <w:t>,</w:t>
-          </w:r>
-          <w:bookmarkEnd w:id="36"/>
+          <w:bookmarkStart w:id="37" w:name="_CTVL001ff33293577c84d32968259d796b52c57"/>
+          <w:r>
+            <w:t>L. Beilmann,</w:t>
+          </w:r>
+          <w:bookmarkEnd w:id="37"/>
           <w:r>
             <w:t xml:space="preserve"> </w:t>
           </w:r>
@@ -7617,29 +7018,7 @@
             <w:rPr>
               <w:i/>
             </w:rPr>
-            <w:t xml:space="preserve">Alkoholgehalt in Wein - Das solltest du unbedingt </w:t>
-          </w:r>
-          <w:proofErr w:type="spellStart"/>
-          <w:proofErr w:type="gramStart"/>
-          <w:r>
-            <w:rPr>
-              <w:i/>
-            </w:rPr>
-            <w:t>Wissen</w:t>
-          </w:r>
-          <w:proofErr w:type="spellEnd"/>
-          <w:r>
-            <w:rPr>
-              <w:i/>
-            </w:rPr>
-            <w:t>!,</w:t>
-          </w:r>
-          <w:proofErr w:type="gramEnd"/>
-          <w:r>
-            <w:rPr>
-              <w:i/>
-            </w:rPr>
-            <w:t xml:space="preserve"> </w:t>
+            <w:t xml:space="preserve">Alkoholgehalt in Wein - Das solltest du unbedingt Wissen!, </w:t>
           </w:r>
           <w:r>
             <w:t xml:space="preserve">https://wein-fuer-laien.de/weinwissen/alkoholgehalt-im-wein/, </w:t>
@@ -7661,11 +7040,11 @@
           <w:r>
             <w:tab/>
           </w:r>
-          <w:bookmarkStart w:id="37" w:name="_CTVL001333615a5980e42f0be017e355212c6b8"/>
+          <w:bookmarkStart w:id="38" w:name="_CTVL001333615a5980e42f0be017e355212c6b8"/>
           <w:r>
             <w:t>M. Teufel,</w:t>
           </w:r>
-          <w:bookmarkEnd w:id="37"/>
+          <w:bookmarkEnd w:id="38"/>
           <w:r>
             <w:t xml:space="preserve"> </w:t>
           </w:r>
@@ -7673,21 +7052,7 @@
             <w:rPr>
               <w:i/>
             </w:rPr>
-            <w:t xml:space="preserve">Die richtige Trinktemperatur für Wein - warum </w:t>
-          </w:r>
-          <w:proofErr w:type="gramStart"/>
-          <w:r>
-            <w:rPr>
-              <w:i/>
-            </w:rPr>
-            <w:t>wichtig?,</w:t>
-          </w:r>
-          <w:proofErr w:type="gramEnd"/>
-          <w:r>
-            <w:rPr>
-              <w:i/>
-            </w:rPr>
-            <w:t xml:space="preserve"> </w:t>
+            <w:t xml:space="preserve">Die richtige Trinktemperatur für Wein - warum wichtig?, </w:t>
           </w:r>
           <w:r>
             <w:t xml:space="preserve">https://swisscave.com/de/swisscave-blog/post/die-richtige-trinktemperatur-fur-wein-warum-wichtig, </w:t>
@@ -7715,16 +7080,11 @@
           <w:r>
             <w:tab/>
           </w:r>
-          <w:bookmarkStart w:id="38" w:name="_CTVL001fb8010cefe71444aaf891dda70e109b8"/>
-          <w:proofErr w:type="spellStart"/>
-          <w:r>
-            <w:t>Brogsitter</w:t>
-          </w:r>
-          <w:proofErr w:type="spellEnd"/>
-          <w:r>
-            <w:t xml:space="preserve"> Weinversand,</w:t>
-          </w:r>
-          <w:bookmarkEnd w:id="38"/>
+          <w:bookmarkStart w:id="39" w:name="_CTVL001fb8010cefe71444aaf891dda70e109b8"/>
+          <w:r>
+            <w:t>Brogsitter Weinversand,</w:t>
+          </w:r>
+          <w:bookmarkEnd w:id="39"/>
           <w:r>
             <w:t xml:space="preserve"> </w:t>
           </w:r>
@@ -7754,11 +7114,11 @@
           <w:r>
             <w:tab/>
           </w:r>
-          <w:bookmarkStart w:id="39" w:name="_CTVL001d5718d54071f4ea6b29e14cd8e806ce9"/>
+          <w:bookmarkStart w:id="40" w:name="_CTVL001d5718d54071f4ea6b29e14cd8e806ce9"/>
           <w:r>
             <w:t>Weinkenner GmbH,</w:t>
           </w:r>
-          <w:bookmarkEnd w:id="39"/>
+          <w:bookmarkEnd w:id="40"/>
           <w:r>
             <w:t xml:space="preserve"> </w:t>
           </w:r>
@@ -7794,16 +7154,11 @@
           <w:r>
             <w:tab/>
           </w:r>
-          <w:bookmarkStart w:id="40" w:name="_CTVL001feae5290ed314213a08b4b79927e7f1a"/>
-          <w:proofErr w:type="spellStart"/>
-          <w:r>
-            <w:t>Brogsitter</w:t>
-          </w:r>
-          <w:proofErr w:type="spellEnd"/>
-          <w:r>
-            <w:t xml:space="preserve"> Weinversand,</w:t>
-          </w:r>
-          <w:bookmarkEnd w:id="40"/>
+          <w:bookmarkStart w:id="41" w:name="_CTVL001feae5290ed314213a08b4b79927e7f1a"/>
+          <w:r>
+            <w:t>Brogsitter Weinversand,</w:t>
+          </w:r>
+          <w:bookmarkEnd w:id="41"/>
           <w:r>
             <w:t xml:space="preserve"> </w:t>
           </w:r>
@@ -7836,16 +7191,11 @@
           <w:r>
             <w:tab/>
           </w:r>
-          <w:bookmarkStart w:id="41" w:name="_CTVL001cc82e137394a423f933de8904adc4a01"/>
-          <w:proofErr w:type="spellStart"/>
-          <w:r>
-            <w:t>Brogsitter</w:t>
-          </w:r>
-          <w:proofErr w:type="spellEnd"/>
-          <w:r>
-            <w:t xml:space="preserve"> Weinversand,</w:t>
-          </w:r>
-          <w:bookmarkEnd w:id="41"/>
+          <w:bookmarkStart w:id="42" w:name="_CTVL001cc82e137394a423f933de8904adc4a01"/>
+          <w:r>
+            <w:t>Brogsitter Weinversand,</w:t>
+          </w:r>
+          <w:bookmarkEnd w:id="42"/>
           <w:r>
             <w:t xml:space="preserve"> </w:t>
           </w:r>
@@ -7875,11 +7225,11 @@
           <w:r>
             <w:tab/>
           </w:r>
-          <w:bookmarkStart w:id="42" w:name="_CTVL0010cdb8943940a4f8480d87427a95c5420"/>
+          <w:bookmarkStart w:id="43" w:name="_CTVL0010cdb8943940a4f8480d87427a95c5420"/>
           <w:r>
             <w:t>Vineyard99,</w:t>
           </w:r>
-          <w:bookmarkEnd w:id="42"/>
+          <w:bookmarkEnd w:id="43"/>
           <w:r>
             <w:t xml:space="preserve"> </w:t>
           </w:r>
@@ -7912,27 +7262,19 @@
           <w:r>
             <w:tab/>
           </w:r>
-          <w:bookmarkStart w:id="43" w:name="_CTVL0012e7bfd3da50d47a68d5955c1d9965f62"/>
+          <w:bookmarkStart w:id="44" w:name="_CTVL0012e7bfd3da50d47a68d5955c1d9965f62"/>
           <w:r>
             <w:t>dev7halo,</w:t>
           </w:r>
-          <w:bookmarkEnd w:id="43"/>
+          <w:bookmarkEnd w:id="44"/>
           <w:r>
             <w:t xml:space="preserve"> </w:t>
           </w:r>
-          <w:proofErr w:type="spellStart"/>
           <w:r>
             <w:rPr>
               <w:i/>
             </w:rPr>
-            <w:t>Wine</w:t>
-          </w:r>
-          <w:proofErr w:type="spellEnd"/>
-          <w:r>
-            <w:rPr>
-              <w:i/>
-            </w:rPr>
-            <w:t xml:space="preserve"> Information, </w:t>
+            <w:t xml:space="preserve">Wine Information, </w:t>
           </w:r>
           <w:r>
             <w:t xml:space="preserve">https://www.kaggle.com/dev7halo/wine-information, </w:t>
@@ -7957,19 +7299,11 @@
           <w:r>
             <w:tab/>
           </w:r>
-          <w:bookmarkStart w:id="44" w:name="_CTVL001de0d2bf176b44ffe965d02a13c0574ad"/>
-          <w:r>
-            <w:t xml:space="preserve">Curran </w:t>
-          </w:r>
-          <w:proofErr w:type="spellStart"/>
-          <w:r>
-            <w:t>Kelleher</w:t>
-          </w:r>
-          <w:proofErr w:type="spellEnd"/>
-          <w:r>
-            <w:t>,</w:t>
-          </w:r>
-          <w:bookmarkEnd w:id="44"/>
+          <w:bookmarkStart w:id="45" w:name="_CTVL001de0d2bf176b44ffe965d02a13c0574ad"/>
+          <w:r>
+            <w:t>Curran Kelleher,</w:t>
+          </w:r>
+          <w:bookmarkEnd w:id="45"/>
           <w:r>
             <w:t xml:space="preserve"> </w:t>
           </w:r>
@@ -7977,21 +7311,7 @@
             <w:rPr>
               <w:i/>
             </w:rPr>
-            <w:t xml:space="preserve">World Countries </w:t>
-          </w:r>
-          <w:proofErr w:type="spellStart"/>
-          <w:r>
-            <w:rPr>
-              <w:i/>
-            </w:rPr>
-            <w:t>Hierarchy</w:t>
-          </w:r>
-          <w:proofErr w:type="spellEnd"/>
-          <w:r>
-            <w:rPr>
-              <w:i/>
-            </w:rPr>
-            <w:t xml:space="preserve">, </w:t>
+            <w:t xml:space="preserve">World Countries Hierarchy, </w:t>
           </w:r>
           <w:r>
             <w:t xml:space="preserve">https://gist.github.com/curran/1dd7ab046a4ed32380b21e81a38447aa/, </w:t>
@@ -8027,12 +7347,12 @@
           <w:numId w:val="0"/>
         </w:numPr>
       </w:pPr>
-      <w:bookmarkStart w:id="45" w:name="_Toc80274865"/>
+      <w:bookmarkStart w:id="46" w:name="_Toc80274865"/>
       <w:r>
         <w:lastRenderedPageBreak/>
         <w:t>Anhang</w:t>
       </w:r>
-      <w:bookmarkEnd w:id="45"/>
+      <w:bookmarkEnd w:id="46"/>
     </w:p>
     <w:sectPr>
       <w:pgSz w:w="11906" w:h="16838"/>
@@ -10088,6 +9408,7 @@
   <w:style w:type="character" w:default="1" w:styleId="Absatz-Standardschriftart">
     <w:name w:val="Default Paragraph Font"/>
     <w:uiPriority w:val="1"/>
+    <w:semiHidden/>
     <w:unhideWhenUsed/>
   </w:style>
   <w:style w:type="table" w:default="1" w:styleId="NormaleTabelle">

</xml_diff>

<commit_message>
Schreiben des Kapitels 3.4
</commit_message>
<xml_diff>
--- a/Bericht/Informationsvisualisierung_Bericht.docx
+++ b/Bericht/Informationsvisualisierung_Bericht.docx
@@ -5719,14 +5719,27 @@
       <w:r>
         <w:t xml:space="preserve">Abbildung </w:t>
       </w:r>
-      <w:fldSimple w:instr=" SEQ Abbildung \* ARABIC ">
-        <w:r>
-          <w:rPr>
-            <w:noProof/>
-          </w:rPr>
-          <w:t>1</w:t>
-        </w:r>
-      </w:fldSimple>
+      <w:r>
+        <w:fldChar w:fldCharType="begin"/>
+      </w:r>
+      <w:r>
+        <w:instrText xml:space="preserve"> SEQ Abbildung \* ARABIC </w:instrText>
+      </w:r>
+      <w:r>
+        <w:fldChar w:fldCharType="separate"/>
+      </w:r>
+      <w:r>
+        <w:rPr>
+          <w:noProof/>
+        </w:rPr>
+        <w:t>1</w:t>
+      </w:r>
+      <w:r>
+        <w:rPr>
+          <w:noProof/>
+        </w:rPr>
+        <w:fldChar w:fldCharType="end"/>
+      </w:r>
       <w:bookmarkEnd w:id="19"/>
       <w:r>
         <w:t>: Scatterplot (Quelle: eigene Darstellung)</w:t>
@@ -5943,27 +5956,14 @@
         <w:lastRenderedPageBreak/>
         <w:t xml:space="preserve">Abbildung </w:t>
       </w:r>
-      <w:r>
-        <w:fldChar w:fldCharType="begin"/>
-      </w:r>
-      <w:r>
-        <w:instrText xml:space="preserve"> SEQ Abbildung \* ARABIC </w:instrText>
-      </w:r>
-      <w:r>
-        <w:fldChar w:fldCharType="separate"/>
-      </w:r>
-      <w:r>
-        <w:rPr>
-          <w:noProof/>
-        </w:rPr>
-        <w:t>2</w:t>
-      </w:r>
-      <w:r>
-        <w:rPr>
-          <w:noProof/>
-        </w:rPr>
-        <w:fldChar w:fldCharType="end"/>
-      </w:r>
+      <w:fldSimple w:instr=" SEQ Abbildung \* ARABIC ">
+        <w:r>
+          <w:rPr>
+            <w:noProof/>
+          </w:rPr>
+          <w:t>2</w:t>
+        </w:r>
+      </w:fldSimple>
       <w:bookmarkEnd w:id="21"/>
       <w:r>
         <w:t>: Parallele Koordinaten (Quelle: eigene Darstellung)</w:t>
@@ -6165,13 +6165,7 @@
         <w:t>werden die Länder und Weinnamen mithilfe von Kreisen dargestellt. Diese werden anschließend je nach Beziehung mithilfe von einer Linie verbunden. Der Ausgangskreis ist „World</w:t>
       </w:r>
       <w:r>
-        <w:t xml:space="preserve">“. Bei dem </w:t>
-      </w:r>
-      <w:r>
-        <w:t>Baumhierarchie</w:t>
-      </w:r>
-      <w:r>
-        <w:t xml:space="preserve"> gibt es keine weiteren Interaktionsmöglichkeiten. </w:t>
+        <w:t xml:space="preserve">“. Bei dem Baumhierarchie gibt es keine weiteren Interaktionsmöglichkeiten. </w:t>
       </w:r>
       <w:r>
         <w:t xml:space="preserve">Das Baumdiagramm ist in </w:t>
@@ -6265,20 +6259,30 @@
       <w:r>
         <w:t xml:space="preserve">Abbildung </w:t>
       </w:r>
-      <w:fldSimple w:instr=" SEQ Abbildung \* ARABIC ">
-        <w:r>
-          <w:rPr>
-            <w:noProof/>
-          </w:rPr>
-          <w:t>3</w:t>
-        </w:r>
-      </w:fldSimple>
+      <w:r>
+        <w:fldChar w:fldCharType="begin"/>
+      </w:r>
+      <w:r>
+        <w:instrText xml:space="preserve"> SEQ Abbildung \* ARABIC </w:instrText>
+      </w:r>
+      <w:r>
+        <w:fldChar w:fldCharType="separate"/>
+      </w:r>
+      <w:r>
+        <w:rPr>
+          <w:noProof/>
+        </w:rPr>
+        <w:t>3</w:t>
+      </w:r>
+      <w:r>
+        <w:rPr>
+          <w:noProof/>
+        </w:rPr>
+        <w:fldChar w:fldCharType="end"/>
+      </w:r>
       <w:bookmarkEnd w:id="23"/>
       <w:r>
-        <w:t xml:space="preserve">: Auszug aus der </w:t>
-      </w:r>
-      <w:r>
-        <w:t>Baumhierarchie</w:t>
+        <w:t>: Auszug aus der Baumhierarchie</w:t>
       </w:r>
     </w:p>
     <w:p>
@@ -6364,6 +6368,111 @@
         <w:t>Interaktion</w:t>
       </w:r>
       <w:bookmarkEnd w:id="24"/>
+    </w:p>
+    <w:p>
+      <w:r>
+        <w:t xml:space="preserve">Bei den unterschiedlichen Darstellungen gibt es verschiedene Interaktionsmöglichkeiten, welche betätigt werden können. Die Hauptinteraktionsart ist dabei der Button. Mithilfe </w:t>
+      </w:r>
+      <w:r>
+        <w:t xml:space="preserve">dieser können die bei den einzelnen Darstellungen die Eigenschaften welche aktuell angezeigt werden geändert werden. </w:t>
+      </w:r>
+      <w:r>
+        <w:t xml:space="preserve">So ist es dem </w:t>
+      </w:r>
+      <w:r>
+        <w:t xml:space="preserve">Nutzenden möglichen die </w:t>
+      </w:r>
+      <w:r>
+        <w:t xml:space="preserve">Darstellungen so </w:t>
+      </w:r>
+      <w:r>
+        <w:t>anzupassen,</w:t>
+      </w:r>
+      <w:r>
+        <w:t xml:space="preserve"> wie diese es benötigen.</w:t>
+      </w:r>
+      <w:r>
+        <w:t xml:space="preserve"> Weiterhin besitzen diese die </w:t>
+      </w:r>
+      <w:r>
+        <w:t>Möglichkeit</w:t>
+      </w:r>
+      <w:r>
+        <w:t xml:space="preserve"> mithilfe</w:t>
+      </w:r>
+      <w:r>
+        <w:t xml:space="preserve"> des </w:t>
+      </w:r>
+      <w:r>
+        <w:t xml:space="preserve">Schwebens der Maus über die Kreise des Scatterplots den genauen Datensatz angezeigt bekommen. Damit können die </w:t>
+      </w:r>
+      <w:r>
+        <w:t>Nutzenden</w:t>
+      </w:r>
+      <w:r>
+        <w:t xml:space="preserve"> die verschiedenen </w:t>
+      </w:r>
+      <w:r>
+        <w:t>Datensätze identifizieren und so die besonderen Datensätze der entsprechenden Darstellung herausfinden.</w:t>
+      </w:r>
+      <w:r>
+        <w:t xml:space="preserve"> </w:t>
+      </w:r>
+      <w:r>
+        <w:t>Dabei gibt es keine Interaktionsmöglichkeiten zwischen den Darstellungen, da diese ansonsten sich gegeben falls untereinander beeinflusst hätten, was nicht von den Nutzenden gewünscht sein</w:t>
+      </w:r>
+      <w:r>
+        <w:t xml:space="preserve"> könnte, da diese verschiedenen Eigenschaften ggf. genauer betrachten möchte wären er einen generellen über die anderen Eigenschaften erhalten möchte.</w:t>
+      </w:r>
+      <w:r>
+        <w:t xml:space="preserve"> Die Buttons </w:t>
+      </w:r>
+      <w:r>
+        <w:t>sollten dabei jedem Nutzenden bekannt sein</w:t>
+      </w:r>
+      <w:r>
+        <w:t>,</w:t>
+      </w:r>
+      <w:r>
+        <w:t xml:space="preserve"> </w:t>
+      </w:r>
+      <w:r>
+        <w:t>w</w:t>
+      </w:r>
+      <w:r>
+        <w:t>eswegen auf diese Darstellungsform zurückgegriffen worden ist.</w:t>
+      </w:r>
+      <w:r>
+        <w:t xml:space="preserve"> Zusätzlich </w:t>
+      </w:r>
+      <w:r>
+        <w:t xml:space="preserve">können die Nutzer die Daten des </w:t>
+      </w:r>
+      <w:r>
+        <w:t>Scatterplots</w:t>
+      </w:r>
+      <w:r>
+        <w:t xml:space="preserve"> genauer untersuchen indem </w:t>
+      </w:r>
+      <w:r>
+        <w:t xml:space="preserve">diese mithilfe der Maus über die Kreise dieser schweben. Auf diese Darstellungsform wurde zurückgegriffen, da diese am übersichtlichen ist und somit auch nicht </w:t>
+      </w:r>
+      <w:r>
+        <w:t xml:space="preserve">die Erkennung von verschiedenen Trends oder Besonderheiten beeinflusst. </w:t>
+      </w:r>
+      <w:r>
+        <w:t>Auf weitere Interaktionsmöglichkeiten aufgrund der Übersichtlichkeit nicht zurückgegriffen.</w:t>
+      </w:r>
+    </w:p>
+    <w:p>
+      <w:pPr>
+        <w:pStyle w:val="berschrift1"/>
+      </w:pPr>
+      <w:bookmarkStart w:id="25" w:name="_Toc80274857"/>
+      <w:r>
+        <w:t>Implementierung</w:t>
+      </w:r>
+      <w:bookmarkEnd w:id="25"/>
     </w:p>
     <w:p>
       <w:pPr>
@@ -6374,10 +6483,13 @@
         </w:numPr>
       </w:pPr>
       <w:r>
-        <w:t xml:space="preserve">Scatterplot und </w:t>
-      </w:r>
-      <w:r>
-        <w:t>Parallele Koordinaten</w:t>
+        <w:t xml:space="preserve">Kann erst eingeschätzt </w:t>
+      </w:r>
+      <w:r>
+        <w:t>werden,</w:t>
+      </w:r>
+      <w:r>
+        <w:t xml:space="preserve"> nachdem es fertig gestellt worden ist</w:t>
       </w:r>
     </w:p>
     <w:p>
@@ -6389,10 +6501,13 @@
         </w:numPr>
       </w:pPr>
       <w:r>
-        <w:t xml:space="preserve">Buttons zum </w:t>
-      </w:r>
-      <w:r>
-        <w:t>verändern/ verschieben der Dimensionen</w:t>
+        <w:t xml:space="preserve">Aktuell hoher </w:t>
+      </w:r>
+      <w:r>
+        <w:t>Aufwand</w:t>
+      </w:r>
+      <w:r>
+        <w:t xml:space="preserve"> und nur Baumhierarchie konnte sehr einfach aus Übung übernommen werden</w:t>
       </w:r>
     </w:p>
     <w:p>
@@ -6404,19 +6519,7 @@
         </w:numPr>
       </w:pPr>
       <w:r>
-        <w:t>Baumhierarchie</w:t>
-      </w:r>
-    </w:p>
-    <w:p>
-      <w:pPr>
-        <w:pStyle w:val="Listenabsatz"/>
-        <w:numPr>
-          <w:ilvl w:val="1"/>
-          <w:numId w:val="10"/>
-        </w:numPr>
-      </w:pPr>
-      <w:r>
-        <w:t>Keine nur anschauen</w:t>
+        <w:t>Gliederung des ELM Codes</w:t>
       </w:r>
     </w:p>
     <w:p>
@@ -6428,7 +6531,7 @@
         </w:numPr>
       </w:pPr>
       <w:r>
-        <w:t>Zweck der Interaktion</w:t>
+        <w:t>Übungsadaption</w:t>
       </w:r>
     </w:p>
     <w:p>
@@ -6440,7 +6543,7 @@
         </w:numPr>
       </w:pPr>
       <w:r>
-        <w:t>Warum wurden andere Interaktionen umgesetzt und nicht andere?</w:t>
+        <w:t>Datenstruktur Modells bei den verschiedenen Interaktionen</w:t>
       </w:r>
     </w:p>
     <w:p>
@@ -6452,19 +6555,27 @@
         </w:numPr>
       </w:pPr>
       <w:r>
-        <w:t>Begründung Interaktion zwischen denen nicht mit dabei</w:t>
+        <w:t>Bei uns in einem Record gespeichert im Main und dann im Update wird auf einen record zugegriffen</w:t>
       </w:r>
     </w:p>
-    <w:p/>
     <w:p>
       <w:pPr>
         <w:pStyle w:val="berschrift1"/>
       </w:pPr>
-      <w:bookmarkStart w:id="25" w:name="_Toc80274857"/>
-      <w:r>
-        <w:t>Implementierung</w:t>
-      </w:r>
-      <w:bookmarkEnd w:id="25"/>
+      <w:bookmarkStart w:id="26" w:name="_Toc80274858"/>
+      <w:r>
+        <w:t>Anwe</w:t>
+      </w:r>
+      <w:r>
+        <w:t>n</w:t>
+      </w:r>
+      <w:r>
+        <w:t>dungs</w:t>
+      </w:r>
+      <w:r>
+        <w:t>fälle</w:t>
+      </w:r>
+      <w:bookmarkEnd w:id="26"/>
     </w:p>
     <w:p>
       <w:pPr>
@@ -6475,31 +6586,7 @@
         </w:numPr>
       </w:pPr>
       <w:r>
-        <w:t xml:space="preserve">Kann erst eingeschätzt </w:t>
-      </w:r>
-      <w:r>
-        <w:t>werden,</w:t>
-      </w:r>
-      <w:r>
-        <w:t xml:space="preserve"> nachdem es fertig gestellt worden ist</w:t>
-      </w:r>
-    </w:p>
-    <w:p>
-      <w:pPr>
-        <w:pStyle w:val="Listenabsatz"/>
-        <w:numPr>
-          <w:ilvl w:val="1"/>
-          <w:numId w:val="10"/>
-        </w:numPr>
-      </w:pPr>
-      <w:r>
-        <w:t xml:space="preserve">Aktuell hoher </w:t>
-      </w:r>
-      <w:r>
-        <w:t>Aufwand</w:t>
-      </w:r>
-      <w:r>
-        <w:t xml:space="preserve"> und nur Baumhierarchie konnte sehr einfach aus Übung übernommen werden</w:t>
+        <w:t>Erst nach Fertigstellung der Visualisierungen möglich</w:t>
       </w:r>
     </w:p>
     <w:p>
@@ -6511,7 +6598,7 @@
         </w:numPr>
       </w:pPr>
       <w:r>
-        <w:t>Gliederung des ELM Codes</w:t>
+        <w:t>Spezifischer Anwedungsfall -&gt; wo Muster da sind oder nicht was es zu was besonderen macht</w:t>
       </w:r>
     </w:p>
     <w:p>
@@ -6523,86 +6610,7 @@
         </w:numPr>
       </w:pPr>
       <w:r>
-        <w:t>Übungsadaption</w:t>
-      </w:r>
-    </w:p>
-    <w:p>
-      <w:pPr>
-        <w:pStyle w:val="Listenabsatz"/>
-        <w:numPr>
-          <w:ilvl w:val="0"/>
-          <w:numId w:val="10"/>
-        </w:numPr>
-      </w:pPr>
-      <w:r>
-        <w:t>Datenstruktur Modells bei den verschiedenen Interaktionen</w:t>
-      </w:r>
-    </w:p>
-    <w:p>
-      <w:pPr>
-        <w:pStyle w:val="Listenabsatz"/>
-        <w:numPr>
-          <w:ilvl w:val="0"/>
-          <w:numId w:val="10"/>
-        </w:numPr>
-      </w:pPr>
-      <w:r>
-        <w:t>Bei uns in einem Record gespeichert im Main und dann im Update wird auf einen record zugegriffen</w:t>
-      </w:r>
-    </w:p>
-    <w:p/>
-    <w:p>
-      <w:pPr>
-        <w:pStyle w:val="berschrift1"/>
-      </w:pPr>
-      <w:bookmarkStart w:id="26" w:name="_Toc80274858"/>
-      <w:r>
-        <w:t>Anwe</w:t>
-      </w:r>
-      <w:r>
-        <w:t>n</w:t>
-      </w:r>
-      <w:r>
-        <w:t>dungs</w:t>
-      </w:r>
-      <w:r>
-        <w:t>fälle</w:t>
-      </w:r>
-      <w:bookmarkEnd w:id="26"/>
-    </w:p>
-    <w:p>
-      <w:pPr>
-        <w:pStyle w:val="Listenabsatz"/>
-        <w:numPr>
-          <w:ilvl w:val="0"/>
-          <w:numId w:val="10"/>
-        </w:numPr>
-      </w:pPr>
-      <w:r>
-        <w:t>Erst nach Fertigstellung der Visualisierungen möglich</w:t>
-      </w:r>
-    </w:p>
-    <w:p>
-      <w:pPr>
-        <w:pStyle w:val="Listenabsatz"/>
-        <w:numPr>
-          <w:ilvl w:val="0"/>
-          <w:numId w:val="10"/>
-        </w:numPr>
-      </w:pPr>
-      <w:r>
-        <w:t>Spezifischer Anwedungsfall -&gt; wo Muster da sind oder nicht was es zu was besonderen macht</w:t>
-      </w:r>
-    </w:p>
-    <w:p>
-      <w:pPr>
-        <w:pStyle w:val="Listenabsatz"/>
-        <w:numPr>
-          <w:ilvl w:val="0"/>
-          <w:numId w:val="10"/>
-        </w:numPr>
-      </w:pPr>
-      <w:r>
+        <w:lastRenderedPageBreak/>
         <w:t>Relevanz für die Zielgruppe</w:t>
       </w:r>
     </w:p>

</xml_diff>

<commit_message>
Schreiben des Kapitels 4
</commit_message>
<xml_diff>
--- a/Bericht/Informationsvisualisierung_Bericht.docx
+++ b/Bericht/Informationsvisualisierung_Bericht.docx
@@ -2362,7 +2362,15 @@
         <w:t xml:space="preserve"> 2020 über mehr als 260 Millionen Hektoliter</w:t>
       </w:r>
       <w:r>
-        <w:t xml:space="preserve"> (mhl)</w:t>
+        <w:t xml:space="preserve"> (</w:t>
+      </w:r>
+      <w:proofErr w:type="spellStart"/>
+      <w:r>
+        <w:t>mhl</w:t>
+      </w:r>
+      <w:proofErr w:type="spellEnd"/>
+      <w:r>
+        <w:t>)</w:t>
       </w:r>
       <w:r>
         <w:t xml:space="preserve"> Wein produziert</w:t>
@@ -2438,7 +2446,15 @@
         <w:t xml:space="preserve">Davon wurden von Deutschland allein </w:t>
       </w:r>
       <w:r>
-        <w:t>8,4 mhl produziert</w:t>
+        <w:t xml:space="preserve">8,4 </w:t>
+      </w:r>
+      <w:proofErr w:type="spellStart"/>
+      <w:r>
+        <w:t>mhl</w:t>
+      </w:r>
+      <w:proofErr w:type="spellEnd"/>
+      <w:r>
+        <w:t xml:space="preserve"> produziert</w:t>
       </w:r>
       <w:r>
         <w:t xml:space="preserve"> </w:t>
@@ -2475,7 +2491,15 @@
         <w:t>. Was jedoch von der Führenden Wein</w:t>
       </w:r>
       <w:r>
-        <w:t xml:space="preserve">produktionsnation Italien mit 49,1 mhl rund um das neunfache </w:t>
+        <w:t xml:space="preserve">produktionsnation Italien mit 49,1 </w:t>
+      </w:r>
+      <w:proofErr w:type="spellStart"/>
+      <w:r>
+        <w:t>mhl</w:t>
+      </w:r>
+      <w:proofErr w:type="spellEnd"/>
+      <w:r>
+        <w:t xml:space="preserve"> rund um das neunfache </w:t>
       </w:r>
       <w:r>
         <w:t>übertroffen wird</w:t>
@@ -2565,7 +2589,15 @@
         <w:t xml:space="preserve">Zusätzlich sollte überprüft werden, ob es besondere Datensätze gibt, welche in einigen Kategorien besonders hervorstechen. Oder auch ob generelle Trends </w:t>
       </w:r>
       <w:r>
-        <w:t xml:space="preserve">oder zusammenhänge zwischen den Kategorien vorhanden sind. </w:t>
+        <w:t xml:space="preserve">oder </w:t>
+      </w:r>
+      <w:proofErr w:type="spellStart"/>
+      <w:r>
+        <w:t>zusammenhänge</w:t>
+      </w:r>
+      <w:proofErr w:type="spellEnd"/>
+      <w:r>
+        <w:t xml:space="preserve"> zwischen den Kategorien vorhanden sind. </w:t>
       </w:r>
       <w:r>
         <w:t xml:space="preserve">Diese Fragen werden anschließend in diesem Bericht mithilfe von den drei Visualisierungstechniken des Scatterplots, </w:t>
@@ -2602,7 +2634,15 @@
         <w:t>Die Visualisierungstechniken, die in diesem Projektbericht verwendet werden, sind die des Scatterplots</w:t>
       </w:r>
       <w:r>
-        <w:t xml:space="preserve">, der Parallelen Koordinaten und der Baumhierachie. </w:t>
+        <w:t xml:space="preserve">, der Parallelen Koordinaten und der </w:t>
+      </w:r>
+      <w:proofErr w:type="spellStart"/>
+      <w:r>
+        <w:t>Baumhierachie</w:t>
+      </w:r>
+      <w:proofErr w:type="spellEnd"/>
+      <w:r>
+        <w:t xml:space="preserve">. </w:t>
       </w:r>
       <w:r>
         <w:t xml:space="preserve">Diese werden </w:t>
@@ -2880,8 +2920,13 @@
       <w:r>
         <w:t xml:space="preserve">Die </w:t>
       </w:r>
-      <w:r>
-        <w:t xml:space="preserve">Baumhierachie </w:t>
+      <w:proofErr w:type="spellStart"/>
+      <w:r>
+        <w:t>Baumhierachie</w:t>
+      </w:r>
+      <w:proofErr w:type="spellEnd"/>
+      <w:r>
+        <w:t xml:space="preserve"> </w:t>
       </w:r>
       <w:r>
         <w:t>ist eine</w:t>
@@ -2899,7 +2944,15 @@
         <w:t xml:space="preserve"> </w:t>
       </w:r>
       <w:r>
-        <w:t>beginnt die Baumhierachie bei einem Element u</w:t>
+        <w:t xml:space="preserve">beginnt die </w:t>
+      </w:r>
+      <w:proofErr w:type="spellStart"/>
+      <w:r>
+        <w:t>Baumhierachie</w:t>
+      </w:r>
+      <w:proofErr w:type="spellEnd"/>
+      <w:r>
+        <w:t xml:space="preserve"> bei einem Element u</w:t>
       </w:r>
       <w:r>
         <w:t xml:space="preserve">nd verzweigt sich dabei mindestens zweimal. Diese, durch die Verzweigung entstanden Elemente, können sich wiederrum auch </w:t>
@@ -3317,9 +3370,11 @@
       <w:r>
         <w:t>„</w:t>
       </w:r>
+      <w:proofErr w:type="spellStart"/>
       <w:r>
         <w:t>Aufspriten</w:t>
       </w:r>
+      <w:proofErr w:type="spellEnd"/>
       <w:r>
         <w:t>“</w:t>
       </w:r>
@@ -3400,7 +3455,15 @@
         <w:t xml:space="preserve">da diese den Wein weich und angenehm schmeckt macht. Die Apfelsäure hingehen macht den Wein kantig und hart. Dies kann bei </w:t>
       </w:r>
       <w:r>
-        <w:t>Weißweinen zum teil erwünscht sei, bei Rotweinen jedoch wird diese meistens</w:t>
+        <w:t xml:space="preserve">Weißweinen zum </w:t>
+      </w:r>
+      <w:proofErr w:type="spellStart"/>
+      <w:r>
+        <w:t>teil</w:t>
+      </w:r>
+      <w:proofErr w:type="spellEnd"/>
+      <w:r>
+        <w:t xml:space="preserve"> erwünscht sei, bei Rotweinen jedoch wird diese meistens</w:t>
       </w:r>
       <w:r>
         <w:t xml:space="preserve"> in Milchsäure umgewandelt.</w:t>
@@ -3574,7 +3637,15 @@
         <w:t xml:space="preserve">kommen primär im Wein </w:t>
       </w:r>
       <w:r>
-        <w:t xml:space="preserve">vor bei dem die gaze Traube verarbeitet wird. Dies </w:t>
+        <w:t xml:space="preserve">vor bei dem die </w:t>
+      </w:r>
+      <w:proofErr w:type="spellStart"/>
+      <w:r>
+        <w:t>gaze</w:t>
+      </w:r>
+      <w:proofErr w:type="spellEnd"/>
+      <w:r>
+        <w:t xml:space="preserve"> Traube verarbeitet wird. Dies </w:t>
       </w:r>
       <w:r>
         <w:t>liegt</w:t>
@@ -3610,7 +3681,15 @@
         <w:t>ein Rotwein mehr als ein Weißwein, da hierbei die gesamte Traube verarbeitet wird.</w:t>
       </w:r>
       <w:r>
-        <w:t xml:space="preserve"> Jedoch können auch bei der Gröhrung in Holzfässern weitere Gerbstoffe mit hinzukommen.</w:t>
+        <w:t xml:space="preserve"> Jedoch können auch bei der </w:t>
+      </w:r>
+      <w:proofErr w:type="spellStart"/>
+      <w:r>
+        <w:t>Gröhrung</w:t>
+      </w:r>
+      <w:proofErr w:type="spellEnd"/>
+      <w:r>
+        <w:t xml:space="preserve"> in Holzfässern weitere Gerbstoffe mit hinzukommen.</w:t>
       </w:r>
       <w:r>
         <w:t xml:space="preserve"> </w:t>
@@ -3927,10 +4006,18 @@
         <w:t>In diesem Projekt wurden die Daten</w:t>
       </w:r>
       <w:r>
-        <w:t xml:space="preserve"> von der Webseite Kagg</w:t>
-      </w:r>
-      <w:r>
-        <w:t xml:space="preserve">le verwendet. Dabei handelt es sich Daten rund um das Thema Wein. Dabei sind in den Daten </w:t>
+        <w:t xml:space="preserve"> von der Webseite </w:t>
+      </w:r>
+      <w:proofErr w:type="spellStart"/>
+      <w:r>
+        <w:t>Kagg</w:t>
+      </w:r>
+      <w:r>
+        <w:t>le</w:t>
+      </w:r>
+      <w:proofErr w:type="spellEnd"/>
+      <w:r>
+        <w:t xml:space="preserve"> verwendet. Dabei handelt es sich Daten rund um das Thema Wein. Dabei sind in den Daten </w:t>
       </w:r>
       <w:r>
         <w:t>die verschiedenen Namen der Weine zu finden, deren Produzenten und woher diese sind</w:t>
@@ -3987,7 +4074,15 @@
         <w:t xml:space="preserve"> zu finden. </w:t>
       </w:r>
       <w:r>
-        <w:t xml:space="preserve">Diese Daten werden anschließend anhand ihrer verschiedenen Eigenschaften an einem Scatterplot, Parallelen Koordinaten und einer Baumhierachie dargestellt. Wie diese Diagramme aufgebaut sind, ist im Kapitel </w:t>
+        <w:t xml:space="preserve">Diese Daten werden anschließend anhand ihrer verschiedenen Eigenschaften an einem Scatterplot, Parallelen Koordinaten und einer </w:t>
+      </w:r>
+      <w:proofErr w:type="spellStart"/>
+      <w:r>
+        <w:t>Baumhierachie</w:t>
+      </w:r>
+      <w:proofErr w:type="spellEnd"/>
+      <w:r>
+        <w:t xml:space="preserve"> dargestellt. Wie diese Diagramme aufgebaut sind, ist im Kapitel </w:t>
       </w:r>
       <w:r>
         <w:fldChar w:fldCharType="begin"/>
@@ -4044,7 +4139,15 @@
         <w:t xml:space="preserve"> Somit könnten schnell besondere Datenpaare herausgefiltert werden und entsprechende neue Informationen gewonnen werden.</w:t>
       </w:r>
       <w:r>
-        <w:t xml:space="preserve"> Mithilfe der Baumhierachie wird es möglich sein die verschiedenen </w:t>
+        <w:t xml:space="preserve"> Mithilfe der </w:t>
+      </w:r>
+      <w:proofErr w:type="spellStart"/>
+      <w:r>
+        <w:t>Baumhierachie</w:t>
+      </w:r>
+      <w:proofErr w:type="spellEnd"/>
+      <w:r>
+        <w:t xml:space="preserve"> wird es möglich sein die verschiedenen </w:t>
       </w:r>
       <w:r>
         <w:t>Weine ihren Regionen zuzuordnen und zu herauszufinden wie viele Weine pro Region vorhanden sind. Diese Informationen kann dann wiederum mit anderen Daten abgeglichen werden, um einen weiteren Erkenntnisgewinn zu ermöglichen.</w:t>
@@ -4073,7 +4176,15 @@
         <w:t xml:space="preserve"> </w:t>
       </w:r>
       <w:r>
-        <w:t xml:space="preserve">welche auf der Plattform Kaggle zu finden sind, </w:t>
+        <w:t xml:space="preserve">welche auf der Plattform </w:t>
+      </w:r>
+      <w:proofErr w:type="spellStart"/>
+      <w:r>
+        <w:t>Kaggle</w:t>
+      </w:r>
+      <w:proofErr w:type="spellEnd"/>
+      <w:r>
+        <w:t xml:space="preserve"> zu finden sind, </w:t>
       </w:r>
       <w:r>
         <w:t xml:space="preserve">wurden von einem Nutzer von einer Koreanischen Webseite (welche nicht genauer angegeben worden ist) gesammelt und bereitgestellt. </w:t>
@@ -4143,14 +4254,27 @@
     </w:p>
     <w:p>
       <w:r>
-        <w:t xml:space="preserve">Der Datensatz von CleasingWine beginnt mit der </w:t>
-      </w:r>
-      <w:r>
-        <w:t>„wine</w:t>
+        <w:t xml:space="preserve">Der Datensatz von </w:t>
+      </w:r>
+      <w:proofErr w:type="spellStart"/>
+      <w:r>
+        <w:t>CleasingWine</w:t>
+      </w:r>
+      <w:proofErr w:type="spellEnd"/>
+      <w:r>
+        <w:t xml:space="preserve"> beginnt mit der </w:t>
+      </w:r>
+      <w:r>
+        <w:t>„</w:t>
+      </w:r>
+      <w:proofErr w:type="spellStart"/>
+      <w:r>
+        <w:t>wine</w:t>
       </w:r>
       <w:r>
         <w:t>ID</w:t>
       </w:r>
+      <w:proofErr w:type="spellEnd"/>
       <w:r>
         <w:t>“</w:t>
       </w:r>
@@ -4164,7 +4288,15 @@
         <w:t xml:space="preserve">Nach dieser Spalte folg die </w:t>
       </w:r>
       <w:r>
-        <w:t xml:space="preserve">Spalte mit dem Namen „name“, in dieser Spalte sind </w:t>
+        <w:t>Spalte mit dem Namen „</w:t>
+      </w:r>
+      <w:proofErr w:type="spellStart"/>
+      <w:r>
+        <w:t>name</w:t>
+      </w:r>
+      <w:proofErr w:type="spellEnd"/>
+      <w:r>
+        <w:t xml:space="preserve">“, in dieser Spalte sind </w:t>
       </w:r>
       <w:r>
         <w:t>entsprechend der ganzen Namen</w:t>
@@ -4173,13 +4305,37 @@
         <w:t xml:space="preserve"> der einzelnen Weine mit eingetragen. </w:t>
       </w:r>
       <w:r>
-        <w:t xml:space="preserve">Die Produzenten dieser Weine sind in der darauffolgenden Spalte der „producer“ zu finden. </w:t>
-      </w:r>
-      <w:r>
-        <w:t xml:space="preserve">Aus welchem Land dieser Wein stammt wird anschließend in der Spalte der „nation“ beantwortet. </w:t>
-      </w:r>
-      <w:r>
-        <w:t xml:space="preserve">Anschließend folgen fünf Spalten mit dem Namen „local“ und der entsprechenden Nummer, welche die entsprechende Region wo der Wein </w:t>
+        <w:t>Die Produzenten dieser Weine sind in der darauffolgenden Spalte der „</w:t>
+      </w:r>
+      <w:proofErr w:type="spellStart"/>
+      <w:r>
+        <w:t>producer</w:t>
+      </w:r>
+      <w:proofErr w:type="spellEnd"/>
+      <w:r>
+        <w:t xml:space="preserve">“ zu finden. </w:t>
+      </w:r>
+      <w:r>
+        <w:t>Aus welchem Land dieser Wein stammt wird anschließend in der Spalte der „</w:t>
+      </w:r>
+      <w:proofErr w:type="spellStart"/>
+      <w:r>
+        <w:t>nation</w:t>
+      </w:r>
+      <w:proofErr w:type="spellEnd"/>
+      <w:r>
+        <w:t xml:space="preserve">“ beantwortet. </w:t>
+      </w:r>
+      <w:r>
+        <w:t>Anschließend folgen fünf Spalten mit dem Namen „</w:t>
+      </w:r>
+      <w:proofErr w:type="spellStart"/>
+      <w:r>
+        <w:t>local</w:t>
+      </w:r>
+      <w:proofErr w:type="spellEnd"/>
+      <w:r>
+        <w:t xml:space="preserve">“ und der entsprechenden Nummer, welche die entsprechende Region wo der Wein </w:t>
       </w:r>
       <w:r>
         <w:t>herkommt,</w:t>
@@ -4191,7 +4347,15 @@
         <w:t xml:space="preserve"> Anschließend sind </w:t>
       </w:r>
       <w:r>
-        <w:t xml:space="preserve">finden sich die Spalten „varieties“ und die </w:t>
+        <w:t>finden sich die Spalten „</w:t>
+      </w:r>
+      <w:proofErr w:type="spellStart"/>
+      <w:r>
+        <w:t>varieties</w:t>
+      </w:r>
+      <w:proofErr w:type="spellEnd"/>
+      <w:r>
+        <w:t xml:space="preserve">“ und die </w:t>
       </w:r>
       <w:r>
         <w:t>entsprechende</w:t>
@@ -4218,7 +4382,15 @@
         <w:t xml:space="preserve"> Nachdem diesen Spalten folgt die Spalte „typ“ welche den entsprechenden Typ des Weines enthält. </w:t>
       </w:r>
       <w:r>
-        <w:t xml:space="preserve">Anschließend wird in der Spalte „use“ die Verwendung des Weines genauer </w:t>
+        <w:t>Anschließend wird in der Spalte „</w:t>
+      </w:r>
+      <w:proofErr w:type="spellStart"/>
+      <w:r>
+        <w:t>use</w:t>
+      </w:r>
+      <w:proofErr w:type="spellEnd"/>
+      <w:r>
+        <w:t xml:space="preserve">“ die Verwendung des Weines genauer </w:t>
       </w:r>
       <w:r>
         <w:t xml:space="preserve">festgelegt. Auf diese Spalte </w:t>
@@ -4227,13 +4399,29 @@
         <w:t>folgt,</w:t>
       </w:r>
       <w:r>
-        <w:t xml:space="preserve"> die der „abv“ welche den </w:t>
+        <w:t xml:space="preserve"> die der „</w:t>
+      </w:r>
+      <w:proofErr w:type="spellStart"/>
+      <w:r>
+        <w:t>abv</w:t>
+      </w:r>
+      <w:proofErr w:type="spellEnd"/>
+      <w:r>
+        <w:t xml:space="preserve">“ welche den </w:t>
       </w:r>
       <w:r>
         <w:t xml:space="preserve">Alkoholgehalt pro Volumen darstellt. </w:t>
       </w:r>
       <w:r>
-        <w:t xml:space="preserve">Danach wird in der Spalte der „degree“ die optimale </w:t>
+        <w:t>Danach wird in der Spalte der „</w:t>
+      </w:r>
+      <w:proofErr w:type="spellStart"/>
+      <w:r>
+        <w:t>degree</w:t>
+      </w:r>
+      <w:proofErr w:type="spellEnd"/>
+      <w:r>
+        <w:t xml:space="preserve">“ die optimale </w:t>
       </w:r>
       <w:r>
         <w:t xml:space="preserve">Trinktemperatur </w:t>
@@ -4248,25 +4436,89 @@
         <w:t>Darauffolgend</w:t>
       </w:r>
       <w:r>
-        <w:t xml:space="preserve"> wird mit den Spalten „sweet“, „acidity“, „body“</w:t>
+        <w:t xml:space="preserve"> wird mit den Spalten „</w:t>
+      </w:r>
+      <w:proofErr w:type="spellStart"/>
+      <w:r>
+        <w:t>sweet</w:t>
+      </w:r>
+      <w:proofErr w:type="spellEnd"/>
+      <w:r>
+        <w:t>“, „</w:t>
+      </w:r>
+      <w:proofErr w:type="spellStart"/>
+      <w:r>
+        <w:t>acidity</w:t>
+      </w:r>
+      <w:proofErr w:type="spellEnd"/>
+      <w:r>
+        <w:t>“, „</w:t>
+      </w:r>
+      <w:proofErr w:type="spellStart"/>
+      <w:r>
+        <w:t>body</w:t>
+      </w:r>
+      <w:proofErr w:type="spellEnd"/>
+      <w:r>
+        <w:t>“</w:t>
       </w:r>
       <w:r>
         <w:t xml:space="preserve">, </w:t>
       </w:r>
       <w:r>
-        <w:t>„tannin“</w:t>
-      </w:r>
-      <w:r>
-        <w:t xml:space="preserve">, „price“, „year“, „ml“ die jeweilige Süße, </w:t>
+        <w:t>„</w:t>
+      </w:r>
+      <w:proofErr w:type="spellStart"/>
+      <w:r>
+        <w:t>tannin</w:t>
+      </w:r>
+      <w:proofErr w:type="spellEnd"/>
+      <w:r>
+        <w:t>“</w:t>
+      </w:r>
+      <w:r>
+        <w:t>, „</w:t>
+      </w:r>
+      <w:proofErr w:type="spellStart"/>
+      <w:r>
+        <w:t>price</w:t>
+      </w:r>
+      <w:proofErr w:type="spellEnd"/>
+      <w:r>
+        <w:t>“, „</w:t>
+      </w:r>
+      <w:proofErr w:type="spellStart"/>
+      <w:r>
+        <w:t>year</w:t>
+      </w:r>
+      <w:proofErr w:type="spellEnd"/>
+      <w:r>
+        <w:t xml:space="preserve">“, „ml“ die jeweilige Süße, </w:t>
       </w:r>
       <w:r>
         <w:t xml:space="preserve">Säure, Körper, Gerbstoff, Preis, Herstellungsjahr und Größe der Flasche des Weines definiert. </w:t>
       </w:r>
       <w:r>
-        <w:t xml:space="preserve">Dabei sind ab der Spalte der „nation“ leer Werte in der Datei enthalten. </w:t>
-      </w:r>
-      <w:r>
-        <w:t>Zahlenwerte sind aber der Spalte „abv“ in diesem Datensatz zu finden.</w:t>
+        <w:t>Dabei sind ab der Spalte der „</w:t>
+      </w:r>
+      <w:proofErr w:type="spellStart"/>
+      <w:r>
+        <w:t>nation</w:t>
+      </w:r>
+      <w:proofErr w:type="spellEnd"/>
+      <w:r>
+        <w:t xml:space="preserve">“ leer Werte in der Datei enthalten. </w:t>
+      </w:r>
+      <w:r>
+        <w:t>Zahlenwerte sind aber der Spalte „</w:t>
+      </w:r>
+      <w:proofErr w:type="spellStart"/>
+      <w:r>
+        <w:t>abv</w:t>
+      </w:r>
+      <w:proofErr w:type="spellEnd"/>
+      <w:r>
+        <w:t>“ in diesem Datensatz zu finden.</w:t>
       </w:r>
       <w:r>
         <w:t xml:space="preserve"> </w:t>
@@ -4308,7 +4560,15 @@
         <w:t xml:space="preserve"> die Zielgruppe der Weininteressierten </w:t>
       </w:r>
       <w:r>
-        <w:t xml:space="preserve">gut. Da diese ausreichend tiefe bieten um neue Weine kennen zu lerne und auch Zusammenhänge zwischen den Weinen Eigenschaften zu erkennen. Für die gruppen der Weineinkäufer oder Weinexperten jedoch ist dieser Datensatz ausreichend. Da hierbei vor allem durch die vielen leeren Werte keine vollständige Datenbasis vorhanden ist. Somit ist nicht garantiert das für jeden Wein der ggf. </w:t>
+        <w:t xml:space="preserve">gut. Da diese ausreichend tiefe bieten um neue Weine kennen zu lerne und auch Zusammenhänge zwischen den Weinen Eigenschaften zu erkennen. Für die </w:t>
+      </w:r>
+      <w:proofErr w:type="spellStart"/>
+      <w:r>
+        <w:t>gruppen</w:t>
+      </w:r>
+      <w:proofErr w:type="spellEnd"/>
+      <w:r>
+        <w:t xml:space="preserve"> der Weineinkäufer oder Weinexperten jedoch ist dieser Datensatz ausreichend. Da hierbei vor allem durch die vielen leeren Werte keine vollständige Datenbasis vorhanden ist. Somit ist nicht garantiert das für jeden Wein der ggf. </w:t>
       </w:r>
       <w:r>
         <w:t>entdeckt</w:t>
@@ -4402,7 +4662,15 @@
         <w:t xml:space="preserve">Darüber hinaus wurde noch für das Baumdiagramm </w:t>
       </w:r>
       <w:r>
-        <w:t>eine weiter Datei erstellt, um die Länder welche nur in der Datei vorhanden, warum um die Kontinente und Einteilungen dieser zu ergänzen. Um so eine bessere Hierarchische Darstellung der Weine und ihrer Länder zu erhalten.</w:t>
+        <w:t xml:space="preserve">eine weiter Datei erstellt, um die Länder welche nur in der Datei vorhanden, warum um die Kontinente und Einteilungen dieser zu ergänzen. </w:t>
+      </w:r>
+      <w:proofErr w:type="spellStart"/>
+      <w:r>
+        <w:t>Um so</w:t>
+      </w:r>
+      <w:proofErr w:type="spellEnd"/>
+      <w:r>
+        <w:t xml:space="preserve"> eine bessere Hierarchische Darstellung der Weine und ihrer Länder zu erhalten.</w:t>
       </w:r>
     </w:p>
     <w:p>
@@ -4431,11 +4699,16 @@
       <w:r>
         <w:t xml:space="preserve"> </w:t>
       </w:r>
+      <w:proofErr w:type="spellStart"/>
       <w:r>
         <w:t>Repositori</w:t>
       </w:r>
       <w:r>
-        <w:t xml:space="preserve">e, in welchem das </w:t>
+        <w:t>e</w:t>
+      </w:r>
+      <w:proofErr w:type="spellEnd"/>
+      <w:r>
+        <w:t xml:space="preserve">, in welchem das </w:t>
       </w:r>
       <w:r>
         <w:t>Visualisierung</w:t>
@@ -4459,7 +4732,15 @@
         <w:t xml:space="preserve">„Quelldaten“ </w:t>
       </w:r>
       <w:r>
-        <w:t xml:space="preserve">sind die Ursprünglichen Daten vorhanden welche von der Plattform „Kaggle“ </w:t>
+        <w:t>sind die Ursprünglichen Daten vorhanden welche von der Plattform „</w:t>
+      </w:r>
+      <w:proofErr w:type="spellStart"/>
+      <w:r>
+        <w:t>Kaggle</w:t>
+      </w:r>
+      <w:proofErr w:type="spellEnd"/>
+      <w:r>
+        <w:t xml:space="preserve">“ </w:t>
       </w:r>
       <w:r>
         <w:t>heruntergeladen</w:t>
@@ -4561,7 +4842,15 @@
         <w:t>CSV-Datei,</w:t>
       </w:r>
       <w:r>
-        <w:t xml:space="preserve"> auf welche der Scatterplot und die Parallelen Koordinaten zugreifen heißt dabei „WineInformationExcelAufbereitetKlein“</w:t>
+        <w:t xml:space="preserve"> auf welche der Scatterplot und die Parallelen Koordinaten zugreifen heißt dabei „</w:t>
+      </w:r>
+      <w:proofErr w:type="spellStart"/>
+      <w:r>
+        <w:t>WineInformationExcelAufbereitetKlein</w:t>
+      </w:r>
+      <w:proofErr w:type="spellEnd"/>
+      <w:r>
+        <w:t>“</w:t>
       </w:r>
       <w:r>
         <w:t xml:space="preserve">. Der Name der JSON </w:t>
@@ -4570,7 +4859,15 @@
         <w:t>Datei auf, welche das Baumdiagramm zugreift,</w:t>
       </w:r>
       <w:r>
-        <w:t xml:space="preserve"> lautet „WineInformationGeoKleinKlein“.</w:t>
+        <w:t xml:space="preserve"> lautet „</w:t>
+      </w:r>
+      <w:proofErr w:type="spellStart"/>
+      <w:r>
+        <w:t>WineInformationGeoKleinKlein</w:t>
+      </w:r>
+      <w:proofErr w:type="spellEnd"/>
+      <w:r>
+        <w:t>“.</w:t>
       </w:r>
       <w:r>
         <w:t xml:space="preserve"> </w:t>
@@ -4597,7 +4894,23 @@
         <w:t xml:space="preserve">mit einem Feld welches Leer ist. In den JSON Datei hingegen wurden nur die Beziehungen zwischen den Daten </w:t>
       </w:r>
       <w:r>
-        <w:t>abgebildet. Somit enthalten die „data“-Felder nur eine „id“ welch</w:t>
+        <w:t>abgebildet. Somit enthalten die „</w:t>
+      </w:r>
+      <w:proofErr w:type="spellStart"/>
+      <w:r>
+        <w:t>data</w:t>
+      </w:r>
+      <w:proofErr w:type="spellEnd"/>
+      <w:r>
+        <w:t>“-Felder nur eine „</w:t>
+      </w:r>
+      <w:proofErr w:type="spellStart"/>
+      <w:r>
+        <w:t>id</w:t>
+      </w:r>
+      <w:proofErr w:type="spellEnd"/>
+      <w:r>
+        <w:t>“ welch</w:t>
       </w:r>
       <w:r>
         <w:t xml:space="preserve">es nur den Namen enthält. </w:t>
@@ -4605,9 +4918,11 @@
       <w:r>
         <w:t>Die Beziehung wurde mithilfe der „</w:t>
       </w:r>
+      <w:proofErr w:type="spellStart"/>
       <w:r>
         <w:t>children</w:t>
       </w:r>
+      <w:proofErr w:type="spellEnd"/>
       <w:r>
         <w:t>“-Felder realisiert.</w:t>
       </w:r>
@@ -4694,7 +5009,15 @@
         <w:t xml:space="preserve"> wurde die Datei </w:t>
       </w:r>
       <w:r>
-        <w:t>„cleasingWine“ in eine Exceldatei konvertiert</w:t>
+        <w:t>„</w:t>
+      </w:r>
+      <w:proofErr w:type="spellStart"/>
+      <w:r>
+        <w:t>cleasingWine</w:t>
+      </w:r>
+      <w:proofErr w:type="spellEnd"/>
+      <w:r>
+        <w:t>“ in eine Exceldatei konvertiert</w:t>
       </w:r>
       <w:r>
         <w:t>, d</w:t>
@@ -4715,7 +5038,15 @@
         <w:t>mit dem Namen</w:t>
       </w:r>
       <w:r>
-        <w:t xml:space="preserve"> „WineInformtionExcel“ zu finden. </w:t>
+        <w:t xml:space="preserve"> „</w:t>
+      </w:r>
+      <w:proofErr w:type="spellStart"/>
+      <w:r>
+        <w:t>WineInformtionExcel</w:t>
+      </w:r>
+      <w:proofErr w:type="spellEnd"/>
+      <w:r>
+        <w:t xml:space="preserve">“ zu finden. </w:t>
       </w:r>
       <w:r>
         <w:t xml:space="preserve">Durch diesen Schritt </w:t>
@@ -4739,8 +5070,13 @@
         <w:t>GitHub Nutzer „</w:t>
       </w:r>
       <w:r>
-        <w:t>Curran Kelleher</w:t>
-      </w:r>
+        <w:t xml:space="preserve">Curran </w:t>
+      </w:r>
+      <w:proofErr w:type="spellStart"/>
+      <w:r>
+        <w:t>Kelleher</w:t>
+      </w:r>
+      <w:proofErr w:type="spellEnd"/>
       <w:r>
         <w:t>“</w:t>
       </w:r>
@@ -4785,7 +5121,15 @@
         <w:t>.</w:t>
       </w:r>
       <w:r>
-        <w:t xml:space="preserve"> Die Datei ist dabei unter „Aufbereitete Daten“ mit dem Namen „WineInformationGeo“ zu finden.</w:t>
+        <w:t xml:space="preserve"> Die Datei ist dabei unter „Aufbereitete Daten“ mit dem Namen „</w:t>
+      </w:r>
+      <w:proofErr w:type="spellStart"/>
+      <w:r>
+        <w:t>WineInformationGeo</w:t>
+      </w:r>
+      <w:proofErr w:type="spellEnd"/>
+      <w:r>
+        <w:t>“ zu finden.</w:t>
       </w:r>
     </w:p>
     <w:p>
@@ -4832,10 +5176,42 @@
         <w:t>Zuerst wurden die</w:t>
       </w:r>
       <w:r>
-        <w:t xml:space="preserve"> Namen aus den Spalten „sweet“, „adcidity“</w:t>
-      </w:r>
-      <w:r>
-        <w:t>, „body“ und „tannin“</w:t>
+        <w:t xml:space="preserve"> Namen aus den Spalten „</w:t>
+      </w:r>
+      <w:proofErr w:type="spellStart"/>
+      <w:r>
+        <w:t>sweet</w:t>
+      </w:r>
+      <w:proofErr w:type="spellEnd"/>
+      <w:r>
+        <w:t>“, „</w:t>
+      </w:r>
+      <w:proofErr w:type="spellStart"/>
+      <w:r>
+        <w:t>adcidity</w:t>
+      </w:r>
+      <w:proofErr w:type="spellEnd"/>
+      <w:r>
+        <w:t>“</w:t>
+      </w:r>
+      <w:r>
+        <w:t>, „</w:t>
+      </w:r>
+      <w:proofErr w:type="spellStart"/>
+      <w:r>
+        <w:t>body</w:t>
+      </w:r>
+      <w:proofErr w:type="spellEnd"/>
+      <w:r>
+        <w:t>“ und „</w:t>
+      </w:r>
+      <w:proofErr w:type="spellStart"/>
+      <w:r>
+        <w:t>tannin</w:t>
+      </w:r>
+      <w:proofErr w:type="spellEnd"/>
+      <w:r>
+        <w:t>“</w:t>
       </w:r>
       <w:r>
         <w:t xml:space="preserve"> vor den zahlen entfernt, da diese ansonsten verhindert hätten die Zahlen in ein entsprechendes Datenformat zu bringen.</w:t>
@@ -4847,7 +5223,23 @@
         <w:t xml:space="preserve">n die Zahlenwerte überarbeitet. So </w:t>
       </w:r>
       <w:r>
-        <w:t xml:space="preserve">standen in der Spalte „abv“ und „degree“ </w:t>
+        <w:t>standen in der Spalte „</w:t>
+      </w:r>
+      <w:proofErr w:type="spellStart"/>
+      <w:r>
+        <w:t>abv</w:t>
+      </w:r>
+      <w:proofErr w:type="spellEnd"/>
+      <w:r>
+        <w:t>“ und „</w:t>
+      </w:r>
+      <w:proofErr w:type="spellStart"/>
+      <w:r>
+        <w:t>degree</w:t>
+      </w:r>
+      <w:proofErr w:type="spellEnd"/>
+      <w:r>
+        <w:t xml:space="preserve">“ </w:t>
       </w:r>
       <w:r>
         <w:t xml:space="preserve">eine </w:t>
@@ -4880,7 +5272,15 @@
         <w:t>aus den beiden Werten der Durchschnitt gebildet. Falls nur ein Wert bereits in der Spalte stand, wurde dieser einfach übernommen.</w:t>
       </w:r>
       <w:r>
-        <w:t xml:space="preserve"> Darüber hinaus wurde war der Preis für die Weine in der Spalte „price“</w:t>
+        <w:t xml:space="preserve"> Darüber hinaus wurde war der Preis für die Weine in der Spalte „</w:t>
+      </w:r>
+      <w:proofErr w:type="spellStart"/>
+      <w:r>
+        <w:t>price</w:t>
+      </w:r>
+      <w:proofErr w:type="spellEnd"/>
+      <w:r>
+        <w:t>“</w:t>
       </w:r>
       <w:r>
         <w:t xml:space="preserve"> in südkoreanischen Won angegeben. Aufgrund dieser dessen wurde dieser P</w:t>
@@ -4904,7 +5304,15 @@
         <w:t>Spalte</w:t>
       </w:r>
       <w:r>
-        <w:t xml:space="preserve"> „name“ angepasst. So ist es bei der Konvertierung vorgekommen, dass Apostrophe und Umlaute nicht richtig übersetzt worden sind. Die</w:t>
+        <w:t xml:space="preserve"> „</w:t>
+      </w:r>
+      <w:proofErr w:type="spellStart"/>
+      <w:r>
+        <w:t>name</w:t>
+      </w:r>
+      <w:proofErr w:type="spellEnd"/>
+      <w:r>
+        <w:t>“ angepasst. So ist es bei der Konvertierung vorgekommen, dass Apostrophe und Umlaute nicht richtig übersetzt worden sind. Die</w:t>
       </w:r>
       <w:r>
         <w:t>se Fehler wurden korrigiert.</w:t>
@@ -4919,13 +5327,29 @@
         <w:t xml:space="preserve"> in welcher die Namen der Weine mit der entsprechenden JSON Schreibweise kombiniert wurden, um so eine zusammenfügen der Weinnamen und der Länder einfacher zu gestallten.</w:t>
       </w:r>
       <w:r>
-        <w:t xml:space="preserve"> Diese Änderungen wurden alle and er Exceldatei „WineInformationExcel“ durchgeführt.</w:t>
+        <w:t xml:space="preserve"> Diese Änderungen wurden alle and er Exceldatei „</w:t>
+      </w:r>
+      <w:proofErr w:type="spellStart"/>
+      <w:r>
+        <w:t>WineInformationExcel</w:t>
+      </w:r>
+      <w:proofErr w:type="spellEnd"/>
+      <w:r>
+        <w:t>“ durchgeführt.</w:t>
       </w:r>
       <w:r>
         <w:t xml:space="preserve"> Anschließend wurden in </w:t>
       </w:r>
       <w:r>
-        <w:t xml:space="preserve">einer neuen auf „WineInformationExcel“ basierenden Datei, die Namen der Spalten von Englischen ins Deutsche übersetzt. </w:t>
+        <w:t>einer neuen auf „</w:t>
+      </w:r>
+      <w:proofErr w:type="spellStart"/>
+      <w:r>
+        <w:t>WineInformationExcel</w:t>
+      </w:r>
+      <w:proofErr w:type="spellEnd"/>
+      <w:r>
+        <w:t xml:space="preserve">“ basierenden Datei, die Namen der Spalten von Englischen ins Deutsche übersetzt. </w:t>
       </w:r>
       <w:r>
         <w:t>Zusätzlich</w:t>
@@ -4949,9 +5373,11 @@
       <w:r>
         <w:t>Dieser Stand präsentiert findet sich in der Exceldatei mit dem Namen „</w:t>
       </w:r>
+      <w:proofErr w:type="spellStart"/>
       <w:r>
         <w:t>WineInformationExcelAufbereitet</w:t>
       </w:r>
+      <w:proofErr w:type="spellEnd"/>
       <w:r>
         <w:t>“</w:t>
       </w:r>
@@ -4965,7 +5391,15 @@
         <w:t xml:space="preserve"> herausgelöscht welche</w:t>
       </w:r>
       <w:r>
-        <w:t xml:space="preserve"> in den Spalten „alc“ bis „ml“ ein leeres Feld oder </w:t>
+        <w:t xml:space="preserve"> in den Spalten „</w:t>
+      </w:r>
+      <w:proofErr w:type="spellStart"/>
+      <w:r>
+        <w:t>alc</w:t>
+      </w:r>
+      <w:proofErr w:type="spellEnd"/>
+      <w:r>
+        <w:t xml:space="preserve">“ bis „ml“ ein leeres Feld oder </w:t>
       </w:r>
       <w:r>
         <w:t xml:space="preserve">eine Null als Werte enthielten entfernt. </w:t>
@@ -4974,7 +5408,15 @@
         <w:t xml:space="preserve">Diese Änderung ist in der Datei mit dem Namen </w:t>
       </w:r>
       <w:r>
-        <w:t>„WineInformationExcelAufbereitetKlein“ wiederzufinden.</w:t>
+        <w:t>„</w:t>
+      </w:r>
+      <w:proofErr w:type="spellStart"/>
+      <w:r>
+        <w:t>WineInformationExcelAufbereitetKlein</w:t>
+      </w:r>
+      <w:proofErr w:type="spellEnd"/>
+      <w:r>
+        <w:t>“ wiederzufinden.</w:t>
       </w:r>
       <w:r>
         <w:t xml:space="preserve"> Innerhalb der JSON Datei gab e</w:t>
@@ -5004,10 +5446,26 @@
         <w:t>dieses Schritts</w:t>
       </w:r>
       <w:r>
-        <w:t xml:space="preserve"> ist unter der Datei „WineInformationGeoKlein“ zu finden. Anschließend wurden im letzten Schritt alle Länder entfernt, welche keine Weine </w:t>
-      </w:r>
-      <w:r>
-        <w:t>nach der CSV-Datei hergestellt haben. Dies ist in der Datei „WineInformationGeoKleinKlein“ zu erkennen.</w:t>
+        <w:t xml:space="preserve"> ist unter der Datei „</w:t>
+      </w:r>
+      <w:proofErr w:type="spellStart"/>
+      <w:r>
+        <w:t>WineInformationGeoKlein</w:t>
+      </w:r>
+      <w:proofErr w:type="spellEnd"/>
+      <w:r>
+        <w:t xml:space="preserve">“ zu finden. Anschließend wurden im letzten Schritt alle Länder entfernt, welche keine Weine </w:t>
+      </w:r>
+      <w:r>
+        <w:t>nach der CSV-Datei hergestellt haben. Dies ist in der Datei „</w:t>
+      </w:r>
+      <w:proofErr w:type="spellStart"/>
+      <w:r>
+        <w:t>WineInformationGeoKleinKlein</w:t>
+      </w:r>
+      <w:proofErr w:type="spellEnd"/>
+      <w:r>
+        <w:t>“ zu erkennen.</w:t>
       </w:r>
     </w:p>
     <w:p>
@@ -5203,7 +5661,15 @@
         <w:t xml:space="preserve">, Preis, Jahres und Größe der Flasche. </w:t>
       </w:r>
       <w:r>
-        <w:t xml:space="preserve">Diese Eigenschaften können nun mithilfe von den verschiedenen Visualisierungen gegenübergestellt werden und so sollten neue Erkenntnisse rund um das Thema wein gewonnen werden können. Als Unterstützung für dieses Hauptziel gibt es noch drei etwas konkretere Fragen welche bereits in der </w:t>
+        <w:t xml:space="preserve">Diese Eigenschaften können nun mithilfe von den verschiedenen Visualisierungen gegenübergestellt werden und so sollten neue Erkenntnisse rund um das Thema </w:t>
+      </w:r>
+      <w:proofErr w:type="spellStart"/>
+      <w:r>
+        <w:t>wein</w:t>
+      </w:r>
+      <w:proofErr w:type="spellEnd"/>
+      <w:r>
+        <w:t xml:space="preserve"> gewonnen werden können. Als Unterstützung für dieses Hauptziel gibt es noch drei etwas konkretere Fragen welche bereits in der </w:t>
       </w:r>
       <w:r>
         <w:fldChar w:fldCharType="begin"/>
@@ -5292,10 +5758,34 @@
         <w:t xml:space="preserve">Länder nötigt. Diese Information ist beispielsweise </w:t>
       </w:r>
       <w:r>
-        <w:t>im „State of the Viti</w:t>
-      </w:r>
-      <w:r>
-        <w:t>vinicultural World in 2020“ nachzulesen</w:t>
+        <w:t xml:space="preserve">im „State </w:t>
+      </w:r>
+      <w:proofErr w:type="spellStart"/>
+      <w:r>
+        <w:t>of</w:t>
+      </w:r>
+      <w:proofErr w:type="spellEnd"/>
+      <w:r>
+        <w:t xml:space="preserve"> </w:t>
+      </w:r>
+      <w:proofErr w:type="spellStart"/>
+      <w:r>
+        <w:t>the</w:t>
+      </w:r>
+      <w:proofErr w:type="spellEnd"/>
+      <w:r>
+        <w:t xml:space="preserve"> </w:t>
+      </w:r>
+      <w:proofErr w:type="spellStart"/>
+      <w:r>
+        <w:t>Viti</w:t>
+      </w:r>
+      <w:r>
+        <w:t>vinicultural</w:t>
+      </w:r>
+      <w:proofErr w:type="spellEnd"/>
+      <w:r>
+        <w:t xml:space="preserve"> World in 2020“ nachzulesen</w:t>
       </w:r>
       <w:r>
         <w:t xml:space="preserve"> </w:t>
@@ -5338,10 +5828,34 @@
         <w:t>Produzierenden</w:t>
       </w:r>
       <w:r>
-        <w:t xml:space="preserve"> Ländern Italien mit 49,1 mhl, Frankreich mit </w:t>
-      </w:r>
-      <w:r>
-        <w:t xml:space="preserve">46,6 mhl und Spanien mit 40,7 mhl. Diese </w:t>
+        <w:t xml:space="preserve"> Ländern Italien mit 49,1 </w:t>
+      </w:r>
+      <w:proofErr w:type="spellStart"/>
+      <w:r>
+        <w:t>mhl</w:t>
+      </w:r>
+      <w:proofErr w:type="spellEnd"/>
+      <w:r>
+        <w:t xml:space="preserve">, Frankreich mit </w:t>
+      </w:r>
+      <w:r>
+        <w:t xml:space="preserve">46,6 </w:t>
+      </w:r>
+      <w:proofErr w:type="spellStart"/>
+      <w:r>
+        <w:t>mhl</w:t>
+      </w:r>
+      <w:proofErr w:type="spellEnd"/>
+      <w:r>
+        <w:t xml:space="preserve"> und Spanien mit 40,7 </w:t>
+      </w:r>
+      <w:proofErr w:type="spellStart"/>
+      <w:r>
+        <w:t>mhl</w:t>
+      </w:r>
+      <w:proofErr w:type="spellEnd"/>
+      <w:r>
+        <w:t xml:space="preserve">. Diese </w:t>
       </w:r>
       <w:r>
         <w:t>Angaben</w:t>
@@ -5363,7 +5877,15 @@
     </w:p>
     <w:p>
       <w:r>
-        <w:t xml:space="preserve">Die eingesetzten Darstellungen des Scatterplots, Parallelen Koordinaten und Baumdiagramms können dabei helfen dem Betrachtetem das Verstehen der Daten vereinfachen. So ist es für diesen möglich sich mithilfe der Parallelen Koordinationen einen überblick über die gesamten Datensatz </w:t>
+        <w:t xml:space="preserve">Die eingesetzten Darstellungen des Scatterplots, Parallelen Koordinaten und Baumdiagramms können dabei helfen dem Betrachtetem das Verstehen der Daten vereinfachen. So ist es für diesen möglich sich mithilfe der Parallelen Koordinationen einen </w:t>
+      </w:r>
+      <w:proofErr w:type="spellStart"/>
+      <w:r>
+        <w:t>überblick</w:t>
+      </w:r>
+      <w:proofErr w:type="spellEnd"/>
+      <w:r>
+        <w:t xml:space="preserve"> über die gesamten Datensatz </w:t>
       </w:r>
       <w:r>
         <w:t>zu erhalten</w:t>
@@ -5719,27 +6241,14 @@
       <w:r>
         <w:t xml:space="preserve">Abbildung </w:t>
       </w:r>
-      <w:r>
-        <w:fldChar w:fldCharType="begin"/>
-      </w:r>
-      <w:r>
-        <w:instrText xml:space="preserve"> SEQ Abbildung \* ARABIC </w:instrText>
-      </w:r>
-      <w:r>
-        <w:fldChar w:fldCharType="separate"/>
-      </w:r>
-      <w:r>
-        <w:rPr>
-          <w:noProof/>
-        </w:rPr>
-        <w:t>1</w:t>
-      </w:r>
-      <w:r>
-        <w:rPr>
-          <w:noProof/>
-        </w:rPr>
-        <w:fldChar w:fldCharType="end"/>
-      </w:r>
+      <w:fldSimple w:instr=" SEQ Abbildung \* ARABIC ">
+        <w:r>
+          <w:rPr>
+            <w:noProof/>
+          </w:rPr>
+          <w:t>1</w:t>
+        </w:r>
+      </w:fldSimple>
       <w:bookmarkEnd w:id="19"/>
       <w:r>
         <w:t>: Scatterplot (Quelle: eigene Darstellung)</w:t>
@@ -5798,7 +6307,15 @@
         <w:t xml:space="preserve">gramme gehören können, </w:t>
       </w:r>
       <w:r>
-        <w:t>nur schwer zwei Eigenschaften gegenüberstellen. Da beide Eigenschaften dafür eine Zeitlichen verlauf benötigen würden. Da dies jedoch nicht der Fall war wurde, bei dieser Darstellung auf den Scatterplot zurückgegriffen. Mithilfe von diesem D</w:t>
+        <w:t xml:space="preserve">nur schwer zwei Eigenschaften gegenüberstellen. Da beide Eigenschaften dafür eine Zeitlichen </w:t>
+      </w:r>
+      <w:proofErr w:type="spellStart"/>
+      <w:r>
+        <w:t>verlauf</w:t>
+      </w:r>
+      <w:proofErr w:type="spellEnd"/>
+      <w:r>
+        <w:t xml:space="preserve"> benötigen würden. Da dies jedoch nicht der Fall war wurde, bei dieser Darstellung auf den Scatterplot zurückgegriffen. Mithilfe von diesem D</w:t>
       </w:r>
       <w:r>
         <w:t>iagramm lassen sich zwei Eigenschaften gegenüberstellen und dies unabhängig von einer Zeitlichen Achse.</w:t>
@@ -5956,14 +6473,27 @@
         <w:lastRenderedPageBreak/>
         <w:t xml:space="preserve">Abbildung </w:t>
       </w:r>
-      <w:fldSimple w:instr=" SEQ Abbildung \* ARABIC ">
-        <w:r>
-          <w:rPr>
-            <w:noProof/>
-          </w:rPr>
-          <w:t>2</w:t>
-        </w:r>
-      </w:fldSimple>
+      <w:r>
+        <w:fldChar w:fldCharType="begin"/>
+      </w:r>
+      <w:r>
+        <w:instrText xml:space="preserve"> SEQ Abbildung \* ARABIC </w:instrText>
+      </w:r>
+      <w:r>
+        <w:fldChar w:fldCharType="separate"/>
+      </w:r>
+      <w:r>
+        <w:rPr>
+          <w:noProof/>
+        </w:rPr>
+        <w:t>2</w:t>
+      </w:r>
+      <w:r>
+        <w:rPr>
+          <w:noProof/>
+        </w:rPr>
+        <w:fldChar w:fldCharType="end"/>
+      </w:r>
       <w:bookmarkEnd w:id="21"/>
       <w:r>
         <w:t>: Parallele Koordinaten (Quelle: eigene Darstellung)</w:t>
@@ -6021,7 +6551,15 @@
         <w:t xml:space="preserve">, </w:t>
       </w:r>
       <w:r>
-        <w:t>Projektion und Selektion, Parallelen Koordinaten, K-Means und Datentinte in Frage kommen.</w:t>
+        <w:t>Projektion und Selektion, Parallelen Koordinaten, K-</w:t>
+      </w:r>
+      <w:proofErr w:type="spellStart"/>
+      <w:r>
+        <w:t>Means</w:t>
+      </w:r>
+      <w:proofErr w:type="spellEnd"/>
+      <w:r>
+        <w:t xml:space="preserve"> und Datentinte in Frage kommen.</w:t>
       </w:r>
       <w:r>
         <w:t xml:space="preserve"> Bei der Datentin</w:t>
@@ -6042,8 +6580,13 @@
         <w:t>Dasselbe</w:t>
       </w:r>
       <w:r>
-        <w:t xml:space="preserve"> gilt für die K-Means</w:t>
-      </w:r>
+        <w:t xml:space="preserve"> gilt für die K-</w:t>
+      </w:r>
+      <w:proofErr w:type="spellStart"/>
+      <w:r>
+        <w:t>Means</w:t>
+      </w:r>
+      <w:proofErr w:type="spellEnd"/>
       <w:r>
         <w:t xml:space="preserve"> welche versuchen </w:t>
       </w:r>
@@ -6063,7 +6606,15 @@
         <w:t>mehrdimensionalen</w:t>
       </w:r>
       <w:r>
-        <w:t xml:space="preserve"> raum zu Visualisieren</w:t>
+        <w:t xml:space="preserve"> </w:t>
+      </w:r>
+      <w:proofErr w:type="spellStart"/>
+      <w:r>
+        <w:t>raum</w:t>
+      </w:r>
+      <w:proofErr w:type="spellEnd"/>
+      <w:r>
+        <w:t xml:space="preserve"> zu Visualisieren</w:t>
       </w:r>
       <w:r>
         <w:t xml:space="preserve">. Dafür </w:t>
@@ -6099,7 +6650,15 @@
         <w:t>widersprechen</w:t>
       </w:r>
       <w:r>
-        <w:t xml:space="preserve"> somit auch wie due </w:t>
+        <w:t xml:space="preserve"> somit auch wie </w:t>
+      </w:r>
+      <w:proofErr w:type="spellStart"/>
+      <w:r>
+        <w:t>due</w:t>
+      </w:r>
+      <w:proofErr w:type="spellEnd"/>
+      <w:r>
+        <w:t xml:space="preserve"> </w:t>
       </w:r>
       <w:r>
         <w:t>Projektion</w:t>
@@ -6259,27 +6818,14 @@
       <w:r>
         <w:t xml:space="preserve">Abbildung </w:t>
       </w:r>
-      <w:r>
-        <w:fldChar w:fldCharType="begin"/>
-      </w:r>
-      <w:r>
-        <w:instrText xml:space="preserve"> SEQ Abbildung \* ARABIC </w:instrText>
-      </w:r>
-      <w:r>
-        <w:fldChar w:fldCharType="separate"/>
-      </w:r>
-      <w:r>
-        <w:rPr>
-          <w:noProof/>
-        </w:rPr>
-        <w:t>3</w:t>
-      </w:r>
-      <w:r>
-        <w:rPr>
-          <w:noProof/>
-        </w:rPr>
-        <w:fldChar w:fldCharType="end"/>
-      </w:r>
+      <w:fldSimple w:instr=" SEQ Abbildung \* ARABIC ">
+        <w:r>
+          <w:rPr>
+            <w:noProof/>
+          </w:rPr>
+          <w:t>3</w:t>
+        </w:r>
+      </w:fldSimple>
       <w:bookmarkEnd w:id="23"/>
       <w:r>
         <w:t>: Auszug aus der Baumhierarchie</w:t>
@@ -6371,10 +6917,7 @@
     </w:p>
     <w:p>
       <w:r>
-        <w:t xml:space="preserve">Bei den unterschiedlichen Darstellungen gibt es verschiedene Interaktionsmöglichkeiten, welche betätigt werden können. Die Hauptinteraktionsart ist dabei der Button. Mithilfe </w:t>
-      </w:r>
-      <w:r>
-        <w:t xml:space="preserve">dieser können die bei den einzelnen Darstellungen die Eigenschaften welche aktuell angezeigt werden geändert werden. </w:t>
+        <w:t xml:space="preserve">Bei den unterschiedlichen Darstellungen gibt es verschiedene Interaktionsmöglichkeiten, welche betätigt werden können. Die Hauptinteraktionsart ist dabei der Button. Mithilfe dieser können die bei den einzelnen Darstellungen die Eigenschaften welche aktuell angezeigt werden geändert werden. </w:t>
       </w:r>
       <w:r>
         <w:t xml:space="preserve">So ist es dem </w:t>
@@ -6473,6 +7016,388 @@
         <w:t>Implementierung</w:t>
       </w:r>
       <w:bookmarkEnd w:id="25"/>
+    </w:p>
+    <w:p>
+      <w:r>
+        <w:t xml:space="preserve">Das Projekt wurde </w:t>
+      </w:r>
+      <w:r>
+        <w:t xml:space="preserve">auf der Grundalge der verschiedenen </w:t>
+      </w:r>
+      <w:r>
+        <w:t xml:space="preserve">Übungen </w:t>
+      </w:r>
+      <w:r>
+        <w:t>angefertigt</w:t>
+      </w:r>
+      <w:r>
+        <w:t xml:space="preserve">, welche bereits </w:t>
+      </w:r>
+      <w:r>
+        <w:t xml:space="preserve">vor dem Projekt fertigstellt werden sollten. Dabei dienten insbesondere die Übung </w:t>
+      </w:r>
+      <w:r>
+        <w:t>eins</w:t>
+      </w:r>
+      <w:r>
+        <w:t xml:space="preserve"> und </w:t>
+      </w:r>
+      <w:r>
+        <w:t xml:space="preserve">Übung </w:t>
+      </w:r>
+      <w:r>
+        <w:t>drei</w:t>
+      </w:r>
+      <w:r>
+        <w:t xml:space="preserve"> mit dem </w:t>
+      </w:r>
+      <w:r>
+        <w:t>Scatterplot</w:t>
+      </w:r>
+      <w:r>
+        <w:t xml:space="preserve"> und der Interaktionsmöglichkeit </w:t>
+      </w:r>
+      <w:r>
+        <w:t xml:space="preserve">als Grundlage für den Scatterplot. Bei den parallelen Koordinaten wurde die </w:t>
+      </w:r>
+      <w:r>
+        <w:t xml:space="preserve">Übung sieben </w:t>
+      </w:r>
+      <w:r>
+        <w:t xml:space="preserve">als Grundlage genutzt. </w:t>
+      </w:r>
+      <w:r>
+        <w:t xml:space="preserve">Innerhalb der Buamhierarchie wurde die Übung </w:t>
+      </w:r>
+      <w:r>
+        <w:t xml:space="preserve">zehn als Grundlage verwendet. </w:t>
+      </w:r>
+      <w:r>
+        <w:t>Zusätzlich wurde für</w:t>
+      </w:r>
+      <w:r>
+        <w:t xml:space="preserve"> </w:t>
+      </w:r>
+      <w:r>
+        <w:t xml:space="preserve">den Scatterplot und die parallelen Koordinaten die Übung acht mit ihrem CSV-Decoder als Grundalge verwendet. Dabei wurde bei beiden Darstellungen </w:t>
+      </w:r>
+      <w:r>
+        <w:t xml:space="preserve">jeweils die Übung als Grundlage verwendet und die nun versucht mit dem CSV-Decoder der Übung acht in </w:t>
+      </w:r>
+      <w:r>
+        <w:t>Verbindung</w:t>
+      </w:r>
+      <w:r>
+        <w:t xml:space="preserve"> zu bringen, um so eine </w:t>
+      </w:r>
+      <w:proofErr w:type="spellStart"/>
+      <w:r>
+        <w:t>Importierung</w:t>
+      </w:r>
+      <w:proofErr w:type="spellEnd"/>
+      <w:r>
+        <w:t xml:space="preserve"> </w:t>
+      </w:r>
+      <w:r>
+        <w:t>de</w:t>
+      </w:r>
+      <w:r>
+        <w:t xml:space="preserve">s CSV-Datei zu ermöglichen. </w:t>
+      </w:r>
+      <w:r>
+        <w:t xml:space="preserve">Nachdem dies erfolgreich umgesetzt worden ist, wurde für den </w:t>
+      </w:r>
+      <w:r>
+        <w:t>Scatterplot</w:t>
+      </w:r>
+      <w:r>
+        <w:t xml:space="preserve"> noch die Buttons eingebaut um diesen entsprechend Interaktiv zu machen. Dafür waren weitere Anpassungen am CSV-Decoder und am Code nötig</w:t>
+      </w:r>
+      <w:r>
+        <w:t xml:space="preserve">, welche auch anschließend bei der </w:t>
+      </w:r>
+      <w:r>
+        <w:t>Entwicklung</w:t>
+      </w:r>
+      <w:r>
+        <w:t xml:space="preserve"> der </w:t>
+      </w:r>
+      <w:r>
+        <w:t>parallelen</w:t>
+      </w:r>
+      <w:r>
+        <w:t xml:space="preserve"> Koordinaten ein</w:t>
+      </w:r>
+      <w:r>
+        <w:t xml:space="preserve">fließen könnte. Bei der Baumhierarchie wurde musste wenig angepasst werden, da bereits in der Übung ein JSON Decoder enthalten war. Hierbei war es nur wichtig die entsprechenden </w:t>
+      </w:r>
+      <w:r>
+        <w:lastRenderedPageBreak/>
+        <w:t>Daten bereitzustellen. Zuletzt wurden die Darstellungen noch einmal in ihrer Darstellung überarbeite</w:t>
+      </w:r>
+      <w:r>
+        <w:t xml:space="preserve">t. Die Entwicklung dieser Darstellungen erfolgte dabei im Wesentlichen </w:t>
+      </w:r>
+      <w:r>
+        <w:t>nacheinander</w:t>
+      </w:r>
+      <w:r>
+        <w:t xml:space="preserve"> wobei sich </w:t>
+      </w:r>
+      <w:r>
+        <w:t>einige</w:t>
+      </w:r>
+      <w:r>
+        <w:t xml:space="preserve"> Entwicklungen überlagerten, um </w:t>
+      </w:r>
+      <w:r>
+        <w:t>die Zeit der Fehlersuche zu überbrücken. So wurde zuerst der Scatterplot entwickelt anschließend die parallelen Koordinaten und zuletzt die Baumhierarchie.</w:t>
+      </w:r>
+    </w:p>
+    <w:p>
+      <w:r>
+        <w:t>Der Quellcode ist dabei in</w:t>
+      </w:r>
+      <w:r>
+        <w:t xml:space="preserve"> die verschiedenen Parts </w:t>
+      </w:r>
+      <w:r>
+        <w:t xml:space="preserve">von Elm </w:t>
+      </w:r>
+      <w:r>
+        <w:t>des Models</w:t>
+      </w:r>
+      <w:r>
+        <w:t>, View</w:t>
+      </w:r>
+      <w:r>
+        <w:t xml:space="preserve"> und</w:t>
+      </w:r>
+      <w:r>
+        <w:t xml:space="preserve"> </w:t>
+      </w:r>
+      <w:r>
+        <w:t xml:space="preserve">Update aufgeteilt. </w:t>
+      </w:r>
+      <w:r>
+        <w:t xml:space="preserve">Dabei enthalten diese </w:t>
+      </w:r>
+      <w:r>
+        <w:t>einzelnen entsprechenden Funktionen welche entsprechend von diesen verwendet werden können.</w:t>
+      </w:r>
+      <w:r>
+        <w:t xml:space="preserve"> Oberhalb dieser Definitionen sind immer die Importe der verschieden Elm Pa</w:t>
+      </w:r>
+      <w:r>
+        <w:t>c</w:t>
+      </w:r>
+      <w:r>
+        <w:t>kages zu finden.</w:t>
+      </w:r>
+      <w:r>
+        <w:t xml:space="preserve"> </w:t>
+      </w:r>
+      <w:r>
+        <w:t>In allen drei verschiedenen Darstellungen</w:t>
+      </w:r>
+      <w:r>
+        <w:t xml:space="preserve"> wurde dabei auf die Packages </w:t>
+      </w:r>
+      <w:r>
+        <w:t>„</w:t>
+      </w:r>
+      <w:proofErr w:type="spellStart"/>
+      <w:r>
+        <w:t>Html</w:t>
+      </w:r>
+      <w:proofErr w:type="spellEnd"/>
+      <w:r>
+        <w:t>“</w:t>
+      </w:r>
+      <w:r>
+        <w:t xml:space="preserve"> und </w:t>
+      </w:r>
+      <w:r>
+        <w:t>„</w:t>
+      </w:r>
+      <w:proofErr w:type="spellStart"/>
+      <w:r>
+        <w:t>TypedSVG</w:t>
+      </w:r>
+      <w:proofErr w:type="spellEnd"/>
+      <w:r>
+        <w:t>“</w:t>
+      </w:r>
+      <w:r>
+        <w:t xml:space="preserve"> </w:t>
+      </w:r>
+      <w:r>
+        <w:t>zugegriffen</w:t>
+      </w:r>
+      <w:r>
+        <w:t xml:space="preserve">. </w:t>
+      </w:r>
+      <w:r>
+        <w:t>Weiterhin entsprechende auf die Module je nach Art der Quelldatei also auf das CSV oder JSON Package.</w:t>
+      </w:r>
+      <w:r>
+        <w:t xml:space="preserve"> Weiter</w:t>
+      </w:r>
+      <w:r>
+        <w:t>e</w:t>
+      </w:r>
+      <w:r>
+        <w:t xml:space="preserve"> Packages wurden </w:t>
+      </w:r>
+      <w:r>
+        <w:t>entsprechenden nach Bedarf in der Darstellung importiert.</w:t>
+      </w:r>
+      <w:r>
+        <w:t xml:space="preserve"> Die Daten werden innerhalb des Quellcodes innerhalb eines Records abgespeichert </w:t>
+      </w:r>
+      <w:r>
+        <w:t xml:space="preserve">welcher </w:t>
+      </w:r>
+      <w:r>
+        <w:t>innerhalb</w:t>
+      </w:r>
+      <w:r>
+        <w:t xml:space="preserve"> der Main zu finden ist. </w:t>
+      </w:r>
+      <w:r>
+        <w:t xml:space="preserve">Auf diesen </w:t>
+      </w:r>
+      <w:proofErr w:type="spellStart"/>
+      <w:r>
+        <w:t>Record</w:t>
+      </w:r>
+      <w:proofErr w:type="spellEnd"/>
+      <w:r>
+        <w:t xml:space="preserve"> anschließend zugegriffen, wenn etwas zu akutlaisieren gibt, um auf die entsprechenden Daten zuzugreifen.</w:t>
+      </w:r>
+    </w:p>
+    <w:p>
+      <w:r>
+        <w:t xml:space="preserve">Die </w:t>
+      </w:r>
+      <w:r>
+        <w:t>Umsetzungen</w:t>
+      </w:r>
+      <w:r>
+        <w:t xml:space="preserve"> d</w:t>
+      </w:r>
+      <w:r>
+        <w:t xml:space="preserve">er Darstellungen waren </w:t>
+      </w:r>
+      <w:r>
+        <w:t>die besonderen Herausforderungen</w:t>
+      </w:r>
+      <w:r>
+        <w:t xml:space="preserve"> den CSV-Decoder zu erweitern und</w:t>
+      </w:r>
+      <w:r>
+        <w:t xml:space="preserve"> mit den Übungen zu verbinden. </w:t>
+      </w:r>
+      <w:r>
+        <w:t xml:space="preserve">Bei der </w:t>
+      </w:r>
+      <w:r>
+        <w:t>Erweiterung</w:t>
+      </w:r>
+      <w:r>
+        <w:t xml:space="preserve"> des CSV-Decoders lag die </w:t>
+      </w:r>
+      <w:r>
+        <w:t>Herausforderung</w:t>
+      </w:r>
+      <w:r>
+        <w:t xml:space="preserve"> darin mehr als nur </w:t>
+      </w:r>
+      <w:r>
+        <w:t xml:space="preserve">4 </w:t>
+      </w:r>
+      <w:r>
+        <w:t>Spalten</w:t>
+      </w:r>
+      <w:r>
+        <w:t xml:space="preserve"> auf einmal zu </w:t>
+      </w:r>
+      <w:r>
+        <w:t>verarbeiten</w:t>
+      </w:r>
+      <w:r>
+        <w:t xml:space="preserve"> da </w:t>
+      </w:r>
+      <w:r>
+        <w:t>des Tupels</w:t>
+      </w:r>
+      <w:r>
+        <w:t xml:space="preserve"> von Elm nur </w:t>
+      </w:r>
+      <w:r>
+        <w:t xml:space="preserve">maximal drei verschiedene Items </w:t>
+      </w:r>
+      <w:r>
+        <w:t xml:space="preserve">akzeptieren. Dies wurde mithilfe </w:t>
+      </w:r>
+      <w:r>
+        <w:t xml:space="preserve">eines neu geschriebenen Decoders umgangen. Bei der </w:t>
+      </w:r>
+      <w:r>
+        <w:t>Verbindung</w:t>
+      </w:r>
+      <w:r>
+        <w:t xml:space="preserve"> de</w:t>
+      </w:r>
+      <w:r>
+        <w:t xml:space="preserve">s CSV-Decoders und der Übung </w:t>
+      </w:r>
+      <w:r>
+        <w:t>gab</w:t>
+      </w:r>
+      <w:r>
+        <w:t xml:space="preserve"> es primär </w:t>
+      </w:r>
+      <w:r>
+        <w:t>Probleme</w:t>
+      </w:r>
+      <w:r>
+        <w:t xml:space="preserve"> mit den </w:t>
+      </w:r>
+      <w:r>
+        <w:t>Funktionen und den Datentypen, welche aber mit verschiedenen Anpassungen der Funktionen angepasst werden konnten.</w:t>
+      </w:r>
+      <w:r>
+        <w:t xml:space="preserve"> Die eigentliche Darstellung wurde jedoch fast so wie aus der Übung übernommen und hat </w:t>
+      </w:r>
+      <w:r>
+        <w:t xml:space="preserve">somit nicht viel in Anspruch genommen. Selbiges gilt für die </w:t>
+      </w:r>
+      <w:r>
+        <w:t>Baumhierarchie,</w:t>
+      </w:r>
+      <w:r>
+        <w:t xml:space="preserve"> welche fast ohne größere Anpassungen der Übung übernommen werden konnte.</w:t>
+      </w:r>
+    </w:p>
+    <w:p>
+      <w:pPr>
+        <w:pStyle w:val="berschrift1"/>
+      </w:pPr>
+      <w:bookmarkStart w:id="26" w:name="_Toc80274858"/>
+      <w:r>
+        <w:t>Anwe</w:t>
+      </w:r>
+      <w:r>
+        <w:t>n</w:t>
+      </w:r>
+      <w:r>
+        <w:t>dungs</w:t>
+      </w:r>
+      <w:r>
+        <w:t>fälle</w:t>
+      </w:r>
+      <w:bookmarkEnd w:id="26"/>
     </w:p>
     <w:p>
       <w:pPr>
@@ -6483,31 +7408,7 @@
         </w:numPr>
       </w:pPr>
       <w:r>
-        <w:t xml:space="preserve">Kann erst eingeschätzt </w:t>
-      </w:r>
-      <w:r>
-        <w:t>werden,</w:t>
-      </w:r>
-      <w:r>
-        <w:t xml:space="preserve"> nachdem es fertig gestellt worden ist</w:t>
-      </w:r>
-    </w:p>
-    <w:p>
-      <w:pPr>
-        <w:pStyle w:val="Listenabsatz"/>
-        <w:numPr>
-          <w:ilvl w:val="1"/>
-          <w:numId w:val="10"/>
-        </w:numPr>
-      </w:pPr>
-      <w:r>
-        <w:t xml:space="preserve">Aktuell hoher </w:t>
-      </w:r>
-      <w:r>
-        <w:t>Aufwand</w:t>
-      </w:r>
-      <w:r>
-        <w:t xml:space="preserve"> und nur Baumhierarchie konnte sehr einfach aus Übung übernommen werden</w:t>
+        <w:t>Erst nach Fertigstellung der Visualisierungen möglich</w:t>
       </w:r>
     </w:p>
     <w:p>
@@ -6519,7 +7420,15 @@
         </w:numPr>
       </w:pPr>
       <w:r>
-        <w:t>Gliederung des ELM Codes</w:t>
+        <w:t xml:space="preserve">Spezifischer </w:t>
+      </w:r>
+      <w:proofErr w:type="spellStart"/>
+      <w:r>
+        <w:t>Anwedungsfall</w:t>
+      </w:r>
+      <w:proofErr w:type="spellEnd"/>
+      <w:r>
+        <w:t xml:space="preserve"> -&gt; wo Muster da sind oder nicht was es zu was besonderen macht</w:t>
       </w:r>
     </w:p>
     <w:p>
@@ -6531,7 +7440,7 @@
         </w:numPr>
       </w:pPr>
       <w:r>
-        <w:t>Übungsadaption</w:t>
+        <w:t>Relevanz für die Zielgruppe</w:t>
       </w:r>
     </w:p>
     <w:p>
@@ -6543,8 +7452,19 @@
         </w:numPr>
       </w:pPr>
       <w:r>
-        <w:t>Datenstruktur Modells bei den verschiedenen Interaktionen</w:t>
-      </w:r>
+        <w:t>Möglichkeit Umsetzung mit anderen Personen</w:t>
+      </w:r>
+    </w:p>
+    <w:p/>
+    <w:p>
+      <w:pPr>
+        <w:pStyle w:val="berschrift2"/>
+      </w:pPr>
+      <w:bookmarkStart w:id="27" w:name="_Toc80274859"/>
+      <w:r>
+        <w:t>Anwendung Visualisierung Eins</w:t>
+      </w:r>
+      <w:bookmarkEnd w:id="27"/>
     </w:p>
     <w:p>
       <w:pPr>
@@ -6555,27 +7475,19 @@
         </w:numPr>
       </w:pPr>
       <w:r>
-        <w:t>Bei uns in einem Record gespeichert im Main und dann im Update wird auf einen record zugegriffen</w:t>
+        <w:t>Anwendungsfall für Scatterplot</w:t>
       </w:r>
     </w:p>
+    <w:p/>
     <w:p>
       <w:pPr>
-        <w:pStyle w:val="berschrift1"/>
-      </w:pPr>
-      <w:bookmarkStart w:id="26" w:name="_Toc80274858"/>
-      <w:r>
-        <w:t>Anwe</w:t>
-      </w:r>
-      <w:r>
-        <w:t>n</w:t>
-      </w:r>
-      <w:r>
-        <w:t>dungs</w:t>
-      </w:r>
-      <w:r>
-        <w:t>fälle</w:t>
-      </w:r>
-      <w:bookmarkEnd w:id="26"/>
+        <w:pStyle w:val="berschrift2"/>
+      </w:pPr>
+      <w:bookmarkStart w:id="28" w:name="_Toc80274860"/>
+      <w:r>
+        <w:t>Anwendung Visualisierung Zwei</w:t>
+      </w:r>
+      <w:bookmarkEnd w:id="28"/>
     </w:p>
     <w:p>
       <w:pPr>
@@ -6586,8 +7498,19 @@
         </w:numPr>
       </w:pPr>
       <w:r>
-        <w:t>Erst nach Fertigstellung der Visualisierungen möglich</w:t>
-      </w:r>
+        <w:t>Anwendungsfall für Parallele Koordinaten</w:t>
+      </w:r>
+    </w:p>
+    <w:p/>
+    <w:p>
+      <w:pPr>
+        <w:pStyle w:val="berschrift2"/>
+      </w:pPr>
+      <w:bookmarkStart w:id="29" w:name="_Toc80274861"/>
+      <w:r>
+        <w:t>Anwendung Visualisierung Drei</w:t>
+      </w:r>
+      <w:bookmarkEnd w:id="29"/>
     </w:p>
     <w:p>
       <w:pPr>
@@ -6598,110 +7521,17 @@
         </w:numPr>
       </w:pPr>
       <w:r>
-        <w:t>Spezifischer Anwedungsfall -&gt; wo Muster da sind oder nicht was es zu was besonderen macht</w:t>
-      </w:r>
-    </w:p>
-    <w:p>
-      <w:pPr>
-        <w:pStyle w:val="Listenabsatz"/>
-        <w:numPr>
-          <w:ilvl w:val="0"/>
-          <w:numId w:val="10"/>
-        </w:numPr>
-      </w:pPr>
-      <w:r>
-        <w:lastRenderedPageBreak/>
-        <w:t>Relevanz für die Zielgruppe</w:t>
-      </w:r>
-    </w:p>
-    <w:p>
-      <w:pPr>
-        <w:pStyle w:val="Listenabsatz"/>
-        <w:numPr>
-          <w:ilvl w:val="0"/>
-          <w:numId w:val="10"/>
-        </w:numPr>
-      </w:pPr>
-      <w:r>
-        <w:t>Möglichkeit Umsetzung mit anderen Personen</w:t>
+        <w:t>Anwendungsfall für Baumhierarchie</w:t>
       </w:r>
     </w:p>
     <w:p/>
     <w:p>
       <w:pPr>
-        <w:pStyle w:val="berschrift2"/>
-      </w:pPr>
-      <w:bookmarkStart w:id="27" w:name="_Toc80274859"/>
-      <w:r>
-        <w:t>Anwendung Visualisierung Eins</w:t>
-      </w:r>
-      <w:bookmarkEnd w:id="27"/>
-    </w:p>
-    <w:p>
-      <w:pPr>
-        <w:pStyle w:val="Listenabsatz"/>
-        <w:numPr>
-          <w:ilvl w:val="0"/>
-          <w:numId w:val="10"/>
-        </w:numPr>
-      </w:pPr>
-      <w:r>
-        <w:t>Anwendungsfall für Scatterplot</w:t>
-      </w:r>
-    </w:p>
-    <w:p/>
-    <w:p>
-      <w:pPr>
-        <w:pStyle w:val="berschrift2"/>
-      </w:pPr>
-      <w:bookmarkStart w:id="28" w:name="_Toc80274860"/>
-      <w:r>
-        <w:t>Anwendung Visualisierung Zwei</w:t>
-      </w:r>
-      <w:bookmarkEnd w:id="28"/>
-    </w:p>
-    <w:p>
-      <w:pPr>
-        <w:pStyle w:val="Listenabsatz"/>
-        <w:numPr>
-          <w:ilvl w:val="0"/>
-          <w:numId w:val="10"/>
-        </w:numPr>
-      </w:pPr>
-      <w:r>
-        <w:t>Anwendungsfall für Parallele Koordinaten</w:t>
-      </w:r>
-    </w:p>
-    <w:p/>
-    <w:p>
-      <w:pPr>
-        <w:pStyle w:val="berschrift2"/>
-      </w:pPr>
-      <w:bookmarkStart w:id="29" w:name="_Toc80274861"/>
-      <w:r>
-        <w:t>Anwendung Visualisierung Drei</w:t>
-      </w:r>
-      <w:bookmarkEnd w:id="29"/>
-    </w:p>
-    <w:p>
-      <w:pPr>
-        <w:pStyle w:val="Listenabsatz"/>
-        <w:numPr>
-          <w:ilvl w:val="0"/>
-          <w:numId w:val="10"/>
-        </w:numPr>
-      </w:pPr>
-      <w:r>
-        <w:t>Anwendungsfall für Baumhierarchie</w:t>
-      </w:r>
-    </w:p>
-    <w:p/>
-    <w:p>
-      <w:pPr>
         <w:pStyle w:val="berschrift1"/>
       </w:pPr>
       <w:bookmarkStart w:id="30" w:name="_Toc80274862"/>
       <w:r>
+        <w:lastRenderedPageBreak/>
         <w:t>Verwandte Arbeiten</w:t>
       </w:r>
       <w:bookmarkEnd w:id="30"/>

</xml_diff>

<commit_message>
Schreiben des Kapitels 5 und 5.1
</commit_message>
<xml_diff>
--- a/Bericht/Informationsvisualisierung_Bericht.docx
+++ b/Bericht/Informationsvisualisierung_Bericht.docx
@@ -6241,14 +6241,27 @@
       <w:r>
         <w:t xml:space="preserve">Abbildung </w:t>
       </w:r>
-      <w:fldSimple w:instr=" SEQ Abbildung \* ARABIC ">
-        <w:r>
-          <w:rPr>
-            <w:noProof/>
-          </w:rPr>
-          <w:t>1</w:t>
-        </w:r>
-      </w:fldSimple>
+      <w:r>
+        <w:fldChar w:fldCharType="begin"/>
+      </w:r>
+      <w:r>
+        <w:instrText xml:space="preserve"> SEQ Abbildung \* ARABIC </w:instrText>
+      </w:r>
+      <w:r>
+        <w:fldChar w:fldCharType="separate"/>
+      </w:r>
+      <w:r>
+        <w:rPr>
+          <w:noProof/>
+        </w:rPr>
+        <w:t>1</w:t>
+      </w:r>
+      <w:r>
+        <w:rPr>
+          <w:noProof/>
+        </w:rPr>
+        <w:fldChar w:fldCharType="end"/>
+      </w:r>
       <w:bookmarkEnd w:id="19"/>
       <w:r>
         <w:t>: Scatterplot (Quelle: eigene Darstellung)</w:t>
@@ -6473,27 +6486,14 @@
         <w:lastRenderedPageBreak/>
         <w:t xml:space="preserve">Abbildung </w:t>
       </w:r>
-      <w:r>
-        <w:fldChar w:fldCharType="begin"/>
-      </w:r>
-      <w:r>
-        <w:instrText xml:space="preserve"> SEQ Abbildung \* ARABIC </w:instrText>
-      </w:r>
-      <w:r>
-        <w:fldChar w:fldCharType="separate"/>
-      </w:r>
-      <w:r>
-        <w:rPr>
-          <w:noProof/>
-        </w:rPr>
-        <w:t>2</w:t>
-      </w:r>
-      <w:r>
-        <w:rPr>
-          <w:noProof/>
-        </w:rPr>
-        <w:fldChar w:fldCharType="end"/>
-      </w:r>
+      <w:fldSimple w:instr=" SEQ Abbildung \* ARABIC ">
+        <w:r>
+          <w:rPr>
+            <w:noProof/>
+          </w:rPr>
+          <w:t>2</w:t>
+        </w:r>
+      </w:fldSimple>
       <w:bookmarkEnd w:id="21"/>
       <w:r>
         <w:t>: Parallele Koordinaten (Quelle: eigene Darstellung)</w:t>
@@ -6818,586 +6818,899 @@
       <w:r>
         <w:t xml:space="preserve">Abbildung </w:t>
       </w:r>
+      <w:r>
+        <w:fldChar w:fldCharType="begin"/>
+      </w:r>
+      <w:r>
+        <w:instrText xml:space="preserve"> SEQ Abbildung \* ARABIC </w:instrText>
+      </w:r>
+      <w:r>
+        <w:fldChar w:fldCharType="separate"/>
+      </w:r>
+      <w:r>
+        <w:rPr>
+          <w:noProof/>
+        </w:rPr>
+        <w:t>3</w:t>
+      </w:r>
+      <w:r>
+        <w:rPr>
+          <w:noProof/>
+        </w:rPr>
+        <w:fldChar w:fldCharType="end"/>
+      </w:r>
+      <w:bookmarkEnd w:id="23"/>
+      <w:r>
+        <w:t>: Auszug aus der Baumhierarchie</w:t>
+      </w:r>
+    </w:p>
+    <w:p>
+      <w:r>
+        <w:t>Die Anforderungen an das Baumdiagramm wurden nur teilweise erfüllt. Dabei sollte</w:t>
+      </w:r>
+      <w:r>
+        <w:t xml:space="preserve"> </w:t>
+      </w:r>
+      <w:r>
+        <w:t>mithilfe dieser Darstellung</w:t>
+      </w:r>
+      <w:r>
+        <w:t xml:space="preserve"> die Frage</w:t>
+      </w:r>
+      <w:r>
+        <w:t xml:space="preserve"> nach den Produktionsmengen und Weinarten beantwortet werden. So stellt </w:t>
+      </w:r>
+      <w:r>
+        <w:lastRenderedPageBreak/>
+        <w:t xml:space="preserve">diese Hierarchie zwar den einzelnen Ländern und deren Weine dar, jedoch gibt es keinen Aufschluss darüber wie </w:t>
+      </w:r>
+      <w:r>
+        <w:t xml:space="preserve">viele diese sind. Weiterhin ist auch kein Abgleich der Produktionsmengen mit diesen Zahlen möglich, da diese </w:t>
+      </w:r>
+      <w:r>
+        <w:t>nicht aufgeführt worden sind. Dementsprechend gibt es auch keine Gegenüberstellung dieser beiden Größen. Somit wurde nur die Anforderung teilweise erfüllt die Länder und ihre Weine darzustellen, die restlichen Anforderungen wurde hingegen nicht erfüllt.</w:t>
+      </w:r>
+    </w:p>
+    <w:p>
+      <w:r>
+        <w:t xml:space="preserve">Für diese Darstellung sollte nach den Anforderungen </w:t>
+      </w:r>
+      <w:r>
+        <w:t>des</w:t>
+      </w:r>
+      <w:r>
+        <w:t xml:space="preserve"> Projekt</w:t>
+      </w:r>
+      <w:r>
+        <w:t>es</w:t>
+      </w:r>
+      <w:r>
+        <w:t xml:space="preserve"> hierbei ein Baum oder Graphen</w:t>
+      </w:r>
+      <w:r>
+        <w:t xml:space="preserve"> Technik verwendet werden. </w:t>
+      </w:r>
+      <w:r>
+        <w:t>Beide Techniken eigenen sich Zusammenhänge darstellen u</w:t>
+      </w:r>
+      <w:r>
+        <w:t>nd somit für die Darstellung von Hierarchien. Da jedoch in dies</w:t>
+      </w:r>
+      <w:r>
+        <w:t xml:space="preserve">er Darstellung um eine weitere einfache Hierarchie dargestellt werden sollte (die von Ländern und Weinnamen) mussten keine größeren zusammenhänge dargestellt werden, wodurch </w:t>
+      </w:r>
+      <w:r>
+        <w:t>eine mehrfache Zuweisung</w:t>
+      </w:r>
+      <w:r>
+        <w:t xml:space="preserve"> auf einen </w:t>
+      </w:r>
+      <w:r>
+        <w:t>Punkt in der Darstellung</w:t>
+      </w:r>
+      <w:r>
+        <w:t xml:space="preserve"> hätte erfolgen können.</w:t>
+      </w:r>
+      <w:r>
+        <w:t xml:space="preserve"> Dementsprechend wurde sich aufgrund der Übersichtlichkeit für ein Baumdiagramm entschieden, </w:t>
+      </w:r>
+      <w:r>
+        <w:t>bei welchem es verschiedene Techniken gibt solche einfachen Hierarchischen Beziehungen übersichtlich darzustellen.</w:t>
+      </w:r>
+    </w:p>
+    <w:p>
+      <w:pPr>
+        <w:pStyle w:val="berschrift2"/>
+      </w:pPr>
+      <w:bookmarkStart w:id="24" w:name="_Toc80274856"/>
+      <w:r>
+        <w:t>Interaktion</w:t>
+      </w:r>
+      <w:bookmarkEnd w:id="24"/>
+    </w:p>
+    <w:p>
+      <w:r>
+        <w:t xml:space="preserve">Bei den unterschiedlichen Darstellungen gibt es verschiedene Interaktionsmöglichkeiten, welche betätigt werden können. Die Hauptinteraktionsart ist dabei der Button. Mithilfe dieser können die bei den einzelnen Darstellungen die Eigenschaften welche aktuell angezeigt werden geändert werden. </w:t>
+      </w:r>
+      <w:r>
+        <w:t xml:space="preserve">So ist es dem </w:t>
+      </w:r>
+      <w:r>
+        <w:t xml:space="preserve">Nutzenden möglichen die </w:t>
+      </w:r>
+      <w:r>
+        <w:t xml:space="preserve">Darstellungen so </w:t>
+      </w:r>
+      <w:r>
+        <w:t>anzupassen,</w:t>
+      </w:r>
+      <w:r>
+        <w:t xml:space="preserve"> wie diese es benötigen.</w:t>
+      </w:r>
+      <w:r>
+        <w:t xml:space="preserve"> Weiterhin besitzen diese die </w:t>
+      </w:r>
+      <w:r>
+        <w:t>Möglichkeit</w:t>
+      </w:r>
+      <w:r>
+        <w:t xml:space="preserve"> mithilfe</w:t>
+      </w:r>
+      <w:r>
+        <w:t xml:space="preserve"> des </w:t>
+      </w:r>
+      <w:r>
+        <w:t xml:space="preserve">Schwebens der Maus über die Kreise des Scatterplots den genauen Datensatz angezeigt bekommen. Damit können die </w:t>
+      </w:r>
+      <w:r>
+        <w:t>Nutzenden</w:t>
+      </w:r>
+      <w:r>
+        <w:t xml:space="preserve"> die verschiedenen </w:t>
+      </w:r>
+      <w:r>
+        <w:t>Datensätze identifizieren und so die besonderen Datensätze der entsprechenden Darstellung herausfinden.</w:t>
+      </w:r>
+      <w:r>
+        <w:t xml:space="preserve"> </w:t>
+      </w:r>
+      <w:r>
+        <w:t>Dabei gibt es keine Interaktionsmöglichkeiten zwischen den Darstellungen, da diese ansonsten sich gegeben falls untereinander beeinflusst hätten, was nicht von den Nutzenden gewünscht sein</w:t>
+      </w:r>
+      <w:r>
+        <w:t xml:space="preserve"> könnte, da diese verschiedenen Eigenschaften ggf. genauer betrachten möchte wären er einen generellen über die anderen Eigenschaften erhalten möchte.</w:t>
+      </w:r>
+      <w:r>
+        <w:t xml:space="preserve"> Die Buttons </w:t>
+      </w:r>
+      <w:r>
+        <w:t>sollten dabei jedem Nutzenden bekannt sein</w:t>
+      </w:r>
+      <w:r>
+        <w:t>,</w:t>
+      </w:r>
+      <w:r>
+        <w:t xml:space="preserve"> </w:t>
+      </w:r>
+      <w:r>
+        <w:t>w</w:t>
+      </w:r>
+      <w:r>
+        <w:t>eswegen auf diese Darstellungsform zurückgegriffen worden ist.</w:t>
+      </w:r>
+      <w:r>
+        <w:t xml:space="preserve"> Zusätzlich </w:t>
+      </w:r>
+      <w:r>
+        <w:t xml:space="preserve">können die Nutzer die Daten des </w:t>
+      </w:r>
+      <w:r>
+        <w:t>Scatterplots</w:t>
+      </w:r>
+      <w:r>
+        <w:t xml:space="preserve"> genauer untersuchen indem </w:t>
+      </w:r>
+      <w:r>
+        <w:t xml:space="preserve">diese mithilfe der Maus über die Kreise dieser schweben. Auf diese Darstellungsform wurde zurückgegriffen, da diese am übersichtlichen ist und somit auch nicht </w:t>
+      </w:r>
+      <w:r>
+        <w:t xml:space="preserve">die Erkennung von verschiedenen Trends oder Besonderheiten beeinflusst. </w:t>
+      </w:r>
+      <w:r>
+        <w:t>Auf weitere Interaktionsmöglichkeiten aufgrund der Übersichtlichkeit nicht zurückgegriffen.</w:t>
+      </w:r>
+    </w:p>
+    <w:p>
+      <w:pPr>
+        <w:pStyle w:val="berschrift1"/>
+      </w:pPr>
+      <w:bookmarkStart w:id="25" w:name="_Toc80274857"/>
+      <w:r>
+        <w:t>Implementierung</w:t>
+      </w:r>
+      <w:bookmarkEnd w:id="25"/>
+    </w:p>
+    <w:p>
+      <w:r>
+        <w:t xml:space="preserve">Das Projekt wurde </w:t>
+      </w:r>
+      <w:r>
+        <w:t xml:space="preserve">auf der Grundalge der verschiedenen </w:t>
+      </w:r>
+      <w:r>
+        <w:t xml:space="preserve">Übungen </w:t>
+      </w:r>
+      <w:r>
+        <w:t>angefertigt</w:t>
+      </w:r>
+      <w:r>
+        <w:t xml:space="preserve">, welche bereits </w:t>
+      </w:r>
+      <w:r>
+        <w:t xml:space="preserve">vor dem Projekt fertigstellt werden sollten. Dabei dienten insbesondere die Übung </w:t>
+      </w:r>
+      <w:r>
+        <w:t>eins</w:t>
+      </w:r>
+      <w:r>
+        <w:t xml:space="preserve"> und </w:t>
+      </w:r>
+      <w:r>
+        <w:t xml:space="preserve">Übung </w:t>
+      </w:r>
+      <w:r>
+        <w:t>drei</w:t>
+      </w:r>
+      <w:r>
+        <w:t xml:space="preserve"> mit dem </w:t>
+      </w:r>
+      <w:r>
+        <w:t>Scatterplot</w:t>
+      </w:r>
+      <w:r>
+        <w:t xml:space="preserve"> und der Interaktionsmöglichkeit </w:t>
+      </w:r>
+      <w:r>
+        <w:t xml:space="preserve">als Grundlage für den Scatterplot. Bei den parallelen Koordinaten wurde die </w:t>
+      </w:r>
+      <w:r>
+        <w:t xml:space="preserve">Übung sieben </w:t>
+      </w:r>
+      <w:r>
+        <w:t xml:space="preserve">als Grundlage genutzt. </w:t>
+      </w:r>
+      <w:r>
+        <w:t xml:space="preserve">Innerhalb der Buamhierarchie wurde die Übung </w:t>
+      </w:r>
+      <w:r>
+        <w:t xml:space="preserve">zehn als Grundlage verwendet. </w:t>
+      </w:r>
+      <w:r>
+        <w:t>Zusätzlich wurde für</w:t>
+      </w:r>
+      <w:r>
+        <w:t xml:space="preserve"> </w:t>
+      </w:r>
+      <w:r>
+        <w:t xml:space="preserve">den Scatterplot und die parallelen Koordinaten die Übung acht mit ihrem CSV-Decoder als Grundalge verwendet. Dabei wurde bei beiden Darstellungen </w:t>
+      </w:r>
+      <w:r>
+        <w:t xml:space="preserve">jeweils die Übung als Grundlage verwendet und die nun versucht mit dem CSV-Decoder der Übung acht in </w:t>
+      </w:r>
+      <w:r>
+        <w:t>Verbindung</w:t>
+      </w:r>
+      <w:r>
+        <w:t xml:space="preserve"> zu bringen, um so eine </w:t>
+      </w:r>
+      <w:proofErr w:type="spellStart"/>
+      <w:r>
+        <w:t>Importierung</w:t>
+      </w:r>
+      <w:proofErr w:type="spellEnd"/>
+      <w:r>
+        <w:t xml:space="preserve"> </w:t>
+      </w:r>
+      <w:r>
+        <w:t>de</w:t>
+      </w:r>
+      <w:r>
+        <w:t xml:space="preserve">s CSV-Datei zu ermöglichen. </w:t>
+      </w:r>
+      <w:r>
+        <w:t xml:space="preserve">Nachdem dies erfolgreich umgesetzt worden ist, wurde für den </w:t>
+      </w:r>
+      <w:r>
+        <w:t>Scatterplot</w:t>
+      </w:r>
+      <w:r>
+        <w:t xml:space="preserve"> noch die Buttons eingebaut um diesen entsprechend Interaktiv zu machen. Dafür waren weitere Anpassungen am CSV-Decoder und am Code nötig</w:t>
+      </w:r>
+      <w:r>
+        <w:t xml:space="preserve">, welche auch anschließend bei der </w:t>
+      </w:r>
+      <w:r>
+        <w:t>Entwicklung</w:t>
+      </w:r>
+      <w:r>
+        <w:t xml:space="preserve"> der </w:t>
+      </w:r>
+      <w:r>
+        <w:t>parallelen</w:t>
+      </w:r>
+      <w:r>
+        <w:t xml:space="preserve"> Koordinaten ein</w:t>
+      </w:r>
+      <w:r>
+        <w:t xml:space="preserve">fließen könnte. Bei der Baumhierarchie wurde musste wenig angepasst werden, da bereits in der Übung ein JSON Decoder enthalten war. Hierbei war es nur wichtig die entsprechenden </w:t>
+      </w:r>
+      <w:r>
+        <w:lastRenderedPageBreak/>
+        <w:t>Daten bereitzustellen. Zuletzt wurden die Darstellungen noch einmal in ihrer Darstellung überarbeite</w:t>
+      </w:r>
+      <w:r>
+        <w:t xml:space="preserve">t. Die Entwicklung dieser Darstellungen erfolgte dabei im Wesentlichen </w:t>
+      </w:r>
+      <w:r>
+        <w:t>nacheinander</w:t>
+      </w:r>
+      <w:r>
+        <w:t xml:space="preserve"> wobei sich </w:t>
+      </w:r>
+      <w:r>
+        <w:t>einige</w:t>
+      </w:r>
+      <w:r>
+        <w:t xml:space="preserve"> Entwicklungen überlagerten, um </w:t>
+      </w:r>
+      <w:r>
+        <w:t>die Zeit der Fehlersuche zu überbrücken. So wurde zuerst der Scatterplot entwickelt anschließend die parallelen Koordinaten und zuletzt die Baumhierarchie.</w:t>
+      </w:r>
+    </w:p>
+    <w:p>
+      <w:r>
+        <w:t>Der Quellcode ist dabei in</w:t>
+      </w:r>
+      <w:r>
+        <w:t xml:space="preserve"> die verschiedenen Parts </w:t>
+      </w:r>
+      <w:r>
+        <w:t xml:space="preserve">von Elm </w:t>
+      </w:r>
+      <w:r>
+        <w:t>des Models</w:t>
+      </w:r>
+      <w:r>
+        <w:t>, View</w:t>
+      </w:r>
+      <w:r>
+        <w:t xml:space="preserve"> und</w:t>
+      </w:r>
+      <w:r>
+        <w:t xml:space="preserve"> </w:t>
+      </w:r>
+      <w:r>
+        <w:t xml:space="preserve">Update aufgeteilt. </w:t>
+      </w:r>
+      <w:r>
+        <w:t xml:space="preserve">Dabei enthalten diese </w:t>
+      </w:r>
+      <w:r>
+        <w:t>einzelnen entsprechenden Funktionen welche entsprechend von diesen verwendet werden können.</w:t>
+      </w:r>
+      <w:r>
+        <w:t xml:space="preserve"> Oberhalb dieser Definitionen sind immer die Importe der verschieden Elm Pa</w:t>
+      </w:r>
+      <w:r>
+        <w:t>c</w:t>
+      </w:r>
+      <w:r>
+        <w:t>kages zu finden.</w:t>
+      </w:r>
+      <w:r>
+        <w:t xml:space="preserve"> </w:t>
+      </w:r>
+      <w:r>
+        <w:t>In allen drei verschiedenen Darstellungen</w:t>
+      </w:r>
+      <w:r>
+        <w:t xml:space="preserve"> wurde dabei auf die Packages </w:t>
+      </w:r>
+      <w:r>
+        <w:t>„</w:t>
+      </w:r>
+      <w:proofErr w:type="spellStart"/>
+      <w:r>
+        <w:t>Html</w:t>
+      </w:r>
+      <w:proofErr w:type="spellEnd"/>
+      <w:r>
+        <w:t>“</w:t>
+      </w:r>
+      <w:r>
+        <w:t xml:space="preserve"> und </w:t>
+      </w:r>
+      <w:r>
+        <w:t>„</w:t>
+      </w:r>
+      <w:proofErr w:type="spellStart"/>
+      <w:r>
+        <w:t>TypedSVG</w:t>
+      </w:r>
+      <w:proofErr w:type="spellEnd"/>
+      <w:r>
+        <w:t>“</w:t>
+      </w:r>
+      <w:r>
+        <w:t xml:space="preserve"> </w:t>
+      </w:r>
+      <w:r>
+        <w:t>zugegriffen</w:t>
+      </w:r>
+      <w:r>
+        <w:t xml:space="preserve">. </w:t>
+      </w:r>
+      <w:r>
+        <w:t>Weiterhin entsprechende auf die Module je nach Art der Quelldatei also auf das CSV oder JSON Package.</w:t>
+      </w:r>
+      <w:r>
+        <w:t xml:space="preserve"> Weiter</w:t>
+      </w:r>
+      <w:r>
+        <w:t>e</w:t>
+      </w:r>
+      <w:r>
+        <w:t xml:space="preserve"> Packages wurden </w:t>
+      </w:r>
+      <w:r>
+        <w:t>entsprechenden nach Bedarf in der Darstellung importiert.</w:t>
+      </w:r>
+      <w:r>
+        <w:t xml:space="preserve"> Die Daten werden innerhalb des Quellcodes innerhalb eines Records abgespeichert </w:t>
+      </w:r>
+      <w:r>
+        <w:t xml:space="preserve">welcher </w:t>
+      </w:r>
+      <w:r>
+        <w:t>innerhalb</w:t>
+      </w:r>
+      <w:r>
+        <w:t xml:space="preserve"> der Main zu finden ist. </w:t>
+      </w:r>
+      <w:r>
+        <w:t xml:space="preserve">Auf diesen </w:t>
+      </w:r>
+      <w:proofErr w:type="spellStart"/>
+      <w:r>
+        <w:t>Record</w:t>
+      </w:r>
+      <w:proofErr w:type="spellEnd"/>
+      <w:r>
+        <w:t xml:space="preserve"> anschließend zugegriffen, wenn etwas zu akutlaisieren gibt, um auf die entsprechenden Daten zuzugreifen.</w:t>
+      </w:r>
+    </w:p>
+    <w:p>
+      <w:r>
+        <w:t xml:space="preserve">Die </w:t>
+      </w:r>
+      <w:r>
+        <w:t>Umsetzungen</w:t>
+      </w:r>
+      <w:r>
+        <w:t xml:space="preserve"> d</w:t>
+      </w:r>
+      <w:r>
+        <w:t xml:space="preserve">er Darstellungen waren </w:t>
+      </w:r>
+      <w:r>
+        <w:t>die besonderen Herausforderungen</w:t>
+      </w:r>
+      <w:r>
+        <w:t xml:space="preserve"> den CSV-Decoder zu erweitern und</w:t>
+      </w:r>
+      <w:r>
+        <w:t xml:space="preserve"> mit den Übungen zu verbinden. </w:t>
+      </w:r>
+      <w:r>
+        <w:t xml:space="preserve">Bei der </w:t>
+      </w:r>
+      <w:r>
+        <w:t>Erweiterung</w:t>
+      </w:r>
+      <w:r>
+        <w:t xml:space="preserve"> des CSV-Decoders lag die </w:t>
+      </w:r>
+      <w:r>
+        <w:t>Herausforderung</w:t>
+      </w:r>
+      <w:r>
+        <w:t xml:space="preserve"> darin mehr als nur </w:t>
+      </w:r>
+      <w:r>
+        <w:t xml:space="preserve">4 </w:t>
+      </w:r>
+      <w:r>
+        <w:t>Spalten</w:t>
+      </w:r>
+      <w:r>
+        <w:t xml:space="preserve"> auf einmal zu </w:t>
+      </w:r>
+      <w:r>
+        <w:t>verarbeiten</w:t>
+      </w:r>
+      <w:r>
+        <w:t xml:space="preserve"> da </w:t>
+      </w:r>
+      <w:r>
+        <w:t>des Tupels</w:t>
+      </w:r>
+      <w:r>
+        <w:t xml:space="preserve"> von Elm nur </w:t>
+      </w:r>
+      <w:r>
+        <w:t xml:space="preserve">maximal drei verschiedene Items </w:t>
+      </w:r>
+      <w:r>
+        <w:t xml:space="preserve">akzeptieren. Dies wurde mithilfe </w:t>
+      </w:r>
+      <w:r>
+        <w:t xml:space="preserve">eines neu geschriebenen Decoders umgangen. Bei der </w:t>
+      </w:r>
+      <w:r>
+        <w:t>Verbindung</w:t>
+      </w:r>
+      <w:r>
+        <w:t xml:space="preserve"> de</w:t>
+      </w:r>
+      <w:r>
+        <w:t xml:space="preserve">s CSV-Decoders und der Übung </w:t>
+      </w:r>
+      <w:r>
+        <w:t>gab</w:t>
+      </w:r>
+      <w:r>
+        <w:t xml:space="preserve"> es primär </w:t>
+      </w:r>
+      <w:r>
+        <w:t>Probleme</w:t>
+      </w:r>
+      <w:r>
+        <w:t xml:space="preserve"> mit den </w:t>
+      </w:r>
+      <w:r>
+        <w:t>Funktionen und den Datentypen, welche aber mit verschiedenen Anpassungen der Funktionen angepasst werden konnten.</w:t>
+      </w:r>
+      <w:r>
+        <w:t xml:space="preserve"> Die eigentliche Darstellung wurde jedoch fast so wie aus der Übung übernommen und hat </w:t>
+      </w:r>
+      <w:r>
+        <w:t xml:space="preserve">somit nicht viel in Anspruch genommen. Selbiges gilt für die </w:t>
+      </w:r>
+      <w:r>
+        <w:t>Baumhierarchie,</w:t>
+      </w:r>
+      <w:r>
+        <w:t xml:space="preserve"> welche fast ohne größere Anpassungen der Übung übernommen werden konnte.</w:t>
+      </w:r>
+    </w:p>
+    <w:p>
+      <w:pPr>
+        <w:pStyle w:val="berschrift1"/>
+      </w:pPr>
+      <w:bookmarkStart w:id="26" w:name="_Toc80274858"/>
+      <w:r>
+        <w:t>Anwe</w:t>
+      </w:r>
+      <w:r>
+        <w:t>n</w:t>
+      </w:r>
+      <w:r>
+        <w:t>dungs</w:t>
+      </w:r>
+      <w:r>
+        <w:t>fälle</w:t>
+      </w:r>
+      <w:bookmarkEnd w:id="26"/>
+    </w:p>
+    <w:p>
+      <w:r>
+        <w:t xml:space="preserve">Nachfolgend werden für die drei Visualisierungen </w:t>
+      </w:r>
+      <w:r>
+        <w:t xml:space="preserve">jeweils ein </w:t>
+      </w:r>
+      <w:r>
+        <w:t>Anwendungsfall</w:t>
+      </w:r>
+      <w:r>
+        <w:t xml:space="preserve"> </w:t>
+      </w:r>
+      <w:r>
+        <w:t>vorgestellt</w:t>
+      </w:r>
+      <w:r>
+        <w:t xml:space="preserve">. In diesem </w:t>
+      </w:r>
+      <w:r>
+        <w:t>Anwendungsfall</w:t>
+      </w:r>
+      <w:r>
+        <w:t xml:space="preserve"> wird die </w:t>
+      </w:r>
+      <w:r>
+        <w:t>entsprechende</w:t>
+      </w:r>
+      <w:r>
+        <w:t xml:space="preserve"> Darstellung </w:t>
+      </w:r>
+      <w:r>
+        <w:t>verwendet,</w:t>
+      </w:r>
+      <w:r>
+        <w:t xml:space="preserve"> um </w:t>
+      </w:r>
+      <w:r>
+        <w:t>verschiedene</w:t>
+      </w:r>
+      <w:r>
+        <w:t xml:space="preserve"> </w:t>
+      </w:r>
+      <w:r>
+        <w:t>Informationen aus dieser zu gewinnen, welche für die verschiedenen Zielgruppen relevant sein könnte.</w:t>
+      </w:r>
+    </w:p>
+    <w:p>
+      <w:pPr>
+        <w:pStyle w:val="berschrift2"/>
+      </w:pPr>
+      <w:bookmarkStart w:id="27" w:name="_Toc80274859"/>
+      <w:r>
+        <w:t>Anwendung Visualisierung Eins</w:t>
+      </w:r>
+      <w:bookmarkEnd w:id="27"/>
+    </w:p>
+    <w:p>
+      <w:r>
+        <w:t xml:space="preserve">In dem ersten </w:t>
+      </w:r>
+      <w:r>
+        <w:t>Anwendungsfall</w:t>
+      </w:r>
+      <w:r>
+        <w:t xml:space="preserve"> </w:t>
+      </w:r>
+      <w:r>
+        <w:t xml:space="preserve">wird der Preis mit dem Körper eines Weines vergleichen. Dies erfolgt mithilfe eines Scatterplots und in </w:t>
+      </w:r>
+      <w:r>
+        <w:fldChar w:fldCharType="begin"/>
+      </w:r>
+      <w:r>
+        <w:instrText xml:space="preserve"> REF _Ref80618481 \h </w:instrText>
+      </w:r>
+      <w:r>
+        <w:fldChar w:fldCharType="separate"/>
+      </w:r>
+      <w:r>
+        <w:t xml:space="preserve">Abbildung </w:t>
+      </w:r>
+      <w:r>
+        <w:rPr>
+          <w:noProof/>
+        </w:rPr>
+        <w:t>4</w:t>
+      </w:r>
+      <w:r>
+        <w:fldChar w:fldCharType="end"/>
+      </w:r>
+      <w:r>
+        <w:t xml:space="preserve"> zu erkennen.</w:t>
+      </w:r>
+    </w:p>
+    <w:p>
+      <w:pPr>
+        <w:pBdr>
+          <w:top w:val="single" w:sz="4" w:space="1" w:color="auto"/>
+          <w:left w:val="single" w:sz="4" w:space="4" w:color="auto"/>
+          <w:bottom w:val="single" w:sz="4" w:space="1" w:color="auto"/>
+          <w:right w:val="single" w:sz="4" w:space="4" w:color="auto"/>
+        </w:pBdr>
+      </w:pPr>
+      <w:r>
+        <w:rPr>
+          <w:noProof/>
+        </w:rPr>
+        <w:lastRenderedPageBreak/>
+        <w:drawing>
+          <wp:inline distT="0" distB="0" distL="0" distR="0" wp14:anchorId="2DA85862" wp14:editId="14C0DCA3">
+            <wp:extent cx="5760720" cy="2930525"/>
+            <wp:effectExtent l="0" t="0" r="0" b="3175"/>
+            <wp:docPr id="4" name="Grafik 4"/>
+            <wp:cNvGraphicFramePr>
+              <a:graphicFrameLocks xmlns:a="http://schemas.openxmlformats.org/drawingml/2006/main" noChangeAspect="1"/>
+            </wp:cNvGraphicFramePr>
+            <a:graphic xmlns:a="http://schemas.openxmlformats.org/drawingml/2006/main">
+              <a:graphicData uri="http://schemas.openxmlformats.org/drawingml/2006/picture">
+                <pic:pic xmlns:pic="http://schemas.openxmlformats.org/drawingml/2006/picture">
+                  <pic:nvPicPr>
+                    <pic:cNvPr id="4" name="Grafik 4"/>
+                    <pic:cNvPicPr/>
+                  </pic:nvPicPr>
+                  <pic:blipFill>
+                    <a:blip r:embed="rId17" cstate="print">
+                      <a:extLst>
+                        <a:ext uri="{28A0092B-C50C-407E-A947-70E740481C1C}">
+                          <a14:useLocalDpi xmlns:a14="http://schemas.microsoft.com/office/drawing/2010/main" val="0"/>
+                        </a:ext>
+                      </a:extLst>
+                    </a:blip>
+                    <a:stretch>
+                      <a:fillRect/>
+                    </a:stretch>
+                  </pic:blipFill>
+                  <pic:spPr>
+                    <a:xfrm>
+                      <a:off x="0" y="0"/>
+                      <a:ext cx="5760720" cy="2930525"/>
+                    </a:xfrm>
+                    <a:prstGeom prst="rect">
+                      <a:avLst/>
+                    </a:prstGeom>
+                  </pic:spPr>
+                </pic:pic>
+              </a:graphicData>
+            </a:graphic>
+          </wp:inline>
+        </w:drawing>
+      </w:r>
+    </w:p>
+    <w:p>
+      <w:pPr>
+        <w:pStyle w:val="Beschriftung"/>
+      </w:pPr>
+      <w:bookmarkStart w:id="28" w:name="_Ref80618481"/>
+      <w:r>
+        <w:t xml:space="preserve">Abbildung </w:t>
+      </w:r>
       <w:fldSimple w:instr=" SEQ Abbildung \* ARABIC ">
         <w:r>
           <w:rPr>
             <w:noProof/>
           </w:rPr>
-          <w:t>3</w:t>
+          <w:t>4</w:t>
         </w:r>
       </w:fldSimple>
-      <w:bookmarkEnd w:id="23"/>
-      <w:r>
-        <w:t>: Auszug aus der Baumhierarchie</w:t>
+      <w:bookmarkEnd w:id="28"/>
+      <w:r>
+        <w:t>: Scatterplot welcher die Eigenschaften Preis und Körper gegenüberstellt (Quelle: eigene Darstellung)</w:t>
       </w:r>
     </w:p>
     <w:p>
       <w:r>
-        <w:t>Die Anforderungen an das Baumdiagramm wurden nur teilweise erfüllt. Dabei sollte</w:t>
+        <w:t xml:space="preserve">In </w:t>
+      </w:r>
+      <w:r>
+        <w:fldChar w:fldCharType="begin"/>
+      </w:r>
+      <w:r>
+        <w:instrText xml:space="preserve"> REF _Ref80618481 \h </w:instrText>
+      </w:r>
+      <w:r>
+        <w:fldChar w:fldCharType="separate"/>
+      </w:r>
+      <w:r>
+        <w:t xml:space="preserve">Abbildung </w:t>
+      </w:r>
+      <w:r>
+        <w:rPr>
+          <w:noProof/>
+        </w:rPr>
+        <w:t>4</w:t>
+      </w:r>
+      <w:r>
+        <w:fldChar w:fldCharType="end"/>
+      </w:r>
+      <w:r>
+        <w:t xml:space="preserve"> is</w:t>
+      </w:r>
+      <w:r>
+        <w:t>t</w:t>
+      </w:r>
+      <w:r>
+        <w:t xml:space="preserve"> zu erkennen das </w:t>
+      </w:r>
+      <w:r>
+        <w:t xml:space="preserve">es bei den </w:t>
+      </w:r>
+      <w:r>
+        <w:t>niedrigeren</w:t>
+      </w:r>
+      <w:r>
+        <w:t xml:space="preserve"> Preise </w:t>
+      </w:r>
+      <w:r>
+        <w:t>Weine in allen Körpergrößen gibt.</w:t>
+      </w:r>
+      <w:r>
+        <w:t xml:space="preserve"> Jedoch ist klar zu erkenne das mit </w:t>
+      </w:r>
+      <w:r>
+        <w:t>steigernder</w:t>
       </w:r>
       <w:r>
         <w:t xml:space="preserve"> </w:t>
       </w:r>
       <w:r>
-        <w:t>mithilfe dieser Darstellung</w:t>
-      </w:r>
-      <w:r>
-        <w:t xml:space="preserve"> die Frage</w:t>
-      </w:r>
-      <w:r>
-        <w:t xml:space="preserve"> nach den Produktionsmengen und Weinarten beantwortet werden. So stellt </w:t>
-      </w:r>
-      <w:r>
-        <w:lastRenderedPageBreak/>
-        <w:t xml:space="preserve">diese Hierarchie zwar den einzelnen Ländern und deren Weine dar, jedoch gibt es keinen Aufschluss darüber wie </w:t>
-      </w:r>
-      <w:r>
-        <w:t xml:space="preserve">viele diese sind. Weiterhin ist auch kein Abgleich der Produktionsmengen mit diesen Zahlen möglich, da diese </w:t>
-      </w:r>
-      <w:r>
-        <w:t>nicht aufgeführt worden sind. Dementsprechend gibt es auch keine Gegenüberstellung dieser beiden Größen. Somit wurde nur die Anforderung teilweise erfüllt die Länder und ihre Weine darzustellen, die restlichen Anforderungen wurde hingegen nicht erfüllt.</w:t>
+        <w:t xml:space="preserve">Körpergröße der Preis auch immer weiter ansteigen kann. So ist besitzt der teuerste Wein, auch die größte Körpergröße. </w:t>
+      </w:r>
+      <w:r>
+        <w:t>Weiterhin steigt die Verteilung der Weine auf der Preisachse mit steigender Körpergröße a</w:t>
+      </w:r>
+      <w:r>
+        <w:t>n, bis dieser sich bei einer Körpergröße von 3 bis 5 gleichbleibend ist</w:t>
+      </w:r>
+      <w:r>
+        <w:t>. Weswegen davon auszugehen</w:t>
+      </w:r>
+      <w:r>
+        <w:t xml:space="preserve"> könnte das mit steigendem Preis immer </w:t>
+      </w:r>
+      <w:r>
+        <w:t>eine gewisse Körpergröße</w:t>
+      </w:r>
+      <w:r>
+        <w:t xml:space="preserve"> einher gehen würde.</w:t>
       </w:r>
     </w:p>
     <w:p>
       <w:r>
-        <w:t xml:space="preserve">Für diese Darstellung sollte nach den Anforderungen </w:t>
-      </w:r>
-      <w:r>
-        <w:t>des</w:t>
-      </w:r>
-      <w:r>
-        <w:t xml:space="preserve"> Projekt</w:t>
-      </w:r>
-      <w:r>
-        <w:t>es</w:t>
-      </w:r>
-      <w:r>
-        <w:t xml:space="preserve"> hierbei ein Baum oder Graphen</w:t>
-      </w:r>
-      <w:r>
-        <w:t xml:space="preserve"> Technik verwendet werden. </w:t>
-      </w:r>
-      <w:r>
-        <w:t>Beide Techniken eigenen sich Zusammenhänge darstellen u</w:t>
-      </w:r>
-      <w:r>
-        <w:t>nd somit für die Darstellung von Hierarchien. Da jedoch in dies</w:t>
-      </w:r>
-      <w:r>
-        <w:t xml:space="preserve">er Darstellung um eine weitere einfache Hierarchie dargestellt werden sollte (die von Ländern und Weinnamen) mussten keine größeren zusammenhänge dargestellt werden, wodurch </w:t>
-      </w:r>
-      <w:r>
-        <w:t>eine mehrfache Zuweisung</w:t>
-      </w:r>
-      <w:r>
-        <w:t xml:space="preserve"> auf einen </w:t>
-      </w:r>
-      <w:r>
-        <w:t>Punkt in der Darstellung</w:t>
-      </w:r>
-      <w:r>
-        <w:t xml:space="preserve"> hätte erfolgen können.</w:t>
-      </w:r>
-      <w:r>
-        <w:t xml:space="preserve"> Dementsprechend wurde sich aufgrund der Übersichtlichkeit für ein Baumdiagramm entschieden, </w:t>
-      </w:r>
-      <w:r>
-        <w:t>bei welchem es verschiedene Techniken gibt solche einfachen Hierarchischen Beziehungen übersichtlich darzustellen.</w:t>
+        <w:t xml:space="preserve">Diese Darstellung könnte so von einem Weininteressierten verwendet werden, um </w:t>
+      </w:r>
+      <w:r>
+        <w:t xml:space="preserve">herauszufinden, wie er unter einem guten Preis-Leistungsverhältnis einen Wein mit einem großen Körper erhält. Hierbei sollte dieser Zielgruppe auffallen das </w:t>
+      </w:r>
+      <w:r>
+        <w:t>er verschieden Körpergrößen auch zu einem geringen Preis bekommt. Jedoch je mehr die Zielgruppe beriet ist an Geld für den Wein auszugeben, desto wahrscheinlicher ist es das diese Zielgruppe einen Wein mit einer Größen Körpergröße erhält.</w:t>
       </w:r>
     </w:p>
     <w:p>
-      <w:pPr>
-        <w:pStyle w:val="berschrift2"/>
-      </w:pPr>
-      <w:bookmarkStart w:id="24" w:name="_Toc80274856"/>
-      <w:r>
-        <w:t>Interaktion</w:t>
-      </w:r>
-      <w:bookmarkEnd w:id="24"/>
+      <w:r>
+        <w:t xml:space="preserve">Als alternative </w:t>
+      </w:r>
+      <w:r>
+        <w:t>zu diesen Diagrammen</w:t>
+      </w:r>
+      <w:r>
+        <w:t xml:space="preserve"> hätte es eine Zeitreihendiagramm in diesem Projekt gegeben. Da </w:t>
+      </w:r>
+      <w:r>
+        <w:t>jedoch bei diesen</w:t>
+      </w:r>
+      <w:r>
+        <w:t xml:space="preserve"> Daten </w:t>
+      </w:r>
+      <w:r>
+        <w:t>keinen zeitlichen Hintergrund</w:t>
+      </w:r>
+      <w:r>
+        <w:t xml:space="preserve"> </w:t>
+      </w:r>
+      <w:r>
+        <w:t>gibt</w:t>
+      </w:r>
+      <w:r>
+        <w:t>, ist es nicht möglich dieses Problem über Zeitreihendiagramme darzustellen.</w:t>
+      </w:r>
     </w:p>
     <w:p>
-      <w:r>
-        <w:t xml:space="preserve">Bei den unterschiedlichen Darstellungen gibt es verschiedene Interaktionsmöglichkeiten, welche betätigt werden können. Die Hauptinteraktionsart ist dabei der Button. Mithilfe dieser können die bei den einzelnen Darstellungen die Eigenschaften welche aktuell angezeigt werden geändert werden. </w:t>
-      </w:r>
-      <w:r>
-        <w:t xml:space="preserve">So ist es dem </w:t>
-      </w:r>
-      <w:r>
-        <w:t xml:space="preserve">Nutzenden möglichen die </w:t>
-      </w:r>
-      <w:r>
-        <w:t xml:space="preserve">Darstellungen so </w:t>
-      </w:r>
-      <w:r>
-        <w:t>anzupassen,</w:t>
-      </w:r>
-      <w:r>
-        <w:t xml:space="preserve"> wie diese es benötigen.</w:t>
-      </w:r>
-      <w:r>
-        <w:t xml:space="preserve"> Weiterhin besitzen diese die </w:t>
-      </w:r>
-      <w:r>
-        <w:t>Möglichkeit</w:t>
-      </w:r>
-      <w:r>
-        <w:t xml:space="preserve"> mithilfe</w:t>
-      </w:r>
-      <w:r>
-        <w:t xml:space="preserve"> des </w:t>
-      </w:r>
-      <w:r>
-        <w:t xml:space="preserve">Schwebens der Maus über die Kreise des Scatterplots den genauen Datensatz angezeigt bekommen. Damit können die </w:t>
-      </w:r>
-      <w:r>
-        <w:t>Nutzenden</w:t>
-      </w:r>
-      <w:r>
-        <w:t xml:space="preserve"> die verschiedenen </w:t>
-      </w:r>
-      <w:r>
-        <w:t>Datensätze identifizieren und so die besonderen Datensätze der entsprechenden Darstellung herausfinden.</w:t>
-      </w:r>
-      <w:r>
-        <w:t xml:space="preserve"> </w:t>
-      </w:r>
-      <w:r>
-        <w:t>Dabei gibt es keine Interaktionsmöglichkeiten zwischen den Darstellungen, da diese ansonsten sich gegeben falls untereinander beeinflusst hätten, was nicht von den Nutzenden gewünscht sein</w:t>
-      </w:r>
-      <w:r>
-        <w:t xml:space="preserve"> könnte, da diese verschiedenen Eigenschaften ggf. genauer betrachten möchte wären er einen generellen über die anderen Eigenschaften erhalten möchte.</w:t>
-      </w:r>
-      <w:r>
-        <w:t xml:space="preserve"> Die Buttons </w:t>
-      </w:r>
-      <w:r>
-        <w:t>sollten dabei jedem Nutzenden bekannt sein</w:t>
-      </w:r>
-      <w:r>
-        <w:t>,</w:t>
-      </w:r>
-      <w:r>
-        <w:t xml:space="preserve"> </w:t>
-      </w:r>
-      <w:r>
-        <w:t>w</w:t>
-      </w:r>
-      <w:r>
-        <w:t>eswegen auf diese Darstellungsform zurückgegriffen worden ist.</w:t>
-      </w:r>
-      <w:r>
-        <w:t xml:space="preserve"> Zusätzlich </w:t>
-      </w:r>
-      <w:r>
-        <w:t xml:space="preserve">können die Nutzer die Daten des </w:t>
-      </w:r>
-      <w:r>
-        <w:t>Scatterplots</w:t>
-      </w:r>
-      <w:r>
-        <w:t xml:space="preserve"> genauer untersuchen indem </w:t>
-      </w:r>
-      <w:r>
-        <w:t xml:space="preserve">diese mithilfe der Maus über die Kreise dieser schweben. Auf diese Darstellungsform wurde zurückgegriffen, da diese am übersichtlichen ist und somit auch nicht </w:t>
-      </w:r>
-      <w:r>
-        <w:t xml:space="preserve">die Erkennung von verschiedenen Trends oder Besonderheiten beeinflusst. </w:t>
-      </w:r>
-      <w:r>
-        <w:t>Auf weitere Interaktionsmöglichkeiten aufgrund der Übersichtlichkeit nicht zurückgegriffen.</w:t>
-      </w:r>
-    </w:p>
-    <w:p>
-      <w:pPr>
-        <w:pStyle w:val="berschrift1"/>
-      </w:pPr>
-      <w:bookmarkStart w:id="25" w:name="_Toc80274857"/>
-      <w:r>
-        <w:t>Implementierung</w:t>
-      </w:r>
-      <w:bookmarkEnd w:id="25"/>
-    </w:p>
-    <w:p>
-      <w:r>
-        <w:t xml:space="preserve">Das Projekt wurde </w:t>
-      </w:r>
-      <w:r>
-        <w:t xml:space="preserve">auf der Grundalge der verschiedenen </w:t>
-      </w:r>
-      <w:r>
-        <w:t xml:space="preserve">Übungen </w:t>
-      </w:r>
-      <w:r>
-        <w:t>angefertigt</w:t>
-      </w:r>
-      <w:r>
-        <w:t xml:space="preserve">, welche bereits </w:t>
-      </w:r>
-      <w:r>
-        <w:t xml:space="preserve">vor dem Projekt fertigstellt werden sollten. Dabei dienten insbesondere die Übung </w:t>
-      </w:r>
-      <w:r>
-        <w:t>eins</w:t>
-      </w:r>
-      <w:r>
-        <w:t xml:space="preserve"> und </w:t>
-      </w:r>
-      <w:r>
-        <w:t xml:space="preserve">Übung </w:t>
-      </w:r>
-      <w:r>
-        <w:t>drei</w:t>
-      </w:r>
-      <w:r>
-        <w:t xml:space="preserve"> mit dem </w:t>
-      </w:r>
-      <w:r>
-        <w:t>Scatterplot</w:t>
-      </w:r>
-      <w:r>
-        <w:t xml:space="preserve"> und der Interaktionsmöglichkeit </w:t>
-      </w:r>
-      <w:r>
-        <w:t xml:space="preserve">als Grundlage für den Scatterplot. Bei den parallelen Koordinaten wurde die </w:t>
-      </w:r>
-      <w:r>
-        <w:t xml:space="preserve">Übung sieben </w:t>
-      </w:r>
-      <w:r>
-        <w:t xml:space="preserve">als Grundlage genutzt. </w:t>
-      </w:r>
-      <w:r>
-        <w:t xml:space="preserve">Innerhalb der Buamhierarchie wurde die Übung </w:t>
-      </w:r>
-      <w:r>
-        <w:t xml:space="preserve">zehn als Grundlage verwendet. </w:t>
-      </w:r>
-      <w:r>
-        <w:t>Zusätzlich wurde für</w:t>
-      </w:r>
-      <w:r>
-        <w:t xml:space="preserve"> </w:t>
-      </w:r>
-      <w:r>
-        <w:t xml:space="preserve">den Scatterplot und die parallelen Koordinaten die Übung acht mit ihrem CSV-Decoder als Grundalge verwendet. Dabei wurde bei beiden Darstellungen </w:t>
-      </w:r>
-      <w:r>
-        <w:t xml:space="preserve">jeweils die Übung als Grundlage verwendet und die nun versucht mit dem CSV-Decoder der Übung acht in </w:t>
-      </w:r>
-      <w:r>
-        <w:t>Verbindung</w:t>
-      </w:r>
-      <w:r>
-        <w:t xml:space="preserve"> zu bringen, um so eine </w:t>
-      </w:r>
-      <w:proofErr w:type="spellStart"/>
-      <w:r>
-        <w:t>Importierung</w:t>
-      </w:r>
-      <w:proofErr w:type="spellEnd"/>
-      <w:r>
-        <w:t xml:space="preserve"> </w:t>
-      </w:r>
-      <w:r>
-        <w:t>de</w:t>
-      </w:r>
-      <w:r>
-        <w:t xml:space="preserve">s CSV-Datei zu ermöglichen. </w:t>
-      </w:r>
-      <w:r>
-        <w:t xml:space="preserve">Nachdem dies erfolgreich umgesetzt worden ist, wurde für den </w:t>
-      </w:r>
-      <w:r>
-        <w:t>Scatterplot</w:t>
-      </w:r>
-      <w:r>
-        <w:t xml:space="preserve"> noch die Buttons eingebaut um diesen entsprechend Interaktiv zu machen. Dafür waren weitere Anpassungen am CSV-Decoder und am Code nötig</w:t>
-      </w:r>
-      <w:r>
-        <w:t xml:space="preserve">, welche auch anschließend bei der </w:t>
-      </w:r>
-      <w:r>
-        <w:t>Entwicklung</w:t>
-      </w:r>
-      <w:r>
-        <w:t xml:space="preserve"> der </w:t>
-      </w:r>
-      <w:r>
-        <w:t>parallelen</w:t>
-      </w:r>
-      <w:r>
-        <w:t xml:space="preserve"> Koordinaten ein</w:t>
-      </w:r>
-      <w:r>
-        <w:t xml:space="preserve">fließen könnte. Bei der Baumhierarchie wurde musste wenig angepasst werden, da bereits in der Übung ein JSON Decoder enthalten war. Hierbei war es nur wichtig die entsprechenden </w:t>
-      </w:r>
-      <w:r>
-        <w:lastRenderedPageBreak/>
-        <w:t>Daten bereitzustellen. Zuletzt wurden die Darstellungen noch einmal in ihrer Darstellung überarbeite</w:t>
-      </w:r>
-      <w:r>
-        <w:t xml:space="preserve">t. Die Entwicklung dieser Darstellungen erfolgte dabei im Wesentlichen </w:t>
-      </w:r>
-      <w:r>
-        <w:t>nacheinander</w:t>
-      </w:r>
-      <w:r>
-        <w:t xml:space="preserve"> wobei sich </w:t>
-      </w:r>
-      <w:r>
-        <w:t>einige</w:t>
-      </w:r>
-      <w:r>
-        <w:t xml:space="preserve"> Entwicklungen überlagerten, um </w:t>
-      </w:r>
-      <w:r>
-        <w:t>die Zeit der Fehlersuche zu überbrücken. So wurde zuerst der Scatterplot entwickelt anschließend die parallelen Koordinaten und zuletzt die Baumhierarchie.</w:t>
-      </w:r>
-    </w:p>
-    <w:p>
-      <w:r>
-        <w:t>Der Quellcode ist dabei in</w:t>
-      </w:r>
-      <w:r>
-        <w:t xml:space="preserve"> die verschiedenen Parts </w:t>
-      </w:r>
-      <w:r>
-        <w:t xml:space="preserve">von Elm </w:t>
-      </w:r>
-      <w:r>
-        <w:t>des Models</w:t>
-      </w:r>
-      <w:r>
-        <w:t>, View</w:t>
-      </w:r>
-      <w:r>
-        <w:t xml:space="preserve"> und</w:t>
-      </w:r>
-      <w:r>
-        <w:t xml:space="preserve"> </w:t>
-      </w:r>
-      <w:r>
-        <w:t xml:space="preserve">Update aufgeteilt. </w:t>
-      </w:r>
-      <w:r>
-        <w:t xml:space="preserve">Dabei enthalten diese </w:t>
-      </w:r>
-      <w:r>
-        <w:t>einzelnen entsprechenden Funktionen welche entsprechend von diesen verwendet werden können.</w:t>
-      </w:r>
-      <w:r>
-        <w:t xml:space="preserve"> Oberhalb dieser Definitionen sind immer die Importe der verschieden Elm Pa</w:t>
-      </w:r>
-      <w:r>
-        <w:t>c</w:t>
-      </w:r>
-      <w:r>
-        <w:t>kages zu finden.</w:t>
-      </w:r>
-      <w:r>
-        <w:t xml:space="preserve"> </w:t>
-      </w:r>
-      <w:r>
-        <w:t>In allen drei verschiedenen Darstellungen</w:t>
-      </w:r>
-      <w:r>
-        <w:t xml:space="preserve"> wurde dabei auf die Packages </w:t>
-      </w:r>
-      <w:r>
-        <w:t>„</w:t>
-      </w:r>
-      <w:proofErr w:type="spellStart"/>
-      <w:r>
-        <w:t>Html</w:t>
-      </w:r>
-      <w:proofErr w:type="spellEnd"/>
-      <w:r>
-        <w:t>“</w:t>
-      </w:r>
-      <w:r>
-        <w:t xml:space="preserve"> und </w:t>
-      </w:r>
-      <w:r>
-        <w:t>„</w:t>
-      </w:r>
-      <w:proofErr w:type="spellStart"/>
-      <w:r>
-        <w:t>TypedSVG</w:t>
-      </w:r>
-      <w:proofErr w:type="spellEnd"/>
-      <w:r>
-        <w:t>“</w:t>
-      </w:r>
-      <w:r>
-        <w:t xml:space="preserve"> </w:t>
-      </w:r>
-      <w:r>
-        <w:t>zugegriffen</w:t>
-      </w:r>
-      <w:r>
-        <w:t xml:space="preserve">. </w:t>
-      </w:r>
-      <w:r>
-        <w:t>Weiterhin entsprechende auf die Module je nach Art der Quelldatei also auf das CSV oder JSON Package.</w:t>
-      </w:r>
-      <w:r>
-        <w:t xml:space="preserve"> Weiter</w:t>
-      </w:r>
-      <w:r>
-        <w:t>e</w:t>
-      </w:r>
-      <w:r>
-        <w:t xml:space="preserve"> Packages wurden </w:t>
-      </w:r>
-      <w:r>
-        <w:t>entsprechenden nach Bedarf in der Darstellung importiert.</w:t>
-      </w:r>
-      <w:r>
-        <w:t xml:space="preserve"> Die Daten werden innerhalb des Quellcodes innerhalb eines Records abgespeichert </w:t>
-      </w:r>
-      <w:r>
-        <w:t xml:space="preserve">welcher </w:t>
-      </w:r>
-      <w:r>
-        <w:t>innerhalb</w:t>
-      </w:r>
-      <w:r>
-        <w:t xml:space="preserve"> der Main zu finden ist. </w:t>
-      </w:r>
-      <w:r>
-        <w:t xml:space="preserve">Auf diesen </w:t>
-      </w:r>
-      <w:proofErr w:type="spellStart"/>
-      <w:r>
-        <w:t>Record</w:t>
-      </w:r>
-      <w:proofErr w:type="spellEnd"/>
-      <w:r>
-        <w:t xml:space="preserve"> anschließend zugegriffen, wenn etwas zu akutlaisieren gibt, um auf die entsprechenden Daten zuzugreifen.</w:t>
-      </w:r>
-    </w:p>
-    <w:p>
-      <w:r>
-        <w:t xml:space="preserve">Die </w:t>
-      </w:r>
-      <w:r>
-        <w:t>Umsetzungen</w:t>
-      </w:r>
-      <w:r>
-        <w:t xml:space="preserve"> d</w:t>
-      </w:r>
-      <w:r>
-        <w:t xml:space="preserve">er Darstellungen waren </w:t>
-      </w:r>
-      <w:r>
-        <w:t>die besonderen Herausforderungen</w:t>
-      </w:r>
-      <w:r>
-        <w:t xml:space="preserve"> den CSV-Decoder zu erweitern und</w:t>
-      </w:r>
-      <w:r>
-        <w:t xml:space="preserve"> mit den Übungen zu verbinden. </w:t>
-      </w:r>
-      <w:r>
-        <w:t xml:space="preserve">Bei der </w:t>
-      </w:r>
-      <w:r>
-        <w:t>Erweiterung</w:t>
-      </w:r>
-      <w:r>
-        <w:t xml:space="preserve"> des CSV-Decoders lag die </w:t>
-      </w:r>
-      <w:r>
-        <w:t>Herausforderung</w:t>
-      </w:r>
-      <w:r>
-        <w:t xml:space="preserve"> darin mehr als nur </w:t>
-      </w:r>
-      <w:r>
-        <w:t xml:space="preserve">4 </w:t>
-      </w:r>
-      <w:r>
-        <w:t>Spalten</w:t>
-      </w:r>
-      <w:r>
-        <w:t xml:space="preserve"> auf einmal zu </w:t>
-      </w:r>
-      <w:r>
-        <w:t>verarbeiten</w:t>
-      </w:r>
-      <w:r>
-        <w:t xml:space="preserve"> da </w:t>
-      </w:r>
-      <w:r>
-        <w:t>des Tupels</w:t>
-      </w:r>
-      <w:r>
-        <w:t xml:space="preserve"> von Elm nur </w:t>
-      </w:r>
-      <w:r>
-        <w:t xml:space="preserve">maximal drei verschiedene Items </w:t>
-      </w:r>
-      <w:r>
-        <w:t xml:space="preserve">akzeptieren. Dies wurde mithilfe </w:t>
-      </w:r>
-      <w:r>
-        <w:t xml:space="preserve">eines neu geschriebenen Decoders umgangen. Bei der </w:t>
-      </w:r>
-      <w:r>
-        <w:t>Verbindung</w:t>
-      </w:r>
-      <w:r>
-        <w:t xml:space="preserve"> de</w:t>
-      </w:r>
-      <w:r>
-        <w:t xml:space="preserve">s CSV-Decoders und der Übung </w:t>
-      </w:r>
-      <w:r>
-        <w:t>gab</w:t>
-      </w:r>
-      <w:r>
-        <w:t xml:space="preserve"> es primär </w:t>
-      </w:r>
-      <w:r>
-        <w:t>Probleme</w:t>
-      </w:r>
-      <w:r>
-        <w:t xml:space="preserve"> mit den </w:t>
-      </w:r>
-      <w:r>
-        <w:t>Funktionen und den Datentypen, welche aber mit verschiedenen Anpassungen der Funktionen angepasst werden konnten.</w:t>
-      </w:r>
-      <w:r>
-        <w:t xml:space="preserve"> Die eigentliche Darstellung wurde jedoch fast so wie aus der Übung übernommen und hat </w:t>
-      </w:r>
-      <w:r>
-        <w:t xml:space="preserve">somit nicht viel in Anspruch genommen. Selbiges gilt für die </w:t>
-      </w:r>
-      <w:r>
-        <w:t>Baumhierarchie,</w:t>
-      </w:r>
-      <w:r>
-        <w:t xml:space="preserve"> welche fast ohne größere Anpassungen der Übung übernommen werden konnte.</w:t>
-      </w:r>
-    </w:p>
-    <w:p>
-      <w:pPr>
-        <w:pStyle w:val="berschrift1"/>
-      </w:pPr>
-      <w:bookmarkStart w:id="26" w:name="_Toc80274858"/>
-      <w:r>
-        <w:t>Anwe</w:t>
-      </w:r>
-      <w:r>
-        <w:t>n</w:t>
-      </w:r>
-      <w:r>
-        <w:t>dungs</w:t>
-      </w:r>
-      <w:r>
-        <w:t>fälle</w:t>
-      </w:r>
-      <w:bookmarkEnd w:id="26"/>
+      <w:pPr>
+        <w:pStyle w:val="berschrift2"/>
+      </w:pPr>
+      <w:bookmarkStart w:id="29" w:name="_Toc80274860"/>
+      <w:r>
+        <w:t>Anwendung Visualisierung Zwei</w:t>
+      </w:r>
+      <w:bookmarkEnd w:id="29"/>
     </w:p>
     <w:p>
       <w:pPr>
@@ -7408,7 +7721,7 @@
         </w:numPr>
       </w:pPr>
       <w:r>
-        <w:t>Erst nach Fertigstellung der Visualisierungen möglich</w:t>
+        <w:t>Anwendungsfall für Parallele Koordinaten</w:t>
       </w:r>
     </w:p>
     <w:p>
@@ -7420,15 +7733,10 @@
         </w:numPr>
       </w:pPr>
       <w:r>
-        <w:t xml:space="preserve">Spezifischer </w:t>
-      </w:r>
-      <w:proofErr w:type="spellStart"/>
-      <w:r>
-        <w:t>Anwedungsfall</w:t>
-      </w:r>
-      <w:proofErr w:type="spellEnd"/>
-      <w:r>
-        <w:t xml:space="preserve"> -&gt; wo Muster da sind oder nicht was es zu was besonderen macht</w:t>
+        <w:t xml:space="preserve">Zusammenhang von </w:t>
+      </w:r>
+      <w:r>
+        <w:t>Körper, Gerbstoffe, Süße, Säuregehalt</w:t>
       </w:r>
     </w:p>
     <w:p>
@@ -7440,7 +7748,13 @@
         </w:numPr>
       </w:pPr>
       <w:r>
-        <w:t>Relevanz für die Zielgruppe</w:t>
+        <w:t xml:space="preserve">Keine Erkennbares Muster -&gt; Bedeutet weine können je nach Wunsch des Kunden </w:t>
+      </w:r>
+      <w:r>
+        <w:t>unterschiedliche</w:t>
+      </w:r>
+      <w:r>
+        <w:t xml:space="preserve"> Schmecken</w:t>
       </w:r>
     </w:p>
     <w:p>
@@ -7452,19 +7766,11 @@
         </w:numPr>
       </w:pPr>
       <w:r>
-        <w:t>Möglichkeit Umsetzung mit anderen Personen</w:t>
-      </w:r>
-    </w:p>
-    <w:p/>
-    <w:p>
-      <w:pPr>
-        <w:pStyle w:val="berschrift2"/>
-      </w:pPr>
-      <w:bookmarkStart w:id="27" w:name="_Toc80274859"/>
-      <w:r>
-        <w:t>Anwendung Visualisierung Eins</w:t>
-      </w:r>
-      <w:bookmarkEnd w:id="27"/>
+        <w:t>Nur Süße 5 kann maximal 4 Säure haben</w:t>
+      </w:r>
+      <w:r>
+        <w:t xml:space="preserve"> und Säure 5 nur maximal 3 Süße</w:t>
+      </w:r>
     </w:p>
     <w:p>
       <w:pPr>
@@ -7475,19 +7781,16 @@
         </w:numPr>
       </w:pPr>
       <w:r>
-        <w:t>Anwendungsfall für Scatterplot</w:t>
-      </w:r>
-    </w:p>
-    <w:p/>
-    <w:p>
-      <w:pPr>
-        <w:pStyle w:val="berschrift2"/>
-      </w:pPr>
-      <w:bookmarkStart w:id="28" w:name="_Toc80274860"/>
-      <w:r>
-        <w:t>Anwendung Visualisierung Zwei</w:t>
-      </w:r>
-      <w:bookmarkEnd w:id="28"/>
+        <w:t xml:space="preserve">Viele Hohe </w:t>
+      </w:r>
+      <w:proofErr w:type="spellStart"/>
+      <w:r>
+        <w:t>gerbstoffe</w:t>
+      </w:r>
+      <w:proofErr w:type="spellEnd"/>
+      <w:r>
+        <w:t xml:space="preserve"> 5 maximal 2 in süße</w:t>
+      </w:r>
     </w:p>
     <w:p>
       <w:pPr>
@@ -7498,19 +7801,8 @@
         </w:numPr>
       </w:pPr>
       <w:r>
-        <w:t>Anwendungsfall für Parallele Koordinaten</w:t>
-      </w:r>
-    </w:p>
-    <w:p/>
-    <w:p>
-      <w:pPr>
-        <w:pStyle w:val="berschrift2"/>
-      </w:pPr>
-      <w:bookmarkStart w:id="29" w:name="_Toc80274861"/>
-      <w:r>
-        <w:t>Anwendung Visualisierung Drei</w:t>
-      </w:r>
-      <w:bookmarkEnd w:id="29"/>
+        <w:t>Ansonsten gehen alle Gerbstoffe auch auf die 5 in Süße</w:t>
+      </w:r>
     </w:p>
     <w:p>
       <w:pPr>
@@ -7521,20 +7813,20 @@
         </w:numPr>
       </w:pPr>
       <w:r>
-        <w:t>Anwendungsfall für Baumhierarchie</w:t>
-      </w:r>
-    </w:p>
-    <w:p/>
-    <w:p>
-      <w:pPr>
-        <w:pStyle w:val="berschrift1"/>
-      </w:pPr>
-      <w:bookmarkStart w:id="30" w:name="_Toc80274862"/>
-      <w:r>
-        <w:lastRenderedPageBreak/>
-        <w:t>Verwandte Arbeiten</w:t>
-      </w:r>
-      <w:bookmarkEnd w:id="30"/>
+        <w:t xml:space="preserve">Niederoger Körper hat wenig </w:t>
+      </w:r>
+      <w:r>
+        <w:t>Gerbstoffe</w:t>
+      </w:r>
+      <w:r>
+        <w:t xml:space="preserve"> -&gt; Hinweis auf </w:t>
+      </w:r>
+      <w:r>
+        <w:t>Zusammenhang</w:t>
+      </w:r>
+      <w:r>
+        <w:t xml:space="preserve"> dieser</w:t>
+      </w:r>
     </w:p>
     <w:p>
       <w:pPr>
@@ -7545,7 +7837,13 @@
         </w:numPr>
       </w:pPr>
       <w:r>
-        <w:t>Aktuell noch nicht recherchiert</w:t>
+        <w:t xml:space="preserve">Spezifischer </w:t>
+      </w:r>
+      <w:r>
+        <w:t>Anwendungsfall</w:t>
+      </w:r>
+      <w:r>
+        <w:t xml:space="preserve"> -&gt; wo Muster da sind oder nicht was es zu was Besonderen macht</w:t>
       </w:r>
     </w:p>
     <w:p>
@@ -7557,6 +7855,163 @@
         </w:numPr>
       </w:pPr>
       <w:r>
+        <w:t>Relevanz für die Zielgruppe</w:t>
+      </w:r>
+    </w:p>
+    <w:p>
+      <w:pPr>
+        <w:pStyle w:val="Listenabsatz"/>
+        <w:numPr>
+          <w:ilvl w:val="0"/>
+          <w:numId w:val="10"/>
+        </w:numPr>
+      </w:pPr>
+      <w:r>
+        <w:t>Möglichkeit Umsetzung mit anderen Diagrammen</w:t>
+      </w:r>
+    </w:p>
+    <w:p>
+      <w:r>
+        <w:lastRenderedPageBreak/>
+        <w:t xml:space="preserve">Bei diesem </w:t>
+      </w:r>
+      <w:proofErr w:type="spellStart"/>
+      <w:r>
+        <w:t>Anweungsfall</w:t>
+      </w:r>
+      <w:proofErr w:type="spellEnd"/>
+      <w:r>
+        <w:t xml:space="preserve"> werden mithilfe der parallelen Koordinaten die verschiedene </w:t>
+      </w:r>
+      <w:proofErr w:type="spellStart"/>
+      <w:r>
+        <w:t>eigenschaften</w:t>
+      </w:r>
+      <w:proofErr w:type="spellEnd"/>
+      <w:r>
+        <w:t xml:space="preserve"> des Körpers, Gerbstoffe, Süße und Säuregehalt des Weines gegenübergestellt. Diese </w:t>
+      </w:r>
+      <w:r>
+        <w:t>Darstellung ist dabei in  zu erkennen.</w:t>
+      </w:r>
+    </w:p>
+    <w:p/>
+    <w:p/>
+    <w:p/>
+    <w:p>
+      <w:pPr>
+        <w:pStyle w:val="berschrift2"/>
+      </w:pPr>
+      <w:bookmarkStart w:id="30" w:name="_Toc80274861"/>
+      <w:r>
+        <w:t>Anwendung Visualisierung Drei</w:t>
+      </w:r>
+      <w:bookmarkEnd w:id="30"/>
+    </w:p>
+    <w:p>
+      <w:pPr>
+        <w:pStyle w:val="Listenabsatz"/>
+        <w:numPr>
+          <w:ilvl w:val="0"/>
+          <w:numId w:val="10"/>
+        </w:numPr>
+      </w:pPr>
+      <w:r>
+        <w:t>Anwendungsfall für Baumhierarchie</w:t>
+      </w:r>
+    </w:p>
+    <w:p>
+      <w:pPr>
+        <w:pStyle w:val="Listenabsatz"/>
+        <w:numPr>
+          <w:ilvl w:val="0"/>
+          <w:numId w:val="10"/>
+        </w:numPr>
+      </w:pPr>
+      <w:r>
+        <w:t>Heraussuchen</w:t>
+      </w:r>
+      <w:r>
+        <w:t xml:space="preserve"> verschiedener </w:t>
+      </w:r>
+      <w:r>
+        <w:t>Asiatischer</w:t>
+      </w:r>
+      <w:r>
+        <w:t xml:space="preserve"> Weine</w:t>
+      </w:r>
+    </w:p>
+    <w:p>
+      <w:pPr>
+        <w:pStyle w:val="Listenabsatz"/>
+        <w:numPr>
+          <w:ilvl w:val="0"/>
+          <w:numId w:val="10"/>
+        </w:numPr>
+      </w:pPr>
+      <w:r>
+        <w:t>Georgien</w:t>
+      </w:r>
+      <w:r>
+        <w:t xml:space="preserve"> hat die meisten Weine</w:t>
+      </w:r>
+    </w:p>
+    <w:p>
+      <w:pPr>
+        <w:pStyle w:val="Listenabsatz"/>
+        <w:numPr>
+          <w:ilvl w:val="0"/>
+          <w:numId w:val="10"/>
+        </w:numPr>
+      </w:pPr>
+      <w:r>
+        <w:t>Israel die wenigsten</w:t>
+      </w:r>
+    </w:p>
+    <w:p>
+      <w:pPr>
+        <w:pStyle w:val="Listenabsatz"/>
+        <w:numPr>
+          <w:ilvl w:val="0"/>
+          <w:numId w:val="10"/>
+        </w:numPr>
+      </w:pPr>
+      <w:r>
+        <w:t>Japan und Süd-Korea gleich viele</w:t>
+      </w:r>
+    </w:p>
+    <w:p/>
+    <w:p>
+      <w:pPr>
+        <w:pStyle w:val="berschrift1"/>
+      </w:pPr>
+      <w:bookmarkStart w:id="31" w:name="_Toc80274862"/>
+      <w:r>
+        <w:t>Verwandte Arbeiten</w:t>
+      </w:r>
+      <w:bookmarkEnd w:id="31"/>
+    </w:p>
+    <w:p>
+      <w:pPr>
+        <w:pStyle w:val="Listenabsatz"/>
+        <w:numPr>
+          <w:ilvl w:val="0"/>
+          <w:numId w:val="10"/>
+        </w:numPr>
+      </w:pPr>
+      <w:r>
+        <w:t>Aktuell noch nicht recherchiert</w:t>
+      </w:r>
+    </w:p>
+    <w:p>
+      <w:pPr>
+        <w:pStyle w:val="Listenabsatz"/>
+        <w:numPr>
+          <w:ilvl w:val="0"/>
+          <w:numId w:val="10"/>
+        </w:numPr>
+      </w:pPr>
+      <w:r>
         <w:t>Zwei Artikel diskutieren</w:t>
       </w:r>
     </w:p>
@@ -7577,11 +8032,11 @@
       <w:pPr>
         <w:pStyle w:val="berschrift1"/>
       </w:pPr>
-      <w:bookmarkStart w:id="31" w:name="_Toc80274863"/>
+      <w:bookmarkStart w:id="32" w:name="_Toc80274863"/>
       <w:r>
         <w:t>Zusammenfassung und Ausblick</w:t>
       </w:r>
-      <w:bookmarkEnd w:id="31"/>
+      <w:bookmarkEnd w:id="32"/>
     </w:p>
     <w:p>
       <w:pPr>
@@ -7656,12 +8111,12 @@
           <w:numId w:val="0"/>
         </w:numPr>
       </w:pPr>
-      <w:bookmarkStart w:id="32" w:name="_Toc80274864"/>
+      <w:bookmarkStart w:id="33" w:name="_Toc80274864"/>
       <w:r>
         <w:lastRenderedPageBreak/>
         <w:t>Literaturverzeichnis</w:t>
       </w:r>
-      <w:bookmarkEnd w:id="32"/>
+      <w:bookmarkEnd w:id="33"/>
     </w:p>
     <w:p/>
     <w:sdt>
@@ -7693,11 +8148,11 @@
           <w:r>
             <w:tab/>
           </w:r>
-          <w:bookmarkStart w:id="33" w:name="_CTVL00187d62162ca34425db0e18a7c14bcac47"/>
+          <w:bookmarkStart w:id="34" w:name="_CTVL00187d62162ca34425db0e18a7c14bcac47"/>
           <w:r>
             <w:t>P. Roca,</w:t>
           </w:r>
-          <w:bookmarkEnd w:id="33"/>
+          <w:bookmarkEnd w:id="34"/>
           <w:r>
             <w:t xml:space="preserve"> </w:t>
           </w:r>
@@ -7730,11 +8185,11 @@
           <w:r>
             <w:tab/>
           </w:r>
-          <w:bookmarkStart w:id="34" w:name="_CTVL001391b1ab3d9a54a7db3302a96d1fac0b0"/>
+          <w:bookmarkStart w:id="35" w:name="_CTVL001391b1ab3d9a54a7db3302a96d1fac0b0"/>
           <w:r>
             <w:t>M. Yi,</w:t>
           </w:r>
-          <w:bookmarkEnd w:id="34"/>
+          <w:bookmarkEnd w:id="35"/>
           <w:r>
             <w:t xml:space="preserve"> </w:t>
           </w:r>
@@ -7767,11 +8222,11 @@
           <w:r>
             <w:tab/>
           </w:r>
-          <w:bookmarkStart w:id="35" w:name="_CTVL001a5d94c2d3e5f43fca4f8405d4d7d4c5b"/>
+          <w:bookmarkStart w:id="36" w:name="_CTVL001a5d94c2d3e5f43fca4f8405d4d7d4c5b"/>
           <w:r>
             <w:t>S. Few,</w:t>
           </w:r>
-          <w:bookmarkEnd w:id="35"/>
+          <w:bookmarkEnd w:id="36"/>
           <w:r>
             <w:t xml:space="preserve"> </w:t>
           </w:r>
@@ -7807,11 +8262,11 @@
           <w:r>
             <w:tab/>
           </w:r>
-          <w:bookmarkStart w:id="36" w:name="_CTVL001a369bd4dadfa4199b7f6512c3d0e0580"/>
+          <w:bookmarkStart w:id="37" w:name="_CTVL001a369bd4dadfa4199b7f6512c3d0e0580"/>
           <w:r>
             <w:t>American Society for Quality,</w:t>
           </w:r>
-          <w:bookmarkEnd w:id="36"/>
+          <w:bookmarkEnd w:id="37"/>
           <w:r>
             <w:t xml:space="preserve"> </w:t>
           </w:r>
@@ -7844,11 +8299,11 @@
           <w:r>
             <w:tab/>
           </w:r>
-          <w:bookmarkStart w:id="37" w:name="_CTVL001ff33293577c84d32968259d796b52c57"/>
+          <w:bookmarkStart w:id="38" w:name="_CTVL001ff33293577c84d32968259d796b52c57"/>
           <w:r>
             <w:t>L. Beilmann,</w:t>
           </w:r>
-          <w:bookmarkEnd w:id="37"/>
+          <w:bookmarkEnd w:id="38"/>
           <w:r>
             <w:t xml:space="preserve"> </w:t>
           </w:r>
@@ -7878,11 +8333,11 @@
           <w:r>
             <w:tab/>
           </w:r>
-          <w:bookmarkStart w:id="38" w:name="_CTVL001333615a5980e42f0be017e355212c6b8"/>
+          <w:bookmarkStart w:id="39" w:name="_CTVL001333615a5980e42f0be017e355212c6b8"/>
           <w:r>
             <w:t>M. Teufel,</w:t>
           </w:r>
-          <w:bookmarkEnd w:id="38"/>
+          <w:bookmarkEnd w:id="39"/>
           <w:r>
             <w:t xml:space="preserve"> </w:t>
           </w:r>
@@ -7918,11 +8373,11 @@
           <w:r>
             <w:tab/>
           </w:r>
-          <w:bookmarkStart w:id="39" w:name="_CTVL001fb8010cefe71444aaf891dda70e109b8"/>
+          <w:bookmarkStart w:id="40" w:name="_CTVL001fb8010cefe71444aaf891dda70e109b8"/>
           <w:r>
             <w:t>Brogsitter Weinversand,</w:t>
           </w:r>
-          <w:bookmarkEnd w:id="39"/>
+          <w:bookmarkEnd w:id="40"/>
           <w:r>
             <w:t xml:space="preserve"> </w:t>
           </w:r>
@@ -7952,11 +8407,11 @@
           <w:r>
             <w:tab/>
           </w:r>
-          <w:bookmarkStart w:id="40" w:name="_CTVL001d5718d54071f4ea6b29e14cd8e806ce9"/>
+          <w:bookmarkStart w:id="41" w:name="_CTVL001d5718d54071f4ea6b29e14cd8e806ce9"/>
           <w:r>
             <w:t>Weinkenner GmbH,</w:t>
           </w:r>
-          <w:bookmarkEnd w:id="40"/>
+          <w:bookmarkEnd w:id="41"/>
           <w:r>
             <w:t xml:space="preserve"> </w:t>
           </w:r>
@@ -7992,11 +8447,11 @@
           <w:r>
             <w:tab/>
           </w:r>
-          <w:bookmarkStart w:id="41" w:name="_CTVL001feae5290ed314213a08b4b79927e7f1a"/>
+          <w:bookmarkStart w:id="42" w:name="_CTVL001feae5290ed314213a08b4b79927e7f1a"/>
           <w:r>
             <w:t>Brogsitter Weinversand,</w:t>
           </w:r>
-          <w:bookmarkEnd w:id="41"/>
+          <w:bookmarkEnd w:id="42"/>
           <w:r>
             <w:t xml:space="preserve"> </w:t>
           </w:r>
@@ -8029,11 +8484,11 @@
           <w:r>
             <w:tab/>
           </w:r>
-          <w:bookmarkStart w:id="42" w:name="_CTVL001cc82e137394a423f933de8904adc4a01"/>
+          <w:bookmarkStart w:id="43" w:name="_CTVL001cc82e137394a423f933de8904adc4a01"/>
           <w:r>
             <w:t>Brogsitter Weinversand,</w:t>
           </w:r>
-          <w:bookmarkEnd w:id="42"/>
+          <w:bookmarkEnd w:id="43"/>
           <w:r>
             <w:t xml:space="preserve"> </w:t>
           </w:r>
@@ -8063,11 +8518,11 @@
           <w:r>
             <w:tab/>
           </w:r>
-          <w:bookmarkStart w:id="43" w:name="_CTVL0010cdb8943940a4f8480d87427a95c5420"/>
+          <w:bookmarkStart w:id="44" w:name="_CTVL0010cdb8943940a4f8480d87427a95c5420"/>
           <w:r>
             <w:t>Vineyard99,</w:t>
           </w:r>
-          <w:bookmarkEnd w:id="43"/>
+          <w:bookmarkEnd w:id="44"/>
           <w:r>
             <w:t xml:space="preserve"> </w:t>
           </w:r>
@@ -8100,11 +8555,11 @@
           <w:r>
             <w:tab/>
           </w:r>
-          <w:bookmarkStart w:id="44" w:name="_CTVL0012e7bfd3da50d47a68d5955c1d9965f62"/>
+          <w:bookmarkStart w:id="45" w:name="_CTVL0012e7bfd3da50d47a68d5955c1d9965f62"/>
           <w:r>
             <w:t>dev7halo,</w:t>
           </w:r>
-          <w:bookmarkEnd w:id="44"/>
+          <w:bookmarkEnd w:id="45"/>
           <w:r>
             <w:t xml:space="preserve"> </w:t>
           </w:r>
@@ -8137,11 +8592,11 @@
           <w:r>
             <w:tab/>
           </w:r>
-          <w:bookmarkStart w:id="45" w:name="_CTVL001de0d2bf176b44ffe965d02a13c0574ad"/>
+          <w:bookmarkStart w:id="46" w:name="_CTVL001de0d2bf176b44ffe965d02a13c0574ad"/>
           <w:r>
             <w:t>Curran Kelleher,</w:t>
           </w:r>
-          <w:bookmarkEnd w:id="45"/>
+          <w:bookmarkEnd w:id="46"/>
           <w:r>
             <w:t xml:space="preserve"> </w:t>
           </w:r>
@@ -8185,12 +8640,12 @@
           <w:numId w:val="0"/>
         </w:numPr>
       </w:pPr>
-      <w:bookmarkStart w:id="46" w:name="_Toc80274865"/>
+      <w:bookmarkStart w:id="47" w:name="_Toc80274865"/>
       <w:r>
         <w:lastRenderedPageBreak/>
         <w:t>Anhang</w:t>
       </w:r>
-      <w:bookmarkEnd w:id="46"/>
+      <w:bookmarkEnd w:id="47"/>
     </w:p>
     <w:sectPr>
       <w:pgSz w:w="11906" w:h="16838"/>
@@ -14612,21 +15067,21 @@
     <w:charset w:val="00"/>
     <w:family w:val="roman"/>
     <w:pitch w:val="variable"/>
-    <w:sig w:usb0="E0002EFF" w:usb1="C000785B" w:usb2="00000009" w:usb3="00000000" w:csb0="000001FF" w:csb1="00000000"/>
+    <w:sig w:usb0="E0002AFF" w:usb1="C0007843" w:usb2="00000009" w:usb3="00000000" w:csb0="000001FF" w:csb1="00000000"/>
   </w:font>
   <w:font w:name="Arial">
     <w:panose1 w:val="020B0604020202020204"/>
     <w:charset w:val="00"/>
     <w:family w:val="swiss"/>
     <w:pitch w:val="variable"/>
-    <w:sig w:usb0="E0002EFF" w:usb1="C000785B" w:usb2="00000009" w:usb3="00000000" w:csb0="000001FF" w:csb1="00000000"/>
+    <w:sig w:usb0="E0002AFF" w:usb1="C0007843" w:usb2="00000009" w:usb3="00000000" w:csb0="000001FF" w:csb1="00000000"/>
   </w:font>
   <w:font w:name="Calibri">
     <w:panose1 w:val="020F0502020204030204"/>
     <w:charset w:val="00"/>
     <w:family w:val="swiss"/>
     <w:pitch w:val="variable"/>
-    <w:sig w:usb0="E4002EFF" w:usb1="C000247B" w:usb2="00000009" w:usb3="00000000" w:csb0="000001FF" w:csb1="00000000"/>
+    <w:sig w:usb0="E0002AFF" w:usb1="4000ACFF" w:usb2="00000001" w:usb3="00000000" w:csb0="000001FF" w:csb1="00000000"/>
   </w:font>
   <w:font w:name="Courier New">
     <w:panose1 w:val="02070309020205020404"/>
@@ -14647,7 +15102,7 @@
     <w:charset w:val="00"/>
     <w:family w:val="swiss"/>
     <w:pitch w:val="variable"/>
-    <w:sig w:usb0="E4002EFF" w:usb1="C000247B" w:usb2="00000009" w:usb3="00000000" w:csb0="000001FF" w:csb1="00000000"/>
+    <w:sig w:usb0="A0002AEF" w:usb1="4000207B" w:usb2="00000000" w:usb3="00000000" w:csb0="000001FF" w:csb1="00000000"/>
   </w:font>
   <w:font w:name="Consolas">
     <w:panose1 w:val="020B0609020204030204"/>

</xml_diff>

<commit_message>
Schreiben des Kapitels 5.2
</commit_message>
<xml_diff>
--- a/Bericht/Informationsvisualisierung_Bericht.docx
+++ b/Bericht/Informationsvisualisierung_Bericht.docx
@@ -6241,27 +6241,14 @@
       <w:r>
         <w:t xml:space="preserve">Abbildung </w:t>
       </w:r>
-      <w:r>
-        <w:fldChar w:fldCharType="begin"/>
-      </w:r>
-      <w:r>
-        <w:instrText xml:space="preserve"> SEQ Abbildung \* ARABIC </w:instrText>
-      </w:r>
-      <w:r>
-        <w:fldChar w:fldCharType="separate"/>
-      </w:r>
-      <w:r>
-        <w:rPr>
-          <w:noProof/>
-        </w:rPr>
-        <w:t>1</w:t>
-      </w:r>
-      <w:r>
-        <w:rPr>
-          <w:noProof/>
-        </w:rPr>
-        <w:fldChar w:fldCharType="end"/>
-      </w:r>
+      <w:fldSimple w:instr=" SEQ Abbildung \* ARABIC ">
+        <w:r>
+          <w:rPr>
+            <w:noProof/>
+          </w:rPr>
+          <w:t>1</w:t>
+        </w:r>
+      </w:fldSimple>
       <w:bookmarkEnd w:id="19"/>
       <w:r>
         <w:t>: Scatterplot (Quelle: eigene Darstellung)</w:t>
@@ -6486,14 +6473,27 @@
         <w:lastRenderedPageBreak/>
         <w:t xml:space="preserve">Abbildung </w:t>
       </w:r>
-      <w:fldSimple w:instr=" SEQ Abbildung \* ARABIC ">
-        <w:r>
-          <w:rPr>
-            <w:noProof/>
-          </w:rPr>
-          <w:t>2</w:t>
-        </w:r>
-      </w:fldSimple>
+      <w:r>
+        <w:fldChar w:fldCharType="begin"/>
+      </w:r>
+      <w:r>
+        <w:instrText xml:space="preserve"> SEQ Abbildung \* ARABIC </w:instrText>
+      </w:r>
+      <w:r>
+        <w:fldChar w:fldCharType="separate"/>
+      </w:r>
+      <w:r>
+        <w:rPr>
+          <w:noProof/>
+        </w:rPr>
+        <w:t>2</w:t>
+      </w:r>
+      <w:r>
+        <w:rPr>
+          <w:noProof/>
+        </w:rPr>
+        <w:fldChar w:fldCharType="end"/>
+      </w:r>
       <w:bookmarkEnd w:id="21"/>
       <w:r>
         <w:t>: Parallele Koordinaten (Quelle: eigene Darstellung)</w:t>
@@ -6818,27 +6818,14 @@
       <w:r>
         <w:t xml:space="preserve">Abbildung </w:t>
       </w:r>
-      <w:r>
-        <w:fldChar w:fldCharType="begin"/>
-      </w:r>
-      <w:r>
-        <w:instrText xml:space="preserve"> SEQ Abbildung \* ARABIC </w:instrText>
-      </w:r>
-      <w:r>
-        <w:fldChar w:fldCharType="separate"/>
-      </w:r>
-      <w:r>
-        <w:rPr>
-          <w:noProof/>
-        </w:rPr>
-        <w:t>3</w:t>
-      </w:r>
-      <w:r>
-        <w:rPr>
-          <w:noProof/>
-        </w:rPr>
-        <w:fldChar w:fldCharType="end"/>
-      </w:r>
+      <w:fldSimple w:instr=" SEQ Abbildung \* ARABIC ">
+        <w:r>
+          <w:rPr>
+            <w:noProof/>
+          </w:rPr>
+          <w:t>3</w:t>
+        </w:r>
+      </w:fldSimple>
       <w:bookmarkEnd w:id="23"/>
       <w:r>
         <w:t>: Auszug aus der Baumhierarchie</w:t>
@@ -7384,7 +7371,15 @@
         <w:t xml:space="preserve"> Die eigentliche Darstellung wurde jedoch fast so wie aus der Übung übernommen und hat </w:t>
       </w:r>
       <w:r>
-        <w:t xml:space="preserve">somit nicht viel in Anspruch genommen. Selbiges gilt für die </w:t>
+        <w:t xml:space="preserve">somit nicht viel in Anspruch genommen. </w:t>
+      </w:r>
+      <w:proofErr w:type="gramStart"/>
+      <w:r>
+        <w:t>Selbiges</w:t>
+      </w:r>
+      <w:proofErr w:type="gramEnd"/>
+      <w:r>
+        <w:t xml:space="preserve"> gilt für die </w:t>
       </w:r>
       <w:r>
         <w:t>Baumhierarchie,</w:t>
@@ -7420,10 +7415,7 @@
         <w:t xml:space="preserve">jeweils ein </w:t>
       </w:r>
       <w:r>
-        <w:t>Anwendungsfall</w:t>
-      </w:r>
-      <w:r>
-        <w:t xml:space="preserve"> </w:t>
+        <w:t xml:space="preserve">Anwendungsfall </w:t>
       </w:r>
       <w:r>
         <w:t>vorgestellt</w:t>
@@ -7477,10 +7469,7 @@
         <w:t>Anwendungsfall</w:t>
       </w:r>
       <w:r>
-        <w:t xml:space="preserve"> </w:t>
-      </w:r>
-      <w:r>
-        <w:t xml:space="preserve">wird der Preis mit dem Körper eines Weines vergleichen. Dies erfolgt mithilfe eines Scatterplots und in </w:t>
+        <w:t xml:space="preserve"> wird der Preis mit dem Körper eines Weines vergleichen. Dies erfolgt mithilfe eines Scatterplots und in </w:t>
       </w:r>
       <w:r>
         <w:fldChar w:fldCharType="begin"/>
@@ -7572,28 +7561,298 @@
       <w:r>
         <w:t xml:space="preserve">Abbildung </w:t>
       </w:r>
+      <w:r>
+        <w:fldChar w:fldCharType="begin"/>
+      </w:r>
+      <w:r>
+        <w:instrText xml:space="preserve"> SEQ Abbildung \* ARABIC </w:instrText>
+      </w:r>
+      <w:r>
+        <w:fldChar w:fldCharType="separate"/>
+      </w:r>
+      <w:r>
+        <w:rPr>
+          <w:noProof/>
+        </w:rPr>
+        <w:t>4</w:t>
+      </w:r>
+      <w:r>
+        <w:rPr>
+          <w:noProof/>
+        </w:rPr>
+        <w:fldChar w:fldCharType="end"/>
+      </w:r>
+      <w:bookmarkEnd w:id="28"/>
+      <w:r>
+        <w:t>: Scatterplot welcher die Eigenschaften Preis und Körper gegenüberstellt (Quelle: eigene Darstellung)</w:t>
+      </w:r>
+    </w:p>
+    <w:p>
+      <w:r>
+        <w:t xml:space="preserve">In </w:t>
+      </w:r>
+      <w:r>
+        <w:fldChar w:fldCharType="begin"/>
+      </w:r>
+      <w:r>
+        <w:instrText xml:space="preserve"> REF _Ref80618481 \h </w:instrText>
+      </w:r>
+      <w:r>
+        <w:fldChar w:fldCharType="separate"/>
+      </w:r>
+      <w:r>
+        <w:t xml:space="preserve">Abbildung </w:t>
+      </w:r>
+      <w:r>
+        <w:rPr>
+          <w:noProof/>
+        </w:rPr>
+        <w:t>4</w:t>
+      </w:r>
+      <w:r>
+        <w:fldChar w:fldCharType="end"/>
+      </w:r>
+      <w:r>
+        <w:t xml:space="preserve"> is</w:t>
+      </w:r>
+      <w:r>
+        <w:t>t</w:t>
+      </w:r>
+      <w:r>
+        <w:t xml:space="preserve"> zu erkennen das </w:t>
+      </w:r>
+      <w:r>
+        <w:t xml:space="preserve">es bei den </w:t>
+      </w:r>
+      <w:r>
+        <w:t>niedrigeren</w:t>
+      </w:r>
+      <w:r>
+        <w:t xml:space="preserve"> Preise </w:t>
+      </w:r>
+      <w:r>
+        <w:t>Weine in allen Körpergrößen gibt.</w:t>
+      </w:r>
+      <w:r>
+        <w:t xml:space="preserve"> Jedoch ist klar zu erkenne das mit </w:t>
+      </w:r>
+      <w:r>
+        <w:t>steigernder</w:t>
+      </w:r>
+      <w:r>
+        <w:t xml:space="preserve"> </w:t>
+      </w:r>
+      <w:r>
+        <w:t xml:space="preserve">Körpergröße der Preis auch immer weiter ansteigen kann. So ist besitzt der teuerste Wein, auch die größte Körpergröße. </w:t>
+      </w:r>
+      <w:r>
+        <w:t>Weiterhin steigt die Verteilung der Weine auf der Preisachse mit steigender Körpergröße a</w:t>
+      </w:r>
+      <w:r>
+        <w:t>n, bis dieser sich bei einer Körpergröße von 3 bis 5 gleichbleibend ist</w:t>
+      </w:r>
+      <w:r>
+        <w:t>. Weswegen davon auszugehen</w:t>
+      </w:r>
+      <w:r>
+        <w:t xml:space="preserve"> könnte das mit steigendem Preis immer </w:t>
+      </w:r>
+      <w:r>
+        <w:t>eine gewisse Körpergröße</w:t>
+      </w:r>
+      <w:r>
+        <w:t xml:space="preserve"> einher gehen würde.</w:t>
+      </w:r>
+    </w:p>
+    <w:p>
+      <w:r>
+        <w:t xml:space="preserve">Diese Darstellung könnte so von einem Weininteressierten verwendet werden, um </w:t>
+      </w:r>
+      <w:r>
+        <w:t xml:space="preserve">herauszufinden, wie er unter einem guten Preis-Leistungsverhältnis einen Wein mit einem großen Körper erhält. Hierbei sollte dieser Zielgruppe auffallen das </w:t>
+      </w:r>
+      <w:r>
+        <w:t>er verschieden Körpergrößen auch zu einem geringen Preis bekommt. Jedoch je mehr die Zielgruppe beriet ist an Geld für den Wein auszugeben, desto wahrscheinlicher ist es das diese Zielgruppe einen Wein mit einer Größen Körpergröße erhält.</w:t>
+      </w:r>
+    </w:p>
+    <w:p>
+      <w:r>
+        <w:t xml:space="preserve">Als alternative </w:t>
+      </w:r>
+      <w:r>
+        <w:t>zu diesen Diagrammen</w:t>
+      </w:r>
+      <w:r>
+        <w:t xml:space="preserve"> hätte es eine Zeitreihendiagramm in diesem Projekt gegeben. Da </w:t>
+      </w:r>
+      <w:r>
+        <w:t>jedoch bei diesen</w:t>
+      </w:r>
+      <w:r>
+        <w:t xml:space="preserve"> Daten </w:t>
+      </w:r>
+      <w:r>
+        <w:t>keinen zeitlichen Hintergrund</w:t>
+      </w:r>
+      <w:r>
+        <w:t xml:space="preserve"> </w:t>
+      </w:r>
+      <w:r>
+        <w:t>gibt</w:t>
+      </w:r>
+      <w:r>
+        <w:t>, ist es nicht möglich dieses Problem über Zeitreihendiagramme darzustellen.</w:t>
+      </w:r>
+    </w:p>
+    <w:p>
+      <w:pPr>
+        <w:pStyle w:val="berschrift2"/>
+      </w:pPr>
+      <w:bookmarkStart w:id="29" w:name="_Toc80274860"/>
+      <w:r>
+        <w:t>Anwendung Visualisierung Zwei</w:t>
+      </w:r>
+      <w:bookmarkEnd w:id="29"/>
+    </w:p>
+    <w:p>
+      <w:r>
+        <w:t xml:space="preserve">Bei diesem </w:t>
+      </w:r>
+      <w:r>
+        <w:t>Anwendungsfall</w:t>
+      </w:r>
+      <w:r>
+        <w:t xml:space="preserve"> </w:t>
+      </w:r>
+      <w:r>
+        <w:t xml:space="preserve">werden mithilfe der parallelen Koordinaten </w:t>
+      </w:r>
+      <w:r>
+        <w:t>die verschiedenen Eigenschaften</w:t>
+      </w:r>
+      <w:r>
+        <w:t xml:space="preserve"> des Körpers, Gerbstoffe, Süße und Säuregehalt des Weines gegenübergestellt. Diese </w:t>
+      </w:r>
+      <w:r>
+        <w:t xml:space="preserve">Darstellung ist dabei in </w:t>
+      </w:r>
+      <w:r>
+        <w:fldChar w:fldCharType="begin"/>
+      </w:r>
+      <w:r>
+        <w:instrText xml:space="preserve"> REF _Ref80620471 \h </w:instrText>
+      </w:r>
+      <w:r>
+        <w:fldChar w:fldCharType="separate"/>
+      </w:r>
+      <w:r>
+        <w:t xml:space="preserve">Abbildung </w:t>
+      </w:r>
+      <w:r>
+        <w:rPr>
+          <w:noProof/>
+        </w:rPr>
+        <w:t>5</w:t>
+      </w:r>
+      <w:r>
+        <w:fldChar w:fldCharType="end"/>
+      </w:r>
+      <w:r>
+        <w:t xml:space="preserve"> zu erkennen.</w:t>
+      </w:r>
+    </w:p>
+    <w:p>
+      <w:pPr>
+        <w:pBdr>
+          <w:top w:val="single" w:sz="4" w:space="1" w:color="auto"/>
+          <w:left w:val="single" w:sz="4" w:space="4" w:color="auto"/>
+          <w:bottom w:val="single" w:sz="4" w:space="1" w:color="auto"/>
+          <w:right w:val="single" w:sz="4" w:space="4" w:color="auto"/>
+        </w:pBdr>
+      </w:pPr>
+      <w:r>
+        <w:rPr>
+          <w:noProof/>
+        </w:rPr>
+        <w:lastRenderedPageBreak/>
+        <w:drawing>
+          <wp:inline distT="0" distB="0" distL="0" distR="0" wp14:anchorId="6F99A798" wp14:editId="6A64B6C0">
+            <wp:extent cx="5760720" cy="2818130"/>
+            <wp:effectExtent l="0" t="0" r="0" b="1270"/>
+            <wp:docPr id="5" name="Grafik 5"/>
+            <wp:cNvGraphicFramePr>
+              <a:graphicFrameLocks xmlns:a="http://schemas.openxmlformats.org/drawingml/2006/main" noChangeAspect="1"/>
+            </wp:cNvGraphicFramePr>
+            <a:graphic xmlns:a="http://schemas.openxmlformats.org/drawingml/2006/main">
+              <a:graphicData uri="http://schemas.openxmlformats.org/drawingml/2006/picture">
+                <pic:pic xmlns:pic="http://schemas.openxmlformats.org/drawingml/2006/picture">
+                  <pic:nvPicPr>
+                    <pic:cNvPr id="5" name="Grafik 5"/>
+                    <pic:cNvPicPr/>
+                  </pic:nvPicPr>
+                  <pic:blipFill>
+                    <a:blip r:embed="rId18" cstate="print">
+                      <a:extLst>
+                        <a:ext uri="{28A0092B-C50C-407E-A947-70E740481C1C}">
+                          <a14:useLocalDpi xmlns:a14="http://schemas.microsoft.com/office/drawing/2010/main" val="0"/>
+                        </a:ext>
+                      </a:extLst>
+                    </a:blip>
+                    <a:stretch>
+                      <a:fillRect/>
+                    </a:stretch>
+                  </pic:blipFill>
+                  <pic:spPr>
+                    <a:xfrm>
+                      <a:off x="0" y="0"/>
+                      <a:ext cx="5760720" cy="2818130"/>
+                    </a:xfrm>
+                    <a:prstGeom prst="rect">
+                      <a:avLst/>
+                    </a:prstGeom>
+                  </pic:spPr>
+                </pic:pic>
+              </a:graphicData>
+            </a:graphic>
+          </wp:inline>
+        </w:drawing>
+      </w:r>
+    </w:p>
+    <w:p>
+      <w:pPr>
+        <w:pStyle w:val="Beschriftung"/>
+      </w:pPr>
+      <w:bookmarkStart w:id="30" w:name="_Ref80620466"/>
+      <w:bookmarkStart w:id="31" w:name="_Ref80620471"/>
+      <w:r>
+        <w:t xml:space="preserve">Abbildung </w:t>
+      </w:r>
       <w:fldSimple w:instr=" SEQ Abbildung \* ARABIC ">
         <w:r>
           <w:rPr>
             <w:noProof/>
           </w:rPr>
-          <w:t>4</w:t>
+          <w:t>5</w:t>
         </w:r>
       </w:fldSimple>
-      <w:bookmarkEnd w:id="28"/>
-      <w:r>
-        <w:t>: Scatterplot welcher die Eigenschaften Preis und Körper gegenüberstellt (Quelle: eigene Darstellung)</w:t>
-      </w:r>
+      <w:bookmarkEnd w:id="31"/>
+      <w:r>
+        <w:t xml:space="preserve">: Gegenüberstellung der Eigenschaften Körper, Gerbstoffe, Süße und Säuregehalt mithilfe </w:t>
+      </w:r>
+      <w:r>
+        <w:t>der Parallelen Koordinaten (Quelle: Eigene Darstellung)</w:t>
+      </w:r>
+      <w:bookmarkEnd w:id="30"/>
     </w:p>
     <w:p>
       <w:r>
-        <w:t xml:space="preserve">In </w:t>
+        <w:t xml:space="preserve">Dabei ist in </w:t>
       </w:r>
       <w:r>
         <w:fldChar w:fldCharType="begin"/>
       </w:r>
       <w:r>
-        <w:instrText xml:space="preserve"> REF _Ref80618481 \h </w:instrText>
+        <w:instrText xml:space="preserve"> REF _Ref80620471 \h </w:instrText>
       </w:r>
       <w:r>
         <w:fldChar w:fldCharType="separate"/>
@@ -7605,112 +7864,262 @@
         <w:rPr>
           <w:noProof/>
         </w:rPr>
-        <w:t>4</w:t>
+        <w:t>5</w:t>
       </w:r>
       <w:r>
         <w:fldChar w:fldCharType="end"/>
       </w:r>
       <w:r>
-        <w:t xml:space="preserve"> is</w:t>
-      </w:r>
-      <w:r>
-        <w:t>t</w:t>
-      </w:r>
-      <w:r>
-        <w:t xml:space="preserve"> zu erkennen das </w:t>
-      </w:r>
-      <w:r>
-        <w:t xml:space="preserve">es bei den </w:t>
-      </w:r>
-      <w:r>
-        <w:t>niedrigeren</w:t>
-      </w:r>
-      <w:r>
-        <w:t xml:space="preserve"> Preise </w:t>
-      </w:r>
-      <w:r>
-        <w:t>Weine in allen Körpergrößen gibt.</w:t>
-      </w:r>
-      <w:r>
-        <w:t xml:space="preserve"> Jedoch ist klar zu erkenne das mit </w:t>
-      </w:r>
-      <w:r>
-        <w:t>steigernder</w:t>
+        <w:t xml:space="preserve"> zu erkennen das es keine besonderen Muster zwischen diese verschiedene</w:t>
+      </w:r>
+      <w:r>
+        <w:t xml:space="preserve"> Eigenschaft gibt. Dementsprechend gibt es viele verschiedene Möglichkeiten die </w:t>
+      </w:r>
+      <w:r>
+        <w:t xml:space="preserve">verschiedenen Eigenschaften in unterschiedlicher Intensität in einem Wein wiederzufinden. Auffälligkeiten an den Daten gibt es allerdings schon. So kann ein </w:t>
+      </w:r>
+      <w:r>
+        <w:t>Wein,</w:t>
+      </w:r>
+      <w:r>
+        <w:t xml:space="preserve"> welcher die maximale Süße von </w:t>
+      </w:r>
+      <w:r>
+        <w:t>fünf</w:t>
       </w:r>
       <w:r>
         <w:t xml:space="preserve"> </w:t>
       </w:r>
       <w:r>
-        <w:t xml:space="preserve">Körpergröße der Preis auch immer weiter ansteigen kann. So ist besitzt der teuerste Wein, auch die größte Körpergröße. </w:t>
-      </w:r>
-      <w:r>
-        <w:t>Weiterhin steigt die Verteilung der Weine auf der Preisachse mit steigender Körpergröße a</w:t>
-      </w:r>
-      <w:r>
-        <w:t>n, bis dieser sich bei einer Körpergröße von 3 bis 5 gleichbleibend ist</w:t>
-      </w:r>
-      <w:r>
-        <w:t>. Weswegen davon auszugehen</w:t>
-      </w:r>
-      <w:r>
-        <w:t xml:space="preserve"> könnte das mit steigendem Preis immer </w:t>
-      </w:r>
-      <w:r>
-        <w:t>eine gewisse Körpergröße</w:t>
-      </w:r>
-      <w:r>
-        <w:t xml:space="preserve"> einher gehen würde.</w:t>
+        <w:t>besitzt,</w:t>
+      </w:r>
+      <w:r>
+        <w:t xml:space="preserve"> nur einen Säuregehalt von </w:t>
+      </w:r>
+      <w:r>
+        <w:t>vier</w:t>
+      </w:r>
+      <w:r>
+        <w:t xml:space="preserve"> besitzen.</w:t>
+      </w:r>
+      <w:r>
+        <w:t xml:space="preserve"> </w:t>
+      </w:r>
+      <w:r>
+        <w:t>Umgekehrt ist es ähnlich so kann ein Wein mit einem Säuregehalt von fünf maximal eine Süße von drei besitzen.</w:t>
+      </w:r>
+      <w:r>
+        <w:t xml:space="preserve"> Somit kann es keinen Wein </w:t>
+      </w:r>
+      <w:r>
+        <w:t>geben,</w:t>
+      </w:r>
+      <w:r>
+        <w:t xml:space="preserve"> welcher auf beiden Skalen eine fünf besitzt. </w:t>
+      </w:r>
+      <w:r>
+        <w:t xml:space="preserve">Dies hängt mit dem Gärungsprozess der Weintraube zusammen wie bereits im Kapitel </w:t>
+      </w:r>
+      <w:r>
+        <w:fldChar w:fldCharType="begin"/>
+      </w:r>
+      <w:r>
+        <w:instrText xml:space="preserve"> REF _Ref80273977 \h </w:instrText>
+      </w:r>
+      <w:r>
+        <w:fldChar w:fldCharType="separate"/>
+      </w:r>
+      <w:r>
+        <w:t>Anwendungshintergrund</w:t>
+      </w:r>
+      <w:r>
+        <w:fldChar w:fldCharType="end"/>
+      </w:r>
+      <w:r>
+        <w:t xml:space="preserve"> erklärt worden ist. Eine weitere </w:t>
+      </w:r>
+      <w:r>
+        <w:t>Besonderheit</w:t>
+      </w:r>
+      <w:r>
+        <w:t xml:space="preserve"> besteht</w:t>
+      </w:r>
+      <w:r>
+        <w:t xml:space="preserve"> zwischen der Süße und den Gerbstoffen. So kann ein Wein, welcher einen hohen gerbstoffgehalt von fünf besitzt, maximal eine süße von zwei erreichen. Dies setzt sich aber nicht in den unteren Stufen fort. Dort ist es bereits ab einem Gerbstoffgehalt von vier möglich die volle Süße von fünf zu erreichen. Jedoch gibt es dementsprechend auch wie bei der Säure und der Süße keinen </w:t>
+      </w:r>
+      <w:r>
+        <w:t>Wein,</w:t>
+      </w:r>
+      <w:r>
+        <w:t xml:space="preserve"> welcher eine fünf in den Gerbstoffen und in der Süße hat. </w:t>
+      </w:r>
+      <w:r>
+        <w:t xml:space="preserve">Umgekehrt verhält es sich bei der Beziehung zwischen den </w:t>
+      </w:r>
+      <w:r>
+        <w:t>Körper</w:t>
+      </w:r>
+      <w:r>
+        <w:t xml:space="preserve"> und den Gerbstoffen. Hier besitzt ein Wein mit der </w:t>
+      </w:r>
+      <w:r>
+        <w:t>Körpergröße</w:t>
+      </w:r>
+      <w:r>
+        <w:t xml:space="preserve"> eins </w:t>
+      </w:r>
+      <w:r>
+        <w:t>auch nur einen Gerbstoffgehalt von eins</w:t>
+      </w:r>
+      <w:r>
+        <w:t>. Jedoch besitzen die restlichen Körpergrüßen alle verschiedene Gerbstoffgehalte.</w:t>
       </w:r>
     </w:p>
     <w:p>
       <w:r>
-        <w:t xml:space="preserve">Diese Darstellung könnte so von einem Weininteressierten verwendet werden, um </w:t>
-      </w:r>
-      <w:r>
-        <w:t xml:space="preserve">herauszufinden, wie er unter einem guten Preis-Leistungsverhältnis einen Wein mit einem großen Körper erhält. Hierbei sollte dieser Zielgruppe auffallen das </w:t>
-      </w:r>
-      <w:r>
-        <w:t>er verschieden Körpergrößen auch zu einem geringen Preis bekommt. Jedoch je mehr die Zielgruppe beriet ist an Geld für den Wein auszugeben, desto wahrscheinlicher ist es das diese Zielgruppe einen Wein mit einer Größen Körpergröße erhält.</w:t>
+        <w:t xml:space="preserve">Dieser </w:t>
+      </w:r>
+      <w:r>
+        <w:t>Anwendungsfall</w:t>
+      </w:r>
+      <w:r>
+        <w:t xml:space="preserve"> </w:t>
+      </w:r>
+      <w:r>
+        <w:t xml:space="preserve">wäre etwas für die Zielgruppe der Weininteressierten. Dabei könnten diese </w:t>
+      </w:r>
+      <w:r>
+        <w:t xml:space="preserve">versuchen herauszufinden welche zusammenhänge es zwischen den verschiedenen Geschmäckern es bei den Wein gibt. Dabei sollte dieser Zielgruppe auffallen, dass </w:t>
+      </w:r>
+      <w:r>
+        <w:t xml:space="preserve">es pauschal bis auf wenige Ausnahmen alles möglich zwischen bei der Kombination der verschiedenen Geschmäcker sein sollte. Dabei </w:t>
+      </w:r>
+      <w:r>
+        <w:t>gibt es</w:t>
+      </w:r>
+      <w:r>
+        <w:t xml:space="preserve"> </w:t>
+      </w:r>
+      <w:r>
+        <w:t xml:space="preserve">jedoch </w:t>
+      </w:r>
+      <w:r>
+        <w:t xml:space="preserve">beispielsweise die Einschränkung das es keinen Wein geben </w:t>
+      </w:r>
+      <w:proofErr w:type="gramStart"/>
+      <w:r>
+        <w:t>kann</w:t>
+      </w:r>
+      <w:proofErr w:type="gramEnd"/>
+      <w:r>
+        <w:t xml:space="preserve"> der eine Süße von fünf und einen Säuregehalt von fünf hat.</w:t>
       </w:r>
     </w:p>
     <w:p>
       <w:r>
-        <w:t xml:space="preserve">Als alternative </w:t>
-      </w:r>
-      <w:r>
-        <w:t>zu diesen Diagrammen</w:t>
-      </w:r>
-      <w:r>
-        <w:t xml:space="preserve"> hätte es eine Zeitreihendiagramm in diesem Projekt gegeben. Da </w:t>
-      </w:r>
-      <w:r>
-        <w:t>jedoch bei diesen</w:t>
-      </w:r>
-      <w:r>
-        <w:t xml:space="preserve"> Daten </w:t>
-      </w:r>
-      <w:r>
-        <w:t>keinen zeitlichen Hintergrund</w:t>
-      </w:r>
-      <w:r>
-        <w:t xml:space="preserve"> </w:t>
-      </w:r>
-      <w:r>
-        <w:t>gibt</w:t>
-      </w:r>
-      <w:r>
-        <w:t>, ist es nicht möglich dieses Problem über Zeitreihendiagramme darzustellen.</w:t>
+        <w:t xml:space="preserve">Bei dieser Visualisierung gäbe es verschiedene Alternativen zu dieser Diagrammart. Diese waren </w:t>
+      </w:r>
+      <w:r>
+        <w:t>Scatterplots, Projektion und Selektion, K-</w:t>
+      </w:r>
+      <w:proofErr w:type="spellStart"/>
+      <w:r>
+        <w:t>Means</w:t>
+      </w:r>
+      <w:proofErr w:type="spellEnd"/>
+      <w:r>
+        <w:t xml:space="preserve"> und Datentinte</w:t>
+      </w:r>
+      <w:r>
+        <w:t>. Da die K-</w:t>
+      </w:r>
+      <w:proofErr w:type="spellStart"/>
+      <w:r>
+        <w:t>means</w:t>
+      </w:r>
+      <w:proofErr w:type="spellEnd"/>
+      <w:r>
+        <w:t xml:space="preserve"> und Datentinte Darstellungen </w:t>
+      </w:r>
+      <w:r>
+        <w:t>waren,</w:t>
+      </w:r>
+      <w:r>
+        <w:t xml:space="preserve"> in denen etwas weggelassen worden ist, fallen diese </w:t>
+      </w:r>
+      <w:r>
+        <w:t>heraus</w:t>
+      </w:r>
+      <w:r>
+        <w:t xml:space="preserve"> da der Weininteressierte alle Weine miteinander vergleichen </w:t>
+      </w:r>
+      <w:r>
+        <w:t>möchte,</w:t>
+      </w:r>
+      <w:r>
+        <w:t xml:space="preserve"> um entsprechende Trends oder Muster zu erkennen. Bei de</w:t>
+      </w:r>
+      <w:r>
+        <w:t>n Scatterplots und</w:t>
+      </w:r>
+      <w:r>
+        <w:t xml:space="preserve"> Projektion und Selektion</w:t>
+      </w:r>
+      <w:r>
+        <w:t xml:space="preserve"> würde es verschiedene Tabellen in denen </w:t>
+      </w:r>
+      <w:r>
+        <w:t>die verschiedenen Eigenschaften</w:t>
+      </w:r>
+      <w:r>
+        <w:t xml:space="preserve"> gegenübergestellt geben. Dies würde zwar zu einer bessern Analyse der Daten führen, da jede Eigenschaft direkt </w:t>
+      </w:r>
+      <w:r>
+        <w:t>gegenübergestellt</w:t>
+      </w:r>
+      <w:r>
+        <w:t xml:space="preserve"> wird, was </w:t>
+      </w:r>
+      <w:r>
+        <w:lastRenderedPageBreak/>
+        <w:t xml:space="preserve">aktuell bei den </w:t>
+      </w:r>
+      <w:r>
+        <w:t>parallelen</w:t>
+      </w:r>
+      <w:r>
+        <w:t xml:space="preserve"> Koordinaten mit dem Säuregehalt und dem Körper nicht geschieh</w:t>
+      </w:r>
+      <w:r>
+        <w:t xml:space="preserve">t, jedoch würde dies gleichzeitig auch zu einem gewissen Informationsverlust einhergehen. Dieser Informationsverlust würde </w:t>
+      </w:r>
+      <w:r>
+        <w:t>daherkommen</w:t>
+      </w:r>
+      <w:r>
+        <w:t xml:space="preserve">, </w:t>
+      </w:r>
+      <w:proofErr w:type="gramStart"/>
+      <w:r>
+        <w:t>das</w:t>
+      </w:r>
+      <w:proofErr w:type="gramEnd"/>
+      <w:r>
+        <w:t xml:space="preserve"> die verschiedenen </w:t>
+      </w:r>
+      <w:r>
+        <w:t>Eigenschaften einzeln gegenübergestellt werden würden und somit Trends oder Muster unter den Muster nicht so einfach zu erkennen gewesen wären.</w:t>
       </w:r>
     </w:p>
     <w:p>
       <w:pPr>
         <w:pStyle w:val="berschrift2"/>
       </w:pPr>
-      <w:bookmarkStart w:id="29" w:name="_Toc80274860"/>
-      <w:r>
-        <w:t>Anwendung Visualisierung Zwei</w:t>
-      </w:r>
-      <w:bookmarkEnd w:id="29"/>
+      <w:bookmarkStart w:id="32" w:name="_Toc80274861"/>
+      <w:r>
+        <w:t>Anwendung Visualisierung Drei</w:t>
+      </w:r>
+      <w:bookmarkEnd w:id="32"/>
     </w:p>
     <w:p>
       <w:pPr>
@@ -7721,7 +8130,7 @@
         </w:numPr>
       </w:pPr>
       <w:r>
-        <w:t>Anwendungsfall für Parallele Koordinaten</w:t>
+        <w:t>Anwendungsfall für Baumhierarchie</w:t>
       </w:r>
     </w:p>
     <w:p>
@@ -7733,10 +8142,16 @@
         </w:numPr>
       </w:pPr>
       <w:r>
-        <w:t xml:space="preserve">Zusammenhang von </w:t>
-      </w:r>
-      <w:r>
-        <w:t>Körper, Gerbstoffe, Süße, Säuregehalt</w:t>
+        <w:t>Heraussuchen</w:t>
+      </w:r>
+      <w:r>
+        <w:t xml:space="preserve"> verschiedener </w:t>
+      </w:r>
+      <w:r>
+        <w:t>Asiatischer</w:t>
+      </w:r>
+      <w:r>
+        <w:t xml:space="preserve"> Weine</w:t>
       </w:r>
     </w:p>
     <w:p>
@@ -7748,13 +8163,10 @@
         </w:numPr>
       </w:pPr>
       <w:r>
-        <w:t xml:space="preserve">Keine Erkennbares Muster -&gt; Bedeutet weine können je nach Wunsch des Kunden </w:t>
-      </w:r>
-      <w:r>
-        <w:t>unterschiedliche</w:t>
-      </w:r>
-      <w:r>
-        <w:t xml:space="preserve"> Schmecken</w:t>
+        <w:t>Georgien</w:t>
+      </w:r>
+      <w:r>
+        <w:t xml:space="preserve"> hat die meisten Weine</w:t>
       </w:r>
     </w:p>
     <w:p>
@@ -7766,10 +8178,7 @@
         </w:numPr>
       </w:pPr>
       <w:r>
-        <w:t>Nur Süße 5 kann maximal 4 Säure haben</w:t>
-      </w:r>
-      <w:r>
-        <w:t xml:space="preserve"> und Säure 5 nur maximal 3 Süße</w:t>
+        <w:t>Israel die wenigsten</w:t>
       </w:r>
     </w:p>
     <w:p>
@@ -7781,15 +8190,7 @@
         </w:numPr>
       </w:pPr>
       <w:r>
-        <w:t xml:space="preserve">Viele Hohe </w:t>
-      </w:r>
-      <w:proofErr w:type="spellStart"/>
-      <w:r>
-        <w:t>gerbstoffe</w:t>
-      </w:r>
-      <w:proofErr w:type="spellEnd"/>
-      <w:r>
-        <w:t xml:space="preserve"> 5 maximal 2 in süße</w:t>
+        <w:t>Japan und Süd-Korea gleich viele</w:t>
       </w:r>
     </w:p>
     <w:p>
@@ -7801,7 +8202,13 @@
         </w:numPr>
       </w:pPr>
       <w:r>
-        <w:t>Ansonsten gehen alle Gerbstoffe auch auf die 5 in Süße</w:t>
+        <w:t xml:space="preserve">Spezifischer </w:t>
+      </w:r>
+      <w:r>
+        <w:t>Anwendungsfall</w:t>
+      </w:r>
+      <w:r>
+        <w:t xml:space="preserve"> -&gt; wo Muster da sind oder nicht was es zu was Besonderen macht</w:t>
       </w:r>
     </w:p>
     <w:p>
@@ -7813,19 +8220,7 @@
         </w:numPr>
       </w:pPr>
       <w:r>
-        <w:t xml:space="preserve">Niederoger Körper hat wenig </w:t>
-      </w:r>
-      <w:r>
-        <w:t>Gerbstoffe</w:t>
-      </w:r>
-      <w:r>
-        <w:t xml:space="preserve"> -&gt; Hinweis auf </w:t>
-      </w:r>
-      <w:r>
-        <w:t>Zusammenhang</w:t>
-      </w:r>
-      <w:r>
-        <w:t xml:space="preserve"> dieser</w:t>
+        <w:t>Relevanz für die Zielgruppe</w:t>
       </w:r>
     </w:p>
     <w:p>
@@ -7837,14 +8232,20 @@
         </w:numPr>
       </w:pPr>
       <w:r>
-        <w:t xml:space="preserve">Spezifischer </w:t>
-      </w:r>
-      <w:r>
-        <w:t>Anwendungsfall</w:t>
-      </w:r>
-      <w:r>
-        <w:t xml:space="preserve"> -&gt; wo Muster da sind oder nicht was es zu was Besonderen macht</w:t>
-      </w:r>
+        <w:t>Möglichkeit Umsetzung mit anderen Diagrammen</w:t>
+      </w:r>
+    </w:p>
+    <w:p/>
+    <w:p/>
+    <w:p>
+      <w:pPr>
+        <w:pStyle w:val="berschrift1"/>
+      </w:pPr>
+      <w:bookmarkStart w:id="33" w:name="_Toc80274862"/>
+      <w:r>
+        <w:t>Verwandte Arbeiten</w:t>
+      </w:r>
+      <w:bookmarkEnd w:id="33"/>
     </w:p>
     <w:p>
       <w:pPr>
@@ -7855,7 +8256,7 @@
         </w:numPr>
       </w:pPr>
       <w:r>
-        <w:t>Relevanz für die Zielgruppe</w:t>
+        <w:t>Aktuell noch nicht recherchiert</w:t>
       </w:r>
     </w:p>
     <w:p>
@@ -7867,151 +8268,6 @@
         </w:numPr>
       </w:pPr>
       <w:r>
-        <w:t>Möglichkeit Umsetzung mit anderen Diagrammen</w:t>
-      </w:r>
-    </w:p>
-    <w:p>
-      <w:r>
-        <w:lastRenderedPageBreak/>
-        <w:t xml:space="preserve">Bei diesem </w:t>
-      </w:r>
-      <w:proofErr w:type="spellStart"/>
-      <w:r>
-        <w:t>Anweungsfall</w:t>
-      </w:r>
-      <w:proofErr w:type="spellEnd"/>
-      <w:r>
-        <w:t xml:space="preserve"> werden mithilfe der parallelen Koordinaten die verschiedene </w:t>
-      </w:r>
-      <w:proofErr w:type="spellStart"/>
-      <w:r>
-        <w:t>eigenschaften</w:t>
-      </w:r>
-      <w:proofErr w:type="spellEnd"/>
-      <w:r>
-        <w:t xml:space="preserve"> des Körpers, Gerbstoffe, Süße und Säuregehalt des Weines gegenübergestellt. Diese </w:t>
-      </w:r>
-      <w:r>
-        <w:t>Darstellung ist dabei in  zu erkennen.</w:t>
-      </w:r>
-    </w:p>
-    <w:p/>
-    <w:p/>
-    <w:p/>
-    <w:p>
-      <w:pPr>
-        <w:pStyle w:val="berschrift2"/>
-      </w:pPr>
-      <w:bookmarkStart w:id="30" w:name="_Toc80274861"/>
-      <w:r>
-        <w:t>Anwendung Visualisierung Drei</w:t>
-      </w:r>
-      <w:bookmarkEnd w:id="30"/>
-    </w:p>
-    <w:p>
-      <w:pPr>
-        <w:pStyle w:val="Listenabsatz"/>
-        <w:numPr>
-          <w:ilvl w:val="0"/>
-          <w:numId w:val="10"/>
-        </w:numPr>
-      </w:pPr>
-      <w:r>
-        <w:t>Anwendungsfall für Baumhierarchie</w:t>
-      </w:r>
-    </w:p>
-    <w:p>
-      <w:pPr>
-        <w:pStyle w:val="Listenabsatz"/>
-        <w:numPr>
-          <w:ilvl w:val="0"/>
-          <w:numId w:val="10"/>
-        </w:numPr>
-      </w:pPr>
-      <w:r>
-        <w:t>Heraussuchen</w:t>
-      </w:r>
-      <w:r>
-        <w:t xml:space="preserve"> verschiedener </w:t>
-      </w:r>
-      <w:r>
-        <w:t>Asiatischer</w:t>
-      </w:r>
-      <w:r>
-        <w:t xml:space="preserve"> Weine</w:t>
-      </w:r>
-    </w:p>
-    <w:p>
-      <w:pPr>
-        <w:pStyle w:val="Listenabsatz"/>
-        <w:numPr>
-          <w:ilvl w:val="0"/>
-          <w:numId w:val="10"/>
-        </w:numPr>
-      </w:pPr>
-      <w:r>
-        <w:t>Georgien</w:t>
-      </w:r>
-      <w:r>
-        <w:t xml:space="preserve"> hat die meisten Weine</w:t>
-      </w:r>
-    </w:p>
-    <w:p>
-      <w:pPr>
-        <w:pStyle w:val="Listenabsatz"/>
-        <w:numPr>
-          <w:ilvl w:val="0"/>
-          <w:numId w:val="10"/>
-        </w:numPr>
-      </w:pPr>
-      <w:r>
-        <w:t>Israel die wenigsten</w:t>
-      </w:r>
-    </w:p>
-    <w:p>
-      <w:pPr>
-        <w:pStyle w:val="Listenabsatz"/>
-        <w:numPr>
-          <w:ilvl w:val="0"/>
-          <w:numId w:val="10"/>
-        </w:numPr>
-      </w:pPr>
-      <w:r>
-        <w:t>Japan und Süd-Korea gleich viele</w:t>
-      </w:r>
-    </w:p>
-    <w:p/>
-    <w:p>
-      <w:pPr>
-        <w:pStyle w:val="berschrift1"/>
-      </w:pPr>
-      <w:bookmarkStart w:id="31" w:name="_Toc80274862"/>
-      <w:r>
-        <w:t>Verwandte Arbeiten</w:t>
-      </w:r>
-      <w:bookmarkEnd w:id="31"/>
-    </w:p>
-    <w:p>
-      <w:pPr>
-        <w:pStyle w:val="Listenabsatz"/>
-        <w:numPr>
-          <w:ilvl w:val="0"/>
-          <w:numId w:val="10"/>
-        </w:numPr>
-      </w:pPr>
-      <w:r>
-        <w:t>Aktuell noch nicht recherchiert</w:t>
-      </w:r>
-    </w:p>
-    <w:p>
-      <w:pPr>
-        <w:pStyle w:val="Listenabsatz"/>
-        <w:numPr>
-          <w:ilvl w:val="0"/>
-          <w:numId w:val="10"/>
-        </w:numPr>
-      </w:pPr>
-      <w:r>
         <w:t>Zwei Artikel diskutieren</w:t>
       </w:r>
     </w:p>
@@ -8032,11 +8288,11 @@
       <w:pPr>
         <w:pStyle w:val="berschrift1"/>
       </w:pPr>
-      <w:bookmarkStart w:id="32" w:name="_Toc80274863"/>
+      <w:bookmarkStart w:id="34" w:name="_Toc80274863"/>
       <w:r>
         <w:t>Zusammenfassung und Ausblick</w:t>
       </w:r>
-      <w:bookmarkEnd w:id="32"/>
+      <w:bookmarkEnd w:id="34"/>
     </w:p>
     <w:p>
       <w:pPr>
@@ -8111,12 +8367,12 @@
           <w:numId w:val="0"/>
         </w:numPr>
       </w:pPr>
-      <w:bookmarkStart w:id="33" w:name="_Toc80274864"/>
+      <w:bookmarkStart w:id="35" w:name="_Toc80274864"/>
       <w:r>
         <w:lastRenderedPageBreak/>
         <w:t>Literaturverzeichnis</w:t>
       </w:r>
-      <w:bookmarkEnd w:id="33"/>
+      <w:bookmarkEnd w:id="35"/>
     </w:p>
     <w:p/>
     <w:sdt>
@@ -8148,11 +8404,11 @@
           <w:r>
             <w:tab/>
           </w:r>
-          <w:bookmarkStart w:id="34" w:name="_CTVL00187d62162ca34425db0e18a7c14bcac47"/>
+          <w:bookmarkStart w:id="36" w:name="_CTVL00187d62162ca34425db0e18a7c14bcac47"/>
           <w:r>
             <w:t>P. Roca,</w:t>
           </w:r>
-          <w:bookmarkEnd w:id="34"/>
+          <w:bookmarkEnd w:id="36"/>
           <w:r>
             <w:t xml:space="preserve"> </w:t>
           </w:r>
@@ -8185,11 +8441,11 @@
           <w:r>
             <w:tab/>
           </w:r>
-          <w:bookmarkStart w:id="35" w:name="_CTVL001391b1ab3d9a54a7db3302a96d1fac0b0"/>
+          <w:bookmarkStart w:id="37" w:name="_CTVL001391b1ab3d9a54a7db3302a96d1fac0b0"/>
           <w:r>
             <w:t>M. Yi,</w:t>
           </w:r>
-          <w:bookmarkEnd w:id="35"/>
+          <w:bookmarkEnd w:id="37"/>
           <w:r>
             <w:t xml:space="preserve"> </w:t>
           </w:r>
@@ -8222,11 +8478,11 @@
           <w:r>
             <w:tab/>
           </w:r>
-          <w:bookmarkStart w:id="36" w:name="_CTVL001a5d94c2d3e5f43fca4f8405d4d7d4c5b"/>
+          <w:bookmarkStart w:id="38" w:name="_CTVL001a5d94c2d3e5f43fca4f8405d4d7d4c5b"/>
           <w:r>
             <w:t>S. Few,</w:t>
           </w:r>
-          <w:bookmarkEnd w:id="36"/>
+          <w:bookmarkEnd w:id="38"/>
           <w:r>
             <w:t xml:space="preserve"> </w:t>
           </w:r>
@@ -8262,11 +8518,11 @@
           <w:r>
             <w:tab/>
           </w:r>
-          <w:bookmarkStart w:id="37" w:name="_CTVL001a369bd4dadfa4199b7f6512c3d0e0580"/>
+          <w:bookmarkStart w:id="39" w:name="_CTVL001a369bd4dadfa4199b7f6512c3d0e0580"/>
           <w:r>
             <w:t>American Society for Quality,</w:t>
           </w:r>
-          <w:bookmarkEnd w:id="37"/>
+          <w:bookmarkEnd w:id="39"/>
           <w:r>
             <w:t xml:space="preserve"> </w:t>
           </w:r>
@@ -8299,11 +8555,11 @@
           <w:r>
             <w:tab/>
           </w:r>
-          <w:bookmarkStart w:id="38" w:name="_CTVL001ff33293577c84d32968259d796b52c57"/>
+          <w:bookmarkStart w:id="40" w:name="_CTVL001ff33293577c84d32968259d796b52c57"/>
           <w:r>
             <w:t>L. Beilmann,</w:t>
           </w:r>
-          <w:bookmarkEnd w:id="38"/>
+          <w:bookmarkEnd w:id="40"/>
           <w:r>
             <w:t xml:space="preserve"> </w:t>
           </w:r>
@@ -8333,11 +8589,11 @@
           <w:r>
             <w:tab/>
           </w:r>
-          <w:bookmarkStart w:id="39" w:name="_CTVL001333615a5980e42f0be017e355212c6b8"/>
+          <w:bookmarkStart w:id="41" w:name="_CTVL001333615a5980e42f0be017e355212c6b8"/>
           <w:r>
             <w:t>M. Teufel,</w:t>
           </w:r>
-          <w:bookmarkEnd w:id="39"/>
+          <w:bookmarkEnd w:id="41"/>
           <w:r>
             <w:t xml:space="preserve"> </w:t>
           </w:r>
@@ -8373,11 +8629,11 @@
           <w:r>
             <w:tab/>
           </w:r>
-          <w:bookmarkStart w:id="40" w:name="_CTVL001fb8010cefe71444aaf891dda70e109b8"/>
+          <w:bookmarkStart w:id="42" w:name="_CTVL001fb8010cefe71444aaf891dda70e109b8"/>
           <w:r>
             <w:t>Brogsitter Weinversand,</w:t>
           </w:r>
-          <w:bookmarkEnd w:id="40"/>
+          <w:bookmarkEnd w:id="42"/>
           <w:r>
             <w:t xml:space="preserve"> </w:t>
           </w:r>
@@ -8407,11 +8663,11 @@
           <w:r>
             <w:tab/>
           </w:r>
-          <w:bookmarkStart w:id="41" w:name="_CTVL001d5718d54071f4ea6b29e14cd8e806ce9"/>
+          <w:bookmarkStart w:id="43" w:name="_CTVL001d5718d54071f4ea6b29e14cd8e806ce9"/>
           <w:r>
             <w:t>Weinkenner GmbH,</w:t>
           </w:r>
-          <w:bookmarkEnd w:id="41"/>
+          <w:bookmarkEnd w:id="43"/>
           <w:r>
             <w:t xml:space="preserve"> </w:t>
           </w:r>
@@ -8447,11 +8703,11 @@
           <w:r>
             <w:tab/>
           </w:r>
-          <w:bookmarkStart w:id="42" w:name="_CTVL001feae5290ed314213a08b4b79927e7f1a"/>
+          <w:bookmarkStart w:id="44" w:name="_CTVL001feae5290ed314213a08b4b79927e7f1a"/>
           <w:r>
             <w:t>Brogsitter Weinversand,</w:t>
           </w:r>
-          <w:bookmarkEnd w:id="42"/>
+          <w:bookmarkEnd w:id="44"/>
           <w:r>
             <w:t xml:space="preserve"> </w:t>
           </w:r>
@@ -8484,11 +8740,11 @@
           <w:r>
             <w:tab/>
           </w:r>
-          <w:bookmarkStart w:id="43" w:name="_CTVL001cc82e137394a423f933de8904adc4a01"/>
+          <w:bookmarkStart w:id="45" w:name="_CTVL001cc82e137394a423f933de8904adc4a01"/>
           <w:r>
             <w:t>Brogsitter Weinversand,</w:t>
           </w:r>
-          <w:bookmarkEnd w:id="43"/>
+          <w:bookmarkEnd w:id="45"/>
           <w:r>
             <w:t xml:space="preserve"> </w:t>
           </w:r>
@@ -8518,11 +8774,11 @@
           <w:r>
             <w:tab/>
           </w:r>
-          <w:bookmarkStart w:id="44" w:name="_CTVL0010cdb8943940a4f8480d87427a95c5420"/>
+          <w:bookmarkStart w:id="46" w:name="_CTVL0010cdb8943940a4f8480d87427a95c5420"/>
           <w:r>
             <w:t>Vineyard99,</w:t>
           </w:r>
-          <w:bookmarkEnd w:id="44"/>
+          <w:bookmarkEnd w:id="46"/>
           <w:r>
             <w:t xml:space="preserve"> </w:t>
           </w:r>
@@ -8555,11 +8811,11 @@
           <w:r>
             <w:tab/>
           </w:r>
-          <w:bookmarkStart w:id="45" w:name="_CTVL0012e7bfd3da50d47a68d5955c1d9965f62"/>
+          <w:bookmarkStart w:id="47" w:name="_CTVL0012e7bfd3da50d47a68d5955c1d9965f62"/>
           <w:r>
             <w:t>dev7halo,</w:t>
           </w:r>
-          <w:bookmarkEnd w:id="45"/>
+          <w:bookmarkEnd w:id="47"/>
           <w:r>
             <w:t xml:space="preserve"> </w:t>
           </w:r>
@@ -8592,11 +8848,11 @@
           <w:r>
             <w:tab/>
           </w:r>
-          <w:bookmarkStart w:id="46" w:name="_CTVL001de0d2bf176b44ffe965d02a13c0574ad"/>
+          <w:bookmarkStart w:id="48" w:name="_CTVL001de0d2bf176b44ffe965d02a13c0574ad"/>
           <w:r>
             <w:t>Curran Kelleher,</w:t>
           </w:r>
-          <w:bookmarkEnd w:id="46"/>
+          <w:bookmarkEnd w:id="48"/>
           <w:r>
             <w:t xml:space="preserve"> </w:t>
           </w:r>
@@ -8640,12 +8896,12 @@
           <w:numId w:val="0"/>
         </w:numPr>
       </w:pPr>
-      <w:bookmarkStart w:id="47" w:name="_Toc80274865"/>
+      <w:bookmarkStart w:id="49" w:name="_Toc80274865"/>
       <w:r>
         <w:lastRenderedPageBreak/>
         <w:t>Anhang</w:t>
       </w:r>
-      <w:bookmarkEnd w:id="47"/>
+      <w:bookmarkEnd w:id="49"/>
     </w:p>
     <w:sectPr>
       <w:pgSz w:w="11906" w:h="16838"/>
@@ -8675,6 +8931,13 @@
       </w:r>
     </w:p>
     <w:p/>
+  </w:endnote>
+  <w:endnote w:type="continuationNotice" w:id="1">
+    <w:p>
+      <w:pPr>
+        <w:spacing w:after="0" w:line="240" w:lineRule="auto"/>
+      </w:pPr>
+    </w:p>
   </w:endnote>
 </w:endnotes>
 </file>
@@ -8759,6 +9022,13 @@
       </w:r>
     </w:p>
     <w:p/>
+  </w:footnote>
+  <w:footnote w:type="continuationNotice" w:id="1">
+    <w:p>
+      <w:pPr>
+        <w:spacing w:after="0" w:line="240" w:lineRule="auto"/>
+      </w:pPr>
+    </w:p>
   </w:footnote>
 </w:footnotes>
 </file>
@@ -15067,21 +15337,21 @@
     <w:charset w:val="00"/>
     <w:family w:val="roman"/>
     <w:pitch w:val="variable"/>
-    <w:sig w:usb0="E0002AFF" w:usb1="C0007843" w:usb2="00000009" w:usb3="00000000" w:csb0="000001FF" w:csb1="00000000"/>
+    <w:sig w:usb0="E0002EFF" w:usb1="C000785B" w:usb2="00000009" w:usb3="00000000" w:csb0="000001FF" w:csb1="00000000"/>
   </w:font>
   <w:font w:name="Arial">
     <w:panose1 w:val="020B0604020202020204"/>
     <w:charset w:val="00"/>
     <w:family w:val="swiss"/>
     <w:pitch w:val="variable"/>
-    <w:sig w:usb0="E0002AFF" w:usb1="C0007843" w:usb2="00000009" w:usb3="00000000" w:csb0="000001FF" w:csb1="00000000"/>
+    <w:sig w:usb0="E0002EFF" w:usb1="C000785B" w:usb2="00000009" w:usb3="00000000" w:csb0="000001FF" w:csb1="00000000"/>
   </w:font>
   <w:font w:name="Calibri">
     <w:panose1 w:val="020F0502020204030204"/>
     <w:charset w:val="00"/>
     <w:family w:val="swiss"/>
     <w:pitch w:val="variable"/>
-    <w:sig w:usb0="E0002AFF" w:usb1="4000ACFF" w:usb2="00000001" w:usb3="00000000" w:csb0="000001FF" w:csb1="00000000"/>
+    <w:sig w:usb0="E4002EFF" w:usb1="C000247B" w:usb2="00000009" w:usb3="00000000" w:csb0="000001FF" w:csb1="00000000"/>
   </w:font>
   <w:font w:name="Courier New">
     <w:panose1 w:val="02070309020205020404"/>
@@ -15102,7 +15372,7 @@
     <w:charset w:val="00"/>
     <w:family w:val="swiss"/>
     <w:pitch w:val="variable"/>
-    <w:sig w:usb0="A0002AEF" w:usb1="4000207B" w:usb2="00000000" w:usb3="00000000" w:csb0="000001FF" w:csb1="00000000"/>
+    <w:sig w:usb0="E4002EFF" w:usb1="C000247B" w:usb2="00000009" w:usb3="00000000" w:csb0="000001FF" w:csb1="00000000"/>
   </w:font>
   <w:font w:name="Consolas">
     <w:panose1 w:val="020B0609020204030204"/>

</xml_diff>

<commit_message>
Schreiben von Kapitel 5.3
</commit_message>
<xml_diff>
--- a/Bericht/Informationsvisualisierung_Bericht.docx
+++ b/Bericht/Informationsvisualisierung_Bericht.docx
@@ -1734,7 +1734,7 @@
                 <w:noProof/>
                 <w:webHidden/>
               </w:rPr>
-              <w:t>12</w:t>
+              <w:t>13</w:t>
             </w:r>
             <w:r>
               <w:rPr>
@@ -1820,7 +1820,7 @@
                 <w:noProof/>
                 <w:webHidden/>
               </w:rPr>
-              <w:t>12</w:t>
+              <w:t>13</w:t>
             </w:r>
             <w:r>
               <w:rPr>
@@ -1906,7 +1906,7 @@
                 <w:noProof/>
                 <w:webHidden/>
               </w:rPr>
-              <w:t>13</w:t>
+              <w:t>14</w:t>
             </w:r>
             <w:r>
               <w:rPr>
@@ -1992,7 +1992,7 @@
                 <w:noProof/>
                 <w:webHidden/>
               </w:rPr>
-              <w:t>13</w:t>
+              <w:t>16</w:t>
             </w:r>
             <w:r>
               <w:rPr>
@@ -2078,7 +2078,7 @@
                 <w:noProof/>
                 <w:webHidden/>
               </w:rPr>
-              <w:t>13</w:t>
+              <w:t>17</w:t>
             </w:r>
             <w:r>
               <w:rPr>
@@ -2164,7 +2164,7 @@
                 <w:noProof/>
                 <w:webHidden/>
               </w:rPr>
-              <w:t>13</w:t>
+              <w:t>17</w:t>
             </w:r>
             <w:r>
               <w:rPr>
@@ -6241,14 +6241,27 @@
       <w:r>
         <w:t xml:space="preserve">Abbildung </w:t>
       </w:r>
-      <w:fldSimple w:instr=" SEQ Abbildung \* ARABIC ">
-        <w:r>
-          <w:rPr>
-            <w:noProof/>
-          </w:rPr>
-          <w:t>1</w:t>
-        </w:r>
-      </w:fldSimple>
+      <w:r>
+        <w:fldChar w:fldCharType="begin"/>
+      </w:r>
+      <w:r>
+        <w:instrText xml:space="preserve"> SEQ Abbildung \* ARABIC </w:instrText>
+      </w:r>
+      <w:r>
+        <w:fldChar w:fldCharType="separate"/>
+      </w:r>
+      <w:r>
+        <w:rPr>
+          <w:noProof/>
+        </w:rPr>
+        <w:t>1</w:t>
+      </w:r>
+      <w:r>
+        <w:rPr>
+          <w:noProof/>
+        </w:rPr>
+        <w:fldChar w:fldCharType="end"/>
+      </w:r>
       <w:bookmarkEnd w:id="19"/>
       <w:r>
         <w:t>: Scatterplot (Quelle: eigene Darstellung)</w:t>
@@ -6473,27 +6486,14 @@
         <w:lastRenderedPageBreak/>
         <w:t xml:space="preserve">Abbildung </w:t>
       </w:r>
-      <w:r>
-        <w:fldChar w:fldCharType="begin"/>
-      </w:r>
-      <w:r>
-        <w:instrText xml:space="preserve"> SEQ Abbildung \* ARABIC </w:instrText>
-      </w:r>
-      <w:r>
-        <w:fldChar w:fldCharType="separate"/>
-      </w:r>
-      <w:r>
-        <w:rPr>
-          <w:noProof/>
-        </w:rPr>
-        <w:t>2</w:t>
-      </w:r>
-      <w:r>
-        <w:rPr>
-          <w:noProof/>
-        </w:rPr>
-        <w:fldChar w:fldCharType="end"/>
-      </w:r>
+      <w:fldSimple w:instr=" SEQ Abbildung \* ARABIC ">
+        <w:r>
+          <w:rPr>
+            <w:noProof/>
+          </w:rPr>
+          <w:t>2</w:t>
+        </w:r>
+      </w:fldSimple>
       <w:bookmarkEnd w:id="21"/>
       <w:r>
         <w:t>: Parallele Koordinaten (Quelle: eigene Darstellung)</w:t>
@@ -6818,14 +6818,27 @@
       <w:r>
         <w:t xml:space="preserve">Abbildung </w:t>
       </w:r>
-      <w:fldSimple w:instr=" SEQ Abbildung \* ARABIC ">
-        <w:r>
-          <w:rPr>
-            <w:noProof/>
-          </w:rPr>
-          <w:t>3</w:t>
-        </w:r>
-      </w:fldSimple>
+      <w:r>
+        <w:fldChar w:fldCharType="begin"/>
+      </w:r>
+      <w:r>
+        <w:instrText xml:space="preserve"> SEQ Abbildung \* ARABIC </w:instrText>
+      </w:r>
+      <w:r>
+        <w:fldChar w:fldCharType="separate"/>
+      </w:r>
+      <w:r>
+        <w:rPr>
+          <w:noProof/>
+        </w:rPr>
+        <w:t>3</w:t>
+      </w:r>
+      <w:r>
+        <w:rPr>
+          <w:noProof/>
+        </w:rPr>
+        <w:fldChar w:fldCharType="end"/>
+      </w:r>
       <w:bookmarkEnd w:id="23"/>
       <w:r>
         <w:t>: Auszug aus der Baumhierarchie</w:t>
@@ -7561,27 +7574,14 @@
       <w:r>
         <w:t xml:space="preserve">Abbildung </w:t>
       </w:r>
-      <w:r>
-        <w:fldChar w:fldCharType="begin"/>
-      </w:r>
-      <w:r>
-        <w:instrText xml:space="preserve"> SEQ Abbildung \* ARABIC </w:instrText>
-      </w:r>
-      <w:r>
-        <w:fldChar w:fldCharType="separate"/>
-      </w:r>
-      <w:r>
-        <w:rPr>
-          <w:noProof/>
-        </w:rPr>
-        <w:t>4</w:t>
-      </w:r>
-      <w:r>
-        <w:rPr>
-          <w:noProof/>
-        </w:rPr>
-        <w:fldChar w:fldCharType="end"/>
-      </w:r>
+      <w:fldSimple w:instr=" SEQ Abbildung \* ARABIC ">
+        <w:r>
+          <w:rPr>
+            <w:noProof/>
+          </w:rPr>
+          <w:t>4</w:t>
+        </w:r>
+      </w:fldSimple>
       <w:bookmarkEnd w:id="28"/>
       <w:r>
         <w:t>: Scatterplot welcher die Eigenschaften Preis und Körper gegenüberstellt (Quelle: eigene Darstellung)</w:t>
@@ -7822,8 +7822,531 @@
       <w:pPr>
         <w:pStyle w:val="Beschriftung"/>
       </w:pPr>
-      <w:bookmarkStart w:id="30" w:name="_Ref80620466"/>
-      <w:bookmarkStart w:id="31" w:name="_Ref80620471"/>
+      <w:bookmarkStart w:id="30" w:name="_Ref80620471"/>
+      <w:bookmarkStart w:id="31" w:name="_Ref80620466"/>
+      <w:r>
+        <w:t xml:space="preserve">Abbildung </w:t>
+      </w:r>
+      <w:r>
+        <w:fldChar w:fldCharType="begin"/>
+      </w:r>
+      <w:r>
+        <w:instrText xml:space="preserve"> SEQ Abbildung \* ARABIC </w:instrText>
+      </w:r>
+      <w:r>
+        <w:fldChar w:fldCharType="separate"/>
+      </w:r>
+      <w:r>
+        <w:rPr>
+          <w:noProof/>
+        </w:rPr>
+        <w:t>5</w:t>
+      </w:r>
+      <w:r>
+        <w:rPr>
+          <w:noProof/>
+        </w:rPr>
+        <w:fldChar w:fldCharType="end"/>
+      </w:r>
+      <w:bookmarkEnd w:id="30"/>
+      <w:r>
+        <w:t xml:space="preserve">: Gegenüberstellung der Eigenschaften Körper, Gerbstoffe, Süße und Säuregehalt mithilfe </w:t>
+      </w:r>
+      <w:r>
+        <w:t xml:space="preserve">der Parallelen Koordinaten (Quelle: </w:t>
+      </w:r>
+      <w:r>
+        <w:t>e</w:t>
+      </w:r>
+      <w:r>
+        <w:t>igene Darstellung)</w:t>
+      </w:r>
+      <w:bookmarkEnd w:id="31"/>
+    </w:p>
+    <w:p>
+      <w:r>
+        <w:t xml:space="preserve">Dabei ist in </w:t>
+      </w:r>
+      <w:r>
+        <w:fldChar w:fldCharType="begin"/>
+      </w:r>
+      <w:r>
+        <w:instrText xml:space="preserve"> REF _Ref80620471 \h </w:instrText>
+      </w:r>
+      <w:r>
+        <w:fldChar w:fldCharType="separate"/>
+      </w:r>
+      <w:r>
+        <w:t xml:space="preserve">Abbildung </w:t>
+      </w:r>
+      <w:r>
+        <w:rPr>
+          <w:noProof/>
+        </w:rPr>
+        <w:t>5</w:t>
+      </w:r>
+      <w:r>
+        <w:fldChar w:fldCharType="end"/>
+      </w:r>
+      <w:r>
+        <w:t xml:space="preserve"> zu erkennen das es keine besonderen Muster zwischen diese verschiedene</w:t>
+      </w:r>
+      <w:r>
+        <w:t xml:space="preserve"> Eigenschaft gibt. Dementsprechend gibt es viele verschiedene Möglichkeiten die </w:t>
+      </w:r>
+      <w:r>
+        <w:t xml:space="preserve">verschiedenen Eigenschaften in unterschiedlicher Intensität in einem Wein wiederzufinden. Auffälligkeiten an den Daten gibt es allerdings schon. So kann ein </w:t>
+      </w:r>
+      <w:r>
+        <w:t>Wein,</w:t>
+      </w:r>
+      <w:r>
+        <w:t xml:space="preserve"> welcher die maximale Süße von </w:t>
+      </w:r>
+      <w:r>
+        <w:t>fünf</w:t>
+      </w:r>
+      <w:r>
+        <w:t xml:space="preserve"> </w:t>
+      </w:r>
+      <w:r>
+        <w:t>besitzt,</w:t>
+      </w:r>
+      <w:r>
+        <w:t xml:space="preserve"> nur einen Säuregehalt von </w:t>
+      </w:r>
+      <w:r>
+        <w:t>vier</w:t>
+      </w:r>
+      <w:r>
+        <w:t xml:space="preserve"> besitzen.</w:t>
+      </w:r>
+      <w:r>
+        <w:t xml:space="preserve"> </w:t>
+      </w:r>
+      <w:r>
+        <w:t>Umgekehrt ist es ähnlich so kann ein Wein mit einem Säuregehalt von fünf maximal eine Süße von drei besitzen.</w:t>
+      </w:r>
+      <w:r>
+        <w:t xml:space="preserve"> Somit kann es keinen Wein </w:t>
+      </w:r>
+      <w:r>
+        <w:t>geben,</w:t>
+      </w:r>
+      <w:r>
+        <w:t xml:space="preserve"> welcher auf beiden Skalen eine fünf besitzt. </w:t>
+      </w:r>
+      <w:r>
+        <w:t xml:space="preserve">Dies hängt mit dem Gärungsprozess der Weintraube zusammen wie bereits im Kapitel </w:t>
+      </w:r>
+      <w:r>
+        <w:fldChar w:fldCharType="begin"/>
+      </w:r>
+      <w:r>
+        <w:instrText xml:space="preserve"> REF _Ref80273977 \h </w:instrText>
+      </w:r>
+      <w:r>
+        <w:fldChar w:fldCharType="separate"/>
+      </w:r>
+      <w:r>
+        <w:t>Anwendungshintergrund</w:t>
+      </w:r>
+      <w:r>
+        <w:fldChar w:fldCharType="end"/>
+      </w:r>
+      <w:r>
+        <w:t xml:space="preserve"> erklärt worden ist. Eine weitere </w:t>
+      </w:r>
+      <w:r>
+        <w:t>Besonderheit</w:t>
+      </w:r>
+      <w:r>
+        <w:t xml:space="preserve"> besteht</w:t>
+      </w:r>
+      <w:r>
+        <w:t xml:space="preserve"> zwischen der Süße und den Gerbstoffen. So kann ein Wein, welcher einen hohen gerbstoffgehalt von fünf besitzt, maximal eine süße von zwei erreichen. Dies setzt sich aber nicht in den unteren Stufen fort. Dort ist es bereits ab einem Gerbstoffgehalt von vier möglich die volle Süße von fünf zu erreichen. Jedoch gibt es dementsprechend auch wie bei der Säure und der Süße keinen </w:t>
+      </w:r>
+      <w:r>
+        <w:t>Wein,</w:t>
+      </w:r>
+      <w:r>
+        <w:t xml:space="preserve"> welcher eine fünf in den Gerbstoffen und in der Süße hat. </w:t>
+      </w:r>
+      <w:r>
+        <w:t xml:space="preserve">Umgekehrt verhält es sich bei der Beziehung zwischen den </w:t>
+      </w:r>
+      <w:r>
+        <w:t>Körper</w:t>
+      </w:r>
+      <w:r>
+        <w:t xml:space="preserve"> und den Gerbstoffen. Hier besitzt ein Wein mit der </w:t>
+      </w:r>
+      <w:r>
+        <w:t>Körpergröße</w:t>
+      </w:r>
+      <w:r>
+        <w:t xml:space="preserve"> eins </w:t>
+      </w:r>
+      <w:r>
+        <w:t>auch nur einen Gerbstoffgehalt von eins</w:t>
+      </w:r>
+      <w:r>
+        <w:t>. Jedoch besitzen die restlichen Körpergrüßen alle verschiedene Gerbstoffgehalte.</w:t>
+      </w:r>
+    </w:p>
+    <w:p>
+      <w:r>
+        <w:t xml:space="preserve">Dieser </w:t>
+      </w:r>
+      <w:r>
+        <w:t>Anwendungsfall</w:t>
+      </w:r>
+      <w:r>
+        <w:t xml:space="preserve"> wäre etwas für die Zielgruppe der Weininteressierten. Dabei könnten diese </w:t>
+      </w:r>
+      <w:r>
+        <w:t xml:space="preserve">versuchen herauszufinden welche zusammenhänge es zwischen den verschiedenen Geschmäckern es bei den Wein gibt. Dabei sollte dieser Zielgruppe auffallen, dass </w:t>
+      </w:r>
+      <w:r>
+        <w:t xml:space="preserve">es pauschal bis auf wenige Ausnahmen alles möglich zwischen bei der Kombination der verschiedenen Geschmäcker sein sollte. Dabei </w:t>
+      </w:r>
+      <w:r>
+        <w:t>gibt es</w:t>
+      </w:r>
+      <w:r>
+        <w:t xml:space="preserve"> </w:t>
+      </w:r>
+      <w:r>
+        <w:t xml:space="preserve">jedoch </w:t>
+      </w:r>
+      <w:r>
+        <w:t xml:space="preserve">beispielsweise die Einschränkung das es keinen Wein geben </w:t>
+      </w:r>
+      <w:proofErr w:type="gramStart"/>
+      <w:r>
+        <w:t>kann</w:t>
+      </w:r>
+      <w:proofErr w:type="gramEnd"/>
+      <w:r>
+        <w:t xml:space="preserve"> der eine Süße von fünf und einen Säuregehalt von fünf hat.</w:t>
+      </w:r>
+    </w:p>
+    <w:p>
+      <w:r>
+        <w:t>Bei dieser Visualisierung gäbe es verschiedene Alternativen zu dieser Diagrammart. Diese waren Scatterplots, Projektion und Selektion, K-</w:t>
+      </w:r>
+      <w:proofErr w:type="spellStart"/>
+      <w:r>
+        <w:t>Means</w:t>
+      </w:r>
+      <w:proofErr w:type="spellEnd"/>
+      <w:r>
+        <w:t xml:space="preserve"> und Datentinte</w:t>
+      </w:r>
+      <w:r>
+        <w:t>. Da die K-</w:t>
+      </w:r>
+      <w:proofErr w:type="spellStart"/>
+      <w:r>
+        <w:t>means</w:t>
+      </w:r>
+      <w:proofErr w:type="spellEnd"/>
+      <w:r>
+        <w:t xml:space="preserve"> und Datentinte Darstellungen </w:t>
+      </w:r>
+      <w:r>
+        <w:t>waren,</w:t>
+      </w:r>
+      <w:r>
+        <w:t xml:space="preserve"> in denen etwas weggelassen worden ist, fallen diese </w:t>
+      </w:r>
+      <w:r>
+        <w:t>heraus</w:t>
+      </w:r>
+      <w:r>
+        <w:t xml:space="preserve"> da der Weininteressierte alle Weine miteinander vergleichen </w:t>
+      </w:r>
+      <w:r>
+        <w:t>möchte,</w:t>
+      </w:r>
+      <w:r>
+        <w:t xml:space="preserve"> um entsprechende Trends oder Muster zu erkennen. Bei de</w:t>
+      </w:r>
+      <w:r>
+        <w:t>n Scatterplots und</w:t>
+      </w:r>
+      <w:r>
+        <w:t xml:space="preserve"> Projektion und Selektion</w:t>
+      </w:r>
+      <w:r>
+        <w:t xml:space="preserve"> würde es verschiedene Tabellen in denen </w:t>
+      </w:r>
+      <w:r>
+        <w:t>die verschiedenen Eigenschaften</w:t>
+      </w:r>
+      <w:r>
+        <w:t xml:space="preserve"> gegenübergestellt geben. Dies würde zwar zu einer bessern Analyse der Daten führen, da jede Eigenschaft direkt </w:t>
+      </w:r>
+      <w:r>
+        <w:t>gegenübergestellt</w:t>
+      </w:r>
+      <w:r>
+        <w:t xml:space="preserve"> wird, was </w:t>
+      </w:r>
+      <w:r>
+        <w:lastRenderedPageBreak/>
+        <w:t xml:space="preserve">aktuell bei den </w:t>
+      </w:r>
+      <w:r>
+        <w:t>parallelen</w:t>
+      </w:r>
+      <w:r>
+        <w:t xml:space="preserve"> Koordinaten mit dem Säuregehalt und dem Körper nicht geschieh</w:t>
+      </w:r>
+      <w:r>
+        <w:t xml:space="preserve">t, jedoch würde dies gleichzeitig auch zu einem gewissen Informationsverlust einhergehen. Dieser Informationsverlust würde </w:t>
+      </w:r>
+      <w:r>
+        <w:t>daherkommen</w:t>
+      </w:r>
+      <w:r>
+        <w:t xml:space="preserve">, </w:t>
+      </w:r>
+      <w:r>
+        <w:t>dass</w:t>
+      </w:r>
+      <w:r>
+        <w:t xml:space="preserve"> die verschiedenen </w:t>
+      </w:r>
+      <w:r>
+        <w:t xml:space="preserve">Eigenschaften einzeln gegenübergestellt werden würden und somit Trends oder Muster </w:t>
+      </w:r>
+      <w:proofErr w:type="gramStart"/>
+      <w:r>
+        <w:t>unter den Muster</w:t>
+      </w:r>
+      <w:proofErr w:type="gramEnd"/>
+      <w:r>
+        <w:t xml:space="preserve"> nicht so einfach zu erkennen gewesen wären.</w:t>
+      </w:r>
+    </w:p>
+    <w:p>
+      <w:pPr>
+        <w:pStyle w:val="berschrift2"/>
+      </w:pPr>
+      <w:bookmarkStart w:id="32" w:name="_Toc80274861"/>
+      <w:r>
+        <w:t>Anwendung Visualisierung Drei</w:t>
+      </w:r>
+      <w:bookmarkEnd w:id="32"/>
+    </w:p>
+    <w:p>
+      <w:pPr>
+        <w:pStyle w:val="Listenabsatz"/>
+        <w:numPr>
+          <w:ilvl w:val="0"/>
+          <w:numId w:val="10"/>
+        </w:numPr>
+      </w:pPr>
+      <w:r>
+        <w:t>Anwendungsfall für Baumhierarchie</w:t>
+      </w:r>
+    </w:p>
+    <w:p>
+      <w:pPr>
+        <w:pStyle w:val="Listenabsatz"/>
+        <w:numPr>
+          <w:ilvl w:val="0"/>
+          <w:numId w:val="10"/>
+        </w:numPr>
+      </w:pPr>
+      <w:r>
+        <w:t>Heraussuchen</w:t>
+      </w:r>
+      <w:r>
+        <w:t xml:space="preserve"> verschiedener </w:t>
+      </w:r>
+      <w:r>
+        <w:t>Asiatischer</w:t>
+      </w:r>
+      <w:r>
+        <w:t xml:space="preserve"> Weine</w:t>
+      </w:r>
+    </w:p>
+    <w:p>
+      <w:pPr>
+        <w:pStyle w:val="Listenabsatz"/>
+        <w:numPr>
+          <w:ilvl w:val="0"/>
+          <w:numId w:val="10"/>
+        </w:numPr>
+      </w:pPr>
+      <w:r>
+        <w:t>Georgien</w:t>
+      </w:r>
+      <w:r>
+        <w:t xml:space="preserve"> hat die meisten Weine</w:t>
+      </w:r>
+    </w:p>
+    <w:p>
+      <w:pPr>
+        <w:pStyle w:val="Listenabsatz"/>
+        <w:numPr>
+          <w:ilvl w:val="0"/>
+          <w:numId w:val="10"/>
+        </w:numPr>
+      </w:pPr>
+      <w:r>
+        <w:t>Israel die wenigsten</w:t>
+      </w:r>
+    </w:p>
+    <w:p>
+      <w:pPr>
+        <w:pStyle w:val="Listenabsatz"/>
+        <w:numPr>
+          <w:ilvl w:val="0"/>
+          <w:numId w:val="10"/>
+        </w:numPr>
+      </w:pPr>
+      <w:r>
+        <w:t>Japan und Süd-Korea gleich viele</w:t>
+      </w:r>
+    </w:p>
+    <w:p>
+      <w:pPr>
+        <w:pStyle w:val="Listenabsatz"/>
+        <w:numPr>
+          <w:ilvl w:val="0"/>
+          <w:numId w:val="10"/>
+        </w:numPr>
+      </w:pPr>
+      <w:r>
+        <w:t xml:space="preserve">Spezifischer </w:t>
+      </w:r>
+      <w:r>
+        <w:t>Anwendungsfall</w:t>
+      </w:r>
+      <w:r>
+        <w:t xml:space="preserve"> -&gt; wo Muster da sind oder nicht was es zu was Besonderen macht</w:t>
+      </w:r>
+    </w:p>
+    <w:p>
+      <w:pPr>
+        <w:pStyle w:val="Listenabsatz"/>
+        <w:numPr>
+          <w:ilvl w:val="0"/>
+          <w:numId w:val="10"/>
+        </w:numPr>
+      </w:pPr>
+      <w:r>
+        <w:t>Relevanz für die Zielgruppe</w:t>
+      </w:r>
+    </w:p>
+    <w:p>
+      <w:pPr>
+        <w:pStyle w:val="Listenabsatz"/>
+        <w:numPr>
+          <w:ilvl w:val="0"/>
+          <w:numId w:val="10"/>
+        </w:numPr>
+      </w:pPr>
+      <w:r>
+        <w:t>Möglichkeit Umsetzung mit anderen Diagrammen</w:t>
+      </w:r>
+    </w:p>
+    <w:p>
+      <w:r>
+        <w:t>Innrehalb de</w:t>
+      </w:r>
+      <w:r>
+        <w:t xml:space="preserve">s letzten Anwendungsfall werden die verschiedenen Weine von Asien genauer analysiert. Ein Ausschnitt aus dem Baumdiagramm welche die Weine Asien darstellt ist in </w:t>
+      </w:r>
+      <w:r>
+        <w:fldChar w:fldCharType="begin"/>
+      </w:r>
+      <w:r>
+        <w:instrText xml:space="preserve"> REF _Ref80622873 \h </w:instrText>
+      </w:r>
+      <w:r>
+        <w:fldChar w:fldCharType="separate"/>
+      </w:r>
+      <w:r>
+        <w:t xml:space="preserve">Abbildung </w:t>
+      </w:r>
+      <w:r>
+        <w:rPr>
+          <w:noProof/>
+        </w:rPr>
+        <w:t>6</w:t>
+      </w:r>
+      <w:r>
+        <w:fldChar w:fldCharType="end"/>
+      </w:r>
+      <w:r>
+        <w:t xml:space="preserve"> zu erkennen.</w:t>
+      </w:r>
+    </w:p>
+    <w:p>
+      <w:pPr>
+        <w:pBdr>
+          <w:top w:val="single" w:sz="4" w:space="1" w:color="auto"/>
+          <w:left w:val="single" w:sz="4" w:space="4" w:color="auto"/>
+          <w:bottom w:val="single" w:sz="4" w:space="1" w:color="auto"/>
+          <w:right w:val="single" w:sz="4" w:space="4" w:color="auto"/>
+        </w:pBdr>
+      </w:pPr>
+      <w:r>
+        <w:rPr>
+          <w:noProof/>
+        </w:rPr>
+        <w:drawing>
+          <wp:inline distT="0" distB="0" distL="0" distR="0" wp14:anchorId="714AEE80" wp14:editId="0BE27833">
+            <wp:extent cx="5760720" cy="2442845"/>
+            <wp:effectExtent l="0" t="0" r="0" b="0"/>
+            <wp:docPr id="6" name="Grafik 6"/>
+            <wp:cNvGraphicFramePr>
+              <a:graphicFrameLocks xmlns:a="http://schemas.openxmlformats.org/drawingml/2006/main" noChangeAspect="1"/>
+            </wp:cNvGraphicFramePr>
+            <a:graphic xmlns:a="http://schemas.openxmlformats.org/drawingml/2006/main">
+              <a:graphicData uri="http://schemas.openxmlformats.org/drawingml/2006/picture">
+                <pic:pic xmlns:pic="http://schemas.openxmlformats.org/drawingml/2006/picture">
+                  <pic:nvPicPr>
+                    <pic:cNvPr id="6" name="Grafik 6"/>
+                    <pic:cNvPicPr/>
+                  </pic:nvPicPr>
+                  <pic:blipFill>
+                    <a:blip r:embed="rId19" cstate="print">
+                      <a:extLst>
+                        <a:ext uri="{28A0092B-C50C-407E-A947-70E740481C1C}">
+                          <a14:useLocalDpi xmlns:a14="http://schemas.microsoft.com/office/drawing/2010/main" val="0"/>
+                        </a:ext>
+                      </a:extLst>
+                    </a:blip>
+                    <a:stretch>
+                      <a:fillRect/>
+                    </a:stretch>
+                  </pic:blipFill>
+                  <pic:spPr>
+                    <a:xfrm>
+                      <a:off x="0" y="0"/>
+                      <a:ext cx="5760720" cy="2442845"/>
+                    </a:xfrm>
+                    <a:prstGeom prst="rect">
+                      <a:avLst/>
+                    </a:prstGeom>
+                  </pic:spPr>
+                </pic:pic>
+              </a:graphicData>
+            </a:graphic>
+          </wp:inline>
+        </w:drawing>
+      </w:r>
+    </w:p>
+    <w:p>
+      <w:pPr>
+        <w:pStyle w:val="Beschriftung"/>
+      </w:pPr>
+      <w:bookmarkStart w:id="33" w:name="_Ref80622873"/>
       <w:r>
         <w:t xml:space="preserve">Abbildung </w:t>
       </w:r>
@@ -7832,27 +8355,28 @@
           <w:rPr>
             <w:noProof/>
           </w:rPr>
-          <w:t>5</w:t>
+          <w:t>6</w:t>
         </w:r>
       </w:fldSimple>
-      <w:bookmarkEnd w:id="31"/>
-      <w:r>
-        <w:t xml:space="preserve">: Gegenüberstellung der Eigenschaften Körper, Gerbstoffe, Süße und Säuregehalt mithilfe </w:t>
-      </w:r>
-      <w:r>
-        <w:t>der Parallelen Koordinaten (Quelle: Eigene Darstellung)</w:t>
-      </w:r>
-      <w:bookmarkEnd w:id="30"/>
+      <w:bookmarkEnd w:id="33"/>
+      <w:r>
+        <w:t xml:space="preserve">: </w:t>
+      </w:r>
+      <w:bookmarkStart w:id="34" w:name="_Ref80622870"/>
+      <w:r>
+        <w:t>Ausschnitt mit Asiatischen Weinen aus der Baumhierarchie (Quelle: eigene Darstellung)</w:t>
+      </w:r>
+      <w:bookmarkEnd w:id="34"/>
     </w:p>
     <w:p>
       <w:r>
-        <w:t xml:space="preserve">Dabei ist in </w:t>
+        <w:t xml:space="preserve">In </w:t>
       </w:r>
       <w:r>
         <w:fldChar w:fldCharType="begin"/>
       </w:r>
       <w:r>
-        <w:instrText xml:space="preserve"> REF _Ref80620471 \h </w:instrText>
+        <w:instrText xml:space="preserve"> REF _Ref80622873 \h </w:instrText>
       </w:r>
       <w:r>
         <w:fldChar w:fldCharType="separate"/>
@@ -7864,262 +8388,55 @@
         <w:rPr>
           <w:noProof/>
         </w:rPr>
-        <w:t>5</w:t>
+        <w:t>6</w:t>
       </w:r>
       <w:r>
         <w:fldChar w:fldCharType="end"/>
       </w:r>
       <w:r>
-        <w:t xml:space="preserve"> zu erkennen das es keine besonderen Muster zwischen diese verschiedene</w:t>
-      </w:r>
-      <w:r>
-        <w:t xml:space="preserve"> Eigenschaft gibt. Dementsprechend gibt es viele verschiedene Möglichkeiten die </w:t>
-      </w:r>
-      <w:r>
-        <w:t xml:space="preserve">verschiedenen Eigenschaften in unterschiedlicher Intensität in einem Wein wiederzufinden. Auffälligkeiten an den Daten gibt es allerdings schon. So kann ein </w:t>
-      </w:r>
-      <w:r>
-        <w:t>Wein,</w:t>
-      </w:r>
-      <w:r>
-        <w:t xml:space="preserve"> welcher die maximale Süße von </w:t>
-      </w:r>
-      <w:r>
-        <w:t>fünf</w:t>
-      </w:r>
-      <w:r>
-        <w:t xml:space="preserve"> </w:t>
-      </w:r>
-      <w:r>
-        <w:t>besitzt,</w:t>
-      </w:r>
-      <w:r>
-        <w:t xml:space="preserve"> nur einen Säuregehalt von </w:t>
-      </w:r>
-      <w:r>
-        <w:t>vier</w:t>
-      </w:r>
-      <w:r>
-        <w:t xml:space="preserve"> besitzen.</w:t>
-      </w:r>
-      <w:r>
-        <w:t xml:space="preserve"> </w:t>
-      </w:r>
-      <w:r>
-        <w:t>Umgekehrt ist es ähnlich so kann ein Wein mit einem Säuregehalt von fünf maximal eine Süße von drei besitzen.</w:t>
-      </w:r>
-      <w:r>
-        <w:t xml:space="preserve"> Somit kann es keinen Wein </w:t>
-      </w:r>
-      <w:r>
-        <w:t>geben,</w:t>
-      </w:r>
-      <w:r>
-        <w:t xml:space="preserve"> welcher auf beiden Skalen eine fünf besitzt. </w:t>
-      </w:r>
-      <w:r>
-        <w:t xml:space="preserve">Dies hängt mit dem Gärungsprozess der Weintraube zusammen wie bereits im Kapitel </w:t>
-      </w:r>
-      <w:r>
-        <w:fldChar w:fldCharType="begin"/>
-      </w:r>
-      <w:r>
-        <w:instrText xml:space="preserve"> REF _Ref80273977 \h </w:instrText>
-      </w:r>
-      <w:r>
-        <w:fldChar w:fldCharType="separate"/>
-      </w:r>
-      <w:r>
-        <w:t>Anwendungshintergrund</w:t>
-      </w:r>
-      <w:r>
-        <w:fldChar w:fldCharType="end"/>
-      </w:r>
-      <w:r>
-        <w:t xml:space="preserve"> erklärt worden ist. Eine weitere </w:t>
-      </w:r>
-      <w:r>
-        <w:t>Besonderheit</w:t>
-      </w:r>
-      <w:r>
-        <w:t xml:space="preserve"> besteht</w:t>
-      </w:r>
-      <w:r>
-        <w:t xml:space="preserve"> zwischen der Süße und den Gerbstoffen. So kann ein Wein, welcher einen hohen gerbstoffgehalt von fünf besitzt, maximal eine süße von zwei erreichen. Dies setzt sich aber nicht in den unteren Stufen fort. Dort ist es bereits ab einem Gerbstoffgehalt von vier möglich die volle Süße von fünf zu erreichen. Jedoch gibt es dementsprechend auch wie bei der Säure und der Süße keinen </w:t>
-      </w:r>
-      <w:r>
-        <w:t>Wein,</w:t>
-      </w:r>
-      <w:r>
-        <w:t xml:space="preserve"> welcher eine fünf in den Gerbstoffen und in der Süße hat. </w:t>
-      </w:r>
-      <w:r>
-        <w:t xml:space="preserve">Umgekehrt verhält es sich bei der Beziehung zwischen den </w:t>
-      </w:r>
-      <w:r>
-        <w:t>Körper</w:t>
-      </w:r>
-      <w:r>
-        <w:t xml:space="preserve"> und den Gerbstoffen. Hier besitzt ein Wein mit der </w:t>
-      </w:r>
-      <w:r>
-        <w:t>Körpergröße</w:t>
-      </w:r>
-      <w:r>
-        <w:t xml:space="preserve"> eins </w:t>
-      </w:r>
-      <w:r>
-        <w:t>auch nur einen Gerbstoffgehalt von eins</w:t>
-      </w:r>
-      <w:r>
-        <w:t>. Jedoch besitzen die restlichen Körpergrüßen alle verschiedene Gerbstoffgehalte.</w:t>
+        <w:t xml:space="preserve"> sind die verschiedenen Weinnamen zu erkenne, welcher der Datensatz an Asiatischen Weinen zu bieten hatte. Dabei ist auffällig das Georgien die meisten Wein</w:t>
+      </w:r>
+      <w:r>
+        <w:t xml:space="preserve">arten mit elf Stück besitzt. Die niedrigste Anzahl besitzt Israel mit nur einer </w:t>
+      </w:r>
+      <w:proofErr w:type="spellStart"/>
+      <w:r>
+        <w:t>Weinart</w:t>
+      </w:r>
+      <w:proofErr w:type="spellEnd"/>
+      <w:r>
+        <w:t>. Die beiden anderen Länder Japan und Südkorea sind mit einer Weinarten</w:t>
+      </w:r>
+      <w:r>
+        <w:t xml:space="preserve"> Anzahl von drei im Datensatz vorhanden. Auffällig ist dabei das es trotz der vielen Länder in Asien nur 4 Länder in diesem Datensatz vertreten sind welche entsprechende Weinarten besitzen.</w:t>
       </w:r>
     </w:p>
     <w:p>
       <w:r>
-        <w:t xml:space="preserve">Dieser </w:t>
-      </w:r>
-      <w:r>
-        <w:t>Anwendungsfall</w:t>
-      </w:r>
-      <w:r>
-        <w:t xml:space="preserve"> </w:t>
-      </w:r>
-      <w:r>
-        <w:t xml:space="preserve">wäre etwas für die Zielgruppe der Weininteressierten. Dabei könnten diese </w:t>
-      </w:r>
-      <w:r>
-        <w:t xml:space="preserve">versuchen herauszufinden welche zusammenhänge es zwischen den verschiedenen Geschmäckern es bei den Wein gibt. Dabei sollte dieser Zielgruppe auffallen, dass </w:t>
-      </w:r>
-      <w:r>
-        <w:t xml:space="preserve">es pauschal bis auf wenige Ausnahmen alles möglich zwischen bei der Kombination der verschiedenen Geschmäcker sein sollte. Dabei </w:t>
-      </w:r>
-      <w:r>
-        <w:t>gibt es</w:t>
-      </w:r>
-      <w:r>
-        <w:t xml:space="preserve"> </w:t>
-      </w:r>
-      <w:r>
-        <w:t xml:space="preserve">jedoch </w:t>
-      </w:r>
-      <w:r>
-        <w:t xml:space="preserve">beispielsweise die Einschränkung das es keinen Wein geben </w:t>
-      </w:r>
-      <w:proofErr w:type="gramStart"/>
-      <w:r>
-        <w:t>kann</w:t>
-      </w:r>
-      <w:proofErr w:type="gramEnd"/>
-      <w:r>
-        <w:t xml:space="preserve"> der eine Süße von fünf und einen Säuregehalt von fünf hat.</w:t>
+        <w:t>Diese Darstellung könnte von einem Weineinkäufer verwendet werden, welcher gerne auf dem Heimischen Markt asiatische Weine verkaufen wollte. So könnte er mithilfe dieser Darstellung herausfinden</w:t>
+      </w:r>
+      <w:r>
+        <w:t xml:space="preserve"> welche verschiedenen Weine es aus dem Asiatischen Raum gibt und aus welchem Land diese kommen, um so Transportkosten oder eine weitere Spezialisierung seines Geschäfts vorzunehmen.</w:t>
       </w:r>
     </w:p>
     <w:p>
       <w:r>
-        <w:t xml:space="preserve">Bei dieser Visualisierung gäbe es verschiedene Alternativen zu dieser Diagrammart. Diese waren </w:t>
-      </w:r>
-      <w:r>
-        <w:t>Scatterplots, Projektion und Selektion, K-</w:t>
-      </w:r>
-      <w:proofErr w:type="spellStart"/>
-      <w:r>
-        <w:t>Means</w:t>
-      </w:r>
-      <w:proofErr w:type="spellEnd"/>
-      <w:r>
-        <w:t xml:space="preserve"> und Datentinte</w:t>
-      </w:r>
-      <w:r>
-        <w:t>. Da die K-</w:t>
-      </w:r>
-      <w:proofErr w:type="spellStart"/>
-      <w:r>
-        <w:t>means</w:t>
-      </w:r>
-      <w:proofErr w:type="spellEnd"/>
-      <w:r>
-        <w:t xml:space="preserve"> und Datentinte Darstellungen </w:t>
-      </w:r>
-      <w:r>
-        <w:t>waren,</w:t>
-      </w:r>
-      <w:r>
-        <w:t xml:space="preserve"> in denen etwas weggelassen worden ist, fallen diese </w:t>
-      </w:r>
-      <w:r>
-        <w:t>heraus</w:t>
-      </w:r>
-      <w:r>
-        <w:t xml:space="preserve"> da der Weininteressierte alle Weine miteinander vergleichen </w:t>
-      </w:r>
-      <w:r>
-        <w:t>möchte,</w:t>
-      </w:r>
-      <w:r>
-        <w:t xml:space="preserve"> um entsprechende Trends oder Muster zu erkennen. Bei de</w:t>
-      </w:r>
-      <w:r>
-        <w:t>n Scatterplots und</w:t>
-      </w:r>
-      <w:r>
-        <w:t xml:space="preserve"> Projektion und Selektion</w:t>
-      </w:r>
-      <w:r>
-        <w:t xml:space="preserve"> würde es verschiedene Tabellen in denen </w:t>
-      </w:r>
-      <w:r>
-        <w:t>die verschiedenen Eigenschaften</w:t>
-      </w:r>
-      <w:r>
-        <w:t xml:space="preserve"> gegenübergestellt geben. Dies würde zwar zu einer bessern Analyse der Daten führen, da jede Eigenschaft direkt </w:t>
-      </w:r>
-      <w:r>
-        <w:t>gegenübergestellt</w:t>
-      </w:r>
-      <w:r>
-        <w:t xml:space="preserve"> wird, was </w:t>
-      </w:r>
-      <w:r>
         <w:lastRenderedPageBreak/>
-        <w:t xml:space="preserve">aktuell bei den </w:t>
-      </w:r>
-      <w:r>
-        <w:t>parallelen</w:t>
-      </w:r>
-      <w:r>
-        <w:t xml:space="preserve"> Koordinaten mit dem Säuregehalt und dem Körper nicht geschieh</w:t>
-      </w:r>
-      <w:r>
-        <w:t xml:space="preserve">t, jedoch würde dies gleichzeitig auch zu einem gewissen Informationsverlust einhergehen. Dieser Informationsverlust würde </w:t>
-      </w:r>
-      <w:r>
-        <w:t>daherkommen</w:t>
-      </w:r>
-      <w:r>
-        <w:t xml:space="preserve">, </w:t>
-      </w:r>
-      <w:proofErr w:type="gramStart"/>
-      <w:r>
-        <w:t>das</w:t>
-      </w:r>
-      <w:proofErr w:type="gramEnd"/>
-      <w:r>
-        <w:t xml:space="preserve"> die verschiedenen </w:t>
-      </w:r>
-      <w:r>
-        <w:t>Eigenschaften einzeln gegenübergestellt werden würden und somit Trends oder Muster unter den Muster nicht so einfach zu erkennen gewesen wären.</w:t>
+        <w:t>Als Alternative für diese Darstellung gab es die Möglichkeit die verschiedenen</w:t>
+      </w:r>
+      <w:r>
+        <w:t xml:space="preserve"> Weinarten mithilfe der Graphen Technik darzustellen. Da es bei diesen Daten um eine einfache Hierarchiebeziehung handelt und somit nur eine Beziehung zwischen den einzelnen Kreisen dargestellt werden muss, ist diese Graphen Technik überflüssig.</w:t>
       </w:r>
     </w:p>
     <w:p>
       <w:pPr>
-        <w:pStyle w:val="berschrift2"/>
-      </w:pPr>
-      <w:bookmarkStart w:id="32" w:name="_Toc80274861"/>
-      <w:r>
-        <w:t>Anwendung Visualisierung Drei</w:t>
-      </w:r>
-      <w:bookmarkEnd w:id="32"/>
+        <w:pStyle w:val="berschrift1"/>
+      </w:pPr>
+      <w:bookmarkStart w:id="35" w:name="_Toc80274862"/>
+      <w:r>
+        <w:t>Verwandte Arbeiten</w:t>
+      </w:r>
+      <w:bookmarkEnd w:id="35"/>
     </w:p>
     <w:p>
       <w:pPr>
@@ -8130,7 +8447,7 @@
         </w:numPr>
       </w:pPr>
       <w:r>
-        <w:t>Anwendungsfall für Baumhierarchie</w:t>
+        <w:t>Aktuell noch nicht recherchiert</w:t>
       </w:r>
     </w:p>
     <w:p>
@@ -8142,132 +8459,6 @@
         </w:numPr>
       </w:pPr>
       <w:r>
-        <w:t>Heraussuchen</w:t>
-      </w:r>
-      <w:r>
-        <w:t xml:space="preserve"> verschiedener </w:t>
-      </w:r>
-      <w:r>
-        <w:t>Asiatischer</w:t>
-      </w:r>
-      <w:r>
-        <w:t xml:space="preserve"> Weine</w:t>
-      </w:r>
-    </w:p>
-    <w:p>
-      <w:pPr>
-        <w:pStyle w:val="Listenabsatz"/>
-        <w:numPr>
-          <w:ilvl w:val="0"/>
-          <w:numId w:val="10"/>
-        </w:numPr>
-      </w:pPr>
-      <w:r>
-        <w:t>Georgien</w:t>
-      </w:r>
-      <w:r>
-        <w:t xml:space="preserve"> hat die meisten Weine</w:t>
-      </w:r>
-    </w:p>
-    <w:p>
-      <w:pPr>
-        <w:pStyle w:val="Listenabsatz"/>
-        <w:numPr>
-          <w:ilvl w:val="0"/>
-          <w:numId w:val="10"/>
-        </w:numPr>
-      </w:pPr>
-      <w:r>
-        <w:t>Israel die wenigsten</w:t>
-      </w:r>
-    </w:p>
-    <w:p>
-      <w:pPr>
-        <w:pStyle w:val="Listenabsatz"/>
-        <w:numPr>
-          <w:ilvl w:val="0"/>
-          <w:numId w:val="10"/>
-        </w:numPr>
-      </w:pPr>
-      <w:r>
-        <w:t>Japan und Süd-Korea gleich viele</w:t>
-      </w:r>
-    </w:p>
-    <w:p>
-      <w:pPr>
-        <w:pStyle w:val="Listenabsatz"/>
-        <w:numPr>
-          <w:ilvl w:val="0"/>
-          <w:numId w:val="10"/>
-        </w:numPr>
-      </w:pPr>
-      <w:r>
-        <w:t xml:space="preserve">Spezifischer </w:t>
-      </w:r>
-      <w:r>
-        <w:t>Anwendungsfall</w:t>
-      </w:r>
-      <w:r>
-        <w:t xml:space="preserve"> -&gt; wo Muster da sind oder nicht was es zu was Besonderen macht</w:t>
-      </w:r>
-    </w:p>
-    <w:p>
-      <w:pPr>
-        <w:pStyle w:val="Listenabsatz"/>
-        <w:numPr>
-          <w:ilvl w:val="0"/>
-          <w:numId w:val="10"/>
-        </w:numPr>
-      </w:pPr>
-      <w:r>
-        <w:t>Relevanz für die Zielgruppe</w:t>
-      </w:r>
-    </w:p>
-    <w:p>
-      <w:pPr>
-        <w:pStyle w:val="Listenabsatz"/>
-        <w:numPr>
-          <w:ilvl w:val="0"/>
-          <w:numId w:val="10"/>
-        </w:numPr>
-      </w:pPr>
-      <w:r>
-        <w:t>Möglichkeit Umsetzung mit anderen Diagrammen</w:t>
-      </w:r>
-    </w:p>
-    <w:p/>
-    <w:p/>
-    <w:p>
-      <w:pPr>
-        <w:pStyle w:val="berschrift1"/>
-      </w:pPr>
-      <w:bookmarkStart w:id="33" w:name="_Toc80274862"/>
-      <w:r>
-        <w:t>Verwandte Arbeiten</w:t>
-      </w:r>
-      <w:bookmarkEnd w:id="33"/>
-    </w:p>
-    <w:p>
-      <w:pPr>
-        <w:pStyle w:val="Listenabsatz"/>
-        <w:numPr>
-          <w:ilvl w:val="0"/>
-          <w:numId w:val="10"/>
-        </w:numPr>
-      </w:pPr>
-      <w:r>
-        <w:t>Aktuell noch nicht recherchiert</w:t>
-      </w:r>
-    </w:p>
-    <w:p>
-      <w:pPr>
-        <w:pStyle w:val="Listenabsatz"/>
-        <w:numPr>
-          <w:ilvl w:val="0"/>
-          <w:numId w:val="10"/>
-        </w:numPr>
-      </w:pPr>
-      <w:r>
         <w:t>Zwei Artikel diskutieren</w:t>
       </w:r>
     </w:p>
@@ -8288,11 +8479,11 @@
       <w:pPr>
         <w:pStyle w:val="berschrift1"/>
       </w:pPr>
-      <w:bookmarkStart w:id="34" w:name="_Toc80274863"/>
+      <w:bookmarkStart w:id="36" w:name="_Toc80274863"/>
       <w:r>
         <w:t>Zusammenfassung und Ausblick</w:t>
       </w:r>
-      <w:bookmarkEnd w:id="34"/>
+      <w:bookmarkEnd w:id="36"/>
     </w:p>
     <w:p>
       <w:pPr>
@@ -8367,12 +8558,12 @@
           <w:numId w:val="0"/>
         </w:numPr>
       </w:pPr>
-      <w:bookmarkStart w:id="35" w:name="_Toc80274864"/>
+      <w:bookmarkStart w:id="37" w:name="_Toc80274864"/>
       <w:r>
         <w:lastRenderedPageBreak/>
         <w:t>Literaturverzeichnis</w:t>
       </w:r>
-      <w:bookmarkEnd w:id="35"/>
+      <w:bookmarkEnd w:id="37"/>
     </w:p>
     <w:p/>
     <w:sdt>
@@ -8404,11 +8595,11 @@
           <w:r>
             <w:tab/>
           </w:r>
-          <w:bookmarkStart w:id="36" w:name="_CTVL00187d62162ca34425db0e18a7c14bcac47"/>
+          <w:bookmarkStart w:id="38" w:name="_CTVL00187d62162ca34425db0e18a7c14bcac47"/>
           <w:r>
             <w:t>P. Roca,</w:t>
           </w:r>
-          <w:bookmarkEnd w:id="36"/>
+          <w:bookmarkEnd w:id="38"/>
           <w:r>
             <w:t xml:space="preserve"> </w:t>
           </w:r>
@@ -8441,11 +8632,11 @@
           <w:r>
             <w:tab/>
           </w:r>
-          <w:bookmarkStart w:id="37" w:name="_CTVL001391b1ab3d9a54a7db3302a96d1fac0b0"/>
+          <w:bookmarkStart w:id="39" w:name="_CTVL001391b1ab3d9a54a7db3302a96d1fac0b0"/>
           <w:r>
             <w:t>M. Yi,</w:t>
           </w:r>
-          <w:bookmarkEnd w:id="37"/>
+          <w:bookmarkEnd w:id="39"/>
           <w:r>
             <w:t xml:space="preserve"> </w:t>
           </w:r>
@@ -8478,11 +8669,11 @@
           <w:r>
             <w:tab/>
           </w:r>
-          <w:bookmarkStart w:id="38" w:name="_CTVL001a5d94c2d3e5f43fca4f8405d4d7d4c5b"/>
+          <w:bookmarkStart w:id="40" w:name="_CTVL001a5d94c2d3e5f43fca4f8405d4d7d4c5b"/>
           <w:r>
             <w:t>S. Few,</w:t>
           </w:r>
-          <w:bookmarkEnd w:id="38"/>
+          <w:bookmarkEnd w:id="40"/>
           <w:r>
             <w:t xml:space="preserve"> </w:t>
           </w:r>
@@ -8518,11 +8709,11 @@
           <w:r>
             <w:tab/>
           </w:r>
-          <w:bookmarkStart w:id="39" w:name="_CTVL001a369bd4dadfa4199b7f6512c3d0e0580"/>
+          <w:bookmarkStart w:id="41" w:name="_CTVL001a369bd4dadfa4199b7f6512c3d0e0580"/>
           <w:r>
             <w:t>American Society for Quality,</w:t>
           </w:r>
-          <w:bookmarkEnd w:id="39"/>
+          <w:bookmarkEnd w:id="41"/>
           <w:r>
             <w:t xml:space="preserve"> </w:t>
           </w:r>
@@ -8555,11 +8746,11 @@
           <w:r>
             <w:tab/>
           </w:r>
-          <w:bookmarkStart w:id="40" w:name="_CTVL001ff33293577c84d32968259d796b52c57"/>
+          <w:bookmarkStart w:id="42" w:name="_CTVL001ff33293577c84d32968259d796b52c57"/>
           <w:r>
             <w:t>L. Beilmann,</w:t>
           </w:r>
-          <w:bookmarkEnd w:id="40"/>
+          <w:bookmarkEnd w:id="42"/>
           <w:r>
             <w:t xml:space="preserve"> </w:t>
           </w:r>
@@ -8589,11 +8780,11 @@
           <w:r>
             <w:tab/>
           </w:r>
-          <w:bookmarkStart w:id="41" w:name="_CTVL001333615a5980e42f0be017e355212c6b8"/>
+          <w:bookmarkStart w:id="43" w:name="_CTVL001333615a5980e42f0be017e355212c6b8"/>
           <w:r>
             <w:t>M. Teufel,</w:t>
           </w:r>
-          <w:bookmarkEnd w:id="41"/>
+          <w:bookmarkEnd w:id="43"/>
           <w:r>
             <w:t xml:space="preserve"> </w:t>
           </w:r>
@@ -8629,11 +8820,11 @@
           <w:r>
             <w:tab/>
           </w:r>
-          <w:bookmarkStart w:id="42" w:name="_CTVL001fb8010cefe71444aaf891dda70e109b8"/>
+          <w:bookmarkStart w:id="44" w:name="_CTVL001fb8010cefe71444aaf891dda70e109b8"/>
           <w:r>
             <w:t>Brogsitter Weinversand,</w:t>
           </w:r>
-          <w:bookmarkEnd w:id="42"/>
+          <w:bookmarkEnd w:id="44"/>
           <w:r>
             <w:t xml:space="preserve"> </w:t>
           </w:r>
@@ -8663,11 +8854,11 @@
           <w:r>
             <w:tab/>
           </w:r>
-          <w:bookmarkStart w:id="43" w:name="_CTVL001d5718d54071f4ea6b29e14cd8e806ce9"/>
+          <w:bookmarkStart w:id="45" w:name="_CTVL001d5718d54071f4ea6b29e14cd8e806ce9"/>
           <w:r>
             <w:t>Weinkenner GmbH,</w:t>
           </w:r>
-          <w:bookmarkEnd w:id="43"/>
+          <w:bookmarkEnd w:id="45"/>
           <w:r>
             <w:t xml:space="preserve"> </w:t>
           </w:r>
@@ -8703,11 +8894,11 @@
           <w:r>
             <w:tab/>
           </w:r>
-          <w:bookmarkStart w:id="44" w:name="_CTVL001feae5290ed314213a08b4b79927e7f1a"/>
+          <w:bookmarkStart w:id="46" w:name="_CTVL001feae5290ed314213a08b4b79927e7f1a"/>
           <w:r>
             <w:t>Brogsitter Weinversand,</w:t>
           </w:r>
-          <w:bookmarkEnd w:id="44"/>
+          <w:bookmarkEnd w:id="46"/>
           <w:r>
             <w:t xml:space="preserve"> </w:t>
           </w:r>
@@ -8740,11 +8931,11 @@
           <w:r>
             <w:tab/>
           </w:r>
-          <w:bookmarkStart w:id="45" w:name="_CTVL001cc82e137394a423f933de8904adc4a01"/>
+          <w:bookmarkStart w:id="47" w:name="_CTVL001cc82e137394a423f933de8904adc4a01"/>
           <w:r>
             <w:t>Brogsitter Weinversand,</w:t>
           </w:r>
-          <w:bookmarkEnd w:id="45"/>
+          <w:bookmarkEnd w:id="47"/>
           <w:r>
             <w:t xml:space="preserve"> </w:t>
           </w:r>
@@ -8774,11 +8965,11 @@
           <w:r>
             <w:tab/>
           </w:r>
-          <w:bookmarkStart w:id="46" w:name="_CTVL0010cdb8943940a4f8480d87427a95c5420"/>
+          <w:bookmarkStart w:id="48" w:name="_CTVL0010cdb8943940a4f8480d87427a95c5420"/>
           <w:r>
             <w:t>Vineyard99,</w:t>
           </w:r>
-          <w:bookmarkEnd w:id="46"/>
+          <w:bookmarkEnd w:id="48"/>
           <w:r>
             <w:t xml:space="preserve"> </w:t>
           </w:r>
@@ -8811,11 +9002,11 @@
           <w:r>
             <w:tab/>
           </w:r>
-          <w:bookmarkStart w:id="47" w:name="_CTVL0012e7bfd3da50d47a68d5955c1d9965f62"/>
+          <w:bookmarkStart w:id="49" w:name="_CTVL0012e7bfd3da50d47a68d5955c1d9965f62"/>
           <w:r>
             <w:t>dev7halo,</w:t>
           </w:r>
-          <w:bookmarkEnd w:id="47"/>
+          <w:bookmarkEnd w:id="49"/>
           <w:r>
             <w:t xml:space="preserve"> </w:t>
           </w:r>
@@ -8848,11 +9039,11 @@
           <w:r>
             <w:tab/>
           </w:r>
-          <w:bookmarkStart w:id="48" w:name="_CTVL001de0d2bf176b44ffe965d02a13c0574ad"/>
+          <w:bookmarkStart w:id="50" w:name="_CTVL001de0d2bf176b44ffe965d02a13c0574ad"/>
           <w:r>
             <w:t>Curran Kelleher,</w:t>
           </w:r>
-          <w:bookmarkEnd w:id="48"/>
+          <w:bookmarkEnd w:id="50"/>
           <w:r>
             <w:t xml:space="preserve"> </w:t>
           </w:r>
@@ -8896,12 +9087,12 @@
           <w:numId w:val="0"/>
         </w:numPr>
       </w:pPr>
-      <w:bookmarkStart w:id="49" w:name="_Toc80274865"/>
+      <w:bookmarkStart w:id="51" w:name="_Toc80274865"/>
       <w:r>
         <w:lastRenderedPageBreak/>
         <w:t>Anhang</w:t>
       </w:r>
-      <w:bookmarkEnd w:id="49"/>
+      <w:bookmarkEnd w:id="51"/>
     </w:p>
     <w:sectPr>
       <w:pgSz w:w="11906" w:h="16838"/>

</xml_diff>

<commit_message>
Schreiben des Kapitels 6
</commit_message>
<xml_diff>
--- a/Bericht/Informationsvisualisierung_Bericht.docx
+++ b/Bericht/Informationsvisualisierung_Bericht.docx
@@ -6241,27 +6241,14 @@
       <w:r>
         <w:t xml:space="preserve">Abbildung </w:t>
       </w:r>
-      <w:r>
-        <w:fldChar w:fldCharType="begin"/>
-      </w:r>
-      <w:r>
-        <w:instrText xml:space="preserve"> SEQ Abbildung \* ARABIC </w:instrText>
-      </w:r>
-      <w:r>
-        <w:fldChar w:fldCharType="separate"/>
-      </w:r>
-      <w:r>
-        <w:rPr>
-          <w:noProof/>
-        </w:rPr>
-        <w:t>1</w:t>
-      </w:r>
-      <w:r>
-        <w:rPr>
-          <w:noProof/>
-        </w:rPr>
-        <w:fldChar w:fldCharType="end"/>
-      </w:r>
+      <w:fldSimple w:instr=" SEQ Abbildung \* ARABIC ">
+        <w:r>
+          <w:rPr>
+            <w:noProof/>
+          </w:rPr>
+          <w:t>1</w:t>
+        </w:r>
+      </w:fldSimple>
       <w:bookmarkEnd w:id="19"/>
       <w:r>
         <w:t>: Scatterplot (Quelle: eigene Darstellung)</w:t>
@@ -6486,14 +6473,27 @@
         <w:lastRenderedPageBreak/>
         <w:t xml:space="preserve">Abbildung </w:t>
       </w:r>
-      <w:fldSimple w:instr=" SEQ Abbildung \* ARABIC ">
-        <w:r>
-          <w:rPr>
-            <w:noProof/>
-          </w:rPr>
-          <w:t>2</w:t>
-        </w:r>
-      </w:fldSimple>
+      <w:r>
+        <w:fldChar w:fldCharType="begin"/>
+      </w:r>
+      <w:r>
+        <w:instrText xml:space="preserve"> SEQ Abbildung \* ARABIC </w:instrText>
+      </w:r>
+      <w:r>
+        <w:fldChar w:fldCharType="separate"/>
+      </w:r>
+      <w:r>
+        <w:rPr>
+          <w:noProof/>
+        </w:rPr>
+        <w:t>2</w:t>
+      </w:r>
+      <w:r>
+        <w:rPr>
+          <w:noProof/>
+        </w:rPr>
+        <w:fldChar w:fldCharType="end"/>
+      </w:r>
       <w:bookmarkEnd w:id="21"/>
       <w:r>
         <w:t>: Parallele Koordinaten (Quelle: eigene Darstellung)</w:t>
@@ -6818,27 +6818,14 @@
       <w:r>
         <w:t xml:space="preserve">Abbildung </w:t>
       </w:r>
-      <w:r>
-        <w:fldChar w:fldCharType="begin"/>
-      </w:r>
-      <w:r>
-        <w:instrText xml:space="preserve"> SEQ Abbildung \* ARABIC </w:instrText>
-      </w:r>
-      <w:r>
-        <w:fldChar w:fldCharType="separate"/>
-      </w:r>
-      <w:r>
-        <w:rPr>
-          <w:noProof/>
-        </w:rPr>
-        <w:t>3</w:t>
-      </w:r>
-      <w:r>
-        <w:rPr>
-          <w:noProof/>
-        </w:rPr>
-        <w:fldChar w:fldCharType="end"/>
-      </w:r>
+      <w:fldSimple w:instr=" SEQ Abbildung \* ARABIC ">
+        <w:r>
+          <w:rPr>
+            <w:noProof/>
+          </w:rPr>
+          <w:t>3</w:t>
+        </w:r>
+      </w:fldSimple>
       <w:bookmarkEnd w:id="23"/>
       <w:r>
         <w:t>: Auszug aus der Baumhierarchie</w:t>
@@ -7384,15 +7371,7 @@
         <w:t xml:space="preserve"> Die eigentliche Darstellung wurde jedoch fast so wie aus der Übung übernommen und hat </w:t>
       </w:r>
       <w:r>
-        <w:t xml:space="preserve">somit nicht viel in Anspruch genommen. </w:t>
-      </w:r>
-      <w:proofErr w:type="gramStart"/>
-      <w:r>
-        <w:t>Selbiges</w:t>
-      </w:r>
-      <w:proofErr w:type="gramEnd"/>
-      <w:r>
-        <w:t xml:space="preserve"> gilt für die </w:t>
+        <w:t xml:space="preserve">somit nicht viel in Anspruch genommen. Selbiges gilt für die </w:t>
       </w:r>
       <w:r>
         <w:t>Baumhierarchie,</w:t>
@@ -7574,14 +7553,27 @@
       <w:r>
         <w:t xml:space="preserve">Abbildung </w:t>
       </w:r>
-      <w:fldSimple w:instr=" SEQ Abbildung \* ARABIC ">
-        <w:r>
-          <w:rPr>
-            <w:noProof/>
-          </w:rPr>
-          <w:t>4</w:t>
-        </w:r>
-      </w:fldSimple>
+      <w:r>
+        <w:fldChar w:fldCharType="begin"/>
+      </w:r>
+      <w:r>
+        <w:instrText xml:space="preserve"> SEQ Abbildung \* ARABIC </w:instrText>
+      </w:r>
+      <w:r>
+        <w:fldChar w:fldCharType="separate"/>
+      </w:r>
+      <w:r>
+        <w:rPr>
+          <w:noProof/>
+        </w:rPr>
+        <w:t>4</w:t>
+      </w:r>
+      <w:r>
+        <w:rPr>
+          <w:noProof/>
+        </w:rPr>
+        <w:fldChar w:fldCharType="end"/>
+      </w:r>
       <w:bookmarkEnd w:id="28"/>
       <w:r>
         <w:t>: Scatterplot welcher die Eigenschaften Preis und Körper gegenüberstellt (Quelle: eigene Darstellung)</w:t>
@@ -7827,14 +7819,44 @@
       <w:r>
         <w:t xml:space="preserve">Abbildung </w:t>
       </w:r>
+      <w:fldSimple w:instr=" SEQ Abbildung \* ARABIC ">
+        <w:r>
+          <w:rPr>
+            <w:noProof/>
+          </w:rPr>
+          <w:t>5</w:t>
+        </w:r>
+      </w:fldSimple>
+      <w:bookmarkEnd w:id="30"/>
+      <w:r>
+        <w:t xml:space="preserve">: Gegenüberstellung der Eigenschaften Körper, Gerbstoffe, Süße und Säuregehalt mithilfe </w:t>
+      </w:r>
+      <w:r>
+        <w:t xml:space="preserve">der Parallelen Koordinaten (Quelle: </w:t>
+      </w:r>
+      <w:r>
+        <w:t>e</w:t>
+      </w:r>
+      <w:r>
+        <w:t>igene Darstellung)</w:t>
+      </w:r>
+      <w:bookmarkEnd w:id="31"/>
+    </w:p>
+    <w:p>
+      <w:r>
+        <w:t xml:space="preserve">Dabei ist in </w:t>
+      </w:r>
       <w:r>
         <w:fldChar w:fldCharType="begin"/>
       </w:r>
       <w:r>
-        <w:instrText xml:space="preserve"> SEQ Abbildung \* ARABIC </w:instrText>
+        <w:instrText xml:space="preserve"> REF _Ref80620471 \h </w:instrText>
       </w:r>
       <w:r>
         <w:fldChar w:fldCharType="separate"/>
+      </w:r>
+      <w:r>
+        <w:t xml:space="preserve">Abbildung </w:t>
       </w:r>
       <w:r>
         <w:rPr>
@@ -7843,196 +7865,145 @@
         <w:t>5</w:t>
       </w:r>
       <w:r>
-        <w:rPr>
-          <w:noProof/>
-        </w:rPr>
         <w:fldChar w:fldCharType="end"/>
       </w:r>
-      <w:bookmarkEnd w:id="30"/>
-      <w:r>
-        <w:t xml:space="preserve">: Gegenüberstellung der Eigenschaften Körper, Gerbstoffe, Süße und Säuregehalt mithilfe </w:t>
-      </w:r>
-      <w:r>
-        <w:t xml:space="preserve">der Parallelen Koordinaten (Quelle: </w:t>
-      </w:r>
-      <w:r>
-        <w:t>e</w:t>
-      </w:r>
-      <w:r>
-        <w:t>igene Darstellung)</w:t>
-      </w:r>
-      <w:bookmarkEnd w:id="31"/>
+      <w:r>
+        <w:t xml:space="preserve"> zu erkennen das es keine besonderen Muster zwischen diese verschiedene</w:t>
+      </w:r>
+      <w:r>
+        <w:t xml:space="preserve"> Eigenschaft gibt. Dementsprechend gibt es viele verschiedene Möglichkeiten die </w:t>
+      </w:r>
+      <w:r>
+        <w:t xml:space="preserve">verschiedenen Eigenschaften in unterschiedlicher Intensität in einem Wein wiederzufinden. Auffälligkeiten an den Daten gibt es allerdings schon. So kann ein </w:t>
+      </w:r>
+      <w:r>
+        <w:t>Wein,</w:t>
+      </w:r>
+      <w:r>
+        <w:t xml:space="preserve"> welcher die maximale Süße von </w:t>
+      </w:r>
+      <w:r>
+        <w:t>fünf</w:t>
+      </w:r>
+      <w:r>
+        <w:t xml:space="preserve"> </w:t>
+      </w:r>
+      <w:r>
+        <w:t>besitzt,</w:t>
+      </w:r>
+      <w:r>
+        <w:t xml:space="preserve"> nur einen Säuregehalt von </w:t>
+      </w:r>
+      <w:r>
+        <w:t>vier</w:t>
+      </w:r>
+      <w:r>
+        <w:t xml:space="preserve"> besitzen.</w:t>
+      </w:r>
+      <w:r>
+        <w:t xml:space="preserve"> </w:t>
+      </w:r>
+      <w:r>
+        <w:t>Umgekehrt ist es ähnlich so kann ein Wein mit einem Säuregehalt von fünf maximal eine Süße von drei besitzen.</w:t>
+      </w:r>
+      <w:r>
+        <w:t xml:space="preserve"> Somit kann es keinen Wein </w:t>
+      </w:r>
+      <w:r>
+        <w:t>geben,</w:t>
+      </w:r>
+      <w:r>
+        <w:t xml:space="preserve"> welcher auf beiden Skalen eine fünf besitzt. </w:t>
+      </w:r>
+      <w:r>
+        <w:t xml:space="preserve">Dies hängt mit dem Gärungsprozess der Weintraube zusammen wie bereits im Kapitel </w:t>
+      </w:r>
+      <w:r>
+        <w:fldChar w:fldCharType="begin"/>
+      </w:r>
+      <w:r>
+        <w:instrText xml:space="preserve"> REF _Ref80273977 \h </w:instrText>
+      </w:r>
+      <w:r>
+        <w:fldChar w:fldCharType="separate"/>
+      </w:r>
+      <w:r>
+        <w:t>Anwendungshintergrund</w:t>
+      </w:r>
+      <w:r>
+        <w:fldChar w:fldCharType="end"/>
+      </w:r>
+      <w:r>
+        <w:t xml:space="preserve"> erklärt worden ist. Eine weitere </w:t>
+      </w:r>
+      <w:r>
+        <w:t>Besonderheit</w:t>
+      </w:r>
+      <w:r>
+        <w:t xml:space="preserve"> besteht</w:t>
+      </w:r>
+      <w:r>
+        <w:t xml:space="preserve"> zwischen der Süße und den Gerbstoffen. So kann ein Wein, welcher einen hohen gerbstoffgehalt von fünf besitzt, maximal eine süße von zwei erreichen. Dies setzt sich aber nicht in den unteren Stufen fort. Dort ist es bereits ab einem Gerbstoffgehalt von vier möglich die volle Süße von fünf zu erreichen. Jedoch gibt es dementsprechend auch wie bei der Säure und der Süße keinen </w:t>
+      </w:r>
+      <w:r>
+        <w:t>Wein,</w:t>
+      </w:r>
+      <w:r>
+        <w:t xml:space="preserve"> welcher eine fünf in den Gerbstoffen und in der Süße hat. </w:t>
+      </w:r>
+      <w:r>
+        <w:t xml:space="preserve">Umgekehrt verhält es sich bei der Beziehung zwischen den </w:t>
+      </w:r>
+      <w:r>
+        <w:t>Körper</w:t>
+      </w:r>
+      <w:r>
+        <w:t xml:space="preserve"> und den Gerbstoffen. Hier besitzt ein Wein mit der </w:t>
+      </w:r>
+      <w:r>
+        <w:t>Körpergröße</w:t>
+      </w:r>
+      <w:r>
+        <w:t xml:space="preserve"> eins </w:t>
+      </w:r>
+      <w:r>
+        <w:t>auch nur einen Gerbstoffgehalt von eins</w:t>
+      </w:r>
+      <w:r>
+        <w:t>. Jedoch besitzen die restlichen Körpergrüßen alle verschiedene Gerbstoffgehalte.</w:t>
+      </w:r>
     </w:p>
     <w:p>
       <w:r>
-        <w:t xml:space="preserve">Dabei ist in </w:t>
-      </w:r>
-      <w:r>
-        <w:fldChar w:fldCharType="begin"/>
-      </w:r>
-      <w:r>
-        <w:instrText xml:space="preserve"> REF _Ref80620471 \h </w:instrText>
-      </w:r>
-      <w:r>
-        <w:fldChar w:fldCharType="separate"/>
-      </w:r>
-      <w:r>
-        <w:t xml:space="preserve">Abbildung </w:t>
-      </w:r>
-      <w:r>
-        <w:rPr>
-          <w:noProof/>
-        </w:rPr>
-        <w:t>5</w:t>
-      </w:r>
-      <w:r>
-        <w:fldChar w:fldCharType="end"/>
-      </w:r>
-      <w:r>
-        <w:t xml:space="preserve"> zu erkennen das es keine besonderen Muster zwischen diese verschiedene</w:t>
-      </w:r>
-      <w:r>
-        <w:t xml:space="preserve"> Eigenschaft gibt. Dementsprechend gibt es viele verschiedene Möglichkeiten die </w:t>
-      </w:r>
-      <w:r>
-        <w:t xml:space="preserve">verschiedenen Eigenschaften in unterschiedlicher Intensität in einem Wein wiederzufinden. Auffälligkeiten an den Daten gibt es allerdings schon. So kann ein </w:t>
-      </w:r>
-      <w:r>
-        <w:t>Wein,</w:t>
-      </w:r>
-      <w:r>
-        <w:t xml:space="preserve"> welcher die maximale Süße von </w:t>
-      </w:r>
-      <w:r>
-        <w:t>fünf</w:t>
+        <w:t xml:space="preserve">Dieser </w:t>
+      </w:r>
+      <w:r>
+        <w:t>Anwendungsfall</w:t>
+      </w:r>
+      <w:r>
+        <w:t xml:space="preserve"> wäre etwas für die Zielgruppe der Weininteressierten. Dabei könnten diese </w:t>
+      </w:r>
+      <w:r>
+        <w:t xml:space="preserve">versuchen herauszufinden welche zusammenhänge es zwischen den verschiedenen Geschmäckern es bei den Wein gibt. Dabei sollte dieser Zielgruppe auffallen, dass </w:t>
+      </w:r>
+      <w:r>
+        <w:t xml:space="preserve">es pauschal bis auf wenige Ausnahmen alles möglich zwischen bei der Kombination der verschiedenen Geschmäcker sein sollte. Dabei </w:t>
+      </w:r>
+      <w:r>
+        <w:t>gibt es</w:t>
       </w:r>
       <w:r>
         <w:t xml:space="preserve"> </w:t>
       </w:r>
       <w:r>
-        <w:t>besitzt,</w:t>
-      </w:r>
-      <w:r>
-        <w:t xml:space="preserve"> nur einen Säuregehalt von </w:t>
-      </w:r>
-      <w:r>
-        <w:t>vier</w:t>
-      </w:r>
-      <w:r>
-        <w:t xml:space="preserve"> besitzen.</w:t>
-      </w:r>
-      <w:r>
-        <w:t xml:space="preserve"> </w:t>
-      </w:r>
-      <w:r>
-        <w:t>Umgekehrt ist es ähnlich so kann ein Wein mit einem Säuregehalt von fünf maximal eine Süße von drei besitzen.</w:t>
-      </w:r>
-      <w:r>
-        <w:t xml:space="preserve"> Somit kann es keinen Wein </w:t>
-      </w:r>
-      <w:r>
-        <w:t>geben,</w:t>
-      </w:r>
-      <w:r>
-        <w:t xml:space="preserve"> welcher auf beiden Skalen eine fünf besitzt. </w:t>
-      </w:r>
-      <w:r>
-        <w:t xml:space="preserve">Dies hängt mit dem Gärungsprozess der Weintraube zusammen wie bereits im Kapitel </w:t>
-      </w:r>
-      <w:r>
-        <w:fldChar w:fldCharType="begin"/>
-      </w:r>
-      <w:r>
-        <w:instrText xml:space="preserve"> REF _Ref80273977 \h </w:instrText>
-      </w:r>
-      <w:r>
-        <w:fldChar w:fldCharType="separate"/>
-      </w:r>
-      <w:r>
-        <w:t>Anwendungshintergrund</w:t>
-      </w:r>
-      <w:r>
-        <w:fldChar w:fldCharType="end"/>
-      </w:r>
-      <w:r>
-        <w:t xml:space="preserve"> erklärt worden ist. Eine weitere </w:t>
-      </w:r>
-      <w:r>
-        <w:t>Besonderheit</w:t>
-      </w:r>
-      <w:r>
-        <w:t xml:space="preserve"> besteht</w:t>
-      </w:r>
-      <w:r>
-        <w:t xml:space="preserve"> zwischen der Süße und den Gerbstoffen. So kann ein Wein, welcher einen hohen gerbstoffgehalt von fünf besitzt, maximal eine süße von zwei erreichen. Dies setzt sich aber nicht in den unteren Stufen fort. Dort ist es bereits ab einem Gerbstoffgehalt von vier möglich die volle Süße von fünf zu erreichen. Jedoch gibt es dementsprechend auch wie bei der Säure und der Süße keinen </w:t>
-      </w:r>
-      <w:r>
-        <w:t>Wein,</w:t>
-      </w:r>
-      <w:r>
-        <w:t xml:space="preserve"> welcher eine fünf in den Gerbstoffen und in der Süße hat. </w:t>
-      </w:r>
-      <w:r>
-        <w:t xml:space="preserve">Umgekehrt verhält es sich bei der Beziehung zwischen den </w:t>
-      </w:r>
-      <w:r>
-        <w:t>Körper</w:t>
-      </w:r>
-      <w:r>
-        <w:t xml:space="preserve"> und den Gerbstoffen. Hier besitzt ein Wein mit der </w:t>
-      </w:r>
-      <w:r>
-        <w:t>Körpergröße</w:t>
-      </w:r>
-      <w:r>
-        <w:t xml:space="preserve"> eins </w:t>
-      </w:r>
-      <w:r>
-        <w:t>auch nur einen Gerbstoffgehalt von eins</w:t>
-      </w:r>
-      <w:r>
-        <w:t>. Jedoch besitzen die restlichen Körpergrüßen alle verschiedene Gerbstoffgehalte.</w:t>
+        <w:t xml:space="preserve">jedoch </w:t>
+      </w:r>
+      <w:r>
+        <w:t>beispielsweise die Einschränkung das es keinen Wein geben kann der eine Süße von fünf und einen Säuregehalt von fünf hat.</w:t>
       </w:r>
     </w:p>
     <w:p>
       <w:r>
-        <w:t xml:space="preserve">Dieser </w:t>
-      </w:r>
-      <w:r>
-        <w:t>Anwendungsfall</w:t>
-      </w:r>
-      <w:r>
-        <w:t xml:space="preserve"> wäre etwas für die Zielgruppe der Weininteressierten. Dabei könnten diese </w:t>
-      </w:r>
-      <w:r>
-        <w:t xml:space="preserve">versuchen herauszufinden welche zusammenhänge es zwischen den verschiedenen Geschmäckern es bei den Wein gibt. Dabei sollte dieser Zielgruppe auffallen, dass </w:t>
-      </w:r>
-      <w:r>
-        <w:t xml:space="preserve">es pauschal bis auf wenige Ausnahmen alles möglich zwischen bei der Kombination der verschiedenen Geschmäcker sein sollte. Dabei </w:t>
-      </w:r>
-      <w:r>
-        <w:t>gibt es</w:t>
-      </w:r>
-      <w:r>
-        <w:t xml:space="preserve"> </w:t>
-      </w:r>
-      <w:r>
-        <w:t xml:space="preserve">jedoch </w:t>
-      </w:r>
-      <w:r>
-        <w:t xml:space="preserve">beispielsweise die Einschränkung das es keinen Wein geben </w:t>
-      </w:r>
-      <w:proofErr w:type="gramStart"/>
-      <w:r>
-        <w:t>kann</w:t>
-      </w:r>
-      <w:proofErr w:type="gramEnd"/>
-      <w:r>
-        <w:t xml:space="preserve"> der eine Süße von fünf und einen Säuregehalt von fünf hat.</w:t>
-      </w:r>
-    </w:p>
-    <w:p>
-      <w:r>
         <w:t>Bei dieser Visualisierung gäbe es verschiedene Alternativen zu dieser Diagrammart. Diese waren Scatterplots, Projektion und Selektion, K-</w:t>
       </w:r>
       <w:proofErr w:type="spellStart"/>
@@ -8119,15 +8090,7 @@
         <w:t xml:space="preserve"> die verschiedenen </w:t>
       </w:r>
       <w:r>
-        <w:t xml:space="preserve">Eigenschaften einzeln gegenübergestellt werden würden und somit Trends oder Muster </w:t>
-      </w:r>
-      <w:proofErr w:type="gramStart"/>
-      <w:r>
-        <w:t>unter den Muster</w:t>
-      </w:r>
-      <w:proofErr w:type="gramEnd"/>
-      <w:r>
-        <w:t xml:space="preserve"> nicht so einfach zu erkennen gewesen wären.</w:t>
+        <w:t>Eigenschaften einzeln gegenübergestellt werden würden und somit Trends oder Muster unter den Muster nicht so einfach zu erkennen gewesen wären.</w:t>
       </w:r>
     </w:p>
     <w:p>
@@ -8350,39 +8313,14 @@
       <w:r>
         <w:t xml:space="preserve">Abbildung </w:t>
       </w:r>
-      <w:fldSimple w:instr=" SEQ Abbildung \* ARABIC ">
-        <w:r>
-          <w:rPr>
-            <w:noProof/>
-          </w:rPr>
-          <w:t>6</w:t>
-        </w:r>
-      </w:fldSimple>
-      <w:bookmarkEnd w:id="33"/>
-      <w:r>
-        <w:t xml:space="preserve">: </w:t>
-      </w:r>
-      <w:bookmarkStart w:id="34" w:name="_Ref80622870"/>
-      <w:r>
-        <w:t>Ausschnitt mit Asiatischen Weinen aus der Baumhierarchie (Quelle: eigene Darstellung)</w:t>
-      </w:r>
-      <w:bookmarkEnd w:id="34"/>
-    </w:p>
-    <w:p>
-      <w:r>
-        <w:t xml:space="preserve">In </w:t>
-      </w:r>
       <w:r>
         <w:fldChar w:fldCharType="begin"/>
       </w:r>
       <w:r>
-        <w:instrText xml:space="preserve"> REF _Ref80622873 \h </w:instrText>
+        <w:instrText xml:space="preserve"> SEQ Abbildung \* ARABIC </w:instrText>
       </w:r>
       <w:r>
         <w:fldChar w:fldCharType="separate"/>
-      </w:r>
-      <w:r>
-        <w:t xml:space="preserve">Abbildung </w:t>
       </w:r>
       <w:r>
         <w:rPr>
@@ -8391,6 +8329,44 @@
         <w:t>6</w:t>
       </w:r>
       <w:r>
+        <w:rPr>
+          <w:noProof/>
+        </w:rPr>
+        <w:fldChar w:fldCharType="end"/>
+      </w:r>
+      <w:bookmarkEnd w:id="33"/>
+      <w:r>
+        <w:t xml:space="preserve">: </w:t>
+      </w:r>
+      <w:bookmarkStart w:id="34" w:name="_Ref80622870"/>
+      <w:r>
+        <w:t>Ausschnitt mit Asiatischen Weinen aus der Baumhierarchie (Quelle: eigene Darstellung)</w:t>
+      </w:r>
+      <w:bookmarkEnd w:id="34"/>
+    </w:p>
+    <w:p>
+      <w:r>
+        <w:t xml:space="preserve">In </w:t>
+      </w:r>
+      <w:r>
+        <w:fldChar w:fldCharType="begin"/>
+      </w:r>
+      <w:r>
+        <w:instrText xml:space="preserve"> REF _Ref80622873 \h </w:instrText>
+      </w:r>
+      <w:r>
+        <w:fldChar w:fldCharType="separate"/>
+      </w:r>
+      <w:r>
+        <w:t xml:space="preserve">Abbildung </w:t>
+      </w:r>
+      <w:r>
+        <w:rPr>
+          <w:noProof/>
+        </w:rPr>
+        <w:t>6</w:t>
+      </w:r>
+      <w:r>
         <w:fldChar w:fldCharType="end"/>
       </w:r>
       <w:r>
@@ -8439,42 +8415,629 @@
       <w:bookmarkEnd w:id="35"/>
     </w:p>
     <w:p>
-      <w:pPr>
-        <w:pStyle w:val="Listenabsatz"/>
-        <w:numPr>
-          <w:ilvl w:val="0"/>
-          <w:numId w:val="10"/>
-        </w:numPr>
-      </w:pPr>
-      <w:r>
-        <w:t>Aktuell noch nicht recherchiert</w:t>
+      <w:r>
+        <w:t>Die hierbei verwandten Arbeiten</w:t>
+      </w:r>
+      <w:r>
+        <w:t xml:space="preserve"> </w:t>
+      </w:r>
+      <w:r>
+        <w:t>beschäftigen</w:t>
+      </w:r>
+      <w:r>
+        <w:t xml:space="preserve"> sich mit der </w:t>
+      </w:r>
+      <w:r>
+        <w:t>Visualisierung</w:t>
+      </w:r>
+      <w:r>
+        <w:t xml:space="preserve"> von </w:t>
+      </w:r>
+      <w:r>
+        <w:t>Medizinischen</w:t>
+      </w:r>
+      <w:r>
+        <w:t xml:space="preserve"> Daten. Dies </w:t>
+      </w:r>
+      <w:r>
+        <w:t>wird dabei bei beiden Daten unter anderem mit einem Scatterplot realisiert.</w:t>
+      </w:r>
+      <w:r>
+        <w:t xml:space="preserve"> Nachfolgend w</w:t>
+      </w:r>
+      <w:r>
+        <w:t>erden die beiden Arbeiten vorgestellt und unterschiede zwischen dieser und der vorgestellten Arbeiten hervorgehoben.</w:t>
       </w:r>
     </w:p>
     <w:p>
-      <w:pPr>
-        <w:pStyle w:val="Listenabsatz"/>
-        <w:numPr>
-          <w:ilvl w:val="0"/>
-          <w:numId w:val="10"/>
-        </w:numPr>
-      </w:pPr>
-      <w:r>
-        <w:t>Zwei Artikel diskutieren</w:t>
-      </w:r>
+      <w:r>
+        <w:t xml:space="preserve">Bei der ersten </w:t>
+      </w:r>
+      <w:r>
+        <w:t>Arbeit</w:t>
+      </w:r>
+      <w:r>
+        <w:t xml:space="preserve"> handelt es sich um die </w:t>
+      </w:r>
+      <w:r>
+        <w:t>Visualisierung</w:t>
+      </w:r>
+      <w:r>
+        <w:t xml:space="preserve"> </w:t>
+      </w:r>
+      <w:r>
+        <w:t>von</w:t>
+      </w:r>
+      <w:r>
+        <w:t xml:space="preserve"> </w:t>
+      </w:r>
+      <w:r>
+        <w:t>Patientendaten,</w:t>
+      </w:r>
+      <w:r>
+        <w:t xml:space="preserve"> welche an Multiplen </w:t>
+      </w:r>
+      <w:r>
+        <w:rPr>
+          <w:rStyle w:val="Hyperlink"/>
+          <w:color w:val="auto"/>
+          <w:u w:val="none"/>
+        </w:rPr>
+        <w:t>Sklerose</w:t>
+      </w:r>
+      <w:r>
+        <w:rPr>
+          <w:rStyle w:val="Hyperlink"/>
+          <w:color w:val="auto"/>
+          <w:u w:val="none"/>
+        </w:rPr>
+        <w:t xml:space="preserve"> </w:t>
+      </w:r>
+      <w:r>
+        <w:t xml:space="preserve">leiden. </w:t>
+      </w:r>
+      <w:r>
+        <w:t xml:space="preserve">Ziel dieser Arbeit war es dabei die Darstellungen dabei mithilfe eines Scatterplots darzustellen und </w:t>
+      </w:r>
+      <w:r>
+        <w:t xml:space="preserve">dafür sollte die Benutzeroberfläche so einfach wie möglich </w:t>
+      </w:r>
+      <w:r>
+        <w:t xml:space="preserve">sein und Interaktionen der Nutzenden zulassen. </w:t>
+      </w:r>
+      <w:r>
+        <w:t xml:space="preserve">Um dies zu realisieren wurden die Daten </w:t>
+      </w:r>
+      <w:r>
+        <w:t>dabei bereits im vornherein mithilf</w:t>
+      </w:r>
+      <w:r>
+        <w:t>e von verschiedenen Klassen eingeteilt. Dies sollte</w:t>
+      </w:r>
+      <w:r>
+        <w:t xml:space="preserve"> der Übersichtlichkeit der Daten weiterhelfen.</w:t>
+      </w:r>
+      <w:r>
+        <w:t xml:space="preserve"> Zusätzlich </w:t>
+      </w:r>
+      <w:r>
+        <w:t>dazu</w:t>
+      </w:r>
+      <w:r>
+        <w:t xml:space="preserve"> sollte es in der Darstellung möglich sein verschiedene Statistische Größen wie beispielsweise den Median sich zu berechnen lassen, was entsprechend realisiert werden musste.</w:t>
+      </w:r>
+      <w:r>
+        <w:t xml:space="preserve"> Die Daten werden dabei </w:t>
+      </w:r>
+      <w:r>
+        <w:t>mithilfe der Middleware „</w:t>
+      </w:r>
+      <w:proofErr w:type="spellStart"/>
+      <w:r>
+        <w:t>ColdFusion</w:t>
+      </w:r>
+      <w:proofErr w:type="spellEnd"/>
+      <w:r>
+        <w:t xml:space="preserve">“ </w:t>
+      </w:r>
+      <w:r>
+        <w:t>aufbereitet</w:t>
+      </w:r>
+      <w:r>
+        <w:t xml:space="preserve">. Weiterhin werden die verschiedenen Daten mithilfe dieser Software dargestellt. </w:t>
+      </w:r>
+      <w:r>
+        <w:t xml:space="preserve">Dabei wurden in dieser Arbeit </w:t>
+      </w:r>
+      <w:r>
+        <w:t xml:space="preserve">ein </w:t>
+      </w:r>
+      <w:r>
+        <w:t>Scatterplot</w:t>
+      </w:r>
+      <w:r>
+        <w:t xml:space="preserve">, </w:t>
+      </w:r>
+      <w:r>
+        <w:t>Balkendiagram</w:t>
+      </w:r>
+      <w:r>
+        <w:t xml:space="preserve"> und ein </w:t>
+      </w:r>
+      <w:r>
+        <w:t>Histogramm</w:t>
+      </w:r>
+      <w:r>
+        <w:t xml:space="preserve"> erstellt. </w:t>
+      </w:r>
+      <w:r>
+        <w:t xml:space="preserve">Eine Interaktionsmöglichkeit gab es dabei ausschließlich mit dem Balkendiagramm. Dabei war es möglich über ein </w:t>
+      </w:r>
+      <w:r>
+        <w:t>Dropdown</w:t>
+      </w:r>
+      <w:r>
+        <w:t xml:space="preserve"> Menü möglich sich</w:t>
+      </w:r>
+      <w:r>
+        <w:t xml:space="preserve"> alle Eigenschaften der Datenbank sich </w:t>
+      </w:r>
+      <w:r>
+        <w:t>anzuzeigen</w:t>
+      </w:r>
+      <w:r>
+        <w:t xml:space="preserve"> lassen und eine entsprechende Auswahl zu treffen. Dies ist in der Darstellung </w:t>
+      </w:r>
+      <w:r>
+        <w:t>sowohl</w:t>
+      </w:r>
+      <w:r>
+        <w:t xml:space="preserve"> für die </w:t>
+      </w:r>
+      <w:r>
+        <w:t xml:space="preserve">X- als auch die Y-Achse möglich. </w:t>
+      </w:r>
+      <w:r>
+        <w:t xml:space="preserve">Darüber hinaus ist es möglich nach anschließender Auswahl sich ein Histogramm </w:t>
+      </w:r>
+      <w:r>
+        <w:t>zu erzeugen lasse</w:t>
+      </w:r>
+      <w:r>
+        <w:t xml:space="preserve">n. Bei dem Scatterplot als Ergebnis wurde darüber hinaus noch die Konfidenzintervalle und eine Regressionsgerade hinzugefügt. </w:t>
+      </w:r>
+      <w:sdt>
+        <w:sdtPr>
+          <w:alias w:val="To edit, see citavi.com/edit"/>
+          <w:tag w:val="CitaviPlaceholder#14dfb90d-aa97-423d-9db1-b2f36502afec"/>
+          <w:id w:val="-1723128307"/>
+          <w:placeholder>
+            <w:docPart w:val="DefaultPlaceholder_-1854013440"/>
+          </w:placeholder>
+        </w:sdtPr>
+        <w:sdtContent>
+          <w:r>
+            <w:fldChar w:fldCharType="begin"/>
+          </w:r>
+          <w:r>
+            <w:instrText>ADDIN CitaviPlaceholder{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}</w:instrText>
+          </w:r>
+          <w:r>
+            <w:fldChar w:fldCharType="separate"/>
+          </w:r>
+          <w:r>
+            <w:t>[14]</w:t>
+          </w:r>
+          <w:r>
+            <w:fldChar w:fldCharType="end"/>
+          </w:r>
+        </w:sdtContent>
+      </w:sdt>
     </w:p>
     <w:p>
-      <w:pPr>
-        <w:pStyle w:val="Listenabsatz"/>
-        <w:numPr>
-          <w:ilvl w:val="1"/>
-          <w:numId w:val="10"/>
-        </w:numPr>
-      </w:pPr>
-      <w:r>
-        <w:t>Gemeinsamkeiten und Unterschiede dabei herausstellen</w:t>
-      </w:r>
+      <w:r>
+        <w:t xml:space="preserve">Die Gemeinsamkeiten zu dieser Arbeit liegen dabei in der Zielstellung, so sollte auch in dieser Arbeit eine möglichst eine Benutzeroberfläche erstellt, welche eine Interaktion mit den Nutzenden zulässt. Darüber hinaus wurde sich auch für eine Darstellung der Daten als Scatterplot entschieden. Jedoch sind die </w:t>
+      </w:r>
+      <w:r>
+        <w:t>Interaktionsmöglichkeiten</w:t>
+      </w:r>
+      <w:r>
+        <w:t xml:space="preserve"> </w:t>
+      </w:r>
+      <w:r>
+        <w:t>bei dieser Arbeit</w:t>
+      </w:r>
+      <w:r>
+        <w:t xml:space="preserve"> weitreichender </w:t>
+      </w:r>
+      <w:r>
+        <w:t>als bei der hier vorliegenden.</w:t>
+      </w:r>
+      <w:r>
+        <w:t xml:space="preserve"> </w:t>
+      </w:r>
+      <w:r>
+        <w:t xml:space="preserve">So werden </w:t>
+      </w:r>
+      <w:r>
+        <w:t xml:space="preserve">ist es möglich mithilfe der </w:t>
+      </w:r>
+      <w:r>
+        <w:t>Interaktionsmöglichkeit</w:t>
+      </w:r>
+      <w:r>
+        <w:t xml:space="preserve"> </w:t>
+      </w:r>
+      <w:r>
+        <w:t xml:space="preserve">bei den Balkendiagramm sich ein Histogramm erstellen zu lassen. </w:t>
+      </w:r>
+      <w:r>
+        <w:t xml:space="preserve">Weiterhin wurde sich für eine andere </w:t>
+      </w:r>
+      <w:r>
+        <w:t>I</w:t>
+      </w:r>
+      <w:r>
+        <w:t>nteraktionsmöglichkeit</w:t>
+      </w:r>
+      <w:r>
+        <w:t xml:space="preserve"> </w:t>
+      </w:r>
+      <w:r>
+        <w:t xml:space="preserve">entschiedenen. Anstatt der Buttons, welcher in dieser Arbeit verwendet wurden, wurde auf ein Dropdown Menü gesetzt, um den unter die Auswahl der verschiedenen Achsen zu überlassen. </w:t>
+      </w:r>
+      <w:r>
+        <w:t>Zusätzlich</w:t>
+      </w:r>
+      <w:r>
+        <w:t xml:space="preserve"> wurden auch in beiden Projekten unterschiedliche Sprachen </w:t>
+      </w:r>
+      <w:r>
+        <w:t xml:space="preserve">geschrieben. </w:t>
+      </w:r>
+      <w:sdt>
+        <w:sdtPr>
+          <w:alias w:val="To edit, see citavi.com/edit"/>
+          <w:tag w:val="CitaviPlaceholder#b1179b3f-af44-4f14-9aeb-e683e13f44de"/>
+          <w:id w:val="-41982072"/>
+          <w:placeholder>
+            <w:docPart w:val="DefaultPlaceholder_-1854013440"/>
+          </w:placeholder>
+        </w:sdtPr>
+        <w:sdtContent>
+          <w:r>
+            <w:fldChar w:fldCharType="begin"/>
+          </w:r>
+          <w:r>
+            <w:instrText>ADDIN CitaviPlaceholder{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}</w:instrText>
+          </w:r>
+          <w:r>
+            <w:fldChar w:fldCharType="separate"/>
+          </w:r>
+          <w:r>
+            <w:t>[14]</w:t>
+          </w:r>
+          <w:r>
+            <w:fldChar w:fldCharType="end"/>
+          </w:r>
+        </w:sdtContent>
+      </w:sdt>
     </w:p>
-    <w:p/>
+    <w:p>
+      <w:r>
+        <w:t xml:space="preserve">In der zweiten </w:t>
+      </w:r>
+      <w:r>
+        <w:t>verwandten</w:t>
+      </w:r>
+      <w:r>
+        <w:t xml:space="preserve"> Arbeit geht es um die </w:t>
+      </w:r>
+      <w:r>
+        <w:t>Visualisierung</w:t>
+      </w:r>
+      <w:r>
+        <w:t xml:space="preserve"> von </w:t>
+      </w:r>
+      <w:r>
+        <w:t>verschiedenen</w:t>
+      </w:r>
+      <w:r>
+        <w:t xml:space="preserve"> Dat</w:t>
+      </w:r>
+      <w:r>
+        <w:t xml:space="preserve">en rund um </w:t>
+      </w:r>
+      <w:r>
+        <w:rPr>
+          <w:rStyle w:val="Hyperlink"/>
+          <w:color w:val="auto"/>
+          <w:u w:val="none"/>
+        </w:rPr>
+        <w:t>Diabetespatienten</w:t>
+      </w:r>
+      <w:r>
+        <w:t xml:space="preserve">. Dabei </w:t>
+      </w:r>
+      <w:r>
+        <w:t>fokussierte</w:t>
+      </w:r>
+      <w:r>
+        <w:t xml:space="preserve"> sich diese Arbeit besonders auf die Analyse der</w:t>
+      </w:r>
+      <w:r>
+        <w:t xml:space="preserve"> Nutzbarkeit des Scatterplots. </w:t>
+      </w:r>
+      <w:r>
+        <w:t xml:space="preserve">Dabei sollte untersucht werden in wie mit diesem Scatterplot umgegangen wird. </w:t>
+      </w:r>
+      <w:r>
+        <w:t xml:space="preserve">Der Scatterplot besitzt dabei verschiedene Interaktionsmöglichkeiten. </w:t>
+      </w:r>
+      <w:r>
+        <w:t xml:space="preserve">So ist es möglich </w:t>
+      </w:r>
+      <w:r>
+        <w:t>die verschiedenen Achsen</w:t>
+      </w:r>
+      <w:r>
+        <w:t xml:space="preserve"> </w:t>
+      </w:r>
+      <w:r>
+        <w:t>mithilfe</w:t>
+      </w:r>
+      <w:r>
+        <w:t xml:space="preserve"> von einem Dropdown Menü anzupassen</w:t>
+      </w:r>
+      <w:r>
+        <w:t xml:space="preserve"> und die Daten können nach </w:t>
+      </w:r>
+      <w:r>
+        <w:t>dem Wünschen</w:t>
+      </w:r>
+      <w:r>
+        <w:t xml:space="preserve"> </w:t>
+      </w:r>
+      <w:r>
+        <w:t>d</w:t>
+      </w:r>
+      <w:r>
+        <w:t>er Nutzenden angepasst werden</w:t>
+      </w:r>
+      <w:r>
+        <w:t xml:space="preserve">. Darüber hinaus ist es möglich auf die verschiedenen Daten herein- und </w:t>
+      </w:r>
+      <w:r>
+        <w:t>herauszoomen</w:t>
+      </w:r>
+      <w:r>
+        <w:t>.</w:t>
+      </w:r>
+      <w:r>
+        <w:t xml:space="preserve"> Weiterhin ist es möglich </w:t>
+      </w:r>
+      <w:r>
+        <w:t>Hilfe</w:t>
+      </w:r>
+      <w:r>
+        <w:t xml:space="preserve"> </w:t>
+      </w:r>
+      <w:r>
+        <w:t>des Berührens</w:t>
+      </w:r>
+      <w:r>
+        <w:t xml:space="preserve"> des</w:t>
+      </w:r>
+      <w:r>
+        <w:t xml:space="preserve"> Punkte</w:t>
+      </w:r>
+      <w:r>
+        <w:t>s mit der Maus</w:t>
+      </w:r>
+      <w:r>
+        <w:t xml:space="preserve"> </w:t>
+      </w:r>
+      <w:r>
+        <w:t>mehr Informationen zu der entsprechenden Untersuchung angezeigt zu bekommen.</w:t>
+      </w:r>
+      <w:r>
+        <w:t xml:space="preserve"> </w:t>
+      </w:r>
+      <w:r>
+        <w:t xml:space="preserve">Da es sich bei den Daten um daten </w:t>
+      </w:r>
+      <w:r>
+        <w:t>handelt,</w:t>
+      </w:r>
+      <w:r>
+        <w:t xml:space="preserve"> welche über eine zeitliche Dimension </w:t>
+      </w:r>
+      <w:r>
+        <w:t xml:space="preserve">besitzen ist es in dem diesem </w:t>
+      </w:r>
+      <w:r>
+        <w:t>Scatterplot</w:t>
+      </w:r>
+      <w:r>
+        <w:t xml:space="preserve"> weiterhin möglich mithilfe der Bedienung eines Videorecorders </w:t>
+      </w:r>
+      <w:r>
+        <w:t xml:space="preserve">zwischen den verschiedenen </w:t>
+      </w:r>
+      <w:r>
+        <w:t>Zeitpunkten</w:t>
+      </w:r>
+      <w:r>
+        <w:t xml:space="preserve"> hin und her zu bewegen, und so verschiedene Änderungen zu erkennen.</w:t>
+      </w:r>
+      <w:r>
+        <w:t xml:space="preserve"> Um dies zu </w:t>
+      </w:r>
+      <w:r>
+        <w:t>erleichtern,</w:t>
+      </w:r>
+      <w:r>
+        <w:t xml:space="preserve"> gibt es weiterhin </w:t>
+      </w:r>
+      <w:r>
+        <w:t>eine Funktion,</w:t>
+      </w:r>
+      <w:r>
+        <w:t xml:space="preserve"> um die Daten mithilfe einer Spur verfolgen zu können.</w:t>
+      </w:r>
+      <w:r>
+        <w:t xml:space="preserve"> </w:t>
+      </w:r>
+      <w:sdt>
+        <w:sdtPr>
+          <w:alias w:val="To edit, see citavi.com/edit"/>
+          <w:tag w:val="CitaviPlaceholder#eff700e1-522b-45b0-9cac-20702e43687d"/>
+          <w:id w:val="-1470592070"/>
+          <w:placeholder>
+            <w:docPart w:val="DefaultPlaceholder_-1854013440"/>
+          </w:placeholder>
+        </w:sdtPr>
+        <w:sdtContent>
+          <w:r>
+            <w:fldChar w:fldCharType="begin"/>
+          </w:r>
+          <w:r>
+            <w:instrText>ADDIN CitaviPlaceholder{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}</w:instrText>
+          </w:r>
+          <w:r>
+            <w:fldChar w:fldCharType="separate"/>
+          </w:r>
+          <w:r>
+            <w:t>[15]</w:t>
+          </w:r>
+          <w:r>
+            <w:fldChar w:fldCharType="end"/>
+          </w:r>
+        </w:sdtContent>
+      </w:sdt>
+    </w:p>
+    <w:p>
+      <w:r>
+        <w:t xml:space="preserve">Der große unterschied zwischen dieser und der eben vorgestellten Arbeit ist, </w:t>
+      </w:r>
+      <w:r>
+        <w:t>dass</w:t>
+      </w:r>
+      <w:r>
+        <w:t xml:space="preserve"> der Scatterplot um viele Funktionen erweitert wurde, um die Bedienung für die Nutzenden zu vereinfachen. </w:t>
+      </w:r>
+      <w:r>
+        <w:t xml:space="preserve">So gibt es zwar in beiden die </w:t>
+      </w:r>
+      <w:r>
+        <w:t>Möglichkeit</w:t>
+      </w:r>
+      <w:r>
+        <w:t xml:space="preserve"> die Achsen mithilfe von Buttons oder Dropdown Menüs zu</w:t>
+      </w:r>
+      <w:r>
+        <w:t xml:space="preserve"> verändern. </w:t>
+      </w:r>
+      <w:r>
+        <w:t xml:space="preserve">Weiterhin ist es möglich in beiden genauere Informationen </w:t>
+      </w:r>
+      <w:r>
+        <w:t>über de</w:t>
+      </w:r>
+      <w:r>
+        <w:t xml:space="preserve">n Datensatz </w:t>
+      </w:r>
+      <w:r>
+        <w:t xml:space="preserve">zu </w:t>
+      </w:r>
+      <w:r>
+        <w:t>erhalten,</w:t>
+      </w:r>
+      <w:r>
+        <w:t xml:space="preserve"> indem</w:t>
+      </w:r>
+      <w:r>
+        <w:t xml:space="preserve"> dieser mithilfe der Maus berührt wird. </w:t>
+      </w:r>
+      <w:r>
+        <w:t xml:space="preserve">Jedoch </w:t>
+      </w:r>
+      <w:r>
+        <w:t xml:space="preserve">gibt es durch die zeitliche Dimension viel mehr Möglichkeiten diese Daten anders in diesem Scatterplot zu realisieren und </w:t>
+      </w:r>
+      <w:r>
+        <w:t xml:space="preserve">somit mehr </w:t>
+      </w:r>
+      <w:r>
+        <w:t>Interaktionsmöglichkeiten</w:t>
+      </w:r>
+      <w:r>
+        <w:t xml:space="preserve"> </w:t>
+      </w:r>
+      <w:r>
+        <w:t>einzubauen. Dies wurde beispielsweise durch die Art Videofernbedienung umgesetzt.</w:t>
+      </w:r>
+      <w:r>
+        <w:t xml:space="preserve"> Aber auch andere Funktionen fehlen in dieser Arbeit welche nicht Zeitlich </w:t>
+      </w:r>
+      <w:r>
+        <w:t>abhängig</w:t>
+      </w:r>
+      <w:r>
+        <w:t xml:space="preserve"> sind, wie </w:t>
+      </w:r>
+      <w:r>
+        <w:t>Beispiele</w:t>
+      </w:r>
+      <w:r>
+        <w:t xml:space="preserve"> das Zoomen </w:t>
+      </w:r>
+      <w:r>
+        <w:t xml:space="preserve">auf eine andere Ebene, um die Daten beispielsweise besser erkennen zu können. Zusammenfassend ist zu sagen das diese Arbeit mehr Darstellungen als die vorgestellte Arbeit besitzt, jedoch die vorgestellte dabei viel mehr </w:t>
+      </w:r>
+      <w:r>
+        <w:t>Interaktionsmöglichkeiten</w:t>
+      </w:r>
+      <w:r>
+        <w:t xml:space="preserve"> </w:t>
+      </w:r>
+      <w:r>
+        <w:t>bietet,</w:t>
+      </w:r>
+      <w:r>
+        <w:t xml:space="preserve"> um die Nutzungserfahrung zu </w:t>
+      </w:r>
+      <w:r>
+        <w:t xml:space="preserve">einfach und angenehm zu gestalten wie nur möglich. </w:t>
+      </w:r>
+      <w:sdt>
+        <w:sdtPr>
+          <w:alias w:val="To edit, see citavi.com/edit"/>
+          <w:tag w:val="CitaviPlaceholder#b7f15549-b0e7-4527-958e-3afebe4d2bc1"/>
+          <w:id w:val="643325772"/>
+          <w:placeholder>
+            <w:docPart w:val="DefaultPlaceholder_-1854013440"/>
+          </w:placeholder>
+        </w:sdtPr>
+        <w:sdtContent>
+          <w:r>
+            <w:fldChar w:fldCharType="begin"/>
+          </w:r>
+          <w:r>
+            <w:instrText>ADDIN CitaviPlaceholder{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}</w:instrText>
+          </w:r>
+          <w:r>
+            <w:fldChar w:fldCharType="separate"/>
+          </w:r>
+          <w:r>
+            <w:t>[15]</w:t>
+          </w:r>
+          <w:r>
+            <w:fldChar w:fldCharType="end"/>
+          </w:r>
+        </w:sdtContent>
+      </w:sdt>
+    </w:p>
     <w:p>
       <w:pPr>
         <w:pStyle w:val="berschrift1"/>
@@ -8607,7 +9170,49 @@
             <w:rPr>
               <w:i/>
             </w:rPr>
-            <w:t xml:space="preserve">State of the Vitivinicultural World in 2020, </w:t>
+            <w:t xml:space="preserve">State </w:t>
+          </w:r>
+          <w:proofErr w:type="spellStart"/>
+          <w:r>
+            <w:rPr>
+              <w:i/>
+            </w:rPr>
+            <w:t>of</w:t>
+          </w:r>
+          <w:proofErr w:type="spellEnd"/>
+          <w:r>
+            <w:rPr>
+              <w:i/>
+            </w:rPr>
+            <w:t xml:space="preserve"> </w:t>
+          </w:r>
+          <w:proofErr w:type="spellStart"/>
+          <w:r>
+            <w:rPr>
+              <w:i/>
+            </w:rPr>
+            <w:t>the</w:t>
+          </w:r>
+          <w:proofErr w:type="spellEnd"/>
+          <w:r>
+            <w:rPr>
+              <w:i/>
+            </w:rPr>
+            <w:t xml:space="preserve"> </w:t>
+          </w:r>
+          <w:proofErr w:type="spellStart"/>
+          <w:r>
+            <w:rPr>
+              <w:i/>
+            </w:rPr>
+            <w:t>Vitivinicultural</w:t>
+          </w:r>
+          <w:proofErr w:type="spellEnd"/>
+          <w:r>
+            <w:rPr>
+              <w:i/>
+            </w:rPr>
+            <w:t xml:space="preserve"> World in 2020, </w:t>
           </w:r>
           <w:r>
             <w:t xml:space="preserve">o. O., </w:t>
@@ -8644,7 +9249,49 @@
             <w:rPr>
               <w:i/>
             </w:rPr>
-            <w:t xml:space="preserve">A Complete Guide to Scatter Plots, </w:t>
+            <w:t xml:space="preserve">A </w:t>
+          </w:r>
+          <w:proofErr w:type="spellStart"/>
+          <w:r>
+            <w:rPr>
+              <w:i/>
+            </w:rPr>
+            <w:t>Complete</w:t>
+          </w:r>
+          <w:proofErr w:type="spellEnd"/>
+          <w:r>
+            <w:rPr>
+              <w:i/>
+            </w:rPr>
+            <w:t xml:space="preserve"> Guide </w:t>
+          </w:r>
+          <w:proofErr w:type="spellStart"/>
+          <w:r>
+            <w:rPr>
+              <w:i/>
+            </w:rPr>
+            <w:t>to</w:t>
+          </w:r>
+          <w:proofErr w:type="spellEnd"/>
+          <w:r>
+            <w:rPr>
+              <w:i/>
+            </w:rPr>
+            <w:t xml:space="preserve"> </w:t>
+          </w:r>
+          <w:proofErr w:type="spellStart"/>
+          <w:r>
+            <w:rPr>
+              <w:i/>
+            </w:rPr>
+            <w:t>Scatter</w:t>
+          </w:r>
+          <w:proofErr w:type="spellEnd"/>
+          <w:r>
+            <w:rPr>
+              <w:i/>
+            </w:rPr>
+            <w:t xml:space="preserve"> Plots, </w:t>
           </w:r>
           <w:r>
             <w:t xml:space="preserve">https://chartio.com/learn/charts/what-is-a-scatter-plot/, </w:t>
@@ -8671,7 +9318,15 @@
           </w:r>
           <w:bookmarkStart w:id="40" w:name="_CTVL001a5d94c2d3e5f43fca4f8405d4d7d4c5b"/>
           <w:r>
-            <w:t>S. Few,</w:t>
+            <w:t xml:space="preserve">S. </w:t>
+          </w:r>
+          <w:proofErr w:type="spellStart"/>
+          <w:r>
+            <w:t>Few</w:t>
+          </w:r>
+          <w:proofErr w:type="spellEnd"/>
+          <w:r>
+            <w:t>,</w:t>
           </w:r>
           <w:bookmarkEnd w:id="40"/>
           <w:r>
@@ -8681,7 +9336,35 @@
             <w:rPr>
               <w:i/>
             </w:rPr>
-            <w:t xml:space="preserve">Multivariate Analysis Using Parallel Coordinates, </w:t>
+            <w:t xml:space="preserve">Multivariate Analysis </w:t>
+          </w:r>
+          <w:proofErr w:type="spellStart"/>
+          <w:r>
+            <w:rPr>
+              <w:i/>
+            </w:rPr>
+            <w:t>Using</w:t>
+          </w:r>
+          <w:proofErr w:type="spellEnd"/>
+          <w:r>
+            <w:rPr>
+              <w:i/>
+            </w:rPr>
+            <w:t xml:space="preserve"> Parallel </w:t>
+          </w:r>
+          <w:proofErr w:type="spellStart"/>
+          <w:r>
+            <w:rPr>
+              <w:i/>
+            </w:rPr>
+            <w:t>Coordinates</w:t>
+          </w:r>
+          <w:proofErr w:type="spellEnd"/>
+          <w:r>
+            <w:rPr>
+              <w:i/>
+            </w:rPr>
+            <w:t xml:space="preserve">, </w:t>
           </w:r>
           <w:r>
             <w:t xml:space="preserve">http://www.perceptualedge.com/articles/b-eye/parallel_coordinates.pdf, </w:t>
@@ -8711,17 +9394,117 @@
           </w:r>
           <w:bookmarkStart w:id="41" w:name="_CTVL001a369bd4dadfa4199b7f6512c3d0e0580"/>
           <w:r>
-            <w:t>American Society for Quality,</w:t>
+            <w:t xml:space="preserve">American Society </w:t>
+          </w:r>
+          <w:proofErr w:type="spellStart"/>
+          <w:r>
+            <w:t>for</w:t>
+          </w:r>
+          <w:proofErr w:type="spellEnd"/>
+          <w:r>
+            <w:t xml:space="preserve"> Quality,</w:t>
           </w:r>
           <w:bookmarkEnd w:id="41"/>
           <w:r>
             <w:t xml:space="preserve"> </w:t>
           </w:r>
+          <w:proofErr w:type="spellStart"/>
           <w:r>
             <w:rPr>
               <w:i/>
             </w:rPr>
-            <w:t xml:space="preserve">What is a Tree Diagram? Systemic or Hierarchy Analysis | ASQ, </w:t>
+            <w:t>What</w:t>
+          </w:r>
+          <w:proofErr w:type="spellEnd"/>
+          <w:r>
+            <w:rPr>
+              <w:i/>
+            </w:rPr>
+            <w:t xml:space="preserve"> </w:t>
+          </w:r>
+          <w:proofErr w:type="spellStart"/>
+          <w:r>
+            <w:rPr>
+              <w:i/>
+            </w:rPr>
+            <w:t>is</w:t>
+          </w:r>
+          <w:proofErr w:type="spellEnd"/>
+          <w:r>
+            <w:rPr>
+              <w:i/>
+            </w:rPr>
+            <w:t xml:space="preserve"> a </w:t>
+          </w:r>
+          <w:proofErr w:type="spellStart"/>
+          <w:r>
+            <w:rPr>
+              <w:i/>
+            </w:rPr>
+            <w:t>Tree</w:t>
+          </w:r>
+          <w:proofErr w:type="spellEnd"/>
+          <w:r>
+            <w:rPr>
+              <w:i/>
+            </w:rPr>
+            <w:t xml:space="preserve"> </w:t>
+          </w:r>
+          <w:proofErr w:type="spellStart"/>
+          <w:r>
+            <w:rPr>
+              <w:i/>
+            </w:rPr>
+            <w:t>Diagram</w:t>
+          </w:r>
+          <w:proofErr w:type="spellEnd"/>
+          <w:r>
+            <w:rPr>
+              <w:i/>
+            </w:rPr>
+            <w:t xml:space="preserve">? </w:t>
+          </w:r>
+          <w:proofErr w:type="spellStart"/>
+          <w:r>
+            <w:rPr>
+              <w:i/>
+            </w:rPr>
+            <w:t>Systemic</w:t>
+          </w:r>
+          <w:proofErr w:type="spellEnd"/>
+          <w:r>
+            <w:rPr>
+              <w:i/>
+            </w:rPr>
+            <w:t xml:space="preserve"> </w:t>
+          </w:r>
+          <w:proofErr w:type="spellStart"/>
+          <w:r>
+            <w:rPr>
+              <w:i/>
+            </w:rPr>
+            <w:t>or</w:t>
+          </w:r>
+          <w:proofErr w:type="spellEnd"/>
+          <w:r>
+            <w:rPr>
+              <w:i/>
+            </w:rPr>
+            <w:t xml:space="preserve"> </w:t>
+          </w:r>
+          <w:proofErr w:type="spellStart"/>
+          <w:r>
+            <w:rPr>
+              <w:i/>
+            </w:rPr>
+            <w:t>Hierarchy</w:t>
+          </w:r>
+          <w:proofErr w:type="spellEnd"/>
+          <w:r>
+            <w:rPr>
+              <w:i/>
+            </w:rPr>
+            <w:t xml:space="preserve"> Analysis | ASQ, </w:t>
           </w:r>
           <w:r>
             <w:t xml:space="preserve">https://asq.org/quality-resources/tree-diagram, </w:t>
@@ -8748,7 +9531,15 @@
           </w:r>
           <w:bookmarkStart w:id="42" w:name="_CTVL001ff33293577c84d32968259d796b52c57"/>
           <w:r>
-            <w:t>L. Beilmann,</w:t>
+            <w:t xml:space="preserve">L. </w:t>
+          </w:r>
+          <w:proofErr w:type="spellStart"/>
+          <w:r>
+            <w:t>Beilmann</w:t>
+          </w:r>
+          <w:proofErr w:type="spellEnd"/>
+          <w:r>
+            <w:t>,</w:t>
           </w:r>
           <w:bookmarkEnd w:id="42"/>
           <w:r>
@@ -8758,7 +9549,21 @@
             <w:rPr>
               <w:i/>
             </w:rPr>
-            <w:t xml:space="preserve">Alkoholgehalt in Wein - Das solltest du unbedingt Wissen!, </w:t>
+            <w:t xml:space="preserve">Alkoholgehalt in Wein - Das solltest du unbedingt </w:t>
+          </w:r>
+          <w:proofErr w:type="spellStart"/>
+          <w:r>
+            <w:rPr>
+              <w:i/>
+            </w:rPr>
+            <w:t>Wissen</w:t>
+          </w:r>
+          <w:proofErr w:type="spellEnd"/>
+          <w:r>
+            <w:rPr>
+              <w:i/>
+            </w:rPr>
+            <w:t xml:space="preserve">!, </w:t>
           </w:r>
           <w:r>
             <w:t xml:space="preserve">https://wein-fuer-laien.de/weinwissen/alkoholgehalt-im-wein/, </w:t>
@@ -8821,8 +9626,13 @@
             <w:tab/>
           </w:r>
           <w:bookmarkStart w:id="44" w:name="_CTVL001fb8010cefe71444aaf891dda70e109b8"/>
-          <w:r>
-            <w:t>Brogsitter Weinversand,</w:t>
+          <w:proofErr w:type="spellStart"/>
+          <w:r>
+            <w:t>Brogsitter</w:t>
+          </w:r>
+          <w:proofErr w:type="spellEnd"/>
+          <w:r>
+            <w:t xml:space="preserve"> Weinversand,</w:t>
           </w:r>
           <w:bookmarkEnd w:id="44"/>
           <w:r>
@@ -8895,8 +9705,13 @@
             <w:tab/>
           </w:r>
           <w:bookmarkStart w:id="46" w:name="_CTVL001feae5290ed314213a08b4b79927e7f1a"/>
-          <w:r>
-            <w:t>Brogsitter Weinversand,</w:t>
+          <w:proofErr w:type="spellStart"/>
+          <w:r>
+            <w:t>Brogsitter</w:t>
+          </w:r>
+          <w:proofErr w:type="spellEnd"/>
+          <w:r>
+            <w:t xml:space="preserve"> Weinversand,</w:t>
           </w:r>
           <w:bookmarkEnd w:id="46"/>
           <w:r>
@@ -8932,8 +9747,13 @@
             <w:tab/>
           </w:r>
           <w:bookmarkStart w:id="47" w:name="_CTVL001cc82e137394a423f933de8904adc4a01"/>
-          <w:r>
-            <w:t>Brogsitter Weinversand,</w:t>
+          <w:proofErr w:type="spellStart"/>
+          <w:r>
+            <w:t>Brogsitter</w:t>
+          </w:r>
+          <w:proofErr w:type="spellEnd"/>
+          <w:r>
+            <w:t xml:space="preserve"> Weinversand,</w:t>
           </w:r>
           <w:bookmarkEnd w:id="47"/>
           <w:r>
@@ -9010,11 +9830,19 @@
           <w:r>
             <w:t xml:space="preserve"> </w:t>
           </w:r>
+          <w:proofErr w:type="spellStart"/>
           <w:r>
             <w:rPr>
               <w:i/>
             </w:rPr>
-            <w:t xml:space="preserve">Wine Information, </w:t>
+            <w:t>Wine</w:t>
+          </w:r>
+          <w:proofErr w:type="spellEnd"/>
+          <w:r>
+            <w:rPr>
+              <w:i/>
+            </w:rPr>
+            <w:t xml:space="preserve"> Information, </w:t>
           </w:r>
           <w:r>
             <w:t xml:space="preserve">https://www.kaggle.com/dev7halo/wine-information, </w:t>
@@ -9041,7 +9869,15 @@
           </w:r>
           <w:bookmarkStart w:id="50" w:name="_CTVL001de0d2bf176b44ffe965d02a13c0574ad"/>
           <w:r>
-            <w:t>Curran Kelleher,</w:t>
+            <w:t xml:space="preserve">Curran </w:t>
+          </w:r>
+          <w:proofErr w:type="spellStart"/>
+          <w:r>
+            <w:t>Kelleher</w:t>
+          </w:r>
+          <w:proofErr w:type="spellEnd"/>
+          <w:r>
+            <w:t>,</w:t>
           </w:r>
           <w:bookmarkEnd w:id="50"/>
           <w:r>
@@ -9051,7 +9887,21 @@
             <w:rPr>
               <w:i/>
             </w:rPr>
-            <w:t xml:space="preserve">World Countries Hierarchy, </w:t>
+            <w:t xml:space="preserve">World Countries </w:t>
+          </w:r>
+          <w:proofErr w:type="spellStart"/>
+          <w:r>
+            <w:rPr>
+              <w:i/>
+            </w:rPr>
+            <w:t>Hierarchy</w:t>
+          </w:r>
+          <w:proofErr w:type="spellEnd"/>
+          <w:r>
+            <w:rPr>
+              <w:i/>
+            </w:rPr>
+            <w:t xml:space="preserve">, </w:t>
           </w:r>
           <w:r>
             <w:t xml:space="preserve">https://gist.github.com/curran/1dd7ab046a4ed32380b21e81a38447aa/, </w:t>
@@ -9064,6 +9914,105 @@
           </w:r>
           <w:r>
             <w:t>.</w:t>
+          </w:r>
+        </w:p>
+        <w:p>
+          <w:pPr>
+            <w:pStyle w:val="CitaviBibliographyEntry"/>
+          </w:pPr>
+          <w:r>
+            <w:t>[14]</w:t>
+          </w:r>
+          <w:r>
+            <w:tab/>
+          </w:r>
+          <w:bookmarkStart w:id="51" w:name="_CTVL001aae1fe33cb2a40e78e0da70d00b2eb43"/>
+          <w:r>
+            <w:t>M. Petrova,</w:t>
+          </w:r>
+          <w:bookmarkEnd w:id="51"/>
+          <w:r>
+            <w:t xml:space="preserve"> </w:t>
+          </w:r>
+          <w:r>
+            <w:rPr>
+              <w:i/>
+            </w:rPr>
+            <w:t xml:space="preserve">Web-basierte dynamische Visualisierung klinischer Daten, </w:t>
+          </w:r>
+          <w:r>
+            <w:t xml:space="preserve">https://www.nm.informatik.uni-muenchen.de/common/pub/Fopras/petr02/PDF-Version/petr02.pdf, </w:t>
+          </w:r>
+          <w:r>
+            <w:rPr>
+              <w:b/>
+            </w:rPr>
+            <w:t>2002</w:t>
+          </w:r>
+          <w:r>
+            <w:t>.</w:t>
+          </w:r>
+        </w:p>
+        <w:p>
+          <w:pPr>
+            <w:pStyle w:val="CitaviBibliographyEntry"/>
+          </w:pPr>
+          <w:r>
+            <w:t>[15]</w:t>
+          </w:r>
+          <w:r>
+            <w:tab/>
+          </w:r>
+          <w:bookmarkStart w:id="52" w:name="_CTVL0016f4df8312d3f4420976ab9a344f2f2a6"/>
+          <w:r>
+            <w:t>U. Fels,</w:t>
+          </w:r>
+          <w:bookmarkEnd w:id="52"/>
+          <w:r>
+            <w:t xml:space="preserve"> </w:t>
+          </w:r>
+          <w:r>
+            <w:rPr>
+              <w:i/>
+            </w:rPr>
+            <w:t xml:space="preserve">Usability-Analyse des Programms </w:t>
+          </w:r>
+          <w:proofErr w:type="spellStart"/>
+          <w:r>
+            <w:rPr>
+              <w:i/>
+            </w:rPr>
+            <w:t>Animated</w:t>
+          </w:r>
+          <w:proofErr w:type="spellEnd"/>
+          <w:r>
+            <w:rPr>
+              <w:i/>
+            </w:rPr>
+            <w:t xml:space="preserve"> </w:t>
+          </w:r>
+          <w:proofErr w:type="spellStart"/>
+          <w:r>
+            <w:rPr>
+              <w:i/>
+            </w:rPr>
+            <w:t>Scatter</w:t>
+          </w:r>
+          <w:proofErr w:type="spellEnd"/>
+          <w:r>
+            <w:rPr>
+              <w:i/>
+            </w:rPr>
+            <w:t xml:space="preserve"> Plot, </w:t>
+          </w:r>
+          <w:r>
+            <w:t xml:space="preserve">https://repositum.tuwien.at/bitstream/20.500.12708/4082/2/Fels%20Ulrich%20-%202015%20-%20Usability%20Analyse%20des%20Programms%20Animated%20Scatter%20Plot.pdf, </w:t>
+          </w:r>
+          <w:r>
+            <w:rPr>
+              <w:b/>
+            </w:rPr>
+            <w:t>o. J.</w:t>
           </w:r>
           <w:r>
             <w:fldChar w:fldCharType="end"/>
@@ -9087,12 +10036,12 @@
           <w:numId w:val="0"/>
         </w:numPr>
       </w:pPr>
-      <w:bookmarkStart w:id="51" w:name="_Toc80274865"/>
+      <w:bookmarkStart w:id="53" w:name="_Toc80274865"/>
       <w:r>
         <w:lastRenderedPageBreak/>
         <w:t>Anhang</w:t>
       </w:r>
-      <w:bookmarkEnd w:id="51"/>
+      <w:bookmarkEnd w:id="53"/>
     </w:p>
     <w:sectPr>
       <w:pgSz w:w="11906" w:h="16838"/>
@@ -11162,7 +12111,6 @@
   <w:style w:type="character" w:default="1" w:styleId="Absatz-Standardschriftart">
     <w:name w:val="Default Paragraph Font"/>
     <w:uiPriority w:val="1"/>
-    <w:semiHidden/>
     <w:unhideWhenUsed/>
   </w:style>
   <w:style w:type="table" w:default="1" w:styleId="NormaleTabelle">

</xml_diff>

<commit_message>
Schreiben des Kapitels 7
</commit_message>
<xml_diff>
--- a/Bericht/Informationsvisualisierung_Bericht.docx
+++ b/Bericht/Informationsvisualisierung_Bericht.docx
@@ -2164,7 +2164,7 @@
                 <w:noProof/>
                 <w:webHidden/>
               </w:rPr>
-              <w:t>17</w:t>
+              <w:t>18</w:t>
             </w:r>
             <w:r>
               <w:rPr>
@@ -2362,15 +2362,7 @@
         <w:t xml:space="preserve"> 2020 über mehr als 260 Millionen Hektoliter</w:t>
       </w:r>
       <w:r>
-        <w:t xml:space="preserve"> (</w:t>
-      </w:r>
-      <w:proofErr w:type="spellStart"/>
-      <w:r>
-        <w:t>mhl</w:t>
-      </w:r>
-      <w:proofErr w:type="spellEnd"/>
-      <w:r>
-        <w:t>)</w:t>
+        <w:t xml:space="preserve"> (mhl)</w:t>
       </w:r>
       <w:r>
         <w:t xml:space="preserve"> Wein produziert</w:t>
@@ -2446,15 +2438,7 @@
         <w:t xml:space="preserve">Davon wurden von Deutschland allein </w:t>
       </w:r>
       <w:r>
-        <w:t xml:space="preserve">8,4 </w:t>
-      </w:r>
-      <w:proofErr w:type="spellStart"/>
-      <w:r>
-        <w:t>mhl</w:t>
-      </w:r>
-      <w:proofErr w:type="spellEnd"/>
-      <w:r>
-        <w:t xml:space="preserve"> produziert</w:t>
+        <w:t>8,4 mhl produziert</w:t>
       </w:r>
       <w:r>
         <w:t xml:space="preserve"> </w:t>
@@ -2491,15 +2475,7 @@
         <w:t>. Was jedoch von der Führenden Wein</w:t>
       </w:r>
       <w:r>
-        <w:t xml:space="preserve">produktionsnation Italien mit 49,1 </w:t>
-      </w:r>
-      <w:proofErr w:type="spellStart"/>
-      <w:r>
-        <w:t>mhl</w:t>
-      </w:r>
-      <w:proofErr w:type="spellEnd"/>
-      <w:r>
-        <w:t xml:space="preserve"> rund um das neunfache </w:t>
+        <w:t xml:space="preserve">produktionsnation Italien mit 49,1 mhl rund um das neunfache </w:t>
       </w:r>
       <w:r>
         <w:t>übertroffen wird</w:t>
@@ -2589,15 +2565,7 @@
         <w:t xml:space="preserve">Zusätzlich sollte überprüft werden, ob es besondere Datensätze gibt, welche in einigen Kategorien besonders hervorstechen. Oder auch ob generelle Trends </w:t>
       </w:r>
       <w:r>
-        <w:t xml:space="preserve">oder </w:t>
-      </w:r>
-      <w:proofErr w:type="spellStart"/>
-      <w:r>
-        <w:t>zusammenhänge</w:t>
-      </w:r>
-      <w:proofErr w:type="spellEnd"/>
-      <w:r>
-        <w:t xml:space="preserve"> zwischen den Kategorien vorhanden sind. </w:t>
+        <w:t xml:space="preserve">oder zusammenhänge zwischen den Kategorien vorhanden sind. </w:t>
       </w:r>
       <w:r>
         <w:t xml:space="preserve">Diese Fragen werden anschließend in diesem Bericht mithilfe von den drei Visualisierungstechniken des Scatterplots, </w:t>
@@ -2634,15 +2602,7 @@
         <w:t>Die Visualisierungstechniken, die in diesem Projektbericht verwendet werden, sind die des Scatterplots</w:t>
       </w:r>
       <w:r>
-        <w:t xml:space="preserve">, der Parallelen Koordinaten und der </w:t>
-      </w:r>
-      <w:proofErr w:type="spellStart"/>
-      <w:r>
-        <w:t>Baumhierachie</w:t>
-      </w:r>
-      <w:proofErr w:type="spellEnd"/>
-      <w:r>
-        <w:t xml:space="preserve">. </w:t>
+        <w:t xml:space="preserve">, der Parallelen Koordinaten und der Baumhierachie. </w:t>
       </w:r>
       <w:r>
         <w:t xml:space="preserve">Diese werden </w:t>
@@ -2920,39 +2880,26 @@
       <w:r>
         <w:t xml:space="preserve">Die </w:t>
       </w:r>
-      <w:proofErr w:type="spellStart"/>
-      <w:r>
-        <w:t>Baumhierachie</w:t>
-      </w:r>
-      <w:proofErr w:type="spellEnd"/>
+      <w:r>
+        <w:t xml:space="preserve">Baumhierachie </w:t>
+      </w:r>
+      <w:r>
+        <w:t>ist eine</w:t>
+      </w:r>
+      <w:r>
+        <w:t xml:space="preserve"> Darstellung von Daten</w:t>
+      </w:r>
+      <w:r>
+        <w:t xml:space="preserve"> welche hierarchisch aufgebaut sind. </w:t>
+      </w:r>
+      <w:r>
+        <w:t>Dabei</w:t>
+      </w:r>
       <w:r>
         <w:t xml:space="preserve"> </w:t>
       </w:r>
       <w:r>
-        <w:t>ist eine</w:t>
-      </w:r>
-      <w:r>
-        <w:t xml:space="preserve"> Darstellung von Daten</w:t>
-      </w:r>
-      <w:r>
-        <w:t xml:space="preserve"> welche hierarchisch aufgebaut sind. </w:t>
-      </w:r>
-      <w:r>
-        <w:t>Dabei</w:t>
-      </w:r>
-      <w:r>
-        <w:t xml:space="preserve"> </w:t>
-      </w:r>
-      <w:r>
-        <w:t xml:space="preserve">beginnt die </w:t>
-      </w:r>
-      <w:proofErr w:type="spellStart"/>
-      <w:r>
-        <w:t>Baumhierachie</w:t>
-      </w:r>
-      <w:proofErr w:type="spellEnd"/>
-      <w:r>
-        <w:t xml:space="preserve"> bei einem Element u</w:t>
+        <w:t>beginnt die Baumhierachie bei einem Element u</w:t>
       </w:r>
       <w:r>
         <w:t xml:space="preserve">nd verzweigt sich dabei mindestens zweimal. Diese, durch die Verzweigung entstanden Elemente, können sich wiederrum auch </w:t>
@@ -3370,11 +3317,9 @@
       <w:r>
         <w:t>„</w:t>
       </w:r>
-      <w:proofErr w:type="spellStart"/>
       <w:r>
         <w:t>Aufspriten</w:t>
       </w:r>
-      <w:proofErr w:type="spellEnd"/>
       <w:r>
         <w:t>“</w:t>
       </w:r>
@@ -3455,15 +3400,7 @@
         <w:t xml:space="preserve">da diese den Wein weich und angenehm schmeckt macht. Die Apfelsäure hingehen macht den Wein kantig und hart. Dies kann bei </w:t>
       </w:r>
       <w:r>
-        <w:t xml:space="preserve">Weißweinen zum </w:t>
-      </w:r>
-      <w:proofErr w:type="spellStart"/>
-      <w:r>
-        <w:t>teil</w:t>
-      </w:r>
-      <w:proofErr w:type="spellEnd"/>
-      <w:r>
-        <w:t xml:space="preserve"> erwünscht sei, bei Rotweinen jedoch wird diese meistens</w:t>
+        <w:t>Weißweinen zum teil erwünscht sei, bei Rotweinen jedoch wird diese meistens</w:t>
       </w:r>
       <w:r>
         <w:t xml:space="preserve"> in Milchsäure umgewandelt.</w:t>
@@ -3637,15 +3574,7 @@
         <w:t xml:space="preserve">kommen primär im Wein </w:t>
       </w:r>
       <w:r>
-        <w:t xml:space="preserve">vor bei dem die </w:t>
-      </w:r>
-      <w:proofErr w:type="spellStart"/>
-      <w:r>
-        <w:t>gaze</w:t>
-      </w:r>
-      <w:proofErr w:type="spellEnd"/>
-      <w:r>
-        <w:t xml:space="preserve"> Traube verarbeitet wird. Dies </w:t>
+        <w:t xml:space="preserve">vor bei dem die gaze Traube verarbeitet wird. Dies </w:t>
       </w:r>
       <w:r>
         <w:t>liegt</w:t>
@@ -3681,15 +3610,7 @@
         <w:t>ein Rotwein mehr als ein Weißwein, da hierbei die gesamte Traube verarbeitet wird.</w:t>
       </w:r>
       <w:r>
-        <w:t xml:space="preserve"> Jedoch können auch bei der </w:t>
-      </w:r>
-      <w:proofErr w:type="spellStart"/>
-      <w:r>
-        <w:t>Gröhrung</w:t>
-      </w:r>
-      <w:proofErr w:type="spellEnd"/>
-      <w:r>
-        <w:t xml:space="preserve"> in Holzfässern weitere Gerbstoffe mit hinzukommen.</w:t>
+        <w:t xml:space="preserve"> Jedoch können auch bei der Gröhrung in Holzfässern weitere Gerbstoffe mit hinzukommen.</w:t>
       </w:r>
       <w:r>
         <w:t xml:space="preserve"> </w:t>
@@ -4006,18 +3927,10 @@
         <w:t>In diesem Projekt wurden die Daten</w:t>
       </w:r>
       <w:r>
-        <w:t xml:space="preserve"> von der Webseite </w:t>
-      </w:r>
-      <w:proofErr w:type="spellStart"/>
-      <w:r>
-        <w:t>Kagg</w:t>
-      </w:r>
-      <w:r>
-        <w:t>le</w:t>
-      </w:r>
-      <w:proofErr w:type="spellEnd"/>
-      <w:r>
-        <w:t xml:space="preserve"> verwendet. Dabei handelt es sich Daten rund um das Thema Wein. Dabei sind in den Daten </w:t>
+        <w:t xml:space="preserve"> von der Webseite Kagg</w:t>
+      </w:r>
+      <w:r>
+        <w:t xml:space="preserve">le verwendet. Dabei handelt es sich Daten rund um das Thema Wein. Dabei sind in den Daten </w:t>
       </w:r>
       <w:r>
         <w:t>die verschiedenen Namen der Weine zu finden, deren Produzenten und woher diese sind</w:t>
@@ -4074,15 +3987,7 @@
         <w:t xml:space="preserve"> zu finden. </w:t>
       </w:r>
       <w:r>
-        <w:t xml:space="preserve">Diese Daten werden anschließend anhand ihrer verschiedenen Eigenschaften an einem Scatterplot, Parallelen Koordinaten und einer </w:t>
-      </w:r>
-      <w:proofErr w:type="spellStart"/>
-      <w:r>
-        <w:t>Baumhierachie</w:t>
-      </w:r>
-      <w:proofErr w:type="spellEnd"/>
-      <w:r>
-        <w:t xml:space="preserve"> dargestellt. Wie diese Diagramme aufgebaut sind, ist im Kapitel </w:t>
+        <w:t xml:space="preserve">Diese Daten werden anschließend anhand ihrer verschiedenen Eigenschaften an einem Scatterplot, Parallelen Koordinaten und einer Baumhierachie dargestellt. Wie diese Diagramme aufgebaut sind, ist im Kapitel </w:t>
       </w:r>
       <w:r>
         <w:fldChar w:fldCharType="begin"/>
@@ -4139,15 +4044,7 @@
         <w:t xml:space="preserve"> Somit könnten schnell besondere Datenpaare herausgefiltert werden und entsprechende neue Informationen gewonnen werden.</w:t>
       </w:r>
       <w:r>
-        <w:t xml:space="preserve"> Mithilfe der </w:t>
-      </w:r>
-      <w:proofErr w:type="spellStart"/>
-      <w:r>
-        <w:t>Baumhierachie</w:t>
-      </w:r>
-      <w:proofErr w:type="spellEnd"/>
-      <w:r>
-        <w:t xml:space="preserve"> wird es möglich sein die verschiedenen </w:t>
+        <w:t xml:space="preserve"> Mithilfe der Baumhierachie wird es möglich sein die verschiedenen </w:t>
       </w:r>
       <w:r>
         <w:t>Weine ihren Regionen zuzuordnen und zu herauszufinden wie viele Weine pro Region vorhanden sind. Diese Informationen kann dann wiederum mit anderen Daten abgeglichen werden, um einen weiteren Erkenntnisgewinn zu ermöglichen.</w:t>
@@ -4176,15 +4073,7 @@
         <w:t xml:space="preserve"> </w:t>
       </w:r>
       <w:r>
-        <w:t xml:space="preserve">welche auf der Plattform </w:t>
-      </w:r>
-      <w:proofErr w:type="spellStart"/>
-      <w:r>
-        <w:t>Kaggle</w:t>
-      </w:r>
-      <w:proofErr w:type="spellEnd"/>
-      <w:r>
-        <w:t xml:space="preserve"> zu finden sind, </w:t>
+        <w:t xml:space="preserve">welche auf der Plattform Kaggle zu finden sind, </w:t>
       </w:r>
       <w:r>
         <w:t xml:space="preserve">wurden von einem Nutzer von einer Koreanischen Webseite (welche nicht genauer angegeben worden ist) gesammelt und bereitgestellt. </w:t>
@@ -4254,27 +4143,14 @@
     </w:p>
     <w:p>
       <w:r>
-        <w:t xml:space="preserve">Der Datensatz von </w:t>
-      </w:r>
-      <w:proofErr w:type="spellStart"/>
-      <w:r>
-        <w:t>CleasingWine</w:t>
-      </w:r>
-      <w:proofErr w:type="spellEnd"/>
-      <w:r>
-        <w:t xml:space="preserve"> beginnt mit der </w:t>
-      </w:r>
-      <w:r>
-        <w:t>„</w:t>
-      </w:r>
-      <w:proofErr w:type="spellStart"/>
-      <w:r>
-        <w:t>wine</w:t>
+        <w:t xml:space="preserve">Der Datensatz von CleasingWine beginnt mit der </w:t>
+      </w:r>
+      <w:r>
+        <w:t>„wine</w:t>
       </w:r>
       <w:r>
         <w:t>ID</w:t>
       </w:r>
-      <w:proofErr w:type="spellEnd"/>
       <w:r>
         <w:t>“</w:t>
       </w:r>
@@ -4288,15 +4164,7 @@
         <w:t xml:space="preserve">Nach dieser Spalte folg die </w:t>
       </w:r>
       <w:r>
-        <w:t>Spalte mit dem Namen „</w:t>
-      </w:r>
-      <w:proofErr w:type="spellStart"/>
-      <w:r>
-        <w:t>name</w:t>
-      </w:r>
-      <w:proofErr w:type="spellEnd"/>
-      <w:r>
-        <w:t xml:space="preserve">“, in dieser Spalte sind </w:t>
+        <w:t xml:space="preserve">Spalte mit dem Namen „name“, in dieser Spalte sind </w:t>
       </w:r>
       <w:r>
         <w:t>entsprechend der ganzen Namen</w:t>
@@ -4305,37 +4173,13 @@
         <w:t xml:space="preserve"> der einzelnen Weine mit eingetragen. </w:t>
       </w:r>
       <w:r>
-        <w:t>Die Produzenten dieser Weine sind in der darauffolgenden Spalte der „</w:t>
-      </w:r>
-      <w:proofErr w:type="spellStart"/>
-      <w:r>
-        <w:t>producer</w:t>
-      </w:r>
-      <w:proofErr w:type="spellEnd"/>
-      <w:r>
-        <w:t xml:space="preserve">“ zu finden. </w:t>
-      </w:r>
-      <w:r>
-        <w:t>Aus welchem Land dieser Wein stammt wird anschließend in der Spalte der „</w:t>
-      </w:r>
-      <w:proofErr w:type="spellStart"/>
-      <w:r>
-        <w:t>nation</w:t>
-      </w:r>
-      <w:proofErr w:type="spellEnd"/>
-      <w:r>
-        <w:t xml:space="preserve">“ beantwortet. </w:t>
-      </w:r>
-      <w:r>
-        <w:t>Anschließend folgen fünf Spalten mit dem Namen „</w:t>
-      </w:r>
-      <w:proofErr w:type="spellStart"/>
-      <w:r>
-        <w:t>local</w:t>
-      </w:r>
-      <w:proofErr w:type="spellEnd"/>
-      <w:r>
-        <w:t xml:space="preserve">“ und der entsprechenden Nummer, welche die entsprechende Region wo der Wein </w:t>
+        <w:t xml:space="preserve">Die Produzenten dieser Weine sind in der darauffolgenden Spalte der „producer“ zu finden. </w:t>
+      </w:r>
+      <w:r>
+        <w:t xml:space="preserve">Aus welchem Land dieser Wein stammt wird anschließend in der Spalte der „nation“ beantwortet. </w:t>
+      </w:r>
+      <w:r>
+        <w:t xml:space="preserve">Anschließend folgen fünf Spalten mit dem Namen „local“ und der entsprechenden Nummer, welche die entsprechende Region wo der Wein </w:t>
       </w:r>
       <w:r>
         <w:t>herkommt,</w:t>
@@ -4347,15 +4191,7 @@
         <w:t xml:space="preserve"> Anschließend sind </w:t>
       </w:r>
       <w:r>
-        <w:t>finden sich die Spalten „</w:t>
-      </w:r>
-      <w:proofErr w:type="spellStart"/>
-      <w:r>
-        <w:t>varieties</w:t>
-      </w:r>
-      <w:proofErr w:type="spellEnd"/>
-      <w:r>
-        <w:t xml:space="preserve">“ und die </w:t>
+        <w:t xml:space="preserve">finden sich die Spalten „varieties“ und die </w:t>
       </w:r>
       <w:r>
         <w:t>entsprechende</w:t>
@@ -4382,15 +4218,7 @@
         <w:t xml:space="preserve"> Nachdem diesen Spalten folgt die Spalte „typ“ welche den entsprechenden Typ des Weines enthält. </w:t>
       </w:r>
       <w:r>
-        <w:t>Anschließend wird in der Spalte „</w:t>
-      </w:r>
-      <w:proofErr w:type="spellStart"/>
-      <w:r>
-        <w:t>use</w:t>
-      </w:r>
-      <w:proofErr w:type="spellEnd"/>
-      <w:r>
-        <w:t xml:space="preserve">“ die Verwendung des Weines genauer </w:t>
+        <w:t xml:space="preserve">Anschließend wird in der Spalte „use“ die Verwendung des Weines genauer </w:t>
       </w:r>
       <w:r>
         <w:t xml:space="preserve">festgelegt. Auf diese Spalte </w:t>
@@ -4399,29 +4227,13 @@
         <w:t>folgt,</w:t>
       </w:r>
       <w:r>
-        <w:t xml:space="preserve"> die der „</w:t>
-      </w:r>
-      <w:proofErr w:type="spellStart"/>
-      <w:r>
-        <w:t>abv</w:t>
-      </w:r>
-      <w:proofErr w:type="spellEnd"/>
-      <w:r>
-        <w:t xml:space="preserve">“ welche den </w:t>
+        <w:t xml:space="preserve"> die der „abv“ welche den </w:t>
       </w:r>
       <w:r>
         <w:t xml:space="preserve">Alkoholgehalt pro Volumen darstellt. </w:t>
       </w:r>
       <w:r>
-        <w:t>Danach wird in der Spalte der „</w:t>
-      </w:r>
-      <w:proofErr w:type="spellStart"/>
-      <w:r>
-        <w:t>degree</w:t>
-      </w:r>
-      <w:proofErr w:type="spellEnd"/>
-      <w:r>
-        <w:t xml:space="preserve">“ die optimale </w:t>
+        <w:t xml:space="preserve">Danach wird in der Spalte der „degree“ die optimale </w:t>
       </w:r>
       <w:r>
         <w:t xml:space="preserve">Trinktemperatur </w:t>
@@ -4436,89 +4248,25 @@
         <w:t>Darauffolgend</w:t>
       </w:r>
       <w:r>
-        <w:t xml:space="preserve"> wird mit den Spalten „</w:t>
-      </w:r>
-      <w:proofErr w:type="spellStart"/>
-      <w:r>
-        <w:t>sweet</w:t>
-      </w:r>
-      <w:proofErr w:type="spellEnd"/>
-      <w:r>
-        <w:t>“, „</w:t>
-      </w:r>
-      <w:proofErr w:type="spellStart"/>
-      <w:r>
-        <w:t>acidity</w:t>
-      </w:r>
-      <w:proofErr w:type="spellEnd"/>
-      <w:r>
-        <w:t>“, „</w:t>
-      </w:r>
-      <w:proofErr w:type="spellStart"/>
-      <w:r>
-        <w:t>body</w:t>
-      </w:r>
-      <w:proofErr w:type="spellEnd"/>
-      <w:r>
-        <w:t>“</w:t>
+        <w:t xml:space="preserve"> wird mit den Spalten „sweet“, „acidity“, „body“</w:t>
       </w:r>
       <w:r>
         <w:t xml:space="preserve">, </w:t>
       </w:r>
       <w:r>
-        <w:t>„</w:t>
-      </w:r>
-      <w:proofErr w:type="spellStart"/>
-      <w:r>
-        <w:t>tannin</w:t>
-      </w:r>
-      <w:proofErr w:type="spellEnd"/>
-      <w:r>
-        <w:t>“</w:t>
-      </w:r>
-      <w:r>
-        <w:t>, „</w:t>
-      </w:r>
-      <w:proofErr w:type="spellStart"/>
-      <w:r>
-        <w:t>price</w:t>
-      </w:r>
-      <w:proofErr w:type="spellEnd"/>
-      <w:r>
-        <w:t>“, „</w:t>
-      </w:r>
-      <w:proofErr w:type="spellStart"/>
-      <w:r>
-        <w:t>year</w:t>
-      </w:r>
-      <w:proofErr w:type="spellEnd"/>
-      <w:r>
-        <w:t xml:space="preserve">“, „ml“ die jeweilige Süße, </w:t>
+        <w:t>„tannin“</w:t>
+      </w:r>
+      <w:r>
+        <w:t xml:space="preserve">, „price“, „year“, „ml“ die jeweilige Süße, </w:t>
       </w:r>
       <w:r>
         <w:t xml:space="preserve">Säure, Körper, Gerbstoff, Preis, Herstellungsjahr und Größe der Flasche des Weines definiert. </w:t>
       </w:r>
       <w:r>
-        <w:t>Dabei sind ab der Spalte der „</w:t>
-      </w:r>
-      <w:proofErr w:type="spellStart"/>
-      <w:r>
-        <w:t>nation</w:t>
-      </w:r>
-      <w:proofErr w:type="spellEnd"/>
-      <w:r>
-        <w:t xml:space="preserve">“ leer Werte in der Datei enthalten. </w:t>
-      </w:r>
-      <w:r>
-        <w:t>Zahlenwerte sind aber der Spalte „</w:t>
-      </w:r>
-      <w:proofErr w:type="spellStart"/>
-      <w:r>
-        <w:t>abv</w:t>
-      </w:r>
-      <w:proofErr w:type="spellEnd"/>
-      <w:r>
-        <w:t>“ in diesem Datensatz zu finden.</w:t>
+        <w:t xml:space="preserve">Dabei sind ab der Spalte der „nation“ leer Werte in der Datei enthalten. </w:t>
+      </w:r>
+      <w:r>
+        <w:t>Zahlenwerte sind aber der Spalte „abv“ in diesem Datensatz zu finden.</w:t>
       </w:r>
       <w:r>
         <w:t xml:space="preserve"> </w:t>
@@ -4560,15 +4308,7 @@
         <w:t xml:space="preserve"> die Zielgruppe der Weininteressierten </w:t>
       </w:r>
       <w:r>
-        <w:t xml:space="preserve">gut. Da diese ausreichend tiefe bieten um neue Weine kennen zu lerne und auch Zusammenhänge zwischen den Weinen Eigenschaften zu erkennen. Für die </w:t>
-      </w:r>
-      <w:proofErr w:type="spellStart"/>
-      <w:r>
-        <w:t>gruppen</w:t>
-      </w:r>
-      <w:proofErr w:type="spellEnd"/>
-      <w:r>
-        <w:t xml:space="preserve"> der Weineinkäufer oder Weinexperten jedoch ist dieser Datensatz ausreichend. Da hierbei vor allem durch die vielen leeren Werte keine vollständige Datenbasis vorhanden ist. Somit ist nicht garantiert das für jeden Wein der ggf. </w:t>
+        <w:t xml:space="preserve">gut. Da diese ausreichend tiefe bieten um neue Weine kennen zu lerne und auch Zusammenhänge zwischen den Weinen Eigenschaften zu erkennen. Für die gruppen der Weineinkäufer oder Weinexperten jedoch ist dieser Datensatz ausreichend. Da hierbei vor allem durch die vielen leeren Werte keine vollständige Datenbasis vorhanden ist. Somit ist nicht garantiert das für jeden Wein der ggf. </w:t>
       </w:r>
       <w:r>
         <w:t>entdeckt</w:t>
@@ -4662,15 +4402,7 @@
         <w:t xml:space="preserve">Darüber hinaus wurde noch für das Baumdiagramm </w:t>
       </w:r>
       <w:r>
-        <w:t xml:space="preserve">eine weiter Datei erstellt, um die Länder welche nur in der Datei vorhanden, warum um die Kontinente und Einteilungen dieser zu ergänzen. </w:t>
-      </w:r>
-      <w:proofErr w:type="spellStart"/>
-      <w:r>
-        <w:t>Um so</w:t>
-      </w:r>
-      <w:proofErr w:type="spellEnd"/>
-      <w:r>
-        <w:t xml:space="preserve"> eine bessere Hierarchische Darstellung der Weine und ihrer Länder zu erhalten.</w:t>
+        <w:t>eine weiter Datei erstellt, um die Länder welche nur in der Datei vorhanden, warum um die Kontinente und Einteilungen dieser zu ergänzen. Um so eine bessere Hierarchische Darstellung der Weine und ihrer Länder zu erhalten.</w:t>
       </w:r>
     </w:p>
     <w:p>
@@ -4699,16 +4431,11 @@
       <w:r>
         <w:t xml:space="preserve"> </w:t>
       </w:r>
-      <w:proofErr w:type="spellStart"/>
       <w:r>
         <w:t>Repositori</w:t>
       </w:r>
       <w:r>
-        <w:t>e</w:t>
-      </w:r>
-      <w:proofErr w:type="spellEnd"/>
-      <w:r>
-        <w:t xml:space="preserve">, in welchem das </w:t>
+        <w:t xml:space="preserve">e, in welchem das </w:t>
       </w:r>
       <w:r>
         <w:t>Visualisierung</w:t>
@@ -4732,15 +4459,7 @@
         <w:t xml:space="preserve">„Quelldaten“ </w:t>
       </w:r>
       <w:r>
-        <w:t>sind die Ursprünglichen Daten vorhanden welche von der Plattform „</w:t>
-      </w:r>
-      <w:proofErr w:type="spellStart"/>
-      <w:r>
-        <w:t>Kaggle</w:t>
-      </w:r>
-      <w:proofErr w:type="spellEnd"/>
-      <w:r>
-        <w:t xml:space="preserve">“ </w:t>
+        <w:t xml:space="preserve">sind die Ursprünglichen Daten vorhanden welche von der Plattform „Kaggle“ </w:t>
       </w:r>
       <w:r>
         <w:t>heruntergeladen</w:t>
@@ -4842,15 +4561,7 @@
         <w:t>CSV-Datei,</w:t>
       </w:r>
       <w:r>
-        <w:t xml:space="preserve"> auf welche der Scatterplot und die Parallelen Koordinaten zugreifen heißt dabei „</w:t>
-      </w:r>
-      <w:proofErr w:type="spellStart"/>
-      <w:r>
-        <w:t>WineInformationExcelAufbereitetKlein</w:t>
-      </w:r>
-      <w:proofErr w:type="spellEnd"/>
-      <w:r>
-        <w:t>“</w:t>
+        <w:t xml:space="preserve"> auf welche der Scatterplot und die Parallelen Koordinaten zugreifen heißt dabei „WineInformationExcelAufbereitetKlein“</w:t>
       </w:r>
       <w:r>
         <w:t xml:space="preserve">. Der Name der JSON </w:t>
@@ -4859,15 +4570,7 @@
         <w:t>Datei auf, welche das Baumdiagramm zugreift,</w:t>
       </w:r>
       <w:r>
-        <w:t xml:space="preserve"> lautet „</w:t>
-      </w:r>
-      <w:proofErr w:type="spellStart"/>
-      <w:r>
-        <w:t>WineInformationGeoKleinKlein</w:t>
-      </w:r>
-      <w:proofErr w:type="spellEnd"/>
-      <w:r>
-        <w:t>“.</w:t>
+        <w:t xml:space="preserve"> lautet „WineInformationGeoKleinKlein“.</w:t>
       </w:r>
       <w:r>
         <w:t xml:space="preserve"> </w:t>
@@ -4894,23 +4597,7 @@
         <w:t xml:space="preserve">mit einem Feld welches Leer ist. In den JSON Datei hingegen wurden nur die Beziehungen zwischen den Daten </w:t>
       </w:r>
       <w:r>
-        <w:t>abgebildet. Somit enthalten die „</w:t>
-      </w:r>
-      <w:proofErr w:type="spellStart"/>
-      <w:r>
-        <w:t>data</w:t>
-      </w:r>
-      <w:proofErr w:type="spellEnd"/>
-      <w:r>
-        <w:t>“-Felder nur eine „</w:t>
-      </w:r>
-      <w:proofErr w:type="spellStart"/>
-      <w:r>
-        <w:t>id</w:t>
-      </w:r>
-      <w:proofErr w:type="spellEnd"/>
-      <w:r>
-        <w:t>“ welch</w:t>
+        <w:t>abgebildet. Somit enthalten die „data“-Felder nur eine „id“ welch</w:t>
       </w:r>
       <w:r>
         <w:t xml:space="preserve">es nur den Namen enthält. </w:t>
@@ -4918,11 +4605,9 @@
       <w:r>
         <w:t>Die Beziehung wurde mithilfe der „</w:t>
       </w:r>
-      <w:proofErr w:type="spellStart"/>
       <w:r>
         <w:t>children</w:t>
       </w:r>
-      <w:proofErr w:type="spellEnd"/>
       <w:r>
         <w:t>“-Felder realisiert.</w:t>
       </w:r>
@@ -5009,15 +4694,7 @@
         <w:t xml:space="preserve"> wurde die Datei </w:t>
       </w:r>
       <w:r>
-        <w:t>„</w:t>
-      </w:r>
-      <w:proofErr w:type="spellStart"/>
-      <w:r>
-        <w:t>cleasingWine</w:t>
-      </w:r>
-      <w:proofErr w:type="spellEnd"/>
-      <w:r>
-        <w:t>“ in eine Exceldatei konvertiert</w:t>
+        <w:t>„cleasingWine“ in eine Exceldatei konvertiert</w:t>
       </w:r>
       <w:r>
         <w:t>, d</w:t>
@@ -5038,15 +4715,7 @@
         <w:t>mit dem Namen</w:t>
       </w:r>
       <w:r>
-        <w:t xml:space="preserve"> „</w:t>
-      </w:r>
-      <w:proofErr w:type="spellStart"/>
-      <w:r>
-        <w:t>WineInformtionExcel</w:t>
-      </w:r>
-      <w:proofErr w:type="spellEnd"/>
-      <w:r>
-        <w:t xml:space="preserve">“ zu finden. </w:t>
+        <w:t xml:space="preserve"> „WineInformtionExcel“ zu finden. </w:t>
       </w:r>
       <w:r>
         <w:t xml:space="preserve">Durch diesen Schritt </w:t>
@@ -5070,13 +4739,8 @@
         <w:t>GitHub Nutzer „</w:t>
       </w:r>
       <w:r>
-        <w:t xml:space="preserve">Curran </w:t>
-      </w:r>
-      <w:proofErr w:type="spellStart"/>
-      <w:r>
-        <w:t>Kelleher</w:t>
-      </w:r>
-      <w:proofErr w:type="spellEnd"/>
+        <w:t>Curran Kelleher</w:t>
+      </w:r>
       <w:r>
         <w:t>“</w:t>
       </w:r>
@@ -5121,15 +4785,7 @@
         <w:t>.</w:t>
       </w:r>
       <w:r>
-        <w:t xml:space="preserve"> Die Datei ist dabei unter „Aufbereitete Daten“ mit dem Namen „</w:t>
-      </w:r>
-      <w:proofErr w:type="spellStart"/>
-      <w:r>
-        <w:t>WineInformationGeo</w:t>
-      </w:r>
-      <w:proofErr w:type="spellEnd"/>
-      <w:r>
-        <w:t>“ zu finden.</w:t>
+        <w:t xml:space="preserve"> Die Datei ist dabei unter „Aufbereitete Daten“ mit dem Namen „WineInformationGeo“ zu finden.</w:t>
       </w:r>
     </w:p>
     <w:p>
@@ -5176,42 +4832,10 @@
         <w:t>Zuerst wurden die</w:t>
       </w:r>
       <w:r>
-        <w:t xml:space="preserve"> Namen aus den Spalten „</w:t>
-      </w:r>
-      <w:proofErr w:type="spellStart"/>
-      <w:r>
-        <w:t>sweet</w:t>
-      </w:r>
-      <w:proofErr w:type="spellEnd"/>
-      <w:r>
-        <w:t>“, „</w:t>
-      </w:r>
-      <w:proofErr w:type="spellStart"/>
-      <w:r>
-        <w:t>adcidity</w:t>
-      </w:r>
-      <w:proofErr w:type="spellEnd"/>
-      <w:r>
-        <w:t>“</w:t>
-      </w:r>
-      <w:r>
-        <w:t>, „</w:t>
-      </w:r>
-      <w:proofErr w:type="spellStart"/>
-      <w:r>
-        <w:t>body</w:t>
-      </w:r>
-      <w:proofErr w:type="spellEnd"/>
-      <w:r>
-        <w:t>“ und „</w:t>
-      </w:r>
-      <w:proofErr w:type="spellStart"/>
-      <w:r>
-        <w:t>tannin</w:t>
-      </w:r>
-      <w:proofErr w:type="spellEnd"/>
-      <w:r>
-        <w:t>“</w:t>
+        <w:t xml:space="preserve"> Namen aus den Spalten „sweet“, „adcidity“</w:t>
+      </w:r>
+      <w:r>
+        <w:t>, „body“ und „tannin“</w:t>
       </w:r>
       <w:r>
         <w:t xml:space="preserve"> vor den zahlen entfernt, da diese ansonsten verhindert hätten die Zahlen in ein entsprechendes Datenformat zu bringen.</w:t>
@@ -5223,23 +4847,7 @@
         <w:t xml:space="preserve">n die Zahlenwerte überarbeitet. So </w:t>
       </w:r>
       <w:r>
-        <w:t>standen in der Spalte „</w:t>
-      </w:r>
-      <w:proofErr w:type="spellStart"/>
-      <w:r>
-        <w:t>abv</w:t>
-      </w:r>
-      <w:proofErr w:type="spellEnd"/>
-      <w:r>
-        <w:t>“ und „</w:t>
-      </w:r>
-      <w:proofErr w:type="spellStart"/>
-      <w:r>
-        <w:t>degree</w:t>
-      </w:r>
-      <w:proofErr w:type="spellEnd"/>
-      <w:r>
-        <w:t xml:space="preserve">“ </w:t>
+        <w:t xml:space="preserve">standen in der Spalte „abv“ und „degree“ </w:t>
       </w:r>
       <w:r>
         <w:t xml:space="preserve">eine </w:t>
@@ -5272,15 +4880,7 @@
         <w:t>aus den beiden Werten der Durchschnitt gebildet. Falls nur ein Wert bereits in der Spalte stand, wurde dieser einfach übernommen.</w:t>
       </w:r>
       <w:r>
-        <w:t xml:space="preserve"> Darüber hinaus wurde war der Preis für die Weine in der Spalte „</w:t>
-      </w:r>
-      <w:proofErr w:type="spellStart"/>
-      <w:r>
-        <w:t>price</w:t>
-      </w:r>
-      <w:proofErr w:type="spellEnd"/>
-      <w:r>
-        <w:t>“</w:t>
+        <w:t xml:space="preserve"> Darüber hinaus wurde war der Preis für die Weine in der Spalte „price“</w:t>
       </w:r>
       <w:r>
         <w:t xml:space="preserve"> in südkoreanischen Won angegeben. Aufgrund dieser dessen wurde dieser P</w:t>
@@ -5304,15 +4904,7 @@
         <w:t>Spalte</w:t>
       </w:r>
       <w:r>
-        <w:t xml:space="preserve"> „</w:t>
-      </w:r>
-      <w:proofErr w:type="spellStart"/>
-      <w:r>
-        <w:t>name</w:t>
-      </w:r>
-      <w:proofErr w:type="spellEnd"/>
-      <w:r>
-        <w:t>“ angepasst. So ist es bei der Konvertierung vorgekommen, dass Apostrophe und Umlaute nicht richtig übersetzt worden sind. Die</w:t>
+        <w:t xml:space="preserve"> „name“ angepasst. So ist es bei der Konvertierung vorgekommen, dass Apostrophe und Umlaute nicht richtig übersetzt worden sind. Die</w:t>
       </w:r>
       <w:r>
         <w:t>se Fehler wurden korrigiert.</w:t>
@@ -5327,29 +4919,13 @@
         <w:t xml:space="preserve"> in welcher die Namen der Weine mit der entsprechenden JSON Schreibweise kombiniert wurden, um so eine zusammenfügen der Weinnamen und der Länder einfacher zu gestallten.</w:t>
       </w:r>
       <w:r>
-        <w:t xml:space="preserve"> Diese Änderungen wurden alle and er Exceldatei „</w:t>
-      </w:r>
-      <w:proofErr w:type="spellStart"/>
-      <w:r>
-        <w:t>WineInformationExcel</w:t>
-      </w:r>
-      <w:proofErr w:type="spellEnd"/>
-      <w:r>
-        <w:t>“ durchgeführt.</w:t>
+        <w:t xml:space="preserve"> Diese Änderungen wurden alle and er Exceldatei „WineInformationExcel“ durchgeführt.</w:t>
       </w:r>
       <w:r>
         <w:t xml:space="preserve"> Anschließend wurden in </w:t>
       </w:r>
       <w:r>
-        <w:t>einer neuen auf „</w:t>
-      </w:r>
-      <w:proofErr w:type="spellStart"/>
-      <w:r>
-        <w:t>WineInformationExcel</w:t>
-      </w:r>
-      <w:proofErr w:type="spellEnd"/>
-      <w:r>
-        <w:t xml:space="preserve">“ basierenden Datei, die Namen der Spalten von Englischen ins Deutsche übersetzt. </w:t>
+        <w:t xml:space="preserve">einer neuen auf „WineInformationExcel“ basierenden Datei, die Namen der Spalten von Englischen ins Deutsche übersetzt. </w:t>
       </w:r>
       <w:r>
         <w:t>Zusätzlich</w:t>
@@ -5373,11 +4949,9 @@
       <w:r>
         <w:t>Dieser Stand präsentiert findet sich in der Exceldatei mit dem Namen „</w:t>
       </w:r>
-      <w:proofErr w:type="spellStart"/>
       <w:r>
         <w:t>WineInformationExcelAufbereitet</w:t>
       </w:r>
-      <w:proofErr w:type="spellEnd"/>
       <w:r>
         <w:t>“</w:t>
       </w:r>
@@ -5391,15 +4965,7 @@
         <w:t xml:space="preserve"> herausgelöscht welche</w:t>
       </w:r>
       <w:r>
-        <w:t xml:space="preserve"> in den Spalten „</w:t>
-      </w:r>
-      <w:proofErr w:type="spellStart"/>
-      <w:r>
-        <w:t>alc</w:t>
-      </w:r>
-      <w:proofErr w:type="spellEnd"/>
-      <w:r>
-        <w:t xml:space="preserve">“ bis „ml“ ein leeres Feld oder </w:t>
+        <w:t xml:space="preserve"> in den Spalten „alc“ bis „ml“ ein leeres Feld oder </w:t>
       </w:r>
       <w:r>
         <w:t xml:space="preserve">eine Null als Werte enthielten entfernt. </w:t>
@@ -5408,15 +4974,7 @@
         <w:t xml:space="preserve">Diese Änderung ist in der Datei mit dem Namen </w:t>
       </w:r>
       <w:r>
-        <w:t>„</w:t>
-      </w:r>
-      <w:proofErr w:type="spellStart"/>
-      <w:r>
-        <w:t>WineInformationExcelAufbereitetKlein</w:t>
-      </w:r>
-      <w:proofErr w:type="spellEnd"/>
-      <w:r>
-        <w:t>“ wiederzufinden.</w:t>
+        <w:t>„WineInformationExcelAufbereitetKlein“ wiederzufinden.</w:t>
       </w:r>
       <w:r>
         <w:t xml:space="preserve"> Innerhalb der JSON Datei gab e</w:t>
@@ -5446,26 +5004,10 @@
         <w:t>dieses Schritts</w:t>
       </w:r>
       <w:r>
-        <w:t xml:space="preserve"> ist unter der Datei „</w:t>
-      </w:r>
-      <w:proofErr w:type="spellStart"/>
-      <w:r>
-        <w:t>WineInformationGeoKlein</w:t>
-      </w:r>
-      <w:proofErr w:type="spellEnd"/>
-      <w:r>
-        <w:t xml:space="preserve">“ zu finden. Anschließend wurden im letzten Schritt alle Länder entfernt, welche keine Weine </w:t>
-      </w:r>
-      <w:r>
-        <w:t>nach der CSV-Datei hergestellt haben. Dies ist in der Datei „</w:t>
-      </w:r>
-      <w:proofErr w:type="spellStart"/>
-      <w:r>
-        <w:t>WineInformationGeoKleinKlein</w:t>
-      </w:r>
-      <w:proofErr w:type="spellEnd"/>
-      <w:r>
-        <w:t>“ zu erkennen.</w:t>
+        <w:t xml:space="preserve"> ist unter der Datei „WineInformationGeoKlein“ zu finden. Anschließend wurden im letzten Schritt alle Länder entfernt, welche keine Weine </w:t>
+      </w:r>
+      <w:r>
+        <w:t>nach der CSV-Datei hergestellt haben. Dies ist in der Datei „WineInformationGeoKleinKlein“ zu erkennen.</w:t>
       </w:r>
     </w:p>
     <w:p>
@@ -5661,15 +5203,7 @@
         <w:t xml:space="preserve">, Preis, Jahres und Größe der Flasche. </w:t>
       </w:r>
       <w:r>
-        <w:t xml:space="preserve">Diese Eigenschaften können nun mithilfe von den verschiedenen Visualisierungen gegenübergestellt werden und so sollten neue Erkenntnisse rund um das Thema </w:t>
-      </w:r>
-      <w:proofErr w:type="spellStart"/>
-      <w:r>
-        <w:t>wein</w:t>
-      </w:r>
-      <w:proofErr w:type="spellEnd"/>
-      <w:r>
-        <w:t xml:space="preserve"> gewonnen werden können. Als Unterstützung für dieses Hauptziel gibt es noch drei etwas konkretere Fragen welche bereits in der </w:t>
+        <w:t xml:space="preserve">Diese Eigenschaften können nun mithilfe von den verschiedenen Visualisierungen gegenübergestellt werden und so sollten neue Erkenntnisse rund um das Thema wein gewonnen werden können. Als Unterstützung für dieses Hauptziel gibt es noch drei etwas konkretere Fragen welche bereits in der </w:t>
       </w:r>
       <w:r>
         <w:fldChar w:fldCharType="begin"/>
@@ -5758,34 +5292,10 @@
         <w:t xml:space="preserve">Länder nötigt. Diese Information ist beispielsweise </w:t>
       </w:r>
       <w:r>
-        <w:t xml:space="preserve">im „State </w:t>
-      </w:r>
-      <w:proofErr w:type="spellStart"/>
-      <w:r>
-        <w:t>of</w:t>
-      </w:r>
-      <w:proofErr w:type="spellEnd"/>
-      <w:r>
-        <w:t xml:space="preserve"> </w:t>
-      </w:r>
-      <w:proofErr w:type="spellStart"/>
-      <w:r>
-        <w:t>the</w:t>
-      </w:r>
-      <w:proofErr w:type="spellEnd"/>
-      <w:r>
-        <w:t xml:space="preserve"> </w:t>
-      </w:r>
-      <w:proofErr w:type="spellStart"/>
-      <w:r>
-        <w:t>Viti</w:t>
-      </w:r>
-      <w:r>
-        <w:t>vinicultural</w:t>
-      </w:r>
-      <w:proofErr w:type="spellEnd"/>
-      <w:r>
-        <w:t xml:space="preserve"> World in 2020“ nachzulesen</w:t>
+        <w:t>im „State of the Viti</w:t>
+      </w:r>
+      <w:r>
+        <w:t>vinicultural World in 2020“ nachzulesen</w:t>
       </w:r>
       <w:r>
         <w:t xml:space="preserve"> </w:t>
@@ -5828,34 +5338,10 @@
         <w:t>Produzierenden</w:t>
       </w:r>
       <w:r>
-        <w:t xml:space="preserve"> Ländern Italien mit 49,1 </w:t>
-      </w:r>
-      <w:proofErr w:type="spellStart"/>
-      <w:r>
-        <w:t>mhl</w:t>
-      </w:r>
-      <w:proofErr w:type="spellEnd"/>
-      <w:r>
-        <w:t xml:space="preserve">, Frankreich mit </w:t>
-      </w:r>
-      <w:r>
-        <w:t xml:space="preserve">46,6 </w:t>
-      </w:r>
-      <w:proofErr w:type="spellStart"/>
-      <w:r>
-        <w:t>mhl</w:t>
-      </w:r>
-      <w:proofErr w:type="spellEnd"/>
-      <w:r>
-        <w:t xml:space="preserve"> und Spanien mit 40,7 </w:t>
-      </w:r>
-      <w:proofErr w:type="spellStart"/>
-      <w:r>
-        <w:t>mhl</w:t>
-      </w:r>
-      <w:proofErr w:type="spellEnd"/>
-      <w:r>
-        <w:t xml:space="preserve">. Diese </w:t>
+        <w:t xml:space="preserve"> Ländern Italien mit 49,1 mhl, Frankreich mit </w:t>
+      </w:r>
+      <w:r>
+        <w:t xml:space="preserve">46,6 mhl und Spanien mit 40,7 mhl. Diese </w:t>
       </w:r>
       <w:r>
         <w:t>Angaben</w:t>
@@ -5877,15 +5363,7 @@
     </w:p>
     <w:p>
       <w:r>
-        <w:t xml:space="preserve">Die eingesetzten Darstellungen des Scatterplots, Parallelen Koordinaten und Baumdiagramms können dabei helfen dem Betrachtetem das Verstehen der Daten vereinfachen. So ist es für diesen möglich sich mithilfe der Parallelen Koordinationen einen </w:t>
-      </w:r>
-      <w:proofErr w:type="spellStart"/>
-      <w:r>
-        <w:t>überblick</w:t>
-      </w:r>
-      <w:proofErr w:type="spellEnd"/>
-      <w:r>
-        <w:t xml:space="preserve"> über die gesamten Datensatz </w:t>
+        <w:t xml:space="preserve">Die eingesetzten Darstellungen des Scatterplots, Parallelen Koordinaten und Baumdiagramms können dabei helfen dem Betrachtetem das Verstehen der Daten vereinfachen. So ist es für diesen möglich sich mithilfe der Parallelen Koordinationen einen überblick über die gesamten Datensatz </w:t>
       </w:r>
       <w:r>
         <w:t>zu erhalten</w:t>
@@ -6241,14 +5719,27 @@
       <w:r>
         <w:t xml:space="preserve">Abbildung </w:t>
       </w:r>
-      <w:fldSimple w:instr=" SEQ Abbildung \* ARABIC ">
-        <w:r>
-          <w:rPr>
-            <w:noProof/>
-          </w:rPr>
-          <w:t>1</w:t>
-        </w:r>
-      </w:fldSimple>
+      <w:r>
+        <w:fldChar w:fldCharType="begin"/>
+      </w:r>
+      <w:r>
+        <w:instrText xml:space="preserve"> SEQ Abbildung \* ARABIC </w:instrText>
+      </w:r>
+      <w:r>
+        <w:fldChar w:fldCharType="separate"/>
+      </w:r>
+      <w:r>
+        <w:rPr>
+          <w:noProof/>
+        </w:rPr>
+        <w:t>1</w:t>
+      </w:r>
+      <w:r>
+        <w:rPr>
+          <w:noProof/>
+        </w:rPr>
+        <w:fldChar w:fldCharType="end"/>
+      </w:r>
       <w:bookmarkEnd w:id="19"/>
       <w:r>
         <w:t>: Scatterplot (Quelle: eigene Darstellung)</w:t>
@@ -6307,15 +5798,7 @@
         <w:t xml:space="preserve">gramme gehören können, </w:t>
       </w:r>
       <w:r>
-        <w:t xml:space="preserve">nur schwer zwei Eigenschaften gegenüberstellen. Da beide Eigenschaften dafür eine Zeitlichen </w:t>
-      </w:r>
-      <w:proofErr w:type="spellStart"/>
-      <w:r>
-        <w:t>verlauf</w:t>
-      </w:r>
-      <w:proofErr w:type="spellEnd"/>
-      <w:r>
-        <w:t xml:space="preserve"> benötigen würden. Da dies jedoch nicht der Fall war wurde, bei dieser Darstellung auf den Scatterplot zurückgegriffen. Mithilfe von diesem D</w:t>
+        <w:t>nur schwer zwei Eigenschaften gegenüberstellen. Da beide Eigenschaften dafür eine Zeitlichen verlauf benötigen würden. Da dies jedoch nicht der Fall war wurde, bei dieser Darstellung auf den Scatterplot zurückgegriffen. Mithilfe von diesem D</w:t>
       </w:r>
       <w:r>
         <w:t>iagramm lassen sich zwei Eigenschaften gegenüberstellen und dies unabhängig von einer Zeitlichen Achse.</w:t>
@@ -6473,27 +5956,14 @@
         <w:lastRenderedPageBreak/>
         <w:t xml:space="preserve">Abbildung </w:t>
       </w:r>
-      <w:r>
-        <w:fldChar w:fldCharType="begin"/>
-      </w:r>
-      <w:r>
-        <w:instrText xml:space="preserve"> SEQ Abbildung \* ARABIC </w:instrText>
-      </w:r>
-      <w:r>
-        <w:fldChar w:fldCharType="separate"/>
-      </w:r>
-      <w:r>
-        <w:rPr>
-          <w:noProof/>
-        </w:rPr>
-        <w:t>2</w:t>
-      </w:r>
-      <w:r>
-        <w:rPr>
-          <w:noProof/>
-        </w:rPr>
-        <w:fldChar w:fldCharType="end"/>
-      </w:r>
+      <w:fldSimple w:instr=" SEQ Abbildung \* ARABIC ">
+        <w:r>
+          <w:rPr>
+            <w:noProof/>
+          </w:rPr>
+          <w:t>2</w:t>
+        </w:r>
+      </w:fldSimple>
       <w:bookmarkEnd w:id="21"/>
       <w:r>
         <w:t>: Parallele Koordinaten (Quelle: eigene Darstellung)</w:t>
@@ -6551,15 +6021,7 @@
         <w:t xml:space="preserve">, </w:t>
       </w:r>
       <w:r>
-        <w:t>Projektion und Selektion, Parallelen Koordinaten, K-</w:t>
-      </w:r>
-      <w:proofErr w:type="spellStart"/>
-      <w:r>
-        <w:t>Means</w:t>
-      </w:r>
-      <w:proofErr w:type="spellEnd"/>
-      <w:r>
-        <w:t xml:space="preserve"> und Datentinte in Frage kommen.</w:t>
+        <w:t>Projektion und Selektion, Parallelen Koordinaten, K-Means und Datentinte in Frage kommen.</w:t>
       </w:r>
       <w:r>
         <w:t xml:space="preserve"> Bei der Datentin</w:t>
@@ -6580,13 +6042,8 @@
         <w:t>Dasselbe</w:t>
       </w:r>
       <w:r>
-        <w:t xml:space="preserve"> gilt für die K-</w:t>
-      </w:r>
-      <w:proofErr w:type="spellStart"/>
-      <w:r>
-        <w:t>Means</w:t>
-      </w:r>
-      <w:proofErr w:type="spellEnd"/>
+        <w:t xml:space="preserve"> gilt für die K-Means</w:t>
+      </w:r>
       <w:r>
         <w:t xml:space="preserve"> welche versuchen </w:t>
       </w:r>
@@ -6606,15 +6063,7 @@
         <w:t>mehrdimensionalen</w:t>
       </w:r>
       <w:r>
-        <w:t xml:space="preserve"> </w:t>
-      </w:r>
-      <w:proofErr w:type="spellStart"/>
-      <w:r>
-        <w:t>raum</w:t>
-      </w:r>
-      <w:proofErr w:type="spellEnd"/>
-      <w:r>
-        <w:t xml:space="preserve"> zu Visualisieren</w:t>
+        <w:t xml:space="preserve"> raum zu Visualisieren</w:t>
       </w:r>
       <w:r>
         <w:t xml:space="preserve">. Dafür </w:t>
@@ -6650,15 +6099,7 @@
         <w:t>widersprechen</w:t>
       </w:r>
       <w:r>
-        <w:t xml:space="preserve"> somit auch wie </w:t>
-      </w:r>
-      <w:proofErr w:type="spellStart"/>
-      <w:r>
-        <w:t>due</w:t>
-      </w:r>
-      <w:proofErr w:type="spellEnd"/>
-      <w:r>
-        <w:t xml:space="preserve"> </w:t>
+        <w:t xml:space="preserve"> somit auch wie due </w:t>
       </w:r>
       <w:r>
         <w:t>Projektion</w:t>
@@ -6818,14 +6259,27 @@
       <w:r>
         <w:t xml:space="preserve">Abbildung </w:t>
       </w:r>
-      <w:fldSimple w:instr=" SEQ Abbildung \* ARABIC ">
-        <w:r>
-          <w:rPr>
-            <w:noProof/>
-          </w:rPr>
-          <w:t>3</w:t>
-        </w:r>
-      </w:fldSimple>
+      <w:r>
+        <w:fldChar w:fldCharType="begin"/>
+      </w:r>
+      <w:r>
+        <w:instrText xml:space="preserve"> SEQ Abbildung \* ARABIC </w:instrText>
+      </w:r>
+      <w:r>
+        <w:fldChar w:fldCharType="separate"/>
+      </w:r>
+      <w:r>
+        <w:rPr>
+          <w:noProof/>
+        </w:rPr>
+        <w:t>3</w:t>
+      </w:r>
+      <w:r>
+        <w:rPr>
+          <w:noProof/>
+        </w:rPr>
+        <w:fldChar w:fldCharType="end"/>
+      </w:r>
       <w:bookmarkEnd w:id="23"/>
       <w:r>
         <w:t>: Auszug aus der Baumhierarchie</w:t>
@@ -7090,13 +6544,8 @@
       <w:r>
         <w:t xml:space="preserve"> zu bringen, um so eine </w:t>
       </w:r>
-      <w:proofErr w:type="spellStart"/>
-      <w:r>
-        <w:t>Importierung</w:t>
-      </w:r>
-      <w:proofErr w:type="spellEnd"/>
-      <w:r>
-        <w:t xml:space="preserve"> </w:t>
+      <w:r>
+        <w:t xml:space="preserve">Importierung </w:t>
       </w:r>
       <w:r>
         <w:t>de</w:t>
@@ -7206,11 +6655,9 @@
       <w:r>
         <w:t>„</w:t>
       </w:r>
-      <w:proofErr w:type="spellStart"/>
       <w:r>
         <w:t>Html</w:t>
       </w:r>
-      <w:proofErr w:type="spellEnd"/>
       <w:r>
         <w:t>“</w:t>
       </w:r>
@@ -7220,11 +6667,9 @@
       <w:r>
         <w:t>„</w:t>
       </w:r>
-      <w:proofErr w:type="spellStart"/>
       <w:r>
         <w:t>TypedSVG</w:t>
       </w:r>
-      <w:proofErr w:type="spellEnd"/>
       <w:r>
         <w:t>“</w:t>
       </w:r>
@@ -7265,15 +6710,7 @@
         <w:t xml:space="preserve"> der Main zu finden ist. </w:t>
       </w:r>
       <w:r>
-        <w:t xml:space="preserve">Auf diesen </w:t>
-      </w:r>
-      <w:proofErr w:type="spellStart"/>
-      <w:r>
-        <w:t>Record</w:t>
-      </w:r>
-      <w:proofErr w:type="spellEnd"/>
-      <w:r>
-        <w:t xml:space="preserve"> anschließend zugegriffen, wenn etwas zu akutlaisieren gibt, um auf die entsprechenden Daten zuzugreifen.</w:t>
+        <w:t>Auf diesen Record anschließend zugegriffen, wenn etwas zu akutlaisieren gibt, um auf die entsprechenden Daten zuzugreifen.</w:t>
       </w:r>
     </w:p>
     <w:p>
@@ -7553,27 +6990,14 @@
       <w:r>
         <w:t xml:space="preserve">Abbildung </w:t>
       </w:r>
-      <w:r>
-        <w:fldChar w:fldCharType="begin"/>
-      </w:r>
-      <w:r>
-        <w:instrText xml:space="preserve"> SEQ Abbildung \* ARABIC </w:instrText>
-      </w:r>
-      <w:r>
-        <w:fldChar w:fldCharType="separate"/>
-      </w:r>
-      <w:r>
-        <w:rPr>
-          <w:noProof/>
-        </w:rPr>
-        <w:t>4</w:t>
-      </w:r>
-      <w:r>
-        <w:rPr>
-          <w:noProof/>
-        </w:rPr>
-        <w:fldChar w:fldCharType="end"/>
-      </w:r>
+      <w:fldSimple w:instr=" SEQ Abbildung \* ARABIC ">
+        <w:r>
+          <w:rPr>
+            <w:noProof/>
+          </w:rPr>
+          <w:t>4</w:t>
+        </w:r>
+      </w:fldSimple>
       <w:bookmarkEnd w:id="28"/>
       <w:r>
         <w:t>: Scatterplot welcher die Eigenschaften Preis und Körper gegenüberstellt (Quelle: eigene Darstellung)</w:t>
@@ -7819,44 +7243,14 @@
       <w:r>
         <w:t xml:space="preserve">Abbildung </w:t>
       </w:r>
-      <w:fldSimple w:instr=" SEQ Abbildung \* ARABIC ">
-        <w:r>
-          <w:rPr>
-            <w:noProof/>
-          </w:rPr>
-          <w:t>5</w:t>
-        </w:r>
-      </w:fldSimple>
-      <w:bookmarkEnd w:id="30"/>
-      <w:r>
-        <w:t xml:space="preserve">: Gegenüberstellung der Eigenschaften Körper, Gerbstoffe, Süße und Säuregehalt mithilfe </w:t>
-      </w:r>
-      <w:r>
-        <w:t xml:space="preserve">der Parallelen Koordinaten (Quelle: </w:t>
-      </w:r>
-      <w:r>
-        <w:t>e</w:t>
-      </w:r>
-      <w:r>
-        <w:t>igene Darstellung)</w:t>
-      </w:r>
-      <w:bookmarkEnd w:id="31"/>
-    </w:p>
-    <w:p>
-      <w:r>
-        <w:t xml:space="preserve">Dabei ist in </w:t>
-      </w:r>
       <w:r>
         <w:fldChar w:fldCharType="begin"/>
       </w:r>
       <w:r>
-        <w:instrText xml:space="preserve"> REF _Ref80620471 \h </w:instrText>
+        <w:instrText xml:space="preserve"> SEQ Abbildung \* ARABIC </w:instrText>
       </w:r>
       <w:r>
         <w:fldChar w:fldCharType="separate"/>
-      </w:r>
-      <w:r>
-        <w:t xml:space="preserve">Abbildung </w:t>
       </w:r>
       <w:r>
         <w:rPr>
@@ -7865,165 +7259,192 @@
         <w:t>5</w:t>
       </w:r>
       <w:r>
+        <w:rPr>
+          <w:noProof/>
+        </w:rPr>
         <w:fldChar w:fldCharType="end"/>
       </w:r>
-      <w:r>
-        <w:t xml:space="preserve"> zu erkennen das es keine besonderen Muster zwischen diese verschiedene</w:t>
-      </w:r>
-      <w:r>
-        <w:t xml:space="preserve"> Eigenschaft gibt. Dementsprechend gibt es viele verschiedene Möglichkeiten die </w:t>
-      </w:r>
-      <w:r>
-        <w:t xml:space="preserve">verschiedenen Eigenschaften in unterschiedlicher Intensität in einem Wein wiederzufinden. Auffälligkeiten an den Daten gibt es allerdings schon. So kann ein </w:t>
-      </w:r>
-      <w:r>
-        <w:t>Wein,</w:t>
-      </w:r>
-      <w:r>
-        <w:t xml:space="preserve"> welcher die maximale Süße von </w:t>
-      </w:r>
-      <w:r>
-        <w:t>fünf</w:t>
-      </w:r>
-      <w:r>
-        <w:t xml:space="preserve"> </w:t>
-      </w:r>
-      <w:r>
-        <w:t>besitzt,</w:t>
-      </w:r>
-      <w:r>
-        <w:t xml:space="preserve"> nur einen Säuregehalt von </w:t>
-      </w:r>
-      <w:r>
-        <w:t>vier</w:t>
-      </w:r>
-      <w:r>
-        <w:t xml:space="preserve"> besitzen.</w:t>
-      </w:r>
-      <w:r>
-        <w:t xml:space="preserve"> </w:t>
-      </w:r>
-      <w:r>
-        <w:t>Umgekehrt ist es ähnlich so kann ein Wein mit einem Säuregehalt von fünf maximal eine Süße von drei besitzen.</w:t>
-      </w:r>
-      <w:r>
-        <w:t xml:space="preserve"> Somit kann es keinen Wein </w:t>
-      </w:r>
-      <w:r>
-        <w:t>geben,</w:t>
-      </w:r>
-      <w:r>
-        <w:t xml:space="preserve"> welcher auf beiden Skalen eine fünf besitzt. </w:t>
-      </w:r>
-      <w:r>
-        <w:t xml:space="preserve">Dies hängt mit dem Gärungsprozess der Weintraube zusammen wie bereits im Kapitel </w:t>
-      </w:r>
-      <w:r>
-        <w:fldChar w:fldCharType="begin"/>
-      </w:r>
-      <w:r>
-        <w:instrText xml:space="preserve"> REF _Ref80273977 \h </w:instrText>
-      </w:r>
-      <w:r>
-        <w:fldChar w:fldCharType="separate"/>
-      </w:r>
-      <w:r>
-        <w:t>Anwendungshintergrund</w:t>
-      </w:r>
-      <w:r>
-        <w:fldChar w:fldCharType="end"/>
-      </w:r>
-      <w:r>
-        <w:t xml:space="preserve"> erklärt worden ist. Eine weitere </w:t>
-      </w:r>
-      <w:r>
-        <w:t>Besonderheit</w:t>
-      </w:r>
-      <w:r>
-        <w:t xml:space="preserve"> besteht</w:t>
-      </w:r>
-      <w:r>
-        <w:t xml:space="preserve"> zwischen der Süße und den Gerbstoffen. So kann ein Wein, welcher einen hohen gerbstoffgehalt von fünf besitzt, maximal eine süße von zwei erreichen. Dies setzt sich aber nicht in den unteren Stufen fort. Dort ist es bereits ab einem Gerbstoffgehalt von vier möglich die volle Süße von fünf zu erreichen. Jedoch gibt es dementsprechend auch wie bei der Säure und der Süße keinen </w:t>
-      </w:r>
-      <w:r>
-        <w:t>Wein,</w:t>
-      </w:r>
-      <w:r>
-        <w:t xml:space="preserve"> welcher eine fünf in den Gerbstoffen und in der Süße hat. </w:t>
-      </w:r>
-      <w:r>
-        <w:t xml:space="preserve">Umgekehrt verhält es sich bei der Beziehung zwischen den </w:t>
-      </w:r>
-      <w:r>
-        <w:t>Körper</w:t>
-      </w:r>
-      <w:r>
-        <w:t xml:space="preserve"> und den Gerbstoffen. Hier besitzt ein Wein mit der </w:t>
-      </w:r>
-      <w:r>
-        <w:t>Körpergröße</w:t>
-      </w:r>
-      <w:r>
-        <w:t xml:space="preserve"> eins </w:t>
-      </w:r>
-      <w:r>
-        <w:t>auch nur einen Gerbstoffgehalt von eins</w:t>
-      </w:r>
-      <w:r>
-        <w:t>. Jedoch besitzen die restlichen Körpergrüßen alle verschiedene Gerbstoffgehalte.</w:t>
-      </w:r>
+      <w:bookmarkEnd w:id="30"/>
+      <w:r>
+        <w:t xml:space="preserve">: Gegenüberstellung der Eigenschaften Körper, Gerbstoffe, Süße und Säuregehalt mithilfe </w:t>
+      </w:r>
+      <w:r>
+        <w:t xml:space="preserve">der Parallelen Koordinaten (Quelle: </w:t>
+      </w:r>
+      <w:r>
+        <w:t>e</w:t>
+      </w:r>
+      <w:r>
+        <w:t>igene Darstellung)</w:t>
+      </w:r>
+      <w:bookmarkEnd w:id="31"/>
     </w:p>
     <w:p>
       <w:r>
-        <w:t xml:space="preserve">Dieser </w:t>
-      </w:r>
-      <w:r>
-        <w:t>Anwendungsfall</w:t>
-      </w:r>
-      <w:r>
-        <w:t xml:space="preserve"> wäre etwas für die Zielgruppe der Weininteressierten. Dabei könnten diese </w:t>
-      </w:r>
-      <w:r>
-        <w:t xml:space="preserve">versuchen herauszufinden welche zusammenhänge es zwischen den verschiedenen Geschmäckern es bei den Wein gibt. Dabei sollte dieser Zielgruppe auffallen, dass </w:t>
-      </w:r>
-      <w:r>
-        <w:t xml:space="preserve">es pauschal bis auf wenige Ausnahmen alles möglich zwischen bei der Kombination der verschiedenen Geschmäcker sein sollte. Dabei </w:t>
-      </w:r>
-      <w:r>
-        <w:t>gibt es</w:t>
+        <w:t xml:space="preserve">Dabei ist in </w:t>
+      </w:r>
+      <w:r>
+        <w:fldChar w:fldCharType="begin"/>
+      </w:r>
+      <w:r>
+        <w:instrText xml:space="preserve"> REF _Ref80620471 \h </w:instrText>
+      </w:r>
+      <w:r>
+        <w:fldChar w:fldCharType="separate"/>
+      </w:r>
+      <w:r>
+        <w:t xml:space="preserve">Abbildung </w:t>
+      </w:r>
+      <w:r>
+        <w:rPr>
+          <w:noProof/>
+        </w:rPr>
+        <w:t>5</w:t>
+      </w:r>
+      <w:r>
+        <w:fldChar w:fldCharType="end"/>
+      </w:r>
+      <w:r>
+        <w:t xml:space="preserve"> zu erkennen das es keine besonderen Muster zwischen diese verschiedene</w:t>
+      </w:r>
+      <w:r>
+        <w:t xml:space="preserve"> Eigenschaft gibt. Dementsprechend gibt es viele verschiedene Möglichkeiten die </w:t>
+      </w:r>
+      <w:r>
+        <w:t xml:space="preserve">verschiedenen Eigenschaften in unterschiedlicher Intensität in einem Wein wiederzufinden. Auffälligkeiten an den Daten gibt es allerdings schon. So kann ein </w:t>
+      </w:r>
+      <w:r>
+        <w:t>Wein,</w:t>
+      </w:r>
+      <w:r>
+        <w:t xml:space="preserve"> welcher die maximale Süße von </w:t>
+      </w:r>
+      <w:r>
+        <w:t>fünf</w:t>
       </w:r>
       <w:r>
         <w:t xml:space="preserve"> </w:t>
       </w:r>
       <w:r>
-        <w:t xml:space="preserve">jedoch </w:t>
-      </w:r>
-      <w:r>
-        <w:t>beispielsweise die Einschränkung das es keinen Wein geben kann der eine Süße von fünf und einen Säuregehalt von fünf hat.</w:t>
+        <w:t>besitzt,</w:t>
+      </w:r>
+      <w:r>
+        <w:t xml:space="preserve"> nur einen Säuregehalt von </w:t>
+      </w:r>
+      <w:r>
+        <w:t>vier</w:t>
+      </w:r>
+      <w:r>
+        <w:t xml:space="preserve"> besitzen.</w:t>
+      </w:r>
+      <w:r>
+        <w:t xml:space="preserve"> </w:t>
+      </w:r>
+      <w:r>
+        <w:t>Umgekehrt ist es ähnlich so kann ein Wein mit einem Säuregehalt von fünf maximal eine Süße von drei besitzen.</w:t>
+      </w:r>
+      <w:r>
+        <w:t xml:space="preserve"> Somit kann es keinen Wein </w:t>
+      </w:r>
+      <w:r>
+        <w:t>geben,</w:t>
+      </w:r>
+      <w:r>
+        <w:t xml:space="preserve"> welcher auf beiden Skalen eine fünf besitzt. </w:t>
+      </w:r>
+      <w:r>
+        <w:t xml:space="preserve">Dies hängt mit dem Gärungsprozess der Weintraube zusammen wie bereits im Kapitel </w:t>
+      </w:r>
+      <w:r>
+        <w:fldChar w:fldCharType="begin"/>
+      </w:r>
+      <w:r>
+        <w:instrText xml:space="preserve"> REF _Ref80273977 \h </w:instrText>
+      </w:r>
+      <w:r>
+        <w:fldChar w:fldCharType="separate"/>
+      </w:r>
+      <w:r>
+        <w:t>Anwendungshintergrund</w:t>
+      </w:r>
+      <w:r>
+        <w:fldChar w:fldCharType="end"/>
+      </w:r>
+      <w:r>
+        <w:t xml:space="preserve"> erklärt worden ist. Eine weitere </w:t>
+      </w:r>
+      <w:r>
+        <w:t>Besonderheit</w:t>
+      </w:r>
+      <w:r>
+        <w:t xml:space="preserve"> besteht</w:t>
+      </w:r>
+      <w:r>
+        <w:t xml:space="preserve"> zwischen der Süße und den Gerbstoffen. So kann ein Wein, welcher einen hohen gerbstoffgehalt von fünf besitzt, maximal eine süße von zwei erreichen. Dies setzt sich aber nicht in den unteren Stufen fort. Dort ist es bereits ab einem Gerbstoffgehalt von vier möglich die volle Süße von fünf zu erreichen. Jedoch gibt es dementsprechend auch wie bei der Säure und der Süße keinen </w:t>
+      </w:r>
+      <w:r>
+        <w:t>Wein,</w:t>
+      </w:r>
+      <w:r>
+        <w:t xml:space="preserve"> welcher eine fünf in den Gerbstoffen und in der Süße hat. </w:t>
+      </w:r>
+      <w:r>
+        <w:t xml:space="preserve">Umgekehrt verhält es sich bei der Beziehung zwischen den </w:t>
+      </w:r>
+      <w:r>
+        <w:t>Körper</w:t>
+      </w:r>
+      <w:r>
+        <w:t xml:space="preserve"> und den Gerbstoffen. Hier besitzt ein Wein mit der </w:t>
+      </w:r>
+      <w:r>
+        <w:t>Körpergröße</w:t>
+      </w:r>
+      <w:r>
+        <w:t xml:space="preserve"> eins </w:t>
+      </w:r>
+      <w:r>
+        <w:t>auch nur einen Gerbstoffgehalt von eins</w:t>
+      </w:r>
+      <w:r>
+        <w:t>. Jedoch besitzen die restlichen Körpergrüßen alle verschiedene Gerbstoffgehalte.</w:t>
       </w:r>
     </w:p>
     <w:p>
       <w:r>
-        <w:t>Bei dieser Visualisierung gäbe es verschiedene Alternativen zu dieser Diagrammart. Diese waren Scatterplots, Projektion und Selektion, K-</w:t>
-      </w:r>
-      <w:proofErr w:type="spellStart"/>
-      <w:r>
-        <w:t>Means</w:t>
-      </w:r>
-      <w:proofErr w:type="spellEnd"/>
-      <w:r>
-        <w:t xml:space="preserve"> und Datentinte</w:t>
-      </w:r>
-      <w:r>
-        <w:t>. Da die K-</w:t>
-      </w:r>
-      <w:proofErr w:type="spellStart"/>
-      <w:r>
-        <w:t>means</w:t>
-      </w:r>
-      <w:proofErr w:type="spellEnd"/>
-      <w:r>
-        <w:t xml:space="preserve"> und Datentinte Darstellungen </w:t>
+        <w:t xml:space="preserve">Dieser </w:t>
+      </w:r>
+      <w:r>
+        <w:t>Anwendungsfall</w:t>
+      </w:r>
+      <w:r>
+        <w:t xml:space="preserve"> wäre etwas für die Zielgruppe der Weininteressierten. Dabei könnten diese </w:t>
+      </w:r>
+      <w:r>
+        <w:t xml:space="preserve">versuchen herauszufinden welche zusammenhänge es zwischen den verschiedenen Geschmäckern es bei den Wein gibt. Dabei sollte dieser Zielgruppe auffallen, dass </w:t>
+      </w:r>
+      <w:r>
+        <w:t xml:space="preserve">es pauschal bis auf wenige Ausnahmen alles möglich zwischen bei der Kombination der verschiedenen Geschmäcker sein sollte. Dabei </w:t>
+      </w:r>
+      <w:r>
+        <w:t>gibt es</w:t>
+      </w:r>
+      <w:r>
+        <w:t xml:space="preserve"> </w:t>
+      </w:r>
+      <w:r>
+        <w:t xml:space="preserve">jedoch </w:t>
+      </w:r>
+      <w:r>
+        <w:t>beispielsweise die Einschränkung das es keinen Wein geben kann der eine Süße von fünf und einen Säuregehalt von fünf hat.</w:t>
+      </w:r>
+    </w:p>
+    <w:p>
+      <w:r>
+        <w:t>Bei dieser Visualisierung gäbe es verschiedene Alternativen zu dieser Diagrammart. Diese waren Scatterplots, Projektion und Selektion, K-Means und Datentinte</w:t>
+      </w:r>
+      <w:r>
+        <w:t xml:space="preserve">. Da die K-means und Datentinte Darstellungen </w:t>
       </w:r>
       <w:r>
         <w:t>waren,</w:t>
@@ -8313,14 +7734,39 @@
       <w:r>
         <w:t xml:space="preserve">Abbildung </w:t>
       </w:r>
+      <w:fldSimple w:instr=" SEQ Abbildung \* ARABIC ">
+        <w:r>
+          <w:rPr>
+            <w:noProof/>
+          </w:rPr>
+          <w:t>6</w:t>
+        </w:r>
+      </w:fldSimple>
+      <w:bookmarkEnd w:id="33"/>
+      <w:r>
+        <w:t xml:space="preserve">: </w:t>
+      </w:r>
+      <w:bookmarkStart w:id="34" w:name="_Ref80622870"/>
+      <w:r>
+        <w:t>Ausschnitt mit Asiatischen Weinen aus der Baumhierarchie (Quelle: eigene Darstellung)</w:t>
+      </w:r>
+      <w:bookmarkEnd w:id="34"/>
+    </w:p>
+    <w:p>
+      <w:r>
+        <w:t xml:space="preserve">In </w:t>
+      </w:r>
       <w:r>
         <w:fldChar w:fldCharType="begin"/>
       </w:r>
       <w:r>
-        <w:instrText xml:space="preserve"> SEQ Abbildung \* ARABIC </w:instrText>
+        <w:instrText xml:space="preserve"> REF _Ref80622873 \h </w:instrText>
       </w:r>
       <w:r>
         <w:fldChar w:fldCharType="separate"/>
+      </w:r>
+      <w:r>
+        <w:t xml:space="preserve">Abbildung </w:t>
       </w:r>
       <w:r>
         <w:rPr>
@@ -8329,59 +7775,13 @@
         <w:t>6</w:t>
       </w:r>
       <w:r>
-        <w:rPr>
-          <w:noProof/>
-        </w:rPr>
         <w:fldChar w:fldCharType="end"/>
       </w:r>
-      <w:bookmarkEnd w:id="33"/>
-      <w:r>
-        <w:t xml:space="preserve">: </w:t>
-      </w:r>
-      <w:bookmarkStart w:id="34" w:name="_Ref80622870"/>
-      <w:r>
-        <w:t>Ausschnitt mit Asiatischen Weinen aus der Baumhierarchie (Quelle: eigene Darstellung)</w:t>
-      </w:r>
-      <w:bookmarkEnd w:id="34"/>
-    </w:p>
-    <w:p>
-      <w:r>
-        <w:t xml:space="preserve">In </w:t>
-      </w:r>
-      <w:r>
-        <w:fldChar w:fldCharType="begin"/>
-      </w:r>
-      <w:r>
-        <w:instrText xml:space="preserve"> REF _Ref80622873 \h </w:instrText>
-      </w:r>
-      <w:r>
-        <w:fldChar w:fldCharType="separate"/>
-      </w:r>
-      <w:r>
-        <w:t xml:space="preserve">Abbildung </w:t>
-      </w:r>
-      <w:r>
-        <w:rPr>
-          <w:noProof/>
-        </w:rPr>
-        <w:t>6</w:t>
-      </w:r>
-      <w:r>
-        <w:fldChar w:fldCharType="end"/>
-      </w:r>
       <w:r>
         <w:t xml:space="preserve"> sind die verschiedenen Weinnamen zu erkenne, welcher der Datensatz an Asiatischen Weinen zu bieten hatte. Dabei ist auffällig das Georgien die meisten Wein</w:t>
       </w:r>
       <w:r>
-        <w:t xml:space="preserve">arten mit elf Stück besitzt. Die niedrigste Anzahl besitzt Israel mit nur einer </w:t>
-      </w:r>
-      <w:proofErr w:type="spellStart"/>
-      <w:r>
-        <w:t>Weinart</w:t>
-      </w:r>
-      <w:proofErr w:type="spellEnd"/>
-      <w:r>
-        <w:t>. Die beiden anderen Länder Japan und Südkorea sind mit einer Weinarten</w:t>
+        <w:t>arten mit elf Stück besitzt. Die niedrigste Anzahl besitzt Israel mit nur einer Weinart. Die beiden anderen Länder Japan und Südkorea sind mit einer Weinarten</w:t>
       </w:r>
       <w:r>
         <w:t xml:space="preserve"> Anzahl von drei im Datensatz vorhanden. Auffällig ist dabei das es trotz der vielen Länder in Asien nur 4 Länder in diesem Datensatz vertreten sind welche entsprechende Weinarten besitzen.</w:t>
@@ -8530,15 +7930,7 @@
         <w:t xml:space="preserve"> Die Daten werden dabei </w:t>
       </w:r>
       <w:r>
-        <w:t>mithilfe der Middleware „</w:t>
-      </w:r>
-      <w:proofErr w:type="spellStart"/>
-      <w:r>
-        <w:t>ColdFusion</w:t>
-      </w:r>
-      <w:proofErr w:type="spellEnd"/>
-      <w:r>
-        <w:t xml:space="preserve">“ </w:t>
+        <w:t xml:space="preserve">mithilfe der Middleware „ColdFusion“ </w:t>
       </w:r>
       <w:r>
         <w:t>aufbereitet</w:t>
@@ -8615,12 +8007,13 @@
             <w:docPart w:val="DefaultPlaceholder_-1854013440"/>
           </w:placeholder>
         </w:sdtPr>
+        <w:sdtEndPr/>
         <w:sdtContent>
           <w:r>
             <w:fldChar w:fldCharType="begin"/>
           </w:r>
           <w:r>
-            <w:instrText>ADDIN CitaviPlaceholder{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}</w:instrText>
+            <w:instrText>ADDIN CitaviPlaceholder{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}</w:instrText>
           </w:r>
           <w:r>
             <w:fldChar w:fldCharType="separate"/>
@@ -8639,36 +8032,33 @@
         <w:t xml:space="preserve">Die Gemeinsamkeiten zu dieser Arbeit liegen dabei in der Zielstellung, so sollte auch in dieser Arbeit eine möglichst eine Benutzeroberfläche erstellt, welche eine Interaktion mit den Nutzenden zulässt. Darüber hinaus wurde sich auch für eine Darstellung der Daten als Scatterplot entschieden. Jedoch sind die </w:t>
       </w:r>
       <w:r>
-        <w:t>Interaktionsmöglichkeiten</w:t>
+        <w:t xml:space="preserve">Interaktionsmöglichkeiten </w:t>
+      </w:r>
+      <w:r>
+        <w:t>bei dieser Arbeit</w:t>
+      </w:r>
+      <w:r>
+        <w:t xml:space="preserve"> weitreichender </w:t>
+      </w:r>
+      <w:r>
+        <w:t>als bei der hier vorliegenden.</w:t>
       </w:r>
       <w:r>
         <w:t xml:space="preserve"> </w:t>
       </w:r>
       <w:r>
-        <w:t>bei dieser Arbeit</w:t>
-      </w:r>
-      <w:r>
-        <w:t xml:space="preserve"> weitreichender </w:t>
-      </w:r>
-      <w:r>
-        <w:t>als bei der hier vorliegenden.</w:t>
+        <w:t xml:space="preserve">So werden </w:t>
+      </w:r>
+      <w:r>
+        <w:t xml:space="preserve">ist es möglich mithilfe der </w:t>
+      </w:r>
+      <w:r>
+        <w:t>Interaktionsmöglichkeit</w:t>
       </w:r>
       <w:r>
         <w:t xml:space="preserve"> </w:t>
       </w:r>
       <w:r>
-        <w:t xml:space="preserve">So werden </w:t>
-      </w:r>
-      <w:r>
-        <w:t xml:space="preserve">ist es möglich mithilfe der </w:t>
-      </w:r>
-      <w:r>
-        <w:t>Interaktionsmöglichkeit</w:t>
-      </w:r>
-      <w:r>
-        <w:t xml:space="preserve"> </w:t>
-      </w:r>
-      <w:r>
         <w:t xml:space="preserve">bei den Balkendiagramm sich ein Histogramm erstellen zu lassen. </w:t>
       </w:r>
       <w:r>
@@ -8678,10 +8068,7 @@
         <w:t>I</w:t>
       </w:r>
       <w:r>
-        <w:t>nteraktionsmöglichkeit</w:t>
-      </w:r>
-      <w:r>
-        <w:t xml:space="preserve"> </w:t>
+        <w:t xml:space="preserve">nteraktionsmöglichkeit </w:t>
       </w:r>
       <w:r>
         <w:t xml:space="preserve">entschiedenen. Anstatt der Buttons, welcher in dieser Arbeit verwendet wurden, wurde auf ein Dropdown Menü gesetzt, um den unter die Auswahl der verschiedenen Achsen zu überlassen. </w:t>
@@ -8704,12 +8091,13 @@
             <w:docPart w:val="DefaultPlaceholder_-1854013440"/>
           </w:placeholder>
         </w:sdtPr>
+        <w:sdtEndPr/>
         <w:sdtContent>
           <w:r>
             <w:fldChar w:fldCharType="begin"/>
           </w:r>
           <w:r>
-            <w:instrText>ADDIN CitaviPlaceholder{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}</w:instrText>
+            <w:instrText>ADDIN CitaviPlaceholder{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}</w:instrText>
           </w:r>
           <w:r>
             <w:fldChar w:fldCharType="separate"/>
@@ -8868,7 +8256,11 @@
         <w:t>Zeitpunkten</w:t>
       </w:r>
       <w:r>
-        <w:t xml:space="preserve"> hin und her zu bewegen, und so verschiedene Änderungen zu erkennen.</w:t>
+        <w:t xml:space="preserve"> hin und her zu bewegen, und so </w:t>
+      </w:r>
+      <w:r>
+        <w:lastRenderedPageBreak/>
+        <w:t>verschiedene Änderungen zu erkennen.</w:t>
       </w:r>
       <w:r>
         <w:t xml:space="preserve"> Um dies zu </w:t>
@@ -8897,12 +8289,13 @@
             <w:docPart w:val="DefaultPlaceholder_-1854013440"/>
           </w:placeholder>
         </w:sdtPr>
+        <w:sdtEndPr/>
         <w:sdtContent>
           <w:r>
             <w:fldChar w:fldCharType="begin"/>
           </w:r>
           <w:r>
-            <w:instrText>ADDIN CitaviPlaceholder{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}</w:instrText>
+            <w:instrText>ADDIN CitaviPlaceholder{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}</w:instrText>
           </w:r>
           <w:r>
             <w:fldChar w:fldCharType="separate"/>
@@ -8996,10 +8389,7 @@
         <w:t xml:space="preserve">auf eine andere Ebene, um die Daten beispielsweise besser erkennen zu können. Zusammenfassend ist zu sagen das diese Arbeit mehr Darstellungen als die vorgestellte Arbeit besitzt, jedoch die vorgestellte dabei viel mehr </w:t>
       </w:r>
       <w:r>
-        <w:t>Interaktionsmöglichkeiten</w:t>
-      </w:r>
-      <w:r>
-        <w:t xml:space="preserve"> </w:t>
+        <w:t xml:space="preserve">Interaktionsmöglichkeiten </w:t>
       </w:r>
       <w:r>
         <w:t>bietet,</w:t>
@@ -9019,12 +8409,13 @@
             <w:docPart w:val="DefaultPlaceholder_-1854013440"/>
           </w:placeholder>
         </w:sdtPr>
+        <w:sdtEndPr/>
         <w:sdtContent>
           <w:r>
             <w:fldChar w:fldCharType="begin"/>
           </w:r>
           <w:r>
-            <w:instrText>ADDIN CitaviPlaceholder{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}</w:instrText>
+            <w:instrText>ADDIN CitaviPlaceholder{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}</w:instrText>
           </w:r>
           <w:r>
             <w:fldChar w:fldCharType="separate"/>
@@ -9049,54 +8440,144 @@
       <w:bookmarkEnd w:id="36"/>
     </w:p>
     <w:p>
-      <w:pPr>
-        <w:pStyle w:val="Listenabsatz"/>
-        <w:numPr>
-          <w:ilvl w:val="0"/>
-          <w:numId w:val="10"/>
-        </w:numPr>
-      </w:pPr>
-      <w:r>
-        <w:t>Ausblick er bei fertigem Projekt möglich</w:t>
+      <w:r>
+        <w:t xml:space="preserve">Mithilfe dieser Projektarbeit ist es möglich diesen </w:t>
+      </w:r>
+      <w:r>
+        <w:t>Weindatensatz,</w:t>
+      </w:r>
+      <w:r>
+        <w:t xml:space="preserve"> welcher </w:t>
+      </w:r>
+      <w:r>
+        <w:t>die Grundlage für</w:t>
+      </w:r>
+      <w:r>
+        <w:t xml:space="preserve"> </w:t>
+      </w:r>
+      <w:r>
+        <w:t xml:space="preserve">dieses Projekt </w:t>
+      </w:r>
+      <w:r>
+        <w:t>bildet,</w:t>
+      </w:r>
+      <w:r>
+        <w:t xml:space="preserve"> einfach und mithilfe verschiedenster Darstellungen zu analysieren. </w:t>
+      </w:r>
+      <w:r>
+        <w:t xml:space="preserve">Diese Darstellungen besitzen dabei einfache </w:t>
+      </w:r>
+      <w:r>
+        <w:t>Benutzeroberfläche,</w:t>
+      </w:r>
+      <w:r>
+        <w:t xml:space="preserve"> um mit diesen zu interagieren und es auf die entsprechenden wünsche der Nutzenden anzupassen. </w:t>
+      </w:r>
+      <w:r>
+        <w:t>Dadurch ist eine einfache individuell angepasste Analyse dieser verschiedenen Daten möglich. Somit ist es den verschiedenen nutzenden möglich verschieden Trends, Muster oder auch verschieden Zusammenhänge mit diesen daten zu finden, nachzuvollziehen oder zu reproduzieren.</w:t>
       </w:r>
     </w:p>
     <w:p>
-      <w:pPr>
-        <w:pStyle w:val="Listenabsatz"/>
-        <w:numPr>
-          <w:ilvl w:val="0"/>
-          <w:numId w:val="10"/>
-        </w:numPr>
-      </w:pPr>
-      <w:r>
-        <w:t>Zusammenfassung der Beiträge</w:t>
+      <w:r>
+        <w:t>Auch die Zielgruppen, für welche diese Arbeit geschrieben worden ist, erhalten durch diese Visualisierungen verschiedene Vorteile. So ist es dem Weininteressierten nun möglich mithilfe des Scatterplots verschieden Weine zu finden, welche seinem Geschmack entspre</w:t>
+      </w:r>
+      <w:r>
+        <w:t>chen oder auch komplett neue Sorten entdecken. Darüber hinaus ist es beispielsweise auch möglich mithilfe der parallelen Koordinaten und der Baumhierarchie verschiedene zusammenhänge besser verstehen zu können oder ganz neue Erkenntnisse zu erhalten.</w:t>
+      </w:r>
+      <w:r>
+        <w:t xml:space="preserve"> Auch die Zielgruppe der Weinexperten erhält verschieden Vorteile, so können diese mithilfe der verschiedenen Visualisierungen neue Sorten entdecken oder auch </w:t>
+      </w:r>
+      <w:r>
+        <w:t xml:space="preserve">ihre aktuellen Sorten besser einschätzen, um so ein noch besseres Wissen an Weinen anzusammeln. </w:t>
+      </w:r>
+      <w:r>
+        <w:t>Weiterhin sollte es möglich sein mithilfe dieser verschiedenen Darstellungen ihr Weinwissen besser darzustellen und nachzuvollziehen. Innerhalb der Gruppe der Weinverkäufer ist es möglich neue Weine für die Kunden zu finden und diesen damit eine noch bessere Beratung zu geben. Weiterhin ist mithilfe des Buamdiagrammen auch eine Spezialisierung auf ein gewisses Land oder Kontinent denkbar, um eine Spezialisierung des eigenen Ladens zu erreichen.</w:t>
       </w:r>
     </w:p>
     <w:p>
-      <w:pPr>
-        <w:pStyle w:val="Listenabsatz"/>
-        <w:numPr>
-          <w:ilvl w:val="0"/>
-          <w:numId w:val="10"/>
-        </w:numPr>
-      </w:pPr>
-      <w:r>
-        <w:t>Mehrwert für Zielgruppe und Personen</w:t>
+      <w:r>
+        <w:t>Eine Erweiterung dieses Projektes bei den Visualisierungen wäre vor allem bei der Interaktivität der einzelnen Darstellungen denkbar. So wäre es mögl</w:t>
+      </w:r>
+      <w:r>
+        <w:t xml:space="preserve">ich eine Filterunktion für die Daten einzubauen, oder auch eine Hervorhebung der Daten welche aktuell verwendet ausgewählt sind, welche sich über alle Darstellungen ziehen würde. Aber auch könnten weitere Darstellungen hinzugefügt </w:t>
+      </w:r>
+      <w:r>
+        <w:t>werden,</w:t>
+      </w:r>
+      <w:r>
+        <w:t xml:space="preserve"> um eine Analyse </w:t>
+      </w:r>
+      <w:r>
+        <w:t>der verschiedenen Daten</w:t>
+      </w:r>
+      <w:r>
+        <w:t xml:space="preserve"> noch einfacher zu gestalten.</w:t>
+      </w:r>
+      <w:r>
+        <w:t xml:space="preserve"> So wäre beispielsweise ein Balkendiagramm denkbar in dem die einzelnen Eigenschaften eines Weines aufgeführt werden, um so eine Übersicht über diese zu erhalten.</w:t>
+      </w:r>
+      <w:r>
+        <w:t xml:space="preserve"> </w:t>
+      </w:r>
+      <w:r>
+        <w:t>Weiterhin sollte bei steigender Anzahl der Datenmengen über eine Kategorisierung der Daten nachgedacht werden um so die Übersichtlichkeit innerhalb der Darstellungen nicht zu verlieren.</w:t>
+      </w:r>
+      <w:r>
+        <w:t xml:space="preserve"> </w:t>
+      </w:r>
+      <w:r>
+        <w:t xml:space="preserve">Bei dem Baumhierarchie wäre es denkbar </w:t>
+      </w:r>
+      <w:r>
+        <w:t>die einzelnen Bäume</w:t>
+      </w:r>
+      <w:r>
+        <w:t xml:space="preserve"> erst per Mausklick </w:t>
+      </w:r>
+      <w:r>
+        <w:t xml:space="preserve">zu öffnen um so eine noch bessere Sichtbarkeit zu beisetzten. Bei den </w:t>
+      </w:r>
+      <w:r>
+        <w:t>parallelen</w:t>
+      </w:r>
+      <w:r>
+        <w:t xml:space="preserve"> </w:t>
+      </w:r>
+      <w:r>
+        <w:lastRenderedPageBreak/>
+        <w:t xml:space="preserve">Koordinaten sollten die </w:t>
+      </w:r>
+      <w:r>
+        <w:t xml:space="preserve">Daten hervorgehen werden, </w:t>
+      </w:r>
+      <w:r>
+        <w:t xml:space="preserve">über welche der Mauszeiger aktuell liegt, umso noch mehr Einzelinformationen dem Nutzendem bereitzustellen. </w:t>
       </w:r>
     </w:p>
     <w:p>
-      <w:pPr>
-        <w:pStyle w:val="Listenabsatz"/>
-        <w:numPr>
-          <w:ilvl w:val="0"/>
-          <w:numId w:val="10"/>
-        </w:numPr>
-      </w:pPr>
-      <w:r>
-        <w:t xml:space="preserve">Erweiterungen für Ebene </w:t>
-      </w:r>
-      <w:r>
-        <w:t>und Datenebene</w:t>
+      <w:r>
+        <w:t xml:space="preserve">Bei der Datenebene ist es wichtig der Datensatz immer weiter erweitert </w:t>
+      </w:r>
+      <w:r>
+        <w:t>wird,</w:t>
+      </w:r>
+      <w:r>
+        <w:t xml:space="preserve"> um </w:t>
+      </w:r>
+      <w:r>
+        <w:t xml:space="preserve">final alle Weine der Welt abzudecken. Dabei ist es jedoch nicht nur wichtig alle Weine enthalten sind, jedoch auch alle Eigenschaften über diesen Wein bekannt sind, um so sicherzustellen das diese Daten auch </w:t>
+      </w:r>
+      <w:r>
+        <w:t>untereinander</w:t>
+      </w:r>
+      <w:r>
+        <w:t xml:space="preserve"> vergleichen werden können</w:t>
+      </w:r>
+      <w:r>
+        <w:t>. Diese Vollständigkeit der Daten ist beim aktuellen Stand noch sehr dürftig, könnte aber durch eine vervollständig der einzelne Datensätze sich schnell verbessern. Darüber hinaus wäre es denkbar, wenn dieser Datensatz für Weinexperten oder Weineinkäufer/Verkäufer mehr als nur eine Indikation geben soll, die Daten weiter zu konkretisieren. So sollten die 1 bis 5 Skala, welche es Beispielsweise bei der Süße, Säuregehalt und Körper gibt, durch eine bessere Messskala ersetzten werden. Diese könnte den entsprechenden Zielgruppen mehr Informationen übermitteln als nur ein wert zwischen ein und fünf</w:t>
+      </w:r>
+      <w:r>
+        <w:t>.</w:t>
       </w:r>
     </w:p>
     <w:p/>
@@ -9170,49 +8651,7 @@
             <w:rPr>
               <w:i/>
             </w:rPr>
-            <w:t xml:space="preserve">State </w:t>
-          </w:r>
-          <w:proofErr w:type="spellStart"/>
-          <w:r>
-            <w:rPr>
-              <w:i/>
-            </w:rPr>
-            <w:t>of</w:t>
-          </w:r>
-          <w:proofErr w:type="spellEnd"/>
-          <w:r>
-            <w:rPr>
-              <w:i/>
-            </w:rPr>
-            <w:t xml:space="preserve"> </w:t>
-          </w:r>
-          <w:proofErr w:type="spellStart"/>
-          <w:r>
-            <w:rPr>
-              <w:i/>
-            </w:rPr>
-            <w:t>the</w:t>
-          </w:r>
-          <w:proofErr w:type="spellEnd"/>
-          <w:r>
-            <w:rPr>
-              <w:i/>
-            </w:rPr>
-            <w:t xml:space="preserve"> </w:t>
-          </w:r>
-          <w:proofErr w:type="spellStart"/>
-          <w:r>
-            <w:rPr>
-              <w:i/>
-            </w:rPr>
-            <w:t>Vitivinicultural</w:t>
-          </w:r>
-          <w:proofErr w:type="spellEnd"/>
-          <w:r>
-            <w:rPr>
-              <w:i/>
-            </w:rPr>
-            <w:t xml:space="preserve"> World in 2020, </w:t>
+            <w:t xml:space="preserve">State of the Vitivinicultural World in 2020, </w:t>
           </w:r>
           <w:r>
             <w:t xml:space="preserve">o. O., </w:t>
@@ -9249,49 +8688,7 @@
             <w:rPr>
               <w:i/>
             </w:rPr>
-            <w:t xml:space="preserve">A </w:t>
-          </w:r>
-          <w:proofErr w:type="spellStart"/>
-          <w:r>
-            <w:rPr>
-              <w:i/>
-            </w:rPr>
-            <w:t>Complete</w:t>
-          </w:r>
-          <w:proofErr w:type="spellEnd"/>
-          <w:r>
-            <w:rPr>
-              <w:i/>
-            </w:rPr>
-            <w:t xml:space="preserve"> Guide </w:t>
-          </w:r>
-          <w:proofErr w:type="spellStart"/>
-          <w:r>
-            <w:rPr>
-              <w:i/>
-            </w:rPr>
-            <w:t>to</w:t>
-          </w:r>
-          <w:proofErr w:type="spellEnd"/>
-          <w:r>
-            <w:rPr>
-              <w:i/>
-            </w:rPr>
-            <w:t xml:space="preserve"> </w:t>
-          </w:r>
-          <w:proofErr w:type="spellStart"/>
-          <w:r>
-            <w:rPr>
-              <w:i/>
-            </w:rPr>
-            <w:t>Scatter</w:t>
-          </w:r>
-          <w:proofErr w:type="spellEnd"/>
-          <w:r>
-            <w:rPr>
-              <w:i/>
-            </w:rPr>
-            <w:t xml:space="preserve"> Plots, </w:t>
+            <w:t xml:space="preserve">A Complete Guide to Scatter Plots, </w:t>
           </w:r>
           <w:r>
             <w:t xml:space="preserve">https://chartio.com/learn/charts/what-is-a-scatter-plot/, </w:t>
@@ -9318,15 +8715,7 @@
           </w:r>
           <w:bookmarkStart w:id="40" w:name="_CTVL001a5d94c2d3e5f43fca4f8405d4d7d4c5b"/>
           <w:r>
-            <w:t xml:space="preserve">S. </w:t>
-          </w:r>
-          <w:proofErr w:type="spellStart"/>
-          <w:r>
-            <w:t>Few</w:t>
-          </w:r>
-          <w:proofErr w:type="spellEnd"/>
-          <w:r>
-            <w:t>,</w:t>
+            <w:t>S. Few,</w:t>
           </w:r>
           <w:bookmarkEnd w:id="40"/>
           <w:r>
@@ -9336,35 +8725,7 @@
             <w:rPr>
               <w:i/>
             </w:rPr>
-            <w:t xml:space="preserve">Multivariate Analysis </w:t>
-          </w:r>
-          <w:proofErr w:type="spellStart"/>
-          <w:r>
-            <w:rPr>
-              <w:i/>
-            </w:rPr>
-            <w:t>Using</w:t>
-          </w:r>
-          <w:proofErr w:type="spellEnd"/>
-          <w:r>
-            <w:rPr>
-              <w:i/>
-            </w:rPr>
-            <w:t xml:space="preserve"> Parallel </w:t>
-          </w:r>
-          <w:proofErr w:type="spellStart"/>
-          <w:r>
-            <w:rPr>
-              <w:i/>
-            </w:rPr>
-            <w:t>Coordinates</w:t>
-          </w:r>
-          <w:proofErr w:type="spellEnd"/>
-          <w:r>
-            <w:rPr>
-              <w:i/>
-            </w:rPr>
-            <w:t xml:space="preserve">, </w:t>
+            <w:t xml:space="preserve">Multivariate Analysis Using Parallel Coordinates, </w:t>
           </w:r>
           <w:r>
             <w:t xml:space="preserve">http://www.perceptualedge.com/articles/b-eye/parallel_coordinates.pdf, </w:t>
@@ -9394,117 +8755,17 @@
           </w:r>
           <w:bookmarkStart w:id="41" w:name="_CTVL001a369bd4dadfa4199b7f6512c3d0e0580"/>
           <w:r>
-            <w:t xml:space="preserve">American Society </w:t>
-          </w:r>
-          <w:proofErr w:type="spellStart"/>
-          <w:r>
-            <w:t>for</w:t>
-          </w:r>
-          <w:proofErr w:type="spellEnd"/>
-          <w:r>
-            <w:t xml:space="preserve"> Quality,</w:t>
+            <w:t>American Society for Quality,</w:t>
           </w:r>
           <w:bookmarkEnd w:id="41"/>
           <w:r>
             <w:t xml:space="preserve"> </w:t>
           </w:r>
-          <w:proofErr w:type="spellStart"/>
           <w:r>
             <w:rPr>
               <w:i/>
             </w:rPr>
-            <w:t>What</w:t>
-          </w:r>
-          <w:proofErr w:type="spellEnd"/>
-          <w:r>
-            <w:rPr>
-              <w:i/>
-            </w:rPr>
-            <w:t xml:space="preserve"> </w:t>
-          </w:r>
-          <w:proofErr w:type="spellStart"/>
-          <w:r>
-            <w:rPr>
-              <w:i/>
-            </w:rPr>
-            <w:t>is</w:t>
-          </w:r>
-          <w:proofErr w:type="spellEnd"/>
-          <w:r>
-            <w:rPr>
-              <w:i/>
-            </w:rPr>
-            <w:t xml:space="preserve"> a </w:t>
-          </w:r>
-          <w:proofErr w:type="spellStart"/>
-          <w:r>
-            <w:rPr>
-              <w:i/>
-            </w:rPr>
-            <w:t>Tree</w:t>
-          </w:r>
-          <w:proofErr w:type="spellEnd"/>
-          <w:r>
-            <w:rPr>
-              <w:i/>
-            </w:rPr>
-            <w:t xml:space="preserve"> </w:t>
-          </w:r>
-          <w:proofErr w:type="spellStart"/>
-          <w:r>
-            <w:rPr>
-              <w:i/>
-            </w:rPr>
-            <w:t>Diagram</w:t>
-          </w:r>
-          <w:proofErr w:type="spellEnd"/>
-          <w:r>
-            <w:rPr>
-              <w:i/>
-            </w:rPr>
-            <w:t xml:space="preserve">? </w:t>
-          </w:r>
-          <w:proofErr w:type="spellStart"/>
-          <w:r>
-            <w:rPr>
-              <w:i/>
-            </w:rPr>
-            <w:t>Systemic</w:t>
-          </w:r>
-          <w:proofErr w:type="spellEnd"/>
-          <w:r>
-            <w:rPr>
-              <w:i/>
-            </w:rPr>
-            <w:t xml:space="preserve"> </w:t>
-          </w:r>
-          <w:proofErr w:type="spellStart"/>
-          <w:r>
-            <w:rPr>
-              <w:i/>
-            </w:rPr>
-            <w:t>or</w:t>
-          </w:r>
-          <w:proofErr w:type="spellEnd"/>
-          <w:r>
-            <w:rPr>
-              <w:i/>
-            </w:rPr>
-            <w:t xml:space="preserve"> </w:t>
-          </w:r>
-          <w:proofErr w:type="spellStart"/>
-          <w:r>
-            <w:rPr>
-              <w:i/>
-            </w:rPr>
-            <w:t>Hierarchy</w:t>
-          </w:r>
-          <w:proofErr w:type="spellEnd"/>
-          <w:r>
-            <w:rPr>
-              <w:i/>
-            </w:rPr>
-            <w:t xml:space="preserve"> Analysis | ASQ, </w:t>
+            <w:t xml:space="preserve">What is a Tree Diagram? Systemic or Hierarchy Analysis | ASQ, </w:t>
           </w:r>
           <w:r>
             <w:t xml:space="preserve">https://asq.org/quality-resources/tree-diagram, </w:t>
@@ -9531,15 +8792,7 @@
           </w:r>
           <w:bookmarkStart w:id="42" w:name="_CTVL001ff33293577c84d32968259d796b52c57"/>
           <w:r>
-            <w:t xml:space="preserve">L. </w:t>
-          </w:r>
-          <w:proofErr w:type="spellStart"/>
-          <w:r>
-            <w:t>Beilmann</w:t>
-          </w:r>
-          <w:proofErr w:type="spellEnd"/>
-          <w:r>
-            <w:t>,</w:t>
+            <w:t>L. Beilmann,</w:t>
           </w:r>
           <w:bookmarkEnd w:id="42"/>
           <w:r>
@@ -9549,21 +8802,7 @@
             <w:rPr>
               <w:i/>
             </w:rPr>
-            <w:t xml:space="preserve">Alkoholgehalt in Wein - Das solltest du unbedingt </w:t>
-          </w:r>
-          <w:proofErr w:type="spellStart"/>
-          <w:r>
-            <w:rPr>
-              <w:i/>
-            </w:rPr>
-            <w:t>Wissen</w:t>
-          </w:r>
-          <w:proofErr w:type="spellEnd"/>
-          <w:r>
-            <w:rPr>
-              <w:i/>
-            </w:rPr>
-            <w:t xml:space="preserve">!, </w:t>
+            <w:t xml:space="preserve">Alkoholgehalt in Wein - Das solltest du unbedingt Wissen!, </w:t>
           </w:r>
           <w:r>
             <w:t xml:space="preserve">https://wein-fuer-laien.de/weinwissen/alkoholgehalt-im-wein/, </w:t>
@@ -9626,13 +8865,8 @@
             <w:tab/>
           </w:r>
           <w:bookmarkStart w:id="44" w:name="_CTVL001fb8010cefe71444aaf891dda70e109b8"/>
-          <w:proofErr w:type="spellStart"/>
-          <w:r>
-            <w:t>Brogsitter</w:t>
-          </w:r>
-          <w:proofErr w:type="spellEnd"/>
-          <w:r>
-            <w:t xml:space="preserve"> Weinversand,</w:t>
+          <w:r>
+            <w:t>Brogsitter Weinversand,</w:t>
           </w:r>
           <w:bookmarkEnd w:id="44"/>
           <w:r>
@@ -9705,13 +8939,8 @@
             <w:tab/>
           </w:r>
           <w:bookmarkStart w:id="46" w:name="_CTVL001feae5290ed314213a08b4b79927e7f1a"/>
-          <w:proofErr w:type="spellStart"/>
-          <w:r>
-            <w:t>Brogsitter</w:t>
-          </w:r>
-          <w:proofErr w:type="spellEnd"/>
-          <w:r>
-            <w:t xml:space="preserve"> Weinversand,</w:t>
+          <w:r>
+            <w:t>Brogsitter Weinversand,</w:t>
           </w:r>
           <w:bookmarkEnd w:id="46"/>
           <w:r>
@@ -9747,13 +8976,8 @@
             <w:tab/>
           </w:r>
           <w:bookmarkStart w:id="47" w:name="_CTVL001cc82e137394a423f933de8904adc4a01"/>
-          <w:proofErr w:type="spellStart"/>
-          <w:r>
-            <w:t>Brogsitter</w:t>
-          </w:r>
-          <w:proofErr w:type="spellEnd"/>
-          <w:r>
-            <w:t xml:space="preserve"> Weinversand,</w:t>
+          <w:r>
+            <w:t>Brogsitter Weinversand,</w:t>
           </w:r>
           <w:bookmarkEnd w:id="47"/>
           <w:r>
@@ -9830,19 +9054,11 @@
           <w:r>
             <w:t xml:space="preserve"> </w:t>
           </w:r>
-          <w:proofErr w:type="spellStart"/>
           <w:r>
             <w:rPr>
               <w:i/>
             </w:rPr>
-            <w:t>Wine</w:t>
-          </w:r>
-          <w:proofErr w:type="spellEnd"/>
-          <w:r>
-            <w:rPr>
-              <w:i/>
-            </w:rPr>
-            <w:t xml:space="preserve"> Information, </w:t>
+            <w:t xml:space="preserve">Wine Information, </w:t>
           </w:r>
           <w:r>
             <w:t xml:space="preserve">https://www.kaggle.com/dev7halo/wine-information, </w:t>
@@ -9869,15 +9085,7 @@
           </w:r>
           <w:bookmarkStart w:id="50" w:name="_CTVL001de0d2bf176b44ffe965d02a13c0574ad"/>
           <w:r>
-            <w:t xml:space="preserve">Curran </w:t>
-          </w:r>
-          <w:proofErr w:type="spellStart"/>
-          <w:r>
-            <w:t>Kelleher</w:t>
-          </w:r>
-          <w:proofErr w:type="spellEnd"/>
-          <w:r>
-            <w:t>,</w:t>
+            <w:t>Curran Kelleher,</w:t>
           </w:r>
           <w:bookmarkEnd w:id="50"/>
           <w:r>
@@ -9887,21 +9095,7 @@
             <w:rPr>
               <w:i/>
             </w:rPr>
-            <w:t xml:space="preserve">World Countries </w:t>
-          </w:r>
-          <w:proofErr w:type="spellStart"/>
-          <w:r>
-            <w:rPr>
-              <w:i/>
-            </w:rPr>
-            <w:t>Hierarchy</w:t>
-          </w:r>
-          <w:proofErr w:type="spellEnd"/>
-          <w:r>
-            <w:rPr>
-              <w:i/>
-            </w:rPr>
-            <w:t xml:space="preserve">, </w:t>
+            <w:t xml:space="preserve">World Countries Hierarchy, </w:t>
           </w:r>
           <w:r>
             <w:t xml:space="preserve">https://gist.github.com/curran/1dd7ab046a4ed32380b21e81a38447aa/, </w:t>
@@ -9975,35 +9169,7 @@
             <w:rPr>
               <w:i/>
             </w:rPr>
-            <w:t xml:space="preserve">Usability-Analyse des Programms </w:t>
-          </w:r>
-          <w:proofErr w:type="spellStart"/>
-          <w:r>
-            <w:rPr>
-              <w:i/>
-            </w:rPr>
-            <w:t>Animated</w:t>
-          </w:r>
-          <w:proofErr w:type="spellEnd"/>
-          <w:r>
-            <w:rPr>
-              <w:i/>
-            </w:rPr>
-            <w:t xml:space="preserve"> </w:t>
-          </w:r>
-          <w:proofErr w:type="spellStart"/>
-          <w:r>
-            <w:rPr>
-              <w:i/>
-            </w:rPr>
-            <w:t>Scatter</w:t>
-          </w:r>
-          <w:proofErr w:type="spellEnd"/>
-          <w:r>
-            <w:rPr>
-              <w:i/>
-            </w:rPr>
-            <w:t xml:space="preserve"> Plot, </w:t>
+            <w:t xml:space="preserve">Usability-Analyse des Programms Animated Scatter Plot, </w:t>
           </w:r>
           <w:r>
             <w:t xml:space="preserve">https://repositum.tuwien.at/bitstream/20.500.12708/4082/2/Fels%20Ulrich%20-%202015%20-%20Usability%20Analyse%20des%20Programms%20Animated%20Scatter%20Plot.pdf, </w:t>
@@ -12111,6 +11277,7 @@
   <w:style w:type="character" w:default="1" w:styleId="Absatz-Standardschriftart">
     <w:name w:val="Default Paragraph Font"/>
     <w:uiPriority w:val="1"/>
+    <w:semiHidden/>
     <w:unhideWhenUsed/>
   </w:style>
   <w:style w:type="table" w:default="1" w:styleId="NormaleTabelle">

</xml_diff>

<commit_message>
Korrektur des Kapitels 1.1
</commit_message>
<xml_diff>
--- a/Bericht/Informationsvisualisierung_Bericht.docx
+++ b/Bericht/Informationsvisualisierung_Bericht.docx
@@ -2632,10 +2632,7 @@
         <w:t xml:space="preserve">mithilfe von verschiedenen </w:t>
       </w:r>
       <w:r>
-        <w:t>Visualisierungstechniken</w:t>
-      </w:r>
-      <w:r>
-        <w:t xml:space="preserve"> </w:t>
+        <w:t xml:space="preserve">Visualisierungstechniken </w:t>
       </w:r>
       <w:r>
         <w:t>abgebildet</w:t>
@@ -2811,10 +2808,7 @@
         <w:t xml:space="preserve">n anschließend in diesem Projektbericht mithilfe von drei </w:t>
       </w:r>
       <w:r>
-        <w:t xml:space="preserve">Visualisierungstechniken </w:t>
-      </w:r>
-      <w:r>
-        <w:t>bearbeitet.</w:t>
+        <w:t>Visualisierungstechniken bearbeitet.</w:t>
       </w:r>
     </w:p>
     <w:p>
@@ -2862,66 +2856,82 @@
     </w:p>
     <w:p>
       <w:r>
-        <w:t xml:space="preserve">Der Scatterplot stellt dabei </w:t>
-      </w:r>
-      <w:r>
-        <w:t>zwei verschiedene numerische Variablen gegenüber</w:t>
-      </w:r>
-      <w:r>
-        <w:t xml:space="preserve">, diese werden mithilfe von Punkten dargestellt. </w:t>
-      </w:r>
-      <w:r>
-        <w:t>Die Position dieser Punkte gibt dabei d</w:t>
-      </w:r>
-      <w:r>
-        <w:t xml:space="preserve">en Wert auf der Horizontalen und vertikalen Achse an. Diese Darstellung ist besonders </w:t>
-      </w:r>
-      <w:r>
-        <w:t>wichtig,</w:t>
-      </w:r>
-      <w:r>
-        <w:t xml:space="preserve"> um verschiedene Zusammenhänge zwischen zwei Variablen herauszufinden.</w:t>
+        <w:t xml:space="preserve">In einem </w:t>
+      </w:r>
+      <w:r>
+        <w:t>Scatterplot</w:t>
+      </w:r>
+      <w:r>
+        <w:t xml:space="preserve"> werden die Werte für zwei verschiedene numerische Variablen durch Punkte dargestellt. Die Position der einzelnen Punkte auf der horizontalen und vertikalen Achse </w:t>
+      </w:r>
+      <w:r>
+        <w:t>geben</w:t>
+      </w:r>
+      <w:r>
+        <w:t xml:space="preserve"> die Werte für einen einzelnen Datenpunkt</w:t>
+      </w:r>
+      <w:r>
+        <w:t>e</w:t>
+      </w:r>
+      <w:r>
+        <w:t xml:space="preserve"> an. </w:t>
+      </w:r>
+      <w:r>
+        <w:t>Scatterplots</w:t>
+      </w:r>
+      <w:r>
+        <w:t xml:space="preserve"> werden verwendet, um Beziehungen zwischen Variablen zu beobachten.</w:t>
+      </w:r>
+      <w:r>
+        <w:t xml:space="preserve"> So zeigen die</w:t>
+      </w:r>
+      <w:r>
+        <w:t xml:space="preserve"> Punkte in einem </w:t>
+      </w:r>
+      <w:r>
+        <w:t>Scatterplot</w:t>
+      </w:r>
+      <w:r>
+        <w:t xml:space="preserve"> nicht nur die Werte der einzelnen Datenpunkte</w:t>
+      </w:r>
+      <w:r>
+        <w:t xml:space="preserve"> an</w:t>
+      </w:r>
+      <w:r>
+        <w:t>, sondern auch Muster, wenn die Daten als Ganzes betrachtet werden.</w:t>
       </w:r>
       <w:r>
         <w:t xml:space="preserve"> </w:t>
       </w:r>
       <w:r>
-        <w:t xml:space="preserve">So können diese Punkte </w:t>
-      </w:r>
-      <w:r>
-        <w:t xml:space="preserve">als </w:t>
-      </w:r>
-      <w:r>
-        <w:t>Ganzes</w:t>
-      </w:r>
-      <w:r>
-        <w:t xml:space="preserve"> betrachtet werden verschiedene Muster anzeigen. </w:t>
-      </w:r>
-      <w:r>
-        <w:t>So ist es möglich einfach verschiedene Korrelation</w:t>
+        <w:t>Dadurch</w:t>
+      </w:r>
+      <w:r>
+        <w:t xml:space="preserve"> </w:t>
+      </w:r>
+      <w:r>
+        <w:t>wird es</w:t>
+      </w:r>
+      <w:r>
+        <w:t xml:space="preserve"> möglich verschiedene Korrelation</w:t>
       </w:r>
       <w:r>
         <w:t>sbeziehungen</w:t>
       </w:r>
       <w:r>
-        <w:t xml:space="preserve"> festzustellen</w:t>
-      </w:r>
-      <w:r>
-        <w:t xml:space="preserve">. Bei solchen Fällen ist es dann einfach vorherzusagen wo ein gewisser Horizontaler Wert liegen werden </w:t>
-      </w:r>
-      <w:proofErr w:type="gramStart"/>
-      <w:r>
-        <w:t>würde</w:t>
-      </w:r>
-      <w:proofErr w:type="gramEnd"/>
-      <w:r>
-        <w:t xml:space="preserve"> wenn </w:t>
-      </w:r>
-      <w:r>
-        <w:t xml:space="preserve">wir einen vertikalen Wert haben. </w:t>
-      </w:r>
-      <w:r>
-        <w:t xml:space="preserve">Darüber hinaus ist es </w:t>
+        <w:t xml:space="preserve"> </w:t>
+      </w:r>
+      <w:r>
+        <w:t>zu identifizieren</w:t>
+      </w:r>
+      <w:r>
+        <w:t xml:space="preserve">. </w:t>
+      </w:r>
+      <w:r>
+        <w:t>Weiterhin</w:t>
+      </w:r>
+      <w:r>
+        <w:t xml:space="preserve"> ist es </w:t>
       </w:r>
       <w:r>
         <w:t xml:space="preserve">mithilfe eines </w:t>
@@ -2930,31 +2940,22 @@
         <w:t>Scatterplots</w:t>
       </w:r>
       <w:r>
-        <w:t xml:space="preserve"> auch möglich verschiedene Daten in verschiedene Gruppen zu unterteilen</w:t>
-      </w:r>
-      <w:r>
-        <w:t>, wenn diese nahe beieinander liegen.</w:t>
-      </w:r>
-      <w:r>
-        <w:t xml:space="preserve"> So lassen sich Ausreißer oder Lücken in den Daten erkennen</w:t>
-      </w:r>
-      <w:r>
-        <w:t xml:space="preserve">, was </w:t>
-      </w:r>
-      <w:r>
-        <w:t>nützlich</w:t>
+        <w:t xml:space="preserve"> möglich verschiedene Daten in verschiedene Gruppen zu unterteilen</w:t>
+      </w:r>
+      <w:r>
+        <w:t xml:space="preserve">, </w:t>
+      </w:r>
+      <w:r>
+        <w:t>je nachdem, wie eng die Punkte zusammenliegen.</w:t>
       </w:r>
       <w:r>
         <w:t xml:space="preserve"> </w:t>
       </w:r>
       <w:r>
-        <w:t>ist,</w:t>
-      </w:r>
-      <w:r>
-        <w:t xml:space="preserve"> wenn die Daten eingeteilt werden sollen.</w:t>
-      </w:r>
-      <w:r>
-        <w:t xml:space="preserve"> </w:t>
+        <w:t>So lassen sich Ausreißer oder Lücken in den Daten erkennen</w:t>
+      </w:r>
+      <w:r>
+        <w:t xml:space="preserve">. </w:t>
       </w:r>
       <w:sdt>
         <w:sdtPr>
@@ -2993,7 +2994,7 @@
         <w:t xml:space="preserve">en Ansatz Mehrdimensionale Daten zu analysieren. </w:t>
       </w:r>
       <w:r>
-        <w:t xml:space="preserve">Dabei werden die Daten auf verschiedenen Achsen eingezeichnet, wobei jede Eigenschaft </w:t>
+        <w:t xml:space="preserve">Dabei werden die Daten auf verschiedene Achsen eingezeichnet, wobei jede Eigenschaft </w:t>
       </w:r>
       <w:r>
         <w:t xml:space="preserve">als </w:t>
@@ -3041,7 +3042,7 @@
         <w:t xml:space="preserve"> der parallelen Koordinaten liegt vor allem darin </w:t>
       </w:r>
       <w:r>
-        <w:t>mehrdimensionalen Muster</w:t>
+        <w:t>mehrdimensionale Muster</w:t>
       </w:r>
       <w:r>
         <w:t xml:space="preserve"> und Vergleiche zu tätigen</w:t>
@@ -3053,44 +3054,91 @@
         <w:t>Um die</w:t>
       </w:r>
       <w:r>
-        <w:t>s zu erreichen ist es wichtig nicht zu denken das Linien eine Kodierung von Zeitreihen darstellen</w:t>
+        <w:t>s zu erreichen ist es wichtig</w:t>
+      </w:r>
+      <w:r>
+        <w:t>,</w:t>
+      </w:r>
+      <w:r>
+        <w:t xml:space="preserve"> nicht zu denken das Linien eine Kodierung von Zeitreihen darstell</w:t>
+      </w:r>
+      <w:r>
+        <w:t>t</w:t>
       </w:r>
       <w:r>
         <w:t xml:space="preserve"> (und somit eine Veränderung des Wertes von </w:t>
       </w:r>
       <w:r>
-        <w:t>Zeitpunkt a nach Zeitpunkt b darstellen)</w:t>
+        <w:t xml:space="preserve">Zeitpunkt a nach Zeitpunkt b </w:t>
+      </w:r>
+      <w:r>
+        <w:t>erschließt</w:t>
+      </w:r>
+      <w:r>
+        <w:t>)</w:t>
       </w:r>
       <w:r>
         <w:t xml:space="preserve">. </w:t>
       </w:r>
       <w:r>
-        <w:t xml:space="preserve">Stattdessen stellen eine Linie im Parallelen Koordinatensystem eine Verbindung </w:t>
-      </w:r>
-      <w:r>
-        <w:t>von einer Reihe von Werten dar. So lässt sich</w:t>
-      </w:r>
-      <w:r>
-        <w:t xml:space="preserve"> beispielsweise einfacher erkenne</w:t>
+        <w:t>Stattdessen stell</w:t>
+      </w:r>
+      <w:r>
+        <w:t>t</w:t>
+      </w:r>
+      <w:r>
+        <w:t xml:space="preserve"> eine Linie im Parallelen Koordinatensystem eine Verbindung </w:t>
+      </w:r>
+      <w:r>
+        <w:t>einer Reihe von Werten dar. So lässt sich</w:t>
+      </w:r>
+      <w:r>
+        <w:t xml:space="preserve"> beispielsweise einfacher </w:t>
+      </w:r>
+      <w:r>
+        <w:t>erkennen,</w:t>
+      </w:r>
+      <w:r>
+        <w:t xml:space="preserve"> ob sich Werte innerhalb des Durchschnittes </w:t>
+      </w:r>
+      <w:r>
+        <w:t>befinden</w:t>
+      </w:r>
+      <w:r>
+        <w:t xml:space="preserve"> oder</w:t>
+      </w:r>
+      <w:r>
+        <w:t xml:space="preserve"> </w:t>
+      </w:r>
+      <w:r>
+        <w:t xml:space="preserve">besondere Ausreißer </w:t>
+      </w:r>
+      <w:r>
+        <w:t>sind</w:t>
+      </w:r>
+      <w:r>
+        <w:t xml:space="preserve">. </w:t>
+      </w:r>
+      <w:r>
+        <w:t xml:space="preserve">Weiterhin ist es </w:t>
+      </w:r>
+      <w:r>
+        <w:t>denkbar</w:t>
+      </w:r>
+      <w:r>
+        <w:t xml:space="preserve"> generelle Aussagen über die verschiedenen Werte zu treffen</w:t>
+      </w:r>
+      <w:r>
+        <w:t xml:space="preserve">, ob beispielsweise </w:t>
+      </w:r>
+      <w:r>
+        <w:t>einige Werte insgesamt größer sind als andere</w:t>
       </w:r>
       <w:r>
         <w:t>n</w:t>
       </w:r>
       <w:r>
-        <w:t xml:space="preserve"> ob sich Werte innerhalb oder außerhalb des Durchschnittes stehen oder aber besondere Ausreißer darstellen. </w:t>
-      </w:r>
-      <w:r>
-        <w:t xml:space="preserve">Weiterhin ist es auch so möglich generelle Aussagen über die </w:t>
-      </w:r>
-      <w:r>
-        <w:lastRenderedPageBreak/>
-        <w:t>verschiedenen Werte zu treffen</w:t>
-      </w:r>
-      <w:r>
-        <w:t xml:space="preserve">, ob beispielsweise </w:t>
-      </w:r>
-      <w:r>
-        <w:t>einige Werte insgesamt größer sind als andere die restlichen Werte.</w:t>
+        <w:t xml:space="preserve"> die restlichen Werte.</w:t>
       </w:r>
       <w:r>
         <w:t xml:space="preserve"> </w:t>
@@ -3126,13 +3174,15 @@
     </w:p>
     <w:p>
       <w:r>
+        <w:lastRenderedPageBreak/>
         <w:t xml:space="preserve">Die </w:t>
       </w:r>
-      <w:proofErr w:type="spellStart"/>
-      <w:r>
-        <w:t>Baumhierachie</w:t>
-      </w:r>
-      <w:proofErr w:type="spellEnd"/>
+      <w:r>
+        <w:t>Baum</w:t>
+      </w:r>
+      <w:r>
+        <w:t>hierarchie</w:t>
+      </w:r>
       <w:r>
         <w:t xml:space="preserve"> </w:t>
       </w:r>
@@ -3152,18 +3202,16 @@
         <w:t xml:space="preserve"> </w:t>
       </w:r>
       <w:r>
-        <w:t xml:space="preserve">beginnt die </w:t>
-      </w:r>
-      <w:proofErr w:type="spellStart"/>
-      <w:r>
-        <w:t>Baumhierachie</w:t>
-      </w:r>
-      <w:proofErr w:type="spellEnd"/>
+        <w:t>beginnt die Baum</w:t>
+      </w:r>
+      <w:r>
+        <w:t>hierarchie</w:t>
+      </w:r>
       <w:r>
         <w:t xml:space="preserve"> bei einem Element u</w:t>
       </w:r>
       <w:r>
-        <w:t xml:space="preserve">nd verzweigt sich dabei mindestens zweimal. Diese, durch die Verzweigung entstanden Elemente, können sich wiederrum auch </w:t>
+        <w:t xml:space="preserve">nd verzweigt sich dabei mindestens zweimal. Diese, durch die Verzweigung entstanden Elemente, können sich wiederrum </w:t>
       </w:r>
       <w:r>
         <w:t>verzweigen,</w:t>
@@ -3173,15 +3221,6 @@
       </w:r>
       <w:r>
         <w:t>eine Hierarchische Beziehung darzustellen. Das fertige Diagramm ähnelt dabei einen Baum mit seinem Stamm und den Ästen.</w:t>
-      </w:r>
-      <w:r>
-        <w:t xml:space="preserve"> Dieses Diagramm kann dabei helfen </w:t>
-      </w:r>
-      <w:r>
-        <w:t>von einer sehr generellen Kategorie</w:t>
-      </w:r>
-      <w:r>
-        <w:t xml:space="preserve"> mit feinen Detailstufen zu unterteilen.</w:t>
       </w:r>
       <w:r>
         <w:t xml:space="preserve"> </w:t>
@@ -3226,7 +3265,40 @@
         <w:t xml:space="preserve"> </w:t>
       </w:r>
       <w:r>
-        <w:t xml:space="preserve">visualisieren verschiedene Daten und somit verschiedene Eigenschaften von Wein. Auf diese Eigenschaften wird nun kurz </w:t>
+        <w:t>stellen</w:t>
+      </w:r>
+      <w:r>
+        <w:t xml:space="preserve"> die</w:t>
+      </w:r>
+      <w:r>
+        <w:t xml:space="preserve"> verschiedene</w:t>
+      </w:r>
+      <w:r>
+        <w:t>n</w:t>
+      </w:r>
+      <w:r>
+        <w:t xml:space="preserve"> Daten</w:t>
+      </w:r>
+      <w:r>
+        <w:t xml:space="preserve"> </w:t>
+      </w:r>
+      <w:r>
+        <w:t>des Datensatzes dar</w:t>
+      </w:r>
+      <w:r>
+        <w:t>.</w:t>
+      </w:r>
+      <w:r>
+        <w:t xml:space="preserve"> </w:t>
+      </w:r>
+      <w:r>
+        <w:t xml:space="preserve">Dabei sind die Daten größtenteils Eigenschaften von </w:t>
+      </w:r>
+      <w:r>
+        <w:t>verschiedenen Weinen.</w:t>
+      </w:r>
+      <w:r>
+        <w:t xml:space="preserve"> Auf diese Eigenschaften wird nun kurz </w:t>
       </w:r>
       <w:r>
         <w:t>eingegangen,</w:t>
@@ -3235,7 +3307,7 @@
         <w:t xml:space="preserve"> </w:t>
       </w:r>
       <w:r>
-        <w:t>um so ein grundlegendes Verständnis für diese Eigenschaften zu schaffen.</w:t>
+        <w:t>um so ein grundlegendes Verständnis für diese zu schaffen.</w:t>
       </w:r>
       <w:r>
         <w:t xml:space="preserve"> Die </w:t>
@@ -3285,25 +3357,43 @@
         <w:t xml:space="preserve">Je nachdem wie süß und reif </w:t>
       </w:r>
       <w:r>
-        <w:t xml:space="preserve">die Trauben während der Ernte gewesen sind </w:t>
-      </w:r>
-      <w:r>
-        <w:t xml:space="preserve">was </w:t>
+        <w:t>die Trauben während der Ernte gewesen sind</w:t>
+      </w:r>
+      <w:r>
+        <w:t xml:space="preserve">, zieht dies </w:t>
       </w:r>
       <w:r>
         <w:t>einen höheren Zuckergehalt</w:t>
       </w:r>
       <w:r>
-        <w:t xml:space="preserve"> zur </w:t>
-      </w:r>
-      <w:r>
-        <w:t>Folge</w:t>
+        <w:t xml:space="preserve"> </w:t>
+      </w:r>
+      <w:r>
+        <w:t>nach sich und</w:t>
       </w:r>
       <w:r>
         <w:t xml:space="preserve"> hat </w:t>
       </w:r>
       <w:r>
-        <w:t>steigt der Alkoholgehalt des Weines. Der Al</w:t>
+        <w:t>steig</w:t>
+      </w:r>
+      <w:r>
+        <w:t>enden</w:t>
+      </w:r>
+      <w:r>
+        <w:t xml:space="preserve"> Alkoholgehalt</w:t>
+      </w:r>
+      <w:r>
+        <w:t>es</w:t>
+      </w:r>
+      <w:r>
+        <w:t xml:space="preserve"> des Weines</w:t>
+      </w:r>
+      <w:r>
+        <w:t xml:space="preserve"> zur Folge</w:t>
+      </w:r>
+      <w:r>
+        <w:t>. Der Al</w:t>
       </w:r>
       <w:r>
         <w:t>koholgehalt eines Typischen Weines liegt dabei zwischen 9 und 14 Volumenprozent</w:t>
@@ -3432,7 +3522,19 @@
         <w:t xml:space="preserve">der Alkohol überwiegt in dem Wein. </w:t>
       </w:r>
       <w:r>
-        <w:t xml:space="preserve">Darüber hinaus könnte es sein das dieser Wein brennt im Hals. Bei </w:t>
+        <w:t xml:space="preserve">Darüber hinaus könnte es sein das </w:t>
+      </w:r>
+      <w:r>
+        <w:t>der</w:t>
+      </w:r>
+      <w:r>
+        <w:t xml:space="preserve"> Wein</w:t>
+      </w:r>
+      <w:r>
+        <w:t xml:space="preserve"> im Hals</w:t>
+      </w:r>
+      <w:r>
+        <w:t xml:space="preserve"> brennt. Bei </w:t>
       </w:r>
       <w:r>
         <w:t xml:space="preserve">Weißweinen hingegen liegt die Temperatur </w:t>
@@ -3444,22 +3546,46 @@
         <w:t xml:space="preserve">bei den Rotweinen. So besitzt ein junger Weißwein </w:t>
       </w:r>
       <w:r>
+        <w:t xml:space="preserve">eine Trinktemperatur </w:t>
+      </w:r>
+      <w:r>
         <w:t xml:space="preserve">zwischen neun und elf Grad, ein Reifer Weißwein sollte </w:t>
       </w:r>
       <w:r>
         <w:t>bei elf bis 13 Grad getrunken werden</w:t>
       </w:r>
       <w:r>
-        <w:t xml:space="preserve">. Falls Weißwein zu kalt getrunken werden, sollte überwiegt dabei die Säure und die restlichen Aromen des Weines </w:t>
-      </w:r>
-      <w:r>
-        <w:t>verloren gehen.</w:t>
+        <w:t>. Falls</w:t>
+      </w:r>
+      <w:r>
+        <w:t xml:space="preserve"> ein</w:t>
+      </w:r>
+      <w:r>
+        <w:t xml:space="preserve"> Weißwein zu kalt getrunken werden </w:t>
+      </w:r>
+      <w:r>
+        <w:t>sollte,</w:t>
+      </w:r>
+      <w:r>
+        <w:t xml:space="preserve"> überwiegt dabei die Säure und die restlichen Aromen des Weines </w:t>
+      </w:r>
+      <w:r>
+        <w:t xml:space="preserve">gehen </w:t>
+      </w:r>
+      <w:r>
+        <w:t>verloren.</w:t>
       </w:r>
       <w:r>
         <w:t xml:space="preserve"> Da jeder Geschmack individuell ist, ist es auch möglich mit der verschiedenen Trinktemperaturen des Weines zu experimentieren. </w:t>
       </w:r>
       <w:r>
-        <w:t xml:space="preserve">Als Faustregel gilt dabei auch sobald ein Wein kühler getrunken </w:t>
+        <w:t xml:space="preserve">Als Faustregel gilt </w:t>
+      </w:r>
+      <w:r>
+        <w:t>dabei,</w:t>
+      </w:r>
+      <w:r>
+        <w:t xml:space="preserve"> sobald ein Wein kühler getrunken </w:t>
       </w:r>
       <w:r>
         <w:t>wird,</w:t>
@@ -3468,7 +3594,13 @@
         <w:t xml:space="preserve"> </w:t>
       </w:r>
       <w:r>
-        <w:t xml:space="preserve">verstärken sich die Säuren und Tannine wobei sich die </w:t>
+        <w:t xml:space="preserve">verstärken sich die Säuren und </w:t>
+      </w:r>
+      <w:r>
+        <w:t>Gerbstoffe</w:t>
+      </w:r>
+      <w:r>
+        <w:t xml:space="preserve"> wobei sich die </w:t>
       </w:r>
       <w:r>
         <w:t>Aromatik abschwächt. Wenn jedoch die Trinktemperatur erhöht wird kommt die Aromatik, Körper, Süße und der Alkohol des Weines mehr zum Vorschein.</w:t>
@@ -3477,7 +3609,19 @@
         <w:t xml:space="preserve"> </w:t>
       </w:r>
       <w:r>
-        <w:t xml:space="preserve">Wenn der Wein serviert wird, ist darüber hinaus in </w:t>
+        <w:t xml:space="preserve">Wenn der Wein serviert wird, ist darüber hinaus </w:t>
+      </w:r>
+      <w:r>
+        <w:t xml:space="preserve">besser </w:t>
+      </w:r>
+      <w:r>
+        <w:t>i</w:t>
+      </w:r>
+      <w:r>
+        <w:t>h</w:t>
+      </w:r>
+      <w:r>
+        <w:t xml:space="preserve">n </w:t>
       </w:r>
       <w:r>
         <w:t>tendenziell</w:t>
@@ -3492,7 +3636,19 @@
         <w:t>zu servieren</w:t>
       </w:r>
       <w:r>
-        <w:t>, da dieser sich nach dem Ausschenken schnell um zwei bis drei grad erhöht.</w:t>
+        <w:t>, da dieser sich</w:t>
+      </w:r>
+      <w:r>
+        <w:t xml:space="preserve"> schnell</w:t>
+      </w:r>
+      <w:r>
+        <w:t xml:space="preserve"> nach dem Ausschenken um zwei bis drei grad </w:t>
+      </w:r>
+      <w:r>
+        <w:t>erwärmt</w:t>
+      </w:r>
+      <w:r>
+        <w:t>.</w:t>
       </w:r>
       <w:r>
         <w:t xml:space="preserve"> </w:t>
@@ -3531,16 +3687,37 @@
         <w:t>Bei der Süße des Weines handelt es sich um eine der wichtigsten Bestandteile des Weines</w:t>
       </w:r>
       <w:r>
-        <w:t xml:space="preserve"> und verleiht mit anderen Komponenten dem Wein erst seinen Geschmack. </w:t>
-      </w:r>
-      <w:r>
-        <w:t>Die Süße des Weines beschreibt dabei den Restzucker innerhalb des Weines</w:t>
+        <w:t xml:space="preserve"> und verleiht</w:t>
+      </w:r>
+      <w:r>
+        <w:t xml:space="preserve"> ihm</w:t>
+      </w:r>
+      <w:r>
+        <w:t xml:space="preserve"> mit anderen Komponenten erst </w:t>
+      </w:r>
+      <w:r>
+        <w:t>den</w:t>
+      </w:r>
+      <w:r>
+        <w:t xml:space="preserve"> Geschmack. </w:t>
+      </w:r>
+      <w:r>
+        <w:t>Die Süße beschreibt dabei den Restzucker innerhalb des Weines</w:t>
       </w:r>
       <w:r>
         <w:t>. Dieser kann je nach Anbaugebiet und Rebsorte auch unterschiedlich ausfallen.</w:t>
       </w:r>
       <w:r>
-        <w:t xml:space="preserve"> Dabei gilt aber vor allem je </w:t>
+        <w:t xml:space="preserve"> Dabei gilt </w:t>
+      </w:r>
+      <w:r>
+        <w:t xml:space="preserve">jedoch </w:t>
+      </w:r>
+      <w:r>
+        <w:t xml:space="preserve">primär </w:t>
+      </w:r>
+      <w:r>
+        <w:t xml:space="preserve">je </w:t>
       </w:r>
       <w:r>
         <w:t>reifer</w:t>
@@ -3555,10 +3732,22 @@
         <w:t xml:space="preserve"> </w:t>
       </w:r>
       <w:r>
-        <w:t xml:space="preserve">Innerhalb des EU – Weingesetzes ist festgelegt das ein süßer (oder auch lieblicher) Wein als </w:t>
-      </w:r>
-      <w:r>
-        <w:t>mindestens eines Restzuckergehalt von 45</w:t>
+        <w:t>Innerhalb des EU</w:t>
+      </w:r>
+      <w:r>
+        <w:t>-</w:t>
+      </w:r>
+      <w:r>
+        <w:t xml:space="preserve">Weingesetzes ist festgelegt das ein süßer (oder auch lieblicher) Wein </w:t>
+      </w:r>
+      <w:r>
+        <w:t>mindestens eine</w:t>
+      </w:r>
+      <w:r>
+        <w:t>n</w:t>
+      </w:r>
+      <w:r>
+        <w:t xml:space="preserve"> Restzuckergehalt von 45</w:t>
       </w:r>
       <w:r>
         <w:t xml:space="preserve"> Gramm</w:t>
@@ -3570,7 +3759,36 @@
         <w:t xml:space="preserve"> </w:t>
       </w:r>
       <w:r>
-        <w:t xml:space="preserve">Darüber hinaus ist es möglich dieses zu erhöhen in dem man im Nachhinein noch Zucker hinzufügt, </w:t>
+        <w:t>Darüber hinaus ist es möglich diese</w:t>
+      </w:r>
+      <w:r>
+        <w:t>n</w:t>
+      </w:r>
+      <w:r>
+        <w:t xml:space="preserve"> im Nachhinein </w:t>
+      </w:r>
+      <w:r>
+        <w:t xml:space="preserve">zu </w:t>
+      </w:r>
+      <w:proofErr w:type="gramStart"/>
+      <w:r>
+        <w:t>erhöhen</w:t>
+      </w:r>
+      <w:proofErr w:type="gramEnd"/>
+      <w:r>
+        <w:t xml:space="preserve"> </w:t>
+      </w:r>
+      <w:r>
+        <w:t xml:space="preserve">indem </w:t>
+      </w:r>
+      <w:r>
+        <w:t>Zucker hinzufügt</w:t>
+      </w:r>
+      <w:r>
+        <w:t xml:space="preserve"> wird,</w:t>
+      </w:r>
+      <w:r>
+        <w:t xml:space="preserve"> </w:t>
       </w:r>
       <w:r>
         <w:t xml:space="preserve">um die natürliche Süße zu erhöhen. Dieser Vorgang ist als </w:t>
@@ -3626,26 +3844,44 @@
     </w:p>
     <w:p>
       <w:r>
+        <w:t>Die Säure innerhalb eines Weines soll ihm die Fr</w:t>
+      </w:r>
+      <w:r>
+        <w:t>i</w:t>
+      </w:r>
+      <w:r>
+        <w:t xml:space="preserve">sche und Eleganz </w:t>
+      </w:r>
+      <w:r>
+        <w:t>verleihen</w:t>
+      </w:r>
+      <w:r>
+        <w:t xml:space="preserve">. </w:t>
+      </w:r>
+      <w:r>
+        <w:t xml:space="preserve">Diese entsteht </w:t>
+      </w:r>
+      <w:r>
+        <w:t xml:space="preserve">beim Reifungsprozess </w:t>
+      </w:r>
+      <w:r>
+        <w:t xml:space="preserve">an der Rebe. Dabei steigt der Zuckergehalt der Traube </w:t>
+      </w:r>
+      <w:r>
+        <w:t>an,</w:t>
+      </w:r>
+      <w:r>
+        <w:t xml:space="preserve"> während der Säuregehalt sinkt. </w:t>
+      </w:r>
+      <w:r>
+        <w:t>Das Verhältnis von dieser Zu und Abnahme ist dabei nicht immer gleich. So können</w:t>
+      </w:r>
+      <w:r>
+        <w:t xml:space="preserve"> kühle </w:t>
+      </w:r>
+      <w:r>
         <w:lastRenderedPageBreak/>
-        <w:t xml:space="preserve">Die Säure innerhalb eines Weines soll ihm die Forsche und Eleganz eines Weines geben. </w:t>
-      </w:r>
-      <w:r>
-        <w:t xml:space="preserve">Diese entsteht </w:t>
-      </w:r>
-      <w:r>
-        <w:t xml:space="preserve">gemeinsam an der Rebe beim Reifungsprozess dieser. Dabei steigt der Zuckergehalt der Traube </w:t>
-      </w:r>
-      <w:r>
-        <w:t>an,</w:t>
-      </w:r>
-      <w:r>
-        <w:t xml:space="preserve"> während der Säuregehalt sinkt. </w:t>
-      </w:r>
-      <w:r>
-        <w:t>Das Verhältnis von dieser Zu und Abnahme ist dabei nicht immer gleich. So können</w:t>
-      </w:r>
-      <w:r>
-        <w:t xml:space="preserve"> kühle Nächte den </w:t>
+        <w:t xml:space="preserve">Nächte den </w:t>
       </w:r>
       <w:r>
         <w:t>Säurerückgang</w:t>
@@ -3660,18 +3896,28 @@
         <w:t xml:space="preserve">Dabei ist die Weinsäure eine meist erwünschte Säure </w:t>
       </w:r>
       <w:r>
-        <w:t xml:space="preserve">da diese den Wein weich und angenehm schmeckt macht. Die Apfelsäure hingehen macht den Wein kantig und hart. Dies kann bei </w:t>
+        <w:t>da diese den Wein weich und angenehm schmeck</w:t>
+      </w:r>
+      <w:r>
+        <w:t>end</w:t>
+      </w:r>
+      <w:r>
+        <w:t xml:space="preserve"> macht. Die Apfelsäure hingehen macht den Wein kantig und hart. Dies kann bei </w:t>
       </w:r>
       <w:r>
         <w:t xml:space="preserve">Weißweinen zum </w:t>
       </w:r>
-      <w:proofErr w:type="spellStart"/>
-      <w:r>
-        <w:t>teil</w:t>
-      </w:r>
-      <w:proofErr w:type="spellEnd"/>
-      <w:r>
-        <w:t xml:space="preserve"> erwünscht sei, bei Rotweinen jedoch wird diese meistens</w:t>
+      <w:r>
+        <w:t>Teil</w:t>
+      </w:r>
+      <w:r>
+        <w:t xml:space="preserve"> erwünscht sei</w:t>
+      </w:r>
+      <w:r>
+        <w:t>n</w:t>
+      </w:r>
+      <w:r>
+        <w:t>, bei Rotweinen jedoch wird diese meistens</w:t>
       </w:r>
       <w:r>
         <w:t xml:space="preserve"> in Milchsäure umgewandelt.</w:t>
@@ -3683,7 +3929,13 @@
         <w:t>Darüber hinaus ist der Apfelsäuregehalt auch ein guter Indikato</w:t>
       </w:r>
       <w:r>
-        <w:t xml:space="preserve">r für die gute des Jahrganges, da dieser von der Witterung abhängt. So wird weniger Apfelsäure bei sonnigen Jahrgängen produziert und </w:t>
+        <w:t xml:space="preserve">r für die </w:t>
+      </w:r>
+      <w:r>
+        <w:t>Güte</w:t>
+      </w:r>
+      <w:r>
+        <w:t xml:space="preserve"> des Jahrganges, da dieser von der Witterung abhängt. So wird weniger Apfelsäure bei sonnigen Jahrgängen produziert und </w:t>
       </w:r>
       <w:r>
         <w:t xml:space="preserve">in kühlen Jahrgängen mehr. </w:t>
@@ -3755,7 +4007,7 @@
         <w:t xml:space="preserve">Gerbstoffe, Restsüße und die Säure des Weins. </w:t>
       </w:r>
       <w:r>
-        <w:t xml:space="preserve">Dabei wird dieser meistens </w:t>
+        <w:t xml:space="preserve">Dabei wird meistens </w:t>
       </w:r>
       <w:r>
         <w:t>in</w:t>
@@ -3779,13 +4031,22 @@
         <w:t xml:space="preserve">zu der Bezeichnung leichtgewichtigem, mittelgewichtigen und schwergewichtigen Wein führt. </w:t>
       </w:r>
       <w:r>
-        <w:t xml:space="preserve">So sind vor allem die Gerbstoffe für den Körper verantwortlich. </w:t>
-      </w:r>
-      <w:r>
-        <w:t xml:space="preserve">So führt meistens ein höherer Gerbstoffgehalt </w:t>
-      </w:r>
-      <w:r>
-        <w:t xml:space="preserve">zu einem voluminöseren Körper. Aber auch wenn der Alkohol kein </w:t>
+        <w:t>So sind vor allem die Gerbstoffe für den Körper verantwortlich</w:t>
+      </w:r>
+      <w:r>
+        <w:t>, da</w:t>
+      </w:r>
+      <w:r>
+        <w:t xml:space="preserve"> meistens ein höherer Gerbstoffgehalt </w:t>
+      </w:r>
+      <w:r>
+        <w:t>zu einem voluminöseren Körper</w:t>
+      </w:r>
+      <w:r>
+        <w:t xml:space="preserve"> führt</w:t>
+      </w:r>
+      <w:r>
+        <w:t xml:space="preserve">. Aber auch wenn der Alkohol kein </w:t>
       </w:r>
       <w:r>
         <w:t>Bestandteil</w:t>
@@ -3847,11 +4108,9 @@
       <w:r>
         <w:t xml:space="preserve">vor bei dem die </w:t>
       </w:r>
-      <w:proofErr w:type="spellStart"/>
-      <w:r>
-        <w:t>gaze</w:t>
-      </w:r>
-      <w:proofErr w:type="spellEnd"/>
+      <w:r>
+        <w:t>ganze</w:t>
+      </w:r>
       <w:r>
         <w:t xml:space="preserve"> Traube verarbeitet wird. Dies </w:t>
       </w:r>
@@ -3886,18 +4145,22 @@
         <w:t xml:space="preserve"> </w:t>
       </w:r>
       <w:r>
-        <w:t>ein Rotwein mehr als ein Weißwein, da hierbei die gesamte Traube verarbeitet wird.</w:t>
+        <w:t>ein Rotwein mehr</w:t>
+      </w:r>
+      <w:r>
+        <w:t xml:space="preserve"> Gerbstoffe</w:t>
+      </w:r>
+      <w:r>
+        <w:t xml:space="preserve"> als ein Weißwein, da hierbei die gesamte Traube verarbeitet wird.</w:t>
       </w:r>
       <w:r>
         <w:t xml:space="preserve"> Jedoch können auch bei der </w:t>
       </w:r>
-      <w:proofErr w:type="spellStart"/>
-      <w:r>
-        <w:t>Gröhrung</w:t>
-      </w:r>
-      <w:proofErr w:type="spellEnd"/>
-      <w:r>
-        <w:t xml:space="preserve"> in Holzfässern weitere Gerbstoffe mit hinzukommen.</w:t>
+      <w:r>
+        <w:t>Gärung</w:t>
+      </w:r>
+      <w:r>
+        <w:t xml:space="preserve"> in Holzfässern weitere Gerbstoffe hinzukommen.</w:t>
       </w:r>
       <w:r>
         <w:t xml:space="preserve"> </w:t>
@@ -3909,7 +4172,16 @@
         <w:t xml:space="preserve">rufen die Gerbstoffe den </w:t>
       </w:r>
       <w:r>
-        <w:t xml:space="preserve">herben bis bitteren Geschmack und das Gefühl </w:t>
+        <w:t xml:space="preserve">herben bis bitteren Geschmack und das </w:t>
+      </w:r>
+      <w:r>
+        <w:t>Gefühl,</w:t>
+      </w:r>
+      <w:r>
+        <w:t xml:space="preserve"> </w:t>
+      </w:r>
+      <w:r>
+        <w:t xml:space="preserve">dass </w:t>
       </w:r>
       <w:r>
         <w:t>sich die Mundschleimhäute zusammenziehen oder der Mund trocken ist, hervor.</w:t>
@@ -3921,7 +4193,13 @@
         <w:t>Stärke</w:t>
       </w:r>
       <w:r>
-        <w:t xml:space="preserve"> des Weines sind die Gerbstoffe im hinteren Bereich des Mundes zu finden, bei besonders Kräftigen Gerbstoffen auch im gesamten Mund. </w:t>
+        <w:t xml:space="preserve"> des Weines sind die Gerbstoffe im hinteren Bereich des Mundes zu </w:t>
+      </w:r>
+      <w:r>
+        <w:t>spüren</w:t>
+      </w:r>
+      <w:r>
+        <w:t xml:space="preserve">, bei besonders Kräftigen Gerbstoffen auch im gesamten Mund. </w:t>
       </w:r>
       <w:r>
         <w:t xml:space="preserve">Zu viele Gerbstoffe </w:t>
@@ -4032,7 +4310,7 @@
         <w:t xml:space="preserve">im schlimmsten Falle Essig bildet. Dabei hängt es vom Gerbstoffgehalt des Weines ab, wie viel Sauerstoff er verträgt. Dieser macht die Gerbstoffe nämlich </w:t>
       </w:r>
       <w:r>
-        <w:t>weicher und somit kann sich die eine gute Frucht innerhalb des Weines Entwickeln.</w:t>
+        <w:t>weicher und somit kann sich eine gute Frucht innerhalb des Weines Entwickeln.</w:t>
       </w:r>
       <w:r>
         <w:t xml:space="preserve"> Somit eigenen sich tendenziell Rotweine mehr zum Lagern als Weißweine, da diese </w:t>
@@ -4136,14 +4414,14 @@
         <w:t xml:space="preserve">. </w:t>
       </w:r>
       <w:r>
-        <w:t xml:space="preserve">Deswegen könnten diese mithilfe von </w:t>
+        <w:t xml:space="preserve">Deswegen könnten diese mithilfe von verschiedenen Visualisierungen neue Erkenntnisse gewinnen rund um das Thema der Weine. So könnten Sie die Zusammenhänge zwischen der </w:t>
+      </w:r>
+      <w:r>
+        <w:t xml:space="preserve">Säure und der Süße des Weines erkennen. Darüber </w:t>
       </w:r>
       <w:r>
         <w:lastRenderedPageBreak/>
-        <w:t xml:space="preserve">verschiedenen Visualisierungen neue Erkenntnisse gewinnen rund um das Thema der Weine. So könnten Sie die Zusammenhänge zwischen der </w:t>
-      </w:r>
-      <w:r>
-        <w:t>Säure und der Süße des Weines erkennen. Darüber hinaus könn</w:t>
+        <w:t>hinaus könn</w:t>
       </w:r>
       <w:r>
         <w:t xml:space="preserve">ten sie mithilfe dieser Visualisierung die </w:t>
@@ -4403,20 +4681,20 @@
         <w:t xml:space="preserve">Diese Originaldatei enthält 32 Spalten mit insgesamt 21605 Datensätzen. </w:t>
       </w:r>
       <w:r>
-        <w:t xml:space="preserve">Da diese </w:t>
+        <w:t>Da diese Datensätze teilweise Koreanische Symbole enthielten wurde</w:t>
+      </w:r>
+      <w:r>
+        <w:t xml:space="preserve"> eine zweite Datei angelegt, um die entsprechenden </w:t>
+      </w:r>
+      <w:r>
+        <w:t>Zeichen herauszufiltern und den Datensatz somit zu bereinigen.</w:t>
+      </w:r>
+      <w:r>
+        <w:t xml:space="preserve"> Diese Datei heißt </w:t>
       </w:r>
       <w:r>
         <w:lastRenderedPageBreak/>
-        <w:t>Datensätze teilweise Koreanische Symbole enthielten wurde</w:t>
-      </w:r>
-      <w:r>
-        <w:t xml:space="preserve"> eine zweite Datei angelegt, um die entsprechenden </w:t>
-      </w:r>
-      <w:r>
-        <w:t>Zeichen herauszufiltern und den Datensatz somit zu bereinigen.</w:t>
-      </w:r>
-      <w:r>
-        <w:t xml:space="preserve"> Diese Datei heißt „cleasingWine.csv“ und besitzt 31 Spalten und </w:t>
+        <w:t xml:space="preserve">„cleasingWine.csv“ und besitzt 31 Spalten und </w:t>
       </w:r>
       <w:r>
         <w:t xml:space="preserve">21600 Datensätze. Auf dieser Grundlage wurden die nachfolgend in diesem </w:t>
@@ -4992,11 +5270,7 @@
         <w:t>“</w:t>
       </w:r>
       <w:r>
-        <w:t xml:space="preserve"> sind alle Daten zu finden welche weiterverarbeitet wurden und entsprechend </w:t>
-      </w:r>
-      <w:r>
-        <w:lastRenderedPageBreak/>
-        <w:t>selektiert</w:t>
+        <w:t xml:space="preserve"> sind alle Daten zu finden welche weiterverarbeitet wurden und entsprechend selektiert</w:t>
       </w:r>
       <w:r>
         <w:t xml:space="preserve"> wurden. Wie die Weiterverarbeitung </w:t>
@@ -5028,6 +5302,7 @@
     </w:p>
     <w:p>
       <w:r>
+        <w:lastRenderedPageBreak/>
         <w:t>Dabei wurden zwei wesentliche Dateiformate für die Bereitstellung der Datei verwendet.</w:t>
       </w:r>
       <w:r>
@@ -5568,31 +5843,31 @@
         <w:t xml:space="preserve"> dazu wurden die Spalte in der</w:t>
       </w:r>
       <w:r>
-        <w:t xml:space="preserve"> Excel „Column1“ und die </w:t>
+        <w:t xml:space="preserve"> Excel „Column1“ und die Spalte mit den Schreibweisen für die JSON Datei </w:t>
+      </w:r>
+      <w:r>
+        <w:t>herausgelöst</w:t>
+      </w:r>
+      <w:r>
+        <w:t xml:space="preserve">. </w:t>
+      </w:r>
+      <w:r>
+        <w:t>Dieser Stand präsentiert findet sich in der Exceldatei mit dem Namen „</w:t>
+      </w:r>
+      <w:proofErr w:type="spellStart"/>
+      <w:r>
+        <w:t>WineInformationExcelAufbereitet</w:t>
+      </w:r>
+      <w:proofErr w:type="spellEnd"/>
+      <w:r>
+        <w:t>“</w:t>
+      </w:r>
+      <w:r>
+        <w:t xml:space="preserve"> wieder. Zum Abschluss dieser </w:t>
       </w:r>
       <w:r>
         <w:lastRenderedPageBreak/>
-        <w:t xml:space="preserve">Spalte mit den Schreibweisen für die JSON Datei </w:t>
-      </w:r>
-      <w:r>
-        <w:t>herausgelöst</w:t>
-      </w:r>
-      <w:r>
-        <w:t xml:space="preserve">. </w:t>
-      </w:r>
-      <w:r>
-        <w:t>Dieser Stand präsentiert findet sich in der Exceldatei mit dem Namen „</w:t>
-      </w:r>
-      <w:proofErr w:type="spellStart"/>
-      <w:r>
-        <w:t>WineInformationExcelAufbereitet</w:t>
-      </w:r>
-      <w:proofErr w:type="spellEnd"/>
-      <w:r>
-        <w:t>“</w:t>
-      </w:r>
-      <w:r>
-        <w:t xml:space="preserve"> wieder. Zum Abschluss dieser Bearbeitung der Daten wurden alle </w:t>
+        <w:t xml:space="preserve">Bearbeitung der Daten wurden alle </w:t>
       </w:r>
       <w:r>
         <w:t>Datensätze</w:t>
@@ -5926,11 +6201,7 @@
         <w:t xml:space="preserve">, um die anzeigten Daten interpretieren zu können. </w:t>
       </w:r>
       <w:r>
-        <w:t xml:space="preserve">Mit </w:t>
-      </w:r>
-      <w:r>
-        <w:lastRenderedPageBreak/>
-        <w:t xml:space="preserve">dieser Kombination ist es nun möglich verschiedene </w:t>
+        <w:t xml:space="preserve">Mit dieser Kombination ist es nun möglich verschiedene </w:t>
       </w:r>
       <w:r>
         <w:t>Erkenntnisse,</w:t>
@@ -5944,6 +6215,7 @@
     </w:p>
     <w:p>
       <w:r>
+        <w:lastRenderedPageBreak/>
         <w:t xml:space="preserve">Bei der </w:t>
       </w:r>
       <w:r>
@@ -6229,23 +6501,26 @@
     </w:p>
     <w:p>
       <w:r>
+        <w:t xml:space="preserve">Bei der Frage </w:t>
+      </w:r>
+      <w:r>
+        <w:t xml:space="preserve">von Produktionsmengen und der Anzahl von Weinen </w:t>
+      </w:r>
+      <w:r>
+        <w:t>in einem Land</w:t>
+      </w:r>
+      <w:r>
+        <w:t xml:space="preserve"> sollten in</w:t>
+      </w:r>
+      <w:r>
+        <w:t xml:space="preserve"> der Darstellung erkennbar sein, wo die Weine herkommen. Darüber hinaus </w:t>
+      </w:r>
+      <w:r>
+        <w:t xml:space="preserve">sollte die Anzahl der Weine </w:t>
+      </w:r>
+      <w:r>
         <w:lastRenderedPageBreak/>
-        <w:t xml:space="preserve">Bei der Frage </w:t>
-      </w:r>
-      <w:r>
-        <w:t xml:space="preserve">von Produktionsmengen und der Anzahl von Weinen </w:t>
-      </w:r>
-      <w:r>
-        <w:t>in einem Land</w:t>
-      </w:r>
-      <w:r>
-        <w:t xml:space="preserve"> sollten in</w:t>
-      </w:r>
-      <w:r>
-        <w:t xml:space="preserve"> der Darstellung erkennbar sein, wo die Weine herkommen. Darüber hinaus </w:t>
-      </w:r>
-      <w:r>
-        <w:t xml:space="preserve">sollte die Anzahl der Weine mit in der Darstellung vermerkt sein. Weiterhin sollten die </w:t>
+        <w:t xml:space="preserve">mit in der Darstellung vermerkt sein. Weiterhin sollten die </w:t>
       </w:r>
       <w:r>
         <w:t>aktuellen</w:t>
@@ -6459,14 +6734,30 @@
       <w:r>
         <w:t xml:space="preserve">Abbildung </w:t>
       </w:r>
-      <w:fldSimple w:instr=" SEQ Abbildung \* ARABIC ">
-        <w:r>
-          <w:rPr>
-            <w:noProof/>
-          </w:rPr>
-          <w:t>1</w:t>
-        </w:r>
-      </w:fldSimple>
+      <w:r>
+        <w:fldChar w:fldCharType="begin"/>
+      </w:r>
+      <w:r>
+        <w:instrText xml:space="preserve"> SEQ Abbildung \* ARA</w:instrText>
+      </w:r>
+      <w:r>
+        <w:instrText xml:space="preserve">BIC </w:instrText>
+      </w:r>
+      <w:r>
+        <w:fldChar w:fldCharType="separate"/>
+      </w:r>
+      <w:r>
+        <w:rPr>
+          <w:noProof/>
+        </w:rPr>
+        <w:t>1</w:t>
+      </w:r>
+      <w:r>
+        <w:rPr>
+          <w:noProof/>
+        </w:rPr>
+        <w:fldChar w:fldCharType="end"/>
+      </w:r>
       <w:bookmarkEnd w:id="20"/>
       <w:r>
         <w:t>: Scatterplot (Quelle: eigene Darstellung)</w:t>
@@ -6691,27 +6982,14 @@
         <w:lastRenderedPageBreak/>
         <w:t xml:space="preserve">Abbildung </w:t>
       </w:r>
-      <w:r>
-        <w:fldChar w:fldCharType="begin"/>
-      </w:r>
-      <w:r>
-        <w:instrText xml:space="preserve"> SEQ Abbildung \* ARABIC </w:instrText>
-      </w:r>
-      <w:r>
-        <w:fldChar w:fldCharType="separate"/>
-      </w:r>
-      <w:r>
-        <w:rPr>
-          <w:noProof/>
-        </w:rPr>
-        <w:t>2</w:t>
-      </w:r>
-      <w:r>
-        <w:rPr>
-          <w:noProof/>
-        </w:rPr>
-        <w:fldChar w:fldCharType="end"/>
-      </w:r>
+      <w:fldSimple w:instr=" SEQ Abbildung \* ARABIC ">
+        <w:r>
+          <w:rPr>
+            <w:noProof/>
+          </w:rPr>
+          <w:t>2</w:t>
+        </w:r>
+      </w:fldSimple>
       <w:bookmarkEnd w:id="22"/>
       <w:r>
         <w:t>: Parallele Koordinaten (Quelle: eigene Darstellung)</w:t>
@@ -7036,14 +7314,27 @@
       <w:r>
         <w:t xml:space="preserve">Abbildung </w:t>
       </w:r>
-      <w:fldSimple w:instr=" SEQ Abbildung \* ARABIC ">
-        <w:r>
-          <w:rPr>
-            <w:noProof/>
-          </w:rPr>
-          <w:t>3</w:t>
-        </w:r>
-      </w:fldSimple>
+      <w:r>
+        <w:fldChar w:fldCharType="begin"/>
+      </w:r>
+      <w:r>
+        <w:instrText xml:space="preserve"> SEQ Abbildung \* ARABIC </w:instrText>
+      </w:r>
+      <w:r>
+        <w:fldChar w:fldCharType="separate"/>
+      </w:r>
+      <w:r>
+        <w:rPr>
+          <w:noProof/>
+        </w:rPr>
+        <w:t>3</w:t>
+      </w:r>
+      <w:r>
+        <w:rPr>
+          <w:noProof/>
+        </w:rPr>
+        <w:fldChar w:fldCharType="end"/>
+      </w:r>
       <w:bookmarkEnd w:id="24"/>
       <w:r>
         <w:t>: Auszug aus der Baumhierarchie</w:t>
@@ -7779,27 +8070,14 @@
       <w:r>
         <w:t xml:space="preserve">Abbildung </w:t>
       </w:r>
-      <w:r>
-        <w:fldChar w:fldCharType="begin"/>
-      </w:r>
-      <w:r>
-        <w:instrText xml:space="preserve"> SEQ Abbildung \* ARABIC </w:instrText>
-      </w:r>
-      <w:r>
-        <w:fldChar w:fldCharType="separate"/>
-      </w:r>
-      <w:r>
-        <w:rPr>
-          <w:noProof/>
-        </w:rPr>
-        <w:t>4</w:t>
-      </w:r>
-      <w:r>
-        <w:rPr>
-          <w:noProof/>
-        </w:rPr>
-        <w:fldChar w:fldCharType="end"/>
-      </w:r>
+      <w:fldSimple w:instr=" SEQ Abbildung \* ARABIC ">
+        <w:r>
+          <w:rPr>
+            <w:noProof/>
+          </w:rPr>
+          <w:t>4</w:t>
+        </w:r>
+      </w:fldSimple>
       <w:bookmarkEnd w:id="29"/>
       <w:r>
         <w:t>: Scatterplot welcher die Eigenschaften Preis und Körper gegenüberstellt (Quelle: eigene Darstellung)</w:t>
@@ -8045,14 +8323,27 @@
       <w:r>
         <w:t xml:space="preserve">Abbildung </w:t>
       </w:r>
-      <w:fldSimple w:instr=" SEQ Abbildung \* ARABIC ">
-        <w:r>
-          <w:rPr>
-            <w:noProof/>
-          </w:rPr>
-          <w:t>5</w:t>
-        </w:r>
-      </w:fldSimple>
+      <w:r>
+        <w:fldChar w:fldCharType="begin"/>
+      </w:r>
+      <w:r>
+        <w:instrText xml:space="preserve"> SEQ Abbildung \* ARABIC </w:instrText>
+      </w:r>
+      <w:r>
+        <w:fldChar w:fldCharType="separate"/>
+      </w:r>
+      <w:r>
+        <w:rPr>
+          <w:noProof/>
+        </w:rPr>
+        <w:t>5</w:t>
+      </w:r>
+      <w:r>
+        <w:rPr>
+          <w:noProof/>
+        </w:rPr>
+        <w:fldChar w:fldCharType="end"/>
+      </w:r>
       <w:bookmarkEnd w:id="31"/>
       <w:r>
         <w:t xml:space="preserve">: Gegenüberstellung der Eigenschaften Körper, Gerbstoffe, Süße und Säuregehalt mithilfe </w:t>
@@ -8563,27 +8854,14 @@
       <w:r>
         <w:t xml:space="preserve">Abbildung </w:t>
       </w:r>
-      <w:r>
-        <w:fldChar w:fldCharType="begin"/>
-      </w:r>
-      <w:r>
-        <w:instrText xml:space="preserve"> SEQ Abbildung \* ARABIC </w:instrText>
-      </w:r>
-      <w:r>
-        <w:fldChar w:fldCharType="separate"/>
-      </w:r>
-      <w:r>
-        <w:rPr>
-          <w:noProof/>
-        </w:rPr>
-        <w:t>6</w:t>
-      </w:r>
-      <w:r>
-        <w:rPr>
-          <w:noProof/>
-        </w:rPr>
-        <w:fldChar w:fldCharType="end"/>
-      </w:r>
+      <w:fldSimple w:instr=" SEQ Abbildung \* ARABIC ">
+        <w:r>
+          <w:rPr>
+            <w:noProof/>
+          </w:rPr>
+          <w:t>6</w:t>
+        </w:r>
+      </w:fldSimple>
       <w:bookmarkEnd w:id="34"/>
       <w:r>
         <w:t xml:space="preserve">: </w:t>
@@ -9541,7 +9819,63 @@
             <w:rPr>
               <w:i/>
             </w:rPr>
-            <w:t xml:space="preserve">State of the Vitivinicultural World in 2020, </w:t>
+            <w:t xml:space="preserve">State </w:t>
+          </w:r>
+          <w:proofErr w:type="spellStart"/>
+          <w:r>
+            <w:rPr>
+              <w:i/>
+            </w:rPr>
+            <w:t>of</w:t>
+          </w:r>
+          <w:proofErr w:type="spellEnd"/>
+          <w:r>
+            <w:rPr>
+              <w:i/>
+            </w:rPr>
+            <w:t xml:space="preserve"> </w:t>
+          </w:r>
+          <w:proofErr w:type="spellStart"/>
+          <w:r>
+            <w:rPr>
+              <w:i/>
+            </w:rPr>
+            <w:t>the</w:t>
+          </w:r>
+          <w:proofErr w:type="spellEnd"/>
+          <w:r>
+            <w:rPr>
+              <w:i/>
+            </w:rPr>
+            <w:t xml:space="preserve"> </w:t>
+          </w:r>
+          <w:proofErr w:type="spellStart"/>
+          <w:r>
+            <w:rPr>
+              <w:i/>
+            </w:rPr>
+            <w:t>Vitivinicultural</w:t>
+          </w:r>
+          <w:proofErr w:type="spellEnd"/>
+          <w:r>
+            <w:rPr>
+              <w:i/>
+            </w:rPr>
+            <w:t xml:space="preserve"> World </w:t>
+          </w:r>
+          <w:proofErr w:type="gramStart"/>
+          <w:r>
+            <w:rPr>
+              <w:i/>
+            </w:rPr>
+            <w:t>in 2020</w:t>
+          </w:r>
+          <w:proofErr w:type="gramEnd"/>
+          <w:r>
+            <w:rPr>
+              <w:i/>
+            </w:rPr>
+            <w:t xml:space="preserve">, </w:t>
           </w:r>
           <w:r>
             <w:t xml:space="preserve">o. O., </w:t>
@@ -9578,7 +9912,49 @@
             <w:rPr>
               <w:i/>
             </w:rPr>
-            <w:t xml:space="preserve">A Complete Guide to Scatter Plots, </w:t>
+            <w:t xml:space="preserve">A </w:t>
+          </w:r>
+          <w:proofErr w:type="spellStart"/>
+          <w:r>
+            <w:rPr>
+              <w:i/>
+            </w:rPr>
+            <w:t>Complete</w:t>
+          </w:r>
+          <w:proofErr w:type="spellEnd"/>
+          <w:r>
+            <w:rPr>
+              <w:i/>
+            </w:rPr>
+            <w:t xml:space="preserve"> Guide </w:t>
+          </w:r>
+          <w:proofErr w:type="spellStart"/>
+          <w:r>
+            <w:rPr>
+              <w:i/>
+            </w:rPr>
+            <w:t>to</w:t>
+          </w:r>
+          <w:proofErr w:type="spellEnd"/>
+          <w:r>
+            <w:rPr>
+              <w:i/>
+            </w:rPr>
+            <w:t xml:space="preserve"> </w:t>
+          </w:r>
+          <w:proofErr w:type="spellStart"/>
+          <w:r>
+            <w:rPr>
+              <w:i/>
+            </w:rPr>
+            <w:t>Scatter</w:t>
+          </w:r>
+          <w:proofErr w:type="spellEnd"/>
+          <w:r>
+            <w:rPr>
+              <w:i/>
+            </w:rPr>
+            <w:t xml:space="preserve"> Plots, </w:t>
           </w:r>
           <w:r>
             <w:t xml:space="preserve">https://chartio.com/learn/charts/what-is-a-scatter-plot/, </w:t>
@@ -9605,7 +9981,15 @@
           </w:r>
           <w:bookmarkStart w:id="41" w:name="_CTVL001a5d94c2d3e5f43fca4f8405d4d7d4c5b"/>
           <w:r>
-            <w:t>S. Few,</w:t>
+            <w:t xml:space="preserve">S. </w:t>
+          </w:r>
+          <w:proofErr w:type="spellStart"/>
+          <w:r>
+            <w:t>Few</w:t>
+          </w:r>
+          <w:proofErr w:type="spellEnd"/>
+          <w:r>
+            <w:t>,</w:t>
           </w:r>
           <w:bookmarkEnd w:id="41"/>
           <w:r>
@@ -9615,7 +9999,35 @@
             <w:rPr>
               <w:i/>
             </w:rPr>
-            <w:t xml:space="preserve">Multivariate Analysis Using Parallel Coordinates, </w:t>
+            <w:t xml:space="preserve">Multivariate Analysis </w:t>
+          </w:r>
+          <w:proofErr w:type="spellStart"/>
+          <w:r>
+            <w:rPr>
+              <w:i/>
+            </w:rPr>
+            <w:t>Using</w:t>
+          </w:r>
+          <w:proofErr w:type="spellEnd"/>
+          <w:r>
+            <w:rPr>
+              <w:i/>
+            </w:rPr>
+            <w:t xml:space="preserve"> Parallel </w:t>
+          </w:r>
+          <w:proofErr w:type="spellStart"/>
+          <w:r>
+            <w:rPr>
+              <w:i/>
+            </w:rPr>
+            <w:t>Coordinates</w:t>
+          </w:r>
+          <w:proofErr w:type="spellEnd"/>
+          <w:r>
+            <w:rPr>
+              <w:i/>
+            </w:rPr>
+            <w:t xml:space="preserve">, </w:t>
           </w:r>
           <w:r>
             <w:t xml:space="preserve">http://www.perceptualedge.com/articles/b-eye/parallel_coordinates.pdf, </w:t>
@@ -9645,17 +10057,117 @@
           </w:r>
           <w:bookmarkStart w:id="42" w:name="_CTVL001a369bd4dadfa4199b7f6512c3d0e0580"/>
           <w:r>
-            <w:t>American Society for Quality,</w:t>
+            <w:t xml:space="preserve">American Society </w:t>
+          </w:r>
+          <w:proofErr w:type="spellStart"/>
+          <w:r>
+            <w:t>for</w:t>
+          </w:r>
+          <w:proofErr w:type="spellEnd"/>
+          <w:r>
+            <w:t xml:space="preserve"> Quality,</w:t>
           </w:r>
           <w:bookmarkEnd w:id="42"/>
           <w:r>
             <w:t xml:space="preserve"> </w:t>
           </w:r>
+          <w:proofErr w:type="spellStart"/>
           <w:r>
             <w:rPr>
               <w:i/>
             </w:rPr>
-            <w:t xml:space="preserve">What is a Tree Diagram? Systemic or Hierarchy Analysis | ASQ, </w:t>
+            <w:t>What</w:t>
+          </w:r>
+          <w:proofErr w:type="spellEnd"/>
+          <w:r>
+            <w:rPr>
+              <w:i/>
+            </w:rPr>
+            <w:t xml:space="preserve"> </w:t>
+          </w:r>
+          <w:proofErr w:type="spellStart"/>
+          <w:r>
+            <w:rPr>
+              <w:i/>
+            </w:rPr>
+            <w:t>is</w:t>
+          </w:r>
+          <w:proofErr w:type="spellEnd"/>
+          <w:r>
+            <w:rPr>
+              <w:i/>
+            </w:rPr>
+            <w:t xml:space="preserve"> a </w:t>
+          </w:r>
+          <w:proofErr w:type="spellStart"/>
+          <w:r>
+            <w:rPr>
+              <w:i/>
+            </w:rPr>
+            <w:t>Tree</w:t>
+          </w:r>
+          <w:proofErr w:type="spellEnd"/>
+          <w:r>
+            <w:rPr>
+              <w:i/>
+            </w:rPr>
+            <w:t xml:space="preserve"> </w:t>
+          </w:r>
+          <w:proofErr w:type="spellStart"/>
+          <w:r>
+            <w:rPr>
+              <w:i/>
+            </w:rPr>
+            <w:t>Diagram</w:t>
+          </w:r>
+          <w:proofErr w:type="spellEnd"/>
+          <w:r>
+            <w:rPr>
+              <w:i/>
+            </w:rPr>
+            <w:t xml:space="preserve">? </w:t>
+          </w:r>
+          <w:proofErr w:type="spellStart"/>
+          <w:r>
+            <w:rPr>
+              <w:i/>
+            </w:rPr>
+            <w:t>Systemic</w:t>
+          </w:r>
+          <w:proofErr w:type="spellEnd"/>
+          <w:r>
+            <w:rPr>
+              <w:i/>
+            </w:rPr>
+            <w:t xml:space="preserve"> </w:t>
+          </w:r>
+          <w:proofErr w:type="spellStart"/>
+          <w:r>
+            <w:rPr>
+              <w:i/>
+            </w:rPr>
+            <w:t>or</w:t>
+          </w:r>
+          <w:proofErr w:type="spellEnd"/>
+          <w:r>
+            <w:rPr>
+              <w:i/>
+            </w:rPr>
+            <w:t xml:space="preserve"> </w:t>
+          </w:r>
+          <w:proofErr w:type="spellStart"/>
+          <w:r>
+            <w:rPr>
+              <w:i/>
+            </w:rPr>
+            <w:t>Hierarchy</w:t>
+          </w:r>
+          <w:proofErr w:type="spellEnd"/>
+          <w:r>
+            <w:rPr>
+              <w:i/>
+            </w:rPr>
+            <w:t xml:space="preserve"> Analysis | ASQ, </w:t>
           </w:r>
           <w:r>
             <w:t xml:space="preserve">https://asq.org/quality-resources/tree-diagram, </w:t>
@@ -9682,7 +10194,15 @@
           </w:r>
           <w:bookmarkStart w:id="43" w:name="_CTVL001ff33293577c84d32968259d796b52c57"/>
           <w:r>
-            <w:t>L. Beilmann,</w:t>
+            <w:t xml:space="preserve">L. </w:t>
+          </w:r>
+          <w:proofErr w:type="spellStart"/>
+          <w:r>
+            <w:t>Beilmann</w:t>
+          </w:r>
+          <w:proofErr w:type="spellEnd"/>
+          <w:r>
+            <w:t>,</w:t>
           </w:r>
           <w:bookmarkEnd w:id="43"/>
           <w:r>
@@ -9692,7 +10212,29 @@
             <w:rPr>
               <w:i/>
             </w:rPr>
-            <w:t xml:space="preserve">Alkoholgehalt in Wein - Das solltest du unbedingt Wissen!, </w:t>
+            <w:t xml:space="preserve">Alkoholgehalt in Wein - Das solltest du unbedingt </w:t>
+          </w:r>
+          <w:proofErr w:type="spellStart"/>
+          <w:proofErr w:type="gramStart"/>
+          <w:r>
+            <w:rPr>
+              <w:i/>
+            </w:rPr>
+            <w:t>Wissen</w:t>
+          </w:r>
+          <w:proofErr w:type="spellEnd"/>
+          <w:r>
+            <w:rPr>
+              <w:i/>
+            </w:rPr>
+            <w:t>!,</w:t>
+          </w:r>
+          <w:proofErr w:type="gramEnd"/>
+          <w:r>
+            <w:rPr>
+              <w:i/>
+            </w:rPr>
+            <w:t xml:space="preserve"> </w:t>
           </w:r>
           <w:r>
             <w:t xml:space="preserve">https://wein-fuer-laien.de/weinwissen/alkoholgehalt-im-wein/, </w:t>
@@ -9726,7 +10268,21 @@
             <w:rPr>
               <w:i/>
             </w:rPr>
-            <w:t xml:space="preserve">Die richtige Trinktemperatur für Wein - warum wichtig?, </w:t>
+            <w:t xml:space="preserve">Die richtige Trinktemperatur für Wein - warum </w:t>
+          </w:r>
+          <w:proofErr w:type="gramStart"/>
+          <w:r>
+            <w:rPr>
+              <w:i/>
+            </w:rPr>
+            <w:t>wichtig?,</w:t>
+          </w:r>
+          <w:proofErr w:type="gramEnd"/>
+          <w:r>
+            <w:rPr>
+              <w:i/>
+            </w:rPr>
+            <w:t xml:space="preserve"> </w:t>
           </w:r>
           <w:r>
             <w:t xml:space="preserve">https://swisscave.com/de/swisscave-blog/post/die-richtige-trinktemperatur-fur-wein-warum-wichtig, </w:t>
@@ -9755,8 +10311,13 @@
             <w:tab/>
           </w:r>
           <w:bookmarkStart w:id="45" w:name="_CTVL001fb8010cefe71444aaf891dda70e109b8"/>
-          <w:r>
-            <w:t>Brogsitter Weinversand,</w:t>
+          <w:proofErr w:type="spellStart"/>
+          <w:r>
+            <w:t>Brogsitter</w:t>
+          </w:r>
+          <w:proofErr w:type="spellEnd"/>
+          <w:r>
+            <w:t xml:space="preserve"> Weinversand,</w:t>
           </w:r>
           <w:bookmarkEnd w:id="45"/>
           <w:r>
@@ -9829,8 +10390,13 @@
             <w:tab/>
           </w:r>
           <w:bookmarkStart w:id="47" w:name="_CTVL001feae5290ed314213a08b4b79927e7f1a"/>
-          <w:r>
-            <w:t>Brogsitter Weinversand,</w:t>
+          <w:proofErr w:type="spellStart"/>
+          <w:r>
+            <w:t>Brogsitter</w:t>
+          </w:r>
+          <w:proofErr w:type="spellEnd"/>
+          <w:r>
+            <w:t xml:space="preserve"> Weinversand,</w:t>
           </w:r>
           <w:bookmarkEnd w:id="47"/>
           <w:r>
@@ -9866,8 +10432,13 @@
             <w:tab/>
           </w:r>
           <w:bookmarkStart w:id="48" w:name="_CTVL001cc82e137394a423f933de8904adc4a01"/>
-          <w:r>
-            <w:t>Brogsitter Weinversand,</w:t>
+          <w:proofErr w:type="spellStart"/>
+          <w:r>
+            <w:t>Brogsitter</w:t>
+          </w:r>
+          <w:proofErr w:type="spellEnd"/>
+          <w:r>
+            <w:t xml:space="preserve"> Weinversand,</w:t>
           </w:r>
           <w:bookmarkEnd w:id="48"/>
           <w:r>
@@ -9944,11 +10515,19 @@
           <w:r>
             <w:t xml:space="preserve"> </w:t>
           </w:r>
+          <w:proofErr w:type="spellStart"/>
           <w:r>
             <w:rPr>
               <w:i/>
             </w:rPr>
-            <w:t xml:space="preserve">Wine Information, </w:t>
+            <w:t>Wine</w:t>
+          </w:r>
+          <w:proofErr w:type="spellEnd"/>
+          <w:r>
+            <w:rPr>
+              <w:i/>
+            </w:rPr>
+            <w:t xml:space="preserve"> Information, </w:t>
           </w:r>
           <w:r>
             <w:t xml:space="preserve">https://www.kaggle.com/dev7halo/wine-information, </w:t>
@@ -9975,7 +10554,15 @@
           </w:r>
           <w:bookmarkStart w:id="51" w:name="_CTVL001de0d2bf176b44ffe965d02a13c0574ad"/>
           <w:r>
-            <w:t>Curran Kelleher,</w:t>
+            <w:t xml:space="preserve">Curran </w:t>
+          </w:r>
+          <w:proofErr w:type="spellStart"/>
+          <w:r>
+            <w:t>Kelleher</w:t>
+          </w:r>
+          <w:proofErr w:type="spellEnd"/>
+          <w:r>
+            <w:t>,</w:t>
           </w:r>
           <w:bookmarkEnd w:id="51"/>
           <w:r>
@@ -9985,7 +10572,21 @@
             <w:rPr>
               <w:i/>
             </w:rPr>
-            <w:t xml:space="preserve">World Countries Hierarchy, </w:t>
+            <w:t xml:space="preserve">World Countries </w:t>
+          </w:r>
+          <w:proofErr w:type="spellStart"/>
+          <w:r>
+            <w:rPr>
+              <w:i/>
+            </w:rPr>
+            <w:t>Hierarchy</w:t>
+          </w:r>
+          <w:proofErr w:type="spellEnd"/>
+          <w:r>
+            <w:rPr>
+              <w:i/>
+            </w:rPr>
+            <w:t xml:space="preserve">, </w:t>
           </w:r>
           <w:r>
             <w:t xml:space="preserve">https://gist.github.com/curran/1dd7ab046a4ed32380b21e81a38447aa/, </w:t>
@@ -10059,7 +10660,35 @@
             <w:rPr>
               <w:i/>
             </w:rPr>
-            <w:t xml:space="preserve">Usability-Analyse des Programms Animated Scatter Plot, </w:t>
+            <w:t xml:space="preserve">Usability-Analyse des Programms </w:t>
+          </w:r>
+          <w:proofErr w:type="spellStart"/>
+          <w:r>
+            <w:rPr>
+              <w:i/>
+            </w:rPr>
+            <w:t>Animated</w:t>
+          </w:r>
+          <w:proofErr w:type="spellEnd"/>
+          <w:r>
+            <w:rPr>
+              <w:i/>
+            </w:rPr>
+            <w:t xml:space="preserve"> </w:t>
+          </w:r>
+          <w:proofErr w:type="spellStart"/>
+          <w:r>
+            <w:rPr>
+              <w:i/>
+            </w:rPr>
+            <w:t>Scatter</w:t>
+          </w:r>
+          <w:proofErr w:type="spellEnd"/>
+          <w:r>
+            <w:rPr>
+              <w:i/>
+            </w:rPr>
+            <w:t xml:space="preserve"> Plot, </w:t>
           </w:r>
           <w:r>
             <w:t xml:space="preserve">https://repositum.tuwien.at/bitstream/20.500.12708/4082/2/Fels%20Ulrich%20-%202015%20-%20Usability%20Analyse%20des%20Programms%20Animated%20Scatter%20Plot.pdf, </w:t>
@@ -12167,7 +12796,6 @@
   <w:style w:type="character" w:default="1" w:styleId="Absatz-Standardschriftart">
     <w:name w:val="Default Paragraph Font"/>
     <w:uiPriority w:val="1"/>
-    <w:semiHidden/>
     <w:unhideWhenUsed/>
   </w:style>
   <w:style w:type="table" w:default="1" w:styleId="NormaleTabelle">
@@ -16605,6 +17233,7 @@
   <w:rsids>
     <w:rsidRoot w:val="009B61A5"/>
     <w:rsid w:val="005469AC"/>
+    <w:rsid w:val="008819F6"/>
     <w:rsid w:val="00995E84"/>
     <w:rsid w:val="009B61A5"/>
     <w:rsid w:val="00AD5651"/>

</xml_diff>

<commit_message>
Korrektur von Kapitel 1.2 und 1.3
</commit_message>
<xml_diff>
--- a/Bericht/Informationsvisualisierung_Bericht.docx
+++ b/Bericht/Informationsvisualisierung_Bericht.docx
@@ -2365,15 +2365,7 @@
         <w:t xml:space="preserve"> 2020 mehr als 260 Millionen Hektoliter</w:t>
       </w:r>
       <w:r>
-        <w:t xml:space="preserve"> (</w:t>
-      </w:r>
-      <w:proofErr w:type="spellStart"/>
-      <w:r>
-        <w:t>mhl</w:t>
-      </w:r>
-      <w:proofErr w:type="spellEnd"/>
-      <w:r>
-        <w:t>)</w:t>
+        <w:t xml:space="preserve"> (mhl)</w:t>
       </w:r>
       <w:r>
         <w:t xml:space="preserve"> Wein produziert</w:t>
@@ -2455,13 +2447,8 @@
         <w:t xml:space="preserve">von denen allein Deutschland </w:t>
       </w:r>
       <w:r>
-        <w:t xml:space="preserve">8,4 </w:t>
-      </w:r>
-      <w:proofErr w:type="spellStart"/>
-      <w:r>
-        <w:t>mhl</w:t>
-      </w:r>
-      <w:proofErr w:type="spellEnd"/>
+        <w:t>8,4 mhl</w:t>
+      </w:r>
       <w:r>
         <w:t xml:space="preserve"> produziert worden sind</w:t>
       </w:r>
@@ -2518,15 +2505,7 @@
         <w:t xml:space="preserve"> welche im selben Jahr mit </w:t>
       </w:r>
       <w:r>
-        <w:t xml:space="preserve">49,1 </w:t>
-      </w:r>
-      <w:proofErr w:type="spellStart"/>
-      <w:r>
-        <w:t>mhl</w:t>
-      </w:r>
-      <w:proofErr w:type="spellEnd"/>
-      <w:r>
-        <w:t xml:space="preserve"> rund das neunfache der deutschen Menge produzierte</w:t>
+        <w:t>49,1 mhl rund das neunfache der deutschen Menge produzierte</w:t>
       </w:r>
       <w:r>
         <w:t xml:space="preserve"> </w:t>
@@ -3711,10 +3690,7 @@
         <w:t xml:space="preserve"> Dabei gilt </w:t>
       </w:r>
       <w:r>
-        <w:t xml:space="preserve">jedoch </w:t>
-      </w:r>
-      <w:r>
-        <w:t xml:space="preserve">primär </w:t>
+        <w:t xml:space="preserve">jedoch primär </w:t>
       </w:r>
       <w:r>
         <w:t xml:space="preserve">je </w:t>
@@ -3768,39 +3744,26 @@
         <w:t xml:space="preserve"> im Nachhinein </w:t>
       </w:r>
       <w:r>
-        <w:t xml:space="preserve">zu </w:t>
-      </w:r>
-      <w:proofErr w:type="gramStart"/>
-      <w:r>
-        <w:t>erhöhen</w:t>
-      </w:r>
-      <w:proofErr w:type="gramEnd"/>
+        <w:t xml:space="preserve">zu erhöhen indem </w:t>
+      </w:r>
+      <w:r>
+        <w:t>Zucker hinzufügt</w:t>
+      </w:r>
+      <w:r>
+        <w:t xml:space="preserve"> wird,</w:t>
+      </w:r>
       <w:r>
         <w:t xml:space="preserve"> </w:t>
       </w:r>
       <w:r>
-        <w:t xml:space="preserve">indem </w:t>
-      </w:r>
-      <w:r>
-        <w:t>Zucker hinzufügt</w:t>
-      </w:r>
-      <w:r>
-        <w:t xml:space="preserve"> wird,</w:t>
-      </w:r>
-      <w:r>
-        <w:t xml:space="preserve"> </w:t>
-      </w:r>
-      <w:r>
         <w:t xml:space="preserve">um die natürliche Süße zu erhöhen. Dieser Vorgang ist als </w:t>
       </w:r>
       <w:r>
         <w:t>„</w:t>
       </w:r>
-      <w:proofErr w:type="spellStart"/>
       <w:r>
         <w:t>Aufspriten</w:t>
       </w:r>
-      <w:proofErr w:type="spellEnd"/>
       <w:r>
         <w:t>“</w:t>
       </w:r>
@@ -4376,7 +4339,13 @@
         <w:t>Visualisierungstechniken gibt es drei verschiedene Zielgruppen, welche potenziell an diese</w:t>
       </w:r>
       <w:r>
-        <w:t xml:space="preserve">n einen Mehrwert finden könnte. Diese Zielgruppen sind: </w:t>
+        <w:t xml:space="preserve">n </w:t>
+      </w:r>
+      <w:r>
+        <w:t>interessiert sein könnten.</w:t>
+      </w:r>
+      <w:r>
+        <w:t xml:space="preserve"> Diese Zielgruppen sind: </w:t>
       </w:r>
       <w:r>
         <w:t>Weininteressierte</w:t>
@@ -4385,7 +4354,13 @@
         <w:t>, Weineinkäufer</w:t>
       </w:r>
       <w:r>
-        <w:t xml:space="preserve"> (-verkäufer) und der Weinexperte. Auf diese wird nachfolgend nun eingegangen.</w:t>
+        <w:t xml:space="preserve"> (-verkäufer) und der Weinexperte. Auf </w:t>
+      </w:r>
+      <w:r>
+        <w:t>diese Zielgruppen wird nachfolgend genauer eingegangen</w:t>
+      </w:r>
+      <w:r>
+        <w:t>.</w:t>
       </w:r>
     </w:p>
     <w:p>
@@ -4396,44 +4371,86 @@
         <w:t xml:space="preserve"> </w:t>
       </w:r>
       <w:r>
-        <w:t>trinken,</w:t>
-      </w:r>
-      <w:r>
-        <w:t xml:space="preserve"> welche jedoch aber kaum bis gar kein Vorwissen</w:t>
-      </w:r>
-      <w:r>
-        <w:t xml:space="preserve"> zu dem Thema Wein</w:t>
+        <w:t>trink</w:t>
+      </w:r>
+      <w:r>
+        <w:t>t</w:t>
+      </w:r>
+      <w:r>
+        <w:t>,</w:t>
+      </w:r>
+      <w:r>
+        <w:t xml:space="preserve"> jedoch </w:t>
+      </w:r>
+      <w:r>
+        <w:t>kein bis kaum Vorwissen zu dem Thema besitz</w:t>
+      </w:r>
+      <w:r>
+        <w:t>en</w:t>
+      </w:r>
+      <w:r>
+        <w:t xml:space="preserve">. </w:t>
+      </w:r>
+      <w:r>
+        <w:t>Deswegen könnten diese mithilfe von verschiedenen Visualisierungen neue Erkenntnisse rund um das Thema der Weine</w:t>
       </w:r>
       <w:r>
         <w:t xml:space="preserve"> </w:t>
       </w:r>
       <w:r>
-        <w:t>besitzen</w:t>
+        <w:t>gewinnen</w:t>
       </w:r>
       <w:r>
         <w:t xml:space="preserve">. </w:t>
       </w:r>
       <w:r>
-        <w:t xml:space="preserve">Deswegen könnten diese mithilfe von verschiedenen Visualisierungen neue Erkenntnisse gewinnen rund um das Thema der Weine. So könnten Sie die Zusammenhänge zwischen der </w:t>
-      </w:r>
-      <w:r>
-        <w:t xml:space="preserve">Säure und der Süße des Weines erkennen. Darüber </w:t>
+        <w:t>Somit</w:t>
+      </w:r>
+      <w:r>
+        <w:t xml:space="preserve"> </w:t>
+      </w:r>
+      <w:r>
+        <w:t>wäre es möglich</w:t>
+      </w:r>
+      <w:r>
+        <w:t xml:space="preserve"> </w:t>
+      </w:r>
+      <w:r>
+        <w:t xml:space="preserve">das diese Zielgruppe </w:t>
       </w:r>
       <w:r>
         <w:lastRenderedPageBreak/>
-        <w:t>hinaus könn</w:t>
-      </w:r>
-      <w:r>
-        <w:t xml:space="preserve">ten sie mithilfe dieser Visualisierung die </w:t>
-      </w:r>
-      <w:r>
-        <w:t>Weine,</w:t>
-      </w:r>
-      <w:r>
-        <w:t xml:space="preserve"> die diese bisher getrunken haben, viel besser einordnen und </w:t>
-      </w:r>
-      <w:r>
-        <w:t>somit vielleicht auch neuen Weine entdecken, welche ihnen potenziell schmecken könnte.</w:t>
+        <w:t>mithilfe dieser Visualisierung</w:t>
+      </w:r>
+      <w:r>
+        <w:t>en neue</w:t>
+      </w:r>
+      <w:r>
+        <w:t xml:space="preserve"> </w:t>
+      </w:r>
+      <w:r>
+        <w:t>Weine</w:t>
+      </w:r>
+      <w:r>
+        <w:t xml:space="preserve"> für sich</w:t>
+      </w:r>
+      <w:r>
+        <w:t xml:space="preserve"> entdec</w:t>
+      </w:r>
+      <w:r>
+        <w:t>kt</w:t>
+      </w:r>
+      <w:r>
+        <w:t xml:space="preserve"> </w:t>
+      </w:r>
+      <w:r>
+        <w:t xml:space="preserve">oder bisher getrunkene Weine besser </w:t>
+      </w:r>
+      <w:r>
+        <w:t>einordnen kann</w:t>
+      </w:r>
+      <w:r>
+        <w:t>.</w:t>
       </w:r>
     </w:p>
     <w:p>
@@ -4441,25 +4458,76 @@
         <w:t xml:space="preserve">Bei der Gruppe der Weineinkäufer bzw. Weinverkäufer handelt es sich um die </w:t>
       </w:r>
       <w:r>
-        <w:t xml:space="preserve">Gruppe, welche das meiste Wissen über Weine besitzen sollte. Da diese ihre Kundenbetraten sollten und </w:t>
-      </w:r>
-      <w:r>
-        <w:t>entsprechende</w:t>
-      </w:r>
-      <w:r>
-        <w:t xml:space="preserve"> gute Weine </w:t>
-      </w:r>
-      <w:r>
-        <w:t xml:space="preserve">zu guten Preisen finden und einkaufen müssen. Somit ist ihr Vorwissen </w:t>
-      </w:r>
-      <w:r>
-        <w:t xml:space="preserve">seht gut bis exzellent. Mithilfe der Visualisierungen wäre es möglich verschiedene </w:t>
-      </w:r>
-      <w:r>
-        <w:t>neue Sorten zu entdecken welche in das Sortiment des einzelnen Händlers passen könnten. Darüber hinaus kön</w:t>
-      </w:r>
-      <w:r>
-        <w:t>nten neue oder außergewöhnliche Sorten entdeckt werden, welche vielleicht nur spezielle Kunden infrage kommen würde. Weiterhin könnte diese zur Kundenberatung verwendet werden, um die speziellen Geschmäcker aller Kunden effektiv abdecken zu können.</w:t>
+        <w:t>Gruppe, welche das meiste Wissen über Weine besitzen sollte</w:t>
+      </w:r>
+      <w:r>
+        <w:t>.</w:t>
+      </w:r>
+      <w:r>
+        <w:t xml:space="preserve"> </w:t>
+      </w:r>
+      <w:r>
+        <w:t>So muss diese</w:t>
+      </w:r>
+      <w:r>
+        <w:t xml:space="preserve"> Zielgruppe ihre Kunden beraten und </w:t>
+      </w:r>
+      <w:r>
+        <w:t>gute Weine zu entsprechend zu guten Preisen finden.</w:t>
+      </w:r>
+      <w:r>
+        <w:t xml:space="preserve"> Somit ist ihr Vorwissen </w:t>
+      </w:r>
+      <w:r>
+        <w:t xml:space="preserve">seht gut bis exzellent. </w:t>
+      </w:r>
+      <w:r>
+        <w:t xml:space="preserve">Diese </w:t>
+      </w:r>
+      <w:r>
+        <w:t>Visualisierungen sollten es dieser Zielgruppe ermöglichen schneller neue Sorten zu entdecken, welche in das Sortiment passen</w:t>
+      </w:r>
+      <w:r>
+        <w:t xml:space="preserve">. </w:t>
+      </w:r>
+      <w:r>
+        <w:t>Weiterhin könnte</w:t>
+      </w:r>
+      <w:r>
+        <w:t>n</w:t>
+      </w:r>
+      <w:r>
+        <w:t xml:space="preserve"> diese</w:t>
+      </w:r>
+      <w:r>
+        <w:t xml:space="preserve"> Visualisierungen</w:t>
+      </w:r>
+      <w:r>
+        <w:t xml:space="preserve"> zur Kundenberatung verwendet werden, um </w:t>
+      </w:r>
+      <w:r>
+        <w:t>den Kunden noch individueller und schneller</w:t>
+      </w:r>
+      <w:r>
+        <w:t xml:space="preserve"> zu</w:t>
+      </w:r>
+      <w:r>
+        <w:t xml:space="preserve"> beraten</w:t>
+      </w:r>
+      <w:r>
+        <w:t>.</w:t>
+      </w:r>
+      <w:r>
+        <w:t xml:space="preserve"> So könnten beispielsweise</w:t>
+      </w:r>
+      <w:r>
+        <w:t xml:space="preserve"> </w:t>
+      </w:r>
+      <w:r>
+        <w:t xml:space="preserve">neue oder außergewöhnliche Sorten </w:t>
+      </w:r>
+      <w:r>
+        <w:t>für einen speziellen Kunden entdeckt werden.</w:t>
       </w:r>
     </w:p>
     <w:p>
@@ -4470,13 +4538,16 @@
         <w:t xml:space="preserve">Weinexperten sind eine Gruppe von Leuten welche gerne Wein trinken und sich bereits mit diesem Thema auseinandergesetzt haben. </w:t>
       </w:r>
       <w:r>
-        <w:t xml:space="preserve">Dementsprechend sollte ihr Wissenstand durchschnittlich bis gut sein. Diese Gruppe könnte mithilfe der Visualisierungen neue Sorten für sich entdecken, welche ihren Geschmack </w:t>
-      </w:r>
-      <w:r>
-        <w:t>entspricht und so vielleicht noch tiefer in die verschiedenen Weinrichtungen einzutauchen.</w:t>
-      </w:r>
-      <w:r>
-        <w:t xml:space="preserve"> Weiterhin wäre es auch möglich mithilfe der verschiedenen Visualisierungen ihren Weingeschmack weiter zu erforschen, da diese mithilfe der Darstellungen diesen besser erforschen könnten.</w:t>
+        <w:t>Dementsprechend sollte ihr Wissenstand durchschnittlich bis gut sein. Diese Gruppe könnte mithilfe der Visualisierungen neue Sorten für sich entdecken, welche ihre</w:t>
+      </w:r>
+      <w:r>
+        <w:t>m</w:t>
+      </w:r>
+      <w:r>
+        <w:t xml:space="preserve"> Geschmack </w:t>
+      </w:r>
+      <w:r>
+        <w:t>entspricht.</w:t>
       </w:r>
     </w:p>
     <w:p>
@@ -4496,52 +4567,59 @@
       <w:r>
         <w:t xml:space="preserve"> von der Webseite </w:t>
       </w:r>
-      <w:proofErr w:type="spellStart"/>
+      <w:r>
+        <w:t>„</w:t>
+      </w:r>
       <w:r>
         <w:t>Kagg</w:t>
       </w:r>
       <w:r>
         <w:t>le</w:t>
       </w:r>
-      <w:proofErr w:type="spellEnd"/>
-      <w:r>
-        <w:t xml:space="preserve"> verwendet. Dabei handelt es sich Daten rund um das Thema Wein. Dabei sind in den Daten </w:t>
-      </w:r>
-      <w:r>
-        <w:t>die verschiedenen Namen der Weine zu finden, deren Produzenten und woher diese sind</w:t>
-      </w:r>
-      <w:r>
-        <w:t xml:space="preserve"> (inkl. der einzelnen Standorte). </w:t>
-      </w:r>
-      <w:r>
-        <w:t xml:space="preserve">Weiterhin sind zu dem Wein an sich weitere Informationen vorhanden. </w:t>
-      </w:r>
-      <w:r>
-        <w:t xml:space="preserve">So ist der Typ </w:t>
-      </w:r>
-      <w:r>
-        <w:t>und</w:t>
-      </w:r>
-      <w:r>
-        <w:t xml:space="preserve"> die Verwendung </w:t>
-      </w:r>
-      <w:r>
-        <w:t xml:space="preserve">des Weines zu finden. Weiterhin sind in diesen Daten </w:t>
-      </w:r>
-      <w:r>
-        <w:t>Eigenschaften</w:t>
-      </w:r>
-      <w:r>
-        <w:t xml:space="preserve"> wie Alkoholgehalt, </w:t>
+      <w:r>
+        <w:t>“</w:t>
+      </w:r>
+      <w:r>
+        <w:t xml:space="preserve"> verwendet. Dabei handelt es sich Daten rund um das Thema Wein. </w:t>
+      </w:r>
+      <w:r>
+        <w:t>Diese Daten enthalten dabei Angaben über den Namen, Produzent</w:t>
+      </w:r>
+      <w:r>
+        <w:t xml:space="preserve">, Herkunft, Typ und Verwendung des Weines. Darüber hinaus </w:t>
+      </w:r>
+      <w:r>
+        <w:t xml:space="preserve">gibt es </w:t>
+      </w:r>
+      <w:r>
+        <w:t>Angaben</w:t>
+      </w:r>
+      <w:r>
+        <w:t xml:space="preserve"> zu den verschiedenen Eigenschaften des Weines wie </w:t>
+      </w:r>
+      <w:r>
+        <w:t xml:space="preserve">Alkoholgehalt, </w:t>
       </w:r>
       <w:r>
         <w:t>Trinktemperatur, Süße, Säure, Körper</w:t>
       </w:r>
       <w:r>
-        <w:t>, Gerbstoffe, Preis, Jahr und größer einer Flasche vermerkt.</w:t>
-      </w:r>
-      <w:r>
-        <w:t xml:space="preserve"> Genauere Informationen was diese Eigenschaften bedeuten ist im Kapitel </w:t>
+        <w:t>, Gerbstoffe, Preis, Jahr und größer einer Flasch</w:t>
+      </w:r>
+      <w:r>
+        <w:t>e</w:t>
+      </w:r>
+      <w:r>
+        <w:t>.</w:t>
+      </w:r>
+      <w:r>
+        <w:t xml:space="preserve"> Genauere Informationen was diese Eigenschaften </w:t>
+      </w:r>
+      <w:r>
+        <w:t>ausdrücken</w:t>
+      </w:r>
+      <w:r>
+        <w:t xml:space="preserve"> ist im Kapitel </w:t>
       </w:r>
       <w:r>
         <w:fldChar w:fldCharType="begin"/>
@@ -4562,15 +4640,25 @@
         <w:t xml:space="preserve"> zu finden. </w:t>
       </w:r>
       <w:r>
-        <w:t xml:space="preserve">Diese Daten werden anschließend anhand ihrer verschiedenen Eigenschaften an einem Scatterplot, Parallelen Koordinaten und einer </w:t>
-      </w:r>
-      <w:proofErr w:type="spellStart"/>
-      <w:r>
-        <w:t>Baumhierachie</w:t>
-      </w:r>
-      <w:proofErr w:type="spellEnd"/>
-      <w:r>
-        <w:t xml:space="preserve"> dargestellt. Wie diese Diagramme aufgebaut sind, ist im Kapitel </w:t>
+        <w:t xml:space="preserve">Diese Daten werden anschließend anhand ihrer verschiedenen Eigenschaften </w:t>
+      </w:r>
+      <w:r>
+        <w:t>in</w:t>
+      </w:r>
+      <w:r>
+        <w:t xml:space="preserve"> einem Scatterplot, Parallelen Koordinaten und einer Baum</w:t>
+      </w:r>
+      <w:r>
+        <w:t>hierarchie</w:t>
+      </w:r>
+      <w:r>
+        <w:t xml:space="preserve"> dargestellt. Wie diese Diagramme aufgebaut sind, </w:t>
+      </w:r>
+      <w:r>
+        <w:t>wird</w:t>
+      </w:r>
+      <w:r>
+        <w:t xml:space="preserve"> im Kapitel </w:t>
       </w:r>
       <w:r>
         <w:fldChar w:fldCharType="begin"/>
@@ -4588,7 +4676,13 @@
         <w:fldChar w:fldCharType="end"/>
       </w:r>
       <w:r>
-        <w:t xml:space="preserve"> zu finden. Dabei ist es möglich mithilfe des </w:t>
+        <w:t xml:space="preserve"> </w:t>
+      </w:r>
+      <w:r>
+        <w:t>genauer erklärt</w:t>
+      </w:r>
+      <w:r>
+        <w:t xml:space="preserve">. Dabei ist es möglich mithilfe des </w:t>
       </w:r>
       <w:r>
         <w:t>Scatterplots</w:t>
@@ -4606,39 +4700,55 @@
         <w:t xml:space="preserve">Muster zwischen diesen beiden Eigenschaften zu erkennen und identifizieren. Dies könnte zu neuen </w:t>
       </w:r>
       <w:r>
-        <w:t xml:space="preserve">Erkenntnissen rund um diese Eigenschaften führen. Mithilfe der Parallelen Koordinaten können die verschiedenen </w:t>
-      </w:r>
-      <w:r>
-        <w:t xml:space="preserve">paare an Eigenschaften verglichen werden, um so für einen einzelne Datenpaar </w:t>
-      </w:r>
-      <w:r>
-        <w:t>herauszufinden,</w:t>
-      </w:r>
-      <w:r>
-        <w:t xml:space="preserve"> wie es sich gegenüber den </w:t>
-      </w:r>
-      <w:r>
-        <w:t>anderen Datenpaaren</w:t>
-      </w:r>
-      <w:r>
-        <w:t xml:space="preserve"> verhält.</w:t>
-      </w:r>
-      <w:r>
-        <w:t xml:space="preserve"> Somit könnten schnell besondere Datenpaare herausgefiltert werden und entsprechende neue Informationen gewonnen werden.</w:t>
-      </w:r>
-      <w:r>
-        <w:t xml:space="preserve"> Mithilfe der </w:t>
-      </w:r>
-      <w:proofErr w:type="spellStart"/>
-      <w:r>
-        <w:t>Baumhierachie</w:t>
-      </w:r>
-      <w:proofErr w:type="spellEnd"/>
-      <w:r>
-        <w:t xml:space="preserve"> wird es möglich sein die verschiedenen </w:t>
-      </w:r>
-      <w:r>
-        <w:t>Weine ihren Regionen zuzuordnen und zu herauszufinden wie viele Weine pro Region vorhanden sind. Diese Informationen kann dann wiederum mit anderen Daten abgeglichen werden, um einen weiteren Erkenntnisgewinn zu ermöglichen.</w:t>
+        <w:t xml:space="preserve">Erkenntnissen rund um diese Eigenschaften führen. Mithilfe der Parallelen Koordinaten können </w:t>
+      </w:r>
+      <w:r>
+        <w:t>mehr als zwei</w:t>
+      </w:r>
+      <w:r>
+        <w:t xml:space="preserve"> </w:t>
+      </w:r>
+      <w:r>
+        <w:t xml:space="preserve">Eigenschaften </w:t>
+      </w:r>
+      <w:r>
+        <w:t xml:space="preserve">miteinander vergleichen werden. </w:t>
+      </w:r>
+      <w:r>
+        <w:t>Dabei</w:t>
+      </w:r>
+      <w:r>
+        <w:t xml:space="preserve"> können verschiedene Trends und Besonderheiten </w:t>
+      </w:r>
+      <w:r>
+        <w:t>bei den verschiedenen Eigenschaften des Weines erkannt werden</w:t>
+      </w:r>
+      <w:r>
+        <w:t xml:space="preserve">. </w:t>
+      </w:r>
+      <w:r>
+        <w:t>Bei</w:t>
+      </w:r>
+      <w:r>
+        <w:t xml:space="preserve"> der Baum</w:t>
+      </w:r>
+      <w:r>
+        <w:t>hierarchie</w:t>
+      </w:r>
+      <w:r>
+        <w:t xml:space="preserve"> wird es möglich </w:t>
+      </w:r>
+      <w:r>
+        <w:t>sein</w:t>
+      </w:r>
+      <w:r>
+        <w:t>,</w:t>
+      </w:r>
+      <w:r>
+        <w:t xml:space="preserve"> verschiedene Weine</w:t>
+      </w:r>
+      <w:r>
+        <w:t xml:space="preserve"> ihren Regionen zuzuordnen. Diese Informationen kann dann wiederum mit anderen Daten abgeglichen werden, um einen weiteren Erkenntnisgewinn zu ermöglichen.</w:t>
       </w:r>
     </w:p>
     <w:p>
@@ -4664,15 +4774,7 @@
         <w:t xml:space="preserve"> </w:t>
       </w:r>
       <w:r>
-        <w:t xml:space="preserve">welche auf der Plattform </w:t>
-      </w:r>
-      <w:proofErr w:type="spellStart"/>
-      <w:r>
-        <w:t>Kaggle</w:t>
-      </w:r>
-      <w:proofErr w:type="spellEnd"/>
-      <w:r>
-        <w:t xml:space="preserve"> zu finden sind, </w:t>
+        <w:t xml:space="preserve">welche auf der Plattform Kaggle zu finden sind, </w:t>
       </w:r>
       <w:r>
         <w:t xml:space="preserve">wurden von einem Nutzer von einer Koreanischen Webseite (welche nicht genauer angegeben worden ist) gesammelt und bereitgestellt. </w:t>
@@ -4690,11 +4792,7 @@
         <w:t>Zeichen herauszufiltern und den Datensatz somit zu bereinigen.</w:t>
       </w:r>
       <w:r>
-        <w:t xml:space="preserve"> Diese Datei heißt </w:t>
-      </w:r>
-      <w:r>
-        <w:lastRenderedPageBreak/>
-        <w:t xml:space="preserve">„cleasingWine.csv“ und besitzt 31 Spalten und </w:t>
+        <w:t xml:space="preserve"> Diese Datei heißt „cleasingWine.csv“ und besitzt 31 Spalten und </w:t>
       </w:r>
       <w:r>
         <w:t xml:space="preserve">21600 Datensätze. Auf dieser Grundlage wurden die nachfolgend in diesem </w:t>
@@ -4742,27 +4840,14 @@
     </w:p>
     <w:p>
       <w:r>
-        <w:t xml:space="preserve">Der Datensatz von </w:t>
-      </w:r>
-      <w:proofErr w:type="spellStart"/>
-      <w:r>
-        <w:t>CleasingWine</w:t>
-      </w:r>
-      <w:proofErr w:type="spellEnd"/>
-      <w:r>
-        <w:t xml:space="preserve"> beginnt mit der </w:t>
-      </w:r>
-      <w:r>
-        <w:t>„</w:t>
-      </w:r>
-      <w:proofErr w:type="spellStart"/>
-      <w:r>
-        <w:t>wine</w:t>
+        <w:t xml:space="preserve">Der Datensatz von CleasingWine beginnt mit der </w:t>
+      </w:r>
+      <w:r>
+        <w:t>„wine</w:t>
       </w:r>
       <w:r>
         <w:t>ID</w:t>
       </w:r>
-      <w:proofErr w:type="spellEnd"/>
       <w:r>
         <w:t>“</w:t>
       </w:r>
@@ -4776,15 +4861,7 @@
         <w:t xml:space="preserve">Nach dieser Spalte folg die </w:t>
       </w:r>
       <w:r>
-        <w:t>Spalte mit dem Namen „</w:t>
-      </w:r>
-      <w:proofErr w:type="spellStart"/>
-      <w:r>
-        <w:t>name</w:t>
-      </w:r>
-      <w:proofErr w:type="spellEnd"/>
-      <w:r>
-        <w:t xml:space="preserve">“, in dieser Spalte sind </w:t>
+        <w:t xml:space="preserve">Spalte mit dem Namen „name“, in dieser Spalte sind </w:t>
       </w:r>
       <w:r>
         <w:t>entsprechend der ganzen Namen</w:t>
@@ -4793,37 +4870,17 @@
         <w:t xml:space="preserve"> der einzelnen Weine mit eingetragen. </w:t>
       </w:r>
       <w:r>
-        <w:t>Die Produzenten dieser Weine sind in der darauffolgenden Spalte der „</w:t>
-      </w:r>
-      <w:proofErr w:type="spellStart"/>
-      <w:r>
-        <w:t>producer</w:t>
-      </w:r>
-      <w:proofErr w:type="spellEnd"/>
-      <w:r>
-        <w:t xml:space="preserve">“ zu finden. </w:t>
-      </w:r>
-      <w:r>
-        <w:t>Aus welchem Land dieser Wein stammt wird anschließend in der Spalte der „</w:t>
-      </w:r>
-      <w:proofErr w:type="spellStart"/>
-      <w:r>
-        <w:t>nation</w:t>
-      </w:r>
-      <w:proofErr w:type="spellEnd"/>
-      <w:r>
-        <w:t xml:space="preserve">“ beantwortet. </w:t>
-      </w:r>
-      <w:r>
-        <w:t>Anschließend folgen fünf Spalten mit dem Namen „</w:t>
-      </w:r>
-      <w:proofErr w:type="spellStart"/>
-      <w:r>
-        <w:t>local</w:t>
-      </w:r>
-      <w:proofErr w:type="spellEnd"/>
-      <w:r>
-        <w:t xml:space="preserve">“ und der entsprechenden Nummer, welche die entsprechende Region wo der Wein </w:t>
+        <w:t xml:space="preserve">Die Produzenten dieser Weine sind in der darauffolgenden Spalte der „producer“ zu finden. </w:t>
+      </w:r>
+      <w:r>
+        <w:t xml:space="preserve">Aus welchem Land dieser Wein stammt wird anschließend in der Spalte der „nation“ beantwortet. </w:t>
+      </w:r>
+      <w:r>
+        <w:t xml:space="preserve">Anschließend folgen fünf Spalten mit dem Namen „local“ und der entsprechenden Nummer, welche die entsprechende Region </w:t>
+      </w:r>
+      <w:r>
+        <w:lastRenderedPageBreak/>
+        <w:t xml:space="preserve">wo der Wein </w:t>
       </w:r>
       <w:r>
         <w:t>herkommt,</w:t>
@@ -4835,15 +4892,7 @@
         <w:t xml:space="preserve"> Anschließend sind </w:t>
       </w:r>
       <w:r>
-        <w:t>finden sich die Spalten „</w:t>
-      </w:r>
-      <w:proofErr w:type="spellStart"/>
-      <w:r>
-        <w:t>varieties</w:t>
-      </w:r>
-      <w:proofErr w:type="spellEnd"/>
-      <w:r>
-        <w:t xml:space="preserve">“ und die </w:t>
+        <w:t xml:space="preserve">finden sich die Spalten „varieties“ und die </w:t>
       </w:r>
       <w:r>
         <w:t>entsprechende</w:t>
@@ -4870,15 +4919,7 @@
         <w:t xml:space="preserve"> Nachdem diesen Spalten folgt die Spalte „typ“ welche den entsprechenden Typ des Weines enthält. </w:t>
       </w:r>
       <w:r>
-        <w:t>Anschließend wird in der Spalte „</w:t>
-      </w:r>
-      <w:proofErr w:type="spellStart"/>
-      <w:r>
-        <w:t>use</w:t>
-      </w:r>
-      <w:proofErr w:type="spellEnd"/>
-      <w:r>
-        <w:t xml:space="preserve">“ die Verwendung des Weines genauer </w:t>
+        <w:t xml:space="preserve">Anschließend wird in der Spalte „use“ die Verwendung des Weines genauer </w:t>
       </w:r>
       <w:r>
         <w:t xml:space="preserve">festgelegt. Auf diese Spalte </w:t>
@@ -4887,29 +4928,13 @@
         <w:t>folgt,</w:t>
       </w:r>
       <w:r>
-        <w:t xml:space="preserve"> die der „</w:t>
-      </w:r>
-      <w:proofErr w:type="spellStart"/>
-      <w:r>
-        <w:t>abv</w:t>
-      </w:r>
-      <w:proofErr w:type="spellEnd"/>
-      <w:r>
-        <w:t xml:space="preserve">“ welche den </w:t>
+        <w:t xml:space="preserve"> die der „abv“ welche den </w:t>
       </w:r>
       <w:r>
         <w:t xml:space="preserve">Alkoholgehalt pro Volumen darstellt. </w:t>
       </w:r>
       <w:r>
-        <w:t>Danach wird in der Spalte der „</w:t>
-      </w:r>
-      <w:proofErr w:type="spellStart"/>
-      <w:r>
-        <w:t>degree</w:t>
-      </w:r>
-      <w:proofErr w:type="spellEnd"/>
-      <w:r>
-        <w:t xml:space="preserve">“ die optimale </w:t>
+        <w:t xml:space="preserve">Danach wird in der Spalte der „degree“ die optimale </w:t>
       </w:r>
       <w:r>
         <w:t xml:space="preserve">Trinktemperatur </w:t>
@@ -4924,89 +4949,25 @@
         <w:t>Darauffolgend</w:t>
       </w:r>
       <w:r>
-        <w:t xml:space="preserve"> wird mit den Spalten „</w:t>
-      </w:r>
-      <w:proofErr w:type="spellStart"/>
-      <w:r>
-        <w:t>sweet</w:t>
-      </w:r>
-      <w:proofErr w:type="spellEnd"/>
-      <w:r>
-        <w:t>“, „</w:t>
-      </w:r>
-      <w:proofErr w:type="spellStart"/>
-      <w:r>
-        <w:t>acidity</w:t>
-      </w:r>
-      <w:proofErr w:type="spellEnd"/>
-      <w:r>
-        <w:t>“, „</w:t>
-      </w:r>
-      <w:proofErr w:type="spellStart"/>
-      <w:r>
-        <w:t>body</w:t>
-      </w:r>
-      <w:proofErr w:type="spellEnd"/>
-      <w:r>
-        <w:t>“</w:t>
+        <w:t xml:space="preserve"> wird mit den Spalten „sweet“, „acidity“, „body“</w:t>
       </w:r>
       <w:r>
         <w:t xml:space="preserve">, </w:t>
       </w:r>
       <w:r>
-        <w:t>„</w:t>
-      </w:r>
-      <w:proofErr w:type="spellStart"/>
-      <w:r>
-        <w:t>tannin</w:t>
-      </w:r>
-      <w:proofErr w:type="spellEnd"/>
-      <w:r>
-        <w:t>“</w:t>
-      </w:r>
-      <w:r>
-        <w:t>, „</w:t>
-      </w:r>
-      <w:proofErr w:type="spellStart"/>
-      <w:r>
-        <w:t>price</w:t>
-      </w:r>
-      <w:proofErr w:type="spellEnd"/>
-      <w:r>
-        <w:t>“, „</w:t>
-      </w:r>
-      <w:proofErr w:type="spellStart"/>
-      <w:r>
-        <w:t>year</w:t>
-      </w:r>
-      <w:proofErr w:type="spellEnd"/>
-      <w:r>
-        <w:t xml:space="preserve">“, „ml“ die jeweilige Süße, </w:t>
+        <w:t>„tannin“</w:t>
+      </w:r>
+      <w:r>
+        <w:t xml:space="preserve">, „price“, „year“, „ml“ die jeweilige Süße, </w:t>
       </w:r>
       <w:r>
         <w:t xml:space="preserve">Säure, Körper, Gerbstoff, Preis, Herstellungsjahr und Größe der Flasche des Weines definiert. </w:t>
       </w:r>
       <w:r>
-        <w:t>Dabei sind ab der Spalte der „</w:t>
-      </w:r>
-      <w:proofErr w:type="spellStart"/>
-      <w:r>
-        <w:t>nation</w:t>
-      </w:r>
-      <w:proofErr w:type="spellEnd"/>
-      <w:r>
-        <w:t xml:space="preserve">“ leer Werte in der Datei enthalten. </w:t>
-      </w:r>
-      <w:r>
-        <w:t>Zahlenwerte sind aber der Spalte „</w:t>
-      </w:r>
-      <w:proofErr w:type="spellStart"/>
-      <w:r>
-        <w:t>abv</w:t>
-      </w:r>
-      <w:proofErr w:type="spellEnd"/>
-      <w:r>
-        <w:t>“ in diesem Datensatz zu finden.</w:t>
+        <w:t xml:space="preserve">Dabei sind ab der Spalte der „nation“ leer Werte in der Datei enthalten. </w:t>
+      </w:r>
+      <w:r>
+        <w:t>Zahlenwerte sind aber der Spalte „abv“ in diesem Datensatz zu finden.</w:t>
       </w:r>
       <w:r>
         <w:t xml:space="preserve"> </w:t>
@@ -5048,15 +5009,7 @@
         <w:t xml:space="preserve"> die Zielgruppe der Weininteressierten </w:t>
       </w:r>
       <w:r>
-        <w:t xml:space="preserve">gut. Da diese ausreichend tiefe bieten um neue Weine kennen zu lerne und auch Zusammenhänge zwischen den Weinen Eigenschaften zu erkennen. Für die </w:t>
-      </w:r>
-      <w:proofErr w:type="spellStart"/>
-      <w:r>
-        <w:t>gruppen</w:t>
-      </w:r>
-      <w:proofErr w:type="spellEnd"/>
-      <w:r>
-        <w:t xml:space="preserve"> der Weineinkäufer oder Weinexperten jedoch ist dieser Datensatz ausreichend. Da hierbei vor allem durch die vielen leeren Werte keine vollständige Datenbasis vorhanden ist. Somit ist nicht garantiert das für jeden Wein der ggf. </w:t>
+        <w:t xml:space="preserve">gut. Da diese ausreichend tiefe bieten um neue Weine kennen zu lerne und auch Zusammenhänge zwischen den Weinen Eigenschaften zu erkennen. Für die gruppen der Weineinkäufer oder Weinexperten jedoch ist dieser Datensatz ausreichend. Da hierbei vor allem durch die vielen leeren Werte keine vollständige Datenbasis vorhanden ist. Somit ist nicht garantiert das für jeden Wein der ggf. </w:t>
       </w:r>
       <w:r>
         <w:t>entdeckt</w:t>
@@ -5150,15 +5103,7 @@
         <w:t xml:space="preserve">Darüber hinaus wurde noch für das Baumdiagramm </w:t>
       </w:r>
       <w:r>
-        <w:t xml:space="preserve">eine weiter Datei erstellt, um die Länder welche nur in der Datei vorhanden, warum um die Kontinente und Einteilungen dieser zu ergänzen. </w:t>
-      </w:r>
-      <w:proofErr w:type="spellStart"/>
-      <w:r>
-        <w:t>Um so</w:t>
-      </w:r>
-      <w:proofErr w:type="spellEnd"/>
-      <w:r>
-        <w:t xml:space="preserve"> eine bessere Hierarchische Darstellung der Weine und ihrer Länder zu erhalten.</w:t>
+        <w:t>eine weiter Datei erstellt, um die Länder welche nur in der Datei vorhanden, warum um die Kontinente und Einteilungen dieser zu ergänzen. Um so eine bessere Hierarchische Darstellung der Weine und ihrer Länder zu erhalten.</w:t>
       </w:r>
     </w:p>
     <w:p>
@@ -5187,16 +5132,11 @@
       <w:r>
         <w:t xml:space="preserve"> </w:t>
       </w:r>
-      <w:proofErr w:type="spellStart"/>
       <w:r>
         <w:t>Repositori</w:t>
       </w:r>
       <w:r>
-        <w:t>e</w:t>
-      </w:r>
-      <w:proofErr w:type="spellEnd"/>
-      <w:r>
-        <w:t xml:space="preserve">, in welchem das </w:t>
+        <w:t xml:space="preserve">e, in welchem das </w:t>
       </w:r>
       <w:r>
         <w:t>Visualisierung</w:t>
@@ -5220,15 +5160,7 @@
         <w:t xml:space="preserve">„Quelldaten“ </w:t>
       </w:r>
       <w:r>
-        <w:t>sind die Ursprünglichen Daten vorhanden welche von der Plattform „</w:t>
-      </w:r>
-      <w:proofErr w:type="spellStart"/>
-      <w:r>
-        <w:t>Kaggle</w:t>
-      </w:r>
-      <w:proofErr w:type="spellEnd"/>
-      <w:r>
-        <w:t xml:space="preserve">“ </w:t>
+        <w:t xml:space="preserve">sind die Ursprünglichen Daten vorhanden welche von der Plattform „Kaggle“ </w:t>
       </w:r>
       <w:r>
         <w:t>heruntergeladen</w:t>
@@ -5302,100 +5234,71 @@
     </w:p>
     <w:p>
       <w:r>
+        <w:t>Dabei wurden zwei wesentliche Dateiformate für die Bereitstellung der Datei verwendet.</w:t>
+      </w:r>
+      <w:r>
+        <w:t xml:space="preserve"> Diese sind CSV</w:t>
+      </w:r>
+      <w:r>
+        <w:t>-</w:t>
+      </w:r>
+      <w:r>
+        <w:t xml:space="preserve"> und JSON</w:t>
+      </w:r>
+      <w:r>
+        <w:t>-</w:t>
+      </w:r>
+      <w:r>
+        <w:t xml:space="preserve">Dateien. </w:t>
+      </w:r>
+      <w:r>
+        <w:t xml:space="preserve">Die </w:t>
+      </w:r>
+      <w:r>
+        <w:t>CSV-Datei,</w:t>
+      </w:r>
+      <w:r>
+        <w:t xml:space="preserve"> auf welche der Scatterplot und die Parallelen Koordinaten zugreifen heißt dabei „WineInformationExcelAufbereitetKlein“</w:t>
+      </w:r>
+      <w:r>
+        <w:t xml:space="preserve">. Der Name der JSON </w:t>
+      </w:r>
+      <w:r>
+        <w:t>Datei auf, welche das Baumdiagramm zugreift,</w:t>
+      </w:r>
+      <w:r>
+        <w:t xml:space="preserve"> lautet „WineInformationGeoKleinKlein“.</w:t>
+      </w:r>
+      <w:r>
+        <w:t xml:space="preserve"> </w:t>
+      </w:r>
+      <w:r>
+        <w:t>Dabei sind alle</w:t>
+      </w:r>
+      <w:r>
+        <w:t xml:space="preserve"> Daten innerhalb der CSV Datei mithilfe eines Kommas getrennt. </w:t>
+      </w:r>
+      <w:r>
+        <w:t xml:space="preserve">Darüber hinaus werden alle Zahlen mit einem Dezimaltrennzeichen als einen Punkt angegeben. </w:t>
+      </w:r>
+      <w:r>
+        <w:t xml:space="preserve">Falls eine Null in den Feldern stehen </w:t>
+      </w:r>
+      <w:r>
+        <w:t>sollte,</w:t>
+      </w:r>
+      <w:r>
+        <w:t xml:space="preserve"> ist dies gleichbedeutend </w:t>
+      </w:r>
+      <w:r>
+        <w:t xml:space="preserve">mit einem Feld welches Leer ist. In den JSON Datei hingegen wurden nur die Beziehungen zwischen den Daten </w:t>
+      </w:r>
+      <w:r>
+        <w:t xml:space="preserve">abgebildet. Somit enthalten die „data“-Felder nur eine „id“ </w:t>
+      </w:r>
+      <w:r>
         <w:lastRenderedPageBreak/>
-        <w:t>Dabei wurden zwei wesentliche Dateiformate für die Bereitstellung der Datei verwendet.</w:t>
-      </w:r>
-      <w:r>
-        <w:t xml:space="preserve"> Diese sind CSV</w:t>
-      </w:r>
-      <w:r>
-        <w:t>-</w:t>
-      </w:r>
-      <w:r>
-        <w:t xml:space="preserve"> und JSON</w:t>
-      </w:r>
-      <w:r>
-        <w:t>-</w:t>
-      </w:r>
-      <w:r>
-        <w:t xml:space="preserve">Dateien. </w:t>
-      </w:r>
-      <w:r>
-        <w:t xml:space="preserve">Die </w:t>
-      </w:r>
-      <w:r>
-        <w:t>CSV-Datei,</w:t>
-      </w:r>
-      <w:r>
-        <w:t xml:space="preserve"> auf welche der Scatterplot und die Parallelen Koordinaten zugreifen heißt dabei „</w:t>
-      </w:r>
-      <w:proofErr w:type="spellStart"/>
-      <w:r>
-        <w:t>WineInformationExcelAufbereitetKlein</w:t>
-      </w:r>
-      <w:proofErr w:type="spellEnd"/>
-      <w:r>
-        <w:t>“</w:t>
-      </w:r>
-      <w:r>
-        <w:t xml:space="preserve">. Der Name der JSON </w:t>
-      </w:r>
-      <w:r>
-        <w:t>Datei auf, welche das Baumdiagramm zugreift,</w:t>
-      </w:r>
-      <w:r>
-        <w:t xml:space="preserve"> lautet „</w:t>
-      </w:r>
-      <w:proofErr w:type="spellStart"/>
-      <w:r>
-        <w:t>WineInformationGeoKleinKlein</w:t>
-      </w:r>
-      <w:proofErr w:type="spellEnd"/>
-      <w:r>
-        <w:t>“.</w:t>
-      </w:r>
-      <w:r>
-        <w:t xml:space="preserve"> </w:t>
-      </w:r>
-      <w:r>
-        <w:t>Dabei sind alle</w:t>
-      </w:r>
-      <w:r>
-        <w:t xml:space="preserve"> Daten innerhalb der CSV Datei mithilfe eines Kommas getrennt. </w:t>
-      </w:r>
-      <w:r>
-        <w:t xml:space="preserve">Darüber hinaus werden alle Zahlen mit einem Dezimaltrennzeichen als einen Punkt angegeben. </w:t>
-      </w:r>
-      <w:r>
-        <w:t xml:space="preserve">Falls eine Null in den Feldern stehen </w:t>
-      </w:r>
-      <w:r>
-        <w:t>sollte,</w:t>
-      </w:r>
-      <w:r>
-        <w:t xml:space="preserve"> ist dies gleichbedeutend </w:t>
-      </w:r>
-      <w:r>
-        <w:t xml:space="preserve">mit einem Feld welches Leer ist. In den JSON Datei hingegen wurden nur die Beziehungen zwischen den Daten </w:t>
-      </w:r>
-      <w:r>
-        <w:t>abgebildet. Somit enthalten die „</w:t>
-      </w:r>
-      <w:proofErr w:type="spellStart"/>
-      <w:r>
-        <w:t>data</w:t>
-      </w:r>
-      <w:proofErr w:type="spellEnd"/>
-      <w:r>
-        <w:t>“-Felder nur eine „</w:t>
-      </w:r>
-      <w:proofErr w:type="spellStart"/>
-      <w:r>
-        <w:t>id</w:t>
-      </w:r>
-      <w:proofErr w:type="spellEnd"/>
-      <w:r>
-        <w:t>“ welch</w:t>
+        <w:t>welch</w:t>
       </w:r>
       <w:r>
         <w:t xml:space="preserve">es nur den Namen enthält. </w:t>
@@ -5403,11 +5306,9 @@
       <w:r>
         <w:t>Die Beziehung wurde mithilfe der „</w:t>
       </w:r>
-      <w:proofErr w:type="spellStart"/>
       <w:r>
         <w:t>children</w:t>
       </w:r>
-      <w:proofErr w:type="spellEnd"/>
       <w:r>
         <w:t>“-Felder realisiert.</w:t>
       </w:r>
@@ -5494,15 +5395,7 @@
         <w:t xml:space="preserve"> wurde die Datei </w:t>
       </w:r>
       <w:r>
-        <w:t>„</w:t>
-      </w:r>
-      <w:proofErr w:type="spellStart"/>
-      <w:r>
-        <w:t>cleasingWine</w:t>
-      </w:r>
-      <w:proofErr w:type="spellEnd"/>
-      <w:r>
-        <w:t>“ in eine Exceldatei konvertiert</w:t>
+        <w:t>„cleasingWine“ in eine Exceldatei konvertiert</w:t>
       </w:r>
       <w:r>
         <w:t>, d</w:t>
@@ -5523,15 +5416,7 @@
         <w:t>mit dem Namen</w:t>
       </w:r>
       <w:r>
-        <w:t xml:space="preserve"> „</w:t>
-      </w:r>
-      <w:proofErr w:type="spellStart"/>
-      <w:r>
-        <w:t>WineInformtionExcel</w:t>
-      </w:r>
-      <w:proofErr w:type="spellEnd"/>
-      <w:r>
-        <w:t xml:space="preserve">“ zu finden. </w:t>
+        <w:t xml:space="preserve"> „WineInformtionExcel“ zu finden. </w:t>
       </w:r>
       <w:r>
         <w:t xml:space="preserve">Durch diesen Schritt </w:t>
@@ -5555,13 +5440,8 @@
         <w:t>GitHub Nutzer „</w:t>
       </w:r>
       <w:r>
-        <w:t xml:space="preserve">Curran </w:t>
-      </w:r>
-      <w:proofErr w:type="spellStart"/>
-      <w:r>
-        <w:t>Kelleher</w:t>
-      </w:r>
-      <w:proofErr w:type="spellEnd"/>
+        <w:t>Curran Kelleher</w:t>
+      </w:r>
       <w:r>
         <w:t>“</w:t>
       </w:r>
@@ -5606,15 +5486,7 @@
         <w:t>.</w:t>
       </w:r>
       <w:r>
-        <w:t xml:space="preserve"> Die Datei ist dabei unter „Aufbereitete Daten“ mit dem Namen „</w:t>
-      </w:r>
-      <w:proofErr w:type="spellStart"/>
-      <w:r>
-        <w:t>WineInformationGeo</w:t>
-      </w:r>
-      <w:proofErr w:type="spellEnd"/>
-      <w:r>
-        <w:t>“ zu finden.</w:t>
+        <w:t xml:space="preserve"> Die Datei ist dabei unter „Aufbereitete Daten“ mit dem Namen „WineInformationGeo“ zu finden.</w:t>
       </w:r>
     </w:p>
     <w:p>
@@ -5661,213 +5533,127 @@
         <w:t>Zuerst wurden die</w:t>
       </w:r>
       <w:r>
-        <w:t xml:space="preserve"> Namen aus den Spalten „</w:t>
-      </w:r>
-      <w:proofErr w:type="spellStart"/>
-      <w:r>
-        <w:t>sweet</w:t>
-      </w:r>
-      <w:proofErr w:type="spellEnd"/>
-      <w:r>
-        <w:t>“, „</w:t>
-      </w:r>
-      <w:proofErr w:type="spellStart"/>
-      <w:r>
-        <w:t>adcidity</w:t>
-      </w:r>
-      <w:proofErr w:type="spellEnd"/>
+        <w:t xml:space="preserve"> Namen aus den Spalten „sweet“, „adcidity“</w:t>
+      </w:r>
+      <w:r>
+        <w:t>, „body“ und „tannin“</w:t>
+      </w:r>
+      <w:r>
+        <w:t xml:space="preserve"> vor den zahlen entfernt, da diese ansonsten verhindert hätten die Zahlen in ein entsprechendes Datenformat zu bringen.</w:t>
+      </w:r>
+      <w:r>
+        <w:t xml:space="preserve"> Anschließend wurde</w:t>
+      </w:r>
+      <w:r>
+        <w:t xml:space="preserve">n die Zahlenwerte überarbeitet. So </w:t>
+      </w:r>
+      <w:r>
+        <w:t xml:space="preserve">standen in der Spalte „abv“ und „degree“ </w:t>
+      </w:r>
+      <w:r>
+        <w:t xml:space="preserve">eine </w:t>
+      </w:r>
+      <w:r>
+        <w:t>Tilde,</w:t>
+      </w:r>
+      <w:r>
+        <w:t xml:space="preserve"> </w:t>
+      </w:r>
+      <w:r>
+        <w:t xml:space="preserve">welche die minimale und maximalen Werte </w:t>
+      </w:r>
+      <w:r>
+        <w:t>miteinander</w:t>
+      </w:r>
+      <w:r>
+        <w:t xml:space="preserve"> </w:t>
+      </w:r>
+      <w:r>
+        <w:t>verbunden</w:t>
+      </w:r>
+      <w:r>
+        <w:t xml:space="preserve"> hat. Da jedoch kein Zahlenformat eine Tilde zulässt wurden diese beiden Werte getrennt und </w:t>
+      </w:r>
+      <w:r>
+        <w:t xml:space="preserve">anschließend </w:t>
+      </w:r>
+      <w:r>
+        <w:t>aus den beiden Werten der Durchschnitt gebildet. Falls nur ein Wert bereits in der Spalte stand, wurde dieser einfach übernommen.</w:t>
+      </w:r>
+      <w:r>
+        <w:t xml:space="preserve"> Darüber hinaus wurde war der Preis für die Weine in der Spalte „price“</w:t>
+      </w:r>
+      <w:r>
+        <w:t xml:space="preserve"> in südkoreanischen Won angegeben. Aufgrund dieser dessen wurde dieser P</w:t>
+      </w:r>
+      <w:r>
+        <w:t xml:space="preserve">reis mithilfe eines Währungskurses von 1 Euro zu </w:t>
+      </w:r>
+      <w:r>
+        <w:t>1355</w:t>
+      </w:r>
+      <w:r>
+        <w:t>,</w:t>
+      </w:r>
+      <w:r>
+        <w:t>382 Won umgerechnet. [] Nachdem diese Zahlen erfolgreich überarbeitet worden sind</w:t>
+      </w:r>
+      <w:r>
+        <w:t xml:space="preserve">, wurden die Namen in der </w:t>
+      </w:r>
+      <w:r>
+        <w:t>Spalte</w:t>
+      </w:r>
+      <w:r>
+        <w:t xml:space="preserve"> „name“ angepasst. So ist es bei der Konvertierung vorgekommen, dass Apostrophe und Umlaute nicht richtig übersetzt worden sind. Die</w:t>
+      </w:r>
+      <w:r>
+        <w:t>se Fehler wurden korrigiert.</w:t>
+      </w:r>
+      <w:r>
+        <w:t xml:space="preserve"> Um die Daten anschließend besser in die JSON Datei einfügen zu können wurde außerdem eine neue Spalte </w:t>
+      </w:r>
+      <w:r>
+        <w:t>erstellt,</w:t>
+      </w:r>
+      <w:r>
+        <w:t xml:space="preserve"> in welcher die Namen der Weine mit der entsprechenden JSON Schreibweise kombiniert wurden, um so eine zusammenfügen der Weinnamen und der Länder einfacher zu gestallten.</w:t>
+      </w:r>
+      <w:r>
+        <w:t xml:space="preserve"> Diese Änderungen wurden alle and er Exceldatei „WineInformationExcel“ durchgeführt.</w:t>
+      </w:r>
+      <w:r>
+        <w:t xml:space="preserve"> Anschließend wurden in </w:t>
+      </w:r>
+      <w:r>
+        <w:t xml:space="preserve">einer neuen auf „WineInformationExcel“ basierenden Datei, die Namen der Spalten von Englischen ins Deutsche übersetzt. </w:t>
+      </w:r>
+      <w:r>
+        <w:t>Zusätzlich</w:t>
+      </w:r>
+      <w:r>
+        <w:t xml:space="preserve"> dazu wurden die Spalte in der</w:t>
+      </w:r>
+      <w:r>
+        <w:t xml:space="preserve"> Excel „Column1“ und die Spalte mit den Schreibweisen für die JSON Datei </w:t>
+      </w:r>
+      <w:r>
+        <w:t>herausgelöst</w:t>
+      </w:r>
+      <w:r>
+        <w:t xml:space="preserve">. </w:t>
+      </w:r>
+      <w:r>
+        <w:t>Dieser Stand präsentiert findet sich in der Exceldatei mit dem Namen „</w:t>
+      </w:r>
+      <w:r>
+        <w:t>WineInformationExcelAufbereitet</w:t>
+      </w:r>
       <w:r>
         <w:t>“</w:t>
       </w:r>
       <w:r>
-        <w:t>, „</w:t>
-      </w:r>
-      <w:proofErr w:type="spellStart"/>
-      <w:r>
-        <w:t>body</w:t>
-      </w:r>
-      <w:proofErr w:type="spellEnd"/>
-      <w:r>
-        <w:t>“ und „</w:t>
-      </w:r>
-      <w:proofErr w:type="spellStart"/>
-      <w:r>
-        <w:t>tannin</w:t>
-      </w:r>
-      <w:proofErr w:type="spellEnd"/>
-      <w:r>
-        <w:t>“</w:t>
-      </w:r>
-      <w:r>
-        <w:t xml:space="preserve"> vor den zahlen entfernt, da diese ansonsten verhindert hätten die Zahlen in ein entsprechendes Datenformat zu bringen.</w:t>
-      </w:r>
-      <w:r>
-        <w:t xml:space="preserve"> Anschließend wurde</w:t>
-      </w:r>
-      <w:r>
-        <w:t xml:space="preserve">n die Zahlenwerte überarbeitet. So </w:t>
-      </w:r>
-      <w:r>
-        <w:t>standen in der Spalte „</w:t>
-      </w:r>
-      <w:proofErr w:type="spellStart"/>
-      <w:r>
-        <w:t>abv</w:t>
-      </w:r>
-      <w:proofErr w:type="spellEnd"/>
-      <w:r>
-        <w:t>“ und „</w:t>
-      </w:r>
-      <w:proofErr w:type="spellStart"/>
-      <w:r>
-        <w:t>degree</w:t>
-      </w:r>
-      <w:proofErr w:type="spellEnd"/>
-      <w:r>
-        <w:t xml:space="preserve">“ </w:t>
-      </w:r>
-      <w:r>
-        <w:t xml:space="preserve">eine </w:t>
-      </w:r>
-      <w:r>
-        <w:t>Tilde,</w:t>
-      </w:r>
-      <w:r>
-        <w:t xml:space="preserve"> </w:t>
-      </w:r>
-      <w:r>
-        <w:t xml:space="preserve">welche die minimale und maximalen Werte </w:t>
-      </w:r>
-      <w:r>
-        <w:t>miteinander</w:t>
-      </w:r>
-      <w:r>
-        <w:t xml:space="preserve"> </w:t>
-      </w:r>
-      <w:r>
-        <w:t>verbunden</w:t>
-      </w:r>
-      <w:r>
-        <w:t xml:space="preserve"> hat. Da jedoch kein Zahlenformat eine Tilde zulässt wurden diese beiden Werte getrennt und </w:t>
-      </w:r>
-      <w:r>
-        <w:t xml:space="preserve">anschließend </w:t>
-      </w:r>
-      <w:r>
-        <w:t>aus den beiden Werten der Durchschnitt gebildet. Falls nur ein Wert bereits in der Spalte stand, wurde dieser einfach übernommen.</w:t>
-      </w:r>
-      <w:r>
-        <w:t xml:space="preserve"> Darüber hinaus wurde war der Preis für die Weine in der Spalte „</w:t>
-      </w:r>
-      <w:proofErr w:type="spellStart"/>
-      <w:r>
-        <w:t>price</w:t>
-      </w:r>
-      <w:proofErr w:type="spellEnd"/>
-      <w:r>
-        <w:t>“</w:t>
-      </w:r>
-      <w:r>
-        <w:t xml:space="preserve"> in südkoreanischen Won angegeben. Aufgrund dieser dessen wurde dieser P</w:t>
-      </w:r>
-      <w:r>
-        <w:t xml:space="preserve">reis mithilfe eines Währungskurses von 1 Euro zu </w:t>
-      </w:r>
-      <w:r>
-        <w:t>1355</w:t>
-      </w:r>
-      <w:r>
-        <w:t>,</w:t>
-      </w:r>
-      <w:r>
-        <w:t>382 Won umgerechnet. [] Nachdem diese Zahlen erfolgreich überarbeitet worden sind</w:t>
-      </w:r>
-      <w:r>
-        <w:t xml:space="preserve">, wurden die Namen in der </w:t>
-      </w:r>
-      <w:r>
-        <w:t>Spalte</w:t>
-      </w:r>
-      <w:r>
-        <w:t xml:space="preserve"> „</w:t>
-      </w:r>
-      <w:proofErr w:type="spellStart"/>
-      <w:r>
-        <w:t>name</w:t>
-      </w:r>
-      <w:proofErr w:type="spellEnd"/>
-      <w:r>
-        <w:t>“ angepasst. So ist es bei der Konvertierung vorgekommen, dass Apostrophe und Umlaute nicht richtig übersetzt worden sind. Die</w:t>
-      </w:r>
-      <w:r>
-        <w:t>se Fehler wurden korrigiert.</w:t>
-      </w:r>
-      <w:r>
-        <w:t xml:space="preserve"> Um die Daten anschließend besser in die JSON Datei einfügen zu können wurde außerdem eine neue Spalte </w:t>
-      </w:r>
-      <w:r>
-        <w:t>erstellt,</w:t>
-      </w:r>
-      <w:r>
-        <w:t xml:space="preserve"> in welcher die Namen der Weine mit der entsprechenden JSON Schreibweise kombiniert wurden, um so eine zusammenfügen der Weinnamen und der Länder einfacher zu gestallten.</w:t>
-      </w:r>
-      <w:r>
-        <w:t xml:space="preserve"> Diese Änderungen wurden alle and er Exceldatei „</w:t>
-      </w:r>
-      <w:proofErr w:type="spellStart"/>
-      <w:r>
-        <w:t>WineInformationExcel</w:t>
-      </w:r>
-      <w:proofErr w:type="spellEnd"/>
-      <w:r>
-        <w:t>“ durchgeführt.</w:t>
-      </w:r>
-      <w:r>
-        <w:t xml:space="preserve"> Anschließend wurden in </w:t>
-      </w:r>
-      <w:r>
-        <w:t>einer neuen auf „</w:t>
-      </w:r>
-      <w:proofErr w:type="spellStart"/>
-      <w:r>
-        <w:t>WineInformationExcel</w:t>
-      </w:r>
-      <w:proofErr w:type="spellEnd"/>
-      <w:r>
-        <w:t xml:space="preserve">“ basierenden Datei, die Namen der Spalten von Englischen ins Deutsche übersetzt. </w:t>
-      </w:r>
-      <w:r>
-        <w:t>Zusätzlich</w:t>
-      </w:r>
-      <w:r>
-        <w:t xml:space="preserve"> dazu wurden die Spalte in der</w:t>
-      </w:r>
-      <w:r>
-        <w:t xml:space="preserve"> Excel „Column1“ und die Spalte mit den Schreibweisen für die JSON Datei </w:t>
-      </w:r>
-      <w:r>
-        <w:t>herausgelöst</w:t>
-      </w:r>
-      <w:r>
-        <w:t xml:space="preserve">. </w:t>
-      </w:r>
-      <w:r>
-        <w:t>Dieser Stand präsentiert findet sich in der Exceldatei mit dem Namen „</w:t>
-      </w:r>
-      <w:proofErr w:type="spellStart"/>
-      <w:r>
-        <w:t>WineInformationExcelAufbereitet</w:t>
-      </w:r>
-      <w:proofErr w:type="spellEnd"/>
-      <w:r>
-        <w:t>“</w:t>
-      </w:r>
-      <w:r>
-        <w:t xml:space="preserve"> wieder. Zum Abschluss dieser </w:t>
-      </w:r>
-      <w:r>
-        <w:lastRenderedPageBreak/>
-        <w:t xml:space="preserve">Bearbeitung der Daten wurden alle </w:t>
+        <w:t xml:space="preserve"> wieder. Zum Abschluss dieser Bearbeitung der Daten wurden alle </w:t>
       </w:r>
       <w:r>
         <w:t>Datensätze</w:t>
@@ -5876,15 +5662,7 @@
         <w:t xml:space="preserve"> herausgelöscht welche</w:t>
       </w:r>
       <w:r>
-        <w:t xml:space="preserve"> in den Spalten „</w:t>
-      </w:r>
-      <w:proofErr w:type="spellStart"/>
-      <w:r>
-        <w:t>alc</w:t>
-      </w:r>
-      <w:proofErr w:type="spellEnd"/>
-      <w:r>
-        <w:t xml:space="preserve">“ bis „ml“ ein leeres Feld oder </w:t>
+        <w:t xml:space="preserve"> in den Spalten „alc“ bis „ml“ ein leeres Feld oder </w:t>
       </w:r>
       <w:r>
         <w:t xml:space="preserve">eine Null als Werte enthielten entfernt. </w:t>
@@ -5893,15 +5671,7 @@
         <w:t xml:space="preserve">Diese Änderung ist in der Datei mit dem Namen </w:t>
       </w:r>
       <w:r>
-        <w:t>„</w:t>
-      </w:r>
-      <w:proofErr w:type="spellStart"/>
-      <w:r>
-        <w:t>WineInformationExcelAufbereitetKlein</w:t>
-      </w:r>
-      <w:proofErr w:type="spellEnd"/>
-      <w:r>
-        <w:t>“ wiederzufinden.</w:t>
+        <w:t>„WineInformationExcelAufbereitetKlein“ wiederzufinden.</w:t>
       </w:r>
       <w:r>
         <w:t xml:space="preserve"> Innerhalb der JSON Datei gab e</w:t>
@@ -5931,30 +5701,15 @@
         <w:t>dieses Schritts</w:t>
       </w:r>
       <w:r>
-        <w:t xml:space="preserve"> ist unter der Datei „</w:t>
-      </w:r>
-      <w:proofErr w:type="spellStart"/>
-      <w:r>
-        <w:t>WineInformationGeoKlein</w:t>
-      </w:r>
-      <w:proofErr w:type="spellEnd"/>
-      <w:r>
-        <w:t xml:space="preserve">“ zu finden. Anschließend wurden im letzten Schritt alle Länder entfernt, welche keine Weine </w:t>
-      </w:r>
-      <w:r>
-        <w:t>nach der CSV-Datei hergestellt haben. Dies ist in der Datei „</w:t>
-      </w:r>
-      <w:proofErr w:type="spellStart"/>
-      <w:r>
-        <w:t>WineInformationGeoKleinKlein</w:t>
-      </w:r>
-      <w:proofErr w:type="spellEnd"/>
-      <w:r>
-        <w:t>“ zu erkennen.</w:t>
+        <w:t xml:space="preserve"> ist unter der Datei „WineInformationGeoKlein“ zu finden. Anschließend wurden im letzten Schritt alle Länder entfernt, welche keine Weine </w:t>
+      </w:r>
+      <w:r>
+        <w:t>nach der CSV-Datei hergestellt haben. Dies ist in der Datei „WineInformationGeoKleinKlein“ zu erkennen.</w:t>
       </w:r>
     </w:p>
     <w:p>
       <w:r>
+        <w:lastRenderedPageBreak/>
         <w:t xml:space="preserve">Innerhalb der Überführung der Daten </w:t>
       </w:r>
       <w:r>
@@ -6146,15 +5901,7 @@
         <w:t xml:space="preserve">, Preis, Jahres und Größe der Flasche. </w:t>
       </w:r>
       <w:r>
-        <w:t xml:space="preserve">Diese Eigenschaften können nun mithilfe von den verschiedenen Visualisierungen gegenübergestellt werden und so sollten neue Erkenntnisse rund um das Thema </w:t>
-      </w:r>
-      <w:proofErr w:type="spellStart"/>
-      <w:r>
-        <w:t>wein</w:t>
-      </w:r>
-      <w:proofErr w:type="spellEnd"/>
-      <w:r>
-        <w:t xml:space="preserve"> gewonnen werden können. Als Unterstützung für dieses Hauptziel gibt es noch drei etwas konkretere Fragen welche bereits in der </w:t>
+        <w:t xml:space="preserve">Diese Eigenschaften können nun mithilfe von den verschiedenen Visualisierungen gegenübergestellt werden und so sollten neue Erkenntnisse rund um das Thema wein gewonnen werden können. Als Unterstützung für dieses Hauptziel gibt es noch drei etwas konkretere Fragen welche bereits in der </w:t>
       </w:r>
       <w:r>
         <w:fldChar w:fldCharType="begin"/>
@@ -6215,7 +5962,6 @@
     </w:p>
     <w:p>
       <w:r>
-        <w:lastRenderedPageBreak/>
         <w:t xml:space="preserve">Bei der </w:t>
       </w:r>
       <w:r>
@@ -6240,34 +5986,10 @@
         <w:t xml:space="preserve">Länder nötigt. Diese Information ist beispielsweise </w:t>
       </w:r>
       <w:r>
-        <w:t xml:space="preserve">im „State </w:t>
-      </w:r>
-      <w:proofErr w:type="spellStart"/>
-      <w:r>
-        <w:t>of</w:t>
-      </w:r>
-      <w:proofErr w:type="spellEnd"/>
-      <w:r>
-        <w:t xml:space="preserve"> </w:t>
-      </w:r>
-      <w:proofErr w:type="spellStart"/>
-      <w:r>
-        <w:t>the</w:t>
-      </w:r>
-      <w:proofErr w:type="spellEnd"/>
-      <w:r>
-        <w:t xml:space="preserve"> </w:t>
-      </w:r>
-      <w:proofErr w:type="spellStart"/>
-      <w:r>
-        <w:t>Viti</w:t>
-      </w:r>
-      <w:r>
-        <w:t>vinicultural</w:t>
-      </w:r>
-      <w:proofErr w:type="spellEnd"/>
-      <w:r>
-        <w:t xml:space="preserve"> World in 2020“ nachzulesen</w:t>
+        <w:t>im „State of the Viti</w:t>
+      </w:r>
+      <w:r>
+        <w:t>vinicultural World in 2020“ nachzulesen</w:t>
       </w:r>
       <w:r>
         <w:t xml:space="preserve"> </w:t>
@@ -6310,48 +6032,20 @@
         <w:t>Produzierenden</w:t>
       </w:r>
       <w:r>
-        <w:t xml:space="preserve"> Ländern Italien mit 49,1 </w:t>
-      </w:r>
-      <w:proofErr w:type="spellStart"/>
-      <w:r>
-        <w:t>mhl</w:t>
-      </w:r>
-      <w:proofErr w:type="spellEnd"/>
-      <w:r>
-        <w:t xml:space="preserve">, Frankreich mit </w:t>
-      </w:r>
-      <w:r>
-        <w:t xml:space="preserve">46,6 </w:t>
-      </w:r>
-      <w:proofErr w:type="spellStart"/>
-      <w:r>
-        <w:t>mhl</w:t>
-      </w:r>
-      <w:proofErr w:type="spellEnd"/>
-      <w:r>
-        <w:t xml:space="preserve"> und Spanien mit 40,7 </w:t>
-      </w:r>
-      <w:proofErr w:type="spellStart"/>
-      <w:r>
-        <w:t>mhl</w:t>
-      </w:r>
-      <w:proofErr w:type="spellEnd"/>
-      <w:r>
-        <w:t xml:space="preserve">. Diese </w:t>
+        <w:t xml:space="preserve"> Ländern Italien mit </w:t>
+      </w:r>
+      <w:r>
+        <w:lastRenderedPageBreak/>
+        <w:t xml:space="preserve">49,1 mhl, Frankreich mit </w:t>
+      </w:r>
+      <w:r>
+        <w:t xml:space="preserve">46,6 mhl und Spanien mit 40,7 mhl. Diese </w:t>
       </w:r>
       <w:r>
         <w:t>Angaben</w:t>
       </w:r>
       <w:r>
-        <w:t xml:space="preserve"> sollten nun mit einer Darstellung vergleichen </w:t>
-      </w:r>
-      <w:proofErr w:type="gramStart"/>
-      <w:r>
-        <w:t>werden</w:t>
-      </w:r>
-      <w:proofErr w:type="gramEnd"/>
-      <w:r>
-        <w:t xml:space="preserve"> aus der die Weine entsprechend ihren Ländern zugeordnet werden können, um so einen Abgleich mit diesen Zahlen durchführen zu können.</w:t>
+        <w:t xml:space="preserve"> sollten nun mit einer Darstellung vergleichen werden aus der die Weine entsprechend ihren Ländern zugeordnet werden können, um so einen Abgleich mit diesen Zahlen durchführen zu können.</w:t>
       </w:r>
     </w:p>
     <w:p>
@@ -6367,15 +6061,7 @@
     </w:p>
     <w:p>
       <w:r>
-        <w:t xml:space="preserve">Die eingesetzten Darstellungen des Scatterplots, Parallelen Koordinaten und Baumdiagramms können dabei helfen dem Betrachtetem das Verstehen der Daten vereinfachen. So ist es für diesen möglich sich mithilfe der Parallelen Koordinationen einen </w:t>
-      </w:r>
-      <w:proofErr w:type="spellStart"/>
-      <w:r>
-        <w:t>überblick</w:t>
-      </w:r>
-      <w:proofErr w:type="spellEnd"/>
-      <w:r>
-        <w:t xml:space="preserve"> über die gesamten Datensatz </w:t>
+        <w:t xml:space="preserve">Die eingesetzten Darstellungen des Scatterplots, Parallelen Koordinaten und Baumdiagramms können dabei helfen dem Betrachtetem das Verstehen der Daten vereinfachen. So ist es für diesen möglich sich mithilfe der Parallelen Koordinationen einen überblick über die gesamten Datensatz </w:t>
       </w:r>
       <w:r>
         <w:t>zu erhalten</w:t>
@@ -6516,11 +6202,7 @@
         <w:t xml:space="preserve"> der Darstellung erkennbar sein, wo die Weine herkommen. Darüber hinaus </w:t>
       </w:r>
       <w:r>
-        <w:t xml:space="preserve">sollte die Anzahl der Weine </w:t>
-      </w:r>
-      <w:r>
-        <w:lastRenderedPageBreak/>
-        <w:t xml:space="preserve">mit in der Darstellung vermerkt sein. Weiterhin sollten die </w:t>
+        <w:t xml:space="preserve">sollte die Anzahl der Weine mit in der Darstellung vermerkt sein. Weiterhin sollten die </w:t>
       </w:r>
       <w:r>
         <w:t>aktuellen</w:t>
@@ -6540,6 +6222,7 @@
     </w:p>
     <w:p>
       <w:r>
+        <w:lastRenderedPageBreak/>
         <w:t>In der letzten Frage, welche sich u</w:t>
       </w:r>
       <w:r>
@@ -6734,30 +6417,14 @@
       <w:r>
         <w:t xml:space="preserve">Abbildung </w:t>
       </w:r>
-      <w:r>
-        <w:fldChar w:fldCharType="begin"/>
-      </w:r>
-      <w:r>
-        <w:instrText xml:space="preserve"> SEQ Abbildung \* ARA</w:instrText>
-      </w:r>
-      <w:r>
-        <w:instrText xml:space="preserve">BIC </w:instrText>
-      </w:r>
-      <w:r>
-        <w:fldChar w:fldCharType="separate"/>
-      </w:r>
-      <w:r>
-        <w:rPr>
-          <w:noProof/>
-        </w:rPr>
-        <w:t>1</w:t>
-      </w:r>
-      <w:r>
-        <w:rPr>
-          <w:noProof/>
-        </w:rPr>
-        <w:fldChar w:fldCharType="end"/>
-      </w:r>
+      <w:fldSimple w:instr=" SEQ Abbildung \* ARABIC ">
+        <w:r>
+          <w:rPr>
+            <w:noProof/>
+          </w:rPr>
+          <w:t>1</w:t>
+        </w:r>
+      </w:fldSimple>
       <w:bookmarkEnd w:id="20"/>
       <w:r>
         <w:t>: Scatterplot (Quelle: eigene Darstellung)</w:t>
@@ -6765,7 +6432,6 @@
     </w:p>
     <w:p>
       <w:r>
-        <w:lastRenderedPageBreak/>
         <w:t xml:space="preserve">Die Anforderungen an den Scatterplot, welche es gibt konnten erfüllt werden. So kann der Scatterplot zwei Eigenschaften des Weines gegenüberstellen. Drüber hinaus können die Angezeigten Eigenschaften mithilfe der Buttons geändert werden und </w:t>
       </w:r>
       <w:r>
@@ -6777,6 +6443,7 @@
     </w:p>
     <w:p>
       <w:r>
+        <w:lastRenderedPageBreak/>
         <w:t xml:space="preserve">In den Anforderungen dieses Projektes, sollte die erste Darstellung ein Scatterplot oder ein Zeitreihendiagramm werden. Da jedoch die Zeitreihendiagramme, immer eine Zeitliche Dimension benötigen, um Veränderungen über die Zeit darzustellen, was jedoch nicht mit diesen Daten gegeben war. So sind die einzigen Zeitdaten die der Herstellung des Weines. Dabei handelt es sich jedoch um nicht um eine </w:t>
       </w:r>
       <w:r>
@@ -6816,15 +6483,7 @@
         <w:t xml:space="preserve">gramme gehören können, </w:t>
       </w:r>
       <w:r>
-        <w:t xml:space="preserve">nur schwer zwei Eigenschaften gegenüberstellen. Da beide Eigenschaften dafür eine Zeitlichen </w:t>
-      </w:r>
-      <w:proofErr w:type="spellStart"/>
-      <w:r>
-        <w:t>verlauf</w:t>
-      </w:r>
-      <w:proofErr w:type="spellEnd"/>
-      <w:r>
-        <w:t xml:space="preserve"> benötigen würden. Da dies jedoch nicht der Fall war wurde, bei dieser Darstellung auf den Scatterplot zurückgegriffen. Mithilfe von diesem D</w:t>
+        <w:t>nur schwer zwei Eigenschaften gegenüberstellen. Da beide Eigenschaften dafür eine Zeitlichen verlauf benötigen würden. Da dies jedoch nicht der Fall war wurde, bei dieser Darstellung auf den Scatterplot zurückgegriffen. Mithilfe von diesem D</w:t>
       </w:r>
       <w:r>
         <w:t>iagramm lassen sich zwei Eigenschaften gegenüberstellen und dies unabhängig von einer Zeitlichen Achse.</w:t>
@@ -6979,17 +6638,29 @@
       </w:pPr>
       <w:bookmarkStart w:id="22" w:name="_Ref80532613"/>
       <w:r>
-        <w:lastRenderedPageBreak/>
         <w:t xml:space="preserve">Abbildung </w:t>
       </w:r>
-      <w:fldSimple w:instr=" SEQ Abbildung \* ARABIC ">
-        <w:r>
-          <w:rPr>
-            <w:noProof/>
-          </w:rPr>
-          <w:t>2</w:t>
-        </w:r>
-      </w:fldSimple>
+      <w:r>
+        <w:fldChar w:fldCharType="begin"/>
+      </w:r>
+      <w:r>
+        <w:instrText xml:space="preserve"> SEQ Abbildung \* ARABIC </w:instrText>
+      </w:r>
+      <w:r>
+        <w:fldChar w:fldCharType="separate"/>
+      </w:r>
+      <w:r>
+        <w:rPr>
+          <w:noProof/>
+        </w:rPr>
+        <w:t>2</w:t>
+      </w:r>
+      <w:r>
+        <w:rPr>
+          <w:noProof/>
+        </w:rPr>
+        <w:fldChar w:fldCharType="end"/>
+      </w:r>
       <w:bookmarkEnd w:id="22"/>
       <w:r>
         <w:t>: Parallele Koordinaten (Quelle: eigene Darstellung)</w:t>
@@ -7006,7 +6677,11 @@
         <w:t>Eigenschaften gegenüberzustellen und daraus verschieden Trends abzuleiten, da diese so Übersicht dargestellt werden können. Jedoch ist es in diesem Diagramm</w:t>
       </w:r>
       <w:r>
-        <w:t xml:space="preserve"> nicht möglich über eine einzelne Linie drüber zu fahren und den entsprechenden Wert angezeigt bekommen. </w:t>
+        <w:t xml:space="preserve"> nicht möglich über </w:t>
+      </w:r>
+      <w:r>
+        <w:lastRenderedPageBreak/>
+        <w:t xml:space="preserve">eine einzelne Linie drüber zu fahren und den entsprechenden Wert angezeigt bekommen. </w:t>
       </w:r>
       <w:r>
         <w:t xml:space="preserve">Somit ist die nach Verfolgbarkeit der Daten nur eigenschränkt möglich. Durch </w:t>
@@ -7047,15 +6722,7 @@
         <w:t xml:space="preserve">, </w:t>
       </w:r>
       <w:r>
-        <w:t>Projektion und Selektion, Parallelen Koordinaten, K-</w:t>
-      </w:r>
-      <w:proofErr w:type="spellStart"/>
-      <w:r>
-        <w:t>Means</w:t>
-      </w:r>
-      <w:proofErr w:type="spellEnd"/>
-      <w:r>
-        <w:t xml:space="preserve"> und Datentinte in Frage kommen.</w:t>
+        <w:t>Projektion und Selektion, Parallelen Koordinaten, K-Means und Datentinte in Frage kommen.</w:t>
       </w:r>
       <w:r>
         <w:t xml:space="preserve"> Bei der Datentin</w:t>
@@ -7076,13 +6743,8 @@
         <w:t>Dasselbe</w:t>
       </w:r>
       <w:r>
-        <w:t xml:space="preserve"> gilt für die K-</w:t>
-      </w:r>
-      <w:proofErr w:type="spellStart"/>
-      <w:r>
-        <w:t>Means</w:t>
-      </w:r>
-      <w:proofErr w:type="spellEnd"/>
+        <w:t xml:space="preserve"> gilt für die K-Means</w:t>
+      </w:r>
       <w:r>
         <w:t xml:space="preserve"> welche versuchen </w:t>
       </w:r>
@@ -7102,15 +6764,7 @@
         <w:t>mehrdimensionalen</w:t>
       </w:r>
       <w:r>
-        <w:t xml:space="preserve"> </w:t>
-      </w:r>
-      <w:proofErr w:type="spellStart"/>
-      <w:r>
-        <w:t>raum</w:t>
-      </w:r>
-      <w:proofErr w:type="spellEnd"/>
-      <w:r>
-        <w:t xml:space="preserve"> zu Visualisieren</w:t>
+        <w:t xml:space="preserve"> raum zu Visualisieren</w:t>
       </w:r>
       <w:r>
         <w:t xml:space="preserve">. Dafür </w:t>
@@ -7146,15 +6800,7 @@
         <w:t>widersprechen</w:t>
       </w:r>
       <w:r>
-        <w:t xml:space="preserve"> somit auch wie </w:t>
-      </w:r>
-      <w:proofErr w:type="spellStart"/>
-      <w:r>
-        <w:t>due</w:t>
-      </w:r>
-      <w:proofErr w:type="spellEnd"/>
-      <w:r>
-        <w:t xml:space="preserve"> </w:t>
+        <w:t xml:space="preserve"> somit auch wie due </w:t>
       </w:r>
       <w:r>
         <w:t>Projektion</w:t>
@@ -7314,27 +6960,14 @@
       <w:r>
         <w:t xml:space="preserve">Abbildung </w:t>
       </w:r>
-      <w:r>
-        <w:fldChar w:fldCharType="begin"/>
-      </w:r>
-      <w:r>
-        <w:instrText xml:space="preserve"> SEQ Abbildung \* ARABIC </w:instrText>
-      </w:r>
-      <w:r>
-        <w:fldChar w:fldCharType="separate"/>
-      </w:r>
-      <w:r>
-        <w:rPr>
-          <w:noProof/>
-        </w:rPr>
-        <w:t>3</w:t>
-      </w:r>
-      <w:r>
-        <w:rPr>
-          <w:noProof/>
-        </w:rPr>
-        <w:fldChar w:fldCharType="end"/>
-      </w:r>
+      <w:fldSimple w:instr=" SEQ Abbildung \* ARABIC ">
+        <w:r>
+          <w:rPr>
+            <w:noProof/>
+          </w:rPr>
+          <w:t>3</w:t>
+        </w:r>
+      </w:fldSimple>
       <w:bookmarkEnd w:id="24"/>
       <w:r>
         <w:t>: Auszug aus der Baumhierarchie</w:t>
@@ -7354,11 +6987,7 @@
         <w:t xml:space="preserve"> die Frage</w:t>
       </w:r>
       <w:r>
-        <w:t xml:space="preserve"> nach den Produktionsmengen und Weinarten beantwortet werden. So stellt </w:t>
-      </w:r>
-      <w:r>
-        <w:lastRenderedPageBreak/>
-        <w:t xml:space="preserve">diese Hierarchie zwar den einzelnen Ländern und deren Weine dar, jedoch gibt es keinen Aufschluss darüber wie </w:t>
+        <w:t xml:space="preserve"> nach den Produktionsmengen und Weinarten beantwortet werden. So stellt diese Hierarchie zwar den einzelnen Ländern und deren Weine dar, jedoch gibt es keinen Aufschluss darüber wie </w:t>
       </w:r>
       <w:r>
         <w:t xml:space="preserve">viele diese sind. Weiterhin ist auch kein Abgleich der Produktionsmengen mit diesen Zahlen möglich, da diese </w:t>
@@ -7369,6 +6998,7 @@
     </w:p>
     <w:p>
       <w:r>
+        <w:lastRenderedPageBreak/>
         <w:t xml:space="preserve">Für diese Darstellung sollte nach den Anforderungen </w:t>
       </w:r>
       <w:r>
@@ -7599,13 +7229,8 @@
       <w:r>
         <w:t xml:space="preserve"> zu bringen, um so eine </w:t>
       </w:r>
-      <w:proofErr w:type="spellStart"/>
-      <w:r>
-        <w:t>Importierung</w:t>
-      </w:r>
-      <w:proofErr w:type="spellEnd"/>
-      <w:r>
-        <w:t xml:space="preserve"> </w:t>
+      <w:r>
+        <w:t xml:space="preserve">Importierung </w:t>
       </w:r>
       <w:r>
         <w:t>de</w:t>
@@ -7638,11 +7263,7 @@
         <w:t xml:space="preserve"> Koordinaten ein</w:t>
       </w:r>
       <w:r>
-        <w:t xml:space="preserve">fließen könnte. Bei der Baumhierarchie wurde musste wenig angepasst werden, da bereits in der Übung ein JSON Decoder enthalten war. Hierbei war es nur wichtig die entsprechenden </w:t>
-      </w:r>
-      <w:r>
-        <w:lastRenderedPageBreak/>
-        <w:t>Daten bereitzustellen. Zuletzt wurden die Darstellungen noch einmal in ihrer Darstellung überarbeite</w:t>
+        <w:t>fließen könnte. Bei der Baumhierarchie wurde musste wenig angepasst werden, da bereits in der Übung ein JSON Decoder enthalten war. Hierbei war es nur wichtig die entsprechenden Daten bereitzustellen. Zuletzt wurden die Darstellungen noch einmal in ihrer Darstellung überarbeite</w:t>
       </w:r>
       <w:r>
         <w:t xml:space="preserve">t. Die Entwicklung dieser Darstellungen erfolgte dabei im Wesentlichen </w:t>
@@ -7665,6 +7286,7 @@
     </w:p>
     <w:p>
       <w:r>
+        <w:lastRenderedPageBreak/>
         <w:t>Der Quellcode ist dabei in</w:t>
       </w:r>
       <w:r>
@@ -7715,11 +7337,9 @@
       <w:r>
         <w:t>„</w:t>
       </w:r>
-      <w:proofErr w:type="spellStart"/>
       <w:r>
         <w:t>Html</w:t>
       </w:r>
-      <w:proofErr w:type="spellEnd"/>
       <w:r>
         <w:t>“</w:t>
       </w:r>
@@ -7729,11 +7349,9 @@
       <w:r>
         <w:t>„</w:t>
       </w:r>
-      <w:proofErr w:type="spellStart"/>
       <w:r>
         <w:t>TypedSVG</w:t>
       </w:r>
-      <w:proofErr w:type="spellEnd"/>
       <w:r>
         <w:t>“</w:t>
       </w:r>
@@ -7774,15 +7392,7 @@
         <w:t xml:space="preserve"> der Main zu finden ist. </w:t>
       </w:r>
       <w:r>
-        <w:t xml:space="preserve">Auf diesen </w:t>
-      </w:r>
-      <w:proofErr w:type="spellStart"/>
-      <w:r>
-        <w:t>Record</w:t>
-      </w:r>
-      <w:proofErr w:type="spellEnd"/>
-      <w:r>
-        <w:t xml:space="preserve"> anschließend zugegriffen, wenn etwas zu akutlaisieren gibt, um auf die entsprechenden Daten zuzugreifen.</w:t>
+        <w:t>Auf diesen Record anschließend zugegriffen, wenn etwas zu akutlaisieren gibt, um auf die entsprechenden Daten zuzugreifen.</w:t>
       </w:r>
     </w:p>
     <w:p>
@@ -7880,15 +7490,7 @@
         <w:t xml:space="preserve"> Die eigentliche Darstellung wurde jedoch fast so wie aus der Übung übernommen und hat </w:t>
       </w:r>
       <w:r>
-        <w:t xml:space="preserve">somit nicht viel in Anspruch genommen. </w:t>
-      </w:r>
-      <w:proofErr w:type="gramStart"/>
-      <w:r>
-        <w:t>Selbiges</w:t>
-      </w:r>
-      <w:proofErr w:type="gramEnd"/>
-      <w:r>
-        <w:t xml:space="preserve"> gilt für die </w:t>
+        <w:t xml:space="preserve">somit nicht viel in Anspruch genommen. Selbiges gilt für die </w:t>
       </w:r>
       <w:r>
         <w:t>Baumhierarchie,</w:t>
@@ -8018,7 +7620,6 @@
         <w:rPr>
           <w:noProof/>
         </w:rPr>
-        <w:lastRenderedPageBreak/>
         <w:drawing>
           <wp:inline distT="0" distB="0" distL="0" distR="0" wp14:anchorId="2DA85862" wp14:editId="14C0DCA3">
             <wp:extent cx="5760720" cy="2930525"/>
@@ -8070,14 +7671,27 @@
       <w:r>
         <w:t xml:space="preserve">Abbildung </w:t>
       </w:r>
-      <w:fldSimple w:instr=" SEQ Abbildung \* ARABIC ">
-        <w:r>
-          <w:rPr>
-            <w:noProof/>
-          </w:rPr>
-          <w:t>4</w:t>
-        </w:r>
-      </w:fldSimple>
+      <w:r>
+        <w:fldChar w:fldCharType="begin"/>
+      </w:r>
+      <w:r>
+        <w:instrText xml:space="preserve"> SEQ Abbildung \* ARABIC </w:instrText>
+      </w:r>
+      <w:r>
+        <w:fldChar w:fldCharType="separate"/>
+      </w:r>
+      <w:r>
+        <w:rPr>
+          <w:noProof/>
+        </w:rPr>
+        <w:t>4</w:t>
+      </w:r>
+      <w:r>
+        <w:rPr>
+          <w:noProof/>
+        </w:rPr>
+        <w:fldChar w:fldCharType="end"/>
+      </w:r>
       <w:bookmarkEnd w:id="29"/>
       <w:r>
         <w:t>: Scatterplot welcher die Eigenschaften Preis und Körper gegenüberstellt (Quelle: eigene Darstellung)</w:t>
@@ -8085,6 +7699,7 @@
     </w:p>
     <w:p>
       <w:r>
+        <w:lastRenderedPageBreak/>
         <w:t xml:space="preserve">In </w:t>
       </w:r>
       <w:r>
@@ -8270,7 +7885,6 @@
         <w:rPr>
           <w:noProof/>
         </w:rPr>
-        <w:lastRenderedPageBreak/>
         <w:drawing>
           <wp:inline distT="0" distB="0" distL="0" distR="0" wp14:anchorId="6F99A798" wp14:editId="6A64B6C0">
             <wp:extent cx="5760720" cy="2818130"/>
@@ -8323,14 +7937,44 @@
       <w:r>
         <w:t xml:space="preserve">Abbildung </w:t>
       </w:r>
+      <w:fldSimple w:instr=" SEQ Abbildung \* ARABIC ">
+        <w:r>
+          <w:rPr>
+            <w:noProof/>
+          </w:rPr>
+          <w:t>5</w:t>
+        </w:r>
+      </w:fldSimple>
+      <w:bookmarkEnd w:id="31"/>
+      <w:r>
+        <w:t xml:space="preserve">: Gegenüberstellung der Eigenschaften Körper, Gerbstoffe, Süße und Säuregehalt mithilfe </w:t>
+      </w:r>
+      <w:r>
+        <w:t xml:space="preserve">der Parallelen Koordinaten (Quelle: </w:t>
+      </w:r>
+      <w:r>
+        <w:t>e</w:t>
+      </w:r>
+      <w:r>
+        <w:t>igene Darstellung)</w:t>
+      </w:r>
+      <w:bookmarkEnd w:id="32"/>
+    </w:p>
+    <w:p>
+      <w:r>
+        <w:t xml:space="preserve">Dabei ist in </w:t>
+      </w:r>
       <w:r>
         <w:fldChar w:fldCharType="begin"/>
       </w:r>
       <w:r>
-        <w:instrText xml:space="preserve"> SEQ Abbildung \* ARABIC </w:instrText>
+        <w:instrText xml:space="preserve"> REF _Ref80620471 \h </w:instrText>
       </w:r>
       <w:r>
         <w:fldChar w:fldCharType="separate"/>
+      </w:r>
+      <w:r>
+        <w:t xml:space="preserve">Abbildung </w:t>
       </w:r>
       <w:r>
         <w:rPr>
@@ -8339,216 +7983,153 @@
         <w:t>5</w:t>
       </w:r>
       <w:r>
-        <w:rPr>
-          <w:noProof/>
-        </w:rPr>
         <w:fldChar w:fldCharType="end"/>
       </w:r>
-      <w:bookmarkEnd w:id="31"/>
-      <w:r>
-        <w:t xml:space="preserve">: Gegenüberstellung der Eigenschaften Körper, Gerbstoffe, Süße und Säuregehalt mithilfe </w:t>
-      </w:r>
-      <w:r>
-        <w:t xml:space="preserve">der Parallelen Koordinaten (Quelle: </w:t>
-      </w:r>
-      <w:r>
-        <w:t>e</w:t>
-      </w:r>
-      <w:r>
-        <w:t>igene Darstellung)</w:t>
-      </w:r>
-      <w:bookmarkEnd w:id="32"/>
+      <w:r>
+        <w:t xml:space="preserve"> zu erkennen das es keine besonderen Muster zwischen diese verschiedene</w:t>
+      </w:r>
+      <w:r>
+        <w:t xml:space="preserve"> Eigenschaft gibt. Dementsprechend gibt es viele verschiedene Möglichkeiten die </w:t>
+      </w:r>
+      <w:r>
+        <w:t xml:space="preserve">verschiedenen Eigenschaften in unterschiedlicher Intensität in einem Wein wiederzufinden. Auffälligkeiten an den Daten gibt es allerdings schon. So kann ein </w:t>
+      </w:r>
+      <w:r>
+        <w:t>Wein,</w:t>
+      </w:r>
+      <w:r>
+        <w:t xml:space="preserve"> welcher die maximale Süße von </w:t>
+      </w:r>
+      <w:r>
+        <w:t>fünf</w:t>
+      </w:r>
+      <w:r>
+        <w:t xml:space="preserve"> </w:t>
+      </w:r>
+      <w:r>
+        <w:t>besitzt,</w:t>
+      </w:r>
+      <w:r>
+        <w:t xml:space="preserve"> nur einen Säuregehalt von </w:t>
+      </w:r>
+      <w:r>
+        <w:t>vier</w:t>
+      </w:r>
+      <w:r>
+        <w:t xml:space="preserve"> besitzen.</w:t>
+      </w:r>
+      <w:r>
+        <w:t xml:space="preserve"> </w:t>
+      </w:r>
+      <w:r>
+        <w:t>Umgekehrt ist es ähnlich so kann ein Wein mit einem Säuregehalt von fünf maximal eine Süße von drei besitzen.</w:t>
+      </w:r>
+      <w:r>
+        <w:t xml:space="preserve"> Somit kann es keinen Wein </w:t>
+      </w:r>
+      <w:r>
+        <w:t>geben,</w:t>
+      </w:r>
+      <w:r>
+        <w:t xml:space="preserve"> welcher auf beiden Skalen eine fünf besitzt. </w:t>
+      </w:r>
+      <w:r>
+        <w:t xml:space="preserve">Dies hängt mit dem Gärungsprozess der Weintraube zusammen wie bereits im Kapitel </w:t>
+      </w:r>
+      <w:r>
+        <w:fldChar w:fldCharType="begin"/>
+      </w:r>
+      <w:r>
+        <w:instrText xml:space="preserve"> REF _Ref80273977 \h </w:instrText>
+      </w:r>
+      <w:r>
+        <w:fldChar w:fldCharType="separate"/>
+      </w:r>
+      <w:r>
+        <w:t>Anwendungshintergrund</w:t>
+      </w:r>
+      <w:r>
+        <w:fldChar w:fldCharType="end"/>
+      </w:r>
+      <w:r>
+        <w:t xml:space="preserve"> erklärt worden ist. Eine weitere </w:t>
+      </w:r>
+      <w:r>
+        <w:t>Besonderheit</w:t>
+      </w:r>
+      <w:r>
+        <w:t xml:space="preserve"> besteht</w:t>
+      </w:r>
+      <w:r>
+        <w:t xml:space="preserve"> zwischen der Süße und den Gerbstoffen. So kann ein Wein, welcher einen </w:t>
+      </w:r>
+      <w:r>
+        <w:lastRenderedPageBreak/>
+        <w:t xml:space="preserve">hohen gerbstoffgehalt von fünf besitzt, maximal eine süße von zwei erreichen. Dies setzt sich aber nicht in den unteren Stufen fort. Dort ist es bereits ab einem Gerbstoffgehalt von vier möglich die volle Süße von fünf zu erreichen. Jedoch gibt es dementsprechend auch wie bei der Säure und der Süße keinen </w:t>
+      </w:r>
+      <w:r>
+        <w:t>Wein,</w:t>
+      </w:r>
+      <w:r>
+        <w:t xml:space="preserve"> welcher eine fünf in den Gerbstoffen und in der Süße hat. </w:t>
+      </w:r>
+      <w:r>
+        <w:t xml:space="preserve">Umgekehrt verhält es sich bei der Beziehung zwischen den </w:t>
+      </w:r>
+      <w:r>
+        <w:t>Körper</w:t>
+      </w:r>
+      <w:r>
+        <w:t xml:space="preserve"> und den Gerbstoffen. Hier besitzt ein Wein mit der </w:t>
+      </w:r>
+      <w:r>
+        <w:t>Körpergröße</w:t>
+      </w:r>
+      <w:r>
+        <w:t xml:space="preserve"> eins </w:t>
+      </w:r>
+      <w:r>
+        <w:t>auch nur einen Gerbstoffgehalt von eins</w:t>
+      </w:r>
+      <w:r>
+        <w:t>. Jedoch besitzen die restlichen Körpergrüßen alle verschiedene Gerbstoffgehalte.</w:t>
+      </w:r>
     </w:p>
     <w:p>
       <w:r>
-        <w:t xml:space="preserve">Dabei ist in </w:t>
-      </w:r>
-      <w:r>
-        <w:fldChar w:fldCharType="begin"/>
-      </w:r>
-      <w:r>
-        <w:instrText xml:space="preserve"> REF _Ref80620471 \h </w:instrText>
-      </w:r>
-      <w:r>
-        <w:fldChar w:fldCharType="separate"/>
-      </w:r>
-      <w:r>
-        <w:t xml:space="preserve">Abbildung </w:t>
-      </w:r>
-      <w:r>
-        <w:rPr>
-          <w:noProof/>
-        </w:rPr>
-        <w:t>5</w:t>
-      </w:r>
-      <w:r>
-        <w:fldChar w:fldCharType="end"/>
-      </w:r>
-      <w:r>
-        <w:t xml:space="preserve"> zu erkennen das es keine besonderen Muster zwischen diese verschiedene</w:t>
-      </w:r>
-      <w:r>
-        <w:t xml:space="preserve"> Eigenschaft gibt. Dementsprechend gibt es viele verschiedene Möglichkeiten die </w:t>
-      </w:r>
-      <w:r>
-        <w:t xml:space="preserve">verschiedenen Eigenschaften in unterschiedlicher Intensität in einem Wein wiederzufinden. Auffälligkeiten an den Daten gibt es allerdings schon. So kann ein </w:t>
-      </w:r>
-      <w:r>
-        <w:t>Wein,</w:t>
-      </w:r>
-      <w:r>
-        <w:t xml:space="preserve"> welcher die maximale Süße von </w:t>
-      </w:r>
-      <w:r>
-        <w:t>fünf</w:t>
+        <w:t xml:space="preserve">Dieser </w:t>
+      </w:r>
+      <w:r>
+        <w:t>Anwendungsfall</w:t>
+      </w:r>
+      <w:r>
+        <w:t xml:space="preserve"> wäre etwas für die Zielgruppe der Weininteressierten. Dabei könnten diese </w:t>
+      </w:r>
+      <w:r>
+        <w:t xml:space="preserve">versuchen herauszufinden welche zusammenhänge es zwischen den verschiedenen Geschmäckern es bei den Wein gibt. Dabei sollte dieser Zielgruppe auffallen, dass </w:t>
+      </w:r>
+      <w:r>
+        <w:t xml:space="preserve">es pauschal bis auf wenige Ausnahmen alles möglich zwischen bei der Kombination der verschiedenen Geschmäcker sein sollte. Dabei </w:t>
+      </w:r>
+      <w:r>
+        <w:t>gibt es</w:t>
       </w:r>
       <w:r>
         <w:t xml:space="preserve"> </w:t>
       </w:r>
       <w:r>
-        <w:t>besitzt,</w:t>
-      </w:r>
-      <w:r>
-        <w:t xml:space="preserve"> nur einen Säuregehalt von </w:t>
-      </w:r>
-      <w:r>
-        <w:t>vier</w:t>
-      </w:r>
-      <w:r>
-        <w:t xml:space="preserve"> besitzen.</w:t>
-      </w:r>
-      <w:r>
-        <w:t xml:space="preserve"> </w:t>
-      </w:r>
-      <w:r>
-        <w:t>Umgekehrt ist es ähnlich so kann ein Wein mit einem Säuregehalt von fünf maximal eine Süße von drei besitzen.</w:t>
-      </w:r>
-      <w:r>
-        <w:t xml:space="preserve"> Somit kann es keinen Wein </w:t>
-      </w:r>
-      <w:r>
-        <w:t>geben,</w:t>
-      </w:r>
-      <w:r>
-        <w:t xml:space="preserve"> welcher auf beiden Skalen eine fünf besitzt. </w:t>
-      </w:r>
-      <w:r>
-        <w:t xml:space="preserve">Dies hängt mit dem Gärungsprozess der Weintraube zusammen wie bereits im Kapitel </w:t>
-      </w:r>
-      <w:r>
-        <w:fldChar w:fldCharType="begin"/>
-      </w:r>
-      <w:r>
-        <w:instrText xml:space="preserve"> REF _Ref80273977 \h </w:instrText>
-      </w:r>
-      <w:r>
-        <w:fldChar w:fldCharType="separate"/>
-      </w:r>
-      <w:r>
-        <w:t>Anwendungshintergrund</w:t>
-      </w:r>
-      <w:r>
-        <w:fldChar w:fldCharType="end"/>
-      </w:r>
-      <w:r>
-        <w:t xml:space="preserve"> erklärt worden ist. Eine weitere </w:t>
-      </w:r>
-      <w:r>
-        <w:t>Besonderheit</w:t>
-      </w:r>
-      <w:r>
-        <w:t xml:space="preserve"> besteht</w:t>
-      </w:r>
-      <w:r>
-        <w:t xml:space="preserve"> zwischen der Süße und den Gerbstoffen. So kann ein Wein, welcher einen hohen gerbstoffgehalt von fünf besitzt, maximal eine süße von zwei erreichen. Dies setzt sich aber nicht in den unteren Stufen fort. Dort ist es bereits ab einem Gerbstoffgehalt von vier möglich die volle Süße von fünf zu erreichen. Jedoch gibt es dementsprechend auch wie bei der Säure und der Süße keinen </w:t>
-      </w:r>
-      <w:r>
-        <w:t>Wein,</w:t>
-      </w:r>
-      <w:r>
-        <w:t xml:space="preserve"> welcher eine fünf in den Gerbstoffen und in der Süße hat. </w:t>
-      </w:r>
-      <w:r>
-        <w:t xml:space="preserve">Umgekehrt verhält es sich bei der Beziehung zwischen den </w:t>
-      </w:r>
-      <w:r>
-        <w:t>Körper</w:t>
-      </w:r>
-      <w:r>
-        <w:t xml:space="preserve"> und den Gerbstoffen. Hier besitzt ein Wein mit der </w:t>
-      </w:r>
-      <w:r>
-        <w:t>Körpergröße</w:t>
-      </w:r>
-      <w:r>
-        <w:t xml:space="preserve"> eins </w:t>
-      </w:r>
-      <w:r>
-        <w:t>auch nur einen Gerbstoffgehalt von eins</w:t>
-      </w:r>
-      <w:r>
-        <w:t>. Jedoch besitzen die restlichen Körpergrüßen alle verschiedene Gerbstoffgehalte.</w:t>
+        <w:t xml:space="preserve">jedoch </w:t>
+      </w:r>
+      <w:r>
+        <w:t>beispielsweise die Einschränkung das es keinen Wein geben kann der eine Süße von fünf und einen Säuregehalt von fünf hat.</w:t>
       </w:r>
     </w:p>
     <w:p>
       <w:r>
-        <w:t xml:space="preserve">Dieser </w:t>
-      </w:r>
-      <w:r>
-        <w:t>Anwendungsfall</w:t>
-      </w:r>
-      <w:r>
-        <w:t xml:space="preserve"> wäre etwas für die Zielgruppe der Weininteressierten. Dabei könnten diese </w:t>
-      </w:r>
-      <w:r>
-        <w:t xml:space="preserve">versuchen herauszufinden welche zusammenhänge es zwischen den verschiedenen Geschmäckern es bei den Wein gibt. Dabei sollte dieser Zielgruppe auffallen, dass </w:t>
-      </w:r>
-      <w:r>
-        <w:t xml:space="preserve">es pauschal bis auf wenige Ausnahmen alles möglich zwischen bei der Kombination der verschiedenen Geschmäcker sein sollte. Dabei </w:t>
-      </w:r>
-      <w:r>
-        <w:t>gibt es</w:t>
-      </w:r>
-      <w:r>
-        <w:t xml:space="preserve"> </w:t>
-      </w:r>
-      <w:r>
-        <w:t xml:space="preserve">jedoch </w:t>
-      </w:r>
-      <w:r>
-        <w:t xml:space="preserve">beispielsweise die Einschränkung das es keinen Wein geben </w:t>
-      </w:r>
-      <w:proofErr w:type="gramStart"/>
-      <w:r>
-        <w:t>kann</w:t>
-      </w:r>
-      <w:proofErr w:type="gramEnd"/>
-      <w:r>
-        <w:t xml:space="preserve"> der eine Süße von fünf und einen Säuregehalt von fünf hat.</w:t>
-      </w:r>
-    </w:p>
-    <w:p>
-      <w:r>
-        <w:t>Bei dieser Visualisierung gäbe es verschiedene Alternativen zu dieser Diagrammart. Diese waren Scatterplots, Projektion und Selektion, K-</w:t>
-      </w:r>
-      <w:proofErr w:type="spellStart"/>
-      <w:r>
-        <w:t>Means</w:t>
-      </w:r>
-      <w:proofErr w:type="spellEnd"/>
-      <w:r>
-        <w:t xml:space="preserve"> und Datentinte</w:t>
-      </w:r>
-      <w:r>
-        <w:t>. Da die K-</w:t>
-      </w:r>
-      <w:proofErr w:type="spellStart"/>
-      <w:r>
-        <w:t>means</w:t>
-      </w:r>
-      <w:proofErr w:type="spellEnd"/>
-      <w:r>
-        <w:t xml:space="preserve"> und Datentinte Darstellungen </w:t>
+        <w:t>Bei dieser Visualisierung gäbe es verschiedene Alternativen zu dieser Diagrammart. Diese waren Scatterplots, Projektion und Selektion, K-Means und Datentinte</w:t>
+      </w:r>
+      <w:r>
+        <w:t xml:space="preserve">. Da die K-means und Datentinte Darstellungen </w:t>
       </w:r>
       <w:r>
         <w:t>waren,</w:t>
@@ -8581,25 +8162,13 @@
         <w:t>die verschiedenen Eigenschaften</w:t>
       </w:r>
       <w:r>
-        <w:t xml:space="preserve"> gegenübergestellt geben. Dies würde zwar zu einer </w:t>
-      </w:r>
-      <w:proofErr w:type="spellStart"/>
-      <w:r>
-        <w:t>bessern</w:t>
-      </w:r>
-      <w:proofErr w:type="spellEnd"/>
-      <w:r>
-        <w:t xml:space="preserve"> Analyse der Daten führen, da jede Eigenschaft direkt </w:t>
+        <w:t xml:space="preserve"> gegenübergestellt geben. Dies würde zwar zu einer bessern Analyse der Daten führen, da jede Eigenschaft direkt </w:t>
       </w:r>
       <w:r>
         <w:t>gegenübergestellt</w:t>
       </w:r>
       <w:r>
-        <w:t xml:space="preserve"> wird, was </w:t>
-      </w:r>
-      <w:r>
-        <w:lastRenderedPageBreak/>
-        <w:t xml:space="preserve">aktuell bei den </w:t>
+        <w:t xml:space="preserve"> wird, was aktuell bei den </w:t>
       </w:r>
       <w:r>
         <w:t>parallelen</w:t>
@@ -8623,15 +8192,7 @@
         <w:t xml:space="preserve"> die verschiedenen </w:t>
       </w:r>
       <w:r>
-        <w:t xml:space="preserve">Eigenschaften einzeln gegenübergestellt werden würden und somit Trends oder Muster </w:t>
-      </w:r>
-      <w:proofErr w:type="gramStart"/>
-      <w:r>
-        <w:t>unter den Muster</w:t>
-      </w:r>
-      <w:proofErr w:type="gramEnd"/>
-      <w:r>
-        <w:t xml:space="preserve"> nicht so einfach zu erkennen gewesen wären.</w:t>
+        <w:t>Eigenschaften einzeln gegenübergestellt werden würden und somit Trends oder Muster unter den Muster nicht so einfach zu erkennen gewesen wären.</w:t>
       </w:r>
     </w:p>
     <w:p>
@@ -8803,6 +8364,7 @@
         <w:rPr>
           <w:noProof/>
         </w:rPr>
+        <w:lastRenderedPageBreak/>
         <w:drawing>
           <wp:inline distT="0" distB="0" distL="0" distR="0" wp14:anchorId="714AEE80" wp14:editId="0BE27833">
             <wp:extent cx="5760720" cy="2442845"/>
@@ -8854,39 +8416,14 @@
       <w:r>
         <w:t xml:space="preserve">Abbildung </w:t>
       </w:r>
-      <w:fldSimple w:instr=" SEQ Abbildung \* ARABIC ">
-        <w:r>
-          <w:rPr>
-            <w:noProof/>
-          </w:rPr>
-          <w:t>6</w:t>
-        </w:r>
-      </w:fldSimple>
-      <w:bookmarkEnd w:id="34"/>
-      <w:r>
-        <w:t xml:space="preserve">: </w:t>
-      </w:r>
-      <w:bookmarkStart w:id="35" w:name="_Ref80622870"/>
-      <w:r>
-        <w:t>Ausschnitt mit Asiatischen Weinen aus der Baumhierarchie (Quelle: eigene Darstellung)</w:t>
-      </w:r>
-      <w:bookmarkEnd w:id="35"/>
-    </w:p>
-    <w:p>
-      <w:r>
-        <w:t xml:space="preserve">In </w:t>
-      </w:r>
       <w:r>
         <w:fldChar w:fldCharType="begin"/>
       </w:r>
       <w:r>
-        <w:instrText xml:space="preserve"> REF _Ref80622873 \h </w:instrText>
+        <w:instrText xml:space="preserve"> SEQ Abbildung \* ARABIC </w:instrText>
       </w:r>
       <w:r>
         <w:fldChar w:fldCharType="separate"/>
-      </w:r>
-      <w:r>
-        <w:t xml:space="preserve">Abbildung </w:t>
       </w:r>
       <w:r>
         <w:rPr>
@@ -8895,37 +8432,66 @@
         <w:t>6</w:t>
       </w:r>
       <w:r>
+        <w:rPr>
+          <w:noProof/>
+        </w:rPr>
         <w:fldChar w:fldCharType="end"/>
       </w:r>
-      <w:r>
-        <w:t xml:space="preserve"> sind die verschiedenen Weinnamen zu erkenne, welcher der Datensatz an Asiatischen Weinen zu bieten hatte. Dabei ist auffällig das Georgien die meisten Wein</w:t>
-      </w:r>
-      <w:r>
-        <w:t xml:space="preserve">arten mit elf Stück besitzt. Die niedrigste Anzahl besitzt Israel mit nur einer </w:t>
-      </w:r>
-      <w:proofErr w:type="spellStart"/>
-      <w:r>
-        <w:t>Weinart</w:t>
-      </w:r>
-      <w:proofErr w:type="spellEnd"/>
-      <w:r>
-        <w:t>. Die beiden anderen Länder Japan und Südkorea sind mit einer Weinarten</w:t>
-      </w:r>
-      <w:r>
-        <w:t xml:space="preserve"> Anzahl von drei im Datensatz vorhanden. Auffällig ist dabei das es trotz der vielen Länder in Asien nur 4 Länder in diesem Datensatz vertreten sind welche entsprechende Weinarten besitzen.</w:t>
-      </w:r>
+      <w:bookmarkEnd w:id="34"/>
+      <w:r>
+        <w:t xml:space="preserve">: </w:t>
+      </w:r>
+      <w:bookmarkStart w:id="35" w:name="_Ref80622870"/>
+      <w:r>
+        <w:t>Ausschnitt mit Asiatischen Weinen aus der Baumhierarchie (Quelle: eigene Darstellung)</w:t>
+      </w:r>
+      <w:bookmarkEnd w:id="35"/>
     </w:p>
     <w:p>
       <w:r>
-        <w:t>Diese Darstellung könnte von einem Weineinkäufer verwendet werden, welcher gerne auf dem Heimischen Markt asiatische Weine verkaufen wollte. So könnte er mithilfe dieser Darstellung herausfinden</w:t>
-      </w:r>
-      <w:r>
-        <w:t xml:space="preserve"> welche verschiedenen Weine es aus dem Asiatischen Raum gibt und aus welchem Land diese kommen, um so Transportkosten oder eine weitere Spezialisierung seines Geschäfts vorzunehmen.</w:t>
+        <w:t xml:space="preserve">In </w:t>
+      </w:r>
+      <w:r>
+        <w:fldChar w:fldCharType="begin"/>
+      </w:r>
+      <w:r>
+        <w:instrText xml:space="preserve"> REF _Ref80622873 \h </w:instrText>
+      </w:r>
+      <w:r>
+        <w:fldChar w:fldCharType="separate"/>
+      </w:r>
+      <w:r>
+        <w:t xml:space="preserve">Abbildung </w:t>
+      </w:r>
+      <w:r>
+        <w:rPr>
+          <w:noProof/>
+        </w:rPr>
+        <w:t>6</w:t>
+      </w:r>
+      <w:r>
+        <w:fldChar w:fldCharType="end"/>
+      </w:r>
+      <w:r>
+        <w:t xml:space="preserve"> sind die verschiedenen Weinnamen zu erkenne, welcher der Datensatz an Asiatischen Weinen zu bieten hatte. Dabei ist auffällig das Georgien die meisten Wein</w:t>
+      </w:r>
+      <w:r>
+        <w:t>arten mit elf Stück besitzt. Die niedrigste Anzahl besitzt Israel mit nur einer Weinart. Die beiden anderen Länder Japan und Südkorea sind mit einer Weinarten</w:t>
+      </w:r>
+      <w:r>
+        <w:t xml:space="preserve"> Anzahl von drei im Datensatz vorhanden. Auffällig ist dabei das es trotz der vielen Länder in Asien nur 4 Länder in diesem Datensatz vertreten sind welche entsprechende Weinarten besitzen.</w:t>
       </w:r>
     </w:p>
     <w:p>
       <w:r>
-        <w:lastRenderedPageBreak/>
+        <w:t>Diese Darstellung könnte von einem Weineinkäufer verwendet werden, welcher gerne auf dem Heimischen Markt asiatische Weine verkaufen wollte. So könnte er mithilfe dieser Darstellung herausfinden</w:t>
+      </w:r>
+      <w:r>
+        <w:t xml:space="preserve"> welche verschiedenen Weine es aus dem Asiatischen Raum gibt und aus welchem Land diese kommen, um so Transportkosten oder eine weitere Spezialisierung seines Geschäfts vorzunehmen.</w:t>
+      </w:r>
+    </w:p>
+    <w:p>
+      <w:r>
         <w:t>Als Alternative für diese Darstellung gab es die Möglichkeit die verschiedenen</w:t>
       </w:r>
       <w:r>
@@ -8974,15 +8540,7 @@
         <w:t xml:space="preserve"> Nachfolgend w</w:t>
       </w:r>
       <w:r>
-        <w:t xml:space="preserve">erden die beiden Arbeiten vorgestellt und </w:t>
-      </w:r>
-      <w:proofErr w:type="spellStart"/>
-      <w:r>
-        <w:t>unterschiede</w:t>
-      </w:r>
-      <w:proofErr w:type="spellEnd"/>
-      <w:r>
-        <w:t xml:space="preserve"> zwischen dieser und der vorgestellten Arbeiten hervorgehoben.</w:t>
+        <w:t>erden die beiden Arbeiten vorgestellt und unterschiede zwischen dieser und der vorgestellten Arbeiten hervorgehoben.</w:t>
       </w:r>
     </w:p>
     <w:p>
@@ -9066,15 +8624,7 @@
         <w:t xml:space="preserve"> Die Daten werden dabei </w:t>
       </w:r>
       <w:r>
-        <w:t>mithilfe der Middleware „</w:t>
-      </w:r>
-      <w:proofErr w:type="spellStart"/>
-      <w:r>
-        <w:t>ColdFusion</w:t>
-      </w:r>
-      <w:proofErr w:type="spellEnd"/>
-      <w:r>
-        <w:t xml:space="preserve">“ </w:t>
+        <w:t xml:space="preserve">mithilfe der Middleware „ColdFusion“ </w:t>
       </w:r>
       <w:r>
         <w:t>aufbereitet</w:t>
@@ -9107,7 +8657,11 @@
         <w:t xml:space="preserve"> erstellt. </w:t>
       </w:r>
       <w:r>
-        <w:t xml:space="preserve">Eine Interaktionsmöglichkeit gab es dabei ausschließlich mit dem Balkendiagramm. Dabei war es möglich über ein </w:t>
+        <w:t xml:space="preserve">Eine Interaktionsmöglichkeit gab es </w:t>
+      </w:r>
+      <w:r>
+        <w:lastRenderedPageBreak/>
+        <w:t xml:space="preserve">dabei ausschließlich mit dem Balkendiagramm. Dabei war es möglich über ein </w:t>
       </w:r>
       <w:r>
         <w:t>Dropdown</w:t>
@@ -9400,11 +8954,7 @@
         <w:t>Zeitpunkten</w:t>
       </w:r>
       <w:r>
-        <w:t xml:space="preserve"> hin und her zu bewegen, und so </w:t>
-      </w:r>
-      <w:r>
-        <w:lastRenderedPageBreak/>
-        <w:t>verschiedene Änderungen zu erkennen.</w:t>
+        <w:t xml:space="preserve"> hin und her zu bewegen, und so verschiedene Änderungen zu erkennen.</w:t>
       </w:r>
       <w:r>
         <w:t xml:space="preserve"> Um dies zu </w:t>
@@ -9455,15 +9005,7 @@
     </w:p>
     <w:p>
       <w:r>
-        <w:t xml:space="preserve">Der große </w:t>
-      </w:r>
-      <w:proofErr w:type="spellStart"/>
-      <w:r>
-        <w:t>unterschied</w:t>
-      </w:r>
-      <w:proofErr w:type="spellEnd"/>
-      <w:r>
-        <w:t xml:space="preserve"> zwischen dieser und der eben vorgestellten Arbeit ist, </w:t>
+        <w:t xml:space="preserve">Der große unterschied zwischen dieser und der eben vorgestellten Arbeit ist, </w:t>
       </w:r>
       <w:r>
         <w:t>dass</w:t>
@@ -9626,7 +9168,11 @@
         <w:t xml:space="preserve"> um mit diesen zu interagieren und es auf die entsprechenden wünsche der Nutzenden anzupassen. </w:t>
       </w:r>
       <w:r>
-        <w:t>Dadurch ist eine einfache individuell angepasste Analyse dieser verschiedenen Daten möglich. Somit ist es den verschiedenen nutzenden möglich verschieden Trends, Muster oder auch verschieden Zusammenhänge mit diesen daten zu finden, nachzuvollziehen oder zu reproduzieren.</w:t>
+        <w:t xml:space="preserve">Dadurch ist eine einfache individuell </w:t>
+      </w:r>
+      <w:r>
+        <w:lastRenderedPageBreak/>
+        <w:t>angepasste Analyse dieser verschiedenen Daten möglich. Somit ist es den verschiedenen nutzenden möglich verschieden Trends, Muster oder auch verschieden Zusammenhänge mit diesen daten zu finden, nachzuvollziehen oder zu reproduzieren.</w:t>
       </w:r>
     </w:p>
     <w:p>
@@ -9672,15 +9218,7 @@
         <w:t xml:space="preserve"> </w:t>
       </w:r>
       <w:r>
-        <w:t xml:space="preserve">Weiterhin sollte bei steigender Anzahl der Datenmengen über eine Kategorisierung der Daten nachgedacht </w:t>
-      </w:r>
-      <w:proofErr w:type="gramStart"/>
-      <w:r>
-        <w:t>werden</w:t>
-      </w:r>
-      <w:proofErr w:type="gramEnd"/>
-      <w:r>
-        <w:t xml:space="preserve"> um so die Übersichtlichkeit innerhalb der Darstellungen nicht zu verlieren.</w:t>
+        <w:t>Weiterhin sollte bei steigender Anzahl der Datenmengen über eine Kategorisierung der Daten nachgedacht werden um so die Übersichtlichkeit innerhalb der Darstellungen nicht zu verlieren.</w:t>
       </w:r>
       <w:r>
         <w:t xml:space="preserve"> </w:t>
@@ -9695,25 +9233,13 @@
         <w:t xml:space="preserve"> erst per Mausklick </w:t>
       </w:r>
       <w:r>
-        <w:t xml:space="preserve">zu öffnen </w:t>
-      </w:r>
-      <w:proofErr w:type="spellStart"/>
-      <w:r>
-        <w:t>um so</w:t>
-      </w:r>
-      <w:proofErr w:type="spellEnd"/>
-      <w:r>
-        <w:t xml:space="preserve"> eine noch bessere Sichtbarkeit zu beisetzten. Bei den </w:t>
+        <w:t xml:space="preserve">zu öffnen um so eine noch bessere Sichtbarkeit zu beisetzten. Bei den </w:t>
       </w:r>
       <w:r>
         <w:t>parallelen</w:t>
       </w:r>
       <w:r>
-        <w:t xml:space="preserve"> </w:t>
-      </w:r>
-      <w:r>
-        <w:lastRenderedPageBreak/>
-        <w:t xml:space="preserve">Koordinaten sollten die </w:t>
+        <w:t xml:space="preserve"> Koordinaten sollten die </w:t>
       </w:r>
       <w:r>
         <w:t xml:space="preserve">Daten hervorgehen werden, </w:t>
@@ -9819,63 +9345,7 @@
             <w:rPr>
               <w:i/>
             </w:rPr>
-            <w:t xml:space="preserve">State </w:t>
-          </w:r>
-          <w:proofErr w:type="spellStart"/>
-          <w:r>
-            <w:rPr>
-              <w:i/>
-            </w:rPr>
-            <w:t>of</w:t>
-          </w:r>
-          <w:proofErr w:type="spellEnd"/>
-          <w:r>
-            <w:rPr>
-              <w:i/>
-            </w:rPr>
-            <w:t xml:space="preserve"> </w:t>
-          </w:r>
-          <w:proofErr w:type="spellStart"/>
-          <w:r>
-            <w:rPr>
-              <w:i/>
-            </w:rPr>
-            <w:t>the</w:t>
-          </w:r>
-          <w:proofErr w:type="spellEnd"/>
-          <w:r>
-            <w:rPr>
-              <w:i/>
-            </w:rPr>
-            <w:t xml:space="preserve"> </w:t>
-          </w:r>
-          <w:proofErr w:type="spellStart"/>
-          <w:r>
-            <w:rPr>
-              <w:i/>
-            </w:rPr>
-            <w:t>Vitivinicultural</w:t>
-          </w:r>
-          <w:proofErr w:type="spellEnd"/>
-          <w:r>
-            <w:rPr>
-              <w:i/>
-            </w:rPr>
-            <w:t xml:space="preserve"> World </w:t>
-          </w:r>
-          <w:proofErr w:type="gramStart"/>
-          <w:r>
-            <w:rPr>
-              <w:i/>
-            </w:rPr>
-            <w:t>in 2020</w:t>
-          </w:r>
-          <w:proofErr w:type="gramEnd"/>
-          <w:r>
-            <w:rPr>
-              <w:i/>
-            </w:rPr>
-            <w:t xml:space="preserve">, </w:t>
+            <w:t xml:space="preserve">State of the Vitivinicultural World in 2020, </w:t>
           </w:r>
           <w:r>
             <w:t xml:space="preserve">o. O., </w:t>
@@ -9912,49 +9382,7 @@
             <w:rPr>
               <w:i/>
             </w:rPr>
-            <w:t xml:space="preserve">A </w:t>
-          </w:r>
-          <w:proofErr w:type="spellStart"/>
-          <w:r>
-            <w:rPr>
-              <w:i/>
-            </w:rPr>
-            <w:t>Complete</w:t>
-          </w:r>
-          <w:proofErr w:type="spellEnd"/>
-          <w:r>
-            <w:rPr>
-              <w:i/>
-            </w:rPr>
-            <w:t xml:space="preserve"> Guide </w:t>
-          </w:r>
-          <w:proofErr w:type="spellStart"/>
-          <w:r>
-            <w:rPr>
-              <w:i/>
-            </w:rPr>
-            <w:t>to</w:t>
-          </w:r>
-          <w:proofErr w:type="spellEnd"/>
-          <w:r>
-            <w:rPr>
-              <w:i/>
-            </w:rPr>
-            <w:t xml:space="preserve"> </w:t>
-          </w:r>
-          <w:proofErr w:type="spellStart"/>
-          <w:r>
-            <w:rPr>
-              <w:i/>
-            </w:rPr>
-            <w:t>Scatter</w:t>
-          </w:r>
-          <w:proofErr w:type="spellEnd"/>
-          <w:r>
-            <w:rPr>
-              <w:i/>
-            </w:rPr>
-            <w:t xml:space="preserve"> Plots, </w:t>
+            <w:t xml:space="preserve">A Complete Guide to Scatter Plots, </w:t>
           </w:r>
           <w:r>
             <w:t xml:space="preserve">https://chartio.com/learn/charts/what-is-a-scatter-plot/, </w:t>
@@ -9981,15 +9409,7 @@
           </w:r>
           <w:bookmarkStart w:id="41" w:name="_CTVL001a5d94c2d3e5f43fca4f8405d4d7d4c5b"/>
           <w:r>
-            <w:t xml:space="preserve">S. </w:t>
-          </w:r>
-          <w:proofErr w:type="spellStart"/>
-          <w:r>
-            <w:t>Few</w:t>
-          </w:r>
-          <w:proofErr w:type="spellEnd"/>
-          <w:r>
-            <w:t>,</w:t>
+            <w:t>S. Few,</w:t>
           </w:r>
           <w:bookmarkEnd w:id="41"/>
           <w:r>
@@ -9999,35 +9419,7 @@
             <w:rPr>
               <w:i/>
             </w:rPr>
-            <w:t xml:space="preserve">Multivariate Analysis </w:t>
-          </w:r>
-          <w:proofErr w:type="spellStart"/>
-          <w:r>
-            <w:rPr>
-              <w:i/>
-            </w:rPr>
-            <w:t>Using</w:t>
-          </w:r>
-          <w:proofErr w:type="spellEnd"/>
-          <w:r>
-            <w:rPr>
-              <w:i/>
-            </w:rPr>
-            <w:t xml:space="preserve"> Parallel </w:t>
-          </w:r>
-          <w:proofErr w:type="spellStart"/>
-          <w:r>
-            <w:rPr>
-              <w:i/>
-            </w:rPr>
-            <w:t>Coordinates</w:t>
-          </w:r>
-          <w:proofErr w:type="spellEnd"/>
-          <w:r>
-            <w:rPr>
-              <w:i/>
-            </w:rPr>
-            <w:t xml:space="preserve">, </w:t>
+            <w:t xml:space="preserve">Multivariate Analysis Using Parallel Coordinates, </w:t>
           </w:r>
           <w:r>
             <w:t xml:space="preserve">http://www.perceptualedge.com/articles/b-eye/parallel_coordinates.pdf, </w:t>
@@ -10057,117 +9449,17 @@
           </w:r>
           <w:bookmarkStart w:id="42" w:name="_CTVL001a369bd4dadfa4199b7f6512c3d0e0580"/>
           <w:r>
-            <w:t xml:space="preserve">American Society </w:t>
-          </w:r>
-          <w:proofErr w:type="spellStart"/>
-          <w:r>
-            <w:t>for</w:t>
-          </w:r>
-          <w:proofErr w:type="spellEnd"/>
-          <w:r>
-            <w:t xml:space="preserve"> Quality,</w:t>
+            <w:t>American Society for Quality,</w:t>
           </w:r>
           <w:bookmarkEnd w:id="42"/>
           <w:r>
             <w:t xml:space="preserve"> </w:t>
           </w:r>
-          <w:proofErr w:type="spellStart"/>
           <w:r>
             <w:rPr>
               <w:i/>
             </w:rPr>
-            <w:t>What</w:t>
-          </w:r>
-          <w:proofErr w:type="spellEnd"/>
-          <w:r>
-            <w:rPr>
-              <w:i/>
-            </w:rPr>
-            <w:t xml:space="preserve"> </w:t>
-          </w:r>
-          <w:proofErr w:type="spellStart"/>
-          <w:r>
-            <w:rPr>
-              <w:i/>
-            </w:rPr>
-            <w:t>is</w:t>
-          </w:r>
-          <w:proofErr w:type="spellEnd"/>
-          <w:r>
-            <w:rPr>
-              <w:i/>
-            </w:rPr>
-            <w:t xml:space="preserve"> a </w:t>
-          </w:r>
-          <w:proofErr w:type="spellStart"/>
-          <w:r>
-            <w:rPr>
-              <w:i/>
-            </w:rPr>
-            <w:t>Tree</w:t>
-          </w:r>
-          <w:proofErr w:type="spellEnd"/>
-          <w:r>
-            <w:rPr>
-              <w:i/>
-            </w:rPr>
-            <w:t xml:space="preserve"> </w:t>
-          </w:r>
-          <w:proofErr w:type="spellStart"/>
-          <w:r>
-            <w:rPr>
-              <w:i/>
-            </w:rPr>
-            <w:t>Diagram</w:t>
-          </w:r>
-          <w:proofErr w:type="spellEnd"/>
-          <w:r>
-            <w:rPr>
-              <w:i/>
-            </w:rPr>
-            <w:t xml:space="preserve">? </w:t>
-          </w:r>
-          <w:proofErr w:type="spellStart"/>
-          <w:r>
-            <w:rPr>
-              <w:i/>
-            </w:rPr>
-            <w:t>Systemic</w:t>
-          </w:r>
-          <w:proofErr w:type="spellEnd"/>
-          <w:r>
-            <w:rPr>
-              <w:i/>
-            </w:rPr>
-            <w:t xml:space="preserve"> </w:t>
-          </w:r>
-          <w:proofErr w:type="spellStart"/>
-          <w:r>
-            <w:rPr>
-              <w:i/>
-            </w:rPr>
-            <w:t>or</w:t>
-          </w:r>
-          <w:proofErr w:type="spellEnd"/>
-          <w:r>
-            <w:rPr>
-              <w:i/>
-            </w:rPr>
-            <w:t xml:space="preserve"> </w:t>
-          </w:r>
-          <w:proofErr w:type="spellStart"/>
-          <w:r>
-            <w:rPr>
-              <w:i/>
-            </w:rPr>
-            <w:t>Hierarchy</w:t>
-          </w:r>
-          <w:proofErr w:type="spellEnd"/>
-          <w:r>
-            <w:rPr>
-              <w:i/>
-            </w:rPr>
-            <w:t xml:space="preserve"> Analysis | ASQ, </w:t>
+            <w:t xml:space="preserve">What is a Tree Diagram? Systemic or Hierarchy Analysis | ASQ, </w:t>
           </w:r>
           <w:r>
             <w:t xml:space="preserve">https://asq.org/quality-resources/tree-diagram, </w:t>
@@ -10194,15 +9486,7 @@
           </w:r>
           <w:bookmarkStart w:id="43" w:name="_CTVL001ff33293577c84d32968259d796b52c57"/>
           <w:r>
-            <w:t xml:space="preserve">L. </w:t>
-          </w:r>
-          <w:proofErr w:type="spellStart"/>
-          <w:r>
-            <w:t>Beilmann</w:t>
-          </w:r>
-          <w:proofErr w:type="spellEnd"/>
-          <w:r>
-            <w:t>,</w:t>
+            <w:t>L. Beilmann,</w:t>
           </w:r>
           <w:bookmarkEnd w:id="43"/>
           <w:r>
@@ -10212,29 +9496,7 @@
             <w:rPr>
               <w:i/>
             </w:rPr>
-            <w:t xml:space="preserve">Alkoholgehalt in Wein - Das solltest du unbedingt </w:t>
-          </w:r>
-          <w:proofErr w:type="spellStart"/>
-          <w:proofErr w:type="gramStart"/>
-          <w:r>
-            <w:rPr>
-              <w:i/>
-            </w:rPr>
-            <w:t>Wissen</w:t>
-          </w:r>
-          <w:proofErr w:type="spellEnd"/>
-          <w:r>
-            <w:rPr>
-              <w:i/>
-            </w:rPr>
-            <w:t>!,</w:t>
-          </w:r>
-          <w:proofErr w:type="gramEnd"/>
-          <w:r>
-            <w:rPr>
-              <w:i/>
-            </w:rPr>
-            <w:t xml:space="preserve"> </w:t>
+            <w:t xml:space="preserve">Alkoholgehalt in Wein - Das solltest du unbedingt Wissen!, </w:t>
           </w:r>
           <w:r>
             <w:t xml:space="preserve">https://wein-fuer-laien.de/weinwissen/alkoholgehalt-im-wein/, </w:t>
@@ -10268,21 +9530,7 @@
             <w:rPr>
               <w:i/>
             </w:rPr>
-            <w:t xml:space="preserve">Die richtige Trinktemperatur für Wein - warum </w:t>
-          </w:r>
-          <w:proofErr w:type="gramStart"/>
-          <w:r>
-            <w:rPr>
-              <w:i/>
-            </w:rPr>
-            <w:t>wichtig?,</w:t>
-          </w:r>
-          <w:proofErr w:type="gramEnd"/>
-          <w:r>
-            <w:rPr>
-              <w:i/>
-            </w:rPr>
-            <w:t xml:space="preserve"> </w:t>
+            <w:t xml:space="preserve">Die richtige Trinktemperatur für Wein - warum wichtig?, </w:t>
           </w:r>
           <w:r>
             <w:t xml:space="preserve">https://swisscave.com/de/swisscave-blog/post/die-richtige-trinktemperatur-fur-wein-warum-wichtig, </w:t>
@@ -10311,13 +9559,8 @@
             <w:tab/>
           </w:r>
           <w:bookmarkStart w:id="45" w:name="_CTVL001fb8010cefe71444aaf891dda70e109b8"/>
-          <w:proofErr w:type="spellStart"/>
-          <w:r>
-            <w:t>Brogsitter</w:t>
-          </w:r>
-          <w:proofErr w:type="spellEnd"/>
-          <w:r>
-            <w:t xml:space="preserve"> Weinversand,</w:t>
+          <w:r>
+            <w:t>Brogsitter Weinversand,</w:t>
           </w:r>
           <w:bookmarkEnd w:id="45"/>
           <w:r>
@@ -10390,13 +9633,8 @@
             <w:tab/>
           </w:r>
           <w:bookmarkStart w:id="47" w:name="_CTVL001feae5290ed314213a08b4b79927e7f1a"/>
-          <w:proofErr w:type="spellStart"/>
-          <w:r>
-            <w:t>Brogsitter</w:t>
-          </w:r>
-          <w:proofErr w:type="spellEnd"/>
-          <w:r>
-            <w:t xml:space="preserve"> Weinversand,</w:t>
+          <w:r>
+            <w:t>Brogsitter Weinversand,</w:t>
           </w:r>
           <w:bookmarkEnd w:id="47"/>
           <w:r>
@@ -10432,13 +9670,8 @@
             <w:tab/>
           </w:r>
           <w:bookmarkStart w:id="48" w:name="_CTVL001cc82e137394a423f933de8904adc4a01"/>
-          <w:proofErr w:type="spellStart"/>
-          <w:r>
-            <w:t>Brogsitter</w:t>
-          </w:r>
-          <w:proofErr w:type="spellEnd"/>
-          <w:r>
-            <w:t xml:space="preserve"> Weinversand,</w:t>
+          <w:r>
+            <w:t>Brogsitter Weinversand,</w:t>
           </w:r>
           <w:bookmarkEnd w:id="48"/>
           <w:r>
@@ -10515,19 +9748,11 @@
           <w:r>
             <w:t xml:space="preserve"> </w:t>
           </w:r>
-          <w:proofErr w:type="spellStart"/>
           <w:r>
             <w:rPr>
               <w:i/>
             </w:rPr>
-            <w:t>Wine</w:t>
-          </w:r>
-          <w:proofErr w:type="spellEnd"/>
-          <w:r>
-            <w:rPr>
-              <w:i/>
-            </w:rPr>
-            <w:t xml:space="preserve"> Information, </w:t>
+            <w:t xml:space="preserve">Wine Information, </w:t>
           </w:r>
           <w:r>
             <w:t xml:space="preserve">https://www.kaggle.com/dev7halo/wine-information, </w:t>
@@ -10554,15 +9779,7 @@
           </w:r>
           <w:bookmarkStart w:id="51" w:name="_CTVL001de0d2bf176b44ffe965d02a13c0574ad"/>
           <w:r>
-            <w:t xml:space="preserve">Curran </w:t>
-          </w:r>
-          <w:proofErr w:type="spellStart"/>
-          <w:r>
-            <w:t>Kelleher</w:t>
-          </w:r>
-          <w:proofErr w:type="spellEnd"/>
-          <w:r>
-            <w:t>,</w:t>
+            <w:t>Curran Kelleher,</w:t>
           </w:r>
           <w:bookmarkEnd w:id="51"/>
           <w:r>
@@ -10572,21 +9789,7 @@
             <w:rPr>
               <w:i/>
             </w:rPr>
-            <w:t xml:space="preserve">World Countries </w:t>
-          </w:r>
-          <w:proofErr w:type="spellStart"/>
-          <w:r>
-            <w:rPr>
-              <w:i/>
-            </w:rPr>
-            <w:t>Hierarchy</w:t>
-          </w:r>
-          <w:proofErr w:type="spellEnd"/>
-          <w:r>
-            <w:rPr>
-              <w:i/>
-            </w:rPr>
-            <w:t xml:space="preserve">, </w:t>
+            <w:t xml:space="preserve">World Countries Hierarchy, </w:t>
           </w:r>
           <w:r>
             <w:t xml:space="preserve">https://gist.github.com/curran/1dd7ab046a4ed32380b21e81a38447aa/, </w:t>
@@ -10660,35 +9863,7 @@
             <w:rPr>
               <w:i/>
             </w:rPr>
-            <w:t xml:space="preserve">Usability-Analyse des Programms </w:t>
-          </w:r>
-          <w:proofErr w:type="spellStart"/>
-          <w:r>
-            <w:rPr>
-              <w:i/>
-            </w:rPr>
-            <w:t>Animated</w:t>
-          </w:r>
-          <w:proofErr w:type="spellEnd"/>
-          <w:r>
-            <w:rPr>
-              <w:i/>
-            </w:rPr>
-            <w:t xml:space="preserve"> </w:t>
-          </w:r>
-          <w:proofErr w:type="spellStart"/>
-          <w:r>
-            <w:rPr>
-              <w:i/>
-            </w:rPr>
-            <w:t>Scatter</w:t>
-          </w:r>
-          <w:proofErr w:type="spellEnd"/>
-          <w:r>
-            <w:rPr>
-              <w:i/>
-            </w:rPr>
-            <w:t xml:space="preserve"> Plot, </w:t>
+            <w:t xml:space="preserve">Usability-Analyse des Programms Animated Scatter Plot, </w:t>
           </w:r>
           <w:r>
             <w:t xml:space="preserve">https://repositum.tuwien.at/bitstream/20.500.12708/4082/2/Fels%20Ulrich%20-%202015%20-%20Usability%20Analyse%20des%20Programms%20Animated%20Scatter%20Plot.pdf, </w:t>
@@ -12796,6 +11971,7 @@
   <w:style w:type="character" w:default="1" w:styleId="Absatz-Standardschriftart">
     <w:name w:val="Default Paragraph Font"/>
     <w:uiPriority w:val="1"/>
+    <w:semiHidden/>
     <w:unhideWhenUsed/>
   </w:style>
   <w:style w:type="table" w:default="1" w:styleId="NormaleTabelle">

</xml_diff>

<commit_message>
Korrektur Kapitel 2.1 und 2.2
</commit_message>
<xml_diff>
--- a/Bericht/Informationsvisualisierung_Bericht.docx
+++ b/Bericht/Informationsvisualisierung_Bericht.docx
@@ -2365,15 +2365,7 @@
         <w:t xml:space="preserve"> 2020 mehr als 260 Millionen Hektoliter</w:t>
       </w:r>
       <w:r>
-        <w:t xml:space="preserve"> (</w:t>
-      </w:r>
-      <w:proofErr w:type="spellStart"/>
-      <w:r>
-        <w:t>mhl</w:t>
-      </w:r>
-      <w:proofErr w:type="spellEnd"/>
-      <w:r>
-        <w:t>)</w:t>
+        <w:t xml:space="preserve"> (mhl)</w:t>
       </w:r>
       <w:r>
         <w:t xml:space="preserve"> Wein produziert</w:t>
@@ -2455,13 +2447,8 @@
         <w:t xml:space="preserve">von denen allein Deutschland </w:t>
       </w:r>
       <w:r>
-        <w:t xml:space="preserve">8,4 </w:t>
-      </w:r>
-      <w:proofErr w:type="spellStart"/>
-      <w:r>
-        <w:t>mhl</w:t>
-      </w:r>
-      <w:proofErr w:type="spellEnd"/>
+        <w:t>8,4 mhl</w:t>
+      </w:r>
       <w:r>
         <w:t xml:space="preserve"> produziert worden sind</w:t>
       </w:r>
@@ -2506,15 +2493,7 @@
         <w:t>nichts</w:t>
       </w:r>
       <w:r>
-        <w:t xml:space="preserve"> im </w:t>
-      </w:r>
-      <w:proofErr w:type="spellStart"/>
-      <w:r>
-        <w:t>vergleich</w:t>
-      </w:r>
-      <w:proofErr w:type="spellEnd"/>
-      <w:r>
-        <w:t xml:space="preserve"> zu der führenden Weinproduktionsnation </w:t>
+        <w:t xml:space="preserve"> im vergleich zu der führenden Weinproduktionsnation </w:t>
       </w:r>
       <w:r>
         <w:t>Italien</w:t>
@@ -2526,15 +2505,7 @@
         <w:t xml:space="preserve"> welche im selben Jahr mit </w:t>
       </w:r>
       <w:r>
-        <w:t xml:space="preserve">49,1 </w:t>
-      </w:r>
-      <w:proofErr w:type="spellStart"/>
-      <w:r>
-        <w:t>mhl</w:t>
-      </w:r>
-      <w:proofErr w:type="spellEnd"/>
-      <w:r>
-        <w:t xml:space="preserve"> rund das neunfache der deutschen Menge produzierte</w:t>
+        <w:t>49,1 mhl rund das neunfache der deutschen Menge produzierte</w:t>
       </w:r>
       <w:r>
         <w:t xml:space="preserve"> </w:t>
@@ -3650,15 +3621,7 @@
         <w:t xml:space="preserve"> schnell</w:t>
       </w:r>
       <w:r>
-        <w:t xml:space="preserve"> nach dem Ausschenken um zwei bis drei </w:t>
-      </w:r>
-      <w:proofErr w:type="spellStart"/>
-      <w:r>
-        <w:t>grad</w:t>
-      </w:r>
-      <w:proofErr w:type="spellEnd"/>
-      <w:r>
-        <w:t xml:space="preserve"> </w:t>
+        <w:t xml:space="preserve"> nach dem Ausschenken um zwei bis drei grad </w:t>
       </w:r>
       <w:r>
         <w:t>erwärmt</w:t>
@@ -3781,15 +3744,7 @@
         <w:t xml:space="preserve"> im Nachhinein </w:t>
       </w:r>
       <w:r>
-        <w:t xml:space="preserve">zu </w:t>
-      </w:r>
-      <w:proofErr w:type="gramStart"/>
-      <w:r>
-        <w:t>erhöhen</w:t>
-      </w:r>
-      <w:proofErr w:type="gramEnd"/>
-      <w:r>
-        <w:t xml:space="preserve"> indem </w:t>
+        <w:t xml:space="preserve">zu erhöhen indem </w:t>
       </w:r>
       <w:r>
         <w:t>Zucker hinzufügt</w:t>
@@ -3806,11 +3761,9 @@
       <w:r>
         <w:t>„</w:t>
       </w:r>
-      <w:proofErr w:type="spellStart"/>
       <w:r>
         <w:t>Aufspriten</w:t>
       </w:r>
-      <w:proofErr w:type="spellEnd"/>
       <w:r>
         <w:t>“</w:t>
       </w:r>
@@ -4605,14 +4558,12 @@
       <w:r>
         <w:t>„</w:t>
       </w:r>
-      <w:proofErr w:type="spellStart"/>
       <w:r>
         <w:t>Kagg</w:t>
       </w:r>
       <w:r>
         <w:t>le</w:t>
       </w:r>
-      <w:proofErr w:type="spellEnd"/>
       <w:r>
         <w:t>“</w:t>
       </w:r>
@@ -4811,15 +4762,7 @@
         <w:t xml:space="preserve"> </w:t>
       </w:r>
       <w:r>
-        <w:t xml:space="preserve">welche auf der Plattform </w:t>
-      </w:r>
-      <w:proofErr w:type="spellStart"/>
-      <w:r>
-        <w:t>Kaggle</w:t>
-      </w:r>
-      <w:proofErr w:type="spellEnd"/>
-      <w:r>
-        <w:t xml:space="preserve"> zu finden sind, </w:t>
+        <w:t xml:space="preserve">welche auf der Plattform Kaggle zu finden sind, </w:t>
       </w:r>
       <w:r>
         <w:t xml:space="preserve">wurden von einem Nutzer von einer Koreanischen Webseite (welche nicht genauer angegeben worden ist) gesammelt und bereitgestellt. </w:t>
@@ -4897,27 +4840,14 @@
     </w:p>
     <w:p>
       <w:r>
-        <w:t xml:space="preserve">Der Datensatz von </w:t>
-      </w:r>
-      <w:proofErr w:type="spellStart"/>
-      <w:r>
-        <w:t>CleasingWine</w:t>
-      </w:r>
-      <w:proofErr w:type="spellEnd"/>
-      <w:r>
-        <w:t xml:space="preserve"> beginnt mit der </w:t>
-      </w:r>
-      <w:r>
-        <w:t>„</w:t>
-      </w:r>
-      <w:proofErr w:type="spellStart"/>
-      <w:r>
-        <w:t>wine</w:t>
+        <w:t xml:space="preserve">Der Datensatz von CleasingWine beginnt mit der </w:t>
+      </w:r>
+      <w:r>
+        <w:t>„wine</w:t>
       </w:r>
       <w:r>
         <w:t>ID</w:t>
       </w:r>
-      <w:proofErr w:type="spellEnd"/>
       <w:r>
         <w:t>“</w:t>
       </w:r>
@@ -4931,15 +4861,7 @@
         <w:t xml:space="preserve">Nach dieser Spalte folg die </w:t>
       </w:r>
       <w:r>
-        <w:t>Spalte mit dem Namen „</w:t>
-      </w:r>
-      <w:proofErr w:type="spellStart"/>
-      <w:r>
-        <w:t>name</w:t>
-      </w:r>
-      <w:proofErr w:type="spellEnd"/>
-      <w:r>
-        <w:t xml:space="preserve">“, in dieser Spalte sind </w:t>
+        <w:t xml:space="preserve">Spalte mit dem Namen „name“, in dieser Spalte sind </w:t>
       </w:r>
       <w:r>
         <w:t>die</w:t>
@@ -4951,37 +4873,13 @@
         <w:t xml:space="preserve"> der einzelnen Weine eingetragen. </w:t>
       </w:r>
       <w:r>
-        <w:t>Die Produzenten dieser Weine sind in der darauffolgenden Spalte der „</w:t>
-      </w:r>
-      <w:proofErr w:type="spellStart"/>
-      <w:r>
-        <w:t>producer</w:t>
-      </w:r>
-      <w:proofErr w:type="spellEnd"/>
-      <w:r>
-        <w:t xml:space="preserve">“ zu finden. </w:t>
-      </w:r>
-      <w:r>
-        <w:t>Aus welchem Land dieser Wein stammt wird anschließend in der Spalte der „</w:t>
-      </w:r>
-      <w:proofErr w:type="spellStart"/>
-      <w:r>
-        <w:t>nation</w:t>
-      </w:r>
-      <w:proofErr w:type="spellEnd"/>
-      <w:r>
-        <w:t xml:space="preserve">“ beantwortet. </w:t>
-      </w:r>
-      <w:r>
-        <w:t>Anschließend folgen fünf Spalten mit dem Namen „</w:t>
-      </w:r>
-      <w:proofErr w:type="spellStart"/>
-      <w:r>
-        <w:t>local</w:t>
-      </w:r>
-      <w:proofErr w:type="spellEnd"/>
-      <w:r>
-        <w:t>“ und der entsprechenden Nummer, welche die entsprechende</w:t>
+        <w:t xml:space="preserve">Die Produzenten dieser Weine sind in der darauffolgenden Spalte der „producer“ zu finden. </w:t>
+      </w:r>
+      <w:r>
+        <w:t xml:space="preserve">Aus welchem Land dieser Wein stammt wird anschließend in der Spalte der „nation“ beantwortet. </w:t>
+      </w:r>
+      <w:r>
+        <w:t>Anschließend folgen fünf Spalten mit dem Namen „local“ und der entsprechenden Nummer, welche die entsprechende</w:t>
       </w:r>
       <w:r>
         <w:t>n</w:t>
@@ -5015,15 +4913,7 @@
       </w:r>
       <w:r>
         <w:lastRenderedPageBreak/>
-        <w:t>sich die Spalten „</w:t>
-      </w:r>
-      <w:proofErr w:type="spellStart"/>
-      <w:r>
-        <w:t>varieties</w:t>
-      </w:r>
-      <w:proofErr w:type="spellEnd"/>
-      <w:r>
-        <w:t xml:space="preserve">“ und die </w:t>
+        <w:t xml:space="preserve">sich die Spalten „varieties“ und die </w:t>
       </w:r>
       <w:r>
         <w:t>entsprechende</w:t>
@@ -5050,15 +4940,7 @@
         <w:t xml:space="preserve"> Nach diesen Spalten folgt die Spalte „typ“ welche den entsprechenden Typ des Weines enthält. </w:t>
       </w:r>
       <w:r>
-        <w:t>Anschließend wird in der Spalte „</w:t>
-      </w:r>
-      <w:proofErr w:type="spellStart"/>
-      <w:r>
-        <w:t>use</w:t>
-      </w:r>
-      <w:proofErr w:type="spellEnd"/>
-      <w:r>
-        <w:t xml:space="preserve">“ die Verwendung des Weines genauer </w:t>
+        <w:t xml:space="preserve">Anschließend wird in der Spalte „use“ die Verwendung des Weines genauer </w:t>
       </w:r>
       <w:r>
         <w:t xml:space="preserve">festgelegt. Auf diese Spalte </w:t>
@@ -5067,29 +4949,13 @@
         <w:t>folgt,</w:t>
       </w:r>
       <w:r>
-        <w:t xml:space="preserve"> die der „</w:t>
-      </w:r>
-      <w:proofErr w:type="spellStart"/>
-      <w:r>
-        <w:t>abv</w:t>
-      </w:r>
-      <w:proofErr w:type="spellEnd"/>
-      <w:r>
-        <w:t xml:space="preserve">“ welche den </w:t>
+        <w:t xml:space="preserve"> die der „abv“ welche den </w:t>
       </w:r>
       <w:r>
         <w:t xml:space="preserve">Alkoholgehalt pro Volumen darstellt. </w:t>
       </w:r>
       <w:r>
-        <w:t>Danach wird in der Spalte der „</w:t>
-      </w:r>
-      <w:proofErr w:type="spellStart"/>
-      <w:r>
-        <w:t>degree</w:t>
-      </w:r>
-      <w:proofErr w:type="spellEnd"/>
-      <w:r>
-        <w:t xml:space="preserve">“ die optimale </w:t>
+        <w:t xml:space="preserve">Danach wird in der Spalte der „degree“ die optimale </w:t>
       </w:r>
       <w:r>
         <w:t xml:space="preserve">Trinktemperatur </w:t>
@@ -5104,78 +4970,22 @@
         <w:t>Nachfolgend</w:t>
       </w:r>
       <w:r>
-        <w:t xml:space="preserve"> wird mit den Spalten „</w:t>
-      </w:r>
-      <w:proofErr w:type="spellStart"/>
-      <w:r>
-        <w:t>sweet</w:t>
-      </w:r>
-      <w:proofErr w:type="spellEnd"/>
-      <w:r>
-        <w:t>“, „</w:t>
-      </w:r>
-      <w:proofErr w:type="spellStart"/>
-      <w:r>
-        <w:t>acidity</w:t>
-      </w:r>
-      <w:proofErr w:type="spellEnd"/>
-      <w:r>
-        <w:t>“, „</w:t>
-      </w:r>
-      <w:proofErr w:type="spellStart"/>
-      <w:r>
-        <w:t>body</w:t>
-      </w:r>
-      <w:proofErr w:type="spellEnd"/>
-      <w:r>
-        <w:t>“</w:t>
+        <w:t xml:space="preserve"> wird mit den Spalten „sweet“, „acidity“, „body“</w:t>
       </w:r>
       <w:r>
         <w:t xml:space="preserve">, </w:t>
       </w:r>
       <w:r>
-        <w:t>„</w:t>
-      </w:r>
-      <w:proofErr w:type="spellStart"/>
-      <w:r>
-        <w:t>tannin</w:t>
-      </w:r>
-      <w:proofErr w:type="spellEnd"/>
-      <w:r>
-        <w:t>“</w:t>
-      </w:r>
-      <w:r>
-        <w:t>, „</w:t>
-      </w:r>
-      <w:proofErr w:type="spellStart"/>
-      <w:r>
-        <w:t>price</w:t>
-      </w:r>
-      <w:proofErr w:type="spellEnd"/>
-      <w:r>
-        <w:t>“, „</w:t>
-      </w:r>
-      <w:proofErr w:type="spellStart"/>
-      <w:r>
-        <w:t>year</w:t>
-      </w:r>
-      <w:proofErr w:type="spellEnd"/>
-      <w:r>
-        <w:t xml:space="preserve">“, „ml“ die jeweilige Süße, </w:t>
+        <w:t>„tannin“</w:t>
+      </w:r>
+      <w:r>
+        <w:t xml:space="preserve">, „price“, „year“, „ml“ die jeweilige Süße, </w:t>
       </w:r>
       <w:r>
         <w:t xml:space="preserve">Säure, Körper, Gerbstoff, Preis, Herstellungsjahr und Größe der Flasche des Weines definiert. </w:t>
       </w:r>
       <w:r>
-        <w:t>Dabei sind ab der Spalte der „</w:t>
-      </w:r>
-      <w:proofErr w:type="spellStart"/>
-      <w:r>
-        <w:t>nation</w:t>
-      </w:r>
-      <w:proofErr w:type="spellEnd"/>
-      <w:r>
-        <w:t xml:space="preserve">“ </w:t>
+        <w:t xml:space="preserve">Dabei sind ab der Spalte der „nation“ </w:t>
       </w:r>
       <w:r>
         <w:t>Nullw</w:t>
@@ -5184,15 +4994,7 @@
         <w:t xml:space="preserve">erte in der Datei enthalten. </w:t>
       </w:r>
       <w:r>
-        <w:t>Zahlenwerte sind aber der Spalte „</w:t>
-      </w:r>
-      <w:proofErr w:type="spellStart"/>
-      <w:r>
-        <w:t>abv</w:t>
-      </w:r>
-      <w:proofErr w:type="spellEnd"/>
-      <w:r>
-        <w:t>“ in diesem Datensatz zu finden.</w:t>
+        <w:t>Zahlenwerte sind aber der Spalte „abv“ in diesem Datensatz zu finden.</w:t>
       </w:r>
       <w:r>
         <w:t xml:space="preserve"> </w:t>
@@ -5387,14 +5189,9 @@
       <w:r>
         <w:t xml:space="preserve"> </w:t>
       </w:r>
-      <w:proofErr w:type="spellStart"/>
-      <w:r>
-        <w:t>Repositori</w:t>
-      </w:r>
-      <w:r>
-        <w:t>e</w:t>
-      </w:r>
-      <w:proofErr w:type="spellEnd"/>
+      <w:r>
+        <w:t>Repository</w:t>
+      </w:r>
       <w:r>
         <w:t xml:space="preserve">, in welchem das </w:t>
       </w:r>
@@ -5414,21 +5211,25 @@
         <w:t xml:space="preserve"> Dabei sind die Daten innerhalb des Ordners </w:t>
       </w:r>
       <w:r>
-        <w:t xml:space="preserve">„Daten“ zu finden. In diesem Ordner sind unter dem Unterordner </w:t>
+        <w:t xml:space="preserve">„Daten“ zu finden. In diesem </w:t>
+      </w:r>
+      <w:r>
+        <w:t>sind</w:t>
+      </w:r>
+      <w:r>
+        <w:t xml:space="preserve"> unter dem Unterordner </w:t>
       </w:r>
       <w:r>
         <w:t xml:space="preserve">„Quelldaten“ </w:t>
       </w:r>
       <w:r>
-        <w:t>sind die Ursprünglichen Daten vorhanden welche von der Plattform „</w:t>
-      </w:r>
-      <w:proofErr w:type="spellStart"/>
-      <w:r>
-        <w:t>Kaggle</w:t>
-      </w:r>
-      <w:proofErr w:type="spellEnd"/>
-      <w:r>
-        <w:t xml:space="preserve">“ </w:t>
+        <w:t xml:space="preserve">die </w:t>
+      </w:r>
+      <w:r>
+        <w:t>u</w:t>
+      </w:r>
+      <w:r>
+        <w:t xml:space="preserve">rsprünglichen Daten vorhanden welche von der Plattform „Kaggle“ </w:t>
       </w:r>
       <w:r>
         <w:t>heruntergeladen</w:t>
@@ -5464,13 +5265,13 @@
         <w:t xml:space="preserve"> „</w:t>
       </w:r>
       <w:r>
-        <w:t>Aufbereitete Daten</w:t>
+        <w:t>AufbereiteteDaten</w:t>
       </w:r>
       <w:r>
         <w:t>“</w:t>
       </w:r>
       <w:r>
-        <w:t xml:space="preserve"> sind alle Daten zu finden welche weiterverarbeitet wurden und entsprechend selektiert</w:t>
+        <w:t xml:space="preserve"> sind alle Daten zu finden welche weiterverarbeitet und entsprechend selektiert</w:t>
       </w:r>
       <w:r>
         <w:t xml:space="preserve"> wurden. Wie die Weiterverarbeitung </w:t>
@@ -5502,7 +5303,19 @@
     </w:p>
     <w:p>
       <w:r>
-        <w:t>Dabei wurden zwei wesentliche Dateiformate für die Bereitstellung der Datei verwendet.</w:t>
+        <w:t>Dabei wurde</w:t>
+      </w:r>
+      <w:r>
+        <w:t xml:space="preserve"> auf</w:t>
+      </w:r>
+      <w:r>
+        <w:t xml:space="preserve"> zwei wesentliche Dateiformate für die Bereitstellung der Datei </w:t>
+      </w:r>
+      <w:r>
+        <w:t>gesetzt</w:t>
+      </w:r>
+      <w:r>
+        <w:t>.</w:t>
       </w:r>
       <w:r>
         <w:t xml:space="preserve"> Diese sind CSV</w:t>
@@ -5526,15 +5339,7 @@
         <w:t>CSV-Datei,</w:t>
       </w:r>
       <w:r>
-        <w:t xml:space="preserve"> auf welche der Scatterplot und die Parallelen Koordinaten zugreifen heißt dabei „</w:t>
-      </w:r>
-      <w:proofErr w:type="spellStart"/>
-      <w:r>
-        <w:t>WineInformationExcelAufbereitetKlein</w:t>
-      </w:r>
-      <w:proofErr w:type="spellEnd"/>
-      <w:r>
-        <w:t>“</w:t>
+        <w:t xml:space="preserve"> auf welche der Scatterplot und die Parallelen Koordinaten zugreifen heißt dabei „WineInformationExcelAufbereitetKlein“</w:t>
       </w:r>
       <w:r>
         <w:t xml:space="preserve">. Der Name der JSON </w:t>
@@ -5543,15 +5348,7 @@
         <w:t>Datei auf, welche das Baumdiagramm zugreift,</w:t>
       </w:r>
       <w:r>
-        <w:t xml:space="preserve"> lautet „</w:t>
-      </w:r>
-      <w:proofErr w:type="spellStart"/>
-      <w:r>
-        <w:t>WineInformationGeoKleinKlein</w:t>
-      </w:r>
-      <w:proofErr w:type="spellEnd"/>
-      <w:r>
-        <w:t>“.</w:t>
+        <w:t xml:space="preserve"> lautet „WineInformationGeoKleinKlein“.</w:t>
       </w:r>
       <w:r>
         <w:t xml:space="preserve"> </w:t>
@@ -5560,58 +5357,66 @@
         <w:t>Dabei sind alle</w:t>
       </w:r>
       <w:r>
-        <w:t xml:space="preserve"> Daten innerhalb der CSV Datei mithilfe eines Kommas getrennt. </w:t>
-      </w:r>
-      <w:r>
-        <w:t xml:space="preserve">Darüber hinaus werden alle Zahlen mit einem Dezimaltrennzeichen als einen Punkt angegeben. </w:t>
-      </w:r>
-      <w:r>
-        <w:t xml:space="preserve">Falls eine Null in den Feldern stehen </w:t>
-      </w:r>
-      <w:r>
-        <w:t>sollte,</w:t>
-      </w:r>
-      <w:r>
-        <w:t xml:space="preserve"> ist dies gleichbedeutend </w:t>
-      </w:r>
-      <w:r>
-        <w:t xml:space="preserve">mit einem Feld welches Leer ist. In den JSON Datei hingegen wurden nur die Beziehungen zwischen den Daten </w:t>
-      </w:r>
-      <w:r>
-        <w:t>abgebildet. Somit enthalten die „</w:t>
-      </w:r>
-      <w:proofErr w:type="spellStart"/>
-      <w:r>
-        <w:t>data</w:t>
-      </w:r>
-      <w:proofErr w:type="spellEnd"/>
-      <w:r>
-        <w:t>“-Felder nur eine „</w:t>
-      </w:r>
-      <w:proofErr w:type="spellStart"/>
-      <w:r>
-        <w:t>id</w:t>
-      </w:r>
-      <w:proofErr w:type="spellEnd"/>
-      <w:r>
-        <w:t>“ welch</w:t>
-      </w:r>
-      <w:r>
-        <w:t xml:space="preserve">es nur den Namen enthält. </w:t>
+        <w:t xml:space="preserve"> Daten innerhalb der CSV Datei mithilfe eines Kommas getrennt</w:t>
+      </w:r>
+      <w:r>
+        <w:t xml:space="preserve"> und das Dezimaltrennzeichen ist ein Punkt. Falls eine Null oder das Feld leer </w:t>
+      </w:r>
+      <w:r>
+        <w:t>ist,</w:t>
+      </w:r>
+      <w:r>
+        <w:t xml:space="preserve"> </w:t>
+      </w:r>
+      <w:r>
+        <w:t>so gilt dies als nicht vorhandener Wert.</w:t>
+      </w:r>
+      <w:r>
+        <w:t xml:space="preserve"> </w:t>
+      </w:r>
+      <w:r>
+        <w:t xml:space="preserve">In den JSON Datei hingegen wurden nur die Beziehungen zwischen den </w:t>
+      </w:r>
+      <w:r>
+        <w:t>Weinen und den Ländern</w:t>
+      </w:r>
+      <w:r>
+        <w:t xml:space="preserve"> </w:t>
+      </w:r>
+      <w:r>
+        <w:t>abgebildet. Somit enthalten die „data“-Felder nur eine „id“ welch</w:t>
+      </w:r>
+      <w:r>
+        <w:t>e</w:t>
+      </w:r>
+      <w:r>
+        <w:t xml:space="preserve"> </w:t>
+      </w:r>
+      <w:r>
+        <w:t xml:space="preserve">den Namen enthält. </w:t>
       </w:r>
       <w:r>
         <w:t>Die Beziehung wurde mithilfe der „</w:t>
       </w:r>
-      <w:proofErr w:type="spellStart"/>
       <w:r>
         <w:t>children</w:t>
       </w:r>
-      <w:proofErr w:type="spellEnd"/>
       <w:r>
         <w:t>“-Felder realisiert.</w:t>
       </w:r>
       <w:r>
-        <w:t xml:space="preserve"> Darüber hinaus wurden in der finalen JSON Datei alle Länder entfernt, welche nach der CSV-Datei keine Weine produzieren.</w:t>
+        <w:t xml:space="preserve"> Darüber hinaus wurden in der finalen JSON Datei alle Länder entfernt, welche </w:t>
+      </w:r>
+      <w:r>
+        <w:t>in</w:t>
+      </w:r>
+      <w:r>
+        <w:t xml:space="preserve"> der CSV-Datei keine Weine produzieren.</w:t>
+      </w:r>
+    </w:p>
+    <w:p>
+      <w:r>
+        <w:br w:type="page"/>
       </w:r>
     </w:p>
     <w:p>
@@ -5694,15 +5499,7 @@
         <w:t xml:space="preserve"> wurde die Datei </w:t>
       </w:r>
       <w:r>
-        <w:t>„</w:t>
-      </w:r>
-      <w:proofErr w:type="spellStart"/>
-      <w:r>
-        <w:t>cleasingWine</w:t>
-      </w:r>
-      <w:proofErr w:type="spellEnd"/>
-      <w:r>
-        <w:t>“ in eine Exceldatei konvertiert</w:t>
+        <w:t>„cleasingWine“ in eine Exceldatei konvertiert</w:t>
       </w:r>
       <w:r>
         <w:t>, d</w:t>
@@ -5717,21 +5514,13 @@
         <w:t xml:space="preserve">e Exceldatei ist unter </w:t>
       </w:r>
       <w:r>
-        <w:t xml:space="preserve">dem Unterordner „Aufbereitete Daten“ </w:t>
+        <w:t xml:space="preserve">dem Unterordner „AufbereiteteDaten“ </w:t>
       </w:r>
       <w:r>
         <w:t>mit dem Namen</w:t>
       </w:r>
       <w:r>
-        <w:t xml:space="preserve"> „</w:t>
-      </w:r>
-      <w:proofErr w:type="spellStart"/>
-      <w:r>
-        <w:t>WineInformtionExcel</w:t>
-      </w:r>
-      <w:proofErr w:type="spellEnd"/>
-      <w:r>
-        <w:t xml:space="preserve">“ zu finden. </w:t>
+        <w:t xml:space="preserve"> „WineInformtionExcel“ zu finden. </w:t>
       </w:r>
       <w:r>
         <w:t xml:space="preserve">Durch diesen Schritt </w:t>
@@ -5755,13 +5544,8 @@
         <w:t>GitHub Nutzer „</w:t>
       </w:r>
       <w:r>
-        <w:t xml:space="preserve">Curran </w:t>
-      </w:r>
-      <w:proofErr w:type="spellStart"/>
-      <w:r>
-        <w:t>Kelleher</w:t>
-      </w:r>
-      <w:proofErr w:type="spellEnd"/>
+        <w:t>Curran Kelleher</w:t>
+      </w:r>
       <w:r>
         <w:t>“</w:t>
       </w:r>
@@ -5806,15 +5590,10 @@
         <w:t>.</w:t>
       </w:r>
       <w:r>
-        <w:t xml:space="preserve"> Die Datei ist dabei unter „Aufbereitete Daten“ mit dem Namen „</w:t>
-      </w:r>
-      <w:proofErr w:type="spellStart"/>
-      <w:r>
-        <w:t>WineInformationGeo</w:t>
-      </w:r>
-      <w:proofErr w:type="spellEnd"/>
-      <w:r>
-        <w:t>“ zu finden.</w:t>
+        <w:t xml:space="preserve"> Die Datei ist dabei unter „AufbereiteteDaten“ mit dem Namen „WineInformationGeo“ zu finden</w:t>
+      </w:r>
+      <w:r>
+        <w:t xml:space="preserve"> und wurde mithilfe von „Visual Studio Code“ bearbeitet.</w:t>
       </w:r>
     </w:p>
     <w:p>
@@ -5837,10 +5616,19 @@
         <w:t>sie</w:t>
       </w:r>
       <w:r>
-        <w:t xml:space="preserve"> von </w:t>
-      </w:r>
-      <w:r>
-        <w:t xml:space="preserve">Code, welcher eingesetzt wurde, einfach zu verarbeiten sind. Dabei wurden </w:t>
+        <w:t xml:space="preserve"> vo</w:t>
+      </w:r>
+      <w:r>
+        <w:t>m</w:t>
+      </w:r>
+      <w:r>
+        <w:t xml:space="preserve"> </w:t>
+      </w:r>
+      <w:r>
+        <w:t>Code,</w:t>
+      </w:r>
+      <w:r>
+        <w:t xml:space="preserve"> welcher eingesetzt wurde, einfach zu verarbeiten sind. Dabei wurden </w:t>
       </w:r>
       <w:r>
         <w:t>sechs</w:t>
@@ -5858,261 +5646,272 @@
         <w:t xml:space="preserve">entsprechend bereitzustellen. </w:t>
       </w:r>
       <w:r>
-        <w:t>Zuerst wurden die</w:t>
-      </w:r>
-      <w:r>
-        <w:t xml:space="preserve"> Namen aus den Spalten „</w:t>
-      </w:r>
-      <w:proofErr w:type="spellStart"/>
-      <w:r>
-        <w:t>sweet</w:t>
-      </w:r>
-      <w:proofErr w:type="spellEnd"/>
-      <w:r>
-        <w:t>“, „</w:t>
-      </w:r>
-      <w:proofErr w:type="spellStart"/>
-      <w:r>
-        <w:t>adcidity</w:t>
-      </w:r>
-      <w:proofErr w:type="spellEnd"/>
+        <w:t xml:space="preserve">Zuerst wurden aus den Spalten </w:t>
+      </w:r>
+      <w:r>
+        <w:t xml:space="preserve">„sweet“, „adcidity“, „body“ und „tannin“ die </w:t>
+      </w:r>
+      <w:r>
+        <w:t>Namen,</w:t>
+      </w:r>
+      <w:r>
+        <w:t xml:space="preserve"> welche vor den Zahlen </w:t>
+      </w:r>
+      <w:r>
+        <w:t>standen,</w:t>
+      </w:r>
+      <w:r>
+        <w:t xml:space="preserve"> entfernt da </w:t>
+      </w:r>
+      <w:r>
+        <w:t>es ansonsten nicht möglich gewesen wäre diese in ein Zahlendatenformat zu konvertieren.</w:t>
+      </w:r>
+      <w:r>
+        <w:t xml:space="preserve"> </w:t>
+      </w:r>
+      <w:r>
+        <w:t>Anschließend wurde</w:t>
+      </w:r>
+      <w:r>
+        <w:t xml:space="preserve">n die Zahlenwerte überarbeitet. So </w:t>
+      </w:r>
+      <w:r>
+        <w:t xml:space="preserve">standen in der Spalte „abv“ und „degree“ </w:t>
+      </w:r>
+      <w:r>
+        <w:t xml:space="preserve">eine </w:t>
+      </w:r>
+      <w:r>
+        <w:t>Tilde,</w:t>
+      </w:r>
+      <w:r>
+        <w:t xml:space="preserve"> </w:t>
+      </w:r>
+      <w:r>
+        <w:t xml:space="preserve">welche die minimale und maximalen Werte </w:t>
+      </w:r>
+      <w:r>
+        <w:t>miteinander</w:t>
+      </w:r>
+      <w:r>
+        <w:t xml:space="preserve"> </w:t>
+      </w:r>
+      <w:r>
+        <w:t>verbunden</w:t>
+      </w:r>
+      <w:r>
+        <w:t xml:space="preserve"> hat. Da jedoch kein Zahlen</w:t>
+      </w:r>
+      <w:r>
+        <w:t>daten</w:t>
+      </w:r>
+      <w:r>
+        <w:t xml:space="preserve">format eine Tilde zulässt wurden beide Werte getrennt und </w:t>
+      </w:r>
+      <w:r>
+        <w:t>anschließend</w:t>
+      </w:r>
+      <w:r>
+        <w:t xml:space="preserve"> wurde </w:t>
+      </w:r>
+      <w:r>
+        <w:t>der Durchschnitt gebildet. Falls nur ein Wert in der Spalte stand, wurde dieser einfach übernommen.</w:t>
+      </w:r>
+      <w:r>
+        <w:t xml:space="preserve"> Darüber hinaus wurde der Preis für die Weine in der Spalte „price“</w:t>
+      </w:r>
+      <w:r>
+        <w:t xml:space="preserve"> in südkoreanischen Won angegeben. Aufgrund dieser dessen wurde dieser P</w:t>
+      </w:r>
+      <w:r>
+        <w:t xml:space="preserve">reis mithilfe eines Währungskurses von 1 Euro zu </w:t>
+      </w:r>
+      <w:r>
+        <w:t>1</w:t>
+      </w:r>
+      <w:r>
+        <w:t>.</w:t>
+      </w:r>
+      <w:r>
+        <w:t>355</w:t>
+      </w:r>
+      <w:r>
+        <w:t>,</w:t>
+      </w:r>
+      <w:r>
+        <w:t>382 Won umgerechnet</w:t>
+      </w:r>
+      <w:r>
+        <w:t xml:space="preserve"> </w:t>
+      </w:r>
+      <w:sdt>
+        <w:sdtPr>
+          <w:alias w:val="To edit, see citavi.com/edit"/>
+          <w:tag w:val="CitaviPlaceholder#84e452a3-ff16-46dc-93eb-07f1e82e8261"/>
+          <w:id w:val="153417990"/>
+          <w:placeholder>
+            <w:docPart w:val="DefaultPlaceholder_-1854013440"/>
+          </w:placeholder>
+        </w:sdtPr>
+        <w:sdtEndPr/>
+        <w:sdtContent>
+          <w:r>
+            <w:fldChar w:fldCharType="begin"/>
+          </w:r>
+          <w:r>
+            <w:instrText>ADDIN CitaviPlaceholder{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}</w:instrText>
+          </w:r>
+          <w:r>
+            <w:fldChar w:fldCharType="separate"/>
+          </w:r>
+          <w:r>
+            <w:t>[14]</w:t>
+          </w:r>
+          <w:r>
+            <w:fldChar w:fldCharType="end"/>
+          </w:r>
+        </w:sdtContent>
+      </w:sdt>
+      <w:r>
+        <w:t>. Nachdem diese Zahlen erfolgreich überarbeitet worden sind</w:t>
+      </w:r>
+      <w:r>
+        <w:t xml:space="preserve">, wurden die Namen in der </w:t>
+      </w:r>
+      <w:r>
+        <w:t>Spalte</w:t>
+      </w:r>
+      <w:r>
+        <w:t xml:space="preserve"> „name“ angepasst. So ist es bei der Konvertierung vorgekommen, dass Apostrophe und Umlaute nicht richtig </w:t>
+      </w:r>
+      <w:r>
+        <w:t>importiert</w:t>
+      </w:r>
+      <w:r>
+        <w:t xml:space="preserve"> worden sind. Die</w:t>
+      </w:r>
+      <w:r>
+        <w:t xml:space="preserve">se Fehler wurden </w:t>
+      </w:r>
+      <w:r>
+        <w:t>gesucht und entsprechend verbessert</w:t>
+      </w:r>
+      <w:r>
+        <w:t>.</w:t>
+      </w:r>
+      <w:r>
+        <w:t xml:space="preserve"> Um die Daten anschließend besser in die JSON Datei einfügen zu können wurde außerdem eine neue Spalte </w:t>
+      </w:r>
+      <w:r>
+        <w:t>erstellt,</w:t>
+      </w:r>
+      <w:r>
+        <w:t xml:space="preserve"> in welcher die Namen der Weine mit der entsprechenden JSON Schreibweise kombiniert wurden, um so </w:t>
+      </w:r>
+      <w:r>
+        <w:t>das</w:t>
+      </w:r>
+      <w:r>
+        <w:t xml:space="preserve"> zusammenfügen der Weinnamen und der Länder einfacher zu gestallten.</w:t>
+      </w:r>
+      <w:r>
+        <w:t xml:space="preserve"> Diese Änderungen wurden alle and er Exceldatei „WineInformationExcel“ durchgeführt.</w:t>
+      </w:r>
+      <w:r>
+        <w:t xml:space="preserve"> Anschließend wurde in </w:t>
+      </w:r>
+      <w:r>
+        <w:t>einer neuen</w:t>
+      </w:r>
+      <w:r>
+        <w:t xml:space="preserve"> Datei</w:t>
+      </w:r>
+      <w:r>
+        <w:t xml:space="preserve"> </w:t>
+      </w:r>
+      <w:r>
+        <w:t xml:space="preserve">basierend </w:t>
+      </w:r>
+      <w:r>
+        <w:t>auf „WineInformationExcel“, die Namen der Spalten vo</w:t>
+      </w:r>
+      <w:r>
+        <w:t>m</w:t>
+      </w:r>
+      <w:r>
+        <w:t xml:space="preserve"> Englischen ins Deutsche übersetzt. </w:t>
+      </w:r>
+      <w:r>
+        <w:t>Zusätzlich</w:t>
+      </w:r>
+      <w:r>
+        <w:t xml:space="preserve"> dazu wurden die Spalte</w:t>
+      </w:r>
+      <w:r>
+        <w:t>n</w:t>
+      </w:r>
+      <w:r>
+        <w:t xml:space="preserve"> </w:t>
+      </w:r>
+      <w:r>
+        <w:t xml:space="preserve">„Column1“ und die Spalte mit den Schreibweisen für die JSON Datei </w:t>
+      </w:r>
+      <w:r>
+        <w:t>herausgelöst</w:t>
+      </w:r>
+      <w:r>
+        <w:t xml:space="preserve">. </w:t>
+      </w:r>
+      <w:r>
+        <w:t>Dieser Stand findet sich in der Exceldatei mit dem Namen „</w:t>
+      </w:r>
+      <w:r>
+        <w:t>WineInformationExcelAufbereitet</w:t>
+      </w:r>
       <w:r>
         <w:t>“</w:t>
       </w:r>
       <w:r>
-        <w:t>, „</w:t>
-      </w:r>
-      <w:proofErr w:type="spellStart"/>
-      <w:r>
-        <w:t>body</w:t>
-      </w:r>
-      <w:proofErr w:type="spellEnd"/>
-      <w:r>
-        <w:t>“ und „</w:t>
-      </w:r>
-      <w:proofErr w:type="spellStart"/>
-      <w:r>
-        <w:t>tannin</w:t>
-      </w:r>
-      <w:proofErr w:type="spellEnd"/>
-      <w:r>
-        <w:t>“</w:t>
-      </w:r>
-      <w:r>
-        <w:t xml:space="preserve"> vor den zahlen entfernt, da diese ansonsten verhindert hätten die Zahlen in ein entsprechendes Datenformat zu bringen.</w:t>
-      </w:r>
-      <w:r>
-        <w:t xml:space="preserve"> Anschließend wurde</w:t>
-      </w:r>
-      <w:r>
-        <w:t xml:space="preserve">n die Zahlenwerte überarbeitet. So </w:t>
-      </w:r>
-      <w:r>
-        <w:t>standen in der Spalte „</w:t>
-      </w:r>
-      <w:proofErr w:type="spellStart"/>
-      <w:r>
-        <w:t>abv</w:t>
-      </w:r>
-      <w:proofErr w:type="spellEnd"/>
-      <w:r>
-        <w:t>“ und „</w:t>
-      </w:r>
-      <w:proofErr w:type="spellStart"/>
-      <w:r>
-        <w:t>degree</w:t>
-      </w:r>
-      <w:proofErr w:type="spellEnd"/>
-      <w:r>
-        <w:t xml:space="preserve">“ </w:t>
-      </w:r>
-      <w:r>
-        <w:t xml:space="preserve">eine </w:t>
-      </w:r>
-      <w:r>
-        <w:t>Tilde,</w:t>
+        <w:t xml:space="preserve"> wieder. Zum Abschluss dieser Bearbeitung der Daten wurden alle </w:t>
+      </w:r>
+      <w:r>
+        <w:t>Datensätze herausgelöscht,</w:t>
+      </w:r>
+      <w:r>
+        <w:t xml:space="preserve"> welche</w:t>
+      </w:r>
+      <w:r>
+        <w:t xml:space="preserve"> in den Spalten „alc“ bis „ml“ </w:t>
+      </w:r>
+      <w:r>
+        <w:t>einen nicht vorhanden Wert enthielten</w:t>
+      </w:r>
+      <w:r>
+        <w:t xml:space="preserve">. </w:t>
+      </w:r>
+      <w:r>
+        <w:t xml:space="preserve">Diese Änderung ist in der Datei mit dem Namen </w:t>
+      </w:r>
+      <w:r>
+        <w:t>„WineInformationExcelAufbereitetKlein“ wiederzufinden.</w:t>
       </w:r>
       <w:r>
         <w:t xml:space="preserve"> </w:t>
       </w:r>
       <w:r>
-        <w:t xml:space="preserve">welche die minimale und maximalen Werte </w:t>
-      </w:r>
-      <w:r>
-        <w:t>miteinander</w:t>
-      </w:r>
-      <w:r>
-        <w:t xml:space="preserve"> </w:t>
-      </w:r>
-      <w:r>
-        <w:t>verbunden</w:t>
-      </w:r>
-      <w:r>
-        <w:t xml:space="preserve"> hat. Da jedoch kein Zahlenformat eine Tilde zulässt wurden diese beiden Werte getrennt und </w:t>
-      </w:r>
-      <w:r>
-        <w:t xml:space="preserve">anschließend </w:t>
-      </w:r>
-      <w:r>
-        <w:t>aus den beiden Werten der Durchschnitt gebildet. Falls nur ein Wert bereits in der Spalte stand, wurde dieser einfach übernommen.</w:t>
-      </w:r>
-      <w:r>
-        <w:t xml:space="preserve"> Darüber hinaus wurde war der Preis für die Weine in der Spalte „</w:t>
-      </w:r>
-      <w:proofErr w:type="spellStart"/>
-      <w:r>
-        <w:t>price</w:t>
-      </w:r>
-      <w:proofErr w:type="spellEnd"/>
-      <w:r>
-        <w:t>“</w:t>
-      </w:r>
-      <w:r>
-        <w:t xml:space="preserve"> in südkoreanischen Won angegeben. Aufgrund dieser dessen wurde dieser P</w:t>
-      </w:r>
-      <w:r>
-        <w:t xml:space="preserve">reis mithilfe eines Währungskurses von 1 Euro zu </w:t>
-      </w:r>
-      <w:r>
-        <w:t>1355</w:t>
-      </w:r>
-      <w:r>
-        <w:t>,</w:t>
-      </w:r>
-      <w:r>
-        <w:t>382 Won umgerechnet. [] Nachdem diese Zahlen erfolgreich überarbeitet worden sind</w:t>
-      </w:r>
-      <w:r>
-        <w:t xml:space="preserve">, wurden die Namen in der </w:t>
-      </w:r>
-      <w:r>
-        <w:t>Spalte</w:t>
-      </w:r>
-      <w:r>
-        <w:t xml:space="preserve"> „</w:t>
-      </w:r>
-      <w:proofErr w:type="spellStart"/>
-      <w:r>
-        <w:t>name</w:t>
-      </w:r>
-      <w:proofErr w:type="spellEnd"/>
-      <w:r>
-        <w:t>“ angepasst. So ist es bei der Konvertierung vorgekommen, dass Apostrophe und Umlaute nicht richtig übersetzt worden sind. Die</w:t>
-      </w:r>
-      <w:r>
-        <w:t>se Fehler wurden korrigiert.</w:t>
-      </w:r>
-      <w:r>
-        <w:t xml:space="preserve"> Um die Daten anschließend besser in die JSON Datei einfügen zu können wurde außerdem eine neue Spalte </w:t>
-      </w:r>
-      <w:r>
-        <w:t>erstellt,</w:t>
-      </w:r>
-      <w:r>
-        <w:t xml:space="preserve"> in welcher die Namen der Weine mit der entsprechenden JSON Schreibweise kombiniert wurden, um so eine zusammenfügen der Weinnamen und der Länder einfacher zu gestallten.</w:t>
-      </w:r>
-      <w:r>
-        <w:t xml:space="preserve"> Diese Änderungen wurden alle and er Exceldatei „</w:t>
-      </w:r>
-      <w:proofErr w:type="spellStart"/>
-      <w:r>
-        <w:t>WineInformationExcel</w:t>
-      </w:r>
-      <w:proofErr w:type="spellEnd"/>
-      <w:r>
-        <w:t>“ durchgeführt.</w:t>
-      </w:r>
-      <w:r>
-        <w:t xml:space="preserve"> Anschließend wurden in </w:t>
-      </w:r>
-      <w:r>
-        <w:t>einer neuen auf „</w:t>
-      </w:r>
-      <w:proofErr w:type="spellStart"/>
-      <w:r>
-        <w:t>WineInformationExcel</w:t>
-      </w:r>
-      <w:proofErr w:type="spellEnd"/>
-      <w:r>
-        <w:t xml:space="preserve">“ basierenden Datei, die Namen der Spalten von Englischen ins Deutsche übersetzt. </w:t>
-      </w:r>
-      <w:r>
-        <w:t>Zusätzlich</w:t>
-      </w:r>
-      <w:r>
-        <w:t xml:space="preserve"> dazu wurden die Spalte in der</w:t>
-      </w:r>
-      <w:r>
-        <w:t xml:space="preserve"> Excel „Column1“ und die Spalte mit den Schreibweisen für die JSON Datei </w:t>
-      </w:r>
-      <w:r>
-        <w:t>herausgelöst</w:t>
-      </w:r>
-      <w:r>
-        <w:t xml:space="preserve">. </w:t>
-      </w:r>
-      <w:r>
-        <w:t>Dieser Stand präsentiert findet sich in der Exceldatei mit dem Namen „</w:t>
-      </w:r>
-      <w:proofErr w:type="spellStart"/>
-      <w:r>
-        <w:t>WineInformationExcelAufbereitet</w:t>
-      </w:r>
-      <w:proofErr w:type="spellEnd"/>
-      <w:r>
-        <w:t>“</w:t>
-      </w:r>
-      <w:r>
-        <w:t xml:space="preserve"> wieder. Zum Abschluss dieser Bearbeitung der Daten wurden alle </w:t>
-      </w:r>
-      <w:r>
-        <w:t>Datensätze</w:t>
-      </w:r>
-      <w:r>
-        <w:t xml:space="preserve"> herausgelöscht welche</w:t>
-      </w:r>
-      <w:r>
-        <w:t xml:space="preserve"> in den Spalten „</w:t>
-      </w:r>
-      <w:proofErr w:type="spellStart"/>
-      <w:r>
-        <w:t>alc</w:t>
-      </w:r>
-      <w:proofErr w:type="spellEnd"/>
-      <w:r>
-        <w:t xml:space="preserve">“ bis „ml“ ein leeres Feld oder </w:t>
-      </w:r>
-      <w:r>
-        <w:t xml:space="preserve">eine Null als Werte enthielten entfernt. </w:t>
-      </w:r>
-      <w:r>
-        <w:t xml:space="preserve">Diese Änderung ist in der Datei mit dem Namen </w:t>
-      </w:r>
-      <w:r>
-        <w:t>„</w:t>
-      </w:r>
-      <w:proofErr w:type="spellStart"/>
-      <w:r>
-        <w:t>WineInformationExcelAufbereitetKlein</w:t>
-      </w:r>
-      <w:proofErr w:type="spellEnd"/>
-      <w:r>
-        <w:t>“ wiederzufinden.</w:t>
-      </w:r>
-      <w:r>
-        <w:t xml:space="preserve"> Innerhalb der JSON Datei gab e</w:t>
-      </w:r>
-      <w:r>
-        <w:t xml:space="preserve">s nur zwei Schritte welche </w:t>
-      </w:r>
-      <w:r>
-        <w:t>zur Bearbeitung der JSON Dateien</w:t>
-      </w:r>
-      <w:r>
-        <w:t xml:space="preserve">. Innerhalb desersten </w:t>
-      </w:r>
-      <w:r>
-        <w:t>Schritts</w:t>
+        <w:t xml:space="preserve">Innerhalb der JSON Datei gab es nur zwei </w:t>
+      </w:r>
+      <w:r>
+        <w:t>Schritte,</w:t>
+      </w:r>
+      <w:r>
+        <w:t xml:space="preserve"> welche zur </w:t>
+      </w:r>
+      <w:r>
+        <w:t>Bearbeitung dieser Datei vorgenommen worden sind. Im ersten Schr</w:t>
+      </w:r>
+      <w:r>
+        <w:t>itt</w:t>
       </w:r>
       <w:r>
         <w:t xml:space="preserve"> wurden alle Weinnamen </w:t>
@@ -6121,40 +5920,33 @@
         <w:t xml:space="preserve">dort eingefügt, wo diese bereits auch in der </w:t>
       </w:r>
       <w:r>
-        <w:t xml:space="preserve">CSV eine Zuordnung zu einem Land erhalten haben. Dieses Ergebnis </w:t>
-      </w:r>
-      <w:r>
-        <w:t>dieses Schritts</w:t>
-      </w:r>
-      <w:r>
-        <w:t xml:space="preserve"> ist unter der Datei „</w:t>
-      </w:r>
-      <w:proofErr w:type="spellStart"/>
-      <w:r>
-        <w:t>WineInformationGeoKlein</w:t>
-      </w:r>
-      <w:proofErr w:type="spellEnd"/>
-      <w:r>
-        <w:t xml:space="preserve">“ zu finden. Anschließend wurden im letzten Schritt alle Länder entfernt, welche keine Weine </w:t>
-      </w:r>
-      <w:r>
-        <w:t>nach der CSV-Datei hergestellt haben. Dies ist in der Datei „</w:t>
-      </w:r>
-      <w:proofErr w:type="spellStart"/>
-      <w:r>
-        <w:t>WineInformationGeoKleinKlein</w:t>
-      </w:r>
-      <w:proofErr w:type="spellEnd"/>
-      <w:r>
-        <w:t>“ zu erkennen.</w:t>
+        <w:t xml:space="preserve">CSV eine Zuordnung zu einem Land erhalten haben. Dieses Ergebnis ist unter der Datei „WineInformationGeoKlein“ zu finden. Anschließend wurden im letzten Schritt alle Länder entfernt, welche keine Weine </w:t>
+      </w:r>
+      <w:r>
+        <w:t>nach der CSV-Datei hergestellt haben. Dies ist in der Datei „WineInformationGeoKleinKlein“ zu erkennen.</w:t>
       </w:r>
     </w:p>
     <w:p>
       <w:r>
-        <w:t xml:space="preserve">Innerhalb der Überführung der Daten </w:t>
-      </w:r>
-      <w:r>
-        <w:t>sollten die Daten wieder für den Programmcode lesbar gemacht werden. Somit wurden alle Daten,</w:t>
+        <w:t>Die anschließende</w:t>
+      </w:r>
+      <w:r>
+        <w:t xml:space="preserve"> Überführung der </w:t>
+      </w:r>
+      <w:r>
+        <w:t>Dateien</w:t>
+      </w:r>
+      <w:r>
+        <w:t xml:space="preserve"> </w:t>
+      </w:r>
+      <w:r>
+        <w:t xml:space="preserve">sollte die Daten wieder für den Programmcode lesbar </w:t>
+      </w:r>
+      <w:r>
+        <w:t>machen</w:t>
+      </w:r>
+      <w:r>
+        <w:t>. Somit wurden alle Daten,</w:t>
       </w:r>
       <w:r>
         <w:t xml:space="preserve"> welche in einer Exceldatei gespeichert </w:t>
@@ -6172,23 +5964,47 @@
         <w:t>zurücküberführt</w:t>
       </w:r>
       <w:r>
-        <w:t xml:space="preserve">. Dabei wurde darauf geachtet, dass die Daten mithilfe eines Kommas </w:t>
+        <w:t xml:space="preserve">. Dabei wurde darauf geachtet, dass die Daten mithilfe eines Kommas getrennt </w:t>
       </w:r>
       <w:r>
         <w:lastRenderedPageBreak/>
-        <w:t>getrennt worden sind und d</w:t>
-      </w:r>
-      <w:r>
-        <w:t>as Dezimaltrennzeichen ein Punkt war.</w:t>
-      </w:r>
-      <w:r>
-        <w:t xml:space="preserve"> Da die JSON Datei nicht umgewandelt wurde, war hierbei auch keine Überführung der Daten in eine ande</w:t>
-      </w:r>
-      <w:r>
-        <w:t xml:space="preserve">res Datenformat </w:t>
-      </w:r>
-      <w:r>
-        <w:t>nicht nötig.</w:t>
+        <w:t>worden sind und d</w:t>
+      </w:r>
+      <w:r>
+        <w:t xml:space="preserve">as Dezimaltrennzeichen ein Punkt </w:t>
+      </w:r>
+      <w:r>
+        <w:t>ist</w:t>
+      </w:r>
+      <w:r>
+        <w:t>.</w:t>
+      </w:r>
+      <w:r>
+        <w:t xml:space="preserve"> </w:t>
+      </w:r>
+      <w:r>
+        <w:t>D</w:t>
+      </w:r>
+      <w:r>
+        <w:t xml:space="preserve">ie JSON Datei </w:t>
+      </w:r>
+      <w:r>
+        <w:t>wurde nicht umgewandelt</w:t>
+      </w:r>
+      <w:r>
+        <w:t xml:space="preserve">, </w:t>
+      </w:r>
+      <w:r>
+        <w:t>dementsprechend ist</w:t>
+      </w:r>
+      <w:r>
+        <w:t xml:space="preserve"> keine Überführung der </w:t>
+      </w:r>
+      <w:r>
+        <w:t>Datei nötig</w:t>
+      </w:r>
+      <w:r>
+        <w:t>.</w:t>
       </w:r>
     </w:p>
     <w:p>
@@ -6208,16 +6024,55 @@
         <w:t xml:space="preserve"> um </w:t>
       </w:r>
       <w:r>
-        <w:t xml:space="preserve">die Daten besser lesbar sowohl für die Menschen als auch die Maschine zu machen. So hätten ansonsten noch mehr Kategorien zur Auswahl gestanden, welche durch </w:t>
-      </w:r>
-      <w:r>
-        <w:t xml:space="preserve">die Differenz der Zahlen keinen großen Mehrwert für die Visualisierungen gebracht hätte. </w:t>
+        <w:t xml:space="preserve">die Daten besser lesbar sowohl für die Menschen als auch die Maschine zu machen. </w:t>
+      </w:r>
+      <w:r>
+        <w:t>Ansonsten</w:t>
+      </w:r>
+      <w:r>
+        <w:t xml:space="preserve"> hätten noch mehr Kategorien zur Auswahl gestanden</w:t>
+      </w:r>
+      <w:r>
+        <w:t>,</w:t>
+      </w:r>
+      <w:r>
+        <w:t xml:space="preserve"> welche durch </w:t>
+      </w:r>
+      <w:r>
+        <w:t xml:space="preserve">die </w:t>
+      </w:r>
+      <w:r>
+        <w:t xml:space="preserve">kleine </w:t>
+      </w:r>
+      <w:r>
+        <w:t>Differenz der Zahlen</w:t>
+      </w:r>
+      <w:r>
+        <w:t>,</w:t>
+      </w:r>
+      <w:r>
+        <w:t xml:space="preserve"> </w:t>
+      </w:r>
+      <w:r>
+        <w:t>nicht sinnvoll gewesen wäre</w:t>
+      </w:r>
+      <w:r>
+        <w:t>n</w:t>
+      </w:r>
+      <w:r>
+        <w:t xml:space="preserve">. </w:t>
       </w:r>
       <w:r>
         <w:t xml:space="preserve">Weiterhin wurden verschieden Datensätze in diesem Schritt entfernt. Dies wurde </w:t>
       </w:r>
       <w:r>
-        <w:t>getan, um eine gemeinsame Konsistente Datenbasis für alle Visualisierungen zu schaffen</w:t>
+        <w:t xml:space="preserve">getan, um eine gemeinsame </w:t>
+      </w:r>
+      <w:r>
+        <w:t>k</w:t>
+      </w:r>
+      <w:r>
+        <w:t>onsistente Datenbasis für alle Visualisierungen zu schaffen</w:t>
       </w:r>
       <w:r>
         <w:t>,</w:t>
@@ -6229,13 +6084,25 @@
         <w:t>s</w:t>
       </w:r>
       <w:r>
-        <w:t xml:space="preserve">o </w:t>
+        <w:t>o</w:t>
+      </w:r>
+      <w:r>
+        <w:t xml:space="preserve"> dass</w:t>
+      </w:r>
+      <w:r>
+        <w:t xml:space="preserve"> </w:t>
       </w:r>
       <w:r>
         <w:t>jeder Wein in allen Visualisierungen</w:t>
       </w:r>
       <w:r>
-        <w:t xml:space="preserve"> zu finden. Darüber hinaus führte die </w:t>
+        <w:t xml:space="preserve"> zu finden</w:t>
+      </w:r>
+      <w:r>
+        <w:t xml:space="preserve"> ist</w:t>
+      </w:r>
+      <w:r>
+        <w:t xml:space="preserve">. Darüber hinaus führte die </w:t>
       </w:r>
       <w:r>
         <w:t>Reduktion der Datensatze dazu, dass die Visualisierungen nicht überfüllt wirken.</w:t>
@@ -6346,15 +6213,7 @@
         <w:t xml:space="preserve">, Preis, Jahres und Größe der Flasche. </w:t>
       </w:r>
       <w:r>
-        <w:t xml:space="preserve">Diese Eigenschaften können nun mithilfe von den verschiedenen Visualisierungen gegenübergestellt werden und so sollten neue Erkenntnisse rund um das Thema </w:t>
-      </w:r>
-      <w:proofErr w:type="spellStart"/>
-      <w:r>
-        <w:t>wein</w:t>
-      </w:r>
-      <w:proofErr w:type="spellEnd"/>
-      <w:r>
-        <w:t xml:space="preserve"> gewonnen werden können. Als Unterstützung für dieses Hauptziel gibt es noch drei etwas konkretere Fragen welche bereits in der </w:t>
+        <w:t xml:space="preserve">Diese Eigenschaften können nun mithilfe von den verschiedenen Visualisierungen gegenübergestellt werden und so sollten neue Erkenntnisse rund um das Thema wein gewonnen werden können. Als Unterstützung für dieses Hauptziel gibt es noch drei etwas konkretere Fragen welche bereits in der </w:t>
       </w:r>
       <w:r>
         <w:fldChar w:fldCharType="begin"/>
@@ -6439,34 +6298,10 @@
         <w:t xml:space="preserve">Länder nötigt. Diese Information ist beispielsweise </w:t>
       </w:r>
       <w:r>
-        <w:t xml:space="preserve">im „State </w:t>
-      </w:r>
-      <w:proofErr w:type="spellStart"/>
-      <w:r>
-        <w:t>of</w:t>
-      </w:r>
-      <w:proofErr w:type="spellEnd"/>
-      <w:r>
-        <w:t xml:space="preserve"> </w:t>
-      </w:r>
-      <w:proofErr w:type="spellStart"/>
-      <w:r>
-        <w:t>the</w:t>
-      </w:r>
-      <w:proofErr w:type="spellEnd"/>
-      <w:r>
-        <w:t xml:space="preserve"> </w:t>
-      </w:r>
-      <w:proofErr w:type="spellStart"/>
-      <w:r>
-        <w:t>Viti</w:t>
-      </w:r>
-      <w:r>
-        <w:t>vinicultural</w:t>
-      </w:r>
-      <w:proofErr w:type="spellEnd"/>
-      <w:r>
-        <w:t xml:space="preserve"> World in 2020“ nachzulesen</w:t>
+        <w:t>im „State of the Viti</w:t>
+      </w:r>
+      <w:r>
+        <w:t>vinicultural World in 2020“ nachzulesen</w:t>
       </w:r>
       <w:r>
         <w:t xml:space="preserve"> </w:t>
@@ -6509,48 +6344,16 @@
         <w:t>Produzierenden</w:t>
       </w:r>
       <w:r>
-        <w:t xml:space="preserve"> Ländern Italien mit 49,1 </w:t>
-      </w:r>
-      <w:proofErr w:type="spellStart"/>
-      <w:r>
-        <w:t>mhl</w:t>
-      </w:r>
-      <w:proofErr w:type="spellEnd"/>
-      <w:r>
-        <w:t xml:space="preserve">, Frankreich mit </w:t>
-      </w:r>
-      <w:r>
-        <w:t xml:space="preserve">46,6 </w:t>
-      </w:r>
-      <w:proofErr w:type="spellStart"/>
-      <w:r>
-        <w:t>mhl</w:t>
-      </w:r>
-      <w:proofErr w:type="spellEnd"/>
-      <w:r>
-        <w:t xml:space="preserve"> und Spanien mit 40,7 </w:t>
-      </w:r>
-      <w:proofErr w:type="spellStart"/>
-      <w:r>
-        <w:t>mhl</w:t>
-      </w:r>
-      <w:proofErr w:type="spellEnd"/>
-      <w:r>
-        <w:t xml:space="preserve">. Diese </w:t>
+        <w:t xml:space="preserve"> Ländern Italien mit 49,1 mhl, Frankreich mit </w:t>
+      </w:r>
+      <w:r>
+        <w:t xml:space="preserve">46,6 mhl und Spanien mit 40,7 mhl. Diese </w:t>
       </w:r>
       <w:r>
         <w:t>Angaben</w:t>
       </w:r>
       <w:r>
-        <w:t xml:space="preserve"> sollten nun mit einer Darstellung vergleichen </w:t>
-      </w:r>
-      <w:proofErr w:type="gramStart"/>
-      <w:r>
-        <w:t>werden</w:t>
-      </w:r>
-      <w:proofErr w:type="gramEnd"/>
-      <w:r>
-        <w:t xml:space="preserve"> aus der die Weine entsprechend ihren Ländern zugeordnet werden können, um so einen Abgleich mit diesen Zahlen durchführen zu können.</w:t>
+        <w:t xml:space="preserve"> sollten nun mit einer Darstellung vergleichen werden aus der die Weine entsprechend ihren Ländern zugeordnet werden können, um so einen Abgleich mit diesen Zahlen durchführen zu können.</w:t>
       </w:r>
     </w:p>
     <w:p>
@@ -6561,24 +6364,16 @@
         <w:t xml:space="preserve">unterstützenden Frage geht um besondere Datensätze und verschiedene Trends, die sich in diesem gesamten Datensatz erkennen lassen. Um diese Frage beantworten </w:t>
       </w:r>
       <w:r>
-        <w:t xml:space="preserve">wird eine </w:t>
+        <w:t xml:space="preserve">wird eine Darstellung benötig, in welcher die verschiedenen Eigenschaften dargestellt werden können, aber gleichzeitig die verschiedenen Datensatze noch unterscheidbar sind. Weiterhin sollte die Darstellung </w:t>
       </w:r>
       <w:r>
         <w:lastRenderedPageBreak/>
-        <w:t>Darstellung benötig, in welcher die verschiedenen Eigenschaften dargestellt werden können, aber gleichzeitig die verschiedenen Datensatze noch unterscheidbar sind. Weiterhin sollte die Darstellung so aufgebaut das gewisse Trends in den Daten erkennbar sind. Gemeinsam mit einem gewissen Vorwissen, was besonders für die einzelnen Eigenschaften ist, könnte diese Frage beantwortet werden.</w:t>
+        <w:t>so aufgebaut das gewisse Trends in den Daten erkennbar sind. Gemeinsam mit einem gewissen Vorwissen, was besonders für die einzelnen Eigenschaften ist, könnte diese Frage beantwortet werden.</w:t>
       </w:r>
     </w:p>
     <w:p>
       <w:r>
-        <w:t xml:space="preserve">Die eingesetzten Darstellungen des Scatterplots, Parallelen Koordinaten und Baumdiagramms können dabei helfen dem Betrachtetem das Verstehen der Daten vereinfachen. So ist es für diesen möglich sich mithilfe der Parallelen Koordinationen einen </w:t>
-      </w:r>
-      <w:proofErr w:type="spellStart"/>
-      <w:r>
-        <w:t>überblick</w:t>
-      </w:r>
-      <w:proofErr w:type="spellEnd"/>
-      <w:r>
-        <w:t xml:space="preserve"> über die gesamten Datensatz </w:t>
+        <w:t xml:space="preserve">Die eingesetzten Darstellungen des Scatterplots, Parallelen Koordinaten und Baumdiagramms können dabei helfen dem Betrachtetem das Verstehen der Daten vereinfachen. So ist es für diesen möglich sich mithilfe der Parallelen Koordinationen einen überblick über die gesamten Datensatz </w:t>
       </w:r>
       <w:r>
         <w:t>zu erhalten</w:t>
@@ -6775,7 +6570,6 @@
       </w:pPr>
       <w:bookmarkStart w:id="18" w:name="_Toc80274852"/>
       <w:r>
-        <w:lastRenderedPageBreak/>
         <w:t>Präsentation der Visualisierung</w:t>
       </w:r>
       <w:bookmarkEnd w:id="18"/>
@@ -6785,6 +6579,7 @@
         <w:jc w:val="both"/>
       </w:pPr>
       <w:r>
+        <w:lastRenderedPageBreak/>
         <w:t>Nachfolgend werden die verschiedenen Visualisierungen vorgestellt, welche bei der Realisierung des Projektes verwenden worden sind. Dies sind der Scatterplot, Parallele Koordinaten und die Buamdiagramm.</w:t>
       </w:r>
     </w:p>
@@ -6938,10 +6733,7 @@
         <w:fldChar w:fldCharType="begin"/>
       </w:r>
       <w:r>
-        <w:instrText xml:space="preserve"> SEQ Abbi</w:instrText>
-      </w:r>
-      <w:r>
-        <w:instrText xml:space="preserve">ldung \* ARABIC </w:instrText>
+        <w:instrText xml:space="preserve"> SEQ Abbildung \* ARABIC </w:instrText>
       </w:r>
       <w:r>
         <w:fldChar w:fldCharType="separate"/>
@@ -7009,25 +6801,17 @@
         <w:t>,</w:t>
       </w:r>
       <w:r>
-        <w:t xml:space="preserve"> </w:t>
+        <w:t xml:space="preserve"> zu dem beispielsweise ein Liniendia</w:t>
+      </w:r>
+      <w:r>
+        <w:t xml:space="preserve">gramme gehören können, </w:t>
+      </w:r>
+      <w:r>
+        <w:t xml:space="preserve">nur schwer zwei Eigenschaften gegenüberstellen. Da beide Eigenschaften dafür eine Zeitlichen verlauf benötigen würden. Da dies </w:t>
       </w:r>
       <w:r>
         <w:lastRenderedPageBreak/>
-        <w:t>zu dem beispielsweise ein Liniendia</w:t>
-      </w:r>
-      <w:r>
-        <w:t xml:space="preserve">gramme gehören können, </w:t>
-      </w:r>
-      <w:r>
-        <w:t xml:space="preserve">nur schwer zwei Eigenschaften gegenüberstellen. Da beide Eigenschaften dafür eine Zeitlichen </w:t>
-      </w:r>
-      <w:proofErr w:type="spellStart"/>
-      <w:r>
-        <w:t>verlauf</w:t>
-      </w:r>
-      <w:proofErr w:type="spellEnd"/>
-      <w:r>
-        <w:t xml:space="preserve"> benötigen würden. Da dies jedoch nicht der Fall war wurde, bei dieser Darstellung auf den Scatterplot zurückgegriffen. Mithilfe von diesem D</w:t>
+        <w:t>jedoch nicht der Fall war wurde, bei dieser Darstellung auf den Scatterplot zurückgegriffen. Mithilfe von diesem D</w:t>
       </w:r>
       <w:r>
         <w:t>iagramm lassen sich zwei Eigenschaften gegenüberstellen und dies unabhängig von einer Zeitlichen Achse.</w:t>
@@ -7249,46 +7033,33 @@
         <w:t xml:space="preserve">, </w:t>
       </w:r>
       <w:r>
-        <w:t xml:space="preserve">Projektion </w:t>
+        <w:t>Projektion und Selektion, Parallelen Koordinaten, K-Means und Datentinte in Frage kommen.</w:t>
+      </w:r>
+      <w:r>
+        <w:t xml:space="preserve"> Bei der Datentin</w:t>
+      </w:r>
+      <w:r>
+        <w:t>t</w:t>
+      </w:r>
+      <w:r>
+        <w:t xml:space="preserve">e wird versucht sich auf die </w:t>
+      </w:r>
+      <w:r>
+        <w:t>Hauptaussage der Visualisierung zu konzentrieren</w:t>
+      </w:r>
+      <w:r>
+        <w:t xml:space="preserve"> und versucht somit den </w:t>
       </w:r>
       <w:r>
         <w:lastRenderedPageBreak/>
-        <w:t>und Selektion, Parallelen Koordinaten, K-</w:t>
-      </w:r>
-      <w:proofErr w:type="spellStart"/>
-      <w:r>
-        <w:t>Means</w:t>
-      </w:r>
-      <w:proofErr w:type="spellEnd"/>
-      <w:r>
-        <w:t xml:space="preserve"> und Datentinte in Frage kommen.</w:t>
-      </w:r>
-      <w:r>
-        <w:t xml:space="preserve"> Bei der Datentin</w:t>
-      </w:r>
-      <w:r>
-        <w:t>t</w:t>
-      </w:r>
-      <w:r>
-        <w:t xml:space="preserve">e wird versucht sich auf die </w:t>
-      </w:r>
-      <w:r>
-        <w:t>Hauptaussage der Visualisierung zu konzentrieren</w:t>
-      </w:r>
-      <w:r>
-        <w:t xml:space="preserve"> und versucht somit den Teil der Visualisierung zu löschen welcher Verlustfrei gelöscht werden kann. Da jedoch aufgrund der verschiedenen Zielgruppen (vor allem der Weineinkäufer und Weinexperten) keine Daten verloren gehen sollen fällt diese für die Darstellung von Mehrdimensionalen Daten heraus. </w:t>
+        <w:t xml:space="preserve">Teil der Visualisierung zu löschen welcher Verlustfrei gelöscht werden kann. Da jedoch aufgrund der verschiedenen Zielgruppen (vor allem der Weineinkäufer und Weinexperten) keine Daten verloren gehen sollen fällt diese für die Darstellung von Mehrdimensionalen Daten heraus. </w:t>
       </w:r>
       <w:r>
         <w:t>Dasselbe</w:t>
       </w:r>
       <w:r>
-        <w:t xml:space="preserve"> gilt für die K-</w:t>
-      </w:r>
-      <w:proofErr w:type="spellStart"/>
-      <w:r>
-        <w:t>Means</w:t>
-      </w:r>
-      <w:proofErr w:type="spellEnd"/>
+        <w:t xml:space="preserve"> gilt für die K-Means</w:t>
+      </w:r>
       <w:r>
         <w:t xml:space="preserve"> welche versuchen </w:t>
       </w:r>
@@ -7308,15 +7079,7 @@
         <w:t>mehrdimensionalen</w:t>
       </w:r>
       <w:r>
-        <w:t xml:space="preserve"> </w:t>
-      </w:r>
-      <w:proofErr w:type="spellStart"/>
-      <w:r>
-        <w:t>raum</w:t>
-      </w:r>
-      <w:proofErr w:type="spellEnd"/>
-      <w:r>
-        <w:t xml:space="preserve"> zu Visualisieren</w:t>
+        <w:t xml:space="preserve"> raum zu Visualisieren</w:t>
       </w:r>
       <w:r>
         <w:t xml:space="preserve">. Dafür </w:t>
@@ -7352,15 +7115,7 @@
         <w:t>widersprechen</w:t>
       </w:r>
       <w:r>
-        <w:t xml:space="preserve"> somit auch wie </w:t>
-      </w:r>
-      <w:proofErr w:type="spellStart"/>
-      <w:r>
-        <w:t>due</w:t>
-      </w:r>
-      <w:proofErr w:type="spellEnd"/>
-      <w:r>
-        <w:t xml:space="preserve"> </w:t>
+        <w:t xml:space="preserve"> somit auch wie due </w:t>
       </w:r>
       <w:r>
         <w:t>Projektion</w:t>
@@ -7610,11 +7365,7 @@
         <w:t xml:space="preserve"> hätte erfolgen können.</w:t>
       </w:r>
       <w:r>
-        <w:t xml:space="preserve"> Dementsprechend wurde sich aufgrund der Übersichtlichkeit für </w:t>
-      </w:r>
-      <w:r>
-        <w:lastRenderedPageBreak/>
-        <w:t xml:space="preserve">ein Baumdiagramm entschieden, </w:t>
+        <w:t xml:space="preserve"> Dementsprechend wurde sich aufgrund der Übersichtlichkeit für ein Baumdiagramm entschieden, </w:t>
       </w:r>
       <w:r>
         <w:t>bei welchem es verschiedene Techniken gibt solche einfachen Hierarchischen Beziehungen übersichtlich darzustellen.</w:t>
@@ -7626,6 +7377,7 @@
       </w:pPr>
       <w:bookmarkStart w:id="25" w:name="_Toc80274856"/>
       <w:r>
+        <w:lastRenderedPageBreak/>
         <w:t>Interaktion</w:t>
       </w:r>
       <w:bookmarkEnd w:id="25"/>
@@ -7805,13 +7557,8 @@
       <w:r>
         <w:t xml:space="preserve"> zu bringen, um so eine </w:t>
       </w:r>
-      <w:proofErr w:type="spellStart"/>
-      <w:r>
-        <w:t>Importierung</w:t>
-      </w:r>
-      <w:proofErr w:type="spellEnd"/>
-      <w:r>
-        <w:t xml:space="preserve"> </w:t>
+      <w:r>
+        <w:t xml:space="preserve">Importierung </w:t>
       </w:r>
       <w:r>
         <w:t>de</w:t>
@@ -7917,11 +7664,9 @@
       <w:r>
         <w:t>„</w:t>
       </w:r>
-      <w:proofErr w:type="spellStart"/>
       <w:r>
         <w:t>Html</w:t>
       </w:r>
-      <w:proofErr w:type="spellEnd"/>
       <w:r>
         <w:t>“</w:t>
       </w:r>
@@ -7931,11 +7676,9 @@
       <w:r>
         <w:t>„</w:t>
       </w:r>
-      <w:proofErr w:type="spellStart"/>
       <w:r>
         <w:t>TypedSVG</w:t>
       </w:r>
-      <w:proofErr w:type="spellEnd"/>
       <w:r>
         <w:t>“</w:t>
       </w:r>
@@ -7961,11 +7704,7 @@
         <w:t xml:space="preserve"> Packages wurden </w:t>
       </w:r>
       <w:r>
-        <w:t xml:space="preserve">entsprechenden nach </w:t>
-      </w:r>
-      <w:r>
-        <w:lastRenderedPageBreak/>
-        <w:t>Bedarf in der Darstellung importiert.</w:t>
+        <w:t>entsprechenden nach Bedarf in der Darstellung importiert.</w:t>
       </w:r>
       <w:r>
         <w:t xml:space="preserve"> Die Daten werden innerhalb des Quellcodes innerhalb eines Records abgespeichert </w:t>
@@ -7980,19 +7719,12 @@
         <w:t xml:space="preserve"> der Main zu finden ist. </w:t>
       </w:r>
       <w:r>
-        <w:t xml:space="preserve">Auf diesen </w:t>
-      </w:r>
-      <w:proofErr w:type="spellStart"/>
-      <w:r>
-        <w:t>Record</w:t>
-      </w:r>
-      <w:proofErr w:type="spellEnd"/>
-      <w:r>
-        <w:t xml:space="preserve"> anschließend zugegriffen, wenn etwas zu akutlaisieren gibt, um auf die entsprechenden Daten zuzugreifen.</w:t>
+        <w:t>Auf diesen Record anschließend zugegriffen, wenn etwas zu akutlaisieren gibt, um auf die entsprechenden Daten zuzugreifen.</w:t>
       </w:r>
     </w:p>
     <w:p>
       <w:r>
+        <w:lastRenderedPageBreak/>
         <w:t xml:space="preserve">Die </w:t>
       </w:r>
       <w:r>
@@ -8086,15 +7818,7 @@
         <w:t xml:space="preserve"> Die eigentliche Darstellung wurde jedoch fast so wie aus der Übung übernommen und hat </w:t>
       </w:r>
       <w:r>
-        <w:t xml:space="preserve">somit nicht viel in Anspruch genommen. </w:t>
-      </w:r>
-      <w:proofErr w:type="gramStart"/>
-      <w:r>
-        <w:t>Selbiges</w:t>
-      </w:r>
-      <w:proofErr w:type="gramEnd"/>
-      <w:r>
-        <w:t xml:space="preserve"> gilt für die </w:t>
+        <w:t xml:space="preserve">somit nicht viel in Anspruch genommen. Selbiges gilt für die </w:t>
       </w:r>
       <w:r>
         <w:t>Baumhierarchie,</w:t>
@@ -8367,14 +8091,17 @@
     </w:p>
     <w:p>
       <w:r>
+        <w:t xml:space="preserve">Diese Darstellung könnte so von einem Weininteressierten verwendet werden, um </w:t>
+      </w:r>
+      <w:r>
+        <w:t xml:space="preserve">herauszufinden, wie er unter einem guten Preis-Leistungsverhältnis einen Wein mit einem großen Körper erhält. Hierbei sollte dieser Zielgruppe auffallen das </w:t>
+      </w:r>
+      <w:r>
+        <w:t xml:space="preserve">er verschieden Körpergrößen auch zu einem geringen </w:t>
+      </w:r>
+      <w:r>
         <w:lastRenderedPageBreak/>
-        <w:t xml:space="preserve">Diese Darstellung könnte so von einem Weininteressierten verwendet werden, um </w:t>
-      </w:r>
-      <w:r>
-        <w:t xml:space="preserve">herauszufinden, wie er unter einem guten Preis-Leistungsverhältnis einen Wein mit einem großen Körper erhält. Hierbei sollte dieser Zielgruppe auffallen das </w:t>
-      </w:r>
-      <w:r>
-        <w:t>er verschieden Körpergrößen auch zu einem geringen Preis bekommt. Jedoch je mehr die Zielgruppe beriet ist an Geld für den Wein auszugeben, desto wahrscheinlicher ist es das diese Zielgruppe einen Wein mit einer Größen Körpergröße erhält.</w:t>
+        <w:t>Preis bekommt. Jedoch je mehr die Zielgruppe beriet ist an Geld für den Wein auszugeben, desto wahrscheinlicher ist es das diese Zielgruppe einen Wein mit einer Größen Körpergröße erhält.</w:t>
       </w:r>
     </w:p>
     <w:p>
@@ -8697,17 +8424,20 @@
     </w:p>
     <w:p>
       <w:r>
+        <w:t xml:space="preserve">Dieser </w:t>
+      </w:r>
+      <w:r>
+        <w:t>Anwendungsfall</w:t>
+      </w:r>
+      <w:r>
+        <w:t xml:space="preserve"> wäre etwas für die Zielgruppe der Weininteressierten. Dabei könnten diese </w:t>
+      </w:r>
+      <w:r>
+        <w:t xml:space="preserve">versuchen herauszufinden welche zusammenhänge es zwischen den verschiedenen Geschmäckern </w:t>
+      </w:r>
+      <w:r>
         <w:lastRenderedPageBreak/>
-        <w:t xml:space="preserve">Dieser </w:t>
-      </w:r>
-      <w:r>
-        <w:t>Anwendungsfall</w:t>
-      </w:r>
-      <w:r>
-        <w:t xml:space="preserve"> wäre etwas für die Zielgruppe der Weininteressierten. Dabei könnten diese </w:t>
-      </w:r>
-      <w:r>
-        <w:t xml:space="preserve">versuchen herauszufinden welche zusammenhänge es zwischen den verschiedenen Geschmäckern es bei den Wein gibt. Dabei sollte dieser Zielgruppe auffallen, dass </w:t>
+        <w:t xml:space="preserve">es bei den Wein gibt. Dabei sollte dieser Zielgruppe auffallen, dass </w:t>
       </w:r>
       <w:r>
         <w:t xml:space="preserve">es pauschal bis auf wenige Ausnahmen alles möglich zwischen bei der Kombination der verschiedenen Geschmäcker sein sollte. Dabei </w:t>
@@ -8722,39 +8452,15 @@
         <w:t xml:space="preserve">jedoch </w:t>
       </w:r>
       <w:r>
-        <w:t xml:space="preserve">beispielsweise die Einschränkung das es keinen Wein geben </w:t>
-      </w:r>
-      <w:proofErr w:type="gramStart"/>
-      <w:r>
-        <w:t>kann</w:t>
-      </w:r>
-      <w:proofErr w:type="gramEnd"/>
-      <w:r>
-        <w:t xml:space="preserve"> der eine Süße von fünf und einen Säuregehalt von fünf hat.</w:t>
+        <w:t>beispielsweise die Einschränkung das es keinen Wein geben kann der eine Süße von fünf und einen Säuregehalt von fünf hat.</w:t>
       </w:r>
     </w:p>
     <w:p>
       <w:r>
-        <w:t>Bei dieser Visualisierung gäbe es verschiedene Alternativen zu dieser Diagrammart. Diese waren Scatterplots, Projektion und Selektion, K-</w:t>
-      </w:r>
-      <w:proofErr w:type="spellStart"/>
-      <w:r>
-        <w:t>Means</w:t>
-      </w:r>
-      <w:proofErr w:type="spellEnd"/>
-      <w:r>
-        <w:t xml:space="preserve"> und Datentinte</w:t>
-      </w:r>
-      <w:r>
-        <w:t>. Da die K-</w:t>
-      </w:r>
-      <w:proofErr w:type="spellStart"/>
-      <w:r>
-        <w:t>means</w:t>
-      </w:r>
-      <w:proofErr w:type="spellEnd"/>
-      <w:r>
-        <w:t xml:space="preserve"> und Datentinte Darstellungen </w:t>
+        <w:t>Bei dieser Visualisierung gäbe es verschiedene Alternativen zu dieser Diagrammart. Diese waren Scatterplots, Projektion und Selektion, K-Means und Datentinte</w:t>
+      </w:r>
+      <w:r>
+        <w:t xml:space="preserve">. Da die K-means und Datentinte Darstellungen </w:t>
       </w:r>
       <w:r>
         <w:t>waren,</w:t>
@@ -8787,15 +8493,7 @@
         <w:t>die verschiedenen Eigenschaften</w:t>
       </w:r>
       <w:r>
-        <w:t xml:space="preserve"> gegenübergestellt geben. Dies würde zwar zu einer </w:t>
-      </w:r>
-      <w:proofErr w:type="spellStart"/>
-      <w:r>
-        <w:t>bessern</w:t>
-      </w:r>
-      <w:proofErr w:type="spellEnd"/>
-      <w:r>
-        <w:t xml:space="preserve"> Analyse der Daten führen, da jede Eigenschaft direkt </w:t>
+        <w:t xml:space="preserve"> gegenübergestellt geben. Dies würde zwar zu einer bessern Analyse der Daten führen, da jede Eigenschaft direkt </w:t>
       </w:r>
       <w:r>
         <w:t>gegenübergestellt</w:t>
@@ -8825,15 +8523,7 @@
         <w:t xml:space="preserve"> die verschiedenen </w:t>
       </w:r>
       <w:r>
-        <w:t xml:space="preserve">Eigenschaften einzeln gegenübergestellt werden würden und somit Trends oder Muster </w:t>
-      </w:r>
-      <w:proofErr w:type="gramStart"/>
-      <w:r>
-        <w:t>unter den Muster</w:t>
-      </w:r>
-      <w:proofErr w:type="gramEnd"/>
-      <w:r>
-        <w:t xml:space="preserve"> nicht so einfach zu erkennen gewesen wären.</w:t>
+        <w:t>Eigenschaften einzeln gegenübergestellt werden würden und somit Trends oder Muster unter den Muster nicht so einfach zu erkennen gewesen wären.</w:t>
       </w:r>
     </w:p>
     <w:p>
@@ -9104,15 +8794,7 @@
         <w:t xml:space="preserve"> sind die verschiedenen Weinnamen zu erkenne, welcher der Datensatz an Asiatischen Weinen zu bieten hatte. Dabei ist auffällig das Georgien die meisten Wein</w:t>
       </w:r>
       <w:r>
-        <w:t xml:space="preserve">arten mit elf Stück besitzt. Die niedrigste Anzahl besitzt Israel mit nur einer </w:t>
-      </w:r>
-      <w:proofErr w:type="spellStart"/>
-      <w:r>
-        <w:t>Weinart</w:t>
-      </w:r>
-      <w:proofErr w:type="spellEnd"/>
-      <w:r>
-        <w:t>. Die beiden anderen Länder Japan und Südkorea sind mit einer Weinarten</w:t>
+        <w:t>arten mit elf Stück besitzt. Die niedrigste Anzahl besitzt Israel mit nur einer Weinart. Die beiden anderen Länder Japan und Südkorea sind mit einer Weinarten</w:t>
       </w:r>
       <w:r>
         <w:t xml:space="preserve"> Anzahl von drei im Datensatz vorhanden. Auffällig ist dabei das es trotz der vielen Länder in Asien nur 4 Länder in diesem Datensatz vertreten sind welche entsprechende Weinarten besitzen.</w:t>
@@ -9176,15 +8858,7 @@
         <w:t xml:space="preserve"> Nachfolgend w</w:t>
       </w:r>
       <w:r>
-        <w:t xml:space="preserve">erden die beiden Arbeiten vorgestellt und </w:t>
-      </w:r>
-      <w:proofErr w:type="spellStart"/>
-      <w:r>
-        <w:t>unterschiede</w:t>
-      </w:r>
-      <w:proofErr w:type="spellEnd"/>
-      <w:r>
-        <w:t xml:space="preserve"> zwischen dieser und der vorgestellten Arbeiten hervorgehoben.</w:t>
+        <w:t>erden die beiden Arbeiten vorgestellt und unterschiede zwischen dieser und der vorgestellten Arbeiten hervorgehoben.</w:t>
       </w:r>
     </w:p>
     <w:p>
@@ -9268,15 +8942,7 @@
         <w:t xml:space="preserve"> Die Daten werden dabei </w:t>
       </w:r>
       <w:r>
-        <w:t>mithilfe der Middleware „</w:t>
-      </w:r>
-      <w:proofErr w:type="spellStart"/>
-      <w:r>
-        <w:t>ColdFusion</w:t>
-      </w:r>
-      <w:proofErr w:type="spellEnd"/>
-      <w:r>
-        <w:t xml:space="preserve">“ </w:t>
+        <w:t xml:space="preserve">mithilfe der Middleware „ColdFusion“ </w:t>
       </w:r>
       <w:r>
         <w:t>aufbereitet</w:t>
@@ -9359,13 +9025,13 @@
             <w:fldChar w:fldCharType="begin"/>
           </w:r>
           <w:r>
-            <w:instrText>ADDIN CitaviPlaceholder{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}</w:instrText>
+            <w:instrText>ADDIN CitaviPlaceholder{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}</w:instrText>
           </w:r>
           <w:r>
             <w:fldChar w:fldCharType="separate"/>
           </w:r>
           <w:r>
-            <w:t>[14]</w:t>
+            <w:t>[15]</w:t>
           </w:r>
           <w:r>
             <w:fldChar w:fldCharType="end"/>
@@ -9443,13 +9109,13 @@
             <w:fldChar w:fldCharType="begin"/>
           </w:r>
           <w:r>
-            <w:instrText>ADDIN CitaviPlaceholder{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}</w:instrText>
+            <w:instrText>ADDIN CitaviPlaceholder{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}</w:instrText>
           </w:r>
           <w:r>
             <w:fldChar w:fldCharType="separate"/>
           </w:r>
           <w:r>
-            <w:t>[14]</w:t>
+            <w:t>[15]</w:t>
           </w:r>
           <w:r>
             <w:fldChar w:fldCharType="end"/>
@@ -9638,13 +9304,13 @@
             <w:fldChar w:fldCharType="begin"/>
           </w:r>
           <w:r>
-            <w:instrText>ADDIN CitaviPlaceholder{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}</w:instrText>
+            <w:instrText>ADDIN CitaviPlaceholder{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}</w:instrText>
           </w:r>
           <w:r>
             <w:fldChar w:fldCharType="separate"/>
           </w:r>
           <w:r>
-            <w:t>[15]</w:t>
+            <w:t>[16]</w:t>
           </w:r>
           <w:r>
             <w:fldChar w:fldCharType="end"/>
@@ -9654,15 +9320,7 @@
     </w:p>
     <w:p>
       <w:r>
-        <w:t xml:space="preserve">Der große </w:t>
-      </w:r>
-      <w:proofErr w:type="spellStart"/>
-      <w:r>
-        <w:t>unterschied</w:t>
-      </w:r>
-      <w:proofErr w:type="spellEnd"/>
-      <w:r>
-        <w:t xml:space="preserve"> zwischen dieser und der eben vorgestellten Arbeit ist, </w:t>
+        <w:t xml:space="preserve">Der große unterschied zwischen dieser und der eben vorgestellten Arbeit ist, </w:t>
       </w:r>
       <w:r>
         <w:t>dass</w:t>
@@ -9766,13 +9424,13 @@
             <w:fldChar w:fldCharType="begin"/>
           </w:r>
           <w:r>
-            <w:instrText>ADDIN CitaviPlaceholder{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}</w:instrText>
+            <w:instrText>ADDIN CitaviPlaceholder{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}</w:instrText>
           </w:r>
           <w:r>
             <w:fldChar w:fldCharType="separate"/>
           </w:r>
           <w:r>
-            <w:t>[15]</w:t>
+            <w:t>[16]</w:t>
           </w:r>
           <w:r>
             <w:fldChar w:fldCharType="end"/>
@@ -9872,15 +9530,7 @@
         <w:t xml:space="preserve"> </w:t>
       </w:r>
       <w:r>
-        <w:t xml:space="preserve">Weiterhin sollte bei steigender Anzahl der Datenmengen über eine Kategorisierung der Daten nachgedacht </w:t>
-      </w:r>
-      <w:proofErr w:type="gramStart"/>
-      <w:r>
-        <w:t>werden</w:t>
-      </w:r>
-      <w:proofErr w:type="gramEnd"/>
-      <w:r>
-        <w:t xml:space="preserve"> um so die Übersichtlichkeit innerhalb der Darstellungen nicht zu verlieren.</w:t>
+        <w:t>Weiterhin sollte bei steigender Anzahl der Datenmengen über eine Kategorisierung der Daten nachgedacht werden um so die Übersichtlichkeit innerhalb der Darstellungen nicht zu verlieren.</w:t>
       </w:r>
       <w:r>
         <w:t xml:space="preserve"> </w:t>
@@ -9895,15 +9545,7 @@
         <w:t xml:space="preserve"> erst per Mausklick </w:t>
       </w:r>
       <w:r>
-        <w:t xml:space="preserve">zu öffnen </w:t>
-      </w:r>
-      <w:proofErr w:type="spellStart"/>
-      <w:r>
-        <w:t>um so</w:t>
-      </w:r>
-      <w:proofErr w:type="spellEnd"/>
-      <w:r>
-        <w:t xml:space="preserve"> eine noch bessere Sichtbarkeit zu beisetzten. Bei den </w:t>
+        <w:t xml:space="preserve">zu öffnen um so eine noch bessere Sichtbarkeit zu beisetzten. Bei den </w:t>
       </w:r>
       <w:r>
         <w:t>parallelen</w:t>
@@ -10477,6 +10119,9 @@
         <w:p>
           <w:pPr>
             <w:pStyle w:val="CitaviBibliographyEntry"/>
+            <w:rPr>
+              <w:b/>
+            </w:rPr>
           </w:pPr>
           <w:r>
             <w:t>[14]</w:t>
@@ -10484,9 +10129,9 @@
           <w:r>
             <w:tab/>
           </w:r>
-          <w:bookmarkStart w:id="52" w:name="_CTVL001aae1fe33cb2a40e78e0da70d00b2eb43"/>
-          <w:r>
-            <w:t>M. Petrova,</w:t>
+          <w:bookmarkStart w:id="52" w:name="_CTVL001c3184978b58f4dd08e329cedb983b006"/>
+          <w:r>
+            <w:t>XE.com Inc.,</w:t>
           </w:r>
           <w:bookmarkEnd w:id="52"/>
           <w:r>
@@ -10496,19 +10141,16 @@
             <w:rPr>
               <w:i/>
             </w:rPr>
-            <w:t xml:space="preserve">Web-basierte dynamische Visualisierung klinischer Daten, </w:t>
-          </w:r>
-          <w:r>
-            <w:t xml:space="preserve">https://www.nm.informatik.uni-muenchen.de/common/pub/Fopras/petr02/PDF-Version/petr02.pdf, </w:t>
+            <w:t xml:space="preserve">1 EUR to KRW - Euros to South Korean Won Exchange Rate, </w:t>
+          </w:r>
+          <w:r>
+            <w:t xml:space="preserve">https://www.xe.com/currencyconverter/convert/?Amount=1&amp;From=EUR&amp;To=KRW, </w:t>
           </w:r>
           <w:r>
             <w:rPr>
               <w:b/>
             </w:rPr>
-            <w:t>2002</w:t>
-          </w:r>
-          <w:r>
-            <w:t>.</w:t>
+            <w:t>o. J.</w:t>
           </w:r>
         </w:p>
         <w:p>
@@ -10521,11 +10163,48 @@
           <w:r>
             <w:tab/>
           </w:r>
-          <w:bookmarkStart w:id="53" w:name="_CTVL0016f4df8312d3f4420976ab9a344f2f2a6"/>
+          <w:bookmarkStart w:id="53" w:name="_CTVL001aae1fe33cb2a40e78e0da70d00b2eb43"/>
+          <w:r>
+            <w:t>M. Petrova,</w:t>
+          </w:r>
+          <w:bookmarkEnd w:id="53"/>
+          <w:r>
+            <w:t xml:space="preserve"> </w:t>
+          </w:r>
+          <w:r>
+            <w:rPr>
+              <w:i/>
+            </w:rPr>
+            <w:t xml:space="preserve">Web-basierte dynamische Visualisierung klinischer Daten, </w:t>
+          </w:r>
+          <w:r>
+            <w:t xml:space="preserve">https://www.nm.informatik.uni-muenchen.de/common/pub/Fopras/petr02/PDF-Version/petr02.pdf, </w:t>
+          </w:r>
+          <w:r>
+            <w:rPr>
+              <w:b/>
+            </w:rPr>
+            <w:t>2002</w:t>
+          </w:r>
+          <w:r>
+            <w:t>.</w:t>
+          </w:r>
+        </w:p>
+        <w:p>
+          <w:pPr>
+            <w:pStyle w:val="CitaviBibliographyEntry"/>
+          </w:pPr>
+          <w:r>
+            <w:t>[16]</w:t>
+          </w:r>
+          <w:r>
+            <w:tab/>
+          </w:r>
+          <w:bookmarkStart w:id="54" w:name="_CTVL0016f4df8312d3f4420976ab9a344f2f2a6"/>
           <w:r>
             <w:t>U. Fels,</w:t>
           </w:r>
-          <w:bookmarkEnd w:id="53"/>
+          <w:bookmarkEnd w:id="54"/>
           <w:r>
             <w:t xml:space="preserve"> </w:t>
           </w:r>
@@ -10566,12 +10245,12 @@
           <w:numId w:val="0"/>
         </w:numPr>
       </w:pPr>
-      <w:bookmarkStart w:id="54" w:name="_Toc80274865"/>
+      <w:bookmarkStart w:id="55" w:name="_Toc80274865"/>
       <w:r>
         <w:lastRenderedPageBreak/>
         <w:t>Anhang</w:t>
       </w:r>
-      <w:bookmarkEnd w:id="54"/>
+      <w:bookmarkEnd w:id="55"/>
     </w:p>
     <w:sectPr>
       <w:pgSz w:w="11906" w:h="16838"/>
@@ -17078,6 +16757,7 @@
   </w:compat>
   <w:rsids>
     <w:rsidRoot w:val="009B61A5"/>
+    <w:rsid w:val="00354EF6"/>
     <w:rsid w:val="005469AC"/>
     <w:rsid w:val="008819F6"/>
     <w:rsid w:val="00995E84"/>

</xml_diff>

<commit_message>
Korrektur Kapitel 3 und 3.1
</commit_message>
<xml_diff>
--- a/Bericht/Informationsvisualisierung_Bericht.docx
+++ b/Bericht/Informationsvisualisierung_Bericht.docx
@@ -2365,7 +2365,15 @@
         <w:t xml:space="preserve"> 2020 mehr als 260 Millionen Hektoliter</w:t>
       </w:r>
       <w:r>
-        <w:t xml:space="preserve"> (mhl)</w:t>
+        <w:t xml:space="preserve"> (</w:t>
+      </w:r>
+      <w:proofErr w:type="spellStart"/>
+      <w:r>
+        <w:t>mhl</w:t>
+      </w:r>
+      <w:proofErr w:type="spellEnd"/>
+      <w:r>
+        <w:t>)</w:t>
       </w:r>
       <w:r>
         <w:t xml:space="preserve"> Wein produziert</w:t>
@@ -2447,8 +2455,13 @@
         <w:t xml:space="preserve">von denen allein Deutschland </w:t>
       </w:r>
       <w:r>
-        <w:t>8,4 mhl</w:t>
-      </w:r>
+        <w:t xml:space="preserve">8,4 </w:t>
+      </w:r>
+      <w:proofErr w:type="spellStart"/>
+      <w:r>
+        <w:t>mhl</w:t>
+      </w:r>
+      <w:proofErr w:type="spellEnd"/>
       <w:r>
         <w:t xml:space="preserve"> produziert worden sind</w:t>
       </w:r>
@@ -2493,7 +2506,15 @@
         <w:t>nichts</w:t>
       </w:r>
       <w:r>
-        <w:t xml:space="preserve"> im vergleich zu der führenden Weinproduktionsnation </w:t>
+        <w:t xml:space="preserve"> im </w:t>
+      </w:r>
+      <w:proofErr w:type="spellStart"/>
+      <w:r>
+        <w:t>vergleich</w:t>
+      </w:r>
+      <w:proofErr w:type="spellEnd"/>
+      <w:r>
+        <w:t xml:space="preserve"> zu der führenden Weinproduktionsnation </w:t>
       </w:r>
       <w:r>
         <w:t>Italien</w:t>
@@ -2505,7 +2526,15 @@
         <w:t xml:space="preserve"> welche im selben Jahr mit </w:t>
       </w:r>
       <w:r>
-        <w:t>49,1 mhl rund das neunfache der deutschen Menge produzierte</w:t>
+        <w:t xml:space="preserve">49,1 </w:t>
+      </w:r>
+      <w:proofErr w:type="spellStart"/>
+      <w:r>
+        <w:t>mhl</w:t>
+      </w:r>
+      <w:proofErr w:type="spellEnd"/>
+      <w:r>
+        <w:t xml:space="preserve"> rund das neunfache der deutschen Menge produzierte</w:t>
       </w:r>
       <w:r>
         <w:t xml:space="preserve"> </w:t>
@@ -3621,7 +3650,15 @@
         <w:t xml:space="preserve"> schnell</w:t>
       </w:r>
       <w:r>
-        <w:t xml:space="preserve"> nach dem Ausschenken um zwei bis drei grad </w:t>
+        <w:t xml:space="preserve"> nach dem Ausschenken um zwei bis drei </w:t>
+      </w:r>
+      <w:proofErr w:type="spellStart"/>
+      <w:r>
+        <w:t>grad</w:t>
+      </w:r>
+      <w:proofErr w:type="spellEnd"/>
+      <w:r>
+        <w:t xml:space="preserve"> </w:t>
       </w:r>
       <w:r>
         <w:t>erwärmt</w:t>
@@ -3744,7 +3781,15 @@
         <w:t xml:space="preserve"> im Nachhinein </w:t>
       </w:r>
       <w:r>
-        <w:t xml:space="preserve">zu erhöhen indem </w:t>
+        <w:t xml:space="preserve">zu </w:t>
+      </w:r>
+      <w:proofErr w:type="gramStart"/>
+      <w:r>
+        <w:t>erhöhen</w:t>
+      </w:r>
+      <w:proofErr w:type="gramEnd"/>
+      <w:r>
+        <w:t xml:space="preserve"> indem </w:t>
       </w:r>
       <w:r>
         <w:t>Zucker hinzufügt</w:t>
@@ -3761,9 +3806,11 @@
       <w:r>
         <w:t>„</w:t>
       </w:r>
+      <w:proofErr w:type="spellStart"/>
       <w:r>
         <w:t>Aufspriten</w:t>
       </w:r>
+      <w:proofErr w:type="spellEnd"/>
       <w:r>
         <w:t>“</w:t>
       </w:r>
@@ -4558,12 +4605,14 @@
       <w:r>
         <w:t>„</w:t>
       </w:r>
+      <w:proofErr w:type="spellStart"/>
       <w:r>
         <w:t>Kagg</w:t>
       </w:r>
       <w:r>
         <w:t>le</w:t>
       </w:r>
+      <w:proofErr w:type="spellEnd"/>
       <w:r>
         <w:t>“</w:t>
       </w:r>
@@ -4762,7 +4811,15 @@
         <w:t xml:space="preserve"> </w:t>
       </w:r>
       <w:r>
-        <w:t xml:space="preserve">welche auf der Plattform Kaggle zu finden sind, </w:t>
+        <w:t xml:space="preserve">welche auf der Plattform </w:t>
+      </w:r>
+      <w:proofErr w:type="spellStart"/>
+      <w:r>
+        <w:t>Kaggle</w:t>
+      </w:r>
+      <w:proofErr w:type="spellEnd"/>
+      <w:r>
+        <w:t xml:space="preserve"> zu finden sind, </w:t>
       </w:r>
       <w:r>
         <w:t xml:space="preserve">wurden von einem Nutzer von einer Koreanischen Webseite (welche nicht genauer angegeben worden ist) gesammelt und bereitgestellt. </w:t>
@@ -4840,14 +4897,27 @@
     </w:p>
     <w:p>
       <w:r>
-        <w:t xml:space="preserve">Der Datensatz von CleasingWine beginnt mit der </w:t>
-      </w:r>
-      <w:r>
-        <w:t>„wine</w:t>
+        <w:t xml:space="preserve">Der Datensatz von </w:t>
+      </w:r>
+      <w:proofErr w:type="spellStart"/>
+      <w:r>
+        <w:t>CleasingWine</w:t>
+      </w:r>
+      <w:proofErr w:type="spellEnd"/>
+      <w:r>
+        <w:t xml:space="preserve"> beginnt mit der </w:t>
+      </w:r>
+      <w:r>
+        <w:t>„</w:t>
+      </w:r>
+      <w:proofErr w:type="spellStart"/>
+      <w:r>
+        <w:t>wine</w:t>
       </w:r>
       <w:r>
         <w:t>ID</w:t>
       </w:r>
+      <w:proofErr w:type="spellEnd"/>
       <w:r>
         <w:t>“</w:t>
       </w:r>
@@ -4861,7 +4931,15 @@
         <w:t xml:space="preserve">Nach dieser Spalte folg die </w:t>
       </w:r>
       <w:r>
-        <w:t xml:space="preserve">Spalte mit dem Namen „name“, in dieser Spalte sind </w:t>
+        <w:t>Spalte mit dem Namen „</w:t>
+      </w:r>
+      <w:proofErr w:type="spellStart"/>
+      <w:r>
+        <w:t>name</w:t>
+      </w:r>
+      <w:proofErr w:type="spellEnd"/>
+      <w:r>
+        <w:t xml:space="preserve">“, in dieser Spalte sind </w:t>
       </w:r>
       <w:r>
         <w:t>die</w:t>
@@ -4873,13 +4951,37 @@
         <w:t xml:space="preserve"> der einzelnen Weine eingetragen. </w:t>
       </w:r>
       <w:r>
-        <w:t xml:space="preserve">Die Produzenten dieser Weine sind in der darauffolgenden Spalte der „producer“ zu finden. </w:t>
-      </w:r>
-      <w:r>
-        <w:t xml:space="preserve">Aus welchem Land dieser Wein stammt wird anschließend in der Spalte der „nation“ beantwortet. </w:t>
-      </w:r>
-      <w:r>
-        <w:t>Anschließend folgen fünf Spalten mit dem Namen „local“ und der entsprechenden Nummer, welche die entsprechende</w:t>
+        <w:t>Die Produzenten dieser Weine sind in der darauffolgenden Spalte der „</w:t>
+      </w:r>
+      <w:proofErr w:type="spellStart"/>
+      <w:r>
+        <w:t>producer</w:t>
+      </w:r>
+      <w:proofErr w:type="spellEnd"/>
+      <w:r>
+        <w:t xml:space="preserve">“ zu finden. </w:t>
+      </w:r>
+      <w:r>
+        <w:t>Aus welchem Land dieser Wein stammt wird anschließend in der Spalte der „</w:t>
+      </w:r>
+      <w:proofErr w:type="spellStart"/>
+      <w:r>
+        <w:t>nation</w:t>
+      </w:r>
+      <w:proofErr w:type="spellEnd"/>
+      <w:r>
+        <w:t xml:space="preserve">“ beantwortet. </w:t>
+      </w:r>
+      <w:r>
+        <w:t>Anschließend folgen fünf Spalten mit dem Namen „</w:t>
+      </w:r>
+      <w:proofErr w:type="spellStart"/>
+      <w:r>
+        <w:t>local</w:t>
+      </w:r>
+      <w:proofErr w:type="spellEnd"/>
+      <w:r>
+        <w:t>“ und der entsprechenden Nummer, welche die entsprechende</w:t>
       </w:r>
       <w:r>
         <w:t>n</w:t>
@@ -4913,7 +5015,15 @@
       </w:r>
       <w:r>
         <w:lastRenderedPageBreak/>
-        <w:t xml:space="preserve">sich die Spalten „varieties“ und die </w:t>
+        <w:t>sich die Spalten „</w:t>
+      </w:r>
+      <w:proofErr w:type="spellStart"/>
+      <w:r>
+        <w:t>varieties</w:t>
+      </w:r>
+      <w:proofErr w:type="spellEnd"/>
+      <w:r>
+        <w:t xml:space="preserve">“ und die </w:t>
       </w:r>
       <w:r>
         <w:t>entsprechende</w:t>
@@ -4940,7 +5050,15 @@
         <w:t xml:space="preserve"> Nach diesen Spalten folgt die Spalte „typ“ welche den entsprechenden Typ des Weines enthält. </w:t>
       </w:r>
       <w:r>
-        <w:t xml:space="preserve">Anschließend wird in der Spalte „use“ die Verwendung des Weines genauer </w:t>
+        <w:t>Anschließend wird in der Spalte „</w:t>
+      </w:r>
+      <w:proofErr w:type="spellStart"/>
+      <w:r>
+        <w:t>use</w:t>
+      </w:r>
+      <w:proofErr w:type="spellEnd"/>
+      <w:r>
+        <w:t xml:space="preserve">“ die Verwendung des Weines genauer </w:t>
       </w:r>
       <w:r>
         <w:t xml:space="preserve">festgelegt. Auf diese Spalte </w:t>
@@ -4949,13 +5067,29 @@
         <w:t>folgt,</w:t>
       </w:r>
       <w:r>
-        <w:t xml:space="preserve"> die der „abv“ welche den </w:t>
+        <w:t xml:space="preserve"> die der „</w:t>
+      </w:r>
+      <w:proofErr w:type="spellStart"/>
+      <w:r>
+        <w:t>abv</w:t>
+      </w:r>
+      <w:proofErr w:type="spellEnd"/>
+      <w:r>
+        <w:t xml:space="preserve">“ welche den </w:t>
       </w:r>
       <w:r>
         <w:t xml:space="preserve">Alkoholgehalt pro Volumen darstellt. </w:t>
       </w:r>
       <w:r>
-        <w:t xml:space="preserve">Danach wird in der Spalte der „degree“ die optimale </w:t>
+        <w:t>Danach wird in der Spalte der „</w:t>
+      </w:r>
+      <w:proofErr w:type="spellStart"/>
+      <w:r>
+        <w:t>degree</w:t>
+      </w:r>
+      <w:proofErr w:type="spellEnd"/>
+      <w:r>
+        <w:t xml:space="preserve">“ die optimale </w:t>
       </w:r>
       <w:r>
         <w:t xml:space="preserve">Trinktemperatur </w:t>
@@ -4970,22 +5104,78 @@
         <w:t>Nachfolgend</w:t>
       </w:r>
       <w:r>
-        <w:t xml:space="preserve"> wird mit den Spalten „sweet“, „acidity“, „body“</w:t>
+        <w:t xml:space="preserve"> wird mit den Spalten „</w:t>
+      </w:r>
+      <w:proofErr w:type="spellStart"/>
+      <w:r>
+        <w:t>sweet</w:t>
+      </w:r>
+      <w:proofErr w:type="spellEnd"/>
+      <w:r>
+        <w:t>“, „</w:t>
+      </w:r>
+      <w:proofErr w:type="spellStart"/>
+      <w:r>
+        <w:t>acidity</w:t>
+      </w:r>
+      <w:proofErr w:type="spellEnd"/>
+      <w:r>
+        <w:t>“, „</w:t>
+      </w:r>
+      <w:proofErr w:type="spellStart"/>
+      <w:r>
+        <w:t>body</w:t>
+      </w:r>
+      <w:proofErr w:type="spellEnd"/>
+      <w:r>
+        <w:t>“</w:t>
       </w:r>
       <w:r>
         <w:t xml:space="preserve">, </w:t>
       </w:r>
       <w:r>
-        <w:t>„tannin“</w:t>
-      </w:r>
-      <w:r>
-        <w:t xml:space="preserve">, „price“, „year“, „ml“ die jeweilige Süße, </w:t>
+        <w:t>„</w:t>
+      </w:r>
+      <w:proofErr w:type="spellStart"/>
+      <w:r>
+        <w:t>tannin</w:t>
+      </w:r>
+      <w:proofErr w:type="spellEnd"/>
+      <w:r>
+        <w:t>“</w:t>
+      </w:r>
+      <w:r>
+        <w:t>, „</w:t>
+      </w:r>
+      <w:proofErr w:type="spellStart"/>
+      <w:r>
+        <w:t>price</w:t>
+      </w:r>
+      <w:proofErr w:type="spellEnd"/>
+      <w:r>
+        <w:t>“, „</w:t>
+      </w:r>
+      <w:proofErr w:type="spellStart"/>
+      <w:r>
+        <w:t>year</w:t>
+      </w:r>
+      <w:proofErr w:type="spellEnd"/>
+      <w:r>
+        <w:t xml:space="preserve">“, „ml“ die jeweilige Süße, </w:t>
       </w:r>
       <w:r>
         <w:t xml:space="preserve">Säure, Körper, Gerbstoff, Preis, Herstellungsjahr und Größe der Flasche des Weines definiert. </w:t>
       </w:r>
       <w:r>
-        <w:t xml:space="preserve">Dabei sind ab der Spalte der „nation“ </w:t>
+        <w:t>Dabei sind ab der Spalte der „</w:t>
+      </w:r>
+      <w:proofErr w:type="spellStart"/>
+      <w:r>
+        <w:t>nation</w:t>
+      </w:r>
+      <w:proofErr w:type="spellEnd"/>
+      <w:r>
+        <w:t xml:space="preserve">“ </w:t>
       </w:r>
       <w:r>
         <w:t>Nullw</w:t>
@@ -4994,7 +5184,15 @@
         <w:t xml:space="preserve">erte in der Datei enthalten. </w:t>
       </w:r>
       <w:r>
-        <w:t>Zahlenwerte sind aber der Spalte „abv“ in diesem Datensatz zu finden.</w:t>
+        <w:t>Zahlenwerte sind aber der Spalte „</w:t>
+      </w:r>
+      <w:proofErr w:type="spellStart"/>
+      <w:r>
+        <w:t>abv</w:t>
+      </w:r>
+      <w:proofErr w:type="spellEnd"/>
+      <w:r>
+        <w:t>“ in diesem Datensatz zu finden.</w:t>
       </w:r>
       <w:r>
         <w:t xml:space="preserve"> </w:t>
@@ -5229,7 +5427,15 @@
         <w:t>u</w:t>
       </w:r>
       <w:r>
-        <w:t xml:space="preserve">rsprünglichen Daten vorhanden welche von der Plattform „Kaggle“ </w:t>
+        <w:t>rsprünglichen Daten vorhanden welche von der Plattform „</w:t>
+      </w:r>
+      <w:proofErr w:type="spellStart"/>
+      <w:r>
+        <w:t>Kaggle</w:t>
+      </w:r>
+      <w:proofErr w:type="spellEnd"/>
+      <w:r>
+        <w:t xml:space="preserve">“ </w:t>
       </w:r>
       <w:r>
         <w:t>heruntergeladen</w:t>
@@ -5264,9 +5470,11 @@
       <w:r>
         <w:t xml:space="preserve"> „</w:t>
       </w:r>
+      <w:proofErr w:type="spellStart"/>
       <w:r>
         <w:t>AufbereiteteDaten</w:t>
       </w:r>
+      <w:proofErr w:type="spellEnd"/>
       <w:r>
         <w:t>“</w:t>
       </w:r>
@@ -5339,7 +5547,15 @@
         <w:t>CSV-Datei,</w:t>
       </w:r>
       <w:r>
-        <w:t xml:space="preserve"> auf welche der Scatterplot und die Parallelen Koordinaten zugreifen heißt dabei „WineInformationExcelAufbereitetKlein“</w:t>
+        <w:t xml:space="preserve"> auf welche der Scatterplot und die Parallelen Koordinaten zugreifen heißt dabei „</w:t>
+      </w:r>
+      <w:proofErr w:type="spellStart"/>
+      <w:r>
+        <w:t>WineInformationExcelAufbereitetKlein</w:t>
+      </w:r>
+      <w:proofErr w:type="spellEnd"/>
+      <w:r>
+        <w:t>“</w:t>
       </w:r>
       <w:r>
         <w:t xml:space="preserve">. Der Name der JSON </w:t>
@@ -5348,7 +5564,15 @@
         <w:t>Datei auf, welche das Baumdiagramm zugreift,</w:t>
       </w:r>
       <w:r>
-        <w:t xml:space="preserve"> lautet „WineInformationGeoKleinKlein“.</w:t>
+        <w:t xml:space="preserve"> lautet „</w:t>
+      </w:r>
+      <w:proofErr w:type="spellStart"/>
+      <w:r>
+        <w:t>WineInformationGeoKleinKlein</w:t>
+      </w:r>
+      <w:proofErr w:type="spellEnd"/>
+      <w:r>
+        <w:t>“.</w:t>
       </w:r>
       <w:r>
         <w:t xml:space="preserve"> </w:t>
@@ -5384,7 +5608,23 @@
         <w:t xml:space="preserve"> </w:t>
       </w:r>
       <w:r>
-        <w:t>abgebildet. Somit enthalten die „data“-Felder nur eine „id“ welch</w:t>
+        <w:t>abgebildet. Somit enthalten die „</w:t>
+      </w:r>
+      <w:proofErr w:type="spellStart"/>
+      <w:r>
+        <w:t>data</w:t>
+      </w:r>
+      <w:proofErr w:type="spellEnd"/>
+      <w:r>
+        <w:t>“-Felder nur eine „</w:t>
+      </w:r>
+      <w:proofErr w:type="spellStart"/>
+      <w:r>
+        <w:t>id</w:t>
+      </w:r>
+      <w:proofErr w:type="spellEnd"/>
+      <w:r>
+        <w:t>“ welch</w:t>
       </w:r>
       <w:r>
         <w:t>e</w:t>
@@ -5398,9 +5638,11 @@
       <w:r>
         <w:t>Die Beziehung wurde mithilfe der „</w:t>
       </w:r>
+      <w:proofErr w:type="spellStart"/>
       <w:r>
         <w:t>children</w:t>
       </w:r>
+      <w:proofErr w:type="spellEnd"/>
       <w:r>
         <w:t>“-Felder realisiert.</w:t>
       </w:r>
@@ -5499,7 +5741,15 @@
         <w:t xml:space="preserve"> wurde die Datei </w:t>
       </w:r>
       <w:r>
-        <w:t>„cleasingWine“ in eine Exceldatei konvertiert</w:t>
+        <w:t>„</w:t>
+      </w:r>
+      <w:proofErr w:type="spellStart"/>
+      <w:r>
+        <w:t>cleasingWine</w:t>
+      </w:r>
+      <w:proofErr w:type="spellEnd"/>
+      <w:r>
+        <w:t>“ in eine Exceldatei konvertiert</w:t>
       </w:r>
       <w:r>
         <w:t>, d</w:t>
@@ -5514,13 +5764,29 @@
         <w:t xml:space="preserve">e Exceldatei ist unter </w:t>
       </w:r>
       <w:r>
-        <w:t xml:space="preserve">dem Unterordner „AufbereiteteDaten“ </w:t>
+        <w:t>dem Unterordner „</w:t>
+      </w:r>
+      <w:proofErr w:type="spellStart"/>
+      <w:r>
+        <w:t>AufbereiteteDaten</w:t>
+      </w:r>
+      <w:proofErr w:type="spellEnd"/>
+      <w:r>
+        <w:t xml:space="preserve">“ </w:t>
       </w:r>
       <w:r>
         <w:t>mit dem Namen</w:t>
       </w:r>
       <w:r>
-        <w:t xml:space="preserve"> „WineInformtionExcel“ zu finden. </w:t>
+        <w:t xml:space="preserve"> „</w:t>
+      </w:r>
+      <w:proofErr w:type="spellStart"/>
+      <w:r>
+        <w:t>WineInformtionExcel</w:t>
+      </w:r>
+      <w:proofErr w:type="spellEnd"/>
+      <w:r>
+        <w:t xml:space="preserve">“ zu finden. </w:t>
       </w:r>
       <w:r>
         <w:t xml:space="preserve">Durch diesen Schritt </w:t>
@@ -5544,8 +5810,13 @@
         <w:t>GitHub Nutzer „</w:t>
       </w:r>
       <w:r>
-        <w:t>Curran Kelleher</w:t>
-      </w:r>
+        <w:t xml:space="preserve">Curran </w:t>
+      </w:r>
+      <w:proofErr w:type="spellStart"/>
+      <w:r>
+        <w:t>Kelleher</w:t>
+      </w:r>
+      <w:proofErr w:type="spellEnd"/>
       <w:r>
         <w:t>“</w:t>
       </w:r>
@@ -5590,7 +5861,23 @@
         <w:t>.</w:t>
       </w:r>
       <w:r>
-        <w:t xml:space="preserve"> Die Datei ist dabei unter „AufbereiteteDaten“ mit dem Namen „WineInformationGeo“ zu finden</w:t>
+        <w:t xml:space="preserve"> Die Datei ist dabei unter „</w:t>
+      </w:r>
+      <w:proofErr w:type="spellStart"/>
+      <w:r>
+        <w:t>AufbereiteteDaten</w:t>
+      </w:r>
+      <w:proofErr w:type="spellEnd"/>
+      <w:r>
+        <w:t>“ mit dem Namen „</w:t>
+      </w:r>
+      <w:proofErr w:type="spellStart"/>
+      <w:r>
+        <w:t>WineInformationGeo</w:t>
+      </w:r>
+      <w:proofErr w:type="spellEnd"/>
+      <w:r>
+        <w:t>“ zu finden</w:t>
       </w:r>
       <w:r>
         <w:t xml:space="preserve"> und wurde mithilfe von „Visual Studio Code“ bearbeitet.</w:t>
@@ -5649,7 +5936,39 @@
         <w:t xml:space="preserve">Zuerst wurden aus den Spalten </w:t>
       </w:r>
       <w:r>
-        <w:t xml:space="preserve">„sweet“, „adcidity“, „body“ und „tannin“ die </w:t>
+        <w:t>„</w:t>
+      </w:r>
+      <w:proofErr w:type="spellStart"/>
+      <w:r>
+        <w:t>sweet</w:t>
+      </w:r>
+      <w:proofErr w:type="spellEnd"/>
+      <w:r>
+        <w:t>“, „</w:t>
+      </w:r>
+      <w:proofErr w:type="spellStart"/>
+      <w:r>
+        <w:t>adcidity</w:t>
+      </w:r>
+      <w:proofErr w:type="spellEnd"/>
+      <w:r>
+        <w:t>“, „</w:t>
+      </w:r>
+      <w:proofErr w:type="spellStart"/>
+      <w:r>
+        <w:t>body</w:t>
+      </w:r>
+      <w:proofErr w:type="spellEnd"/>
+      <w:r>
+        <w:t>“ und „</w:t>
+      </w:r>
+      <w:proofErr w:type="spellStart"/>
+      <w:r>
+        <w:t>tannin</w:t>
+      </w:r>
+      <w:proofErr w:type="spellEnd"/>
+      <w:r>
+        <w:t xml:space="preserve">“ die </w:t>
       </w:r>
       <w:r>
         <w:t>Namen,</w:t>
@@ -5676,7 +5995,23 @@
         <w:t xml:space="preserve">n die Zahlenwerte überarbeitet. So </w:t>
       </w:r>
       <w:r>
-        <w:t xml:space="preserve">standen in der Spalte „abv“ und „degree“ </w:t>
+        <w:t>standen in der Spalte „</w:t>
+      </w:r>
+      <w:proofErr w:type="spellStart"/>
+      <w:r>
+        <w:t>abv</w:t>
+      </w:r>
+      <w:proofErr w:type="spellEnd"/>
+      <w:r>
+        <w:t>“ und „</w:t>
+      </w:r>
+      <w:proofErr w:type="spellStart"/>
+      <w:r>
+        <w:t>degree</w:t>
+      </w:r>
+      <w:proofErr w:type="spellEnd"/>
+      <w:r>
+        <w:t xml:space="preserve">“ </w:t>
       </w:r>
       <w:r>
         <w:t xml:space="preserve">eine </w:t>
@@ -5718,7 +6053,15 @@
         <w:t>der Durchschnitt gebildet. Falls nur ein Wert in der Spalte stand, wurde dieser einfach übernommen.</w:t>
       </w:r>
       <w:r>
-        <w:t xml:space="preserve"> Darüber hinaus wurde der Preis für die Weine in der Spalte „price“</w:t>
+        <w:t xml:space="preserve"> Darüber hinaus wurde der Preis für die Weine in der Spalte „</w:t>
+      </w:r>
+      <w:proofErr w:type="spellStart"/>
+      <w:r>
+        <w:t>price</w:t>
+      </w:r>
+      <w:proofErr w:type="spellEnd"/>
+      <w:r>
+        <w:t>“</w:t>
       </w:r>
       <w:r>
         <w:t xml:space="preserve"> in südkoreanischen Won angegeben. Aufgrund dieser dessen wurde dieser P</w:t>
@@ -5782,7 +6125,15 @@
         <w:t>Spalte</w:t>
       </w:r>
       <w:r>
-        <w:t xml:space="preserve"> „name“ angepasst. So ist es bei der Konvertierung vorgekommen, dass Apostrophe und Umlaute nicht richtig </w:t>
+        <w:t xml:space="preserve"> „</w:t>
+      </w:r>
+      <w:proofErr w:type="spellStart"/>
+      <w:r>
+        <w:t>name</w:t>
+      </w:r>
+      <w:proofErr w:type="spellEnd"/>
+      <w:r>
+        <w:t xml:space="preserve">“ angepasst. So ist es bei der Konvertierung vorgekommen, dass Apostrophe und Umlaute nicht richtig </w:t>
       </w:r>
       <w:r>
         <w:t>importiert</w:t>
@@ -5815,7 +6166,15 @@
         <w:t xml:space="preserve"> zusammenfügen der Weinnamen und der Länder einfacher zu gestallten.</w:t>
       </w:r>
       <w:r>
-        <w:t xml:space="preserve"> Diese Änderungen wurden alle and er Exceldatei „WineInformationExcel“ durchgeführt.</w:t>
+        <w:t xml:space="preserve"> Diese Änderungen wurden alle and er Exceldatei „</w:t>
+      </w:r>
+      <w:proofErr w:type="spellStart"/>
+      <w:r>
+        <w:t>WineInformationExcel</w:t>
+      </w:r>
+      <w:proofErr w:type="spellEnd"/>
+      <w:r>
+        <w:t>“ durchgeführt.</w:t>
       </w:r>
       <w:r>
         <w:t xml:space="preserve"> Anschließend wurde in </w:t>
@@ -5833,7 +6192,15 @@
         <w:t xml:space="preserve">basierend </w:t>
       </w:r>
       <w:r>
-        <w:t>auf „WineInformationExcel“, die Namen der Spalten vo</w:t>
+        <w:t>auf „</w:t>
+      </w:r>
+      <w:proofErr w:type="spellStart"/>
+      <w:r>
+        <w:t>WineInformationExcel</w:t>
+      </w:r>
+      <w:proofErr w:type="spellEnd"/>
+      <w:r>
+        <w:t>“, die Namen der Spalten vo</w:t>
       </w:r>
       <w:r>
         <w:t>m</w:t>
@@ -5865,9 +6232,11 @@
       <w:r>
         <w:t>Dieser Stand findet sich in der Exceldatei mit dem Namen „</w:t>
       </w:r>
+      <w:proofErr w:type="spellStart"/>
       <w:r>
         <w:t>WineInformationExcelAufbereitet</w:t>
       </w:r>
+      <w:proofErr w:type="spellEnd"/>
       <w:r>
         <w:t>“</w:t>
       </w:r>
@@ -5881,7 +6250,23 @@
         <w:t xml:space="preserve"> welche</w:t>
       </w:r>
       <w:r>
-        <w:t xml:space="preserve"> in den Spalten „alc“ bis „ml“ </w:t>
+        <w:t xml:space="preserve"> in den Spalten </w:t>
+      </w:r>
+      <w:proofErr w:type="gramStart"/>
+      <w:r>
+        <w:t>„</w:t>
+      </w:r>
+      <w:proofErr w:type="spellStart"/>
+      <w:r>
+        <w:t>alc</w:t>
+      </w:r>
+      <w:proofErr w:type="spellEnd"/>
+      <w:r>
+        <w:t>“</w:t>
+      </w:r>
+      <w:proofErr w:type="gramEnd"/>
+      <w:r>
+        <w:t xml:space="preserve"> bis „ml“ </w:t>
       </w:r>
       <w:r>
         <w:t>einen nicht vorhanden Wert enthielten</w:t>
@@ -5893,7 +6278,15 @@
         <w:t xml:space="preserve">Diese Änderung ist in der Datei mit dem Namen </w:t>
       </w:r>
       <w:r>
-        <w:t>„WineInformationExcelAufbereitetKlein“ wiederzufinden.</w:t>
+        <w:t>„</w:t>
+      </w:r>
+      <w:proofErr w:type="spellStart"/>
+      <w:r>
+        <w:t>WineInformationExcelAufbereitetKlein</w:t>
+      </w:r>
+      <w:proofErr w:type="spellEnd"/>
+      <w:r>
+        <w:t>“ wiederzufinden.</w:t>
       </w:r>
       <w:r>
         <w:t xml:space="preserve"> </w:t>
@@ -5920,10 +6313,26 @@
         <w:t xml:space="preserve">dort eingefügt, wo diese bereits auch in der </w:t>
       </w:r>
       <w:r>
-        <w:t xml:space="preserve">CSV eine Zuordnung zu einem Land erhalten haben. Dieses Ergebnis ist unter der Datei „WineInformationGeoKlein“ zu finden. Anschließend wurden im letzten Schritt alle Länder entfernt, welche keine Weine </w:t>
-      </w:r>
-      <w:r>
-        <w:t>nach der CSV-Datei hergestellt haben. Dies ist in der Datei „WineInformationGeoKleinKlein“ zu erkennen.</w:t>
+        <w:t>CSV eine Zuordnung zu einem Land erhalten haben. Dieses Ergebnis ist unter der Datei „</w:t>
+      </w:r>
+      <w:proofErr w:type="spellStart"/>
+      <w:r>
+        <w:t>WineInformationGeoKlein</w:t>
+      </w:r>
+      <w:proofErr w:type="spellEnd"/>
+      <w:r>
+        <w:t xml:space="preserve">“ zu finden. Anschließend wurden im letzten Schritt alle Länder entfernt, welche keine Weine </w:t>
+      </w:r>
+      <w:r>
+        <w:t>nach der CSV-Datei hergestellt haben. Dies ist in der Datei „</w:t>
+      </w:r>
+      <w:proofErr w:type="spellStart"/>
+      <w:r>
+        <w:t>WineInformationGeoKleinKlein</w:t>
+      </w:r>
+      <w:proofErr w:type="spellEnd"/>
+      <w:r>
+        <w:t>“ zu erkennen.</w:t>
       </w:r>
     </w:p>
     <w:p>
@@ -6180,40 +6589,52 @@
         <w:t xml:space="preserve"> welches mit diesen Visualisierungen erreicht werden soll. </w:t>
       </w:r>
       <w:r>
-        <w:t xml:space="preserve">Dieses ist möglichst viele Erkenntnisse zu gewinnen, </w:t>
-      </w:r>
-      <w:r>
-        <w:t xml:space="preserve">rund um das Thema der Weine. Dabei kann das Thema </w:t>
-      </w:r>
-      <w:r>
-        <w:t>vor allem</w:t>
-      </w:r>
-      <w:r>
-        <w:t xml:space="preserve"> </w:t>
-      </w:r>
-      <w:r>
-        <w:t xml:space="preserve">aus den Eigenschaften des Weines </w:t>
-      </w:r>
-      <w:r>
-        <w:t>beleuchtet</w:t>
-      </w:r>
-      <w:r>
-        <w:t xml:space="preserve"> werden, welche innerhalb der Ursprünglichen CSV Datei vorhanden waren. Also a</w:t>
-      </w:r>
-      <w:r>
-        <w:t xml:space="preserve">n den Eigenschaften </w:t>
-      </w:r>
-      <w:r>
-        <w:t xml:space="preserve">des Alkoholgehaltes, Trinktemperatur, </w:t>
+        <w:t>Dieses ist das die Zielgruppen ihre individuellen Fragen rund um das Thema Weine beantworten können.</w:t>
+      </w:r>
+      <w:r>
+        <w:t xml:space="preserve"> Dabei können vor allem Fragen </w:t>
+      </w:r>
+      <w:r>
+        <w:t xml:space="preserve">rund um die Eigenschaften des Weines beantwortet werden, welche innerhalb der ursprünglichen CSV-Datei vorhanden waren. </w:t>
+      </w:r>
+      <w:r>
+        <w:t xml:space="preserve">Also </w:t>
+      </w:r>
+      <w:r>
+        <w:t>Fragen rund um Alkoholgehalt</w:t>
+      </w:r>
+      <w:r>
+        <w:t xml:space="preserve">, Trinktemperatur, </w:t>
       </w:r>
       <w:r>
         <w:t>Süße, Säure, Körpers, Gerbstoffe</w:t>
       </w:r>
       <w:r>
-        <w:t xml:space="preserve">, Preis, Jahres und Größe der Flasche. </w:t>
-      </w:r>
-      <w:r>
-        <w:t xml:space="preserve">Diese Eigenschaften können nun mithilfe von den verschiedenen Visualisierungen gegenübergestellt werden und so sollten neue Erkenntnisse rund um das Thema wein gewonnen werden können. Als Unterstützung für dieses Hauptziel gibt es noch drei etwas konkretere Fragen welche bereits in der </w:t>
+        <w:t>, Preis, Jahres und Größe der Flasche</w:t>
+      </w:r>
+      <w:r>
+        <w:t xml:space="preserve"> des Weines</w:t>
+      </w:r>
+      <w:r>
+        <w:t xml:space="preserve">. </w:t>
+      </w:r>
+      <w:r>
+        <w:t>D</w:t>
+      </w:r>
+      <w:r>
+        <w:t xml:space="preserve">iese Eigenschaften können nun mithilfe </w:t>
+      </w:r>
+      <w:r>
+        <w:t>von den verschiedenen Visualisierungen</w:t>
+      </w:r>
+      <w:r>
+        <w:t xml:space="preserve"> gegenübergestellt werden und so die Fragen der unterschiedlichen Zielgruppen</w:t>
+      </w:r>
+      <w:r>
+        <w:t xml:space="preserve"> beantworten</w:t>
+      </w:r>
+      <w:r>
+        <w:t xml:space="preserve">. Als Unterstützung für dieses Hauptziel gibt es noch drei etwas konkretere Fragen welche bereits in der </w:t>
       </w:r>
       <w:r>
         <w:fldChar w:fldCharType="begin"/>
@@ -6236,75 +6657,158 @@
     </w:p>
     <w:p>
       <w:r>
-        <w:t xml:space="preserve">Um möglicherweise verschieden Zusammenhänge zwischen verschiedenen Eigenschaften herauszufinden, wird eine Darstellung </w:t>
-      </w:r>
-      <w:r>
-        <w:t>benötigt,</w:t>
-      </w:r>
-      <w:r>
-        <w:t xml:space="preserve"> in welcher die verschiedenen</w:t>
-      </w:r>
-      <w:r>
-        <w:t xml:space="preserve"> Eigenschaften des Weines gegenübergestellt werden kann. Darüber hinaus sollte </w:t>
-      </w:r>
-      <w:r>
-        <w:t xml:space="preserve">ein gewisses Vorwissen </w:t>
-      </w:r>
-      <w:r>
-        <w:t>über</w:t>
-      </w:r>
-      <w:r>
-        <w:t xml:space="preserve"> verschiedene Weine bereits vorhanden sein</w:t>
-      </w:r>
-      <w:r>
-        <w:t xml:space="preserve">, um die anzeigten Daten interpretieren zu können. </w:t>
-      </w:r>
-      <w:r>
-        <w:t xml:space="preserve">Mit dieser Kombination ist es nun möglich verschiedene </w:t>
-      </w:r>
-      <w:r>
-        <w:t>Erkenntnisse,</w:t>
+        <w:t xml:space="preserve">Um Fragen zwischen zwei Eigenschaften </w:t>
+      </w:r>
+      <w:r>
+        <w:t>zu beantworten, sollte es eine Möglichkeit geben zwei verschieden</w:t>
+      </w:r>
+      <w:r>
+        <w:t>e</w:t>
+      </w:r>
+      <w:r>
+        <w:t xml:space="preserve"> Eigenschaften miteinander zu vergleichen. So könnten verschieden</w:t>
+      </w:r>
+      <w:r>
+        <w:t>e</w:t>
       </w:r>
       <w:r>
         <w:t xml:space="preserve"> </w:t>
       </w:r>
       <w:r>
-        <w:t>welche bereits bekannt sind zu bestätigen oder auch neue Erkenntnisse aus diesen Daten zu ziehen.</w:t>
+        <w:t>Zusammenhänge</w:t>
+      </w:r>
+      <w:r>
+        <w:t xml:space="preserve"> zwischen den W</w:t>
+      </w:r>
+      <w:r>
+        <w:t xml:space="preserve">eineigenschaften aufgedeckt und ein besseres Verständnis für diese geschaffen werden. </w:t>
+      </w:r>
+      <w:r>
+        <w:t xml:space="preserve">Dadurch wird es möglich </w:t>
+      </w:r>
+      <w:r>
+        <w:t>beispielsweise</w:t>
+      </w:r>
+      <w:r>
+        <w:t xml:space="preserve"> </w:t>
+      </w:r>
+      <w:r>
+        <w:t xml:space="preserve">möglich einen </w:t>
+      </w:r>
+      <w:r>
+        <w:t>p</w:t>
+      </w:r>
+      <w:r>
+        <w:t>reisgünstigen süßen Wein zu finden.</w:t>
+      </w:r>
+      <w:r>
+        <w:t xml:space="preserve"> Das Vorwissen </w:t>
+      </w:r>
+      <w:r>
+        <w:t>der</w:t>
+      </w:r>
+      <w:r>
+        <w:t xml:space="preserve"> Zielgruppen </w:t>
+      </w:r>
+      <w:r>
+        <w:t>sollte dabei so</w:t>
+      </w:r>
+      <w:r>
+        <w:t xml:space="preserve"> sein das diese wissen was die Eigenschaften des Weines </w:t>
+      </w:r>
+      <w:r>
+        <w:t>bedeuten,</w:t>
+      </w:r>
+      <w:r>
+        <w:t xml:space="preserve"> um korrekte Schlussfolgerungen aus den Darstellungen zu ziehen.</w:t>
       </w:r>
     </w:p>
     <w:p>
       <w:r>
-        <w:t xml:space="preserve">Bei der </w:t>
-      </w:r>
-      <w:r>
-        <w:t>Frage,</w:t>
-      </w:r>
-      <w:r>
-        <w:t xml:space="preserve"> ob es einen Zusammenhang zwischen den Produktionsmengen und de</w:t>
-      </w:r>
-      <w:r>
-        <w:t xml:space="preserve">r Anzahl der von Weinen </w:t>
-      </w:r>
-      <w:r>
-        <w:t>in einem Land</w:t>
-      </w:r>
-      <w:r>
-        <w:t>, ist es nötig diese zwei Informationen bereitzustellen und anschließend miteinander zu vergleichen.</w:t>
-      </w:r>
-      <w:r>
-        <w:t xml:space="preserve"> Dafür ist die Information der einzelne Produktionsmangen der </w:t>
-      </w:r>
-      <w:r>
-        <w:t xml:space="preserve">Länder nötigt. Diese Information ist beispielsweise </w:t>
-      </w:r>
-      <w:r>
-        <w:t>im „State of the Viti</w:t>
-      </w:r>
-      <w:r>
-        <w:t>vinicultural World in 2020“ nachzulesen</w:t>
+        <w:t>In der nächsten unterstützenden Frage geht es darum mehr als nur zwei Eigenschaften miteinander zu vergleichen, um so Fragen der Zielgruppen rund um verschieden Trends oder Besonderheiten bei den Weinen festzustellen</w:t>
+      </w:r>
+      <w:r>
+        <w:t>.</w:t>
       </w:r>
       <w:r>
         <w:t xml:space="preserve"> </w:t>
+      </w:r>
+      <w:r>
+        <w:t>So</w:t>
+      </w:r>
+      <w:r>
+        <w:t xml:space="preserve"> </w:t>
+      </w:r>
+      <w:r>
+        <w:t xml:space="preserve">könnte es denkbar sein </w:t>
+      </w:r>
+      <w:r>
+        <w:t xml:space="preserve">das </w:t>
+      </w:r>
+      <w:r>
+        <w:t>d</w:t>
+      </w:r>
+      <w:r>
+        <w:t xml:space="preserve">er </w:t>
+      </w:r>
+      <w:r>
+        <w:t>Alkoholgehalt</w:t>
+      </w:r>
+      <w:r>
+        <w:t xml:space="preserve"> </w:t>
+      </w:r>
+      <w:r>
+        <w:t>unabhängig</w:t>
+      </w:r>
+      <w:r>
+        <w:t xml:space="preserve"> von der süße und Säure des Weines ist</w:t>
+      </w:r>
+      <w:r>
+        <w:t xml:space="preserve">, was sich mit der Anforderung entsprechend einfach </w:t>
+      </w:r>
+      <w:r>
+        <w:t>umgesetzt werden könnte</w:t>
+      </w:r>
+      <w:r>
+        <w:t xml:space="preserve">. Das Vorwissen sollte auch hierbei sein, </w:t>
+      </w:r>
+      <w:r>
+        <w:t>dass</w:t>
+      </w:r>
+      <w:r>
+        <w:t xml:space="preserve"> die Anwender entsprechende Kenntnis von den einzelnen Eigenschaften haben.</w:t>
+      </w:r>
+    </w:p>
+    <w:p>
+      <w:r>
+        <w:t>In</w:t>
+      </w:r>
+      <w:r>
+        <w:t xml:space="preserve"> der Frage, ob es einen Zusammenhang zwischen den Produktionsmengen und der Anzahl der von Weinen in einem Land, ist es nötig diese zwei Informationen bereitzustellen und anschließend miteinander zu vergleichen. Dafür ist die Information der einzelne Produktionsmangen der Länder nötigt. Diese Information ist beispielsweise im „State </w:t>
+      </w:r>
+      <w:proofErr w:type="spellStart"/>
+      <w:r>
+        <w:t>of</w:t>
+      </w:r>
+      <w:proofErr w:type="spellEnd"/>
+      <w:r>
+        <w:t xml:space="preserve"> </w:t>
+      </w:r>
+      <w:proofErr w:type="spellStart"/>
+      <w:r>
+        <w:t>the</w:t>
+      </w:r>
+      <w:proofErr w:type="spellEnd"/>
+      <w:r>
+        <w:t xml:space="preserve"> </w:t>
+      </w:r>
+      <w:proofErr w:type="spellStart"/>
+      <w:r>
+        <w:t>Vitivinicultural</w:t>
+      </w:r>
+      <w:proofErr w:type="spellEnd"/>
+      <w:r>
+        <w:t xml:space="preserve"> World in 2020“ nachzulesen </w:t>
       </w:r>
       <w:sdt>
         <w:sdtPr>
@@ -6312,10 +6816,9 @@
           <w:tag w:val="CitaviPlaceholder#3b443419-cb7f-4be7-a4e1-35904312bbca"/>
           <w:id w:val="1646551901"/>
           <w:placeholder>
-            <w:docPart w:val="DefaultPlaceholder_-1854013440"/>
+            <w:docPart w:val="278C64AB142E4AA8B72030B833093405"/>
           </w:placeholder>
         </w:sdtPr>
-        <w:sdtEndPr/>
         <w:sdtContent>
           <w:r>
             <w:fldChar w:fldCharType="begin"/>
@@ -6335,80 +6838,147 @@
         </w:sdtContent>
       </w:sdt>
       <w:r>
-        <w:t>.</w:t>
-      </w:r>
-      <w:r>
-        <w:t xml:space="preserve"> So finden sich unter dem Top 3 der am meisten </w:t>
-      </w:r>
-      <w:r>
-        <w:t>Produzierenden</w:t>
-      </w:r>
-      <w:r>
-        <w:t xml:space="preserve"> Ländern Italien mit 49,1 mhl, Frankreich mit </w:t>
-      </w:r>
-      <w:r>
-        <w:t xml:space="preserve">46,6 mhl und Spanien mit 40,7 mhl. Diese </w:t>
-      </w:r>
-      <w:r>
-        <w:t>Angaben</w:t>
-      </w:r>
-      <w:r>
-        <w:t xml:space="preserve"> sollten nun mit einer Darstellung vergleichen werden aus der die Weine entsprechend ihren Ländern zugeordnet werden können, um so einen Abgleich mit diesen Zahlen durchführen zu können.</w:t>
+        <w:t xml:space="preserve">. So finden sich unter dem Top 3 der am meisten Produzierenden Ländern Italien mit 49,1 </w:t>
+      </w:r>
+      <w:proofErr w:type="spellStart"/>
+      <w:r>
+        <w:t>mhl</w:t>
+      </w:r>
+      <w:proofErr w:type="spellEnd"/>
+      <w:r>
+        <w:t xml:space="preserve">, Frankreich mit 46,6 </w:t>
+      </w:r>
+      <w:proofErr w:type="spellStart"/>
+      <w:r>
+        <w:t>mhl</w:t>
+      </w:r>
+      <w:proofErr w:type="spellEnd"/>
+      <w:r>
+        <w:t xml:space="preserve"> und Spanien mit 40,7 </w:t>
+      </w:r>
+      <w:proofErr w:type="spellStart"/>
+      <w:r>
+        <w:t>mhl</w:t>
+      </w:r>
+      <w:proofErr w:type="spellEnd"/>
+      <w:r>
+        <w:t xml:space="preserve">. Diese Angaben sollten nun mit einer </w:t>
+      </w:r>
+      <w:r>
+        <w:lastRenderedPageBreak/>
+        <w:t xml:space="preserve">Darstellung vergleichen </w:t>
+      </w:r>
+      <w:r>
+        <w:t>werden,</w:t>
+      </w:r>
+      <w:r>
+        <w:t xml:space="preserve"> </w:t>
+      </w:r>
+      <w:r>
+        <w:t>in welcher</w:t>
+      </w:r>
+      <w:r>
+        <w:t xml:space="preserve"> die Weine entsprechend ihren Ländern zugeordnet werden können,</w:t>
+      </w:r>
+      <w:r>
+        <w:t xml:space="preserve"> um </w:t>
+      </w:r>
+      <w:r>
+        <w:t xml:space="preserve">so den Zusammenhang zwischen Produktionsmengen zu </w:t>
+      </w:r>
+      <w:r>
+        <w:t>überprüfen.</w:t>
       </w:r>
     </w:p>
     <w:p>
       <w:r>
-        <w:t xml:space="preserve">In der letzten </w:t>
-      </w:r>
-      <w:r>
-        <w:t xml:space="preserve">unterstützenden Frage geht um besondere Datensätze und verschiedene Trends, die sich in diesem gesamten Datensatz erkennen lassen. Um diese Frage beantworten </w:t>
-      </w:r>
-      <w:r>
-        <w:t xml:space="preserve">wird eine Darstellung benötig, in welcher die verschiedenen Eigenschaften dargestellt werden können, aber gleichzeitig die verschiedenen Datensatze noch unterscheidbar sind. Weiterhin sollte die Darstellung </w:t>
-      </w:r>
-      <w:r>
-        <w:lastRenderedPageBreak/>
-        <w:t>so aufgebaut das gewisse Trends in den Daten erkennbar sind. Gemeinsam mit einem gewissen Vorwissen, was besonders für die einzelnen Eigenschaften ist, könnte diese Frage beantwortet werden.</w:t>
+        <w:t>Die eingesetzten Darstellungen des Scatterplots, Parallelen Koordinaten und Baumdiagramms</w:t>
+      </w:r>
+      <w:r>
+        <w:t xml:space="preserve"> helfen den Nutzenden den vorliegenden Datensatz besser</w:t>
+      </w:r>
+      <w:r>
+        <w:t xml:space="preserve"> zu</w:t>
+      </w:r>
+      <w:r>
+        <w:t xml:space="preserve"> verstehen.</w:t>
+      </w:r>
+      <w:r>
+        <w:t xml:space="preserve"> </w:t>
+      </w:r>
+      <w:r>
+        <w:t xml:space="preserve">So können diese mithilfe der Parallelen Koordinaten einen </w:t>
+      </w:r>
+      <w:r>
+        <w:t>Ü</w:t>
+      </w:r>
+      <w:r>
+        <w:t xml:space="preserve">berblick über den gesamten Datensatz </w:t>
+      </w:r>
+      <w:r>
+        <w:t>erhalten</w:t>
+      </w:r>
+      <w:r>
+        <w:t xml:space="preserve"> </w:t>
+      </w:r>
+      <w:r>
+        <w:t>und bereits gewisse Tendenzen oder Besonderheiten erkennen.</w:t>
+      </w:r>
+      <w:r>
+        <w:t xml:space="preserve"> </w:t>
+      </w:r>
+      <w:r>
+        <w:t xml:space="preserve">Falls dabei eine Besonderheit von zwei Eigenschaften oder eine genauere Analyse </w:t>
+      </w:r>
+      <w:r>
+        <w:t>dieser</w:t>
+      </w:r>
+      <w:r>
+        <w:t xml:space="preserve"> nötig wird</w:t>
+      </w:r>
+      <w:r>
+        <w:t xml:space="preserve">, können die Nutzenden </w:t>
+      </w:r>
+      <w:r>
+        <w:t xml:space="preserve">dies mithilfe des </w:t>
+      </w:r>
+      <w:r>
+        <w:t>Scatterplots</w:t>
+      </w:r>
+      <w:r>
+        <w:t xml:space="preserve"> </w:t>
+      </w:r>
+      <w:r>
+        <w:t>durchführen</w:t>
+      </w:r>
+      <w:r>
+        <w:t xml:space="preserve">. </w:t>
+      </w:r>
+      <w:r>
+        <w:t>Weiterhin ist es möglich mithilfe des B</w:t>
+      </w:r>
+      <w:r>
+        <w:t>au</w:t>
+      </w:r>
+      <w:r>
+        <w:t xml:space="preserve">mdiagramms </w:t>
+      </w:r>
+      <w:r>
+        <w:t>herauszufinden</w:t>
+      </w:r>
+      <w:r>
+        <w:t xml:space="preserve"> was die Weine für eine Herkunft besitzen.</w:t>
       </w:r>
     </w:p>
     <w:p>
       <w:r>
-        <w:t xml:space="preserve">Die eingesetzten Darstellungen des Scatterplots, Parallelen Koordinaten und Baumdiagramms können dabei helfen dem Betrachtetem das Verstehen der Daten vereinfachen. So ist es für diesen möglich sich mithilfe der Parallelen Koordinationen einen überblick über die gesamten Datensatz </w:t>
-      </w:r>
-      <w:r>
-        <w:t>zu erhalten</w:t>
-      </w:r>
-      <w:r>
-        <w:t xml:space="preserve"> und bereits gewisse Trends zu erkennen. Falls dieser anschließend tiefere Analyse und Darstellung dieser Daten haben möchte kann, dieser zu dem Scatterplot greifen. Hierbei ist es möglich</w:t>
-      </w:r>
-      <w:r>
-        <w:t xml:space="preserve"> zwei Eigenschaften der Daten gegenüberzustellen und diese </w:t>
-      </w:r>
-      <w:r>
-        <w:t>Gegenüberstellung</w:t>
-      </w:r>
-      <w:r>
-        <w:t xml:space="preserve"> weitere Analysen oder Trends zu erkennen. </w:t>
-      </w:r>
-      <w:r>
-        <w:t xml:space="preserve">Weiterhin ist es möglich mithilfe des Buamdiagramms </w:t>
-      </w:r>
-      <w:r>
-        <w:t xml:space="preserve">herauszufinden was die Herkunft dieser Weine ist, wenn </w:t>
-      </w:r>
-      <w:r>
-        <w:t>es dort gewisse Präferenzen vom Betrachteter geben sollte.</w:t>
-      </w:r>
-    </w:p>
-    <w:p>
-      <w:r>
         <w:t>Die</w:t>
       </w:r>
       <w:r>
         <w:t xml:space="preserve">se Struktur der Darstellungen ist dabei nicht zwingen </w:t>
       </w:r>
       <w:r>
-        <w:t>nötig</w:t>
+        <w:t>nötig,</w:t>
       </w:r>
       <w:r>
         <w:t xml:space="preserve"> um die</w:t>
@@ -6420,28 +6990,46 @@
         <w:t>verschiedenen</w:t>
       </w:r>
       <w:r>
-        <w:t xml:space="preserve"> oben genauer beschrieben Fragen beantworten zu können. </w:t>
+        <w:t xml:space="preserve"> oben </w:t>
+      </w:r>
+      <w:r>
+        <w:t>genannten</w:t>
+      </w:r>
+      <w:r>
+        <w:t xml:space="preserve"> Fragen beantworten zu können. </w:t>
       </w:r>
       <w:r>
         <w:t xml:space="preserve">Da diese verschiedenen </w:t>
       </w:r>
       <w:r>
-        <w:t xml:space="preserve">Fragen sich mit einer Darstellung beantworten lassen. Somit muss es keine Vernetzung dieser Darstellungen geben. Es könnte jedoch sein, dass eine solche Struktur </w:t>
-      </w:r>
-      <w:r>
-        <w:t>gebraucht</w:t>
-      </w:r>
-      <w:r>
-        <w:t xml:space="preserve"> werden </w:t>
-      </w:r>
-      <w:r>
-        <w:t>kann,</w:t>
-      </w:r>
-      <w:r>
-        <w:t xml:space="preserve"> um </w:t>
-      </w:r>
-      <w:r>
-        <w:t>die Hauptfrage zu beantworten, da Erkenntnisse gegeben falls auch zwischen den einzelnen Darstellungen rekombiniert werden können. Dann wäre eine solche Strukturierung sinnvoll und würde bei der Erkenntnisgewinn hilfreich sein.</w:t>
+        <w:t>Fragen sich mit einer Darstellung beantworten lassen</w:t>
+      </w:r>
+      <w:r>
+        <w:t xml:space="preserve"> ist </w:t>
+      </w:r>
+      <w:r>
+        <w:t>eine Vernetzung der Darstellung</w:t>
+      </w:r>
+      <w:r>
+        <w:t>en</w:t>
+      </w:r>
+      <w:r>
+        <w:t xml:space="preserve"> nicht nötig.</w:t>
+      </w:r>
+      <w:r>
+        <w:t xml:space="preserve"> Jedoch könnte eine solche Struktur nötig </w:t>
+      </w:r>
+      <w:r>
+        <w:t>sein,</w:t>
+      </w:r>
+      <w:r>
+        <w:t xml:space="preserve"> um die Hauptfrage zu beantworten. Da hierbei </w:t>
+      </w:r>
+      <w:r>
+        <w:t>ggf. je nach Frage verschiedene Darstellungsformen miteinander kombiniert werden müssen</w:t>
+      </w:r>
+      <w:r>
+        <w:t>. Dann wäre eine solche Strukturierung sinnvoll und würde bei der Erkenntnisgewinn hilfreich sein.</w:t>
       </w:r>
     </w:p>
     <w:p>
@@ -6579,7 +7167,6 @@
         <w:jc w:val="both"/>
       </w:pPr>
       <w:r>
-        <w:lastRenderedPageBreak/>
         <w:t>Nachfolgend werden die verschiedenen Visualisierungen vorgestellt, welche bei der Realisierung des Projektes verwenden worden sind. Dies sind der Scatterplot, Parallele Koordinaten und die Buamdiagramm.</w:t>
       </w:r>
     </w:p>
@@ -6595,6 +7182,7 @@
     </w:p>
     <w:p>
       <w:r>
+        <w:lastRenderedPageBreak/>
         <w:t>Die erste Visualisierung innerhalb dieses Projektes ist ein Scatterplot, in welchem immer zwei verschiedene Eigenschaften des Weines gegenübergestellt werden. Dab</w:t>
       </w:r>
       <w:r>
@@ -6729,27 +7317,14 @@
       <w:r>
         <w:t xml:space="preserve">Abbildung </w:t>
       </w:r>
-      <w:r>
-        <w:fldChar w:fldCharType="begin"/>
-      </w:r>
-      <w:r>
-        <w:instrText xml:space="preserve"> SEQ Abbildung \* ARABIC </w:instrText>
-      </w:r>
-      <w:r>
-        <w:fldChar w:fldCharType="separate"/>
-      </w:r>
-      <w:r>
-        <w:rPr>
-          <w:noProof/>
-        </w:rPr>
-        <w:t>1</w:t>
-      </w:r>
-      <w:r>
-        <w:rPr>
-          <w:noProof/>
-        </w:rPr>
-        <w:fldChar w:fldCharType="end"/>
-      </w:r>
+      <w:fldSimple w:instr=" SEQ Abbildung \* ARABIC ">
+        <w:r>
+          <w:rPr>
+            <w:noProof/>
+          </w:rPr>
+          <w:t>1</w:t>
+        </w:r>
+      </w:fldSimple>
       <w:bookmarkEnd w:id="20"/>
       <w:r>
         <w:t>: Scatterplot (Quelle: eigene Darstellung)</w:t>
@@ -6807,11 +7382,15 @@
         <w:t xml:space="preserve">gramme gehören können, </w:t>
       </w:r>
       <w:r>
-        <w:t xml:space="preserve">nur schwer zwei Eigenschaften gegenüberstellen. Da beide Eigenschaften dafür eine Zeitlichen verlauf benötigen würden. Da dies </w:t>
-      </w:r>
-      <w:r>
-        <w:lastRenderedPageBreak/>
-        <w:t>jedoch nicht der Fall war wurde, bei dieser Darstellung auf den Scatterplot zurückgegriffen. Mithilfe von diesem D</w:t>
+        <w:t xml:space="preserve">nur schwer zwei Eigenschaften gegenüberstellen. Da beide Eigenschaften dafür eine Zeitlichen </w:t>
+      </w:r>
+      <w:proofErr w:type="spellStart"/>
+      <w:r>
+        <w:t>verlauf</w:t>
+      </w:r>
+      <w:proofErr w:type="spellEnd"/>
+      <w:r>
+        <w:t xml:space="preserve"> benötigen würden. Da dies jedoch nicht der Fall war wurde, bei dieser Darstellung auf den Scatterplot zurückgegriffen. Mithilfe von diesem D</w:t>
       </w:r>
       <w:r>
         <w:t>iagramm lassen sich zwei Eigenschaften gegenüberstellen und dies unabhängig von einer Zeitlichen Achse.</w:t>
@@ -6829,6 +7408,7 @@
     </w:p>
     <w:p>
       <w:r>
+        <w:lastRenderedPageBreak/>
         <w:t>Bei der zweiten Visualisierung handelt es sich um e</w:t>
       </w:r>
       <w:r>
@@ -6968,14 +7548,27 @@
       <w:r>
         <w:t xml:space="preserve">Abbildung </w:t>
       </w:r>
-      <w:fldSimple w:instr=" SEQ Abbildung \* ARABIC ">
-        <w:r>
-          <w:rPr>
-            <w:noProof/>
-          </w:rPr>
-          <w:t>2</w:t>
-        </w:r>
-      </w:fldSimple>
+      <w:r>
+        <w:fldChar w:fldCharType="begin"/>
+      </w:r>
+      <w:r>
+        <w:instrText xml:space="preserve"> SEQ Abbildung \* ARABIC </w:instrText>
+      </w:r>
+      <w:r>
+        <w:fldChar w:fldCharType="separate"/>
+      </w:r>
+      <w:r>
+        <w:rPr>
+          <w:noProof/>
+        </w:rPr>
+        <w:t>2</w:t>
+      </w:r>
+      <w:r>
+        <w:rPr>
+          <w:noProof/>
+        </w:rPr>
+        <w:fldChar w:fldCharType="end"/>
+      </w:r>
       <w:bookmarkEnd w:id="22"/>
       <w:r>
         <w:t>: Parallele Koordinaten (Quelle: eigene Darstellung)</w:t>
@@ -7033,7 +7626,15 @@
         <w:t xml:space="preserve">, </w:t>
       </w:r>
       <w:r>
-        <w:t>Projektion und Selektion, Parallelen Koordinaten, K-Means und Datentinte in Frage kommen.</w:t>
+        <w:t>Projektion und Selektion, Parallelen Koordinaten, K-</w:t>
+      </w:r>
+      <w:proofErr w:type="spellStart"/>
+      <w:r>
+        <w:t>Means</w:t>
+      </w:r>
+      <w:proofErr w:type="spellEnd"/>
+      <w:r>
+        <w:t xml:space="preserve"> und Datentinte in Frage kommen.</w:t>
       </w:r>
       <w:r>
         <w:t xml:space="preserve"> Bei der Datentin</w:t>
@@ -7048,26 +7649,31 @@
         <w:t>Hauptaussage der Visualisierung zu konzentrieren</w:t>
       </w:r>
       <w:r>
-        <w:t xml:space="preserve"> und versucht somit den </w:t>
+        <w:t xml:space="preserve"> und versucht somit den Teil der Visualisierung zu löschen welcher Verlustfrei gelöscht werden kann. Da jedoch aufgrund der verschiedenen Zielgruppen (vor allem der Weineinkäufer und Weinexperten) keine Daten verloren gehen sollen fällt diese für die Darstellung von Mehrdimensionalen Daten heraus. </w:t>
+      </w:r>
+      <w:r>
+        <w:t>Dasselbe</w:t>
+      </w:r>
+      <w:r>
+        <w:t xml:space="preserve"> gilt für die K-</w:t>
+      </w:r>
+      <w:proofErr w:type="spellStart"/>
+      <w:r>
+        <w:t>Means</w:t>
+      </w:r>
+      <w:proofErr w:type="spellEnd"/>
+      <w:r>
+        <w:t xml:space="preserve"> welche versuchen </w:t>
+      </w:r>
+      <w:r>
+        <w:t xml:space="preserve">den Abstand (quadriert) </w:t>
+      </w:r>
+      <w:r>
+        <w:t xml:space="preserve">der Punkte zu den Prototypen zu minimieren. Dies würde mit einem Datenverlust einhergehen, was durch die Zielgruppen nicht </w:t>
       </w:r>
       <w:r>
         <w:lastRenderedPageBreak/>
-        <w:t xml:space="preserve">Teil der Visualisierung zu löschen welcher Verlustfrei gelöscht werden kann. Da jedoch aufgrund der verschiedenen Zielgruppen (vor allem der Weineinkäufer und Weinexperten) keine Daten verloren gehen sollen fällt diese für die Darstellung von Mehrdimensionalen Daten heraus. </w:t>
-      </w:r>
-      <w:r>
-        <w:t>Dasselbe</w:t>
-      </w:r>
-      <w:r>
-        <w:t xml:space="preserve"> gilt für die K-Means</w:t>
-      </w:r>
-      <w:r>
-        <w:t xml:space="preserve"> welche versuchen </w:t>
-      </w:r>
-      <w:r>
-        <w:t xml:space="preserve">den Abstand (quadriert) </w:t>
-      </w:r>
-      <w:r>
-        <w:t xml:space="preserve">der Punkte zu den Prototypen zu minimieren. Dies würde mit einem Datenverlust einhergehen, was durch die Zielgruppen nicht erwünscht ist. </w:t>
+        <w:t xml:space="preserve">erwünscht ist. </w:t>
       </w:r>
       <w:r>
         <w:t xml:space="preserve">Bei der Projektion und Selektion </w:t>
@@ -7079,7 +7685,15 @@
         <w:t>mehrdimensionalen</w:t>
       </w:r>
       <w:r>
-        <w:t xml:space="preserve"> raum zu Visualisieren</w:t>
+        <w:t xml:space="preserve"> </w:t>
+      </w:r>
+      <w:proofErr w:type="spellStart"/>
+      <w:r>
+        <w:t>raum</w:t>
+      </w:r>
+      <w:proofErr w:type="spellEnd"/>
+      <w:r>
+        <w:t xml:space="preserve"> zu Visualisieren</w:t>
       </w:r>
       <w:r>
         <w:t xml:space="preserve">. Dafür </w:t>
@@ -7115,7 +7729,15 @@
         <w:t>widersprechen</w:t>
       </w:r>
       <w:r>
-        <w:t xml:space="preserve"> somit auch wie due </w:t>
+        <w:t xml:space="preserve"> somit auch wie </w:t>
+      </w:r>
+      <w:proofErr w:type="spellStart"/>
+      <w:r>
+        <w:t>due</w:t>
+      </w:r>
+      <w:proofErr w:type="spellEnd"/>
+      <w:r>
+        <w:t xml:space="preserve"> </w:t>
       </w:r>
       <w:r>
         <w:t>Projektion</w:t>
@@ -7275,27 +7897,14 @@
       <w:r>
         <w:t xml:space="preserve">Abbildung </w:t>
       </w:r>
-      <w:r>
-        <w:fldChar w:fldCharType="begin"/>
-      </w:r>
-      <w:r>
-        <w:instrText xml:space="preserve"> SEQ Abbildung \* ARABIC </w:instrText>
-      </w:r>
-      <w:r>
-        <w:fldChar w:fldCharType="separate"/>
-      </w:r>
-      <w:r>
-        <w:rPr>
-          <w:noProof/>
-        </w:rPr>
-        <w:t>3</w:t>
-      </w:r>
-      <w:r>
-        <w:rPr>
-          <w:noProof/>
-        </w:rPr>
-        <w:fldChar w:fldCharType="end"/>
-      </w:r>
+      <w:fldSimple w:instr=" SEQ Abbildung \* ARABIC ">
+        <w:r>
+          <w:rPr>
+            <w:noProof/>
+          </w:rPr>
+          <w:t>3</w:t>
+        </w:r>
+      </w:fldSimple>
       <w:bookmarkEnd w:id="24"/>
       <w:r>
         <w:t>: Auszug aus der Baumhierarchie</w:t>
@@ -7377,14 +7986,17 @@
       </w:pPr>
       <w:bookmarkStart w:id="25" w:name="_Toc80274856"/>
       <w:r>
-        <w:lastRenderedPageBreak/>
         <w:t>Interaktion</w:t>
       </w:r>
       <w:bookmarkEnd w:id="25"/>
     </w:p>
     <w:p>
       <w:r>
-        <w:t xml:space="preserve">Bei den unterschiedlichen Darstellungen gibt es verschiedene Interaktionsmöglichkeiten, welche betätigt werden können. Die Hauptinteraktionsart ist dabei der Button. Mithilfe dieser können die bei den einzelnen Darstellungen die Eigenschaften welche aktuell angezeigt werden geändert werden. </w:t>
+        <w:t xml:space="preserve">Bei den unterschiedlichen Darstellungen gibt es verschiedene Interaktionsmöglichkeiten, welche betätigt werden können. Die Hauptinteraktionsart ist dabei der Button. Mithilfe dieser können die bei den einzelnen Darstellungen die Eigenschaften welche aktuell angezeigt werden geändert </w:t>
+      </w:r>
+      <w:r>
+        <w:lastRenderedPageBreak/>
+        <w:t xml:space="preserve">werden. </w:t>
       </w:r>
       <w:r>
         <w:t xml:space="preserve">So ist es dem </w:t>
@@ -7557,8 +8169,13 @@
       <w:r>
         <w:t xml:space="preserve"> zu bringen, um so eine </w:t>
       </w:r>
-      <w:r>
-        <w:t xml:space="preserve">Importierung </w:t>
+      <w:proofErr w:type="spellStart"/>
+      <w:r>
+        <w:t>Importierung</w:t>
+      </w:r>
+      <w:proofErr w:type="spellEnd"/>
+      <w:r>
+        <w:t xml:space="preserve"> </w:t>
       </w:r>
       <w:r>
         <w:t>de</w:t>
@@ -7664,9 +8281,11 @@
       <w:r>
         <w:t>„</w:t>
       </w:r>
+      <w:proofErr w:type="spellStart"/>
       <w:r>
         <w:t>Html</w:t>
       </w:r>
+      <w:proofErr w:type="spellEnd"/>
       <w:r>
         <w:t>“</w:t>
       </w:r>
@@ -7676,9 +8295,11 @@
       <w:r>
         <w:t>„</w:t>
       </w:r>
+      <w:proofErr w:type="spellStart"/>
       <w:r>
         <w:t>TypedSVG</w:t>
       </w:r>
+      <w:proofErr w:type="spellEnd"/>
       <w:r>
         <w:t>“</w:t>
       </w:r>
@@ -7719,76 +8340,87 @@
         <w:t xml:space="preserve"> der Main zu finden ist. </w:t>
       </w:r>
       <w:r>
-        <w:t>Auf diesen Record anschließend zugegriffen, wenn etwas zu akutlaisieren gibt, um auf die entsprechenden Daten zuzugreifen.</w:t>
+        <w:t xml:space="preserve">Auf diesen </w:t>
+      </w:r>
+      <w:proofErr w:type="spellStart"/>
+      <w:r>
+        <w:t>Record</w:t>
+      </w:r>
+      <w:proofErr w:type="spellEnd"/>
+      <w:r>
+        <w:t xml:space="preserve"> anschließend zugegriffen, wenn etwas zu akutlaisieren gibt, um auf die entsprechenden Daten zuzugreifen.</w:t>
       </w:r>
     </w:p>
     <w:p>
       <w:r>
+        <w:t xml:space="preserve">Die </w:t>
+      </w:r>
+      <w:r>
+        <w:t>Umsetzungen</w:t>
+      </w:r>
+      <w:r>
+        <w:t xml:space="preserve"> d</w:t>
+      </w:r>
+      <w:r>
+        <w:t xml:space="preserve">er Darstellungen waren </w:t>
+      </w:r>
+      <w:r>
+        <w:t>die besonderen Herausforderungen</w:t>
+      </w:r>
+      <w:r>
+        <w:t xml:space="preserve"> den CSV-Decoder zu erweitern und</w:t>
+      </w:r>
+      <w:r>
+        <w:t xml:space="preserve"> mit den Übungen zu verbinden. </w:t>
+      </w:r>
+      <w:r>
+        <w:t xml:space="preserve">Bei der </w:t>
+      </w:r>
+      <w:r>
+        <w:t>Erweiterung</w:t>
+      </w:r>
+      <w:r>
+        <w:t xml:space="preserve"> des CSV-Decoders lag die </w:t>
+      </w:r>
+      <w:r>
+        <w:t>Herausforderung</w:t>
+      </w:r>
+      <w:r>
+        <w:t xml:space="preserve"> darin mehr als nur </w:t>
+      </w:r>
+      <w:r>
+        <w:t xml:space="preserve">4 </w:t>
+      </w:r>
+      <w:r>
+        <w:t>Spalten</w:t>
+      </w:r>
+      <w:r>
+        <w:t xml:space="preserve"> auf einmal zu </w:t>
+      </w:r>
+      <w:r>
+        <w:t>verarbeiten</w:t>
+      </w:r>
+      <w:r>
+        <w:t xml:space="preserve"> da </w:t>
+      </w:r>
+      <w:r>
+        <w:t>des Tupels</w:t>
+      </w:r>
+      <w:r>
+        <w:t xml:space="preserve"> von Elm nur </w:t>
+      </w:r>
+      <w:r>
+        <w:t xml:space="preserve">maximal drei verschiedene Items </w:t>
+      </w:r>
+      <w:r>
+        <w:t xml:space="preserve">akzeptieren. Dies wurde mithilfe </w:t>
+      </w:r>
+      <w:r>
+        <w:t xml:space="preserve">eines neu geschriebenen Decoders </w:t>
+      </w:r>
+      <w:r>
         <w:lastRenderedPageBreak/>
-        <w:t xml:space="preserve">Die </w:t>
-      </w:r>
-      <w:r>
-        <w:t>Umsetzungen</w:t>
-      </w:r>
-      <w:r>
-        <w:t xml:space="preserve"> d</w:t>
-      </w:r>
-      <w:r>
-        <w:t xml:space="preserve">er Darstellungen waren </w:t>
-      </w:r>
-      <w:r>
-        <w:t>die besonderen Herausforderungen</w:t>
-      </w:r>
-      <w:r>
-        <w:t xml:space="preserve"> den CSV-Decoder zu erweitern und</w:t>
-      </w:r>
-      <w:r>
-        <w:t xml:space="preserve"> mit den Übungen zu verbinden. </w:t>
-      </w:r>
-      <w:r>
-        <w:t xml:space="preserve">Bei der </w:t>
-      </w:r>
-      <w:r>
-        <w:t>Erweiterung</w:t>
-      </w:r>
-      <w:r>
-        <w:t xml:space="preserve"> des CSV-Decoders lag die </w:t>
-      </w:r>
-      <w:r>
-        <w:t>Herausforderung</w:t>
-      </w:r>
-      <w:r>
-        <w:t xml:space="preserve"> darin mehr als nur </w:t>
-      </w:r>
-      <w:r>
-        <w:t xml:space="preserve">4 </w:t>
-      </w:r>
-      <w:r>
-        <w:t>Spalten</w:t>
-      </w:r>
-      <w:r>
-        <w:t xml:space="preserve"> auf einmal zu </w:t>
-      </w:r>
-      <w:r>
-        <w:t>verarbeiten</w:t>
-      </w:r>
-      <w:r>
-        <w:t xml:space="preserve"> da </w:t>
-      </w:r>
-      <w:r>
-        <w:t>des Tupels</w:t>
-      </w:r>
-      <w:r>
-        <w:t xml:space="preserve"> von Elm nur </w:t>
-      </w:r>
-      <w:r>
-        <w:t xml:space="preserve">maximal drei verschiedene Items </w:t>
-      </w:r>
-      <w:r>
-        <w:t xml:space="preserve">akzeptieren. Dies wurde mithilfe </w:t>
-      </w:r>
-      <w:r>
-        <w:t xml:space="preserve">eines neu geschriebenen Decoders umgangen. Bei der </w:t>
+        <w:t xml:space="preserve">umgangen. Bei der </w:t>
       </w:r>
       <w:r>
         <w:t>Verbindung</w:t>
@@ -7818,7 +8450,15 @@
         <w:t xml:space="preserve"> Die eigentliche Darstellung wurde jedoch fast so wie aus der Übung übernommen und hat </w:t>
       </w:r>
       <w:r>
-        <w:t xml:space="preserve">somit nicht viel in Anspruch genommen. Selbiges gilt für die </w:t>
+        <w:t xml:space="preserve">somit nicht viel in Anspruch genommen. </w:t>
+      </w:r>
+      <w:proofErr w:type="gramStart"/>
+      <w:r>
+        <w:t>Selbiges</w:t>
+      </w:r>
+      <w:proofErr w:type="gramEnd"/>
+      <w:r>
+        <w:t xml:space="preserve"> gilt für die </w:t>
       </w:r>
       <w:r>
         <w:t>Baumhierarchie,</w:t>
@@ -7999,34 +8639,14 @@
       <w:r>
         <w:t xml:space="preserve">Abbildung </w:t>
       </w:r>
-      <w:fldSimple w:instr=" SEQ Abbildung \* ARABIC ">
-        <w:r>
-          <w:rPr>
-            <w:noProof/>
-          </w:rPr>
-          <w:t>4</w:t>
-        </w:r>
-      </w:fldSimple>
-      <w:bookmarkEnd w:id="29"/>
-      <w:r>
-        <w:t>: Scatterplot welcher die Eigenschaften Preis und Körper gegenüberstellt (Quelle: eigene Darstellung)</w:t>
-      </w:r>
-    </w:p>
-    <w:p>
-      <w:r>
-        <w:t xml:space="preserve">In </w:t>
-      </w:r>
       <w:r>
         <w:fldChar w:fldCharType="begin"/>
       </w:r>
       <w:r>
-        <w:instrText xml:space="preserve"> REF _Ref80618481 \h </w:instrText>
+        <w:instrText xml:space="preserve"> SEQ Abbildung \* ARABIC </w:instrText>
       </w:r>
       <w:r>
         <w:fldChar w:fldCharType="separate"/>
-      </w:r>
-      <w:r>
-        <w:t xml:space="preserve">Abbildung </w:t>
       </w:r>
       <w:r>
         <w:rPr>
@@ -8035,73 +8655,102 @@
         <w:t>4</w:t>
       </w:r>
       <w:r>
+        <w:rPr>
+          <w:noProof/>
+        </w:rPr>
         <w:fldChar w:fldCharType="end"/>
       </w:r>
-      <w:r>
-        <w:t xml:space="preserve"> is</w:t>
-      </w:r>
-      <w:r>
-        <w:t>t</w:t>
-      </w:r>
-      <w:r>
-        <w:t xml:space="preserve"> zu erkennen das </w:t>
-      </w:r>
-      <w:r>
-        <w:t xml:space="preserve">es bei den </w:t>
-      </w:r>
-      <w:r>
-        <w:t>niedrigeren</w:t>
-      </w:r>
-      <w:r>
-        <w:t xml:space="preserve"> Preise </w:t>
-      </w:r>
-      <w:r>
-        <w:t>Weine in allen Körpergrößen gibt.</w:t>
-      </w:r>
-      <w:r>
-        <w:t xml:space="preserve"> Jedoch ist klar zu erkenne das mit </w:t>
-      </w:r>
-      <w:r>
-        <w:t>steigernder</w:t>
-      </w:r>
-      <w:r>
-        <w:t xml:space="preserve"> </w:t>
-      </w:r>
-      <w:r>
-        <w:t xml:space="preserve">Körpergröße der Preis auch immer weiter ansteigen kann. So ist besitzt der teuerste Wein, auch die größte Körpergröße. </w:t>
-      </w:r>
-      <w:r>
-        <w:t>Weiterhin steigt die Verteilung der Weine auf der Preisachse mit steigender Körpergröße a</w:t>
-      </w:r>
-      <w:r>
-        <w:t>n, bis dieser sich bei einer Körpergröße von 3 bis 5 gleichbleibend ist</w:t>
-      </w:r>
-      <w:r>
-        <w:t>. Weswegen davon auszugehen</w:t>
-      </w:r>
-      <w:r>
-        <w:t xml:space="preserve"> könnte das mit steigendem Preis immer </w:t>
-      </w:r>
-      <w:r>
-        <w:t>eine gewisse Körpergröße</w:t>
-      </w:r>
-      <w:r>
-        <w:t xml:space="preserve"> einher gehen würde.</w:t>
+      <w:bookmarkEnd w:id="29"/>
+      <w:r>
+        <w:t>: Scatterplot welcher die Eigenschaften Preis und Körper gegenüberstellt (Quelle: eigene Darstellung)</w:t>
       </w:r>
     </w:p>
     <w:p>
       <w:r>
+        <w:t xml:space="preserve">In </w:t>
+      </w:r>
+      <w:r>
+        <w:fldChar w:fldCharType="begin"/>
+      </w:r>
+      <w:r>
+        <w:instrText xml:space="preserve"> REF _Ref80618481 \h </w:instrText>
+      </w:r>
+      <w:r>
+        <w:fldChar w:fldCharType="separate"/>
+      </w:r>
+      <w:r>
+        <w:t xml:space="preserve">Abbildung </w:t>
+      </w:r>
+      <w:r>
+        <w:rPr>
+          <w:noProof/>
+        </w:rPr>
+        <w:t>4</w:t>
+      </w:r>
+      <w:r>
+        <w:fldChar w:fldCharType="end"/>
+      </w:r>
+      <w:r>
+        <w:t xml:space="preserve"> is</w:t>
+      </w:r>
+      <w:r>
+        <w:t>t</w:t>
+      </w:r>
+      <w:r>
+        <w:t xml:space="preserve"> zu erkennen das </w:t>
+      </w:r>
+      <w:r>
+        <w:t xml:space="preserve">es bei den </w:t>
+      </w:r>
+      <w:r>
+        <w:t>niedrigeren</w:t>
+      </w:r>
+      <w:r>
+        <w:t xml:space="preserve"> Preise </w:t>
+      </w:r>
+      <w:r>
+        <w:t>Weine in allen Körpergrößen gibt.</w:t>
+      </w:r>
+      <w:r>
+        <w:t xml:space="preserve"> Jedoch ist klar zu erkenne das mit </w:t>
+      </w:r>
+      <w:r>
+        <w:t>steigernder</w:t>
+      </w:r>
+      <w:r>
+        <w:t xml:space="preserve"> </w:t>
+      </w:r>
+      <w:r>
+        <w:t xml:space="preserve">Körpergröße der Preis auch immer weiter ansteigen kann. So ist besitzt der teuerste Wein, auch die größte Körpergröße. </w:t>
+      </w:r>
+      <w:r>
+        <w:t>Weiterhin steigt die Verteilung der Weine auf der Preisachse mit steigender Körpergröße a</w:t>
+      </w:r>
+      <w:r>
+        <w:t>n, bis dieser sich bei einer Körpergröße von 3 bis 5 gleichbleibend ist</w:t>
+      </w:r>
+      <w:r>
+        <w:t>. Weswegen davon auszugehen</w:t>
+      </w:r>
+      <w:r>
+        <w:t xml:space="preserve"> könnte das mit steigendem Preis immer </w:t>
+      </w:r>
+      <w:r>
+        <w:t>eine gewisse Körpergröße</w:t>
+      </w:r>
+      <w:r>
+        <w:t xml:space="preserve"> einher gehen würde.</w:t>
+      </w:r>
+    </w:p>
+    <w:p>
+      <w:r>
         <w:t xml:space="preserve">Diese Darstellung könnte so von einem Weininteressierten verwendet werden, um </w:t>
       </w:r>
       <w:r>
         <w:t xml:space="preserve">herauszufinden, wie er unter einem guten Preis-Leistungsverhältnis einen Wein mit einem großen Körper erhält. Hierbei sollte dieser Zielgruppe auffallen das </w:t>
       </w:r>
       <w:r>
-        <w:t xml:space="preserve">er verschieden Körpergrößen auch zu einem geringen </w:t>
-      </w:r>
-      <w:r>
-        <w:lastRenderedPageBreak/>
-        <w:t>Preis bekommt. Jedoch je mehr die Zielgruppe beriet ist an Geld für den Wein auszugeben, desto wahrscheinlicher ist es das diese Zielgruppe einen Wein mit einer Größen Körpergröße erhält.</w:t>
+        <w:t>er verschieden Körpergrößen auch zu einem geringen Preis bekommt. Jedoch je mehr die Zielgruppe beriet ist an Geld für den Wein auszugeben, desto wahrscheinlicher ist es das diese Zielgruppe einen Wein mit einer Größen Körpergröße erhält.</w:t>
       </w:r>
     </w:p>
     <w:p>
@@ -8139,6 +8788,7 @@
       </w:pPr>
       <w:bookmarkStart w:id="30" w:name="_Toc80274860"/>
       <w:r>
+        <w:lastRenderedPageBreak/>
         <w:t>Anwendung Visualisierung Zwei</w:t>
       </w:r>
       <w:bookmarkEnd w:id="30"/>
@@ -8255,14 +8905,44 @@
       <w:r>
         <w:t xml:space="preserve">Abbildung </w:t>
       </w:r>
+      <w:fldSimple w:instr=" SEQ Abbildung \* ARABIC ">
+        <w:r>
+          <w:rPr>
+            <w:noProof/>
+          </w:rPr>
+          <w:t>5</w:t>
+        </w:r>
+      </w:fldSimple>
+      <w:bookmarkEnd w:id="31"/>
+      <w:r>
+        <w:t xml:space="preserve">: Gegenüberstellung der Eigenschaften Körper, Gerbstoffe, Süße und Säuregehalt mithilfe </w:t>
+      </w:r>
+      <w:r>
+        <w:t xml:space="preserve">der Parallelen Koordinaten (Quelle: </w:t>
+      </w:r>
+      <w:r>
+        <w:t>e</w:t>
+      </w:r>
+      <w:r>
+        <w:t>igene Darstellung)</w:t>
+      </w:r>
+      <w:bookmarkEnd w:id="32"/>
+    </w:p>
+    <w:p>
+      <w:r>
+        <w:t xml:space="preserve">Dabei ist in </w:t>
+      </w:r>
       <w:r>
         <w:fldChar w:fldCharType="begin"/>
       </w:r>
       <w:r>
-        <w:instrText xml:space="preserve"> SEQ Abbildung \* ARABIC </w:instrText>
+        <w:instrText xml:space="preserve"> REF _Ref80620471 \h </w:instrText>
       </w:r>
       <w:r>
         <w:fldChar w:fldCharType="separate"/>
+      </w:r>
+      <w:r>
+        <w:t xml:space="preserve">Abbildung </w:t>
       </w:r>
       <w:r>
         <w:rPr>
@@ -8271,196 +8951,177 @@
         <w:t>5</w:t>
       </w:r>
       <w:r>
-        <w:rPr>
-          <w:noProof/>
-        </w:rPr>
         <w:fldChar w:fldCharType="end"/>
       </w:r>
-      <w:bookmarkEnd w:id="31"/>
-      <w:r>
-        <w:t xml:space="preserve">: Gegenüberstellung der Eigenschaften Körper, Gerbstoffe, Süße und Säuregehalt mithilfe </w:t>
-      </w:r>
-      <w:r>
-        <w:t xml:space="preserve">der Parallelen Koordinaten (Quelle: </w:t>
-      </w:r>
-      <w:r>
-        <w:t>e</w:t>
-      </w:r>
-      <w:r>
-        <w:t>igene Darstellung)</w:t>
-      </w:r>
-      <w:bookmarkEnd w:id="32"/>
+      <w:r>
+        <w:t xml:space="preserve"> zu erkennen das es keine besonderen Muster zwischen diese verschiedene</w:t>
+      </w:r>
+      <w:r>
+        <w:t xml:space="preserve"> Eigenschaft gibt. Dementsprechend gibt es viele verschiedene Möglichkeiten die </w:t>
+      </w:r>
+      <w:r>
+        <w:t xml:space="preserve">verschiedenen Eigenschaften in unterschiedlicher Intensität in einem Wein wiederzufinden. Auffälligkeiten an den Daten gibt es allerdings schon. So kann ein </w:t>
+      </w:r>
+      <w:r>
+        <w:t>Wein,</w:t>
+      </w:r>
+      <w:r>
+        <w:t xml:space="preserve"> welcher die maximale Süße von </w:t>
+      </w:r>
+      <w:r>
+        <w:t>fünf</w:t>
+      </w:r>
+      <w:r>
+        <w:t xml:space="preserve"> </w:t>
+      </w:r>
+      <w:r>
+        <w:t>besitzt,</w:t>
+      </w:r>
+      <w:r>
+        <w:t xml:space="preserve"> nur einen Säuregehalt von </w:t>
+      </w:r>
+      <w:r>
+        <w:t>vier</w:t>
+      </w:r>
+      <w:r>
+        <w:t xml:space="preserve"> besitzen.</w:t>
+      </w:r>
+      <w:r>
+        <w:t xml:space="preserve"> </w:t>
+      </w:r>
+      <w:r>
+        <w:t>Umgekehrt ist es ähnlich so kann ein Wein mit einem Säuregehalt von fünf maximal eine Süße von drei besitzen.</w:t>
+      </w:r>
+      <w:r>
+        <w:t xml:space="preserve"> Somit kann es keinen Wein </w:t>
+      </w:r>
+      <w:r>
+        <w:t>geben,</w:t>
+      </w:r>
+      <w:r>
+        <w:t xml:space="preserve"> welcher auf beiden Skalen eine fünf besitzt. </w:t>
+      </w:r>
+      <w:r>
+        <w:t xml:space="preserve">Dies hängt mit dem Gärungsprozess der Weintraube zusammen wie bereits im Kapitel </w:t>
+      </w:r>
+      <w:r>
+        <w:fldChar w:fldCharType="begin"/>
+      </w:r>
+      <w:r>
+        <w:instrText xml:space="preserve"> REF _Ref80273977 \h </w:instrText>
+      </w:r>
+      <w:r>
+        <w:fldChar w:fldCharType="separate"/>
+      </w:r>
+      <w:r>
+        <w:t>Anwendungshintergrund</w:t>
+      </w:r>
+      <w:r>
+        <w:fldChar w:fldCharType="end"/>
+      </w:r>
+      <w:r>
+        <w:t xml:space="preserve"> erklärt worden ist. Eine weitere </w:t>
+      </w:r>
+      <w:r>
+        <w:t>Besonderheit</w:t>
+      </w:r>
+      <w:r>
+        <w:t xml:space="preserve"> besteht</w:t>
+      </w:r>
+      <w:r>
+        <w:t xml:space="preserve"> zwischen der Süße und den Gerbstoffen. So kann ein Wein, welcher einen hohen gerbstoffgehalt von fünf besitzt, maximal eine süße von zwei erreichen. Dies setzt sich aber nicht in den unteren Stufen fort. Dort ist es bereits ab einem Gerbstoffgehalt von vier möglich die volle Süße von fünf zu erreichen. Jedoch gibt es dementsprechend auch wie bei der Säure und der Süße keinen </w:t>
+      </w:r>
+      <w:r>
+        <w:t>Wein,</w:t>
+      </w:r>
+      <w:r>
+        <w:t xml:space="preserve"> welcher eine fünf in den Gerbstoffen und in der Süße hat. </w:t>
+      </w:r>
+      <w:r>
+        <w:t xml:space="preserve">Umgekehrt verhält es sich bei der Beziehung zwischen den </w:t>
+      </w:r>
+      <w:r>
+        <w:t>Körper</w:t>
+      </w:r>
+      <w:r>
+        <w:t xml:space="preserve"> und den Gerbstoffen. Hier besitzt ein Wein mit der </w:t>
+      </w:r>
+      <w:r>
+        <w:t>Körpergröße</w:t>
+      </w:r>
+      <w:r>
+        <w:t xml:space="preserve"> eins </w:t>
+      </w:r>
+      <w:r>
+        <w:t>auch nur einen Gerbstoffgehalt von eins</w:t>
+      </w:r>
+      <w:r>
+        <w:t>. Jedoch besitzen die restlichen Körpergrüßen alle verschiedene Gerbstoffgehalte.</w:t>
+      </w:r>
     </w:p>
     <w:p>
       <w:r>
-        <w:t xml:space="preserve">Dabei ist in </w:t>
-      </w:r>
-      <w:r>
-        <w:fldChar w:fldCharType="begin"/>
-      </w:r>
-      <w:r>
-        <w:instrText xml:space="preserve"> REF _Ref80620471 \h </w:instrText>
-      </w:r>
-      <w:r>
-        <w:fldChar w:fldCharType="separate"/>
-      </w:r>
-      <w:r>
-        <w:t xml:space="preserve">Abbildung </w:t>
-      </w:r>
-      <w:r>
-        <w:rPr>
-          <w:noProof/>
-        </w:rPr>
-        <w:t>5</w:t>
-      </w:r>
-      <w:r>
-        <w:fldChar w:fldCharType="end"/>
-      </w:r>
-      <w:r>
-        <w:t xml:space="preserve"> zu erkennen das es keine besonderen Muster zwischen diese verschiedene</w:t>
-      </w:r>
-      <w:r>
-        <w:t xml:space="preserve"> Eigenschaft gibt. Dementsprechend gibt es viele verschiedene Möglichkeiten die </w:t>
-      </w:r>
-      <w:r>
-        <w:t xml:space="preserve">verschiedenen Eigenschaften in unterschiedlicher Intensität in einem Wein wiederzufinden. Auffälligkeiten an den Daten gibt es allerdings schon. So kann ein </w:t>
-      </w:r>
-      <w:r>
-        <w:t>Wein,</w:t>
-      </w:r>
-      <w:r>
-        <w:t xml:space="preserve"> welcher die maximale Süße von </w:t>
-      </w:r>
-      <w:r>
-        <w:t>fünf</w:t>
+        <w:t xml:space="preserve">Dieser </w:t>
+      </w:r>
+      <w:r>
+        <w:t>Anwendungsfall</w:t>
+      </w:r>
+      <w:r>
+        <w:t xml:space="preserve"> wäre etwas für die Zielgruppe der Weininteressierten. Dabei könnten diese </w:t>
+      </w:r>
+      <w:r>
+        <w:t xml:space="preserve">versuchen herauszufinden welche zusammenhänge es zwischen den verschiedenen Geschmäckern es bei den Wein gibt. Dabei sollte dieser Zielgruppe auffallen, dass </w:t>
+      </w:r>
+      <w:r>
+        <w:t xml:space="preserve">es pauschal bis auf wenige Ausnahmen alles möglich zwischen bei der Kombination der verschiedenen Geschmäcker sein sollte. Dabei </w:t>
+      </w:r>
+      <w:r>
+        <w:t>gibt es</w:t>
       </w:r>
       <w:r>
         <w:t xml:space="preserve"> </w:t>
       </w:r>
       <w:r>
-        <w:t>besitzt,</w:t>
-      </w:r>
-      <w:r>
-        <w:t xml:space="preserve"> nur einen Säuregehalt von </w:t>
-      </w:r>
-      <w:r>
-        <w:t>vier</w:t>
-      </w:r>
-      <w:r>
-        <w:t xml:space="preserve"> besitzen.</w:t>
-      </w:r>
-      <w:r>
-        <w:t xml:space="preserve"> </w:t>
-      </w:r>
-      <w:r>
-        <w:t>Umgekehrt ist es ähnlich so kann ein Wein mit einem Säuregehalt von fünf maximal eine Süße von drei besitzen.</w:t>
-      </w:r>
-      <w:r>
-        <w:t xml:space="preserve"> Somit kann es keinen Wein </w:t>
-      </w:r>
-      <w:r>
-        <w:t>geben,</w:t>
-      </w:r>
-      <w:r>
-        <w:t xml:space="preserve"> welcher auf beiden Skalen eine fünf besitzt. </w:t>
-      </w:r>
-      <w:r>
-        <w:t xml:space="preserve">Dies hängt mit dem Gärungsprozess der Weintraube zusammen wie bereits im Kapitel </w:t>
-      </w:r>
-      <w:r>
-        <w:fldChar w:fldCharType="begin"/>
-      </w:r>
-      <w:r>
-        <w:instrText xml:space="preserve"> REF _Ref80273977 \h </w:instrText>
-      </w:r>
-      <w:r>
-        <w:fldChar w:fldCharType="separate"/>
-      </w:r>
-      <w:r>
-        <w:t>Anwendungshintergrund</w:t>
-      </w:r>
-      <w:r>
-        <w:fldChar w:fldCharType="end"/>
-      </w:r>
-      <w:r>
-        <w:t xml:space="preserve"> erklärt worden ist. Eine weitere </w:t>
-      </w:r>
-      <w:r>
-        <w:t>Besonderheit</w:t>
-      </w:r>
-      <w:r>
-        <w:t xml:space="preserve"> besteht</w:t>
-      </w:r>
-      <w:r>
-        <w:t xml:space="preserve"> zwischen der Süße und den Gerbstoffen. So kann ein Wein, welcher einen hohen gerbstoffgehalt von fünf besitzt, maximal eine süße von zwei erreichen. Dies setzt sich aber nicht in den unteren Stufen fort. Dort ist es bereits ab einem Gerbstoffgehalt von vier möglich die volle Süße von fünf zu erreichen. Jedoch gibt es dementsprechend auch wie bei der Säure und der Süße keinen </w:t>
-      </w:r>
-      <w:r>
-        <w:t>Wein,</w:t>
-      </w:r>
-      <w:r>
-        <w:t xml:space="preserve"> welcher eine fünf in den Gerbstoffen und in der Süße hat. </w:t>
-      </w:r>
-      <w:r>
-        <w:t xml:space="preserve">Umgekehrt verhält es sich bei der Beziehung zwischen den </w:t>
-      </w:r>
-      <w:r>
-        <w:t>Körper</w:t>
-      </w:r>
-      <w:r>
-        <w:t xml:space="preserve"> und den Gerbstoffen. Hier besitzt ein Wein mit der </w:t>
-      </w:r>
-      <w:r>
-        <w:t>Körpergröße</w:t>
-      </w:r>
-      <w:r>
-        <w:t xml:space="preserve"> eins </w:t>
-      </w:r>
-      <w:r>
-        <w:t>auch nur einen Gerbstoffgehalt von eins</w:t>
-      </w:r>
-      <w:r>
-        <w:t>. Jedoch besitzen die restlichen Körpergrüßen alle verschiedene Gerbstoffgehalte.</w:t>
+        <w:t xml:space="preserve">jedoch </w:t>
+      </w:r>
+      <w:r>
+        <w:t xml:space="preserve">beispielsweise die Einschränkung das es keinen Wein geben </w:t>
+      </w:r>
+      <w:proofErr w:type="gramStart"/>
+      <w:r>
+        <w:t>kann</w:t>
+      </w:r>
+      <w:proofErr w:type="gramEnd"/>
+      <w:r>
+        <w:t xml:space="preserve"> der eine Süße von fünf und einen Säuregehalt von fünf hat.</w:t>
       </w:r>
     </w:p>
     <w:p>
       <w:r>
-        <w:t xml:space="preserve">Dieser </w:t>
-      </w:r>
-      <w:r>
-        <w:t>Anwendungsfall</w:t>
-      </w:r>
-      <w:r>
-        <w:t xml:space="preserve"> wäre etwas für die Zielgruppe der Weininteressierten. Dabei könnten diese </w:t>
-      </w:r>
-      <w:r>
-        <w:t xml:space="preserve">versuchen herauszufinden welche zusammenhänge es zwischen den verschiedenen Geschmäckern </w:t>
+        <w:t>Bei dieser Visualisierung gäbe es verschiedene Alternativen zu dieser Diagrammart. Diese waren Scatterplots, Projektion und Selektion, K-</w:t>
+      </w:r>
+      <w:proofErr w:type="spellStart"/>
+      <w:r>
+        <w:t>Means</w:t>
+      </w:r>
+      <w:proofErr w:type="spellEnd"/>
+      <w:r>
+        <w:t xml:space="preserve"> und Datentinte</w:t>
+      </w:r>
+      <w:r>
+        <w:t>. Da die K-</w:t>
+      </w:r>
+      <w:proofErr w:type="spellStart"/>
+      <w:r>
+        <w:t>means</w:t>
+      </w:r>
+      <w:proofErr w:type="spellEnd"/>
+      <w:r>
+        <w:t xml:space="preserve"> und Datentinte </w:t>
       </w:r>
       <w:r>
         <w:lastRenderedPageBreak/>
-        <w:t xml:space="preserve">es bei den Wein gibt. Dabei sollte dieser Zielgruppe auffallen, dass </w:t>
-      </w:r>
-      <w:r>
-        <w:t xml:space="preserve">es pauschal bis auf wenige Ausnahmen alles möglich zwischen bei der Kombination der verschiedenen Geschmäcker sein sollte. Dabei </w:t>
-      </w:r>
-      <w:r>
-        <w:t>gibt es</w:t>
-      </w:r>
-      <w:r>
-        <w:t xml:space="preserve"> </w:t>
-      </w:r>
-      <w:r>
-        <w:t xml:space="preserve">jedoch </w:t>
-      </w:r>
-      <w:r>
-        <w:t>beispielsweise die Einschränkung das es keinen Wein geben kann der eine Süße von fünf und einen Säuregehalt von fünf hat.</w:t>
-      </w:r>
-    </w:p>
-    <w:p>
-      <w:r>
-        <w:t>Bei dieser Visualisierung gäbe es verschiedene Alternativen zu dieser Diagrammart. Diese waren Scatterplots, Projektion und Selektion, K-Means und Datentinte</w:t>
-      </w:r>
-      <w:r>
-        <w:t xml:space="preserve">. Da die K-means und Datentinte Darstellungen </w:t>
+        <w:t xml:space="preserve">Darstellungen </w:t>
       </w:r>
       <w:r>
         <w:t>waren,</w:t>
@@ -8493,7 +9154,15 @@
         <w:t>die verschiedenen Eigenschaften</w:t>
       </w:r>
       <w:r>
-        <w:t xml:space="preserve"> gegenübergestellt geben. Dies würde zwar zu einer bessern Analyse der Daten führen, da jede Eigenschaft direkt </w:t>
+        <w:t xml:space="preserve"> gegenübergestellt geben. Dies würde zwar zu einer </w:t>
+      </w:r>
+      <w:proofErr w:type="spellStart"/>
+      <w:r>
+        <w:t>bessern</w:t>
+      </w:r>
+      <w:proofErr w:type="spellEnd"/>
+      <w:r>
+        <w:t xml:space="preserve"> Analyse der Daten führen, da jede Eigenschaft direkt </w:t>
       </w:r>
       <w:r>
         <w:t>gegenübergestellt</w:t>
@@ -8523,7 +9192,15 @@
         <w:t xml:space="preserve"> die verschiedenen </w:t>
       </w:r>
       <w:r>
-        <w:t>Eigenschaften einzeln gegenübergestellt werden würden und somit Trends oder Muster unter den Muster nicht so einfach zu erkennen gewesen wären.</w:t>
+        <w:t xml:space="preserve">Eigenschaften einzeln gegenübergestellt werden würden und somit Trends oder Muster </w:t>
+      </w:r>
+      <w:proofErr w:type="gramStart"/>
+      <w:r>
+        <w:t>unter den Muster</w:t>
+      </w:r>
+      <w:proofErr w:type="gramEnd"/>
+      <w:r>
+        <w:t xml:space="preserve"> nicht so einfach zu erkennen gewesen wären.</w:t>
       </w:r>
     </w:p>
     <w:p>
@@ -8746,40 +9423,14 @@
       <w:r>
         <w:t xml:space="preserve">Abbildung </w:t>
       </w:r>
-      <w:fldSimple w:instr=" SEQ Abbildung \* ARABIC ">
-        <w:r>
-          <w:rPr>
-            <w:noProof/>
-          </w:rPr>
-          <w:t>6</w:t>
-        </w:r>
-      </w:fldSimple>
-      <w:bookmarkEnd w:id="34"/>
-      <w:r>
-        <w:t xml:space="preserve">: </w:t>
-      </w:r>
-      <w:bookmarkStart w:id="35" w:name="_Ref80622870"/>
-      <w:r>
-        <w:t>Ausschnitt mit Asiatischen Weinen aus der Baumhierarchie (Quelle: eigene Darstellung)</w:t>
-      </w:r>
-      <w:bookmarkEnd w:id="35"/>
-    </w:p>
-    <w:p>
-      <w:r>
-        <w:lastRenderedPageBreak/>
-        <w:t xml:space="preserve">In </w:t>
-      </w:r>
       <w:r>
         <w:fldChar w:fldCharType="begin"/>
       </w:r>
       <w:r>
-        <w:instrText xml:space="preserve"> REF _Ref80622873 \h </w:instrText>
+        <w:instrText xml:space="preserve"> SEQ Abbildung \* ARABIC </w:instrText>
       </w:r>
       <w:r>
         <w:fldChar w:fldCharType="separate"/>
-      </w:r>
-      <w:r>
-        <w:t xml:space="preserve">Abbildung </w:t>
       </w:r>
       <w:r>
         <w:rPr>
@@ -8788,20 +9439,67 @@
         <w:t>6</w:t>
       </w:r>
       <w:r>
+        <w:rPr>
+          <w:noProof/>
+        </w:rPr>
         <w:fldChar w:fldCharType="end"/>
       </w:r>
-      <w:r>
-        <w:t xml:space="preserve"> sind die verschiedenen Weinnamen zu erkenne, welcher der Datensatz an Asiatischen Weinen zu bieten hatte. Dabei ist auffällig das Georgien die meisten Wein</w:t>
-      </w:r>
-      <w:r>
-        <w:t>arten mit elf Stück besitzt. Die niedrigste Anzahl besitzt Israel mit nur einer Weinart. Die beiden anderen Länder Japan und Südkorea sind mit einer Weinarten</w:t>
-      </w:r>
-      <w:r>
-        <w:t xml:space="preserve"> Anzahl von drei im Datensatz vorhanden. Auffällig ist dabei das es trotz der vielen Länder in Asien nur 4 Länder in diesem Datensatz vertreten sind welche entsprechende Weinarten besitzen.</w:t>
-      </w:r>
+      <w:bookmarkEnd w:id="34"/>
+      <w:r>
+        <w:t xml:space="preserve">: </w:t>
+      </w:r>
+      <w:bookmarkStart w:id="35" w:name="_Ref80622870"/>
+      <w:r>
+        <w:t>Ausschnitt mit Asiatischen Weinen aus der Baumhierarchie (Quelle: eigene Darstellung)</w:t>
+      </w:r>
+      <w:bookmarkEnd w:id="35"/>
     </w:p>
     <w:p>
       <w:r>
+        <w:t xml:space="preserve">In </w:t>
+      </w:r>
+      <w:r>
+        <w:fldChar w:fldCharType="begin"/>
+      </w:r>
+      <w:r>
+        <w:instrText xml:space="preserve"> REF _Ref80622873 \h </w:instrText>
+      </w:r>
+      <w:r>
+        <w:fldChar w:fldCharType="separate"/>
+      </w:r>
+      <w:r>
+        <w:t xml:space="preserve">Abbildung </w:t>
+      </w:r>
+      <w:r>
+        <w:rPr>
+          <w:noProof/>
+        </w:rPr>
+        <w:t>6</w:t>
+      </w:r>
+      <w:r>
+        <w:fldChar w:fldCharType="end"/>
+      </w:r>
+      <w:r>
+        <w:t xml:space="preserve"> sind die verschiedenen Weinnamen zu erkenne, welcher der Datensatz an Asiatischen Weinen zu bieten hatte. Dabei ist auffällig das Georgien die meisten Wein</w:t>
+      </w:r>
+      <w:r>
+        <w:t xml:space="preserve">arten mit elf Stück besitzt. Die niedrigste Anzahl besitzt Israel mit nur einer </w:t>
+      </w:r>
+      <w:proofErr w:type="spellStart"/>
+      <w:r>
+        <w:t>Weinart</w:t>
+      </w:r>
+      <w:proofErr w:type="spellEnd"/>
+      <w:r>
+        <w:t>. Die beiden anderen Länder Japan und Südkorea sind mit einer Weinarten</w:t>
+      </w:r>
+      <w:r>
+        <w:t xml:space="preserve"> Anzahl von drei im Datensatz vorhanden. Auffällig ist dabei das es trotz der vielen Länder in Asien nur 4 Länder in diesem Datensatz vertreten sind welche entsprechende Weinarten besitzen.</w:t>
+      </w:r>
+    </w:p>
+    <w:p>
+      <w:r>
+        <w:lastRenderedPageBreak/>
         <w:t>Diese Darstellung könnte von einem Weineinkäufer verwendet werden, welcher gerne auf dem Heimischen Markt asiatische Weine verkaufen wollte. So könnte er mithilfe dieser Darstellung herausfinden</w:t>
       </w:r>
       <w:r>
@@ -8858,7 +9556,15 @@
         <w:t xml:space="preserve"> Nachfolgend w</w:t>
       </w:r>
       <w:r>
-        <w:t>erden die beiden Arbeiten vorgestellt und unterschiede zwischen dieser und der vorgestellten Arbeiten hervorgehoben.</w:t>
+        <w:t xml:space="preserve">erden die beiden Arbeiten vorgestellt und </w:t>
+      </w:r>
+      <w:proofErr w:type="spellStart"/>
+      <w:r>
+        <w:t>unterschiede</w:t>
+      </w:r>
+      <w:proofErr w:type="spellEnd"/>
+      <w:r>
+        <w:t xml:space="preserve"> zwischen dieser und der vorgestellten Arbeiten hervorgehoben.</w:t>
       </w:r>
     </w:p>
     <w:p>
@@ -8942,7 +9648,15 @@
         <w:t xml:space="preserve"> Die Daten werden dabei </w:t>
       </w:r>
       <w:r>
-        <w:t xml:space="preserve">mithilfe der Middleware „ColdFusion“ </w:t>
+        <w:t>mithilfe der Middleware „</w:t>
+      </w:r>
+      <w:proofErr w:type="spellStart"/>
+      <w:r>
+        <w:t>ColdFusion</w:t>
+      </w:r>
+      <w:proofErr w:type="spellEnd"/>
+      <w:r>
+        <w:t xml:space="preserve">“ </w:t>
       </w:r>
       <w:r>
         <w:t>aufbereitet</w:t>
@@ -9125,7 +9839,6 @@
     </w:p>
     <w:p>
       <w:r>
-        <w:lastRenderedPageBreak/>
         <w:t xml:space="preserve">In der zweiten </w:t>
       </w:r>
       <w:r>
@@ -9206,7 +9919,11 @@
         <w:t>er Nutzenden angepasst werden</w:t>
       </w:r>
       <w:r>
-        <w:t xml:space="preserve">. Darüber hinaus ist es möglich auf die verschiedenen Daten herein- und </w:t>
+        <w:t xml:space="preserve">. Darüber hinaus ist es möglich auf die </w:t>
+      </w:r>
+      <w:r>
+        <w:lastRenderedPageBreak/>
+        <w:t xml:space="preserve">verschiedenen Daten herein- und </w:t>
       </w:r>
       <w:r>
         <w:t>herauszoomen</w:t>
@@ -9320,7 +10037,15 @@
     </w:p>
     <w:p>
       <w:r>
-        <w:t xml:space="preserve">Der große unterschied zwischen dieser und der eben vorgestellten Arbeit ist, </w:t>
+        <w:t xml:space="preserve">Der große </w:t>
+      </w:r>
+      <w:proofErr w:type="spellStart"/>
+      <w:r>
+        <w:t>unterschied</w:t>
+      </w:r>
+      <w:proofErr w:type="spellEnd"/>
+      <w:r>
+        <w:t xml:space="preserve"> zwischen dieser und der eben vorgestellten Arbeit ist, </w:t>
       </w:r>
       <w:r>
         <w:t>dass</w:t>
@@ -9505,32 +10230,43 @@
     </w:p>
     <w:p>
       <w:r>
+        <w:t>Eine Erweiterung dieses Projektes bei den Visualisierungen wäre vor allem bei der Interaktivität der einzelnen Darstellungen denkbar. So wäre es mögl</w:t>
+      </w:r>
+      <w:r>
+        <w:t xml:space="preserve">ich eine Filterunktion für die Daten einzubauen, oder auch eine Hervorhebung der Daten welche aktuell verwendet ausgewählt sind, welche sich über alle Darstellungen ziehen würde. Aber auch könnten weitere Darstellungen hinzugefügt </w:t>
+      </w:r>
+      <w:r>
+        <w:t>werden,</w:t>
+      </w:r>
+      <w:r>
+        <w:t xml:space="preserve"> um eine Analyse </w:t>
+      </w:r>
+      <w:r>
+        <w:t>der verschiedenen Daten</w:t>
+      </w:r>
+      <w:r>
+        <w:t xml:space="preserve"> noch einfacher zu gestalten.</w:t>
+      </w:r>
+      <w:r>
+        <w:t xml:space="preserve"> So wäre beispielsweise ein </w:t>
+      </w:r>
+      <w:r>
         <w:lastRenderedPageBreak/>
-        <w:t>Eine Erweiterung dieses Projektes bei den Visualisierungen wäre vor allem bei der Interaktivität der einzelnen Darstellungen denkbar. So wäre es mögl</w:t>
-      </w:r>
-      <w:r>
-        <w:t xml:space="preserve">ich eine Filterunktion für die Daten einzubauen, oder auch eine Hervorhebung der Daten welche aktuell verwendet ausgewählt sind, welche sich über alle Darstellungen ziehen würde. Aber auch könnten weitere Darstellungen hinzugefügt </w:t>
-      </w:r>
-      <w:r>
-        <w:t>werden,</w:t>
-      </w:r>
-      <w:r>
-        <w:t xml:space="preserve"> um eine Analyse </w:t>
-      </w:r>
-      <w:r>
-        <w:t>der verschiedenen Daten</w:t>
-      </w:r>
-      <w:r>
-        <w:t xml:space="preserve"> noch einfacher zu gestalten.</w:t>
-      </w:r>
-      <w:r>
-        <w:t xml:space="preserve"> So wäre beispielsweise ein Balkendiagramm denkbar in dem die einzelnen Eigenschaften eines Weines aufgeführt werden, um so eine Übersicht über diese zu erhalten.</w:t>
+        <w:t>Balkendiagramm denkbar in dem die einzelnen Eigenschaften eines Weines aufgeführt werden, um so eine Übersicht über diese zu erhalten.</w:t>
       </w:r>
       <w:r>
         <w:t xml:space="preserve"> </w:t>
       </w:r>
       <w:r>
-        <w:t>Weiterhin sollte bei steigender Anzahl der Datenmengen über eine Kategorisierung der Daten nachgedacht werden um so die Übersichtlichkeit innerhalb der Darstellungen nicht zu verlieren.</w:t>
+        <w:t xml:space="preserve">Weiterhin sollte bei steigender Anzahl der Datenmengen über eine Kategorisierung der Daten nachgedacht </w:t>
+      </w:r>
+      <w:proofErr w:type="gramStart"/>
+      <w:r>
+        <w:t>werden</w:t>
+      </w:r>
+      <w:proofErr w:type="gramEnd"/>
+      <w:r>
+        <w:t xml:space="preserve"> um so die Übersichtlichkeit innerhalb der Darstellungen nicht zu verlieren.</w:t>
       </w:r>
       <w:r>
         <w:t xml:space="preserve"> </w:t>
@@ -9545,7 +10281,15 @@
         <w:t xml:space="preserve"> erst per Mausklick </w:t>
       </w:r>
       <w:r>
-        <w:t xml:space="preserve">zu öffnen um so eine noch bessere Sichtbarkeit zu beisetzten. Bei den </w:t>
+        <w:t xml:space="preserve">zu öffnen </w:t>
+      </w:r>
+      <w:proofErr w:type="spellStart"/>
+      <w:r>
+        <w:t>um so</w:t>
+      </w:r>
+      <w:proofErr w:type="spellEnd"/>
+      <w:r>
+        <w:t xml:space="preserve"> eine noch bessere Sichtbarkeit zu beisetzten. Bei den </w:t>
       </w:r>
       <w:r>
         <w:t>parallelen</w:t>
@@ -9657,7 +10401,63 @@
             <w:rPr>
               <w:i/>
             </w:rPr>
-            <w:t xml:space="preserve">State of the Vitivinicultural World in 2020, </w:t>
+            <w:t xml:space="preserve">State </w:t>
+          </w:r>
+          <w:proofErr w:type="spellStart"/>
+          <w:r>
+            <w:rPr>
+              <w:i/>
+            </w:rPr>
+            <w:t>of</w:t>
+          </w:r>
+          <w:proofErr w:type="spellEnd"/>
+          <w:r>
+            <w:rPr>
+              <w:i/>
+            </w:rPr>
+            <w:t xml:space="preserve"> </w:t>
+          </w:r>
+          <w:proofErr w:type="spellStart"/>
+          <w:r>
+            <w:rPr>
+              <w:i/>
+            </w:rPr>
+            <w:t>the</w:t>
+          </w:r>
+          <w:proofErr w:type="spellEnd"/>
+          <w:r>
+            <w:rPr>
+              <w:i/>
+            </w:rPr>
+            <w:t xml:space="preserve"> </w:t>
+          </w:r>
+          <w:proofErr w:type="spellStart"/>
+          <w:r>
+            <w:rPr>
+              <w:i/>
+            </w:rPr>
+            <w:t>Vitivinicultural</w:t>
+          </w:r>
+          <w:proofErr w:type="spellEnd"/>
+          <w:r>
+            <w:rPr>
+              <w:i/>
+            </w:rPr>
+            <w:t xml:space="preserve"> World </w:t>
+          </w:r>
+          <w:proofErr w:type="gramStart"/>
+          <w:r>
+            <w:rPr>
+              <w:i/>
+            </w:rPr>
+            <w:t>in 2020</w:t>
+          </w:r>
+          <w:proofErr w:type="gramEnd"/>
+          <w:r>
+            <w:rPr>
+              <w:i/>
+            </w:rPr>
+            <w:t xml:space="preserve">, </w:t>
           </w:r>
           <w:r>
             <w:t xml:space="preserve">o. O., </w:t>
@@ -9694,7 +10494,49 @@
             <w:rPr>
               <w:i/>
             </w:rPr>
-            <w:t xml:space="preserve">A Complete Guide to Scatter Plots, </w:t>
+            <w:t xml:space="preserve">A </w:t>
+          </w:r>
+          <w:proofErr w:type="spellStart"/>
+          <w:r>
+            <w:rPr>
+              <w:i/>
+            </w:rPr>
+            <w:t>Complete</w:t>
+          </w:r>
+          <w:proofErr w:type="spellEnd"/>
+          <w:r>
+            <w:rPr>
+              <w:i/>
+            </w:rPr>
+            <w:t xml:space="preserve"> Guide </w:t>
+          </w:r>
+          <w:proofErr w:type="spellStart"/>
+          <w:r>
+            <w:rPr>
+              <w:i/>
+            </w:rPr>
+            <w:t>to</w:t>
+          </w:r>
+          <w:proofErr w:type="spellEnd"/>
+          <w:r>
+            <w:rPr>
+              <w:i/>
+            </w:rPr>
+            <w:t xml:space="preserve"> </w:t>
+          </w:r>
+          <w:proofErr w:type="spellStart"/>
+          <w:r>
+            <w:rPr>
+              <w:i/>
+            </w:rPr>
+            <w:t>Scatter</w:t>
+          </w:r>
+          <w:proofErr w:type="spellEnd"/>
+          <w:r>
+            <w:rPr>
+              <w:i/>
+            </w:rPr>
+            <w:t xml:space="preserve"> Plots, </w:t>
           </w:r>
           <w:r>
             <w:t xml:space="preserve">https://chartio.com/learn/charts/what-is-a-scatter-plot/, </w:t>
@@ -9721,7 +10563,15 @@
           </w:r>
           <w:bookmarkStart w:id="41" w:name="_CTVL001a5d94c2d3e5f43fca4f8405d4d7d4c5b"/>
           <w:r>
-            <w:t>S. Few,</w:t>
+            <w:t xml:space="preserve">S. </w:t>
+          </w:r>
+          <w:proofErr w:type="spellStart"/>
+          <w:r>
+            <w:t>Few</w:t>
+          </w:r>
+          <w:proofErr w:type="spellEnd"/>
+          <w:r>
+            <w:t>,</w:t>
           </w:r>
           <w:bookmarkEnd w:id="41"/>
           <w:r>
@@ -9731,7 +10581,35 @@
             <w:rPr>
               <w:i/>
             </w:rPr>
-            <w:t xml:space="preserve">Multivariate Analysis Using Parallel Coordinates, </w:t>
+            <w:t xml:space="preserve">Multivariate Analysis </w:t>
+          </w:r>
+          <w:proofErr w:type="spellStart"/>
+          <w:r>
+            <w:rPr>
+              <w:i/>
+            </w:rPr>
+            <w:t>Using</w:t>
+          </w:r>
+          <w:proofErr w:type="spellEnd"/>
+          <w:r>
+            <w:rPr>
+              <w:i/>
+            </w:rPr>
+            <w:t xml:space="preserve"> Parallel </w:t>
+          </w:r>
+          <w:proofErr w:type="spellStart"/>
+          <w:r>
+            <w:rPr>
+              <w:i/>
+            </w:rPr>
+            <w:t>Coordinates</w:t>
+          </w:r>
+          <w:proofErr w:type="spellEnd"/>
+          <w:r>
+            <w:rPr>
+              <w:i/>
+            </w:rPr>
+            <w:t xml:space="preserve">, </w:t>
           </w:r>
           <w:r>
             <w:t xml:space="preserve">http://www.perceptualedge.com/articles/b-eye/parallel_coordinates.pdf, </w:t>
@@ -9761,17 +10639,117 @@
           </w:r>
           <w:bookmarkStart w:id="42" w:name="_CTVL001a369bd4dadfa4199b7f6512c3d0e0580"/>
           <w:r>
-            <w:t>American Society for Quality,</w:t>
+            <w:t xml:space="preserve">American Society </w:t>
+          </w:r>
+          <w:proofErr w:type="spellStart"/>
+          <w:r>
+            <w:t>for</w:t>
+          </w:r>
+          <w:proofErr w:type="spellEnd"/>
+          <w:r>
+            <w:t xml:space="preserve"> Quality,</w:t>
           </w:r>
           <w:bookmarkEnd w:id="42"/>
           <w:r>
             <w:t xml:space="preserve"> </w:t>
           </w:r>
+          <w:proofErr w:type="spellStart"/>
           <w:r>
             <w:rPr>
               <w:i/>
             </w:rPr>
-            <w:t xml:space="preserve">What is a Tree Diagram? Systemic or Hierarchy Analysis | ASQ, </w:t>
+            <w:t>What</w:t>
+          </w:r>
+          <w:proofErr w:type="spellEnd"/>
+          <w:r>
+            <w:rPr>
+              <w:i/>
+            </w:rPr>
+            <w:t xml:space="preserve"> </w:t>
+          </w:r>
+          <w:proofErr w:type="spellStart"/>
+          <w:r>
+            <w:rPr>
+              <w:i/>
+            </w:rPr>
+            <w:t>is</w:t>
+          </w:r>
+          <w:proofErr w:type="spellEnd"/>
+          <w:r>
+            <w:rPr>
+              <w:i/>
+            </w:rPr>
+            <w:t xml:space="preserve"> a </w:t>
+          </w:r>
+          <w:proofErr w:type="spellStart"/>
+          <w:r>
+            <w:rPr>
+              <w:i/>
+            </w:rPr>
+            <w:t>Tree</w:t>
+          </w:r>
+          <w:proofErr w:type="spellEnd"/>
+          <w:r>
+            <w:rPr>
+              <w:i/>
+            </w:rPr>
+            <w:t xml:space="preserve"> </w:t>
+          </w:r>
+          <w:proofErr w:type="spellStart"/>
+          <w:r>
+            <w:rPr>
+              <w:i/>
+            </w:rPr>
+            <w:t>Diagram</w:t>
+          </w:r>
+          <w:proofErr w:type="spellEnd"/>
+          <w:r>
+            <w:rPr>
+              <w:i/>
+            </w:rPr>
+            <w:t xml:space="preserve">? </w:t>
+          </w:r>
+          <w:proofErr w:type="spellStart"/>
+          <w:r>
+            <w:rPr>
+              <w:i/>
+            </w:rPr>
+            <w:t>Systemic</w:t>
+          </w:r>
+          <w:proofErr w:type="spellEnd"/>
+          <w:r>
+            <w:rPr>
+              <w:i/>
+            </w:rPr>
+            <w:t xml:space="preserve"> </w:t>
+          </w:r>
+          <w:proofErr w:type="spellStart"/>
+          <w:r>
+            <w:rPr>
+              <w:i/>
+            </w:rPr>
+            <w:t>or</w:t>
+          </w:r>
+          <w:proofErr w:type="spellEnd"/>
+          <w:r>
+            <w:rPr>
+              <w:i/>
+            </w:rPr>
+            <w:t xml:space="preserve"> </w:t>
+          </w:r>
+          <w:proofErr w:type="spellStart"/>
+          <w:r>
+            <w:rPr>
+              <w:i/>
+            </w:rPr>
+            <w:t>Hierarchy</w:t>
+          </w:r>
+          <w:proofErr w:type="spellEnd"/>
+          <w:r>
+            <w:rPr>
+              <w:i/>
+            </w:rPr>
+            <w:t xml:space="preserve"> Analysis | ASQ, </w:t>
           </w:r>
           <w:r>
             <w:t xml:space="preserve">https://asq.org/quality-resources/tree-diagram, </w:t>
@@ -9798,7 +10776,15 @@
           </w:r>
           <w:bookmarkStart w:id="43" w:name="_CTVL001ff33293577c84d32968259d796b52c57"/>
           <w:r>
-            <w:t>L. Beilmann,</w:t>
+            <w:t xml:space="preserve">L. </w:t>
+          </w:r>
+          <w:proofErr w:type="spellStart"/>
+          <w:r>
+            <w:t>Beilmann</w:t>
+          </w:r>
+          <w:proofErr w:type="spellEnd"/>
+          <w:r>
+            <w:t>,</w:t>
           </w:r>
           <w:bookmarkEnd w:id="43"/>
           <w:r>
@@ -9808,7 +10794,29 @@
             <w:rPr>
               <w:i/>
             </w:rPr>
-            <w:t xml:space="preserve">Alkoholgehalt in Wein - Das solltest du unbedingt Wissen!, </w:t>
+            <w:t xml:space="preserve">Alkoholgehalt in Wein - Das solltest du unbedingt </w:t>
+          </w:r>
+          <w:proofErr w:type="spellStart"/>
+          <w:proofErr w:type="gramStart"/>
+          <w:r>
+            <w:rPr>
+              <w:i/>
+            </w:rPr>
+            <w:t>Wissen</w:t>
+          </w:r>
+          <w:proofErr w:type="spellEnd"/>
+          <w:r>
+            <w:rPr>
+              <w:i/>
+            </w:rPr>
+            <w:t>!,</w:t>
+          </w:r>
+          <w:proofErr w:type="gramEnd"/>
+          <w:r>
+            <w:rPr>
+              <w:i/>
+            </w:rPr>
+            <w:t xml:space="preserve"> </w:t>
           </w:r>
           <w:r>
             <w:t xml:space="preserve">https://wein-fuer-laien.de/weinwissen/alkoholgehalt-im-wein/, </w:t>
@@ -9842,7 +10850,21 @@
             <w:rPr>
               <w:i/>
             </w:rPr>
-            <w:t xml:space="preserve">Die richtige Trinktemperatur für Wein - warum wichtig?, </w:t>
+            <w:t xml:space="preserve">Die richtige Trinktemperatur für Wein - warum </w:t>
+          </w:r>
+          <w:proofErr w:type="gramStart"/>
+          <w:r>
+            <w:rPr>
+              <w:i/>
+            </w:rPr>
+            <w:t>wichtig?,</w:t>
+          </w:r>
+          <w:proofErr w:type="gramEnd"/>
+          <w:r>
+            <w:rPr>
+              <w:i/>
+            </w:rPr>
+            <w:t xml:space="preserve"> </w:t>
           </w:r>
           <w:r>
             <w:t xml:space="preserve">https://swisscave.com/de/swisscave-blog/post/die-richtige-trinktemperatur-fur-wein-warum-wichtig, </w:t>
@@ -9871,8 +10893,13 @@
             <w:tab/>
           </w:r>
           <w:bookmarkStart w:id="45" w:name="_CTVL001fb8010cefe71444aaf891dda70e109b8"/>
-          <w:r>
-            <w:t>Brogsitter Weinversand,</w:t>
+          <w:proofErr w:type="spellStart"/>
+          <w:r>
+            <w:t>Brogsitter</w:t>
+          </w:r>
+          <w:proofErr w:type="spellEnd"/>
+          <w:r>
+            <w:t xml:space="preserve"> Weinversand,</w:t>
           </w:r>
           <w:bookmarkEnd w:id="45"/>
           <w:r>
@@ -9945,8 +10972,13 @@
             <w:tab/>
           </w:r>
           <w:bookmarkStart w:id="47" w:name="_CTVL001feae5290ed314213a08b4b79927e7f1a"/>
-          <w:r>
-            <w:t>Brogsitter Weinversand,</w:t>
+          <w:proofErr w:type="spellStart"/>
+          <w:r>
+            <w:t>Brogsitter</w:t>
+          </w:r>
+          <w:proofErr w:type="spellEnd"/>
+          <w:r>
+            <w:t xml:space="preserve"> Weinversand,</w:t>
           </w:r>
           <w:bookmarkEnd w:id="47"/>
           <w:r>
@@ -9982,8 +11014,13 @@
             <w:tab/>
           </w:r>
           <w:bookmarkStart w:id="48" w:name="_CTVL001cc82e137394a423f933de8904adc4a01"/>
-          <w:r>
-            <w:t>Brogsitter Weinversand,</w:t>
+          <w:proofErr w:type="spellStart"/>
+          <w:r>
+            <w:t>Brogsitter</w:t>
+          </w:r>
+          <w:proofErr w:type="spellEnd"/>
+          <w:r>
+            <w:t xml:space="preserve"> Weinversand,</w:t>
           </w:r>
           <w:bookmarkEnd w:id="48"/>
           <w:r>
@@ -10060,11 +11097,19 @@
           <w:r>
             <w:t xml:space="preserve"> </w:t>
           </w:r>
+          <w:proofErr w:type="spellStart"/>
           <w:r>
             <w:rPr>
               <w:i/>
             </w:rPr>
-            <w:t xml:space="preserve">Wine Information, </w:t>
+            <w:t>Wine</w:t>
+          </w:r>
+          <w:proofErr w:type="spellEnd"/>
+          <w:r>
+            <w:rPr>
+              <w:i/>
+            </w:rPr>
+            <w:t xml:space="preserve"> Information, </w:t>
           </w:r>
           <w:r>
             <w:t xml:space="preserve">https://www.kaggle.com/dev7halo/wine-information, </w:t>
@@ -10091,7 +11136,15 @@
           </w:r>
           <w:bookmarkStart w:id="51" w:name="_CTVL001de0d2bf176b44ffe965d02a13c0574ad"/>
           <w:r>
-            <w:t>Curran Kelleher,</w:t>
+            <w:t xml:space="preserve">Curran </w:t>
+          </w:r>
+          <w:proofErr w:type="spellStart"/>
+          <w:r>
+            <w:t>Kelleher</w:t>
+          </w:r>
+          <w:proofErr w:type="spellEnd"/>
+          <w:r>
+            <w:t>,</w:t>
           </w:r>
           <w:bookmarkEnd w:id="51"/>
           <w:r>
@@ -10101,7 +11154,21 @@
             <w:rPr>
               <w:i/>
             </w:rPr>
-            <w:t xml:space="preserve">World Countries Hierarchy, </w:t>
+            <w:t xml:space="preserve">World Countries </w:t>
+          </w:r>
+          <w:proofErr w:type="spellStart"/>
+          <w:r>
+            <w:rPr>
+              <w:i/>
+            </w:rPr>
+            <w:t>Hierarchy</w:t>
+          </w:r>
+          <w:proofErr w:type="spellEnd"/>
+          <w:r>
+            <w:rPr>
+              <w:i/>
+            </w:rPr>
+            <w:t xml:space="preserve">, </w:t>
           </w:r>
           <w:r>
             <w:t xml:space="preserve">https://gist.github.com/curran/1dd7ab046a4ed32380b21e81a38447aa/, </w:t>
@@ -10141,7 +11208,35 @@
             <w:rPr>
               <w:i/>
             </w:rPr>
-            <w:t xml:space="preserve">1 EUR to KRW - Euros to South Korean Won Exchange Rate, </w:t>
+            <w:t xml:space="preserve">1 EUR </w:t>
+          </w:r>
+          <w:proofErr w:type="spellStart"/>
+          <w:r>
+            <w:rPr>
+              <w:i/>
+            </w:rPr>
+            <w:t>to</w:t>
+          </w:r>
+          <w:proofErr w:type="spellEnd"/>
+          <w:r>
+            <w:rPr>
+              <w:i/>
+            </w:rPr>
+            <w:t xml:space="preserve"> KRW - Euros </w:t>
+          </w:r>
+          <w:proofErr w:type="spellStart"/>
+          <w:r>
+            <w:rPr>
+              <w:i/>
+            </w:rPr>
+            <w:t>to</w:t>
+          </w:r>
+          <w:proofErr w:type="spellEnd"/>
+          <w:r>
+            <w:rPr>
+              <w:i/>
+            </w:rPr>
+            <w:t xml:space="preserve"> South Korean Won Exchange Rate, </w:t>
           </w:r>
           <w:r>
             <w:t xml:space="preserve">https://www.xe.com/currencyconverter/convert/?Amount=1&amp;From=EUR&amp;To=KRW, </w:t>
@@ -10212,7 +11307,35 @@
             <w:rPr>
               <w:i/>
             </w:rPr>
-            <w:t xml:space="preserve">Usability-Analyse des Programms Animated Scatter Plot, </w:t>
+            <w:t xml:space="preserve">Usability-Analyse des Programms </w:t>
+          </w:r>
+          <w:proofErr w:type="spellStart"/>
+          <w:r>
+            <w:rPr>
+              <w:i/>
+            </w:rPr>
+            <w:t>Animated</w:t>
+          </w:r>
+          <w:proofErr w:type="spellEnd"/>
+          <w:r>
+            <w:rPr>
+              <w:i/>
+            </w:rPr>
+            <w:t xml:space="preserve"> </w:t>
+          </w:r>
+          <w:proofErr w:type="spellStart"/>
+          <w:r>
+            <w:rPr>
+              <w:i/>
+            </w:rPr>
+            <w:t>Scatter</w:t>
+          </w:r>
+          <w:proofErr w:type="spellEnd"/>
+          <w:r>
+            <w:rPr>
+              <w:i/>
+            </w:rPr>
+            <w:t xml:space="preserve"> Plot, </w:t>
           </w:r>
           <w:r>
             <w:t xml:space="preserve">https://repositum.tuwien.at/bitstream/20.500.12708/4082/2/Fels%20Ulrich%20-%202015%20-%20Usability%20Analyse%20des%20Programms%20Animated%20Scatter%20Plot.pdf, </w:t>
@@ -12320,7 +13443,6 @@
   <w:style w:type="character" w:default="1" w:styleId="Absatz-Standardschriftart">
     <w:name w:val="Default Paragraph Font"/>
     <w:uiPriority w:val="1"/>
-    <w:semiHidden/>
     <w:unhideWhenUsed/>
   </w:style>
   <w:style w:type="table" w:default="1" w:styleId="NormaleTabelle">
@@ -16668,6 +17790,35 @@
         </w:p>
       </w:docPartBody>
     </w:docPart>
+    <w:docPart>
+      <w:docPartPr>
+        <w:name w:val="278C64AB142E4AA8B72030B833093405"/>
+        <w:category>
+          <w:name w:val="Allgemein"/>
+          <w:gallery w:val="placeholder"/>
+        </w:category>
+        <w:types>
+          <w:type w:val="bbPlcHdr"/>
+        </w:types>
+        <w:behaviors>
+          <w:behavior w:val="content"/>
+        </w:behaviors>
+        <w:guid w:val="{4C8F7515-894C-4AFD-A0AC-570ACCA3EFD1}"/>
+      </w:docPartPr>
+      <w:docPartBody>
+        <w:p>
+          <w:pPr>
+            <w:pStyle w:val="278C64AB142E4AA8B72030B833093405"/>
+          </w:pPr>
+          <w:r>
+            <w:rPr>
+              <w:rStyle w:val="Platzhaltertext"/>
+            </w:rPr>
+            <w:t>Klicken oder tippen Sie hier, um Text einzugeben.</w:t>
+          </w:r>
+        </w:p>
+      </w:docPartBody>
+    </w:docPart>
   </w:docParts>
 </w:glossaryDocument>
 </file>
@@ -16757,6 +17908,7 @@
   </w:compat>
   <w:rsids>
     <w:rsidRoot w:val="009B61A5"/>
+    <w:rsid w:val="00020F2B"/>
     <w:rsid w:val="00354EF6"/>
     <w:rsid w:val="005469AC"/>
     <w:rsid w:val="008819F6"/>
@@ -16765,6 +17917,7 @@
     <w:rsid w:val="00AD5651"/>
     <w:rsid w:val="00CE1A7C"/>
     <w:rsid w:val="00E60D8C"/>
+    <w:rsid w:val="00F24690"/>
     <w:rsid w:val="00F35F28"/>
   </w:rsids>
   <m:mathPr>
@@ -17219,10 +18372,14 @@
     <w:basedOn w:val="Absatz-Standardschriftart"/>
     <w:uiPriority w:val="99"/>
     <w:semiHidden/>
-    <w:rsid w:val="009B61A5"/>
+    <w:rsid w:val="00F24690"/>
     <w:rPr>
       <w:color w:val="808080"/>
     </w:rPr>
+  </w:style>
+  <w:style w:type="paragraph" w:customStyle="1" w:styleId="278C64AB142E4AA8B72030B833093405">
+    <w:name w:val="278C64AB142E4AA8B72030B833093405"/>
+    <w:rsid w:val="00F24690"/>
   </w:style>
 </w:styles>
 </file>

</xml_diff>

<commit_message>
Korrigieren Kapitel 3.2 und 3.3
</commit_message>
<xml_diff>
--- a/Bericht/Informationsvisualisierung_Bericht.docx
+++ b/Bericht/Informationsvisualisierung_Bericht.docx
@@ -6819,6 +6819,7 @@
             <w:docPart w:val="278C64AB142E4AA8B72030B833093405"/>
           </w:placeholder>
         </w:sdtPr>
+        <w:sdtEndPr/>
         <w:sdtContent>
           <w:r>
             <w:fldChar w:fldCharType="begin"/>
@@ -6892,10 +6893,7 @@
     </w:p>
     <w:p>
       <w:r>
-        <w:t>Die eingesetzten Darstellungen des Scatterplots, Parallelen Koordinaten und Baumdiagramms</w:t>
-      </w:r>
-      <w:r>
-        <w:t xml:space="preserve"> helfen den Nutzenden den vorliegenden Datensatz besser</w:t>
+        <w:t>Die eingesetzten Darstellungen des Scatterplots, Parallelen Koordinaten und Baumdiagramms helfen den Nutzenden den vorliegenden Datensatz besser</w:t>
       </w:r>
       <w:r>
         <w:t xml:space="preserve"> zu</w:t>
@@ -7050,7 +7048,25 @@
         <w:t xml:space="preserve">Für das Hauptziel ist es wichtig das die </w:t>
       </w:r>
       <w:r>
-        <w:t>Visualisierungen so dargestellt sind, dass die Darstellungen entsprechend einfach verständlich und es sich trotzdem Erkenntnisse zu dem Thema Weine ziehen lassen.</w:t>
+        <w:t xml:space="preserve">Visualisierungen so dargestellt sind, dass die Darstellungen entsprechend verständlich </w:t>
+      </w:r>
+      <w:r>
+        <w:t xml:space="preserve">sind </w:t>
+      </w:r>
+      <w:r>
+        <w:t xml:space="preserve">und trotzdem </w:t>
+      </w:r>
+      <w:r>
+        <w:t>Fragen</w:t>
+      </w:r>
+      <w:r>
+        <w:t xml:space="preserve"> zu dem Thema Weine </w:t>
+      </w:r>
+      <w:r>
+        <w:t>beantwortet, werden können</w:t>
+      </w:r>
+      <w:r>
+        <w:t>.</w:t>
       </w:r>
       <w:r>
         <w:t xml:space="preserve"> </w:t>
@@ -7061,95 +7077,134 @@
     </w:p>
     <w:p>
       <w:r>
-        <w:t xml:space="preserve">Die Anforderungen aus der Frage nach den Zusammenhängen zwischen Eigenschaften </w:t>
-      </w:r>
-      <w:r>
-        <w:t xml:space="preserve">sind das sich verschiedene Eigenschaften miteinander vergleichen lassen. Dementsprechend </w:t>
-      </w:r>
-      <w:r>
-        <w:t xml:space="preserve">sollten es eine Auswahl </w:t>
+        <w:t>Aus der</w:t>
+      </w:r>
+      <w:r>
+        <w:t xml:space="preserve"> Frage nach </w:t>
+      </w:r>
+      <w:r>
+        <w:t>der Gegenüberstellung von zwei Ei</w:t>
+      </w:r>
+      <w:r>
+        <w:t xml:space="preserve">genschaften </w:t>
+      </w:r>
+      <w:r>
+        <w:t xml:space="preserve">lassen sich zwei wesentliche Anforderungen an die Visualisierung </w:t>
+      </w:r>
+      <w:r>
+        <w:t>ableiten</w:t>
+      </w:r>
+      <w:r>
+        <w:t>. So</w:t>
+      </w:r>
+      <w:r>
+        <w:t xml:space="preserve"> </w:t>
+      </w:r>
+      <w:r>
+        <w:t xml:space="preserve">sollte es eine Auswahl </w:t>
       </w:r>
       <w:r>
         <w:t>geben,</w:t>
       </w:r>
       <w:r>
-        <w:t xml:space="preserve"> in welcher der Anwender </w:t>
-      </w:r>
-      <w:r>
-        <w:t>nach seinen individuellen Wünschen Eigenschaften auswählen kann, welche Anschließend automatisch angezeigt werden. Darüber hinaus sollte</w:t>
-      </w:r>
-      <w:r>
-        <w:t xml:space="preserve">n sich </w:t>
-      </w:r>
-      <w:r>
-        <w:t>in der Darstellung verschieden Trends und Besonderheiten erkennen lassen.</w:t>
+        <w:t xml:space="preserve"> in welcher </w:t>
+      </w:r>
+      <w:r>
+        <w:t>die Nutzenden</w:t>
+      </w:r>
+      <w:r>
+        <w:t xml:space="preserve"> </w:t>
+      </w:r>
+      <w:r>
+        <w:t xml:space="preserve">nach </w:t>
+      </w:r>
+      <w:r>
+        <w:t>ihren</w:t>
+      </w:r>
+      <w:r>
+        <w:t xml:space="preserve"> individuellen </w:t>
+      </w:r>
+      <w:r>
+        <w:t>Wünschen</w:t>
+      </w:r>
+      <w:r>
+        <w:t xml:space="preserve"> Eigenschaften auswählen </w:t>
+      </w:r>
+      <w:r>
+        <w:t>können</w:t>
+      </w:r>
+      <w:r>
+        <w:t xml:space="preserve">, welche </w:t>
+      </w:r>
+      <w:r>
+        <w:t>a</w:t>
+      </w:r>
+      <w:r>
+        <w:t>nschließend automatisch angezeigt werden. Darüber hinaus sollte</w:t>
+      </w:r>
+      <w:r>
+        <w:t xml:space="preserve">n </w:t>
+      </w:r>
+      <w:r>
+        <w:t xml:space="preserve">die </w:t>
+      </w:r>
+      <w:r>
+        <w:t>Daten,</w:t>
+      </w:r>
+      <w:r>
+        <w:t xml:space="preserve"> </w:t>
+      </w:r>
+      <w:r>
+        <w:t>welche</w:t>
+      </w:r>
+      <w:r>
+        <w:t xml:space="preserve"> angezeigt werden, </w:t>
+      </w:r>
+      <w:r>
+        <w:t>so übersichtlich sein das sich Trends und Besonderheiten erkennen lassen.</w:t>
       </w:r>
     </w:p>
     <w:p>
       <w:r>
-        <w:t xml:space="preserve">Bei der Frage </w:t>
-      </w:r>
-      <w:r>
-        <w:t xml:space="preserve">von Produktionsmengen und der Anzahl von Weinen </w:t>
-      </w:r>
-      <w:r>
-        <w:t>in einem Land</w:t>
-      </w:r>
-      <w:r>
-        <w:t xml:space="preserve"> sollten in</w:t>
-      </w:r>
-      <w:r>
-        <w:t xml:space="preserve"> der Darstellung erkennbar sein, wo die Weine herkommen. Darüber hinaus </w:t>
-      </w:r>
-      <w:r>
-        <w:t xml:space="preserve">sollte die Anzahl der Weine mit in der Darstellung vermerkt sein. Weiterhin sollten die </w:t>
-      </w:r>
-      <w:r>
-        <w:t>aktuellen</w:t>
-      </w:r>
-      <w:r>
-        <w:t xml:space="preserve"> Produktions</w:t>
-      </w:r>
-      <w:r>
-        <w:t>mengen der verschiedenen Länder vermerkt sein, um diese mit der Anzahl der Weine im Land vergleichen zu können.</w:t>
-      </w:r>
-      <w:r>
-        <w:t xml:space="preserve"> Zusätzlich wäre eine </w:t>
-      </w:r>
-      <w:r>
-        <w:t>Darstellung, welche diese beiden Größen miteinander vergleicht bei der Beantwortung dieser Frage sehr hilfreich.</w:t>
+        <w:t>Bei der Fragegestellung mehr als nur zwei Weineigenschaften vergleichen zu können</w:t>
+      </w:r>
+      <w:r>
+        <w:t xml:space="preserve">, sollte die Darstellung mehr als nur zwei Eigenschaften gegenüberstellen können. </w:t>
+      </w:r>
+      <w:r>
+        <w:t>Dabei sollte</w:t>
+      </w:r>
+      <w:r>
+        <w:t xml:space="preserve"> </w:t>
+      </w:r>
+      <w:r>
+        <w:t>jeder Datensatz trotzdem noch nachverfolgbar sein, um diesen gegeben zu identifizieren.</w:t>
+      </w:r>
+      <w:r>
+        <w:t xml:space="preserve"> Darüber hinaus sollte die Darstellung des Datensatz so </w:t>
+      </w:r>
+      <w:r>
+        <w:t xml:space="preserve">gut erfolgen, </w:t>
+      </w:r>
+      <w:r>
+        <w:t>dass dieser leicht verständlich für alle Nutzenden ist</w:t>
+      </w:r>
+      <w:r>
+        <w:t xml:space="preserve"> und nicht beispielsweise zu überfüllt wirkt.</w:t>
       </w:r>
     </w:p>
     <w:p>
       <w:r>
-        <w:t>In der letzten Frage, welche sich u</w:t>
-      </w:r>
-      <w:r>
-        <w:t xml:space="preserve">m die Trends und </w:t>
-      </w:r>
-      <w:r>
-        <w:t>besondere Datensätze herausfinden möchte, sollte die Darstellung es ermöglich</w:t>
-      </w:r>
-      <w:r>
-        <w:t>en</w:t>
-      </w:r>
-      <w:r>
-        <w:t xml:space="preserve"> verschiedene Eigenschaften mit dem gesamten Datensatz darzustellen. </w:t>
-      </w:r>
-      <w:r>
-        <w:t>Dabei sollte</w:t>
-      </w:r>
-      <w:r>
-        <w:t xml:space="preserve"> </w:t>
-      </w:r>
-      <w:r>
-        <w:t>jeder Datensatz trotzdem noch nachverfolgbar sein, um diesen gegeben falls als besonderen Datensatz zu identifizieren.</w:t>
-      </w:r>
-      <w:r>
-        <w:t xml:space="preserve"> Darüber hinaus sollte die Darstellung des Datensatz so </w:t>
-      </w:r>
-      <w:r>
-        <w:t>gut erfolgen, dass sich noch Trends aus der Darstellung ablesen lassen, und dies nicht untergehen aufgrund einer beispielsweise gedrängten Darstellungsweise.</w:t>
+        <w:t>In der letzten</w:t>
+      </w:r>
+      <w:r>
+        <w:t xml:space="preserve"> Frage von Produktionsmengen und der Anzahl von Weinen in einem Land sollte in der Darstellung erkennbar sein, wo die Weine herkommen. Darüber hinaus sollte die Anzahl der Weine in der Darstellung vermerkt sein. Weiterhin sollten die aktuellen Produktionsmengen der verschiedenen Länder </w:t>
+      </w:r>
+      <w:r>
+        <w:t>einsehbar</w:t>
+      </w:r>
+      <w:r>
+        <w:t xml:space="preserve"> sein, um diese mit der Anzahl der Weine im Land vergleichen zu können. Zusätzlich wäre eine Darstellung, welche diese beiden Größen miteinander vergleicht bei der Beantwortung dieser Frage sehr hilfreich.</w:t>
       </w:r>
     </w:p>
     <w:p>
@@ -7167,7 +7222,31 @@
         <w:jc w:val="both"/>
       </w:pPr>
       <w:r>
-        <w:t>Nachfolgend werden die verschiedenen Visualisierungen vorgestellt, welche bei der Realisierung des Projektes verwenden worden sind. Dies sind der Scatterplot, Parallele Koordinaten und die Buamdiagramm.</w:t>
+        <w:t>Nachfolgend werden die verschiedenen Visualisierungen vorgestellt, welche bei der Realisierung des Projektes verwenden worden sind. Dies sind der Scatterplot,</w:t>
+      </w:r>
+      <w:r>
+        <w:t xml:space="preserve"> die</w:t>
+      </w:r>
+      <w:r>
+        <w:t xml:space="preserve"> Parallele</w:t>
+      </w:r>
+      <w:r>
+        <w:t>n</w:t>
+      </w:r>
+      <w:r>
+        <w:t xml:space="preserve"> Koordinaten und </w:t>
+      </w:r>
+      <w:r>
+        <w:t>das</w:t>
+      </w:r>
+      <w:r>
+        <w:t xml:space="preserve"> B</w:t>
+      </w:r>
+      <w:r>
+        <w:t>au</w:t>
+      </w:r>
+      <w:r>
+        <w:t>mdiagramm.</w:t>
       </w:r>
     </w:p>
     <w:p>
@@ -7186,13 +7265,31 @@
         <w:t>Die erste Visualisierung innerhalb dieses Projektes ist ein Scatterplot, in welchem immer zwei verschiedene Eigenschaften des Weines gegenübergestellt werden. Dab</w:t>
       </w:r>
       <w:r>
-        <w:t xml:space="preserve">ei nimmt immer eine Eigenschaft eine Achse des Scatterplots ein und anschließend werden die Werte wie XY Koordinaten in das entstandene Koordinatensystem eingetragen. </w:t>
+        <w:t xml:space="preserve">ei nimmt immer eine Eigenschaft eine Achse des Scatterplots ein und anschließend werden die </w:t>
+      </w:r>
+      <w:r>
+        <w:t>Daten</w:t>
+      </w:r>
+      <w:r>
+        <w:t xml:space="preserve"> wie XY Koordinaten in das entstandene Koordinatensystem eingetragen. </w:t>
       </w:r>
       <w:r>
         <w:t xml:space="preserve">Die dabei entstanden Punkte werden in dieser Visualisierung als Kreise dargestellt. </w:t>
       </w:r>
       <w:r>
-        <w:t xml:space="preserve">Wenn mit der Maus über diese Kreise gefahren wird, werden farblich und der </w:t>
+        <w:t xml:space="preserve">Wenn mit der Maus über diese Kreise gefahren wird, werden </w:t>
+      </w:r>
+      <w:r>
+        <w:t xml:space="preserve">diese </w:t>
+      </w:r>
+      <w:r>
+        <w:t xml:space="preserve">farblich </w:t>
+      </w:r>
+      <w:r>
+        <w:t xml:space="preserve">markiert </w:t>
+      </w:r>
+      <w:r>
+        <w:t xml:space="preserve">und der </w:t>
       </w:r>
       <w:r>
         <w:t>Text,</w:t>
@@ -7210,7 +7307,7 @@
         <w:t>, die X und Y Eigenschaft dieses Punktes an. Darüber hinaus</w:t>
       </w:r>
       <w:r>
-        <w:t xml:space="preserve"> können die Eigenschaften angepasst werden. Dafür sind über dem Diagramm verschiedene Buttons zu finden welche die Eigenschaften beinhalten, welche es insgesamt in diesem Scatterplot dargestellt werden können. Wenn diese Buttons angeklickt </w:t>
+        <w:t xml:space="preserve"> können die Eigenschaften angepasst werden. Dafür sind über dem Diagramm verschiedene Buttons zu finden welche die Eigenschaften beinhalten. Wenn diese Buttons angeklickt </w:t>
       </w:r>
       <w:r>
         <w:t>werden,</w:t>
@@ -7219,7 +7316,13 @@
         <w:t xml:space="preserve"> ändert sich </w:t>
       </w:r>
       <w:r>
-        <w:t xml:space="preserve">je nachdem in welcher Reihe der Button angeklickt wurde die jeweilige Achse des Scatterplots. Der Scatterplot ist in </w:t>
+        <w:t xml:space="preserve">je nachdem in welcher </w:t>
+      </w:r>
+      <w:r>
+        <w:t>Zeile</w:t>
+      </w:r>
+      <w:r>
+        <w:t xml:space="preserve"> der Button angeklickt wurde die jeweilige Achse des Scatterplots. Der Scatterplot ist in </w:t>
       </w:r>
       <w:r>
         <w:fldChar w:fldCharType="begin"/>
@@ -7255,98 +7358,100 @@
           <w:right w:val="single" w:sz="4" w:space="4" w:color="auto"/>
         </w:pBdr>
       </w:pPr>
+    </w:p>
+    <w:p>
+      <w:pPr>
+        <w:pStyle w:val="Beschriftung"/>
+      </w:pPr>
+      <w:bookmarkStart w:id="20" w:name="_Ref80363796"/>
+      <w:r>
+        <w:t xml:space="preserve">Abbildung </w:t>
+      </w:r>
+      <w:r>
+        <w:fldChar w:fldCharType="begin"/>
+      </w:r>
+      <w:r>
+        <w:instrText xml:space="preserve"> SEQ Abbildun</w:instrText>
+      </w:r>
+      <w:r>
+        <w:instrText xml:space="preserve">g \* ARABIC </w:instrText>
+      </w:r>
+      <w:r>
+        <w:fldChar w:fldCharType="separate"/>
+      </w:r>
       <w:r>
         <w:rPr>
           <w:noProof/>
         </w:rPr>
-        <w:drawing>
-          <wp:inline distT="0" distB="0" distL="0" distR="0" wp14:anchorId="734EEA5D" wp14:editId="43EB51BD">
-            <wp:extent cx="5689159" cy="2888615"/>
-            <wp:effectExtent l="0" t="0" r="6985" b="6985"/>
-            <wp:docPr id="1" name="Grafik 1"/>
-            <wp:cNvGraphicFramePr>
-              <a:graphicFrameLocks xmlns:a="http://schemas.openxmlformats.org/drawingml/2006/main" noChangeAspect="1"/>
-            </wp:cNvGraphicFramePr>
-            <a:graphic xmlns:a="http://schemas.openxmlformats.org/drawingml/2006/main">
-              <a:graphicData uri="http://schemas.openxmlformats.org/drawingml/2006/picture">
-                <pic:pic xmlns:pic="http://schemas.openxmlformats.org/drawingml/2006/picture">
-                  <pic:nvPicPr>
-                    <pic:cNvPr id="1" name="Grafik 1"/>
-                    <pic:cNvPicPr/>
-                  </pic:nvPicPr>
-                  <pic:blipFill rotWithShape="1">
-                    <a:blip r:embed="rId14" cstate="print">
-                      <a:extLst>
-                        <a:ext uri="{28A0092B-C50C-407E-A947-70E740481C1C}">
-                          <a14:useLocalDpi xmlns:a14="http://schemas.microsoft.com/office/drawing/2010/main" val="0"/>
-                        </a:ext>
-                      </a:extLst>
-                    </a:blip>
-                    <a:srcRect r="1242"/>
-                    <a:stretch/>
-                  </pic:blipFill>
-                  <pic:spPr bwMode="auto">
-                    <a:xfrm>
-                      <a:off x="0" y="0"/>
-                      <a:ext cx="5689159" cy="2888615"/>
-                    </a:xfrm>
-                    <a:prstGeom prst="rect">
-                      <a:avLst/>
-                    </a:prstGeom>
-                    <a:ln>
-                      <a:noFill/>
-                    </a:ln>
-                    <a:extLst>
-                      <a:ext uri="{53640926-AAD7-44D8-BBD7-CCE9431645EC}">
-                        <a14:shadowObscured xmlns:a14="http://schemas.microsoft.com/office/drawing/2010/main"/>
-                      </a:ext>
-                    </a:extLst>
-                  </pic:spPr>
-                </pic:pic>
-              </a:graphicData>
-            </a:graphic>
-          </wp:inline>
-        </w:drawing>
+        <w:t>1</w:t>
+      </w:r>
+      <w:r>
+        <w:rPr>
+          <w:noProof/>
+        </w:rPr>
+        <w:fldChar w:fldCharType="end"/>
+      </w:r>
+      <w:bookmarkEnd w:id="20"/>
+      <w:r>
+        <w:t>: Scatterplot (Quelle: eigene Darstellung)</w:t>
       </w:r>
     </w:p>
     <w:p>
-      <w:pPr>
-        <w:pStyle w:val="Beschriftung"/>
-      </w:pPr>
-      <w:bookmarkStart w:id="20" w:name="_Ref80363796"/>
-      <w:r>
-        <w:t xml:space="preserve">Abbildung </w:t>
-      </w:r>
-      <w:fldSimple w:instr=" SEQ Abbildung \* ARABIC ">
-        <w:r>
-          <w:rPr>
-            <w:noProof/>
-          </w:rPr>
-          <w:t>1</w:t>
-        </w:r>
-      </w:fldSimple>
-      <w:bookmarkEnd w:id="20"/>
-      <w:r>
-        <w:t>: Scatterplot (Quelle: eigene Darstellung)</w:t>
+      <w:r>
+        <w:t xml:space="preserve">Die Anforderungen an den Scatterplot, welche es gibt konnten erfüllt werden. So kann der Scatterplot zwei Eigenschaften des Weines gegenüberstellen. Drüber hinaus können die </w:t>
+      </w:r>
+      <w:r>
+        <w:t>a</w:t>
+      </w:r>
+      <w:r>
+        <w:t xml:space="preserve">ngezeigten Eigenschaften mithilfe der Buttons </w:t>
+      </w:r>
+      <w:r>
+        <w:t>verändert</w:t>
+      </w:r>
+      <w:r>
+        <w:t xml:space="preserve"> werden</w:t>
+      </w:r>
+      <w:r>
+        <w:t>. D</w:t>
+      </w:r>
+      <w:r>
+        <w:t>iese Veränderung</w:t>
+      </w:r>
+      <w:r>
+        <w:t>en</w:t>
+      </w:r>
+      <w:r>
+        <w:t xml:space="preserve"> passiert</w:t>
+      </w:r>
+      <w:r>
+        <w:t>en</w:t>
+      </w:r>
+      <w:r>
+        <w:t xml:space="preserve"> komplett ohne neu laden der Seite. Weiterhin lassen sich mithilfe </w:t>
+      </w:r>
+      <w:r>
+        <w:t>der Darstellung der Koordinaten als Kreise entsprechende Trends oder Besonderheiten in den Daten gut erkennen.</w:t>
       </w:r>
     </w:p>
     <w:p>
       <w:r>
-        <w:t xml:space="preserve">Die Anforderungen an den Scatterplot, welche es gibt konnten erfüllt werden. So kann der Scatterplot zwei Eigenschaften des Weines gegenüberstellen. Drüber hinaus können die Angezeigten Eigenschaften mithilfe der Buttons geändert werden und </w:t>
-      </w:r>
-      <w:r>
-        <w:t xml:space="preserve">diese Veränderung passiert auch komplett ohne neu laden der Seite. Weiterhin lassen sich mithilfe </w:t>
-      </w:r>
-      <w:r>
-        <w:t>der Darstellung der Koordinaten als Kreise entsprechende Trends oder Besonderheiten in den Daten gut erkennen.</w:t>
-      </w:r>
-    </w:p>
-    <w:p>
-      <w:r>
-        <w:t xml:space="preserve">In den Anforderungen dieses Projektes, sollte die erste Darstellung ein Scatterplot oder ein Zeitreihendiagramm werden. Da jedoch die Zeitreihendiagramme, immer eine Zeitliche Dimension benötigen, um Veränderungen über die Zeit darzustellen, was jedoch nicht mit diesen Daten gegeben war. So sind die einzigen Zeitdaten die der Herstellung des Weines. Dabei handelt es sich jedoch um nicht um eine </w:t>
-      </w:r>
-      <w:r>
-        <w:t>zeitliche Veränderung. Dementsprechend</w:t>
+        <w:t xml:space="preserve">In den Anforderungen dieses Projektes, sollte die erste Darstellung ein Scatterplot oder ein Zeitreihendiagramm werden. </w:t>
+      </w:r>
+      <w:r>
+        <w:t xml:space="preserve">Zeitreihendiagramme benötigen </w:t>
+      </w:r>
+      <w:r>
+        <w:t xml:space="preserve">immer eine zeitliche Dimension in den Daten, um eine entsprechende zeitlich Veränderung darstellen zu können. Diese </w:t>
+      </w:r>
+      <w:r>
+        <w:t>z</w:t>
+      </w:r>
+      <w:r>
+        <w:t xml:space="preserve">eitliche Dimension gibt es jedoch nicht in dem vorhanden Datensatz. </w:t>
+      </w:r>
+      <w:r>
+        <w:t>Dementsprechend</w:t>
       </w:r>
       <w:r>
         <w:t xml:space="preserve"> eignen</w:t>
@@ -7355,45 +7460,31 @@
         <w:t xml:space="preserve"> </w:t>
       </w:r>
       <w:r>
-        <w:t>sich diese Daten nicht um über ein Zeitreihendiagramm dargestellt zu werden.</w:t>
-      </w:r>
-      <w:r>
-        <w:t xml:space="preserve"> </w:t>
-      </w:r>
-      <w:r>
-        <w:t>Darüber hinaus</w:t>
-      </w:r>
-      <w:r>
-        <w:t xml:space="preserve"> </w:t>
-      </w:r>
-      <w:r>
-        <w:t>lassen</w:t>
-      </w:r>
-      <w:r>
-        <w:t xml:space="preserve"> sich in einem Zeitreihendiagramm</w:t>
-      </w:r>
-      <w:r>
-        <w:t>,</w:t>
-      </w:r>
-      <w:r>
-        <w:t xml:space="preserve"> zu dem beispielsweise ein Liniendia</w:t>
-      </w:r>
-      <w:r>
-        <w:t xml:space="preserve">gramme gehören können, </w:t>
-      </w:r>
-      <w:r>
-        <w:t xml:space="preserve">nur schwer zwei Eigenschaften gegenüberstellen. Da beide Eigenschaften dafür eine Zeitlichen </w:t>
-      </w:r>
-      <w:proofErr w:type="spellStart"/>
-      <w:r>
-        <w:t>verlauf</w:t>
-      </w:r>
-      <w:proofErr w:type="spellEnd"/>
-      <w:r>
-        <w:t xml:space="preserve"> benötigen würden. Da dies jedoch nicht der Fall war wurde, bei dieser Darstellung auf den Scatterplot zurückgegriffen. Mithilfe von diesem D</w:t>
-      </w:r>
-      <w:r>
-        <w:t>iagramm lassen sich zwei Eigenschaften gegenüberstellen und dies unabhängig von einer Zeitlichen Achse.</w:t>
+        <w:t>sich diese Daten nicht um über ein Zeitreihendiagramm dargestellt zu werden</w:t>
+      </w:r>
+      <w:r>
+        <w:t xml:space="preserve">. </w:t>
+      </w:r>
+      <w:r>
+        <w:t xml:space="preserve">Dadurch wurde bei der Darstellung auf den Scatterplot zurückgegriffen. </w:t>
+      </w:r>
+      <w:r>
+        <w:t>Mithilfe von diesem D</w:t>
+      </w:r>
+      <w:r>
+        <w:t xml:space="preserve">iagramm lassen sich zwei Eigenschaften gegenüberstellen und dies unabhängig von einer </w:t>
+      </w:r>
+      <w:r>
+        <w:t>z</w:t>
+      </w:r>
+      <w:r>
+        <w:t xml:space="preserve">eitlichen </w:t>
+      </w:r>
+      <w:r>
+        <w:t>Dimension</w:t>
+      </w:r>
+      <w:r>
+        <w:t>.</w:t>
       </w:r>
     </w:p>
     <w:p>
@@ -7408,7 +7499,6 @@
     </w:p>
     <w:p>
       <w:r>
-        <w:lastRenderedPageBreak/>
         <w:t>Bei der zweiten Visualisierung handelt es sich um e</w:t>
       </w:r>
       <w:r>
@@ -7436,7 +7526,13 @@
         <w:t>Eine Linie</w:t>
       </w:r>
       <w:r>
-        <w:t xml:space="preserve"> stellt dabei einen Datensatz dar und dessen werten </w:t>
+        <w:t xml:space="preserve"> stellt dabei einen Datensatz dar und dessen </w:t>
+      </w:r>
+      <w:r>
+        <w:t>W</w:t>
+      </w:r>
+      <w:r>
+        <w:t xml:space="preserve">erte </w:t>
       </w:r>
       <w:r>
         <w:t>auf den verschiedenen Achsen</w:t>
@@ -7445,19 +7541,70 @@
         <w:t>.</w:t>
       </w:r>
       <w:r>
-        <w:t xml:space="preserve"> So gibt es in dieser Darstellung vier verschiedene Achsen, welche alle </w:t>
-      </w:r>
-      <w:r>
-        <w:t>die verschiedenen Eigenschaften der Weine darstellen. Die dargestellten Linien sind dabei die unterschiedlichen Weine</w:t>
+        <w:t xml:space="preserve"> So gibt es in dieser Darstellung vier verschiedene Achsen, welche </w:t>
+      </w:r>
+      <w:r>
+        <w:t xml:space="preserve">die verschiedenen Eigenschaften der Weine </w:t>
+      </w:r>
+      <w:r>
+        <w:t>darstellen</w:t>
+      </w:r>
+      <w:r>
+        <w:t xml:space="preserve"> können</w:t>
+      </w:r>
+      <w:r>
+        <w:t>. Die dargestellten Linien sind dabei die unterschiedlichen Weine</w:t>
       </w:r>
       <w:r>
         <w:t xml:space="preserve">. Die Achsen können dabei individuell den Eigenschaften zugewiesen werden. Dies erfolgt mithilfe von verschiedenen Buttons, welche über der Darstellung zu finden sind. Wenn </w:t>
       </w:r>
       <w:r>
-        <w:t xml:space="preserve">dabei ein Button gedrückt wird für die entsprechende Achse, nimmt diese die gewünschte Eigenschaft des Nutzers an. </w:t>
-      </w:r>
-      <w:r>
-        <w:t xml:space="preserve">Somit sind alle Achsen individuell einstellbar. Die Parallelen Koordinaten sind in </w:t>
+        <w:t xml:space="preserve">dabei ein Button gedrückt </w:t>
+      </w:r>
+      <w:r>
+        <w:t>wird,</w:t>
+      </w:r>
+      <w:r>
+        <w:t xml:space="preserve"> </w:t>
+      </w:r>
+      <w:r>
+        <w:t xml:space="preserve">nimmt </w:t>
+      </w:r>
+      <w:r>
+        <w:t xml:space="preserve">die entsprechende Achse die gewünschte Eigenschaft an. </w:t>
+      </w:r>
+      <w:r>
+        <w:t xml:space="preserve">Zusätzlich </w:t>
+      </w:r>
+      <w:r>
+        <w:t>werden,</w:t>
+      </w:r>
+      <w:r>
+        <w:t xml:space="preserve"> wenn mit der Maus über eine Linie </w:t>
+      </w:r>
+      <w:r>
+        <w:t>gefahren wird, die Eigenschaften</w:t>
+      </w:r>
+      <w:r>
+        <w:t xml:space="preserve"> angezeigt</w:t>
+      </w:r>
+      <w:r>
+        <w:t xml:space="preserve"> und die Linie </w:t>
+      </w:r>
+      <w:r>
+        <w:t>farblich</w:t>
+      </w:r>
+      <w:r>
+        <w:t xml:space="preserve"> hervor</w:t>
+      </w:r>
+      <w:r>
+        <w:t>gehoben.</w:t>
+      </w:r>
+      <w:r>
+        <w:t xml:space="preserve"> </w:t>
+      </w:r>
+      <w:r>
+        <w:t xml:space="preserve">Die Parallelen Koordinaten sind in </w:t>
       </w:r>
       <w:r>
         <w:fldChar w:fldCharType="begin"/>
@@ -7493,52 +7640,6 @@
           <w:right w:val="single" w:sz="4" w:space="4" w:color="auto"/>
         </w:pBdr>
       </w:pPr>
-      <w:r>
-        <w:rPr>
-          <w:noProof/>
-        </w:rPr>
-        <w:drawing>
-          <wp:inline distT="0" distB="0" distL="0" distR="0" wp14:anchorId="15017EFE" wp14:editId="17D4FBB8">
-            <wp:extent cx="5760720" cy="3378835"/>
-            <wp:effectExtent l="0" t="0" r="0" b="0"/>
-            <wp:docPr id="2" name="Grafik 2"/>
-            <wp:cNvGraphicFramePr>
-              <a:graphicFrameLocks xmlns:a="http://schemas.openxmlformats.org/drawingml/2006/main" noChangeAspect="1"/>
-            </wp:cNvGraphicFramePr>
-            <a:graphic xmlns:a="http://schemas.openxmlformats.org/drawingml/2006/main">
-              <a:graphicData uri="http://schemas.openxmlformats.org/drawingml/2006/picture">
-                <pic:pic xmlns:pic="http://schemas.openxmlformats.org/drawingml/2006/picture">
-                  <pic:nvPicPr>
-                    <pic:cNvPr id="2" name="Grafik 2"/>
-                    <pic:cNvPicPr/>
-                  </pic:nvPicPr>
-                  <pic:blipFill>
-                    <a:blip r:embed="rId15" cstate="print">
-                      <a:extLst>
-                        <a:ext uri="{28A0092B-C50C-407E-A947-70E740481C1C}">
-                          <a14:useLocalDpi xmlns:a14="http://schemas.microsoft.com/office/drawing/2010/main" val="0"/>
-                        </a:ext>
-                      </a:extLst>
-                    </a:blip>
-                    <a:stretch>
-                      <a:fillRect/>
-                    </a:stretch>
-                  </pic:blipFill>
-                  <pic:spPr>
-                    <a:xfrm>
-                      <a:off x="0" y="0"/>
-                      <a:ext cx="5760720" cy="3378835"/>
-                    </a:xfrm>
-                    <a:prstGeom prst="rect">
-                      <a:avLst/>
-                    </a:prstGeom>
-                  </pic:spPr>
-                </pic:pic>
-              </a:graphicData>
-            </a:graphic>
-          </wp:inline>
-        </w:drawing>
-      </w:r>
     </w:p>
     <w:p>
       <w:pPr>
@@ -7548,27 +7649,14 @@
       <w:r>
         <w:t xml:space="preserve">Abbildung </w:t>
       </w:r>
-      <w:r>
-        <w:fldChar w:fldCharType="begin"/>
-      </w:r>
-      <w:r>
-        <w:instrText xml:space="preserve"> SEQ Abbildung \* ARABIC </w:instrText>
-      </w:r>
-      <w:r>
-        <w:fldChar w:fldCharType="separate"/>
-      </w:r>
-      <w:r>
-        <w:rPr>
-          <w:noProof/>
-        </w:rPr>
-        <w:t>2</w:t>
-      </w:r>
-      <w:r>
-        <w:rPr>
-          <w:noProof/>
-        </w:rPr>
-        <w:fldChar w:fldCharType="end"/>
-      </w:r>
+      <w:fldSimple w:instr=" SEQ Abbildung \* ARABIC ">
+        <w:r>
+          <w:rPr>
+            <w:noProof/>
+          </w:rPr>
+          <w:t>2</w:t>
+        </w:r>
+      </w:fldSimple>
       <w:bookmarkEnd w:id="22"/>
       <w:r>
         <w:t>: Parallele Koordinaten (Quelle: eigene Darstellung)</w:t>
@@ -7576,25 +7664,74 @@
     </w:p>
     <w:p>
       <w:r>
-        <w:t xml:space="preserve">Die Anforderungen an die diese Darstellung, welche sich aus der </w:t>
-      </w:r>
-      <w:r>
-        <w:t xml:space="preserve">Hilfefrage nach den Trends und besonderen Daten gibt, wurden teilweise erfüllt. So ist es mithilfe dieses Diagramms möglich die verschiedenen </w:t>
-      </w:r>
-      <w:r>
-        <w:t>Eigenschaften gegenüberzustellen und daraus verschieden Trends abzuleiten, da diese so Übersicht dargestellt werden können. Jedoch ist es in diesem Diagramm</w:t>
-      </w:r>
-      <w:r>
-        <w:t xml:space="preserve"> nicht möglich über eine einzelne Linie drüber zu fahren und den entsprechenden Wert angezeigt bekommen. </w:t>
-      </w:r>
-      <w:r>
-        <w:t xml:space="preserve">Somit ist die nach Verfolgbarkeit der Daten nur eigenschränkt möglich. Durch </w:t>
+        <w:t xml:space="preserve">Die </w:t>
+      </w:r>
+      <w:r>
+        <w:t xml:space="preserve">Anforderungen an </w:t>
+      </w:r>
+      <w:r>
+        <w:t>diese Darstellung</w:t>
+      </w:r>
+      <w:r>
+        <w:t xml:space="preserve"> konnten erfüllt werden</w:t>
+      </w:r>
+      <w:r>
+        <w:t xml:space="preserve">. So ist es mithilfe dieses Diagramms möglich die verschiedenen </w:t>
+      </w:r>
+      <w:r>
+        <w:t>Eigenschaften gegenüberzustellen</w:t>
+      </w:r>
+      <w:r>
+        <w:t xml:space="preserve"> und individuell anzupassen</w:t>
+      </w:r>
+      <w:r>
+        <w:t xml:space="preserve">. </w:t>
+      </w:r>
+      <w:r>
+        <w:t xml:space="preserve">Weiterhin werden </w:t>
+      </w:r>
+      <w:r>
+        <w:t>Werte angezeigt, wenn innerhalb dieses Diagramms über eine Linie drübergefahren wird</w:t>
+      </w:r>
+      <w:r>
+        <w:t xml:space="preserve">. </w:t>
+      </w:r>
+      <w:r>
+        <w:t>Somit ist die Verfolgbarkeit</w:t>
+      </w:r>
+      <w:r>
+        <w:t xml:space="preserve"> und </w:t>
+      </w:r>
+      <w:r>
+        <w:t>Nachvollziehbarkeit</w:t>
+      </w:r>
+      <w:r>
+        <w:t xml:space="preserve"> </w:t>
+      </w:r>
+      <w:r>
+        <w:t xml:space="preserve">der Daten </w:t>
+      </w:r>
+      <w:r>
+        <w:t>gegeben</w:t>
+      </w:r>
+      <w:r>
+        <w:t xml:space="preserve">. Durch </w:t>
       </w:r>
       <w:r>
         <w:t>das Erfüllen</w:t>
       </w:r>
       <w:r>
-        <w:t xml:space="preserve"> der Übersichtlichkeit und erkennbar machen von Trends und das erschwerte Nachverfolgenden der Daten sind die Anforderungen an dieses Diagramm nur Teilweise erfüllt.</w:t>
+        <w:t xml:space="preserve"> der </w:t>
+      </w:r>
+      <w:r>
+        <w:lastRenderedPageBreak/>
+        <w:t>Übersichtlichkeit und das Nachverfolg</w:t>
+      </w:r>
+      <w:r>
+        <w:t>ung</w:t>
+      </w:r>
+      <w:r>
+        <w:t xml:space="preserve"> der Daten sind die Anforderungen an dieses Diagramm erfüllt.</w:t>
       </w:r>
     </w:p>
     <w:p>
@@ -7608,10 +7745,16 @@
         <w:t xml:space="preserve"> sollte die zweite </w:t>
       </w:r>
       <w:r>
-        <w:t>Anforderung</w:t>
-      </w:r>
-      <w:r>
-        <w:t xml:space="preserve"> eine Darstellung von Mehrdimensionalen </w:t>
+        <w:t>Visualisierung</w:t>
+      </w:r>
+      <w:r>
+        <w:t xml:space="preserve"> </w:t>
+      </w:r>
+      <w:r>
+        <w:t>eine</w:t>
+      </w:r>
+      <w:r>
+        <w:t xml:space="preserve"> Mehrdimensionale </w:t>
       </w:r>
       <w:r>
         <w:t xml:space="preserve">Darstellungen sein. </w:t>
@@ -7649,7 +7792,13 @@
         <w:t>Hauptaussage der Visualisierung zu konzentrieren</w:t>
       </w:r>
       <w:r>
-        <w:t xml:space="preserve"> und versucht somit den Teil der Visualisierung zu löschen welcher Verlustfrei gelöscht werden kann. Da jedoch aufgrund der verschiedenen Zielgruppen (vor allem der Weineinkäufer und Weinexperten) keine Daten verloren gehen sollen fällt diese für die Darstellung von Mehrdimensionalen Daten heraus. </w:t>
+        <w:t xml:space="preserve"> und somit den Teil der Visualisierung zu löschen welcher Verlustfrei gelöscht werden kann. Da jedoch aufgrund der verschiedenen Zielgruppen (vor allem der Weineinkäufer und Weinexperten) keine Daten verloren gehen sollen</w:t>
+      </w:r>
+      <w:r>
+        <w:t>,</w:t>
+      </w:r>
+      <w:r>
+        <w:t xml:space="preserve"> fällt diese für die Darstellung von Mehrdimensionalen Daten heraus. </w:t>
       </w:r>
       <w:r>
         <w:t>Dasselbe</w:t>
@@ -7669,17 +7818,17 @@
         <w:t xml:space="preserve">den Abstand (quadriert) </w:t>
       </w:r>
       <w:r>
-        <w:t xml:space="preserve">der Punkte zu den Prototypen zu minimieren. Dies würde mit einem Datenverlust einhergehen, was durch die Zielgruppen nicht </w:t>
-      </w:r>
-      <w:r>
-        <w:lastRenderedPageBreak/>
-        <w:t xml:space="preserve">erwünscht ist. </w:t>
+        <w:t xml:space="preserve">der Punkte zu den Prototypen zu minimieren. Dies würde mit einem Datenverlust einhergehen, was durch die Zielgruppen nicht erwünscht ist. </w:t>
       </w:r>
       <w:r>
         <w:t xml:space="preserve">Bei der Projektion und Selektion </w:t>
       </w:r>
       <w:r>
-        <w:t xml:space="preserve">wird versucht ein </w:t>
+        <w:t xml:space="preserve">wird versucht </w:t>
+      </w:r>
+      <w:proofErr w:type="gramStart"/>
+      <w:r>
+        <w:t xml:space="preserve">ein </w:t>
       </w:r>
       <w:r>
         <w:t>mehrdimensionalen</w:t>
@@ -7687,13 +7836,18 @@
       <w:r>
         <w:t xml:space="preserve"> </w:t>
       </w:r>
-      <w:proofErr w:type="spellStart"/>
-      <w:r>
-        <w:t>raum</w:t>
-      </w:r>
-      <w:proofErr w:type="spellEnd"/>
-      <w:r>
-        <w:t xml:space="preserve"> zu Visualisieren</w:t>
+      <w:r>
+        <w:t>Raum</w:t>
+      </w:r>
+      <w:proofErr w:type="gramEnd"/>
+      <w:r>
+        <w:t xml:space="preserve"> zu </w:t>
+      </w:r>
+      <w:r>
+        <w:t>v</w:t>
+      </w:r>
+      <w:r>
+        <w:t>isualisieren</w:t>
       </w:r>
       <w:r>
         <w:t xml:space="preserve">. Dafür </w:t>
@@ -7702,7 +7856,19 @@
         <w:t xml:space="preserve">wird dieser mithilfe von Projektionen </w:t>
       </w:r>
       <w:r>
-        <w:t xml:space="preserve">auf verschiedenen 2D Darstellungen abgebildet. Da diese Darstellung jedoch viele Darstellungen nach sich ziehen würde, wäre dies nicht im Interesse und einfachen Erkennbarkeit von Besonderen Daten und Trends und widerspricht somit einer Anforderung an dieses Diagramm. Auch </w:t>
+        <w:t xml:space="preserve">auf verschiedenen 2D Darstellungen abgebildet. Da diese Darstellung jedoch viele </w:t>
+      </w:r>
+      <w:r>
+        <w:t>Visualisierungen</w:t>
+      </w:r>
+      <w:r>
+        <w:t xml:space="preserve"> nach sich ziehen würde, wäre dies nicht im Interesse </w:t>
+      </w:r>
+      <w:r>
+        <w:t>der Übersichtlichkeit</w:t>
+      </w:r>
+      <w:r>
+        <w:t xml:space="preserve"> und widerspricht somit einer Anforderung an dieses Diagramm. Auch </w:t>
       </w:r>
       <w:r>
         <w:t xml:space="preserve">bei den </w:t>
@@ -7729,33 +7895,40 @@
         <w:t>widersprechen</w:t>
       </w:r>
       <w:r>
-        <w:t xml:space="preserve"> somit auch wie </w:t>
-      </w:r>
-      <w:proofErr w:type="spellStart"/>
-      <w:r>
-        <w:t>due</w:t>
-      </w:r>
-      <w:proofErr w:type="spellEnd"/>
-      <w:r>
-        <w:t xml:space="preserve"> </w:t>
-      </w:r>
-      <w:r>
-        <w:t>Projektion</w:t>
-      </w:r>
-      <w:r>
-        <w:t xml:space="preserve"> und </w:t>
-      </w:r>
-      <w:r>
-        <w:t>Selektion</w:t>
-      </w:r>
-      <w:r>
-        <w:t xml:space="preserve"> der </w:t>
-      </w:r>
-      <w:r>
-        <w:t>Übersicht. Die Parallelen Koordinaten können mehrere Dimensionen in einer Darstellung darstellen und es trotzdem erreichen das gewisse Trends und besondere Daten einfach erkennbar bleiben. Deswegen wurde dies</w:t>
-      </w:r>
-      <w:r>
-        <w:t>e Darstellung mithilfe dieser Umgesetzt.</w:t>
+        <w:t xml:space="preserve"> somit auch der </w:t>
+      </w:r>
+      <w:r>
+        <w:t>Übersicht</w:t>
+      </w:r>
+      <w:r>
+        <w:t>lichkeit</w:t>
+      </w:r>
+      <w:r>
+        <w:t xml:space="preserve">. Die Parallelen Koordinaten können mehrere Dimensionen in einer Darstellung darstellen und </w:t>
+      </w:r>
+      <w:r>
+        <w:t xml:space="preserve">somit </w:t>
+      </w:r>
+      <w:r>
+        <w:t>trotzdem e</w:t>
+      </w:r>
+      <w:r>
+        <w:t>ine gewisse Übersichtlichkeit garantieren</w:t>
+      </w:r>
+      <w:r>
+        <w:t xml:space="preserve">. Deswegen wurde </w:t>
+      </w:r>
+      <w:r>
+        <w:t>die zweite Visualisierung</w:t>
+      </w:r>
+      <w:r>
+        <w:t xml:space="preserve"> mithilfe d</w:t>
+      </w:r>
+      <w:r>
+        <w:t>er Parallelen Koordinaten umgesetzt</w:t>
+      </w:r>
+      <w:r>
+        <w:t>.</w:t>
       </w:r>
     </w:p>
     <w:p>
@@ -7776,7 +7949,13 @@
         <w:t xml:space="preserve">Mithilfe eines solchen Diagramms können verschiedene Hierarchische Beziehungen dargestellt werden. </w:t>
       </w:r>
       <w:r>
-        <w:t xml:space="preserve">So sind diese Meistens </w:t>
+        <w:t xml:space="preserve">So sind diese </w:t>
+      </w:r>
+      <w:r>
+        <w:t>m</w:t>
+      </w:r>
+      <w:r>
+        <w:t xml:space="preserve">eistens </w:t>
       </w:r>
       <w:r>
         <w:t>untereinander</w:t>
@@ -7842,161 +8021,179 @@
           <w:right w:val="single" w:sz="4" w:space="4" w:color="auto"/>
         </w:pBdr>
       </w:pPr>
+    </w:p>
+    <w:p>
+      <w:pPr>
+        <w:pStyle w:val="Beschriftung"/>
+      </w:pPr>
+      <w:bookmarkStart w:id="24" w:name="_Ref80538073"/>
+      <w:r>
+        <w:t xml:space="preserve">Abbildung </w:t>
+      </w:r>
+      <w:r>
+        <w:fldChar w:fldCharType="begin"/>
+      </w:r>
+      <w:r>
+        <w:instrText xml:space="preserve"> SEQ Abbildung \* ARABIC </w:instrText>
+      </w:r>
+      <w:r>
+        <w:fldChar w:fldCharType="separate"/>
+      </w:r>
       <w:r>
         <w:rPr>
           <w:noProof/>
         </w:rPr>
-        <w:drawing>
-          <wp:inline distT="0" distB="0" distL="0" distR="0" wp14:anchorId="483708D4" wp14:editId="15B3A142">
-            <wp:extent cx="5760720" cy="1126490"/>
-            <wp:effectExtent l="0" t="0" r="0" b="0"/>
-            <wp:docPr id="3" name="Grafik 3"/>
-            <wp:cNvGraphicFramePr>
-              <a:graphicFrameLocks xmlns:a="http://schemas.openxmlformats.org/drawingml/2006/main" noChangeAspect="1"/>
-            </wp:cNvGraphicFramePr>
-            <a:graphic xmlns:a="http://schemas.openxmlformats.org/drawingml/2006/main">
-              <a:graphicData uri="http://schemas.openxmlformats.org/drawingml/2006/picture">
-                <pic:pic xmlns:pic="http://schemas.openxmlformats.org/drawingml/2006/picture">
-                  <pic:nvPicPr>
-                    <pic:cNvPr id="3" name="Grafik 3"/>
-                    <pic:cNvPicPr/>
-                  </pic:nvPicPr>
-                  <pic:blipFill>
-                    <a:blip r:embed="rId16" cstate="print">
-                      <a:extLst>
-                        <a:ext uri="{28A0092B-C50C-407E-A947-70E740481C1C}">
-                          <a14:useLocalDpi xmlns:a14="http://schemas.microsoft.com/office/drawing/2010/main" val="0"/>
-                        </a:ext>
-                      </a:extLst>
-                    </a:blip>
-                    <a:stretch>
-                      <a:fillRect/>
-                    </a:stretch>
-                  </pic:blipFill>
-                  <pic:spPr>
-                    <a:xfrm>
-                      <a:off x="0" y="0"/>
-                      <a:ext cx="5760720" cy="1126490"/>
-                    </a:xfrm>
-                    <a:prstGeom prst="rect">
-                      <a:avLst/>
-                    </a:prstGeom>
-                  </pic:spPr>
-                </pic:pic>
-              </a:graphicData>
-            </a:graphic>
-          </wp:inline>
-        </w:drawing>
+        <w:t>3</w:t>
+      </w:r>
+      <w:r>
+        <w:rPr>
+          <w:noProof/>
+        </w:rPr>
+        <w:fldChar w:fldCharType="end"/>
+      </w:r>
+      <w:bookmarkEnd w:id="24"/>
+      <w:r>
+        <w:t>: Auszug aus der Baumhierarchie</w:t>
       </w:r>
     </w:p>
     <w:p>
-      <w:pPr>
-        <w:pStyle w:val="Beschriftung"/>
-      </w:pPr>
-      <w:bookmarkStart w:id="24" w:name="_Ref80538073"/>
-      <w:r>
-        <w:t xml:space="preserve">Abbildung </w:t>
-      </w:r>
-      <w:fldSimple w:instr=" SEQ Abbildung \* ARABIC ">
-        <w:r>
-          <w:rPr>
-            <w:noProof/>
-          </w:rPr>
-          <w:t>3</w:t>
-        </w:r>
-      </w:fldSimple>
-      <w:bookmarkEnd w:id="24"/>
-      <w:r>
-        <w:t>: Auszug aus der Baumhierarchie</w:t>
+      <w:r>
+        <w:t>Die Anforderungen an das Baumdiagramm wurden nur teilweise erfüllt. Dabei sollte</w:t>
+      </w:r>
+      <w:r>
+        <w:t xml:space="preserve"> </w:t>
+      </w:r>
+      <w:r>
+        <w:t>mithilfe dieser Darstellung</w:t>
+      </w:r>
+      <w:r>
+        <w:t xml:space="preserve"> die Frage</w:t>
+      </w:r>
+      <w:r>
+        <w:t xml:space="preserve"> nach den Produktionsmengen und Weinarten beantwortet werden. So stellt diese Hierarchie zwar den einzelnen Ländern und deren Weine dar, jedoch gibt es keinen Aufschluss darüber wie </w:t>
+      </w:r>
+      <w:r>
+        <w:t xml:space="preserve">viele diese sind. Weiterhin ist auch kein Abgleich der Produktionsmengen </w:t>
+      </w:r>
+      <w:r>
+        <w:t>der einzelnen Länder</w:t>
+      </w:r>
+      <w:r>
+        <w:t xml:space="preserve"> möglich</w:t>
+      </w:r>
+      <w:r>
+        <w:t xml:space="preserve">, da diese </w:t>
+      </w:r>
+      <w:r>
+        <w:t>nicht aufgeführt worden sind. Dementsprechend gibt es auch keine Gegenüberstellung dieser beiden Größen. Somit wurde</w:t>
+      </w:r>
+      <w:r>
+        <w:t>n</w:t>
+      </w:r>
+      <w:r>
+        <w:t xml:space="preserve"> die Anforderung</w:t>
+      </w:r>
+      <w:r>
+        <w:t>en nur</w:t>
+      </w:r>
+      <w:r>
+        <w:t xml:space="preserve"> teilweise erfüllt</w:t>
+      </w:r>
+      <w:r>
+        <w:t>, da die Länder und ihre Weine zwar dargestellt worden sind jedoch alle anderen Anforderungen fehlen.</w:t>
       </w:r>
     </w:p>
     <w:p>
       <w:r>
-        <w:t>Die Anforderungen an das Baumdiagramm wurden nur teilweise erfüllt. Dabei sollte</w:t>
-      </w:r>
-      <w:r>
-        <w:t xml:space="preserve"> </w:t>
-      </w:r>
-      <w:r>
-        <w:t>mithilfe dieser Darstellung</w:t>
-      </w:r>
-      <w:r>
-        <w:t xml:space="preserve"> die Frage</w:t>
-      </w:r>
-      <w:r>
-        <w:t xml:space="preserve"> nach den Produktionsmengen und Weinarten beantwortet werden. So stellt diese Hierarchie zwar den einzelnen Ländern und deren Weine dar, jedoch gibt es keinen Aufschluss darüber wie </w:t>
-      </w:r>
-      <w:r>
-        <w:t xml:space="preserve">viele diese sind. Weiterhin ist auch kein Abgleich der Produktionsmengen mit diesen Zahlen möglich, da diese </w:t>
-      </w:r>
-      <w:r>
-        <w:t>nicht aufgeführt worden sind. Dementsprechend gibt es auch keine Gegenüberstellung dieser beiden Größen. Somit wurde nur die Anforderung teilweise erfüllt die Länder und ihre Weine darzustellen, die restlichen Anforderungen wurde hingegen nicht erfüllt.</w:t>
+        <w:t xml:space="preserve">Für diese </w:t>
+      </w:r>
+      <w:r>
+        <w:t>Visualisierung</w:t>
+      </w:r>
+      <w:r>
+        <w:t xml:space="preserve"> sollte nach den Anforderungen </w:t>
+      </w:r>
+      <w:r>
+        <w:t>des</w:t>
+      </w:r>
+      <w:r>
+        <w:t xml:space="preserve"> Projekt</w:t>
+      </w:r>
+      <w:r>
+        <w:t>es</w:t>
+      </w:r>
+      <w:r>
+        <w:t xml:space="preserve"> ein</w:t>
+      </w:r>
+      <w:r>
+        <w:t>e</w:t>
+      </w:r>
+      <w:r>
+        <w:t xml:space="preserve"> Baum</w:t>
+      </w:r>
+      <w:r>
+        <w:t>-</w:t>
+      </w:r>
+      <w:r>
+        <w:t xml:space="preserve"> oder Graphen</w:t>
+      </w:r>
+      <w:r>
+        <w:t xml:space="preserve"> Technik verwendet werden. </w:t>
+      </w:r>
+      <w:r>
+        <w:t>Beide Techniken eigenen sich Zusammenhänge darstellen u</w:t>
+      </w:r>
+      <w:r>
+        <w:t xml:space="preserve">nd somit für die Darstellung von Hierarchien. </w:t>
+      </w:r>
+      <w:r>
+        <w:t xml:space="preserve">In dieser Darstellung </w:t>
+      </w:r>
+      <w:r>
+        <w:t>mussten</w:t>
+      </w:r>
+      <w:r>
+        <w:t xml:space="preserve"> jedoch nur einfache Hierarchische </w:t>
+      </w:r>
+      <w:r>
+        <w:t>Beziehungen</w:t>
+      </w:r>
+      <w:r>
+        <w:t xml:space="preserve"> dargestellt werden</w:t>
+      </w:r>
+      <w:r>
+        <w:t>, d</w:t>
+      </w:r>
+      <w:r>
+        <w:t xml:space="preserve">a durch die einfache Beziehung von Ländern und Weinen </w:t>
+      </w:r>
+      <w:r>
+        <w:t>eine mehrfache Verweisung</w:t>
+      </w:r>
+      <w:r>
+        <w:t xml:space="preserve"> auf einen Punkt unnötig ist. </w:t>
+      </w:r>
+      <w:r>
+        <w:t xml:space="preserve">Dementsprechend wurde sich aufgrund der Übersichtlichkeit für ein Baumdiagramm entschieden, </w:t>
+      </w:r>
+      <w:r>
+        <w:t>bei welchem es verschiedene Techniken gibt solche einfachen Hierarchischen Beziehungen übersichtlich darzustellen.</w:t>
       </w:r>
     </w:p>
     <w:p>
-      <w:r>
-        <w:t xml:space="preserve">Für diese Darstellung sollte nach den Anforderungen </w:t>
-      </w:r>
-      <w:r>
-        <w:t>des</w:t>
-      </w:r>
-      <w:r>
-        <w:t xml:space="preserve"> Projekt</w:t>
-      </w:r>
-      <w:r>
-        <w:t>es</w:t>
-      </w:r>
-      <w:r>
-        <w:t xml:space="preserve"> hierbei ein Baum oder Graphen</w:t>
-      </w:r>
-      <w:r>
-        <w:t xml:space="preserve"> Technik verwendet werden. </w:t>
-      </w:r>
-      <w:r>
-        <w:t>Beide Techniken eigenen sich Zusammenhänge darstellen u</w:t>
-      </w:r>
-      <w:r>
-        <w:t>nd somit für die Darstellung von Hierarchien. Da jedoch in dies</w:t>
-      </w:r>
-      <w:r>
-        <w:t xml:space="preserve">er Darstellung um eine weitere einfache Hierarchie dargestellt werden sollte (die von Ländern und Weinnamen) mussten keine größeren zusammenhänge dargestellt werden, wodurch </w:t>
-      </w:r>
-      <w:r>
-        <w:t>eine mehrfache Zuweisung</w:t>
-      </w:r>
-      <w:r>
-        <w:t xml:space="preserve"> auf einen </w:t>
-      </w:r>
-      <w:r>
-        <w:t>Punkt in der Darstellung</w:t>
-      </w:r>
-      <w:r>
-        <w:t xml:space="preserve"> hätte erfolgen können.</w:t>
-      </w:r>
-      <w:r>
-        <w:t xml:space="preserve"> Dementsprechend wurde sich aufgrund der Übersichtlichkeit für ein Baumdiagramm entschieden, </w:t>
-      </w:r>
-      <w:r>
-        <w:t>bei welchem es verschiedene Techniken gibt solche einfachen Hierarchischen Beziehungen übersichtlich darzustellen.</w:t>
-      </w:r>
-    </w:p>
-    <w:p>
       <w:pPr>
         <w:pStyle w:val="berschrift2"/>
       </w:pPr>
       <w:bookmarkStart w:id="25" w:name="_Toc80274856"/>
       <w:r>
+        <w:lastRenderedPageBreak/>
         <w:t>Interaktion</w:t>
       </w:r>
       <w:bookmarkEnd w:id="25"/>
     </w:p>
     <w:p>
       <w:r>
-        <w:t xml:space="preserve">Bei den unterschiedlichen Darstellungen gibt es verschiedene Interaktionsmöglichkeiten, welche betätigt werden können. Die Hauptinteraktionsart ist dabei der Button. Mithilfe dieser können die bei den einzelnen Darstellungen die Eigenschaften welche aktuell angezeigt werden geändert </w:t>
-      </w:r>
-      <w:r>
-        <w:lastRenderedPageBreak/>
-        <w:t xml:space="preserve">werden. </w:t>
+        <w:t xml:space="preserve">Bei den unterschiedlichen Darstellungen gibt es verschiedene Interaktionsmöglichkeiten, welche betätigt werden können. Die Hauptinteraktionsart ist dabei der Button. Mithilfe dieser können die bei den einzelnen Darstellungen die Eigenschaften welche aktuell angezeigt werden geändert werden. </w:t>
       </w:r>
       <w:r>
         <w:t xml:space="preserve">So ist es dem </w:t>
@@ -8353,6 +8550,7 @@
     </w:p>
     <w:p>
       <w:r>
+        <w:lastRenderedPageBreak/>
         <w:t xml:space="preserve">Die </w:t>
       </w:r>
       <w:r>
@@ -8416,11 +8614,7 @@
         <w:t xml:space="preserve">akzeptieren. Dies wurde mithilfe </w:t>
       </w:r>
       <w:r>
-        <w:t xml:space="preserve">eines neu geschriebenen Decoders </w:t>
-      </w:r>
-      <w:r>
-        <w:lastRenderedPageBreak/>
-        <w:t xml:space="preserve">umgangen. Bei der </w:t>
+        <w:t xml:space="preserve">eines neu geschriebenen Decoders umgangen. Bei der </w:t>
       </w:r>
       <w:r>
         <w:t>Verbindung</w:t>
@@ -8604,7 +8798,7 @@
                     <pic:cNvPicPr/>
                   </pic:nvPicPr>
                   <pic:blipFill>
-                    <a:blip r:embed="rId17" cstate="print">
+                    <a:blip r:embed="rId14" cstate="print">
                       <a:extLst>
                         <a:ext uri="{28A0092B-C50C-407E-A947-70E740481C1C}">
                           <a14:useLocalDpi xmlns:a14="http://schemas.microsoft.com/office/drawing/2010/main" val="0"/>
@@ -8639,14 +8833,34 @@
       <w:r>
         <w:t xml:space="preserve">Abbildung </w:t>
       </w:r>
+      <w:fldSimple w:instr=" SEQ Abbildung \* ARABIC ">
+        <w:r>
+          <w:rPr>
+            <w:noProof/>
+          </w:rPr>
+          <w:t>4</w:t>
+        </w:r>
+      </w:fldSimple>
+      <w:bookmarkEnd w:id="29"/>
+      <w:r>
+        <w:t>: Scatterplot welcher die Eigenschaften Preis und Körper gegenüberstellt (Quelle: eigene Darstellung)</w:t>
+      </w:r>
+    </w:p>
+    <w:p>
+      <w:r>
+        <w:t xml:space="preserve">In </w:t>
+      </w:r>
       <w:r>
         <w:fldChar w:fldCharType="begin"/>
       </w:r>
       <w:r>
-        <w:instrText xml:space="preserve"> SEQ Abbildung \* ARABIC </w:instrText>
+        <w:instrText xml:space="preserve"> REF _Ref80618481 \h </w:instrText>
       </w:r>
       <w:r>
         <w:fldChar w:fldCharType="separate"/>
+      </w:r>
+      <w:r>
+        <w:t xml:space="preserve">Abbildung </w:t>
       </w:r>
       <w:r>
         <w:rPr>
@@ -8655,140 +8869,110 @@
         <w:t>4</w:t>
       </w:r>
       <w:r>
-        <w:rPr>
-          <w:noProof/>
-        </w:rPr>
         <w:fldChar w:fldCharType="end"/>
       </w:r>
-      <w:bookmarkEnd w:id="29"/>
-      <w:r>
-        <w:t>: Scatterplot welcher die Eigenschaften Preis und Körper gegenüberstellt (Quelle: eigene Darstellung)</w:t>
+      <w:r>
+        <w:t xml:space="preserve"> is</w:t>
+      </w:r>
+      <w:r>
+        <w:t>t</w:t>
+      </w:r>
+      <w:r>
+        <w:t xml:space="preserve"> zu erkennen das </w:t>
+      </w:r>
+      <w:r>
+        <w:t xml:space="preserve">es bei den </w:t>
+      </w:r>
+      <w:r>
+        <w:t>niedrigeren</w:t>
+      </w:r>
+      <w:r>
+        <w:t xml:space="preserve"> Preise </w:t>
+      </w:r>
+      <w:r>
+        <w:t>Weine in allen Körpergrößen gibt.</w:t>
+      </w:r>
+      <w:r>
+        <w:t xml:space="preserve"> Jedoch ist klar zu erkenne das mit </w:t>
+      </w:r>
+      <w:r>
+        <w:t>steigernder</w:t>
+      </w:r>
+      <w:r>
+        <w:t xml:space="preserve"> </w:t>
+      </w:r>
+      <w:r>
+        <w:t xml:space="preserve">Körpergröße der Preis auch immer weiter ansteigen kann. So ist besitzt der teuerste Wein, auch die größte Körpergröße. </w:t>
+      </w:r>
+      <w:r>
+        <w:t>Weiterhin steigt die Verteilung der Weine auf der Preisachse mit steigender Körpergröße a</w:t>
+      </w:r>
+      <w:r>
+        <w:t>n, bis dieser sich bei einer Körpergröße von 3 bis 5 gleichbleibend ist</w:t>
+      </w:r>
+      <w:r>
+        <w:t>. Weswegen davon auszugehen</w:t>
+      </w:r>
+      <w:r>
+        <w:t xml:space="preserve"> könnte das mit steigendem Preis immer </w:t>
+      </w:r>
+      <w:r>
+        <w:t>eine gewisse Körpergröße</w:t>
+      </w:r>
+      <w:r>
+        <w:t xml:space="preserve"> einher gehen würde.</w:t>
       </w:r>
     </w:p>
     <w:p>
       <w:r>
-        <w:t xml:space="preserve">In </w:t>
-      </w:r>
-      <w:r>
-        <w:fldChar w:fldCharType="begin"/>
-      </w:r>
-      <w:r>
-        <w:instrText xml:space="preserve"> REF _Ref80618481 \h </w:instrText>
-      </w:r>
-      <w:r>
-        <w:fldChar w:fldCharType="separate"/>
-      </w:r>
-      <w:r>
-        <w:t xml:space="preserve">Abbildung </w:t>
-      </w:r>
-      <w:r>
-        <w:rPr>
-          <w:noProof/>
-        </w:rPr>
-        <w:t>4</w:t>
-      </w:r>
-      <w:r>
-        <w:fldChar w:fldCharType="end"/>
-      </w:r>
-      <w:r>
-        <w:t xml:space="preserve"> is</w:t>
-      </w:r>
-      <w:r>
-        <w:t>t</w:t>
-      </w:r>
-      <w:r>
-        <w:t xml:space="preserve"> zu erkennen das </w:t>
-      </w:r>
-      <w:r>
-        <w:t xml:space="preserve">es bei den </w:t>
-      </w:r>
-      <w:r>
-        <w:t>niedrigeren</w:t>
-      </w:r>
-      <w:r>
-        <w:t xml:space="preserve"> Preise </w:t>
-      </w:r>
-      <w:r>
-        <w:t>Weine in allen Körpergrößen gibt.</w:t>
-      </w:r>
-      <w:r>
-        <w:t xml:space="preserve"> Jedoch ist klar zu erkenne das mit </w:t>
-      </w:r>
-      <w:r>
-        <w:t>steigernder</w:t>
-      </w:r>
-      <w:r>
-        <w:t xml:space="preserve"> </w:t>
-      </w:r>
-      <w:r>
-        <w:t xml:space="preserve">Körpergröße der Preis auch immer weiter ansteigen kann. So ist besitzt der teuerste Wein, auch die größte Körpergröße. </w:t>
-      </w:r>
-      <w:r>
-        <w:t>Weiterhin steigt die Verteilung der Weine auf der Preisachse mit steigender Körpergröße a</w:t>
-      </w:r>
-      <w:r>
-        <w:t>n, bis dieser sich bei einer Körpergröße von 3 bis 5 gleichbleibend ist</w:t>
-      </w:r>
-      <w:r>
-        <w:t>. Weswegen davon auszugehen</w:t>
-      </w:r>
-      <w:r>
-        <w:t xml:space="preserve"> könnte das mit steigendem Preis immer </w:t>
-      </w:r>
-      <w:r>
-        <w:t>eine gewisse Körpergröße</w:t>
-      </w:r>
-      <w:r>
-        <w:t xml:space="preserve"> einher gehen würde.</w:t>
+        <w:t xml:space="preserve">Diese Darstellung könnte so von einem Weininteressierten verwendet werden, um </w:t>
+      </w:r>
+      <w:r>
+        <w:t xml:space="preserve">herauszufinden, wie er unter einem guten Preis-Leistungsverhältnis einen Wein mit einem großen Körper erhält. Hierbei sollte dieser Zielgruppe auffallen das </w:t>
+      </w:r>
+      <w:r>
+        <w:t xml:space="preserve">er verschieden Körpergrößen auch zu einem geringen </w:t>
+      </w:r>
+      <w:r>
+        <w:lastRenderedPageBreak/>
+        <w:t>Preis bekommt. Jedoch je mehr die Zielgruppe beriet ist an Geld für den Wein auszugeben, desto wahrscheinlicher ist es das diese Zielgruppe einen Wein mit einer Größen Körpergröße erhält.</w:t>
       </w:r>
     </w:p>
     <w:p>
       <w:r>
-        <w:t xml:space="preserve">Diese Darstellung könnte so von einem Weininteressierten verwendet werden, um </w:t>
-      </w:r>
-      <w:r>
-        <w:t xml:space="preserve">herauszufinden, wie er unter einem guten Preis-Leistungsverhältnis einen Wein mit einem großen Körper erhält. Hierbei sollte dieser Zielgruppe auffallen das </w:t>
-      </w:r>
-      <w:r>
-        <w:t>er verschieden Körpergrößen auch zu einem geringen Preis bekommt. Jedoch je mehr die Zielgruppe beriet ist an Geld für den Wein auszugeben, desto wahrscheinlicher ist es das diese Zielgruppe einen Wein mit einer Größen Körpergröße erhält.</w:t>
+        <w:t xml:space="preserve">Als alternative </w:t>
+      </w:r>
+      <w:r>
+        <w:t>zu diesen Diagrammen</w:t>
+      </w:r>
+      <w:r>
+        <w:t xml:space="preserve"> hätte es eine Zeitreihendiagramm in diesem Projekt gegeben. Da </w:t>
+      </w:r>
+      <w:r>
+        <w:t>jedoch bei diesen</w:t>
+      </w:r>
+      <w:r>
+        <w:t xml:space="preserve"> Daten </w:t>
+      </w:r>
+      <w:r>
+        <w:t>keinen zeitlichen Hintergrund</w:t>
+      </w:r>
+      <w:r>
+        <w:t xml:space="preserve"> </w:t>
+      </w:r>
+      <w:r>
+        <w:t>gibt</w:t>
+      </w:r>
+      <w:r>
+        <w:t>, ist es nicht möglich dieses Problem über Zeitreihendiagramme darzustellen.</w:t>
       </w:r>
     </w:p>
     <w:p>
-      <w:r>
-        <w:t xml:space="preserve">Als alternative </w:t>
-      </w:r>
-      <w:r>
-        <w:t>zu diesen Diagrammen</w:t>
-      </w:r>
-      <w:r>
-        <w:t xml:space="preserve"> hätte es eine Zeitreihendiagramm in diesem Projekt gegeben. Da </w:t>
-      </w:r>
-      <w:r>
-        <w:t>jedoch bei diesen</w:t>
-      </w:r>
-      <w:r>
-        <w:t xml:space="preserve"> Daten </w:t>
-      </w:r>
-      <w:r>
-        <w:t>keinen zeitlichen Hintergrund</w:t>
-      </w:r>
-      <w:r>
-        <w:t xml:space="preserve"> </w:t>
-      </w:r>
-      <w:r>
-        <w:t>gibt</w:t>
-      </w:r>
-      <w:r>
-        <w:t>, ist es nicht möglich dieses Problem über Zeitreihendiagramme darzustellen.</w:t>
-      </w:r>
-    </w:p>
-    <w:p>
       <w:pPr>
         <w:pStyle w:val="berschrift2"/>
       </w:pPr>
       <w:bookmarkStart w:id="30" w:name="_Toc80274860"/>
       <w:r>
-        <w:lastRenderedPageBreak/>
         <w:t>Anwendung Visualisierung Zwei</w:t>
       </w:r>
       <w:bookmarkEnd w:id="30"/>
@@ -8869,7 +9053,7 @@
                     <pic:cNvPicPr/>
                   </pic:nvPicPr>
                   <pic:blipFill>
-                    <a:blip r:embed="rId18" cstate="print">
+                    <a:blip r:embed="rId15" cstate="print">
                       <a:extLst>
                         <a:ext uri="{28A0092B-C50C-407E-A947-70E740481C1C}">
                           <a14:useLocalDpi xmlns:a14="http://schemas.microsoft.com/office/drawing/2010/main" val="0"/>
@@ -8905,44 +9089,14 @@
       <w:r>
         <w:t xml:space="preserve">Abbildung </w:t>
       </w:r>
-      <w:fldSimple w:instr=" SEQ Abbildung \* ARABIC ">
-        <w:r>
-          <w:rPr>
-            <w:noProof/>
-          </w:rPr>
-          <w:t>5</w:t>
-        </w:r>
-      </w:fldSimple>
-      <w:bookmarkEnd w:id="31"/>
-      <w:r>
-        <w:t xml:space="preserve">: Gegenüberstellung der Eigenschaften Körper, Gerbstoffe, Süße und Säuregehalt mithilfe </w:t>
-      </w:r>
-      <w:r>
-        <w:t xml:space="preserve">der Parallelen Koordinaten (Quelle: </w:t>
-      </w:r>
-      <w:r>
-        <w:t>e</w:t>
-      </w:r>
-      <w:r>
-        <w:t>igene Darstellung)</w:t>
-      </w:r>
-      <w:bookmarkEnd w:id="32"/>
-    </w:p>
-    <w:p>
-      <w:r>
-        <w:t xml:space="preserve">Dabei ist in </w:t>
-      </w:r>
       <w:r>
         <w:fldChar w:fldCharType="begin"/>
       </w:r>
       <w:r>
-        <w:instrText xml:space="preserve"> REF _Ref80620471 \h </w:instrText>
+        <w:instrText xml:space="preserve"> SEQ Abbildung \* ARABIC </w:instrText>
       </w:r>
       <w:r>
         <w:fldChar w:fldCharType="separate"/>
-      </w:r>
-      <w:r>
-        <w:t xml:space="preserve">Abbildung </w:t>
       </w:r>
       <w:r>
         <w:rPr>
@@ -8951,153 +9105,200 @@
         <w:t>5</w:t>
       </w:r>
       <w:r>
+        <w:rPr>
+          <w:noProof/>
+        </w:rPr>
         <w:fldChar w:fldCharType="end"/>
       </w:r>
-      <w:r>
-        <w:t xml:space="preserve"> zu erkennen das es keine besonderen Muster zwischen diese verschiedene</w:t>
-      </w:r>
-      <w:r>
-        <w:t xml:space="preserve"> Eigenschaft gibt. Dementsprechend gibt es viele verschiedene Möglichkeiten die </w:t>
-      </w:r>
-      <w:r>
-        <w:t xml:space="preserve">verschiedenen Eigenschaften in unterschiedlicher Intensität in einem Wein wiederzufinden. Auffälligkeiten an den Daten gibt es allerdings schon. So kann ein </w:t>
-      </w:r>
-      <w:r>
-        <w:t>Wein,</w:t>
-      </w:r>
-      <w:r>
-        <w:t xml:space="preserve"> welcher die maximale Süße von </w:t>
-      </w:r>
-      <w:r>
-        <w:t>fünf</w:t>
-      </w:r>
-      <w:r>
-        <w:t xml:space="preserve"> </w:t>
-      </w:r>
-      <w:r>
-        <w:t>besitzt,</w:t>
-      </w:r>
-      <w:r>
-        <w:t xml:space="preserve"> nur einen Säuregehalt von </w:t>
-      </w:r>
-      <w:r>
-        <w:t>vier</w:t>
-      </w:r>
-      <w:r>
-        <w:t xml:space="preserve"> besitzen.</w:t>
-      </w:r>
-      <w:r>
-        <w:t xml:space="preserve"> </w:t>
-      </w:r>
-      <w:r>
-        <w:t>Umgekehrt ist es ähnlich so kann ein Wein mit einem Säuregehalt von fünf maximal eine Süße von drei besitzen.</w:t>
-      </w:r>
-      <w:r>
-        <w:t xml:space="preserve"> Somit kann es keinen Wein </w:t>
-      </w:r>
-      <w:r>
-        <w:t>geben,</w:t>
-      </w:r>
-      <w:r>
-        <w:t xml:space="preserve"> welcher auf beiden Skalen eine fünf besitzt. </w:t>
-      </w:r>
-      <w:r>
-        <w:t xml:space="preserve">Dies hängt mit dem Gärungsprozess der Weintraube zusammen wie bereits im Kapitel </w:t>
-      </w:r>
-      <w:r>
-        <w:fldChar w:fldCharType="begin"/>
-      </w:r>
-      <w:r>
-        <w:instrText xml:space="preserve"> REF _Ref80273977 \h </w:instrText>
-      </w:r>
-      <w:r>
-        <w:fldChar w:fldCharType="separate"/>
-      </w:r>
-      <w:r>
-        <w:t>Anwendungshintergrund</w:t>
-      </w:r>
-      <w:r>
-        <w:fldChar w:fldCharType="end"/>
-      </w:r>
-      <w:r>
-        <w:t xml:space="preserve"> erklärt worden ist. Eine weitere </w:t>
-      </w:r>
-      <w:r>
-        <w:t>Besonderheit</w:t>
-      </w:r>
-      <w:r>
-        <w:t xml:space="preserve"> besteht</w:t>
-      </w:r>
-      <w:r>
-        <w:t xml:space="preserve"> zwischen der Süße und den Gerbstoffen. So kann ein Wein, welcher einen hohen gerbstoffgehalt von fünf besitzt, maximal eine süße von zwei erreichen. Dies setzt sich aber nicht in den unteren Stufen fort. Dort ist es bereits ab einem Gerbstoffgehalt von vier möglich die volle Süße von fünf zu erreichen. Jedoch gibt es dementsprechend auch wie bei der Säure und der Süße keinen </w:t>
-      </w:r>
-      <w:r>
-        <w:t>Wein,</w:t>
-      </w:r>
-      <w:r>
-        <w:t xml:space="preserve"> welcher eine fünf in den Gerbstoffen und in der Süße hat. </w:t>
-      </w:r>
-      <w:r>
-        <w:t xml:space="preserve">Umgekehrt verhält es sich bei der Beziehung zwischen den </w:t>
-      </w:r>
-      <w:r>
-        <w:t>Körper</w:t>
-      </w:r>
-      <w:r>
-        <w:t xml:space="preserve"> und den Gerbstoffen. Hier besitzt ein Wein mit der </w:t>
-      </w:r>
-      <w:r>
-        <w:t>Körpergröße</w:t>
-      </w:r>
-      <w:r>
-        <w:t xml:space="preserve"> eins </w:t>
-      </w:r>
-      <w:r>
-        <w:t>auch nur einen Gerbstoffgehalt von eins</w:t>
-      </w:r>
-      <w:r>
-        <w:t>. Jedoch besitzen die restlichen Körpergrüßen alle verschiedene Gerbstoffgehalte.</w:t>
-      </w:r>
+      <w:bookmarkEnd w:id="31"/>
+      <w:r>
+        <w:t xml:space="preserve">: Gegenüberstellung der Eigenschaften Körper, Gerbstoffe, Süße und Säuregehalt mithilfe </w:t>
+      </w:r>
+      <w:r>
+        <w:t xml:space="preserve">der Parallelen Koordinaten (Quelle: </w:t>
+      </w:r>
+      <w:r>
+        <w:t>e</w:t>
+      </w:r>
+      <w:r>
+        <w:t>igene Darstellung)</w:t>
+      </w:r>
+      <w:bookmarkEnd w:id="32"/>
     </w:p>
     <w:p>
       <w:r>
-        <w:t xml:space="preserve">Dieser </w:t>
-      </w:r>
-      <w:r>
-        <w:t>Anwendungsfall</w:t>
-      </w:r>
-      <w:r>
-        <w:t xml:space="preserve"> wäre etwas für die Zielgruppe der Weininteressierten. Dabei könnten diese </w:t>
-      </w:r>
-      <w:r>
-        <w:t xml:space="preserve">versuchen herauszufinden welche zusammenhänge es zwischen den verschiedenen Geschmäckern es bei den Wein gibt. Dabei sollte dieser Zielgruppe auffallen, dass </w:t>
-      </w:r>
-      <w:r>
-        <w:t xml:space="preserve">es pauschal bis auf wenige Ausnahmen alles möglich zwischen bei der Kombination der verschiedenen Geschmäcker sein sollte. Dabei </w:t>
-      </w:r>
-      <w:r>
-        <w:t>gibt es</w:t>
+        <w:t xml:space="preserve">Dabei ist in </w:t>
+      </w:r>
+      <w:r>
+        <w:fldChar w:fldCharType="begin"/>
+      </w:r>
+      <w:r>
+        <w:instrText xml:space="preserve"> REF _Ref80620471 \h </w:instrText>
+      </w:r>
+      <w:r>
+        <w:fldChar w:fldCharType="separate"/>
+      </w:r>
+      <w:r>
+        <w:t xml:space="preserve">Abbildung </w:t>
+      </w:r>
+      <w:r>
+        <w:rPr>
+          <w:noProof/>
+        </w:rPr>
+        <w:t>5</w:t>
+      </w:r>
+      <w:r>
+        <w:fldChar w:fldCharType="end"/>
+      </w:r>
+      <w:r>
+        <w:t xml:space="preserve"> zu erkennen das es keine besonderen Muster zwischen diese verschiedene</w:t>
+      </w:r>
+      <w:r>
+        <w:t xml:space="preserve"> Eigenschaft gibt. Dementsprechend gibt es viele verschiedene Möglichkeiten die </w:t>
+      </w:r>
+      <w:r>
+        <w:t xml:space="preserve">verschiedenen Eigenschaften in unterschiedlicher Intensität in einem Wein wiederzufinden. Auffälligkeiten an den Daten gibt es allerdings schon. So kann ein </w:t>
+      </w:r>
+      <w:r>
+        <w:t>Wein,</w:t>
+      </w:r>
+      <w:r>
+        <w:t xml:space="preserve"> welcher die maximale Süße von </w:t>
+      </w:r>
+      <w:r>
+        <w:t>fünf</w:t>
       </w:r>
       <w:r>
         <w:t xml:space="preserve"> </w:t>
       </w:r>
       <w:r>
-        <w:t xml:space="preserve">jedoch </w:t>
-      </w:r>
-      <w:r>
-        <w:t xml:space="preserve">beispielsweise die Einschränkung das es keinen Wein geben </w:t>
-      </w:r>
-      <w:proofErr w:type="gramStart"/>
-      <w:r>
-        <w:t>kann</w:t>
-      </w:r>
-      <w:proofErr w:type="gramEnd"/>
-      <w:r>
-        <w:t xml:space="preserve"> der eine Süße von fünf und einen Säuregehalt von fünf hat.</w:t>
+        <w:t>besitzt,</w:t>
+      </w:r>
+      <w:r>
+        <w:t xml:space="preserve"> nur einen Säuregehalt von </w:t>
+      </w:r>
+      <w:r>
+        <w:t>vier</w:t>
+      </w:r>
+      <w:r>
+        <w:t xml:space="preserve"> besitzen.</w:t>
+      </w:r>
+      <w:r>
+        <w:t xml:space="preserve"> </w:t>
+      </w:r>
+      <w:r>
+        <w:t>Umgekehrt ist es ähnlich so kann ein Wein mit einem Säuregehalt von fünf maximal eine Süße von drei besitzen.</w:t>
+      </w:r>
+      <w:r>
+        <w:t xml:space="preserve"> Somit kann es keinen Wein </w:t>
+      </w:r>
+      <w:r>
+        <w:t>geben,</w:t>
+      </w:r>
+      <w:r>
+        <w:t xml:space="preserve"> welcher auf beiden Skalen eine fünf besitzt. </w:t>
+      </w:r>
+      <w:r>
+        <w:t xml:space="preserve">Dies hängt mit dem Gärungsprozess der Weintraube zusammen wie bereits im Kapitel </w:t>
+      </w:r>
+      <w:r>
+        <w:fldChar w:fldCharType="begin"/>
+      </w:r>
+      <w:r>
+        <w:instrText xml:space="preserve"> REF _Ref80273977 \h </w:instrText>
+      </w:r>
+      <w:r>
+        <w:fldChar w:fldCharType="separate"/>
+      </w:r>
+      <w:r>
+        <w:t>Anwendungshintergrund</w:t>
+      </w:r>
+      <w:r>
+        <w:fldChar w:fldCharType="end"/>
+      </w:r>
+      <w:r>
+        <w:t xml:space="preserve"> erklärt worden ist. Eine weitere </w:t>
+      </w:r>
+      <w:r>
+        <w:t>Besonderheit</w:t>
+      </w:r>
+      <w:r>
+        <w:t xml:space="preserve"> besteht</w:t>
+      </w:r>
+      <w:r>
+        <w:t xml:space="preserve"> zwischen der Süße und den Gerbstoffen. So kann ein Wein, welcher einen hohen gerbstoffgehalt von fünf besitzt, maximal eine süße von zwei erreichen. Dies setzt sich aber nicht in den unteren Stufen fort. Dort ist es bereits ab einem Gerbstoffgehalt von vier möglich die volle Süße von fünf zu erreichen. Jedoch gibt es dementsprechend auch wie bei der Säure und der Süße keinen </w:t>
+      </w:r>
+      <w:r>
+        <w:t>Wein,</w:t>
+      </w:r>
+      <w:r>
+        <w:t xml:space="preserve"> welcher eine fünf in den Gerbstoffen und in der Süße hat. </w:t>
+      </w:r>
+      <w:r>
+        <w:t xml:space="preserve">Umgekehrt verhält es sich bei der Beziehung zwischen den </w:t>
+      </w:r>
+      <w:r>
+        <w:t>Körper</w:t>
+      </w:r>
+      <w:r>
+        <w:t xml:space="preserve"> und den Gerbstoffen. Hier besitzt ein Wein mit der </w:t>
+      </w:r>
+      <w:r>
+        <w:t>Körpergröße</w:t>
+      </w:r>
+      <w:r>
+        <w:t xml:space="preserve"> eins </w:t>
+      </w:r>
+      <w:r>
+        <w:t>auch nur einen Gerbstoffgehalt von eins</w:t>
+      </w:r>
+      <w:r>
+        <w:t>. Jedoch besitzen die restlichen Körpergrüßen alle verschiedene Gerbstoffgehalte.</w:t>
       </w:r>
     </w:p>
     <w:p>
       <w:r>
+        <w:t xml:space="preserve">Dieser </w:t>
+      </w:r>
+      <w:r>
+        <w:t>Anwendungsfall</w:t>
+      </w:r>
+      <w:r>
+        <w:t xml:space="preserve"> wäre etwas für die Zielgruppe der Weininteressierten. Dabei könnten diese </w:t>
+      </w:r>
+      <w:r>
+        <w:t xml:space="preserve">versuchen herauszufinden welche zusammenhänge es zwischen den verschiedenen Geschmäckern </w:t>
+      </w:r>
+      <w:r>
+        <w:lastRenderedPageBreak/>
+        <w:t xml:space="preserve">es bei den Wein gibt. Dabei sollte dieser Zielgruppe auffallen, dass </w:t>
+      </w:r>
+      <w:r>
+        <w:t xml:space="preserve">es pauschal bis auf wenige Ausnahmen alles möglich zwischen bei der Kombination der verschiedenen Geschmäcker sein sollte. Dabei </w:t>
+      </w:r>
+      <w:r>
+        <w:t>gibt es</w:t>
+      </w:r>
+      <w:r>
+        <w:t xml:space="preserve"> </w:t>
+      </w:r>
+      <w:r>
+        <w:t xml:space="preserve">jedoch </w:t>
+      </w:r>
+      <w:r>
+        <w:t xml:space="preserve">beispielsweise die Einschränkung das es keinen Wein geben </w:t>
+      </w:r>
+      <w:proofErr w:type="gramStart"/>
+      <w:r>
+        <w:t>kann</w:t>
+      </w:r>
+      <w:proofErr w:type="gramEnd"/>
+      <w:r>
+        <w:t xml:space="preserve"> der eine Süße von fünf und einen Säuregehalt von fünf hat.</w:t>
+      </w:r>
+    </w:p>
+    <w:p>
+      <w:r>
         <w:t>Bei dieser Visualisierung gäbe es verschiedene Alternativen zu dieser Diagrammart. Diese waren Scatterplots, Projektion und Selektion, K-</w:t>
       </w:r>
       <w:proofErr w:type="spellStart"/>
@@ -9117,11 +9318,7 @@
       </w:r>
       <w:proofErr w:type="spellEnd"/>
       <w:r>
-        <w:t xml:space="preserve"> und Datentinte </w:t>
-      </w:r>
-      <w:r>
-        <w:lastRenderedPageBreak/>
-        <w:t xml:space="preserve">Darstellungen </w:t>
+        <w:t xml:space="preserve"> und Datentinte Darstellungen </w:t>
       </w:r>
       <w:r>
         <w:t>waren,</w:t>
@@ -9388,7 +9585,7 @@
                     <pic:cNvPicPr/>
                   </pic:nvPicPr>
                   <pic:blipFill>
-                    <a:blip r:embed="rId19" cstate="print">
+                    <a:blip r:embed="rId16" cstate="print">
                       <a:extLst>
                         <a:ext uri="{28A0092B-C50C-407E-A947-70E740481C1C}">
                           <a14:useLocalDpi xmlns:a14="http://schemas.microsoft.com/office/drawing/2010/main" val="0"/>
@@ -9423,14 +9620,40 @@
       <w:r>
         <w:t xml:space="preserve">Abbildung </w:t>
       </w:r>
+      <w:fldSimple w:instr=" SEQ Abbildung \* ARABIC ">
+        <w:r>
+          <w:rPr>
+            <w:noProof/>
+          </w:rPr>
+          <w:t>6</w:t>
+        </w:r>
+      </w:fldSimple>
+      <w:bookmarkEnd w:id="34"/>
+      <w:r>
+        <w:t xml:space="preserve">: </w:t>
+      </w:r>
+      <w:bookmarkStart w:id="35" w:name="_Ref80622870"/>
+      <w:r>
+        <w:t>Ausschnitt mit Asiatischen Weinen aus der Baumhierarchie (Quelle: eigene Darstellung)</w:t>
+      </w:r>
+      <w:bookmarkEnd w:id="35"/>
+    </w:p>
+    <w:p>
+      <w:r>
+        <w:lastRenderedPageBreak/>
+        <w:t xml:space="preserve">In </w:t>
+      </w:r>
       <w:r>
         <w:fldChar w:fldCharType="begin"/>
       </w:r>
       <w:r>
-        <w:instrText xml:space="preserve"> SEQ Abbildung \* ARABIC </w:instrText>
+        <w:instrText xml:space="preserve"> REF _Ref80622873 \h </w:instrText>
       </w:r>
       <w:r>
         <w:fldChar w:fldCharType="separate"/>
+      </w:r>
+      <w:r>
+        <w:t xml:space="preserve">Abbildung </w:t>
       </w:r>
       <w:r>
         <w:rPr>
@@ -9439,67 +9662,28 @@
         <w:t>6</w:t>
       </w:r>
       <w:r>
-        <w:rPr>
-          <w:noProof/>
-        </w:rPr>
         <w:fldChar w:fldCharType="end"/>
       </w:r>
-      <w:bookmarkEnd w:id="34"/>
-      <w:r>
-        <w:t xml:space="preserve">: </w:t>
-      </w:r>
-      <w:bookmarkStart w:id="35" w:name="_Ref80622870"/>
-      <w:r>
-        <w:t>Ausschnitt mit Asiatischen Weinen aus der Baumhierarchie (Quelle: eigene Darstellung)</w:t>
-      </w:r>
-      <w:bookmarkEnd w:id="35"/>
+      <w:r>
+        <w:t xml:space="preserve"> sind die verschiedenen Weinnamen zu erkenne, welcher der Datensatz an Asiatischen Weinen zu bieten hatte. Dabei ist auffällig das Georgien die meisten Wein</w:t>
+      </w:r>
+      <w:r>
+        <w:t xml:space="preserve">arten mit elf Stück besitzt. Die niedrigste Anzahl besitzt Israel mit nur einer </w:t>
+      </w:r>
+      <w:proofErr w:type="spellStart"/>
+      <w:r>
+        <w:t>Weinart</w:t>
+      </w:r>
+      <w:proofErr w:type="spellEnd"/>
+      <w:r>
+        <w:t>. Die beiden anderen Länder Japan und Südkorea sind mit einer Weinarten</w:t>
+      </w:r>
+      <w:r>
+        <w:t xml:space="preserve"> Anzahl von drei im Datensatz vorhanden. Auffällig ist dabei das es trotz der vielen Länder in Asien nur 4 Länder in diesem Datensatz vertreten sind welche entsprechende Weinarten besitzen.</w:t>
+      </w:r>
     </w:p>
     <w:p>
       <w:r>
-        <w:t xml:space="preserve">In </w:t>
-      </w:r>
-      <w:r>
-        <w:fldChar w:fldCharType="begin"/>
-      </w:r>
-      <w:r>
-        <w:instrText xml:space="preserve"> REF _Ref80622873 \h </w:instrText>
-      </w:r>
-      <w:r>
-        <w:fldChar w:fldCharType="separate"/>
-      </w:r>
-      <w:r>
-        <w:t xml:space="preserve">Abbildung </w:t>
-      </w:r>
-      <w:r>
-        <w:rPr>
-          <w:noProof/>
-        </w:rPr>
-        <w:t>6</w:t>
-      </w:r>
-      <w:r>
-        <w:fldChar w:fldCharType="end"/>
-      </w:r>
-      <w:r>
-        <w:t xml:space="preserve"> sind die verschiedenen Weinnamen zu erkenne, welcher der Datensatz an Asiatischen Weinen zu bieten hatte. Dabei ist auffällig das Georgien die meisten Wein</w:t>
-      </w:r>
-      <w:r>
-        <w:t xml:space="preserve">arten mit elf Stück besitzt. Die niedrigste Anzahl besitzt Israel mit nur einer </w:t>
-      </w:r>
-      <w:proofErr w:type="spellStart"/>
-      <w:r>
-        <w:t>Weinart</w:t>
-      </w:r>
-      <w:proofErr w:type="spellEnd"/>
-      <w:r>
-        <w:t>. Die beiden anderen Länder Japan und Südkorea sind mit einer Weinarten</w:t>
-      </w:r>
-      <w:r>
-        <w:t xml:space="preserve"> Anzahl von drei im Datensatz vorhanden. Auffällig ist dabei das es trotz der vielen Länder in Asien nur 4 Länder in diesem Datensatz vertreten sind welche entsprechende Weinarten besitzen.</w:t>
-      </w:r>
-    </w:p>
-    <w:p>
-      <w:r>
-        <w:lastRenderedPageBreak/>
         <w:t>Diese Darstellung könnte von einem Weineinkäufer verwendet werden, welcher gerne auf dem Heimischen Markt asiatische Weine verkaufen wollte. So könnte er mithilfe dieser Darstellung herausfinden</w:t>
       </w:r>
       <w:r>
@@ -9839,6 +10023,7 @@
     </w:p>
     <w:p>
       <w:r>
+        <w:lastRenderedPageBreak/>
         <w:t xml:space="preserve">In der zweiten </w:t>
       </w:r>
       <w:r>
@@ -9919,11 +10104,7 @@
         <w:t>er Nutzenden angepasst werden</w:t>
       </w:r>
       <w:r>
-        <w:t xml:space="preserve">. Darüber hinaus ist es möglich auf die </w:t>
-      </w:r>
-      <w:r>
-        <w:lastRenderedPageBreak/>
-        <w:t xml:space="preserve">verschiedenen Daten herein- und </w:t>
+        <w:t xml:space="preserve">. Darüber hinaus ist es möglich auf die verschiedenen Daten herein- und </w:t>
       </w:r>
       <w:r>
         <w:t>herauszoomen</w:t>
@@ -10230,6 +10411,7 @@
     </w:p>
     <w:p>
       <w:r>
+        <w:lastRenderedPageBreak/>
         <w:t>Eine Erweiterung dieses Projektes bei den Visualisierungen wäre vor allem bei der Interaktivität der einzelnen Darstellungen denkbar. So wäre es mögl</w:t>
       </w:r>
       <w:r>
@@ -10248,11 +10430,7 @@
         <w:t xml:space="preserve"> noch einfacher zu gestalten.</w:t>
       </w:r>
       <w:r>
-        <w:t xml:space="preserve"> So wäre beispielsweise ein </w:t>
-      </w:r>
-      <w:r>
-        <w:lastRenderedPageBreak/>
-        <w:t>Balkendiagramm denkbar in dem die einzelnen Eigenschaften eines Weines aufgeführt werden, um so eine Übersicht über diese zu erhalten.</w:t>
+        <w:t xml:space="preserve"> So wäre beispielsweise ein Balkendiagramm denkbar in dem die einzelnen Eigenschaften eines Weines aufgeführt werden, um so eine Übersicht über diese zu erhalten.</w:t>
       </w:r>
       <w:r>
         <w:t xml:space="preserve"> </w:t>
@@ -10401,63 +10579,7 @@
             <w:rPr>
               <w:i/>
             </w:rPr>
-            <w:t xml:space="preserve">State </w:t>
-          </w:r>
-          <w:proofErr w:type="spellStart"/>
-          <w:r>
-            <w:rPr>
-              <w:i/>
-            </w:rPr>
-            <w:t>of</w:t>
-          </w:r>
-          <w:proofErr w:type="spellEnd"/>
-          <w:r>
-            <w:rPr>
-              <w:i/>
-            </w:rPr>
-            <w:t xml:space="preserve"> </w:t>
-          </w:r>
-          <w:proofErr w:type="spellStart"/>
-          <w:r>
-            <w:rPr>
-              <w:i/>
-            </w:rPr>
-            <w:t>the</w:t>
-          </w:r>
-          <w:proofErr w:type="spellEnd"/>
-          <w:r>
-            <w:rPr>
-              <w:i/>
-            </w:rPr>
-            <w:t xml:space="preserve"> </w:t>
-          </w:r>
-          <w:proofErr w:type="spellStart"/>
-          <w:r>
-            <w:rPr>
-              <w:i/>
-            </w:rPr>
-            <w:t>Vitivinicultural</w:t>
-          </w:r>
-          <w:proofErr w:type="spellEnd"/>
-          <w:r>
-            <w:rPr>
-              <w:i/>
-            </w:rPr>
-            <w:t xml:space="preserve"> World </w:t>
-          </w:r>
-          <w:proofErr w:type="gramStart"/>
-          <w:r>
-            <w:rPr>
-              <w:i/>
-            </w:rPr>
-            <w:t>in 2020</w:t>
-          </w:r>
-          <w:proofErr w:type="gramEnd"/>
-          <w:r>
-            <w:rPr>
-              <w:i/>
-            </w:rPr>
-            <w:t xml:space="preserve">, </w:t>
+            <w:t xml:space="preserve">State of the Vitivinicultural World in 2020, </w:t>
           </w:r>
           <w:r>
             <w:t xml:space="preserve">o. O., </w:t>
@@ -10494,49 +10616,7 @@
             <w:rPr>
               <w:i/>
             </w:rPr>
-            <w:t xml:space="preserve">A </w:t>
-          </w:r>
-          <w:proofErr w:type="spellStart"/>
-          <w:r>
-            <w:rPr>
-              <w:i/>
-            </w:rPr>
-            <w:t>Complete</w:t>
-          </w:r>
-          <w:proofErr w:type="spellEnd"/>
-          <w:r>
-            <w:rPr>
-              <w:i/>
-            </w:rPr>
-            <w:t xml:space="preserve"> Guide </w:t>
-          </w:r>
-          <w:proofErr w:type="spellStart"/>
-          <w:r>
-            <w:rPr>
-              <w:i/>
-            </w:rPr>
-            <w:t>to</w:t>
-          </w:r>
-          <w:proofErr w:type="spellEnd"/>
-          <w:r>
-            <w:rPr>
-              <w:i/>
-            </w:rPr>
-            <w:t xml:space="preserve"> </w:t>
-          </w:r>
-          <w:proofErr w:type="spellStart"/>
-          <w:r>
-            <w:rPr>
-              <w:i/>
-            </w:rPr>
-            <w:t>Scatter</w:t>
-          </w:r>
-          <w:proofErr w:type="spellEnd"/>
-          <w:r>
-            <w:rPr>
-              <w:i/>
-            </w:rPr>
-            <w:t xml:space="preserve"> Plots, </w:t>
+            <w:t xml:space="preserve">A Complete Guide to Scatter Plots, </w:t>
           </w:r>
           <w:r>
             <w:t xml:space="preserve">https://chartio.com/learn/charts/what-is-a-scatter-plot/, </w:t>
@@ -10563,15 +10643,7 @@
           </w:r>
           <w:bookmarkStart w:id="41" w:name="_CTVL001a5d94c2d3e5f43fca4f8405d4d7d4c5b"/>
           <w:r>
-            <w:t xml:space="preserve">S. </w:t>
-          </w:r>
-          <w:proofErr w:type="spellStart"/>
-          <w:r>
-            <w:t>Few</w:t>
-          </w:r>
-          <w:proofErr w:type="spellEnd"/>
-          <w:r>
-            <w:t>,</w:t>
+            <w:t>S. Few,</w:t>
           </w:r>
           <w:bookmarkEnd w:id="41"/>
           <w:r>
@@ -10581,35 +10653,7 @@
             <w:rPr>
               <w:i/>
             </w:rPr>
-            <w:t xml:space="preserve">Multivariate Analysis </w:t>
-          </w:r>
-          <w:proofErr w:type="spellStart"/>
-          <w:r>
-            <w:rPr>
-              <w:i/>
-            </w:rPr>
-            <w:t>Using</w:t>
-          </w:r>
-          <w:proofErr w:type="spellEnd"/>
-          <w:r>
-            <w:rPr>
-              <w:i/>
-            </w:rPr>
-            <w:t xml:space="preserve"> Parallel </w:t>
-          </w:r>
-          <w:proofErr w:type="spellStart"/>
-          <w:r>
-            <w:rPr>
-              <w:i/>
-            </w:rPr>
-            <w:t>Coordinates</w:t>
-          </w:r>
-          <w:proofErr w:type="spellEnd"/>
-          <w:r>
-            <w:rPr>
-              <w:i/>
-            </w:rPr>
-            <w:t xml:space="preserve">, </w:t>
+            <w:t xml:space="preserve">Multivariate Analysis Using Parallel Coordinates, </w:t>
           </w:r>
           <w:r>
             <w:t xml:space="preserve">http://www.perceptualedge.com/articles/b-eye/parallel_coordinates.pdf, </w:t>
@@ -10639,117 +10683,17 @@
           </w:r>
           <w:bookmarkStart w:id="42" w:name="_CTVL001a369bd4dadfa4199b7f6512c3d0e0580"/>
           <w:r>
-            <w:t xml:space="preserve">American Society </w:t>
-          </w:r>
-          <w:proofErr w:type="spellStart"/>
-          <w:r>
-            <w:t>for</w:t>
-          </w:r>
-          <w:proofErr w:type="spellEnd"/>
-          <w:r>
-            <w:t xml:space="preserve"> Quality,</w:t>
+            <w:t>American Society for Quality,</w:t>
           </w:r>
           <w:bookmarkEnd w:id="42"/>
           <w:r>
             <w:t xml:space="preserve"> </w:t>
           </w:r>
-          <w:proofErr w:type="spellStart"/>
           <w:r>
             <w:rPr>
               <w:i/>
             </w:rPr>
-            <w:t>What</w:t>
-          </w:r>
-          <w:proofErr w:type="spellEnd"/>
-          <w:r>
-            <w:rPr>
-              <w:i/>
-            </w:rPr>
-            <w:t xml:space="preserve"> </w:t>
-          </w:r>
-          <w:proofErr w:type="spellStart"/>
-          <w:r>
-            <w:rPr>
-              <w:i/>
-            </w:rPr>
-            <w:t>is</w:t>
-          </w:r>
-          <w:proofErr w:type="spellEnd"/>
-          <w:r>
-            <w:rPr>
-              <w:i/>
-            </w:rPr>
-            <w:t xml:space="preserve"> a </w:t>
-          </w:r>
-          <w:proofErr w:type="spellStart"/>
-          <w:r>
-            <w:rPr>
-              <w:i/>
-            </w:rPr>
-            <w:t>Tree</w:t>
-          </w:r>
-          <w:proofErr w:type="spellEnd"/>
-          <w:r>
-            <w:rPr>
-              <w:i/>
-            </w:rPr>
-            <w:t xml:space="preserve"> </w:t>
-          </w:r>
-          <w:proofErr w:type="spellStart"/>
-          <w:r>
-            <w:rPr>
-              <w:i/>
-            </w:rPr>
-            <w:t>Diagram</w:t>
-          </w:r>
-          <w:proofErr w:type="spellEnd"/>
-          <w:r>
-            <w:rPr>
-              <w:i/>
-            </w:rPr>
-            <w:t xml:space="preserve">? </w:t>
-          </w:r>
-          <w:proofErr w:type="spellStart"/>
-          <w:r>
-            <w:rPr>
-              <w:i/>
-            </w:rPr>
-            <w:t>Systemic</w:t>
-          </w:r>
-          <w:proofErr w:type="spellEnd"/>
-          <w:r>
-            <w:rPr>
-              <w:i/>
-            </w:rPr>
-            <w:t xml:space="preserve"> </w:t>
-          </w:r>
-          <w:proofErr w:type="spellStart"/>
-          <w:r>
-            <w:rPr>
-              <w:i/>
-            </w:rPr>
-            <w:t>or</w:t>
-          </w:r>
-          <w:proofErr w:type="spellEnd"/>
-          <w:r>
-            <w:rPr>
-              <w:i/>
-            </w:rPr>
-            <w:t xml:space="preserve"> </w:t>
-          </w:r>
-          <w:proofErr w:type="spellStart"/>
-          <w:r>
-            <w:rPr>
-              <w:i/>
-            </w:rPr>
-            <w:t>Hierarchy</w:t>
-          </w:r>
-          <w:proofErr w:type="spellEnd"/>
-          <w:r>
-            <w:rPr>
-              <w:i/>
-            </w:rPr>
-            <w:t xml:space="preserve"> Analysis | ASQ, </w:t>
+            <w:t xml:space="preserve">What is a Tree Diagram? Systemic or Hierarchy Analysis | ASQ, </w:t>
           </w:r>
           <w:r>
             <w:t xml:space="preserve">https://asq.org/quality-resources/tree-diagram, </w:t>
@@ -10776,15 +10720,7 @@
           </w:r>
           <w:bookmarkStart w:id="43" w:name="_CTVL001ff33293577c84d32968259d796b52c57"/>
           <w:r>
-            <w:t xml:space="preserve">L. </w:t>
-          </w:r>
-          <w:proofErr w:type="spellStart"/>
-          <w:r>
-            <w:t>Beilmann</w:t>
-          </w:r>
-          <w:proofErr w:type="spellEnd"/>
-          <w:r>
-            <w:t>,</w:t>
+            <w:t>L. Beilmann,</w:t>
           </w:r>
           <w:bookmarkEnd w:id="43"/>
           <w:r>
@@ -10794,29 +10730,7 @@
             <w:rPr>
               <w:i/>
             </w:rPr>
-            <w:t xml:space="preserve">Alkoholgehalt in Wein - Das solltest du unbedingt </w:t>
-          </w:r>
-          <w:proofErr w:type="spellStart"/>
-          <w:proofErr w:type="gramStart"/>
-          <w:r>
-            <w:rPr>
-              <w:i/>
-            </w:rPr>
-            <w:t>Wissen</w:t>
-          </w:r>
-          <w:proofErr w:type="spellEnd"/>
-          <w:r>
-            <w:rPr>
-              <w:i/>
-            </w:rPr>
-            <w:t>!,</w:t>
-          </w:r>
-          <w:proofErr w:type="gramEnd"/>
-          <w:r>
-            <w:rPr>
-              <w:i/>
-            </w:rPr>
-            <w:t xml:space="preserve"> </w:t>
+            <w:t xml:space="preserve">Alkoholgehalt in Wein - Das solltest du unbedingt Wissen!, </w:t>
           </w:r>
           <w:r>
             <w:t xml:space="preserve">https://wein-fuer-laien.de/weinwissen/alkoholgehalt-im-wein/, </w:t>
@@ -10850,21 +10764,7 @@
             <w:rPr>
               <w:i/>
             </w:rPr>
-            <w:t xml:space="preserve">Die richtige Trinktemperatur für Wein - warum </w:t>
-          </w:r>
-          <w:proofErr w:type="gramStart"/>
-          <w:r>
-            <w:rPr>
-              <w:i/>
-            </w:rPr>
-            <w:t>wichtig?,</w:t>
-          </w:r>
-          <w:proofErr w:type="gramEnd"/>
-          <w:r>
-            <w:rPr>
-              <w:i/>
-            </w:rPr>
-            <w:t xml:space="preserve"> </w:t>
+            <w:t xml:space="preserve">Die richtige Trinktemperatur für Wein - warum wichtig?, </w:t>
           </w:r>
           <w:r>
             <w:t xml:space="preserve">https://swisscave.com/de/swisscave-blog/post/die-richtige-trinktemperatur-fur-wein-warum-wichtig, </w:t>
@@ -10893,13 +10793,8 @@
             <w:tab/>
           </w:r>
           <w:bookmarkStart w:id="45" w:name="_CTVL001fb8010cefe71444aaf891dda70e109b8"/>
-          <w:proofErr w:type="spellStart"/>
-          <w:r>
-            <w:t>Brogsitter</w:t>
-          </w:r>
-          <w:proofErr w:type="spellEnd"/>
-          <w:r>
-            <w:t xml:space="preserve"> Weinversand,</w:t>
+          <w:r>
+            <w:t>Brogsitter Weinversand,</w:t>
           </w:r>
           <w:bookmarkEnd w:id="45"/>
           <w:r>
@@ -10972,13 +10867,8 @@
             <w:tab/>
           </w:r>
           <w:bookmarkStart w:id="47" w:name="_CTVL001feae5290ed314213a08b4b79927e7f1a"/>
-          <w:proofErr w:type="spellStart"/>
-          <w:r>
-            <w:t>Brogsitter</w:t>
-          </w:r>
-          <w:proofErr w:type="spellEnd"/>
-          <w:r>
-            <w:t xml:space="preserve"> Weinversand,</w:t>
+          <w:r>
+            <w:t>Brogsitter Weinversand,</w:t>
           </w:r>
           <w:bookmarkEnd w:id="47"/>
           <w:r>
@@ -11014,13 +10904,8 @@
             <w:tab/>
           </w:r>
           <w:bookmarkStart w:id="48" w:name="_CTVL001cc82e137394a423f933de8904adc4a01"/>
-          <w:proofErr w:type="spellStart"/>
-          <w:r>
-            <w:t>Brogsitter</w:t>
-          </w:r>
-          <w:proofErr w:type="spellEnd"/>
-          <w:r>
-            <w:t xml:space="preserve"> Weinversand,</w:t>
+          <w:r>
+            <w:t>Brogsitter Weinversand,</w:t>
           </w:r>
           <w:bookmarkEnd w:id="48"/>
           <w:r>
@@ -11097,19 +10982,11 @@
           <w:r>
             <w:t xml:space="preserve"> </w:t>
           </w:r>
-          <w:proofErr w:type="spellStart"/>
           <w:r>
             <w:rPr>
               <w:i/>
             </w:rPr>
-            <w:t>Wine</w:t>
-          </w:r>
-          <w:proofErr w:type="spellEnd"/>
-          <w:r>
-            <w:rPr>
-              <w:i/>
-            </w:rPr>
-            <w:t xml:space="preserve"> Information, </w:t>
+            <w:t xml:space="preserve">Wine Information, </w:t>
           </w:r>
           <w:r>
             <w:t xml:space="preserve">https://www.kaggle.com/dev7halo/wine-information, </w:t>
@@ -11136,15 +11013,7 @@
           </w:r>
           <w:bookmarkStart w:id="51" w:name="_CTVL001de0d2bf176b44ffe965d02a13c0574ad"/>
           <w:r>
-            <w:t xml:space="preserve">Curran </w:t>
-          </w:r>
-          <w:proofErr w:type="spellStart"/>
-          <w:r>
-            <w:t>Kelleher</w:t>
-          </w:r>
-          <w:proofErr w:type="spellEnd"/>
-          <w:r>
-            <w:t>,</w:t>
+            <w:t>Curran Kelleher,</w:t>
           </w:r>
           <w:bookmarkEnd w:id="51"/>
           <w:r>
@@ -11154,21 +11023,7 @@
             <w:rPr>
               <w:i/>
             </w:rPr>
-            <w:t xml:space="preserve">World Countries </w:t>
-          </w:r>
-          <w:proofErr w:type="spellStart"/>
-          <w:r>
-            <w:rPr>
-              <w:i/>
-            </w:rPr>
-            <w:t>Hierarchy</w:t>
-          </w:r>
-          <w:proofErr w:type="spellEnd"/>
-          <w:r>
-            <w:rPr>
-              <w:i/>
-            </w:rPr>
-            <w:t xml:space="preserve">, </w:t>
+            <w:t xml:space="preserve">World Countries Hierarchy, </w:t>
           </w:r>
           <w:r>
             <w:t xml:space="preserve">https://gist.github.com/curran/1dd7ab046a4ed32380b21e81a38447aa/, </w:t>
@@ -11208,35 +11063,7 @@
             <w:rPr>
               <w:i/>
             </w:rPr>
-            <w:t xml:space="preserve">1 EUR </w:t>
-          </w:r>
-          <w:proofErr w:type="spellStart"/>
-          <w:r>
-            <w:rPr>
-              <w:i/>
-            </w:rPr>
-            <w:t>to</w:t>
-          </w:r>
-          <w:proofErr w:type="spellEnd"/>
-          <w:r>
-            <w:rPr>
-              <w:i/>
-            </w:rPr>
-            <w:t xml:space="preserve"> KRW - Euros </w:t>
-          </w:r>
-          <w:proofErr w:type="spellStart"/>
-          <w:r>
-            <w:rPr>
-              <w:i/>
-            </w:rPr>
-            <w:t>to</w:t>
-          </w:r>
-          <w:proofErr w:type="spellEnd"/>
-          <w:r>
-            <w:rPr>
-              <w:i/>
-            </w:rPr>
-            <w:t xml:space="preserve"> South Korean Won Exchange Rate, </w:t>
+            <w:t xml:space="preserve">1 EUR to KRW - Euros to South Korean Won Exchange Rate, </w:t>
           </w:r>
           <w:r>
             <w:t xml:space="preserve">https://www.xe.com/currencyconverter/convert/?Amount=1&amp;From=EUR&amp;To=KRW, </w:t>
@@ -11307,35 +11134,7 @@
             <w:rPr>
               <w:i/>
             </w:rPr>
-            <w:t xml:space="preserve">Usability-Analyse des Programms </w:t>
-          </w:r>
-          <w:proofErr w:type="spellStart"/>
-          <w:r>
-            <w:rPr>
-              <w:i/>
-            </w:rPr>
-            <w:t>Animated</w:t>
-          </w:r>
-          <w:proofErr w:type="spellEnd"/>
-          <w:r>
-            <w:rPr>
-              <w:i/>
-            </w:rPr>
-            <w:t xml:space="preserve"> </w:t>
-          </w:r>
-          <w:proofErr w:type="spellStart"/>
-          <w:r>
-            <w:rPr>
-              <w:i/>
-            </w:rPr>
-            <w:t>Scatter</w:t>
-          </w:r>
-          <w:proofErr w:type="spellEnd"/>
-          <w:r>
-            <w:rPr>
-              <w:i/>
-            </w:rPr>
-            <w:t xml:space="preserve"> Plot, </w:t>
+            <w:t xml:space="preserve">Usability-Analyse des Programms Animated Scatter Plot, </w:t>
           </w:r>
           <w:r>
             <w:t xml:space="preserve">https://repositum.tuwien.at/bitstream/20.500.12708/4082/2/Fels%20Ulrich%20-%202015%20-%20Usability%20Analyse%20des%20Programms%20Animated%20Scatter%20Plot.pdf, </w:t>
@@ -13443,6 +13242,7 @@
   <w:style w:type="character" w:default="1" w:styleId="Absatz-Standardschriftart">
     <w:name w:val="Default Paragraph Font"/>
     <w:uiPriority w:val="1"/>
+    <w:semiHidden/>
     <w:unhideWhenUsed/>
   </w:style>
   <w:style w:type="table" w:default="1" w:styleId="NormaleTabelle">
@@ -17909,8 +17709,10 @@
   <w:rsids>
     <w:rsidRoot w:val="009B61A5"/>
     <w:rsid w:val="00020F2B"/>
+    <w:rsid w:val="00215A8E"/>
     <w:rsid w:val="00354EF6"/>
     <w:rsid w:val="005469AC"/>
+    <w:rsid w:val="007A25A0"/>
     <w:rsid w:val="008819F6"/>
     <w:rsid w:val="00995E84"/>
     <w:rsid w:val="009B61A5"/>

</xml_diff>

<commit_message>
Korrektur Kapitel 3.4 und 4
</commit_message>
<xml_diff>
--- a/Bericht/Informationsvisualisierung_Bericht.docx
+++ b/Bericht/Informationsvisualisierung_Bericht.docx
@@ -7367,30 +7367,14 @@
       <w:r>
         <w:t xml:space="preserve">Abbildung </w:t>
       </w:r>
-      <w:r>
-        <w:fldChar w:fldCharType="begin"/>
-      </w:r>
-      <w:r>
-        <w:instrText xml:space="preserve"> SEQ Abbildun</w:instrText>
-      </w:r>
-      <w:r>
-        <w:instrText xml:space="preserve">g \* ARABIC </w:instrText>
-      </w:r>
-      <w:r>
-        <w:fldChar w:fldCharType="separate"/>
-      </w:r>
-      <w:r>
-        <w:rPr>
-          <w:noProof/>
-        </w:rPr>
-        <w:t>1</w:t>
-      </w:r>
-      <w:r>
-        <w:rPr>
-          <w:noProof/>
-        </w:rPr>
-        <w:fldChar w:fldCharType="end"/>
-      </w:r>
+      <w:fldSimple w:instr=" SEQ Abbildung \* ARABIC ">
+        <w:r>
+          <w:rPr>
+            <w:noProof/>
+          </w:rPr>
+          <w:t>1</w:t>
+        </w:r>
+      </w:fldSimple>
       <w:bookmarkEnd w:id="20"/>
       <w:r>
         <w:t>: Scatterplot (Quelle: eigene Darstellung)</w:t>
@@ -7649,14 +7633,27 @@
       <w:r>
         <w:t xml:space="preserve">Abbildung </w:t>
       </w:r>
-      <w:fldSimple w:instr=" SEQ Abbildung \* ARABIC ">
-        <w:r>
-          <w:rPr>
-            <w:noProof/>
-          </w:rPr>
-          <w:t>2</w:t>
-        </w:r>
-      </w:fldSimple>
+      <w:r>
+        <w:fldChar w:fldCharType="begin"/>
+      </w:r>
+      <w:r>
+        <w:instrText xml:space="preserve"> SEQ Abbildung \* ARABIC </w:instrText>
+      </w:r>
+      <w:r>
+        <w:fldChar w:fldCharType="separate"/>
+      </w:r>
+      <w:r>
+        <w:rPr>
+          <w:noProof/>
+        </w:rPr>
+        <w:t>2</w:t>
+      </w:r>
+      <w:r>
+        <w:rPr>
+          <w:noProof/>
+        </w:rPr>
+        <w:fldChar w:fldCharType="end"/>
+      </w:r>
       <w:bookmarkEnd w:id="22"/>
       <w:r>
         <w:t>: Parallele Koordinaten (Quelle: eigene Darstellung)</w:t>
@@ -7703,10 +7700,7 @@
         <w:t xml:space="preserve"> und </w:t>
       </w:r>
       <w:r>
-        <w:t>Nachvollziehbarkeit</w:t>
-      </w:r>
-      <w:r>
-        <w:t xml:space="preserve"> </w:t>
+        <w:t xml:space="preserve">Nachvollziehbarkeit </w:t>
       </w:r>
       <w:r>
         <w:t xml:space="preserve">der Daten </w:t>
@@ -8030,27 +8024,14 @@
       <w:r>
         <w:t xml:space="preserve">Abbildung </w:t>
       </w:r>
-      <w:r>
-        <w:fldChar w:fldCharType="begin"/>
-      </w:r>
-      <w:r>
-        <w:instrText xml:space="preserve"> SEQ Abbildung \* ARABIC </w:instrText>
-      </w:r>
-      <w:r>
-        <w:fldChar w:fldCharType="separate"/>
-      </w:r>
-      <w:r>
-        <w:rPr>
-          <w:noProof/>
-        </w:rPr>
-        <w:t>3</w:t>
-      </w:r>
-      <w:r>
-        <w:rPr>
-          <w:noProof/>
-        </w:rPr>
-        <w:fldChar w:fldCharType="end"/>
-      </w:r>
+      <w:fldSimple w:instr=" SEQ Abbildung \* ARABIC ">
+        <w:r>
+          <w:rPr>
+            <w:noProof/>
+          </w:rPr>
+          <w:t>3</w:t>
+        </w:r>
+      </w:fldSimple>
       <w:bookmarkEnd w:id="24"/>
       <w:r>
         <w:t>: Auszug aus der Baumhierarchie</w:t>
@@ -8223,7 +8204,13 @@
         <w:t xml:space="preserve"> des </w:t>
       </w:r>
       <w:r>
-        <w:t xml:space="preserve">Schwebens der Maus über die Kreise des Scatterplots den genauen Datensatz angezeigt bekommen. Damit können die </w:t>
+        <w:t xml:space="preserve">Schwebens der Maus über die Kreise des Scatterplots </w:t>
+      </w:r>
+      <w:r>
+        <w:t xml:space="preserve">oder den Linien der Parallelen Koordinaten </w:t>
+      </w:r>
+      <w:r>
+        <w:t xml:space="preserve">den genauen Datensatz angezeigt bekommen. Damit können die </w:t>
       </w:r>
       <w:r>
         <w:t>Nutzenden</w:t>
@@ -8238,13 +8225,7 @@
         <w:t xml:space="preserve"> </w:t>
       </w:r>
       <w:r>
-        <w:t>Dabei gibt es keine Interaktionsmöglichkeiten zwischen den Darstellungen, da diese ansonsten sich gegeben falls untereinander beeinflusst hätten, was nicht von den Nutzenden gewünscht sein</w:t>
-      </w:r>
-      <w:r>
-        <w:t xml:space="preserve"> könnte, da diese verschiedenen Eigenschaften ggf. genauer betrachten möchte wären er einen generellen über die anderen Eigenschaften erhalten möchte.</w:t>
-      </w:r>
-      <w:r>
-        <w:t xml:space="preserve"> Die Buttons </w:t>
+        <w:t xml:space="preserve">Die Buttons </w:t>
       </w:r>
       <w:r>
         <w:t>sollten dabei jedem Nutzenden bekannt sein</w:t>
@@ -8271,16 +8252,31 @@
         <w:t>Scatterplots</w:t>
       </w:r>
       <w:r>
+        <w:t xml:space="preserve"> und der Parallelen Koordinaten</w:t>
+      </w:r>
+      <w:r>
         <w:t xml:space="preserve"> genauer untersuchen indem </w:t>
       </w:r>
       <w:r>
-        <w:t xml:space="preserve">diese mithilfe der Maus über die Kreise dieser schweben. Auf diese Darstellungsform wurde zurückgegriffen, da diese am übersichtlichen ist und somit auch nicht </w:t>
+        <w:t xml:space="preserve">diese mithilfe der Maus über die Kreise </w:t>
+      </w:r>
+      <w:r>
+        <w:t xml:space="preserve">oder Linien </w:t>
+      </w:r>
+      <w:r>
+        <w:t xml:space="preserve">dieser schweben. Auf diese Darstellungsform wurde zurückgegriffen, da diese am übersichtlichen ist und somit auch nicht </w:t>
       </w:r>
       <w:r>
         <w:t xml:space="preserve">die Erkennung von verschiedenen Trends oder Besonderheiten beeinflusst. </w:t>
       </w:r>
       <w:r>
-        <w:t>Auf weitere Interaktionsmöglichkeiten aufgrund der Übersichtlichkeit nicht zurückgegriffen.</w:t>
+        <w:t xml:space="preserve">Auf weitere Interaktionsmöglichkeiten aufgrund der Übersichtlichkeit </w:t>
+      </w:r>
+      <w:r>
+        <w:t xml:space="preserve">und Einfachheit </w:t>
+      </w:r>
+      <w:r>
+        <w:t>nicht zurückgegriffen.</w:t>
       </w:r>
     </w:p>
     <w:p>
@@ -8310,7 +8306,19 @@
         <w:t xml:space="preserve">, welche bereits </w:t>
       </w:r>
       <w:r>
-        <w:t xml:space="preserve">vor dem Projekt fertigstellt werden sollten. Dabei dienten insbesondere die Übung </w:t>
+        <w:t xml:space="preserve">vor dem Projekt </w:t>
+      </w:r>
+      <w:r>
+        <w:t>fertigstellt,</w:t>
+      </w:r>
+      <w:r>
+        <w:t xml:space="preserve"> </w:t>
+      </w:r>
+      <w:r>
+        <w:t>wurden</w:t>
+      </w:r>
+      <w:r>
+        <w:t xml:space="preserve">. Dabei dienten insbesondere die Übung </w:t>
       </w:r>
       <w:r>
         <w:t>eins</w:t>
@@ -8334,7 +8342,13 @@
         <w:t xml:space="preserve"> und der Interaktionsmöglichkeit </w:t>
       </w:r>
       <w:r>
-        <w:t xml:space="preserve">als Grundlage für den Scatterplot. Bei den parallelen Koordinaten wurde die </w:t>
+        <w:t xml:space="preserve">als Grundlage für den Scatterplot. Bei den </w:t>
+      </w:r>
+      <w:r>
+        <w:t>P</w:t>
+      </w:r>
+      <w:r>
+        <w:t xml:space="preserve">arallelen Koordinaten wurde die </w:t>
       </w:r>
       <w:r>
         <w:t xml:space="preserve">Übung sieben </w:t>
@@ -8343,7 +8357,13 @@
         <w:t xml:space="preserve">als Grundlage genutzt. </w:t>
       </w:r>
       <w:r>
-        <w:t xml:space="preserve">Innerhalb der Buamhierarchie wurde die Übung </w:t>
+        <w:t>Innerhalb der B</w:t>
+      </w:r>
+      <w:r>
+        <w:t>au</w:t>
+      </w:r>
+      <w:r>
+        <w:t xml:space="preserve">mhierarchie wurde die Übung </w:t>
       </w:r>
       <w:r>
         <w:t xml:space="preserve">zehn als Grundlage verwendet. </w:t>
@@ -8355,20 +8375,38 @@
         <w:t xml:space="preserve"> </w:t>
       </w:r>
       <w:r>
-        <w:t xml:space="preserve">den Scatterplot und die parallelen Koordinaten die Übung acht mit ihrem CSV-Decoder als Grundalge verwendet. Dabei wurde bei beiden Darstellungen </w:t>
-      </w:r>
-      <w:r>
-        <w:t xml:space="preserve">jeweils die Übung als Grundlage verwendet und die nun versucht mit dem CSV-Decoder der Übung acht in </w:t>
-      </w:r>
-      <w:r>
-        <w:t>Verbindung</w:t>
-      </w:r>
-      <w:r>
-        <w:t xml:space="preserve"> zu bringen, um so eine </w:t>
+        <w:t xml:space="preserve">den Scatterplot und die </w:t>
+      </w:r>
+      <w:r>
+        <w:t>P</w:t>
+      </w:r>
+      <w:r>
+        <w:t xml:space="preserve">arallelen Koordinaten die Übung acht mit ihrem CSV-Decoder als Grundalge verwendet. Dabei wurde bei beiden Darstellungen </w:t>
+      </w:r>
+      <w:r>
+        <w:t>jeweils die Übung als Grundlage verwendet und versucht</w:t>
+      </w:r>
+      <w:r>
+        <w:t xml:space="preserve"> diese</w:t>
+      </w:r>
+      <w:r>
+        <w:t xml:space="preserve"> mit dem CSV-Decoder der Übung acht </w:t>
+      </w:r>
+      <w:r>
+        <w:t>zu</w:t>
+      </w:r>
+      <w:r>
+        <w:t xml:space="preserve"> </w:t>
+      </w:r>
+      <w:r>
+        <w:t>verbinden</w:t>
+      </w:r>
+      <w:r>
+        <w:t xml:space="preserve">, um so eine </w:t>
       </w:r>
       <w:proofErr w:type="spellStart"/>
       <w:r>
-        <w:t>Importierung</w:t>
+        <w:t>importierung</w:t>
       </w:r>
       <w:proofErr w:type="spellEnd"/>
       <w:r>
@@ -8378,7 +8416,10 @@
         <w:t>de</w:t>
       </w:r>
       <w:r>
-        <w:t xml:space="preserve">s CSV-Datei zu ermöglichen. </w:t>
+        <w:t>r</w:t>
+      </w:r>
+      <w:r>
+        <w:t xml:space="preserve"> CSV-Datei zu ermöglichen. </w:t>
       </w:r>
       <w:r>
         <w:t xml:space="preserve">Nachdem dies erfolgreich umgesetzt worden ist, wurde für den </w:t>
@@ -8405,7 +8446,25 @@
         <w:t xml:space="preserve"> Koordinaten ein</w:t>
       </w:r>
       <w:r>
-        <w:t>fließen könnte. Bei der Baumhierarchie wurde musste wenig angepasst werden, da bereits in der Übung ein JSON Decoder enthalten war. Hierbei war es nur wichtig die entsprechenden Daten bereitzustellen. Zuletzt wurden die Darstellungen noch einmal in ihrer Darstellung überarbeite</w:t>
+        <w:t>fließen könnte</w:t>
+      </w:r>
+      <w:r>
+        <w:t>n</w:t>
+      </w:r>
+      <w:r>
+        <w:t xml:space="preserve">. Bei der Baumhierarchie wurde musste wenig angepasst werden, da bereits in der Übung ein JSON Decoder enthalten war. Hierbei war es nur wichtig die entsprechenden Daten bereitzustellen. Zuletzt wurden die </w:t>
+      </w:r>
+      <w:r>
+        <w:t>Visualisierungen</w:t>
+      </w:r>
+      <w:r>
+        <w:t xml:space="preserve"> noch einmal in ihrer </w:t>
+      </w:r>
+      <w:r>
+        <w:t>Darstellungsform</w:t>
+      </w:r>
+      <w:r>
+        <w:t xml:space="preserve"> überarbeite</w:t>
       </w:r>
       <w:r>
         <w:t xml:space="preserve">t. Die Entwicklung dieser Darstellungen erfolgte dabei im Wesentlichen </w:t>
@@ -8423,60 +8482,44 @@
         <w:t xml:space="preserve"> Entwicklungen überlagerten, um </w:t>
       </w:r>
       <w:r>
-        <w:t>die Zeit der Fehlersuche zu überbrücken. So wurde zuerst der Scatterplot entwickelt anschließend die parallelen Koordinaten und zuletzt die Baumhierarchie.</w:t>
+        <w:t xml:space="preserve">die Zeit der Fehlersuche zu überbrücken. So wurde zuerst der Scatterplot entwickelt anschließend die </w:t>
+      </w:r>
+      <w:r>
+        <w:t>P</w:t>
+      </w:r>
+      <w:r>
+        <w:t>arallelen Koordinaten und zuletzt die Baumhierarchie.</w:t>
       </w:r>
     </w:p>
     <w:p>
       <w:r>
-        <w:t>Der Quellcode ist dabei in</w:t>
-      </w:r>
-      <w:r>
-        <w:t xml:space="preserve"> die verschiedenen Parts </w:t>
-      </w:r>
-      <w:r>
-        <w:t xml:space="preserve">von Elm </w:t>
-      </w:r>
-      <w:r>
-        <w:t>des Models</w:t>
-      </w:r>
-      <w:r>
-        <w:t>, View</w:t>
-      </w:r>
-      <w:r>
-        <w:t xml:space="preserve"> und</w:t>
+        <w:t xml:space="preserve">Der Quellcode ist dabei in verschiedene Parts aufgeteilt und strukturiert. Diese </w:t>
+      </w:r>
+      <w:r>
+        <w:t xml:space="preserve">Struktur wurde bei allen Visualisierungen angewendet um eine schnelleres zurechtfinden zu garantieren. </w:t>
+      </w:r>
+      <w:r>
+        <w:t xml:space="preserve">Zuerst stehen immer die </w:t>
+      </w:r>
+      <w:proofErr w:type="spellStart"/>
+      <w:r>
+        <w:t>Importierungen</w:t>
+      </w:r>
+      <w:proofErr w:type="spellEnd"/>
+      <w:r>
+        <w:t xml:space="preserve"> der verschiedenen </w:t>
+      </w:r>
+      <w:r>
+        <w:t>Elm-Pakete,</w:t>
+      </w:r>
+      <w:r>
+        <w:t xml:space="preserve"> welche für diesen Abschnitt benötigt werden.</w:t>
       </w:r>
       <w:r>
         <w:t xml:space="preserve"> </w:t>
       </w:r>
       <w:r>
-        <w:t xml:space="preserve">Update aufgeteilt. </w:t>
-      </w:r>
-      <w:r>
-        <w:t xml:space="preserve">Dabei enthalten diese </w:t>
-      </w:r>
-      <w:r>
-        <w:t>einzelnen entsprechenden Funktionen welche entsprechend von diesen verwendet werden können.</w:t>
-      </w:r>
-      <w:r>
-        <w:t xml:space="preserve"> Oberhalb dieser Definitionen sind immer die Importe der verschieden Elm Pa</w:t>
-      </w:r>
-      <w:r>
-        <w:t>c</w:t>
-      </w:r>
-      <w:r>
-        <w:t>kages zu finden.</w:t>
-      </w:r>
-      <w:r>
-        <w:t xml:space="preserve"> </w:t>
-      </w:r>
-      <w:r>
-        <w:t>In allen drei verschiedenen Darstellungen</w:t>
-      </w:r>
-      <w:r>
-        <w:t xml:space="preserve"> wurde dabei auf die Packages </w:t>
-      </w:r>
-      <w:r>
-        <w:t>„</w:t>
+        <w:t>In allen drei verschiedenen Darstellungen wurde dabei auf die Packages „</w:t>
       </w:r>
       <w:proofErr w:type="spellStart"/>
       <w:r>
@@ -8484,92 +8527,141 @@
       </w:r>
       <w:proofErr w:type="spellEnd"/>
       <w:r>
+        <w:t>“ und „</w:t>
+      </w:r>
+      <w:proofErr w:type="spellStart"/>
+      <w:r>
+        <w:t>TypedSVG</w:t>
+      </w:r>
+      <w:proofErr w:type="spellEnd"/>
+      <w:r>
+        <w:t>“ zugegriffen</w:t>
+      </w:r>
+      <w:r>
+        <w:t>.</w:t>
+      </w:r>
+      <w:r>
+        <w:t xml:space="preserve"> Anschließend sind alle „</w:t>
+      </w:r>
+      <w:r>
+        <w:t>t</w:t>
+      </w:r>
+      <w:r>
+        <w:t>ype“ und „</w:t>
+      </w:r>
+      <w:r>
+        <w:t>t</w:t>
+      </w:r>
+      <w:r>
+        <w:t xml:space="preserve">ype </w:t>
+      </w:r>
+      <w:r>
+        <w:t>a</w:t>
+      </w:r>
+      <w:r>
+        <w:t>lias“ definiert welche innerhalb des Quellcodes vorhanden sind.</w:t>
+      </w:r>
+      <w:r>
+        <w:t xml:space="preserve"> Danach finden sich weitere </w:t>
+      </w:r>
+      <w:r>
+        <w:t>Funktionen,</w:t>
+      </w:r>
+      <w:r>
+        <w:t xml:space="preserve"> welche für die</w:t>
+      </w:r>
+      <w:r>
+        <w:t xml:space="preserve"> verschiedenen Parts von Elm benötigt </w:t>
+      </w:r>
+      <w:r>
+        <w:t>werden</w:t>
+      </w:r>
+      <w:r>
+        <w:t xml:space="preserve">. </w:t>
+      </w:r>
+      <w:r>
+        <w:t xml:space="preserve">Begonnen wird dabei immer mit den Decodern der Dateien und anschließend werden alle Funktionen </w:t>
+      </w:r>
+      <w:r>
+        <w:t>aufgeführt,</w:t>
+      </w:r>
+      <w:r>
+        <w:t xml:space="preserve"> welche für den Part benötigt werden Zuletzt werden die Elm </w:t>
+      </w:r>
+      <w:r>
+        <w:t>Parts „</w:t>
+      </w:r>
+      <w:proofErr w:type="spellStart"/>
+      <w:r>
+        <w:t>main</w:t>
+      </w:r>
+      <w:proofErr w:type="spellEnd"/>
+      <w:proofErr w:type="gramStart"/>
+      <w:r>
+        <w:t>“,„</w:t>
+      </w:r>
+      <w:proofErr w:type="spellStart"/>
+      <w:proofErr w:type="gramEnd"/>
+      <w:r>
+        <w:t>init</w:t>
+      </w:r>
+      <w:proofErr w:type="spellEnd"/>
+      <w:r>
+        <w:t>“, „</w:t>
+      </w:r>
+      <w:proofErr w:type="spellStart"/>
+      <w:r>
+        <w:t>subscriptions</w:t>
+      </w:r>
+      <w:proofErr w:type="spellEnd"/>
+      <w:r>
+        <w:t>“, „</w:t>
+      </w:r>
+      <w:proofErr w:type="spellStart"/>
+      <w:r>
+        <w:t>view</w:t>
+      </w:r>
+      <w:proofErr w:type="spellEnd"/>
+      <w:r>
         <w:t>“</w:t>
       </w:r>
       <w:r>
-        <w:t xml:space="preserve"> und </w:t>
-      </w:r>
-      <w:r>
-        <w:t>„</w:t>
+        <w:t xml:space="preserve"> und „update“ aufgeführt. </w:t>
+      </w:r>
+      <w:r>
+        <w:t xml:space="preserve">Die Daten werden innerhalb eines Records abgespeichert </w:t>
+      </w:r>
+      <w:r>
+        <w:t xml:space="preserve">welcher </w:t>
+      </w:r>
+      <w:r>
+        <w:t>innerhalb</w:t>
+      </w:r>
+      <w:r>
+        <w:t xml:space="preserve"> der Main zu finden ist. </w:t>
+      </w:r>
+      <w:r>
+        <w:t xml:space="preserve">Auf diesen </w:t>
       </w:r>
       <w:proofErr w:type="spellStart"/>
       <w:r>
-        <w:t>TypedSVG</w:t>
+        <w:t>Record</w:t>
       </w:r>
       <w:proofErr w:type="spellEnd"/>
       <w:r>
-        <w:t>“</w:t>
-      </w:r>
-      <w:r>
-        <w:t xml:space="preserve"> </w:t>
-      </w:r>
-      <w:r>
-        <w:t>zugegriffen</w:t>
-      </w:r>
-      <w:r>
-        <w:t xml:space="preserve">. </w:t>
-      </w:r>
-      <w:r>
-        <w:t>Weiterhin entsprechende auf die Module je nach Art der Quelldatei also auf das CSV oder JSON Package.</w:t>
-      </w:r>
-      <w:r>
-        <w:t xml:space="preserve"> Weiter</w:t>
-      </w:r>
-      <w:r>
-        <w:t>e</w:t>
-      </w:r>
-      <w:r>
-        <w:t xml:space="preserve"> Packages wurden </w:t>
-      </w:r>
-      <w:r>
-        <w:t>entsprechenden nach Bedarf in der Darstellung importiert.</w:t>
-      </w:r>
-      <w:r>
-        <w:t xml:space="preserve"> Die Daten werden innerhalb des Quellcodes innerhalb eines Records abgespeichert </w:t>
-      </w:r>
-      <w:r>
-        <w:t xml:space="preserve">welcher </w:t>
-      </w:r>
-      <w:r>
-        <w:t>innerhalb</w:t>
-      </w:r>
-      <w:r>
-        <w:t xml:space="preserve"> der Main zu finden ist. </w:t>
-      </w:r>
-      <w:r>
-        <w:t xml:space="preserve">Auf diesen </w:t>
-      </w:r>
-      <w:proofErr w:type="spellStart"/>
-      <w:r>
-        <w:t>Record</w:t>
-      </w:r>
-      <w:proofErr w:type="spellEnd"/>
-      <w:r>
-        <w:t xml:space="preserve"> anschließend zugegriffen, wenn etwas zu akutlaisieren gibt, um auf die entsprechenden Daten zuzugreifen.</w:t>
+        <w:t xml:space="preserve"> wird</w:t>
+      </w:r>
+      <w:r>
+        <w:t xml:space="preserve"> anschließend zugegriffen, wenn </w:t>
+      </w:r>
+      <w:r>
+        <w:t>eine Aktualisierung stattfindet.</w:t>
       </w:r>
     </w:p>
     <w:p>
       <w:r>
         <w:lastRenderedPageBreak/>
-        <w:t xml:space="preserve">Die </w:t>
-      </w:r>
-      <w:r>
-        <w:t>Umsetzungen</w:t>
-      </w:r>
-      <w:r>
-        <w:t xml:space="preserve"> d</w:t>
-      </w:r>
-      <w:r>
-        <w:t xml:space="preserve">er Darstellungen waren </w:t>
-      </w:r>
-      <w:r>
-        <w:t>die besonderen Herausforderungen</w:t>
-      </w:r>
-      <w:r>
-        <w:t xml:space="preserve"> den CSV-Decoder zu erweitern und</w:t>
-      </w:r>
-      <w:r>
-        <w:t xml:space="preserve"> mit den Übungen zu verbinden. </w:t>
+        <w:t xml:space="preserve">Eine besondere Herausforderung der Darstellungen war den CSV-Decoder zu erweitern und mit den Übungen zu verbinden. </w:t>
       </w:r>
       <w:r>
         <w:t xml:space="preserve">Bei der </w:t>
@@ -8602,7 +8694,7 @@
         <w:t xml:space="preserve"> da </w:t>
       </w:r>
       <w:r>
-        <w:t>des Tupels</w:t>
+        <w:t>Tupels</w:t>
       </w:r>
       <w:r>
         <w:t xml:space="preserve"> von Elm nur </w:t>
@@ -8638,19 +8730,35 @@
         <w:t xml:space="preserve"> mit den </w:t>
       </w:r>
       <w:r>
-        <w:t>Funktionen und den Datentypen, welche aber mit verschiedenen Anpassungen der Funktionen angepasst werden konnten.</w:t>
-      </w:r>
-      <w:r>
-        <w:t xml:space="preserve"> Die eigentliche Darstellung wurde jedoch fast so wie aus der Übung übernommen und hat </w:t>
-      </w:r>
-      <w:r>
-        <w:t xml:space="preserve">somit nicht viel in Anspruch genommen. </w:t>
-      </w:r>
-      <w:proofErr w:type="gramStart"/>
-      <w:r>
-        <w:t>Selbiges</w:t>
-      </w:r>
-      <w:proofErr w:type="gramEnd"/>
+        <w:t xml:space="preserve">Funktionen und den Datentypen, welche aber mit verschiedenen Anpassungen der Funktionen </w:t>
+      </w:r>
+      <w:r>
+        <w:t>gelöst</w:t>
+      </w:r>
+      <w:r>
+        <w:t xml:space="preserve"> werden konnten.</w:t>
+      </w:r>
+      <w:r>
+        <w:t xml:space="preserve"> Die eigentliche Darstellung wurde jedoch fast so wie aus der Übung übernommen und </w:t>
+      </w:r>
+      <w:r>
+        <w:t>nahm</w:t>
+      </w:r>
+      <w:r>
+        <w:t xml:space="preserve"> </w:t>
+      </w:r>
+      <w:r>
+        <w:t xml:space="preserve">somit </w:t>
+      </w:r>
+      <w:r>
+        <w:t xml:space="preserve">verhältnismäßig wenig Zeit </w:t>
+      </w:r>
+      <w:r>
+        <w:t xml:space="preserve">in Anspruch. </w:t>
+      </w:r>
+      <w:r>
+        <w:t>Dasselbe</w:t>
+      </w:r>
       <w:r>
         <w:t xml:space="preserve"> gilt für die </w:t>
       </w:r>
@@ -8833,14 +8941,27 @@
       <w:r>
         <w:t xml:space="preserve">Abbildung </w:t>
       </w:r>
-      <w:fldSimple w:instr=" SEQ Abbildung \* ARABIC ">
-        <w:r>
-          <w:rPr>
-            <w:noProof/>
-          </w:rPr>
-          <w:t>4</w:t>
-        </w:r>
-      </w:fldSimple>
+      <w:r>
+        <w:fldChar w:fldCharType="begin"/>
+      </w:r>
+      <w:r>
+        <w:instrText xml:space="preserve"> SEQ Abbildung \* ARABIC </w:instrText>
+      </w:r>
+      <w:r>
+        <w:fldChar w:fldCharType="separate"/>
+      </w:r>
+      <w:r>
+        <w:rPr>
+          <w:noProof/>
+        </w:rPr>
+        <w:t>4</w:t>
+      </w:r>
+      <w:r>
+        <w:rPr>
+          <w:noProof/>
+        </w:rPr>
+        <w:fldChar w:fldCharType="end"/>
+      </w:r>
       <w:bookmarkEnd w:id="29"/>
       <w:r>
         <w:t>: Scatterplot welcher die Eigenschaften Preis und Körper gegenüberstellt (Quelle: eigene Darstellung)</w:t>
@@ -9089,27 +9210,14 @@
       <w:r>
         <w:t xml:space="preserve">Abbildung </w:t>
       </w:r>
-      <w:r>
-        <w:fldChar w:fldCharType="begin"/>
-      </w:r>
-      <w:r>
-        <w:instrText xml:space="preserve"> SEQ Abbildung \* ARABIC </w:instrText>
-      </w:r>
-      <w:r>
-        <w:fldChar w:fldCharType="separate"/>
-      </w:r>
-      <w:r>
-        <w:rPr>
-          <w:noProof/>
-        </w:rPr>
-        <w:t>5</w:t>
-      </w:r>
-      <w:r>
-        <w:rPr>
-          <w:noProof/>
-        </w:rPr>
-        <w:fldChar w:fldCharType="end"/>
-      </w:r>
+      <w:fldSimple w:instr=" SEQ Abbildung \* ARABIC ">
+        <w:r>
+          <w:rPr>
+            <w:noProof/>
+          </w:rPr>
+          <w:t>5</w:t>
+        </w:r>
+      </w:fldSimple>
       <w:bookmarkEnd w:id="31"/>
       <w:r>
         <w:t xml:space="preserve">: Gegenüberstellung der Eigenschaften Körper, Gerbstoffe, Süße und Säuregehalt mithilfe </w:t>
@@ -9620,14 +9728,27 @@
       <w:r>
         <w:t xml:space="preserve">Abbildung </w:t>
       </w:r>
-      <w:fldSimple w:instr=" SEQ Abbildung \* ARABIC ">
-        <w:r>
-          <w:rPr>
-            <w:noProof/>
-          </w:rPr>
-          <w:t>6</w:t>
-        </w:r>
-      </w:fldSimple>
+      <w:r>
+        <w:fldChar w:fldCharType="begin"/>
+      </w:r>
+      <w:r>
+        <w:instrText xml:space="preserve"> SEQ Abbildung \* ARABIC </w:instrText>
+      </w:r>
+      <w:r>
+        <w:fldChar w:fldCharType="separate"/>
+      </w:r>
+      <w:r>
+        <w:rPr>
+          <w:noProof/>
+        </w:rPr>
+        <w:t>6</w:t>
+      </w:r>
+      <w:r>
+        <w:rPr>
+          <w:noProof/>
+        </w:rPr>
+        <w:fldChar w:fldCharType="end"/>
+      </w:r>
       <w:bookmarkEnd w:id="34"/>
       <w:r>
         <w:t xml:space="preserve">: </w:t>
@@ -17711,6 +17832,7 @@
     <w:rsid w:val="00020F2B"/>
     <w:rsid w:val="00215A8E"/>
     <w:rsid w:val="00354EF6"/>
+    <w:rsid w:val="003C59CF"/>
     <w:rsid w:val="005469AC"/>
     <w:rsid w:val="007A25A0"/>
     <w:rsid w:val="008819F6"/>

</xml_diff>

<commit_message>
Korrektur komplettes Kapitel 5
</commit_message>
<xml_diff>
--- a/Bericht/Informationsvisualisierung_Bericht.docx
+++ b/Bericht/Informationsvisualisierung_Bericht.docx
@@ -2365,15 +2365,7 @@
         <w:t xml:space="preserve"> 2020 mehr als 260 Millionen Hektoliter</w:t>
       </w:r>
       <w:r>
-        <w:t xml:space="preserve"> (</w:t>
-      </w:r>
-      <w:proofErr w:type="spellStart"/>
-      <w:r>
-        <w:t>mhl</w:t>
-      </w:r>
-      <w:proofErr w:type="spellEnd"/>
-      <w:r>
-        <w:t>)</w:t>
+        <w:t xml:space="preserve"> (mhl)</w:t>
       </w:r>
       <w:r>
         <w:t xml:space="preserve"> Wein produziert</w:t>
@@ -2455,13 +2447,8 @@
         <w:t xml:space="preserve">von denen allein Deutschland </w:t>
       </w:r>
       <w:r>
-        <w:t xml:space="preserve">8,4 </w:t>
-      </w:r>
-      <w:proofErr w:type="spellStart"/>
-      <w:r>
-        <w:t>mhl</w:t>
-      </w:r>
-      <w:proofErr w:type="spellEnd"/>
+        <w:t>8,4 mhl</w:t>
+      </w:r>
       <w:r>
         <w:t xml:space="preserve"> produziert worden sind</w:t>
       </w:r>
@@ -2506,15 +2493,7 @@
         <w:t>nichts</w:t>
       </w:r>
       <w:r>
-        <w:t xml:space="preserve"> im </w:t>
-      </w:r>
-      <w:proofErr w:type="spellStart"/>
-      <w:r>
-        <w:t>vergleich</w:t>
-      </w:r>
-      <w:proofErr w:type="spellEnd"/>
-      <w:r>
-        <w:t xml:space="preserve"> zu der führenden Weinproduktionsnation </w:t>
+        <w:t xml:space="preserve"> im vergleich zu der führenden Weinproduktionsnation </w:t>
       </w:r>
       <w:r>
         <w:t>Italien</w:t>
@@ -2526,15 +2505,7 @@
         <w:t xml:space="preserve"> welche im selben Jahr mit </w:t>
       </w:r>
       <w:r>
-        <w:t xml:space="preserve">49,1 </w:t>
-      </w:r>
-      <w:proofErr w:type="spellStart"/>
-      <w:r>
-        <w:t>mhl</w:t>
-      </w:r>
-      <w:proofErr w:type="spellEnd"/>
-      <w:r>
-        <w:t xml:space="preserve"> rund das neunfache der deutschen Menge produzierte</w:t>
+        <w:t>49,1 mhl rund das neunfache der deutschen Menge produzierte</w:t>
       </w:r>
       <w:r>
         <w:t xml:space="preserve"> </w:t>
@@ -3650,15 +3621,7 @@
         <w:t xml:space="preserve"> schnell</w:t>
       </w:r>
       <w:r>
-        <w:t xml:space="preserve"> nach dem Ausschenken um zwei bis drei </w:t>
-      </w:r>
-      <w:proofErr w:type="spellStart"/>
-      <w:r>
-        <w:t>grad</w:t>
-      </w:r>
-      <w:proofErr w:type="spellEnd"/>
-      <w:r>
-        <w:t xml:space="preserve"> </w:t>
+        <w:t xml:space="preserve"> nach dem Ausschenken um zwei bis drei grad </w:t>
       </w:r>
       <w:r>
         <w:t>erwärmt</w:t>
@@ -3781,15 +3744,7 @@
         <w:t xml:space="preserve"> im Nachhinein </w:t>
       </w:r>
       <w:r>
-        <w:t xml:space="preserve">zu </w:t>
-      </w:r>
-      <w:proofErr w:type="gramStart"/>
-      <w:r>
-        <w:t>erhöhen</w:t>
-      </w:r>
-      <w:proofErr w:type="gramEnd"/>
-      <w:r>
-        <w:t xml:space="preserve"> indem </w:t>
+        <w:t xml:space="preserve">zu erhöhen indem </w:t>
       </w:r>
       <w:r>
         <w:t>Zucker hinzufügt</w:t>
@@ -3806,11 +3761,9 @@
       <w:r>
         <w:t>„</w:t>
       </w:r>
-      <w:proofErr w:type="spellStart"/>
       <w:r>
         <w:t>Aufspriten</w:t>
       </w:r>
-      <w:proofErr w:type="spellEnd"/>
       <w:r>
         <w:t>“</w:t>
       </w:r>
@@ -4605,14 +4558,12 @@
       <w:r>
         <w:t>„</w:t>
       </w:r>
-      <w:proofErr w:type="spellStart"/>
       <w:r>
         <w:t>Kagg</w:t>
       </w:r>
       <w:r>
         <w:t>le</w:t>
       </w:r>
-      <w:proofErr w:type="spellEnd"/>
       <w:r>
         <w:t>“</w:t>
       </w:r>
@@ -4811,15 +4762,7 @@
         <w:t xml:space="preserve"> </w:t>
       </w:r>
       <w:r>
-        <w:t xml:space="preserve">welche auf der Plattform </w:t>
-      </w:r>
-      <w:proofErr w:type="spellStart"/>
-      <w:r>
-        <w:t>Kaggle</w:t>
-      </w:r>
-      <w:proofErr w:type="spellEnd"/>
-      <w:r>
-        <w:t xml:space="preserve"> zu finden sind, </w:t>
+        <w:t xml:space="preserve">welche auf der Plattform Kaggle zu finden sind, </w:t>
       </w:r>
       <w:r>
         <w:t xml:space="preserve">wurden von einem Nutzer von einer Koreanischen Webseite (welche nicht genauer angegeben worden ist) gesammelt und bereitgestellt. </w:t>
@@ -4897,27 +4840,14 @@
     </w:p>
     <w:p>
       <w:r>
-        <w:t xml:space="preserve">Der Datensatz von </w:t>
-      </w:r>
-      <w:proofErr w:type="spellStart"/>
-      <w:r>
-        <w:t>CleasingWine</w:t>
-      </w:r>
-      <w:proofErr w:type="spellEnd"/>
-      <w:r>
-        <w:t xml:space="preserve"> beginnt mit der </w:t>
-      </w:r>
-      <w:r>
-        <w:t>„</w:t>
-      </w:r>
-      <w:proofErr w:type="spellStart"/>
-      <w:r>
-        <w:t>wine</w:t>
+        <w:t xml:space="preserve">Der Datensatz von CleasingWine beginnt mit der </w:t>
+      </w:r>
+      <w:r>
+        <w:t>„wine</w:t>
       </w:r>
       <w:r>
         <w:t>ID</w:t>
       </w:r>
-      <w:proofErr w:type="spellEnd"/>
       <w:r>
         <w:t>“</w:t>
       </w:r>
@@ -4931,15 +4861,7 @@
         <w:t xml:space="preserve">Nach dieser Spalte folg die </w:t>
       </w:r>
       <w:r>
-        <w:t>Spalte mit dem Namen „</w:t>
-      </w:r>
-      <w:proofErr w:type="spellStart"/>
-      <w:r>
-        <w:t>name</w:t>
-      </w:r>
-      <w:proofErr w:type="spellEnd"/>
-      <w:r>
-        <w:t xml:space="preserve">“, in dieser Spalte sind </w:t>
+        <w:t xml:space="preserve">Spalte mit dem Namen „name“, in dieser Spalte sind </w:t>
       </w:r>
       <w:r>
         <w:t>die</w:t>
@@ -4951,37 +4873,13 @@
         <w:t xml:space="preserve"> der einzelnen Weine eingetragen. </w:t>
       </w:r>
       <w:r>
-        <w:t>Die Produzenten dieser Weine sind in der darauffolgenden Spalte der „</w:t>
-      </w:r>
-      <w:proofErr w:type="spellStart"/>
-      <w:r>
-        <w:t>producer</w:t>
-      </w:r>
-      <w:proofErr w:type="spellEnd"/>
-      <w:r>
-        <w:t xml:space="preserve">“ zu finden. </w:t>
-      </w:r>
-      <w:r>
-        <w:t>Aus welchem Land dieser Wein stammt wird anschließend in der Spalte der „</w:t>
-      </w:r>
-      <w:proofErr w:type="spellStart"/>
-      <w:r>
-        <w:t>nation</w:t>
-      </w:r>
-      <w:proofErr w:type="spellEnd"/>
-      <w:r>
-        <w:t xml:space="preserve">“ beantwortet. </w:t>
-      </w:r>
-      <w:r>
-        <w:t>Anschließend folgen fünf Spalten mit dem Namen „</w:t>
-      </w:r>
-      <w:proofErr w:type="spellStart"/>
-      <w:r>
-        <w:t>local</w:t>
-      </w:r>
-      <w:proofErr w:type="spellEnd"/>
-      <w:r>
-        <w:t>“ und der entsprechenden Nummer, welche die entsprechende</w:t>
+        <w:t xml:space="preserve">Die Produzenten dieser Weine sind in der darauffolgenden Spalte der „producer“ zu finden. </w:t>
+      </w:r>
+      <w:r>
+        <w:t xml:space="preserve">Aus welchem Land dieser Wein stammt wird anschließend in der Spalte der „nation“ beantwortet. </w:t>
+      </w:r>
+      <w:r>
+        <w:t>Anschließend folgen fünf Spalten mit dem Namen „local“ und der entsprechenden Nummer, welche die entsprechende</w:t>
       </w:r>
       <w:r>
         <w:t>n</w:t>
@@ -5015,15 +4913,7 @@
       </w:r>
       <w:r>
         <w:lastRenderedPageBreak/>
-        <w:t>sich die Spalten „</w:t>
-      </w:r>
-      <w:proofErr w:type="spellStart"/>
-      <w:r>
-        <w:t>varieties</w:t>
-      </w:r>
-      <w:proofErr w:type="spellEnd"/>
-      <w:r>
-        <w:t xml:space="preserve">“ und die </w:t>
+        <w:t xml:space="preserve">sich die Spalten „varieties“ und die </w:t>
       </w:r>
       <w:r>
         <w:t>entsprechende</w:t>
@@ -5050,15 +4940,7 @@
         <w:t xml:space="preserve"> Nach diesen Spalten folgt die Spalte „typ“ welche den entsprechenden Typ des Weines enthält. </w:t>
       </w:r>
       <w:r>
-        <w:t>Anschließend wird in der Spalte „</w:t>
-      </w:r>
-      <w:proofErr w:type="spellStart"/>
-      <w:r>
-        <w:t>use</w:t>
-      </w:r>
-      <w:proofErr w:type="spellEnd"/>
-      <w:r>
-        <w:t xml:space="preserve">“ die Verwendung des Weines genauer </w:t>
+        <w:t xml:space="preserve">Anschließend wird in der Spalte „use“ die Verwendung des Weines genauer </w:t>
       </w:r>
       <w:r>
         <w:t xml:space="preserve">festgelegt. Auf diese Spalte </w:t>
@@ -5067,29 +4949,13 @@
         <w:t>folgt,</w:t>
       </w:r>
       <w:r>
-        <w:t xml:space="preserve"> die der „</w:t>
-      </w:r>
-      <w:proofErr w:type="spellStart"/>
-      <w:r>
-        <w:t>abv</w:t>
-      </w:r>
-      <w:proofErr w:type="spellEnd"/>
-      <w:r>
-        <w:t xml:space="preserve">“ welche den </w:t>
+        <w:t xml:space="preserve"> die der „abv“ welche den </w:t>
       </w:r>
       <w:r>
         <w:t xml:space="preserve">Alkoholgehalt pro Volumen darstellt. </w:t>
       </w:r>
       <w:r>
-        <w:t>Danach wird in der Spalte der „</w:t>
-      </w:r>
-      <w:proofErr w:type="spellStart"/>
-      <w:r>
-        <w:t>degree</w:t>
-      </w:r>
-      <w:proofErr w:type="spellEnd"/>
-      <w:r>
-        <w:t xml:space="preserve">“ die optimale </w:t>
+        <w:t xml:space="preserve">Danach wird in der Spalte der „degree“ die optimale </w:t>
       </w:r>
       <w:r>
         <w:t xml:space="preserve">Trinktemperatur </w:t>
@@ -5104,78 +4970,22 @@
         <w:t>Nachfolgend</w:t>
       </w:r>
       <w:r>
-        <w:t xml:space="preserve"> wird mit den Spalten „</w:t>
-      </w:r>
-      <w:proofErr w:type="spellStart"/>
-      <w:r>
-        <w:t>sweet</w:t>
-      </w:r>
-      <w:proofErr w:type="spellEnd"/>
-      <w:r>
-        <w:t>“, „</w:t>
-      </w:r>
-      <w:proofErr w:type="spellStart"/>
-      <w:r>
-        <w:t>acidity</w:t>
-      </w:r>
-      <w:proofErr w:type="spellEnd"/>
-      <w:r>
-        <w:t>“, „</w:t>
-      </w:r>
-      <w:proofErr w:type="spellStart"/>
-      <w:r>
-        <w:t>body</w:t>
-      </w:r>
-      <w:proofErr w:type="spellEnd"/>
-      <w:r>
-        <w:t>“</w:t>
+        <w:t xml:space="preserve"> wird mit den Spalten „sweet“, „acidity“, „body“</w:t>
       </w:r>
       <w:r>
         <w:t xml:space="preserve">, </w:t>
       </w:r>
       <w:r>
-        <w:t>„</w:t>
-      </w:r>
-      <w:proofErr w:type="spellStart"/>
-      <w:r>
-        <w:t>tannin</w:t>
-      </w:r>
-      <w:proofErr w:type="spellEnd"/>
-      <w:r>
-        <w:t>“</w:t>
-      </w:r>
-      <w:r>
-        <w:t>, „</w:t>
-      </w:r>
-      <w:proofErr w:type="spellStart"/>
-      <w:r>
-        <w:t>price</w:t>
-      </w:r>
-      <w:proofErr w:type="spellEnd"/>
-      <w:r>
-        <w:t>“, „</w:t>
-      </w:r>
-      <w:proofErr w:type="spellStart"/>
-      <w:r>
-        <w:t>year</w:t>
-      </w:r>
-      <w:proofErr w:type="spellEnd"/>
-      <w:r>
-        <w:t xml:space="preserve">“, „ml“ die jeweilige Süße, </w:t>
+        <w:t>„tannin“</w:t>
+      </w:r>
+      <w:r>
+        <w:t xml:space="preserve">, „price“, „year“, „ml“ die jeweilige Süße, </w:t>
       </w:r>
       <w:r>
         <w:t xml:space="preserve">Säure, Körper, Gerbstoff, Preis, Herstellungsjahr und Größe der Flasche des Weines definiert. </w:t>
       </w:r>
       <w:r>
-        <w:t>Dabei sind ab der Spalte der „</w:t>
-      </w:r>
-      <w:proofErr w:type="spellStart"/>
-      <w:r>
-        <w:t>nation</w:t>
-      </w:r>
-      <w:proofErr w:type="spellEnd"/>
-      <w:r>
-        <w:t xml:space="preserve">“ </w:t>
+        <w:t xml:space="preserve">Dabei sind ab der Spalte der „nation“ </w:t>
       </w:r>
       <w:r>
         <w:t>Nullw</w:t>
@@ -5184,15 +4994,7 @@
         <w:t xml:space="preserve">erte in der Datei enthalten. </w:t>
       </w:r>
       <w:r>
-        <w:t>Zahlenwerte sind aber der Spalte „</w:t>
-      </w:r>
-      <w:proofErr w:type="spellStart"/>
-      <w:r>
-        <w:t>abv</w:t>
-      </w:r>
-      <w:proofErr w:type="spellEnd"/>
-      <w:r>
-        <w:t>“ in diesem Datensatz zu finden.</w:t>
+        <w:t>Zahlenwerte sind aber der Spalte „abv“ in diesem Datensatz zu finden.</w:t>
       </w:r>
       <w:r>
         <w:t xml:space="preserve"> </w:t>
@@ -5427,15 +5229,7 @@
         <w:t>u</w:t>
       </w:r>
       <w:r>
-        <w:t>rsprünglichen Daten vorhanden welche von der Plattform „</w:t>
-      </w:r>
-      <w:proofErr w:type="spellStart"/>
-      <w:r>
-        <w:t>Kaggle</w:t>
-      </w:r>
-      <w:proofErr w:type="spellEnd"/>
-      <w:r>
-        <w:t xml:space="preserve">“ </w:t>
+        <w:t xml:space="preserve">rsprünglichen Daten vorhanden welche von der Plattform „Kaggle“ </w:t>
       </w:r>
       <w:r>
         <w:t>heruntergeladen</w:t>
@@ -5470,11 +5264,9 @@
       <w:r>
         <w:t xml:space="preserve"> „</w:t>
       </w:r>
-      <w:proofErr w:type="spellStart"/>
       <w:r>
         <w:t>AufbereiteteDaten</w:t>
       </w:r>
-      <w:proofErr w:type="spellEnd"/>
       <w:r>
         <w:t>“</w:t>
       </w:r>
@@ -5547,15 +5339,7 @@
         <w:t>CSV-Datei,</w:t>
       </w:r>
       <w:r>
-        <w:t xml:space="preserve"> auf welche der Scatterplot und die Parallelen Koordinaten zugreifen heißt dabei „</w:t>
-      </w:r>
-      <w:proofErr w:type="spellStart"/>
-      <w:r>
-        <w:t>WineInformationExcelAufbereitetKlein</w:t>
-      </w:r>
-      <w:proofErr w:type="spellEnd"/>
-      <w:r>
-        <w:t>“</w:t>
+        <w:t xml:space="preserve"> auf welche der Scatterplot und die Parallelen Koordinaten zugreifen heißt dabei „WineInformationExcelAufbereitetKlein“</w:t>
       </w:r>
       <w:r>
         <w:t xml:space="preserve">. Der Name der JSON </w:t>
@@ -5564,15 +5348,7 @@
         <w:t>Datei auf, welche das Baumdiagramm zugreift,</w:t>
       </w:r>
       <w:r>
-        <w:t xml:space="preserve"> lautet „</w:t>
-      </w:r>
-      <w:proofErr w:type="spellStart"/>
-      <w:r>
-        <w:t>WineInformationGeoKleinKlein</w:t>
-      </w:r>
-      <w:proofErr w:type="spellEnd"/>
-      <w:r>
-        <w:t>“.</w:t>
+        <w:t xml:space="preserve"> lautet „WineInformationGeoKleinKlein“.</w:t>
       </w:r>
       <w:r>
         <w:t xml:space="preserve"> </w:t>
@@ -5608,23 +5384,7 @@
         <w:t xml:space="preserve"> </w:t>
       </w:r>
       <w:r>
-        <w:t>abgebildet. Somit enthalten die „</w:t>
-      </w:r>
-      <w:proofErr w:type="spellStart"/>
-      <w:r>
-        <w:t>data</w:t>
-      </w:r>
-      <w:proofErr w:type="spellEnd"/>
-      <w:r>
-        <w:t>“-Felder nur eine „</w:t>
-      </w:r>
-      <w:proofErr w:type="spellStart"/>
-      <w:r>
-        <w:t>id</w:t>
-      </w:r>
-      <w:proofErr w:type="spellEnd"/>
-      <w:r>
-        <w:t>“ welch</w:t>
+        <w:t>abgebildet. Somit enthalten die „data“-Felder nur eine „id“ welch</w:t>
       </w:r>
       <w:r>
         <w:t>e</w:t>
@@ -5638,11 +5398,9 @@
       <w:r>
         <w:t>Die Beziehung wurde mithilfe der „</w:t>
       </w:r>
-      <w:proofErr w:type="spellStart"/>
       <w:r>
         <w:t>children</w:t>
       </w:r>
-      <w:proofErr w:type="spellEnd"/>
       <w:r>
         <w:t>“-Felder realisiert.</w:t>
       </w:r>
@@ -5741,15 +5499,7 @@
         <w:t xml:space="preserve"> wurde die Datei </w:t>
       </w:r>
       <w:r>
-        <w:t>„</w:t>
-      </w:r>
-      <w:proofErr w:type="spellStart"/>
-      <w:r>
-        <w:t>cleasingWine</w:t>
-      </w:r>
-      <w:proofErr w:type="spellEnd"/>
-      <w:r>
-        <w:t>“ in eine Exceldatei konvertiert</w:t>
+        <w:t>„cleasingWine“ in eine Exceldatei konvertiert</w:t>
       </w:r>
       <w:r>
         <w:t>, d</w:t>
@@ -5764,29 +5514,13 @@
         <w:t xml:space="preserve">e Exceldatei ist unter </w:t>
       </w:r>
       <w:r>
-        <w:t>dem Unterordner „</w:t>
-      </w:r>
-      <w:proofErr w:type="spellStart"/>
-      <w:r>
-        <w:t>AufbereiteteDaten</w:t>
-      </w:r>
-      <w:proofErr w:type="spellEnd"/>
-      <w:r>
-        <w:t xml:space="preserve">“ </w:t>
+        <w:t xml:space="preserve">dem Unterordner „AufbereiteteDaten“ </w:t>
       </w:r>
       <w:r>
         <w:t>mit dem Namen</w:t>
       </w:r>
       <w:r>
-        <w:t xml:space="preserve"> „</w:t>
-      </w:r>
-      <w:proofErr w:type="spellStart"/>
-      <w:r>
-        <w:t>WineInformtionExcel</w:t>
-      </w:r>
-      <w:proofErr w:type="spellEnd"/>
-      <w:r>
-        <w:t xml:space="preserve">“ zu finden. </w:t>
+        <w:t xml:space="preserve"> „WineInformtionExcel“ zu finden. </w:t>
       </w:r>
       <w:r>
         <w:t xml:space="preserve">Durch diesen Schritt </w:t>
@@ -5810,13 +5544,8 @@
         <w:t>GitHub Nutzer „</w:t>
       </w:r>
       <w:r>
-        <w:t xml:space="preserve">Curran </w:t>
-      </w:r>
-      <w:proofErr w:type="spellStart"/>
-      <w:r>
-        <w:t>Kelleher</w:t>
-      </w:r>
-      <w:proofErr w:type="spellEnd"/>
+        <w:t>Curran Kelleher</w:t>
+      </w:r>
       <w:r>
         <w:t>“</w:t>
       </w:r>
@@ -5861,23 +5590,7 @@
         <w:t>.</w:t>
       </w:r>
       <w:r>
-        <w:t xml:space="preserve"> Die Datei ist dabei unter „</w:t>
-      </w:r>
-      <w:proofErr w:type="spellStart"/>
-      <w:r>
-        <w:t>AufbereiteteDaten</w:t>
-      </w:r>
-      <w:proofErr w:type="spellEnd"/>
-      <w:r>
-        <w:t>“ mit dem Namen „</w:t>
-      </w:r>
-      <w:proofErr w:type="spellStart"/>
-      <w:r>
-        <w:t>WineInformationGeo</w:t>
-      </w:r>
-      <w:proofErr w:type="spellEnd"/>
-      <w:r>
-        <w:t>“ zu finden</w:t>
+        <w:t xml:space="preserve"> Die Datei ist dabei unter „AufbereiteteDaten“ mit dem Namen „WineInformationGeo“ zu finden</w:t>
       </w:r>
       <w:r>
         <w:t xml:space="preserve"> und wurde mithilfe von „Visual Studio Code“ bearbeitet.</w:t>
@@ -5936,39 +5649,7 @@
         <w:t xml:space="preserve">Zuerst wurden aus den Spalten </w:t>
       </w:r>
       <w:r>
-        <w:t>„</w:t>
-      </w:r>
-      <w:proofErr w:type="spellStart"/>
-      <w:r>
-        <w:t>sweet</w:t>
-      </w:r>
-      <w:proofErr w:type="spellEnd"/>
-      <w:r>
-        <w:t>“, „</w:t>
-      </w:r>
-      <w:proofErr w:type="spellStart"/>
-      <w:r>
-        <w:t>adcidity</w:t>
-      </w:r>
-      <w:proofErr w:type="spellEnd"/>
-      <w:r>
-        <w:t>“, „</w:t>
-      </w:r>
-      <w:proofErr w:type="spellStart"/>
-      <w:r>
-        <w:t>body</w:t>
-      </w:r>
-      <w:proofErr w:type="spellEnd"/>
-      <w:r>
-        <w:t>“ und „</w:t>
-      </w:r>
-      <w:proofErr w:type="spellStart"/>
-      <w:r>
-        <w:t>tannin</w:t>
-      </w:r>
-      <w:proofErr w:type="spellEnd"/>
-      <w:r>
-        <w:t xml:space="preserve">“ die </w:t>
+        <w:t xml:space="preserve">„sweet“, „adcidity“, „body“ und „tannin“ die </w:t>
       </w:r>
       <w:r>
         <w:t>Namen,</w:t>
@@ -5995,23 +5676,7 @@
         <w:t xml:space="preserve">n die Zahlenwerte überarbeitet. So </w:t>
       </w:r>
       <w:r>
-        <w:t>standen in der Spalte „</w:t>
-      </w:r>
-      <w:proofErr w:type="spellStart"/>
-      <w:r>
-        <w:t>abv</w:t>
-      </w:r>
-      <w:proofErr w:type="spellEnd"/>
-      <w:r>
-        <w:t>“ und „</w:t>
-      </w:r>
-      <w:proofErr w:type="spellStart"/>
-      <w:r>
-        <w:t>degree</w:t>
-      </w:r>
-      <w:proofErr w:type="spellEnd"/>
-      <w:r>
-        <w:t xml:space="preserve">“ </w:t>
+        <w:t xml:space="preserve">standen in der Spalte „abv“ und „degree“ </w:t>
       </w:r>
       <w:r>
         <w:t xml:space="preserve">eine </w:t>
@@ -6053,15 +5718,7 @@
         <w:t>der Durchschnitt gebildet. Falls nur ein Wert in der Spalte stand, wurde dieser einfach übernommen.</w:t>
       </w:r>
       <w:r>
-        <w:t xml:space="preserve"> Darüber hinaus wurde der Preis für die Weine in der Spalte „</w:t>
-      </w:r>
-      <w:proofErr w:type="spellStart"/>
-      <w:r>
-        <w:t>price</w:t>
-      </w:r>
-      <w:proofErr w:type="spellEnd"/>
-      <w:r>
-        <w:t>“</w:t>
+        <w:t xml:space="preserve"> Darüber hinaus wurde der Preis für die Weine in der Spalte „price“</w:t>
       </w:r>
       <w:r>
         <w:t xml:space="preserve"> in südkoreanischen Won angegeben. Aufgrund dieser dessen wurde dieser P</w:t>
@@ -6125,15 +5782,7 @@
         <w:t>Spalte</w:t>
       </w:r>
       <w:r>
-        <w:t xml:space="preserve"> „</w:t>
-      </w:r>
-      <w:proofErr w:type="spellStart"/>
-      <w:r>
-        <w:t>name</w:t>
-      </w:r>
-      <w:proofErr w:type="spellEnd"/>
-      <w:r>
-        <w:t xml:space="preserve">“ angepasst. So ist es bei der Konvertierung vorgekommen, dass Apostrophe und Umlaute nicht richtig </w:t>
+        <w:t xml:space="preserve"> „name“ angepasst. So ist es bei der Konvertierung vorgekommen, dass Apostrophe und Umlaute nicht richtig </w:t>
       </w:r>
       <w:r>
         <w:t>importiert</w:t>
@@ -6166,15 +5815,7 @@
         <w:t xml:space="preserve"> zusammenfügen der Weinnamen und der Länder einfacher zu gestallten.</w:t>
       </w:r>
       <w:r>
-        <w:t xml:space="preserve"> Diese Änderungen wurden alle and er Exceldatei „</w:t>
-      </w:r>
-      <w:proofErr w:type="spellStart"/>
-      <w:r>
-        <w:t>WineInformationExcel</w:t>
-      </w:r>
-      <w:proofErr w:type="spellEnd"/>
-      <w:r>
-        <w:t>“ durchgeführt.</w:t>
+        <w:t xml:space="preserve"> Diese Änderungen wurden alle and er Exceldatei „WineInformationExcel“ durchgeführt.</w:t>
       </w:r>
       <w:r>
         <w:t xml:space="preserve"> Anschließend wurde in </w:t>
@@ -6192,15 +5833,7 @@
         <w:t xml:space="preserve">basierend </w:t>
       </w:r>
       <w:r>
-        <w:t>auf „</w:t>
-      </w:r>
-      <w:proofErr w:type="spellStart"/>
-      <w:r>
-        <w:t>WineInformationExcel</w:t>
-      </w:r>
-      <w:proofErr w:type="spellEnd"/>
-      <w:r>
-        <w:t>“, die Namen der Spalten vo</w:t>
+        <w:t>auf „WineInformationExcel“, die Namen der Spalten vo</w:t>
       </w:r>
       <w:r>
         <w:t>m</w:t>
@@ -6232,11 +5865,9 @@
       <w:r>
         <w:t>Dieser Stand findet sich in der Exceldatei mit dem Namen „</w:t>
       </w:r>
-      <w:proofErr w:type="spellStart"/>
       <w:r>
         <w:t>WineInformationExcelAufbereitet</w:t>
       </w:r>
-      <w:proofErr w:type="spellEnd"/>
       <w:r>
         <w:t>“</w:t>
       </w:r>
@@ -6250,23 +5881,7 @@
         <w:t xml:space="preserve"> welche</w:t>
       </w:r>
       <w:r>
-        <w:t xml:space="preserve"> in den Spalten </w:t>
-      </w:r>
-      <w:proofErr w:type="gramStart"/>
-      <w:r>
-        <w:t>„</w:t>
-      </w:r>
-      <w:proofErr w:type="spellStart"/>
-      <w:r>
-        <w:t>alc</w:t>
-      </w:r>
-      <w:proofErr w:type="spellEnd"/>
-      <w:r>
-        <w:t>“</w:t>
-      </w:r>
-      <w:proofErr w:type="gramEnd"/>
-      <w:r>
-        <w:t xml:space="preserve"> bis „ml“ </w:t>
+        <w:t xml:space="preserve"> in den Spalten „alc“ bis „ml“ </w:t>
       </w:r>
       <w:r>
         <w:t>einen nicht vorhanden Wert enthielten</w:t>
@@ -6278,15 +5893,7 @@
         <w:t xml:space="preserve">Diese Änderung ist in der Datei mit dem Namen </w:t>
       </w:r>
       <w:r>
-        <w:t>„</w:t>
-      </w:r>
-      <w:proofErr w:type="spellStart"/>
-      <w:r>
-        <w:t>WineInformationExcelAufbereitetKlein</w:t>
-      </w:r>
-      <w:proofErr w:type="spellEnd"/>
-      <w:r>
-        <w:t>“ wiederzufinden.</w:t>
+        <w:t>„WineInformationExcelAufbereitetKlein“ wiederzufinden.</w:t>
       </w:r>
       <w:r>
         <w:t xml:space="preserve"> </w:t>
@@ -6313,26 +5920,10 @@
         <w:t xml:space="preserve">dort eingefügt, wo diese bereits auch in der </w:t>
       </w:r>
       <w:r>
-        <w:t>CSV eine Zuordnung zu einem Land erhalten haben. Dieses Ergebnis ist unter der Datei „</w:t>
-      </w:r>
-      <w:proofErr w:type="spellStart"/>
-      <w:r>
-        <w:t>WineInformationGeoKlein</w:t>
-      </w:r>
-      <w:proofErr w:type="spellEnd"/>
-      <w:r>
-        <w:t xml:space="preserve">“ zu finden. Anschließend wurden im letzten Schritt alle Länder entfernt, welche keine Weine </w:t>
-      </w:r>
-      <w:r>
-        <w:t>nach der CSV-Datei hergestellt haben. Dies ist in der Datei „</w:t>
-      </w:r>
-      <w:proofErr w:type="spellStart"/>
-      <w:r>
-        <w:t>WineInformationGeoKleinKlein</w:t>
-      </w:r>
-      <w:proofErr w:type="spellEnd"/>
-      <w:r>
-        <w:t>“ zu erkennen.</w:t>
+        <w:t xml:space="preserve">CSV eine Zuordnung zu einem Land erhalten haben. Dieses Ergebnis ist unter der Datei „WineInformationGeoKlein“ zu finden. Anschließend wurden im letzten Schritt alle Länder entfernt, welche keine Weine </w:t>
+      </w:r>
+      <w:r>
+        <w:t>nach der CSV-Datei hergestellt haben. Dies ist in der Datei „WineInformationGeoKleinKlein“ zu erkennen.</w:t>
       </w:r>
     </w:p>
     <w:p>
@@ -6784,31 +6375,7 @@
         <w:t>In</w:t>
       </w:r>
       <w:r>
-        <w:t xml:space="preserve"> der Frage, ob es einen Zusammenhang zwischen den Produktionsmengen und der Anzahl der von Weinen in einem Land, ist es nötig diese zwei Informationen bereitzustellen und anschließend miteinander zu vergleichen. Dafür ist die Information der einzelne Produktionsmangen der Länder nötigt. Diese Information ist beispielsweise im „State </w:t>
-      </w:r>
-      <w:proofErr w:type="spellStart"/>
-      <w:r>
-        <w:t>of</w:t>
-      </w:r>
-      <w:proofErr w:type="spellEnd"/>
-      <w:r>
-        <w:t xml:space="preserve"> </w:t>
-      </w:r>
-      <w:proofErr w:type="spellStart"/>
-      <w:r>
-        <w:t>the</w:t>
-      </w:r>
-      <w:proofErr w:type="spellEnd"/>
-      <w:r>
-        <w:t xml:space="preserve"> </w:t>
-      </w:r>
-      <w:proofErr w:type="spellStart"/>
-      <w:r>
-        <w:t>Vitivinicultural</w:t>
-      </w:r>
-      <w:proofErr w:type="spellEnd"/>
-      <w:r>
-        <w:t xml:space="preserve"> World in 2020“ nachzulesen </w:t>
+        <w:t xml:space="preserve"> der Frage, ob es einen Zusammenhang zwischen den Produktionsmengen und der Anzahl der von Weinen in einem Land, ist es nötig diese zwei Informationen bereitzustellen und anschließend miteinander zu vergleichen. Dafür ist die Information der einzelne Produktionsmangen der Länder nötigt. Diese Information ist beispielsweise im „State of the Vitivinicultural World in 2020“ nachzulesen </w:t>
       </w:r>
       <w:sdt>
         <w:sdtPr>
@@ -6839,31 +6406,7 @@
         </w:sdtContent>
       </w:sdt>
       <w:r>
-        <w:t xml:space="preserve">. So finden sich unter dem Top 3 der am meisten Produzierenden Ländern Italien mit 49,1 </w:t>
-      </w:r>
-      <w:proofErr w:type="spellStart"/>
-      <w:r>
-        <w:t>mhl</w:t>
-      </w:r>
-      <w:proofErr w:type="spellEnd"/>
-      <w:r>
-        <w:t xml:space="preserve">, Frankreich mit 46,6 </w:t>
-      </w:r>
-      <w:proofErr w:type="spellStart"/>
-      <w:r>
-        <w:t>mhl</w:t>
-      </w:r>
-      <w:proofErr w:type="spellEnd"/>
-      <w:r>
-        <w:t xml:space="preserve"> und Spanien mit 40,7 </w:t>
-      </w:r>
-      <w:proofErr w:type="spellStart"/>
-      <w:r>
-        <w:t>mhl</w:t>
-      </w:r>
-      <w:proofErr w:type="spellEnd"/>
-      <w:r>
-        <w:t xml:space="preserve">. Diese Angaben sollten nun mit einer </w:t>
+        <w:t xml:space="preserve">. So finden sich unter dem Top 3 der am meisten Produzierenden Ländern Italien mit 49,1 mhl, Frankreich mit 46,6 mhl und Spanien mit 40,7 mhl. Diese Angaben sollten nun mit einer </w:t>
       </w:r>
       <w:r>
         <w:lastRenderedPageBreak/>
@@ -7367,14 +6910,27 @@
       <w:r>
         <w:t xml:space="preserve">Abbildung </w:t>
       </w:r>
-      <w:fldSimple w:instr=" SEQ Abbildung \* ARABIC ">
-        <w:r>
-          <w:rPr>
-            <w:noProof/>
-          </w:rPr>
-          <w:t>1</w:t>
-        </w:r>
-      </w:fldSimple>
+      <w:r>
+        <w:fldChar w:fldCharType="begin"/>
+      </w:r>
+      <w:r>
+        <w:instrText xml:space="preserve"> SEQ Abbildung \* ARABIC </w:instrText>
+      </w:r>
+      <w:r>
+        <w:fldChar w:fldCharType="separate"/>
+      </w:r>
+      <w:r>
+        <w:rPr>
+          <w:noProof/>
+        </w:rPr>
+        <w:t>1</w:t>
+      </w:r>
+      <w:r>
+        <w:rPr>
+          <w:noProof/>
+        </w:rPr>
+        <w:fldChar w:fldCharType="end"/>
+      </w:r>
       <w:bookmarkEnd w:id="20"/>
       <w:r>
         <w:t>: Scatterplot (Quelle: eigene Darstellung)</w:t>
@@ -7633,27 +7189,14 @@
       <w:r>
         <w:t xml:space="preserve">Abbildung </w:t>
       </w:r>
-      <w:r>
-        <w:fldChar w:fldCharType="begin"/>
-      </w:r>
-      <w:r>
-        <w:instrText xml:space="preserve"> SEQ Abbildung \* ARABIC </w:instrText>
-      </w:r>
-      <w:r>
-        <w:fldChar w:fldCharType="separate"/>
-      </w:r>
-      <w:r>
-        <w:rPr>
-          <w:noProof/>
-        </w:rPr>
-        <w:t>2</w:t>
-      </w:r>
-      <w:r>
-        <w:rPr>
-          <w:noProof/>
-        </w:rPr>
-        <w:fldChar w:fldCharType="end"/>
-      </w:r>
+      <w:fldSimple w:instr=" SEQ Abbildung \* ARABIC ">
+        <w:r>
+          <w:rPr>
+            <w:noProof/>
+          </w:rPr>
+          <w:t>2</w:t>
+        </w:r>
+      </w:fldSimple>
       <w:bookmarkEnd w:id="22"/>
       <w:r>
         <w:t>: Parallele Koordinaten (Quelle: eigene Darstellung)</w:t>
@@ -7763,15 +7306,7 @@
         <w:t xml:space="preserve">, </w:t>
       </w:r>
       <w:r>
-        <w:t>Projektion und Selektion, Parallelen Koordinaten, K-</w:t>
-      </w:r>
-      <w:proofErr w:type="spellStart"/>
-      <w:r>
-        <w:t>Means</w:t>
-      </w:r>
-      <w:proofErr w:type="spellEnd"/>
-      <w:r>
-        <w:t xml:space="preserve"> und Datentinte in Frage kommen.</w:t>
+        <w:t>Projektion und Selektion, Parallelen Koordinaten, K-Means und Datentinte in Frage kommen.</w:t>
       </w:r>
       <w:r>
         <w:t xml:space="preserve"> Bei der Datentin</w:t>
@@ -7798,13 +7333,8 @@
         <w:t>Dasselbe</w:t>
       </w:r>
       <w:r>
-        <w:t xml:space="preserve"> gilt für die K-</w:t>
-      </w:r>
-      <w:proofErr w:type="spellStart"/>
-      <w:r>
-        <w:t>Means</w:t>
-      </w:r>
-      <w:proofErr w:type="spellEnd"/>
+        <w:t xml:space="preserve"> gilt für die K-Means</w:t>
+      </w:r>
       <w:r>
         <w:t xml:space="preserve"> welche versuchen </w:t>
       </w:r>
@@ -7818,11 +7348,7 @@
         <w:t xml:space="preserve">Bei der Projektion und Selektion </w:t>
       </w:r>
       <w:r>
-        <w:t xml:space="preserve">wird versucht </w:t>
-      </w:r>
-      <w:proofErr w:type="gramStart"/>
-      <w:r>
-        <w:t xml:space="preserve">ein </w:t>
+        <w:t xml:space="preserve">wird versucht ein </w:t>
       </w:r>
       <w:r>
         <w:t>mehrdimensionalen</w:t>
@@ -7833,7 +7359,6 @@
       <w:r>
         <w:t>Raum</w:t>
       </w:r>
-      <w:proofErr w:type="gramEnd"/>
       <w:r>
         <w:t xml:space="preserve"> zu </w:t>
       </w:r>
@@ -8024,14 +7549,27 @@
       <w:r>
         <w:t xml:space="preserve">Abbildung </w:t>
       </w:r>
-      <w:fldSimple w:instr=" SEQ Abbildung \* ARABIC ">
-        <w:r>
-          <w:rPr>
-            <w:noProof/>
-          </w:rPr>
-          <w:t>3</w:t>
-        </w:r>
-      </w:fldSimple>
+      <w:r>
+        <w:fldChar w:fldCharType="begin"/>
+      </w:r>
+      <w:r>
+        <w:instrText xml:space="preserve"> SEQ Abbildung \* ARABIC </w:instrText>
+      </w:r>
+      <w:r>
+        <w:fldChar w:fldCharType="separate"/>
+      </w:r>
+      <w:r>
+        <w:rPr>
+          <w:noProof/>
+        </w:rPr>
+        <w:t>3</w:t>
+      </w:r>
+      <w:r>
+        <w:rPr>
+          <w:noProof/>
+        </w:rPr>
+        <w:fldChar w:fldCharType="end"/>
+      </w:r>
       <w:bookmarkEnd w:id="24"/>
       <w:r>
         <w:t>: Auszug aus der Baumhierarchie</w:t>
@@ -8404,13 +7942,8 @@
       <w:r>
         <w:t xml:space="preserve">, um so eine </w:t>
       </w:r>
-      <w:proofErr w:type="spellStart"/>
-      <w:r>
-        <w:t>importierung</w:t>
-      </w:r>
-      <w:proofErr w:type="spellEnd"/>
-      <w:r>
-        <w:t xml:space="preserve"> </w:t>
+      <w:r>
+        <w:t xml:space="preserve">importierung </w:t>
       </w:r>
       <w:r>
         <w:t>de</w:t>
@@ -8499,15 +8032,7 @@
         <w:t xml:space="preserve">Struktur wurde bei allen Visualisierungen angewendet um eine schnelleres zurechtfinden zu garantieren. </w:t>
       </w:r>
       <w:r>
-        <w:t xml:space="preserve">Zuerst stehen immer die </w:t>
-      </w:r>
-      <w:proofErr w:type="spellStart"/>
-      <w:r>
-        <w:t>Importierungen</w:t>
-      </w:r>
-      <w:proofErr w:type="spellEnd"/>
-      <w:r>
-        <w:t xml:space="preserve"> der verschiedenen </w:t>
+        <w:t xml:space="preserve">Zuerst stehen immer die Importierungen der verschiedenen </w:t>
       </w:r>
       <w:r>
         <w:t>Elm-Pakete,</w:t>
@@ -8516,29 +8041,7 @@
         <w:t xml:space="preserve"> welche für diesen Abschnitt benötigt werden.</w:t>
       </w:r>
       <w:r>
-        <w:t xml:space="preserve"> </w:t>
-      </w:r>
-      <w:r>
-        <w:t>In allen drei verschiedenen Darstellungen wurde dabei auf die Packages „</w:t>
-      </w:r>
-      <w:proofErr w:type="spellStart"/>
-      <w:r>
-        <w:t>Html</w:t>
-      </w:r>
-      <w:proofErr w:type="spellEnd"/>
-      <w:r>
-        <w:t>“ und „</w:t>
-      </w:r>
-      <w:proofErr w:type="spellStart"/>
-      <w:r>
-        <w:t>TypedSVG</w:t>
-      </w:r>
-      <w:proofErr w:type="spellEnd"/>
-      <w:r>
-        <w:t>“ zugegriffen</w:t>
-      </w:r>
-      <w:r>
-        <w:t>.</w:t>
+        <w:t xml:space="preserve"> In allen drei verschiedenen Darstellungen wurde dabei auf die Packages „Html“ und „TypedSVG“ zugegriffen.</w:t>
       </w:r>
       <w:r>
         <w:t xml:space="preserve"> Anschließend sind alle „</w:t>
@@ -8589,41 +8092,7 @@
         <w:t xml:space="preserve"> welche für den Part benötigt werden Zuletzt werden die Elm </w:t>
       </w:r>
       <w:r>
-        <w:t>Parts „</w:t>
-      </w:r>
-      <w:proofErr w:type="spellStart"/>
-      <w:r>
-        <w:t>main</w:t>
-      </w:r>
-      <w:proofErr w:type="spellEnd"/>
-      <w:proofErr w:type="gramStart"/>
-      <w:r>
-        <w:t>“,„</w:t>
-      </w:r>
-      <w:proofErr w:type="spellStart"/>
-      <w:proofErr w:type="gramEnd"/>
-      <w:r>
-        <w:t>init</w:t>
-      </w:r>
-      <w:proofErr w:type="spellEnd"/>
-      <w:r>
-        <w:t>“, „</w:t>
-      </w:r>
-      <w:proofErr w:type="spellStart"/>
-      <w:r>
-        <w:t>subscriptions</w:t>
-      </w:r>
-      <w:proofErr w:type="spellEnd"/>
-      <w:r>
-        <w:t>“, „</w:t>
-      </w:r>
-      <w:proofErr w:type="spellStart"/>
-      <w:r>
-        <w:t>view</w:t>
-      </w:r>
-      <w:proofErr w:type="spellEnd"/>
-      <w:r>
-        <w:t>“</w:t>
+        <w:t>Parts „main“,„init“, „subscriptions“, „view“</w:t>
       </w:r>
       <w:r>
         <w:t xml:space="preserve"> und „update“ aufgeführt. </w:t>
@@ -8641,13 +8110,8 @@
         <w:t xml:space="preserve"> der Main zu finden ist. </w:t>
       </w:r>
       <w:r>
-        <w:t xml:space="preserve">Auf diesen </w:t>
-      </w:r>
-      <w:proofErr w:type="spellStart"/>
-      <w:r>
-        <w:t>Record</w:t>
-      </w:r>
-      <w:proofErr w:type="spellEnd"/>
+        <w:t>Auf diesen Record</w:t>
+      </w:r>
       <w:r>
         <w:t xml:space="preserve"> wird</w:t>
       </w:r>
@@ -8790,7 +8254,13 @@
     </w:p>
     <w:p>
       <w:r>
-        <w:t xml:space="preserve">Nachfolgend werden für die drei Visualisierungen </w:t>
+        <w:t xml:space="preserve">Nachfolgend </w:t>
+      </w:r>
+      <w:r>
+        <w:t>wird</w:t>
+      </w:r>
+      <w:r>
+        <w:t xml:space="preserve"> für die drei Visualisierungen </w:t>
       </w:r>
       <w:r>
         <w:t xml:space="preserve">jeweils ein </w:t>
@@ -8829,7 +8299,7 @@
         <w:t xml:space="preserve"> </w:t>
       </w:r>
       <w:r>
-        <w:t>Informationen aus dieser zu gewinnen, welche für die verschiedenen Zielgruppen relevant sein könnte.</w:t>
+        <w:t>Informationen aus dieser zu gewinnen.</w:t>
       </w:r>
     </w:p>
     <w:p>
@@ -8850,7 +8320,13 @@
         <w:t>Anwendungsfall</w:t>
       </w:r>
       <w:r>
-        <w:t xml:space="preserve"> wird der Preis mit dem Körper eines Weines vergleichen. Dies erfolgt mithilfe eines Scatterplots und in </w:t>
+        <w:t xml:space="preserve"> wird der Preis mit dem Körper eines Weines vergleichen. Dies erfolgt mithilfe eines Scatterplots und </w:t>
+      </w:r>
+      <w:r>
+        <w:t xml:space="preserve">ist </w:t>
+      </w:r>
+      <w:r>
+        <w:t xml:space="preserve">in </w:t>
       </w:r>
       <w:r>
         <w:fldChar w:fldCharType="begin"/>
@@ -8941,14 +8417,34 @@
       <w:r>
         <w:t xml:space="preserve">Abbildung </w:t>
       </w:r>
+      <w:fldSimple w:instr=" SEQ Abbildung \* ARABIC ">
+        <w:r>
+          <w:rPr>
+            <w:noProof/>
+          </w:rPr>
+          <w:t>4</w:t>
+        </w:r>
+      </w:fldSimple>
+      <w:bookmarkEnd w:id="29"/>
+      <w:r>
+        <w:t>: Scatterplot welcher die Eigenschaften Preis und Körper gegenüberstellt (Quelle: eigene Darstellung)</w:t>
+      </w:r>
+    </w:p>
+    <w:p>
+      <w:r>
+        <w:t xml:space="preserve">In </w:t>
+      </w:r>
       <w:r>
         <w:fldChar w:fldCharType="begin"/>
       </w:r>
       <w:r>
-        <w:instrText xml:space="preserve"> SEQ Abbildung \* ARABIC </w:instrText>
+        <w:instrText xml:space="preserve"> REF _Ref80618481 \h </w:instrText>
       </w:r>
       <w:r>
         <w:fldChar w:fldCharType="separate"/>
+      </w:r>
+      <w:r>
+        <w:t xml:space="preserve">Abbildung </w:t>
       </w:r>
       <w:r>
         <w:rPr>
@@ -8957,95 +8453,71 @@
         <w:t>4</w:t>
       </w:r>
       <w:r>
-        <w:rPr>
-          <w:noProof/>
-        </w:rPr>
         <w:fldChar w:fldCharType="end"/>
       </w:r>
-      <w:bookmarkEnd w:id="29"/>
-      <w:r>
-        <w:t>: Scatterplot welcher die Eigenschaften Preis und Körper gegenüberstellt (Quelle: eigene Darstellung)</w:t>
+      <w:r>
+        <w:t xml:space="preserve"> ist zu erkennen das </w:t>
+      </w:r>
+      <w:r>
+        <w:t xml:space="preserve">es auch für einen niedrigen Preis Weine in allen Körpergrößen gibt. </w:t>
+      </w:r>
+      <w:r>
+        <w:t>Jedoch ist klar zu erkenne</w:t>
+      </w:r>
+      <w:r>
+        <w:t>n</w:t>
+      </w:r>
+      <w:r>
+        <w:t xml:space="preserve"> das mit </w:t>
+      </w:r>
+      <w:r>
+        <w:t>steigernder</w:t>
+      </w:r>
+      <w:r>
+        <w:t xml:space="preserve"> </w:t>
+      </w:r>
+      <w:r>
+        <w:t xml:space="preserve">Körpergröße der Preis auch immer weiter ansteigen kann. So ist besitzt der teuerste Wein, auch die größte Körpergröße. </w:t>
+      </w:r>
+      <w:r>
+        <w:t>Weiterhin steigt die Verteilung der Weine auf der Preisachse mit steigender Körpergröße a</w:t>
+      </w:r>
+      <w:r>
+        <w:t>n, bis dieser bei einer Körpergröße von 3 bis 5 gleichbleibend ist</w:t>
+      </w:r>
+      <w:r>
+        <w:t>. Weswegen davon auszugehen</w:t>
+      </w:r>
+      <w:r>
+        <w:t xml:space="preserve"> </w:t>
+      </w:r>
+      <w:r>
+        <w:t>ist,</w:t>
+      </w:r>
+      <w:r>
+        <w:t xml:space="preserve"> da</w:t>
+      </w:r>
+      <w:r>
+        <w:t>s</w:t>
+      </w:r>
+      <w:r>
+        <w:t xml:space="preserve">s mit steigendem Preis </w:t>
+      </w:r>
+      <w:r>
+        <w:t>auch die</w:t>
+      </w:r>
+      <w:r>
+        <w:t xml:space="preserve"> Körpergröße</w:t>
+      </w:r>
+      <w:r>
+        <w:t xml:space="preserve"> </w:t>
+      </w:r>
+      <w:r>
+        <w:t>steigen sollte.</w:t>
       </w:r>
     </w:p>
     <w:p>
       <w:r>
-        <w:t xml:space="preserve">In </w:t>
-      </w:r>
-      <w:r>
-        <w:fldChar w:fldCharType="begin"/>
-      </w:r>
-      <w:r>
-        <w:instrText xml:space="preserve"> REF _Ref80618481 \h </w:instrText>
-      </w:r>
-      <w:r>
-        <w:fldChar w:fldCharType="separate"/>
-      </w:r>
-      <w:r>
-        <w:t xml:space="preserve">Abbildung </w:t>
-      </w:r>
-      <w:r>
-        <w:rPr>
-          <w:noProof/>
-        </w:rPr>
-        <w:t>4</w:t>
-      </w:r>
-      <w:r>
-        <w:fldChar w:fldCharType="end"/>
-      </w:r>
-      <w:r>
-        <w:t xml:space="preserve"> is</w:t>
-      </w:r>
-      <w:r>
-        <w:t>t</w:t>
-      </w:r>
-      <w:r>
-        <w:t xml:space="preserve"> zu erkennen das </w:t>
-      </w:r>
-      <w:r>
-        <w:t xml:space="preserve">es bei den </w:t>
-      </w:r>
-      <w:r>
-        <w:t>niedrigeren</w:t>
-      </w:r>
-      <w:r>
-        <w:t xml:space="preserve"> Preise </w:t>
-      </w:r>
-      <w:r>
-        <w:t>Weine in allen Körpergrößen gibt.</w:t>
-      </w:r>
-      <w:r>
-        <w:t xml:space="preserve"> Jedoch ist klar zu erkenne das mit </w:t>
-      </w:r>
-      <w:r>
-        <w:t>steigernder</w:t>
-      </w:r>
-      <w:r>
-        <w:t xml:space="preserve"> </w:t>
-      </w:r>
-      <w:r>
-        <w:t xml:space="preserve">Körpergröße der Preis auch immer weiter ansteigen kann. So ist besitzt der teuerste Wein, auch die größte Körpergröße. </w:t>
-      </w:r>
-      <w:r>
-        <w:t>Weiterhin steigt die Verteilung der Weine auf der Preisachse mit steigender Körpergröße a</w:t>
-      </w:r>
-      <w:r>
-        <w:t>n, bis dieser sich bei einer Körpergröße von 3 bis 5 gleichbleibend ist</w:t>
-      </w:r>
-      <w:r>
-        <w:t>. Weswegen davon auszugehen</w:t>
-      </w:r>
-      <w:r>
-        <w:t xml:space="preserve"> könnte das mit steigendem Preis immer </w:t>
-      </w:r>
-      <w:r>
-        <w:t>eine gewisse Körpergröße</w:t>
-      </w:r>
-      <w:r>
-        <w:t xml:space="preserve"> einher gehen würde.</w:t>
-      </w:r>
-    </w:p>
-    <w:p>
-      <w:r>
         <w:t xml:space="preserve">Diese Darstellung könnte so von einem Weininteressierten verwendet werden, um </w:t>
       </w:r>
       <w:r>
@@ -9056,7 +8528,19 @@
       </w:r>
       <w:r>
         <w:lastRenderedPageBreak/>
-        <w:t>Preis bekommt. Jedoch je mehr die Zielgruppe beriet ist an Geld für den Wein auszugeben, desto wahrscheinlicher ist es das diese Zielgruppe einen Wein mit einer Größen Körpergröße erhält.</w:t>
+        <w:t>Preis bekommt. Jedoch je mehr die Zielgruppe ber</w:t>
+      </w:r>
+      <w:r>
+        <w:t>ei</w:t>
+      </w:r>
+      <w:r>
+        <w:t xml:space="preserve">t ist an Geld für den Wein auszugeben, desto wahrscheinlicher ist es das diese Zielgruppe einen Wein </w:t>
+      </w:r>
+      <w:r>
+        <w:t>mit einem größeren Körper</w:t>
+      </w:r>
+      <w:r>
+        <w:t xml:space="preserve"> erhält.</w:t>
       </w:r>
     </w:p>
     <w:p>
@@ -9210,44 +8694,14 @@
       <w:r>
         <w:t xml:space="preserve">Abbildung </w:t>
       </w:r>
-      <w:fldSimple w:instr=" SEQ Abbildung \* ARABIC ">
-        <w:r>
-          <w:rPr>
-            <w:noProof/>
-          </w:rPr>
-          <w:t>5</w:t>
-        </w:r>
-      </w:fldSimple>
-      <w:bookmarkEnd w:id="31"/>
-      <w:r>
-        <w:t xml:space="preserve">: Gegenüberstellung der Eigenschaften Körper, Gerbstoffe, Süße und Säuregehalt mithilfe </w:t>
-      </w:r>
-      <w:r>
-        <w:t xml:space="preserve">der Parallelen Koordinaten (Quelle: </w:t>
-      </w:r>
-      <w:r>
-        <w:t>e</w:t>
-      </w:r>
-      <w:r>
-        <w:t>igene Darstellung)</w:t>
-      </w:r>
-      <w:bookmarkEnd w:id="32"/>
-    </w:p>
-    <w:p>
-      <w:r>
-        <w:t xml:space="preserve">Dabei ist in </w:t>
-      </w:r>
       <w:r>
         <w:fldChar w:fldCharType="begin"/>
       </w:r>
       <w:r>
-        <w:instrText xml:space="preserve"> REF _Ref80620471 \h </w:instrText>
+        <w:instrText xml:space="preserve"> SEQ Abbildung \* ARABIC </w:instrText>
       </w:r>
       <w:r>
         <w:fldChar w:fldCharType="separate"/>
-      </w:r>
-      <w:r>
-        <w:t xml:space="preserve">Abbildung </w:t>
       </w:r>
       <w:r>
         <w:rPr>
@@ -9256,177 +8710,253 @@
         <w:t>5</w:t>
       </w:r>
       <w:r>
+        <w:rPr>
+          <w:noProof/>
+        </w:rPr>
         <w:fldChar w:fldCharType="end"/>
       </w:r>
-      <w:r>
-        <w:t xml:space="preserve"> zu erkennen das es keine besonderen Muster zwischen diese verschiedene</w:t>
-      </w:r>
-      <w:r>
-        <w:t xml:space="preserve"> Eigenschaft gibt. Dementsprechend gibt es viele verschiedene Möglichkeiten die </w:t>
-      </w:r>
-      <w:r>
-        <w:t xml:space="preserve">verschiedenen Eigenschaften in unterschiedlicher Intensität in einem Wein wiederzufinden. Auffälligkeiten an den Daten gibt es allerdings schon. So kann ein </w:t>
-      </w:r>
-      <w:r>
-        <w:t>Wein,</w:t>
-      </w:r>
-      <w:r>
-        <w:t xml:space="preserve"> welcher die maximale Süße von </w:t>
-      </w:r>
-      <w:r>
-        <w:t>fünf</w:t>
-      </w:r>
-      <w:r>
-        <w:t xml:space="preserve"> </w:t>
-      </w:r>
-      <w:r>
-        <w:t>besitzt,</w:t>
-      </w:r>
-      <w:r>
-        <w:t xml:space="preserve"> nur einen Säuregehalt von </w:t>
-      </w:r>
-      <w:r>
-        <w:t>vier</w:t>
-      </w:r>
-      <w:r>
-        <w:t xml:space="preserve"> besitzen.</w:t>
-      </w:r>
-      <w:r>
-        <w:t xml:space="preserve"> </w:t>
-      </w:r>
-      <w:r>
-        <w:t>Umgekehrt ist es ähnlich so kann ein Wein mit einem Säuregehalt von fünf maximal eine Süße von drei besitzen.</w:t>
-      </w:r>
-      <w:r>
-        <w:t xml:space="preserve"> Somit kann es keinen Wein </w:t>
-      </w:r>
-      <w:r>
-        <w:t>geben,</w:t>
-      </w:r>
-      <w:r>
-        <w:t xml:space="preserve"> welcher auf beiden Skalen eine fünf besitzt. </w:t>
-      </w:r>
-      <w:r>
-        <w:t xml:space="preserve">Dies hängt mit dem Gärungsprozess der Weintraube zusammen wie bereits im Kapitel </w:t>
-      </w:r>
-      <w:r>
-        <w:fldChar w:fldCharType="begin"/>
-      </w:r>
-      <w:r>
-        <w:instrText xml:space="preserve"> REF _Ref80273977 \h </w:instrText>
-      </w:r>
-      <w:r>
-        <w:fldChar w:fldCharType="separate"/>
-      </w:r>
-      <w:r>
-        <w:t>Anwendungshintergrund</w:t>
-      </w:r>
-      <w:r>
-        <w:fldChar w:fldCharType="end"/>
-      </w:r>
-      <w:r>
-        <w:t xml:space="preserve"> erklärt worden ist. Eine weitere </w:t>
-      </w:r>
-      <w:r>
-        <w:t>Besonderheit</w:t>
-      </w:r>
-      <w:r>
-        <w:t xml:space="preserve"> besteht</w:t>
-      </w:r>
-      <w:r>
-        <w:t xml:space="preserve"> zwischen der Süße und den Gerbstoffen. So kann ein Wein, welcher einen hohen gerbstoffgehalt von fünf besitzt, maximal eine süße von zwei erreichen. Dies setzt sich aber nicht in den unteren Stufen fort. Dort ist es bereits ab einem Gerbstoffgehalt von vier möglich die volle Süße von fünf zu erreichen. Jedoch gibt es dementsprechend auch wie bei der Säure und der Süße keinen </w:t>
-      </w:r>
-      <w:r>
-        <w:t>Wein,</w:t>
-      </w:r>
-      <w:r>
-        <w:t xml:space="preserve"> welcher eine fünf in den Gerbstoffen und in der Süße hat. </w:t>
-      </w:r>
-      <w:r>
-        <w:t xml:space="preserve">Umgekehrt verhält es sich bei der Beziehung zwischen den </w:t>
-      </w:r>
-      <w:r>
-        <w:t>Körper</w:t>
-      </w:r>
-      <w:r>
-        <w:t xml:space="preserve"> und den Gerbstoffen. Hier besitzt ein Wein mit der </w:t>
-      </w:r>
-      <w:r>
-        <w:t>Körpergröße</w:t>
-      </w:r>
-      <w:r>
-        <w:t xml:space="preserve"> eins </w:t>
-      </w:r>
-      <w:r>
-        <w:t>auch nur einen Gerbstoffgehalt von eins</w:t>
-      </w:r>
-      <w:r>
-        <w:t>. Jedoch besitzen die restlichen Körpergrüßen alle verschiedene Gerbstoffgehalte.</w:t>
-      </w:r>
+      <w:bookmarkEnd w:id="31"/>
+      <w:r>
+        <w:t xml:space="preserve">: Gegenüberstellung der Eigenschaften Körper, Gerbstoffe, Süße und Säuregehalt mithilfe </w:t>
+      </w:r>
+      <w:r>
+        <w:t xml:space="preserve">der Parallelen Koordinaten (Quelle: </w:t>
+      </w:r>
+      <w:r>
+        <w:t>e</w:t>
+      </w:r>
+      <w:r>
+        <w:t>igene Darstellung)</w:t>
+      </w:r>
+      <w:bookmarkEnd w:id="32"/>
     </w:p>
     <w:p>
       <w:r>
-        <w:t xml:space="preserve">Dieser </w:t>
-      </w:r>
-      <w:r>
-        <w:t>Anwendungsfall</w:t>
-      </w:r>
-      <w:r>
-        <w:t xml:space="preserve"> wäre etwas für die Zielgruppe der Weininteressierten. Dabei könnten diese </w:t>
-      </w:r>
-      <w:r>
-        <w:t xml:space="preserve">versuchen herauszufinden welche zusammenhänge es zwischen den verschiedenen Geschmäckern </w:t>
-      </w:r>
-      <w:r>
-        <w:lastRenderedPageBreak/>
-        <w:t xml:space="preserve">es bei den Wein gibt. Dabei sollte dieser Zielgruppe auffallen, dass </w:t>
-      </w:r>
-      <w:r>
-        <w:t xml:space="preserve">es pauschal bis auf wenige Ausnahmen alles möglich zwischen bei der Kombination der verschiedenen Geschmäcker sein sollte. Dabei </w:t>
-      </w:r>
-      <w:r>
-        <w:t>gibt es</w:t>
+        <w:t xml:space="preserve">Dabei ist in </w:t>
+      </w:r>
+      <w:r>
+        <w:fldChar w:fldCharType="begin"/>
+      </w:r>
+      <w:r>
+        <w:instrText xml:space="preserve"> REF _Ref80620471 \h </w:instrText>
+      </w:r>
+      <w:r>
+        <w:fldChar w:fldCharType="separate"/>
+      </w:r>
+      <w:r>
+        <w:t xml:space="preserve">Abbildung </w:t>
+      </w:r>
+      <w:r>
+        <w:rPr>
+          <w:noProof/>
+        </w:rPr>
+        <w:t>5</w:t>
+      </w:r>
+      <w:r>
+        <w:fldChar w:fldCharType="end"/>
+      </w:r>
+      <w:r>
+        <w:t xml:space="preserve"> zu erkennen das es keine besonderen Muster zwischen diese</w:t>
+      </w:r>
+      <w:r>
+        <w:t>n</w:t>
+      </w:r>
+      <w:r>
+        <w:t xml:space="preserve"> verschiedene</w:t>
+      </w:r>
+      <w:r>
+        <w:t>n</w:t>
+      </w:r>
+      <w:r>
+        <w:t xml:space="preserve"> Eigenschaft</w:t>
+      </w:r>
+      <w:r>
+        <w:t>en</w:t>
+      </w:r>
+      <w:r>
+        <w:t xml:space="preserve"> gibt. Dementsprechend gibt es viele verschiedene Möglichkeiten die </w:t>
+      </w:r>
+      <w:r>
+        <w:t xml:space="preserve">verschiedenen Eigenschaften in unterschiedlicher Intensität in einem Wein wiederzufinden. Auffälligkeiten an den Daten gibt es allerdings schon. So kann ein </w:t>
+      </w:r>
+      <w:r>
+        <w:t>Wein,</w:t>
+      </w:r>
+      <w:r>
+        <w:t xml:space="preserve"> welcher die maximale Süße von </w:t>
+      </w:r>
+      <w:r>
+        <w:t>fünf</w:t>
       </w:r>
       <w:r>
         <w:t xml:space="preserve"> </w:t>
       </w:r>
       <w:r>
-        <w:t xml:space="preserve">jedoch </w:t>
-      </w:r>
-      <w:r>
-        <w:t xml:space="preserve">beispielsweise die Einschränkung das es keinen Wein geben </w:t>
-      </w:r>
-      <w:proofErr w:type="gramStart"/>
-      <w:r>
-        <w:t>kann</w:t>
-      </w:r>
-      <w:proofErr w:type="gramEnd"/>
-      <w:r>
-        <w:t xml:space="preserve"> der eine Süße von fünf und einen Säuregehalt von fünf hat.</w:t>
+        <w:t>besitzt,</w:t>
+      </w:r>
+      <w:r>
+        <w:t xml:space="preserve"> nur einen Säuregehalt von </w:t>
+      </w:r>
+      <w:r>
+        <w:t>vier</w:t>
+      </w:r>
+      <w:r>
+        <w:t xml:space="preserve"> besitzen.</w:t>
+      </w:r>
+      <w:r>
+        <w:t xml:space="preserve"> </w:t>
+      </w:r>
+      <w:r>
+        <w:t>Umgekehrt ist es ähnlich so kann ein Wein mit einem Säuregehalt von fünf maximal eine Süße von drei besitzen.</w:t>
+      </w:r>
+      <w:r>
+        <w:t xml:space="preserve"> Somit kann es keinen Wein </w:t>
+      </w:r>
+      <w:r>
+        <w:t>geben,</w:t>
+      </w:r>
+      <w:r>
+        <w:t xml:space="preserve"> welcher auf beiden Skalen eine fünf besitzt. </w:t>
+      </w:r>
+      <w:r>
+        <w:t xml:space="preserve">Dies hängt mit dem Gärungsprozess der Weintraube zusammen </w:t>
+      </w:r>
+      <w:r>
+        <w:t>was</w:t>
+      </w:r>
+      <w:r>
+        <w:t xml:space="preserve"> bereits im Kapitel </w:t>
+      </w:r>
+      <w:r>
+        <w:fldChar w:fldCharType="begin"/>
+      </w:r>
+      <w:r>
+        <w:instrText xml:space="preserve"> REF _Ref80273977 \h </w:instrText>
+      </w:r>
+      <w:r>
+        <w:fldChar w:fldCharType="separate"/>
+      </w:r>
+      <w:r>
+        <w:t>Anwendungshintergrund</w:t>
+      </w:r>
+      <w:r>
+        <w:fldChar w:fldCharType="end"/>
+      </w:r>
+      <w:r>
+        <w:t xml:space="preserve"> erklärt worden ist. Eine weitere </w:t>
+      </w:r>
+      <w:r>
+        <w:t>Besonderheit</w:t>
+      </w:r>
+      <w:r>
+        <w:t xml:space="preserve"> besteht</w:t>
+      </w:r>
+      <w:r>
+        <w:t xml:space="preserve"> zwischen der Süße und den Gerbstoffen. So kann ein Wein, welcher einen hohen </w:t>
+      </w:r>
+      <w:r>
+        <w:t>G</w:t>
+      </w:r>
+      <w:r>
+        <w:t xml:space="preserve">erbstoffgehalt von fünf besitzt, maximal eine süße von zwei erreichen. Dies setzt sich aber nicht in den unteren Stufen fort. Dort ist es bereits ab einem Gerbstoffgehalt von vier möglich die volle Süße von fünf zu erreichen. Jedoch gibt es dementsprechend auch wie bei der Säure und der Süße keinen </w:t>
+      </w:r>
+      <w:r>
+        <w:t>Wein,</w:t>
+      </w:r>
+      <w:r>
+        <w:t xml:space="preserve"> welcher eine fünf in den Gerbstoffen und in der Süße </w:t>
+      </w:r>
+      <w:r>
+        <w:t>erreichen kann</w:t>
+      </w:r>
+      <w:r>
+        <w:t xml:space="preserve">. </w:t>
+      </w:r>
+      <w:r>
+        <w:t xml:space="preserve">Umgekehrt verhält es sich bei der Beziehung zwischen den </w:t>
+      </w:r>
+      <w:r>
+        <w:t>Körper</w:t>
+      </w:r>
+      <w:r>
+        <w:t xml:space="preserve"> und den Gerbstoffen. Hier besitzt ein Wein mit der </w:t>
+      </w:r>
+      <w:r>
+        <w:t>Körpergröße</w:t>
+      </w:r>
+      <w:r>
+        <w:t xml:space="preserve"> eins </w:t>
+      </w:r>
+      <w:r>
+        <w:t>auch nur einen Gerbstoffgehalt von eins</w:t>
+      </w:r>
+      <w:r>
+        <w:t>. Jedoch besitzen die restlichen Körpergrüßen alle verschiedene Gerbstoffgehalte.</w:t>
       </w:r>
     </w:p>
     <w:p>
       <w:r>
-        <w:t>Bei dieser Visualisierung gäbe es verschiedene Alternativen zu dieser Diagrammart. Diese waren Scatterplots, Projektion und Selektion, K-</w:t>
-      </w:r>
-      <w:proofErr w:type="spellStart"/>
-      <w:r>
-        <w:t>Means</w:t>
-      </w:r>
-      <w:proofErr w:type="spellEnd"/>
-      <w:r>
-        <w:t xml:space="preserve"> und Datentinte</w:t>
+        <w:t xml:space="preserve">Dieser </w:t>
+      </w:r>
+      <w:r>
+        <w:t>Anwendungsfall</w:t>
+      </w:r>
+      <w:r>
+        <w:t xml:space="preserve"> wäre etwas für die Zielgruppe der Weininteressierten. Dabei könnten diese </w:t>
+      </w:r>
+      <w:r>
+        <w:t xml:space="preserve">versuchen herauszufinden welche zusammenhänge es zwischen den verschiedenen Geschmäckern </w:t>
+      </w:r>
+      <w:r>
+        <w:lastRenderedPageBreak/>
+        <w:t xml:space="preserve">gibt. Dabei sollte dieser Zielgruppe auffallen, dass </w:t>
+      </w:r>
+      <w:r>
+        <w:t xml:space="preserve">es pauschal bis auf wenige Ausnahmen </w:t>
+      </w:r>
+      <w:r>
+        <w:t>viele Möglichkeiten gibt die verschiedenen Geschmäcker miteinander zu kombinieren</w:t>
+      </w:r>
+      <w:r>
+        <w:t xml:space="preserve">. Dabei </w:t>
+      </w:r>
+      <w:r>
+        <w:t>gibt es</w:t>
+      </w:r>
+      <w:r>
+        <w:t xml:space="preserve"> </w:t>
+      </w:r>
+      <w:r>
+        <w:t xml:space="preserve">jedoch </w:t>
+      </w:r>
+      <w:r>
+        <w:t>beispielsweise die Einschränkung</w:t>
+      </w:r>
+      <w:r>
+        <w:t>, dass</w:t>
+      </w:r>
+      <w:r>
+        <w:t xml:space="preserve"> eine Süße von fünf und einen Säuregehalt von fünf </w:t>
+      </w:r>
+      <w:r>
+        <w:t>nicht möglich ist</w:t>
+      </w:r>
+      <w:r>
+        <w:t>.</w:t>
+      </w:r>
+    </w:p>
+    <w:p>
+      <w:r>
+        <w:t>Bei dieser Visualisierung gäbe es verschiedene Alternativen zu dieser Diagrammart. Diese waren Scatterplots, Projektion und Selektion, K-Means und Datentinte</w:t>
       </w:r>
       <w:r>
         <w:t>. Da die K-</w:t>
       </w:r>
-      <w:proofErr w:type="spellStart"/>
-      <w:r>
-        <w:t>means</w:t>
-      </w:r>
-      <w:proofErr w:type="spellEnd"/>
-      <w:r>
-        <w:t xml:space="preserve"> und Datentinte Darstellungen </w:t>
+      <w:r>
+        <w:t>M</w:t>
+      </w:r>
+      <w:r>
+        <w:t xml:space="preserve">eans und Datentinte Darstellungen </w:t>
       </w:r>
       <w:r>
         <w:t>waren,</w:t>
@@ -9444,13 +8974,22 @@
         <w:t>möchte,</w:t>
       </w:r>
       <w:r>
-        <w:t xml:space="preserve"> um entsprechende Trends oder Muster zu erkennen. Bei de</w:t>
-      </w:r>
-      <w:r>
-        <w:t>n Scatterplots und</w:t>
-      </w:r>
-      <w:r>
-        <w:t xml:space="preserve"> Projektion und Selektion</w:t>
+        <w:t xml:space="preserve"> um </w:t>
+      </w:r>
+      <w:r>
+        <w:t>möglichst große Datenbasis zu haben</w:t>
+      </w:r>
+      <w:r>
+        <w:t>. Bei de</w:t>
+      </w:r>
+      <w:r>
+        <w:t>n Scatterplots</w:t>
+      </w:r>
+      <w:r>
+        <w:t xml:space="preserve">, </w:t>
+      </w:r>
+      <w:r>
+        <w:t>Projektion und Selektion</w:t>
       </w:r>
       <w:r>
         <w:t xml:space="preserve"> würde es verschiedene Tabellen in denen </w:t>
@@ -9461,11 +9000,9 @@
       <w:r>
         <w:t xml:space="preserve"> gegenübergestellt geben. Dies würde zwar zu einer </w:t>
       </w:r>
-      <w:proofErr w:type="spellStart"/>
-      <w:r>
-        <w:t>bessern</w:t>
-      </w:r>
-      <w:proofErr w:type="spellEnd"/>
+      <w:r>
+        <w:t>besseren</w:t>
+      </w:r>
       <w:r>
         <w:t xml:space="preserve"> Analyse der Daten führen, da jede Eigenschaft direkt </w:t>
       </w:r>
@@ -9497,15 +9034,13 @@
         <w:t xml:space="preserve"> die verschiedenen </w:t>
       </w:r>
       <w:r>
-        <w:t xml:space="preserve">Eigenschaften einzeln gegenübergestellt werden würden und somit Trends oder Muster </w:t>
-      </w:r>
-      <w:proofErr w:type="gramStart"/>
-      <w:r>
-        <w:t>unter den Muster</w:t>
-      </w:r>
-      <w:proofErr w:type="gramEnd"/>
-      <w:r>
-        <w:t xml:space="preserve"> nicht so einfach zu erkennen gewesen wären.</w:t>
+        <w:t xml:space="preserve">Eigenschaften einzeln gegenübergestellt werden würden und somit Trends oder Muster nicht so einfach zu erkennen </w:t>
+      </w:r>
+      <w:r>
+        <w:t>sind</w:t>
+      </w:r>
+      <w:r>
+        <w:t>.</w:t>
       </w:r>
     </w:p>
     <w:p>
@@ -9517,120 +9052,6 @@
         <w:t>Anwendung Visualisierung Drei</w:t>
       </w:r>
       <w:bookmarkEnd w:id="33"/>
-    </w:p>
-    <w:p>
-      <w:pPr>
-        <w:pStyle w:val="Listenabsatz"/>
-        <w:numPr>
-          <w:ilvl w:val="0"/>
-          <w:numId w:val="10"/>
-        </w:numPr>
-      </w:pPr>
-      <w:r>
-        <w:t>Anwendungsfall für Baumhierarchie</w:t>
-      </w:r>
-    </w:p>
-    <w:p>
-      <w:pPr>
-        <w:pStyle w:val="Listenabsatz"/>
-        <w:numPr>
-          <w:ilvl w:val="0"/>
-          <w:numId w:val="10"/>
-        </w:numPr>
-      </w:pPr>
-      <w:r>
-        <w:t>Heraussuchen</w:t>
-      </w:r>
-      <w:r>
-        <w:t xml:space="preserve"> verschiedener </w:t>
-      </w:r>
-      <w:r>
-        <w:t>Asiatischer</w:t>
-      </w:r>
-      <w:r>
-        <w:t xml:space="preserve"> Weine</w:t>
-      </w:r>
-    </w:p>
-    <w:p>
-      <w:pPr>
-        <w:pStyle w:val="Listenabsatz"/>
-        <w:numPr>
-          <w:ilvl w:val="0"/>
-          <w:numId w:val="10"/>
-        </w:numPr>
-      </w:pPr>
-      <w:r>
-        <w:t>Georgien</w:t>
-      </w:r>
-      <w:r>
-        <w:t xml:space="preserve"> hat die meisten Weine</w:t>
-      </w:r>
-    </w:p>
-    <w:p>
-      <w:pPr>
-        <w:pStyle w:val="Listenabsatz"/>
-        <w:numPr>
-          <w:ilvl w:val="0"/>
-          <w:numId w:val="10"/>
-        </w:numPr>
-      </w:pPr>
-      <w:r>
-        <w:t>Israel die wenigsten</w:t>
-      </w:r>
-    </w:p>
-    <w:p>
-      <w:pPr>
-        <w:pStyle w:val="Listenabsatz"/>
-        <w:numPr>
-          <w:ilvl w:val="0"/>
-          <w:numId w:val="10"/>
-        </w:numPr>
-      </w:pPr>
-      <w:r>
-        <w:t>Japan und Süd-Korea gleich viele</w:t>
-      </w:r>
-    </w:p>
-    <w:p>
-      <w:pPr>
-        <w:pStyle w:val="Listenabsatz"/>
-        <w:numPr>
-          <w:ilvl w:val="0"/>
-          <w:numId w:val="10"/>
-        </w:numPr>
-      </w:pPr>
-      <w:r>
-        <w:t xml:space="preserve">Spezifischer </w:t>
-      </w:r>
-      <w:r>
-        <w:t>Anwendungsfall</w:t>
-      </w:r>
-      <w:r>
-        <w:t xml:space="preserve"> -&gt; wo Muster da sind oder nicht was es zu was Besonderen macht</w:t>
-      </w:r>
-    </w:p>
-    <w:p>
-      <w:pPr>
-        <w:pStyle w:val="Listenabsatz"/>
-        <w:numPr>
-          <w:ilvl w:val="0"/>
-          <w:numId w:val="10"/>
-        </w:numPr>
-      </w:pPr>
-      <w:r>
-        <w:t>Relevanz für die Zielgruppe</w:t>
-      </w:r>
-    </w:p>
-    <w:p>
-      <w:pPr>
-        <w:pStyle w:val="Listenabsatz"/>
-        <w:numPr>
-          <w:ilvl w:val="0"/>
-          <w:numId w:val="10"/>
-        </w:numPr>
-      </w:pPr>
-      <w:r>
-        <w:t>Möglichkeit Umsetzung mit anderen Diagrammen</w:t>
-      </w:r>
     </w:p>
     <w:p>
       <w:r>
@@ -9673,52 +9094,6 @@
           <w:right w:val="single" w:sz="4" w:space="4" w:color="auto"/>
         </w:pBdr>
       </w:pPr>
-      <w:r>
-        <w:rPr>
-          <w:noProof/>
-        </w:rPr>
-        <w:drawing>
-          <wp:inline distT="0" distB="0" distL="0" distR="0" wp14:anchorId="714AEE80" wp14:editId="0BE27833">
-            <wp:extent cx="5760720" cy="2442845"/>
-            <wp:effectExtent l="0" t="0" r="0" b="0"/>
-            <wp:docPr id="6" name="Grafik 6"/>
-            <wp:cNvGraphicFramePr>
-              <a:graphicFrameLocks xmlns:a="http://schemas.openxmlformats.org/drawingml/2006/main" noChangeAspect="1"/>
-            </wp:cNvGraphicFramePr>
-            <a:graphic xmlns:a="http://schemas.openxmlformats.org/drawingml/2006/main">
-              <a:graphicData uri="http://schemas.openxmlformats.org/drawingml/2006/picture">
-                <pic:pic xmlns:pic="http://schemas.openxmlformats.org/drawingml/2006/picture">
-                  <pic:nvPicPr>
-                    <pic:cNvPr id="6" name="Grafik 6"/>
-                    <pic:cNvPicPr/>
-                  </pic:nvPicPr>
-                  <pic:blipFill>
-                    <a:blip r:embed="rId16" cstate="print">
-                      <a:extLst>
-                        <a:ext uri="{28A0092B-C50C-407E-A947-70E740481C1C}">
-                          <a14:useLocalDpi xmlns:a14="http://schemas.microsoft.com/office/drawing/2010/main" val="0"/>
-                        </a:ext>
-                      </a:extLst>
-                    </a:blip>
-                    <a:stretch>
-                      <a:fillRect/>
-                    </a:stretch>
-                  </pic:blipFill>
-                  <pic:spPr>
-                    <a:xfrm>
-                      <a:off x="0" y="0"/>
-                      <a:ext cx="5760720" cy="2442845"/>
-                    </a:xfrm>
-                    <a:prstGeom prst="rect">
-                      <a:avLst/>
-                    </a:prstGeom>
-                  </pic:spPr>
-                </pic:pic>
-              </a:graphicData>
-            </a:graphic>
-          </wp:inline>
-        </w:drawing>
-      